<commit_message>
Created separate folders for practice scripts and the scripts for the data analysis
</commit_message>
<xml_diff>
--- a/Report/Analysis of SARS-CoV-2 spike protein mutations in the UK.docx
+++ b/Report/Analysis of SARS-CoV-2 spike protein mutations in the UK.docx
@@ -112,6 +112,198 @@
           <w:rFonts w:asciiTheme="minorBidi" w:hAnsiTheme="minorBidi"/>
         </w:rPr>
       </w:pPr>
+      <w:r>
+        <w:rPr>
+          <w:rFonts w:asciiTheme="minorBidi" w:hAnsiTheme="minorBidi"/>
+        </w:rPr>
+        <w:t>Severe acute respiratory syndrome coronavirus</w:t>
+      </w:r>
+      <w:r>
+        <w:rPr>
+          <w:rFonts w:asciiTheme="minorBidi" w:hAnsiTheme="minorBidi"/>
+        </w:rPr>
+        <w:t xml:space="preserve"> 2 (SARS-CoV-2)</w:t>
+      </w:r>
+      <w:r>
+        <w:rPr>
+          <w:rFonts w:asciiTheme="minorBidi" w:hAnsiTheme="minorBidi"/>
+        </w:rPr>
+        <w:t xml:space="preserve"> </w:t>
+      </w:r>
+      <w:r>
+        <w:rPr>
+          <w:rFonts w:asciiTheme="minorBidi" w:hAnsiTheme="minorBidi"/>
+        </w:rPr>
+        <w:t xml:space="preserve">is the </w:t>
+      </w:r>
+      <w:r>
+        <w:rPr>
+          <w:rFonts w:asciiTheme="minorBidi" w:hAnsiTheme="minorBidi"/>
+        </w:rPr>
+        <w:t>strain of coronavirus</w:t>
+      </w:r>
+      <w:r>
+        <w:rPr>
+          <w:rFonts w:asciiTheme="minorBidi" w:hAnsiTheme="minorBidi"/>
+        </w:rPr>
+        <w:t xml:space="preserve"> responsible for the ongoing COVID-19 pandemic</w:t>
+      </w:r>
+      <w:r>
+        <w:rPr>
+          <w:rFonts w:asciiTheme="minorBidi" w:hAnsiTheme="minorBidi"/>
+        </w:rPr>
+        <w:t xml:space="preserve"> (source). </w:t>
+      </w:r>
+      <w:r>
+        <w:rPr>
+          <w:rFonts w:asciiTheme="minorBidi" w:hAnsiTheme="minorBidi"/>
+        </w:rPr>
+        <w:t>SARS-CoV-2 was initially detected in Wuhan</w:t>
+      </w:r>
+      <w:r>
+        <w:rPr>
+          <w:rFonts w:asciiTheme="minorBidi" w:hAnsiTheme="minorBidi"/>
+        </w:rPr>
+        <w:t xml:space="preserve">, China, and has </w:t>
+      </w:r>
+      <w:r>
+        <w:rPr>
+          <w:rFonts w:asciiTheme="minorBidi" w:hAnsiTheme="minorBidi"/>
+        </w:rPr>
+        <w:t>now</w:t>
+      </w:r>
+      <w:r>
+        <w:rPr>
+          <w:rFonts w:asciiTheme="minorBidi" w:hAnsiTheme="minorBidi"/>
+        </w:rPr>
+        <w:t xml:space="preserve"> spread to all corners of globe (source).</w:t>
+      </w:r>
+      <w:r>
+        <w:rPr>
+          <w:rFonts w:asciiTheme="minorBidi" w:hAnsiTheme="minorBidi"/>
+        </w:rPr>
+        <w:t xml:space="preserve"> </w:t>
+      </w:r>
+      <w:r>
+        <w:rPr>
+          <w:rFonts w:asciiTheme="minorBidi" w:hAnsiTheme="minorBidi"/>
+        </w:rPr>
+        <w:t xml:space="preserve">Approximately </w:t>
+      </w:r>
+      <w:r>
+        <w:rPr>
+          <w:rFonts w:asciiTheme="minorBidi" w:hAnsiTheme="minorBidi"/>
+        </w:rPr>
+        <w:t xml:space="preserve">770,000,000 people </w:t>
+      </w:r>
+      <w:r>
+        <w:rPr>
+          <w:rFonts w:asciiTheme="minorBidi" w:hAnsiTheme="minorBidi"/>
+        </w:rPr>
+        <w:t xml:space="preserve">have contracted the virus and </w:t>
+      </w:r>
+      <w:r>
+        <w:rPr>
+          <w:rFonts w:asciiTheme="minorBidi" w:hAnsiTheme="minorBidi"/>
+        </w:rPr>
+        <w:t>over 7,000,000</w:t>
+      </w:r>
+      <w:r>
+        <w:rPr>
+          <w:rFonts w:asciiTheme="minorBidi" w:hAnsiTheme="minorBidi"/>
+        </w:rPr>
+        <w:t xml:space="preserve"> people have died </w:t>
+      </w:r>
+      <w:r>
+        <w:rPr>
+          <w:rFonts w:asciiTheme="minorBidi" w:hAnsiTheme="minorBidi"/>
+        </w:rPr>
+        <w:t xml:space="preserve">due to complication caused by the virus (source). This figure is </w:t>
+      </w:r>
+      <w:r>
+        <w:rPr>
+          <w:rFonts w:asciiTheme="minorBidi" w:hAnsiTheme="minorBidi"/>
+        </w:rPr>
+        <w:t>most likely even hig</w:t>
+      </w:r>
+      <w:r>
+        <w:rPr>
+          <w:rFonts w:asciiTheme="minorBidi" w:hAnsiTheme="minorBidi"/>
+        </w:rPr>
+        <w:t>her as a result of</w:t>
+      </w:r>
+      <w:r>
+        <w:rPr>
+          <w:rFonts w:asciiTheme="minorBidi" w:hAnsiTheme="minorBidi"/>
+        </w:rPr>
+        <w:t xml:space="preserve"> government's inability to report cases</w:t>
+      </w:r>
+      <w:r>
+        <w:rPr>
+          <w:rFonts w:asciiTheme="minorBidi" w:hAnsiTheme="minorBidi"/>
+        </w:rPr>
+        <w:t xml:space="preserve">, as </w:t>
+      </w:r>
+      <w:r>
+        <w:rPr>
+          <w:rFonts w:asciiTheme="minorBidi" w:hAnsiTheme="minorBidi"/>
+        </w:rPr>
+        <w:t xml:space="preserve">well as, </w:t>
+      </w:r>
+      <w:r>
+        <w:rPr>
+          <w:rFonts w:asciiTheme="minorBidi" w:hAnsiTheme="minorBidi"/>
+        </w:rPr>
+        <w:t>corruption</w:t>
+      </w:r>
+      <w:r>
+        <w:rPr>
+          <w:rFonts w:asciiTheme="minorBidi" w:hAnsiTheme="minorBidi"/>
+        </w:rPr>
+        <w:t xml:space="preserve"> with countries attempting to hide the true values</w:t>
+      </w:r>
+      <w:r>
+        <w:rPr>
+          <w:rFonts w:asciiTheme="minorBidi" w:hAnsiTheme="minorBidi"/>
+        </w:rPr>
+        <w:t xml:space="preserve">. </w:t>
+      </w:r>
+      <w:r>
+        <w:rPr>
+          <w:rFonts w:asciiTheme="minorBidi" w:hAnsiTheme="minorBidi"/>
+        </w:rPr>
+        <w:t xml:space="preserve">An estimated </w:t>
+      </w:r>
+      <w:r>
+        <w:rPr>
+          <w:rFonts w:asciiTheme="minorBidi" w:hAnsiTheme="minorBidi"/>
+        </w:rPr>
+        <w:t xml:space="preserve">value </w:t>
+      </w:r>
+      <w:r>
+        <w:rPr>
+          <w:rFonts w:asciiTheme="minorBidi" w:hAnsiTheme="minorBidi"/>
+        </w:rPr>
+        <w:t xml:space="preserve">of the </w:t>
+      </w:r>
+      <w:r>
+        <w:rPr>
+          <w:rFonts w:asciiTheme="minorBidi" w:hAnsiTheme="minorBidi"/>
+        </w:rPr>
+        <w:t xml:space="preserve">number of deaths sits at around </w:t>
+      </w:r>
+      <w:r>
+        <w:rPr>
+          <w:rFonts w:asciiTheme="minorBidi" w:hAnsiTheme="minorBidi"/>
+        </w:rPr>
+        <w:t>18,000,000 – 32,000,000</w:t>
+      </w:r>
+      <w:r>
+        <w:rPr>
+          <w:rFonts w:asciiTheme="minorBidi" w:hAnsiTheme="minorBidi"/>
+        </w:rPr>
+        <w:t xml:space="preserve"> (source).</w:t>
+      </w:r>
     </w:p>
     <w:sectPr>
       <w:pgSz w:w="11906" w:h="16838"/>
@@ -726,7 +918,6 @@
   <w:style w:type="character" w:default="1" w:styleId="DefaultParagraphFont">
     <w:name w:val="Default Paragraph Font"/>
     <w:uiPriority w:val="1"/>
-    <w:semiHidden/>
     <w:unhideWhenUsed/>
   </w:style>
   <w:style w:type="table" w:default="1" w:styleId="TableNormal">

</xml_diff>

<commit_message>
Formatting for report and new script for the number of mutations per sequence
</commit_message>
<xml_diff>
--- a/Report/Analysis of SARS-CoV-2 spike protein mutations in the UK.docx
+++ b/Report/Analysis of SARS-CoV-2 spike protein mutations in the UK.docx
@@ -110,6 +110,24 @@
         <w:spacing w:after="240" w:line="240" w:lineRule="auto"/>
         <w:rPr>
           <w:rFonts w:asciiTheme="minorBidi" w:hAnsiTheme="minorBidi"/>
+          <w:b/>
+          <w:bCs/>
+        </w:rPr>
+      </w:pPr>
+      <w:r>
+        <w:rPr>
+          <w:rFonts w:asciiTheme="minorBidi" w:hAnsiTheme="minorBidi"/>
+          <w:b/>
+          <w:bCs/>
+        </w:rPr>
+        <w:t>Background: COVID-19 pandemic</w:t>
+      </w:r>
+    </w:p>
+    <w:p>
+      <w:pPr>
+        <w:spacing w:after="240" w:line="240" w:lineRule="auto"/>
+        <w:rPr>
+          <w:rFonts w:asciiTheme="minorBidi" w:hAnsiTheme="minorBidi"/>
         </w:rPr>
       </w:pPr>
       <w:r>
@@ -318,14 +336,302 @@
         <w:spacing w:after="240" w:line="240" w:lineRule="auto"/>
         <w:rPr>
           <w:rFonts w:asciiTheme="minorBidi" w:hAnsiTheme="minorBidi"/>
-        </w:rPr>
-      </w:pPr>
-    </w:p>
-    <w:p>
-      <w:pPr>
-        <w:spacing w:after="240" w:line="240" w:lineRule="auto"/>
-        <w:rPr>
-          <w:rFonts w:asciiTheme="minorBidi" w:hAnsiTheme="minorBidi"/>
+          <w:b/>
+          <w:bCs/>
+        </w:rPr>
+      </w:pPr>
+      <w:r>
+        <w:rPr>
+          <w:rFonts w:asciiTheme="minorBidi" w:hAnsiTheme="minorBidi"/>
+          <w:b/>
+          <w:bCs/>
+        </w:rPr>
+        <w:t>Background</w:t>
+      </w:r>
+      <w:r>
+        <w:rPr>
+          <w:rFonts w:asciiTheme="minorBidi" w:hAnsiTheme="minorBidi"/>
+          <w:b/>
+          <w:bCs/>
+        </w:rPr>
+        <w:t>: SARS-CoV-2 structural and mo</w:t>
+      </w:r>
+      <w:r>
+        <w:rPr>
+          <w:rFonts w:asciiTheme="minorBidi" w:hAnsiTheme="minorBidi"/>
+          <w:b/>
+          <w:bCs/>
+        </w:rPr>
+        <w:t>lecular information</w:t>
+      </w:r>
+    </w:p>
+    <w:p>
+      <w:pPr>
+        <w:spacing w:after="240" w:line="240" w:lineRule="auto"/>
+        <w:rPr>
+          <w:rFonts w:asciiTheme="minorBidi" w:hAnsiTheme="minorBidi"/>
+          <w:b/>
+          <w:bCs/>
+        </w:rPr>
+      </w:pPr>
+    </w:p>
+    <w:p>
+      <w:pPr>
+        <w:spacing w:after="240" w:line="240" w:lineRule="auto"/>
+        <w:rPr>
+          <w:rFonts w:asciiTheme="minorBidi" w:hAnsiTheme="minorBidi"/>
+          <w:b/>
+          <w:bCs/>
+        </w:rPr>
+      </w:pPr>
+      <w:r>
+        <w:rPr>
+          <w:rFonts w:asciiTheme="minorBidi" w:hAnsiTheme="minorBidi"/>
+          <w:b/>
+          <w:bCs/>
+        </w:rPr>
+        <w:t>Background: Spike glycoprotein</w:t>
+      </w:r>
+    </w:p>
+    <w:p>
+      <w:pPr>
+        <w:spacing w:after="240" w:line="240" w:lineRule="auto"/>
+        <w:rPr>
+          <w:rFonts w:asciiTheme="minorBidi" w:hAnsiTheme="minorBidi"/>
+          <w:b/>
+          <w:bCs/>
+        </w:rPr>
+      </w:pPr>
+    </w:p>
+    <w:p>
+      <w:pPr>
+        <w:spacing w:after="240" w:line="240" w:lineRule="auto"/>
+        <w:rPr>
+          <w:rFonts w:asciiTheme="minorBidi" w:hAnsiTheme="minorBidi"/>
+          <w:b/>
+          <w:bCs/>
+        </w:rPr>
+      </w:pPr>
+      <w:r>
+        <w:rPr>
+          <w:rFonts w:asciiTheme="minorBidi" w:hAnsiTheme="minorBidi"/>
+          <w:b/>
+          <w:bCs/>
+        </w:rPr>
+        <w:t>Aims of the investigation:</w:t>
+      </w:r>
+    </w:p>
+    <w:p>
+      <w:pPr>
+        <w:pStyle w:val="ListParagraph"/>
+        <w:numPr>
+          <w:ilvl w:val="0"/>
+          <w:numId w:val="1"/>
+        </w:numPr>
+        <w:spacing w:after="240" w:line="240" w:lineRule="auto"/>
+        <w:rPr>
+          <w:rFonts w:asciiTheme="minorBidi" w:hAnsiTheme="minorBidi"/>
+          <w:b/>
+          <w:bCs/>
+        </w:rPr>
+      </w:pPr>
+      <w:r>
+        <w:rPr>
+          <w:rFonts w:asciiTheme="minorBidi" w:hAnsiTheme="minorBidi"/>
+          <w:b/>
+          <w:bCs/>
+        </w:rPr>
+        <w:t xml:space="preserve">Investigate the clustering and distribution of SARS-CoV-2 spike protein </w:t>
+      </w:r>
+      <w:r>
+        <w:rPr>
+          <w:rFonts w:asciiTheme="minorBidi" w:hAnsiTheme="minorBidi"/>
+          <w:b/>
+          <w:bCs/>
+        </w:rPr>
+        <w:t>mutations in the UK</w:t>
+      </w:r>
+    </w:p>
+    <w:p>
+      <w:pPr>
+        <w:pStyle w:val="ListParagraph"/>
+        <w:numPr>
+          <w:ilvl w:val="0"/>
+          <w:numId w:val="1"/>
+        </w:numPr>
+        <w:spacing w:after="240" w:line="240" w:lineRule="auto"/>
+        <w:rPr>
+          <w:rFonts w:asciiTheme="minorBidi" w:hAnsiTheme="minorBidi"/>
+          <w:b/>
+          <w:bCs/>
+        </w:rPr>
+      </w:pPr>
+      <w:r>
+        <w:rPr>
+          <w:rFonts w:asciiTheme="minorBidi" w:hAnsiTheme="minorBidi"/>
+          <w:b/>
+          <w:bCs/>
+        </w:rPr>
+        <w:t>Identify and characterise common spike mutations + non vs syn mutations</w:t>
+      </w:r>
+    </w:p>
+    <w:p>
+      <w:pPr>
+        <w:pStyle w:val="ListParagraph"/>
+        <w:numPr>
+          <w:ilvl w:val="0"/>
+          <w:numId w:val="1"/>
+        </w:numPr>
+        <w:spacing w:after="240" w:line="240" w:lineRule="auto"/>
+        <w:rPr>
+          <w:rFonts w:asciiTheme="minorBidi" w:hAnsiTheme="minorBidi"/>
+          <w:b/>
+          <w:bCs/>
+        </w:rPr>
+      </w:pPr>
+      <w:r>
+        <w:rPr>
+          <w:rFonts w:asciiTheme="minorBidi" w:hAnsiTheme="minorBidi"/>
+          <w:b/>
+          <w:bCs/>
+        </w:rPr>
+        <w:t xml:space="preserve">Analyse </w:t>
+      </w:r>
+      <w:r>
+        <w:rPr>
+          <w:rFonts w:asciiTheme="minorBidi" w:hAnsiTheme="minorBidi"/>
+          <w:b/>
+          <w:bCs/>
+        </w:rPr>
+        <w:t>their potential effects on viral infectivity</w:t>
+      </w:r>
+    </w:p>
+    <w:p>
+      <w:pPr>
+        <w:spacing w:after="240" w:line="240" w:lineRule="auto"/>
+        <w:rPr>
+          <w:rFonts w:asciiTheme="minorBidi" w:hAnsiTheme="minorBidi"/>
+          <w:b/>
+          <w:bCs/>
+        </w:rPr>
+      </w:pPr>
+    </w:p>
+    <w:p>
+      <w:pPr>
+        <w:spacing w:after="240" w:line="240" w:lineRule="auto"/>
+        <w:rPr>
+          <w:rFonts w:asciiTheme="minorBidi" w:hAnsiTheme="minorBidi"/>
+          <w:b/>
+          <w:bCs/>
+        </w:rPr>
+      </w:pPr>
+      <w:r>
+        <w:rPr>
+          <w:rFonts w:asciiTheme="minorBidi" w:hAnsiTheme="minorBidi"/>
+          <w:b/>
+          <w:bCs/>
+        </w:rPr>
+        <w:t>Methods</w:t>
+      </w:r>
+      <w:r>
+        <w:rPr>
+          <w:rFonts w:asciiTheme="minorBidi" w:hAnsiTheme="minorBidi"/>
+          <w:b/>
+          <w:bCs/>
+        </w:rPr>
+        <w:t xml:space="preserve"> overview</w:t>
+      </w:r>
+    </w:p>
+    <w:p>
+      <w:pPr>
+        <w:pStyle w:val="ListParagraph"/>
+        <w:numPr>
+          <w:ilvl w:val="0"/>
+          <w:numId w:val="4"/>
+        </w:numPr>
+        <w:spacing w:after="240" w:line="240" w:lineRule="auto"/>
+        <w:rPr>
+          <w:rFonts w:asciiTheme="minorBidi" w:hAnsiTheme="minorBidi"/>
+          <w:b/>
+          <w:bCs/>
+        </w:rPr>
+      </w:pPr>
+      <w:r>
+        <w:rPr>
+          <w:rFonts w:asciiTheme="minorBidi" w:hAnsiTheme="minorBidi"/>
+          <w:b/>
+          <w:bCs/>
+        </w:rPr>
+        <w:t>Summarise the dataset used</w:t>
+      </w:r>
+    </w:p>
+    <w:p>
+      <w:pPr>
+        <w:pStyle w:val="ListParagraph"/>
+        <w:numPr>
+          <w:ilvl w:val="0"/>
+          <w:numId w:val="4"/>
+        </w:numPr>
+        <w:spacing w:after="240" w:line="240" w:lineRule="auto"/>
+        <w:rPr>
+          <w:rFonts w:asciiTheme="minorBidi" w:hAnsiTheme="minorBidi"/>
+          <w:b/>
+          <w:bCs/>
+        </w:rPr>
+      </w:pPr>
+      <w:r>
+        <w:rPr>
+          <w:rFonts w:asciiTheme="minorBidi" w:hAnsiTheme="minorBidi"/>
+          <w:b/>
+          <w:bCs/>
+        </w:rPr>
+        <w:t>Mention of the clustering techniques used, R-based analysis, various packages used and tools used for visualisation</w:t>
+      </w:r>
+    </w:p>
+    <w:p>
+      <w:pPr>
+        <w:spacing w:after="240" w:line="240" w:lineRule="auto"/>
+        <w:rPr>
+          <w:rFonts w:asciiTheme="minorBidi" w:hAnsiTheme="minorBidi"/>
+          <w:b/>
+          <w:bCs/>
+        </w:rPr>
+      </w:pPr>
+      <w:r>
+        <w:rPr>
+          <w:rFonts w:asciiTheme="minorBidi" w:hAnsiTheme="minorBidi"/>
+          <w:b/>
+          <w:bCs/>
+        </w:rPr>
+        <w:lastRenderedPageBreak/>
+        <w:t xml:space="preserve">Summary of the </w:t>
+      </w:r>
+      <w:r>
+        <w:rPr>
+          <w:rFonts w:asciiTheme="minorBidi" w:hAnsiTheme="minorBidi"/>
+          <w:b/>
+          <w:bCs/>
+        </w:rPr>
+        <w:t>main findings</w:t>
+      </w:r>
+    </w:p>
+    <w:p>
+      <w:pPr>
+        <w:spacing w:after="240" w:line="240" w:lineRule="auto"/>
+        <w:rPr>
+          <w:rFonts w:asciiTheme="minorBidi" w:hAnsiTheme="minorBidi"/>
+          <w:b/>
+          <w:bCs/>
+        </w:rPr>
+      </w:pPr>
+    </w:p>
+    <w:p>
+      <w:pPr>
+        <w:spacing w:after="240" w:line="240" w:lineRule="auto"/>
+        <w:rPr>
+          <w:rFonts w:asciiTheme="minorBidi" w:hAnsiTheme="minorBidi"/>
+          <w:b/>
+          <w:bCs/>
         </w:rPr>
       </w:pPr>
     </w:p>
@@ -499,6 +805,367 @@
     </w:sectPr>
   </w:body>
 </w:document>
+</file>
+
+<file path=word/numbering.xml><?xml version="1.0" encoding="utf-8"?>
+<w:numbering xmlns:wpc="http://schemas.microsoft.com/office/word/2010/wordprocessingCanvas" xmlns:cx="http://schemas.microsoft.com/office/drawing/2014/chartex" xmlns:cx1="http://schemas.microsoft.com/office/drawing/2015/9/8/chartex" xmlns:cx2="http://schemas.microsoft.com/office/drawing/2015/10/21/chartex" xmlns:cx3="http://schemas.microsoft.com/office/drawing/2016/5/9/chartex" xmlns:cx4="http://schemas.microsoft.com/office/drawing/2016/5/10/chartex" xmlns:cx5="http://schemas.microsoft.com/office/drawing/2016/5/11/chartex" xmlns:cx6="http://schemas.microsoft.com/office/drawing/2016/5/12/chartex" xmlns:cx7="http://schemas.microsoft.com/office/drawing/2016/5/13/chartex" xmlns:cx8="http://schemas.microsoft.com/office/drawing/2016/5/14/chartex" xmlns:mc="http://schemas.openxmlformats.org/markup-compatibility/2006" xmlns:aink="http://schemas.microsoft.com/office/drawing/2016/ink" xmlns:am3d="http://schemas.microsoft.com/office/drawing/2017/model3d" xmlns:o="urn:schemas-microsoft-com:office:office" xmlns:oel="http://schemas.microsoft.com/office/2019/extlst" xmlns:r="http://schemas.openxmlformats.org/officeDocument/2006/relationships" xmlns:m="http://schemas.openxmlformats.org/officeDocument/2006/math" xmlns:v="urn:schemas-microsoft-com:vml" xmlns:wp14="http://schemas.microsoft.com/office/word/2010/wordprocessingDrawing" xmlns:wp="http://schemas.openxmlformats.org/drawingml/2006/wordprocessingDrawing" xmlns:w10="urn:schemas-microsoft-com:office:word" xmlns:w="http://schemas.openxmlformats.org/wordprocessingml/2006/main" xmlns:w14="http://schemas.microsoft.com/office/word/2010/wordml" xmlns:w15="http://schemas.microsoft.com/office/word/2012/wordml" xmlns:w16cex="http://schemas.microsoft.com/office/word/2018/wordml/cex" xmlns:w16cid="http://schemas.microsoft.com/office/word/2016/wordml/cid" xmlns:w16="http://schemas.microsoft.com/office/word/2018/wordml" xmlns:w16du="http://schemas.microsoft.com/office/word/2023/wordml/word16du" xmlns:w16sdtdh="http://schemas.microsoft.com/office/word/2020/wordml/sdtdatahash" xmlns:w16sdtfl="http://schemas.microsoft.com/office/word/2024/wordml/sdtformatlock" xmlns:w16se="http://schemas.microsoft.com/office/word/2015/wordml/symex" xmlns:wpg="http://schemas.microsoft.com/office/word/2010/wordprocessingGroup" xmlns:wpi="http://schemas.microsoft.com/office/word/2010/wordprocessingInk" xmlns:wne="http://schemas.microsoft.com/office/word/2006/wordml" xmlns:wps="http://schemas.microsoft.com/office/word/2010/wordprocessingShape" mc:Ignorable="w14 w15 w16se w16cid w16 w16cex w16sdtdh w16sdtfl w16du wp14">
+  <w:abstractNum w:abstractNumId="0" w15:restartNumberingAfterBreak="0">
+    <w:nsid w:val="168F2851"/>
+    <w:multiLevelType w:val="hybridMultilevel"/>
+    <w:tmpl w:val="AA5E7C7E"/>
+    <w:lvl w:ilvl="0" w:tplc="0809000F">
+      <w:start w:val="1"/>
+      <w:numFmt w:val="decimal"/>
+      <w:lvlText w:val="%1."/>
+      <w:lvlJc w:val="left"/>
+      <w:pPr>
+        <w:ind w:left="720" w:hanging="360"/>
+      </w:pPr>
+    </w:lvl>
+    <w:lvl w:ilvl="1" w:tplc="08090019" w:tentative="1">
+      <w:start w:val="1"/>
+      <w:numFmt w:val="lowerLetter"/>
+      <w:lvlText w:val="%2."/>
+      <w:lvlJc w:val="left"/>
+      <w:pPr>
+        <w:ind w:left="1440" w:hanging="360"/>
+      </w:pPr>
+    </w:lvl>
+    <w:lvl w:ilvl="2" w:tplc="0809001B" w:tentative="1">
+      <w:start w:val="1"/>
+      <w:numFmt w:val="lowerRoman"/>
+      <w:lvlText w:val="%3."/>
+      <w:lvlJc w:val="right"/>
+      <w:pPr>
+        <w:ind w:left="2160" w:hanging="180"/>
+      </w:pPr>
+    </w:lvl>
+    <w:lvl w:ilvl="3" w:tplc="0809000F" w:tentative="1">
+      <w:start w:val="1"/>
+      <w:numFmt w:val="decimal"/>
+      <w:lvlText w:val="%4."/>
+      <w:lvlJc w:val="left"/>
+      <w:pPr>
+        <w:ind w:left="2880" w:hanging="360"/>
+      </w:pPr>
+    </w:lvl>
+    <w:lvl w:ilvl="4" w:tplc="08090019" w:tentative="1">
+      <w:start w:val="1"/>
+      <w:numFmt w:val="lowerLetter"/>
+      <w:lvlText w:val="%5."/>
+      <w:lvlJc w:val="left"/>
+      <w:pPr>
+        <w:ind w:left="3600" w:hanging="360"/>
+      </w:pPr>
+    </w:lvl>
+    <w:lvl w:ilvl="5" w:tplc="0809001B" w:tentative="1">
+      <w:start w:val="1"/>
+      <w:numFmt w:val="lowerRoman"/>
+      <w:lvlText w:val="%6."/>
+      <w:lvlJc w:val="right"/>
+      <w:pPr>
+        <w:ind w:left="4320" w:hanging="180"/>
+      </w:pPr>
+    </w:lvl>
+    <w:lvl w:ilvl="6" w:tplc="0809000F" w:tentative="1">
+      <w:start w:val="1"/>
+      <w:numFmt w:val="decimal"/>
+      <w:lvlText w:val="%7."/>
+      <w:lvlJc w:val="left"/>
+      <w:pPr>
+        <w:ind w:left="5040" w:hanging="360"/>
+      </w:pPr>
+    </w:lvl>
+    <w:lvl w:ilvl="7" w:tplc="08090019" w:tentative="1">
+      <w:start w:val="1"/>
+      <w:numFmt w:val="lowerLetter"/>
+      <w:lvlText w:val="%8."/>
+      <w:lvlJc w:val="left"/>
+      <w:pPr>
+        <w:ind w:left="5760" w:hanging="360"/>
+      </w:pPr>
+    </w:lvl>
+    <w:lvl w:ilvl="8" w:tplc="0809001B" w:tentative="1">
+      <w:start w:val="1"/>
+      <w:numFmt w:val="lowerRoman"/>
+      <w:lvlText w:val="%9."/>
+      <w:lvlJc w:val="right"/>
+      <w:pPr>
+        <w:ind w:left="6480" w:hanging="180"/>
+      </w:pPr>
+    </w:lvl>
+  </w:abstractNum>
+  <w:abstractNum w:abstractNumId="1" w15:restartNumberingAfterBreak="0">
+    <w:nsid w:val="23BF7EAF"/>
+    <w:multiLevelType w:val="hybridMultilevel"/>
+    <w:tmpl w:val="AC327078"/>
+    <w:lvl w:ilvl="0" w:tplc="0809000F">
+      <w:start w:val="1"/>
+      <w:numFmt w:val="decimal"/>
+      <w:lvlText w:val="%1."/>
+      <w:lvlJc w:val="left"/>
+      <w:pPr>
+        <w:ind w:left="720" w:hanging="360"/>
+      </w:pPr>
+    </w:lvl>
+    <w:lvl w:ilvl="1" w:tplc="08090019" w:tentative="1">
+      <w:start w:val="1"/>
+      <w:numFmt w:val="lowerLetter"/>
+      <w:lvlText w:val="%2."/>
+      <w:lvlJc w:val="left"/>
+      <w:pPr>
+        <w:ind w:left="1440" w:hanging="360"/>
+      </w:pPr>
+    </w:lvl>
+    <w:lvl w:ilvl="2" w:tplc="0809001B" w:tentative="1">
+      <w:start w:val="1"/>
+      <w:numFmt w:val="lowerRoman"/>
+      <w:lvlText w:val="%3."/>
+      <w:lvlJc w:val="right"/>
+      <w:pPr>
+        <w:ind w:left="2160" w:hanging="180"/>
+      </w:pPr>
+    </w:lvl>
+    <w:lvl w:ilvl="3" w:tplc="0809000F" w:tentative="1">
+      <w:start w:val="1"/>
+      <w:numFmt w:val="decimal"/>
+      <w:lvlText w:val="%4."/>
+      <w:lvlJc w:val="left"/>
+      <w:pPr>
+        <w:ind w:left="2880" w:hanging="360"/>
+      </w:pPr>
+    </w:lvl>
+    <w:lvl w:ilvl="4" w:tplc="08090019" w:tentative="1">
+      <w:start w:val="1"/>
+      <w:numFmt w:val="lowerLetter"/>
+      <w:lvlText w:val="%5."/>
+      <w:lvlJc w:val="left"/>
+      <w:pPr>
+        <w:ind w:left="3600" w:hanging="360"/>
+      </w:pPr>
+    </w:lvl>
+    <w:lvl w:ilvl="5" w:tplc="0809001B" w:tentative="1">
+      <w:start w:val="1"/>
+      <w:numFmt w:val="lowerRoman"/>
+      <w:lvlText w:val="%6."/>
+      <w:lvlJc w:val="right"/>
+      <w:pPr>
+        <w:ind w:left="4320" w:hanging="180"/>
+      </w:pPr>
+    </w:lvl>
+    <w:lvl w:ilvl="6" w:tplc="0809000F" w:tentative="1">
+      <w:start w:val="1"/>
+      <w:numFmt w:val="decimal"/>
+      <w:lvlText w:val="%7."/>
+      <w:lvlJc w:val="left"/>
+      <w:pPr>
+        <w:ind w:left="5040" w:hanging="360"/>
+      </w:pPr>
+    </w:lvl>
+    <w:lvl w:ilvl="7" w:tplc="08090019" w:tentative="1">
+      <w:start w:val="1"/>
+      <w:numFmt w:val="lowerLetter"/>
+      <w:lvlText w:val="%8."/>
+      <w:lvlJc w:val="left"/>
+      <w:pPr>
+        <w:ind w:left="5760" w:hanging="360"/>
+      </w:pPr>
+    </w:lvl>
+    <w:lvl w:ilvl="8" w:tplc="0809001B" w:tentative="1">
+      <w:start w:val="1"/>
+      <w:numFmt w:val="lowerRoman"/>
+      <w:lvlText w:val="%9."/>
+      <w:lvlJc w:val="right"/>
+      <w:pPr>
+        <w:ind w:left="6480" w:hanging="180"/>
+      </w:pPr>
+    </w:lvl>
+  </w:abstractNum>
+  <w:abstractNum w:abstractNumId="2" w15:restartNumberingAfterBreak="0">
+    <w:nsid w:val="35222148"/>
+    <w:multiLevelType w:val="hybridMultilevel"/>
+    <w:tmpl w:val="DAD25544"/>
+    <w:lvl w:ilvl="0" w:tplc="0809000F">
+      <w:start w:val="1"/>
+      <w:numFmt w:val="decimal"/>
+      <w:lvlText w:val="%1."/>
+      <w:lvlJc w:val="left"/>
+      <w:pPr>
+        <w:ind w:left="720" w:hanging="360"/>
+      </w:pPr>
+    </w:lvl>
+    <w:lvl w:ilvl="1" w:tplc="08090019" w:tentative="1">
+      <w:start w:val="1"/>
+      <w:numFmt w:val="lowerLetter"/>
+      <w:lvlText w:val="%2."/>
+      <w:lvlJc w:val="left"/>
+      <w:pPr>
+        <w:ind w:left="1440" w:hanging="360"/>
+      </w:pPr>
+    </w:lvl>
+    <w:lvl w:ilvl="2" w:tplc="0809001B" w:tentative="1">
+      <w:start w:val="1"/>
+      <w:numFmt w:val="lowerRoman"/>
+      <w:lvlText w:val="%3."/>
+      <w:lvlJc w:val="right"/>
+      <w:pPr>
+        <w:ind w:left="2160" w:hanging="180"/>
+      </w:pPr>
+    </w:lvl>
+    <w:lvl w:ilvl="3" w:tplc="0809000F" w:tentative="1">
+      <w:start w:val="1"/>
+      <w:numFmt w:val="decimal"/>
+      <w:lvlText w:val="%4."/>
+      <w:lvlJc w:val="left"/>
+      <w:pPr>
+        <w:ind w:left="2880" w:hanging="360"/>
+      </w:pPr>
+    </w:lvl>
+    <w:lvl w:ilvl="4" w:tplc="08090019" w:tentative="1">
+      <w:start w:val="1"/>
+      <w:numFmt w:val="lowerLetter"/>
+      <w:lvlText w:val="%5."/>
+      <w:lvlJc w:val="left"/>
+      <w:pPr>
+        <w:ind w:left="3600" w:hanging="360"/>
+      </w:pPr>
+    </w:lvl>
+    <w:lvl w:ilvl="5" w:tplc="0809001B" w:tentative="1">
+      <w:start w:val="1"/>
+      <w:numFmt w:val="lowerRoman"/>
+      <w:lvlText w:val="%6."/>
+      <w:lvlJc w:val="right"/>
+      <w:pPr>
+        <w:ind w:left="4320" w:hanging="180"/>
+      </w:pPr>
+    </w:lvl>
+    <w:lvl w:ilvl="6" w:tplc="0809000F" w:tentative="1">
+      <w:start w:val="1"/>
+      <w:numFmt w:val="decimal"/>
+      <w:lvlText w:val="%7."/>
+      <w:lvlJc w:val="left"/>
+      <w:pPr>
+        <w:ind w:left="5040" w:hanging="360"/>
+      </w:pPr>
+    </w:lvl>
+    <w:lvl w:ilvl="7" w:tplc="08090019" w:tentative="1">
+      <w:start w:val="1"/>
+      <w:numFmt w:val="lowerLetter"/>
+      <w:lvlText w:val="%8."/>
+      <w:lvlJc w:val="left"/>
+      <w:pPr>
+        <w:ind w:left="5760" w:hanging="360"/>
+      </w:pPr>
+    </w:lvl>
+    <w:lvl w:ilvl="8" w:tplc="0809001B" w:tentative="1">
+      <w:start w:val="1"/>
+      <w:numFmt w:val="lowerRoman"/>
+      <w:lvlText w:val="%9."/>
+      <w:lvlJc w:val="right"/>
+      <w:pPr>
+        <w:ind w:left="6480" w:hanging="180"/>
+      </w:pPr>
+    </w:lvl>
+  </w:abstractNum>
+  <w:abstractNum w:abstractNumId="3" w15:restartNumberingAfterBreak="0">
+    <w:nsid w:val="56A53A54"/>
+    <w:multiLevelType w:val="hybridMultilevel"/>
+    <w:tmpl w:val="D47E703E"/>
+    <w:lvl w:ilvl="0" w:tplc="0809000F">
+      <w:start w:val="1"/>
+      <w:numFmt w:val="decimal"/>
+      <w:lvlText w:val="%1."/>
+      <w:lvlJc w:val="left"/>
+      <w:pPr>
+        <w:ind w:left="720" w:hanging="360"/>
+      </w:pPr>
+    </w:lvl>
+    <w:lvl w:ilvl="1" w:tplc="08090019" w:tentative="1">
+      <w:start w:val="1"/>
+      <w:numFmt w:val="lowerLetter"/>
+      <w:lvlText w:val="%2."/>
+      <w:lvlJc w:val="left"/>
+      <w:pPr>
+        <w:ind w:left="1440" w:hanging="360"/>
+      </w:pPr>
+    </w:lvl>
+    <w:lvl w:ilvl="2" w:tplc="0809001B" w:tentative="1">
+      <w:start w:val="1"/>
+      <w:numFmt w:val="lowerRoman"/>
+      <w:lvlText w:val="%3."/>
+      <w:lvlJc w:val="right"/>
+      <w:pPr>
+        <w:ind w:left="2160" w:hanging="180"/>
+      </w:pPr>
+    </w:lvl>
+    <w:lvl w:ilvl="3" w:tplc="0809000F" w:tentative="1">
+      <w:start w:val="1"/>
+      <w:numFmt w:val="decimal"/>
+      <w:lvlText w:val="%4."/>
+      <w:lvlJc w:val="left"/>
+      <w:pPr>
+        <w:ind w:left="2880" w:hanging="360"/>
+      </w:pPr>
+    </w:lvl>
+    <w:lvl w:ilvl="4" w:tplc="08090019" w:tentative="1">
+      <w:start w:val="1"/>
+      <w:numFmt w:val="lowerLetter"/>
+      <w:lvlText w:val="%5."/>
+      <w:lvlJc w:val="left"/>
+      <w:pPr>
+        <w:ind w:left="3600" w:hanging="360"/>
+      </w:pPr>
+    </w:lvl>
+    <w:lvl w:ilvl="5" w:tplc="0809001B" w:tentative="1">
+      <w:start w:val="1"/>
+      <w:numFmt w:val="lowerRoman"/>
+      <w:lvlText w:val="%6."/>
+      <w:lvlJc w:val="right"/>
+      <w:pPr>
+        <w:ind w:left="4320" w:hanging="180"/>
+      </w:pPr>
+    </w:lvl>
+    <w:lvl w:ilvl="6" w:tplc="0809000F" w:tentative="1">
+      <w:start w:val="1"/>
+      <w:numFmt w:val="decimal"/>
+      <w:lvlText w:val="%7."/>
+      <w:lvlJc w:val="left"/>
+      <w:pPr>
+        <w:ind w:left="5040" w:hanging="360"/>
+      </w:pPr>
+    </w:lvl>
+    <w:lvl w:ilvl="7" w:tplc="08090019" w:tentative="1">
+      <w:start w:val="1"/>
+      <w:numFmt w:val="lowerLetter"/>
+      <w:lvlText w:val="%8."/>
+      <w:lvlJc w:val="left"/>
+      <w:pPr>
+        <w:ind w:left="5760" w:hanging="360"/>
+      </w:pPr>
+    </w:lvl>
+    <w:lvl w:ilvl="8" w:tplc="0809001B" w:tentative="1">
+      <w:start w:val="1"/>
+      <w:numFmt w:val="lowerRoman"/>
+      <w:lvlText w:val="%9."/>
+      <w:lvlJc w:val="right"/>
+      <w:pPr>
+        <w:ind w:left="6480" w:hanging="180"/>
+      </w:pPr>
+    </w:lvl>
+  </w:abstractNum>
+  <w:num w:numId="1" w16cid:durableId="2071732714">
+    <w:abstractNumId w:val="2"/>
+  </w:num>
+  <w:num w:numId="2" w16cid:durableId="1731805895">
+    <w:abstractNumId w:val="0"/>
+  </w:num>
+  <w:num w:numId="3" w16cid:durableId="1371685536">
+    <w:abstractNumId w:val="1"/>
+  </w:num>
+  <w:num w:numId="4" w16cid:durableId="526870313">
+    <w:abstractNumId w:val="3"/>
+  </w:num>
+</w:numbering>
 </file>
 
 <file path=word/styles.xml><?xml version="1.0" encoding="utf-8"?>

</xml_diff>

<commit_message>
Some more formatting and non vs syn mutation columns
</commit_message>
<xml_diff>
--- a/Report/Analysis of SARS-CoV-2 spike protein mutations in the UK.docx
+++ b/Report/Analysis of SARS-CoV-2 spike protein mutations in the UK.docx
@@ -472,7 +472,25 @@
           <w:b/>
           <w:bCs/>
         </w:rPr>
-        <w:t>Identify and characterise common spike mutations + non vs syn mutations</w:t>
+        <w:t xml:space="preserve">Identify and characterise common spike mutations + non vs </w:t>
+      </w:r>
+      <w:proofErr w:type="spellStart"/>
+      <w:r>
+        <w:rPr>
+          <w:rFonts w:asciiTheme="minorBidi" w:hAnsiTheme="minorBidi"/>
+          <w:b/>
+          <w:bCs/>
+        </w:rPr>
+        <w:t>syn</w:t>
+      </w:r>
+      <w:proofErr w:type="spellEnd"/>
+      <w:r>
+        <w:rPr>
+          <w:rFonts w:asciiTheme="minorBidi" w:hAnsiTheme="minorBidi"/>
+          <w:b/>
+          <w:bCs/>
+        </w:rPr>
+        <w:t xml:space="preserve"> mutations</w:t>
       </w:r>
     </w:p>
     <w:p>
@@ -660,6 +678,303 @@
         </w:rPr>
         <w:t>ults</w:t>
       </w:r>
+    </w:p>
+    <w:p>
+      <w:pPr>
+        <w:spacing w:after="240" w:line="240" w:lineRule="auto"/>
+        <w:rPr>
+          <w:rFonts w:asciiTheme="minorBidi" w:hAnsiTheme="minorBidi"/>
+          <w:b/>
+          <w:bCs/>
+        </w:rPr>
+      </w:pPr>
+      <w:r>
+        <w:rPr>
+          <w:rFonts w:asciiTheme="minorBidi" w:hAnsiTheme="minorBidi"/>
+          <w:b/>
+          <w:bCs/>
+        </w:rPr>
+        <w:t>Clustering and the distribution of mutations</w:t>
+      </w:r>
+    </w:p>
+    <w:p>
+      <w:pPr>
+        <w:pStyle w:val="ListParagraph"/>
+        <w:numPr>
+          <w:ilvl w:val="0"/>
+          <w:numId w:val="5"/>
+        </w:numPr>
+        <w:spacing w:after="240" w:line="240" w:lineRule="auto"/>
+        <w:rPr>
+          <w:rFonts w:asciiTheme="minorBidi" w:hAnsiTheme="minorBidi"/>
+          <w:b/>
+          <w:bCs/>
+        </w:rPr>
+      </w:pPr>
+      <w:r>
+        <w:rPr>
+          <w:rFonts w:asciiTheme="minorBidi" w:hAnsiTheme="minorBidi"/>
+          <w:b/>
+          <w:bCs/>
+        </w:rPr>
+        <w:t>Geographic distribution of spike protein mutations</w:t>
+      </w:r>
+    </w:p>
+    <w:p>
+      <w:pPr>
+        <w:pStyle w:val="ListParagraph"/>
+        <w:numPr>
+          <w:ilvl w:val="0"/>
+          <w:numId w:val="5"/>
+        </w:numPr>
+        <w:spacing w:after="240" w:line="240" w:lineRule="auto"/>
+        <w:rPr>
+          <w:rFonts w:asciiTheme="minorBidi" w:hAnsiTheme="minorBidi"/>
+          <w:b/>
+          <w:bCs/>
+        </w:rPr>
+      </w:pPr>
+      <w:r>
+        <w:rPr>
+          <w:rFonts w:asciiTheme="minorBidi" w:hAnsiTheme="minorBidi"/>
+          <w:b/>
+          <w:bCs/>
+        </w:rPr>
+        <w:t xml:space="preserve">Map visualising </w:t>
+      </w:r>
+      <w:r>
+        <w:rPr>
+          <w:rFonts w:asciiTheme="minorBidi" w:hAnsiTheme="minorBidi"/>
+          <w:b/>
+          <w:bCs/>
+        </w:rPr>
+        <w:t>the distribution in the UK</w:t>
+      </w:r>
+    </w:p>
+    <w:p>
+      <w:pPr>
+        <w:spacing w:after="240" w:line="240" w:lineRule="auto"/>
+        <w:rPr>
+          <w:rFonts w:asciiTheme="minorBidi" w:hAnsiTheme="minorBidi"/>
+          <w:b/>
+          <w:bCs/>
+        </w:rPr>
+      </w:pPr>
+      <w:r>
+        <w:rPr>
+          <w:rFonts w:asciiTheme="minorBidi" w:hAnsiTheme="minorBidi"/>
+          <w:b/>
+          <w:bCs/>
+        </w:rPr>
+        <w:t>Mutation analysis</w:t>
+      </w:r>
+    </w:p>
+    <w:p>
+      <w:pPr>
+        <w:pStyle w:val="ListParagraph"/>
+        <w:numPr>
+          <w:ilvl w:val="0"/>
+          <w:numId w:val="6"/>
+        </w:numPr>
+        <w:spacing w:after="240" w:line="240" w:lineRule="auto"/>
+        <w:rPr>
+          <w:rFonts w:asciiTheme="minorBidi" w:hAnsiTheme="minorBidi"/>
+          <w:b/>
+          <w:bCs/>
+        </w:rPr>
+      </w:pPr>
+      <w:r>
+        <w:rPr>
+          <w:rFonts w:asciiTheme="minorBidi" w:hAnsiTheme="minorBidi"/>
+          <w:b/>
+          <w:bCs/>
+        </w:rPr>
+        <w:t>Summary of the most common mutations</w:t>
+      </w:r>
+    </w:p>
+    <w:p>
+      <w:pPr>
+        <w:pStyle w:val="ListParagraph"/>
+        <w:numPr>
+          <w:ilvl w:val="0"/>
+          <w:numId w:val="6"/>
+        </w:numPr>
+        <w:spacing w:after="240" w:line="240" w:lineRule="auto"/>
+        <w:rPr>
+          <w:rFonts w:asciiTheme="minorBidi" w:hAnsiTheme="minorBidi"/>
+          <w:b/>
+          <w:bCs/>
+        </w:rPr>
+      </w:pPr>
+      <w:r>
+        <w:rPr>
+          <w:rFonts w:asciiTheme="minorBidi" w:hAnsiTheme="minorBidi"/>
+          <w:b/>
+          <w:bCs/>
+        </w:rPr>
+        <w:t xml:space="preserve">Non vs </w:t>
+      </w:r>
+      <w:proofErr w:type="spellStart"/>
+      <w:r>
+        <w:rPr>
+          <w:rFonts w:asciiTheme="minorBidi" w:hAnsiTheme="minorBidi"/>
+          <w:b/>
+          <w:bCs/>
+        </w:rPr>
+        <w:t>syn</w:t>
+      </w:r>
+      <w:proofErr w:type="spellEnd"/>
+      <w:r>
+        <w:rPr>
+          <w:rFonts w:asciiTheme="minorBidi" w:hAnsiTheme="minorBidi"/>
+          <w:b/>
+          <w:bCs/>
+        </w:rPr>
+        <w:t xml:space="preserve"> mutations</w:t>
+      </w:r>
+    </w:p>
+    <w:p>
+      <w:pPr>
+        <w:pStyle w:val="ListParagraph"/>
+        <w:numPr>
+          <w:ilvl w:val="0"/>
+          <w:numId w:val="6"/>
+        </w:numPr>
+        <w:spacing w:after="240" w:line="240" w:lineRule="auto"/>
+        <w:rPr>
+          <w:rFonts w:asciiTheme="minorBidi" w:hAnsiTheme="minorBidi"/>
+          <w:b/>
+          <w:bCs/>
+        </w:rPr>
+      </w:pPr>
+      <w:r>
+        <w:rPr>
+          <w:rFonts w:asciiTheme="minorBidi" w:hAnsiTheme="minorBidi"/>
+          <w:b/>
+          <w:bCs/>
+        </w:rPr>
+        <w:t>Frequency of mutations</w:t>
+      </w:r>
+    </w:p>
+    <w:p>
+      <w:pPr>
+        <w:spacing w:after="240" w:line="240" w:lineRule="auto"/>
+        <w:rPr>
+          <w:rFonts w:asciiTheme="minorBidi" w:hAnsiTheme="minorBidi"/>
+          <w:b/>
+          <w:bCs/>
+        </w:rPr>
+      </w:pPr>
+      <w:r>
+        <w:rPr>
+          <w:rFonts w:asciiTheme="minorBidi" w:hAnsiTheme="minorBidi"/>
+          <w:b/>
+          <w:bCs/>
+        </w:rPr>
+        <w:t>Evolutionary Insights</w:t>
+      </w:r>
+    </w:p>
+    <w:p>
+      <w:pPr>
+        <w:pStyle w:val="ListParagraph"/>
+        <w:numPr>
+          <w:ilvl w:val="0"/>
+          <w:numId w:val="9"/>
+        </w:numPr>
+        <w:spacing w:after="240" w:line="240" w:lineRule="auto"/>
+        <w:rPr>
+          <w:rFonts w:asciiTheme="minorBidi" w:hAnsiTheme="minorBidi"/>
+          <w:b/>
+          <w:bCs/>
+        </w:rPr>
+      </w:pPr>
+      <w:r>
+        <w:rPr>
+          <w:rFonts w:asciiTheme="minorBidi" w:hAnsiTheme="minorBidi"/>
+          <w:b/>
+          <w:bCs/>
+        </w:rPr>
+        <w:t>Phylogenetic tree highlighting relationships among clusters</w:t>
+      </w:r>
+    </w:p>
+    <w:p>
+      <w:pPr>
+        <w:spacing w:after="240" w:line="240" w:lineRule="auto"/>
+        <w:rPr>
+          <w:rFonts w:asciiTheme="minorBidi" w:hAnsiTheme="minorBidi"/>
+          <w:b/>
+          <w:bCs/>
+        </w:rPr>
+      </w:pPr>
+      <w:r>
+        <w:rPr>
+          <w:rFonts w:asciiTheme="minorBidi" w:hAnsiTheme="minorBidi"/>
+          <w:b/>
+          <w:bCs/>
+        </w:rPr>
+        <w:t>Impact of mutations</w:t>
+      </w:r>
+    </w:p>
+    <w:p>
+      <w:pPr>
+        <w:pStyle w:val="ListParagraph"/>
+        <w:numPr>
+          <w:ilvl w:val="0"/>
+          <w:numId w:val="10"/>
+        </w:numPr>
+        <w:spacing w:after="240" w:line="240" w:lineRule="auto"/>
+        <w:rPr>
+          <w:rFonts w:asciiTheme="minorBidi" w:hAnsiTheme="minorBidi"/>
+          <w:b/>
+          <w:bCs/>
+        </w:rPr>
+      </w:pPr>
+      <w:r>
+        <w:rPr>
+          <w:rFonts w:asciiTheme="minorBidi" w:hAnsiTheme="minorBidi"/>
+          <w:b/>
+          <w:bCs/>
+        </w:rPr>
+        <w:t xml:space="preserve">Link mutations to known functional </w:t>
+      </w:r>
+      <w:r>
+        <w:rPr>
+          <w:rFonts w:asciiTheme="minorBidi" w:hAnsiTheme="minorBidi"/>
+          <w:b/>
+          <w:bCs/>
+        </w:rPr>
+        <w:t>effects</w:t>
+      </w:r>
+    </w:p>
+    <w:p>
+      <w:pPr>
+        <w:spacing w:after="240" w:line="240" w:lineRule="auto"/>
+        <w:rPr>
+          <w:rFonts w:asciiTheme="minorBidi" w:hAnsiTheme="minorBidi"/>
+          <w:b/>
+          <w:bCs/>
+        </w:rPr>
+      </w:pPr>
+    </w:p>
+    <w:p>
+      <w:pPr>
+        <w:spacing w:after="240" w:line="240" w:lineRule="auto"/>
+        <w:rPr>
+          <w:rFonts w:asciiTheme="minorBidi" w:hAnsiTheme="minorBidi"/>
+          <w:b/>
+          <w:bCs/>
+        </w:rPr>
+      </w:pPr>
+    </w:p>
+    <w:p>
+      <w:pPr>
+        <w:spacing w:after="240" w:line="240" w:lineRule="auto"/>
+        <w:rPr>
+          <w:rFonts w:asciiTheme="minorBidi" w:hAnsiTheme="minorBidi"/>
+          <w:sz w:val="32"/>
+          <w:szCs w:val="32"/>
+        </w:rPr>
+      </w:pPr>
     </w:p>
     <w:p>
       <w:pPr>
@@ -810,6 +1125,178 @@
 <file path=word/numbering.xml><?xml version="1.0" encoding="utf-8"?>
 <w:numbering xmlns:wpc="http://schemas.microsoft.com/office/word/2010/wordprocessingCanvas" xmlns:cx="http://schemas.microsoft.com/office/drawing/2014/chartex" xmlns:cx1="http://schemas.microsoft.com/office/drawing/2015/9/8/chartex" xmlns:cx2="http://schemas.microsoft.com/office/drawing/2015/10/21/chartex" xmlns:cx3="http://schemas.microsoft.com/office/drawing/2016/5/9/chartex" xmlns:cx4="http://schemas.microsoft.com/office/drawing/2016/5/10/chartex" xmlns:cx5="http://schemas.microsoft.com/office/drawing/2016/5/11/chartex" xmlns:cx6="http://schemas.microsoft.com/office/drawing/2016/5/12/chartex" xmlns:cx7="http://schemas.microsoft.com/office/drawing/2016/5/13/chartex" xmlns:cx8="http://schemas.microsoft.com/office/drawing/2016/5/14/chartex" xmlns:mc="http://schemas.openxmlformats.org/markup-compatibility/2006" xmlns:aink="http://schemas.microsoft.com/office/drawing/2016/ink" xmlns:am3d="http://schemas.microsoft.com/office/drawing/2017/model3d" xmlns:o="urn:schemas-microsoft-com:office:office" xmlns:oel="http://schemas.microsoft.com/office/2019/extlst" xmlns:r="http://schemas.openxmlformats.org/officeDocument/2006/relationships" xmlns:m="http://schemas.openxmlformats.org/officeDocument/2006/math" xmlns:v="urn:schemas-microsoft-com:vml" xmlns:wp14="http://schemas.microsoft.com/office/word/2010/wordprocessingDrawing" xmlns:wp="http://schemas.openxmlformats.org/drawingml/2006/wordprocessingDrawing" xmlns:w10="urn:schemas-microsoft-com:office:word" xmlns:w="http://schemas.openxmlformats.org/wordprocessingml/2006/main" xmlns:w14="http://schemas.microsoft.com/office/word/2010/wordml" xmlns:w15="http://schemas.microsoft.com/office/word/2012/wordml" xmlns:w16cex="http://schemas.microsoft.com/office/word/2018/wordml/cex" xmlns:w16cid="http://schemas.microsoft.com/office/word/2016/wordml/cid" xmlns:w16="http://schemas.microsoft.com/office/word/2018/wordml" xmlns:w16du="http://schemas.microsoft.com/office/word/2023/wordml/word16du" xmlns:w16sdtdh="http://schemas.microsoft.com/office/word/2020/wordml/sdtdatahash" xmlns:w16sdtfl="http://schemas.microsoft.com/office/word/2024/wordml/sdtformatlock" xmlns:w16se="http://schemas.microsoft.com/office/word/2015/wordml/symex" xmlns:wpg="http://schemas.microsoft.com/office/word/2010/wordprocessingGroup" xmlns:wpi="http://schemas.microsoft.com/office/word/2010/wordprocessingInk" xmlns:wne="http://schemas.microsoft.com/office/word/2006/wordml" xmlns:wps="http://schemas.microsoft.com/office/word/2010/wordprocessingShape" mc:Ignorable="w14 w15 w16se w16cid w16 w16cex w16sdtdh w16sdtfl w16du wp14">
   <w:abstractNum w:abstractNumId="0" w15:restartNumberingAfterBreak="0">
+    <w:nsid w:val="01A017B7"/>
+    <w:multiLevelType w:val="hybridMultilevel"/>
+    <w:tmpl w:val="F8FA4B8E"/>
+    <w:lvl w:ilvl="0" w:tplc="0809000F">
+      <w:start w:val="1"/>
+      <w:numFmt w:val="decimal"/>
+      <w:lvlText w:val="%1."/>
+      <w:lvlJc w:val="left"/>
+      <w:pPr>
+        <w:ind w:left="720" w:hanging="360"/>
+      </w:pPr>
+    </w:lvl>
+    <w:lvl w:ilvl="1" w:tplc="08090019" w:tentative="1">
+      <w:start w:val="1"/>
+      <w:numFmt w:val="lowerLetter"/>
+      <w:lvlText w:val="%2."/>
+      <w:lvlJc w:val="left"/>
+      <w:pPr>
+        <w:ind w:left="1440" w:hanging="360"/>
+      </w:pPr>
+    </w:lvl>
+    <w:lvl w:ilvl="2" w:tplc="0809001B" w:tentative="1">
+      <w:start w:val="1"/>
+      <w:numFmt w:val="lowerRoman"/>
+      <w:lvlText w:val="%3."/>
+      <w:lvlJc w:val="right"/>
+      <w:pPr>
+        <w:ind w:left="2160" w:hanging="180"/>
+      </w:pPr>
+    </w:lvl>
+    <w:lvl w:ilvl="3" w:tplc="0809000F" w:tentative="1">
+      <w:start w:val="1"/>
+      <w:numFmt w:val="decimal"/>
+      <w:lvlText w:val="%4."/>
+      <w:lvlJc w:val="left"/>
+      <w:pPr>
+        <w:ind w:left="2880" w:hanging="360"/>
+      </w:pPr>
+    </w:lvl>
+    <w:lvl w:ilvl="4" w:tplc="08090019" w:tentative="1">
+      <w:start w:val="1"/>
+      <w:numFmt w:val="lowerLetter"/>
+      <w:lvlText w:val="%5."/>
+      <w:lvlJc w:val="left"/>
+      <w:pPr>
+        <w:ind w:left="3600" w:hanging="360"/>
+      </w:pPr>
+    </w:lvl>
+    <w:lvl w:ilvl="5" w:tplc="0809001B" w:tentative="1">
+      <w:start w:val="1"/>
+      <w:numFmt w:val="lowerRoman"/>
+      <w:lvlText w:val="%6."/>
+      <w:lvlJc w:val="right"/>
+      <w:pPr>
+        <w:ind w:left="4320" w:hanging="180"/>
+      </w:pPr>
+    </w:lvl>
+    <w:lvl w:ilvl="6" w:tplc="0809000F" w:tentative="1">
+      <w:start w:val="1"/>
+      <w:numFmt w:val="decimal"/>
+      <w:lvlText w:val="%7."/>
+      <w:lvlJc w:val="left"/>
+      <w:pPr>
+        <w:ind w:left="5040" w:hanging="360"/>
+      </w:pPr>
+    </w:lvl>
+    <w:lvl w:ilvl="7" w:tplc="08090019" w:tentative="1">
+      <w:start w:val="1"/>
+      <w:numFmt w:val="lowerLetter"/>
+      <w:lvlText w:val="%8."/>
+      <w:lvlJc w:val="left"/>
+      <w:pPr>
+        <w:ind w:left="5760" w:hanging="360"/>
+      </w:pPr>
+    </w:lvl>
+    <w:lvl w:ilvl="8" w:tplc="0809001B" w:tentative="1">
+      <w:start w:val="1"/>
+      <w:numFmt w:val="lowerRoman"/>
+      <w:lvlText w:val="%9."/>
+      <w:lvlJc w:val="right"/>
+      <w:pPr>
+        <w:ind w:left="6480" w:hanging="180"/>
+      </w:pPr>
+    </w:lvl>
+  </w:abstractNum>
+  <w:abstractNum w:abstractNumId="1" w15:restartNumberingAfterBreak="0">
+    <w:nsid w:val="03D415C3"/>
+    <w:multiLevelType w:val="hybridMultilevel"/>
+    <w:tmpl w:val="01EC1340"/>
+    <w:lvl w:ilvl="0" w:tplc="0809000F">
+      <w:start w:val="1"/>
+      <w:numFmt w:val="decimal"/>
+      <w:lvlText w:val="%1."/>
+      <w:lvlJc w:val="left"/>
+      <w:pPr>
+        <w:ind w:left="720" w:hanging="360"/>
+      </w:pPr>
+    </w:lvl>
+    <w:lvl w:ilvl="1" w:tplc="08090019" w:tentative="1">
+      <w:start w:val="1"/>
+      <w:numFmt w:val="lowerLetter"/>
+      <w:lvlText w:val="%2."/>
+      <w:lvlJc w:val="left"/>
+      <w:pPr>
+        <w:ind w:left="1440" w:hanging="360"/>
+      </w:pPr>
+    </w:lvl>
+    <w:lvl w:ilvl="2" w:tplc="0809001B" w:tentative="1">
+      <w:start w:val="1"/>
+      <w:numFmt w:val="lowerRoman"/>
+      <w:lvlText w:val="%3."/>
+      <w:lvlJc w:val="right"/>
+      <w:pPr>
+        <w:ind w:left="2160" w:hanging="180"/>
+      </w:pPr>
+    </w:lvl>
+    <w:lvl w:ilvl="3" w:tplc="0809000F" w:tentative="1">
+      <w:start w:val="1"/>
+      <w:numFmt w:val="decimal"/>
+      <w:lvlText w:val="%4."/>
+      <w:lvlJc w:val="left"/>
+      <w:pPr>
+        <w:ind w:left="2880" w:hanging="360"/>
+      </w:pPr>
+    </w:lvl>
+    <w:lvl w:ilvl="4" w:tplc="08090019" w:tentative="1">
+      <w:start w:val="1"/>
+      <w:numFmt w:val="lowerLetter"/>
+      <w:lvlText w:val="%5."/>
+      <w:lvlJc w:val="left"/>
+      <w:pPr>
+        <w:ind w:left="3600" w:hanging="360"/>
+      </w:pPr>
+    </w:lvl>
+    <w:lvl w:ilvl="5" w:tplc="0809001B" w:tentative="1">
+      <w:start w:val="1"/>
+      <w:numFmt w:val="lowerRoman"/>
+      <w:lvlText w:val="%6."/>
+      <w:lvlJc w:val="right"/>
+      <w:pPr>
+        <w:ind w:left="4320" w:hanging="180"/>
+      </w:pPr>
+    </w:lvl>
+    <w:lvl w:ilvl="6" w:tplc="0809000F" w:tentative="1">
+      <w:start w:val="1"/>
+      <w:numFmt w:val="decimal"/>
+      <w:lvlText w:val="%7."/>
+      <w:lvlJc w:val="left"/>
+      <w:pPr>
+        <w:ind w:left="5040" w:hanging="360"/>
+      </w:pPr>
+    </w:lvl>
+    <w:lvl w:ilvl="7" w:tplc="08090019" w:tentative="1">
+      <w:start w:val="1"/>
+      <w:numFmt w:val="lowerLetter"/>
+      <w:lvlText w:val="%8."/>
+      <w:lvlJc w:val="left"/>
+      <w:pPr>
+        <w:ind w:left="5760" w:hanging="360"/>
+      </w:pPr>
+    </w:lvl>
+    <w:lvl w:ilvl="8" w:tplc="0809001B" w:tentative="1">
+      <w:start w:val="1"/>
+      <w:numFmt w:val="lowerRoman"/>
+      <w:lvlText w:val="%9."/>
+      <w:lvlJc w:val="right"/>
+      <w:pPr>
+        <w:ind w:left="6480" w:hanging="180"/>
+      </w:pPr>
+    </w:lvl>
+  </w:abstractNum>
+  <w:abstractNum w:abstractNumId="2" w15:restartNumberingAfterBreak="0">
     <w:nsid w:val="168F2851"/>
     <w:multiLevelType w:val="hybridMultilevel"/>
     <w:tmpl w:val="AA5E7C7E"/>
@@ -895,7 +1382,7 @@
       </w:pPr>
     </w:lvl>
   </w:abstractNum>
-  <w:abstractNum w:abstractNumId="1" w15:restartNumberingAfterBreak="0">
+  <w:abstractNum w:abstractNumId="3" w15:restartNumberingAfterBreak="0">
     <w:nsid w:val="23BF7EAF"/>
     <w:multiLevelType w:val="hybridMultilevel"/>
     <w:tmpl w:val="AC327078"/>
@@ -981,7 +1468,7 @@
       </w:pPr>
     </w:lvl>
   </w:abstractNum>
-  <w:abstractNum w:abstractNumId="2" w15:restartNumberingAfterBreak="0">
+  <w:abstractNum w:abstractNumId="4" w15:restartNumberingAfterBreak="0">
     <w:nsid w:val="35222148"/>
     <w:multiLevelType w:val="hybridMultilevel"/>
     <w:tmpl w:val="DAD25544"/>
@@ -1067,7 +1554,93 @@
       </w:pPr>
     </w:lvl>
   </w:abstractNum>
-  <w:abstractNum w:abstractNumId="3" w15:restartNumberingAfterBreak="0">
+  <w:abstractNum w:abstractNumId="5" w15:restartNumberingAfterBreak="0">
+    <w:nsid w:val="38E85315"/>
+    <w:multiLevelType w:val="hybridMultilevel"/>
+    <w:tmpl w:val="474ECCD6"/>
+    <w:lvl w:ilvl="0" w:tplc="FFFFFFFF">
+      <w:start w:val="1"/>
+      <w:numFmt w:val="decimal"/>
+      <w:lvlText w:val="%1."/>
+      <w:lvlJc w:val="left"/>
+      <w:pPr>
+        <w:ind w:left="720" w:hanging="360"/>
+      </w:pPr>
+    </w:lvl>
+    <w:lvl w:ilvl="1" w:tplc="FFFFFFFF" w:tentative="1">
+      <w:start w:val="1"/>
+      <w:numFmt w:val="lowerLetter"/>
+      <w:lvlText w:val="%2."/>
+      <w:lvlJc w:val="left"/>
+      <w:pPr>
+        <w:ind w:left="1440" w:hanging="360"/>
+      </w:pPr>
+    </w:lvl>
+    <w:lvl w:ilvl="2" w:tplc="FFFFFFFF" w:tentative="1">
+      <w:start w:val="1"/>
+      <w:numFmt w:val="lowerRoman"/>
+      <w:lvlText w:val="%3."/>
+      <w:lvlJc w:val="right"/>
+      <w:pPr>
+        <w:ind w:left="2160" w:hanging="180"/>
+      </w:pPr>
+    </w:lvl>
+    <w:lvl w:ilvl="3" w:tplc="FFFFFFFF" w:tentative="1">
+      <w:start w:val="1"/>
+      <w:numFmt w:val="decimal"/>
+      <w:lvlText w:val="%4."/>
+      <w:lvlJc w:val="left"/>
+      <w:pPr>
+        <w:ind w:left="2880" w:hanging="360"/>
+      </w:pPr>
+    </w:lvl>
+    <w:lvl w:ilvl="4" w:tplc="FFFFFFFF" w:tentative="1">
+      <w:start w:val="1"/>
+      <w:numFmt w:val="lowerLetter"/>
+      <w:lvlText w:val="%5."/>
+      <w:lvlJc w:val="left"/>
+      <w:pPr>
+        <w:ind w:left="3600" w:hanging="360"/>
+      </w:pPr>
+    </w:lvl>
+    <w:lvl w:ilvl="5" w:tplc="FFFFFFFF" w:tentative="1">
+      <w:start w:val="1"/>
+      <w:numFmt w:val="lowerRoman"/>
+      <w:lvlText w:val="%6."/>
+      <w:lvlJc w:val="right"/>
+      <w:pPr>
+        <w:ind w:left="4320" w:hanging="180"/>
+      </w:pPr>
+    </w:lvl>
+    <w:lvl w:ilvl="6" w:tplc="FFFFFFFF" w:tentative="1">
+      <w:start w:val="1"/>
+      <w:numFmt w:val="decimal"/>
+      <w:lvlText w:val="%7."/>
+      <w:lvlJc w:val="left"/>
+      <w:pPr>
+        <w:ind w:left="5040" w:hanging="360"/>
+      </w:pPr>
+    </w:lvl>
+    <w:lvl w:ilvl="7" w:tplc="FFFFFFFF" w:tentative="1">
+      <w:start w:val="1"/>
+      <w:numFmt w:val="lowerLetter"/>
+      <w:lvlText w:val="%8."/>
+      <w:lvlJc w:val="left"/>
+      <w:pPr>
+        <w:ind w:left="5760" w:hanging="360"/>
+      </w:pPr>
+    </w:lvl>
+    <w:lvl w:ilvl="8" w:tplc="FFFFFFFF" w:tentative="1">
+      <w:start w:val="1"/>
+      <w:numFmt w:val="lowerRoman"/>
+      <w:lvlText w:val="%9."/>
+      <w:lvlJc w:val="right"/>
+      <w:pPr>
+        <w:ind w:left="6480" w:hanging="180"/>
+      </w:pPr>
+    </w:lvl>
+  </w:abstractNum>
+  <w:abstractNum w:abstractNumId="6" w15:restartNumberingAfterBreak="0">
     <w:nsid w:val="56A53A54"/>
     <w:multiLevelType w:val="hybridMultilevel"/>
     <w:tmpl w:val="D47E703E"/>
@@ -1153,17 +1726,293 @@
       </w:pPr>
     </w:lvl>
   </w:abstractNum>
+  <w:abstractNum w:abstractNumId="7" w15:restartNumberingAfterBreak="0">
+    <w:nsid w:val="5F07583A"/>
+    <w:multiLevelType w:val="hybridMultilevel"/>
+    <w:tmpl w:val="E37CA0BC"/>
+    <w:lvl w:ilvl="0" w:tplc="0809000F">
+      <w:start w:val="1"/>
+      <w:numFmt w:val="decimal"/>
+      <w:lvlText w:val="%1."/>
+      <w:lvlJc w:val="left"/>
+      <w:pPr>
+        <w:ind w:left="720" w:hanging="360"/>
+      </w:pPr>
+    </w:lvl>
+    <w:lvl w:ilvl="1" w:tplc="08090019" w:tentative="1">
+      <w:start w:val="1"/>
+      <w:numFmt w:val="lowerLetter"/>
+      <w:lvlText w:val="%2."/>
+      <w:lvlJc w:val="left"/>
+      <w:pPr>
+        <w:ind w:left="1440" w:hanging="360"/>
+      </w:pPr>
+    </w:lvl>
+    <w:lvl w:ilvl="2" w:tplc="0809001B" w:tentative="1">
+      <w:start w:val="1"/>
+      <w:numFmt w:val="lowerRoman"/>
+      <w:lvlText w:val="%3."/>
+      <w:lvlJc w:val="right"/>
+      <w:pPr>
+        <w:ind w:left="2160" w:hanging="180"/>
+      </w:pPr>
+    </w:lvl>
+    <w:lvl w:ilvl="3" w:tplc="0809000F" w:tentative="1">
+      <w:start w:val="1"/>
+      <w:numFmt w:val="decimal"/>
+      <w:lvlText w:val="%4."/>
+      <w:lvlJc w:val="left"/>
+      <w:pPr>
+        <w:ind w:left="2880" w:hanging="360"/>
+      </w:pPr>
+    </w:lvl>
+    <w:lvl w:ilvl="4" w:tplc="08090019" w:tentative="1">
+      <w:start w:val="1"/>
+      <w:numFmt w:val="lowerLetter"/>
+      <w:lvlText w:val="%5."/>
+      <w:lvlJc w:val="left"/>
+      <w:pPr>
+        <w:ind w:left="3600" w:hanging="360"/>
+      </w:pPr>
+    </w:lvl>
+    <w:lvl w:ilvl="5" w:tplc="0809001B" w:tentative="1">
+      <w:start w:val="1"/>
+      <w:numFmt w:val="lowerRoman"/>
+      <w:lvlText w:val="%6."/>
+      <w:lvlJc w:val="right"/>
+      <w:pPr>
+        <w:ind w:left="4320" w:hanging="180"/>
+      </w:pPr>
+    </w:lvl>
+    <w:lvl w:ilvl="6" w:tplc="0809000F" w:tentative="1">
+      <w:start w:val="1"/>
+      <w:numFmt w:val="decimal"/>
+      <w:lvlText w:val="%7."/>
+      <w:lvlJc w:val="left"/>
+      <w:pPr>
+        <w:ind w:left="5040" w:hanging="360"/>
+      </w:pPr>
+    </w:lvl>
+    <w:lvl w:ilvl="7" w:tplc="08090019" w:tentative="1">
+      <w:start w:val="1"/>
+      <w:numFmt w:val="lowerLetter"/>
+      <w:lvlText w:val="%8."/>
+      <w:lvlJc w:val="left"/>
+      <w:pPr>
+        <w:ind w:left="5760" w:hanging="360"/>
+      </w:pPr>
+    </w:lvl>
+    <w:lvl w:ilvl="8" w:tplc="0809001B" w:tentative="1">
+      <w:start w:val="1"/>
+      <w:numFmt w:val="lowerRoman"/>
+      <w:lvlText w:val="%9."/>
+      <w:lvlJc w:val="right"/>
+      <w:pPr>
+        <w:ind w:left="6480" w:hanging="180"/>
+      </w:pPr>
+    </w:lvl>
+  </w:abstractNum>
+  <w:abstractNum w:abstractNumId="8" w15:restartNumberingAfterBreak="0">
+    <w:nsid w:val="707E6F5E"/>
+    <w:multiLevelType w:val="hybridMultilevel"/>
+    <w:tmpl w:val="76285110"/>
+    <w:lvl w:ilvl="0" w:tplc="0809000F">
+      <w:start w:val="1"/>
+      <w:numFmt w:val="decimal"/>
+      <w:lvlText w:val="%1."/>
+      <w:lvlJc w:val="left"/>
+      <w:pPr>
+        <w:ind w:left="720" w:hanging="360"/>
+      </w:pPr>
+    </w:lvl>
+    <w:lvl w:ilvl="1" w:tplc="08090019" w:tentative="1">
+      <w:start w:val="1"/>
+      <w:numFmt w:val="lowerLetter"/>
+      <w:lvlText w:val="%2."/>
+      <w:lvlJc w:val="left"/>
+      <w:pPr>
+        <w:ind w:left="1440" w:hanging="360"/>
+      </w:pPr>
+    </w:lvl>
+    <w:lvl w:ilvl="2" w:tplc="0809001B" w:tentative="1">
+      <w:start w:val="1"/>
+      <w:numFmt w:val="lowerRoman"/>
+      <w:lvlText w:val="%3."/>
+      <w:lvlJc w:val="right"/>
+      <w:pPr>
+        <w:ind w:left="2160" w:hanging="180"/>
+      </w:pPr>
+    </w:lvl>
+    <w:lvl w:ilvl="3" w:tplc="0809000F" w:tentative="1">
+      <w:start w:val="1"/>
+      <w:numFmt w:val="decimal"/>
+      <w:lvlText w:val="%4."/>
+      <w:lvlJc w:val="left"/>
+      <w:pPr>
+        <w:ind w:left="2880" w:hanging="360"/>
+      </w:pPr>
+    </w:lvl>
+    <w:lvl w:ilvl="4" w:tplc="08090019" w:tentative="1">
+      <w:start w:val="1"/>
+      <w:numFmt w:val="lowerLetter"/>
+      <w:lvlText w:val="%5."/>
+      <w:lvlJc w:val="left"/>
+      <w:pPr>
+        <w:ind w:left="3600" w:hanging="360"/>
+      </w:pPr>
+    </w:lvl>
+    <w:lvl w:ilvl="5" w:tplc="0809001B" w:tentative="1">
+      <w:start w:val="1"/>
+      <w:numFmt w:val="lowerRoman"/>
+      <w:lvlText w:val="%6."/>
+      <w:lvlJc w:val="right"/>
+      <w:pPr>
+        <w:ind w:left="4320" w:hanging="180"/>
+      </w:pPr>
+    </w:lvl>
+    <w:lvl w:ilvl="6" w:tplc="0809000F" w:tentative="1">
+      <w:start w:val="1"/>
+      <w:numFmt w:val="decimal"/>
+      <w:lvlText w:val="%7."/>
+      <w:lvlJc w:val="left"/>
+      <w:pPr>
+        <w:ind w:left="5040" w:hanging="360"/>
+      </w:pPr>
+    </w:lvl>
+    <w:lvl w:ilvl="7" w:tplc="08090019" w:tentative="1">
+      <w:start w:val="1"/>
+      <w:numFmt w:val="lowerLetter"/>
+      <w:lvlText w:val="%8."/>
+      <w:lvlJc w:val="left"/>
+      <w:pPr>
+        <w:ind w:left="5760" w:hanging="360"/>
+      </w:pPr>
+    </w:lvl>
+    <w:lvl w:ilvl="8" w:tplc="0809001B" w:tentative="1">
+      <w:start w:val="1"/>
+      <w:numFmt w:val="lowerRoman"/>
+      <w:lvlText w:val="%9."/>
+      <w:lvlJc w:val="right"/>
+      <w:pPr>
+        <w:ind w:left="6480" w:hanging="180"/>
+      </w:pPr>
+    </w:lvl>
+  </w:abstractNum>
+  <w:abstractNum w:abstractNumId="9" w15:restartNumberingAfterBreak="0">
+    <w:nsid w:val="74DE3415"/>
+    <w:multiLevelType w:val="hybridMultilevel"/>
+    <w:tmpl w:val="474ECCD6"/>
+    <w:lvl w:ilvl="0" w:tplc="0809000F">
+      <w:start w:val="1"/>
+      <w:numFmt w:val="decimal"/>
+      <w:lvlText w:val="%1."/>
+      <w:lvlJc w:val="left"/>
+      <w:pPr>
+        <w:ind w:left="720" w:hanging="360"/>
+      </w:pPr>
+    </w:lvl>
+    <w:lvl w:ilvl="1" w:tplc="08090019" w:tentative="1">
+      <w:start w:val="1"/>
+      <w:numFmt w:val="lowerLetter"/>
+      <w:lvlText w:val="%2."/>
+      <w:lvlJc w:val="left"/>
+      <w:pPr>
+        <w:ind w:left="1440" w:hanging="360"/>
+      </w:pPr>
+    </w:lvl>
+    <w:lvl w:ilvl="2" w:tplc="0809001B" w:tentative="1">
+      <w:start w:val="1"/>
+      <w:numFmt w:val="lowerRoman"/>
+      <w:lvlText w:val="%3."/>
+      <w:lvlJc w:val="right"/>
+      <w:pPr>
+        <w:ind w:left="2160" w:hanging="180"/>
+      </w:pPr>
+    </w:lvl>
+    <w:lvl w:ilvl="3" w:tplc="0809000F" w:tentative="1">
+      <w:start w:val="1"/>
+      <w:numFmt w:val="decimal"/>
+      <w:lvlText w:val="%4."/>
+      <w:lvlJc w:val="left"/>
+      <w:pPr>
+        <w:ind w:left="2880" w:hanging="360"/>
+      </w:pPr>
+    </w:lvl>
+    <w:lvl w:ilvl="4" w:tplc="08090019" w:tentative="1">
+      <w:start w:val="1"/>
+      <w:numFmt w:val="lowerLetter"/>
+      <w:lvlText w:val="%5."/>
+      <w:lvlJc w:val="left"/>
+      <w:pPr>
+        <w:ind w:left="3600" w:hanging="360"/>
+      </w:pPr>
+    </w:lvl>
+    <w:lvl w:ilvl="5" w:tplc="0809001B" w:tentative="1">
+      <w:start w:val="1"/>
+      <w:numFmt w:val="lowerRoman"/>
+      <w:lvlText w:val="%6."/>
+      <w:lvlJc w:val="right"/>
+      <w:pPr>
+        <w:ind w:left="4320" w:hanging="180"/>
+      </w:pPr>
+    </w:lvl>
+    <w:lvl w:ilvl="6" w:tplc="0809000F" w:tentative="1">
+      <w:start w:val="1"/>
+      <w:numFmt w:val="decimal"/>
+      <w:lvlText w:val="%7."/>
+      <w:lvlJc w:val="left"/>
+      <w:pPr>
+        <w:ind w:left="5040" w:hanging="360"/>
+      </w:pPr>
+    </w:lvl>
+    <w:lvl w:ilvl="7" w:tplc="08090019" w:tentative="1">
+      <w:start w:val="1"/>
+      <w:numFmt w:val="lowerLetter"/>
+      <w:lvlText w:val="%8."/>
+      <w:lvlJc w:val="left"/>
+      <w:pPr>
+        <w:ind w:left="5760" w:hanging="360"/>
+      </w:pPr>
+    </w:lvl>
+    <w:lvl w:ilvl="8" w:tplc="0809001B" w:tentative="1">
+      <w:start w:val="1"/>
+      <w:numFmt w:val="lowerRoman"/>
+      <w:lvlText w:val="%9."/>
+      <w:lvlJc w:val="right"/>
+      <w:pPr>
+        <w:ind w:left="6480" w:hanging="180"/>
+      </w:pPr>
+    </w:lvl>
+  </w:abstractNum>
   <w:num w:numId="1" w16cid:durableId="2071732714">
+    <w:abstractNumId w:val="4"/>
+  </w:num>
+  <w:num w:numId="2" w16cid:durableId="1731805895">
     <w:abstractNumId w:val="2"/>
   </w:num>
-  <w:num w:numId="2" w16cid:durableId="1731805895">
+  <w:num w:numId="3" w16cid:durableId="1371685536">
+    <w:abstractNumId w:val="3"/>
+  </w:num>
+  <w:num w:numId="4" w16cid:durableId="526870313">
+    <w:abstractNumId w:val="6"/>
+  </w:num>
+  <w:num w:numId="5" w16cid:durableId="1393119256">
+    <w:abstractNumId w:val="7"/>
+  </w:num>
+  <w:num w:numId="6" w16cid:durableId="1092314542">
+    <w:abstractNumId w:val="1"/>
+  </w:num>
+  <w:num w:numId="7" w16cid:durableId="1636178848">
+    <w:abstractNumId w:val="8"/>
+  </w:num>
+  <w:num w:numId="8" w16cid:durableId="2059087497">
     <w:abstractNumId w:val="0"/>
   </w:num>
-  <w:num w:numId="3" w16cid:durableId="1371685536">
-    <w:abstractNumId w:val="1"/>
+  <w:num w:numId="9" w16cid:durableId="1633752678">
+    <w:abstractNumId w:val="9"/>
   </w:num>
-  <w:num w:numId="4" w16cid:durableId="526870313">
-    <w:abstractNumId w:val="3"/>
+  <w:num w:numId="10" w16cid:durableId="80298499">
+    <w:abstractNumId w:val="5"/>
   </w:num>
 </w:numbering>
 </file>

</xml_diff>

<commit_message>
Plot for top 20 sequences with the most mutations
</commit_message>
<xml_diff>
--- a/Report/Analysis of SARS-CoV-2 spike protein mutations in the UK.docx
+++ b/Report/Analysis of SARS-CoV-2 spike protein mutations in the UK.docx
@@ -472,25 +472,7 @@
           <w:b/>
           <w:bCs/>
         </w:rPr>
-        <w:t xml:space="preserve">Identify and characterise common spike mutations + non vs </w:t>
-      </w:r>
-      <w:proofErr w:type="spellStart"/>
-      <w:r>
-        <w:rPr>
-          <w:rFonts w:asciiTheme="minorBidi" w:hAnsiTheme="minorBidi"/>
-          <w:b/>
-          <w:bCs/>
-        </w:rPr>
-        <w:t>syn</w:t>
-      </w:r>
-      <w:proofErr w:type="spellEnd"/>
-      <w:r>
-        <w:rPr>
-          <w:rFonts w:asciiTheme="minorBidi" w:hAnsiTheme="minorBidi"/>
-          <w:b/>
-          <w:bCs/>
-        </w:rPr>
-        <w:t xml:space="preserve"> mutations</w:t>
+        <w:t>Identify and characterise common spike mutations + non vs syn mutations</w:t>
       </w:r>
     </w:p>
     <w:p>
@@ -789,7 +771,15 @@
           <w:b/>
           <w:bCs/>
         </w:rPr>
-        <w:t>Summary of the most common mutations</w:t>
+        <w:t>Summary of the most common mutation</w:t>
+      </w:r>
+      <w:r>
+        <w:rPr>
+          <w:rFonts w:asciiTheme="minorBidi" w:hAnsiTheme="minorBidi"/>
+          <w:b/>
+          <w:bCs/>
+        </w:rPr>
+        <w:t>s</w:t>
       </w:r>
     </w:p>
     <w:p>
@@ -814,23 +804,13 @@
         </w:rPr>
         <w:t xml:space="preserve">Non vs </w:t>
       </w:r>
-      <w:proofErr w:type="spellStart"/>
-      <w:r>
-        <w:rPr>
-          <w:rFonts w:asciiTheme="minorBidi" w:hAnsiTheme="minorBidi"/>
-          <w:b/>
-          <w:bCs/>
-        </w:rPr>
-        <w:t>syn</w:t>
-      </w:r>
-      <w:proofErr w:type="spellEnd"/>
-      <w:r>
-        <w:rPr>
-          <w:rFonts w:asciiTheme="minorBidi" w:hAnsiTheme="minorBidi"/>
-          <w:b/>
-          <w:bCs/>
-        </w:rPr>
-        <w:t xml:space="preserve"> mutations</w:t>
+      <w:r>
+        <w:rPr>
+          <w:rFonts w:asciiTheme="minorBidi" w:hAnsiTheme="minorBidi"/>
+          <w:b/>
+          <w:bCs/>
+        </w:rPr>
+        <w:t>syn mutations</w:t>
       </w:r>
     </w:p>
     <w:p>
@@ -948,26 +928,9 @@
     </w:p>
     <w:p>
       <w:pPr>
-        <w:spacing w:after="240" w:line="240" w:lineRule="auto"/>
-        <w:rPr>
-          <w:rFonts w:asciiTheme="minorBidi" w:hAnsiTheme="minorBidi"/>
-          <w:b/>
-          <w:bCs/>
-        </w:rPr>
-      </w:pPr>
-    </w:p>
-    <w:p>
-      <w:pPr>
-        <w:spacing w:after="240" w:line="240" w:lineRule="auto"/>
-        <w:rPr>
-          <w:rFonts w:asciiTheme="minorBidi" w:hAnsiTheme="minorBidi"/>
-          <w:b/>
-          <w:bCs/>
-        </w:rPr>
-      </w:pPr>
-    </w:p>
-    <w:p>
-      <w:pPr>
+        <w:tabs>
+          <w:tab w:val="left" w:pos="2456"/>
+        </w:tabs>
         <w:spacing w:after="240" w:line="240" w:lineRule="auto"/>
         <w:rPr>
           <w:rFonts w:asciiTheme="minorBidi" w:hAnsiTheme="minorBidi"/>
@@ -985,16 +948,296 @@
           <w:szCs w:val="32"/>
         </w:rPr>
       </w:pPr>
-    </w:p>
-    <w:p>
-      <w:pPr>
-        <w:spacing w:after="240" w:line="240" w:lineRule="auto"/>
+      <w:r>
         <w:rPr>
           <w:rFonts w:asciiTheme="minorBidi" w:hAnsiTheme="minorBidi"/>
           <w:sz w:val="32"/>
           <w:szCs w:val="32"/>
         </w:rPr>
-      </w:pPr>
+        <w:t>Discussion</w:t>
+      </w:r>
+    </w:p>
+    <w:p>
+      <w:pPr>
+        <w:spacing w:after="240" w:line="240" w:lineRule="auto"/>
+        <w:rPr>
+          <w:rFonts w:asciiTheme="minorBidi" w:hAnsiTheme="minorBidi"/>
+          <w:b/>
+          <w:bCs/>
+        </w:rPr>
+      </w:pPr>
+      <w:r>
+        <w:rPr>
+          <w:rFonts w:asciiTheme="minorBidi" w:hAnsiTheme="minorBidi"/>
+          <w:b/>
+          <w:bCs/>
+        </w:rPr>
+        <w:t>Interpret the results</w:t>
+      </w:r>
+    </w:p>
+    <w:p>
+      <w:pPr>
+        <w:pStyle w:val="ListParagraph"/>
+        <w:numPr>
+          <w:ilvl w:val="0"/>
+          <w:numId w:val="11"/>
+        </w:numPr>
+        <w:spacing w:after="240" w:line="240" w:lineRule="auto"/>
+        <w:rPr>
+          <w:rFonts w:asciiTheme="minorBidi" w:hAnsiTheme="minorBidi"/>
+          <w:b/>
+          <w:bCs/>
+        </w:rPr>
+      </w:pPr>
+      <w:r>
+        <w:rPr>
+          <w:rFonts w:asciiTheme="minorBidi" w:hAnsiTheme="minorBidi"/>
+          <w:b/>
+          <w:bCs/>
+        </w:rPr>
+        <w:t>Correlation between geographical distribution and specific mutations</w:t>
+      </w:r>
+    </w:p>
+    <w:p>
+      <w:pPr>
+        <w:pStyle w:val="ListParagraph"/>
+        <w:numPr>
+          <w:ilvl w:val="0"/>
+          <w:numId w:val="11"/>
+        </w:numPr>
+        <w:spacing w:after="240" w:line="240" w:lineRule="auto"/>
+        <w:rPr>
+          <w:rFonts w:asciiTheme="minorBidi" w:hAnsiTheme="minorBidi"/>
+          <w:b/>
+          <w:bCs/>
+        </w:rPr>
+      </w:pPr>
+      <w:r>
+        <w:rPr>
+          <w:rFonts w:asciiTheme="minorBidi" w:hAnsiTheme="minorBidi"/>
+          <w:b/>
+          <w:bCs/>
+        </w:rPr>
+        <w:t>Mutation hotspots? Natural selection + selective pressure</w:t>
+      </w:r>
+    </w:p>
+    <w:p>
+      <w:pPr>
+        <w:spacing w:after="240" w:line="240" w:lineRule="auto"/>
+        <w:rPr>
+          <w:rFonts w:asciiTheme="minorBidi" w:hAnsiTheme="minorBidi"/>
+          <w:b/>
+          <w:bCs/>
+        </w:rPr>
+      </w:pPr>
+    </w:p>
+    <w:p>
+      <w:pPr>
+        <w:spacing w:after="240" w:line="240" w:lineRule="auto"/>
+        <w:rPr>
+          <w:rFonts w:asciiTheme="minorBidi" w:hAnsiTheme="minorBidi"/>
+          <w:b/>
+          <w:bCs/>
+        </w:rPr>
+      </w:pPr>
+      <w:r>
+        <w:rPr>
+          <w:rFonts w:asciiTheme="minorBidi" w:hAnsiTheme="minorBidi"/>
+          <w:b/>
+          <w:bCs/>
+        </w:rPr>
+        <w:t>Link back to previous studies</w:t>
+      </w:r>
+    </w:p>
+    <w:p>
+      <w:pPr>
+        <w:spacing w:after="240" w:line="240" w:lineRule="auto"/>
+        <w:rPr>
+          <w:rFonts w:asciiTheme="minorBidi" w:hAnsiTheme="minorBidi"/>
+          <w:b/>
+          <w:bCs/>
+        </w:rPr>
+      </w:pPr>
+    </w:p>
+    <w:p>
+      <w:pPr>
+        <w:spacing w:after="240" w:line="240" w:lineRule="auto"/>
+        <w:rPr>
+          <w:rFonts w:asciiTheme="minorBidi" w:hAnsiTheme="minorBidi"/>
+          <w:b/>
+          <w:bCs/>
+        </w:rPr>
+      </w:pPr>
+    </w:p>
+    <w:p>
+      <w:pPr>
+        <w:spacing w:after="240" w:line="240" w:lineRule="auto"/>
+        <w:rPr>
+          <w:rFonts w:asciiTheme="minorBidi" w:hAnsiTheme="minorBidi"/>
+          <w:b/>
+          <w:bCs/>
+        </w:rPr>
+      </w:pPr>
+      <w:r>
+        <w:rPr>
+          <w:rFonts w:asciiTheme="minorBidi" w:hAnsiTheme="minorBidi"/>
+          <w:b/>
+          <w:bCs/>
+        </w:rPr>
+        <w:t>Implications for public health</w:t>
+      </w:r>
+    </w:p>
+    <w:p>
+      <w:pPr>
+        <w:pStyle w:val="ListParagraph"/>
+        <w:numPr>
+          <w:ilvl w:val="0"/>
+          <w:numId w:val="13"/>
+        </w:numPr>
+        <w:spacing w:after="240" w:line="240" w:lineRule="auto"/>
+        <w:rPr>
+          <w:rFonts w:asciiTheme="minorBidi" w:hAnsiTheme="minorBidi"/>
+          <w:b/>
+          <w:bCs/>
+        </w:rPr>
+      </w:pPr>
+      <w:r>
+        <w:rPr>
+          <w:rFonts w:asciiTheme="minorBidi" w:hAnsiTheme="minorBidi"/>
+          <w:b/>
+          <w:bCs/>
+        </w:rPr>
+        <w:t>Vaccine design</w:t>
+      </w:r>
+    </w:p>
+    <w:p>
+      <w:pPr>
+        <w:pStyle w:val="ListParagraph"/>
+        <w:numPr>
+          <w:ilvl w:val="0"/>
+          <w:numId w:val="13"/>
+        </w:numPr>
+        <w:spacing w:after="240" w:line="240" w:lineRule="auto"/>
+        <w:rPr>
+          <w:rFonts w:asciiTheme="minorBidi" w:hAnsiTheme="minorBidi"/>
+          <w:b/>
+          <w:bCs/>
+        </w:rPr>
+      </w:pPr>
+      <w:r>
+        <w:rPr>
+          <w:rFonts w:asciiTheme="minorBidi" w:hAnsiTheme="minorBidi"/>
+          <w:b/>
+          <w:bCs/>
+        </w:rPr>
+        <w:t>Impact of mutations on diagnostics and therap</w:t>
+      </w:r>
+      <w:r>
+        <w:rPr>
+          <w:rFonts w:asciiTheme="minorBidi" w:hAnsiTheme="minorBidi"/>
+          <w:b/>
+          <w:bCs/>
+        </w:rPr>
+        <w:t>eutic intervention</w:t>
+      </w:r>
+    </w:p>
+    <w:p>
+      <w:pPr>
+        <w:spacing w:after="240" w:line="240" w:lineRule="auto"/>
+        <w:rPr>
+          <w:rFonts w:asciiTheme="minorBidi" w:hAnsiTheme="minorBidi"/>
+          <w:b/>
+          <w:bCs/>
+        </w:rPr>
+      </w:pPr>
+    </w:p>
+    <w:p>
+      <w:pPr>
+        <w:spacing w:after="240" w:line="240" w:lineRule="auto"/>
+        <w:rPr>
+          <w:rFonts w:asciiTheme="minorBidi" w:hAnsiTheme="minorBidi"/>
+          <w:b/>
+          <w:bCs/>
+        </w:rPr>
+      </w:pPr>
+      <w:r>
+        <w:rPr>
+          <w:rFonts w:asciiTheme="minorBidi" w:hAnsiTheme="minorBidi"/>
+          <w:b/>
+          <w:bCs/>
+        </w:rPr>
+        <w:t>Limitations and future directions</w:t>
+      </w:r>
+    </w:p>
+    <w:p>
+      <w:pPr>
+        <w:pStyle w:val="ListParagraph"/>
+        <w:numPr>
+          <w:ilvl w:val="0"/>
+          <w:numId w:val="14"/>
+        </w:numPr>
+        <w:spacing w:after="240" w:line="240" w:lineRule="auto"/>
+        <w:rPr>
+          <w:rFonts w:asciiTheme="minorBidi" w:hAnsiTheme="minorBidi"/>
+          <w:b/>
+          <w:bCs/>
+        </w:rPr>
+      </w:pPr>
+      <w:r>
+        <w:rPr>
+          <w:rFonts w:asciiTheme="minorBidi" w:hAnsiTheme="minorBidi"/>
+          <w:b/>
+          <w:bCs/>
+        </w:rPr>
+        <w:t>Limitations of the dataset</w:t>
+      </w:r>
+    </w:p>
+    <w:p>
+      <w:pPr>
+        <w:pStyle w:val="ListParagraph"/>
+        <w:numPr>
+          <w:ilvl w:val="0"/>
+          <w:numId w:val="14"/>
+        </w:numPr>
+        <w:spacing w:after="240" w:line="240" w:lineRule="auto"/>
+        <w:rPr>
+          <w:rFonts w:asciiTheme="minorBidi" w:hAnsiTheme="minorBidi"/>
+          <w:b/>
+          <w:bCs/>
+        </w:rPr>
+      </w:pPr>
+      <w:r>
+        <w:rPr>
+          <w:rFonts w:asciiTheme="minorBidi" w:hAnsiTheme="minorBidi"/>
+          <w:b/>
+          <w:bCs/>
+        </w:rPr>
+        <w:t>Limitations of techniques used</w:t>
+      </w:r>
+    </w:p>
+    <w:p>
+      <w:pPr>
+        <w:pStyle w:val="ListParagraph"/>
+        <w:numPr>
+          <w:ilvl w:val="0"/>
+          <w:numId w:val="14"/>
+        </w:numPr>
+        <w:spacing w:after="240" w:line="240" w:lineRule="auto"/>
+        <w:rPr>
+          <w:rFonts w:asciiTheme="minorBidi" w:hAnsiTheme="minorBidi"/>
+          <w:b/>
+          <w:bCs/>
+        </w:rPr>
+      </w:pPr>
+      <w:r>
+        <w:rPr>
+          <w:rFonts w:asciiTheme="minorBidi" w:hAnsiTheme="minorBidi"/>
+          <w:b/>
+          <w:bCs/>
+        </w:rPr>
+        <w:lastRenderedPageBreak/>
+        <w:t>Future research</w:t>
+      </w:r>
     </w:p>
     <w:p>
       <w:pPr>
@@ -1021,8 +1264,72 @@
           <w:sz w:val="32"/>
           <w:szCs w:val="32"/>
         </w:rPr>
-        <w:t>Discussion</w:t>
-      </w:r>
+        <w:t>Conclusion</w:t>
+      </w:r>
+    </w:p>
+    <w:p>
+      <w:pPr>
+        <w:spacing w:after="240" w:line="240" w:lineRule="auto"/>
+        <w:rPr>
+          <w:rFonts w:asciiTheme="minorBidi" w:hAnsiTheme="minorBidi"/>
+          <w:b/>
+          <w:bCs/>
+        </w:rPr>
+      </w:pPr>
+      <w:r>
+        <w:rPr>
+          <w:rFonts w:asciiTheme="minorBidi" w:hAnsiTheme="minorBidi"/>
+          <w:b/>
+          <w:bCs/>
+        </w:rPr>
+        <w:t xml:space="preserve">Summary of the main </w:t>
+      </w:r>
+      <w:r>
+        <w:rPr>
+          <w:rFonts w:asciiTheme="minorBidi" w:hAnsiTheme="minorBidi"/>
+          <w:b/>
+          <w:bCs/>
+        </w:rPr>
+        <w:t>findings</w:t>
+      </w:r>
+    </w:p>
+    <w:p>
+      <w:pPr>
+        <w:spacing w:after="240" w:line="240" w:lineRule="auto"/>
+        <w:rPr>
+          <w:rFonts w:asciiTheme="minorBidi" w:hAnsiTheme="minorBidi"/>
+          <w:b/>
+          <w:bCs/>
+        </w:rPr>
+      </w:pPr>
+      <w:r>
+        <w:rPr>
+          <w:rFonts w:asciiTheme="minorBidi" w:hAnsiTheme="minorBidi"/>
+          <w:b/>
+          <w:bCs/>
+        </w:rPr>
+        <w:t>Importance of studying SARS-CoV-2</w:t>
+      </w:r>
+    </w:p>
+    <w:p>
+      <w:pPr>
+        <w:spacing w:after="240" w:line="240" w:lineRule="auto"/>
+        <w:rPr>
+          <w:rFonts w:asciiTheme="minorBidi" w:hAnsiTheme="minorBidi"/>
+          <w:b/>
+          <w:bCs/>
+        </w:rPr>
+      </w:pPr>
+    </w:p>
+    <w:p>
+      <w:pPr>
+        <w:spacing w:after="240" w:line="240" w:lineRule="auto"/>
+        <w:rPr>
+          <w:rFonts w:asciiTheme="minorBidi" w:hAnsiTheme="minorBidi"/>
+          <w:b/>
+          <w:bCs/>
+        </w:rPr>
+      </w:pPr>
     </w:p>
     <w:p>
       <w:pPr>
@@ -1033,52 +1340,104 @@
           <w:szCs w:val="32"/>
         </w:rPr>
       </w:pPr>
-    </w:p>
-    <w:p>
-      <w:pPr>
-        <w:spacing w:after="240" w:line="240" w:lineRule="auto"/>
+      <w:r>
         <w:rPr>
           <w:rFonts w:asciiTheme="minorBidi" w:hAnsiTheme="minorBidi"/>
           <w:sz w:val="32"/>
           <w:szCs w:val="32"/>
         </w:rPr>
-      </w:pPr>
-    </w:p>
-    <w:p>
-      <w:pPr>
-        <w:spacing w:after="240" w:line="240" w:lineRule="auto"/>
-        <w:rPr>
-          <w:rFonts w:asciiTheme="minorBidi" w:hAnsiTheme="minorBidi"/>
-          <w:sz w:val="32"/>
-          <w:szCs w:val="32"/>
-        </w:rPr>
-      </w:pPr>
-    </w:p>
-    <w:p>
-      <w:pPr>
-        <w:spacing w:after="240" w:line="240" w:lineRule="auto"/>
-        <w:rPr>
-          <w:rFonts w:asciiTheme="minorBidi" w:hAnsiTheme="minorBidi"/>
-          <w:sz w:val="32"/>
-          <w:szCs w:val="32"/>
-        </w:rPr>
-      </w:pPr>
-      <w:r>
-        <w:rPr>
-          <w:rFonts w:asciiTheme="minorBidi" w:hAnsiTheme="minorBidi"/>
-          <w:sz w:val="32"/>
-          <w:szCs w:val="32"/>
-        </w:rPr>
-        <w:t>Conclusion</w:t>
-      </w:r>
-    </w:p>
-    <w:p>
-      <w:pPr>
-        <w:spacing w:after="240" w:line="240" w:lineRule="auto"/>
-        <w:rPr>
-          <w:rFonts w:asciiTheme="minorBidi" w:hAnsiTheme="minorBidi"/>
-        </w:rPr>
-      </w:pPr>
+        <w:t>Methods and Materials</w:t>
+      </w:r>
+    </w:p>
+    <w:p>
+      <w:pPr>
+        <w:spacing w:after="240" w:line="240" w:lineRule="auto"/>
+        <w:rPr>
+          <w:rFonts w:asciiTheme="minorBidi" w:hAnsiTheme="minorBidi"/>
+          <w:b/>
+          <w:bCs/>
+        </w:rPr>
+      </w:pPr>
+      <w:r>
+        <w:rPr>
+          <w:rFonts w:asciiTheme="minorBidi" w:hAnsiTheme="minorBidi"/>
+          <w:b/>
+          <w:bCs/>
+        </w:rPr>
+        <w:t>Data sources</w:t>
+      </w:r>
+    </w:p>
+    <w:p>
+      <w:pPr>
+        <w:spacing w:after="240" w:line="240" w:lineRule="auto"/>
+        <w:rPr>
+          <w:rFonts w:asciiTheme="minorBidi" w:hAnsiTheme="minorBidi"/>
+          <w:b/>
+          <w:bCs/>
+        </w:rPr>
+      </w:pPr>
+      <w:r>
+        <w:rPr>
+          <w:rFonts w:asciiTheme="minorBidi" w:hAnsiTheme="minorBidi"/>
+          <w:b/>
+          <w:bCs/>
+        </w:rPr>
+        <w:t>R packages used</w:t>
+      </w:r>
+    </w:p>
+    <w:p>
+      <w:pPr>
+        <w:spacing w:after="240" w:line="240" w:lineRule="auto"/>
+        <w:rPr>
+          <w:rFonts w:asciiTheme="minorBidi" w:hAnsiTheme="minorBidi"/>
+          <w:b/>
+          <w:bCs/>
+        </w:rPr>
+      </w:pPr>
+      <w:r>
+        <w:rPr>
+          <w:rFonts w:asciiTheme="minorBidi" w:hAnsiTheme="minorBidi"/>
+          <w:b/>
+          <w:bCs/>
+        </w:rPr>
+        <w:t>Statistical analysis</w:t>
+      </w:r>
+    </w:p>
+    <w:p>
+      <w:pPr>
+        <w:spacing w:after="240" w:line="240" w:lineRule="auto"/>
+        <w:rPr>
+          <w:rFonts w:asciiTheme="minorBidi" w:hAnsiTheme="minorBidi"/>
+          <w:b/>
+          <w:bCs/>
+        </w:rPr>
+      </w:pPr>
+      <w:r>
+        <w:rPr>
+          <w:rFonts w:asciiTheme="minorBidi" w:hAnsiTheme="minorBidi"/>
+          <w:b/>
+          <w:bCs/>
+        </w:rPr>
+        <w:t>Any additional stuff used</w:t>
+      </w:r>
+    </w:p>
+    <w:p>
+      <w:pPr>
+        <w:spacing w:after="240" w:line="240" w:lineRule="auto"/>
+        <w:rPr>
+          <w:rFonts w:asciiTheme="minorBidi" w:hAnsiTheme="minorBidi"/>
+          <w:b/>
+          <w:bCs/>
+        </w:rPr>
+      </w:pPr>
+      <w:r>
+        <w:rPr>
+          <w:rFonts w:asciiTheme="minorBidi" w:hAnsiTheme="minorBidi"/>
+          <w:b/>
+          <w:bCs/>
+        </w:rPr>
+        <w:t>Link to GitHub</w:t>
+      </w:r>
     </w:p>
     <w:p>
       <w:pPr>
@@ -1297,6 +1656,178 @@
     </w:lvl>
   </w:abstractNum>
   <w:abstractNum w:abstractNumId="2" w15:restartNumberingAfterBreak="0">
+    <w:nsid w:val="06726077"/>
+    <w:multiLevelType w:val="hybridMultilevel"/>
+    <w:tmpl w:val="F0BAC9FE"/>
+    <w:lvl w:ilvl="0" w:tplc="FFFFFFFF">
+      <w:start w:val="1"/>
+      <w:numFmt w:val="decimal"/>
+      <w:lvlText w:val="%1."/>
+      <w:lvlJc w:val="left"/>
+      <w:pPr>
+        <w:ind w:left="720" w:hanging="360"/>
+      </w:pPr>
+    </w:lvl>
+    <w:lvl w:ilvl="1" w:tplc="08090019" w:tentative="1">
+      <w:start w:val="1"/>
+      <w:numFmt w:val="lowerLetter"/>
+      <w:lvlText w:val="%2."/>
+      <w:lvlJc w:val="left"/>
+      <w:pPr>
+        <w:ind w:left="1440" w:hanging="360"/>
+      </w:pPr>
+    </w:lvl>
+    <w:lvl w:ilvl="2" w:tplc="0809001B" w:tentative="1">
+      <w:start w:val="1"/>
+      <w:numFmt w:val="lowerRoman"/>
+      <w:lvlText w:val="%3."/>
+      <w:lvlJc w:val="right"/>
+      <w:pPr>
+        <w:ind w:left="2160" w:hanging="180"/>
+      </w:pPr>
+    </w:lvl>
+    <w:lvl w:ilvl="3" w:tplc="0809000F" w:tentative="1">
+      <w:start w:val="1"/>
+      <w:numFmt w:val="decimal"/>
+      <w:lvlText w:val="%4."/>
+      <w:lvlJc w:val="left"/>
+      <w:pPr>
+        <w:ind w:left="2880" w:hanging="360"/>
+      </w:pPr>
+    </w:lvl>
+    <w:lvl w:ilvl="4" w:tplc="08090019" w:tentative="1">
+      <w:start w:val="1"/>
+      <w:numFmt w:val="lowerLetter"/>
+      <w:lvlText w:val="%5."/>
+      <w:lvlJc w:val="left"/>
+      <w:pPr>
+        <w:ind w:left="3600" w:hanging="360"/>
+      </w:pPr>
+    </w:lvl>
+    <w:lvl w:ilvl="5" w:tplc="0809001B" w:tentative="1">
+      <w:start w:val="1"/>
+      <w:numFmt w:val="lowerRoman"/>
+      <w:lvlText w:val="%6."/>
+      <w:lvlJc w:val="right"/>
+      <w:pPr>
+        <w:ind w:left="4320" w:hanging="180"/>
+      </w:pPr>
+    </w:lvl>
+    <w:lvl w:ilvl="6" w:tplc="0809000F" w:tentative="1">
+      <w:start w:val="1"/>
+      <w:numFmt w:val="decimal"/>
+      <w:lvlText w:val="%7."/>
+      <w:lvlJc w:val="left"/>
+      <w:pPr>
+        <w:ind w:left="5040" w:hanging="360"/>
+      </w:pPr>
+    </w:lvl>
+    <w:lvl w:ilvl="7" w:tplc="08090019" w:tentative="1">
+      <w:start w:val="1"/>
+      <w:numFmt w:val="lowerLetter"/>
+      <w:lvlText w:val="%8."/>
+      <w:lvlJc w:val="left"/>
+      <w:pPr>
+        <w:ind w:left="5760" w:hanging="360"/>
+      </w:pPr>
+    </w:lvl>
+    <w:lvl w:ilvl="8" w:tplc="0809001B" w:tentative="1">
+      <w:start w:val="1"/>
+      <w:numFmt w:val="lowerRoman"/>
+      <w:lvlText w:val="%9."/>
+      <w:lvlJc w:val="right"/>
+      <w:pPr>
+        <w:ind w:left="6480" w:hanging="180"/>
+      </w:pPr>
+    </w:lvl>
+  </w:abstractNum>
+  <w:abstractNum w:abstractNumId="3" w15:restartNumberingAfterBreak="0">
+    <w:nsid w:val="0C610F29"/>
+    <w:multiLevelType w:val="hybridMultilevel"/>
+    <w:tmpl w:val="7108B858"/>
+    <w:lvl w:ilvl="0" w:tplc="FFFFFFFF">
+      <w:start w:val="1"/>
+      <w:numFmt w:val="decimal"/>
+      <w:lvlText w:val="%1."/>
+      <w:lvlJc w:val="left"/>
+      <w:pPr>
+        <w:ind w:left="720" w:hanging="360"/>
+      </w:pPr>
+    </w:lvl>
+    <w:lvl w:ilvl="1" w:tplc="FFFFFFFF" w:tentative="1">
+      <w:start w:val="1"/>
+      <w:numFmt w:val="lowerLetter"/>
+      <w:lvlText w:val="%2."/>
+      <w:lvlJc w:val="left"/>
+      <w:pPr>
+        <w:ind w:left="1440" w:hanging="360"/>
+      </w:pPr>
+    </w:lvl>
+    <w:lvl w:ilvl="2" w:tplc="FFFFFFFF" w:tentative="1">
+      <w:start w:val="1"/>
+      <w:numFmt w:val="lowerRoman"/>
+      <w:lvlText w:val="%3."/>
+      <w:lvlJc w:val="right"/>
+      <w:pPr>
+        <w:ind w:left="2160" w:hanging="180"/>
+      </w:pPr>
+    </w:lvl>
+    <w:lvl w:ilvl="3" w:tplc="FFFFFFFF" w:tentative="1">
+      <w:start w:val="1"/>
+      <w:numFmt w:val="decimal"/>
+      <w:lvlText w:val="%4."/>
+      <w:lvlJc w:val="left"/>
+      <w:pPr>
+        <w:ind w:left="2880" w:hanging="360"/>
+      </w:pPr>
+    </w:lvl>
+    <w:lvl w:ilvl="4" w:tplc="FFFFFFFF" w:tentative="1">
+      <w:start w:val="1"/>
+      <w:numFmt w:val="lowerLetter"/>
+      <w:lvlText w:val="%5."/>
+      <w:lvlJc w:val="left"/>
+      <w:pPr>
+        <w:ind w:left="3600" w:hanging="360"/>
+      </w:pPr>
+    </w:lvl>
+    <w:lvl w:ilvl="5" w:tplc="FFFFFFFF" w:tentative="1">
+      <w:start w:val="1"/>
+      <w:numFmt w:val="lowerRoman"/>
+      <w:lvlText w:val="%6."/>
+      <w:lvlJc w:val="right"/>
+      <w:pPr>
+        <w:ind w:left="4320" w:hanging="180"/>
+      </w:pPr>
+    </w:lvl>
+    <w:lvl w:ilvl="6" w:tplc="FFFFFFFF" w:tentative="1">
+      <w:start w:val="1"/>
+      <w:numFmt w:val="decimal"/>
+      <w:lvlText w:val="%7."/>
+      <w:lvlJc w:val="left"/>
+      <w:pPr>
+        <w:ind w:left="5040" w:hanging="360"/>
+      </w:pPr>
+    </w:lvl>
+    <w:lvl w:ilvl="7" w:tplc="FFFFFFFF" w:tentative="1">
+      <w:start w:val="1"/>
+      <w:numFmt w:val="lowerLetter"/>
+      <w:lvlText w:val="%8."/>
+      <w:lvlJc w:val="left"/>
+      <w:pPr>
+        <w:ind w:left="5760" w:hanging="360"/>
+      </w:pPr>
+    </w:lvl>
+    <w:lvl w:ilvl="8" w:tplc="FFFFFFFF" w:tentative="1">
+      <w:start w:val="1"/>
+      <w:numFmt w:val="lowerRoman"/>
+      <w:lvlText w:val="%9."/>
+      <w:lvlJc w:val="right"/>
+      <w:pPr>
+        <w:ind w:left="6480" w:hanging="180"/>
+      </w:pPr>
+    </w:lvl>
+  </w:abstractNum>
+  <w:abstractNum w:abstractNumId="4" w15:restartNumberingAfterBreak="0">
     <w:nsid w:val="168F2851"/>
     <w:multiLevelType w:val="hybridMultilevel"/>
     <w:tmpl w:val="AA5E7C7E"/>
@@ -1382,7 +1913,7 @@
       </w:pPr>
     </w:lvl>
   </w:abstractNum>
-  <w:abstractNum w:abstractNumId="3" w15:restartNumberingAfterBreak="0">
+  <w:abstractNum w:abstractNumId="5" w15:restartNumberingAfterBreak="0">
     <w:nsid w:val="23BF7EAF"/>
     <w:multiLevelType w:val="hybridMultilevel"/>
     <w:tmpl w:val="AC327078"/>
@@ -1468,7 +1999,93 @@
       </w:pPr>
     </w:lvl>
   </w:abstractNum>
-  <w:abstractNum w:abstractNumId="4" w15:restartNumberingAfterBreak="0">
+  <w:abstractNum w:abstractNumId="6" w15:restartNumberingAfterBreak="0">
+    <w:nsid w:val="34BA1375"/>
+    <w:multiLevelType w:val="hybridMultilevel"/>
+    <w:tmpl w:val="3ED60FF0"/>
+    <w:lvl w:ilvl="0" w:tplc="FFFFFFFF">
+      <w:start w:val="1"/>
+      <w:numFmt w:val="decimal"/>
+      <w:lvlText w:val="%1."/>
+      <w:lvlJc w:val="left"/>
+      <w:pPr>
+        <w:ind w:left="720" w:hanging="360"/>
+      </w:pPr>
+    </w:lvl>
+    <w:lvl w:ilvl="1" w:tplc="08090019" w:tentative="1">
+      <w:start w:val="1"/>
+      <w:numFmt w:val="lowerLetter"/>
+      <w:lvlText w:val="%2."/>
+      <w:lvlJc w:val="left"/>
+      <w:pPr>
+        <w:ind w:left="1440" w:hanging="360"/>
+      </w:pPr>
+    </w:lvl>
+    <w:lvl w:ilvl="2" w:tplc="0809001B" w:tentative="1">
+      <w:start w:val="1"/>
+      <w:numFmt w:val="lowerRoman"/>
+      <w:lvlText w:val="%3."/>
+      <w:lvlJc w:val="right"/>
+      <w:pPr>
+        <w:ind w:left="2160" w:hanging="180"/>
+      </w:pPr>
+    </w:lvl>
+    <w:lvl w:ilvl="3" w:tplc="0809000F" w:tentative="1">
+      <w:start w:val="1"/>
+      <w:numFmt w:val="decimal"/>
+      <w:lvlText w:val="%4."/>
+      <w:lvlJc w:val="left"/>
+      <w:pPr>
+        <w:ind w:left="2880" w:hanging="360"/>
+      </w:pPr>
+    </w:lvl>
+    <w:lvl w:ilvl="4" w:tplc="08090019" w:tentative="1">
+      <w:start w:val="1"/>
+      <w:numFmt w:val="lowerLetter"/>
+      <w:lvlText w:val="%5."/>
+      <w:lvlJc w:val="left"/>
+      <w:pPr>
+        <w:ind w:left="3600" w:hanging="360"/>
+      </w:pPr>
+    </w:lvl>
+    <w:lvl w:ilvl="5" w:tplc="0809001B" w:tentative="1">
+      <w:start w:val="1"/>
+      <w:numFmt w:val="lowerRoman"/>
+      <w:lvlText w:val="%6."/>
+      <w:lvlJc w:val="right"/>
+      <w:pPr>
+        <w:ind w:left="4320" w:hanging="180"/>
+      </w:pPr>
+    </w:lvl>
+    <w:lvl w:ilvl="6" w:tplc="0809000F" w:tentative="1">
+      <w:start w:val="1"/>
+      <w:numFmt w:val="decimal"/>
+      <w:lvlText w:val="%7."/>
+      <w:lvlJc w:val="left"/>
+      <w:pPr>
+        <w:ind w:left="5040" w:hanging="360"/>
+      </w:pPr>
+    </w:lvl>
+    <w:lvl w:ilvl="7" w:tplc="08090019" w:tentative="1">
+      <w:start w:val="1"/>
+      <w:numFmt w:val="lowerLetter"/>
+      <w:lvlText w:val="%8."/>
+      <w:lvlJc w:val="left"/>
+      <w:pPr>
+        <w:ind w:left="5760" w:hanging="360"/>
+      </w:pPr>
+    </w:lvl>
+    <w:lvl w:ilvl="8" w:tplc="0809001B" w:tentative="1">
+      <w:start w:val="1"/>
+      <w:numFmt w:val="lowerRoman"/>
+      <w:lvlText w:val="%9."/>
+      <w:lvlJc w:val="right"/>
+      <w:pPr>
+        <w:ind w:left="6480" w:hanging="180"/>
+      </w:pPr>
+    </w:lvl>
+  </w:abstractNum>
+  <w:abstractNum w:abstractNumId="7" w15:restartNumberingAfterBreak="0">
     <w:nsid w:val="35222148"/>
     <w:multiLevelType w:val="hybridMultilevel"/>
     <w:tmpl w:val="DAD25544"/>
@@ -1554,7 +2171,7 @@
       </w:pPr>
     </w:lvl>
   </w:abstractNum>
-  <w:abstractNum w:abstractNumId="5" w15:restartNumberingAfterBreak="0">
+  <w:abstractNum w:abstractNumId="8" w15:restartNumberingAfterBreak="0">
     <w:nsid w:val="38E85315"/>
     <w:multiLevelType w:val="hybridMultilevel"/>
     <w:tmpl w:val="474ECCD6"/>
@@ -1640,7 +2257,7 @@
       </w:pPr>
     </w:lvl>
   </w:abstractNum>
-  <w:abstractNum w:abstractNumId="6" w15:restartNumberingAfterBreak="0">
+  <w:abstractNum w:abstractNumId="9" w15:restartNumberingAfterBreak="0">
     <w:nsid w:val="56A53A54"/>
     <w:multiLevelType w:val="hybridMultilevel"/>
     <w:tmpl w:val="D47E703E"/>
@@ -1726,7 +2343,7 @@
       </w:pPr>
     </w:lvl>
   </w:abstractNum>
-  <w:abstractNum w:abstractNumId="7" w15:restartNumberingAfterBreak="0">
+  <w:abstractNum w:abstractNumId="10" w15:restartNumberingAfterBreak="0">
     <w:nsid w:val="5F07583A"/>
     <w:multiLevelType w:val="hybridMultilevel"/>
     <w:tmpl w:val="E37CA0BC"/>
@@ -1812,7 +2429,93 @@
       </w:pPr>
     </w:lvl>
   </w:abstractNum>
-  <w:abstractNum w:abstractNumId="8" w15:restartNumberingAfterBreak="0">
+  <w:abstractNum w:abstractNumId="11" w15:restartNumberingAfterBreak="0">
+    <w:nsid w:val="6D10508C"/>
+    <w:multiLevelType w:val="hybridMultilevel"/>
+    <w:tmpl w:val="AF143570"/>
+    <w:lvl w:ilvl="0" w:tplc="FFFFFFFF">
+      <w:start w:val="1"/>
+      <w:numFmt w:val="decimal"/>
+      <w:lvlText w:val="%1."/>
+      <w:lvlJc w:val="left"/>
+      <w:pPr>
+        <w:ind w:left="720" w:hanging="360"/>
+      </w:pPr>
+    </w:lvl>
+    <w:lvl w:ilvl="1" w:tplc="08090019" w:tentative="1">
+      <w:start w:val="1"/>
+      <w:numFmt w:val="lowerLetter"/>
+      <w:lvlText w:val="%2."/>
+      <w:lvlJc w:val="left"/>
+      <w:pPr>
+        <w:ind w:left="1440" w:hanging="360"/>
+      </w:pPr>
+    </w:lvl>
+    <w:lvl w:ilvl="2" w:tplc="0809001B" w:tentative="1">
+      <w:start w:val="1"/>
+      <w:numFmt w:val="lowerRoman"/>
+      <w:lvlText w:val="%3."/>
+      <w:lvlJc w:val="right"/>
+      <w:pPr>
+        <w:ind w:left="2160" w:hanging="180"/>
+      </w:pPr>
+    </w:lvl>
+    <w:lvl w:ilvl="3" w:tplc="0809000F" w:tentative="1">
+      <w:start w:val="1"/>
+      <w:numFmt w:val="decimal"/>
+      <w:lvlText w:val="%4."/>
+      <w:lvlJc w:val="left"/>
+      <w:pPr>
+        <w:ind w:left="2880" w:hanging="360"/>
+      </w:pPr>
+    </w:lvl>
+    <w:lvl w:ilvl="4" w:tplc="08090019" w:tentative="1">
+      <w:start w:val="1"/>
+      <w:numFmt w:val="lowerLetter"/>
+      <w:lvlText w:val="%5."/>
+      <w:lvlJc w:val="left"/>
+      <w:pPr>
+        <w:ind w:left="3600" w:hanging="360"/>
+      </w:pPr>
+    </w:lvl>
+    <w:lvl w:ilvl="5" w:tplc="0809001B" w:tentative="1">
+      <w:start w:val="1"/>
+      <w:numFmt w:val="lowerRoman"/>
+      <w:lvlText w:val="%6."/>
+      <w:lvlJc w:val="right"/>
+      <w:pPr>
+        <w:ind w:left="4320" w:hanging="180"/>
+      </w:pPr>
+    </w:lvl>
+    <w:lvl w:ilvl="6" w:tplc="0809000F" w:tentative="1">
+      <w:start w:val="1"/>
+      <w:numFmt w:val="decimal"/>
+      <w:lvlText w:val="%7."/>
+      <w:lvlJc w:val="left"/>
+      <w:pPr>
+        <w:ind w:left="5040" w:hanging="360"/>
+      </w:pPr>
+    </w:lvl>
+    <w:lvl w:ilvl="7" w:tplc="08090019" w:tentative="1">
+      <w:start w:val="1"/>
+      <w:numFmt w:val="lowerLetter"/>
+      <w:lvlText w:val="%8."/>
+      <w:lvlJc w:val="left"/>
+      <w:pPr>
+        <w:ind w:left="5760" w:hanging="360"/>
+      </w:pPr>
+    </w:lvl>
+    <w:lvl w:ilvl="8" w:tplc="0809001B" w:tentative="1">
+      <w:start w:val="1"/>
+      <w:numFmt w:val="lowerRoman"/>
+      <w:lvlText w:val="%9."/>
+      <w:lvlJc w:val="right"/>
+      <w:pPr>
+        <w:ind w:left="6480" w:hanging="180"/>
+      </w:pPr>
+    </w:lvl>
+  </w:abstractNum>
+  <w:abstractNum w:abstractNumId="12" w15:restartNumberingAfterBreak="0">
     <w:nsid w:val="707E6F5E"/>
     <w:multiLevelType w:val="hybridMultilevel"/>
     <w:tmpl w:val="76285110"/>
@@ -1898,10 +2601,10 @@
       </w:pPr>
     </w:lvl>
   </w:abstractNum>
-  <w:abstractNum w:abstractNumId="9" w15:restartNumberingAfterBreak="0">
+  <w:abstractNum w:abstractNumId="13" w15:restartNumberingAfterBreak="0">
     <w:nsid w:val="74DE3415"/>
     <w:multiLevelType w:val="hybridMultilevel"/>
-    <w:tmpl w:val="474ECCD6"/>
+    <w:tmpl w:val="7108B858"/>
     <w:lvl w:ilvl="0" w:tplc="0809000F">
       <w:start w:val="1"/>
       <w:numFmt w:val="decimal"/>
@@ -1985,34 +2688,46 @@
     </w:lvl>
   </w:abstractNum>
   <w:num w:numId="1" w16cid:durableId="2071732714">
+    <w:abstractNumId w:val="7"/>
+  </w:num>
+  <w:num w:numId="2" w16cid:durableId="1731805895">
     <w:abstractNumId w:val="4"/>
   </w:num>
-  <w:num w:numId="2" w16cid:durableId="1731805895">
-    <w:abstractNumId w:val="2"/>
-  </w:num>
   <w:num w:numId="3" w16cid:durableId="1371685536">
-    <w:abstractNumId w:val="3"/>
+    <w:abstractNumId w:val="5"/>
   </w:num>
   <w:num w:numId="4" w16cid:durableId="526870313">
-    <w:abstractNumId w:val="6"/>
+    <w:abstractNumId w:val="9"/>
   </w:num>
   <w:num w:numId="5" w16cid:durableId="1393119256">
-    <w:abstractNumId w:val="7"/>
+    <w:abstractNumId w:val="10"/>
   </w:num>
   <w:num w:numId="6" w16cid:durableId="1092314542">
     <w:abstractNumId w:val="1"/>
   </w:num>
   <w:num w:numId="7" w16cid:durableId="1636178848">
-    <w:abstractNumId w:val="8"/>
+    <w:abstractNumId w:val="12"/>
   </w:num>
   <w:num w:numId="8" w16cid:durableId="2059087497">
     <w:abstractNumId w:val="0"/>
   </w:num>
   <w:num w:numId="9" w16cid:durableId="1633752678">
-    <w:abstractNumId w:val="9"/>
+    <w:abstractNumId w:val="13"/>
   </w:num>
   <w:num w:numId="10" w16cid:durableId="80298499">
-    <w:abstractNumId w:val="5"/>
+    <w:abstractNumId w:val="8"/>
+  </w:num>
+  <w:num w:numId="11" w16cid:durableId="1530220380">
+    <w:abstractNumId w:val="3"/>
+  </w:num>
+  <w:num w:numId="12" w16cid:durableId="587157548">
+    <w:abstractNumId w:val="11"/>
+  </w:num>
+  <w:num w:numId="13" w16cid:durableId="1746954271">
+    <w:abstractNumId w:val="6"/>
+  </w:num>
+  <w:num w:numId="14" w16cid:durableId="928468296">
+    <w:abstractNumId w:val="2"/>
   </w:num>
 </w:numbering>
 </file>

</xml_diff>

<commit_message>
Used pivot_wider() to transform the data to wide format
</commit_message>
<xml_diff>
--- a/Report/Analysis of SARS-CoV-2 spike protein mutations in the UK.docx
+++ b/Report/Analysis of SARS-CoV-2 spike protein mutations in the UK.docx
@@ -922,6 +922,20 @@
     </w:p>
     <w:p>
       <w:pPr>
+        <w:spacing w:after="240" w:line="240" w:lineRule="auto"/>
+        <w:rPr>
+          <w:rFonts w:asciiTheme="minorBidi" w:hAnsiTheme="minorBidi"/>
+        </w:rPr>
+      </w:pPr>
+      <w:r>
+        <w:rPr>
+          <w:rFonts w:asciiTheme="minorBidi" w:hAnsiTheme="minorBidi"/>
+        </w:rPr>
+        <w:t>What I did?</w:t>
+      </w:r>
+    </w:p>
+    <w:p>
+      <w:pPr>
         <w:pStyle w:val="ListParagraph"/>
         <w:numPr>
           <w:ilvl w:val="0"/>
@@ -1276,6 +1290,7 @@
           <w:b/>
           <w:bCs/>
         </w:rPr>
+        <w:lastRenderedPageBreak/>
         <w:t>Vaccine design</w:t>
       </w:r>
     </w:p>
@@ -1299,7 +1314,6 @@
           <w:b/>
           <w:bCs/>
         </w:rPr>
-        <w:lastRenderedPageBreak/>
         <w:t>Impact of mutations on diagnostics and therap</w:t>
       </w:r>
       <w:r>

</xml_diff>

<commit_message>
Added a text file containing the names of important data structures
</commit_message>
<xml_diff>
--- a/Report/Analysis of SARS-CoV-2 spike protein mutations in the UK.docx
+++ b/Report/Analysis of SARS-CoV-2 spike protein mutations in the UK.docx
@@ -170,7 +170,44 @@
         <w:rPr>
           <w:rFonts w:asciiTheme="minorBidi" w:hAnsiTheme="minorBidi"/>
         </w:rPr>
-        <w:t xml:space="preserve"> (source). </w:t>
+        <w:t xml:space="preserve"> </w:t>
+      </w:r>
+      <w:r>
+        <w:rPr>
+          <w:rFonts w:asciiTheme="minorBidi" w:hAnsiTheme="minorBidi"/>
+        </w:rPr>
+        <w:fldChar w:fldCharType="begin" w:fldLock="1"/>
+      </w:r>
+      <w:r>
+        <w:rPr>
+          <w:rFonts w:asciiTheme="minorBidi" w:hAnsiTheme="minorBidi"/>
+        </w:rPr>
+        <w:instrText>ADDIN paperpile_citation &lt;clusterId&gt;H121O277K558H252&lt;/clusterId&gt;&lt;metadata&gt;&lt;citation&gt;&lt;id&gt;3920a0ec-c97b-4ae5-82da-95e3f674f768&lt;/id&gt;&lt;/citation&gt;&lt;/metadata&gt;&lt;data&gt;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&lt;/data&gt; \* MERGEFORMAT</w:instrText>
+      </w:r>
+      <w:r>
+        <w:rPr>
+          <w:rFonts w:asciiTheme="minorBidi" w:hAnsiTheme="minorBidi"/>
+        </w:rPr>
+        <w:fldChar w:fldCharType="separate"/>
+      </w:r>
+      <w:r>
+        <w:rPr>
+          <w:rFonts w:asciiTheme="minorBidi" w:hAnsiTheme="minorBidi"/>
+          <w:noProof/>
+        </w:rPr>
+        <w:t>(Hu et al., 2021)</w:t>
+      </w:r>
+      <w:r>
+        <w:rPr>
+          <w:rFonts w:asciiTheme="minorBidi" w:hAnsiTheme="minorBidi"/>
+        </w:rPr>
+        <w:fldChar w:fldCharType="end"/>
+      </w:r>
+      <w:r>
+        <w:rPr>
+          <w:rFonts w:asciiTheme="minorBidi" w:hAnsiTheme="minorBidi"/>
+        </w:rPr>
+        <w:t xml:space="preserve">. </w:t>
       </w:r>
       <w:r>
         <w:rPr>
@@ -194,7 +231,44 @@
         <w:rPr>
           <w:rFonts w:asciiTheme="minorBidi" w:hAnsiTheme="minorBidi"/>
         </w:rPr>
-        <w:t xml:space="preserve"> spread to all corners of globe (source).</w:t>
+        <w:t xml:space="preserve"> spread to all corners of globe </w:t>
+      </w:r>
+      <w:r>
+        <w:rPr>
+          <w:rFonts w:asciiTheme="minorBidi" w:hAnsiTheme="minorBidi"/>
+        </w:rPr>
+        <w:fldChar w:fldCharType="begin" w:fldLock="1"/>
+      </w:r>
+      <w:r>
+        <w:rPr>
+          <w:rFonts w:asciiTheme="minorBidi" w:hAnsiTheme="minorBidi"/>
+        </w:rPr>
+        <w:instrText>ADDIN paperpile_citation &lt;clusterId&gt;X173K439Z721E544&lt;/clusterId&gt;&lt;metadata&gt;&lt;citation&gt;&lt;id&gt;497700d4-716f-4b96-8a16-7544db047f28&lt;/id&gt;&lt;/citation&gt;&lt;/metadata&gt;&lt;data&gt;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&lt;/data&gt; \* MERGEFORMAT</w:instrText>
+      </w:r>
+      <w:r>
+        <w:rPr>
+          <w:rFonts w:asciiTheme="minorBidi" w:hAnsiTheme="minorBidi"/>
+        </w:rPr>
+        <w:fldChar w:fldCharType="separate"/>
+      </w:r>
+      <w:r>
+        <w:rPr>
+          <w:rFonts w:asciiTheme="minorBidi" w:hAnsiTheme="minorBidi"/>
+          <w:noProof/>
+        </w:rPr>
+        <w:t>(Huang et al., 2020)</w:t>
+      </w:r>
+      <w:r>
+        <w:rPr>
+          <w:rFonts w:asciiTheme="minorBidi" w:hAnsiTheme="minorBidi"/>
+        </w:rPr>
+        <w:fldChar w:fldCharType="end"/>
+      </w:r>
+      <w:r>
+        <w:rPr>
+          <w:rFonts w:asciiTheme="minorBidi" w:hAnsiTheme="minorBidi"/>
+        </w:rPr>
+        <w:t>.</w:t>
       </w:r>
       <w:r>
         <w:rPr>
@@ -248,7 +322,19 @@
         <w:rPr>
           <w:rFonts w:asciiTheme="minorBidi" w:hAnsiTheme="minorBidi"/>
         </w:rPr>
-        <w:t xml:space="preserve">caused by the virus (source). This figure is </w:t>
+        <w:t>caused by the virus</w:t>
+      </w:r>
+      <w:r>
+        <w:rPr>
+          <w:rFonts w:asciiTheme="minorBidi" w:hAnsiTheme="minorBidi"/>
+        </w:rPr>
+        <w:t xml:space="preserve"> </w:t>
+      </w:r>
+      <w:r>
+        <w:rPr>
+          <w:rFonts w:asciiTheme="minorBidi" w:hAnsiTheme="minorBidi"/>
+        </w:rPr>
+        <w:t xml:space="preserve">. This figure is </w:t>
       </w:r>
       <w:r>
         <w:rPr>
@@ -486,12 +572,6 @@
           <w:rFonts w:asciiTheme="minorBidi" w:hAnsiTheme="minorBidi"/>
         </w:rPr>
       </w:pPr>
-      <w:r>
-        <w:rPr>
-          <w:rFonts w:asciiTheme="minorBidi" w:hAnsiTheme="minorBidi"/>
-        </w:rPr>
-        <w:t>Previous epidemics?</w:t>
-      </w:r>
     </w:p>
     <w:p>
       <w:pPr>
@@ -642,7 +722,25 @@
           <w:b/>
           <w:bCs/>
         </w:rPr>
-        <w:t>Identify and characterise common spike mutations + non vs syn mutations</w:t>
+        <w:t xml:space="preserve">Identify and characterise common spike mutations + non vs </w:t>
+      </w:r>
+      <w:proofErr w:type="spellStart"/>
+      <w:r>
+        <w:rPr>
+          <w:rFonts w:asciiTheme="minorBidi" w:hAnsiTheme="minorBidi"/>
+          <w:b/>
+          <w:bCs/>
+        </w:rPr>
+        <w:t>syn</w:t>
+      </w:r>
+      <w:proofErr w:type="spellEnd"/>
+      <w:r>
+        <w:rPr>
+          <w:rFonts w:asciiTheme="minorBidi" w:hAnsiTheme="minorBidi"/>
+          <w:b/>
+          <w:bCs/>
+        </w:rPr>
+        <w:t xml:space="preserve"> mutations</w:t>
       </w:r>
     </w:p>
     <w:p>
@@ -987,13 +1085,23 @@
         </w:rPr>
         <w:t xml:space="preserve">Non vs </w:t>
       </w:r>
-      <w:r>
-        <w:rPr>
-          <w:rFonts w:asciiTheme="minorBidi" w:hAnsiTheme="minorBidi"/>
-          <w:b/>
-          <w:bCs/>
-        </w:rPr>
-        <w:t>syn mutations</w:t>
+      <w:proofErr w:type="spellStart"/>
+      <w:r>
+        <w:rPr>
+          <w:rFonts w:asciiTheme="minorBidi" w:hAnsiTheme="minorBidi"/>
+          <w:b/>
+          <w:bCs/>
+        </w:rPr>
+        <w:t>syn</w:t>
+      </w:r>
+      <w:proofErr w:type="spellEnd"/>
+      <w:r>
+        <w:rPr>
+          <w:rFonts w:asciiTheme="minorBidi" w:hAnsiTheme="minorBidi"/>
+          <w:b/>
+          <w:bCs/>
+        </w:rPr>
+        <w:t xml:space="preserve"> mutations</w:t>
       </w:r>
     </w:p>
     <w:p>
@@ -1653,6 +1761,99 @@
           <w:rFonts w:asciiTheme="minorBidi" w:hAnsiTheme="minorBidi"/>
         </w:rPr>
       </w:pPr>
+    </w:p>
+    <w:p>
+      <w:pPr>
+        <w:spacing w:after="240" w:line="240" w:lineRule="auto"/>
+        <w:rPr>
+          <w:rFonts w:asciiTheme="minorBidi" w:hAnsiTheme="minorBidi"/>
+        </w:rPr>
+      </w:pPr>
+    </w:p>
+    <w:p>
+      <w:pPr>
+        <w:spacing w:after="220" w:line="240" w:lineRule="auto"/>
+        <w:rPr>
+          <w:rFonts w:asciiTheme="minorBidi" w:hAnsiTheme="minorBidi"/>
+          <w:noProof/>
+        </w:rPr>
+      </w:pPr>
+      <w:r>
+        <w:rPr>
+          <w:rFonts w:asciiTheme="minorBidi" w:hAnsiTheme="minorBidi"/>
+        </w:rPr>
+        <w:fldChar w:fldCharType="begin" w:fldLock="1"/>
+      </w:r>
+      <w:r>
+        <w:rPr>
+          <w:rFonts w:asciiTheme="minorBidi" w:hAnsiTheme="minorBidi"/>
+        </w:rPr>
+        <w:instrText>ADDIN paperpile_bibliography &lt;pp-bibliography&gt;&lt;first-reference-indices&gt;&lt;formatting&gt;1&lt;/formatting&gt;&lt;space-after&gt;1&lt;/space-after&gt;&lt;/first-reference-indices&gt;&lt;/pp-bibliography&gt; \* MERGEFORMAT</w:instrText>
+      </w:r>
+      <w:r>
+        <w:rPr>
+          <w:rFonts w:asciiTheme="minorBidi" w:hAnsiTheme="minorBidi"/>
+        </w:rPr>
+        <w:fldChar w:fldCharType="separate"/>
+      </w:r>
+      <w:r>
+        <w:rPr>
+          <w:rFonts w:asciiTheme="minorBidi" w:hAnsiTheme="minorBidi"/>
+          <w:noProof/>
+        </w:rPr>
+        <w:t xml:space="preserve">Hu, B. et al. (2021). Characteristics of SARS-CoV-2 and COVID-19. </w:t>
+      </w:r>
+      <w:r>
+        <w:rPr>
+          <w:rFonts w:asciiTheme="minorBidi" w:hAnsiTheme="minorBidi"/>
+          <w:i/>
+          <w:noProof/>
+        </w:rPr>
+        <w:t>Nature reviews. Microbiology</w:t>
+      </w:r>
+      <w:r>
+        <w:rPr>
+          <w:rFonts w:asciiTheme="minorBidi" w:hAnsiTheme="minorBidi"/>
+          <w:noProof/>
+        </w:rPr>
+        <w:t>, 19 (3), pp.141–154.</w:t>
+      </w:r>
+    </w:p>
+    <w:p>
+      <w:pPr>
+        <w:spacing w:after="220" w:line="240" w:lineRule="auto"/>
+        <w:rPr>
+          <w:rFonts w:asciiTheme="minorBidi" w:hAnsiTheme="minorBidi"/>
+        </w:rPr>
+      </w:pPr>
+      <w:r>
+        <w:rPr>
+          <w:rFonts w:asciiTheme="minorBidi" w:hAnsiTheme="minorBidi"/>
+          <w:noProof/>
+        </w:rPr>
+        <w:t xml:space="preserve">Huang, C. et al. (2020). Clinical features of patients infected with 2019 novel coronavirus in Wuhan, China. </w:t>
+      </w:r>
+      <w:r>
+        <w:rPr>
+          <w:rFonts w:asciiTheme="minorBidi" w:hAnsiTheme="minorBidi"/>
+          <w:i/>
+          <w:noProof/>
+        </w:rPr>
+        <w:t>Lancet</w:t>
+      </w:r>
+      <w:r>
+        <w:rPr>
+          <w:rFonts w:asciiTheme="minorBidi" w:hAnsiTheme="minorBidi"/>
+          <w:noProof/>
+        </w:rPr>
+        <w:t>, 395 (10223), pp.497–506.</w:t>
+      </w:r>
+      <w:r>
+        <w:rPr>
+          <w:rFonts w:asciiTheme="minorBidi" w:hAnsiTheme="minorBidi"/>
+        </w:rPr>
+        <w:fldChar w:fldCharType="end"/>
+      </w:r>
     </w:p>
     <w:sectPr>
       <w:pgSz w:w="11906" w:h="16838"/>
@@ -3518,7 +3719,6 @@
   <w:style w:type="character" w:default="1" w:styleId="DefaultParagraphFont">
     <w:name w:val="Default Paragraph Font"/>
     <w:uiPriority w:val="1"/>
-    <w:semiHidden/>
     <w:unhideWhenUsed/>
   </w:style>
   <w:style w:type="table" w:default="1" w:styleId="TableNormal">
@@ -3832,6 +4032,29 @@
       <w:spacing w:val="5"/>
     </w:rPr>
   </w:style>
+  <w:style w:type="character" w:styleId="Hyperlink">
+    <w:name w:val="Hyperlink"/>
+    <w:basedOn w:val="DefaultParagraphFont"/>
+    <w:uiPriority w:val="99"/>
+    <w:unhideWhenUsed/>
+    <w:rsid w:val="001C7C3F"/>
+    <w:rPr>
+      <w:color w:val="467886" w:themeColor="hyperlink"/>
+      <w:u w:val="single"/>
+    </w:rPr>
+  </w:style>
+  <w:style w:type="character" w:styleId="UnresolvedMention">
+    <w:name w:val="Unresolved Mention"/>
+    <w:basedOn w:val="DefaultParagraphFont"/>
+    <w:uiPriority w:val="99"/>
+    <w:semiHidden/>
+    <w:unhideWhenUsed/>
+    <w:rsid w:val="001C7C3F"/>
+    <w:rPr>
+      <w:color w:val="605E5C"/>
+      <w:shd w:val="clear" w:color="auto" w:fill="E1DFDD"/>
+    </w:rPr>
+  </w:style>
 </w:styles>
 </file>
 

</xml_diff>

<commit_message>
Main change, added regression line and using geom_rect to add the time periods for each strain of SARS-CoV-2
</commit_message>
<xml_diff>
--- a/Report/Analysis of SARS-CoV-2 spike protein mutations in the UK.docx
+++ b/Report/Analysis of SARS-CoV-2 spike protein mutations in the UK.docx
@@ -948,6 +948,20 @@
     </w:p>
     <w:p>
       <w:pPr>
+        <w:spacing w:after="240" w:line="240" w:lineRule="auto"/>
+        <w:rPr>
+          <w:rFonts w:asciiTheme="minorBidi" w:hAnsiTheme="minorBidi"/>
+        </w:rPr>
+      </w:pPr>
+      <w:r>
+        <w:rPr>
+          <w:rFonts w:asciiTheme="minorBidi" w:hAnsiTheme="minorBidi"/>
+        </w:rPr>
+        <w:t>Figure 1, Number of sequences per day</w:t>
+      </w:r>
+    </w:p>
+    <w:p>
+      <w:pPr>
         <w:pStyle w:val="ListParagraph"/>
         <w:numPr>
           <w:ilvl w:val="0"/>
@@ -966,7 +980,7 @@
           <w:b/>
           <w:bCs/>
         </w:rPr>
-        <w:t>Geographic distribution of spike protein mutations</w:t>
+        <w:t>Geographic distribution of spike protein mutation</w:t>
       </w:r>
     </w:p>
     <w:p>
@@ -1375,6 +1389,7 @@
           <w:b/>
           <w:bCs/>
         </w:rPr>
+        <w:lastRenderedPageBreak/>
         <w:t>Implications for public health</w:t>
       </w:r>
     </w:p>
@@ -1398,7 +1413,6 @@
           <w:b/>
           <w:bCs/>
         </w:rPr>
-        <w:lastRenderedPageBreak/>
         <w:t>Vaccine design</w:t>
       </w:r>
     </w:p>
@@ -3719,6 +3733,7 @@
   <w:style w:type="character" w:default="1" w:styleId="DefaultParagraphFont">
     <w:name w:val="Default Paragraph Font"/>
     <w:uiPriority w:val="1"/>
+    <w:semiHidden/>
     <w:unhideWhenUsed/>
   </w:style>
   <w:style w:type="table" w:default="1" w:styleId="TableNormal">

</xml_diff>

<commit_message>
Moved the symbols to the correct places and removed both legend keys
</commit_message>
<xml_diff>
--- a/Report/Analysis of SARS-CoV-2 spike protein mutations in the UK.docx
+++ b/Report/Analysis of SARS-CoV-2 spike protein mutations in the UK.docx
@@ -722,25 +722,7 @@
           <w:b/>
           <w:bCs/>
         </w:rPr>
-        <w:t xml:space="preserve">Identify and characterise common spike mutations + non vs </w:t>
-      </w:r>
-      <w:proofErr w:type="spellStart"/>
-      <w:r>
-        <w:rPr>
-          <w:rFonts w:asciiTheme="minorBidi" w:hAnsiTheme="minorBidi"/>
-          <w:b/>
-          <w:bCs/>
-        </w:rPr>
-        <w:t>syn</w:t>
-      </w:r>
-      <w:proofErr w:type="spellEnd"/>
-      <w:r>
-        <w:rPr>
-          <w:rFonts w:asciiTheme="minorBidi" w:hAnsiTheme="minorBidi"/>
-          <w:b/>
-          <w:bCs/>
-        </w:rPr>
-        <w:t xml:space="preserve"> mutations</w:t>
+        <w:t>Identify and characterise common spike mutations + non vs syn mutations</w:t>
       </w:r>
     </w:p>
     <w:p>
@@ -985,6 +967,26 @@
     </w:p>
     <w:p>
       <w:pPr>
+        <w:spacing w:after="240" w:line="240" w:lineRule="auto"/>
+        <w:rPr>
+          <w:rFonts w:asciiTheme="minorBidi" w:hAnsiTheme="minorBidi"/>
+        </w:rPr>
+      </w:pPr>
+      <w:r>
+        <w:rPr>
+          <w:rFonts w:asciiTheme="minorBidi" w:hAnsiTheme="minorBidi"/>
+        </w:rPr>
+        <w:t>Figure</w:t>
+      </w:r>
+      <w:r>
+        <w:rPr>
+          <w:rFonts w:asciiTheme="minorBidi" w:hAnsiTheme="minorBidi"/>
+        </w:rPr>
+        <w:t>, map of the distributions</w:t>
+      </w:r>
+    </w:p>
+    <w:p>
+      <w:pPr>
         <w:pStyle w:val="ListParagraph"/>
         <w:numPr>
           <w:ilvl w:val="0"/>
@@ -1099,23 +1101,13 @@
         </w:rPr>
         <w:t xml:space="preserve">Non vs </w:t>
       </w:r>
-      <w:proofErr w:type="spellStart"/>
-      <w:r>
-        <w:rPr>
-          <w:rFonts w:asciiTheme="minorBidi" w:hAnsiTheme="minorBidi"/>
-          <w:b/>
-          <w:bCs/>
-        </w:rPr>
-        <w:t>syn</w:t>
-      </w:r>
-      <w:proofErr w:type="spellEnd"/>
-      <w:r>
-        <w:rPr>
-          <w:rFonts w:asciiTheme="minorBidi" w:hAnsiTheme="minorBidi"/>
-          <w:b/>
-          <w:bCs/>
-        </w:rPr>
-        <w:t xml:space="preserve"> mutations</w:t>
+      <w:r>
+        <w:rPr>
+          <w:rFonts w:asciiTheme="minorBidi" w:hAnsiTheme="minorBidi"/>
+          <w:b/>
+          <w:bCs/>
+        </w:rPr>
+        <w:t>syn mutations</w:t>
       </w:r>
     </w:p>
     <w:p>
@@ -1389,7 +1381,6 @@
           <w:b/>
           <w:bCs/>
         </w:rPr>
-        <w:lastRenderedPageBreak/>
         <w:t>Implications for public health</w:t>
       </w:r>
     </w:p>
@@ -1845,6 +1836,7 @@
           <w:rFonts w:asciiTheme="minorBidi" w:hAnsiTheme="minorBidi"/>
           <w:noProof/>
         </w:rPr>
+        <w:lastRenderedPageBreak/>
         <w:t xml:space="preserve">Huang, C. et al. (2020). Clinical features of patients infected with 2019 novel coronavirus in Wuhan, China. </w:t>
       </w:r>
       <w:r>

</xml_diff>

<commit_message>
Added sources to the report
</commit_message>
<xml_diff>
--- a/Report/Analysis of SARS-CoV-2 spike protein mutations in the UK.docx
+++ b/Report/Analysis of SARS-CoV-2 spike protein mutations in the UK.docx
@@ -334,6 +334,37 @@
         <w:rPr>
           <w:rFonts w:asciiTheme="minorBidi" w:hAnsiTheme="minorBidi"/>
         </w:rPr>
+        <w:fldChar w:fldCharType="begin" w:fldLock="1"/>
+      </w:r>
+      <w:r>
+        <w:rPr>
+          <w:rFonts w:asciiTheme="minorBidi" w:hAnsiTheme="minorBidi"/>
+        </w:rPr>
+        <w:instrText>ADDIN paperpile_citation &lt;clusterId&gt;P316D466Z757W577&lt;/clusterId&gt;&lt;metadata&gt;&lt;citation&gt;&lt;id&gt;46070f3f-250c-4b99-ae3d-e05108ca7deb&lt;/id&gt;&lt;/citation&gt;&lt;/metadata&gt;&lt;data&gt;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&lt;/data&gt; \* MERGEFORMAT</w:instrText>
+      </w:r>
+      <w:r>
+        <w:rPr>
+          <w:rFonts w:asciiTheme="minorBidi" w:hAnsiTheme="minorBidi"/>
+        </w:rPr>
+        <w:fldChar w:fldCharType="separate"/>
+      </w:r>
+      <w:r>
+        <w:rPr>
+          <w:rFonts w:asciiTheme="minorBidi" w:hAnsiTheme="minorBidi"/>
+          <w:noProof/>
+        </w:rPr>
+        <w:t>(Anon)</w:t>
+      </w:r>
+      <w:r>
+        <w:rPr>
+          <w:rFonts w:asciiTheme="minorBidi" w:hAnsiTheme="minorBidi"/>
+        </w:rPr>
+        <w:fldChar w:fldCharType="end"/>
+      </w:r>
+      <w:r>
+        <w:rPr>
+          <w:rFonts w:asciiTheme="minorBidi" w:hAnsiTheme="minorBidi"/>
+        </w:rPr>
         <w:t xml:space="preserve">. This figure is </w:t>
       </w:r>
       <w:r>
@@ -430,18 +461,55 @@
         <w:rPr>
           <w:rFonts w:asciiTheme="minorBidi" w:hAnsiTheme="minorBidi"/>
         </w:rPr>
-        <w:t xml:space="preserve"> (source).</w:t>
-      </w:r>
-      <w:r>
-        <w:rPr>
-          <w:rFonts w:asciiTheme="minorBidi" w:hAnsiTheme="minorBidi"/>
-        </w:rPr>
         <w:t xml:space="preserve"> </w:t>
       </w:r>
       <w:r>
         <w:rPr>
           <w:rFonts w:asciiTheme="minorBidi" w:hAnsiTheme="minorBidi"/>
         </w:rPr>
+        <w:fldChar w:fldCharType="begin" w:fldLock="1"/>
+      </w:r>
+      <w:r>
+        <w:rPr>
+          <w:rFonts w:asciiTheme="minorBidi" w:hAnsiTheme="minorBidi"/>
+        </w:rPr>
+        <w:instrText>ADDIN paperpile_citation &lt;clusterId&gt;B898I955E346B939&lt;/clusterId&gt;&lt;metadata&gt;&lt;citation&gt;&lt;id&gt;46070f3f-250c-4b99-ae3d-e05108ca7deb&lt;/id&gt;&lt;/citation&gt;&lt;/metadata&gt;&lt;data&gt;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&lt;/data&gt; \* MERGEFORMAT</w:instrText>
+      </w:r>
+      <w:r>
+        <w:rPr>
+          <w:rFonts w:asciiTheme="minorBidi" w:hAnsiTheme="minorBidi"/>
+        </w:rPr>
+        <w:fldChar w:fldCharType="separate"/>
+      </w:r>
+      <w:r>
+        <w:rPr>
+          <w:rFonts w:asciiTheme="minorBidi" w:hAnsiTheme="minorBidi"/>
+          <w:noProof/>
+        </w:rPr>
+        <w:t>(Anon)</w:t>
+      </w:r>
+      <w:r>
+        <w:rPr>
+          <w:rFonts w:asciiTheme="minorBidi" w:hAnsiTheme="minorBidi"/>
+        </w:rPr>
+        <w:fldChar w:fldCharType="end"/>
+      </w:r>
+      <w:r>
+        <w:rPr>
+          <w:rFonts w:asciiTheme="minorBidi" w:hAnsiTheme="minorBidi"/>
+        </w:rPr>
+        <w:t>.</w:t>
+      </w:r>
+      <w:r>
+        <w:rPr>
+          <w:rFonts w:asciiTheme="minorBidi" w:hAnsiTheme="minorBidi"/>
+        </w:rPr>
+        <w:t xml:space="preserve"> </w:t>
+      </w:r>
+      <w:r>
+        <w:rPr>
+          <w:rFonts w:asciiTheme="minorBidi" w:hAnsiTheme="minorBidi"/>
+        </w:rPr>
         <w:t>The economic burden has been far-reaching</w:t>
       </w:r>
       <w:r>
@@ -478,18 +546,55 @@
         <w:rPr>
           <w:rFonts w:asciiTheme="minorBidi" w:hAnsiTheme="minorBidi"/>
         </w:rPr>
-        <w:t xml:space="preserve"> (source).</w:t>
-      </w:r>
-      <w:r>
-        <w:rPr>
-          <w:rFonts w:asciiTheme="minorBidi" w:hAnsiTheme="minorBidi"/>
-        </w:rPr>
         <w:t xml:space="preserve"> </w:t>
       </w:r>
       <w:r>
         <w:rPr>
           <w:rFonts w:asciiTheme="minorBidi" w:hAnsiTheme="minorBidi"/>
         </w:rPr>
+        <w:fldChar w:fldCharType="begin" w:fldLock="1"/>
+      </w:r>
+      <w:r>
+        <w:rPr>
+          <w:rFonts w:asciiTheme="minorBidi" w:hAnsiTheme="minorBidi"/>
+        </w:rPr>
+        <w:instrText>ADDIN paperpile_citation &lt;clusterId&gt;T538H588D968A689&lt;/clusterId&gt;&lt;metadata&gt;&lt;citation&gt;&lt;id&gt;8b107af1-dca4-4a6e-8262-af7dfe113678&lt;/id&gt;&lt;/citation&gt;&lt;/metadata&gt;&lt;data&gt;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&lt;/data&gt; \* MERGEFORMAT</w:instrText>
+      </w:r>
+      <w:r>
+        <w:rPr>
+          <w:rFonts w:asciiTheme="minorBidi" w:hAnsiTheme="minorBidi"/>
+        </w:rPr>
+        <w:fldChar w:fldCharType="separate"/>
+      </w:r>
+      <w:r>
+        <w:rPr>
+          <w:rFonts w:asciiTheme="minorBidi" w:hAnsiTheme="minorBidi"/>
+          <w:noProof/>
+        </w:rPr>
+        <w:t>(Cutler and Summers, 2020)</w:t>
+      </w:r>
+      <w:r>
+        <w:rPr>
+          <w:rFonts w:asciiTheme="minorBidi" w:hAnsiTheme="minorBidi"/>
+        </w:rPr>
+        <w:fldChar w:fldCharType="end"/>
+      </w:r>
+      <w:r>
+        <w:rPr>
+          <w:rFonts w:asciiTheme="minorBidi" w:hAnsiTheme="minorBidi"/>
+        </w:rPr>
+        <w:t>.</w:t>
+      </w:r>
+      <w:r>
+        <w:rPr>
+          <w:rFonts w:asciiTheme="minorBidi" w:hAnsiTheme="minorBidi"/>
+        </w:rPr>
+        <w:t xml:space="preserve"> </w:t>
+      </w:r>
+      <w:r>
+        <w:rPr>
+          <w:rFonts w:asciiTheme="minorBidi" w:hAnsiTheme="minorBidi"/>
+        </w:rPr>
         <w:t>Nationwide lockdowns</w:t>
       </w:r>
       <w:r>
@@ -538,7 +643,38 @@
         <w:rPr>
           <w:rFonts w:asciiTheme="minorBidi" w:hAnsiTheme="minorBidi"/>
         </w:rPr>
-        <w:t xml:space="preserve"> (source)</w:t>
+        <w:t xml:space="preserve"> </w:t>
+      </w:r>
+      <w:r>
+        <w:rPr>
+          <w:rFonts w:asciiTheme="minorBidi" w:hAnsiTheme="minorBidi"/>
+        </w:rPr>
+        <w:fldChar w:fldCharType="begin" w:fldLock="1"/>
+      </w:r>
+      <w:r>
+        <w:rPr>
+          <w:rFonts w:asciiTheme="minorBidi" w:hAnsiTheme="minorBidi"/>
+        </w:rPr>
+        <w:instrText>ADDIN paperpile_citation &lt;clusterId&gt;N343T499P781N474&lt;/clusterId&gt;&lt;metadata&gt;&lt;citation&gt;&lt;id&gt;57ea15c0-fef2-4a05-9220-3ae3ca090dde&lt;/id&gt;&lt;/citation&gt;&lt;/metadata&gt;&lt;data&gt;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&lt;/data&gt; \* MERGEFORMAT</w:instrText>
+      </w:r>
+      <w:r>
+        <w:rPr>
+          <w:rFonts w:asciiTheme="minorBidi" w:hAnsiTheme="minorBidi"/>
+        </w:rPr>
+        <w:fldChar w:fldCharType="separate"/>
+      </w:r>
+      <w:r>
+        <w:rPr>
+          <w:rFonts w:asciiTheme="minorBidi" w:hAnsiTheme="minorBidi"/>
+          <w:noProof/>
+        </w:rPr>
+        <w:t>(Major et al.)</w:t>
+      </w:r>
+      <w:r>
+        <w:rPr>
+          <w:rFonts w:asciiTheme="minorBidi" w:hAnsiTheme="minorBidi"/>
+        </w:rPr>
+        <w:fldChar w:fldCharType="end"/>
       </w:r>
       <w:r>
         <w:rPr>
@@ -563,6 +699,118 @@
           <w:rFonts w:asciiTheme="minorBidi" w:hAnsiTheme="minorBidi"/>
         </w:rPr>
         <w:t>, even as though the virus becomes less prevalent.</w:t>
+      </w:r>
+    </w:p>
+    <w:p>
+      <w:pPr>
+        <w:spacing w:after="240" w:line="240" w:lineRule="auto"/>
+        <w:rPr>
+          <w:rFonts w:asciiTheme="minorBidi" w:hAnsiTheme="minorBidi"/>
+        </w:rPr>
+      </w:pPr>
+      <w:r>
+        <w:rPr>
+          <w:rFonts w:asciiTheme="minorBidi" w:hAnsiTheme="minorBidi"/>
+        </w:rPr>
+        <w:t xml:space="preserve">Although </w:t>
+      </w:r>
+      <w:r>
+        <w:rPr>
+          <w:rFonts w:asciiTheme="minorBidi" w:hAnsiTheme="minorBidi"/>
+        </w:rPr>
+        <w:t>SARS-CoV-2 is a more</w:t>
+      </w:r>
+      <w:r>
+        <w:rPr>
+          <w:rFonts w:asciiTheme="minorBidi" w:hAnsiTheme="minorBidi"/>
+        </w:rPr>
+        <w:t xml:space="preserve"> recent virus </w:t>
+      </w:r>
+      <w:r>
+        <w:rPr>
+          <w:rFonts w:asciiTheme="minorBidi" w:hAnsiTheme="minorBidi"/>
+        </w:rPr>
+        <w:t xml:space="preserve">that has impacted </w:t>
+      </w:r>
+      <w:r>
+        <w:rPr>
+          <w:rFonts w:asciiTheme="minorBidi" w:hAnsiTheme="minorBidi"/>
+        </w:rPr>
+        <w:t>humanity</w:t>
+      </w:r>
+      <w:r>
+        <w:rPr>
+          <w:rFonts w:asciiTheme="minorBidi" w:hAnsiTheme="minorBidi"/>
+        </w:rPr>
+        <w:t>,</w:t>
+      </w:r>
+      <w:r>
+        <w:rPr>
+          <w:rFonts w:asciiTheme="minorBidi" w:hAnsiTheme="minorBidi"/>
+        </w:rPr>
+        <w:t xml:space="preserve"> human</w:t>
+      </w:r>
+      <w:r>
+        <w:rPr>
+          <w:rFonts w:asciiTheme="minorBidi" w:hAnsiTheme="minorBidi"/>
+        </w:rPr>
+        <w:t xml:space="preserve"> c</w:t>
+      </w:r>
+      <w:r>
+        <w:rPr>
+          <w:rFonts w:asciiTheme="minorBidi" w:hAnsiTheme="minorBidi"/>
+        </w:rPr>
+        <w:t>oronaviruses</w:t>
+      </w:r>
+      <w:r>
+        <w:rPr>
+          <w:rFonts w:asciiTheme="minorBidi" w:hAnsiTheme="minorBidi"/>
+        </w:rPr>
+        <w:t xml:space="preserve"> (</w:t>
+      </w:r>
+      <w:proofErr w:type="spellStart"/>
+      <w:r>
+        <w:rPr>
+          <w:rFonts w:asciiTheme="minorBidi" w:hAnsiTheme="minorBidi"/>
+        </w:rPr>
+        <w:t>CoVs</w:t>
+      </w:r>
+      <w:proofErr w:type="spellEnd"/>
+      <w:r>
+        <w:rPr>
+          <w:rFonts w:asciiTheme="minorBidi" w:hAnsiTheme="minorBidi"/>
+        </w:rPr>
+        <w:t>)</w:t>
+      </w:r>
+      <w:r>
+        <w:rPr>
+          <w:rFonts w:asciiTheme="minorBidi" w:hAnsiTheme="minorBidi"/>
+        </w:rPr>
+        <w:t>, HCoV-229E and HCoV-OC4,</w:t>
+      </w:r>
+      <w:r>
+        <w:rPr>
+          <w:rFonts w:asciiTheme="minorBidi" w:hAnsiTheme="minorBidi"/>
+        </w:rPr>
+        <w:t xml:space="preserve"> </w:t>
+      </w:r>
+      <w:r>
+        <w:rPr>
+          <w:rFonts w:asciiTheme="minorBidi" w:hAnsiTheme="minorBidi"/>
+        </w:rPr>
+        <w:t xml:space="preserve">have co-existed </w:t>
+      </w:r>
+      <w:r>
+        <w:rPr>
+          <w:rFonts w:asciiTheme="minorBidi" w:hAnsiTheme="minorBidi"/>
+        </w:rPr>
+        <w:t>for far longer</w:t>
+      </w:r>
+      <w:r>
+        <w:rPr>
+          <w:rFonts w:asciiTheme="minorBidi" w:hAnsiTheme="minorBidi"/>
+        </w:rPr>
+        <w:t xml:space="preserve"> (source). </w:t>
       </w:r>
     </w:p>
     <w:p>
@@ -722,7 +970,26 @@
           <w:b/>
           <w:bCs/>
         </w:rPr>
-        <w:t>Identify and characterise common spike mutations + non vs syn mutations</w:t>
+        <w:lastRenderedPageBreak/>
+        <w:t xml:space="preserve">Identify and characterise common spike mutations + non vs </w:t>
+      </w:r>
+      <w:proofErr w:type="spellStart"/>
+      <w:r>
+        <w:rPr>
+          <w:rFonts w:asciiTheme="minorBidi" w:hAnsiTheme="minorBidi"/>
+          <w:b/>
+          <w:bCs/>
+        </w:rPr>
+        <w:t>syn</w:t>
+      </w:r>
+      <w:proofErr w:type="spellEnd"/>
+      <w:r>
+        <w:rPr>
+          <w:rFonts w:asciiTheme="minorBidi" w:hAnsiTheme="minorBidi"/>
+          <w:b/>
+          <w:bCs/>
+        </w:rPr>
+        <w:t xml:space="preserve"> mutations</w:t>
       </w:r>
     </w:p>
     <w:p>
@@ -1101,13 +1368,23 @@
         </w:rPr>
         <w:t xml:space="preserve">Non vs </w:t>
       </w:r>
-      <w:r>
-        <w:rPr>
-          <w:rFonts w:asciiTheme="minorBidi" w:hAnsiTheme="minorBidi"/>
-          <w:b/>
-          <w:bCs/>
-        </w:rPr>
-        <w:t>syn mutations</w:t>
+      <w:proofErr w:type="spellStart"/>
+      <w:r>
+        <w:rPr>
+          <w:rFonts w:asciiTheme="minorBidi" w:hAnsiTheme="minorBidi"/>
+          <w:b/>
+          <w:bCs/>
+        </w:rPr>
+        <w:t>syn</w:t>
+      </w:r>
+      <w:proofErr w:type="spellEnd"/>
+      <w:r>
+        <w:rPr>
+          <w:rFonts w:asciiTheme="minorBidi" w:hAnsiTheme="minorBidi"/>
+          <w:b/>
+          <w:bCs/>
+        </w:rPr>
+        <w:t xml:space="preserve"> mutations</w:t>
       </w:r>
     </w:p>
     <w:p>
@@ -1343,6 +1620,7 @@
           <w:b/>
           <w:bCs/>
         </w:rPr>
+        <w:lastRenderedPageBreak/>
         <w:t>Link back to previous studies</w:t>
       </w:r>
     </w:p>
@@ -1806,7 +2084,7 @@
           <w:rFonts w:asciiTheme="minorBidi" w:hAnsiTheme="minorBidi"/>
           <w:noProof/>
         </w:rPr>
-        <w:t xml:space="preserve">Hu, B. et al. (2021). Characteristics of SARS-CoV-2 and COVID-19. </w:t>
+        <w:t xml:space="preserve">Cutler, D. M. and Summers, L. H. (2020). The COVID-19 pandemic and the $16 trillion virus. </w:t>
       </w:r>
       <w:r>
         <w:rPr>
@@ -1814,14 +2092,14 @@
           <w:i/>
           <w:noProof/>
         </w:rPr>
-        <w:t>Nature reviews. Microbiology</w:t>
+        <w:t>JAMA: the journal of the American Medical Association</w:t>
       </w:r>
       <w:r>
         <w:rPr>
           <w:rFonts w:asciiTheme="minorBidi" w:hAnsiTheme="minorBidi"/>
           <w:noProof/>
         </w:rPr>
-        <w:t>, 19 (3), pp.141–154.</w:t>
+        <w:t>, 324 (15), pp.1495–1496.</w:t>
       </w:r>
     </w:p>
     <w:p>
@@ -1829,15 +2107,16 @@
         <w:spacing w:after="220" w:line="240" w:lineRule="auto"/>
         <w:rPr>
           <w:rFonts w:asciiTheme="minorBidi" w:hAnsiTheme="minorBidi"/>
-        </w:rPr>
-      </w:pPr>
-      <w:r>
-        <w:rPr>
-          <w:rFonts w:asciiTheme="minorBidi" w:hAnsiTheme="minorBidi"/>
           <w:noProof/>
         </w:rPr>
+      </w:pPr>
+      <w:r>
+        <w:rPr>
+          <w:rFonts w:asciiTheme="minorBidi" w:hAnsiTheme="minorBidi"/>
+          <w:noProof/>
+        </w:rPr>
         <w:lastRenderedPageBreak/>
-        <w:t xml:space="preserve">Huang, C. et al. (2020). Clinical features of patients infected with 2019 novel coronavirus in Wuhan, China. </w:t>
+        <w:t xml:space="preserve">Hu, B. et al. (2021). Characteristics of SARS-CoV-2 and COVID-19. </w:t>
       </w:r>
       <w:r>
         <w:rPr>
@@ -1845,6 +2124,37 @@
           <w:i/>
           <w:noProof/>
         </w:rPr>
+        <w:t>Nature reviews. Microbiology</w:t>
+      </w:r>
+      <w:r>
+        <w:rPr>
+          <w:rFonts w:asciiTheme="minorBidi" w:hAnsiTheme="minorBidi"/>
+          <w:noProof/>
+        </w:rPr>
+        <w:t>, 19 (3), pp.141–154.</w:t>
+      </w:r>
+    </w:p>
+    <w:p>
+      <w:pPr>
+        <w:spacing w:after="220" w:line="240" w:lineRule="auto"/>
+        <w:rPr>
+          <w:rFonts w:asciiTheme="minorBidi" w:hAnsiTheme="minorBidi"/>
+          <w:noProof/>
+        </w:rPr>
+      </w:pPr>
+      <w:r>
+        <w:rPr>
+          <w:rFonts w:asciiTheme="minorBidi" w:hAnsiTheme="minorBidi"/>
+          <w:noProof/>
+        </w:rPr>
+        <w:t xml:space="preserve">Huang, C. et al. (2020). Clinical features of patients infected with 2019 novel coronavirus in Wuhan, China. </w:t>
+      </w:r>
+      <w:r>
+        <w:rPr>
+          <w:rFonts w:asciiTheme="minorBidi" w:hAnsiTheme="minorBidi"/>
+          <w:i/>
+          <w:noProof/>
+        </w:rPr>
         <w:t>Lancet</w:t>
       </w:r>
       <w:r>
@@ -1853,6 +2163,60 @@
           <w:noProof/>
         </w:rPr>
         <w:t>, 395 (10223), pp.497–506.</w:t>
+      </w:r>
+    </w:p>
+    <w:p>
+      <w:pPr>
+        <w:spacing w:after="220" w:line="240" w:lineRule="auto"/>
+        <w:rPr>
+          <w:rFonts w:asciiTheme="minorBidi" w:hAnsiTheme="minorBidi"/>
+          <w:noProof/>
+        </w:rPr>
+      </w:pPr>
+      <w:r>
+        <w:rPr>
+          <w:rFonts w:asciiTheme="minorBidi" w:hAnsiTheme="minorBidi"/>
+          <w:noProof/>
+        </w:rPr>
+        <w:t xml:space="preserve">Major, L. E. et al. </w:t>
+      </w:r>
+      <w:r>
+        <w:rPr>
+          <w:rFonts w:asciiTheme="minorBidi" w:hAnsiTheme="minorBidi"/>
+          <w:i/>
+          <w:noProof/>
+        </w:rPr>
+        <w:t>A generation at risk Rebalancing education in the post-pandemic era</w:t>
+      </w:r>
+      <w:r>
+        <w:rPr>
+          <w:rFonts w:asciiTheme="minorBidi" w:hAnsiTheme="minorBidi"/>
+          <w:noProof/>
+        </w:rPr>
+        <w:t>. [Online]. Available at: https://www.nuffieldfoundation.org/wp-content/uploads/2022/02/A-generation-at-risk-rebalancing-education-in-the-post-pandemic-era-1.pdf [Accessed 9 February 2025].</w:t>
+      </w:r>
+    </w:p>
+    <w:p>
+      <w:pPr>
+        <w:spacing w:after="220" w:line="240" w:lineRule="auto"/>
+        <w:rPr>
+          <w:rFonts w:asciiTheme="minorBidi" w:hAnsiTheme="minorBidi"/>
+        </w:rPr>
+      </w:pPr>
+      <w:r>
+        <w:rPr>
+          <w:rFonts w:asciiTheme="minorBidi" w:hAnsiTheme="minorBidi"/>
+          <w:i/>
+          <w:noProof/>
+        </w:rPr>
+        <w:t>Estimated cumulative excess deaths during COVID-19</w:t>
+      </w:r>
+      <w:r>
+        <w:rPr>
+          <w:rFonts w:asciiTheme="minorBidi" w:hAnsiTheme="minorBidi"/>
+          <w:noProof/>
+        </w:rPr>
+        <w:t>. [Online]. Our World in Data. Available at: https://ourworldindata.org/grapher/excess-deaths-cumulative-economist-single-entity?focus=~Confirmed+deaths [Accessed 4 February 2025].</w:t>
       </w:r>
       <w:r>
         <w:rPr>

</xml_diff>

<commit_message>
Finished background of COVID-19
</commit_message>
<xml_diff>
--- a/Report/Analysis of SARS-CoV-2 spike protein mutations in the UK.docx
+++ b/Report/Analysis of SARS-CoV-2 spike protein mutations in the UK.docx
@@ -712,67 +712,82 @@
         <w:rPr>
           <w:rFonts w:asciiTheme="minorBidi" w:hAnsiTheme="minorBidi"/>
         </w:rPr>
-        <w:t xml:space="preserve">Although </w:t>
-      </w:r>
-      <w:r>
-        <w:rPr>
-          <w:rFonts w:asciiTheme="minorBidi" w:hAnsiTheme="minorBidi"/>
-        </w:rPr>
-        <w:t>SARS-CoV-2 is a more</w:t>
-      </w:r>
-      <w:r>
-        <w:rPr>
-          <w:rFonts w:asciiTheme="minorBidi" w:hAnsiTheme="minorBidi"/>
-        </w:rPr>
-        <w:t xml:space="preserve"> recent virus </w:t>
-      </w:r>
-      <w:r>
-        <w:rPr>
-          <w:rFonts w:asciiTheme="minorBidi" w:hAnsiTheme="minorBidi"/>
-        </w:rPr>
-        <w:t xml:space="preserve">that has impacted </w:t>
-      </w:r>
-      <w:r>
-        <w:rPr>
-          <w:rFonts w:asciiTheme="minorBidi" w:hAnsiTheme="minorBidi"/>
-        </w:rPr>
-        <w:t>humanity</w:t>
-      </w:r>
-      <w:r>
-        <w:rPr>
-          <w:rFonts w:asciiTheme="minorBidi" w:hAnsiTheme="minorBidi"/>
-        </w:rPr>
-        <w:t>,</w:t>
-      </w:r>
-      <w:r>
-        <w:rPr>
-          <w:rFonts w:asciiTheme="minorBidi" w:hAnsiTheme="minorBidi"/>
-        </w:rPr>
-        <w:t xml:space="preserve"> human</w:t>
-      </w:r>
-      <w:r>
-        <w:rPr>
-          <w:rFonts w:asciiTheme="minorBidi" w:hAnsiTheme="minorBidi"/>
-        </w:rPr>
-        <w:t xml:space="preserve"> c</w:t>
-      </w:r>
-      <w:r>
-        <w:rPr>
-          <w:rFonts w:asciiTheme="minorBidi" w:hAnsiTheme="minorBidi"/>
-        </w:rPr>
-        <w:t>oronaviruses</w:t>
-      </w:r>
-      <w:r>
-        <w:rPr>
-          <w:rFonts w:asciiTheme="minorBidi" w:hAnsiTheme="minorBidi"/>
-        </w:rPr>
-        <w:t xml:space="preserve"> (</w:t>
+        <w:t xml:space="preserve">Coronaviruses are of the order </w:t>
       </w:r>
       <w:proofErr w:type="spellStart"/>
       <w:r>
         <w:rPr>
           <w:rFonts w:asciiTheme="minorBidi" w:hAnsiTheme="minorBidi"/>
         </w:rPr>
+        <w:t>Nidovirales</w:t>
+      </w:r>
+      <w:proofErr w:type="spellEnd"/>
+      <w:r>
+        <w:rPr>
+          <w:rFonts w:asciiTheme="minorBidi" w:hAnsiTheme="minorBidi"/>
+        </w:rPr>
+        <w:t>, which is comprised of several families of related viruses</w:t>
+      </w:r>
+      <w:r>
+        <w:rPr>
+          <w:rFonts w:asciiTheme="minorBidi" w:hAnsiTheme="minorBidi"/>
+        </w:rPr>
+        <w:t xml:space="preserve"> </w:t>
+      </w:r>
+      <w:r>
+        <w:rPr>
+          <w:rFonts w:asciiTheme="minorBidi" w:hAnsiTheme="minorBidi"/>
+        </w:rPr>
+        <w:fldChar w:fldCharType="begin" w:fldLock="1"/>
+      </w:r>
+      <w:r>
+        <w:rPr>
+          <w:rFonts w:asciiTheme="minorBidi" w:hAnsiTheme="minorBidi"/>
+        </w:rPr>
+        <w:instrText>ADDIN paperpile_citation &lt;clusterId&gt;J184X244T535Q355&lt;/clusterId&gt;&lt;metadata&gt;&lt;citation&gt;&lt;id&gt;56ba7b09-ce68-43fc-94b9-1f945df769c8&lt;/id&gt;&lt;/citation&gt;&lt;/metadata&gt;&lt;data&gt;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&lt;/data&gt; \* MERGEFORMAT</w:instrText>
+      </w:r>
+      <w:r>
+        <w:rPr>
+          <w:rFonts w:asciiTheme="minorBidi" w:hAnsiTheme="minorBidi"/>
+        </w:rPr>
+        <w:fldChar w:fldCharType="separate"/>
+      </w:r>
+      <w:r>
+        <w:rPr>
+          <w:rFonts w:asciiTheme="minorBidi" w:hAnsiTheme="minorBidi"/>
+          <w:noProof/>
+        </w:rPr>
+        <w:t>(Fehr and Perlman, 2015)</w:t>
+      </w:r>
+      <w:r>
+        <w:rPr>
+          <w:rFonts w:asciiTheme="minorBidi" w:hAnsiTheme="minorBidi"/>
+        </w:rPr>
+        <w:fldChar w:fldCharType="end"/>
+      </w:r>
+      <w:r>
+        <w:rPr>
+          <w:rFonts w:asciiTheme="minorBidi" w:hAnsiTheme="minorBidi"/>
+        </w:rPr>
+        <w:t>.</w:t>
+      </w:r>
+      <w:r>
+        <w:rPr>
+          <w:rFonts w:asciiTheme="minorBidi" w:hAnsiTheme="minorBidi"/>
+        </w:rPr>
+        <w:t xml:space="preserve"> </w:t>
+      </w:r>
+      <w:r>
+        <w:rPr>
+          <w:rFonts w:asciiTheme="minorBidi" w:hAnsiTheme="minorBidi"/>
+        </w:rPr>
+        <w:t>Although SARS-CoV-2 is a more recent virus that has impacted humanity, human coronaviruses (</w:t>
+      </w:r>
+      <w:proofErr w:type="spellStart"/>
+      <w:r>
+        <w:rPr>
+          <w:rFonts w:asciiTheme="minorBidi" w:hAnsiTheme="minorBidi"/>
+        </w:rPr>
         <w:t>CoVs</w:t>
       </w:r>
       <w:proofErr w:type="spellEnd"/>
@@ -780,13 +795,220 @@
         <w:rPr>
           <w:rFonts w:asciiTheme="minorBidi" w:hAnsiTheme="minorBidi"/>
         </w:rPr>
-        <w:t>)</w:t>
-      </w:r>
-      <w:r>
-        <w:rPr>
-          <w:rFonts w:asciiTheme="minorBidi" w:hAnsiTheme="minorBidi"/>
-        </w:rPr>
-        <w:t>, HCoV-229E and HCoV-OC4,</w:t>
+        <w:t>), HCoV-229E and HCoV-OC4</w:t>
+      </w:r>
+      <w:r>
+        <w:rPr>
+          <w:rFonts w:asciiTheme="minorBidi" w:hAnsiTheme="minorBidi"/>
+        </w:rPr>
+        <w:t>3</w:t>
+      </w:r>
+      <w:r>
+        <w:rPr>
+          <w:rFonts w:asciiTheme="minorBidi" w:hAnsiTheme="minorBidi"/>
+        </w:rPr>
+        <w:t xml:space="preserve">, have co-existed for </w:t>
+      </w:r>
+      <w:r>
+        <w:rPr>
+          <w:rFonts w:asciiTheme="minorBidi" w:hAnsiTheme="minorBidi"/>
+        </w:rPr>
+        <w:t xml:space="preserve">centuries </w:t>
+      </w:r>
+      <w:r>
+        <w:rPr>
+          <w:rFonts w:asciiTheme="minorBidi" w:hAnsiTheme="minorBidi"/>
+        </w:rPr>
+        <w:fldChar w:fldCharType="begin" w:fldLock="1"/>
+      </w:r>
+      <w:r>
+        <w:rPr>
+          <w:rFonts w:asciiTheme="minorBidi" w:hAnsiTheme="minorBidi"/>
+        </w:rPr>
+        <w:instrText>ADDIN paperpile_citation &lt;clusterId&gt;U565B623X113U796&lt;/clusterId&gt;&lt;metadata&gt;&lt;citation&gt;&lt;id&gt;582975f7-b6e9-4983-a6a2-105d47ba46ee&lt;/id&gt;&lt;/citation&gt;&lt;/metadata&gt;&lt;data&gt;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&lt;/data&gt; \* MERGEFORMAT</w:instrText>
+      </w:r>
+      <w:r>
+        <w:rPr>
+          <w:rFonts w:asciiTheme="minorBidi" w:hAnsiTheme="minorBidi"/>
+        </w:rPr>
+        <w:fldChar w:fldCharType="separate"/>
+      </w:r>
+      <w:r>
+        <w:rPr>
+          <w:rFonts w:asciiTheme="minorBidi" w:hAnsiTheme="minorBidi"/>
+          <w:noProof/>
+        </w:rPr>
+        <w:t>(Pyrc et al., 2006)</w:t>
+      </w:r>
+      <w:r>
+        <w:rPr>
+          <w:rFonts w:asciiTheme="minorBidi" w:hAnsiTheme="minorBidi"/>
+        </w:rPr>
+        <w:fldChar w:fldCharType="end"/>
+      </w:r>
+      <w:r>
+        <w:rPr>
+          <w:rFonts w:asciiTheme="minorBidi" w:hAnsiTheme="minorBidi"/>
+        </w:rPr>
+        <w:t>.</w:t>
+      </w:r>
+      <w:r>
+        <w:rPr>
+          <w:rFonts w:asciiTheme="minorBidi" w:hAnsiTheme="minorBidi"/>
+        </w:rPr>
+        <w:t xml:space="preserve"> These viruses result in far more mild </w:t>
+      </w:r>
+      <w:r>
+        <w:rPr>
+          <w:rFonts w:asciiTheme="minorBidi" w:hAnsiTheme="minorBidi"/>
+        </w:rPr>
+        <w:t>symptoms similar to that of the common cold</w:t>
+      </w:r>
+      <w:r>
+        <w:rPr>
+          <w:rFonts w:asciiTheme="minorBidi" w:hAnsiTheme="minorBidi"/>
+        </w:rPr>
+        <w:t>.</w:t>
+      </w:r>
+      <w:r>
+        <w:rPr>
+          <w:rFonts w:asciiTheme="minorBidi" w:hAnsiTheme="minorBidi"/>
+        </w:rPr>
+        <w:t xml:space="preserve"> This is in </w:t>
+      </w:r>
+      <w:r>
+        <w:rPr>
+          <w:rFonts w:asciiTheme="minorBidi" w:hAnsiTheme="minorBidi"/>
+        </w:rPr>
+        <w:t xml:space="preserve">stark comparison with </w:t>
+      </w:r>
+      <w:r>
+        <w:rPr>
+          <w:rFonts w:asciiTheme="minorBidi" w:hAnsiTheme="minorBidi"/>
+        </w:rPr>
+        <w:t xml:space="preserve">severe </w:t>
+      </w:r>
+      <w:r>
+        <w:rPr>
+          <w:rFonts w:asciiTheme="minorBidi" w:hAnsiTheme="minorBidi"/>
+        </w:rPr>
+        <w:t xml:space="preserve">acute respiratory syndrome coronavirus 1 (SARS-CoV-1), </w:t>
+      </w:r>
+      <w:r>
+        <w:rPr>
+          <w:rFonts w:asciiTheme="minorBidi" w:hAnsiTheme="minorBidi"/>
+        </w:rPr>
+        <w:t>M</w:t>
+      </w:r>
+      <w:r>
+        <w:rPr>
+          <w:rFonts w:asciiTheme="minorBidi" w:hAnsiTheme="minorBidi"/>
+        </w:rPr>
+        <w:t xml:space="preserve">iddle </w:t>
+      </w:r>
+      <w:r>
+        <w:rPr>
+          <w:rFonts w:asciiTheme="minorBidi" w:hAnsiTheme="minorBidi"/>
+        </w:rPr>
+        <w:t xml:space="preserve">East </w:t>
+      </w:r>
+      <w:r>
+        <w:rPr>
+          <w:rFonts w:asciiTheme="minorBidi" w:hAnsiTheme="minorBidi"/>
+        </w:rPr>
+        <w:t>respiratory syndrome</w:t>
+      </w:r>
+      <w:r>
+        <w:rPr>
+          <w:rFonts w:asciiTheme="minorBidi" w:hAnsiTheme="minorBidi"/>
+        </w:rPr>
+        <w:t xml:space="preserve"> – related coronavirus</w:t>
+      </w:r>
+      <w:r>
+        <w:rPr>
+          <w:rFonts w:asciiTheme="minorBidi" w:hAnsiTheme="minorBidi"/>
+        </w:rPr>
+        <w:t xml:space="preserve"> (MERS</w:t>
+      </w:r>
+      <w:r>
+        <w:rPr>
+          <w:rFonts w:asciiTheme="minorBidi" w:hAnsiTheme="minorBidi"/>
+        </w:rPr>
+        <w:t>-</w:t>
+      </w:r>
+      <w:proofErr w:type="spellStart"/>
+      <w:r>
+        <w:rPr>
+          <w:rFonts w:asciiTheme="minorBidi" w:hAnsiTheme="minorBidi"/>
+        </w:rPr>
+        <w:t>CoV</w:t>
+      </w:r>
+      <w:proofErr w:type="spellEnd"/>
+      <w:r>
+        <w:rPr>
+          <w:rFonts w:asciiTheme="minorBidi" w:hAnsiTheme="minorBidi"/>
+        </w:rPr>
+        <w:t xml:space="preserve">) and </w:t>
+      </w:r>
+      <w:r>
+        <w:rPr>
+          <w:rFonts w:asciiTheme="minorBidi" w:hAnsiTheme="minorBidi"/>
+        </w:rPr>
+        <w:t>severe acute respiratory coronavirus</w:t>
+      </w:r>
+      <w:r>
+        <w:rPr>
+          <w:rFonts w:asciiTheme="minorBidi" w:hAnsiTheme="minorBidi"/>
+        </w:rPr>
+        <w:t xml:space="preserve"> 2 (SARS-CoV-2)</w:t>
+      </w:r>
+      <w:r>
+        <w:rPr>
+          <w:rFonts w:asciiTheme="minorBidi" w:hAnsiTheme="minorBidi"/>
+        </w:rPr>
+        <w:t xml:space="preserve">, which </w:t>
+      </w:r>
+      <w:r>
+        <w:rPr>
+          <w:rFonts w:asciiTheme="minorBidi" w:hAnsiTheme="minorBidi"/>
+        </w:rPr>
+        <w:t>are all highly pathogenic.</w:t>
+      </w:r>
+      <w:r>
+        <w:rPr>
+          <w:rFonts w:asciiTheme="minorBidi" w:hAnsiTheme="minorBidi"/>
+        </w:rPr>
+        <w:t xml:space="preserve"> This high pathogenicity exists due </w:t>
+      </w:r>
+      <w:r>
+        <w:rPr>
+          <w:rFonts w:asciiTheme="minorBidi" w:hAnsiTheme="minorBidi"/>
+        </w:rPr>
+        <w:t xml:space="preserve">to the viruses targeting important cellular tissues, </w:t>
+      </w:r>
+      <w:r>
+        <w:rPr>
+          <w:rFonts w:asciiTheme="minorBidi" w:hAnsiTheme="minorBidi"/>
+        </w:rPr>
+        <w:t xml:space="preserve">bronchial epithelial cells and </w:t>
+      </w:r>
+      <w:r>
+        <w:rPr>
+          <w:rFonts w:asciiTheme="minorBidi" w:hAnsiTheme="minorBidi"/>
+        </w:rPr>
+        <w:t>tissue in the upper respiratory tract</w:t>
+      </w:r>
+      <w:r>
+        <w:rPr>
+          <w:rFonts w:asciiTheme="minorBidi" w:hAnsiTheme="minorBidi"/>
+        </w:rPr>
+        <w:t xml:space="preserve"> (source)</w:t>
+      </w:r>
+      <w:r>
+        <w:rPr>
+          <w:rFonts w:asciiTheme="minorBidi" w:hAnsiTheme="minorBidi"/>
+        </w:rPr>
+        <w:t>.</w:t>
       </w:r>
       <w:r>
         <w:rPr>
@@ -798,36 +1020,148 @@
         <w:rPr>
           <w:rFonts w:asciiTheme="minorBidi" w:hAnsiTheme="minorBidi"/>
         </w:rPr>
-        <w:t xml:space="preserve">have co-existed </w:t>
-      </w:r>
-      <w:r>
-        <w:rPr>
-          <w:rFonts w:asciiTheme="minorBidi" w:hAnsiTheme="minorBidi"/>
-        </w:rPr>
-        <w:t>for far longer</w:t>
-      </w:r>
-      <w:r>
-        <w:rPr>
-          <w:rFonts w:asciiTheme="minorBidi" w:hAnsiTheme="minorBidi"/>
-        </w:rPr>
-        <w:t xml:space="preserve"> (source). </w:t>
-      </w:r>
-    </w:p>
-    <w:p>
-      <w:pPr>
-        <w:spacing w:after="240" w:line="240" w:lineRule="auto"/>
-        <w:rPr>
-          <w:rFonts w:asciiTheme="minorBidi" w:hAnsiTheme="minorBidi"/>
-        </w:rPr>
-      </w:pPr>
-    </w:p>
-    <w:p>
-      <w:pPr>
-        <w:spacing w:after="240" w:line="240" w:lineRule="auto"/>
-        <w:rPr>
-          <w:rFonts w:asciiTheme="minorBidi" w:hAnsiTheme="minorBidi"/>
-        </w:rPr>
-      </w:pPr>
+        <w:t>Resulting in one of the main hallmarks of the virus</w:t>
+      </w:r>
+      <w:r>
+        <w:rPr>
+          <w:rFonts w:asciiTheme="minorBidi" w:hAnsiTheme="minorBidi"/>
+        </w:rPr>
+        <w:t xml:space="preserve">; </w:t>
+      </w:r>
+      <w:r>
+        <w:rPr>
+          <w:rFonts w:asciiTheme="minorBidi" w:hAnsiTheme="minorBidi"/>
+        </w:rPr>
+        <w:t>complications around breathing</w:t>
+      </w:r>
+      <w:r>
+        <w:rPr>
+          <w:rFonts w:asciiTheme="minorBidi" w:hAnsiTheme="minorBidi"/>
+        </w:rPr>
+        <w:t xml:space="preserve"> (source)</w:t>
+      </w:r>
+      <w:r>
+        <w:rPr>
+          <w:rFonts w:asciiTheme="minorBidi" w:hAnsiTheme="minorBidi"/>
+        </w:rPr>
+        <w:t>.</w:t>
+      </w:r>
+      <w:r>
+        <w:rPr>
+          <w:rFonts w:asciiTheme="minorBidi" w:hAnsiTheme="minorBidi"/>
+        </w:rPr>
+        <w:t xml:space="preserve"> </w:t>
+      </w:r>
+      <w:r>
+        <w:rPr>
+          <w:rFonts w:asciiTheme="minorBidi" w:hAnsiTheme="minorBidi"/>
+        </w:rPr>
+        <w:t>SARS-CoV-1, MERS-</w:t>
+      </w:r>
+      <w:proofErr w:type="spellStart"/>
+      <w:r>
+        <w:rPr>
+          <w:rFonts w:asciiTheme="minorBidi" w:hAnsiTheme="minorBidi"/>
+        </w:rPr>
+        <w:t>CoV</w:t>
+      </w:r>
+      <w:proofErr w:type="spellEnd"/>
+      <w:r>
+        <w:rPr>
+          <w:rFonts w:asciiTheme="minorBidi" w:hAnsiTheme="minorBidi"/>
+        </w:rPr>
+        <w:t xml:space="preserve"> and SARS-CoV-2 have emerged over the past 25 years</w:t>
+      </w:r>
+      <w:r>
+        <w:rPr>
+          <w:rFonts w:asciiTheme="minorBidi" w:hAnsiTheme="minorBidi"/>
+        </w:rPr>
+        <w:t xml:space="preserve">, with several outbreaks occurring. </w:t>
+      </w:r>
+      <w:r>
+        <w:rPr>
+          <w:rFonts w:asciiTheme="minorBidi" w:hAnsiTheme="minorBidi"/>
+        </w:rPr>
+        <w:t>Most notably the SARS-CoV-1 2002-2004</w:t>
+      </w:r>
+      <w:r>
+        <w:rPr>
+          <w:rFonts w:asciiTheme="minorBidi" w:hAnsiTheme="minorBidi"/>
+        </w:rPr>
+        <w:t xml:space="preserve"> outbreak, </w:t>
+      </w:r>
+      <w:r>
+        <w:rPr>
+          <w:rFonts w:asciiTheme="minorBidi" w:hAnsiTheme="minorBidi"/>
+        </w:rPr>
+        <w:t xml:space="preserve">2015 MERS </w:t>
+      </w:r>
+      <w:r>
+        <w:rPr>
+          <w:rFonts w:asciiTheme="minorBidi" w:hAnsiTheme="minorBidi"/>
+        </w:rPr>
+        <w:t xml:space="preserve">outbreak in South Korea and </w:t>
+      </w:r>
+      <w:r>
+        <w:rPr>
+          <w:rFonts w:asciiTheme="minorBidi" w:hAnsiTheme="minorBidi"/>
+        </w:rPr>
+        <w:t>the COVID-19 pandemic as a result SARS-CoV-2 (source).</w:t>
+      </w:r>
+      <w:r>
+        <w:rPr>
+          <w:rFonts w:asciiTheme="minorBidi" w:hAnsiTheme="minorBidi"/>
+        </w:rPr>
+        <w:t xml:space="preserve"> There appears to be a growing trend in the </w:t>
+      </w:r>
+      <w:r>
+        <w:rPr>
+          <w:rFonts w:asciiTheme="minorBidi" w:hAnsiTheme="minorBidi"/>
+        </w:rPr>
+        <w:t xml:space="preserve">in the </w:t>
+      </w:r>
+      <w:r>
+        <w:rPr>
+          <w:rFonts w:asciiTheme="minorBidi" w:hAnsiTheme="minorBidi"/>
+        </w:rPr>
+        <w:t xml:space="preserve">prevalence </w:t>
+      </w:r>
+      <w:r>
+        <w:rPr>
+          <w:rFonts w:asciiTheme="minorBidi" w:hAnsiTheme="minorBidi"/>
+        </w:rPr>
+        <w:t xml:space="preserve">of coronaviruses </w:t>
+      </w:r>
+      <w:r>
+        <w:rPr>
+          <w:rFonts w:asciiTheme="minorBidi" w:hAnsiTheme="minorBidi"/>
+        </w:rPr>
+        <w:t>outbreaks, even though the rates of SARS-CoV-2 have greatly diminished</w:t>
+      </w:r>
+      <w:r>
+        <w:rPr>
+          <w:rFonts w:asciiTheme="minorBidi" w:hAnsiTheme="minorBidi"/>
+        </w:rPr>
+        <w:t>. T</w:t>
+      </w:r>
+      <w:r>
+        <w:rPr>
+          <w:rFonts w:asciiTheme="minorBidi" w:hAnsiTheme="minorBidi"/>
+        </w:rPr>
+        <w:t xml:space="preserve">his stresses the importance of studying </w:t>
+      </w:r>
+      <w:r>
+        <w:rPr>
+          <w:rFonts w:asciiTheme="minorBidi" w:hAnsiTheme="minorBidi"/>
+        </w:rPr>
+        <w:t xml:space="preserve">SARS-CoV-2 and other related to viruses, so that </w:t>
+      </w:r>
+      <w:r>
+        <w:rPr>
+          <w:rFonts w:asciiTheme="minorBidi" w:hAnsiTheme="minorBidi"/>
+        </w:rPr>
+        <w:t>globally we are better prepared to combat the next epidemic or pandemic.</w:t>
+      </w:r>
     </w:p>
     <w:p>
       <w:pPr>
@@ -970,7 +1304,6 @@
           <w:b/>
           <w:bCs/>
         </w:rPr>
-        <w:lastRenderedPageBreak/>
         <w:t xml:space="preserve">Identify and characterise common spike mutations + non vs </w:t>
       </w:r>
       <w:proofErr w:type="spellStart"/>
@@ -1620,7 +1953,6 @@
           <w:b/>
           <w:bCs/>
         </w:rPr>
-        <w:lastRenderedPageBreak/>
         <w:t>Link back to previous studies</w:t>
       </w:r>
     </w:p>
@@ -2115,8 +2447,7 @@
           <w:rFonts w:asciiTheme="minorBidi" w:hAnsiTheme="minorBidi"/>
           <w:noProof/>
         </w:rPr>
-        <w:lastRenderedPageBreak/>
-        <w:t xml:space="preserve">Hu, B. et al. (2021). Characteristics of SARS-CoV-2 and COVID-19. </w:t>
+        <w:t xml:space="preserve">Fehr, A. R. and Perlman, S. (2015). Coronaviruses: an overview of their replication and pathogenesis. </w:t>
       </w:r>
       <w:r>
         <w:rPr>
@@ -2124,14 +2455,14 @@
           <w:i/>
           <w:noProof/>
         </w:rPr>
-        <w:t>Nature reviews. Microbiology</w:t>
+        <w:t>Methods in molecular biology (Clifton, N.J.)</w:t>
       </w:r>
       <w:r>
         <w:rPr>
           <w:rFonts w:asciiTheme="minorBidi" w:hAnsiTheme="minorBidi"/>
           <w:noProof/>
         </w:rPr>
-        <w:t>, 19 (3), pp.141–154.</w:t>
+        <w:t>, 1282, pp.1–23.</w:t>
       </w:r>
     </w:p>
     <w:p>
@@ -2147,7 +2478,7 @@
           <w:rFonts w:asciiTheme="minorBidi" w:hAnsiTheme="minorBidi"/>
           <w:noProof/>
         </w:rPr>
-        <w:t xml:space="preserve">Huang, C. et al. (2020). Clinical features of patients infected with 2019 novel coronavirus in Wuhan, China. </w:t>
+        <w:t xml:space="preserve">Hu, B. et al. (2021). Characteristics of SARS-CoV-2 and COVID-19. </w:t>
       </w:r>
       <w:r>
         <w:rPr>
@@ -2155,14 +2486,14 @@
           <w:i/>
           <w:noProof/>
         </w:rPr>
-        <w:t>Lancet</w:t>
+        <w:t>Nature reviews. Microbiology</w:t>
       </w:r>
       <w:r>
         <w:rPr>
           <w:rFonts w:asciiTheme="minorBidi" w:hAnsiTheme="minorBidi"/>
           <w:noProof/>
         </w:rPr>
-        <w:t>, 395 (10223), pp.497–506.</w:t>
+        <w:t>, 19 (3), pp.141–154.</w:t>
       </w:r>
     </w:p>
     <w:p>
@@ -2178,7 +2509,7 @@
           <w:rFonts w:asciiTheme="minorBidi" w:hAnsiTheme="minorBidi"/>
           <w:noProof/>
         </w:rPr>
-        <w:t xml:space="preserve">Major, L. E. et al. </w:t>
+        <w:t xml:space="preserve">Huang, C. et al. (2020). Clinical features of patients infected with 2019 novel coronavirus in Wuhan, China. </w:t>
       </w:r>
       <w:r>
         <w:rPr>
@@ -2186,6 +2517,37 @@
           <w:i/>
           <w:noProof/>
         </w:rPr>
+        <w:t>Lancet</w:t>
+      </w:r>
+      <w:r>
+        <w:rPr>
+          <w:rFonts w:asciiTheme="minorBidi" w:hAnsiTheme="minorBidi"/>
+          <w:noProof/>
+        </w:rPr>
+        <w:t>, 395 (10223), pp.497–506.</w:t>
+      </w:r>
+    </w:p>
+    <w:p>
+      <w:pPr>
+        <w:spacing w:after="220" w:line="240" w:lineRule="auto"/>
+        <w:rPr>
+          <w:rFonts w:asciiTheme="minorBidi" w:hAnsiTheme="minorBidi"/>
+          <w:noProof/>
+        </w:rPr>
+      </w:pPr>
+      <w:r>
+        <w:rPr>
+          <w:rFonts w:asciiTheme="minorBidi" w:hAnsiTheme="minorBidi"/>
+          <w:noProof/>
+        </w:rPr>
+        <w:t xml:space="preserve">Major, L. E. et al. </w:t>
+      </w:r>
+      <w:r>
+        <w:rPr>
+          <w:rFonts w:asciiTheme="minorBidi" w:hAnsiTheme="minorBidi"/>
+          <w:i/>
+          <w:noProof/>
+        </w:rPr>
         <w:t>A generation at risk Rebalancing education in the post-pandemic era</w:t>
       </w:r>
       <w:r>
@@ -2194,6 +2556,37 @@
           <w:noProof/>
         </w:rPr>
         <w:t>. [Online]. Available at: https://www.nuffieldfoundation.org/wp-content/uploads/2022/02/A-generation-at-risk-rebalancing-education-in-the-post-pandemic-era-1.pdf [Accessed 9 February 2025].</w:t>
+      </w:r>
+    </w:p>
+    <w:p>
+      <w:pPr>
+        <w:spacing w:after="220" w:line="240" w:lineRule="auto"/>
+        <w:rPr>
+          <w:rFonts w:asciiTheme="minorBidi" w:hAnsiTheme="minorBidi"/>
+          <w:noProof/>
+        </w:rPr>
+      </w:pPr>
+      <w:r>
+        <w:rPr>
+          <w:rFonts w:asciiTheme="minorBidi" w:hAnsiTheme="minorBidi"/>
+          <w:noProof/>
+        </w:rPr>
+        <w:t xml:space="preserve">Pyrc, K. et al. (2006). Mosaic structure of human coronavirus NL63, one thousand years of evolution. </w:t>
+      </w:r>
+      <w:r>
+        <w:rPr>
+          <w:rFonts w:asciiTheme="minorBidi" w:hAnsiTheme="minorBidi"/>
+          <w:i/>
+          <w:noProof/>
+        </w:rPr>
+        <w:t>Journal of molecular biology</w:t>
+      </w:r>
+      <w:r>
+        <w:rPr>
+          <w:rFonts w:asciiTheme="minorBidi" w:hAnsiTheme="minorBidi"/>
+          <w:noProof/>
+        </w:rPr>
+        <w:t>, 364 (5), pp.964–973.</w:t>
       </w:r>
     </w:p>
     <w:p>

</xml_diff>

<commit_message>
Added important dates, sorted out overlapping labels and plotted all years individually
</commit_message>
<xml_diff>
--- a/Report/Analysis of SARS-CoV-2 spike protein mutations in the UK.docx
+++ b/Report/Analysis of SARS-CoV-2 spike protein mutations in the UK.docx
@@ -1251,6 +1251,44 @@
           <w:bCs/>
         </w:rPr>
         <w:t>Aims of the investigation:</w:t>
+      </w:r>
+    </w:p>
+    <w:p>
+      <w:pPr>
+        <w:spacing w:after="240" w:line="240" w:lineRule="auto"/>
+        <w:rPr>
+          <w:rFonts w:asciiTheme="minorBidi" w:hAnsiTheme="minorBidi"/>
+        </w:rPr>
+      </w:pPr>
+      <w:r>
+        <w:rPr>
+          <w:rFonts w:asciiTheme="minorBidi" w:hAnsiTheme="minorBidi"/>
+        </w:rPr>
+        <w:t xml:space="preserve">Analysis was </w:t>
+      </w:r>
+      <w:r>
+        <w:rPr>
+          <w:rFonts w:asciiTheme="minorBidi" w:hAnsiTheme="minorBidi"/>
+        </w:rPr>
+        <w:t xml:space="preserve">completed on x </w:t>
+      </w:r>
+      <w:r>
+        <w:rPr>
+          <w:rFonts w:asciiTheme="minorBidi" w:hAnsiTheme="minorBidi"/>
+        </w:rPr>
+        <w:t xml:space="preserve">UK SARS-CoV-2 </w:t>
+      </w:r>
+      <w:r>
+        <w:rPr>
+          <w:rFonts w:asciiTheme="minorBidi" w:hAnsiTheme="minorBidi"/>
+        </w:rPr>
+        <w:t>spike protein mutation</w:t>
+      </w:r>
+      <w:r>
+        <w:rPr>
+          <w:rFonts w:asciiTheme="minorBidi" w:hAnsiTheme="minorBidi"/>
+        </w:rPr>
+        <w:t xml:space="preserve">s that had been deposited in y. </w:t>
       </w:r>
     </w:p>
     <w:p>
@@ -1822,6 +1860,7 @@
           <w:b/>
           <w:bCs/>
         </w:rPr>
+        <w:lastRenderedPageBreak/>
         <w:t xml:space="preserve">Link mutations to known functional </w:t>
       </w:r>
       <w:r>
@@ -2342,6 +2381,7 @@
           <w:b/>
           <w:bCs/>
         </w:rPr>
+        <w:lastRenderedPageBreak/>
         <w:t>Link to GitHub</w:t>
       </w:r>
     </w:p>

</xml_diff>

<commit_message>
Increased the size of axes titles
</commit_message>
<xml_diff>
--- a/Report/Analysis of SARS-CoV-2 spike protein mutations in the UK.docx
+++ b/Report/Analysis of SARS-CoV-2 spike protein mutations in the UK.docx
@@ -2147,7 +2147,7 @@
           <w:noProof/>
         </w:rPr>
         <w:drawing>
-          <wp:inline distT="0" distB="0" distL="0" distR="0" wp14:anchorId="5EA050CA" wp14:editId="2C7F63D1">
+          <wp:inline distT="0" distB="0" distL="0" distR="0" wp14:anchorId="5EA050CA" wp14:editId="59E80971">
             <wp:extent cx="5731510" cy="3558540"/>
             <wp:effectExtent l="38100" t="38100" r="40640" b="41910"/>
             <wp:docPr id="505827407" name="Picture 1" descr="A graph of different colored lines&#10;&#10;AI-generated content may be incorrect."/>
@@ -2354,6 +2354,16 @@
     </w:p>
     <w:p>
       <w:pPr>
+        <w:spacing w:after="240" w:line="240" w:lineRule="auto"/>
+        <w:rPr>
+          <w:rFonts w:asciiTheme="minorBidi" w:hAnsiTheme="minorBidi"/>
+          <w:b/>
+          <w:bCs/>
+        </w:rPr>
+      </w:pPr>
+    </w:p>
+    <w:p>
+      <w:pPr>
         <w:pStyle w:val="ListParagraph"/>
         <w:numPr>
           <w:ilvl w:val="0"/>
@@ -2454,6 +2464,7 @@
           <w:b/>
           <w:bCs/>
         </w:rPr>
+        <w:lastRenderedPageBreak/>
         <w:t>Phylogenetic tree highlighting relationships among clusters</w:t>
       </w:r>
     </w:p>
@@ -2472,7 +2483,6 @@
           <w:b/>
           <w:bCs/>
         </w:rPr>
-        <w:lastRenderedPageBreak/>
         <w:t>Impact of mutations</w:t>
       </w:r>
     </w:p>
@@ -2980,6 +2990,7 @@
           <w:b/>
           <w:bCs/>
         </w:rPr>
+        <w:lastRenderedPageBreak/>
         <w:t>Statistical analysis</w:t>
       </w:r>
     </w:p>
@@ -2998,7 +3009,6 @@
           <w:b/>
           <w:bCs/>
         </w:rPr>
-        <w:lastRenderedPageBreak/>
         <w:t>Any additional stuff used</w:t>
       </w:r>
     </w:p>

</xml_diff>

<commit_message>
Most common mutations and figure legend
</commit_message>
<xml_diff>
--- a/Report/Analysis of SARS-CoV-2 spike protein mutations in the UK.docx
+++ b/Report/Analysis of SARS-CoV-2 spike protein mutations in the UK.docx
@@ -714,14 +714,12 @@
         </w:rPr>
         <w:t xml:space="preserve">Coronaviruses are of the order </w:t>
       </w:r>
-      <w:proofErr w:type="spellStart"/>
       <w:r>
         <w:rPr>
           <w:rFonts w:asciiTheme="minorBidi" w:hAnsiTheme="minorBidi"/>
         </w:rPr>
         <w:t>Nidovirales</w:t>
       </w:r>
-      <w:proofErr w:type="spellEnd"/>
       <w:r>
         <w:rPr>
           <w:rFonts w:asciiTheme="minorBidi" w:hAnsiTheme="minorBidi"/>
@@ -781,21 +779,7 @@
         <w:rPr>
           <w:rFonts w:asciiTheme="minorBidi" w:hAnsiTheme="minorBidi"/>
         </w:rPr>
-        <w:t>Although SARS-CoV-2 is a more recent virus that has impacted humanity, human coronaviruses (</w:t>
-      </w:r>
-      <w:proofErr w:type="spellStart"/>
-      <w:r>
-        <w:rPr>
-          <w:rFonts w:asciiTheme="minorBidi" w:hAnsiTheme="minorBidi"/>
-        </w:rPr>
-        <w:t>CoVs</w:t>
-      </w:r>
-      <w:proofErr w:type="spellEnd"/>
-      <w:r>
-        <w:rPr>
-          <w:rFonts w:asciiTheme="minorBidi" w:hAnsiTheme="minorBidi"/>
-        </w:rPr>
-        <w:t>), HCoV-229E and HCoV-OC4</w:t>
+        <w:t>Although SARS-CoV-2 is a more recent virus that has impacted humanity, human coronaviruses (CoVs), HCoV-229E and HCoV-OC4</w:t>
       </w:r>
       <w:r>
         <w:rPr>
@@ -934,21 +918,7 @@
         <w:rPr>
           <w:rFonts w:asciiTheme="minorBidi" w:hAnsiTheme="minorBidi"/>
         </w:rPr>
-        <w:t>-</w:t>
-      </w:r>
-      <w:proofErr w:type="spellStart"/>
-      <w:r>
-        <w:rPr>
-          <w:rFonts w:asciiTheme="minorBidi" w:hAnsiTheme="minorBidi"/>
-        </w:rPr>
-        <w:t>CoV</w:t>
-      </w:r>
-      <w:proofErr w:type="spellEnd"/>
-      <w:r>
-        <w:rPr>
-          <w:rFonts w:asciiTheme="minorBidi" w:hAnsiTheme="minorBidi"/>
-        </w:rPr>
-        <w:t xml:space="preserve">) and </w:t>
+        <w:t xml:space="preserve">-CoV) and </w:t>
       </w:r>
       <w:r>
         <w:rPr>
@@ -1056,21 +1026,7 @@
         <w:rPr>
           <w:rFonts w:asciiTheme="minorBidi" w:hAnsiTheme="minorBidi"/>
         </w:rPr>
-        <w:t>SARS-CoV-1, MERS-</w:t>
-      </w:r>
-      <w:proofErr w:type="spellStart"/>
-      <w:r>
-        <w:rPr>
-          <w:rFonts w:asciiTheme="minorBidi" w:hAnsiTheme="minorBidi"/>
-        </w:rPr>
-        <w:t>CoV</w:t>
-      </w:r>
-      <w:proofErr w:type="spellEnd"/>
-      <w:r>
-        <w:rPr>
-          <w:rFonts w:asciiTheme="minorBidi" w:hAnsiTheme="minorBidi"/>
-        </w:rPr>
-        <w:t xml:space="preserve"> and SARS-CoV-2 have emerged over the past 25 years</w:t>
+        <w:t>SARS-CoV-1, MERS-CoV and SARS-CoV-2 have emerged over the past 25 years</w:t>
       </w:r>
       <w:r>
         <w:rPr>
@@ -1342,25 +1298,7 @@
           <w:b/>
           <w:bCs/>
         </w:rPr>
-        <w:t xml:space="preserve">Identify and characterise common spike mutations + non vs </w:t>
-      </w:r>
-      <w:proofErr w:type="spellStart"/>
-      <w:r>
-        <w:rPr>
-          <w:rFonts w:asciiTheme="minorBidi" w:hAnsiTheme="minorBidi"/>
-          <w:b/>
-          <w:bCs/>
-        </w:rPr>
-        <w:t>syn</w:t>
-      </w:r>
-      <w:proofErr w:type="spellEnd"/>
-      <w:r>
-        <w:rPr>
-          <w:rFonts w:asciiTheme="minorBidi" w:hAnsiTheme="minorBidi"/>
-          <w:b/>
-          <w:bCs/>
-        </w:rPr>
-        <w:t xml:space="preserve"> mutations</w:t>
+        <w:t>Identify and characterise common spike mutations + non vs syn mutations</w:t>
       </w:r>
     </w:p>
     <w:p>
@@ -1590,6 +1528,20 @@
       <w:r>
         <w:rPr>
           <w:rFonts w:asciiTheme="minorBidi" w:hAnsiTheme="minorBidi"/>
+        </w:rPr>
+        <w:t>Figure 2, Number of mutations over time</w:t>
+      </w:r>
+    </w:p>
+    <w:p>
+      <w:pPr>
+        <w:spacing w:after="240" w:line="240" w:lineRule="auto"/>
+        <w:rPr>
+          <w:rFonts w:asciiTheme="minorBidi" w:hAnsiTheme="minorBidi"/>
+        </w:rPr>
+      </w:pPr>
+      <w:r>
+        <w:rPr>
+          <w:rFonts w:asciiTheme="minorBidi" w:hAnsiTheme="minorBidi"/>
           <w:noProof/>
           <w:sz w:val="32"/>
           <w:szCs w:val="32"/>
@@ -1598,7 +1550,7 @@
         <mc:AlternateContent>
           <mc:Choice Requires="wps">
             <w:drawing>
-              <wp:anchor distT="45720" distB="45720" distL="114300" distR="114300" simplePos="0" relativeHeight="251659264" behindDoc="0" locked="0" layoutInCell="1" allowOverlap="1" wp14:anchorId="29E04A74" wp14:editId="4DEBDEAC">
+              <wp:anchor distT="45720" distB="45720" distL="114300" distR="114300" simplePos="0" relativeHeight="251659264" behindDoc="0" locked="0" layoutInCell="1" allowOverlap="1" wp14:anchorId="29E04A74" wp14:editId="40B1C6D9">
                 <wp:simplePos x="0" y="0"/>
                 <wp:positionH relativeFrom="margin">
                   <wp:align>left</wp:align>
@@ -2147,7 +2099,7 @@
           <w:noProof/>
         </w:rPr>
         <w:drawing>
-          <wp:inline distT="0" distB="0" distL="0" distR="0" wp14:anchorId="5EA050CA" wp14:editId="59E80971">
+          <wp:inline distT="0" distB="0" distL="0" distR="0" wp14:anchorId="5EA050CA" wp14:editId="7097D2E3">
             <wp:extent cx="5731510" cy="3558540"/>
             <wp:effectExtent l="38100" t="38100" r="40640" b="41910"/>
             <wp:docPr id="505827407" name="Picture 1" descr="A graph of different colored lines&#10;&#10;AI-generated content may be incorrect."/>
@@ -2340,6 +2292,400 @@
           <w:rFonts w:asciiTheme="minorBidi" w:hAnsiTheme="minorBidi"/>
           <w:b/>
           <w:bCs/>
+          <w:noProof/>
+        </w:rPr>
+        <w:lastRenderedPageBreak/>
+        <mc:AlternateContent>
+          <mc:Choice Requires="wps">
+            <w:drawing>
+              <wp:anchor distT="45720" distB="45720" distL="114300" distR="114300" simplePos="0" relativeHeight="251661312" behindDoc="0" locked="0" layoutInCell="1" allowOverlap="1" wp14:anchorId="2184DB29" wp14:editId="463F4FBB">
+                <wp:simplePos x="0" y="0"/>
+                <wp:positionH relativeFrom="margin">
+                  <wp:align>center</wp:align>
+                </wp:positionH>
+                <wp:positionV relativeFrom="paragraph">
+                  <wp:posOffset>243894</wp:posOffset>
+                </wp:positionV>
+                <wp:extent cx="5716905" cy="1410056"/>
+                <wp:effectExtent l="0" t="0" r="17145" b="19050"/>
+                <wp:wrapSquare wrapText="bothSides"/>
+                <wp:docPr id="735500044" name="Text Box 2"/>
+                <wp:cNvGraphicFramePr>
+                  <a:graphicFrameLocks xmlns:a="http://schemas.openxmlformats.org/drawingml/2006/main"/>
+                </wp:cNvGraphicFramePr>
+                <a:graphic xmlns:a="http://schemas.openxmlformats.org/drawingml/2006/main">
+                  <a:graphicData uri="http://schemas.microsoft.com/office/word/2010/wordprocessingShape">
+                    <wps:wsp>
+                      <wps:cNvSpPr txBox="1">
+                        <a:spLocks noChangeArrowheads="1"/>
+                      </wps:cNvSpPr>
+                      <wps:spPr bwMode="auto">
+                        <a:xfrm>
+                          <a:off x="0" y="0"/>
+                          <a:ext cx="5716905" cy="1410056"/>
+                        </a:xfrm>
+                        <a:prstGeom prst="rect">
+                          <a:avLst/>
+                        </a:prstGeom>
+                        <a:solidFill>
+                          <a:srgbClr val="FFFFFF"/>
+                        </a:solidFill>
+                        <a:ln w="9525">
+                          <a:solidFill>
+                            <a:schemeClr val="bg1"/>
+                          </a:solidFill>
+                          <a:miter lim="800000"/>
+                          <a:headEnd/>
+                          <a:tailEnd/>
+                        </a:ln>
+                      </wps:spPr>
+                      <wps:txbx>
+                        <w:txbxContent>
+                          <w:p>
+                            <w:pPr>
+                              <w:rPr>
+                                <w:rFonts w:asciiTheme="minorBidi" w:hAnsiTheme="minorBidi"/>
+                              </w:rPr>
+                            </w:pPr>
+                            <w:r>
+                              <w:rPr>
+                                <w:rFonts w:asciiTheme="minorBidi" w:hAnsiTheme="minorBidi"/>
+                                <w:b/>
+                                <w:bCs/>
+                              </w:rPr>
+                              <w:t>Figure x</w:t>
+                            </w:r>
+                            <w:r>
+                              <w:rPr>
+                                <w:rFonts w:asciiTheme="minorBidi" w:hAnsiTheme="minorBidi"/>
+                              </w:rPr>
+                              <w:t xml:space="preserve">. The top 20 most </w:t>
+                            </w:r>
+                            <w:r>
+                              <w:rPr>
+                                <w:rFonts w:asciiTheme="minorBidi" w:hAnsiTheme="minorBidi"/>
+                              </w:rPr>
+                              <w:t>common spike protein mutations</w:t>
+                            </w:r>
+                            <w:r>
+                              <w:rPr>
+                                <w:rFonts w:asciiTheme="minorBidi" w:hAnsiTheme="minorBidi"/>
+                              </w:rPr>
+                              <w:t>.</w:t>
+                            </w:r>
+                            <w:r>
+                              <w:rPr>
+                                <w:rFonts w:asciiTheme="minorBidi" w:hAnsiTheme="minorBidi"/>
+                              </w:rPr>
+                              <w:t xml:space="preserve"> </w:t>
+                            </w:r>
+                            <w:r>
+                              <w:rPr>
+                                <w:rFonts w:asciiTheme="minorBidi" w:hAnsiTheme="minorBidi"/>
+                                <w:b/>
+                                <w:bCs/>
+                              </w:rPr>
+                              <w:t>A</w:t>
+                            </w:r>
+                            <w:r>
+                              <w:rPr>
+                                <w:rFonts w:asciiTheme="minorBidi" w:hAnsiTheme="minorBidi"/>
+                              </w:rPr>
+                              <w:t xml:space="preserve"> Plot of the most common</w:t>
+                            </w:r>
+                            <w:r>
+                              <w:rPr>
+                                <w:rFonts w:asciiTheme="minorBidi" w:hAnsiTheme="minorBidi"/>
+                              </w:rPr>
+                              <w:t xml:space="preserve"> spike protein mutations</w:t>
+                            </w:r>
+                            <w:r>
+                              <w:rPr>
+                                <w:rFonts w:asciiTheme="minorBidi" w:hAnsiTheme="minorBidi"/>
+                              </w:rPr>
+                              <w:t>.</w:t>
+                            </w:r>
+                            <w:r>
+                              <w:rPr>
+                                <w:rFonts w:asciiTheme="minorBidi" w:hAnsiTheme="minorBidi"/>
+                              </w:rPr>
+                              <w:t xml:space="preserve"> Blue colour indicates </w:t>
+                            </w:r>
+                            <w:r>
+                              <w:rPr>
+                                <w:rFonts w:asciiTheme="minorBidi" w:hAnsiTheme="minorBidi"/>
+                              </w:rPr>
+                              <w:t xml:space="preserve">nonsynonymous </w:t>
+                            </w:r>
+                            <w:r>
+                              <w:rPr>
+                                <w:rFonts w:asciiTheme="minorBidi" w:hAnsiTheme="minorBidi"/>
+                              </w:rPr>
+                              <w:t>and red colour indicates synonymous mutations</w:t>
+                            </w:r>
+                            <w:r>
+                              <w:rPr>
+                                <w:rFonts w:asciiTheme="minorBidi" w:hAnsiTheme="minorBidi"/>
+                              </w:rPr>
+                              <w:t>.</w:t>
+                            </w:r>
+                            <w:r>
+                              <w:rPr>
+                                <w:rFonts w:asciiTheme="minorBidi" w:hAnsiTheme="minorBidi"/>
+                              </w:rPr>
+                              <w:t xml:space="preserve"> </w:t>
+                            </w:r>
+                            <w:r>
+                              <w:rPr>
+                                <w:rFonts w:asciiTheme="minorBidi" w:hAnsiTheme="minorBidi"/>
+                                <w:b/>
+                                <w:bCs/>
+                              </w:rPr>
+                              <w:t xml:space="preserve">B </w:t>
+                            </w:r>
+                            <w:r>
+                              <w:rPr>
+                                <w:rFonts w:asciiTheme="minorBidi" w:hAnsiTheme="minorBidi"/>
+                              </w:rPr>
+                              <w:t xml:space="preserve">The 3D structure </w:t>
+                            </w:r>
+                            <w:r>
+                              <w:rPr>
+                                <w:rFonts w:asciiTheme="minorBidi" w:hAnsiTheme="minorBidi"/>
+                              </w:rPr>
+                              <w:t>of the SARS-CoV-2 spike protein</w:t>
+                            </w:r>
+                            <w:r>
+                              <w:rPr>
+                                <w:rFonts w:asciiTheme="minorBidi" w:hAnsiTheme="minorBidi"/>
+                              </w:rPr>
+                              <w:t xml:space="preserve"> with the top 20 most common mutations marked </w:t>
+                            </w:r>
+                            <w:r>
+                              <w:rPr>
+                                <w:rFonts w:asciiTheme="minorBidi" w:hAnsiTheme="minorBidi"/>
+                              </w:rPr>
+                              <w:t>on their respective residues.</w:t>
+                            </w:r>
+                          </w:p>
+                          <w:p>
+                            <w:pPr>
+                              <w:rPr>
+                                <w:rFonts w:asciiTheme="minorBidi" w:hAnsiTheme="minorBidi"/>
+                              </w:rPr>
+                            </w:pPr>
+                          </w:p>
+                          <w:p>
+                            <w:pPr>
+                              <w:rPr>
+                                <w:rFonts w:asciiTheme="minorBidi" w:hAnsiTheme="minorBidi"/>
+                              </w:rPr>
+                            </w:pPr>
+                          </w:p>
+                          <w:p>
+                            <w:pPr>
+                              <w:rPr>
+                                <w:rFonts w:asciiTheme="minorBidi" w:hAnsiTheme="minorBidi"/>
+                              </w:rPr>
+                            </w:pPr>
+                          </w:p>
+                          <w:p>
+                            <w:pPr>
+                              <w:rPr>
+                                <w:rFonts w:asciiTheme="minorBidi" w:hAnsiTheme="minorBidi"/>
+                              </w:rPr>
+                            </w:pPr>
+                          </w:p>
+                        </w:txbxContent>
+                      </wps:txbx>
+                      <wps:bodyPr rot="0" vert="horz" wrap="square" lIns="91440" tIns="45720" rIns="91440" bIns="45720" anchor="t" anchorCtr="0">
+                        <a:noAutofit/>
+                      </wps:bodyPr>
+                    </wps:wsp>
+                  </a:graphicData>
+                </a:graphic>
+                <wp14:sizeRelH relativeFrom="margin">
+                  <wp14:pctWidth>0</wp14:pctWidth>
+                </wp14:sizeRelH>
+                <wp14:sizeRelV relativeFrom="margin">
+                  <wp14:pctHeight>0</wp14:pctHeight>
+                </wp14:sizeRelV>
+              </wp:anchor>
+            </w:drawing>
+          </mc:Choice>
+          <mc:Fallback>
+            <w:pict>
+              <v:shape w14:anchorId="2184DB29" id="_x0000_s1027" type="#_x0000_t202" style="position:absolute;left:0;text-align:left;margin-left:0;margin-top:19.2pt;width:450.15pt;height:111.05pt;z-index:251661312;visibility:visible;mso-wrap-style:square;mso-width-percent:0;mso-height-percent:0;mso-wrap-distance-left:9pt;mso-wrap-distance-top:3.6pt;mso-wrap-distance-right:9pt;mso-wrap-distance-bottom:3.6pt;mso-position-horizontal:center;mso-position-horizontal-relative:margin;mso-position-vertical:absolute;mso-position-vertical-relative:text;mso-width-percent:0;mso-height-percent:0;mso-width-relative:margin;mso-height-relative:margin;v-text-anchor:top" o:gfxdata="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" strokecolor="white [3212]">
+                <v:textbox>
+                  <w:txbxContent>
+                    <w:p>
+                      <w:pPr>
+                        <w:rPr>
+                          <w:rFonts w:asciiTheme="minorBidi" w:hAnsiTheme="minorBidi"/>
+                        </w:rPr>
+                      </w:pPr>
+                      <w:r>
+                        <w:rPr>
+                          <w:rFonts w:asciiTheme="minorBidi" w:hAnsiTheme="minorBidi"/>
+                          <w:b/>
+                          <w:bCs/>
+                        </w:rPr>
+                        <w:t>Figure x</w:t>
+                      </w:r>
+                      <w:r>
+                        <w:rPr>
+                          <w:rFonts w:asciiTheme="minorBidi" w:hAnsiTheme="minorBidi"/>
+                        </w:rPr>
+                        <w:t xml:space="preserve">. The top 20 most </w:t>
+                      </w:r>
+                      <w:r>
+                        <w:rPr>
+                          <w:rFonts w:asciiTheme="minorBidi" w:hAnsiTheme="minorBidi"/>
+                        </w:rPr>
+                        <w:t>common spike protein mutations</w:t>
+                      </w:r>
+                      <w:r>
+                        <w:rPr>
+                          <w:rFonts w:asciiTheme="minorBidi" w:hAnsiTheme="minorBidi"/>
+                        </w:rPr>
+                        <w:t>.</w:t>
+                      </w:r>
+                      <w:r>
+                        <w:rPr>
+                          <w:rFonts w:asciiTheme="minorBidi" w:hAnsiTheme="minorBidi"/>
+                        </w:rPr>
+                        <w:t xml:space="preserve"> </w:t>
+                      </w:r>
+                      <w:r>
+                        <w:rPr>
+                          <w:rFonts w:asciiTheme="minorBidi" w:hAnsiTheme="minorBidi"/>
+                          <w:b/>
+                          <w:bCs/>
+                        </w:rPr>
+                        <w:t>A</w:t>
+                      </w:r>
+                      <w:r>
+                        <w:rPr>
+                          <w:rFonts w:asciiTheme="minorBidi" w:hAnsiTheme="minorBidi"/>
+                        </w:rPr>
+                        <w:t xml:space="preserve"> Plot of the most common</w:t>
+                      </w:r>
+                      <w:r>
+                        <w:rPr>
+                          <w:rFonts w:asciiTheme="minorBidi" w:hAnsiTheme="minorBidi"/>
+                        </w:rPr>
+                        <w:t xml:space="preserve"> spike protein mutations</w:t>
+                      </w:r>
+                      <w:r>
+                        <w:rPr>
+                          <w:rFonts w:asciiTheme="minorBidi" w:hAnsiTheme="minorBidi"/>
+                        </w:rPr>
+                        <w:t>.</w:t>
+                      </w:r>
+                      <w:r>
+                        <w:rPr>
+                          <w:rFonts w:asciiTheme="minorBidi" w:hAnsiTheme="minorBidi"/>
+                        </w:rPr>
+                        <w:t xml:space="preserve"> Blue colour indicates </w:t>
+                      </w:r>
+                      <w:r>
+                        <w:rPr>
+                          <w:rFonts w:asciiTheme="minorBidi" w:hAnsiTheme="minorBidi"/>
+                        </w:rPr>
+                        <w:t xml:space="preserve">nonsynonymous </w:t>
+                      </w:r>
+                      <w:r>
+                        <w:rPr>
+                          <w:rFonts w:asciiTheme="minorBidi" w:hAnsiTheme="minorBidi"/>
+                        </w:rPr>
+                        <w:t>and red colour indicates synonymous mutations</w:t>
+                      </w:r>
+                      <w:r>
+                        <w:rPr>
+                          <w:rFonts w:asciiTheme="minorBidi" w:hAnsiTheme="minorBidi"/>
+                        </w:rPr>
+                        <w:t>.</w:t>
+                      </w:r>
+                      <w:r>
+                        <w:rPr>
+                          <w:rFonts w:asciiTheme="minorBidi" w:hAnsiTheme="minorBidi"/>
+                        </w:rPr>
+                        <w:t xml:space="preserve"> </w:t>
+                      </w:r>
+                      <w:r>
+                        <w:rPr>
+                          <w:rFonts w:asciiTheme="minorBidi" w:hAnsiTheme="minorBidi"/>
+                          <w:b/>
+                          <w:bCs/>
+                        </w:rPr>
+                        <w:t xml:space="preserve">B </w:t>
+                      </w:r>
+                      <w:r>
+                        <w:rPr>
+                          <w:rFonts w:asciiTheme="minorBidi" w:hAnsiTheme="minorBidi"/>
+                        </w:rPr>
+                        <w:t xml:space="preserve">The 3D structure </w:t>
+                      </w:r>
+                      <w:r>
+                        <w:rPr>
+                          <w:rFonts w:asciiTheme="minorBidi" w:hAnsiTheme="minorBidi"/>
+                        </w:rPr>
+                        <w:t>of the SARS-CoV-2 spike protein</w:t>
+                      </w:r>
+                      <w:r>
+                        <w:rPr>
+                          <w:rFonts w:asciiTheme="minorBidi" w:hAnsiTheme="minorBidi"/>
+                        </w:rPr>
+                        <w:t xml:space="preserve"> with the top 20 most common mutations marked </w:t>
+                      </w:r>
+                      <w:r>
+                        <w:rPr>
+                          <w:rFonts w:asciiTheme="minorBidi" w:hAnsiTheme="minorBidi"/>
+                        </w:rPr>
+                        <w:t>on their respective residues.</w:t>
+                      </w:r>
+                    </w:p>
+                    <w:p>
+                      <w:pPr>
+                        <w:rPr>
+                          <w:rFonts w:asciiTheme="minorBidi" w:hAnsiTheme="minorBidi"/>
+                        </w:rPr>
+                      </w:pPr>
+                    </w:p>
+                    <w:p>
+                      <w:pPr>
+                        <w:rPr>
+                          <w:rFonts w:asciiTheme="minorBidi" w:hAnsiTheme="minorBidi"/>
+                        </w:rPr>
+                      </w:pPr>
+                    </w:p>
+                    <w:p>
+                      <w:pPr>
+                        <w:rPr>
+                          <w:rFonts w:asciiTheme="minorBidi" w:hAnsiTheme="minorBidi"/>
+                        </w:rPr>
+                      </w:pPr>
+                    </w:p>
+                    <w:p>
+                      <w:pPr>
+                        <w:rPr>
+                          <w:rFonts w:asciiTheme="minorBidi" w:hAnsiTheme="minorBidi"/>
+                        </w:rPr>
+                      </w:pPr>
+                    </w:p>
+                  </w:txbxContent>
+                </v:textbox>
+                <w10:wrap type="square" anchorx="margin"/>
+              </v:shape>
+            </w:pict>
+          </mc:Fallback>
+        </mc:AlternateContent>
+      </w:r>
+      <w:r>
+        <w:rPr>
+          <w:rFonts w:asciiTheme="minorBidi" w:hAnsiTheme="minorBidi"/>
+          <w:b/>
+          <w:bCs/>
         </w:rPr>
         <w:t>Summary of the most common mutation</w:t>
       </w:r>
@@ -2351,6 +2697,56 @@
         </w:rPr>
         <w:t>s</w:t>
       </w:r>
+    </w:p>
+    <w:p>
+      <w:pPr>
+        <w:spacing w:after="240" w:line="240" w:lineRule="auto"/>
+        <w:rPr>
+          <w:rFonts w:asciiTheme="minorBidi" w:hAnsiTheme="minorBidi"/>
+          <w:b/>
+          <w:bCs/>
+        </w:rPr>
+      </w:pPr>
+    </w:p>
+    <w:p>
+      <w:pPr>
+        <w:spacing w:after="240" w:line="240" w:lineRule="auto"/>
+        <w:rPr>
+          <w:rFonts w:asciiTheme="minorBidi" w:hAnsiTheme="minorBidi"/>
+          <w:b/>
+          <w:bCs/>
+        </w:rPr>
+      </w:pPr>
+    </w:p>
+    <w:p>
+      <w:pPr>
+        <w:spacing w:after="240" w:line="240" w:lineRule="auto"/>
+        <w:rPr>
+          <w:rFonts w:asciiTheme="minorBidi" w:hAnsiTheme="minorBidi"/>
+          <w:b/>
+          <w:bCs/>
+        </w:rPr>
+      </w:pPr>
+    </w:p>
+    <w:p>
+      <w:pPr>
+        <w:spacing w:after="240" w:line="240" w:lineRule="auto"/>
+        <w:rPr>
+          <w:rFonts w:asciiTheme="minorBidi" w:hAnsiTheme="minorBidi"/>
+          <w:b/>
+          <w:bCs/>
+        </w:rPr>
+      </w:pPr>
+    </w:p>
+    <w:p>
+      <w:pPr>
+        <w:spacing w:after="240" w:line="240" w:lineRule="auto"/>
+        <w:rPr>
+          <w:rFonts w:asciiTheme="minorBidi" w:hAnsiTheme="minorBidi"/>
+          <w:b/>
+          <w:bCs/>
+        </w:rPr>
+      </w:pPr>
     </w:p>
     <w:p>
       <w:pPr>
@@ -2384,23 +2780,13 @@
         </w:rPr>
         <w:t xml:space="preserve">Non vs </w:t>
       </w:r>
-      <w:proofErr w:type="spellStart"/>
-      <w:r>
-        <w:rPr>
-          <w:rFonts w:asciiTheme="minorBidi" w:hAnsiTheme="minorBidi"/>
-          <w:b/>
-          <w:bCs/>
-        </w:rPr>
-        <w:t>syn</w:t>
-      </w:r>
-      <w:proofErr w:type="spellEnd"/>
-      <w:r>
-        <w:rPr>
-          <w:rFonts w:asciiTheme="minorBidi" w:hAnsiTheme="minorBidi"/>
-          <w:b/>
-          <w:bCs/>
-        </w:rPr>
-        <w:t xml:space="preserve"> mutations</w:t>
+      <w:r>
+        <w:rPr>
+          <w:rFonts w:asciiTheme="minorBidi" w:hAnsiTheme="minorBidi"/>
+          <w:b/>
+          <w:bCs/>
+        </w:rPr>
+        <w:t>syn mutations</w:t>
       </w:r>
     </w:p>
     <w:p>
@@ -2464,7 +2850,6 @@
           <w:b/>
           <w:bCs/>
         </w:rPr>
-        <w:lastRenderedPageBreak/>
         <w:t>Phylogenetic tree highlighting relationships among clusters</w:t>
       </w:r>
     </w:p>
@@ -2990,7 +3375,6 @@
           <w:b/>
           <w:bCs/>
         </w:rPr>
-        <w:lastRenderedPageBreak/>
         <w:t>Statistical analysis</w:t>
       </w:r>
     </w:p>
@@ -3225,6 +3609,7 @@
           <w:rFonts w:asciiTheme="minorBidi" w:hAnsiTheme="minorBidi"/>
           <w:noProof/>
         </w:rPr>
+        <w:lastRenderedPageBreak/>
         <w:t xml:space="preserve">Major, L. E. et al. </w:t>
       </w:r>
       <w:r>

</xml_diff>

<commit_message>
Trying to plot the number of mutations over time and do some report writing for figure 1
</commit_message>
<xml_diff>
--- a/Report/Analysis of SARS-CoV-2 spike protein mutations in the UK.docx
+++ b/Report/Analysis of SARS-CoV-2 spike protein mutations in the UK.docx
@@ -972,7 +972,15 @@
         <w:rPr>
           <w:rFonts w:asciiTheme="minorBidi" w:hAnsiTheme="minorBidi"/>
         </w:rPr>
-        <w:t xml:space="preserve"> (source)</w:t>
+        <w:t xml:space="preserve"> </w:t>
+      </w:r>
+      <w:r>
+        <w:rPr>
+          <w:rFonts w:asciiTheme="minorBidi" w:hAnsiTheme="minorBidi"/>
+          <w:b/>
+          <w:bCs/>
+        </w:rPr>
+        <w:t>(source)</w:t>
       </w:r>
       <w:r>
         <w:rPr>
@@ -1008,7 +1016,15 @@
         <w:rPr>
           <w:rFonts w:asciiTheme="minorBidi" w:hAnsiTheme="minorBidi"/>
         </w:rPr>
-        <w:t xml:space="preserve"> (source)</w:t>
+        <w:t xml:space="preserve"> </w:t>
+      </w:r>
+      <w:r>
+        <w:rPr>
+          <w:rFonts w:asciiTheme="minorBidi" w:hAnsiTheme="minorBidi"/>
+          <w:b/>
+          <w:bCs/>
+        </w:rPr>
+        <w:t>(source)</w:t>
       </w:r>
       <w:r>
         <w:rPr>
@@ -1062,7 +1078,21 @@
         <w:rPr>
           <w:rFonts w:asciiTheme="minorBidi" w:hAnsiTheme="minorBidi"/>
         </w:rPr>
-        <w:t>the COVID-19 pandemic as a result SARS-CoV-2 (source).</w:t>
+        <w:t xml:space="preserve">the COVID-19 pandemic as a result SARS-CoV-2 </w:t>
+      </w:r>
+      <w:r>
+        <w:rPr>
+          <w:rFonts w:asciiTheme="minorBidi" w:hAnsiTheme="minorBidi"/>
+          <w:b/>
+          <w:bCs/>
+        </w:rPr>
+        <w:t>(source)</w:t>
+      </w:r>
+      <w:r>
+        <w:rPr>
+          <w:rFonts w:asciiTheme="minorBidi" w:hAnsiTheme="minorBidi"/>
+        </w:rPr>
+        <w:t>.</w:t>
       </w:r>
       <w:r>
         <w:rPr>
@@ -1495,13 +1525,23 @@
           <w:bCs/>
         </w:rPr>
       </w:pPr>
-      <w:r>
-        <w:rPr>
-          <w:rFonts w:asciiTheme="minorBidi" w:hAnsiTheme="minorBidi"/>
-          <w:b/>
-          <w:bCs/>
-        </w:rPr>
-        <w:t>Clustering and the distribution of mutations</w:t>
+    </w:p>
+    <w:p>
+      <w:pPr>
+        <w:spacing w:after="240" w:line="240" w:lineRule="auto"/>
+        <w:rPr>
+          <w:rFonts w:asciiTheme="minorBidi" w:hAnsiTheme="minorBidi"/>
+          <w:b/>
+          <w:bCs/>
+        </w:rPr>
+      </w:pPr>
+      <w:r>
+        <w:rPr>
+          <w:rFonts w:asciiTheme="minorBidi" w:hAnsiTheme="minorBidi"/>
+          <w:b/>
+          <w:bCs/>
+        </w:rPr>
+        <w:t>Introduction to the dataset</w:t>
       </w:r>
     </w:p>
     <w:p>
@@ -1530,6 +1570,20 @@
           <w:rFonts w:asciiTheme="minorBidi" w:hAnsiTheme="minorBidi"/>
         </w:rPr>
         <w:t>Figure 2, Number of mutations over time</w:t>
+      </w:r>
+    </w:p>
+    <w:p>
+      <w:pPr>
+        <w:spacing w:after="240" w:line="240" w:lineRule="auto"/>
+        <w:rPr>
+          <w:rFonts w:asciiTheme="minorBidi" w:hAnsiTheme="minorBidi"/>
+        </w:rPr>
+      </w:pPr>
+      <w:r>
+        <w:rPr>
+          <w:rFonts w:asciiTheme="minorBidi" w:hAnsiTheme="minorBidi"/>
+        </w:rPr>
+        <w:t>Figure 3,</w:t>
       </w:r>
     </w:p>
     <w:p>
@@ -2099,7 +2153,7 @@
           <w:noProof/>
         </w:rPr>
         <w:drawing>
-          <wp:inline distT="0" distB="0" distL="0" distR="0" wp14:anchorId="5EA050CA" wp14:editId="7097D2E3">
+          <wp:inline distT="0" distB="0" distL="0" distR="0" wp14:anchorId="5EA050CA" wp14:editId="7C543837">
             <wp:extent cx="5731510" cy="3558540"/>
             <wp:effectExtent l="38100" t="38100" r="40640" b="41910"/>
             <wp:docPr id="505827407" name="Picture 1" descr="A graph of different colored lines&#10;&#10;AI-generated content may be incorrect."/>
@@ -2155,6 +2209,515 @@
           <w:rFonts w:asciiTheme="minorBidi" w:hAnsiTheme="minorBidi"/>
         </w:rPr>
       </w:pPr>
+      <w:r>
+        <w:rPr>
+          <w:rFonts w:asciiTheme="minorBidi" w:hAnsiTheme="minorBidi"/>
+        </w:rPr>
+        <w:t>Figure 1</w:t>
+      </w:r>
+      <w:r>
+        <w:rPr>
+          <w:rFonts w:asciiTheme="minorBidi" w:hAnsiTheme="minorBidi"/>
+        </w:rPr>
+        <w:t xml:space="preserve">: </w:t>
+      </w:r>
+    </w:p>
+    <w:p>
+      <w:pPr>
+        <w:spacing w:after="240" w:line="240" w:lineRule="auto"/>
+        <w:rPr>
+          <w:rFonts w:asciiTheme="minorBidi" w:hAnsiTheme="minorBidi"/>
+        </w:rPr>
+      </w:pPr>
+      <w:r>
+        <w:rPr>
+          <w:rFonts w:asciiTheme="minorBidi" w:hAnsiTheme="minorBidi"/>
+        </w:rPr>
+        <w:t>What is interesting about the figure?</w:t>
+      </w:r>
+    </w:p>
+    <w:p>
+      <w:pPr>
+        <w:pStyle w:val="ListParagraph"/>
+        <w:numPr>
+          <w:ilvl w:val="0"/>
+          <w:numId w:val="15"/>
+        </w:numPr>
+        <w:spacing w:after="240" w:line="240" w:lineRule="auto"/>
+        <w:rPr>
+          <w:rFonts w:asciiTheme="minorBidi" w:hAnsiTheme="minorBidi"/>
+        </w:rPr>
+      </w:pPr>
+      <w:r>
+        <w:rPr>
+          <w:rFonts w:asciiTheme="minorBidi" w:hAnsiTheme="minorBidi"/>
+        </w:rPr>
+        <w:t>The figure clearly shows</w:t>
+      </w:r>
+      <w:r>
+        <w:rPr>
+          <w:rFonts w:asciiTheme="minorBidi" w:hAnsiTheme="minorBidi"/>
+        </w:rPr>
+        <w:t xml:space="preserve"> the various SARS-CoV-2 </w:t>
+      </w:r>
+      <w:r>
+        <w:rPr>
+          <w:rFonts w:asciiTheme="minorBidi" w:hAnsiTheme="minorBidi"/>
+        </w:rPr>
+        <w:t>waves over time</w:t>
+      </w:r>
+    </w:p>
+    <w:p>
+      <w:pPr>
+        <w:pStyle w:val="ListParagraph"/>
+        <w:numPr>
+          <w:ilvl w:val="0"/>
+          <w:numId w:val="15"/>
+        </w:numPr>
+        <w:spacing w:after="240" w:line="240" w:lineRule="auto"/>
+        <w:rPr>
+          <w:rFonts w:asciiTheme="minorBidi" w:hAnsiTheme="minorBidi"/>
+        </w:rPr>
+      </w:pPr>
+      <w:r>
+        <w:rPr>
+          <w:rFonts w:asciiTheme="minorBidi" w:hAnsiTheme="minorBidi"/>
+        </w:rPr>
+        <w:t xml:space="preserve">Increase in </w:t>
+      </w:r>
+      <w:r>
+        <w:rPr>
+          <w:rFonts w:asciiTheme="minorBidi" w:hAnsiTheme="minorBidi"/>
+        </w:rPr>
+        <w:t>sequencing activity</w:t>
+      </w:r>
+      <w:r>
+        <w:rPr>
+          <w:rFonts w:asciiTheme="minorBidi" w:hAnsiTheme="minorBidi"/>
+        </w:rPr>
+        <w:t xml:space="preserve"> around</w:t>
+      </w:r>
+      <w:r>
+        <w:rPr>
+          <w:rFonts w:asciiTheme="minorBidi" w:hAnsiTheme="minorBidi"/>
+        </w:rPr>
+        <w:t xml:space="preserve"> the emergence of a new SARS-CoV-2 variant</w:t>
+      </w:r>
+      <w:r>
+        <w:rPr>
+          <w:rFonts w:asciiTheme="minorBidi" w:hAnsiTheme="minorBidi"/>
+        </w:rPr>
+        <w:t>s</w:t>
+      </w:r>
+    </w:p>
+    <w:p>
+      <w:pPr>
+        <w:pStyle w:val="ListParagraph"/>
+        <w:numPr>
+          <w:ilvl w:val="0"/>
+          <w:numId w:val="15"/>
+        </w:numPr>
+        <w:spacing w:after="240" w:line="240" w:lineRule="auto"/>
+        <w:rPr>
+          <w:rFonts w:asciiTheme="minorBidi" w:hAnsiTheme="minorBidi"/>
+        </w:rPr>
+      </w:pPr>
+      <w:r>
+        <w:rPr>
+          <w:rFonts w:asciiTheme="minorBidi" w:hAnsiTheme="minorBidi"/>
+        </w:rPr>
+        <w:t>Reflects the rapid spread of these new variants</w:t>
+      </w:r>
+      <w:r>
+        <w:rPr>
+          <w:rFonts w:asciiTheme="minorBidi" w:hAnsiTheme="minorBidi"/>
+        </w:rPr>
+        <w:t xml:space="preserve"> and </w:t>
+      </w:r>
+      <w:r>
+        <w:rPr>
+          <w:rFonts w:asciiTheme="minorBidi" w:hAnsiTheme="minorBidi"/>
+        </w:rPr>
+        <w:t>the need to investigate these new variants</w:t>
+      </w:r>
+    </w:p>
+    <w:p>
+      <w:pPr>
+        <w:pStyle w:val="ListParagraph"/>
+        <w:numPr>
+          <w:ilvl w:val="0"/>
+          <w:numId w:val="15"/>
+        </w:numPr>
+        <w:spacing w:after="240" w:line="240" w:lineRule="auto"/>
+        <w:rPr>
+          <w:rFonts w:asciiTheme="minorBidi" w:hAnsiTheme="minorBidi"/>
+        </w:rPr>
+      </w:pPr>
+      <w:r>
+        <w:rPr>
+          <w:rFonts w:asciiTheme="minorBidi" w:hAnsiTheme="minorBidi"/>
+        </w:rPr>
+        <w:t xml:space="preserve">Reduced sequencing </w:t>
+      </w:r>
+      <w:r>
+        <w:rPr>
+          <w:rFonts w:asciiTheme="minorBidi" w:hAnsiTheme="minorBidi"/>
+        </w:rPr>
+        <w:t xml:space="preserve">efforts after </w:t>
+      </w:r>
+      <w:r>
+        <w:rPr>
+          <w:rFonts w:asciiTheme="minorBidi" w:hAnsiTheme="minorBidi"/>
+        </w:rPr>
+        <w:t>mid-2022</w:t>
+      </w:r>
+      <w:r>
+        <w:rPr>
+          <w:rFonts w:asciiTheme="minorBidi" w:hAnsiTheme="minorBidi"/>
+        </w:rPr>
+        <w:t xml:space="preserve"> to 2024</w:t>
+      </w:r>
+    </w:p>
+    <w:p>
+      <w:pPr>
+        <w:pStyle w:val="ListParagraph"/>
+        <w:numPr>
+          <w:ilvl w:val="0"/>
+          <w:numId w:val="15"/>
+        </w:numPr>
+        <w:spacing w:after="240" w:line="240" w:lineRule="auto"/>
+        <w:rPr>
+          <w:rFonts w:asciiTheme="minorBidi" w:hAnsiTheme="minorBidi"/>
+        </w:rPr>
+      </w:pPr>
+      <w:r>
+        <w:rPr>
+          <w:rFonts w:asciiTheme="minorBidi" w:hAnsiTheme="minorBidi"/>
+        </w:rPr>
+        <w:t>SARS-CoV-2 becomes less prevalent</w:t>
+      </w:r>
+    </w:p>
+    <w:p>
+      <w:pPr>
+        <w:pStyle w:val="ListParagraph"/>
+        <w:numPr>
+          <w:ilvl w:val="0"/>
+          <w:numId w:val="15"/>
+        </w:numPr>
+        <w:spacing w:after="240" w:line="240" w:lineRule="auto"/>
+        <w:rPr>
+          <w:rFonts w:asciiTheme="minorBidi" w:hAnsiTheme="minorBidi"/>
+        </w:rPr>
+      </w:pPr>
+      <w:r>
+        <w:rPr>
+          <w:rFonts w:asciiTheme="minorBidi" w:hAnsiTheme="minorBidi"/>
+        </w:rPr>
+        <w:t>People stop testing regularly</w:t>
+      </w:r>
+    </w:p>
+    <w:p>
+      <w:pPr>
+        <w:pStyle w:val="ListParagraph"/>
+        <w:numPr>
+          <w:ilvl w:val="0"/>
+          <w:numId w:val="15"/>
+        </w:numPr>
+        <w:spacing w:after="240" w:line="240" w:lineRule="auto"/>
+        <w:rPr>
+          <w:rFonts w:asciiTheme="minorBidi" w:hAnsiTheme="minorBidi"/>
+        </w:rPr>
+      </w:pPr>
+      <w:r>
+        <w:rPr>
+          <w:rFonts w:asciiTheme="minorBidi" w:hAnsiTheme="minorBidi"/>
+        </w:rPr>
+        <w:t xml:space="preserve">More people are vaccinated and immune to </w:t>
+      </w:r>
+      <w:r>
+        <w:rPr>
+          <w:rFonts w:asciiTheme="minorBidi" w:hAnsiTheme="minorBidi"/>
+        </w:rPr>
+        <w:t>the virus</w:t>
+      </w:r>
+    </w:p>
+    <w:p>
+      <w:pPr>
+        <w:pStyle w:val="ListParagraph"/>
+        <w:numPr>
+          <w:ilvl w:val="0"/>
+          <w:numId w:val="15"/>
+        </w:numPr>
+        <w:spacing w:after="240" w:line="240" w:lineRule="auto"/>
+        <w:rPr>
+          <w:rFonts w:asciiTheme="minorBidi" w:hAnsiTheme="minorBidi"/>
+        </w:rPr>
+      </w:pPr>
+      <w:r>
+        <w:rPr>
+          <w:rFonts w:asciiTheme="minorBidi" w:hAnsiTheme="minorBidi"/>
+        </w:rPr>
+        <w:t xml:space="preserve">Still a baseline of testing </w:t>
+      </w:r>
+      <w:r>
+        <w:rPr>
+          <w:rFonts w:asciiTheme="minorBidi" w:hAnsiTheme="minorBidi"/>
+        </w:rPr>
+        <w:t>continues</w:t>
+      </w:r>
+    </w:p>
+    <w:p>
+      <w:pPr>
+        <w:pStyle w:val="ListParagraph"/>
+        <w:numPr>
+          <w:ilvl w:val="0"/>
+          <w:numId w:val="15"/>
+        </w:numPr>
+        <w:spacing w:after="240" w:line="240" w:lineRule="auto"/>
+        <w:rPr>
+          <w:rFonts w:asciiTheme="minorBidi" w:hAnsiTheme="minorBidi"/>
+        </w:rPr>
+      </w:pPr>
+      <w:r>
+        <w:rPr>
+          <w:rFonts w:asciiTheme="minorBidi" w:hAnsiTheme="minorBidi"/>
+        </w:rPr>
+        <w:t>Omicron takes over as the most prevalent variant of SARS-CoV-2</w:t>
+      </w:r>
+    </w:p>
+    <w:p>
+      <w:pPr>
+        <w:spacing w:after="240" w:line="240" w:lineRule="auto"/>
+        <w:rPr>
+          <w:rFonts w:asciiTheme="minorBidi" w:hAnsiTheme="minorBidi"/>
+        </w:rPr>
+      </w:pPr>
+      <w:r>
+        <w:rPr>
+          <w:rFonts w:asciiTheme="minorBidi" w:hAnsiTheme="minorBidi"/>
+        </w:rPr>
+        <w:t>What do people need to know about the figure?</w:t>
+      </w:r>
+    </w:p>
+    <w:p>
+      <w:pPr>
+        <w:pStyle w:val="ListParagraph"/>
+        <w:numPr>
+          <w:ilvl w:val="0"/>
+          <w:numId w:val="16"/>
+        </w:numPr>
+        <w:spacing w:after="240" w:line="240" w:lineRule="auto"/>
+        <w:rPr>
+          <w:rFonts w:asciiTheme="minorBidi" w:hAnsiTheme="minorBidi"/>
+        </w:rPr>
+      </w:pPr>
+      <w:r>
+        <w:rPr>
+          <w:rFonts w:asciiTheme="minorBidi" w:hAnsiTheme="minorBidi"/>
+        </w:rPr>
+        <w:t>Lockdowns in the UK</w:t>
+      </w:r>
+    </w:p>
+    <w:p>
+      <w:pPr>
+        <w:pStyle w:val="ListParagraph"/>
+        <w:numPr>
+          <w:ilvl w:val="0"/>
+          <w:numId w:val="16"/>
+        </w:numPr>
+        <w:spacing w:after="240" w:line="240" w:lineRule="auto"/>
+        <w:rPr>
+          <w:rFonts w:asciiTheme="minorBidi" w:hAnsiTheme="minorBidi"/>
+        </w:rPr>
+      </w:pPr>
+      <w:r>
+        <w:rPr>
+          <w:rFonts w:asciiTheme="minorBidi" w:hAnsiTheme="minorBidi"/>
+        </w:rPr>
+        <w:t>26</w:t>
+      </w:r>
+      <w:r>
+        <w:rPr>
+          <w:rFonts w:asciiTheme="minorBidi" w:hAnsiTheme="minorBidi"/>
+          <w:vertAlign w:val="superscript"/>
+        </w:rPr>
+        <w:t>th</w:t>
+      </w:r>
+      <w:r>
+        <w:rPr>
+          <w:rFonts w:asciiTheme="minorBidi" w:hAnsiTheme="minorBidi"/>
+        </w:rPr>
+        <w:t xml:space="preserve"> March 2020</w:t>
+      </w:r>
+      <w:r>
+        <w:rPr>
+          <w:rFonts w:asciiTheme="minorBidi" w:hAnsiTheme="minorBidi"/>
+        </w:rPr>
+        <w:t xml:space="preserve"> </w:t>
+      </w:r>
+      <w:r>
+        <w:rPr>
+          <w:rFonts w:asciiTheme="minorBidi" w:hAnsiTheme="minorBidi"/>
+        </w:rPr>
+        <w:t>– June 2020</w:t>
+      </w:r>
+    </w:p>
+    <w:p>
+      <w:pPr>
+        <w:pStyle w:val="ListParagraph"/>
+        <w:numPr>
+          <w:ilvl w:val="0"/>
+          <w:numId w:val="16"/>
+        </w:numPr>
+        <w:spacing w:after="240" w:line="240" w:lineRule="auto"/>
+        <w:rPr>
+          <w:rFonts w:asciiTheme="minorBidi" w:hAnsiTheme="minorBidi"/>
+        </w:rPr>
+      </w:pPr>
+      <w:r>
+        <w:rPr>
+          <w:rFonts w:asciiTheme="minorBidi" w:hAnsiTheme="minorBidi"/>
+        </w:rPr>
+        <w:lastRenderedPageBreak/>
+        <w:t>5</w:t>
+      </w:r>
+      <w:r>
+        <w:rPr>
+          <w:rFonts w:asciiTheme="minorBidi" w:hAnsiTheme="minorBidi"/>
+          <w:vertAlign w:val="superscript"/>
+        </w:rPr>
+        <w:t>th</w:t>
+      </w:r>
+      <w:r>
+        <w:rPr>
+          <w:rFonts w:asciiTheme="minorBidi" w:hAnsiTheme="minorBidi"/>
+        </w:rPr>
+        <w:t xml:space="preserve"> November 2020 – 2</w:t>
+      </w:r>
+      <w:r>
+        <w:rPr>
+          <w:rFonts w:asciiTheme="minorBidi" w:hAnsiTheme="minorBidi"/>
+          <w:vertAlign w:val="superscript"/>
+        </w:rPr>
+        <w:t>nd</w:t>
+      </w:r>
+      <w:r>
+        <w:rPr>
+          <w:rFonts w:asciiTheme="minorBidi" w:hAnsiTheme="minorBidi"/>
+        </w:rPr>
+        <w:t xml:space="preserve"> December 2020</w:t>
+      </w:r>
+    </w:p>
+    <w:p>
+      <w:pPr>
+        <w:pStyle w:val="ListParagraph"/>
+        <w:numPr>
+          <w:ilvl w:val="0"/>
+          <w:numId w:val="16"/>
+        </w:numPr>
+        <w:spacing w:after="240" w:line="240" w:lineRule="auto"/>
+        <w:rPr>
+          <w:rFonts w:asciiTheme="minorBidi" w:hAnsiTheme="minorBidi"/>
+        </w:rPr>
+      </w:pPr>
+      <w:r>
+        <w:rPr>
+          <w:rFonts w:asciiTheme="minorBidi" w:hAnsiTheme="minorBidi"/>
+        </w:rPr>
+        <w:t>6</w:t>
+      </w:r>
+      <w:r>
+        <w:rPr>
+          <w:rFonts w:asciiTheme="minorBidi" w:hAnsiTheme="minorBidi"/>
+          <w:vertAlign w:val="superscript"/>
+        </w:rPr>
+        <w:t>th</w:t>
+      </w:r>
+      <w:r>
+        <w:rPr>
+          <w:rFonts w:asciiTheme="minorBidi" w:hAnsiTheme="minorBidi"/>
+        </w:rPr>
+        <w:t xml:space="preserve"> January 2021 </w:t>
+      </w:r>
+      <w:r>
+        <w:rPr>
+          <w:rFonts w:asciiTheme="minorBidi" w:hAnsiTheme="minorBidi"/>
+        </w:rPr>
+        <w:t>–</w:t>
+      </w:r>
+      <w:r>
+        <w:rPr>
+          <w:rFonts w:asciiTheme="minorBidi" w:hAnsiTheme="minorBidi"/>
+        </w:rPr>
+        <w:t xml:space="preserve"> </w:t>
+      </w:r>
+      <w:r>
+        <w:rPr>
+          <w:rFonts w:asciiTheme="minorBidi" w:hAnsiTheme="minorBidi"/>
+        </w:rPr>
+        <w:t>8</w:t>
+      </w:r>
+      <w:r>
+        <w:rPr>
+          <w:rFonts w:asciiTheme="minorBidi" w:hAnsiTheme="minorBidi"/>
+          <w:vertAlign w:val="superscript"/>
+        </w:rPr>
+        <w:t>th</w:t>
+      </w:r>
+      <w:r>
+        <w:rPr>
+          <w:rFonts w:asciiTheme="minorBidi" w:hAnsiTheme="minorBidi"/>
+        </w:rPr>
+        <w:t xml:space="preserve"> March s</w:t>
+      </w:r>
+      <w:r>
+        <w:rPr>
+          <w:rFonts w:asciiTheme="minorBidi" w:hAnsiTheme="minorBidi"/>
+        </w:rPr>
+        <w:t>chools open 2021</w:t>
+      </w:r>
+    </w:p>
+    <w:p>
+      <w:pPr>
+        <w:spacing w:after="240" w:line="240" w:lineRule="auto"/>
+        <w:rPr>
+          <w:rFonts w:asciiTheme="minorBidi" w:hAnsiTheme="minorBidi"/>
+        </w:rPr>
+      </w:pPr>
+    </w:p>
+    <w:p>
+      <w:pPr>
+        <w:spacing w:after="240" w:line="240" w:lineRule="auto"/>
+        <w:rPr>
+          <w:rFonts w:asciiTheme="minorBidi" w:hAnsiTheme="minorBidi"/>
+        </w:rPr>
+      </w:pPr>
+    </w:p>
+    <w:p>
+      <w:pPr>
+        <w:spacing w:after="240" w:line="240" w:lineRule="auto"/>
+        <w:rPr>
+          <w:rFonts w:asciiTheme="minorBidi" w:hAnsiTheme="minorBidi"/>
+          <w:b/>
+          <w:bCs/>
+        </w:rPr>
+      </w:pPr>
+      <w:r>
+        <w:rPr>
+          <w:rFonts w:asciiTheme="minorBidi" w:hAnsiTheme="minorBidi"/>
+          <w:b/>
+          <w:bCs/>
+        </w:rPr>
+        <w:t>Clustering and the distribution of mutations</w:t>
+      </w:r>
+    </w:p>
+    <w:p>
+      <w:pPr>
+        <w:spacing w:after="240" w:line="240" w:lineRule="auto"/>
+        <w:rPr>
+          <w:rFonts w:asciiTheme="minorBidi" w:hAnsiTheme="minorBidi"/>
+        </w:rPr>
+      </w:pPr>
     </w:p>
     <w:p>
       <w:pPr>
@@ -2294,7 +2857,6 @@
           <w:bCs/>
           <w:noProof/>
         </w:rPr>
-        <w:lastRenderedPageBreak/>
         <mc:AlternateContent>
           <mc:Choice Requires="wps">
             <w:drawing>
@@ -3609,7 +4171,6 @@
           <w:rFonts w:asciiTheme="minorBidi" w:hAnsiTheme="minorBidi"/>
           <w:noProof/>
         </w:rPr>
-        <w:lastRenderedPageBreak/>
         <w:t xml:space="preserve">Major, L. E. et al. </w:t>
       </w:r>
       <w:r>
@@ -4475,6 +5036,232 @@
     </w:lvl>
   </w:abstractNum>
   <w:abstractNum w:abstractNumId="9" w15:restartNumberingAfterBreak="0">
+    <w:nsid w:val="4E28243B"/>
+    <w:multiLevelType w:val="hybridMultilevel"/>
+    <w:tmpl w:val="A6AC9FE2"/>
+    <w:lvl w:ilvl="0" w:tplc="08090001">
+      <w:start w:val="1"/>
+      <w:numFmt w:val="bullet"/>
+      <w:lvlText w:val=""/>
+      <w:lvlJc w:val="left"/>
+      <w:pPr>
+        <w:ind w:left="720" w:hanging="360"/>
+      </w:pPr>
+      <w:rPr>
+        <w:rFonts w:ascii="Symbol" w:hAnsi="Symbol" w:hint="default"/>
+      </w:rPr>
+    </w:lvl>
+    <w:lvl w:ilvl="1" w:tplc="08090003" w:tentative="1">
+      <w:start w:val="1"/>
+      <w:numFmt w:val="bullet"/>
+      <w:lvlText w:val="o"/>
+      <w:lvlJc w:val="left"/>
+      <w:pPr>
+        <w:ind w:left="1440" w:hanging="360"/>
+      </w:pPr>
+      <w:rPr>
+        <w:rFonts w:ascii="Courier New" w:hAnsi="Courier New" w:cs="Courier New" w:hint="default"/>
+      </w:rPr>
+    </w:lvl>
+    <w:lvl w:ilvl="2" w:tplc="08090005" w:tentative="1">
+      <w:start w:val="1"/>
+      <w:numFmt w:val="bullet"/>
+      <w:lvlText w:val=""/>
+      <w:lvlJc w:val="left"/>
+      <w:pPr>
+        <w:ind w:left="2160" w:hanging="360"/>
+      </w:pPr>
+      <w:rPr>
+        <w:rFonts w:ascii="Wingdings" w:hAnsi="Wingdings" w:hint="default"/>
+      </w:rPr>
+    </w:lvl>
+    <w:lvl w:ilvl="3" w:tplc="08090001" w:tentative="1">
+      <w:start w:val="1"/>
+      <w:numFmt w:val="bullet"/>
+      <w:lvlText w:val=""/>
+      <w:lvlJc w:val="left"/>
+      <w:pPr>
+        <w:ind w:left="2880" w:hanging="360"/>
+      </w:pPr>
+      <w:rPr>
+        <w:rFonts w:ascii="Symbol" w:hAnsi="Symbol" w:hint="default"/>
+      </w:rPr>
+    </w:lvl>
+    <w:lvl w:ilvl="4" w:tplc="08090003" w:tentative="1">
+      <w:start w:val="1"/>
+      <w:numFmt w:val="bullet"/>
+      <w:lvlText w:val="o"/>
+      <w:lvlJc w:val="left"/>
+      <w:pPr>
+        <w:ind w:left="3600" w:hanging="360"/>
+      </w:pPr>
+      <w:rPr>
+        <w:rFonts w:ascii="Courier New" w:hAnsi="Courier New" w:cs="Courier New" w:hint="default"/>
+      </w:rPr>
+    </w:lvl>
+    <w:lvl w:ilvl="5" w:tplc="08090005" w:tentative="1">
+      <w:start w:val="1"/>
+      <w:numFmt w:val="bullet"/>
+      <w:lvlText w:val=""/>
+      <w:lvlJc w:val="left"/>
+      <w:pPr>
+        <w:ind w:left="4320" w:hanging="360"/>
+      </w:pPr>
+      <w:rPr>
+        <w:rFonts w:ascii="Wingdings" w:hAnsi="Wingdings" w:hint="default"/>
+      </w:rPr>
+    </w:lvl>
+    <w:lvl w:ilvl="6" w:tplc="08090001" w:tentative="1">
+      <w:start w:val="1"/>
+      <w:numFmt w:val="bullet"/>
+      <w:lvlText w:val=""/>
+      <w:lvlJc w:val="left"/>
+      <w:pPr>
+        <w:ind w:left="5040" w:hanging="360"/>
+      </w:pPr>
+      <w:rPr>
+        <w:rFonts w:ascii="Symbol" w:hAnsi="Symbol" w:hint="default"/>
+      </w:rPr>
+    </w:lvl>
+    <w:lvl w:ilvl="7" w:tplc="08090003" w:tentative="1">
+      <w:start w:val="1"/>
+      <w:numFmt w:val="bullet"/>
+      <w:lvlText w:val="o"/>
+      <w:lvlJc w:val="left"/>
+      <w:pPr>
+        <w:ind w:left="5760" w:hanging="360"/>
+      </w:pPr>
+      <w:rPr>
+        <w:rFonts w:ascii="Courier New" w:hAnsi="Courier New" w:cs="Courier New" w:hint="default"/>
+      </w:rPr>
+    </w:lvl>
+    <w:lvl w:ilvl="8" w:tplc="08090005" w:tentative="1">
+      <w:start w:val="1"/>
+      <w:numFmt w:val="bullet"/>
+      <w:lvlText w:val=""/>
+      <w:lvlJc w:val="left"/>
+      <w:pPr>
+        <w:ind w:left="6480" w:hanging="360"/>
+      </w:pPr>
+      <w:rPr>
+        <w:rFonts w:ascii="Wingdings" w:hAnsi="Wingdings" w:hint="default"/>
+      </w:rPr>
+    </w:lvl>
+  </w:abstractNum>
+  <w:abstractNum w:abstractNumId="10" w15:restartNumberingAfterBreak="0">
+    <w:nsid w:val="542132B5"/>
+    <w:multiLevelType w:val="hybridMultilevel"/>
+    <w:tmpl w:val="2D80E4E2"/>
+    <w:lvl w:ilvl="0" w:tplc="08090001">
+      <w:start w:val="1"/>
+      <w:numFmt w:val="bullet"/>
+      <w:lvlText w:val=""/>
+      <w:lvlJc w:val="left"/>
+      <w:pPr>
+        <w:ind w:left="720" w:hanging="360"/>
+      </w:pPr>
+      <w:rPr>
+        <w:rFonts w:ascii="Symbol" w:hAnsi="Symbol" w:hint="default"/>
+      </w:rPr>
+    </w:lvl>
+    <w:lvl w:ilvl="1" w:tplc="08090003" w:tentative="1">
+      <w:start w:val="1"/>
+      <w:numFmt w:val="bullet"/>
+      <w:lvlText w:val="o"/>
+      <w:lvlJc w:val="left"/>
+      <w:pPr>
+        <w:ind w:left="1440" w:hanging="360"/>
+      </w:pPr>
+      <w:rPr>
+        <w:rFonts w:ascii="Courier New" w:hAnsi="Courier New" w:cs="Courier New" w:hint="default"/>
+      </w:rPr>
+    </w:lvl>
+    <w:lvl w:ilvl="2" w:tplc="08090005" w:tentative="1">
+      <w:start w:val="1"/>
+      <w:numFmt w:val="bullet"/>
+      <w:lvlText w:val=""/>
+      <w:lvlJc w:val="left"/>
+      <w:pPr>
+        <w:ind w:left="2160" w:hanging="360"/>
+      </w:pPr>
+      <w:rPr>
+        <w:rFonts w:ascii="Wingdings" w:hAnsi="Wingdings" w:hint="default"/>
+      </w:rPr>
+    </w:lvl>
+    <w:lvl w:ilvl="3" w:tplc="08090001" w:tentative="1">
+      <w:start w:val="1"/>
+      <w:numFmt w:val="bullet"/>
+      <w:lvlText w:val=""/>
+      <w:lvlJc w:val="left"/>
+      <w:pPr>
+        <w:ind w:left="2880" w:hanging="360"/>
+      </w:pPr>
+      <w:rPr>
+        <w:rFonts w:ascii="Symbol" w:hAnsi="Symbol" w:hint="default"/>
+      </w:rPr>
+    </w:lvl>
+    <w:lvl w:ilvl="4" w:tplc="08090003" w:tentative="1">
+      <w:start w:val="1"/>
+      <w:numFmt w:val="bullet"/>
+      <w:lvlText w:val="o"/>
+      <w:lvlJc w:val="left"/>
+      <w:pPr>
+        <w:ind w:left="3600" w:hanging="360"/>
+      </w:pPr>
+      <w:rPr>
+        <w:rFonts w:ascii="Courier New" w:hAnsi="Courier New" w:cs="Courier New" w:hint="default"/>
+      </w:rPr>
+    </w:lvl>
+    <w:lvl w:ilvl="5" w:tplc="08090005" w:tentative="1">
+      <w:start w:val="1"/>
+      <w:numFmt w:val="bullet"/>
+      <w:lvlText w:val=""/>
+      <w:lvlJc w:val="left"/>
+      <w:pPr>
+        <w:ind w:left="4320" w:hanging="360"/>
+      </w:pPr>
+      <w:rPr>
+        <w:rFonts w:ascii="Wingdings" w:hAnsi="Wingdings" w:hint="default"/>
+      </w:rPr>
+    </w:lvl>
+    <w:lvl w:ilvl="6" w:tplc="08090001" w:tentative="1">
+      <w:start w:val="1"/>
+      <w:numFmt w:val="bullet"/>
+      <w:lvlText w:val=""/>
+      <w:lvlJc w:val="left"/>
+      <w:pPr>
+        <w:ind w:left="5040" w:hanging="360"/>
+      </w:pPr>
+      <w:rPr>
+        <w:rFonts w:ascii="Symbol" w:hAnsi="Symbol" w:hint="default"/>
+      </w:rPr>
+    </w:lvl>
+    <w:lvl w:ilvl="7" w:tplc="08090003" w:tentative="1">
+      <w:start w:val="1"/>
+      <w:numFmt w:val="bullet"/>
+      <w:lvlText w:val="o"/>
+      <w:lvlJc w:val="left"/>
+      <w:pPr>
+        <w:ind w:left="5760" w:hanging="360"/>
+      </w:pPr>
+      <w:rPr>
+        <w:rFonts w:ascii="Courier New" w:hAnsi="Courier New" w:cs="Courier New" w:hint="default"/>
+      </w:rPr>
+    </w:lvl>
+    <w:lvl w:ilvl="8" w:tplc="08090005" w:tentative="1">
+      <w:start w:val="1"/>
+      <w:numFmt w:val="bullet"/>
+      <w:lvlText w:val=""/>
+      <w:lvlJc w:val="left"/>
+      <w:pPr>
+        <w:ind w:left="6480" w:hanging="360"/>
+      </w:pPr>
+      <w:rPr>
+        <w:rFonts w:ascii="Wingdings" w:hAnsi="Wingdings" w:hint="default"/>
+      </w:rPr>
+    </w:lvl>
+  </w:abstractNum>
+  <w:abstractNum w:abstractNumId="11" w15:restartNumberingAfterBreak="0">
     <w:nsid w:val="56A53A54"/>
     <w:multiLevelType w:val="hybridMultilevel"/>
     <w:tmpl w:val="D47E703E"/>
@@ -4560,7 +5347,7 @@
       </w:pPr>
     </w:lvl>
   </w:abstractNum>
-  <w:abstractNum w:abstractNumId="10" w15:restartNumberingAfterBreak="0">
+  <w:abstractNum w:abstractNumId="12" w15:restartNumberingAfterBreak="0">
     <w:nsid w:val="5F07583A"/>
     <w:multiLevelType w:val="hybridMultilevel"/>
     <w:tmpl w:val="E37CA0BC"/>
@@ -4646,7 +5433,7 @@
       </w:pPr>
     </w:lvl>
   </w:abstractNum>
-  <w:abstractNum w:abstractNumId="11" w15:restartNumberingAfterBreak="0">
+  <w:abstractNum w:abstractNumId="13" w15:restartNumberingAfterBreak="0">
     <w:nsid w:val="6D10508C"/>
     <w:multiLevelType w:val="hybridMultilevel"/>
     <w:tmpl w:val="AF143570"/>
@@ -4732,7 +5519,7 @@
       </w:pPr>
     </w:lvl>
   </w:abstractNum>
-  <w:abstractNum w:abstractNumId="12" w15:restartNumberingAfterBreak="0">
+  <w:abstractNum w:abstractNumId="14" w15:restartNumberingAfterBreak="0">
     <w:nsid w:val="707E6F5E"/>
     <w:multiLevelType w:val="hybridMultilevel"/>
     <w:tmpl w:val="76285110"/>
@@ -4818,7 +5605,7 @@
       </w:pPr>
     </w:lvl>
   </w:abstractNum>
-  <w:abstractNum w:abstractNumId="13" w15:restartNumberingAfterBreak="0">
+  <w:abstractNum w:abstractNumId="15" w15:restartNumberingAfterBreak="0">
     <w:nsid w:val="74DE3415"/>
     <w:multiLevelType w:val="hybridMultilevel"/>
     <w:tmpl w:val="7108B858"/>
@@ -4914,22 +5701,22 @@
     <w:abstractNumId w:val="5"/>
   </w:num>
   <w:num w:numId="4" w16cid:durableId="526870313">
-    <w:abstractNumId w:val="9"/>
+    <w:abstractNumId w:val="11"/>
   </w:num>
   <w:num w:numId="5" w16cid:durableId="1393119256">
-    <w:abstractNumId w:val="10"/>
+    <w:abstractNumId w:val="12"/>
   </w:num>
   <w:num w:numId="6" w16cid:durableId="1092314542">
     <w:abstractNumId w:val="1"/>
   </w:num>
   <w:num w:numId="7" w16cid:durableId="1636178848">
-    <w:abstractNumId w:val="12"/>
+    <w:abstractNumId w:val="14"/>
   </w:num>
   <w:num w:numId="8" w16cid:durableId="2059087497">
     <w:abstractNumId w:val="0"/>
   </w:num>
   <w:num w:numId="9" w16cid:durableId="1633752678">
-    <w:abstractNumId w:val="13"/>
+    <w:abstractNumId w:val="15"/>
   </w:num>
   <w:num w:numId="10" w16cid:durableId="80298499">
     <w:abstractNumId w:val="8"/>
@@ -4938,13 +5725,19 @@
     <w:abstractNumId w:val="3"/>
   </w:num>
   <w:num w:numId="12" w16cid:durableId="587157548">
-    <w:abstractNumId w:val="11"/>
+    <w:abstractNumId w:val="13"/>
   </w:num>
   <w:num w:numId="13" w16cid:durableId="1746954271">
     <w:abstractNumId w:val="6"/>
   </w:num>
   <w:num w:numId="14" w16cid:durableId="928468296">
     <w:abstractNumId w:val="2"/>
+  </w:num>
+  <w:num w:numId="15" w16cid:durableId="213934528">
+    <w:abstractNumId w:val="9"/>
+  </w:num>
+  <w:num w:numId="16" w16cid:durableId="103773907">
+    <w:abstractNumId w:val="10"/>
   </w:num>
 </w:numbering>
 </file>

</xml_diff>

<commit_message>
Report writing and sorting out the value type of completed_wide_data_UK
</commit_message>
<xml_diff>
--- a/Report/Analysis of SARS-CoV-2 spike protein mutations in the UK.docx
+++ b/Report/Analysis of SARS-CoV-2 spike protein mutations in the UK.docx
@@ -698,7 +698,19 @@
         <w:rPr>
           <w:rFonts w:asciiTheme="minorBidi" w:hAnsiTheme="minorBidi"/>
         </w:rPr>
-        <w:t>, even as though the virus becomes less prevalent.</w:t>
+        <w:t xml:space="preserve">, even as </w:t>
+      </w:r>
+      <w:r>
+        <w:rPr>
+          <w:rFonts w:asciiTheme="minorBidi" w:hAnsiTheme="minorBidi"/>
+        </w:rPr>
+        <w:t>t</w:t>
+      </w:r>
+      <w:r>
+        <w:rPr>
+          <w:rFonts w:asciiTheme="minorBidi" w:hAnsiTheme="minorBidi"/>
+        </w:rPr>
+        <w:t>he virus becomes less prevalent.</w:t>
       </w:r>
     </w:p>
     <w:p>
@@ -779,7 +791,7 @@
         <w:rPr>
           <w:rFonts w:asciiTheme="minorBidi" w:hAnsiTheme="minorBidi"/>
         </w:rPr>
-        <w:t>Although SARS-CoV-2 is a more recent virus that has impacted humanity, human coronaviruses (CoVs), HCoV-229E and HCoV-OC4</w:t>
+        <w:t>SARS-CoV-2 is a more recent virus that has impacted humanity, human coronaviruses (CoVs), HCoV-229E and HCoV-OC4</w:t>
       </w:r>
       <w:r>
         <w:rPr>
@@ -998,25 +1010,43 @@
         <w:rPr>
           <w:rFonts w:asciiTheme="minorBidi" w:hAnsiTheme="minorBidi"/>
         </w:rPr>
-        <w:t>Resulting in one of the main hallmarks of the virus</w:t>
-      </w:r>
-      <w:r>
-        <w:rPr>
-          <w:rFonts w:asciiTheme="minorBidi" w:hAnsiTheme="minorBidi"/>
-        </w:rPr>
-        <w:t xml:space="preserve">; </w:t>
-      </w:r>
-      <w:r>
-        <w:rPr>
-          <w:rFonts w:asciiTheme="minorBidi" w:hAnsiTheme="minorBidi"/>
-        </w:rPr>
-        <w:t>complications around breathing</w:t>
-      </w:r>
-      <w:r>
-        <w:rPr>
-          <w:rFonts w:asciiTheme="minorBidi" w:hAnsiTheme="minorBidi"/>
-        </w:rPr>
-        <w:t xml:space="preserve"> </w:t>
+        <w:t>SARS-CoV-1, MERS-CoV and SARS-CoV-2 have emerged over the past 25 years</w:t>
+      </w:r>
+      <w:r>
+        <w:rPr>
+          <w:rFonts w:asciiTheme="minorBidi" w:hAnsiTheme="minorBidi"/>
+        </w:rPr>
+        <w:t xml:space="preserve">, with several outbreaks occurring. </w:t>
+      </w:r>
+      <w:r>
+        <w:rPr>
+          <w:rFonts w:asciiTheme="minorBidi" w:hAnsiTheme="minorBidi"/>
+        </w:rPr>
+        <w:t>Most notably the SARS-CoV-1 2002-2004</w:t>
+      </w:r>
+      <w:r>
+        <w:rPr>
+          <w:rFonts w:asciiTheme="minorBidi" w:hAnsiTheme="minorBidi"/>
+        </w:rPr>
+        <w:t xml:space="preserve"> outbreak, </w:t>
+      </w:r>
+      <w:r>
+        <w:rPr>
+          <w:rFonts w:asciiTheme="minorBidi" w:hAnsiTheme="minorBidi"/>
+        </w:rPr>
+        <w:t xml:space="preserve">2015 MERS </w:t>
+      </w:r>
+      <w:r>
+        <w:rPr>
+          <w:rFonts w:asciiTheme="minorBidi" w:hAnsiTheme="minorBidi"/>
+        </w:rPr>
+        <w:t xml:space="preserve">outbreak in South Korea and </w:t>
+      </w:r>
+      <w:r>
+        <w:rPr>
+          <w:rFonts w:asciiTheme="minorBidi" w:hAnsiTheme="minorBidi"/>
+        </w:rPr>
+        <w:t xml:space="preserve">the COVID-19 pandemic as a result SARS-CoV-2 </w:t>
       </w:r>
       <w:r>
         <w:rPr>
@@ -1036,68 +1066,6 @@
         <w:rPr>
           <w:rFonts w:asciiTheme="minorBidi" w:hAnsiTheme="minorBidi"/>
         </w:rPr>
-        <w:t xml:space="preserve"> </w:t>
-      </w:r>
-      <w:r>
-        <w:rPr>
-          <w:rFonts w:asciiTheme="minorBidi" w:hAnsiTheme="minorBidi"/>
-        </w:rPr>
-        <w:t>SARS-CoV-1, MERS-CoV and SARS-CoV-2 have emerged over the past 25 years</w:t>
-      </w:r>
-      <w:r>
-        <w:rPr>
-          <w:rFonts w:asciiTheme="minorBidi" w:hAnsiTheme="minorBidi"/>
-        </w:rPr>
-        <w:t xml:space="preserve">, with several outbreaks occurring. </w:t>
-      </w:r>
-      <w:r>
-        <w:rPr>
-          <w:rFonts w:asciiTheme="minorBidi" w:hAnsiTheme="minorBidi"/>
-        </w:rPr>
-        <w:t>Most notably the SARS-CoV-1 2002-2004</w:t>
-      </w:r>
-      <w:r>
-        <w:rPr>
-          <w:rFonts w:asciiTheme="minorBidi" w:hAnsiTheme="minorBidi"/>
-        </w:rPr>
-        <w:t xml:space="preserve"> outbreak, </w:t>
-      </w:r>
-      <w:r>
-        <w:rPr>
-          <w:rFonts w:asciiTheme="minorBidi" w:hAnsiTheme="minorBidi"/>
-        </w:rPr>
-        <w:t xml:space="preserve">2015 MERS </w:t>
-      </w:r>
-      <w:r>
-        <w:rPr>
-          <w:rFonts w:asciiTheme="minorBidi" w:hAnsiTheme="minorBidi"/>
-        </w:rPr>
-        <w:t xml:space="preserve">outbreak in South Korea and </w:t>
-      </w:r>
-      <w:r>
-        <w:rPr>
-          <w:rFonts w:asciiTheme="minorBidi" w:hAnsiTheme="minorBidi"/>
-        </w:rPr>
-        <w:t xml:space="preserve">the COVID-19 pandemic as a result SARS-CoV-2 </w:t>
-      </w:r>
-      <w:r>
-        <w:rPr>
-          <w:rFonts w:asciiTheme="minorBidi" w:hAnsiTheme="minorBidi"/>
-          <w:b/>
-          <w:bCs/>
-        </w:rPr>
-        <w:t>(source)</w:t>
-      </w:r>
-      <w:r>
-        <w:rPr>
-          <w:rFonts w:asciiTheme="minorBidi" w:hAnsiTheme="minorBidi"/>
-        </w:rPr>
-        <w:t>.</w:t>
-      </w:r>
-      <w:r>
-        <w:rPr>
-          <w:rFonts w:asciiTheme="minorBidi" w:hAnsiTheme="minorBidi"/>
-        </w:rPr>
         <w:t xml:space="preserve"> There appears to be a growing trend in the </w:t>
       </w:r>
       <w:r>
@@ -1274,7 +1242,7 @@
         <w:rPr>
           <w:rFonts w:asciiTheme="minorBidi" w:hAnsiTheme="minorBidi"/>
         </w:rPr>
-        <w:t xml:space="preserve">s that had been deposited in y. </w:t>
+        <w:t>s that had been deposited in y.</w:t>
       </w:r>
     </w:p>
     <w:p>
@@ -1360,6 +1328,12 @@
           <w:bCs/>
         </w:rPr>
         <w:t>their potential effects on viral infectivity</w:t>
+      </w:r>
+      <w:r>
+        <w:rPr>
+          <w:rFonts w:asciiTheme="minorBidi" w:hAnsiTheme="minorBidi"/>
+        </w:rPr>
+        <w:t>, link to receptor binding domain/receptor binding motif</w:t>
       </w:r>
     </w:p>
     <w:p>
@@ -1751,7 +1725,7 @@
                               <w:rPr>
                                 <w:rFonts w:asciiTheme="minorBidi" w:hAnsiTheme="minorBidi"/>
                               </w:rPr>
-                              <w:t xml:space="preserve"> Also on the plot are important specific dates</w:t>
+                              <w:t xml:space="preserve"> Also on the plot are specific dates</w:t>
                             </w:r>
                             <w:r>
                               <w:rPr>
@@ -2010,7 +1984,7 @@
                         <w:rPr>
                           <w:rFonts w:asciiTheme="minorBidi" w:hAnsiTheme="minorBidi"/>
                         </w:rPr>
-                        <w:t xml:space="preserve"> Also on the plot are important specific dates</w:t>
+                        <w:t xml:space="preserve"> Also on the plot are specific dates</w:t>
                       </w:r>
                       <w:r>
                         <w:rPr>
@@ -2153,7 +2127,7 @@
           <w:noProof/>
         </w:rPr>
         <w:drawing>
-          <wp:inline distT="0" distB="0" distL="0" distR="0" wp14:anchorId="5EA050CA" wp14:editId="7C543837">
+          <wp:inline distT="0" distB="0" distL="0" distR="0" wp14:anchorId="5EA050CA" wp14:editId="6E0D20EF">
             <wp:extent cx="5731510" cy="3558540"/>
             <wp:effectExtent l="38100" t="38100" r="40640" b="41910"/>
             <wp:docPr id="505827407" name="Picture 1" descr="A graph of different colored lines&#10;&#10;AI-generated content may be incorrect."/>
@@ -2264,7 +2238,13 @@
         <w:rPr>
           <w:rFonts w:asciiTheme="minorBidi" w:hAnsiTheme="minorBidi"/>
         </w:rPr>
-        <w:t>waves over time</w:t>
+        <w:t>waves over tim</w:t>
+      </w:r>
+      <w:r>
+        <w:rPr>
+          <w:rFonts w:asciiTheme="minorBidi" w:hAnsiTheme="minorBidi"/>
+        </w:rPr>
+        <w:t>e</w:t>
       </w:r>
     </w:p>
     <w:p>
@@ -2309,6 +2289,12 @@
         </w:rPr>
         <w:t>s</w:t>
       </w:r>
+      <w:r>
+        <w:rPr>
+          <w:rFonts w:asciiTheme="minorBidi" w:hAnsiTheme="minorBidi"/>
+        </w:rPr>
+        <w:t xml:space="preserve"> and decreased as COVID-19 cases declined</w:t>
+      </w:r>
     </w:p>
     <w:p>
       <w:pPr>
@@ -2487,20 +2473,6 @@
     </w:p>
     <w:p>
       <w:pPr>
-        <w:spacing w:after="240" w:line="240" w:lineRule="auto"/>
-        <w:rPr>
-          <w:rFonts w:asciiTheme="minorBidi" w:hAnsiTheme="minorBidi"/>
-        </w:rPr>
-      </w:pPr>
-      <w:r>
-        <w:rPr>
-          <w:rFonts w:asciiTheme="minorBidi" w:hAnsiTheme="minorBidi"/>
-        </w:rPr>
-        <w:t>What do people need to know about the figure?</w:t>
-      </w:r>
-    </w:p>
-    <w:p>
-      <w:pPr>
         <w:pStyle w:val="ListParagraph"/>
         <w:numPr>
           <w:ilvl w:val="0"/>
@@ -2578,7 +2550,6 @@
         <w:rPr>
           <w:rFonts w:asciiTheme="minorBidi" w:hAnsiTheme="minorBidi"/>
         </w:rPr>
-        <w:lastRenderedPageBreak/>
         <w:t>5</w:t>
       </w:r>
       <w:r>
@@ -2679,6 +2650,180 @@
     </w:p>
     <w:p>
       <w:pPr>
+        <w:pStyle w:val="ListParagraph"/>
+        <w:numPr>
+          <w:ilvl w:val="0"/>
+          <w:numId w:val="16"/>
+        </w:numPr>
+        <w:spacing w:after="240" w:line="240" w:lineRule="auto"/>
+        <w:rPr>
+          <w:rFonts w:asciiTheme="minorBidi" w:hAnsiTheme="minorBidi"/>
+        </w:rPr>
+      </w:pPr>
+      <w:r>
+        <w:rPr>
+          <w:rFonts w:asciiTheme="minorBidi" w:hAnsiTheme="minorBidi"/>
+        </w:rPr>
+        <w:t>2020 (B) gradual increase in sequencing activity</w:t>
+      </w:r>
+    </w:p>
+    <w:p>
+      <w:pPr>
+        <w:pStyle w:val="ListParagraph"/>
+        <w:numPr>
+          <w:ilvl w:val="0"/>
+          <w:numId w:val="16"/>
+        </w:numPr>
+        <w:spacing w:after="240" w:line="240" w:lineRule="auto"/>
+        <w:rPr>
+          <w:rFonts w:asciiTheme="minorBidi" w:hAnsiTheme="minorBidi"/>
+        </w:rPr>
+      </w:pPr>
+      <w:r>
+        <w:rPr>
+          <w:rFonts w:asciiTheme="minorBidi" w:hAnsiTheme="minorBidi"/>
+        </w:rPr>
+        <w:lastRenderedPageBreak/>
+        <w:t xml:space="preserve">2021 (C) </w:t>
+      </w:r>
+      <w:r>
+        <w:rPr>
+          <w:rFonts w:asciiTheme="minorBidi" w:hAnsiTheme="minorBidi"/>
+        </w:rPr>
+        <w:t xml:space="preserve">rapid increase in </w:t>
+      </w:r>
+      <w:r>
+        <w:rPr>
+          <w:rFonts w:asciiTheme="minorBidi" w:hAnsiTheme="minorBidi"/>
+        </w:rPr>
+        <w:t xml:space="preserve">the number of sequences per day, </w:t>
+      </w:r>
+      <w:r>
+        <w:rPr>
+          <w:rFonts w:asciiTheme="minorBidi" w:hAnsiTheme="minorBidi"/>
+        </w:rPr>
+        <w:t xml:space="preserve">coincides </w:t>
+      </w:r>
+      <w:r>
+        <w:rPr>
+          <w:rFonts w:asciiTheme="minorBidi" w:hAnsiTheme="minorBidi"/>
+        </w:rPr>
+        <w:t xml:space="preserve">with the emergence of </w:t>
+      </w:r>
+      <w:r>
+        <w:rPr>
+          <w:rFonts w:asciiTheme="minorBidi" w:hAnsiTheme="minorBidi"/>
+        </w:rPr>
+        <w:t xml:space="preserve">new variants, such </w:t>
+      </w:r>
+      <w:r>
+        <w:rPr>
+          <w:rFonts w:asciiTheme="minorBidi" w:hAnsiTheme="minorBidi"/>
+        </w:rPr>
+        <w:t>gamma and omicron</w:t>
+      </w:r>
+    </w:p>
+    <w:p>
+      <w:pPr>
+        <w:pStyle w:val="ListParagraph"/>
+        <w:numPr>
+          <w:ilvl w:val="0"/>
+          <w:numId w:val="16"/>
+        </w:numPr>
+        <w:spacing w:after="240" w:line="240" w:lineRule="auto"/>
+        <w:rPr>
+          <w:rFonts w:asciiTheme="minorBidi" w:hAnsiTheme="minorBidi"/>
+        </w:rPr>
+      </w:pPr>
+      <w:r>
+        <w:rPr>
+          <w:rFonts w:asciiTheme="minorBidi" w:hAnsiTheme="minorBidi"/>
+        </w:rPr>
+        <w:t xml:space="preserve">2022 (D) </w:t>
+      </w:r>
+      <w:r>
+        <w:rPr>
+          <w:rFonts w:asciiTheme="minorBidi" w:hAnsiTheme="minorBidi"/>
+        </w:rPr>
+        <w:t xml:space="preserve">sharp increase </w:t>
+      </w:r>
+      <w:r>
+        <w:rPr>
+          <w:rFonts w:asciiTheme="minorBidi" w:hAnsiTheme="minorBidi"/>
+        </w:rPr>
+        <w:t>in sequencing activity, peaking at the start of the year</w:t>
+      </w:r>
+      <w:r>
+        <w:rPr>
+          <w:rFonts w:asciiTheme="minorBidi" w:hAnsiTheme="minorBidi"/>
+        </w:rPr>
+        <w:t xml:space="preserve">, this peak is likely due to the emergence of omicron variant, </w:t>
+      </w:r>
+      <w:r>
+        <w:rPr>
+          <w:rFonts w:asciiTheme="minorBidi" w:hAnsiTheme="minorBidi"/>
+        </w:rPr>
+        <w:t xml:space="preserve">followed by a sharp decline </w:t>
+      </w:r>
+      <w:r>
+        <w:rPr>
+          <w:rFonts w:asciiTheme="minorBidi" w:hAnsiTheme="minorBidi"/>
+        </w:rPr>
+        <w:t>in the number of sequences per day</w:t>
+      </w:r>
+    </w:p>
+    <w:p>
+      <w:pPr>
+        <w:pStyle w:val="ListParagraph"/>
+        <w:numPr>
+          <w:ilvl w:val="0"/>
+          <w:numId w:val="16"/>
+        </w:numPr>
+        <w:spacing w:after="240" w:line="240" w:lineRule="auto"/>
+        <w:rPr>
+          <w:rFonts w:asciiTheme="minorBidi" w:hAnsiTheme="minorBidi"/>
+        </w:rPr>
+      </w:pPr>
+      <w:r>
+        <w:rPr>
+          <w:rFonts w:asciiTheme="minorBidi" w:hAnsiTheme="minorBidi"/>
+        </w:rPr>
+        <w:t xml:space="preserve">2023 (E) </w:t>
+      </w:r>
+      <w:r>
+        <w:rPr>
+          <w:rFonts w:asciiTheme="minorBidi" w:hAnsiTheme="minorBidi"/>
+        </w:rPr>
+        <w:t>overall sequencing activity is very low</w:t>
+      </w:r>
+    </w:p>
+    <w:p>
+      <w:pPr>
+        <w:pStyle w:val="ListParagraph"/>
+        <w:numPr>
+          <w:ilvl w:val="0"/>
+          <w:numId w:val="16"/>
+        </w:numPr>
+        <w:spacing w:after="240" w:line="240" w:lineRule="auto"/>
+        <w:rPr>
+          <w:rFonts w:asciiTheme="minorBidi" w:hAnsiTheme="minorBidi"/>
+        </w:rPr>
+      </w:pPr>
+      <w:r>
+        <w:rPr>
+          <w:rFonts w:asciiTheme="minorBidi" w:hAnsiTheme="minorBidi"/>
+        </w:rPr>
+        <w:t>2024 (F) overall sequencing activity is also very low</w:t>
+      </w:r>
+      <w:r>
+        <w:rPr>
+          <w:rFonts w:asciiTheme="minorBidi" w:hAnsiTheme="minorBidi"/>
+        </w:rPr>
+        <w:t>, indication of reduced viral spread</w:t>
+      </w:r>
+    </w:p>
+    <w:p>
+      <w:pPr>
         <w:spacing w:after="240" w:line="240" w:lineRule="auto"/>
         <w:rPr>
           <w:rFonts w:asciiTheme="minorBidi" w:hAnsiTheme="minorBidi"/>
@@ -2860,16 +3005,16 @@
         <mc:AlternateContent>
           <mc:Choice Requires="wps">
             <w:drawing>
-              <wp:anchor distT="45720" distB="45720" distL="114300" distR="114300" simplePos="0" relativeHeight="251661312" behindDoc="0" locked="0" layoutInCell="1" allowOverlap="1" wp14:anchorId="2184DB29" wp14:editId="463F4FBB">
+              <wp:anchor distT="45720" distB="45720" distL="114300" distR="114300" simplePos="0" relativeHeight="251661312" behindDoc="0" locked="0" layoutInCell="1" allowOverlap="1" wp14:anchorId="2184DB29" wp14:editId="03EC8483">
                 <wp:simplePos x="0" y="0"/>
                 <wp:positionH relativeFrom="margin">
-                  <wp:align>center</wp:align>
+                  <wp:align>right</wp:align>
                 </wp:positionH>
                 <wp:positionV relativeFrom="paragraph">
                   <wp:posOffset>243894</wp:posOffset>
                 </wp:positionV>
-                <wp:extent cx="5716905" cy="1410056"/>
-                <wp:effectExtent l="0" t="0" r="17145" b="19050"/>
+                <wp:extent cx="5716905" cy="848995"/>
+                <wp:effectExtent l="0" t="0" r="17145" b="27305"/>
                 <wp:wrapSquare wrapText="bothSides"/>
                 <wp:docPr id="735500044" name="Text Box 2"/>
                 <wp:cNvGraphicFramePr>
@@ -2884,7 +3029,7 @@
                       <wps:spPr bwMode="auto">
                         <a:xfrm>
                           <a:off x="0" y="0"/>
-                          <a:ext cx="5716905" cy="1410056"/>
+                          <a:ext cx="5716905" cy="849086"/>
                         </a:xfrm>
                         <a:prstGeom prst="rect">
                           <a:avLst/>
@@ -3077,7 +3222,7 @@
           </mc:Choice>
           <mc:Fallback>
             <w:pict>
-              <v:shape w14:anchorId="2184DB29" id="_x0000_s1027" type="#_x0000_t202" style="position:absolute;left:0;text-align:left;margin-left:0;margin-top:19.2pt;width:450.15pt;height:111.05pt;z-index:251661312;visibility:visible;mso-wrap-style:square;mso-width-percent:0;mso-height-percent:0;mso-wrap-distance-left:9pt;mso-wrap-distance-top:3.6pt;mso-wrap-distance-right:9pt;mso-wrap-distance-bottom:3.6pt;mso-position-horizontal:center;mso-position-horizontal-relative:margin;mso-position-vertical:absolute;mso-position-vertical-relative:text;mso-width-percent:0;mso-height-percent:0;mso-width-relative:margin;mso-height-relative:margin;v-text-anchor:top" o:gfxdata="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" strokecolor="white [3212]">
+              <v:shape w14:anchorId="2184DB29" id="_x0000_s1027" type="#_x0000_t202" style="position:absolute;left:0;text-align:left;margin-left:398.95pt;margin-top:19.2pt;width:450.15pt;height:66.85pt;z-index:251661312;visibility:visible;mso-wrap-style:square;mso-width-percent:0;mso-height-percent:0;mso-wrap-distance-left:9pt;mso-wrap-distance-top:3.6pt;mso-wrap-distance-right:9pt;mso-wrap-distance-bottom:3.6pt;mso-position-horizontal:right;mso-position-horizontal-relative:margin;mso-position-vertical:absolute;mso-position-vertical-relative:text;mso-width-percent:0;mso-height-percent:0;mso-width-relative:margin;mso-height-relative:margin;v-text-anchor:top" o:gfxdata="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" strokecolor="white [3212]">
                 <v:textbox>
                   <w:txbxContent>
                     <w:p>
@@ -3265,8 +3410,436 @@
         <w:spacing w:after="240" w:line="240" w:lineRule="auto"/>
         <w:rPr>
           <w:rFonts w:asciiTheme="minorBidi" w:hAnsiTheme="minorBidi"/>
-          <w:b/>
-          <w:bCs/>
+        </w:rPr>
+      </w:pPr>
+      <w:r>
+        <w:rPr>
+          <w:rFonts w:asciiTheme="minorBidi" w:hAnsiTheme="minorBidi"/>
+        </w:rPr>
+        <w:t xml:space="preserve">Top </w:t>
+      </w:r>
+      <w:r>
+        <w:rPr>
+          <w:rFonts w:asciiTheme="minorBidi" w:hAnsiTheme="minorBidi"/>
+        </w:rPr>
+        <w:t>20</w:t>
+      </w:r>
+      <w:r>
+        <w:rPr>
+          <w:rFonts w:asciiTheme="minorBidi" w:hAnsiTheme="minorBidi"/>
+        </w:rPr>
+        <w:t xml:space="preserve"> most common mutations:</w:t>
+      </w:r>
+    </w:p>
+    <w:p>
+      <w:pPr>
+        <w:spacing w:after="540"/>
+        <w:rPr>
+          <w:rFonts w:asciiTheme="minorBidi" w:eastAsia="Times New Roman" w:hAnsiTheme="minorBidi"/>
+          <w:color w:val="000000"/>
+          <w:kern w:val="0"/>
+          <w:lang w:eastAsia="en-GB"/>
+          <w14:ligatures w14:val="none"/>
+        </w:rPr>
+      </w:pPr>
+      <w:r>
+        <w:rPr>
+          <w:rFonts w:asciiTheme="minorBidi" w:hAnsiTheme="minorBidi"/>
+        </w:rPr>
+        <w:t>non_A23403G~D-G</w:t>
+      </w:r>
+      <w:r>
+        <w:rPr>
+          <w:rFonts w:asciiTheme="minorBidi" w:hAnsiTheme="minorBidi"/>
+        </w:rPr>
+        <w:t xml:space="preserve">, </w:t>
+      </w:r>
+      <w:r>
+        <w:rPr>
+          <w:rFonts w:asciiTheme="minorBidi" w:hAnsiTheme="minorBidi"/>
+        </w:rPr>
+        <w:t>non_C22995A~T-K</w:t>
+      </w:r>
+      <w:r>
+        <w:rPr>
+          <w:rFonts w:asciiTheme="minorBidi" w:hAnsiTheme="minorBidi"/>
+        </w:rPr>
+        <w:t xml:space="preserve">, </w:t>
+      </w:r>
+      <w:r>
+        <w:rPr>
+          <w:rFonts w:asciiTheme="minorBidi" w:hAnsiTheme="minorBidi"/>
+        </w:rPr>
+        <w:t>non_G21987A~G-D</w:t>
+      </w:r>
+      <w:r>
+        <w:rPr>
+          <w:rFonts w:asciiTheme="minorBidi" w:hAnsiTheme="minorBidi"/>
+        </w:rPr>
+        <w:t xml:space="preserve">, </w:t>
+      </w:r>
+      <w:r>
+        <w:rPr>
+          <w:rFonts w:asciiTheme="minorBidi" w:eastAsia="Times New Roman" w:hAnsiTheme="minorBidi"/>
+          <w:color w:val="000000"/>
+          <w:kern w:val="0"/>
+          <w:lang w:eastAsia="en-GB"/>
+          <w14:ligatures w14:val="none"/>
+        </w:rPr>
+        <w:t>non_A23063T~N-Y</w:t>
+      </w:r>
+      <w:r>
+        <w:rPr>
+          <w:rFonts w:asciiTheme="minorBidi" w:hAnsiTheme="minorBidi"/>
+        </w:rPr>
+        <w:t xml:space="preserve">, </w:t>
+      </w:r>
+      <w:r>
+        <w:rPr>
+          <w:rFonts w:asciiTheme="minorBidi" w:eastAsia="Times New Roman" w:hAnsiTheme="minorBidi"/>
+          <w:color w:val="000000"/>
+          <w:kern w:val="0"/>
+          <w:lang w:eastAsia="en-GB"/>
+          <w14:ligatures w14:val="none"/>
+        </w:rPr>
+        <w:t>non_C23604A~P-H</w:t>
+      </w:r>
+      <w:r>
+        <w:rPr>
+          <w:rFonts w:asciiTheme="minorBidi" w:hAnsiTheme="minorBidi"/>
+        </w:rPr>
+        <w:t xml:space="preserve">, </w:t>
+      </w:r>
+      <w:r>
+        <w:rPr>
+          <w:rFonts w:asciiTheme="minorBidi" w:eastAsia="Times New Roman" w:hAnsiTheme="minorBidi"/>
+          <w:color w:val="000000"/>
+          <w:kern w:val="0"/>
+          <w:lang w:eastAsia="en-GB"/>
+          <w14:ligatures w14:val="none"/>
+        </w:rPr>
+        <w:t>non_C21846T~T-I</w:t>
+      </w:r>
+      <w:r>
+        <w:rPr>
+          <w:rFonts w:asciiTheme="minorBidi" w:hAnsiTheme="minorBidi"/>
+        </w:rPr>
+        <w:t xml:space="preserve">, </w:t>
+      </w:r>
+      <w:r>
+        <w:rPr>
+          <w:rFonts w:asciiTheme="minorBidi" w:eastAsia="Times New Roman" w:hAnsiTheme="minorBidi"/>
+          <w:color w:val="000000"/>
+          <w:kern w:val="0"/>
+          <w:lang w:eastAsia="en-GB"/>
+          <w14:ligatures w14:val="none"/>
+        </w:rPr>
+        <w:t>non_T22917G~L-R</w:t>
+      </w:r>
+      <w:r>
+        <w:rPr>
+          <w:rFonts w:asciiTheme="minorBidi" w:hAnsiTheme="minorBidi"/>
+        </w:rPr>
+        <w:t xml:space="preserve">, </w:t>
+      </w:r>
+      <w:r>
+        <w:rPr>
+          <w:rFonts w:asciiTheme="minorBidi" w:eastAsia="Times New Roman" w:hAnsiTheme="minorBidi"/>
+          <w:color w:val="000000"/>
+          <w:kern w:val="0"/>
+          <w:lang w:eastAsia="en-GB"/>
+          <w14:ligatures w14:val="none"/>
+        </w:rPr>
+        <w:t>non_G22992A~S-N</w:t>
+      </w:r>
+      <w:r>
+        <w:rPr>
+          <w:rFonts w:asciiTheme="minorBidi" w:hAnsiTheme="minorBidi"/>
+        </w:rPr>
+        <w:t xml:space="preserve">, </w:t>
+      </w:r>
+      <w:r>
+        <w:rPr>
+          <w:rFonts w:asciiTheme="minorBidi" w:eastAsia="Times New Roman" w:hAnsiTheme="minorBidi"/>
+          <w:color w:val="000000"/>
+          <w:kern w:val="0"/>
+          <w:lang w:eastAsia="en-GB"/>
+          <w14:ligatures w14:val="none"/>
+        </w:rPr>
+        <w:t>non_C23525T~H-Y</w:t>
+      </w:r>
+      <w:r>
+        <w:rPr>
+          <w:rFonts w:asciiTheme="minorBidi" w:hAnsiTheme="minorBidi"/>
+        </w:rPr>
+        <w:t xml:space="preserve">, </w:t>
+      </w:r>
+      <w:r>
+        <w:rPr>
+          <w:rFonts w:asciiTheme="minorBidi" w:eastAsia="Times New Roman" w:hAnsiTheme="minorBidi"/>
+          <w:color w:val="000000"/>
+          <w:kern w:val="0"/>
+          <w:lang w:eastAsia="en-GB"/>
+          <w14:ligatures w14:val="none"/>
+        </w:rPr>
+        <w:t>syn_C25000T</w:t>
+      </w:r>
+      <w:r>
+        <w:rPr>
+          <w:rFonts w:asciiTheme="minorBidi" w:eastAsia="Times New Roman" w:hAnsiTheme="minorBidi"/>
+          <w:color w:val="000000"/>
+          <w:kern w:val="0"/>
+          <w:lang w:eastAsia="en-GB"/>
+          <w14:ligatures w14:val="none"/>
+        </w:rPr>
+        <w:t xml:space="preserve">, </w:t>
+      </w:r>
+      <w:r>
+        <w:rPr>
+          <w:rFonts w:asciiTheme="minorBidi" w:eastAsia="Times New Roman" w:hAnsiTheme="minorBidi"/>
+          <w:color w:val="000000"/>
+          <w:kern w:val="0"/>
+          <w:lang w:eastAsia="en-GB"/>
+          <w14:ligatures w14:val="none"/>
+        </w:rPr>
+        <w:t>non_G23948T~D-Y</w:t>
+      </w:r>
+      <w:r>
+        <w:rPr>
+          <w:rFonts w:asciiTheme="minorBidi" w:eastAsia="Times New Roman" w:hAnsiTheme="minorBidi"/>
+          <w:color w:val="000000"/>
+          <w:kern w:val="0"/>
+          <w:lang w:eastAsia="en-GB"/>
+          <w14:ligatures w14:val="none"/>
+        </w:rPr>
+        <w:t xml:space="preserve">, </w:t>
+      </w:r>
+      <w:r>
+        <w:rPr>
+          <w:rFonts w:asciiTheme="minorBidi" w:eastAsia="Times New Roman" w:hAnsiTheme="minorBidi"/>
+          <w:color w:val="000000"/>
+          <w:kern w:val="0"/>
+          <w:lang w:eastAsia="en-GB"/>
+          <w14:ligatures w14:val="none"/>
+        </w:rPr>
+        <w:t>non_T22679C~S-P</w:t>
+      </w:r>
+      <w:r>
+        <w:rPr>
+          <w:rFonts w:asciiTheme="minorBidi" w:eastAsia="Times New Roman" w:hAnsiTheme="minorBidi"/>
+          <w:color w:val="000000"/>
+          <w:kern w:val="0"/>
+          <w:lang w:eastAsia="en-GB"/>
+          <w14:ligatures w14:val="none"/>
+        </w:rPr>
+        <w:t xml:space="preserve">, </w:t>
+      </w:r>
+      <w:r>
+        <w:rPr>
+          <w:rFonts w:asciiTheme="minorBidi" w:eastAsia="Times New Roman" w:hAnsiTheme="minorBidi"/>
+          <w:color w:val="000000"/>
+          <w:kern w:val="0"/>
+          <w:lang w:eastAsia="en-GB"/>
+          <w14:ligatures w14:val="none"/>
+        </w:rPr>
+        <w:t>non_T24469A~N-K</w:t>
+      </w:r>
+      <w:r>
+        <w:rPr>
+          <w:rFonts w:asciiTheme="minorBidi" w:eastAsia="Times New Roman" w:hAnsiTheme="minorBidi"/>
+          <w:color w:val="000000"/>
+          <w:kern w:val="0"/>
+          <w:lang w:eastAsia="en-GB"/>
+          <w14:ligatures w14:val="none"/>
+        </w:rPr>
+        <w:t xml:space="preserve">, </w:t>
+      </w:r>
+      <w:r>
+        <w:rPr>
+          <w:rFonts w:asciiTheme="minorBidi" w:eastAsia="Times New Roman" w:hAnsiTheme="minorBidi"/>
+          <w:color w:val="000000"/>
+          <w:kern w:val="0"/>
+          <w:lang w:eastAsia="en-GB"/>
+          <w14:ligatures w14:val="none"/>
+        </w:rPr>
+        <w:t>non_T23599G~N-K</w:t>
+      </w:r>
+      <w:r>
+        <w:rPr>
+          <w:rFonts w:asciiTheme="minorBidi" w:eastAsia="Times New Roman" w:hAnsiTheme="minorBidi"/>
+          <w:color w:val="000000"/>
+          <w:kern w:val="0"/>
+          <w:lang w:eastAsia="en-GB"/>
+          <w14:ligatures w14:val="none"/>
+        </w:rPr>
+        <w:t xml:space="preserve">, </w:t>
+      </w:r>
+      <w:r>
+        <w:rPr>
+          <w:rFonts w:asciiTheme="minorBidi" w:eastAsia="Times New Roman" w:hAnsiTheme="minorBidi"/>
+          <w:color w:val="000000"/>
+          <w:kern w:val="0"/>
+          <w:lang w:eastAsia="en-GB"/>
+          <w14:ligatures w14:val="none"/>
+        </w:rPr>
+        <w:t>non_A24424T~Q-H</w:t>
+      </w:r>
+      <w:r>
+        <w:rPr>
+          <w:rFonts w:asciiTheme="minorBidi" w:eastAsia="Times New Roman" w:hAnsiTheme="minorBidi"/>
+          <w:color w:val="000000"/>
+          <w:kern w:val="0"/>
+          <w:lang w:eastAsia="en-GB"/>
+          <w14:ligatures w14:val="none"/>
+        </w:rPr>
+        <w:t xml:space="preserve">, </w:t>
+      </w:r>
+      <w:r>
+        <w:rPr>
+          <w:rFonts w:asciiTheme="minorBidi" w:eastAsia="Times New Roman" w:hAnsiTheme="minorBidi"/>
+          <w:color w:val="000000"/>
+          <w:kern w:val="0"/>
+          <w:lang w:eastAsia="en-GB"/>
+          <w14:ligatures w14:val="none"/>
+        </w:rPr>
+        <w:t>non_C23854A~N-K</w:t>
+      </w:r>
+      <w:r>
+        <w:rPr>
+          <w:rFonts w:asciiTheme="minorBidi" w:eastAsia="Times New Roman" w:hAnsiTheme="minorBidi"/>
+          <w:color w:val="000000"/>
+          <w:kern w:val="0"/>
+          <w:lang w:eastAsia="en-GB"/>
+          <w14:ligatures w14:val="none"/>
+        </w:rPr>
+        <w:t xml:space="preserve">, </w:t>
+      </w:r>
+      <w:r>
+        <w:rPr>
+          <w:rFonts w:asciiTheme="minorBidi" w:eastAsia="Times New Roman" w:hAnsiTheme="minorBidi"/>
+          <w:color w:val="000000"/>
+          <w:kern w:val="0"/>
+          <w:lang w:eastAsia="en-GB"/>
+          <w14:ligatures w14:val="none"/>
+        </w:rPr>
+        <w:t>non_C22686T~S-F</w:t>
+      </w:r>
+      <w:r>
+        <w:rPr>
+          <w:rFonts w:asciiTheme="minorBidi" w:eastAsia="Times New Roman" w:hAnsiTheme="minorBidi"/>
+          <w:color w:val="000000"/>
+          <w:kern w:val="0"/>
+          <w:lang w:eastAsia="en-GB"/>
+          <w14:ligatures w14:val="none"/>
+        </w:rPr>
+        <w:t xml:space="preserve">, </w:t>
+      </w:r>
+      <w:r>
+        <w:rPr>
+          <w:rFonts w:asciiTheme="minorBidi" w:eastAsia="Times New Roman" w:hAnsiTheme="minorBidi"/>
+          <w:color w:val="000000"/>
+          <w:kern w:val="0"/>
+          <w:lang w:eastAsia="en-GB"/>
+          <w14:ligatures w14:val="none"/>
+        </w:rPr>
+        <w:t>non_A23055G~Q-R</w:t>
+      </w:r>
+      <w:r>
+        <w:rPr>
+          <w:rFonts w:asciiTheme="minorBidi" w:eastAsia="Times New Roman" w:hAnsiTheme="minorBidi"/>
+          <w:color w:val="000000"/>
+          <w:kern w:val="0"/>
+          <w:lang w:eastAsia="en-GB"/>
+          <w14:ligatures w14:val="none"/>
+        </w:rPr>
+        <w:t xml:space="preserve">, </w:t>
+      </w:r>
+      <w:r>
+        <w:rPr>
+          <w:rFonts w:asciiTheme="minorBidi" w:eastAsia="Times New Roman" w:hAnsiTheme="minorBidi"/>
+          <w:color w:val="000000"/>
+          <w:kern w:val="0"/>
+          <w:lang w:eastAsia="en-GB"/>
+          <w14:ligatures w14:val="none"/>
+        </w:rPr>
+        <w:t>non_T23075C~Y-H</w:t>
+      </w:r>
+      <w:r>
+        <w:rPr>
+          <w:rFonts w:asciiTheme="minorBidi" w:eastAsia="Times New Roman" w:hAnsiTheme="minorBidi"/>
+          <w:color w:val="000000"/>
+          <w:kern w:val="0"/>
+          <w:lang w:eastAsia="en-GB"/>
+          <w14:ligatures w14:val="none"/>
+        </w:rPr>
+        <w:t xml:space="preserve">, </w:t>
+      </w:r>
+      <w:r>
+        <w:rPr>
+          <w:rFonts w:asciiTheme="minorBidi" w:eastAsia="Times New Roman" w:hAnsiTheme="minorBidi"/>
+          <w:color w:val="000000"/>
+          <w:kern w:val="0"/>
+          <w:lang w:eastAsia="en-GB"/>
+          <w14:ligatures w14:val="none"/>
+        </w:rPr>
+        <w:t>non_T22882G~N-K</w:t>
+      </w:r>
+    </w:p>
+    <w:p>
+      <w:pPr>
+        <w:spacing w:after="540"/>
+        <w:rPr>
+          <w:rFonts w:ascii="Lucida Grande" w:eastAsia="Times New Roman" w:hAnsi="Lucida Grande" w:cs="Lucida Grande"/>
+          <w:color w:val="000000"/>
+          <w:kern w:val="0"/>
+          <w:sz w:val="17"/>
+          <w:szCs w:val="17"/>
+          <w:lang w:eastAsia="en-GB"/>
+          <w14:ligatures w14:val="none"/>
+        </w:rPr>
+      </w:pPr>
+    </w:p>
+    <w:p>
+      <w:pPr>
+        <w:spacing w:after="240" w:line="240" w:lineRule="auto"/>
+        <w:rPr>
+          <w:rFonts w:asciiTheme="minorBidi" w:eastAsia="Times New Roman" w:hAnsiTheme="minorBidi"/>
+          <w:color w:val="000000"/>
+          <w:kern w:val="0"/>
+          <w:lang w:eastAsia="en-GB"/>
+          <w14:ligatures w14:val="none"/>
+        </w:rPr>
+      </w:pPr>
+    </w:p>
+    <w:p>
+      <w:pPr>
+        <w:spacing w:after="240" w:line="240" w:lineRule="auto"/>
+        <w:rPr>
+          <w:rFonts w:asciiTheme="minorBidi" w:hAnsiTheme="minorBidi"/>
+        </w:rPr>
+      </w:pPr>
+    </w:p>
+    <w:p>
+      <w:pPr>
+        <w:spacing w:after="240" w:line="240" w:lineRule="auto"/>
+        <w:rPr>
+          <w:rFonts w:asciiTheme="minorBidi" w:hAnsiTheme="minorBidi"/>
+        </w:rPr>
+      </w:pPr>
+    </w:p>
+    <w:p>
+      <w:pPr>
+        <w:spacing w:after="240" w:line="240" w:lineRule="auto"/>
+        <w:rPr>
+          <w:rFonts w:asciiTheme="minorBidi" w:hAnsiTheme="minorBidi"/>
+        </w:rPr>
+      </w:pPr>
+    </w:p>
+    <w:p>
+      <w:pPr>
+        <w:spacing w:after="240" w:line="240" w:lineRule="auto"/>
+        <w:rPr>
+          <w:rFonts w:asciiTheme="minorBidi" w:hAnsiTheme="minorBidi"/>
         </w:rPr>
       </w:pPr>
     </w:p>
@@ -3801,6 +4374,7 @@
           <w:sz w:val="32"/>
           <w:szCs w:val="32"/>
         </w:rPr>
+        <w:lastRenderedPageBreak/>
         <w:t>Conclusion</w:t>
       </w:r>
     </w:p>
@@ -6345,7 +6919,6 @@
   <w:style w:type="character" w:default="1" w:styleId="DefaultParagraphFont">
     <w:name w:val="Default Paragraph Font"/>
     <w:uiPriority w:val="1"/>
-    <w:semiHidden/>
     <w:unhideWhenUsed/>
   </w:style>
   <w:style w:type="table" w:default="1" w:styleId="TableNormal">

</xml_diff>

<commit_message>
Introduction on SARS-CoV-2 molecular information
</commit_message>
<xml_diff>
--- a/Report/Analysis of SARS-CoV-2 spike protein mutations in the UK.docx
+++ b/Report/Analysis of SARS-CoV-2 spike protein mutations in the UK.docx
@@ -724,19 +724,43 @@
         <w:rPr>
           <w:rFonts w:asciiTheme="minorBidi" w:hAnsiTheme="minorBidi"/>
         </w:rPr>
-        <w:t xml:space="preserve">Coronaviruses are of the order </w:t>
-      </w:r>
-      <w:r>
-        <w:rPr>
-          <w:rFonts w:asciiTheme="minorBidi" w:hAnsiTheme="minorBidi"/>
-        </w:rPr>
-        <w:t>Nidovirales</w:t>
-      </w:r>
-      <w:r>
-        <w:rPr>
-          <w:rFonts w:asciiTheme="minorBidi" w:hAnsiTheme="minorBidi"/>
-        </w:rPr>
-        <w:t>, which is comprised of several families of related viruses</w:t>
+        <w:t xml:space="preserve">SARS-CoV-2 is </w:t>
+      </w:r>
+      <w:r>
+        <w:rPr>
+          <w:rFonts w:asciiTheme="minorBidi" w:hAnsiTheme="minorBidi"/>
+        </w:rPr>
+        <w:t xml:space="preserve">the most </w:t>
+      </w:r>
+      <w:r>
+        <w:rPr>
+          <w:rFonts w:asciiTheme="minorBidi" w:hAnsiTheme="minorBidi"/>
+        </w:rPr>
+        <w:t xml:space="preserve">recent </w:t>
+      </w:r>
+      <w:r>
+        <w:rPr>
+          <w:rFonts w:asciiTheme="minorBidi" w:hAnsiTheme="minorBidi"/>
+        </w:rPr>
+        <w:t>coron</w:t>
+      </w:r>
+      <w:r>
+        <w:rPr>
+          <w:rFonts w:asciiTheme="minorBidi" w:hAnsiTheme="minorBidi"/>
+        </w:rPr>
+        <w:t>avirus (CoVs)</w:t>
+      </w:r>
+      <w:r>
+        <w:rPr>
+          <w:rFonts w:asciiTheme="minorBidi" w:hAnsiTheme="minorBidi"/>
+        </w:rPr>
+        <w:t xml:space="preserve"> that has impacted humanity</w:t>
+      </w:r>
+      <w:r>
+        <w:rPr>
+          <w:rFonts w:asciiTheme="minorBidi" w:hAnsiTheme="minorBidi"/>
+        </w:rPr>
+        <w:t>.</w:t>
       </w:r>
       <w:r>
         <w:rPr>
@@ -748,12 +772,549 @@
         <w:rPr>
           <w:rFonts w:asciiTheme="minorBidi" w:hAnsiTheme="minorBidi"/>
         </w:rPr>
+        <w:t>Human</w:t>
+      </w:r>
+      <w:r>
+        <w:rPr>
+          <w:rFonts w:asciiTheme="minorBidi" w:hAnsiTheme="minorBidi"/>
+        </w:rPr>
+        <w:t xml:space="preserve"> coronaviruses (CoVs), HCoV-229E and HCoV-OC4</w:t>
+      </w:r>
+      <w:r>
+        <w:rPr>
+          <w:rFonts w:asciiTheme="minorBidi" w:hAnsiTheme="minorBidi"/>
+        </w:rPr>
+        <w:t>3</w:t>
+      </w:r>
+      <w:r>
+        <w:rPr>
+          <w:rFonts w:asciiTheme="minorBidi" w:hAnsiTheme="minorBidi"/>
+        </w:rPr>
+        <w:t xml:space="preserve">, have co-existed for </w:t>
+      </w:r>
+      <w:r>
+        <w:rPr>
+          <w:rFonts w:asciiTheme="minorBidi" w:hAnsiTheme="minorBidi"/>
+        </w:rPr>
+        <w:t xml:space="preserve">centuries </w:t>
+      </w:r>
+      <w:r>
+        <w:rPr>
+          <w:rFonts w:asciiTheme="minorBidi" w:hAnsiTheme="minorBidi"/>
+        </w:rPr>
         <w:fldChar w:fldCharType="begin" w:fldLock="1"/>
       </w:r>
       <w:r>
         <w:rPr>
           <w:rFonts w:asciiTheme="minorBidi" w:hAnsiTheme="minorBidi"/>
         </w:rPr>
+        <w:instrText>ADDIN paperpile_citation &lt;clusterId&gt;U565B623X113U796&lt;/clusterId&gt;&lt;metadata&gt;&lt;citation&gt;&lt;id&gt;582975f7-b6e9-4983-a6a2-105d47ba46ee&lt;/id&gt;&lt;/citation&gt;&lt;/metadata&gt;&lt;data&gt;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&lt;/data&gt; \* MERGEFORMAT</w:instrText>
+      </w:r>
+      <w:r>
+        <w:rPr>
+          <w:rFonts w:asciiTheme="minorBidi" w:hAnsiTheme="minorBidi"/>
+        </w:rPr>
+        <w:fldChar w:fldCharType="separate"/>
+      </w:r>
+      <w:r>
+        <w:rPr>
+          <w:rFonts w:asciiTheme="minorBidi" w:hAnsiTheme="minorBidi"/>
+          <w:noProof/>
+        </w:rPr>
+        <w:t>(Pyrc et al., 2006)</w:t>
+      </w:r>
+      <w:r>
+        <w:rPr>
+          <w:rFonts w:asciiTheme="minorBidi" w:hAnsiTheme="minorBidi"/>
+        </w:rPr>
+        <w:fldChar w:fldCharType="end"/>
+      </w:r>
+      <w:r>
+        <w:rPr>
+          <w:rFonts w:asciiTheme="minorBidi" w:hAnsiTheme="minorBidi"/>
+        </w:rPr>
+        <w:t>.</w:t>
+      </w:r>
+      <w:r>
+        <w:rPr>
+          <w:rFonts w:asciiTheme="minorBidi" w:hAnsiTheme="minorBidi"/>
+        </w:rPr>
+        <w:t xml:space="preserve"> These viruses result in far more mild </w:t>
+      </w:r>
+      <w:r>
+        <w:rPr>
+          <w:rFonts w:asciiTheme="minorBidi" w:hAnsiTheme="minorBidi"/>
+        </w:rPr>
+        <w:t>symptoms similar to that of the common cold</w:t>
+      </w:r>
+      <w:r>
+        <w:rPr>
+          <w:rFonts w:asciiTheme="minorBidi" w:hAnsiTheme="minorBidi"/>
+        </w:rPr>
+        <w:t>.</w:t>
+      </w:r>
+      <w:r>
+        <w:rPr>
+          <w:rFonts w:asciiTheme="minorBidi" w:hAnsiTheme="minorBidi"/>
+        </w:rPr>
+        <w:t xml:space="preserve"> This is in </w:t>
+      </w:r>
+      <w:r>
+        <w:rPr>
+          <w:rFonts w:asciiTheme="minorBidi" w:hAnsiTheme="minorBidi"/>
+        </w:rPr>
+        <w:t xml:space="preserve">stark comparison with </w:t>
+      </w:r>
+      <w:r>
+        <w:rPr>
+          <w:rFonts w:asciiTheme="minorBidi" w:hAnsiTheme="minorBidi"/>
+        </w:rPr>
+        <w:t xml:space="preserve">severe </w:t>
+      </w:r>
+      <w:r>
+        <w:rPr>
+          <w:rFonts w:asciiTheme="minorBidi" w:hAnsiTheme="minorBidi"/>
+        </w:rPr>
+        <w:t xml:space="preserve">acute respiratory syndrome coronavirus 1 (SARS-CoV-1), </w:t>
+      </w:r>
+      <w:r>
+        <w:rPr>
+          <w:rFonts w:asciiTheme="minorBidi" w:hAnsiTheme="minorBidi"/>
+        </w:rPr>
+        <w:t>M</w:t>
+      </w:r>
+      <w:r>
+        <w:rPr>
+          <w:rFonts w:asciiTheme="minorBidi" w:hAnsiTheme="minorBidi"/>
+        </w:rPr>
+        <w:t xml:space="preserve">iddle </w:t>
+      </w:r>
+      <w:r>
+        <w:rPr>
+          <w:rFonts w:asciiTheme="minorBidi" w:hAnsiTheme="minorBidi"/>
+        </w:rPr>
+        <w:t xml:space="preserve">East </w:t>
+      </w:r>
+      <w:r>
+        <w:rPr>
+          <w:rFonts w:asciiTheme="minorBidi" w:hAnsiTheme="minorBidi"/>
+        </w:rPr>
+        <w:t>respiratory syndrome</w:t>
+      </w:r>
+      <w:r>
+        <w:rPr>
+          <w:rFonts w:asciiTheme="minorBidi" w:hAnsiTheme="minorBidi"/>
+        </w:rPr>
+        <w:t xml:space="preserve"> – related coronavirus</w:t>
+      </w:r>
+      <w:r>
+        <w:rPr>
+          <w:rFonts w:asciiTheme="minorBidi" w:hAnsiTheme="minorBidi"/>
+        </w:rPr>
+        <w:t xml:space="preserve"> (MERS</w:t>
+      </w:r>
+      <w:r>
+        <w:rPr>
+          <w:rFonts w:asciiTheme="minorBidi" w:hAnsiTheme="minorBidi"/>
+        </w:rPr>
+        <w:t xml:space="preserve">-CoV) and </w:t>
+      </w:r>
+      <w:r>
+        <w:rPr>
+          <w:rFonts w:asciiTheme="minorBidi" w:hAnsiTheme="minorBidi"/>
+        </w:rPr>
+        <w:t>severe acute respiratory coronavirus</w:t>
+      </w:r>
+      <w:r>
+        <w:rPr>
+          <w:rFonts w:asciiTheme="minorBidi" w:hAnsiTheme="minorBidi"/>
+        </w:rPr>
+        <w:t xml:space="preserve"> 2 (SARS-CoV-2)</w:t>
+      </w:r>
+      <w:r>
+        <w:rPr>
+          <w:rFonts w:asciiTheme="minorBidi" w:hAnsiTheme="minorBidi"/>
+        </w:rPr>
+        <w:t xml:space="preserve">, which </w:t>
+      </w:r>
+      <w:r>
+        <w:rPr>
+          <w:rFonts w:asciiTheme="minorBidi" w:hAnsiTheme="minorBidi"/>
+        </w:rPr>
+        <w:t>are all highly pathogenic.</w:t>
+      </w:r>
+      <w:r>
+        <w:rPr>
+          <w:rFonts w:asciiTheme="minorBidi" w:hAnsiTheme="minorBidi"/>
+        </w:rPr>
+        <w:t xml:space="preserve"> This high pathogenicity exists due </w:t>
+      </w:r>
+      <w:r>
+        <w:rPr>
+          <w:rFonts w:asciiTheme="minorBidi" w:hAnsiTheme="minorBidi"/>
+        </w:rPr>
+        <w:t xml:space="preserve">to the viruses targeting important cellular tissues, </w:t>
+      </w:r>
+      <w:r>
+        <w:rPr>
+          <w:rFonts w:asciiTheme="minorBidi" w:hAnsiTheme="minorBidi"/>
+        </w:rPr>
+        <w:t xml:space="preserve">bronchial epithelial cells and </w:t>
+      </w:r>
+      <w:r>
+        <w:rPr>
+          <w:rFonts w:asciiTheme="minorBidi" w:hAnsiTheme="minorBidi"/>
+        </w:rPr>
+        <w:t>tissue in the upper respiratory tract</w:t>
+      </w:r>
+      <w:r>
+        <w:rPr>
+          <w:rFonts w:asciiTheme="minorBidi" w:hAnsiTheme="minorBidi"/>
+        </w:rPr>
+        <w:t xml:space="preserve"> </w:t>
+      </w:r>
+      <w:r>
+        <w:rPr>
+          <w:rFonts w:asciiTheme="minorBidi" w:hAnsiTheme="minorBidi"/>
+        </w:rPr>
+        <w:fldChar w:fldCharType="begin" w:fldLock="1"/>
+      </w:r>
+      <w:r>
+        <w:rPr>
+          <w:rFonts w:asciiTheme="minorBidi" w:hAnsiTheme="minorBidi"/>
+        </w:rPr>
+        <w:instrText>ADDIN paperpile_citation &lt;clusterId&gt;X776E734A224X827&lt;/clusterId&gt;&lt;metadata&gt;&lt;citation&gt;&lt;id&gt;13b0a421-c39c-4739-95d4-d00515911705&lt;/id&gt;&lt;/citation&gt;&lt;/metadata&gt;&lt;data&gt;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&lt;/data&gt; \* MERGEFORMAT</w:instrText>
+      </w:r>
+      <w:r>
+        <w:rPr>
+          <w:rFonts w:asciiTheme="minorBidi" w:hAnsiTheme="minorBidi"/>
+        </w:rPr>
+        <w:fldChar w:fldCharType="separate"/>
+      </w:r>
+      <w:r>
+        <w:rPr>
+          <w:rFonts w:asciiTheme="minorBidi" w:hAnsiTheme="minorBidi"/>
+          <w:noProof/>
+        </w:rPr>
+        <w:t>(Marik et al., 2021)</w:t>
+      </w:r>
+      <w:r>
+        <w:rPr>
+          <w:rFonts w:asciiTheme="minorBidi" w:hAnsiTheme="minorBidi"/>
+        </w:rPr>
+        <w:fldChar w:fldCharType="end"/>
+      </w:r>
+      <w:r>
+        <w:rPr>
+          <w:rFonts w:asciiTheme="minorBidi" w:hAnsiTheme="minorBidi"/>
+        </w:rPr>
+        <w:t>. T</w:t>
+      </w:r>
+      <w:r>
+        <w:rPr>
+          <w:rFonts w:asciiTheme="minorBidi" w:hAnsiTheme="minorBidi"/>
+        </w:rPr>
+        <w:t>his where</w:t>
+      </w:r>
+      <w:r>
+        <w:rPr>
+          <w:rFonts w:asciiTheme="minorBidi" w:hAnsiTheme="minorBidi"/>
+        </w:rPr>
+        <w:t xml:space="preserve"> the angiotensin</w:t>
+      </w:r>
+      <w:r>
+        <w:rPr>
+          <w:rFonts w:asciiTheme="minorBidi" w:hAnsiTheme="minorBidi"/>
+        </w:rPr>
+        <w:t xml:space="preserve">-converting enzyme 2 is </w:t>
+      </w:r>
+      <w:r>
+        <w:rPr>
+          <w:rFonts w:asciiTheme="minorBidi" w:hAnsiTheme="minorBidi"/>
+        </w:rPr>
+        <w:t xml:space="preserve">expressed </w:t>
+      </w:r>
+      <w:r>
+        <w:rPr>
+          <w:rFonts w:asciiTheme="minorBidi" w:hAnsiTheme="minorBidi"/>
+        </w:rPr>
+        <w:fldChar w:fldCharType="begin" w:fldLock="1"/>
+      </w:r>
+      <w:r>
+        <w:rPr>
+          <w:rFonts w:asciiTheme="minorBidi" w:hAnsiTheme="minorBidi"/>
+        </w:rPr>
+        <w:instrText>ADDIN paperpile_citation &lt;clusterId&gt;O489C749R221V842&lt;/clusterId&gt;&lt;metadata&gt;&lt;citation&gt;&lt;id&gt;e4b31cd1-a120-4bdb-892a-348b2645be06&lt;/id&gt;&lt;/citation&gt;&lt;/metadata&gt;&lt;data&gt;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&lt;/data&gt; \* MERGEFORMAT</w:instrText>
+      </w:r>
+      <w:r>
+        <w:rPr>
+          <w:rFonts w:asciiTheme="minorBidi" w:hAnsiTheme="minorBidi"/>
+        </w:rPr>
+        <w:fldChar w:fldCharType="separate"/>
+      </w:r>
+      <w:r>
+        <w:rPr>
+          <w:rFonts w:asciiTheme="minorBidi" w:hAnsiTheme="minorBidi"/>
+          <w:noProof/>
+        </w:rPr>
+        <w:t>(Li et al., 2020)</w:t>
+      </w:r>
+      <w:r>
+        <w:rPr>
+          <w:rFonts w:asciiTheme="minorBidi" w:hAnsiTheme="minorBidi"/>
+        </w:rPr>
+        <w:fldChar w:fldCharType="end"/>
+      </w:r>
+      <w:r>
+        <w:rPr>
+          <w:rFonts w:asciiTheme="minorBidi" w:hAnsiTheme="minorBidi"/>
+        </w:rPr>
+        <w:t>.</w:t>
+      </w:r>
+      <w:r>
+        <w:rPr>
+          <w:rFonts w:asciiTheme="minorBidi" w:hAnsiTheme="minorBidi"/>
+        </w:rPr>
+        <w:t xml:space="preserve"> </w:t>
+      </w:r>
+      <w:r>
+        <w:rPr>
+          <w:rFonts w:asciiTheme="minorBidi" w:hAnsiTheme="minorBidi"/>
+        </w:rPr>
+        <w:t>SARS-CoV-1, MERS-CoV and SARS-CoV-2 have emerged over the past 25 years</w:t>
+      </w:r>
+      <w:r>
+        <w:rPr>
+          <w:rFonts w:asciiTheme="minorBidi" w:hAnsiTheme="minorBidi"/>
+        </w:rPr>
+        <w:t xml:space="preserve">, with several outbreaks occurring. </w:t>
+      </w:r>
+      <w:r>
+        <w:rPr>
+          <w:rFonts w:asciiTheme="minorBidi" w:hAnsiTheme="minorBidi"/>
+        </w:rPr>
+        <w:t>Most notably the SARS-CoV-1 2002-2004</w:t>
+      </w:r>
+      <w:r>
+        <w:rPr>
+          <w:rFonts w:asciiTheme="minorBidi" w:hAnsiTheme="minorBidi"/>
+        </w:rPr>
+        <w:t xml:space="preserve"> outbreak, </w:t>
+      </w:r>
+      <w:r>
+        <w:rPr>
+          <w:rFonts w:asciiTheme="minorBidi" w:hAnsiTheme="minorBidi"/>
+        </w:rPr>
+        <w:t xml:space="preserve">2015 MERS </w:t>
+      </w:r>
+      <w:r>
+        <w:rPr>
+          <w:rFonts w:asciiTheme="minorBidi" w:hAnsiTheme="minorBidi"/>
+        </w:rPr>
+        <w:t xml:space="preserve">outbreak in South Korea and </w:t>
+      </w:r>
+      <w:r>
+        <w:rPr>
+          <w:rFonts w:asciiTheme="minorBidi" w:hAnsiTheme="minorBidi"/>
+        </w:rPr>
+        <w:t xml:space="preserve">the COVID-19 pandemic as a result SARS-CoV-2 </w:t>
+      </w:r>
+      <w:r>
+        <w:rPr>
+          <w:rFonts w:asciiTheme="minorBidi" w:hAnsiTheme="minorBidi"/>
+          <w:b/>
+          <w:bCs/>
+        </w:rPr>
+        <w:fldChar w:fldCharType="begin" w:fldLock="1"/>
+      </w:r>
+      <w:r>
+        <w:rPr>
+          <w:rFonts w:asciiTheme="minorBidi" w:hAnsiTheme="minorBidi"/>
+          <w:b/>
+          <w:bCs/>
+        </w:rPr>
+        <w:instrText>ADDIN paperpile_citation &lt;clusterId&gt;Q759D117T597X212&lt;/clusterId&gt;&lt;metadata&gt;&lt;citation&gt;&lt;id&gt;81f3cce1-190e-4998-9304-9bf9a5abe9e1&lt;/id&gt;&lt;/citation&gt;&lt;/metadata&gt;&lt;data&gt;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&lt;/data&gt; \* MERGEFORMAT</w:instrText>
+      </w:r>
+      <w:r>
+        <w:rPr>
+          <w:rFonts w:asciiTheme="minorBidi" w:hAnsiTheme="minorBidi"/>
+          <w:b/>
+          <w:bCs/>
+        </w:rPr>
+        <w:fldChar w:fldCharType="separate"/>
+      </w:r>
+      <w:r>
+        <w:rPr>
+          <w:rFonts w:asciiTheme="minorBidi" w:hAnsiTheme="minorBidi"/>
+          <w:bCs/>
+          <w:noProof/>
+        </w:rPr>
+        <w:t>(Arora et al., 2020)</w:t>
+      </w:r>
+      <w:r>
+        <w:rPr>
+          <w:rFonts w:asciiTheme="minorBidi" w:hAnsiTheme="minorBidi"/>
+          <w:b/>
+          <w:bCs/>
+        </w:rPr>
+        <w:fldChar w:fldCharType="end"/>
+      </w:r>
+      <w:r>
+        <w:rPr>
+          <w:rFonts w:asciiTheme="minorBidi" w:hAnsiTheme="minorBidi"/>
+        </w:rPr>
+        <w:t>.</w:t>
+      </w:r>
+      <w:r>
+        <w:rPr>
+          <w:rFonts w:asciiTheme="minorBidi" w:hAnsiTheme="minorBidi"/>
+        </w:rPr>
+        <w:t xml:space="preserve"> There appears to be a growing trend in the </w:t>
+      </w:r>
+      <w:r>
+        <w:rPr>
+          <w:rFonts w:asciiTheme="minorBidi" w:hAnsiTheme="minorBidi"/>
+        </w:rPr>
+        <w:t xml:space="preserve">in the </w:t>
+      </w:r>
+      <w:r>
+        <w:rPr>
+          <w:rFonts w:asciiTheme="minorBidi" w:hAnsiTheme="minorBidi"/>
+        </w:rPr>
+        <w:t xml:space="preserve">prevalence </w:t>
+      </w:r>
+      <w:r>
+        <w:rPr>
+          <w:rFonts w:asciiTheme="minorBidi" w:hAnsiTheme="minorBidi"/>
+        </w:rPr>
+        <w:t xml:space="preserve">of coronaviruses </w:t>
+      </w:r>
+      <w:r>
+        <w:rPr>
+          <w:rFonts w:asciiTheme="minorBidi" w:hAnsiTheme="minorBidi"/>
+        </w:rPr>
+        <w:t>outbreaks, even though the rates of SARS-CoV-2 have greatly diminished</w:t>
+      </w:r>
+      <w:r>
+        <w:rPr>
+          <w:rFonts w:asciiTheme="minorBidi" w:hAnsiTheme="minorBidi"/>
+        </w:rPr>
+        <w:t xml:space="preserve"> </w:t>
+      </w:r>
+      <w:r>
+        <w:rPr>
+          <w:rFonts w:asciiTheme="minorBidi" w:hAnsiTheme="minorBidi"/>
+        </w:rPr>
+        <w:fldChar w:fldCharType="begin" w:fldLock="1"/>
+      </w:r>
+      <w:r>
+        <w:rPr>
+          <w:rFonts w:asciiTheme="minorBidi" w:hAnsiTheme="minorBidi"/>
+        </w:rPr>
+        <w:instrText>ADDIN paperpile_citation &lt;clusterId&gt;E146L493H784E417&lt;/clusterId&gt;&lt;metadata&gt;&lt;citation&gt;&lt;id&gt;b6fb512c-64b0-433f-b399-c3d01c0e1d27&lt;/id&gt;&lt;/citation&gt;&lt;/metadata&gt;&lt;data&gt;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&lt;/data&gt; \* MERGEFORMAT</w:instrText>
+      </w:r>
+      <w:r>
+        <w:rPr>
+          <w:rFonts w:asciiTheme="minorBidi" w:hAnsiTheme="minorBidi"/>
+        </w:rPr>
+        <w:fldChar w:fldCharType="separate"/>
+      </w:r>
+      <w:r>
+        <w:rPr>
+          <w:rFonts w:asciiTheme="minorBidi" w:hAnsiTheme="minorBidi"/>
+          <w:noProof/>
+        </w:rPr>
+        <w:t>(Anon)</w:t>
+      </w:r>
+      <w:r>
+        <w:rPr>
+          <w:rFonts w:asciiTheme="minorBidi" w:hAnsiTheme="minorBidi"/>
+        </w:rPr>
+        <w:fldChar w:fldCharType="end"/>
+      </w:r>
+      <w:r>
+        <w:rPr>
+          <w:rFonts w:asciiTheme="minorBidi" w:hAnsiTheme="minorBidi"/>
+        </w:rPr>
+        <w:t>. T</w:t>
+      </w:r>
+      <w:r>
+        <w:rPr>
+          <w:rFonts w:asciiTheme="minorBidi" w:hAnsiTheme="minorBidi"/>
+        </w:rPr>
+        <w:t xml:space="preserve">his stresses the importance of studying </w:t>
+      </w:r>
+      <w:r>
+        <w:rPr>
+          <w:rFonts w:asciiTheme="minorBidi" w:hAnsiTheme="minorBidi"/>
+        </w:rPr>
+        <w:t xml:space="preserve">SARS-CoV-2 and other related to viruses, so that </w:t>
+      </w:r>
+      <w:r>
+        <w:rPr>
+          <w:rFonts w:asciiTheme="minorBidi" w:hAnsiTheme="minorBidi"/>
+        </w:rPr>
+        <w:t>globally we are better prepared to combat the next epidemic or pandemic.</w:t>
+      </w:r>
+    </w:p>
+    <w:p>
+      <w:pPr>
+        <w:spacing w:after="240" w:line="240" w:lineRule="auto"/>
+        <w:rPr>
+          <w:rFonts w:asciiTheme="minorBidi" w:hAnsiTheme="minorBidi"/>
+          <w:b/>
+          <w:bCs/>
+        </w:rPr>
+      </w:pPr>
+      <w:r>
+        <w:rPr>
+          <w:rFonts w:asciiTheme="minorBidi" w:hAnsiTheme="minorBidi"/>
+          <w:b/>
+          <w:bCs/>
+        </w:rPr>
+        <w:t>Background</w:t>
+      </w:r>
+      <w:r>
+        <w:rPr>
+          <w:rFonts w:asciiTheme="minorBidi" w:hAnsiTheme="minorBidi"/>
+          <w:b/>
+          <w:bCs/>
+        </w:rPr>
+        <w:t>: SARS-CoV-2 structural and mo</w:t>
+      </w:r>
+      <w:r>
+        <w:rPr>
+          <w:rFonts w:asciiTheme="minorBidi" w:hAnsiTheme="minorBidi"/>
+          <w:b/>
+          <w:bCs/>
+        </w:rPr>
+        <w:t>lecular information</w:t>
+      </w:r>
+    </w:p>
+    <w:p>
+      <w:pPr>
+        <w:spacing w:after="240"/>
+        <w:rPr>
+          <w:rFonts w:asciiTheme="minorBidi" w:hAnsiTheme="minorBidi"/>
+        </w:rPr>
+      </w:pPr>
+      <w:r>
+        <w:rPr>
+          <w:rFonts w:asciiTheme="minorBidi" w:hAnsiTheme="minorBidi"/>
+        </w:rPr>
+        <w:lastRenderedPageBreak/>
+        <w:t xml:space="preserve">Coronaviruses are of the order Nidovirales, which is comprised of several families of related viruses </w:t>
+      </w:r>
+      <w:r>
+        <w:rPr>
+          <w:rFonts w:asciiTheme="minorBidi" w:hAnsiTheme="minorBidi"/>
+        </w:rPr>
+        <w:fldChar w:fldCharType="begin" w:fldLock="1"/>
+      </w:r>
+      <w:r>
+        <w:rPr>
+          <w:rFonts w:asciiTheme="minorBidi" w:hAnsiTheme="minorBidi"/>
+        </w:rPr>
         <w:instrText>ADDIN paperpile_citation &lt;clusterId&gt;J184X244T535Q355&lt;/clusterId&gt;&lt;metadata&gt;&lt;citation&gt;&lt;id&gt;56ba7b09-ce68-43fc-94b9-1f945df769c8&lt;/id&gt;&lt;/citation&gt;&lt;/metadata&gt;&lt;data&gt;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&lt;/data&gt; \* MERGEFORMAT</w:instrText>
       </w:r>
       <w:r>
@@ -791,25 +1352,25 @@
         <w:rPr>
           <w:rFonts w:asciiTheme="minorBidi" w:hAnsiTheme="minorBidi"/>
         </w:rPr>
-        <w:t>SARS-CoV-2 is a more recent virus that has impacted humanity, human coronaviruses (CoVs), HCoV-229E and HCoV-OC4</w:t>
-      </w:r>
-      <w:r>
-        <w:rPr>
-          <w:rFonts w:asciiTheme="minorBidi" w:hAnsiTheme="minorBidi"/>
-        </w:rPr>
-        <w:t>3</w:t>
-      </w:r>
-      <w:r>
-        <w:rPr>
-          <w:rFonts w:asciiTheme="minorBidi" w:hAnsiTheme="minorBidi"/>
-        </w:rPr>
-        <w:t xml:space="preserve">, have co-existed for </w:t>
-      </w:r>
-      <w:r>
-        <w:rPr>
-          <w:rFonts w:asciiTheme="minorBidi" w:hAnsiTheme="minorBidi"/>
-        </w:rPr>
-        <w:t xml:space="preserve">centuries </w:t>
+        <w:t xml:space="preserve">CoVs are </w:t>
+      </w:r>
+      <w:r>
+        <w:rPr>
+          <w:rFonts w:asciiTheme="minorBidi" w:hAnsiTheme="minorBidi"/>
+        </w:rPr>
+        <w:t xml:space="preserve">enveloped positive-sense single-stranded </w:t>
+      </w:r>
+      <w:r>
+        <w:rPr>
+          <w:rFonts w:asciiTheme="minorBidi" w:hAnsiTheme="minorBidi"/>
+        </w:rPr>
+        <w:t>RNA viruses</w:t>
+      </w:r>
+      <w:r>
+        <w:rPr>
+          <w:rFonts w:asciiTheme="minorBidi" w:hAnsiTheme="minorBidi"/>
+        </w:rPr>
+        <w:t xml:space="preserve"> </w:t>
       </w:r>
       <w:r>
         <w:rPr>
@@ -821,7 +1382,7 @@
         <w:rPr>
           <w:rFonts w:asciiTheme="minorBidi" w:hAnsiTheme="minorBidi"/>
         </w:rPr>
-        <w:instrText>ADDIN paperpile_citation &lt;clusterId&gt;U565B623X113U796&lt;/clusterId&gt;&lt;metadata&gt;&lt;citation&gt;&lt;id&gt;582975f7-b6e9-4983-a6a2-105d47ba46ee&lt;/id&gt;&lt;/citation&gt;&lt;/metadata&gt;&lt;data&gt;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&lt;/data&gt; \* MERGEFORMAT</w:instrText>
+        <w:instrText>ADDIN paperpile_citation &lt;clusterId&gt;I527V874K265I888&lt;/clusterId&gt;&lt;metadata&gt;&lt;citation&gt;&lt;id&gt;cac266df-9d9b-4b49-9e6a-66aed07cce44&lt;/id&gt;&lt;/citation&gt;&lt;/metadata&gt;&lt;data&gt;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&lt;/data&gt; \* MERGEFORMAT</w:instrText>
       </w:r>
       <w:r>
         <w:rPr>
@@ -834,7 +1395,7 @@
           <w:rFonts w:asciiTheme="minorBidi" w:hAnsiTheme="minorBidi"/>
           <w:noProof/>
         </w:rPr>
-        <w:t>(Pyrc et al., 2006)</w:t>
+        <w:t>(Yang and Rao, 2021)</w:t>
       </w:r>
       <w:r>
         <w:rPr>
@@ -852,13 +1413,98 @@
         <w:rPr>
           <w:rFonts w:asciiTheme="minorBidi" w:hAnsiTheme="minorBidi"/>
         </w:rPr>
-        <w:t xml:space="preserve"> These viruses result in far more mild </w:t>
-      </w:r>
-      <w:r>
-        <w:rPr>
-          <w:rFonts w:asciiTheme="minorBidi" w:hAnsiTheme="minorBidi"/>
-        </w:rPr>
-        <w:t>symptoms similar to that of the common cold</w:t>
+        <w:t xml:space="preserve"> Known</w:t>
+      </w:r>
+      <w:r>
+        <w:rPr>
+          <w:rFonts w:asciiTheme="minorBidi" w:hAnsiTheme="minorBidi"/>
+        </w:rPr>
+        <w:t xml:space="preserve"> for having </w:t>
+      </w:r>
+      <w:r>
+        <w:rPr>
+          <w:rFonts w:asciiTheme="minorBidi" w:hAnsiTheme="minorBidi"/>
+        </w:rPr>
+        <w:t>a high mutation and recombination rate</w:t>
+      </w:r>
+      <w:r>
+        <w:rPr>
+          <w:rFonts w:asciiTheme="minorBidi" w:hAnsiTheme="minorBidi"/>
+        </w:rPr>
+        <w:t>,</w:t>
+      </w:r>
+      <w:r>
+        <w:rPr>
+          <w:rFonts w:asciiTheme="minorBidi" w:hAnsiTheme="minorBidi"/>
+        </w:rPr>
+        <w:t xml:space="preserve"> CoVs</w:t>
+      </w:r>
+      <w:r>
+        <w:rPr>
+          <w:rFonts w:asciiTheme="minorBidi" w:hAnsiTheme="minorBidi"/>
+        </w:rPr>
+        <w:t xml:space="preserve"> unlike </w:t>
+      </w:r>
+      <w:r>
+        <w:rPr>
+          <w:rFonts w:asciiTheme="minorBidi" w:hAnsiTheme="minorBidi"/>
+        </w:rPr>
+        <w:t>most RNA viruses</w:t>
+      </w:r>
+      <w:r>
+        <w:rPr>
+          <w:rFonts w:asciiTheme="minorBidi" w:hAnsiTheme="minorBidi"/>
+        </w:rPr>
+        <w:t xml:space="preserve"> have </w:t>
+      </w:r>
+      <w:r>
+        <w:rPr>
+          <w:rFonts w:asciiTheme="minorBidi" w:hAnsiTheme="minorBidi"/>
+        </w:rPr>
+        <w:t xml:space="preserve">a genetic exonuclease proofreading </w:t>
+      </w:r>
+      <w:r>
+        <w:rPr>
+          <w:rFonts w:asciiTheme="minorBidi" w:hAnsiTheme="minorBidi"/>
+        </w:rPr>
+        <w:t>mechanism</w:t>
+      </w:r>
+      <w:r>
+        <w:rPr>
+          <w:rFonts w:asciiTheme="minorBidi" w:hAnsiTheme="minorBidi"/>
+        </w:rPr>
+        <w:t xml:space="preserve"> </w:t>
+      </w:r>
+      <w:r>
+        <w:rPr>
+          <w:rFonts w:asciiTheme="minorBidi" w:hAnsiTheme="minorBidi"/>
+        </w:rPr>
+        <w:fldChar w:fldCharType="begin" w:fldLock="1"/>
+      </w:r>
+      <w:r>
+        <w:rPr>
+          <w:rFonts w:asciiTheme="minorBidi" w:hAnsiTheme="minorBidi"/>
+        </w:rPr>
+        <w:instrText>ADDIN paperpile_citation &lt;clusterId&gt;W319J496Z177D771&lt;/clusterId&gt;&lt;metadata&gt;&lt;citation&gt;&lt;id&gt;ec4e13ad-281b-42cf-8d66-08896b115005&lt;/id&gt;&lt;/citation&gt;&lt;/metadata&gt;&lt;data&gt;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&lt;/data&gt; \* MERGEFORMAT</w:instrText>
+      </w:r>
+      <w:r>
+        <w:rPr>
+          <w:rFonts w:asciiTheme="minorBidi" w:hAnsiTheme="minorBidi"/>
+        </w:rPr>
+        <w:fldChar w:fldCharType="separate"/>
+      </w:r>
+      <w:r>
+        <w:rPr>
+          <w:rFonts w:asciiTheme="minorBidi" w:hAnsiTheme="minorBidi"/>
+          <w:noProof/>
+        </w:rPr>
+        <w:t>(Cui, Li and Shi, 2019)</w:t>
+      </w:r>
+      <w:r>
+        <w:rPr>
+          <w:rFonts w:asciiTheme="minorBidi" w:hAnsiTheme="minorBidi"/>
+        </w:rPr>
+        <w:fldChar w:fldCharType="end"/>
       </w:r>
       <w:r>
         <w:rPr>
@@ -868,131 +1514,276 @@
       </w:r>
       <w:r>
         <w:rPr>
-          <w:rFonts w:asciiTheme="minorBidi" w:hAnsiTheme="minorBidi"/>
-        </w:rPr>
-        <w:t xml:space="preserve"> This is in </w:t>
-      </w:r>
-      <w:r>
-        <w:rPr>
-          <w:rFonts w:asciiTheme="minorBidi" w:hAnsiTheme="minorBidi"/>
-        </w:rPr>
-        <w:t xml:space="preserve">stark comparison with </w:t>
-      </w:r>
-      <w:r>
-        <w:rPr>
-          <w:rFonts w:asciiTheme="minorBidi" w:hAnsiTheme="minorBidi"/>
-        </w:rPr>
-        <w:t xml:space="preserve">severe </w:t>
-      </w:r>
-      <w:r>
-        <w:rPr>
-          <w:rFonts w:asciiTheme="minorBidi" w:hAnsiTheme="minorBidi"/>
-        </w:rPr>
-        <w:t xml:space="preserve">acute respiratory syndrome coronavirus 1 (SARS-CoV-1), </w:t>
-      </w:r>
-      <w:r>
-        <w:rPr>
-          <w:rFonts w:asciiTheme="minorBidi" w:hAnsiTheme="minorBidi"/>
-        </w:rPr>
-        <w:t>M</w:t>
-      </w:r>
-      <w:r>
-        <w:rPr>
-          <w:rFonts w:asciiTheme="minorBidi" w:hAnsiTheme="minorBidi"/>
-        </w:rPr>
-        <w:t xml:space="preserve">iddle </w:t>
-      </w:r>
-      <w:r>
-        <w:rPr>
-          <w:rFonts w:asciiTheme="minorBidi" w:hAnsiTheme="minorBidi"/>
-        </w:rPr>
-        <w:t xml:space="preserve">East </w:t>
-      </w:r>
-      <w:r>
-        <w:rPr>
-          <w:rFonts w:asciiTheme="minorBidi" w:hAnsiTheme="minorBidi"/>
-        </w:rPr>
-        <w:t>respiratory syndrome</w:t>
-      </w:r>
-      <w:r>
-        <w:rPr>
-          <w:rFonts w:asciiTheme="minorBidi" w:hAnsiTheme="minorBidi"/>
-        </w:rPr>
-        <w:t xml:space="preserve"> – related coronavirus</w:t>
-      </w:r>
-      <w:r>
-        <w:rPr>
-          <w:rFonts w:asciiTheme="minorBidi" w:hAnsiTheme="minorBidi"/>
-        </w:rPr>
-        <w:t xml:space="preserve"> (MERS</w:t>
-      </w:r>
-      <w:r>
-        <w:rPr>
-          <w:rFonts w:asciiTheme="minorBidi" w:hAnsiTheme="minorBidi"/>
-        </w:rPr>
-        <w:t xml:space="preserve">-CoV) and </w:t>
-      </w:r>
-      <w:r>
-        <w:rPr>
-          <w:rFonts w:asciiTheme="minorBidi" w:hAnsiTheme="minorBidi"/>
-        </w:rPr>
-        <w:t>severe acute respiratory coronavirus</w:t>
-      </w:r>
-      <w:r>
-        <w:rPr>
-          <w:rFonts w:asciiTheme="minorBidi" w:hAnsiTheme="minorBidi"/>
-        </w:rPr>
-        <w:t xml:space="preserve"> 2 (SARS-CoV-2)</w:t>
-      </w:r>
-      <w:r>
-        <w:rPr>
-          <w:rFonts w:asciiTheme="minorBidi" w:hAnsiTheme="minorBidi"/>
-        </w:rPr>
-        <w:t xml:space="preserve">, which </w:t>
-      </w:r>
-      <w:r>
-        <w:rPr>
-          <w:rFonts w:asciiTheme="minorBidi" w:hAnsiTheme="minorBidi"/>
-        </w:rPr>
-        <w:t>are all highly pathogenic.</w:t>
-      </w:r>
-      <w:r>
-        <w:rPr>
-          <w:rFonts w:asciiTheme="minorBidi" w:hAnsiTheme="minorBidi"/>
-        </w:rPr>
-        <w:t xml:space="preserve"> This high pathogenicity exists due </w:t>
-      </w:r>
-      <w:r>
-        <w:rPr>
-          <w:rFonts w:asciiTheme="minorBidi" w:hAnsiTheme="minorBidi"/>
-        </w:rPr>
-        <w:t xml:space="preserve">to the viruses targeting important cellular tissues, </w:t>
-      </w:r>
-      <w:r>
-        <w:rPr>
-          <w:rFonts w:asciiTheme="minorBidi" w:hAnsiTheme="minorBidi"/>
-        </w:rPr>
-        <w:t xml:space="preserve">bronchial epithelial cells and </w:t>
-      </w:r>
-      <w:r>
-        <w:rPr>
-          <w:rFonts w:asciiTheme="minorBidi" w:hAnsiTheme="minorBidi"/>
-        </w:rPr>
-        <w:t>tissue in the upper respiratory tract</w:t>
-      </w:r>
-      <w:r>
-        <w:rPr>
-          <w:rFonts w:asciiTheme="minorBidi" w:hAnsiTheme="minorBidi"/>
+          <w:rFonts w:ascii="Arial" w:eastAsia="Times New Roman" w:hAnsi="Arial" w:cs="Arial"/>
+          <w:color w:val="000000"/>
+          <w:kern w:val="0"/>
+          <w:sz w:val="30"/>
+          <w:szCs w:val="30"/>
+          <w:lang w:eastAsia="en-GB"/>
+          <w14:ligatures w14:val="none"/>
         </w:rPr>
         <w:t xml:space="preserve"> </w:t>
       </w:r>
       <w:r>
         <w:rPr>
-          <w:rFonts w:asciiTheme="minorBidi" w:hAnsiTheme="minorBidi"/>
-          <w:b/>
-          <w:bCs/>
-        </w:rPr>
-        <w:t>(source)</w:t>
+          <w:rFonts w:ascii="Arial" w:eastAsia="Times New Roman" w:hAnsi="Arial" w:cs="Arial"/>
+          <w:color w:val="000000"/>
+          <w:kern w:val="0"/>
+          <w:lang w:eastAsia="en-GB"/>
+          <w14:ligatures w14:val="none"/>
+        </w:rPr>
+        <w:t>This g</w:t>
+      </w:r>
+      <w:r>
+        <w:rPr>
+          <w:rFonts w:asciiTheme="minorBidi" w:hAnsiTheme="minorBidi"/>
+        </w:rPr>
+        <w:t xml:space="preserve">enetic proofreading mechanism </w:t>
+      </w:r>
+      <w:r>
+        <w:rPr>
+          <w:rFonts w:asciiTheme="minorBidi" w:hAnsiTheme="minorBidi"/>
+        </w:rPr>
+        <w:t>would</w:t>
+      </w:r>
+      <w:r>
+        <w:rPr>
+          <w:rFonts w:asciiTheme="minorBidi" w:hAnsiTheme="minorBidi"/>
+        </w:rPr>
+        <w:t xml:space="preserve"> usually</w:t>
+      </w:r>
+      <w:r>
+        <w:rPr>
+          <w:rFonts w:asciiTheme="minorBidi" w:hAnsiTheme="minorBidi"/>
+        </w:rPr>
+        <w:t xml:space="preserve"> </w:t>
+      </w:r>
+      <w:r>
+        <w:rPr>
+          <w:rFonts w:asciiTheme="minorBidi" w:hAnsiTheme="minorBidi"/>
+        </w:rPr>
+        <w:t xml:space="preserve">lead </w:t>
+      </w:r>
+      <w:r>
+        <w:rPr>
+          <w:rFonts w:asciiTheme="minorBidi" w:hAnsiTheme="minorBidi"/>
+        </w:rPr>
+        <w:t xml:space="preserve">to a high fidelity rate and potentially lower mutation rate, </w:t>
+      </w:r>
+      <w:r>
+        <w:rPr>
+          <w:rFonts w:asciiTheme="minorBidi" w:hAnsiTheme="minorBidi"/>
+        </w:rPr>
+        <w:t>h</w:t>
+      </w:r>
+      <w:r>
+        <w:rPr>
+          <w:rFonts w:asciiTheme="minorBidi" w:hAnsiTheme="minorBidi"/>
+        </w:rPr>
+        <w:t>owever,</w:t>
+      </w:r>
+      <w:r>
+        <w:rPr>
+          <w:rFonts w:asciiTheme="minorBidi" w:hAnsiTheme="minorBidi"/>
+        </w:rPr>
+        <w:t xml:space="preserve"> </w:t>
+      </w:r>
+      <w:r>
+        <w:rPr>
+          <w:rFonts w:asciiTheme="minorBidi" w:hAnsiTheme="minorBidi"/>
+        </w:rPr>
+        <w:t>a high mutation rate still exists.</w:t>
+      </w:r>
+      <w:r>
+        <w:rPr>
+          <w:rFonts w:asciiTheme="minorBidi" w:hAnsiTheme="minorBidi"/>
+        </w:rPr>
+        <w:t xml:space="preserve"> SARS-CoV-2 enters the human cell </w:t>
+      </w:r>
+      <w:r>
+        <w:rPr>
+          <w:rFonts w:asciiTheme="minorBidi" w:hAnsiTheme="minorBidi"/>
+        </w:rPr>
+        <w:t xml:space="preserve">by binding </w:t>
+      </w:r>
+      <w:r>
+        <w:rPr>
+          <w:rFonts w:asciiTheme="minorBidi" w:hAnsiTheme="minorBidi"/>
+        </w:rPr>
+        <w:t xml:space="preserve">to several different </w:t>
+      </w:r>
+      <w:r>
+        <w:rPr>
+          <w:rFonts w:asciiTheme="minorBidi" w:hAnsiTheme="minorBidi"/>
+        </w:rPr>
+        <w:t xml:space="preserve">cellular entry receptors, such as, </w:t>
+      </w:r>
+      <w:r>
+        <w:rPr>
+          <w:rFonts w:asciiTheme="minorBidi" w:hAnsiTheme="minorBidi"/>
+        </w:rPr>
+        <w:t>angiotensin</w:t>
+      </w:r>
+      <w:r>
+        <w:rPr>
+          <w:rFonts w:asciiTheme="minorBidi" w:hAnsiTheme="minorBidi"/>
+        </w:rPr>
+        <w:t>-converting enzyme 2,</w:t>
+      </w:r>
+      <w:r>
+        <w:rPr>
+          <w:rFonts w:asciiTheme="minorBidi" w:hAnsiTheme="minorBidi"/>
+        </w:rPr>
+        <w:t xml:space="preserve"> through its spike protein</w:t>
+      </w:r>
+      <w:r>
+        <w:rPr>
+          <w:rFonts w:asciiTheme="minorBidi" w:hAnsiTheme="minorBidi"/>
+        </w:rPr>
+        <w:t xml:space="preserve"> </w:t>
+      </w:r>
+      <w:r>
+        <w:rPr>
+          <w:rFonts w:asciiTheme="minorBidi" w:hAnsiTheme="minorBidi"/>
+        </w:rPr>
+        <w:fldChar w:fldCharType="begin" w:fldLock="1"/>
+      </w:r>
+      <w:r>
+        <w:rPr>
+          <w:rFonts w:asciiTheme="minorBidi" w:hAnsiTheme="minorBidi"/>
+        </w:rPr>
+        <w:instrText>ADDIN paperpile_citation &lt;clusterId&gt;M332A382W973T494&lt;/clusterId&gt;&lt;metadata&gt;&lt;citation&gt;&lt;id&gt;fdaf1218-44e7-4d8b-9bc7-999cee9cd48a&lt;/id&gt;&lt;/citation&gt;&lt;/metadata&gt;&lt;data&gt;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&lt;/data&gt; \* MERGEFORMAT</w:instrText>
+      </w:r>
+      <w:r>
+        <w:rPr>
+          <w:rFonts w:asciiTheme="minorBidi" w:hAnsiTheme="minorBidi"/>
+        </w:rPr>
+        <w:fldChar w:fldCharType="separate"/>
+      </w:r>
+      <w:r>
+        <w:rPr>
+          <w:rFonts w:asciiTheme="minorBidi" w:hAnsiTheme="minorBidi"/>
+          <w:noProof/>
+        </w:rPr>
+        <w:t>(Hoffmann et al., 2020)</w:t>
+      </w:r>
+      <w:r>
+        <w:rPr>
+          <w:rFonts w:asciiTheme="minorBidi" w:hAnsiTheme="minorBidi"/>
+        </w:rPr>
+        <w:fldChar w:fldCharType="end"/>
+      </w:r>
+      <w:r>
+        <w:rPr>
+          <w:rFonts w:asciiTheme="minorBidi" w:hAnsiTheme="minorBidi"/>
+        </w:rPr>
+        <w:t xml:space="preserve">. </w:t>
+      </w:r>
+      <w:r>
+        <w:rPr>
+          <w:rFonts w:asciiTheme="minorBidi" w:hAnsiTheme="minorBidi"/>
+        </w:rPr>
+        <w:t xml:space="preserve">The spike protein </w:t>
+      </w:r>
+      <w:r>
+        <w:rPr>
+          <w:rFonts w:asciiTheme="minorBidi" w:hAnsiTheme="minorBidi"/>
+        </w:rPr>
+        <w:t xml:space="preserve">receptor binding domain (RBD) </w:t>
+      </w:r>
+      <w:r>
+        <w:rPr>
+          <w:rFonts w:asciiTheme="minorBidi" w:hAnsiTheme="minorBidi"/>
+        </w:rPr>
+        <w:t xml:space="preserve">of the S1 </w:t>
+      </w:r>
+      <w:r>
+        <w:rPr>
+          <w:rFonts w:asciiTheme="minorBidi" w:hAnsiTheme="minorBidi"/>
+        </w:rPr>
+        <w:t xml:space="preserve">subunit </w:t>
+      </w:r>
+      <w:r>
+        <w:rPr>
+          <w:rFonts w:asciiTheme="minorBidi" w:hAnsiTheme="minorBidi"/>
+        </w:rPr>
+        <w:t>catalyses the attachment</w:t>
+      </w:r>
+      <w:r>
+        <w:rPr>
+          <w:rFonts w:asciiTheme="minorBidi" w:hAnsiTheme="minorBidi"/>
+        </w:rPr>
+        <w:t xml:space="preserve"> directly</w:t>
+      </w:r>
+      <w:r>
+        <w:rPr>
+          <w:rFonts w:asciiTheme="minorBidi" w:hAnsiTheme="minorBidi"/>
+        </w:rPr>
+        <w:t xml:space="preserve"> to</w:t>
+      </w:r>
+      <w:r>
+        <w:rPr>
+          <w:rFonts w:asciiTheme="minorBidi" w:hAnsiTheme="minorBidi"/>
+        </w:rPr>
+        <w:t xml:space="preserve"> </w:t>
+      </w:r>
+      <w:r>
+        <w:rPr>
+          <w:rFonts w:asciiTheme="minorBidi" w:hAnsiTheme="minorBidi"/>
+        </w:rPr>
+        <w:t>the ACE2</w:t>
+      </w:r>
+      <w:r>
+        <w:rPr>
+          <w:rFonts w:asciiTheme="minorBidi" w:hAnsiTheme="minorBidi"/>
+        </w:rPr>
+        <w:t>. More specifically, residues of the receptor bindin</w:t>
+      </w:r>
+      <w:r>
+        <w:rPr>
+          <w:rFonts w:asciiTheme="minorBidi" w:hAnsiTheme="minorBidi"/>
+        </w:rPr>
+        <w:t xml:space="preserve">g motif are involved directly in the binding </w:t>
+      </w:r>
+      <w:r>
+        <w:rPr>
+          <w:rFonts w:asciiTheme="minorBidi" w:hAnsiTheme="minorBidi"/>
+          <w:b/>
+          <w:bCs/>
+        </w:rPr>
+        <w:fldChar w:fldCharType="begin" w:fldLock="1"/>
+      </w:r>
+      <w:r>
+        <w:rPr>
+          <w:rFonts w:asciiTheme="minorBidi" w:hAnsiTheme="minorBidi"/>
+          <w:b/>
+          <w:bCs/>
+        </w:rPr>
+        <w:instrText>ADDIN paperpile_citation &lt;clusterId&gt;A257O215K895I328&lt;/clusterId&gt;&lt;metadata&gt;&lt;citation&gt;&lt;id&gt;065d6cf6-425b-4bbe-9304-6d82259dff2b&lt;/id&gt;&lt;/citation&gt;&lt;/metadata&gt;&lt;data&gt;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&lt;/data&gt; \* MERGEFORMAT</w:instrText>
+      </w:r>
+      <w:r>
+        <w:rPr>
+          <w:rFonts w:asciiTheme="minorBidi" w:hAnsiTheme="minorBidi"/>
+          <w:b/>
+          <w:bCs/>
+        </w:rPr>
+        <w:fldChar w:fldCharType="separate"/>
+      </w:r>
+      <w:r>
+        <w:rPr>
+          <w:rFonts w:asciiTheme="minorBidi" w:hAnsiTheme="minorBidi"/>
+          <w:bCs/>
+          <w:noProof/>
+        </w:rPr>
+        <w:t>(Chen et al., 2020)</w:t>
+      </w:r>
+      <w:r>
+        <w:rPr>
+          <w:rFonts w:asciiTheme="minorBidi" w:hAnsiTheme="minorBidi"/>
+          <w:b/>
+          <w:bCs/>
+        </w:rPr>
+        <w:fldChar w:fldCharType="end"/>
       </w:r>
       <w:r>
         <w:rPr>
@@ -1000,61 +1791,43 @@
         </w:rPr>
         <w:t>.</w:t>
       </w:r>
-      <w:r>
-        <w:rPr>
-          <w:rFonts w:asciiTheme="minorBidi" w:hAnsiTheme="minorBidi"/>
-        </w:rPr>
-        <w:t xml:space="preserve"> </w:t>
-      </w:r>
-      <w:r>
-        <w:rPr>
-          <w:rFonts w:asciiTheme="minorBidi" w:hAnsiTheme="minorBidi"/>
-        </w:rPr>
-        <w:t>SARS-CoV-1, MERS-CoV and SARS-CoV-2 have emerged over the past 25 years</w:t>
-      </w:r>
-      <w:r>
-        <w:rPr>
-          <w:rFonts w:asciiTheme="minorBidi" w:hAnsiTheme="minorBidi"/>
-        </w:rPr>
-        <w:t xml:space="preserve">, with several outbreaks occurring. </w:t>
-      </w:r>
-      <w:r>
-        <w:rPr>
-          <w:rFonts w:asciiTheme="minorBidi" w:hAnsiTheme="minorBidi"/>
-        </w:rPr>
-        <w:t>Most notably the SARS-CoV-1 2002-2004</w:t>
-      </w:r>
-      <w:r>
-        <w:rPr>
-          <w:rFonts w:asciiTheme="minorBidi" w:hAnsiTheme="minorBidi"/>
-        </w:rPr>
-        <w:t xml:space="preserve"> outbreak, </w:t>
-      </w:r>
-      <w:r>
-        <w:rPr>
-          <w:rFonts w:asciiTheme="minorBidi" w:hAnsiTheme="minorBidi"/>
-        </w:rPr>
-        <w:t xml:space="preserve">2015 MERS </w:t>
-      </w:r>
-      <w:r>
-        <w:rPr>
-          <w:rFonts w:asciiTheme="minorBidi" w:hAnsiTheme="minorBidi"/>
-        </w:rPr>
-        <w:t xml:space="preserve">outbreak in South Korea and </w:t>
-      </w:r>
-      <w:r>
-        <w:rPr>
-          <w:rFonts w:asciiTheme="minorBidi" w:hAnsiTheme="minorBidi"/>
-        </w:rPr>
-        <w:t xml:space="preserve">the COVID-19 pandemic as a result SARS-CoV-2 </w:t>
-      </w:r>
-      <w:r>
-        <w:rPr>
-          <w:rFonts w:asciiTheme="minorBidi" w:hAnsiTheme="minorBidi"/>
-          <w:b/>
-          <w:bCs/>
-        </w:rPr>
-        <w:t>(source)</w:t>
+    </w:p>
+    <w:p>
+      <w:pPr>
+        <w:spacing w:after="240" w:line="240" w:lineRule="auto"/>
+        <w:rPr>
+          <w:rFonts w:asciiTheme="minorBidi" w:hAnsiTheme="minorBidi"/>
+          <w:b/>
+          <w:bCs/>
+        </w:rPr>
+      </w:pPr>
+      <w:r>
+        <w:rPr>
+          <w:rFonts w:asciiTheme="minorBidi" w:hAnsiTheme="minorBidi"/>
+          <w:b/>
+          <w:bCs/>
+        </w:rPr>
+        <w:t>Background: Spike glycoprotein</w:t>
+      </w:r>
+    </w:p>
+    <w:p>
+      <w:pPr>
+        <w:spacing w:after="240" w:line="240" w:lineRule="auto"/>
+        <w:rPr>
+          <w:rFonts w:asciiTheme="minorBidi" w:hAnsiTheme="minorBidi"/>
+        </w:rPr>
+      </w:pPr>
+      <w:r>
+        <w:rPr>
+          <w:rFonts w:asciiTheme="minorBidi" w:hAnsiTheme="minorBidi"/>
+        </w:rPr>
+        <w:t xml:space="preserve">The spike </w:t>
+      </w:r>
+      <w:r>
+        <w:rPr>
+          <w:rFonts w:asciiTheme="minorBidi" w:hAnsiTheme="minorBidi"/>
+        </w:rPr>
+        <w:t>glycoprotein is one the main structural components SARS-CoV-2</w:t>
       </w:r>
       <w:r>
         <w:rPr>
@@ -1062,122 +1835,16 @@
         </w:rPr>
         <w:t>.</w:t>
       </w:r>
-      <w:r>
-        <w:rPr>
-          <w:rFonts w:asciiTheme="minorBidi" w:hAnsiTheme="minorBidi"/>
-        </w:rPr>
-        <w:t xml:space="preserve"> There appears to be a growing trend in the </w:t>
-      </w:r>
-      <w:r>
-        <w:rPr>
-          <w:rFonts w:asciiTheme="minorBidi" w:hAnsiTheme="minorBidi"/>
-        </w:rPr>
-        <w:t xml:space="preserve">in the </w:t>
-      </w:r>
-      <w:r>
-        <w:rPr>
-          <w:rFonts w:asciiTheme="minorBidi" w:hAnsiTheme="minorBidi"/>
-        </w:rPr>
-        <w:t xml:space="preserve">prevalence </w:t>
-      </w:r>
-      <w:r>
-        <w:rPr>
-          <w:rFonts w:asciiTheme="minorBidi" w:hAnsiTheme="minorBidi"/>
-        </w:rPr>
-        <w:t xml:space="preserve">of coronaviruses </w:t>
-      </w:r>
-      <w:r>
-        <w:rPr>
-          <w:rFonts w:asciiTheme="minorBidi" w:hAnsiTheme="minorBidi"/>
-        </w:rPr>
-        <w:t>outbreaks, even though the rates of SARS-CoV-2 have greatly diminished</w:t>
-      </w:r>
-      <w:r>
-        <w:rPr>
-          <w:rFonts w:asciiTheme="minorBidi" w:hAnsiTheme="minorBidi"/>
-        </w:rPr>
-        <w:t>. T</w:t>
-      </w:r>
-      <w:r>
-        <w:rPr>
-          <w:rFonts w:asciiTheme="minorBidi" w:hAnsiTheme="minorBidi"/>
-        </w:rPr>
-        <w:t xml:space="preserve">his stresses the importance of studying </w:t>
-      </w:r>
-      <w:r>
-        <w:rPr>
-          <w:rFonts w:asciiTheme="minorBidi" w:hAnsiTheme="minorBidi"/>
-        </w:rPr>
-        <w:t xml:space="preserve">SARS-CoV-2 and other related to viruses, so that </w:t>
-      </w:r>
-      <w:r>
-        <w:rPr>
-          <w:rFonts w:asciiTheme="minorBidi" w:hAnsiTheme="minorBidi"/>
-        </w:rPr>
-        <w:t>globally we are better prepared to combat the next epidemic or pandemic.</w:t>
-      </w:r>
-    </w:p>
-    <w:p>
-      <w:pPr>
-        <w:spacing w:after="240" w:line="240" w:lineRule="auto"/>
-        <w:rPr>
-          <w:rFonts w:asciiTheme="minorBidi" w:hAnsiTheme="minorBidi"/>
-          <w:b/>
-          <w:bCs/>
-        </w:rPr>
-      </w:pPr>
-      <w:r>
-        <w:rPr>
-          <w:rFonts w:asciiTheme="minorBidi" w:hAnsiTheme="minorBidi"/>
-          <w:b/>
-          <w:bCs/>
-        </w:rPr>
-        <w:t>Background</w:t>
-      </w:r>
-      <w:r>
-        <w:rPr>
-          <w:rFonts w:asciiTheme="minorBidi" w:hAnsiTheme="minorBidi"/>
-          <w:b/>
-          <w:bCs/>
-        </w:rPr>
-        <w:t>: SARS-CoV-2 structural and mo</w:t>
-      </w:r>
-      <w:r>
-        <w:rPr>
-          <w:rFonts w:asciiTheme="minorBidi" w:hAnsiTheme="minorBidi"/>
-          <w:b/>
-          <w:bCs/>
-        </w:rPr>
-        <w:t>lecular information</w:t>
-      </w:r>
-    </w:p>
-    <w:p>
-      <w:pPr>
-        <w:spacing w:after="240" w:line="240" w:lineRule="auto"/>
-        <w:rPr>
-          <w:rFonts w:asciiTheme="minorBidi" w:hAnsiTheme="minorBidi"/>
-          <w:b/>
-          <w:bCs/>
-        </w:rPr>
-      </w:pPr>
-    </w:p>
-    <w:p>
-      <w:pPr>
-        <w:spacing w:after="240" w:line="240" w:lineRule="auto"/>
-        <w:rPr>
-          <w:rFonts w:asciiTheme="minorBidi" w:hAnsiTheme="minorBidi"/>
-          <w:b/>
-          <w:bCs/>
-        </w:rPr>
-      </w:pPr>
-      <w:r>
-        <w:rPr>
-          <w:rFonts w:asciiTheme="minorBidi" w:hAnsiTheme="minorBidi"/>
-          <w:b/>
-          <w:bCs/>
-        </w:rPr>
-        <w:t>Background: Spike glycoprotein</w:t>
-      </w:r>
+    </w:p>
+    <w:p>
+      <w:pPr>
+        <w:spacing w:after="240" w:line="240" w:lineRule="auto"/>
+        <w:rPr>
+          <w:rFonts w:asciiTheme="minorBidi" w:hAnsiTheme="minorBidi"/>
+          <w:b/>
+          <w:bCs/>
+        </w:rPr>
+      </w:pPr>
     </w:p>
     <w:p>
       <w:pPr>
@@ -1557,6 +2224,7 @@
         <w:rPr>
           <w:rFonts w:asciiTheme="minorBidi" w:hAnsiTheme="minorBidi"/>
         </w:rPr>
+        <w:lastRenderedPageBreak/>
         <w:t>Use of linear regression model used, what does show?</w:t>
       </w:r>
     </w:p>
@@ -1620,7 +2288,6 @@
           <w:sz w:val="32"/>
           <w:szCs w:val="32"/>
         </w:rPr>
-        <w:lastRenderedPageBreak/>
         <mc:AlternateContent>
           <mc:Choice Requires="wps">
             <w:drawing>
@@ -2173,7 +2840,7 @@
           <w:noProof/>
         </w:rPr>
         <w:drawing>
-          <wp:inline distT="0" distB="0" distL="0" distR="0" wp14:anchorId="5EA050CA" wp14:editId="1869879F">
+          <wp:inline distT="0" distB="0" distL="0" distR="0" wp14:anchorId="5EA050CA" wp14:editId="1F849CF2">
             <wp:extent cx="5731510" cy="3558540"/>
             <wp:effectExtent l="38100" t="38100" r="40640" b="41910"/>
             <wp:docPr id="505827407" name="Picture 1" descr="A graph of different colored lines&#10;&#10;AI-generated content may be incorrect."/>
@@ -2341,6 +3008,7 @@
         <w:rPr>
           <w:rFonts w:asciiTheme="minorBidi" w:hAnsiTheme="minorBidi"/>
         </w:rPr>
+        <w:lastRenderedPageBreak/>
         <w:t>The figure clearly shows</w:t>
       </w:r>
       <w:r>
@@ -2495,7 +3163,6 @@
         <w:rPr>
           <w:rFonts w:asciiTheme="minorBidi" w:hAnsiTheme="minorBidi"/>
         </w:rPr>
-        <w:lastRenderedPageBreak/>
         <w:t>SARS-CoV-2 becomes less prevalent</w:t>
       </w:r>
     </w:p>
@@ -3569,6 +4236,7 @@
         <w:rPr>
           <w:rFonts w:asciiTheme="minorBidi" w:hAnsiTheme="minorBidi"/>
         </w:rPr>
+        <w:lastRenderedPageBreak/>
         <w:t>non_A23403G~D-G</w:t>
       </w:r>
       <w:r>
@@ -4681,7 +5349,7 @@
           <w:rFonts w:asciiTheme="minorBidi" w:hAnsiTheme="minorBidi"/>
           <w:noProof/>
         </w:rPr>
-        <w:t xml:space="preserve">Cutler, D. M. and Summers, L. H. (2020). The COVID-19 pandemic and the $16 trillion virus. </w:t>
+        <w:t xml:space="preserve">Arora, P. et al. (2020). Learning from history: Coronavirus outbreaks in the past. </w:t>
       </w:r>
       <w:r>
         <w:rPr>
@@ -4689,14 +5357,14 @@
           <w:i/>
           <w:noProof/>
         </w:rPr>
-        <w:t>JAMA: the journal of the American Medical Association</w:t>
+        <w:t>Dermatologic therapy</w:t>
       </w:r>
       <w:r>
         <w:rPr>
           <w:rFonts w:asciiTheme="minorBidi" w:hAnsiTheme="minorBidi"/>
           <w:noProof/>
         </w:rPr>
-        <w:t>, 324 (15), pp.1495–1496.</w:t>
+        <w:t>, 33 (4), p.e13343.</w:t>
       </w:r>
     </w:p>
     <w:p>
@@ -4712,7 +5380,8 @@
           <w:rFonts w:asciiTheme="minorBidi" w:hAnsiTheme="minorBidi"/>
           <w:noProof/>
         </w:rPr>
-        <w:t xml:space="preserve">Fehr, A. R. and Perlman, S. (2015). Coronaviruses: an overview of their replication and pathogenesis. </w:t>
+        <w:lastRenderedPageBreak/>
+        <w:t xml:space="preserve">Chen, J. et al. (2020). Mutations strengthened SARS-CoV-2 infectivity. </w:t>
       </w:r>
       <w:r>
         <w:rPr>
@@ -4720,14 +5389,14 @@
           <w:i/>
           <w:noProof/>
         </w:rPr>
-        <w:t>Methods in molecular biology (Clifton, N.J.)</w:t>
+        <w:t>Journal of molecular biology</w:t>
       </w:r>
       <w:r>
         <w:rPr>
           <w:rFonts w:asciiTheme="minorBidi" w:hAnsiTheme="minorBidi"/>
           <w:noProof/>
         </w:rPr>
-        <w:t>, 1282, pp.1–23.</w:t>
+        <w:t>, 432 (19), pp.5212–5226.</w:t>
       </w:r>
     </w:p>
     <w:p>
@@ -4743,7 +5412,7 @@
           <w:rFonts w:asciiTheme="minorBidi" w:hAnsiTheme="minorBidi"/>
           <w:noProof/>
         </w:rPr>
-        <w:t xml:space="preserve">Hu, B. et al. (2021). Characteristics of SARS-CoV-2 and COVID-19. </w:t>
+        <w:t xml:space="preserve">Cui, J., Li, F. and Shi, Z.-L. (2019). Origin and evolution of pathogenic coronaviruses. </w:t>
       </w:r>
       <w:r>
         <w:rPr>
@@ -4758,7 +5427,7 @@
           <w:rFonts w:asciiTheme="minorBidi" w:hAnsiTheme="minorBidi"/>
           <w:noProof/>
         </w:rPr>
-        <w:t>, 19 (3), pp.141–154.</w:t>
+        <w:t>, 17 (3), pp.181–192. [Accessed 21 February 2025].</w:t>
       </w:r>
     </w:p>
     <w:p>
@@ -4774,7 +5443,7 @@
           <w:rFonts w:asciiTheme="minorBidi" w:hAnsiTheme="minorBidi"/>
           <w:noProof/>
         </w:rPr>
-        <w:t xml:space="preserve">Huang, C. et al. (2020). Clinical features of patients infected with 2019 novel coronavirus in Wuhan, China. </w:t>
+        <w:t xml:space="preserve">Cutler, D. M. and Summers, L. H. (2020). The COVID-19 pandemic and the $16 trillion virus. </w:t>
       </w:r>
       <w:r>
         <w:rPr>
@@ -4782,14 +5451,14 @@
           <w:i/>
           <w:noProof/>
         </w:rPr>
-        <w:t>Lancet</w:t>
+        <w:t>JAMA: the journal of the American Medical Association</w:t>
       </w:r>
       <w:r>
         <w:rPr>
           <w:rFonts w:asciiTheme="minorBidi" w:hAnsiTheme="minorBidi"/>
           <w:noProof/>
         </w:rPr>
-        <w:t>, 395 (10223), pp.497–506.</w:t>
+        <w:t>, 324 (15), pp.1495–1496.</w:t>
       </w:r>
     </w:p>
     <w:p>
@@ -4805,8 +5474,7 @@
           <w:rFonts w:asciiTheme="minorBidi" w:hAnsiTheme="minorBidi"/>
           <w:noProof/>
         </w:rPr>
-        <w:lastRenderedPageBreak/>
-        <w:t xml:space="preserve">Major, L. E. et al. </w:t>
+        <w:t xml:space="preserve">Fehr, A. R. and Perlman, S. (2015). Coronaviruses: an overview of their replication and pathogenesis. </w:t>
       </w:r>
       <w:r>
         <w:rPr>
@@ -4814,14 +5482,14 @@
           <w:i/>
           <w:noProof/>
         </w:rPr>
-        <w:t>A generation at risk Rebalancing education in the post-pandemic era</w:t>
+        <w:t>Methods in molecular biology (Clifton, N.J.)</w:t>
       </w:r>
       <w:r>
         <w:rPr>
           <w:rFonts w:asciiTheme="minorBidi" w:hAnsiTheme="minorBidi"/>
           <w:noProof/>
         </w:rPr>
-        <w:t>. [Online]. Available at: https://www.nuffieldfoundation.org/wp-content/uploads/2022/02/A-generation-at-risk-rebalancing-education-in-the-post-pandemic-era-1.pdf [Accessed 9 February 2025].</w:t>
+        <w:t>, 1282, pp.1–23.</w:t>
       </w:r>
     </w:p>
     <w:p>
@@ -4837,7 +5505,7 @@
           <w:rFonts w:asciiTheme="minorBidi" w:hAnsiTheme="minorBidi"/>
           <w:noProof/>
         </w:rPr>
-        <w:t xml:space="preserve">Pyrc, K. et al. (2006). Mosaic structure of human coronavirus NL63, one thousand years of evolution. </w:t>
+        <w:t xml:space="preserve">Hoffmann, M. et al. (2020). SARS-CoV-2 cell entry depends on ACE2 and TMPRSS2 and is blocked by a clinically proven protease inhibitor. </w:t>
       </w:r>
       <w:r>
         <w:rPr>
@@ -4845,14 +5513,14 @@
           <w:i/>
           <w:noProof/>
         </w:rPr>
-        <w:t>Journal of molecular biology</w:t>
+        <w:t>Cell</w:t>
       </w:r>
       <w:r>
         <w:rPr>
           <w:rFonts w:asciiTheme="minorBidi" w:hAnsiTheme="minorBidi"/>
           <w:noProof/>
         </w:rPr>
-        <w:t>, 364 (5), pp.964–973.</w:t>
+        <w:t>, 181 (2), pp.271-280.e8.</w:t>
       </w:r>
     </w:p>
     <w:p>
@@ -4860,14 +5528,263 @@
         <w:spacing w:after="220" w:line="240" w:lineRule="auto"/>
         <w:rPr>
           <w:rFonts w:asciiTheme="minorBidi" w:hAnsiTheme="minorBidi"/>
-        </w:rPr>
-      </w:pPr>
+          <w:noProof/>
+        </w:rPr>
+      </w:pPr>
+      <w:r>
+        <w:rPr>
+          <w:rFonts w:asciiTheme="minorBidi" w:hAnsiTheme="minorBidi"/>
+          <w:noProof/>
+        </w:rPr>
+        <w:t xml:space="preserve">Hu, B. et al. (2021). Characteristics of SARS-CoV-2 and COVID-19. </w:t>
+      </w:r>
       <w:r>
         <w:rPr>
           <w:rFonts w:asciiTheme="minorBidi" w:hAnsiTheme="minorBidi"/>
           <w:i/>
           <w:noProof/>
         </w:rPr>
+        <w:t>Nature reviews. Microbiology</w:t>
+      </w:r>
+      <w:r>
+        <w:rPr>
+          <w:rFonts w:asciiTheme="minorBidi" w:hAnsiTheme="minorBidi"/>
+          <w:noProof/>
+        </w:rPr>
+        <w:t>, 19 (3), pp.141–154.</w:t>
+      </w:r>
+    </w:p>
+    <w:p>
+      <w:pPr>
+        <w:spacing w:after="220" w:line="240" w:lineRule="auto"/>
+        <w:rPr>
+          <w:rFonts w:asciiTheme="minorBidi" w:hAnsiTheme="minorBidi"/>
+          <w:noProof/>
+        </w:rPr>
+      </w:pPr>
+      <w:r>
+        <w:rPr>
+          <w:rFonts w:asciiTheme="minorBidi" w:hAnsiTheme="minorBidi"/>
+          <w:noProof/>
+        </w:rPr>
+        <w:t xml:space="preserve">Huang, C. et al. (2020). Clinical features of patients infected with 2019 novel coronavirus in Wuhan, China. </w:t>
+      </w:r>
+      <w:r>
+        <w:rPr>
+          <w:rFonts w:asciiTheme="minorBidi" w:hAnsiTheme="minorBidi"/>
+          <w:i/>
+          <w:noProof/>
+        </w:rPr>
+        <w:t>Lancet</w:t>
+      </w:r>
+      <w:r>
+        <w:rPr>
+          <w:rFonts w:asciiTheme="minorBidi" w:hAnsiTheme="minorBidi"/>
+          <w:noProof/>
+        </w:rPr>
+        <w:t>, 395 (10223), pp.497–506.</w:t>
+      </w:r>
+    </w:p>
+    <w:p>
+      <w:pPr>
+        <w:spacing w:after="220" w:line="240" w:lineRule="auto"/>
+        <w:rPr>
+          <w:rFonts w:asciiTheme="minorBidi" w:hAnsiTheme="minorBidi"/>
+          <w:noProof/>
+        </w:rPr>
+      </w:pPr>
+      <w:r>
+        <w:rPr>
+          <w:rFonts w:asciiTheme="minorBidi" w:hAnsiTheme="minorBidi"/>
+          <w:noProof/>
+        </w:rPr>
+        <w:t xml:space="preserve">Li, M.-Y. et al. (2020). Expression of the SARS-CoV-2 cell receptor gene ACE2 in a wide variety of human tissues. </w:t>
+      </w:r>
+      <w:r>
+        <w:rPr>
+          <w:rFonts w:asciiTheme="minorBidi" w:hAnsiTheme="minorBidi"/>
+          <w:i/>
+          <w:noProof/>
+        </w:rPr>
+        <w:t>Infectious diseases of poverty</w:t>
+      </w:r>
+      <w:r>
+        <w:rPr>
+          <w:rFonts w:asciiTheme="minorBidi" w:hAnsiTheme="minorBidi"/>
+          <w:noProof/>
+        </w:rPr>
+        <w:t>, 9 (1), p.45.</w:t>
+      </w:r>
+    </w:p>
+    <w:p>
+      <w:pPr>
+        <w:spacing w:after="220" w:line="240" w:lineRule="auto"/>
+        <w:rPr>
+          <w:rFonts w:asciiTheme="minorBidi" w:hAnsiTheme="minorBidi"/>
+          <w:noProof/>
+        </w:rPr>
+      </w:pPr>
+      <w:r>
+        <w:rPr>
+          <w:rFonts w:asciiTheme="minorBidi" w:hAnsiTheme="minorBidi"/>
+          <w:noProof/>
+        </w:rPr>
+        <w:t xml:space="preserve">Major, L. E. et al. </w:t>
+      </w:r>
+      <w:r>
+        <w:rPr>
+          <w:rFonts w:asciiTheme="minorBidi" w:hAnsiTheme="minorBidi"/>
+          <w:i/>
+          <w:noProof/>
+        </w:rPr>
+        <w:t>A generation at risk Rebalancing education in the post-pandemic era</w:t>
+      </w:r>
+      <w:r>
+        <w:rPr>
+          <w:rFonts w:asciiTheme="minorBidi" w:hAnsiTheme="minorBidi"/>
+          <w:noProof/>
+        </w:rPr>
+        <w:t>. [Online]. Available at: https://www.nuffieldfoundation.org/wp-content/uploads/2022/02/A-generation-at-risk-rebalancing-education-in-the-post-pandemic-era-1.pdf [Accessed 9 February 2025].</w:t>
+      </w:r>
+    </w:p>
+    <w:p>
+      <w:pPr>
+        <w:spacing w:after="220" w:line="240" w:lineRule="auto"/>
+        <w:rPr>
+          <w:rFonts w:asciiTheme="minorBidi" w:hAnsiTheme="minorBidi"/>
+          <w:noProof/>
+        </w:rPr>
+      </w:pPr>
+      <w:r>
+        <w:rPr>
+          <w:rFonts w:asciiTheme="minorBidi" w:hAnsiTheme="minorBidi"/>
+          <w:noProof/>
+          <w:lang w:val="da-DK"/>
+        </w:rPr>
+        <w:t xml:space="preserve">Marik, P. E. et al. </w:t>
+      </w:r>
+      <w:r>
+        <w:rPr>
+          <w:rFonts w:asciiTheme="minorBidi" w:hAnsiTheme="minorBidi"/>
+          <w:noProof/>
+        </w:rPr>
+        <w:t xml:space="preserve">(2021). A scoping review of the pathophysiology of COVID-19. </w:t>
+      </w:r>
+      <w:r>
+        <w:rPr>
+          <w:rFonts w:asciiTheme="minorBidi" w:hAnsiTheme="minorBidi"/>
+          <w:i/>
+          <w:noProof/>
+        </w:rPr>
+        <w:t>International journal of immunopathology and pharmacology</w:t>
+      </w:r>
+      <w:r>
+        <w:rPr>
+          <w:rFonts w:asciiTheme="minorBidi" w:hAnsiTheme="minorBidi"/>
+          <w:noProof/>
+        </w:rPr>
+        <w:t>, 35, p.20587384211048024.</w:t>
+      </w:r>
+    </w:p>
+    <w:p>
+      <w:pPr>
+        <w:spacing w:after="220" w:line="240" w:lineRule="auto"/>
+        <w:rPr>
+          <w:rFonts w:asciiTheme="minorBidi" w:hAnsiTheme="minorBidi"/>
+          <w:noProof/>
+        </w:rPr>
+      </w:pPr>
+      <w:r>
+        <w:rPr>
+          <w:rFonts w:asciiTheme="minorBidi" w:hAnsiTheme="minorBidi"/>
+          <w:noProof/>
+        </w:rPr>
+        <w:t xml:space="preserve">Pyrc, K. et al. (2006). Mosaic structure of human coronavirus NL63, one thousand years of evolution. </w:t>
+      </w:r>
+      <w:r>
+        <w:rPr>
+          <w:rFonts w:asciiTheme="minorBidi" w:hAnsiTheme="minorBidi"/>
+          <w:i/>
+          <w:noProof/>
+        </w:rPr>
+        <w:t>Journal of molecular biology</w:t>
+      </w:r>
+      <w:r>
+        <w:rPr>
+          <w:rFonts w:asciiTheme="minorBidi" w:hAnsiTheme="minorBidi"/>
+          <w:noProof/>
+        </w:rPr>
+        <w:t>, 364 (5), pp.964–973.</w:t>
+      </w:r>
+    </w:p>
+    <w:p>
+      <w:pPr>
+        <w:spacing w:after="220" w:line="240" w:lineRule="auto"/>
+        <w:rPr>
+          <w:rFonts w:asciiTheme="minorBidi" w:hAnsiTheme="minorBidi"/>
+          <w:noProof/>
+        </w:rPr>
+      </w:pPr>
+      <w:r>
+        <w:rPr>
+          <w:rFonts w:asciiTheme="minorBidi" w:hAnsiTheme="minorBidi"/>
+          <w:noProof/>
+        </w:rPr>
+        <w:t xml:space="preserve">Yang, H. and Rao, Z. (2021). Structural biology of SARS-CoV-2 and implications for therapeutic development. </w:t>
+      </w:r>
+      <w:r>
+        <w:rPr>
+          <w:rFonts w:asciiTheme="minorBidi" w:hAnsiTheme="minorBidi"/>
+          <w:i/>
+          <w:noProof/>
+        </w:rPr>
+        <w:t>Nature reviews. Microbiology</w:t>
+      </w:r>
+      <w:r>
+        <w:rPr>
+          <w:rFonts w:asciiTheme="minorBidi" w:hAnsiTheme="minorBidi"/>
+          <w:noProof/>
+        </w:rPr>
+        <w:t>, 19 (11), pp.685–700. [Accessed 21 February 2025].</w:t>
+      </w:r>
+    </w:p>
+    <w:p>
+      <w:pPr>
+        <w:spacing w:after="220" w:line="240" w:lineRule="auto"/>
+        <w:rPr>
+          <w:rFonts w:asciiTheme="minorBidi" w:hAnsiTheme="minorBidi"/>
+          <w:noProof/>
+        </w:rPr>
+      </w:pPr>
+      <w:r>
+        <w:rPr>
+          <w:rFonts w:asciiTheme="minorBidi" w:hAnsiTheme="minorBidi"/>
+          <w:i/>
+          <w:noProof/>
+        </w:rPr>
+        <w:t>COVID-19 cases</w:t>
+      </w:r>
+      <w:r>
+        <w:rPr>
+          <w:rFonts w:asciiTheme="minorBidi" w:hAnsiTheme="minorBidi"/>
+          <w:noProof/>
+        </w:rPr>
+        <w:t>. [Online]. datadot. Available at: https://data.who.int/dashboards/covid19/cases?n=c [Accessed 21 February 2025a].</w:t>
+      </w:r>
+    </w:p>
+    <w:p>
+      <w:pPr>
+        <w:spacing w:after="220" w:line="240" w:lineRule="auto"/>
+        <w:rPr>
+          <w:rFonts w:asciiTheme="minorBidi" w:hAnsiTheme="minorBidi"/>
+        </w:rPr>
+      </w:pPr>
+      <w:r>
+        <w:rPr>
+          <w:rFonts w:asciiTheme="minorBidi" w:hAnsiTheme="minorBidi"/>
+          <w:i/>
+          <w:noProof/>
+        </w:rPr>
         <w:t>Estimated cumulative excess deaths during COVID-19</w:t>
       </w:r>
       <w:r>
@@ -4875,7 +5792,7 @@
           <w:rFonts w:asciiTheme="minorBidi" w:hAnsiTheme="minorBidi"/>
           <w:noProof/>
         </w:rPr>
-        <w:t>. [Online]. Our World in Data. Available at: https://ourworldindata.org/grapher/excess-deaths-cumulative-economist-single-entity?focus=~Confirmed+deaths [Accessed 4 February 2025].</w:t>
+        <w:t>. [Online]. Our World in Data. Available at: https://ourworldindata.org/grapher/excess-deaths-cumulative-economist-single-entity?focus=~Confirmed+deaths [Accessed 4 February 2025b].</w:t>
       </w:r>
       <w:r>
         <w:rPr>
@@ -5413,6 +6330,155 @@
     </w:lvl>
   </w:abstractNum>
   <w:abstractNum w:abstractNumId="6" w15:restartNumberingAfterBreak="0">
+    <w:nsid w:val="2A2622A7"/>
+    <w:multiLevelType w:val="multilevel"/>
+    <w:tmpl w:val="19869974"/>
+    <w:lvl w:ilvl="0">
+      <w:start w:val="1"/>
+      <w:numFmt w:val="bullet"/>
+      <w:lvlText w:val=""/>
+      <w:lvlJc w:val="left"/>
+      <w:pPr>
+        <w:tabs>
+          <w:tab w:val="num" w:pos="720"/>
+        </w:tabs>
+        <w:ind w:left="720" w:hanging="360"/>
+      </w:pPr>
+      <w:rPr>
+        <w:rFonts w:ascii="Symbol" w:hAnsi="Symbol" w:hint="default"/>
+        <w:sz w:val="20"/>
+      </w:rPr>
+    </w:lvl>
+    <w:lvl w:ilvl="1" w:tentative="1">
+      <w:start w:val="1"/>
+      <w:numFmt w:val="bullet"/>
+      <w:lvlText w:val="o"/>
+      <w:lvlJc w:val="left"/>
+      <w:pPr>
+        <w:tabs>
+          <w:tab w:val="num" w:pos="1440"/>
+        </w:tabs>
+        <w:ind w:left="1440" w:hanging="360"/>
+      </w:pPr>
+      <w:rPr>
+        <w:rFonts w:ascii="Courier New" w:hAnsi="Courier New" w:hint="default"/>
+        <w:sz w:val="20"/>
+      </w:rPr>
+    </w:lvl>
+    <w:lvl w:ilvl="2" w:tentative="1">
+      <w:start w:val="1"/>
+      <w:numFmt w:val="bullet"/>
+      <w:lvlText w:val=""/>
+      <w:lvlJc w:val="left"/>
+      <w:pPr>
+        <w:tabs>
+          <w:tab w:val="num" w:pos="2160"/>
+        </w:tabs>
+        <w:ind w:left="2160" w:hanging="360"/>
+      </w:pPr>
+      <w:rPr>
+        <w:rFonts w:ascii="Wingdings" w:hAnsi="Wingdings" w:hint="default"/>
+        <w:sz w:val="20"/>
+      </w:rPr>
+    </w:lvl>
+    <w:lvl w:ilvl="3" w:tentative="1">
+      <w:start w:val="1"/>
+      <w:numFmt w:val="bullet"/>
+      <w:lvlText w:val=""/>
+      <w:lvlJc w:val="left"/>
+      <w:pPr>
+        <w:tabs>
+          <w:tab w:val="num" w:pos="2880"/>
+        </w:tabs>
+        <w:ind w:left="2880" w:hanging="360"/>
+      </w:pPr>
+      <w:rPr>
+        <w:rFonts w:ascii="Wingdings" w:hAnsi="Wingdings" w:hint="default"/>
+        <w:sz w:val="20"/>
+      </w:rPr>
+    </w:lvl>
+    <w:lvl w:ilvl="4" w:tentative="1">
+      <w:start w:val="1"/>
+      <w:numFmt w:val="bullet"/>
+      <w:lvlText w:val=""/>
+      <w:lvlJc w:val="left"/>
+      <w:pPr>
+        <w:tabs>
+          <w:tab w:val="num" w:pos="3600"/>
+        </w:tabs>
+        <w:ind w:left="3600" w:hanging="360"/>
+      </w:pPr>
+      <w:rPr>
+        <w:rFonts w:ascii="Wingdings" w:hAnsi="Wingdings" w:hint="default"/>
+        <w:sz w:val="20"/>
+      </w:rPr>
+    </w:lvl>
+    <w:lvl w:ilvl="5" w:tentative="1">
+      <w:start w:val="1"/>
+      <w:numFmt w:val="bullet"/>
+      <w:lvlText w:val=""/>
+      <w:lvlJc w:val="left"/>
+      <w:pPr>
+        <w:tabs>
+          <w:tab w:val="num" w:pos="4320"/>
+        </w:tabs>
+        <w:ind w:left="4320" w:hanging="360"/>
+      </w:pPr>
+      <w:rPr>
+        <w:rFonts w:ascii="Wingdings" w:hAnsi="Wingdings" w:hint="default"/>
+        <w:sz w:val="20"/>
+      </w:rPr>
+    </w:lvl>
+    <w:lvl w:ilvl="6" w:tentative="1">
+      <w:start w:val="1"/>
+      <w:numFmt w:val="bullet"/>
+      <w:lvlText w:val=""/>
+      <w:lvlJc w:val="left"/>
+      <w:pPr>
+        <w:tabs>
+          <w:tab w:val="num" w:pos="5040"/>
+        </w:tabs>
+        <w:ind w:left="5040" w:hanging="360"/>
+      </w:pPr>
+      <w:rPr>
+        <w:rFonts w:ascii="Wingdings" w:hAnsi="Wingdings" w:hint="default"/>
+        <w:sz w:val="20"/>
+      </w:rPr>
+    </w:lvl>
+    <w:lvl w:ilvl="7" w:tentative="1">
+      <w:start w:val="1"/>
+      <w:numFmt w:val="bullet"/>
+      <w:lvlText w:val=""/>
+      <w:lvlJc w:val="left"/>
+      <w:pPr>
+        <w:tabs>
+          <w:tab w:val="num" w:pos="5760"/>
+        </w:tabs>
+        <w:ind w:left="5760" w:hanging="360"/>
+      </w:pPr>
+      <w:rPr>
+        <w:rFonts w:ascii="Wingdings" w:hAnsi="Wingdings" w:hint="default"/>
+        <w:sz w:val="20"/>
+      </w:rPr>
+    </w:lvl>
+    <w:lvl w:ilvl="8" w:tentative="1">
+      <w:start w:val="1"/>
+      <w:numFmt w:val="bullet"/>
+      <w:lvlText w:val=""/>
+      <w:lvlJc w:val="left"/>
+      <w:pPr>
+        <w:tabs>
+          <w:tab w:val="num" w:pos="6480"/>
+        </w:tabs>
+        <w:ind w:left="6480" w:hanging="360"/>
+      </w:pPr>
+      <w:rPr>
+        <w:rFonts w:ascii="Wingdings" w:hAnsi="Wingdings" w:hint="default"/>
+        <w:sz w:val="20"/>
+      </w:rPr>
+    </w:lvl>
+  </w:abstractNum>
+  <w:abstractNum w:abstractNumId="7" w15:restartNumberingAfterBreak="0">
     <w:nsid w:val="34BA1375"/>
     <w:multiLevelType w:val="hybridMultilevel"/>
     <w:tmpl w:val="3ED60FF0"/>
@@ -5498,7 +6564,7 @@
       </w:pPr>
     </w:lvl>
   </w:abstractNum>
-  <w:abstractNum w:abstractNumId="7" w15:restartNumberingAfterBreak="0">
+  <w:abstractNum w:abstractNumId="8" w15:restartNumberingAfterBreak="0">
     <w:nsid w:val="35222148"/>
     <w:multiLevelType w:val="hybridMultilevel"/>
     <w:tmpl w:val="DAD25544"/>
@@ -5584,7 +6650,7 @@
       </w:pPr>
     </w:lvl>
   </w:abstractNum>
-  <w:abstractNum w:abstractNumId="8" w15:restartNumberingAfterBreak="0">
+  <w:abstractNum w:abstractNumId="9" w15:restartNumberingAfterBreak="0">
     <w:nsid w:val="38E85315"/>
     <w:multiLevelType w:val="hybridMultilevel"/>
     <w:tmpl w:val="474ECCD6"/>
@@ -5670,7 +6736,7 @@
       </w:pPr>
     </w:lvl>
   </w:abstractNum>
-  <w:abstractNum w:abstractNumId="9" w15:restartNumberingAfterBreak="0">
+  <w:abstractNum w:abstractNumId="10" w15:restartNumberingAfterBreak="0">
     <w:nsid w:val="4E28243B"/>
     <w:multiLevelType w:val="hybridMultilevel"/>
     <w:tmpl w:val="A6AC9FE2"/>
@@ -5783,7 +6849,7 @@
       </w:rPr>
     </w:lvl>
   </w:abstractNum>
-  <w:abstractNum w:abstractNumId="10" w15:restartNumberingAfterBreak="0">
+  <w:abstractNum w:abstractNumId="11" w15:restartNumberingAfterBreak="0">
     <w:nsid w:val="542132B5"/>
     <w:multiLevelType w:val="hybridMultilevel"/>
     <w:tmpl w:val="2D80E4E2"/>
@@ -5896,7 +6962,7 @@
       </w:rPr>
     </w:lvl>
   </w:abstractNum>
-  <w:abstractNum w:abstractNumId="11" w15:restartNumberingAfterBreak="0">
+  <w:abstractNum w:abstractNumId="12" w15:restartNumberingAfterBreak="0">
     <w:nsid w:val="56A53A54"/>
     <w:multiLevelType w:val="hybridMultilevel"/>
     <w:tmpl w:val="D47E703E"/>
@@ -5982,7 +7048,7 @@
       </w:pPr>
     </w:lvl>
   </w:abstractNum>
-  <w:abstractNum w:abstractNumId="12" w15:restartNumberingAfterBreak="0">
+  <w:abstractNum w:abstractNumId="13" w15:restartNumberingAfterBreak="0">
     <w:nsid w:val="5F07583A"/>
     <w:multiLevelType w:val="hybridMultilevel"/>
     <w:tmpl w:val="E37CA0BC"/>
@@ -6068,7 +7134,7 @@
       </w:pPr>
     </w:lvl>
   </w:abstractNum>
-  <w:abstractNum w:abstractNumId="13" w15:restartNumberingAfterBreak="0">
+  <w:abstractNum w:abstractNumId="14" w15:restartNumberingAfterBreak="0">
     <w:nsid w:val="6D10508C"/>
     <w:multiLevelType w:val="hybridMultilevel"/>
     <w:tmpl w:val="AF143570"/>
@@ -6154,7 +7220,7 @@
       </w:pPr>
     </w:lvl>
   </w:abstractNum>
-  <w:abstractNum w:abstractNumId="14" w15:restartNumberingAfterBreak="0">
+  <w:abstractNum w:abstractNumId="15" w15:restartNumberingAfterBreak="0">
     <w:nsid w:val="707E6F5E"/>
     <w:multiLevelType w:val="hybridMultilevel"/>
     <w:tmpl w:val="76285110"/>
@@ -6240,7 +7306,7 @@
       </w:pPr>
     </w:lvl>
   </w:abstractNum>
-  <w:abstractNum w:abstractNumId="15" w15:restartNumberingAfterBreak="0">
+  <w:abstractNum w:abstractNumId="16" w15:restartNumberingAfterBreak="0">
     <w:nsid w:val="74DE3415"/>
     <w:multiLevelType w:val="hybridMultilevel"/>
     <w:tmpl w:val="7108B858"/>
@@ -6327,7 +7393,7 @@
     </w:lvl>
   </w:abstractNum>
   <w:num w:numId="1" w16cid:durableId="2071732714">
-    <w:abstractNumId w:val="7"/>
+    <w:abstractNumId w:val="8"/>
   </w:num>
   <w:num w:numId="2" w16cid:durableId="1731805895">
     <w:abstractNumId w:val="4"/>
@@ -6336,43 +7402,46 @@
     <w:abstractNumId w:val="5"/>
   </w:num>
   <w:num w:numId="4" w16cid:durableId="526870313">
-    <w:abstractNumId w:val="11"/>
+    <w:abstractNumId w:val="12"/>
   </w:num>
   <w:num w:numId="5" w16cid:durableId="1393119256">
-    <w:abstractNumId w:val="12"/>
+    <w:abstractNumId w:val="13"/>
   </w:num>
   <w:num w:numId="6" w16cid:durableId="1092314542">
     <w:abstractNumId w:val="1"/>
   </w:num>
   <w:num w:numId="7" w16cid:durableId="1636178848">
-    <w:abstractNumId w:val="14"/>
+    <w:abstractNumId w:val="15"/>
   </w:num>
   <w:num w:numId="8" w16cid:durableId="2059087497">
     <w:abstractNumId w:val="0"/>
   </w:num>
   <w:num w:numId="9" w16cid:durableId="1633752678">
-    <w:abstractNumId w:val="15"/>
+    <w:abstractNumId w:val="16"/>
   </w:num>
   <w:num w:numId="10" w16cid:durableId="80298499">
-    <w:abstractNumId w:val="8"/>
+    <w:abstractNumId w:val="9"/>
   </w:num>
   <w:num w:numId="11" w16cid:durableId="1530220380">
     <w:abstractNumId w:val="3"/>
   </w:num>
   <w:num w:numId="12" w16cid:durableId="587157548">
-    <w:abstractNumId w:val="13"/>
+    <w:abstractNumId w:val="14"/>
   </w:num>
   <w:num w:numId="13" w16cid:durableId="1746954271">
-    <w:abstractNumId w:val="6"/>
+    <w:abstractNumId w:val="7"/>
   </w:num>
   <w:num w:numId="14" w16cid:durableId="928468296">
     <w:abstractNumId w:val="2"/>
   </w:num>
   <w:num w:numId="15" w16cid:durableId="213934528">
-    <w:abstractNumId w:val="9"/>
+    <w:abstractNumId w:val="10"/>
   </w:num>
   <w:num w:numId="16" w16cid:durableId="103773907">
-    <w:abstractNumId w:val="10"/>
+    <w:abstractNumId w:val="11"/>
+  </w:num>
+  <w:num w:numId="17" w16cid:durableId="812528457">
+    <w:abstractNumId w:val="6"/>
   </w:num>
 </w:numbering>
 </file>
@@ -6980,7 +8049,6 @@
   <w:style w:type="character" w:default="1" w:styleId="DefaultParagraphFont">
     <w:name w:val="Default Paragraph Font"/>
     <w:uiPriority w:val="1"/>
-    <w:semiHidden/>
     <w:unhideWhenUsed/>
   </w:style>
   <w:style w:type="table" w:default="1" w:styleId="TableNormal">
@@ -7317,6 +8385,19 @@
       <w:shd w:val="clear" w:color="auto" w:fill="E1DFDD"/>
     </w:rPr>
   </w:style>
+  <w:style w:type="paragraph" w:styleId="NormalWeb">
+    <w:name w:val="Normal (Web)"/>
+    <w:basedOn w:val="Normal"/>
+    <w:uiPriority w:val="99"/>
+    <w:semiHidden/>
+    <w:unhideWhenUsed/>
+    <w:rsid w:val="00955171"/>
+    <w:rPr>
+      <w:rFonts w:ascii="Times New Roman" w:hAnsi="Times New Roman" w:cs="Times New Roman"/>
+      <w:sz w:val="24"/>
+      <w:szCs w:val="24"/>
+    </w:rPr>
+  </w:style>
 </w:styles>
 </file>
 

</xml_diff>

<commit_message>
Introduction for the report
</commit_message>
<xml_diff>
--- a/Report/Analysis of SARS-CoV-2 spike protein mutations in the UK.docx
+++ b/Report/Analysis of SARS-CoV-2 spike protein mutations in the UK.docx
@@ -748,7 +748,21 @@
         <w:rPr>
           <w:rFonts w:asciiTheme="minorBidi" w:hAnsiTheme="minorBidi"/>
         </w:rPr>
-        <w:t>avirus (CoVs)</w:t>
+        <w:t>avirus (</w:t>
+      </w:r>
+      <w:proofErr w:type="spellStart"/>
+      <w:r>
+        <w:rPr>
+          <w:rFonts w:asciiTheme="minorBidi" w:hAnsiTheme="minorBidi"/>
+        </w:rPr>
+        <w:t>CoVs</w:t>
+      </w:r>
+      <w:proofErr w:type="spellEnd"/>
+      <w:r>
+        <w:rPr>
+          <w:rFonts w:asciiTheme="minorBidi" w:hAnsiTheme="minorBidi"/>
+        </w:rPr>
+        <w:t>)</w:t>
       </w:r>
       <w:r>
         <w:rPr>
@@ -778,7 +792,21 @@
         <w:rPr>
           <w:rFonts w:asciiTheme="minorBidi" w:hAnsiTheme="minorBidi"/>
         </w:rPr>
-        <w:t xml:space="preserve"> coronaviruses (CoVs), HCoV-229E and HCoV-OC4</w:t>
+        <w:t xml:space="preserve"> coronaviruses (</w:t>
+      </w:r>
+      <w:proofErr w:type="spellStart"/>
+      <w:r>
+        <w:rPr>
+          <w:rFonts w:asciiTheme="minorBidi" w:hAnsiTheme="minorBidi"/>
+        </w:rPr>
+        <w:t>CoVs</w:t>
+      </w:r>
+      <w:proofErr w:type="spellEnd"/>
+      <w:r>
+        <w:rPr>
+          <w:rFonts w:asciiTheme="minorBidi" w:hAnsiTheme="minorBidi"/>
+        </w:rPr>
+        <w:t>), HCoV-229E and HCoV-OC4</w:t>
       </w:r>
       <w:r>
         <w:rPr>
@@ -917,7 +945,21 @@
         <w:rPr>
           <w:rFonts w:asciiTheme="minorBidi" w:hAnsiTheme="minorBidi"/>
         </w:rPr>
-        <w:t xml:space="preserve">-CoV) and </w:t>
+        <w:t>-</w:t>
+      </w:r>
+      <w:proofErr w:type="spellStart"/>
+      <w:r>
+        <w:rPr>
+          <w:rFonts w:asciiTheme="minorBidi" w:hAnsiTheme="minorBidi"/>
+        </w:rPr>
+        <w:t>CoV</w:t>
+      </w:r>
+      <w:proofErr w:type="spellEnd"/>
+      <w:r>
+        <w:rPr>
+          <w:rFonts w:asciiTheme="minorBidi" w:hAnsiTheme="minorBidi"/>
+        </w:rPr>
+        <w:t xml:space="preserve">) and </w:t>
       </w:r>
       <w:r>
         <w:rPr>
@@ -1081,7 +1123,21 @@
         <w:rPr>
           <w:rFonts w:asciiTheme="minorBidi" w:hAnsiTheme="minorBidi"/>
         </w:rPr>
-        <w:t>SARS-CoV-1, MERS-CoV and SARS-CoV-2 have emerged over the past 25 years</w:t>
+        <w:t>SARS-CoV-1, MERS-</w:t>
+      </w:r>
+      <w:proofErr w:type="spellStart"/>
+      <w:r>
+        <w:rPr>
+          <w:rFonts w:asciiTheme="minorBidi" w:hAnsiTheme="minorBidi"/>
+        </w:rPr>
+        <w:t>CoV</w:t>
+      </w:r>
+      <w:proofErr w:type="spellEnd"/>
+      <w:r>
+        <w:rPr>
+          <w:rFonts w:asciiTheme="minorBidi" w:hAnsiTheme="minorBidi"/>
+        </w:rPr>
+        <w:t xml:space="preserve"> and SARS-CoV-2 have emerged over the past 25 years</w:t>
       </w:r>
       <w:r>
         <w:rPr>
@@ -1303,7 +1359,21 @@
           <w:rFonts w:asciiTheme="minorBidi" w:hAnsiTheme="minorBidi"/>
         </w:rPr>
         <w:lastRenderedPageBreak/>
-        <w:t xml:space="preserve">Coronaviruses are of the order Nidovirales, which is comprised of several families of related viruses </w:t>
+        <w:t xml:space="preserve">Coronaviruses are of the order </w:t>
+      </w:r>
+      <w:proofErr w:type="spellStart"/>
+      <w:r>
+        <w:rPr>
+          <w:rFonts w:asciiTheme="minorBidi" w:hAnsiTheme="minorBidi"/>
+        </w:rPr>
+        <w:t>Nidovirales</w:t>
+      </w:r>
+      <w:proofErr w:type="spellEnd"/>
+      <w:r>
+        <w:rPr>
+          <w:rFonts w:asciiTheme="minorBidi" w:hAnsiTheme="minorBidi"/>
+        </w:rPr>
+        <w:t xml:space="preserve">, which is comprised of several families of related viruses </w:t>
       </w:r>
       <w:r>
         <w:rPr>
@@ -1348,11 +1418,19 @@
         </w:rPr>
         <w:t xml:space="preserve"> </w:t>
       </w:r>
-      <w:r>
-        <w:rPr>
-          <w:rFonts w:asciiTheme="minorBidi" w:hAnsiTheme="minorBidi"/>
-        </w:rPr>
-        <w:t xml:space="preserve">CoVs are </w:t>
+      <w:proofErr w:type="spellStart"/>
+      <w:r>
+        <w:rPr>
+          <w:rFonts w:asciiTheme="minorBidi" w:hAnsiTheme="minorBidi"/>
+        </w:rPr>
+        <w:t>CoVs</w:t>
+      </w:r>
+      <w:proofErr w:type="spellEnd"/>
+      <w:r>
+        <w:rPr>
+          <w:rFonts w:asciiTheme="minorBidi" w:hAnsiTheme="minorBidi"/>
+        </w:rPr>
+        <w:t xml:space="preserve"> are </w:t>
       </w:r>
       <w:r>
         <w:rPr>
@@ -1437,8 +1515,16 @@
         <w:rPr>
           <w:rFonts w:asciiTheme="minorBidi" w:hAnsiTheme="minorBidi"/>
         </w:rPr>
-        <w:t xml:space="preserve"> CoVs</w:t>
-      </w:r>
+        <w:t xml:space="preserve"> </w:t>
+      </w:r>
+      <w:proofErr w:type="spellStart"/>
+      <w:r>
+        <w:rPr>
+          <w:rFonts w:asciiTheme="minorBidi" w:hAnsiTheme="minorBidi"/>
+        </w:rPr>
+        <w:t>CoVs</w:t>
+      </w:r>
+      <w:proofErr w:type="spellEnd"/>
       <w:r>
         <w:rPr>
           <w:rFonts w:asciiTheme="minorBidi" w:hAnsiTheme="minorBidi"/>
@@ -1835,26 +1921,293 @@
         </w:rPr>
         <w:t>.</w:t>
       </w:r>
-    </w:p>
-    <w:p>
-      <w:pPr>
-        <w:spacing w:after="240" w:line="240" w:lineRule="auto"/>
-        <w:rPr>
-          <w:rFonts w:asciiTheme="minorBidi" w:hAnsiTheme="minorBidi"/>
-          <w:b/>
-          <w:bCs/>
-        </w:rPr>
-      </w:pPr>
-    </w:p>
-    <w:p>
-      <w:pPr>
-        <w:spacing w:after="240" w:line="240" w:lineRule="auto"/>
-        <w:rPr>
-          <w:rFonts w:asciiTheme="minorBidi" w:hAnsiTheme="minorBidi"/>
-          <w:b/>
-          <w:bCs/>
-        </w:rPr>
-      </w:pPr>
+      <w:r>
+        <w:rPr>
+          <w:rFonts w:asciiTheme="minorBidi" w:hAnsiTheme="minorBidi"/>
+        </w:rPr>
+        <w:t xml:space="preserve"> </w:t>
+      </w:r>
+      <w:r>
+        <w:rPr>
+          <w:rFonts w:asciiTheme="minorBidi" w:hAnsiTheme="minorBidi"/>
+        </w:rPr>
+        <w:t>A</w:t>
+      </w:r>
+      <w:r>
+        <w:rPr>
+          <w:rFonts w:asciiTheme="minorBidi" w:hAnsiTheme="minorBidi"/>
+        </w:rPr>
+        <w:t xml:space="preserve"> homotrimer </w:t>
+      </w:r>
+      <w:r>
+        <w:rPr>
+          <w:rFonts w:asciiTheme="minorBidi" w:hAnsiTheme="minorBidi"/>
+        </w:rPr>
+        <w:t xml:space="preserve">composed of </w:t>
+      </w:r>
+      <w:r>
+        <w:rPr>
+          <w:rFonts w:asciiTheme="minorBidi" w:hAnsiTheme="minorBidi"/>
+        </w:rPr>
+        <w:t>two regions</w:t>
+      </w:r>
+      <w:r>
+        <w:rPr>
+          <w:rFonts w:asciiTheme="minorBidi" w:hAnsiTheme="minorBidi"/>
+        </w:rPr>
+        <w:t xml:space="preserve">, </w:t>
+      </w:r>
+      <w:r>
+        <w:rPr>
+          <w:rFonts w:asciiTheme="minorBidi" w:hAnsiTheme="minorBidi"/>
+        </w:rPr>
+        <w:t>the S1 and S2 regions</w:t>
+      </w:r>
+      <w:r>
+        <w:rPr>
+          <w:rFonts w:asciiTheme="minorBidi" w:hAnsiTheme="minorBidi"/>
+        </w:rPr>
+        <w:t xml:space="preserve">, </w:t>
+      </w:r>
+      <w:r>
+        <w:rPr>
+          <w:rFonts w:asciiTheme="minorBidi" w:hAnsiTheme="minorBidi"/>
+        </w:rPr>
+        <w:t>vital for binding and cellular fusion</w:t>
+      </w:r>
+      <w:r>
+        <w:rPr>
+          <w:rFonts w:asciiTheme="minorBidi" w:hAnsiTheme="minorBidi"/>
+        </w:rPr>
+        <w:t xml:space="preserve"> </w:t>
+      </w:r>
+      <w:r>
+        <w:rPr>
+          <w:rFonts w:asciiTheme="minorBidi" w:hAnsiTheme="minorBidi"/>
+          <w:b/>
+          <w:bCs/>
+        </w:rPr>
+        <w:fldChar w:fldCharType="begin" w:fldLock="1"/>
+      </w:r>
+      <w:r>
+        <w:rPr>
+          <w:rFonts w:asciiTheme="minorBidi" w:hAnsiTheme="minorBidi"/>
+          <w:b/>
+          <w:bCs/>
+        </w:rPr>
+        <w:instrText>ADDIN paperpile_citation &lt;clusterId&gt;O316C466Y756V467&lt;/clusterId&gt;&lt;metadata&gt;&lt;citation&gt;&lt;id&gt;725a90a9-33de-4d8a-91ab-85bbe148ba3d&lt;/id&gt;&lt;/citation&gt;&lt;/metadata&gt;&lt;data&gt;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&lt;/data&gt; \* MERGEFORMAT</w:instrText>
+      </w:r>
+      <w:r>
+        <w:rPr>
+          <w:rFonts w:asciiTheme="minorBidi" w:hAnsiTheme="minorBidi"/>
+          <w:b/>
+          <w:bCs/>
+        </w:rPr>
+        <w:fldChar w:fldCharType="separate"/>
+      </w:r>
+      <w:r>
+        <w:rPr>
+          <w:rFonts w:asciiTheme="minorBidi" w:hAnsiTheme="minorBidi"/>
+          <w:bCs/>
+          <w:noProof/>
+        </w:rPr>
+        <w:t>(McCallum et al., 2020)</w:t>
+      </w:r>
+      <w:r>
+        <w:rPr>
+          <w:rFonts w:asciiTheme="minorBidi" w:hAnsiTheme="minorBidi"/>
+          <w:b/>
+          <w:bCs/>
+        </w:rPr>
+        <w:fldChar w:fldCharType="end"/>
+      </w:r>
+      <w:r>
+        <w:rPr>
+          <w:rFonts w:asciiTheme="minorBidi" w:hAnsiTheme="minorBidi"/>
+        </w:rPr>
+        <w:t>.</w:t>
+      </w:r>
+      <w:r>
+        <w:rPr>
+          <w:rFonts w:asciiTheme="minorBidi" w:hAnsiTheme="minorBidi"/>
+        </w:rPr>
+        <w:t xml:space="preserve"> </w:t>
+      </w:r>
+      <w:r>
+        <w:rPr>
+          <w:rFonts w:asciiTheme="minorBidi" w:hAnsiTheme="minorBidi"/>
+        </w:rPr>
+        <w:t xml:space="preserve">The ACE2 </w:t>
+      </w:r>
+      <w:r>
+        <w:rPr>
+          <w:rFonts w:asciiTheme="minorBidi" w:hAnsiTheme="minorBidi"/>
+        </w:rPr>
+        <w:t xml:space="preserve">– spike protein interaction plays a vital role </w:t>
+      </w:r>
+      <w:r>
+        <w:rPr>
+          <w:rFonts w:asciiTheme="minorBidi" w:hAnsiTheme="minorBidi"/>
+        </w:rPr>
+        <w:t xml:space="preserve">in the infectivity </w:t>
+      </w:r>
+      <w:r>
+        <w:rPr>
+          <w:rFonts w:asciiTheme="minorBidi" w:hAnsiTheme="minorBidi"/>
+        </w:rPr>
+        <w:t>of SARS-CoV-2</w:t>
+      </w:r>
+      <w:r>
+        <w:rPr>
+          <w:rFonts w:asciiTheme="minorBidi" w:hAnsiTheme="minorBidi"/>
+        </w:rPr>
+        <w:t xml:space="preserve">. The interaction </w:t>
+      </w:r>
+      <w:r>
+        <w:rPr>
+          <w:rFonts w:asciiTheme="minorBidi" w:hAnsiTheme="minorBidi"/>
+        </w:rPr>
+        <w:t xml:space="preserve">is </w:t>
+      </w:r>
+      <w:r>
+        <w:rPr>
+          <w:rFonts w:asciiTheme="minorBidi" w:hAnsiTheme="minorBidi"/>
+        </w:rPr>
+        <w:t xml:space="preserve">vital </w:t>
+      </w:r>
+      <w:r>
+        <w:rPr>
+          <w:rFonts w:asciiTheme="minorBidi" w:hAnsiTheme="minorBidi"/>
+        </w:rPr>
+        <w:t xml:space="preserve">as it has been </w:t>
+      </w:r>
+      <w:r>
+        <w:rPr>
+          <w:rFonts w:asciiTheme="minorBidi" w:hAnsiTheme="minorBidi"/>
+        </w:rPr>
+        <w:t xml:space="preserve">shown </w:t>
+      </w:r>
+      <w:r>
+        <w:rPr>
+          <w:rFonts w:asciiTheme="minorBidi" w:hAnsiTheme="minorBidi"/>
+        </w:rPr>
+        <w:t xml:space="preserve">that </w:t>
+      </w:r>
+      <w:r>
+        <w:rPr>
+          <w:rFonts w:asciiTheme="minorBidi" w:hAnsiTheme="minorBidi"/>
+        </w:rPr>
+        <w:t xml:space="preserve">the binding free energy change between the host ACE2 and the spike </w:t>
+      </w:r>
+      <w:r>
+        <w:rPr>
+          <w:rFonts w:asciiTheme="minorBidi" w:hAnsiTheme="minorBidi"/>
+        </w:rPr>
+        <w:t xml:space="preserve">protein is proportional to the infectivity </w:t>
+      </w:r>
+      <w:r>
+        <w:rPr>
+          <w:rFonts w:asciiTheme="minorBidi" w:hAnsiTheme="minorBidi"/>
+        </w:rPr>
+        <w:t>of SARS-CoV-2</w:t>
+      </w:r>
+      <w:r>
+        <w:rPr>
+          <w:rFonts w:asciiTheme="minorBidi" w:hAnsiTheme="minorBidi"/>
+        </w:rPr>
+        <w:t xml:space="preserve"> </w:t>
+      </w:r>
+      <w:r>
+        <w:rPr>
+          <w:rFonts w:asciiTheme="minorBidi" w:hAnsiTheme="minorBidi"/>
+        </w:rPr>
+        <w:fldChar w:fldCharType="begin" w:fldLock="1"/>
+      </w:r>
+      <w:r>
+        <w:rPr>
+          <w:rFonts w:asciiTheme="minorBidi" w:hAnsiTheme="minorBidi"/>
+        </w:rPr>
+        <w:instrText>ADDIN paperpile_citation &lt;clusterId&gt;D998K956G446E141&lt;/clusterId&gt;&lt;metadata&gt;&lt;citation&gt;&lt;id&gt;8f0f1742-9daf-4f86-9982-a1b6c9ab4fc7&lt;/id&gt;&lt;/citation&gt;&lt;/metadata&gt;&lt;data&gt;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&lt;/data&gt; \* MERGEFORMAT</w:instrText>
+      </w:r>
+      <w:r>
+        <w:rPr>
+          <w:rFonts w:asciiTheme="minorBidi" w:hAnsiTheme="minorBidi"/>
+        </w:rPr>
+        <w:fldChar w:fldCharType="separate"/>
+      </w:r>
+      <w:r>
+        <w:rPr>
+          <w:rFonts w:asciiTheme="minorBidi" w:hAnsiTheme="minorBidi"/>
+          <w:noProof/>
+        </w:rPr>
+        <w:t>(Wang et al., 2021)</w:t>
+      </w:r>
+      <w:r>
+        <w:rPr>
+          <w:rFonts w:asciiTheme="minorBidi" w:hAnsiTheme="minorBidi"/>
+        </w:rPr>
+        <w:fldChar w:fldCharType="end"/>
+      </w:r>
+      <w:r>
+        <w:rPr>
+          <w:rFonts w:asciiTheme="minorBidi" w:hAnsiTheme="minorBidi"/>
+        </w:rPr>
+        <w:t xml:space="preserve">. </w:t>
+      </w:r>
+      <w:r>
+        <w:rPr>
+          <w:rFonts w:asciiTheme="minorBidi" w:hAnsiTheme="minorBidi"/>
+        </w:rPr>
+        <w:t xml:space="preserve">This </w:t>
+      </w:r>
+      <w:r>
+        <w:rPr>
+          <w:rFonts w:asciiTheme="minorBidi" w:hAnsiTheme="minorBidi"/>
+        </w:rPr>
+        <w:t xml:space="preserve">emphasises </w:t>
+      </w:r>
+      <w:r>
+        <w:rPr>
+          <w:rFonts w:asciiTheme="minorBidi" w:hAnsiTheme="minorBidi"/>
+        </w:rPr>
+        <w:t>the</w:t>
+      </w:r>
+      <w:r>
+        <w:rPr>
+          <w:rFonts w:asciiTheme="minorBidi" w:hAnsiTheme="minorBidi"/>
+        </w:rPr>
+        <w:t xml:space="preserve"> biological </w:t>
+      </w:r>
+      <w:r>
+        <w:rPr>
+          <w:rFonts w:asciiTheme="minorBidi" w:hAnsiTheme="minorBidi"/>
+        </w:rPr>
+        <w:t>importance of the spike protein</w:t>
+      </w:r>
+      <w:r>
+        <w:rPr>
+          <w:rFonts w:asciiTheme="minorBidi" w:hAnsiTheme="minorBidi"/>
+        </w:rPr>
+        <w:t xml:space="preserve"> </w:t>
+      </w:r>
+      <w:r>
+        <w:rPr>
+          <w:rFonts w:asciiTheme="minorBidi" w:hAnsiTheme="minorBidi"/>
+        </w:rPr>
+        <w:t xml:space="preserve">as </w:t>
+      </w:r>
+      <w:r>
+        <w:rPr>
+          <w:rFonts w:asciiTheme="minorBidi" w:hAnsiTheme="minorBidi"/>
+        </w:rPr>
+        <w:t xml:space="preserve">mutations to residues on the protein can potentially </w:t>
+      </w:r>
+      <w:r>
+        <w:rPr>
+          <w:rFonts w:asciiTheme="minorBidi" w:hAnsiTheme="minorBidi"/>
+        </w:rPr>
+        <w:t>increase or decrease the infectivity of novel strains of SARS-CoV-2.</w:t>
+      </w:r>
     </w:p>
     <w:p>
       <w:pPr>
@@ -1891,7 +2244,25 @@
         <w:rPr>
           <w:rFonts w:asciiTheme="minorBidi" w:hAnsiTheme="minorBidi"/>
         </w:rPr>
-        <w:t xml:space="preserve">completed on x </w:t>
+        <w:t>completed on</w:t>
+      </w:r>
+      <w:r>
+        <w:rPr>
+          <w:rFonts w:asciiTheme="minorBidi" w:hAnsiTheme="minorBidi"/>
+        </w:rPr>
+        <w:t xml:space="preserve"> 1945635</w:t>
+      </w:r>
+      <w:r>
+        <w:rPr>
+          <w:rFonts w:asciiTheme="minorBidi" w:hAnsiTheme="minorBidi"/>
+        </w:rPr>
+        <w:t xml:space="preserve"> individual</w:t>
+      </w:r>
+      <w:r>
+        <w:rPr>
+          <w:rFonts w:asciiTheme="minorBidi" w:hAnsiTheme="minorBidi"/>
+        </w:rPr>
+        <w:t xml:space="preserve"> </w:t>
       </w:r>
       <w:r>
         <w:rPr>
@@ -1903,13 +2274,217 @@
         <w:rPr>
           <w:rFonts w:asciiTheme="minorBidi" w:hAnsiTheme="minorBidi"/>
         </w:rPr>
-        <w:t>spike protein mutation</w:t>
-      </w:r>
-      <w:r>
-        <w:rPr>
-          <w:rFonts w:asciiTheme="minorBidi" w:hAnsiTheme="minorBidi"/>
-        </w:rPr>
-        <w:t>s that had been deposited in y.</w:t>
+        <w:t>spike protein</w:t>
+      </w:r>
+      <w:r>
+        <w:rPr>
+          <w:rFonts w:asciiTheme="minorBidi" w:hAnsiTheme="minorBidi"/>
+        </w:rPr>
+        <w:t xml:space="preserve"> </w:t>
+      </w:r>
+      <w:r>
+        <w:rPr>
+          <w:rFonts w:asciiTheme="minorBidi" w:hAnsiTheme="minorBidi"/>
+        </w:rPr>
+        <w:t>sequences</w:t>
+      </w:r>
+      <w:r>
+        <w:rPr>
+          <w:rFonts w:asciiTheme="minorBidi" w:hAnsiTheme="minorBidi"/>
+        </w:rPr>
+        <w:t xml:space="preserve"> </w:t>
+      </w:r>
+      <w:r>
+        <w:rPr>
+          <w:rFonts w:asciiTheme="minorBidi" w:hAnsiTheme="minorBidi"/>
+        </w:rPr>
+        <w:t>stored in</w:t>
+      </w:r>
+      <w:r>
+        <w:rPr>
+          <w:rFonts w:asciiTheme="minorBidi" w:hAnsiTheme="minorBidi"/>
+        </w:rPr>
+        <w:t xml:space="preserve"> </w:t>
+      </w:r>
+      <w:r>
+        <w:rPr>
+          <w:rFonts w:asciiTheme="minorBidi" w:hAnsiTheme="minorBidi"/>
+        </w:rPr>
+        <w:t>GISAID</w:t>
+      </w:r>
+      <w:r>
+        <w:rPr>
+          <w:rFonts w:asciiTheme="minorBidi" w:hAnsiTheme="minorBidi"/>
+        </w:rPr>
+        <w:t>.</w:t>
+      </w:r>
+      <w:r>
+        <w:rPr>
+          <w:rFonts w:asciiTheme="minorBidi" w:hAnsiTheme="minorBidi"/>
+        </w:rPr>
+        <w:t xml:space="preserve"> </w:t>
+      </w:r>
+      <w:r>
+        <w:rPr>
+          <w:rFonts w:asciiTheme="minorBidi" w:hAnsiTheme="minorBidi"/>
+        </w:rPr>
+        <w:t xml:space="preserve">Clustering </w:t>
+      </w:r>
+      <w:r>
+        <w:rPr>
+          <w:rFonts w:asciiTheme="minorBidi" w:hAnsiTheme="minorBidi"/>
+        </w:rPr>
+        <w:t xml:space="preserve">was performed to classify strains </w:t>
+      </w:r>
+      <w:r>
+        <w:rPr>
+          <w:rFonts w:asciiTheme="minorBidi" w:hAnsiTheme="minorBidi"/>
+        </w:rPr>
+        <w:t>based on sequence similarity</w:t>
+      </w:r>
+      <w:r>
+        <w:rPr>
+          <w:rFonts w:asciiTheme="minorBidi" w:hAnsiTheme="minorBidi"/>
+        </w:rPr>
+        <w:t xml:space="preserve">, to </w:t>
+      </w:r>
+      <w:r>
+        <w:rPr>
+          <w:rFonts w:asciiTheme="minorBidi" w:hAnsiTheme="minorBidi"/>
+        </w:rPr>
+        <w:t xml:space="preserve">track the geographical distribution of the </w:t>
+      </w:r>
+      <w:r>
+        <w:rPr>
+          <w:rFonts w:asciiTheme="minorBidi" w:hAnsiTheme="minorBidi"/>
+        </w:rPr>
+        <w:t>different strains</w:t>
+      </w:r>
+      <w:r>
+        <w:rPr>
+          <w:rFonts w:asciiTheme="minorBidi" w:hAnsiTheme="minorBidi"/>
+        </w:rPr>
+        <w:t xml:space="preserve"> and </w:t>
+      </w:r>
+      <w:r>
+        <w:rPr>
+          <w:rFonts w:asciiTheme="minorBidi" w:hAnsiTheme="minorBidi"/>
+        </w:rPr>
+        <w:t>analys</w:t>
+      </w:r>
+      <w:r>
+        <w:rPr>
+          <w:rFonts w:asciiTheme="minorBidi" w:hAnsiTheme="minorBidi"/>
+        </w:rPr>
+        <w:t xml:space="preserve">is of viral variants. </w:t>
+      </w:r>
+      <w:r>
+        <w:rPr>
+          <w:rFonts w:asciiTheme="minorBidi" w:hAnsiTheme="minorBidi"/>
+        </w:rPr>
+        <w:t xml:space="preserve">Further analysis </w:t>
+      </w:r>
+      <w:r>
+        <w:rPr>
+          <w:rFonts w:asciiTheme="minorBidi" w:hAnsiTheme="minorBidi"/>
+        </w:rPr>
+        <w:t xml:space="preserve">using R was </w:t>
+      </w:r>
+      <w:r>
+        <w:rPr>
+          <w:rFonts w:asciiTheme="minorBidi" w:hAnsiTheme="minorBidi"/>
+        </w:rPr>
+        <w:t>used</w:t>
+      </w:r>
+      <w:r>
+        <w:rPr>
+          <w:rFonts w:asciiTheme="minorBidi" w:hAnsiTheme="minorBidi"/>
+        </w:rPr>
+        <w:t xml:space="preserve"> </w:t>
+      </w:r>
+      <w:r>
+        <w:rPr>
+          <w:rFonts w:asciiTheme="minorBidi" w:hAnsiTheme="minorBidi"/>
+        </w:rPr>
+        <w:t xml:space="preserve">to identify and characterise common spike protein </w:t>
+      </w:r>
+      <w:r>
+        <w:rPr>
+          <w:rFonts w:asciiTheme="minorBidi" w:hAnsiTheme="minorBidi"/>
+        </w:rPr>
+        <w:t>mutations.</w:t>
+      </w:r>
+      <w:r>
+        <w:rPr>
+          <w:rFonts w:asciiTheme="minorBidi" w:hAnsiTheme="minorBidi"/>
+        </w:rPr>
+        <w:t xml:space="preserve"> </w:t>
+      </w:r>
+      <w:r>
+        <w:rPr>
+          <w:rFonts w:asciiTheme="minorBidi" w:hAnsiTheme="minorBidi"/>
+        </w:rPr>
+        <w:t xml:space="preserve">The mutations </w:t>
+      </w:r>
+      <w:r>
+        <w:rPr>
+          <w:rFonts w:asciiTheme="minorBidi" w:hAnsiTheme="minorBidi"/>
+        </w:rPr>
+        <w:t xml:space="preserve">potential </w:t>
+      </w:r>
+      <w:r>
+        <w:rPr>
+          <w:rFonts w:asciiTheme="minorBidi" w:hAnsiTheme="minorBidi"/>
+        </w:rPr>
+        <w:t>effects on viral infectivity</w:t>
+      </w:r>
+      <w:r>
+        <w:rPr>
+          <w:rFonts w:asciiTheme="minorBidi" w:hAnsiTheme="minorBidi"/>
+        </w:rPr>
+        <w:t xml:space="preserve"> and their </w:t>
+      </w:r>
+      <w:r>
+        <w:rPr>
+          <w:rFonts w:asciiTheme="minorBidi" w:hAnsiTheme="minorBidi"/>
+        </w:rPr>
+        <w:t>functionality</w:t>
+      </w:r>
+      <w:r>
+        <w:rPr>
+          <w:rFonts w:asciiTheme="minorBidi" w:hAnsiTheme="minorBidi"/>
+        </w:rPr>
+        <w:t xml:space="preserve"> </w:t>
+      </w:r>
+      <w:r>
+        <w:rPr>
+          <w:rFonts w:asciiTheme="minorBidi" w:hAnsiTheme="minorBidi"/>
+        </w:rPr>
+        <w:t xml:space="preserve">were also hypothesised </w:t>
+      </w:r>
+      <w:r>
+        <w:rPr>
+          <w:rFonts w:asciiTheme="minorBidi" w:hAnsiTheme="minorBidi"/>
+        </w:rPr>
+        <w:t xml:space="preserve">using </w:t>
+      </w:r>
+      <w:r>
+        <w:rPr>
+          <w:rFonts w:asciiTheme="minorBidi" w:hAnsiTheme="minorBidi"/>
+        </w:rPr>
+        <w:t xml:space="preserve">pre-existing </w:t>
+      </w:r>
+      <w:r>
+        <w:rPr>
+          <w:rFonts w:asciiTheme="minorBidi" w:hAnsiTheme="minorBidi"/>
+        </w:rPr>
+        <w:t>data</w:t>
+      </w:r>
+      <w:r>
+        <w:rPr>
+          <w:rFonts w:asciiTheme="minorBidi" w:hAnsiTheme="minorBidi"/>
+        </w:rPr>
+        <w:t>.</w:t>
       </w:r>
     </w:p>
     <w:p>
@@ -1963,7 +2538,25 @@
           <w:b/>
           <w:bCs/>
         </w:rPr>
-        <w:t>Identify and characterise common spike mutations + non vs syn mutations</w:t>
+        <w:t xml:space="preserve">Identify and characterise common spike mutations + non vs </w:t>
+      </w:r>
+      <w:proofErr w:type="spellStart"/>
+      <w:r>
+        <w:rPr>
+          <w:rFonts w:asciiTheme="minorBidi" w:hAnsiTheme="minorBidi"/>
+          <w:b/>
+          <w:bCs/>
+        </w:rPr>
+        <w:t>syn</w:t>
+      </w:r>
+      <w:proofErr w:type="spellEnd"/>
+      <w:r>
+        <w:rPr>
+          <w:rFonts w:asciiTheme="minorBidi" w:hAnsiTheme="minorBidi"/>
+          <w:b/>
+          <w:bCs/>
+        </w:rPr>
+        <w:t xml:space="preserve"> mutations</w:t>
       </w:r>
     </w:p>
     <w:p>
@@ -2012,16 +2605,6 @@
           <w:bCs/>
         </w:rPr>
       </w:pPr>
-    </w:p>
-    <w:p>
-      <w:pPr>
-        <w:spacing w:after="240" w:line="240" w:lineRule="auto"/>
-        <w:rPr>
-          <w:rFonts w:asciiTheme="minorBidi" w:hAnsiTheme="minorBidi"/>
-          <w:b/>
-          <w:bCs/>
-        </w:rPr>
-      </w:pPr>
       <w:r>
         <w:rPr>
           <w:rFonts w:asciiTheme="minorBidi" w:hAnsiTheme="minorBidi"/>
@@ -2037,6 +2620,134 @@
           <w:bCs/>
         </w:rPr>
         <w:t xml:space="preserve"> overview</w:t>
+      </w:r>
+    </w:p>
+    <w:p>
+      <w:pPr>
+        <w:spacing w:after="240" w:line="240" w:lineRule="auto"/>
+        <w:rPr>
+          <w:rFonts w:asciiTheme="minorBidi" w:hAnsiTheme="minorBidi"/>
+        </w:rPr>
+      </w:pPr>
+      <w:r>
+        <w:rPr>
+          <w:rFonts w:asciiTheme="minorBidi" w:hAnsiTheme="minorBidi"/>
+        </w:rPr>
+        <w:t xml:space="preserve">Clustering techniques used </w:t>
+      </w:r>
+      <w:r>
+        <w:rPr>
+          <w:rFonts w:asciiTheme="minorBidi" w:hAnsiTheme="minorBidi"/>
+        </w:rPr>
+        <w:t>were</w:t>
+      </w:r>
+      <w:r>
+        <w:rPr>
+          <w:rFonts w:asciiTheme="minorBidi" w:hAnsiTheme="minorBidi"/>
+        </w:rPr>
+        <w:t xml:space="preserve"> </w:t>
+      </w:r>
+      <w:r>
+        <w:rPr>
+          <w:rFonts w:asciiTheme="minorBidi" w:hAnsiTheme="minorBidi"/>
+        </w:rPr>
+        <w:t>k</w:t>
+      </w:r>
+      <w:r>
+        <w:rPr>
+          <w:rFonts w:asciiTheme="minorBidi" w:hAnsiTheme="minorBidi"/>
+        </w:rPr>
+        <w:t>-means</w:t>
+      </w:r>
+      <w:r>
+        <w:rPr>
+          <w:rFonts w:asciiTheme="minorBidi" w:hAnsiTheme="minorBidi"/>
+        </w:rPr>
+        <w:t xml:space="preserve"> and t-distributed stoch</w:t>
+      </w:r>
+      <w:r>
+        <w:rPr>
+          <w:rFonts w:asciiTheme="minorBidi" w:hAnsiTheme="minorBidi"/>
+        </w:rPr>
+        <w:t xml:space="preserve">astic </w:t>
+      </w:r>
+      <w:r>
+        <w:rPr>
+          <w:rFonts w:asciiTheme="minorBidi" w:hAnsiTheme="minorBidi"/>
+        </w:rPr>
+        <w:t>neighbour embedding (t-SNE)</w:t>
+      </w:r>
+      <w:r>
+        <w:rPr>
+          <w:rFonts w:asciiTheme="minorBidi" w:hAnsiTheme="minorBidi"/>
+        </w:rPr>
+        <w:t xml:space="preserve">, to assess the </w:t>
+      </w:r>
+      <w:r>
+        <w:rPr>
+          <w:rFonts w:asciiTheme="minorBidi" w:hAnsiTheme="minorBidi"/>
+        </w:rPr>
+        <w:t>dis</w:t>
+      </w:r>
+      <w:r>
+        <w:rPr>
+          <w:rFonts w:asciiTheme="minorBidi" w:hAnsiTheme="minorBidi"/>
+        </w:rPr>
+        <w:t>tribution of viral variants.</w:t>
+      </w:r>
+      <w:r>
+        <w:rPr>
+          <w:rFonts w:asciiTheme="minorBidi" w:hAnsiTheme="minorBidi"/>
+        </w:rPr>
+        <w:t xml:space="preserve"> Many R packages were used</w:t>
+      </w:r>
+      <w:r>
+        <w:rPr>
+          <w:rFonts w:asciiTheme="minorBidi" w:hAnsiTheme="minorBidi"/>
+        </w:rPr>
+        <w:t>, including the tidyverse</w:t>
+      </w:r>
+      <w:r>
+        <w:rPr>
+          <w:rFonts w:asciiTheme="minorBidi" w:hAnsiTheme="minorBidi"/>
+        </w:rPr>
+        <w:t xml:space="preserve"> and ggplot</w:t>
+      </w:r>
+      <w:r>
+        <w:rPr>
+          <w:rFonts w:asciiTheme="minorBidi" w:hAnsiTheme="minorBidi"/>
+        </w:rPr>
+        <w:t>, which provided the basis for the majority of the R analysis.</w:t>
+      </w:r>
+      <w:r>
+        <w:rPr>
+          <w:rFonts w:asciiTheme="minorBidi" w:hAnsiTheme="minorBidi"/>
+        </w:rPr>
+        <w:t xml:space="preserve"> </w:t>
+      </w:r>
+      <w:r>
+        <w:rPr>
+          <w:rFonts w:asciiTheme="minorBidi" w:hAnsiTheme="minorBidi"/>
+        </w:rPr>
+        <w:t xml:space="preserve">A link to a GitHub repository </w:t>
+      </w:r>
+      <w:r>
+        <w:rPr>
+          <w:rFonts w:asciiTheme="minorBidi" w:hAnsiTheme="minorBidi"/>
+        </w:rPr>
+        <w:t>containing</w:t>
+      </w:r>
+      <w:r>
+        <w:rPr>
+          <w:rFonts w:asciiTheme="minorBidi" w:hAnsiTheme="minorBidi"/>
+        </w:rPr>
+        <w:t xml:space="preserve"> </w:t>
+      </w:r>
+      <w:r>
+        <w:rPr>
+          <w:rFonts w:asciiTheme="minorBidi" w:hAnsiTheme="minorBidi"/>
+        </w:rPr>
+        <w:t>the research compendium can be found in the methods section.</w:t>
       </w:r>
     </w:p>
     <w:p>
@@ -2224,7 +2935,6 @@
         <w:rPr>
           <w:rFonts w:asciiTheme="minorBidi" w:hAnsiTheme="minorBidi"/>
         </w:rPr>
-        <w:lastRenderedPageBreak/>
         <w:t>Use of linear regression model used, what does show?</w:t>
       </w:r>
     </w:p>
@@ -2840,7 +3550,7 @@
           <w:noProof/>
         </w:rPr>
         <w:drawing>
-          <wp:inline distT="0" distB="0" distL="0" distR="0" wp14:anchorId="5EA050CA" wp14:editId="1F849CF2">
+          <wp:inline distT="0" distB="0" distL="0" distR="0" wp14:anchorId="5EA050CA" wp14:editId="2739F3A9">
             <wp:extent cx="5731510" cy="3558540"/>
             <wp:effectExtent l="38100" t="38100" r="40640" b="41910"/>
             <wp:docPr id="505827407" name="Picture 1" descr="A graph of different colored lines&#10;&#10;AI-generated content may be incorrect."/>
@@ -2921,6 +3631,7 @@
           <w:rFonts w:asciiTheme="minorBidi" w:hAnsiTheme="minorBidi"/>
           <w:noProof/>
         </w:rPr>
+        <w:lastRenderedPageBreak/>
         <w:drawing>
           <wp:inline distT="0" distB="0" distL="0" distR="0" wp14:anchorId="2609AE7A" wp14:editId="32E73EB8">
             <wp:extent cx="5731510" cy="1270000"/>
@@ -3008,7 +3719,6 @@
         <w:rPr>
           <w:rFonts w:asciiTheme="minorBidi" w:hAnsiTheme="minorBidi"/>
         </w:rPr>
-        <w:lastRenderedPageBreak/>
         <w:t>The figure clearly shows</w:t>
       </w:r>
       <w:r>
@@ -3760,6 +4470,7 @@
         <w:rPr>
           <w:rFonts w:asciiTheme="minorBidi" w:hAnsiTheme="minorBidi"/>
         </w:rPr>
+        <w:lastRenderedPageBreak/>
         <w:t>What I did?</w:t>
       </w:r>
     </w:p>
@@ -4236,7 +4947,6 @@
         <w:rPr>
           <w:rFonts w:asciiTheme="minorBidi" w:hAnsiTheme="minorBidi"/>
         </w:rPr>
-        <w:lastRenderedPageBreak/>
         <w:t>non_A23403G~D-G</w:t>
       </w:r>
       <w:r>
@@ -4636,13 +5346,23 @@
         </w:rPr>
         <w:t xml:space="preserve">Non vs </w:t>
       </w:r>
-      <w:r>
-        <w:rPr>
-          <w:rFonts w:asciiTheme="minorBidi" w:hAnsiTheme="minorBidi"/>
-          <w:b/>
-          <w:bCs/>
-        </w:rPr>
-        <w:t>syn mutations</w:t>
+      <w:proofErr w:type="spellStart"/>
+      <w:r>
+        <w:rPr>
+          <w:rFonts w:asciiTheme="minorBidi" w:hAnsiTheme="minorBidi"/>
+          <w:b/>
+          <w:bCs/>
+        </w:rPr>
+        <w:t>syn</w:t>
+      </w:r>
+      <w:proofErr w:type="spellEnd"/>
+      <w:r>
+        <w:rPr>
+          <w:rFonts w:asciiTheme="minorBidi" w:hAnsiTheme="minorBidi"/>
+          <w:b/>
+          <w:bCs/>
+        </w:rPr>
+        <w:t xml:space="preserve"> mutations</w:t>
       </w:r>
     </w:p>
     <w:p>
@@ -5380,7 +6100,6 @@
           <w:rFonts w:asciiTheme="minorBidi" w:hAnsiTheme="minorBidi"/>
           <w:noProof/>
         </w:rPr>
-        <w:lastRenderedPageBreak/>
         <w:t xml:space="preserve">Chen, J. et al. (2020). Mutations strengthened SARS-CoV-2 infectivity. </w:t>
       </w:r>
       <w:r>
@@ -5699,7 +6418,7 @@
           <w:rFonts w:asciiTheme="minorBidi" w:hAnsiTheme="minorBidi"/>
           <w:noProof/>
         </w:rPr>
-        <w:t xml:space="preserve">Pyrc, K. et al. (2006). Mosaic structure of human coronavirus NL63, one thousand years of evolution. </w:t>
+        <w:t xml:space="preserve">McCallum, M. et al. (2020). Structure-guided covalent stabilization of coronavirus spike glycoprotein trimers in the closed conformation. </w:t>
       </w:r>
       <w:r>
         <w:rPr>
@@ -5707,6 +6426,37 @@
           <w:i/>
           <w:noProof/>
         </w:rPr>
+        <w:t>Nature structural &amp; molecular biology</w:t>
+      </w:r>
+      <w:r>
+        <w:rPr>
+          <w:rFonts w:asciiTheme="minorBidi" w:hAnsiTheme="minorBidi"/>
+          <w:noProof/>
+        </w:rPr>
+        <w:t>, 27 (10), pp.942–949. [Accessed 23 February 2025].</w:t>
+      </w:r>
+    </w:p>
+    <w:p>
+      <w:pPr>
+        <w:spacing w:after="220" w:line="240" w:lineRule="auto"/>
+        <w:rPr>
+          <w:rFonts w:asciiTheme="minorBidi" w:hAnsiTheme="minorBidi"/>
+          <w:noProof/>
+        </w:rPr>
+      </w:pPr>
+      <w:r>
+        <w:rPr>
+          <w:rFonts w:asciiTheme="minorBidi" w:hAnsiTheme="minorBidi"/>
+          <w:noProof/>
+        </w:rPr>
+        <w:t xml:space="preserve">Pyrc, K. et al. (2006). Mosaic structure of human coronavirus NL63, one thousand years of evolution. </w:t>
+      </w:r>
+      <w:r>
+        <w:rPr>
+          <w:rFonts w:asciiTheme="minorBidi" w:hAnsiTheme="minorBidi"/>
+          <w:i/>
+          <w:noProof/>
+        </w:rPr>
         <w:t>Journal of molecular biology</w:t>
       </w:r>
       <w:r>
@@ -5730,6 +6480,38 @@
           <w:rFonts w:asciiTheme="minorBidi" w:hAnsiTheme="minorBidi"/>
           <w:noProof/>
         </w:rPr>
+        <w:t xml:space="preserve">Wang, R. et al. (2021). Analysis of SARS-CoV-2 mutations in the United States suggests presence of four substrains and novel variants. </w:t>
+      </w:r>
+      <w:r>
+        <w:rPr>
+          <w:rFonts w:asciiTheme="minorBidi" w:hAnsiTheme="minorBidi"/>
+          <w:i/>
+          <w:noProof/>
+        </w:rPr>
+        <w:t>Communications biology</w:t>
+      </w:r>
+      <w:r>
+        <w:rPr>
+          <w:rFonts w:asciiTheme="minorBidi" w:hAnsiTheme="minorBidi"/>
+          <w:noProof/>
+        </w:rPr>
+        <w:t>, 4 (1), p.228. [Accessed 27 October 2024].</w:t>
+      </w:r>
+    </w:p>
+    <w:p>
+      <w:pPr>
+        <w:spacing w:after="220" w:line="240" w:lineRule="auto"/>
+        <w:rPr>
+          <w:rFonts w:asciiTheme="minorBidi" w:hAnsiTheme="minorBidi"/>
+          <w:noProof/>
+        </w:rPr>
+      </w:pPr>
+      <w:r>
+        <w:rPr>
+          <w:rFonts w:asciiTheme="minorBidi" w:hAnsiTheme="minorBidi"/>
+          <w:noProof/>
+        </w:rPr>
+        <w:lastRenderedPageBreak/>
         <w:t xml:space="preserve">Yang, H. and Rao, Z. (2021). Structural biology of SARS-CoV-2 and implications for therapeutic development. </w:t>
       </w:r>
       <w:r>
@@ -8049,6 +8831,7 @@
   <w:style w:type="character" w:default="1" w:styleId="DefaultParagraphFont">
     <w:name w:val="Default Paragraph Font"/>
     <w:uiPriority w:val="1"/>
+    <w:semiHidden/>
     <w:unhideWhenUsed/>
   </w:style>
   <w:style w:type="table" w:default="1" w:styleId="TableNormal">

</xml_diff>

<commit_message>
Moved the Data structure names file
</commit_message>
<xml_diff>
--- a/Report/Analysis of SARS-CoV-2 spike protein mutations in the UK.docx
+++ b/Report/Analysis of SARS-CoV-2 spike protein mutations in the UK.docx
@@ -748,21 +748,7 @@
         <w:rPr>
           <w:rFonts w:asciiTheme="minorBidi" w:hAnsiTheme="minorBidi"/>
         </w:rPr>
-        <w:t>avirus (</w:t>
-      </w:r>
-      <w:proofErr w:type="spellStart"/>
-      <w:r>
-        <w:rPr>
-          <w:rFonts w:asciiTheme="minorBidi" w:hAnsiTheme="minorBidi"/>
-        </w:rPr>
-        <w:t>CoVs</w:t>
-      </w:r>
-      <w:proofErr w:type="spellEnd"/>
-      <w:r>
-        <w:rPr>
-          <w:rFonts w:asciiTheme="minorBidi" w:hAnsiTheme="minorBidi"/>
-        </w:rPr>
-        <w:t>)</w:t>
+        <w:t>avirus (CoVs)</w:t>
       </w:r>
       <w:r>
         <w:rPr>
@@ -792,21 +778,7 @@
         <w:rPr>
           <w:rFonts w:asciiTheme="minorBidi" w:hAnsiTheme="minorBidi"/>
         </w:rPr>
-        <w:t xml:space="preserve"> coronaviruses (</w:t>
-      </w:r>
-      <w:proofErr w:type="spellStart"/>
-      <w:r>
-        <w:rPr>
-          <w:rFonts w:asciiTheme="minorBidi" w:hAnsiTheme="minorBidi"/>
-        </w:rPr>
-        <w:t>CoVs</w:t>
-      </w:r>
-      <w:proofErr w:type="spellEnd"/>
-      <w:r>
-        <w:rPr>
-          <w:rFonts w:asciiTheme="minorBidi" w:hAnsiTheme="minorBidi"/>
-        </w:rPr>
-        <w:t>), HCoV-229E and HCoV-OC4</w:t>
+        <w:t xml:space="preserve"> coronaviruses (CoVs), HCoV-229E and HCoV-OC4</w:t>
       </w:r>
       <w:r>
         <w:rPr>
@@ -945,21 +917,7 @@
         <w:rPr>
           <w:rFonts w:asciiTheme="minorBidi" w:hAnsiTheme="minorBidi"/>
         </w:rPr>
-        <w:t>-</w:t>
-      </w:r>
-      <w:proofErr w:type="spellStart"/>
-      <w:r>
-        <w:rPr>
-          <w:rFonts w:asciiTheme="minorBidi" w:hAnsiTheme="minorBidi"/>
-        </w:rPr>
-        <w:t>CoV</w:t>
-      </w:r>
-      <w:proofErr w:type="spellEnd"/>
-      <w:r>
-        <w:rPr>
-          <w:rFonts w:asciiTheme="minorBidi" w:hAnsiTheme="minorBidi"/>
-        </w:rPr>
-        <w:t xml:space="preserve">) and </w:t>
+        <w:t xml:space="preserve">-CoV) and </w:t>
       </w:r>
       <w:r>
         <w:rPr>
@@ -1123,21 +1081,7 @@
         <w:rPr>
           <w:rFonts w:asciiTheme="minorBidi" w:hAnsiTheme="minorBidi"/>
         </w:rPr>
-        <w:t>SARS-CoV-1, MERS-</w:t>
-      </w:r>
-      <w:proofErr w:type="spellStart"/>
-      <w:r>
-        <w:rPr>
-          <w:rFonts w:asciiTheme="minorBidi" w:hAnsiTheme="minorBidi"/>
-        </w:rPr>
-        <w:t>CoV</w:t>
-      </w:r>
-      <w:proofErr w:type="spellEnd"/>
-      <w:r>
-        <w:rPr>
-          <w:rFonts w:asciiTheme="minorBidi" w:hAnsiTheme="minorBidi"/>
-        </w:rPr>
-        <w:t xml:space="preserve"> and SARS-CoV-2 have emerged over the past 25 years</w:t>
+        <w:t>SARS-CoV-1, MERS-CoV and SARS-CoV-2 have emerged over the past 25 years</w:t>
       </w:r>
       <w:r>
         <w:rPr>
@@ -1359,21 +1303,7 @@
           <w:rFonts w:asciiTheme="minorBidi" w:hAnsiTheme="minorBidi"/>
         </w:rPr>
         <w:lastRenderedPageBreak/>
-        <w:t xml:space="preserve">Coronaviruses are of the order </w:t>
-      </w:r>
-      <w:proofErr w:type="spellStart"/>
-      <w:r>
-        <w:rPr>
-          <w:rFonts w:asciiTheme="minorBidi" w:hAnsiTheme="minorBidi"/>
-        </w:rPr>
-        <w:t>Nidovirales</w:t>
-      </w:r>
-      <w:proofErr w:type="spellEnd"/>
-      <w:r>
-        <w:rPr>
-          <w:rFonts w:asciiTheme="minorBidi" w:hAnsiTheme="minorBidi"/>
-        </w:rPr>
-        <w:t xml:space="preserve">, which is comprised of several families of related viruses </w:t>
+        <w:t xml:space="preserve">Coronaviruses are of the order Nidovirales, which is comprised of several families of related viruses </w:t>
       </w:r>
       <w:r>
         <w:rPr>
@@ -1418,19 +1348,11 @@
         </w:rPr>
         <w:t xml:space="preserve"> </w:t>
       </w:r>
-      <w:proofErr w:type="spellStart"/>
-      <w:r>
-        <w:rPr>
-          <w:rFonts w:asciiTheme="minorBidi" w:hAnsiTheme="minorBidi"/>
-        </w:rPr>
-        <w:t>CoVs</w:t>
-      </w:r>
-      <w:proofErr w:type="spellEnd"/>
-      <w:r>
-        <w:rPr>
-          <w:rFonts w:asciiTheme="minorBidi" w:hAnsiTheme="minorBidi"/>
-        </w:rPr>
-        <w:t xml:space="preserve"> are </w:t>
+      <w:r>
+        <w:rPr>
+          <w:rFonts w:asciiTheme="minorBidi" w:hAnsiTheme="minorBidi"/>
+        </w:rPr>
+        <w:t xml:space="preserve">CoVs are </w:t>
       </w:r>
       <w:r>
         <w:rPr>
@@ -1515,16 +1437,8 @@
         <w:rPr>
           <w:rFonts w:asciiTheme="minorBidi" w:hAnsiTheme="minorBidi"/>
         </w:rPr>
-        <w:t xml:space="preserve"> </w:t>
-      </w:r>
-      <w:proofErr w:type="spellStart"/>
-      <w:r>
-        <w:rPr>
-          <w:rFonts w:asciiTheme="minorBidi" w:hAnsiTheme="minorBidi"/>
-        </w:rPr>
-        <w:t>CoVs</w:t>
-      </w:r>
-      <w:proofErr w:type="spellEnd"/>
+        <w:t xml:space="preserve"> CoVs</w:t>
+      </w:r>
       <w:r>
         <w:rPr>
           <w:rFonts w:asciiTheme="minorBidi" w:hAnsiTheme="minorBidi"/>
@@ -2250,7 +2164,19 @@
         <w:rPr>
           <w:rFonts w:asciiTheme="minorBidi" w:hAnsiTheme="minorBidi"/>
         </w:rPr>
-        <w:t xml:space="preserve"> 1945635</w:t>
+        <w:t xml:space="preserve"> </w:t>
+      </w:r>
+      <w:r>
+        <w:rPr>
+          <w:rFonts w:asciiTheme="minorBidi" w:hAnsiTheme="minorBidi"/>
+        </w:rPr>
+        <w:t>198</w:t>
+      </w:r>
+      <w:r>
+        <w:rPr>
+          <w:rFonts w:asciiTheme="minorBidi" w:hAnsiTheme="minorBidi"/>
+        </w:rPr>
+        <w:t>4861</w:t>
       </w:r>
       <w:r>
         <w:rPr>
@@ -2376,7 +2302,19 @@
         <w:rPr>
           <w:rFonts w:asciiTheme="minorBidi" w:hAnsiTheme="minorBidi"/>
         </w:rPr>
-        <w:t xml:space="preserve">is of viral variants. </w:t>
+        <w:t xml:space="preserve">is of </w:t>
+      </w:r>
+      <w:r>
+        <w:rPr>
+          <w:rFonts w:asciiTheme="minorBidi" w:hAnsiTheme="minorBidi"/>
+        </w:rPr>
+        <w:t xml:space="preserve">the </w:t>
+      </w:r>
+      <w:r>
+        <w:rPr>
+          <w:rFonts w:asciiTheme="minorBidi" w:hAnsiTheme="minorBidi"/>
+        </w:rPr>
+        <w:t xml:space="preserve">viral variants. </w:t>
       </w:r>
       <w:r>
         <w:rPr>
@@ -2406,7 +2344,19 @@
         <w:rPr>
           <w:rFonts w:asciiTheme="minorBidi" w:hAnsiTheme="minorBidi"/>
         </w:rPr>
-        <w:t xml:space="preserve">to identify and characterise common spike protein </w:t>
+        <w:t xml:space="preserve">to identify and characterise </w:t>
+      </w:r>
+      <w:r>
+        <w:rPr>
+          <w:rFonts w:asciiTheme="minorBidi" w:hAnsiTheme="minorBidi"/>
+        </w:rPr>
+        <w:t>a</w:t>
+      </w:r>
+      <w:r>
+        <w:rPr>
+          <w:rFonts w:asciiTheme="minorBidi" w:hAnsiTheme="minorBidi"/>
+        </w:rPr>
+        <w:t xml:space="preserve">spike protein </w:t>
       </w:r>
       <w:r>
         <w:rPr>
@@ -2538,25 +2488,7 @@
           <w:b/>
           <w:bCs/>
         </w:rPr>
-        <w:t xml:space="preserve">Identify and characterise common spike mutations + non vs </w:t>
-      </w:r>
-      <w:proofErr w:type="spellStart"/>
-      <w:r>
-        <w:rPr>
-          <w:rFonts w:asciiTheme="minorBidi" w:hAnsiTheme="minorBidi"/>
-          <w:b/>
-          <w:bCs/>
-        </w:rPr>
-        <w:t>syn</w:t>
-      </w:r>
-      <w:proofErr w:type="spellEnd"/>
-      <w:r>
-        <w:rPr>
-          <w:rFonts w:asciiTheme="minorBidi" w:hAnsiTheme="minorBidi"/>
-          <w:b/>
-          <w:bCs/>
-        </w:rPr>
-        <w:t xml:space="preserve"> mutations</w:t>
+        <w:t>Identify and characterise common spike mutations + non vs syn mutations</w:t>
       </w:r>
     </w:p>
     <w:p>
@@ -2982,6 +2914,26 @@
           <w:rFonts w:asciiTheme="minorBidi" w:hAnsiTheme="minorBidi"/>
         </w:rPr>
         <w:t>Number of unique mutations over time</w:t>
+      </w:r>
+    </w:p>
+    <w:p>
+      <w:pPr>
+        <w:spacing w:after="240" w:line="240" w:lineRule="auto"/>
+        <w:rPr>
+          <w:rFonts w:asciiTheme="minorBidi" w:hAnsiTheme="minorBidi"/>
+        </w:rPr>
+      </w:pPr>
+      <w:r>
+        <w:rPr>
+          <w:rFonts w:asciiTheme="minorBidi" w:hAnsiTheme="minorBidi"/>
+        </w:rPr>
+        <w:t xml:space="preserve">20295 </w:t>
+      </w:r>
+      <w:r>
+        <w:rPr>
+          <w:rFonts w:asciiTheme="minorBidi" w:hAnsiTheme="minorBidi"/>
+        </w:rPr>
+        <w:t>unique individual mutations</w:t>
       </w:r>
     </w:p>
     <w:p>
@@ -3550,7 +3502,7 @@
           <w:noProof/>
         </w:rPr>
         <w:drawing>
-          <wp:inline distT="0" distB="0" distL="0" distR="0" wp14:anchorId="5EA050CA" wp14:editId="2739F3A9">
+          <wp:inline distT="0" distB="0" distL="0" distR="0" wp14:anchorId="5EA050CA" wp14:editId="17258AB1">
             <wp:extent cx="5731510" cy="3558540"/>
             <wp:effectExtent l="38100" t="38100" r="40640" b="41910"/>
             <wp:docPr id="505827407" name="Picture 1" descr="A graph of different colored lines&#10;&#10;AI-generated content may be incorrect."/>
@@ -4321,14 +4273,46 @@
           <w:rFonts w:asciiTheme="minorBidi" w:hAnsiTheme="minorBidi"/>
         </w:rPr>
       </w:pPr>
-    </w:p>
-    <w:p>
-      <w:pPr>
-        <w:spacing w:after="240" w:line="240" w:lineRule="auto"/>
-        <w:rPr>
-          <w:rFonts w:asciiTheme="minorBidi" w:hAnsiTheme="minorBidi"/>
-        </w:rPr>
-      </w:pPr>
+      <w:r>
+        <w:rPr>
+          <w:rFonts w:asciiTheme="minorBidi" w:hAnsiTheme="minorBidi"/>
+        </w:rPr>
+        <w:t>7</w:t>
+      </w:r>
+      <w:r>
+        <w:rPr>
+          <w:rFonts w:asciiTheme="minorBidi" w:hAnsiTheme="minorBidi"/>
+        </w:rPr>
+        <w:t>8% of sequences from England</w:t>
+      </w:r>
+    </w:p>
+    <w:p>
+      <w:pPr>
+        <w:spacing w:after="240" w:line="240" w:lineRule="auto"/>
+        <w:rPr>
+          <w:rFonts w:asciiTheme="minorBidi" w:hAnsiTheme="minorBidi"/>
+        </w:rPr>
+      </w:pPr>
+      <w:r>
+        <w:rPr>
+          <w:rFonts w:asciiTheme="minorBidi" w:hAnsiTheme="minorBidi"/>
+        </w:rPr>
+        <w:t>14% of sequences from Scotland</w:t>
+      </w:r>
+    </w:p>
+    <w:p>
+      <w:pPr>
+        <w:spacing w:after="240" w:line="240" w:lineRule="auto"/>
+        <w:rPr>
+          <w:rFonts w:asciiTheme="minorBidi" w:hAnsiTheme="minorBidi"/>
+        </w:rPr>
+      </w:pPr>
+      <w:r>
+        <w:rPr>
+          <w:rFonts w:asciiTheme="minorBidi" w:hAnsiTheme="minorBidi"/>
+        </w:rPr>
+        <w:t>8% of sequences from Wales</w:t>
+      </w:r>
     </w:p>
     <w:p>
       <w:pPr>
@@ -4456,6 +4440,7 @@
           <w:b/>
           <w:bCs/>
         </w:rPr>
+        <w:lastRenderedPageBreak/>
         <w:t>Mutation analysis</w:t>
       </w:r>
     </w:p>
@@ -4470,7 +4455,6 @@
         <w:rPr>
           <w:rFonts w:asciiTheme="minorBidi" w:hAnsiTheme="minorBidi"/>
         </w:rPr>
-        <w:lastRenderedPageBreak/>
         <w:t>What I did?</w:t>
       </w:r>
     </w:p>
@@ -4905,14 +4889,6 @@
           <w:rFonts w:asciiTheme="minorBidi" w:hAnsiTheme="minorBidi"/>
         </w:rPr>
       </w:pPr>
-    </w:p>
-    <w:p>
-      <w:pPr>
-        <w:spacing w:after="240" w:line="240" w:lineRule="auto"/>
-        <w:rPr>
-          <w:rFonts w:asciiTheme="minorBidi" w:hAnsiTheme="minorBidi"/>
-        </w:rPr>
-      </w:pPr>
       <w:r>
         <w:rPr>
           <w:rFonts w:asciiTheme="minorBidi" w:hAnsiTheme="minorBidi"/>
@@ -5215,6 +5191,72 @@
         </w:rPr>
         <w:t>non_T22882G~N-K</w:t>
       </w:r>
+    </w:p>
+    <w:p>
+      <w:pPr>
+        <w:spacing w:after="540"/>
+        <w:rPr>
+          <w:rFonts w:asciiTheme="minorBidi" w:eastAsia="Times New Roman" w:hAnsiTheme="minorBidi"/>
+          <w:color w:val="000000"/>
+          <w:kern w:val="0"/>
+          <w:lang w:eastAsia="en-GB"/>
+          <w14:ligatures w14:val="none"/>
+        </w:rPr>
+      </w:pPr>
+      <w:r>
+        <w:rPr>
+          <w:rFonts w:asciiTheme="minorBidi" w:eastAsia="Times New Roman" w:hAnsiTheme="minorBidi"/>
+          <w:color w:val="000000"/>
+          <w:kern w:val="0"/>
+          <w:lang w:eastAsia="en-GB"/>
+          <w14:ligatures w14:val="none"/>
+        </w:rPr>
+        <w:t>How many of these mutations are on the receptor binding domain</w:t>
+      </w:r>
+      <w:r>
+        <w:rPr>
+          <w:rFonts w:asciiTheme="minorBidi" w:eastAsia="Times New Roman" w:hAnsiTheme="minorBidi"/>
+          <w:color w:val="000000"/>
+          <w:kern w:val="0"/>
+          <w:lang w:eastAsia="en-GB"/>
+          <w14:ligatures w14:val="none"/>
+        </w:rPr>
+        <w:t>?</w:t>
+      </w:r>
+    </w:p>
+    <w:p>
+      <w:pPr>
+        <w:spacing w:after="540"/>
+        <w:rPr>
+          <w:rFonts w:asciiTheme="minorBidi" w:eastAsia="Times New Roman" w:hAnsiTheme="minorBidi"/>
+          <w:color w:val="000000"/>
+          <w:kern w:val="0"/>
+          <w:lang w:eastAsia="en-GB"/>
+          <w14:ligatures w14:val="none"/>
+        </w:rPr>
+      </w:pPr>
+      <w:r>
+        <w:rPr>
+          <w:rFonts w:asciiTheme="minorBidi" w:eastAsia="Times New Roman" w:hAnsiTheme="minorBidi"/>
+          <w:color w:val="000000"/>
+          <w:kern w:val="0"/>
+          <w:lang w:eastAsia="en-GB"/>
+          <w14:ligatures w14:val="none"/>
+        </w:rPr>
+        <w:t>How many of these mutations are on the receptor binding motfi?</w:t>
+      </w:r>
+    </w:p>
+    <w:p>
+      <w:pPr>
+        <w:spacing w:after="540"/>
+        <w:rPr>
+          <w:rFonts w:asciiTheme="minorBidi" w:eastAsia="Times New Roman" w:hAnsiTheme="minorBidi"/>
+          <w:color w:val="000000"/>
+          <w:kern w:val="0"/>
+          <w:lang w:eastAsia="en-GB"/>
+          <w14:ligatures w14:val="none"/>
+        </w:rPr>
+      </w:pPr>
     </w:p>
     <w:p>
       <w:pPr>
@@ -5346,23 +5388,13 @@
         </w:rPr>
         <w:t xml:space="preserve">Non vs </w:t>
       </w:r>
-      <w:proofErr w:type="spellStart"/>
-      <w:r>
-        <w:rPr>
-          <w:rFonts w:asciiTheme="minorBidi" w:hAnsiTheme="minorBidi"/>
-          <w:b/>
-          <w:bCs/>
-        </w:rPr>
-        <w:t>syn</w:t>
-      </w:r>
-      <w:proofErr w:type="spellEnd"/>
-      <w:r>
-        <w:rPr>
-          <w:rFonts w:asciiTheme="minorBidi" w:hAnsiTheme="minorBidi"/>
-          <w:b/>
-          <w:bCs/>
-        </w:rPr>
-        <w:t xml:space="preserve"> mutations</w:t>
+      <w:r>
+        <w:rPr>
+          <w:rFonts w:asciiTheme="minorBidi" w:hAnsiTheme="minorBidi"/>
+          <w:b/>
+          <w:bCs/>
+        </w:rPr>
+        <w:t>syn mutations</w:t>
       </w:r>
     </w:p>
     <w:p>
@@ -5411,6 +5443,7 @@
           <w:b/>
           <w:bCs/>
         </w:rPr>
+        <w:lastRenderedPageBreak/>
         <w:t>Evolutionary Insights</w:t>
       </w:r>
     </w:p>
@@ -5941,6 +5974,7 @@
           <w:b/>
           <w:bCs/>
         </w:rPr>
+        <w:lastRenderedPageBreak/>
         <w:t>R packages used</w:t>
       </w:r>
     </w:p>
@@ -6378,16 +6412,8 @@
         <w:rPr>
           <w:rFonts w:asciiTheme="minorBidi" w:hAnsiTheme="minorBidi"/>
           <w:noProof/>
-          <w:lang w:val="da-DK"/>
-        </w:rPr>
-        <w:t xml:space="preserve">Marik, P. E. et al. </w:t>
-      </w:r>
-      <w:r>
-        <w:rPr>
-          <w:rFonts w:asciiTheme="minorBidi" w:hAnsiTheme="minorBidi"/>
-          <w:noProof/>
-        </w:rPr>
-        <w:t xml:space="preserve">(2021). A scoping review of the pathophysiology of COVID-19. </w:t>
+        </w:rPr>
+        <w:t xml:space="preserve">Marik, P. E. et al. (2021). A scoping review of the pathophysiology of COVID-19. </w:t>
       </w:r>
       <w:r>
         <w:rPr>
@@ -6449,6 +6475,7 @@
           <w:rFonts w:asciiTheme="minorBidi" w:hAnsiTheme="minorBidi"/>
           <w:noProof/>
         </w:rPr>
+        <w:lastRenderedPageBreak/>
         <w:t xml:space="preserve">Pyrc, K. et al. (2006). Mosaic structure of human coronavirus NL63, one thousand years of evolution. </w:t>
       </w:r>
       <w:r>
@@ -6511,7 +6538,6 @@
           <w:rFonts w:asciiTheme="minorBidi" w:hAnsiTheme="minorBidi"/>
           <w:noProof/>
         </w:rPr>
-        <w:lastRenderedPageBreak/>
         <w:t xml:space="preserve">Yang, H. and Rao, Z. (2021). Structural biology of SARS-CoV-2 and implications for therapeutic development. </w:t>
       </w:r>
       <w:r>

</xml_diff>

<commit_message>
Added description explaining figure 1
</commit_message>
<xml_diff>
--- a/Report/Analysis of SARS-CoV-2 spike protein mutations in the UK.docx
+++ b/Report/Analysis of SARS-CoV-2 spike protein mutations in the UK.docx
@@ -748,7 +748,21 @@
         <w:rPr>
           <w:rFonts w:asciiTheme="minorBidi" w:hAnsiTheme="minorBidi"/>
         </w:rPr>
-        <w:t>avirus (CoVs)</w:t>
+        <w:t>avirus (</w:t>
+      </w:r>
+      <w:proofErr w:type="spellStart"/>
+      <w:r>
+        <w:rPr>
+          <w:rFonts w:asciiTheme="minorBidi" w:hAnsiTheme="minorBidi"/>
+        </w:rPr>
+        <w:t>CoVs</w:t>
+      </w:r>
+      <w:proofErr w:type="spellEnd"/>
+      <w:r>
+        <w:rPr>
+          <w:rFonts w:asciiTheme="minorBidi" w:hAnsiTheme="minorBidi"/>
+        </w:rPr>
+        <w:t>)</w:t>
       </w:r>
       <w:r>
         <w:rPr>
@@ -778,7 +792,21 @@
         <w:rPr>
           <w:rFonts w:asciiTheme="minorBidi" w:hAnsiTheme="minorBidi"/>
         </w:rPr>
-        <w:t xml:space="preserve"> coronaviruses (CoVs), HCoV-229E and HCoV-OC4</w:t>
+        <w:t xml:space="preserve"> coronaviruses (</w:t>
+      </w:r>
+      <w:proofErr w:type="spellStart"/>
+      <w:r>
+        <w:rPr>
+          <w:rFonts w:asciiTheme="minorBidi" w:hAnsiTheme="minorBidi"/>
+        </w:rPr>
+        <w:t>CoVs</w:t>
+      </w:r>
+      <w:proofErr w:type="spellEnd"/>
+      <w:r>
+        <w:rPr>
+          <w:rFonts w:asciiTheme="minorBidi" w:hAnsiTheme="minorBidi"/>
+        </w:rPr>
+        <w:t>), HCoV-229E and HCoV-OC4</w:t>
       </w:r>
       <w:r>
         <w:rPr>
@@ -917,7 +945,21 @@
         <w:rPr>
           <w:rFonts w:asciiTheme="minorBidi" w:hAnsiTheme="minorBidi"/>
         </w:rPr>
-        <w:t xml:space="preserve">-CoV) and </w:t>
+        <w:t>-</w:t>
+      </w:r>
+      <w:proofErr w:type="spellStart"/>
+      <w:r>
+        <w:rPr>
+          <w:rFonts w:asciiTheme="minorBidi" w:hAnsiTheme="minorBidi"/>
+        </w:rPr>
+        <w:t>CoV</w:t>
+      </w:r>
+      <w:proofErr w:type="spellEnd"/>
+      <w:r>
+        <w:rPr>
+          <w:rFonts w:asciiTheme="minorBidi" w:hAnsiTheme="minorBidi"/>
+        </w:rPr>
+        <w:t xml:space="preserve">) and </w:t>
       </w:r>
       <w:r>
         <w:rPr>
@@ -1081,7 +1123,21 @@
         <w:rPr>
           <w:rFonts w:asciiTheme="minorBidi" w:hAnsiTheme="minorBidi"/>
         </w:rPr>
-        <w:t>SARS-CoV-1, MERS-CoV and SARS-CoV-2 have emerged over the past 25 years</w:t>
+        <w:t>SARS-CoV-1, MERS-</w:t>
+      </w:r>
+      <w:proofErr w:type="spellStart"/>
+      <w:r>
+        <w:rPr>
+          <w:rFonts w:asciiTheme="minorBidi" w:hAnsiTheme="minorBidi"/>
+        </w:rPr>
+        <w:t>CoV</w:t>
+      </w:r>
+      <w:proofErr w:type="spellEnd"/>
+      <w:r>
+        <w:rPr>
+          <w:rFonts w:asciiTheme="minorBidi" w:hAnsiTheme="minorBidi"/>
+        </w:rPr>
+        <w:t xml:space="preserve"> and SARS-CoV-2 have emerged over the past 25 years</w:t>
       </w:r>
       <w:r>
         <w:rPr>
@@ -1303,7 +1359,21 @@
           <w:rFonts w:asciiTheme="minorBidi" w:hAnsiTheme="minorBidi"/>
         </w:rPr>
         <w:lastRenderedPageBreak/>
-        <w:t xml:space="preserve">Coronaviruses are of the order Nidovirales, which is comprised of several families of related viruses </w:t>
+        <w:t xml:space="preserve">Coronaviruses are of the order </w:t>
+      </w:r>
+      <w:proofErr w:type="spellStart"/>
+      <w:r>
+        <w:rPr>
+          <w:rFonts w:asciiTheme="minorBidi" w:hAnsiTheme="minorBidi"/>
+        </w:rPr>
+        <w:t>Nidovirales</w:t>
+      </w:r>
+      <w:proofErr w:type="spellEnd"/>
+      <w:r>
+        <w:rPr>
+          <w:rFonts w:asciiTheme="minorBidi" w:hAnsiTheme="minorBidi"/>
+        </w:rPr>
+        <w:t xml:space="preserve">, which is comprised of several families of related viruses </w:t>
       </w:r>
       <w:r>
         <w:rPr>
@@ -1348,11 +1418,19 @@
         </w:rPr>
         <w:t xml:space="preserve"> </w:t>
       </w:r>
-      <w:r>
-        <w:rPr>
-          <w:rFonts w:asciiTheme="minorBidi" w:hAnsiTheme="minorBidi"/>
-        </w:rPr>
-        <w:t xml:space="preserve">CoVs are </w:t>
+      <w:proofErr w:type="spellStart"/>
+      <w:r>
+        <w:rPr>
+          <w:rFonts w:asciiTheme="minorBidi" w:hAnsiTheme="minorBidi"/>
+        </w:rPr>
+        <w:t>CoVs</w:t>
+      </w:r>
+      <w:proofErr w:type="spellEnd"/>
+      <w:r>
+        <w:rPr>
+          <w:rFonts w:asciiTheme="minorBidi" w:hAnsiTheme="minorBidi"/>
+        </w:rPr>
+        <w:t xml:space="preserve"> are </w:t>
       </w:r>
       <w:r>
         <w:rPr>
@@ -1437,8 +1515,16 @@
         <w:rPr>
           <w:rFonts w:asciiTheme="minorBidi" w:hAnsiTheme="minorBidi"/>
         </w:rPr>
-        <w:t xml:space="preserve"> CoVs</w:t>
-      </w:r>
+        <w:t xml:space="preserve"> </w:t>
+      </w:r>
+      <w:proofErr w:type="spellStart"/>
+      <w:r>
+        <w:rPr>
+          <w:rFonts w:asciiTheme="minorBidi" w:hAnsiTheme="minorBidi"/>
+        </w:rPr>
+        <w:t>CoVs</w:t>
+      </w:r>
+      <w:proofErr w:type="spellEnd"/>
       <w:r>
         <w:rPr>
           <w:rFonts w:asciiTheme="minorBidi" w:hAnsiTheme="minorBidi"/>
@@ -1679,47 +1765,49 @@
         </w:rPr>
         <w:t xml:space="preserve">. </w:t>
       </w:r>
-      <w:r>
-        <w:rPr>
-          <w:rFonts w:asciiTheme="minorBidi" w:hAnsiTheme="minorBidi"/>
-        </w:rPr>
-        <w:t xml:space="preserve">The spike protein </w:t>
-      </w:r>
-      <w:r>
-        <w:rPr>
-          <w:rFonts w:asciiTheme="minorBidi" w:hAnsiTheme="minorBidi"/>
-        </w:rPr>
-        <w:t xml:space="preserve">receptor binding domain (RBD) </w:t>
-      </w:r>
-      <w:r>
-        <w:rPr>
-          <w:rFonts w:asciiTheme="minorBidi" w:hAnsiTheme="minorBidi"/>
-        </w:rPr>
-        <w:t xml:space="preserve">of the S1 </w:t>
-      </w:r>
-      <w:r>
-        <w:rPr>
-          <w:rFonts w:asciiTheme="minorBidi" w:hAnsiTheme="minorBidi"/>
-        </w:rPr>
-        <w:t xml:space="preserve">subunit </w:t>
-      </w:r>
-      <w:r>
-        <w:rPr>
-          <w:rFonts w:asciiTheme="minorBidi" w:hAnsiTheme="minorBidi"/>
-        </w:rPr>
-        <w:t>catalyses the attachment</w:t>
-      </w:r>
-      <w:r>
-        <w:rPr>
-          <w:rFonts w:asciiTheme="minorBidi" w:hAnsiTheme="minorBidi"/>
-        </w:rPr>
-        <w:t xml:space="preserve"> directly</w:t>
-      </w:r>
-      <w:r>
-        <w:rPr>
-          <w:rFonts w:asciiTheme="minorBidi" w:hAnsiTheme="minorBidi"/>
-        </w:rPr>
-        <w:t xml:space="preserve"> to</w:t>
+    </w:p>
+    <w:p>
+      <w:pPr>
+        <w:spacing w:after="240" w:line="240" w:lineRule="auto"/>
+        <w:rPr>
+          <w:rFonts w:asciiTheme="minorBidi" w:hAnsiTheme="minorBidi"/>
+          <w:b/>
+          <w:bCs/>
+        </w:rPr>
+      </w:pPr>
+      <w:r>
+        <w:rPr>
+          <w:rFonts w:asciiTheme="minorBidi" w:hAnsiTheme="minorBidi"/>
+          <w:b/>
+          <w:bCs/>
+        </w:rPr>
+        <w:t>Background: Spike glycoprotein</w:t>
+      </w:r>
+    </w:p>
+    <w:p>
+      <w:pPr>
+        <w:spacing w:after="240"/>
+        <w:rPr>
+          <w:rFonts w:asciiTheme="minorBidi" w:hAnsiTheme="minorBidi"/>
+        </w:rPr>
+      </w:pPr>
+      <w:r>
+        <w:rPr>
+          <w:rFonts w:asciiTheme="minorBidi" w:hAnsiTheme="minorBidi"/>
+        </w:rPr>
+        <w:t xml:space="preserve">The spike </w:t>
+      </w:r>
+      <w:r>
+        <w:rPr>
+          <w:rFonts w:asciiTheme="minorBidi" w:hAnsiTheme="minorBidi"/>
+        </w:rPr>
+        <w:t>glycoprotein is one the main structural components SARS-CoV-2</w:t>
+      </w:r>
+      <w:r>
+        <w:rPr>
+          <w:rFonts w:asciiTheme="minorBidi" w:hAnsiTheme="minorBidi"/>
+        </w:rPr>
+        <w:t>.</w:t>
       </w:r>
       <w:r>
         <w:rPr>
@@ -1731,19 +1819,55 @@
         <w:rPr>
           <w:rFonts w:asciiTheme="minorBidi" w:hAnsiTheme="minorBidi"/>
         </w:rPr>
-        <w:t>the ACE2</w:t>
-      </w:r>
-      <w:r>
-        <w:rPr>
-          <w:rFonts w:asciiTheme="minorBidi" w:hAnsiTheme="minorBidi"/>
-        </w:rPr>
-        <w:t>. More specifically, residues of the receptor bindin</w:t>
-      </w:r>
-      <w:r>
-        <w:rPr>
-          <w:rFonts w:asciiTheme="minorBidi" w:hAnsiTheme="minorBidi"/>
-        </w:rPr>
-        <w:t xml:space="preserve">g motif are involved directly in the binding </w:t>
+        <w:t>A</w:t>
+      </w:r>
+      <w:r>
+        <w:rPr>
+          <w:rFonts w:asciiTheme="minorBidi" w:hAnsiTheme="minorBidi"/>
+        </w:rPr>
+        <w:t xml:space="preserve"> homotrimer </w:t>
+      </w:r>
+      <w:r>
+        <w:rPr>
+          <w:rFonts w:asciiTheme="minorBidi" w:hAnsiTheme="minorBidi"/>
+        </w:rPr>
+        <w:t xml:space="preserve">composed of </w:t>
+      </w:r>
+      <w:r>
+        <w:rPr>
+          <w:rFonts w:asciiTheme="minorBidi" w:hAnsiTheme="minorBidi"/>
+        </w:rPr>
+        <w:t>two regions</w:t>
+      </w:r>
+      <w:r>
+        <w:rPr>
+          <w:rFonts w:asciiTheme="minorBidi" w:hAnsiTheme="minorBidi"/>
+        </w:rPr>
+        <w:t xml:space="preserve">, </w:t>
+      </w:r>
+      <w:r>
+        <w:rPr>
+          <w:rFonts w:asciiTheme="minorBidi" w:hAnsiTheme="minorBidi"/>
+        </w:rPr>
+        <w:t>the S1 and S2 regions</w:t>
+      </w:r>
+      <w:r>
+        <w:rPr>
+          <w:rFonts w:asciiTheme="minorBidi" w:hAnsiTheme="minorBidi"/>
+        </w:rPr>
+        <w:t xml:space="preserve">, </w:t>
+      </w:r>
+      <w:r>
+        <w:rPr>
+          <w:rFonts w:asciiTheme="minorBidi" w:hAnsiTheme="minorBidi"/>
+        </w:rPr>
+        <w:t>vital for binding and cellular fusion</w:t>
+      </w:r>
+      <w:r>
+        <w:rPr>
+          <w:rFonts w:asciiTheme="minorBidi" w:hAnsiTheme="minorBidi"/>
+        </w:rPr>
+        <w:t xml:space="preserve"> </w:t>
       </w:r>
       <w:r>
         <w:rPr>
@@ -1759,6 +1883,185 @@
           <w:b/>
           <w:bCs/>
         </w:rPr>
+        <w:instrText>ADDIN paperpile_citation &lt;clusterId&gt;O316C466Y756V467&lt;/clusterId&gt;&lt;metadata&gt;&lt;citation&gt;&lt;id&gt;725a90a9-33de-4d8a-91ab-85bbe148ba3d&lt;/id&gt;&lt;/citation&gt;&lt;/metadata&gt;&lt;data&gt;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&lt;/data&gt; \* MERGEFORMAT</w:instrText>
+      </w:r>
+      <w:r>
+        <w:rPr>
+          <w:rFonts w:asciiTheme="minorBidi" w:hAnsiTheme="minorBidi"/>
+          <w:b/>
+          <w:bCs/>
+        </w:rPr>
+        <w:fldChar w:fldCharType="separate"/>
+      </w:r>
+      <w:r>
+        <w:rPr>
+          <w:rFonts w:asciiTheme="minorBidi" w:hAnsiTheme="minorBidi"/>
+          <w:bCs/>
+          <w:noProof/>
+        </w:rPr>
+        <w:t>(McCallum et al., 2020)</w:t>
+      </w:r>
+      <w:r>
+        <w:rPr>
+          <w:rFonts w:asciiTheme="minorBidi" w:hAnsiTheme="minorBidi"/>
+          <w:b/>
+          <w:bCs/>
+        </w:rPr>
+        <w:fldChar w:fldCharType="end"/>
+      </w:r>
+      <w:r>
+        <w:rPr>
+          <w:rFonts w:asciiTheme="minorBidi" w:hAnsiTheme="minorBidi"/>
+        </w:rPr>
+        <w:t>.</w:t>
+      </w:r>
+      <w:r>
+        <w:rPr>
+          <w:rFonts w:asciiTheme="minorBidi" w:hAnsiTheme="minorBidi"/>
+        </w:rPr>
+        <w:t xml:space="preserve"> </w:t>
+      </w:r>
+      <w:r>
+        <w:rPr>
+          <w:rFonts w:asciiTheme="minorBidi" w:hAnsiTheme="minorBidi"/>
+        </w:rPr>
+        <w:t xml:space="preserve">The ACE2 </w:t>
+      </w:r>
+      <w:r>
+        <w:rPr>
+          <w:rFonts w:asciiTheme="minorBidi" w:hAnsiTheme="minorBidi"/>
+        </w:rPr>
+        <w:t xml:space="preserve">– spike protein interaction plays a vital role </w:t>
+      </w:r>
+      <w:r>
+        <w:rPr>
+          <w:rFonts w:asciiTheme="minorBidi" w:hAnsiTheme="minorBidi"/>
+        </w:rPr>
+        <w:t xml:space="preserve">in the infectivity </w:t>
+      </w:r>
+      <w:r>
+        <w:rPr>
+          <w:rFonts w:asciiTheme="minorBidi" w:hAnsiTheme="minorBidi"/>
+        </w:rPr>
+        <w:t>of SARS-CoV-2</w:t>
+      </w:r>
+      <w:r>
+        <w:rPr>
+          <w:rFonts w:asciiTheme="minorBidi" w:hAnsiTheme="minorBidi"/>
+        </w:rPr>
+        <w:t xml:space="preserve">. The interaction </w:t>
+      </w:r>
+      <w:r>
+        <w:rPr>
+          <w:rFonts w:asciiTheme="minorBidi" w:hAnsiTheme="minorBidi"/>
+        </w:rPr>
+        <w:t xml:space="preserve">is </w:t>
+      </w:r>
+      <w:r>
+        <w:rPr>
+          <w:rFonts w:asciiTheme="minorBidi" w:hAnsiTheme="minorBidi"/>
+        </w:rPr>
+        <w:t xml:space="preserve">vital </w:t>
+      </w:r>
+      <w:r>
+        <w:rPr>
+          <w:rFonts w:asciiTheme="minorBidi" w:hAnsiTheme="minorBidi"/>
+        </w:rPr>
+        <w:t xml:space="preserve">as it has been </w:t>
+      </w:r>
+      <w:r>
+        <w:rPr>
+          <w:rFonts w:asciiTheme="minorBidi" w:hAnsiTheme="minorBidi"/>
+        </w:rPr>
+        <w:t xml:space="preserve">shown </w:t>
+      </w:r>
+      <w:r>
+        <w:rPr>
+          <w:rFonts w:asciiTheme="minorBidi" w:hAnsiTheme="minorBidi"/>
+        </w:rPr>
+        <w:t xml:space="preserve">that </w:t>
+      </w:r>
+      <w:r>
+        <w:rPr>
+          <w:rFonts w:asciiTheme="minorBidi" w:hAnsiTheme="minorBidi"/>
+        </w:rPr>
+        <w:t xml:space="preserve">the binding free energy change between the host ACE2 and the spike </w:t>
+      </w:r>
+      <w:r>
+        <w:rPr>
+          <w:rFonts w:asciiTheme="minorBidi" w:hAnsiTheme="minorBidi"/>
+        </w:rPr>
+        <w:t xml:space="preserve">protein is proportional to the infectivity </w:t>
+      </w:r>
+      <w:r>
+        <w:rPr>
+          <w:rFonts w:asciiTheme="minorBidi" w:hAnsiTheme="minorBidi"/>
+        </w:rPr>
+        <w:t>of SARS-CoV-2</w:t>
+      </w:r>
+      <w:r>
+        <w:rPr>
+          <w:rFonts w:asciiTheme="minorBidi" w:hAnsiTheme="minorBidi"/>
+        </w:rPr>
+        <w:t xml:space="preserve"> </w:t>
+      </w:r>
+      <w:r>
+        <w:rPr>
+          <w:rFonts w:asciiTheme="minorBidi" w:hAnsiTheme="minorBidi"/>
+        </w:rPr>
+        <w:fldChar w:fldCharType="begin" w:fldLock="1"/>
+      </w:r>
+      <w:r>
+        <w:rPr>
+          <w:rFonts w:asciiTheme="minorBidi" w:hAnsiTheme="minorBidi"/>
+        </w:rPr>
+        <w:instrText>ADDIN paperpile_citation &lt;clusterId&gt;D998K956G446E141&lt;/clusterId&gt;&lt;metadata&gt;&lt;citation&gt;&lt;id&gt;8f0f1742-9daf-4f86-9982-a1b6c9ab4fc7&lt;/id&gt;&lt;/citation&gt;&lt;/metadata&gt;&lt;data&gt;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&lt;/data&gt; \* MERGEFORMAT</w:instrText>
+      </w:r>
+      <w:r>
+        <w:rPr>
+          <w:rFonts w:asciiTheme="minorBidi" w:hAnsiTheme="minorBidi"/>
+        </w:rPr>
+        <w:fldChar w:fldCharType="separate"/>
+      </w:r>
+      <w:r>
+        <w:rPr>
+          <w:rFonts w:asciiTheme="minorBidi" w:hAnsiTheme="minorBidi"/>
+          <w:noProof/>
+        </w:rPr>
+        <w:t>(Wang et al., 2021)</w:t>
+      </w:r>
+      <w:r>
+        <w:rPr>
+          <w:rFonts w:asciiTheme="minorBidi" w:hAnsiTheme="minorBidi"/>
+        </w:rPr>
+        <w:fldChar w:fldCharType="end"/>
+      </w:r>
+      <w:r>
+        <w:rPr>
+          <w:rFonts w:asciiTheme="minorBidi" w:hAnsiTheme="minorBidi"/>
+        </w:rPr>
+        <w:t xml:space="preserve">. </w:t>
+      </w:r>
+      <w:r>
+        <w:rPr>
+          <w:rFonts w:asciiTheme="minorBidi" w:hAnsiTheme="minorBidi"/>
+        </w:rPr>
+        <w:t xml:space="preserve">The spike protein receptor binding domain (RBD) of the S1 subunit catalyses the attachment directly to the ACE2. More specifically, residues of the receptor binding motif are involved directly in the binding </w:t>
+      </w:r>
+      <w:r>
+        <w:rPr>
+          <w:rFonts w:asciiTheme="minorBidi" w:hAnsiTheme="minorBidi"/>
+          <w:b/>
+          <w:bCs/>
+        </w:rPr>
+        <w:fldChar w:fldCharType="begin" w:fldLock="1"/>
+      </w:r>
+      <w:r>
+        <w:rPr>
+          <w:rFonts w:asciiTheme="minorBidi" w:hAnsiTheme="minorBidi"/>
+          <w:b/>
+          <w:bCs/>
+        </w:rPr>
         <w:instrText>ADDIN paperpile_citation &lt;clusterId&gt;A257O215K895I328&lt;/clusterId&gt;&lt;metadata&gt;&lt;citation&gt;&lt;id&gt;065d6cf6-425b-4bbe-9304-6d82259dff2b&lt;/id&gt;&lt;/citation&gt;&lt;/metadata&gt;&lt;data&gt;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&lt;/data&gt; \* MERGEFORMAT</w:instrText>
       </w:r>
       <w:r>
@@ -1791,6 +2094,66 @@
         </w:rPr>
         <w:t>.</w:t>
       </w:r>
+      <w:r>
+        <w:rPr>
+          <w:rFonts w:asciiTheme="minorBidi" w:hAnsiTheme="minorBidi"/>
+        </w:rPr>
+        <w:t xml:space="preserve"> </w:t>
+      </w:r>
+      <w:r>
+        <w:rPr>
+          <w:rFonts w:asciiTheme="minorBidi" w:hAnsiTheme="minorBidi"/>
+        </w:rPr>
+        <w:t xml:space="preserve">This </w:t>
+      </w:r>
+      <w:r>
+        <w:rPr>
+          <w:rFonts w:asciiTheme="minorBidi" w:hAnsiTheme="minorBidi"/>
+        </w:rPr>
+        <w:t xml:space="preserve">emphasises </w:t>
+      </w:r>
+      <w:r>
+        <w:rPr>
+          <w:rFonts w:asciiTheme="minorBidi" w:hAnsiTheme="minorBidi"/>
+        </w:rPr>
+        <w:t>the</w:t>
+      </w:r>
+      <w:r>
+        <w:rPr>
+          <w:rFonts w:asciiTheme="minorBidi" w:hAnsiTheme="minorBidi"/>
+        </w:rPr>
+        <w:t xml:space="preserve"> biological </w:t>
+      </w:r>
+      <w:r>
+        <w:rPr>
+          <w:rFonts w:asciiTheme="minorBidi" w:hAnsiTheme="minorBidi"/>
+        </w:rPr>
+        <w:t>importance of the spike protein</w:t>
+      </w:r>
+      <w:r>
+        <w:rPr>
+          <w:rFonts w:asciiTheme="minorBidi" w:hAnsiTheme="minorBidi"/>
+        </w:rPr>
+        <w:t xml:space="preserve"> </w:t>
+      </w:r>
+      <w:r>
+        <w:rPr>
+          <w:rFonts w:asciiTheme="minorBidi" w:hAnsiTheme="minorBidi"/>
+        </w:rPr>
+        <w:t xml:space="preserve">as </w:t>
+      </w:r>
+      <w:r>
+        <w:rPr>
+          <w:rFonts w:asciiTheme="minorBidi" w:hAnsiTheme="minorBidi"/>
+        </w:rPr>
+        <w:t xml:space="preserve">mutations to residues on the protein can potentially </w:t>
+      </w:r>
+      <w:r>
+        <w:rPr>
+          <w:rFonts w:asciiTheme="minorBidi" w:hAnsiTheme="minorBidi"/>
+        </w:rPr>
+        <w:t>increase or decrease the infectivity of novel strains of SARS-CoV-2.</w:t>
+      </w:r>
     </w:p>
     <w:p>
       <w:pPr>
@@ -1807,7 +2170,7 @@
           <w:b/>
           <w:bCs/>
         </w:rPr>
-        <w:t>Background: Spike glycoprotein</w:t>
+        <w:t>Aims of the investigation:</w:t>
       </w:r>
     </w:p>
     <w:p>
@@ -1821,13 +2184,91 @@
         <w:rPr>
           <w:rFonts w:asciiTheme="minorBidi" w:hAnsiTheme="minorBidi"/>
         </w:rPr>
-        <w:t xml:space="preserve">The spike </w:t>
-      </w:r>
-      <w:r>
-        <w:rPr>
-          <w:rFonts w:asciiTheme="minorBidi" w:hAnsiTheme="minorBidi"/>
-        </w:rPr>
-        <w:t>glycoprotein is one the main structural components SARS-CoV-2</w:t>
+        <w:t xml:space="preserve">Analysis was </w:t>
+      </w:r>
+      <w:r>
+        <w:rPr>
+          <w:rFonts w:asciiTheme="minorBidi" w:hAnsiTheme="minorBidi"/>
+        </w:rPr>
+        <w:t>completed on</w:t>
+      </w:r>
+      <w:r>
+        <w:rPr>
+          <w:rFonts w:asciiTheme="minorBidi" w:hAnsiTheme="minorBidi"/>
+        </w:rPr>
+        <w:t xml:space="preserve"> </w:t>
+      </w:r>
+      <w:r>
+        <w:rPr>
+          <w:rFonts w:asciiTheme="minorBidi" w:hAnsiTheme="minorBidi"/>
+        </w:rPr>
+        <w:t>198</w:t>
+      </w:r>
+      <w:r>
+        <w:rPr>
+          <w:rFonts w:asciiTheme="minorBidi" w:hAnsiTheme="minorBidi"/>
+        </w:rPr>
+        <w:t>4861</w:t>
+      </w:r>
+      <w:r>
+        <w:rPr>
+          <w:rFonts w:asciiTheme="minorBidi" w:hAnsiTheme="minorBidi"/>
+        </w:rPr>
+        <w:t xml:space="preserve"> individual</w:t>
+      </w:r>
+      <w:r>
+        <w:rPr>
+          <w:rFonts w:asciiTheme="minorBidi" w:hAnsiTheme="minorBidi"/>
+        </w:rPr>
+        <w:t xml:space="preserve"> </w:t>
+      </w:r>
+      <w:r>
+        <w:rPr>
+          <w:rFonts w:asciiTheme="minorBidi" w:hAnsiTheme="minorBidi"/>
+        </w:rPr>
+        <w:t xml:space="preserve">UK SARS-CoV-2 </w:t>
+      </w:r>
+      <w:r>
+        <w:rPr>
+          <w:rFonts w:asciiTheme="minorBidi" w:hAnsiTheme="minorBidi"/>
+        </w:rPr>
+        <w:t>spike protein</w:t>
+      </w:r>
+      <w:r>
+        <w:rPr>
+          <w:rFonts w:asciiTheme="minorBidi" w:hAnsiTheme="minorBidi"/>
+        </w:rPr>
+        <w:t xml:space="preserve"> </w:t>
+      </w:r>
+      <w:r>
+        <w:rPr>
+          <w:rFonts w:asciiTheme="minorBidi" w:hAnsiTheme="minorBidi"/>
+        </w:rPr>
+        <w:t>sequences</w:t>
+      </w:r>
+      <w:r>
+        <w:rPr>
+          <w:rFonts w:asciiTheme="minorBidi" w:hAnsiTheme="minorBidi"/>
+        </w:rPr>
+        <w:t xml:space="preserve"> </w:t>
+      </w:r>
+      <w:r>
+        <w:rPr>
+          <w:rFonts w:asciiTheme="minorBidi" w:hAnsiTheme="minorBidi"/>
+        </w:rPr>
+        <w:t>stored in</w:t>
+      </w:r>
+      <w:r>
+        <w:rPr>
+          <w:rFonts w:asciiTheme="minorBidi" w:hAnsiTheme="minorBidi"/>
+        </w:rPr>
+        <w:t xml:space="preserve"> </w:t>
+      </w:r>
+      <w:r>
+        <w:rPr>
+          <w:rFonts w:asciiTheme="minorBidi" w:hAnsiTheme="minorBidi"/>
+        </w:rPr>
+        <w:t>GISAID</w:t>
       </w:r>
       <w:r>
         <w:rPr>
@@ -1845,49 +2286,55 @@
         <w:rPr>
           <w:rFonts w:asciiTheme="minorBidi" w:hAnsiTheme="minorBidi"/>
         </w:rPr>
-        <w:t>A</w:t>
-      </w:r>
-      <w:r>
-        <w:rPr>
-          <w:rFonts w:asciiTheme="minorBidi" w:hAnsiTheme="minorBidi"/>
-        </w:rPr>
-        <w:t xml:space="preserve"> homotrimer </w:t>
-      </w:r>
-      <w:r>
-        <w:rPr>
-          <w:rFonts w:asciiTheme="minorBidi" w:hAnsiTheme="minorBidi"/>
-        </w:rPr>
-        <w:t xml:space="preserve">composed of </w:t>
-      </w:r>
-      <w:r>
-        <w:rPr>
-          <w:rFonts w:asciiTheme="minorBidi" w:hAnsiTheme="minorBidi"/>
-        </w:rPr>
-        <w:t>two regions</w:t>
-      </w:r>
-      <w:r>
-        <w:rPr>
-          <w:rFonts w:asciiTheme="minorBidi" w:hAnsiTheme="minorBidi"/>
-        </w:rPr>
-        <w:t xml:space="preserve">, </w:t>
-      </w:r>
-      <w:r>
-        <w:rPr>
-          <w:rFonts w:asciiTheme="minorBidi" w:hAnsiTheme="minorBidi"/>
-        </w:rPr>
-        <w:t>the S1 and S2 regions</w:t>
-      </w:r>
-      <w:r>
-        <w:rPr>
-          <w:rFonts w:asciiTheme="minorBidi" w:hAnsiTheme="minorBidi"/>
-        </w:rPr>
-        <w:t xml:space="preserve">, </w:t>
-      </w:r>
-      <w:r>
-        <w:rPr>
-          <w:rFonts w:asciiTheme="minorBidi" w:hAnsiTheme="minorBidi"/>
-        </w:rPr>
-        <w:t>vital for binding and cellular fusion</w:t>
+        <w:t xml:space="preserve">Clustering </w:t>
+      </w:r>
+      <w:r>
+        <w:rPr>
+          <w:rFonts w:asciiTheme="minorBidi" w:hAnsiTheme="minorBidi"/>
+        </w:rPr>
+        <w:t xml:space="preserve">was performed to classify strains </w:t>
+      </w:r>
+      <w:r>
+        <w:rPr>
+          <w:rFonts w:asciiTheme="minorBidi" w:hAnsiTheme="minorBidi"/>
+        </w:rPr>
+        <w:t>based on sequence similarity</w:t>
+      </w:r>
+      <w:r>
+        <w:rPr>
+          <w:rFonts w:asciiTheme="minorBidi" w:hAnsiTheme="minorBidi"/>
+        </w:rPr>
+        <w:t xml:space="preserve">, to </w:t>
+      </w:r>
+      <w:r>
+        <w:rPr>
+          <w:rFonts w:asciiTheme="minorBidi" w:hAnsiTheme="minorBidi"/>
+        </w:rPr>
+        <w:t xml:space="preserve">track the geographical distribution of the </w:t>
+      </w:r>
+      <w:r>
+        <w:rPr>
+          <w:rFonts w:asciiTheme="minorBidi" w:hAnsiTheme="minorBidi"/>
+        </w:rPr>
+        <w:t>different strains</w:t>
+      </w:r>
+      <w:r>
+        <w:rPr>
+          <w:rFonts w:asciiTheme="minorBidi" w:hAnsiTheme="minorBidi"/>
+        </w:rPr>
+        <w:t xml:space="preserve"> and </w:t>
+      </w:r>
+      <w:r>
+        <w:rPr>
+          <w:rFonts w:asciiTheme="minorBidi" w:hAnsiTheme="minorBidi"/>
+        </w:rPr>
+        <w:t>analys</w:t>
+      </w:r>
+      <w:r>
+        <w:rPr>
+          <w:rFonts w:asciiTheme="minorBidi" w:hAnsiTheme="minorBidi"/>
+        </w:rPr>
+        <w:t>e</w:t>
       </w:r>
       <w:r>
         <w:rPr>
@@ -1898,48 +2345,14 @@
       <w:r>
         <w:rPr>
           <w:rFonts w:asciiTheme="minorBidi" w:hAnsiTheme="minorBidi"/>
-          <w:b/>
-          <w:bCs/>
-        </w:rPr>
-        <w:fldChar w:fldCharType="begin" w:fldLock="1"/>
-      </w:r>
-      <w:r>
-        <w:rPr>
-          <w:rFonts w:asciiTheme="minorBidi" w:hAnsiTheme="minorBidi"/>
-          <w:b/>
-          <w:bCs/>
-        </w:rPr>
-        <w:instrText>ADDIN paperpile_citation &lt;clusterId&gt;O316C466Y756V467&lt;/clusterId&gt;&lt;metadata&gt;&lt;citation&gt;&lt;id&gt;725a90a9-33de-4d8a-91ab-85bbe148ba3d&lt;/id&gt;&lt;/citation&gt;&lt;/metadata&gt;&lt;data&gt;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&lt;/data&gt; \* MERGEFORMAT</w:instrText>
-      </w:r>
-      <w:r>
-        <w:rPr>
-          <w:rFonts w:asciiTheme="minorBidi" w:hAnsiTheme="minorBidi"/>
-          <w:b/>
-          <w:bCs/>
-        </w:rPr>
-        <w:fldChar w:fldCharType="separate"/>
-      </w:r>
-      <w:r>
-        <w:rPr>
-          <w:rFonts w:asciiTheme="minorBidi" w:hAnsiTheme="minorBidi"/>
-          <w:bCs/>
-          <w:noProof/>
-        </w:rPr>
-        <w:t>(McCallum et al., 2020)</w:t>
-      </w:r>
-      <w:r>
-        <w:rPr>
-          <w:rFonts w:asciiTheme="minorBidi" w:hAnsiTheme="minorBidi"/>
-          <w:b/>
-          <w:bCs/>
-        </w:rPr>
-        <w:fldChar w:fldCharType="end"/>
-      </w:r>
-      <w:r>
-        <w:rPr>
-          <w:rFonts w:asciiTheme="minorBidi" w:hAnsiTheme="minorBidi"/>
-        </w:rPr>
-        <w:t>.</w:t>
+        </w:rPr>
+        <w:t>the</w:t>
+      </w:r>
+      <w:r>
+        <w:rPr>
+          <w:rFonts w:asciiTheme="minorBidi" w:hAnsiTheme="minorBidi"/>
+        </w:rPr>
+        <w:t xml:space="preserve"> different</w:t>
       </w:r>
       <w:r>
         <w:rPr>
@@ -1951,79 +2364,25 @@
         <w:rPr>
           <w:rFonts w:asciiTheme="minorBidi" w:hAnsiTheme="minorBidi"/>
         </w:rPr>
-        <w:t xml:space="preserve">The ACE2 </w:t>
-      </w:r>
-      <w:r>
-        <w:rPr>
-          <w:rFonts w:asciiTheme="minorBidi" w:hAnsiTheme="minorBidi"/>
-        </w:rPr>
-        <w:t xml:space="preserve">– spike protein interaction plays a vital role </w:t>
-      </w:r>
-      <w:r>
-        <w:rPr>
-          <w:rFonts w:asciiTheme="minorBidi" w:hAnsiTheme="minorBidi"/>
-        </w:rPr>
-        <w:t xml:space="preserve">in the infectivity </w:t>
-      </w:r>
-      <w:r>
-        <w:rPr>
-          <w:rFonts w:asciiTheme="minorBidi" w:hAnsiTheme="minorBidi"/>
-        </w:rPr>
-        <w:t>of SARS-CoV-2</w:t>
-      </w:r>
-      <w:r>
-        <w:rPr>
-          <w:rFonts w:asciiTheme="minorBidi" w:hAnsiTheme="minorBidi"/>
-        </w:rPr>
-        <w:t xml:space="preserve">. The interaction </w:t>
-      </w:r>
-      <w:r>
-        <w:rPr>
-          <w:rFonts w:asciiTheme="minorBidi" w:hAnsiTheme="minorBidi"/>
-        </w:rPr>
-        <w:t xml:space="preserve">is </w:t>
-      </w:r>
-      <w:r>
-        <w:rPr>
-          <w:rFonts w:asciiTheme="minorBidi" w:hAnsiTheme="minorBidi"/>
-        </w:rPr>
-        <w:t xml:space="preserve">vital </w:t>
-      </w:r>
-      <w:r>
-        <w:rPr>
-          <w:rFonts w:asciiTheme="minorBidi" w:hAnsiTheme="minorBidi"/>
-        </w:rPr>
-        <w:t xml:space="preserve">as it has been </w:t>
-      </w:r>
-      <w:r>
-        <w:rPr>
-          <w:rFonts w:asciiTheme="minorBidi" w:hAnsiTheme="minorBidi"/>
-        </w:rPr>
-        <w:t xml:space="preserve">shown </w:t>
-      </w:r>
-      <w:r>
-        <w:rPr>
-          <w:rFonts w:asciiTheme="minorBidi" w:hAnsiTheme="minorBidi"/>
-        </w:rPr>
-        <w:t xml:space="preserve">that </w:t>
-      </w:r>
-      <w:r>
-        <w:rPr>
-          <w:rFonts w:asciiTheme="minorBidi" w:hAnsiTheme="minorBidi"/>
-        </w:rPr>
-        <w:t xml:space="preserve">the binding free energy change between the host ACE2 and the spike </w:t>
-      </w:r>
-      <w:r>
-        <w:rPr>
-          <w:rFonts w:asciiTheme="minorBidi" w:hAnsiTheme="minorBidi"/>
-        </w:rPr>
-        <w:t xml:space="preserve">protein is proportional to the infectivity </w:t>
-      </w:r>
-      <w:r>
-        <w:rPr>
-          <w:rFonts w:asciiTheme="minorBidi" w:hAnsiTheme="minorBidi"/>
-        </w:rPr>
-        <w:t>of SARS-CoV-2</w:t>
+        <w:t xml:space="preserve">viral variants. </w:t>
+      </w:r>
+      <w:r>
+        <w:rPr>
+          <w:rFonts w:asciiTheme="minorBidi" w:hAnsiTheme="minorBidi"/>
+        </w:rPr>
+        <w:t xml:space="preserve">Further analysis </w:t>
+      </w:r>
+      <w:r>
+        <w:rPr>
+          <w:rFonts w:asciiTheme="minorBidi" w:hAnsiTheme="minorBidi"/>
+        </w:rPr>
+        <w:t xml:space="preserve">using R was </w:t>
+      </w:r>
+      <w:r>
+        <w:rPr>
+          <w:rFonts w:asciiTheme="minorBidi" w:hAnsiTheme="minorBidi"/>
+        </w:rPr>
+        <w:t>used</w:t>
       </w:r>
       <w:r>
         <w:rPr>
@@ -2035,68 +2394,31 @@
         <w:rPr>
           <w:rFonts w:asciiTheme="minorBidi" w:hAnsiTheme="minorBidi"/>
         </w:rPr>
-        <w:fldChar w:fldCharType="begin" w:fldLock="1"/>
-      </w:r>
-      <w:r>
-        <w:rPr>
-          <w:rFonts w:asciiTheme="minorBidi" w:hAnsiTheme="minorBidi"/>
-        </w:rPr>
-        <w:instrText>ADDIN paperpile_citation &lt;clusterId&gt;D998K956G446E141&lt;/clusterId&gt;&lt;metadata&gt;&lt;citation&gt;&lt;id&gt;8f0f1742-9daf-4f86-9982-a1b6c9ab4fc7&lt;/id&gt;&lt;/citation&gt;&lt;/metadata&gt;&lt;data&gt;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&lt;/data&gt; \* MERGEFORMAT</w:instrText>
-      </w:r>
-      <w:r>
-        <w:rPr>
-          <w:rFonts w:asciiTheme="minorBidi" w:hAnsiTheme="minorBidi"/>
-        </w:rPr>
-        <w:fldChar w:fldCharType="separate"/>
-      </w:r>
-      <w:r>
-        <w:rPr>
-          <w:rFonts w:asciiTheme="minorBidi" w:hAnsiTheme="minorBidi"/>
-          <w:noProof/>
-        </w:rPr>
-        <w:t>(Wang et al., 2021)</w:t>
-      </w:r>
-      <w:r>
-        <w:rPr>
-          <w:rFonts w:asciiTheme="minorBidi" w:hAnsiTheme="minorBidi"/>
-        </w:rPr>
-        <w:fldChar w:fldCharType="end"/>
-      </w:r>
-      <w:r>
-        <w:rPr>
-          <w:rFonts w:asciiTheme="minorBidi" w:hAnsiTheme="minorBidi"/>
-        </w:rPr>
-        <w:t xml:space="preserve">. </w:t>
-      </w:r>
-      <w:r>
-        <w:rPr>
-          <w:rFonts w:asciiTheme="minorBidi" w:hAnsiTheme="minorBidi"/>
-        </w:rPr>
-        <w:t xml:space="preserve">This </w:t>
-      </w:r>
-      <w:r>
-        <w:rPr>
-          <w:rFonts w:asciiTheme="minorBidi" w:hAnsiTheme="minorBidi"/>
-        </w:rPr>
-        <w:t xml:space="preserve">emphasises </w:t>
-      </w:r>
-      <w:r>
-        <w:rPr>
-          <w:rFonts w:asciiTheme="minorBidi" w:hAnsiTheme="minorBidi"/>
-        </w:rPr>
-        <w:t>the</w:t>
-      </w:r>
-      <w:r>
-        <w:rPr>
-          <w:rFonts w:asciiTheme="minorBidi" w:hAnsiTheme="minorBidi"/>
-        </w:rPr>
-        <w:t xml:space="preserve"> biological </w:t>
-      </w:r>
-      <w:r>
-        <w:rPr>
-          <w:rFonts w:asciiTheme="minorBidi" w:hAnsiTheme="minorBidi"/>
-        </w:rPr>
-        <w:t>importance of the spike protein</w:t>
+        <w:t xml:space="preserve">to identify and characterise </w:t>
+      </w:r>
+      <w:r>
+        <w:rPr>
+          <w:rFonts w:asciiTheme="minorBidi" w:hAnsiTheme="minorBidi"/>
+        </w:rPr>
+        <w:t xml:space="preserve">the </w:t>
+      </w:r>
+      <w:r>
+        <w:rPr>
+          <w:rFonts w:asciiTheme="minorBidi" w:hAnsiTheme="minorBidi"/>
+        </w:rPr>
+        <w:t>spike</w:t>
+      </w:r>
+      <w:r>
+        <w:rPr>
+          <w:rFonts w:asciiTheme="minorBidi" w:hAnsiTheme="minorBidi"/>
+        </w:rPr>
+        <w:t xml:space="preserve"> protein </w:t>
+      </w:r>
+      <w:r>
+        <w:rPr>
+          <w:rFonts w:asciiTheme="minorBidi" w:hAnsiTheme="minorBidi"/>
+        </w:rPr>
+        <w:t>mutations.</w:t>
       </w:r>
       <w:r>
         <w:rPr>
@@ -2108,57 +2430,31 @@
         <w:rPr>
           <w:rFonts w:asciiTheme="minorBidi" w:hAnsiTheme="minorBidi"/>
         </w:rPr>
-        <w:t xml:space="preserve">as </w:t>
-      </w:r>
-      <w:r>
-        <w:rPr>
-          <w:rFonts w:asciiTheme="minorBidi" w:hAnsiTheme="minorBidi"/>
-        </w:rPr>
-        <w:t xml:space="preserve">mutations to residues on the protein can potentially </w:t>
-      </w:r>
-      <w:r>
-        <w:rPr>
-          <w:rFonts w:asciiTheme="minorBidi" w:hAnsiTheme="minorBidi"/>
-        </w:rPr>
-        <w:t>increase or decrease the infectivity of novel strains of SARS-CoV-2.</w:t>
-      </w:r>
-    </w:p>
-    <w:p>
-      <w:pPr>
-        <w:spacing w:after="240" w:line="240" w:lineRule="auto"/>
-        <w:rPr>
-          <w:rFonts w:asciiTheme="minorBidi" w:hAnsiTheme="minorBidi"/>
-          <w:b/>
-          <w:bCs/>
-        </w:rPr>
-      </w:pPr>
-      <w:r>
-        <w:rPr>
-          <w:rFonts w:asciiTheme="minorBidi" w:hAnsiTheme="minorBidi"/>
-          <w:b/>
-          <w:bCs/>
-        </w:rPr>
-        <w:t>Aims of the investigation:</w:t>
-      </w:r>
-    </w:p>
-    <w:p>
-      <w:pPr>
-        <w:spacing w:after="240" w:line="240" w:lineRule="auto"/>
-        <w:rPr>
-          <w:rFonts w:asciiTheme="minorBidi" w:hAnsiTheme="minorBidi"/>
-        </w:rPr>
-      </w:pPr>
-      <w:r>
-        <w:rPr>
-          <w:rFonts w:asciiTheme="minorBidi" w:hAnsiTheme="minorBidi"/>
-        </w:rPr>
-        <w:t xml:space="preserve">Analysis was </w:t>
-      </w:r>
-      <w:r>
-        <w:rPr>
-          <w:rFonts w:asciiTheme="minorBidi" w:hAnsiTheme="minorBidi"/>
-        </w:rPr>
-        <w:t>completed on</w:t>
+        <w:t xml:space="preserve">The mutations </w:t>
+      </w:r>
+      <w:r>
+        <w:rPr>
+          <w:rFonts w:asciiTheme="minorBidi" w:hAnsiTheme="minorBidi"/>
+        </w:rPr>
+        <w:t xml:space="preserve">potential </w:t>
+      </w:r>
+      <w:r>
+        <w:rPr>
+          <w:rFonts w:asciiTheme="minorBidi" w:hAnsiTheme="minorBidi"/>
+        </w:rPr>
+        <w:t>effects on viral infectivity</w:t>
+      </w:r>
+      <w:r>
+        <w:rPr>
+          <w:rFonts w:asciiTheme="minorBidi" w:hAnsiTheme="minorBidi"/>
+        </w:rPr>
+        <w:t xml:space="preserve"> and their </w:t>
+      </w:r>
+      <w:r>
+        <w:rPr>
+          <w:rFonts w:asciiTheme="minorBidi" w:hAnsiTheme="minorBidi"/>
+        </w:rPr>
+        <w:t>functionality</w:t>
       </w:r>
       <w:r>
         <w:rPr>
@@ -2170,271 +2466,19 @@
         <w:rPr>
           <w:rFonts w:asciiTheme="minorBidi" w:hAnsiTheme="minorBidi"/>
         </w:rPr>
-        <w:t>198</w:t>
-      </w:r>
-      <w:r>
-        <w:rPr>
-          <w:rFonts w:asciiTheme="minorBidi" w:hAnsiTheme="minorBidi"/>
-        </w:rPr>
-        <w:t>4861</w:t>
-      </w:r>
-      <w:r>
-        <w:rPr>
-          <w:rFonts w:asciiTheme="minorBidi" w:hAnsiTheme="minorBidi"/>
-        </w:rPr>
-        <w:t xml:space="preserve"> individual</w:t>
-      </w:r>
-      <w:r>
-        <w:rPr>
-          <w:rFonts w:asciiTheme="minorBidi" w:hAnsiTheme="minorBidi"/>
-        </w:rPr>
-        <w:t xml:space="preserve"> </w:t>
-      </w:r>
-      <w:r>
-        <w:rPr>
-          <w:rFonts w:asciiTheme="minorBidi" w:hAnsiTheme="minorBidi"/>
-        </w:rPr>
-        <w:t xml:space="preserve">UK SARS-CoV-2 </w:t>
-      </w:r>
-      <w:r>
-        <w:rPr>
-          <w:rFonts w:asciiTheme="minorBidi" w:hAnsiTheme="minorBidi"/>
-        </w:rPr>
-        <w:t>spike protein</w:t>
-      </w:r>
-      <w:r>
-        <w:rPr>
-          <w:rFonts w:asciiTheme="minorBidi" w:hAnsiTheme="minorBidi"/>
-        </w:rPr>
-        <w:t xml:space="preserve"> </w:t>
-      </w:r>
-      <w:r>
-        <w:rPr>
-          <w:rFonts w:asciiTheme="minorBidi" w:hAnsiTheme="minorBidi"/>
-        </w:rPr>
-        <w:t>sequences</w:t>
-      </w:r>
-      <w:r>
-        <w:rPr>
-          <w:rFonts w:asciiTheme="minorBidi" w:hAnsiTheme="minorBidi"/>
-        </w:rPr>
-        <w:t xml:space="preserve"> </w:t>
-      </w:r>
-      <w:r>
-        <w:rPr>
-          <w:rFonts w:asciiTheme="minorBidi" w:hAnsiTheme="minorBidi"/>
-        </w:rPr>
-        <w:t>stored in</w:t>
-      </w:r>
-      <w:r>
-        <w:rPr>
-          <w:rFonts w:asciiTheme="minorBidi" w:hAnsiTheme="minorBidi"/>
-        </w:rPr>
-        <w:t xml:space="preserve"> </w:t>
-      </w:r>
-      <w:r>
-        <w:rPr>
-          <w:rFonts w:asciiTheme="minorBidi" w:hAnsiTheme="minorBidi"/>
-        </w:rPr>
-        <w:t>GISAID</w:t>
-      </w:r>
-      <w:r>
-        <w:rPr>
-          <w:rFonts w:asciiTheme="minorBidi" w:hAnsiTheme="minorBidi"/>
-        </w:rPr>
-        <w:t>.</w:t>
-      </w:r>
-      <w:r>
-        <w:rPr>
-          <w:rFonts w:asciiTheme="minorBidi" w:hAnsiTheme="minorBidi"/>
-        </w:rPr>
-        <w:t xml:space="preserve"> </w:t>
-      </w:r>
-      <w:r>
-        <w:rPr>
-          <w:rFonts w:asciiTheme="minorBidi" w:hAnsiTheme="minorBidi"/>
-        </w:rPr>
-        <w:t xml:space="preserve">Clustering </w:t>
-      </w:r>
-      <w:r>
-        <w:rPr>
-          <w:rFonts w:asciiTheme="minorBidi" w:hAnsiTheme="minorBidi"/>
-        </w:rPr>
-        <w:t xml:space="preserve">was performed to classify strains </w:t>
-      </w:r>
-      <w:r>
-        <w:rPr>
-          <w:rFonts w:asciiTheme="minorBidi" w:hAnsiTheme="minorBidi"/>
-        </w:rPr>
-        <w:t>based on sequence similarity</w:t>
-      </w:r>
-      <w:r>
-        <w:rPr>
-          <w:rFonts w:asciiTheme="minorBidi" w:hAnsiTheme="minorBidi"/>
-        </w:rPr>
-        <w:t xml:space="preserve">, to </w:t>
-      </w:r>
-      <w:r>
-        <w:rPr>
-          <w:rFonts w:asciiTheme="minorBidi" w:hAnsiTheme="minorBidi"/>
-        </w:rPr>
-        <w:t xml:space="preserve">track the geographical distribution of the </w:t>
-      </w:r>
-      <w:r>
-        <w:rPr>
-          <w:rFonts w:asciiTheme="minorBidi" w:hAnsiTheme="minorBidi"/>
-        </w:rPr>
-        <w:t>different strains</w:t>
-      </w:r>
-      <w:r>
-        <w:rPr>
-          <w:rFonts w:asciiTheme="minorBidi" w:hAnsiTheme="minorBidi"/>
-        </w:rPr>
-        <w:t xml:space="preserve"> and </w:t>
-      </w:r>
-      <w:r>
-        <w:rPr>
-          <w:rFonts w:asciiTheme="minorBidi" w:hAnsiTheme="minorBidi"/>
-        </w:rPr>
-        <w:t>analys</w:t>
-      </w:r>
-      <w:r>
-        <w:rPr>
-          <w:rFonts w:asciiTheme="minorBidi" w:hAnsiTheme="minorBidi"/>
-        </w:rPr>
-        <w:t xml:space="preserve">is of </w:t>
-      </w:r>
-      <w:r>
-        <w:rPr>
-          <w:rFonts w:asciiTheme="minorBidi" w:hAnsiTheme="minorBidi"/>
-        </w:rPr>
-        <w:t xml:space="preserve">the </w:t>
-      </w:r>
-      <w:r>
-        <w:rPr>
-          <w:rFonts w:asciiTheme="minorBidi" w:hAnsiTheme="minorBidi"/>
-        </w:rPr>
-        <w:t xml:space="preserve">viral variants. </w:t>
-      </w:r>
-      <w:r>
-        <w:rPr>
-          <w:rFonts w:asciiTheme="minorBidi" w:hAnsiTheme="minorBidi"/>
-        </w:rPr>
-        <w:t xml:space="preserve">Further analysis </w:t>
-      </w:r>
-      <w:r>
-        <w:rPr>
-          <w:rFonts w:asciiTheme="minorBidi" w:hAnsiTheme="minorBidi"/>
-        </w:rPr>
-        <w:t xml:space="preserve">using R was </w:t>
-      </w:r>
-      <w:r>
-        <w:rPr>
-          <w:rFonts w:asciiTheme="minorBidi" w:hAnsiTheme="minorBidi"/>
-        </w:rPr>
-        <w:t>used</w:t>
-      </w:r>
-      <w:r>
-        <w:rPr>
-          <w:rFonts w:asciiTheme="minorBidi" w:hAnsiTheme="minorBidi"/>
-        </w:rPr>
-        <w:t xml:space="preserve"> </w:t>
-      </w:r>
-      <w:r>
-        <w:rPr>
-          <w:rFonts w:asciiTheme="minorBidi" w:hAnsiTheme="minorBidi"/>
-        </w:rPr>
-        <w:t xml:space="preserve">to identify and characterise </w:t>
-      </w:r>
-      <w:r>
-        <w:rPr>
-          <w:rFonts w:asciiTheme="minorBidi" w:hAnsiTheme="minorBidi"/>
-        </w:rPr>
-        <w:t>a</w:t>
-      </w:r>
-      <w:r>
-        <w:rPr>
-          <w:rFonts w:asciiTheme="minorBidi" w:hAnsiTheme="minorBidi"/>
-        </w:rPr>
-        <w:t xml:space="preserve">spike protein </w:t>
-      </w:r>
-      <w:r>
-        <w:rPr>
-          <w:rFonts w:asciiTheme="minorBidi" w:hAnsiTheme="minorBidi"/>
-        </w:rPr>
-        <w:t>mutations.</w:t>
-      </w:r>
-      <w:r>
-        <w:rPr>
-          <w:rFonts w:asciiTheme="minorBidi" w:hAnsiTheme="minorBidi"/>
-        </w:rPr>
-        <w:t xml:space="preserve"> </w:t>
-      </w:r>
-      <w:r>
-        <w:rPr>
-          <w:rFonts w:asciiTheme="minorBidi" w:hAnsiTheme="minorBidi"/>
-        </w:rPr>
-        <w:t xml:space="preserve">The mutations </w:t>
-      </w:r>
-      <w:r>
-        <w:rPr>
-          <w:rFonts w:asciiTheme="minorBidi" w:hAnsiTheme="minorBidi"/>
-        </w:rPr>
-        <w:t xml:space="preserve">potential </w:t>
-      </w:r>
-      <w:r>
-        <w:rPr>
-          <w:rFonts w:asciiTheme="minorBidi" w:hAnsiTheme="minorBidi"/>
-        </w:rPr>
-        <w:t>effects on viral infectivity</w:t>
-      </w:r>
-      <w:r>
-        <w:rPr>
-          <w:rFonts w:asciiTheme="minorBidi" w:hAnsiTheme="minorBidi"/>
-        </w:rPr>
-        <w:t xml:space="preserve"> and their </w:t>
-      </w:r>
-      <w:r>
-        <w:rPr>
-          <w:rFonts w:asciiTheme="minorBidi" w:hAnsiTheme="minorBidi"/>
-        </w:rPr>
-        <w:t>functionality</w:t>
-      </w:r>
-      <w:r>
-        <w:rPr>
-          <w:rFonts w:asciiTheme="minorBidi" w:hAnsiTheme="minorBidi"/>
-        </w:rPr>
-        <w:t xml:space="preserve"> </w:t>
-      </w:r>
-      <w:r>
-        <w:rPr>
-          <w:rFonts w:asciiTheme="minorBidi" w:hAnsiTheme="minorBidi"/>
-        </w:rPr>
-        <w:t xml:space="preserve">were also hypothesised </w:t>
-      </w:r>
-      <w:r>
-        <w:rPr>
-          <w:rFonts w:asciiTheme="minorBidi" w:hAnsiTheme="minorBidi"/>
-        </w:rPr>
-        <w:t xml:space="preserve">using </w:t>
-      </w:r>
-      <w:r>
-        <w:rPr>
-          <w:rFonts w:asciiTheme="minorBidi" w:hAnsiTheme="minorBidi"/>
-        </w:rPr>
-        <w:t xml:space="preserve">pre-existing </w:t>
-      </w:r>
-      <w:r>
-        <w:rPr>
-          <w:rFonts w:asciiTheme="minorBidi" w:hAnsiTheme="minorBidi"/>
-        </w:rPr>
-        <w:t>data</w:t>
-      </w:r>
-      <w:r>
-        <w:rPr>
-          <w:rFonts w:asciiTheme="minorBidi" w:hAnsiTheme="minorBidi"/>
-        </w:rPr>
-        <w:t>.</w:t>
+        <w:t>have also been considered</w:t>
+      </w:r>
+      <w:r>
+        <w:rPr>
+          <w:rFonts w:asciiTheme="minorBidi" w:hAnsiTheme="minorBidi"/>
+        </w:rPr>
+        <w:t>, through elucidating their location in regard to the receptor bind</w:t>
+      </w:r>
+      <w:r>
+        <w:rPr>
+          <w:rFonts w:asciiTheme="minorBidi" w:hAnsiTheme="minorBidi"/>
+        </w:rPr>
+        <w:t>ing domain.</w:t>
       </w:r>
     </w:p>
     <w:p>
@@ -2442,7 +2486,7 @@
         <w:pStyle w:val="ListParagraph"/>
         <w:numPr>
           <w:ilvl w:val="0"/>
-          <w:numId w:val="1"/>
+          <w:numId w:val="18"/>
         </w:numPr>
         <w:spacing w:after="240" w:line="240" w:lineRule="auto"/>
         <w:rPr>
@@ -2473,7 +2517,7 @@
         <w:pStyle w:val="ListParagraph"/>
         <w:numPr>
           <w:ilvl w:val="0"/>
-          <w:numId w:val="1"/>
+          <w:numId w:val="18"/>
         </w:numPr>
         <w:spacing w:after="240" w:line="240" w:lineRule="auto"/>
         <w:rPr>
@@ -2488,7 +2532,25 @@
           <w:b/>
           <w:bCs/>
         </w:rPr>
-        <w:t>Identify and characterise common spike mutations + non vs syn mutations</w:t>
+        <w:t xml:space="preserve">Identify and characterise common spike mutations + non vs </w:t>
+      </w:r>
+      <w:proofErr w:type="spellStart"/>
+      <w:r>
+        <w:rPr>
+          <w:rFonts w:asciiTheme="minorBidi" w:hAnsiTheme="minorBidi"/>
+          <w:b/>
+          <w:bCs/>
+        </w:rPr>
+        <w:t>syn</w:t>
+      </w:r>
+      <w:proofErr w:type="spellEnd"/>
+      <w:r>
+        <w:rPr>
+          <w:rFonts w:asciiTheme="minorBidi" w:hAnsiTheme="minorBidi"/>
+          <w:b/>
+          <w:bCs/>
+        </w:rPr>
+        <w:t xml:space="preserve"> mutations</w:t>
       </w:r>
     </w:p>
     <w:p>
@@ -2496,7 +2558,7 @@
         <w:pStyle w:val="ListParagraph"/>
         <w:numPr>
           <w:ilvl w:val="0"/>
-          <w:numId w:val="1"/>
+          <w:numId w:val="18"/>
         </w:numPr>
         <w:spacing w:after="240" w:line="240" w:lineRule="auto"/>
         <w:rPr>
@@ -2637,14 +2699,30 @@
         <w:rPr>
           <w:rFonts w:asciiTheme="minorBidi" w:hAnsiTheme="minorBidi"/>
         </w:rPr>
-        <w:t>, including the tidyverse</w:t>
-      </w:r>
-      <w:r>
-        <w:rPr>
-          <w:rFonts w:asciiTheme="minorBidi" w:hAnsiTheme="minorBidi"/>
-        </w:rPr>
-        <w:t xml:space="preserve"> and ggplot</w:t>
-      </w:r>
+        <w:t xml:space="preserve">, including the </w:t>
+      </w:r>
+      <w:proofErr w:type="spellStart"/>
+      <w:r>
+        <w:rPr>
+          <w:rFonts w:asciiTheme="minorBidi" w:hAnsiTheme="minorBidi"/>
+        </w:rPr>
+        <w:t>tidyverse</w:t>
+      </w:r>
+      <w:proofErr w:type="spellEnd"/>
+      <w:r>
+        <w:rPr>
+          <w:rFonts w:asciiTheme="minorBidi" w:hAnsiTheme="minorBidi"/>
+        </w:rPr>
+        <w:t xml:space="preserve"> and </w:t>
+      </w:r>
+      <w:proofErr w:type="spellStart"/>
+      <w:r>
+        <w:rPr>
+          <w:rFonts w:asciiTheme="minorBidi" w:hAnsiTheme="minorBidi"/>
+        </w:rPr>
+        <w:t>ggplot</w:t>
+      </w:r>
+      <w:proofErr w:type="spellEnd"/>
       <w:r>
         <w:rPr>
           <w:rFonts w:asciiTheme="minorBidi" w:hAnsiTheme="minorBidi"/>
@@ -2769,16 +2847,6 @@
         <w:spacing w:after="240" w:line="240" w:lineRule="auto"/>
         <w:rPr>
           <w:rFonts w:asciiTheme="minorBidi" w:hAnsiTheme="minorBidi"/>
-          <w:b/>
-          <w:bCs/>
-        </w:rPr>
-      </w:pPr>
-    </w:p>
-    <w:p>
-      <w:pPr>
-        <w:spacing w:after="240" w:line="240" w:lineRule="auto"/>
-        <w:rPr>
-          <w:rFonts w:asciiTheme="minorBidi" w:hAnsiTheme="minorBidi"/>
           <w:sz w:val="32"/>
           <w:szCs w:val="32"/>
         </w:rPr>
@@ -2789,6 +2857,7 @@
           <w:sz w:val="32"/>
           <w:szCs w:val="32"/>
         </w:rPr>
+        <w:lastRenderedPageBreak/>
         <w:t>Res</w:t>
       </w:r>
       <w:r>
@@ -2861,6 +2930,48 @@
         </w:rPr>
         <w:t xml:space="preserve"> </w:t>
       </w:r>
+      <w:r>
+        <w:rPr>
+          <w:rFonts w:asciiTheme="minorBidi" w:hAnsiTheme="minorBidi"/>
+        </w:rPr>
+        <w:t xml:space="preserve">The resulting </w:t>
+      </w:r>
+      <w:r>
+        <w:rPr>
+          <w:rFonts w:asciiTheme="minorBidi" w:hAnsiTheme="minorBidi"/>
+        </w:rPr>
+        <w:t xml:space="preserve">1984861 </w:t>
+      </w:r>
+      <w:r>
+        <w:rPr>
+          <w:rFonts w:asciiTheme="minorBidi" w:hAnsiTheme="minorBidi"/>
+        </w:rPr>
+        <w:t>genome sequences</w:t>
+      </w:r>
+      <w:r>
+        <w:rPr>
+          <w:rFonts w:asciiTheme="minorBidi" w:hAnsiTheme="minorBidi"/>
+        </w:rPr>
+        <w:t xml:space="preserve"> from across the UK</w:t>
+      </w:r>
+      <w:r>
+        <w:rPr>
+          <w:rFonts w:asciiTheme="minorBidi" w:hAnsiTheme="minorBidi"/>
+        </w:rPr>
+        <w:t xml:space="preserve">, provided </w:t>
+      </w:r>
+      <w:r>
+        <w:rPr>
+          <w:rFonts w:asciiTheme="minorBidi" w:hAnsiTheme="minorBidi"/>
+        </w:rPr>
+        <w:t>15213 unique single mutations</w:t>
+      </w:r>
+      <w:r>
+        <w:rPr>
+          <w:rFonts w:asciiTheme="minorBidi" w:hAnsiTheme="minorBidi"/>
+        </w:rPr>
+        <w:t>.</w:t>
+      </w:r>
     </w:p>
     <w:p>
       <w:pPr>
@@ -2873,7 +2984,33 @@
         <w:rPr>
           <w:rFonts w:asciiTheme="minorBidi" w:hAnsiTheme="minorBidi"/>
         </w:rPr>
-        <w:t>Figure 1, Number of sequences per day</w:t>
+        <w:t xml:space="preserve">Figure 1A-F illustrates the number of sequences per day from 2020 – 2024. 78% of sequences originated from England, 14% from Scotland and 8% from Wales. Figure 1A provides an overview of the sequencing activity, highlighting peaks associated with the emergence of new SARS-CoV-2 variants and a decline in sequencing as COVID-19 cases decreased. Sequencing activity peaked at the end of 2021, Fig 1C, and the beginning of 2022, Fig 1D, reflecting the rapid spread of new variants and the need to characterise them. It is interesting to note the reduced sequencing efforts after mid-2022 to 2024 as SARS-CoV-2 becomes less prevalent. This reduction may be in relation to reduced testing, </w:t>
+      </w:r>
+      <w:r>
+        <w:rPr>
+          <w:rFonts w:asciiTheme="minorBidi" w:hAnsiTheme="minorBidi"/>
+        </w:rPr>
+        <w:t xml:space="preserve">herd immunity </w:t>
+      </w:r>
+      <w:r>
+        <w:rPr>
+          <w:rFonts w:asciiTheme="minorBidi" w:hAnsiTheme="minorBidi"/>
+        </w:rPr>
+        <w:t xml:space="preserve">or changes in public policies. A baseline of testing continues across the UK. Fig 1B, gradual increase in sequencing activity. Fig 1C: rapid increase in the number of sequences per day, coincides with the emergence of new variants, </w:t>
+      </w:r>
+      <w:r>
+        <w:rPr>
+          <w:rFonts w:asciiTheme="minorBidi" w:hAnsiTheme="minorBidi"/>
+          <w:b/>
+          <w:bCs/>
+        </w:rPr>
+        <w:t>such x and y</w:t>
+      </w:r>
+      <w:r>
+        <w:rPr>
+          <w:rFonts w:asciiTheme="minorBidi" w:hAnsiTheme="minorBidi"/>
+        </w:rPr>
+        <w:t>. Fig 1D sharp increase in sequencing activity, peaking at the start of the year, this peak is likely due to the emergence of the omicron variant, followed by a sharp decline in the number of sequences per day. Fig 1E-F, overall sequencing activity is very low, indicating reduced viral spread. By highlighting the sequencing trends, this figure provides a timeline of the spike protein mutations and insights into the emergence of novel SARS-CoV-2 variants in the UK.</w:t>
       </w:r>
     </w:p>
     <w:p>
@@ -2886,128 +3023,54 @@
       <w:r>
         <w:rPr>
           <w:rFonts w:asciiTheme="minorBidi" w:hAnsiTheme="minorBidi"/>
-        </w:rPr>
-        <w:t>Figure 2, Number of mutations over time</w:t>
-      </w:r>
-    </w:p>
-    <w:p>
-      <w:pPr>
-        <w:spacing w:after="240" w:line="240" w:lineRule="auto"/>
-        <w:rPr>
-          <w:rFonts w:asciiTheme="minorBidi" w:hAnsiTheme="minorBidi"/>
-        </w:rPr>
-      </w:pPr>
-      <w:r>
-        <w:rPr>
-          <w:rFonts w:asciiTheme="minorBidi" w:hAnsiTheme="minorBidi"/>
-        </w:rPr>
-        <w:t>Use of linear regression model used, what does show?</w:t>
-      </w:r>
-    </w:p>
-    <w:p>
-      <w:pPr>
-        <w:spacing w:after="240" w:line="240" w:lineRule="auto"/>
-        <w:rPr>
-          <w:rFonts w:asciiTheme="minorBidi" w:hAnsiTheme="minorBidi"/>
-        </w:rPr>
-      </w:pPr>
-      <w:r>
-        <w:rPr>
-          <w:rFonts w:asciiTheme="minorBidi" w:hAnsiTheme="minorBidi"/>
-        </w:rPr>
-        <w:t>Is there a link between the number of mutations per sequence and the sample date?</w:t>
-      </w:r>
-    </w:p>
-    <w:p>
-      <w:pPr>
-        <w:spacing w:after="240" w:line="240" w:lineRule="auto"/>
-        <w:rPr>
-          <w:rFonts w:asciiTheme="minorBidi" w:hAnsiTheme="minorBidi"/>
-        </w:rPr>
-      </w:pPr>
-      <w:r>
-        <w:rPr>
-          <w:rFonts w:asciiTheme="minorBidi" w:hAnsiTheme="minorBidi"/>
-        </w:rPr>
-        <w:t xml:space="preserve">Does a later sample date result in </w:t>
-      </w:r>
-      <w:r>
-        <w:rPr>
-          <w:rFonts w:asciiTheme="minorBidi" w:hAnsiTheme="minorBidi"/>
-        </w:rPr>
-        <w:t>a sequence with more mu</w:t>
-      </w:r>
-      <w:r>
-        <w:rPr>
-          <w:rFonts w:asciiTheme="minorBidi" w:hAnsiTheme="minorBidi"/>
-        </w:rPr>
-        <w:t>tations?</w:t>
-      </w:r>
-    </w:p>
-    <w:p>
-      <w:pPr>
-        <w:spacing w:after="240" w:line="240" w:lineRule="auto"/>
-        <w:rPr>
-          <w:rFonts w:asciiTheme="minorBidi" w:hAnsiTheme="minorBidi"/>
-        </w:rPr>
-      </w:pPr>
-      <w:r>
-        <w:rPr>
-          <w:rFonts w:asciiTheme="minorBidi" w:hAnsiTheme="minorBidi"/>
-        </w:rPr>
-        <w:t xml:space="preserve">Histogram of the most </w:t>
-      </w:r>
-      <w:r>
-        <w:rPr>
-          <w:rFonts w:asciiTheme="minorBidi" w:hAnsiTheme="minorBidi"/>
-        </w:rPr>
-        <w:t>common number of mutations per sequence</w:t>
-      </w:r>
-    </w:p>
-    <w:p>
-      <w:pPr>
-        <w:spacing w:after="240" w:line="240" w:lineRule="auto"/>
-        <w:rPr>
-          <w:rFonts w:asciiTheme="minorBidi" w:hAnsiTheme="minorBidi"/>
-        </w:rPr>
-      </w:pPr>
-      <w:r>
-        <w:rPr>
-          <w:rFonts w:asciiTheme="minorBidi" w:hAnsiTheme="minorBidi"/>
-        </w:rPr>
-        <w:t>Figure 3,</w:t>
-      </w:r>
-      <w:r>
-        <w:rPr>
-          <w:rFonts w:asciiTheme="minorBidi" w:hAnsiTheme="minorBidi"/>
-        </w:rPr>
-        <w:t xml:space="preserve"> </w:t>
-      </w:r>
-      <w:r>
-        <w:rPr>
-          <w:rFonts w:asciiTheme="minorBidi" w:hAnsiTheme="minorBidi"/>
-        </w:rPr>
-        <w:t>Number of unique mutations over time</w:t>
-      </w:r>
-    </w:p>
-    <w:p>
-      <w:pPr>
-        <w:spacing w:after="240" w:line="240" w:lineRule="auto"/>
-        <w:rPr>
-          <w:rFonts w:asciiTheme="minorBidi" w:hAnsiTheme="minorBidi"/>
-        </w:rPr>
-      </w:pPr>
-      <w:r>
-        <w:rPr>
-          <w:rFonts w:asciiTheme="minorBidi" w:hAnsiTheme="minorBidi"/>
-        </w:rPr>
-        <w:t xml:space="preserve">20295 </w:t>
-      </w:r>
-      <w:r>
-        <w:rPr>
-          <w:rFonts w:asciiTheme="minorBidi" w:hAnsiTheme="minorBidi"/>
-        </w:rPr>
-        <w:t>unique individual mutations</w:t>
+          <w:noProof/>
+        </w:rPr>
+        <w:drawing>
+          <wp:inline distT="0" distB="0" distL="0" distR="0" wp14:anchorId="57C1D3A1" wp14:editId="7A855E27">
+            <wp:extent cx="3672766" cy="2280321"/>
+            <wp:effectExtent l="38100" t="38100" r="42545" b="43815"/>
+            <wp:docPr id="505827407" name="Picture 1" descr="A graph of different colored lines&#10;&#10;AI-generated content may be incorrect."/>
+            <wp:cNvGraphicFramePr>
+              <a:graphicFrameLocks xmlns:a="http://schemas.openxmlformats.org/drawingml/2006/main" noChangeAspect="1"/>
+            </wp:cNvGraphicFramePr>
+            <a:graphic xmlns:a="http://schemas.openxmlformats.org/drawingml/2006/main">
+              <a:graphicData uri="http://schemas.openxmlformats.org/drawingml/2006/picture">
+                <pic:pic xmlns:pic="http://schemas.openxmlformats.org/drawingml/2006/picture">
+                  <pic:nvPicPr>
+                    <pic:cNvPr id="505827407" name="Picture 1" descr="A graph of different colored lines&#10;&#10;AI-generated content may be incorrect."/>
+                    <pic:cNvPicPr/>
+                  </pic:nvPicPr>
+                  <pic:blipFill>
+                    <a:blip r:embed="rId5" cstate="print">
+                      <a:extLst>
+                        <a:ext uri="{28A0092B-C50C-407E-A947-70E740481C1C}">
+                          <a14:useLocalDpi xmlns:a14="http://schemas.microsoft.com/office/drawing/2010/main" val="0"/>
+                        </a:ext>
+                      </a:extLst>
+                    </a:blip>
+                    <a:stretch>
+                      <a:fillRect/>
+                    </a:stretch>
+                  </pic:blipFill>
+                  <pic:spPr>
+                    <a:xfrm>
+                      <a:off x="0" y="0"/>
+                      <a:ext cx="3702741" cy="2298931"/>
+                    </a:xfrm>
+                    <a:prstGeom prst="rect">
+                      <a:avLst/>
+                    </a:prstGeom>
+                    <a:ln w="38100">
+                      <a:solidFill>
+                        <a:schemeClr val="bg1"/>
+                      </a:solidFill>
+                    </a:ln>
+                  </pic:spPr>
+                </pic:pic>
+              </a:graphicData>
+            </a:graphic>
+          </wp:inline>
+        </w:drawing>
       </w:r>
     </w:p>
     <w:p>
@@ -3024,20 +3087,19 @@
           <w:sz w:val="32"/>
           <w:szCs w:val="32"/>
         </w:rPr>
-        <w:lastRenderedPageBreak/>
         <mc:AlternateContent>
           <mc:Choice Requires="wps">
             <w:drawing>
-              <wp:anchor distT="45720" distB="45720" distL="114300" distR="114300" simplePos="0" relativeHeight="251659264" behindDoc="0" locked="0" layoutInCell="1" allowOverlap="1" wp14:anchorId="29E04A74" wp14:editId="40B1C6D9">
+              <wp:anchor distT="45720" distB="45720" distL="114300" distR="114300" simplePos="0" relativeHeight="251659264" behindDoc="0" locked="0" layoutInCell="1" allowOverlap="1" wp14:anchorId="29E04A74" wp14:editId="37201382">
                 <wp:simplePos x="0" y="0"/>
                 <wp:positionH relativeFrom="margin">
-                  <wp:align>left</wp:align>
+                  <wp:align>right</wp:align>
                 </wp:positionH>
                 <wp:positionV relativeFrom="paragraph">
-                  <wp:posOffset>3686275</wp:posOffset>
+                  <wp:posOffset>0</wp:posOffset>
                 </wp:positionV>
-                <wp:extent cx="5784215" cy="1741805"/>
-                <wp:effectExtent l="0" t="0" r="26035" b="10795"/>
+                <wp:extent cx="6018530" cy="1588770"/>
+                <wp:effectExtent l="0" t="0" r="20320" b="11430"/>
                 <wp:wrapSquare wrapText="bothSides"/>
                 <wp:docPr id="217" name="Text Box 2"/>
                 <wp:cNvGraphicFramePr>
@@ -3052,7 +3114,7 @@
                       <wps:spPr bwMode="auto">
                         <a:xfrm>
                           <a:off x="0" y="0"/>
-                          <a:ext cx="5784215" cy="1741805"/>
+                          <a:ext cx="6018530" cy="1588770"/>
                         </a:xfrm>
                         <a:prstGeom prst="rect">
                           <a:avLst/>
@@ -3193,7 +3255,19 @@
                               <w:rPr>
                                 <w:rFonts w:asciiTheme="minorBidi" w:hAnsiTheme="minorBidi"/>
                               </w:rPr>
-                              <w:t xml:space="preserve"> A generalised linear model has been used</w:t>
+                              <w:t xml:space="preserve"> A</w:t>
+                            </w:r>
+                            <w:r>
+                              <w:rPr>
+                                <w:rFonts w:asciiTheme="minorBidi" w:hAnsiTheme="minorBidi"/>
+                              </w:rPr>
+                              <w:t xml:space="preserve"> </w:t>
+                            </w:r>
+                            <w:r>
+                              <w:rPr>
+                                <w:rFonts w:asciiTheme="minorBidi" w:hAnsiTheme="minorBidi"/>
+                              </w:rPr>
+                              <w:t>generalised linear model has been used</w:t>
                             </w:r>
                             <w:r>
                               <w:rPr>
@@ -3327,7 +3401,7 @@
                 <v:stroke joinstyle="miter"/>
                 <v:path gradientshapeok="t" o:connecttype="rect"/>
               </v:shapetype>
-              <v:shape id="Text Box 2" o:spid="_x0000_s1026" type="#_x0000_t202" style="position:absolute;margin-left:0;margin-top:290.25pt;width:455.45pt;height:137.15pt;z-index:251659264;visibility:visible;mso-wrap-style:square;mso-width-percent:0;mso-height-percent:0;mso-wrap-distance-left:9pt;mso-wrap-distance-top:3.6pt;mso-wrap-distance-right:9pt;mso-wrap-distance-bottom:3.6pt;mso-position-horizontal:left;mso-position-horizontal-relative:margin;mso-position-vertical:absolute;mso-position-vertical-relative:text;mso-width-percent:0;mso-height-percent:0;mso-width-relative:margin;mso-height-relative:margin;v-text-anchor:top" o:gfxdata="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" strokecolor="white [3212]">
+              <v:shape id="Text Box 2" o:spid="_x0000_s1026" type="#_x0000_t202" style="position:absolute;margin-left:422.7pt;margin-top:0;width:473.9pt;height:125.1pt;z-index:251659264;visibility:visible;mso-wrap-style:square;mso-width-percent:0;mso-height-percent:0;mso-wrap-distance-left:9pt;mso-wrap-distance-top:3.6pt;mso-wrap-distance-right:9pt;mso-wrap-distance-bottom:3.6pt;mso-position-horizontal:right;mso-position-horizontal-relative:margin;mso-position-vertical:absolute;mso-position-vertical-relative:text;mso-width-percent:0;mso-height-percent:0;mso-width-relative:margin;mso-height-relative:margin;v-text-anchor:top" o:gfxdata="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" strokecolor="white [3212]">
                 <v:textbox>
                   <w:txbxContent>
                     <w:p>
@@ -3452,7 +3526,19 @@
                         <w:rPr>
                           <w:rFonts w:asciiTheme="minorBidi" w:hAnsiTheme="minorBidi"/>
                         </w:rPr>
-                        <w:t xml:space="preserve"> A generalised linear model has been used</w:t>
+                        <w:t xml:space="preserve"> A</w:t>
+                      </w:r>
+                      <w:r>
+                        <w:rPr>
+                          <w:rFonts w:asciiTheme="minorBidi" w:hAnsiTheme="minorBidi"/>
+                        </w:rPr>
+                        <w:t xml:space="preserve"> </w:t>
+                      </w:r>
+                      <w:r>
+                        <w:rPr>
+                          <w:rFonts w:asciiTheme="minorBidi" w:hAnsiTheme="minorBidi"/>
+                        </w:rPr>
+                        <w:t>generalised linear model has been used</w:t>
                       </w:r>
                       <w:r>
                         <w:rPr>
@@ -3571,60 +3657,6 @@
           </mc:Fallback>
         </mc:AlternateContent>
       </w:r>
-      <w:r>
-        <w:rPr>
-          <w:rFonts w:asciiTheme="minorBidi" w:hAnsiTheme="minorBidi"/>
-          <w:noProof/>
-        </w:rPr>
-        <w:drawing>
-          <wp:inline distT="0" distB="0" distL="0" distR="0" wp14:anchorId="5EA050CA" wp14:editId="70027AF9">
-            <wp:extent cx="5731510" cy="3558540"/>
-            <wp:effectExtent l="38100" t="38100" r="40640" b="41910"/>
-            <wp:docPr id="505827407" name="Picture 1" descr="A graph of different colored lines&#10;&#10;AI-generated content may be incorrect."/>
-            <wp:cNvGraphicFramePr>
-              <a:graphicFrameLocks xmlns:a="http://schemas.openxmlformats.org/drawingml/2006/main" noChangeAspect="1"/>
-            </wp:cNvGraphicFramePr>
-            <a:graphic xmlns:a="http://schemas.openxmlformats.org/drawingml/2006/main">
-              <a:graphicData uri="http://schemas.openxmlformats.org/drawingml/2006/picture">
-                <pic:pic xmlns:pic="http://schemas.openxmlformats.org/drawingml/2006/picture">
-                  <pic:nvPicPr>
-                    <pic:cNvPr id="505827407" name="Picture 1" descr="A graph of different colored lines&#10;&#10;AI-generated content may be incorrect."/>
-                    <pic:cNvPicPr/>
-                  </pic:nvPicPr>
-                  <pic:blipFill>
-                    <a:blip r:embed="rId5" cstate="print">
-                      <a:extLst>
-                        <a:ext uri="{28A0092B-C50C-407E-A947-70E740481C1C}">
-                          <a14:useLocalDpi xmlns:a14="http://schemas.microsoft.com/office/drawing/2010/main" val="0"/>
-                        </a:ext>
-                      </a:extLst>
-                    </a:blip>
-                    <a:stretch>
-                      <a:fillRect/>
-                    </a:stretch>
-                  </pic:blipFill>
-                  <pic:spPr>
-                    <a:xfrm>
-                      <a:off x="0" y="0"/>
-                      <a:ext cx="5731510" cy="3558540"/>
-                    </a:xfrm>
-                    <a:prstGeom prst="rect">
-                      <a:avLst/>
-                    </a:prstGeom>
-                    <a:ln w="38100">
-                      <a:solidFill>
-                        <a:schemeClr val="bg2">
-                          <a:lumMod val="75000"/>
-                        </a:schemeClr>
-                      </a:solidFill>
-                    </a:ln>
-                  </pic:spPr>
-                </pic:pic>
-              </a:graphicData>
-            </a:graphic>
-          </wp:inline>
-        </w:drawing>
-      </w:r>
     </w:p>
     <w:p>
       <w:pPr>
@@ -3637,6 +3669,7 @@
         <w:rPr>
           <w:rFonts w:asciiTheme="minorBidi" w:hAnsiTheme="minorBidi"/>
         </w:rPr>
+        <w:lastRenderedPageBreak/>
         <w:t>Want to change this plot, to have curved lines showing</w:t>
       </w:r>
       <w:r>
@@ -3702,18 +3735,6 @@
           <w:rFonts w:asciiTheme="minorBidi" w:hAnsiTheme="minorBidi"/>
         </w:rPr>
       </w:pPr>
-      <w:r>
-        <w:rPr>
-          <w:rFonts w:asciiTheme="minorBidi" w:hAnsiTheme="minorBidi"/>
-        </w:rPr>
-        <w:t>Figure 1</w:t>
-      </w:r>
-      <w:r>
-        <w:rPr>
-          <w:rFonts w:asciiTheme="minorBidi" w:hAnsiTheme="minorBidi"/>
-        </w:rPr>
-        <w:t xml:space="preserve">: </w:t>
-      </w:r>
     </w:p>
     <w:p>
       <w:pPr>
@@ -3722,20 +3743,9 @@
           <w:rFonts w:asciiTheme="minorBidi" w:hAnsiTheme="minorBidi"/>
         </w:rPr>
       </w:pPr>
-      <w:r>
-        <w:rPr>
-          <w:rFonts w:asciiTheme="minorBidi" w:hAnsiTheme="minorBidi"/>
-        </w:rPr>
-        <w:t>What is interesting about the figure?</w:t>
-      </w:r>
-    </w:p>
-    <w:p>
-      <w:pPr>
-        <w:pStyle w:val="ListParagraph"/>
-        <w:numPr>
-          <w:ilvl w:val="0"/>
-          <w:numId w:val="15"/>
-        </w:numPr>
+    </w:p>
+    <w:p>
+      <w:pPr>
         <w:spacing w:after="240" w:line="240" w:lineRule="auto"/>
         <w:rPr>
           <w:rFonts w:asciiTheme="minorBidi" w:hAnsiTheme="minorBidi"/>
@@ -3745,34 +3755,11 @@
         <w:rPr>
           <w:rFonts w:asciiTheme="minorBidi" w:hAnsiTheme="minorBidi"/>
         </w:rPr>
-        <w:t>The figure clearly shows</w:t>
-      </w:r>
-      <w:r>
-        <w:rPr>
-          <w:rFonts w:asciiTheme="minorBidi" w:hAnsiTheme="minorBidi"/>
-        </w:rPr>
-        <w:t xml:space="preserve"> the various SARS-CoV-2 </w:t>
-      </w:r>
-      <w:r>
-        <w:rPr>
-          <w:rFonts w:asciiTheme="minorBidi" w:hAnsiTheme="minorBidi"/>
-        </w:rPr>
-        <w:t>waves over tim</w:t>
-      </w:r>
-      <w:r>
-        <w:rPr>
-          <w:rFonts w:asciiTheme="minorBidi" w:hAnsiTheme="minorBidi"/>
-        </w:rPr>
-        <w:t>e</w:t>
-      </w:r>
-    </w:p>
-    <w:p>
-      <w:pPr>
-        <w:pStyle w:val="ListParagraph"/>
-        <w:numPr>
-          <w:ilvl w:val="0"/>
-          <w:numId w:val="15"/>
-        </w:numPr>
+        <w:t>Figure 2, Number of mutations over time</w:t>
+      </w:r>
+    </w:p>
+    <w:p>
+      <w:pPr>
         <w:spacing w:after="240" w:line="240" w:lineRule="auto"/>
         <w:rPr>
           <w:rFonts w:asciiTheme="minorBidi" w:hAnsiTheme="minorBidi"/>
@@ -3782,46 +3769,11 @@
         <w:rPr>
           <w:rFonts w:asciiTheme="minorBidi" w:hAnsiTheme="minorBidi"/>
         </w:rPr>
-        <w:t xml:space="preserve">Increase in </w:t>
-      </w:r>
-      <w:r>
-        <w:rPr>
-          <w:rFonts w:asciiTheme="minorBidi" w:hAnsiTheme="minorBidi"/>
-        </w:rPr>
-        <w:t>sequencing activity</w:t>
-      </w:r>
-      <w:r>
-        <w:rPr>
-          <w:rFonts w:asciiTheme="minorBidi" w:hAnsiTheme="minorBidi"/>
-        </w:rPr>
-        <w:t xml:space="preserve"> around</w:t>
-      </w:r>
-      <w:r>
-        <w:rPr>
-          <w:rFonts w:asciiTheme="minorBidi" w:hAnsiTheme="minorBidi"/>
-        </w:rPr>
-        <w:t xml:space="preserve"> the emergence of a new SARS-CoV-2 variant</w:t>
-      </w:r>
-      <w:r>
-        <w:rPr>
-          <w:rFonts w:asciiTheme="minorBidi" w:hAnsiTheme="minorBidi"/>
-        </w:rPr>
-        <w:t>s</w:t>
-      </w:r>
-      <w:r>
-        <w:rPr>
-          <w:rFonts w:asciiTheme="minorBidi" w:hAnsiTheme="minorBidi"/>
-        </w:rPr>
-        <w:t xml:space="preserve"> and decreased as COVID-19 cases declined</w:t>
-      </w:r>
-    </w:p>
-    <w:p>
-      <w:pPr>
-        <w:pStyle w:val="ListParagraph"/>
-        <w:numPr>
-          <w:ilvl w:val="0"/>
-          <w:numId w:val="15"/>
-        </w:numPr>
+        <w:t>Use of linear regression model used, what does show?</w:t>
+      </w:r>
+    </w:p>
+    <w:p>
+      <w:pPr>
         <w:spacing w:after="240" w:line="240" w:lineRule="auto"/>
         <w:rPr>
           <w:rFonts w:asciiTheme="minorBidi" w:hAnsiTheme="minorBidi"/>
@@ -3831,28 +3783,11 @@
         <w:rPr>
           <w:rFonts w:asciiTheme="minorBidi" w:hAnsiTheme="minorBidi"/>
         </w:rPr>
-        <w:t>Reflects the rapid spread of these new variants</w:t>
-      </w:r>
-      <w:r>
-        <w:rPr>
-          <w:rFonts w:asciiTheme="minorBidi" w:hAnsiTheme="minorBidi"/>
-        </w:rPr>
-        <w:t xml:space="preserve"> and </w:t>
-      </w:r>
-      <w:r>
-        <w:rPr>
-          <w:rFonts w:asciiTheme="minorBidi" w:hAnsiTheme="minorBidi"/>
-        </w:rPr>
-        <w:t>the need to investigate these new variants</w:t>
-      </w:r>
-    </w:p>
-    <w:p>
-      <w:pPr>
-        <w:pStyle w:val="ListParagraph"/>
-        <w:numPr>
-          <w:ilvl w:val="0"/>
-          <w:numId w:val="15"/>
-        </w:numPr>
+        <w:t>Is there a link between the number of mutations per sequence and the sample date?</w:t>
+      </w:r>
+    </w:p>
+    <w:p>
+      <w:pPr>
         <w:spacing w:after="240" w:line="240" w:lineRule="auto"/>
         <w:rPr>
           <w:rFonts w:asciiTheme="minorBidi" w:hAnsiTheme="minorBidi"/>
@@ -3862,34 +3797,11 @@
         <w:rPr>
           <w:rFonts w:asciiTheme="minorBidi" w:hAnsiTheme="minorBidi"/>
         </w:rPr>
-        <w:t xml:space="preserve">Reduced sequencing </w:t>
-      </w:r>
-      <w:r>
-        <w:rPr>
-          <w:rFonts w:asciiTheme="minorBidi" w:hAnsiTheme="minorBidi"/>
-        </w:rPr>
-        <w:t xml:space="preserve">efforts after </w:t>
-      </w:r>
-      <w:r>
-        <w:rPr>
-          <w:rFonts w:asciiTheme="minorBidi" w:hAnsiTheme="minorBidi"/>
-        </w:rPr>
-        <w:t>mid-2022</w:t>
-      </w:r>
-      <w:r>
-        <w:rPr>
-          <w:rFonts w:asciiTheme="minorBidi" w:hAnsiTheme="minorBidi"/>
-        </w:rPr>
-        <w:t xml:space="preserve"> to 2024</w:t>
-      </w:r>
-    </w:p>
-    <w:p>
-      <w:pPr>
-        <w:pStyle w:val="ListParagraph"/>
-        <w:numPr>
-          <w:ilvl w:val="0"/>
-          <w:numId w:val="15"/>
-        </w:numPr>
+        <w:t>Does a later sample date result in a sequence with more mutations?</w:t>
+      </w:r>
+    </w:p>
+    <w:p>
+      <w:pPr>
         <w:spacing w:after="240" w:line="240" w:lineRule="auto"/>
         <w:rPr>
           <w:rFonts w:asciiTheme="minorBidi" w:hAnsiTheme="minorBidi"/>
@@ -3899,17 +3811,11 @@
         <w:rPr>
           <w:rFonts w:asciiTheme="minorBidi" w:hAnsiTheme="minorBidi"/>
         </w:rPr>
-        <w:lastRenderedPageBreak/>
-        <w:t>SARS-CoV-2 becomes less prevalent</w:t>
-      </w:r>
-    </w:p>
-    <w:p>
-      <w:pPr>
-        <w:pStyle w:val="ListParagraph"/>
-        <w:numPr>
-          <w:ilvl w:val="0"/>
-          <w:numId w:val="15"/>
-        </w:numPr>
+        <w:t>Figure 3, Number of unique mutations over time</w:t>
+      </w:r>
+    </w:p>
+    <w:p>
+      <w:pPr>
         <w:spacing w:after="240" w:line="240" w:lineRule="auto"/>
         <w:rPr>
           <w:rFonts w:asciiTheme="minorBidi" w:hAnsiTheme="minorBidi"/>
@@ -3919,16 +3825,11 @@
         <w:rPr>
           <w:rFonts w:asciiTheme="minorBidi" w:hAnsiTheme="minorBidi"/>
         </w:rPr>
-        <w:t>People stop testing regularly</w:t>
-      </w:r>
-    </w:p>
-    <w:p>
-      <w:pPr>
-        <w:pStyle w:val="ListParagraph"/>
-        <w:numPr>
-          <w:ilvl w:val="0"/>
-          <w:numId w:val="15"/>
-        </w:numPr>
+        <w:t>Number of novel mutations per day</w:t>
+      </w:r>
+    </w:p>
+    <w:p>
+      <w:pPr>
         <w:spacing w:after="240" w:line="240" w:lineRule="auto"/>
         <w:rPr>
           <w:rFonts w:asciiTheme="minorBidi" w:hAnsiTheme="minorBidi"/>
@@ -3938,455 +3839,7 @@
         <w:rPr>
           <w:rFonts w:asciiTheme="minorBidi" w:hAnsiTheme="minorBidi"/>
         </w:rPr>
-        <w:t xml:space="preserve">More people are vaccinated and immune to </w:t>
-      </w:r>
-      <w:r>
-        <w:rPr>
-          <w:rFonts w:asciiTheme="minorBidi" w:hAnsiTheme="minorBidi"/>
-        </w:rPr>
-        <w:t>the virus</w:t>
-      </w:r>
-    </w:p>
-    <w:p>
-      <w:pPr>
-        <w:pStyle w:val="ListParagraph"/>
-        <w:numPr>
-          <w:ilvl w:val="0"/>
-          <w:numId w:val="15"/>
-        </w:numPr>
-        <w:spacing w:after="240" w:line="240" w:lineRule="auto"/>
-        <w:rPr>
-          <w:rFonts w:asciiTheme="minorBidi" w:hAnsiTheme="minorBidi"/>
-        </w:rPr>
-      </w:pPr>
-      <w:r>
-        <w:rPr>
-          <w:rFonts w:asciiTheme="minorBidi" w:hAnsiTheme="minorBidi"/>
-        </w:rPr>
-        <w:t xml:space="preserve">Still a baseline of testing </w:t>
-      </w:r>
-      <w:r>
-        <w:rPr>
-          <w:rFonts w:asciiTheme="minorBidi" w:hAnsiTheme="minorBidi"/>
-        </w:rPr>
-        <w:t>continues</w:t>
-      </w:r>
-    </w:p>
-    <w:p>
-      <w:pPr>
-        <w:pStyle w:val="ListParagraph"/>
-        <w:numPr>
-          <w:ilvl w:val="0"/>
-          <w:numId w:val="15"/>
-        </w:numPr>
-        <w:spacing w:after="240" w:line="240" w:lineRule="auto"/>
-        <w:rPr>
-          <w:rFonts w:asciiTheme="minorBidi" w:hAnsiTheme="minorBidi"/>
-        </w:rPr>
-      </w:pPr>
-      <w:r>
-        <w:rPr>
-          <w:rFonts w:asciiTheme="minorBidi" w:hAnsiTheme="minorBidi"/>
-        </w:rPr>
-        <w:t>Omicron takes over as the most prevalent variant of SARS-CoV-2</w:t>
-      </w:r>
-    </w:p>
-    <w:p>
-      <w:pPr>
-        <w:pStyle w:val="ListParagraph"/>
-        <w:numPr>
-          <w:ilvl w:val="0"/>
-          <w:numId w:val="16"/>
-        </w:numPr>
-        <w:spacing w:after="240" w:line="240" w:lineRule="auto"/>
-        <w:rPr>
-          <w:rFonts w:asciiTheme="minorBidi" w:hAnsiTheme="minorBidi"/>
-        </w:rPr>
-      </w:pPr>
-      <w:r>
-        <w:rPr>
-          <w:rFonts w:asciiTheme="minorBidi" w:hAnsiTheme="minorBidi"/>
-        </w:rPr>
-        <w:t>Lockdowns in the UK</w:t>
-      </w:r>
-    </w:p>
-    <w:p>
-      <w:pPr>
-        <w:pStyle w:val="ListParagraph"/>
-        <w:numPr>
-          <w:ilvl w:val="0"/>
-          <w:numId w:val="16"/>
-        </w:numPr>
-        <w:spacing w:after="240" w:line="240" w:lineRule="auto"/>
-        <w:rPr>
-          <w:rFonts w:asciiTheme="minorBidi" w:hAnsiTheme="minorBidi"/>
-        </w:rPr>
-      </w:pPr>
-      <w:r>
-        <w:rPr>
-          <w:rFonts w:asciiTheme="minorBidi" w:hAnsiTheme="minorBidi"/>
-        </w:rPr>
-        <w:t>26</w:t>
-      </w:r>
-      <w:r>
-        <w:rPr>
-          <w:rFonts w:asciiTheme="minorBidi" w:hAnsiTheme="minorBidi"/>
-          <w:vertAlign w:val="superscript"/>
-        </w:rPr>
-        <w:t>th</w:t>
-      </w:r>
-      <w:r>
-        <w:rPr>
-          <w:rFonts w:asciiTheme="minorBidi" w:hAnsiTheme="minorBidi"/>
-        </w:rPr>
-        <w:t xml:space="preserve"> March 2020</w:t>
-      </w:r>
-      <w:r>
-        <w:rPr>
-          <w:rFonts w:asciiTheme="minorBidi" w:hAnsiTheme="minorBidi"/>
-        </w:rPr>
-        <w:t xml:space="preserve"> </w:t>
-      </w:r>
-      <w:r>
-        <w:rPr>
-          <w:rFonts w:asciiTheme="minorBidi" w:hAnsiTheme="minorBidi"/>
-        </w:rPr>
-        <w:t>– June 2020</w:t>
-      </w:r>
-    </w:p>
-    <w:p>
-      <w:pPr>
-        <w:pStyle w:val="ListParagraph"/>
-        <w:numPr>
-          <w:ilvl w:val="0"/>
-          <w:numId w:val="16"/>
-        </w:numPr>
-        <w:spacing w:after="240" w:line="240" w:lineRule="auto"/>
-        <w:rPr>
-          <w:rFonts w:asciiTheme="minorBidi" w:hAnsiTheme="minorBidi"/>
-        </w:rPr>
-      </w:pPr>
-      <w:r>
-        <w:rPr>
-          <w:rFonts w:asciiTheme="minorBidi" w:hAnsiTheme="minorBidi"/>
-        </w:rPr>
-        <w:t>5</w:t>
-      </w:r>
-      <w:r>
-        <w:rPr>
-          <w:rFonts w:asciiTheme="minorBidi" w:hAnsiTheme="minorBidi"/>
-          <w:vertAlign w:val="superscript"/>
-        </w:rPr>
-        <w:t>th</w:t>
-      </w:r>
-      <w:r>
-        <w:rPr>
-          <w:rFonts w:asciiTheme="minorBidi" w:hAnsiTheme="minorBidi"/>
-        </w:rPr>
-        <w:t xml:space="preserve"> November 2020 – 2</w:t>
-      </w:r>
-      <w:r>
-        <w:rPr>
-          <w:rFonts w:asciiTheme="minorBidi" w:hAnsiTheme="minorBidi"/>
-          <w:vertAlign w:val="superscript"/>
-        </w:rPr>
-        <w:t>nd</w:t>
-      </w:r>
-      <w:r>
-        <w:rPr>
-          <w:rFonts w:asciiTheme="minorBidi" w:hAnsiTheme="minorBidi"/>
-        </w:rPr>
-        <w:t xml:space="preserve"> December 2020</w:t>
-      </w:r>
-    </w:p>
-    <w:p>
-      <w:pPr>
-        <w:pStyle w:val="ListParagraph"/>
-        <w:numPr>
-          <w:ilvl w:val="0"/>
-          <w:numId w:val="16"/>
-        </w:numPr>
-        <w:spacing w:after="240" w:line="240" w:lineRule="auto"/>
-        <w:rPr>
-          <w:rFonts w:asciiTheme="minorBidi" w:hAnsiTheme="minorBidi"/>
-        </w:rPr>
-      </w:pPr>
-      <w:r>
-        <w:rPr>
-          <w:rFonts w:asciiTheme="minorBidi" w:hAnsiTheme="minorBidi"/>
-        </w:rPr>
-        <w:t>6</w:t>
-      </w:r>
-      <w:r>
-        <w:rPr>
-          <w:rFonts w:asciiTheme="minorBidi" w:hAnsiTheme="minorBidi"/>
-          <w:vertAlign w:val="superscript"/>
-        </w:rPr>
-        <w:t>th</w:t>
-      </w:r>
-      <w:r>
-        <w:rPr>
-          <w:rFonts w:asciiTheme="minorBidi" w:hAnsiTheme="minorBidi"/>
-        </w:rPr>
-        <w:t xml:space="preserve"> January 2021 </w:t>
-      </w:r>
-      <w:r>
-        <w:rPr>
-          <w:rFonts w:asciiTheme="minorBidi" w:hAnsiTheme="minorBidi"/>
-        </w:rPr>
-        <w:t>–</w:t>
-      </w:r>
-      <w:r>
-        <w:rPr>
-          <w:rFonts w:asciiTheme="minorBidi" w:hAnsiTheme="minorBidi"/>
-        </w:rPr>
-        <w:t xml:space="preserve"> </w:t>
-      </w:r>
-      <w:r>
-        <w:rPr>
-          <w:rFonts w:asciiTheme="minorBidi" w:hAnsiTheme="minorBidi"/>
-        </w:rPr>
-        <w:t>8</w:t>
-      </w:r>
-      <w:r>
-        <w:rPr>
-          <w:rFonts w:asciiTheme="minorBidi" w:hAnsiTheme="minorBidi"/>
-          <w:vertAlign w:val="superscript"/>
-        </w:rPr>
-        <w:t>th</w:t>
-      </w:r>
-      <w:r>
-        <w:rPr>
-          <w:rFonts w:asciiTheme="minorBidi" w:hAnsiTheme="minorBidi"/>
-        </w:rPr>
-        <w:t xml:space="preserve"> March s</w:t>
-      </w:r>
-      <w:r>
-        <w:rPr>
-          <w:rFonts w:asciiTheme="minorBidi" w:hAnsiTheme="minorBidi"/>
-        </w:rPr>
-        <w:t>chools open 2021</w:t>
-      </w:r>
-    </w:p>
-    <w:p>
-      <w:pPr>
-        <w:pStyle w:val="ListParagraph"/>
-        <w:numPr>
-          <w:ilvl w:val="0"/>
-          <w:numId w:val="16"/>
-        </w:numPr>
-        <w:spacing w:after="240" w:line="240" w:lineRule="auto"/>
-        <w:rPr>
-          <w:rFonts w:asciiTheme="minorBidi" w:hAnsiTheme="minorBidi"/>
-        </w:rPr>
-      </w:pPr>
-      <w:r>
-        <w:rPr>
-          <w:rFonts w:asciiTheme="minorBidi" w:hAnsiTheme="minorBidi"/>
-        </w:rPr>
-        <w:t>2020 (B) gradual increase in sequencing activity</w:t>
-      </w:r>
-    </w:p>
-    <w:p>
-      <w:pPr>
-        <w:pStyle w:val="ListParagraph"/>
-        <w:numPr>
-          <w:ilvl w:val="0"/>
-          <w:numId w:val="16"/>
-        </w:numPr>
-        <w:spacing w:after="240" w:line="240" w:lineRule="auto"/>
-        <w:rPr>
-          <w:rFonts w:asciiTheme="minorBidi" w:hAnsiTheme="minorBidi"/>
-        </w:rPr>
-      </w:pPr>
-      <w:r>
-        <w:rPr>
-          <w:rFonts w:asciiTheme="minorBidi" w:hAnsiTheme="minorBidi"/>
-        </w:rPr>
-        <w:t xml:space="preserve">2021 (C) </w:t>
-      </w:r>
-      <w:r>
-        <w:rPr>
-          <w:rFonts w:asciiTheme="minorBidi" w:hAnsiTheme="minorBidi"/>
-        </w:rPr>
-        <w:t xml:space="preserve">rapid increase in </w:t>
-      </w:r>
-      <w:r>
-        <w:rPr>
-          <w:rFonts w:asciiTheme="minorBidi" w:hAnsiTheme="minorBidi"/>
-        </w:rPr>
-        <w:t xml:space="preserve">the number of sequences per day, </w:t>
-      </w:r>
-      <w:r>
-        <w:rPr>
-          <w:rFonts w:asciiTheme="minorBidi" w:hAnsiTheme="minorBidi"/>
-        </w:rPr>
-        <w:t xml:space="preserve">coincides </w:t>
-      </w:r>
-      <w:r>
-        <w:rPr>
-          <w:rFonts w:asciiTheme="minorBidi" w:hAnsiTheme="minorBidi"/>
-        </w:rPr>
-        <w:t xml:space="preserve">with the emergence of </w:t>
-      </w:r>
-      <w:r>
-        <w:rPr>
-          <w:rFonts w:asciiTheme="minorBidi" w:hAnsiTheme="minorBidi"/>
-        </w:rPr>
-        <w:t xml:space="preserve">new variants, such </w:t>
-      </w:r>
-      <w:r>
-        <w:rPr>
-          <w:rFonts w:asciiTheme="minorBidi" w:hAnsiTheme="minorBidi"/>
-        </w:rPr>
-        <w:t>gamma and omicron</w:t>
-      </w:r>
-    </w:p>
-    <w:p>
-      <w:pPr>
-        <w:pStyle w:val="ListParagraph"/>
-        <w:numPr>
-          <w:ilvl w:val="0"/>
-          <w:numId w:val="16"/>
-        </w:numPr>
-        <w:spacing w:after="240" w:line="240" w:lineRule="auto"/>
-        <w:rPr>
-          <w:rFonts w:asciiTheme="minorBidi" w:hAnsiTheme="minorBidi"/>
-        </w:rPr>
-      </w:pPr>
-      <w:r>
-        <w:rPr>
-          <w:rFonts w:asciiTheme="minorBidi" w:hAnsiTheme="minorBidi"/>
-        </w:rPr>
-        <w:t xml:space="preserve">2022 (D) </w:t>
-      </w:r>
-      <w:r>
-        <w:rPr>
-          <w:rFonts w:asciiTheme="minorBidi" w:hAnsiTheme="minorBidi"/>
-        </w:rPr>
-        <w:t xml:space="preserve">sharp increase </w:t>
-      </w:r>
-      <w:r>
-        <w:rPr>
-          <w:rFonts w:asciiTheme="minorBidi" w:hAnsiTheme="minorBidi"/>
-        </w:rPr>
-        <w:t>in sequencing activity, peaking at the start of the year</w:t>
-      </w:r>
-      <w:r>
-        <w:rPr>
-          <w:rFonts w:asciiTheme="minorBidi" w:hAnsiTheme="minorBidi"/>
-        </w:rPr>
-        <w:t xml:space="preserve">, this peak is likely due to the emergence of omicron variant, </w:t>
-      </w:r>
-      <w:r>
-        <w:rPr>
-          <w:rFonts w:asciiTheme="minorBidi" w:hAnsiTheme="minorBidi"/>
-        </w:rPr>
-        <w:t xml:space="preserve">followed by a sharp decline </w:t>
-      </w:r>
-      <w:r>
-        <w:rPr>
-          <w:rFonts w:asciiTheme="minorBidi" w:hAnsiTheme="minorBidi"/>
-        </w:rPr>
-        <w:t>in the number of sequences per day</w:t>
-      </w:r>
-    </w:p>
-    <w:p>
-      <w:pPr>
-        <w:pStyle w:val="ListParagraph"/>
-        <w:numPr>
-          <w:ilvl w:val="0"/>
-          <w:numId w:val="16"/>
-        </w:numPr>
-        <w:spacing w:after="240" w:line="240" w:lineRule="auto"/>
-        <w:rPr>
-          <w:rFonts w:asciiTheme="minorBidi" w:hAnsiTheme="minorBidi"/>
-        </w:rPr>
-      </w:pPr>
-      <w:r>
-        <w:rPr>
-          <w:rFonts w:asciiTheme="minorBidi" w:hAnsiTheme="minorBidi"/>
-        </w:rPr>
-        <w:t xml:space="preserve">2023 (E) </w:t>
-      </w:r>
-      <w:r>
-        <w:rPr>
-          <w:rFonts w:asciiTheme="minorBidi" w:hAnsiTheme="minorBidi"/>
-        </w:rPr>
-        <w:t>overall sequencing activity is very low</w:t>
-      </w:r>
-    </w:p>
-    <w:p>
-      <w:pPr>
-        <w:pStyle w:val="ListParagraph"/>
-        <w:numPr>
-          <w:ilvl w:val="0"/>
-          <w:numId w:val="16"/>
-        </w:numPr>
-        <w:spacing w:after="240" w:line="240" w:lineRule="auto"/>
-        <w:rPr>
-          <w:rFonts w:asciiTheme="minorBidi" w:hAnsiTheme="minorBidi"/>
-        </w:rPr>
-      </w:pPr>
-      <w:r>
-        <w:rPr>
-          <w:rFonts w:asciiTheme="minorBidi" w:hAnsiTheme="minorBidi"/>
-        </w:rPr>
-        <w:t>2024 (F) overall sequencing activity is also very low</w:t>
-      </w:r>
-      <w:r>
-        <w:rPr>
-          <w:rFonts w:asciiTheme="minorBidi" w:hAnsiTheme="minorBidi"/>
-        </w:rPr>
-        <w:t>, indication of reduced viral spread</w:t>
-      </w:r>
-    </w:p>
-    <w:p>
-      <w:pPr>
-        <w:spacing w:after="240" w:line="240" w:lineRule="auto"/>
-        <w:rPr>
-          <w:rFonts w:asciiTheme="minorBidi" w:hAnsiTheme="minorBidi"/>
-        </w:rPr>
-      </w:pPr>
-      <w:r>
-        <w:rPr>
-          <w:rFonts w:asciiTheme="minorBidi" w:hAnsiTheme="minorBidi"/>
-        </w:rPr>
-        <w:t>7</w:t>
-      </w:r>
-      <w:r>
-        <w:rPr>
-          <w:rFonts w:asciiTheme="minorBidi" w:hAnsiTheme="minorBidi"/>
-        </w:rPr>
-        <w:t>8% of sequences from England</w:t>
-      </w:r>
-    </w:p>
-    <w:p>
-      <w:pPr>
-        <w:spacing w:after="240" w:line="240" w:lineRule="auto"/>
-        <w:rPr>
-          <w:rFonts w:asciiTheme="minorBidi" w:hAnsiTheme="minorBidi"/>
-        </w:rPr>
-      </w:pPr>
-      <w:r>
-        <w:rPr>
-          <w:rFonts w:asciiTheme="minorBidi" w:hAnsiTheme="minorBidi"/>
-        </w:rPr>
-        <w:t>14% of sequences from Scotland</w:t>
-      </w:r>
-    </w:p>
-    <w:p>
-      <w:pPr>
-        <w:spacing w:after="240" w:line="240" w:lineRule="auto"/>
-        <w:rPr>
-          <w:rFonts w:asciiTheme="minorBidi" w:hAnsiTheme="minorBidi"/>
-        </w:rPr>
-      </w:pPr>
-      <w:r>
-        <w:rPr>
-          <w:rFonts w:asciiTheme="minorBidi" w:hAnsiTheme="minorBidi"/>
-        </w:rPr>
-        <w:t>8% of sequences from Wales</w:t>
+        <w:t>15213 unique individual mutations</w:t>
       </w:r>
     </w:p>
     <w:p>
@@ -5119,6 +4572,7 @@
           <w:lang w:eastAsia="en-GB"/>
           <w14:ligatures w14:val="none"/>
         </w:rPr>
+        <w:lastRenderedPageBreak/>
         <w:t>non_C23525T~H-Y</w:t>
       </w:r>
       <w:r>
@@ -5287,7 +4741,6 @@
           <w:lang w:eastAsia="en-GB"/>
           <w14:ligatures w14:val="none"/>
         </w:rPr>
-        <w:lastRenderedPageBreak/>
         <w:t>How many of these mutations are on the receptor binding domain</w:t>
       </w:r>
       <w:r>
@@ -5320,12 +4773,9 @@
           <w:lang w:eastAsia="en-GB"/>
           <w14:ligatures w14:val="none"/>
         </w:rPr>
-        <w:t>How many of these mutations are on the receptor binding motfi?</w:t>
-      </w:r>
-    </w:p>
-    <w:p>
-      <w:pPr>
-        <w:spacing w:after="540"/>
+        <w:t>How many of these mutations are on the receptor binding mot</w:t>
+      </w:r>
+      <w:r>
         <w:rPr>
           <w:rFonts w:asciiTheme="minorBidi" w:eastAsia="Times New Roman" w:hAnsiTheme="minorBidi"/>
           <w:color w:val="000000"/>
@@ -5333,25 +4783,12 @@
           <w:lang w:eastAsia="en-GB"/>
           <w14:ligatures w14:val="none"/>
         </w:rPr>
-      </w:pPr>
+        <w:t>if?</w:t>
+      </w:r>
     </w:p>
     <w:p>
       <w:pPr>
         <w:spacing w:after="540"/>
-        <w:rPr>
-          <w:rFonts w:ascii="Lucida Grande" w:eastAsia="Times New Roman" w:hAnsi="Lucida Grande" w:cs="Lucida Grande"/>
-          <w:color w:val="000000"/>
-          <w:kern w:val="0"/>
-          <w:sz w:val="17"/>
-          <w:szCs w:val="17"/>
-          <w:lang w:eastAsia="en-GB"/>
-          <w14:ligatures w14:val="none"/>
-        </w:rPr>
-      </w:pPr>
-    </w:p>
-    <w:p>
-      <w:pPr>
-        <w:spacing w:after="240" w:line="240" w:lineRule="auto"/>
         <w:rPr>
           <w:rFonts w:asciiTheme="minorBidi" w:eastAsia="Times New Roman" w:hAnsiTheme="minorBidi"/>
           <w:color w:val="000000"/>
@@ -5360,88 +4797,90 @@
           <w14:ligatures w14:val="none"/>
         </w:rPr>
       </w:pPr>
-    </w:p>
-    <w:p>
-      <w:pPr>
-        <w:spacing w:after="240" w:line="240" w:lineRule="auto"/>
-        <w:rPr>
-          <w:rFonts w:asciiTheme="minorBidi" w:hAnsiTheme="minorBidi"/>
-        </w:rPr>
-      </w:pPr>
-    </w:p>
-    <w:p>
-      <w:pPr>
-        <w:spacing w:after="240" w:line="240" w:lineRule="auto"/>
-        <w:rPr>
-          <w:rFonts w:asciiTheme="minorBidi" w:hAnsiTheme="minorBidi"/>
-        </w:rPr>
-      </w:pPr>
-    </w:p>
-    <w:p>
-      <w:pPr>
-        <w:spacing w:after="240" w:line="240" w:lineRule="auto"/>
-        <w:rPr>
-          <w:rFonts w:asciiTheme="minorBidi" w:hAnsiTheme="minorBidi"/>
-        </w:rPr>
-      </w:pPr>
-    </w:p>
-    <w:p>
-      <w:pPr>
-        <w:spacing w:after="240" w:line="240" w:lineRule="auto"/>
-        <w:rPr>
-          <w:rFonts w:asciiTheme="minorBidi" w:hAnsiTheme="minorBidi"/>
-        </w:rPr>
-      </w:pPr>
-    </w:p>
-    <w:p>
-      <w:pPr>
-        <w:spacing w:after="240" w:line="240" w:lineRule="auto"/>
-        <w:rPr>
-          <w:rFonts w:asciiTheme="minorBidi" w:hAnsiTheme="minorBidi"/>
-          <w:b/>
-          <w:bCs/>
-        </w:rPr>
-      </w:pPr>
-    </w:p>
-    <w:p>
-      <w:pPr>
-        <w:spacing w:after="240" w:line="240" w:lineRule="auto"/>
-        <w:rPr>
-          <w:rFonts w:asciiTheme="minorBidi" w:hAnsiTheme="minorBidi"/>
-          <w:b/>
-          <w:bCs/>
-        </w:rPr>
-      </w:pPr>
-    </w:p>
-    <w:p>
-      <w:pPr>
-        <w:spacing w:after="240" w:line="240" w:lineRule="auto"/>
-        <w:rPr>
-          <w:rFonts w:asciiTheme="minorBidi" w:hAnsiTheme="minorBidi"/>
-          <w:b/>
-          <w:bCs/>
-        </w:rPr>
-      </w:pPr>
-    </w:p>
-    <w:p>
-      <w:pPr>
-        <w:spacing w:after="240" w:line="240" w:lineRule="auto"/>
-        <w:rPr>
-          <w:rFonts w:asciiTheme="minorBidi" w:hAnsiTheme="minorBidi"/>
-          <w:b/>
-          <w:bCs/>
-        </w:rPr>
-      </w:pPr>
-    </w:p>
-    <w:p>
-      <w:pPr>
-        <w:spacing w:after="240" w:line="240" w:lineRule="auto"/>
-        <w:rPr>
-          <w:rFonts w:asciiTheme="minorBidi" w:hAnsiTheme="minorBidi"/>
-          <w:b/>
-          <w:bCs/>
-        </w:rPr>
-      </w:pPr>
+      <w:r>
+        <w:rPr>
+          <w:rFonts w:asciiTheme="minorBidi" w:eastAsia="Times New Roman" w:hAnsiTheme="minorBidi"/>
+          <w:color w:val="000000"/>
+          <w:kern w:val="0"/>
+          <w:lang w:eastAsia="en-GB"/>
+          <w14:ligatures w14:val="none"/>
+        </w:rPr>
+        <w:t xml:space="preserve">Why is </w:t>
+      </w:r>
+      <w:r>
+        <w:rPr>
+          <w:rFonts w:asciiTheme="minorBidi" w:eastAsia="Times New Roman" w:hAnsiTheme="minorBidi"/>
+          <w:color w:val="000000"/>
+          <w:kern w:val="0"/>
+          <w:lang w:eastAsia="en-GB"/>
+          <w14:ligatures w14:val="none"/>
+        </w:rPr>
+        <w:t xml:space="preserve">there a </w:t>
+      </w:r>
+      <w:proofErr w:type="spellStart"/>
+      <w:r>
+        <w:rPr>
+          <w:rFonts w:asciiTheme="minorBidi" w:eastAsia="Times New Roman" w:hAnsiTheme="minorBidi"/>
+          <w:color w:val="000000"/>
+          <w:kern w:val="0"/>
+          <w:lang w:eastAsia="en-GB"/>
+          <w14:ligatures w14:val="none"/>
+        </w:rPr>
+        <w:t>syn</w:t>
+      </w:r>
+      <w:proofErr w:type="spellEnd"/>
+      <w:r>
+        <w:rPr>
+          <w:rFonts w:asciiTheme="minorBidi" w:eastAsia="Times New Roman" w:hAnsiTheme="minorBidi"/>
+          <w:color w:val="000000"/>
+          <w:kern w:val="0"/>
+          <w:lang w:eastAsia="en-GB"/>
+          <w14:ligatures w14:val="none"/>
+        </w:rPr>
+        <w:t xml:space="preserve"> mutation?</w:t>
+      </w:r>
+    </w:p>
+    <w:p>
+      <w:pPr>
+        <w:spacing w:after="540"/>
+        <w:rPr>
+          <w:rFonts w:asciiTheme="minorBidi" w:eastAsia="Times New Roman" w:hAnsiTheme="minorBidi"/>
+          <w:color w:val="000000"/>
+          <w:kern w:val="0"/>
+          <w:lang w:eastAsia="en-GB"/>
+          <w14:ligatures w14:val="none"/>
+        </w:rPr>
+      </w:pPr>
+      <w:r>
+        <w:rPr>
+          <w:rFonts w:asciiTheme="minorBidi" w:eastAsia="Times New Roman" w:hAnsiTheme="minorBidi"/>
+          <w:color w:val="000000"/>
+          <w:kern w:val="0"/>
+          <w:lang w:eastAsia="en-GB"/>
+          <w14:ligatures w14:val="none"/>
+        </w:rPr>
+        <w:t>What is a synonymous mutation and what is nonsynon</w:t>
+      </w:r>
+      <w:r>
+        <w:rPr>
+          <w:rFonts w:asciiTheme="minorBidi" w:eastAsia="Times New Roman" w:hAnsiTheme="minorBidi"/>
+          <w:color w:val="000000"/>
+          <w:kern w:val="0"/>
+          <w:lang w:eastAsia="en-GB"/>
+          <w14:ligatures w14:val="none"/>
+        </w:rPr>
+        <w:t>ymous mutation</w:t>
+      </w:r>
+      <w:r>
+        <w:rPr>
+          <w:rFonts w:asciiTheme="minorBidi" w:eastAsia="Times New Roman" w:hAnsiTheme="minorBidi"/>
+          <w:color w:val="000000"/>
+          <w:kern w:val="0"/>
+          <w:lang w:eastAsia="en-GB"/>
+          <w14:ligatures w14:val="none"/>
+        </w:rPr>
+        <w:t>?</w:t>
+      </w:r>
     </w:p>
     <w:p>
       <w:pPr>
@@ -5465,13 +4904,23 @@
         </w:rPr>
         <w:t xml:space="preserve">Non vs </w:t>
       </w:r>
-      <w:r>
-        <w:rPr>
-          <w:rFonts w:asciiTheme="minorBidi" w:hAnsiTheme="minorBidi"/>
-          <w:b/>
-          <w:bCs/>
-        </w:rPr>
-        <w:t>syn mutations</w:t>
+      <w:proofErr w:type="spellStart"/>
+      <w:r>
+        <w:rPr>
+          <w:rFonts w:asciiTheme="minorBidi" w:hAnsiTheme="minorBidi"/>
+          <w:b/>
+          <w:bCs/>
+        </w:rPr>
+        <w:t>syn</w:t>
+      </w:r>
+      <w:proofErr w:type="spellEnd"/>
+      <w:r>
+        <w:rPr>
+          <w:rFonts w:asciiTheme="minorBidi" w:hAnsiTheme="minorBidi"/>
+          <w:b/>
+          <w:bCs/>
+        </w:rPr>
+        <w:t xml:space="preserve"> mutations</w:t>
       </w:r>
     </w:p>
     <w:p>
@@ -5715,7 +5164,6 @@
           <w:b/>
           <w:bCs/>
         </w:rPr>
-        <w:lastRenderedPageBreak/>
         <w:t>Link back to previous studies</w:t>
       </w:r>
     </w:p>
@@ -5859,6 +5307,7 @@
           <w:b/>
           <w:bCs/>
         </w:rPr>
+        <w:lastRenderedPageBreak/>
         <w:t>Limitations of the dataset</w:t>
       </w:r>
     </w:p>
@@ -6123,8 +5572,9 @@
             <w:b/>
             <w:bCs/>
           </w:rPr>
-          <w:t>sha524/Spike_</w:t>
+          <w:t>sha524/</w:t>
         </w:r>
+        <w:proofErr w:type="spellStart"/>
         <w:r>
           <w:rPr>
             <w:rStyle w:val="Hyperlink"/>
@@ -6132,17 +5582,9 @@
             <w:b/>
             <w:bCs/>
           </w:rPr>
-          <w:t>p</w:t>
+          <w:t>Spike_protein</w:t>
         </w:r>
-        <w:r>
-          <w:rPr>
-            <w:rStyle w:val="Hyperlink"/>
-            <w:rFonts w:asciiTheme="minorBidi" w:hAnsiTheme="minorBidi"/>
-            <w:b/>
-            <w:bCs/>
-          </w:rPr>
-          <w:t>rotein</w:t>
-        </w:r>
+        <w:proofErr w:type="spellEnd"/>
       </w:hyperlink>
     </w:p>
     <w:p>
@@ -6247,7 +5689,6 @@
           <w:rFonts w:asciiTheme="minorBidi" w:hAnsiTheme="minorBidi"/>
           <w:noProof/>
         </w:rPr>
-        <w:lastRenderedPageBreak/>
         <w:t xml:space="preserve">Chen, J. et al. (2020). Mutations strengthened SARS-CoV-2 infectivity. </w:t>
       </w:r>
       <w:r>
@@ -6403,6 +5844,7 @@
           <w:rFonts w:asciiTheme="minorBidi" w:hAnsiTheme="minorBidi"/>
           <w:noProof/>
         </w:rPr>
+        <w:lastRenderedPageBreak/>
         <w:t xml:space="preserve">Hu, B. et al. (2021). Characteristics of SARS-CoV-2 and COVID-19. </w:t>
       </w:r>
       <w:r>
@@ -7496,7 +6938,7 @@
   <w:abstractNum w:abstractNumId="8" w15:restartNumberingAfterBreak="0">
     <w:nsid w:val="35222148"/>
     <w:multiLevelType w:val="hybridMultilevel"/>
-    <w:tmpl w:val="DAD25544"/>
+    <w:tmpl w:val="710C7342"/>
     <w:lvl w:ilvl="0" w:tplc="0809000F">
       <w:start w:val="1"/>
       <w:numFmt w:val="decimal"/>
@@ -7666,6 +7108,92 @@
     </w:lvl>
   </w:abstractNum>
   <w:abstractNum w:abstractNumId="10" w15:restartNumberingAfterBreak="0">
+    <w:nsid w:val="445D7911"/>
+    <w:multiLevelType w:val="hybridMultilevel"/>
+    <w:tmpl w:val="833632E2"/>
+    <w:lvl w:ilvl="0" w:tplc="0809000F">
+      <w:start w:val="1"/>
+      <w:numFmt w:val="decimal"/>
+      <w:lvlText w:val="%1."/>
+      <w:lvlJc w:val="left"/>
+      <w:pPr>
+        <w:ind w:left="1080" w:hanging="360"/>
+      </w:pPr>
+    </w:lvl>
+    <w:lvl w:ilvl="1" w:tplc="08090019" w:tentative="1">
+      <w:start w:val="1"/>
+      <w:numFmt w:val="lowerLetter"/>
+      <w:lvlText w:val="%2."/>
+      <w:lvlJc w:val="left"/>
+      <w:pPr>
+        <w:ind w:left="1800" w:hanging="360"/>
+      </w:pPr>
+    </w:lvl>
+    <w:lvl w:ilvl="2" w:tplc="0809001B" w:tentative="1">
+      <w:start w:val="1"/>
+      <w:numFmt w:val="lowerRoman"/>
+      <w:lvlText w:val="%3."/>
+      <w:lvlJc w:val="right"/>
+      <w:pPr>
+        <w:ind w:left="2520" w:hanging="180"/>
+      </w:pPr>
+    </w:lvl>
+    <w:lvl w:ilvl="3" w:tplc="0809000F" w:tentative="1">
+      <w:start w:val="1"/>
+      <w:numFmt w:val="decimal"/>
+      <w:lvlText w:val="%4."/>
+      <w:lvlJc w:val="left"/>
+      <w:pPr>
+        <w:ind w:left="3240" w:hanging="360"/>
+      </w:pPr>
+    </w:lvl>
+    <w:lvl w:ilvl="4" w:tplc="08090019" w:tentative="1">
+      <w:start w:val="1"/>
+      <w:numFmt w:val="lowerLetter"/>
+      <w:lvlText w:val="%5."/>
+      <w:lvlJc w:val="left"/>
+      <w:pPr>
+        <w:ind w:left="3960" w:hanging="360"/>
+      </w:pPr>
+    </w:lvl>
+    <w:lvl w:ilvl="5" w:tplc="0809001B" w:tentative="1">
+      <w:start w:val="1"/>
+      <w:numFmt w:val="lowerRoman"/>
+      <w:lvlText w:val="%6."/>
+      <w:lvlJc w:val="right"/>
+      <w:pPr>
+        <w:ind w:left="4680" w:hanging="180"/>
+      </w:pPr>
+    </w:lvl>
+    <w:lvl w:ilvl="6" w:tplc="0809000F" w:tentative="1">
+      <w:start w:val="1"/>
+      <w:numFmt w:val="decimal"/>
+      <w:lvlText w:val="%7."/>
+      <w:lvlJc w:val="left"/>
+      <w:pPr>
+        <w:ind w:left="5400" w:hanging="360"/>
+      </w:pPr>
+    </w:lvl>
+    <w:lvl w:ilvl="7" w:tplc="08090019" w:tentative="1">
+      <w:start w:val="1"/>
+      <w:numFmt w:val="lowerLetter"/>
+      <w:lvlText w:val="%8."/>
+      <w:lvlJc w:val="left"/>
+      <w:pPr>
+        <w:ind w:left="6120" w:hanging="360"/>
+      </w:pPr>
+    </w:lvl>
+    <w:lvl w:ilvl="8" w:tplc="0809001B" w:tentative="1">
+      <w:start w:val="1"/>
+      <w:numFmt w:val="lowerRoman"/>
+      <w:lvlText w:val="%9."/>
+      <w:lvlJc w:val="right"/>
+      <w:pPr>
+        <w:ind w:left="6840" w:hanging="180"/>
+      </w:pPr>
+    </w:lvl>
+  </w:abstractNum>
+  <w:abstractNum w:abstractNumId="11" w15:restartNumberingAfterBreak="0">
     <w:nsid w:val="4E28243B"/>
     <w:multiLevelType w:val="hybridMultilevel"/>
     <w:tmpl w:val="A6AC9FE2"/>
@@ -7778,7 +7306,7 @@
       </w:rPr>
     </w:lvl>
   </w:abstractNum>
-  <w:abstractNum w:abstractNumId="11" w15:restartNumberingAfterBreak="0">
+  <w:abstractNum w:abstractNumId="12" w15:restartNumberingAfterBreak="0">
     <w:nsid w:val="542132B5"/>
     <w:multiLevelType w:val="hybridMultilevel"/>
     <w:tmpl w:val="2D80E4E2"/>
@@ -7891,7 +7419,7 @@
       </w:rPr>
     </w:lvl>
   </w:abstractNum>
-  <w:abstractNum w:abstractNumId="12" w15:restartNumberingAfterBreak="0">
+  <w:abstractNum w:abstractNumId="13" w15:restartNumberingAfterBreak="0">
     <w:nsid w:val="56A53A54"/>
     <w:multiLevelType w:val="hybridMultilevel"/>
     <w:tmpl w:val="D47E703E"/>
@@ -7977,7 +7505,7 @@
       </w:pPr>
     </w:lvl>
   </w:abstractNum>
-  <w:abstractNum w:abstractNumId="13" w15:restartNumberingAfterBreak="0">
+  <w:abstractNum w:abstractNumId="14" w15:restartNumberingAfterBreak="0">
     <w:nsid w:val="5F07583A"/>
     <w:multiLevelType w:val="hybridMultilevel"/>
     <w:tmpl w:val="E37CA0BC"/>
@@ -8063,7 +7591,7 @@
       </w:pPr>
     </w:lvl>
   </w:abstractNum>
-  <w:abstractNum w:abstractNumId="14" w15:restartNumberingAfterBreak="0">
+  <w:abstractNum w:abstractNumId="15" w15:restartNumberingAfterBreak="0">
     <w:nsid w:val="6D10508C"/>
     <w:multiLevelType w:val="hybridMultilevel"/>
     <w:tmpl w:val="AF143570"/>
@@ -8149,7 +7677,7 @@
       </w:pPr>
     </w:lvl>
   </w:abstractNum>
-  <w:abstractNum w:abstractNumId="15" w15:restartNumberingAfterBreak="0">
+  <w:abstractNum w:abstractNumId="16" w15:restartNumberingAfterBreak="0">
     <w:nsid w:val="707E6F5E"/>
     <w:multiLevelType w:val="hybridMultilevel"/>
     <w:tmpl w:val="76285110"/>
@@ -8235,7 +7763,7 @@
       </w:pPr>
     </w:lvl>
   </w:abstractNum>
-  <w:abstractNum w:abstractNumId="16" w15:restartNumberingAfterBreak="0">
+  <w:abstractNum w:abstractNumId="17" w15:restartNumberingAfterBreak="0">
     <w:nsid w:val="74DE3415"/>
     <w:multiLevelType w:val="hybridMultilevel"/>
     <w:tmpl w:val="7108B858"/>
@@ -8331,22 +7859,22 @@
     <w:abstractNumId w:val="5"/>
   </w:num>
   <w:num w:numId="4" w16cid:durableId="526870313">
-    <w:abstractNumId w:val="12"/>
+    <w:abstractNumId w:val="13"/>
   </w:num>
   <w:num w:numId="5" w16cid:durableId="1393119256">
-    <w:abstractNumId w:val="13"/>
+    <w:abstractNumId w:val="14"/>
   </w:num>
   <w:num w:numId="6" w16cid:durableId="1092314542">
     <w:abstractNumId w:val="1"/>
   </w:num>
   <w:num w:numId="7" w16cid:durableId="1636178848">
-    <w:abstractNumId w:val="15"/>
+    <w:abstractNumId w:val="16"/>
   </w:num>
   <w:num w:numId="8" w16cid:durableId="2059087497">
     <w:abstractNumId w:val="0"/>
   </w:num>
   <w:num w:numId="9" w16cid:durableId="1633752678">
-    <w:abstractNumId w:val="16"/>
+    <w:abstractNumId w:val="17"/>
   </w:num>
   <w:num w:numId="10" w16cid:durableId="80298499">
     <w:abstractNumId w:val="9"/>
@@ -8355,7 +7883,7 @@
     <w:abstractNumId w:val="3"/>
   </w:num>
   <w:num w:numId="12" w16cid:durableId="587157548">
-    <w:abstractNumId w:val="14"/>
+    <w:abstractNumId w:val="15"/>
   </w:num>
   <w:num w:numId="13" w16cid:durableId="1746954271">
     <w:abstractNumId w:val="7"/>
@@ -8364,13 +7892,16 @@
     <w:abstractNumId w:val="2"/>
   </w:num>
   <w:num w:numId="15" w16cid:durableId="213934528">
-    <w:abstractNumId w:val="10"/>
+    <w:abstractNumId w:val="11"/>
   </w:num>
   <w:num w:numId="16" w16cid:durableId="103773907">
-    <w:abstractNumId w:val="11"/>
+    <w:abstractNumId w:val="12"/>
   </w:num>
   <w:num w:numId="17" w16cid:durableId="812528457">
     <w:abstractNumId w:val="6"/>
+  </w:num>
+  <w:num w:numId="18" w16cid:durableId="1557820481">
+    <w:abstractNumId w:val="10"/>
   </w:num>
 </w:numbering>
 </file>

</xml_diff>

<commit_message>
Introduction to the dataset
</commit_message>
<xml_diff>
--- a/Report/Analysis of SARS-CoV-2 spike protein mutations in the UK.docx
+++ b/Report/Analysis of SARS-CoV-2 spike protein mutations in the UK.docx
@@ -748,21 +748,7 @@
         <w:rPr>
           <w:rFonts w:asciiTheme="minorBidi" w:hAnsiTheme="minorBidi"/>
         </w:rPr>
-        <w:t>avirus (</w:t>
-      </w:r>
-      <w:proofErr w:type="spellStart"/>
-      <w:r>
-        <w:rPr>
-          <w:rFonts w:asciiTheme="minorBidi" w:hAnsiTheme="minorBidi"/>
-        </w:rPr>
-        <w:t>CoVs</w:t>
-      </w:r>
-      <w:proofErr w:type="spellEnd"/>
-      <w:r>
-        <w:rPr>
-          <w:rFonts w:asciiTheme="minorBidi" w:hAnsiTheme="minorBidi"/>
-        </w:rPr>
-        <w:t>)</w:t>
+        <w:t>avirus (CoVs)</w:t>
       </w:r>
       <w:r>
         <w:rPr>
@@ -792,21 +778,7 @@
         <w:rPr>
           <w:rFonts w:asciiTheme="minorBidi" w:hAnsiTheme="minorBidi"/>
         </w:rPr>
-        <w:t xml:space="preserve"> coronaviruses (</w:t>
-      </w:r>
-      <w:proofErr w:type="spellStart"/>
-      <w:r>
-        <w:rPr>
-          <w:rFonts w:asciiTheme="minorBidi" w:hAnsiTheme="minorBidi"/>
-        </w:rPr>
-        <w:t>CoVs</w:t>
-      </w:r>
-      <w:proofErr w:type="spellEnd"/>
-      <w:r>
-        <w:rPr>
-          <w:rFonts w:asciiTheme="minorBidi" w:hAnsiTheme="minorBidi"/>
-        </w:rPr>
-        <w:t>), HCoV-229E and HCoV-OC4</w:t>
+        <w:t xml:space="preserve"> coronaviruses (CoVs), HCoV-229E and HCoV-OC4</w:t>
       </w:r>
       <w:r>
         <w:rPr>
@@ -945,21 +917,7 @@
         <w:rPr>
           <w:rFonts w:asciiTheme="minorBidi" w:hAnsiTheme="minorBidi"/>
         </w:rPr>
-        <w:t>-</w:t>
-      </w:r>
-      <w:proofErr w:type="spellStart"/>
-      <w:r>
-        <w:rPr>
-          <w:rFonts w:asciiTheme="minorBidi" w:hAnsiTheme="minorBidi"/>
-        </w:rPr>
-        <w:t>CoV</w:t>
-      </w:r>
-      <w:proofErr w:type="spellEnd"/>
-      <w:r>
-        <w:rPr>
-          <w:rFonts w:asciiTheme="minorBidi" w:hAnsiTheme="minorBidi"/>
-        </w:rPr>
-        <w:t xml:space="preserve">) and </w:t>
+        <w:t xml:space="preserve">-CoV) and </w:t>
       </w:r>
       <w:r>
         <w:rPr>
@@ -1123,21 +1081,7 @@
         <w:rPr>
           <w:rFonts w:asciiTheme="minorBidi" w:hAnsiTheme="minorBidi"/>
         </w:rPr>
-        <w:t>SARS-CoV-1, MERS-</w:t>
-      </w:r>
-      <w:proofErr w:type="spellStart"/>
-      <w:r>
-        <w:rPr>
-          <w:rFonts w:asciiTheme="minorBidi" w:hAnsiTheme="minorBidi"/>
-        </w:rPr>
-        <w:t>CoV</w:t>
-      </w:r>
-      <w:proofErr w:type="spellEnd"/>
-      <w:r>
-        <w:rPr>
-          <w:rFonts w:asciiTheme="minorBidi" w:hAnsiTheme="minorBidi"/>
-        </w:rPr>
-        <w:t xml:space="preserve"> and SARS-CoV-2 have emerged over the past 25 years</w:t>
+        <w:t>SARS-CoV-1, MERS-CoV and SARS-CoV-2 have emerged over the past 25 years</w:t>
       </w:r>
       <w:r>
         <w:rPr>
@@ -1359,21 +1303,7 @@
           <w:rFonts w:asciiTheme="minorBidi" w:hAnsiTheme="minorBidi"/>
         </w:rPr>
         <w:lastRenderedPageBreak/>
-        <w:t xml:space="preserve">Coronaviruses are of the order </w:t>
-      </w:r>
-      <w:proofErr w:type="spellStart"/>
-      <w:r>
-        <w:rPr>
-          <w:rFonts w:asciiTheme="minorBidi" w:hAnsiTheme="minorBidi"/>
-        </w:rPr>
-        <w:t>Nidovirales</w:t>
-      </w:r>
-      <w:proofErr w:type="spellEnd"/>
-      <w:r>
-        <w:rPr>
-          <w:rFonts w:asciiTheme="minorBidi" w:hAnsiTheme="minorBidi"/>
-        </w:rPr>
-        <w:t xml:space="preserve">, which is comprised of several families of related viruses </w:t>
+        <w:t xml:space="preserve">Coronaviruses are of the order Nidovirales, which is comprised of several families of related viruses </w:t>
       </w:r>
       <w:r>
         <w:rPr>
@@ -1418,19 +1348,11 @@
         </w:rPr>
         <w:t xml:space="preserve"> </w:t>
       </w:r>
-      <w:proofErr w:type="spellStart"/>
-      <w:r>
-        <w:rPr>
-          <w:rFonts w:asciiTheme="minorBidi" w:hAnsiTheme="minorBidi"/>
-        </w:rPr>
-        <w:t>CoVs</w:t>
-      </w:r>
-      <w:proofErr w:type="spellEnd"/>
-      <w:r>
-        <w:rPr>
-          <w:rFonts w:asciiTheme="minorBidi" w:hAnsiTheme="minorBidi"/>
-        </w:rPr>
-        <w:t xml:space="preserve"> are </w:t>
+      <w:r>
+        <w:rPr>
+          <w:rFonts w:asciiTheme="minorBidi" w:hAnsiTheme="minorBidi"/>
+        </w:rPr>
+        <w:t xml:space="preserve">CoVs are </w:t>
       </w:r>
       <w:r>
         <w:rPr>
@@ -1515,16 +1437,8 @@
         <w:rPr>
           <w:rFonts w:asciiTheme="minorBidi" w:hAnsiTheme="minorBidi"/>
         </w:rPr>
-        <w:t xml:space="preserve"> </w:t>
-      </w:r>
-      <w:proofErr w:type="spellStart"/>
-      <w:r>
-        <w:rPr>
-          <w:rFonts w:asciiTheme="minorBidi" w:hAnsiTheme="minorBidi"/>
-        </w:rPr>
-        <w:t>CoVs</w:t>
-      </w:r>
-      <w:proofErr w:type="spellEnd"/>
+        <w:t xml:space="preserve"> CoVs</w:t>
+      </w:r>
       <w:r>
         <w:rPr>
           <w:rFonts w:asciiTheme="minorBidi" w:hAnsiTheme="minorBidi"/>
@@ -2092,43 +2006,219 @@
         <w:rPr>
           <w:rFonts w:asciiTheme="minorBidi" w:hAnsiTheme="minorBidi"/>
         </w:rPr>
+        <w:t xml:space="preserve">. </w:t>
+      </w:r>
+      <w:r>
+        <w:rPr>
+          <w:rFonts w:asciiTheme="minorBidi" w:hAnsiTheme="minorBidi"/>
+        </w:rPr>
+        <w:t xml:space="preserve">This </w:t>
+      </w:r>
+      <w:r>
+        <w:rPr>
+          <w:rFonts w:asciiTheme="minorBidi" w:hAnsiTheme="minorBidi"/>
+        </w:rPr>
+        <w:t xml:space="preserve">emphasises </w:t>
+      </w:r>
+      <w:r>
+        <w:rPr>
+          <w:rFonts w:asciiTheme="minorBidi" w:hAnsiTheme="minorBidi"/>
+        </w:rPr>
+        <w:t>the</w:t>
+      </w:r>
+      <w:r>
+        <w:rPr>
+          <w:rFonts w:asciiTheme="minorBidi" w:hAnsiTheme="minorBidi"/>
+        </w:rPr>
+        <w:t xml:space="preserve"> biological </w:t>
+      </w:r>
+      <w:r>
+        <w:rPr>
+          <w:rFonts w:asciiTheme="minorBidi" w:hAnsiTheme="minorBidi"/>
+        </w:rPr>
+        <w:t>importance of the spike protein</w:t>
+      </w:r>
+      <w:r>
+        <w:rPr>
+          <w:rFonts w:asciiTheme="minorBidi" w:hAnsiTheme="minorBidi"/>
+        </w:rPr>
+        <w:t xml:space="preserve"> </w:t>
+      </w:r>
+      <w:r>
+        <w:rPr>
+          <w:rFonts w:asciiTheme="minorBidi" w:hAnsiTheme="minorBidi"/>
+        </w:rPr>
+        <w:t xml:space="preserve">as </w:t>
+      </w:r>
+      <w:r>
+        <w:rPr>
+          <w:rFonts w:asciiTheme="minorBidi" w:hAnsiTheme="minorBidi"/>
+        </w:rPr>
+        <w:t xml:space="preserve">mutations to residues on the protein can potentially </w:t>
+      </w:r>
+      <w:r>
+        <w:rPr>
+          <w:rFonts w:asciiTheme="minorBidi" w:hAnsiTheme="minorBidi"/>
+        </w:rPr>
+        <w:t>increase or decrease the infectivity of novel strains of SARS-CoV-2.</w:t>
+      </w:r>
+    </w:p>
+    <w:p>
+      <w:pPr>
+        <w:spacing w:after="240" w:line="240" w:lineRule="auto"/>
+        <w:rPr>
+          <w:rFonts w:asciiTheme="minorBidi" w:hAnsiTheme="minorBidi"/>
+          <w:b/>
+          <w:bCs/>
+        </w:rPr>
+      </w:pPr>
+      <w:r>
+        <w:rPr>
+          <w:rFonts w:asciiTheme="minorBidi" w:hAnsiTheme="minorBidi"/>
+          <w:b/>
+          <w:bCs/>
+        </w:rPr>
+        <w:t>Aims of the investigation:</w:t>
+      </w:r>
+    </w:p>
+    <w:p>
+      <w:pPr>
+        <w:spacing w:after="240" w:line="240" w:lineRule="auto"/>
+        <w:rPr>
+          <w:rFonts w:asciiTheme="minorBidi" w:hAnsiTheme="minorBidi"/>
+        </w:rPr>
+      </w:pPr>
+      <w:r>
+        <w:rPr>
+          <w:rFonts w:asciiTheme="minorBidi" w:hAnsiTheme="minorBidi"/>
+        </w:rPr>
+        <w:t xml:space="preserve">Analysis was </w:t>
+      </w:r>
+      <w:r>
+        <w:rPr>
+          <w:rFonts w:asciiTheme="minorBidi" w:hAnsiTheme="minorBidi"/>
+        </w:rPr>
+        <w:t>completed on</w:t>
+      </w:r>
+      <w:r>
+        <w:rPr>
+          <w:rFonts w:asciiTheme="minorBidi" w:hAnsiTheme="minorBidi"/>
+        </w:rPr>
+        <w:t xml:space="preserve"> </w:t>
+      </w:r>
+      <w:r>
+        <w:rPr>
+          <w:rFonts w:asciiTheme="minorBidi" w:hAnsiTheme="minorBidi"/>
+        </w:rPr>
+        <w:t>198</w:t>
+      </w:r>
+      <w:r>
+        <w:rPr>
+          <w:rFonts w:asciiTheme="minorBidi" w:hAnsiTheme="minorBidi"/>
+        </w:rPr>
+        <w:t>4861</w:t>
+      </w:r>
+      <w:r>
+        <w:rPr>
+          <w:rFonts w:asciiTheme="minorBidi" w:hAnsiTheme="minorBidi"/>
+        </w:rPr>
+        <w:t xml:space="preserve"> individual</w:t>
+      </w:r>
+      <w:r>
+        <w:rPr>
+          <w:rFonts w:asciiTheme="minorBidi" w:hAnsiTheme="minorBidi"/>
+        </w:rPr>
+        <w:t xml:space="preserve"> </w:t>
+      </w:r>
+      <w:r>
+        <w:rPr>
+          <w:rFonts w:asciiTheme="minorBidi" w:hAnsiTheme="minorBidi"/>
+        </w:rPr>
+        <w:t xml:space="preserve">UK SARS-CoV-2 </w:t>
+      </w:r>
+      <w:r>
+        <w:rPr>
+          <w:rFonts w:asciiTheme="minorBidi" w:hAnsiTheme="minorBidi"/>
+        </w:rPr>
+        <w:t>spike protein</w:t>
+      </w:r>
+      <w:r>
+        <w:rPr>
+          <w:rFonts w:asciiTheme="minorBidi" w:hAnsiTheme="minorBidi"/>
+        </w:rPr>
+        <w:t xml:space="preserve"> </w:t>
+      </w:r>
+      <w:r>
+        <w:rPr>
+          <w:rFonts w:asciiTheme="minorBidi" w:hAnsiTheme="minorBidi"/>
+        </w:rPr>
+        <w:t>sequences</w:t>
+      </w:r>
+      <w:r>
+        <w:rPr>
+          <w:rFonts w:asciiTheme="minorBidi" w:hAnsiTheme="minorBidi"/>
+        </w:rPr>
+        <w:t xml:space="preserve"> </w:t>
+      </w:r>
+      <w:r>
+        <w:rPr>
+          <w:rFonts w:asciiTheme="minorBidi" w:hAnsiTheme="minorBidi"/>
+        </w:rPr>
+        <w:t>stored in</w:t>
+      </w:r>
+      <w:r>
+        <w:rPr>
+          <w:rFonts w:asciiTheme="minorBidi" w:hAnsiTheme="minorBidi"/>
+        </w:rPr>
+        <w:t xml:space="preserve"> </w:t>
+      </w:r>
+      <w:r>
+        <w:rPr>
+          <w:rFonts w:asciiTheme="minorBidi" w:hAnsiTheme="minorBidi"/>
+        </w:rPr>
+        <w:t>GISAID</w:t>
+      </w:r>
+      <w:r>
+        <w:rPr>
+          <w:rFonts w:asciiTheme="minorBidi" w:hAnsiTheme="minorBidi"/>
+        </w:rPr>
         <w:t>.</w:t>
       </w:r>
       <w:r>
         <w:rPr>
           <w:rFonts w:asciiTheme="minorBidi" w:hAnsiTheme="minorBidi"/>
         </w:rPr>
+        <w:t xml:space="preserve"> A conclusive overview</w:t>
+      </w:r>
+      <w:r>
+        <w:rPr>
+          <w:rFonts w:asciiTheme="minorBidi" w:hAnsiTheme="minorBidi"/>
+        </w:rPr>
         <w:t xml:space="preserve"> </w:t>
       </w:r>
       <w:r>
         <w:rPr>
           <w:rFonts w:asciiTheme="minorBidi" w:hAnsiTheme="minorBidi"/>
         </w:rPr>
-        <w:t xml:space="preserve">This </w:t>
-      </w:r>
-      <w:r>
-        <w:rPr>
-          <w:rFonts w:asciiTheme="minorBidi" w:hAnsiTheme="minorBidi"/>
-        </w:rPr>
-        <w:t xml:space="preserve">emphasises </w:t>
-      </w:r>
-      <w:r>
-        <w:rPr>
-          <w:rFonts w:asciiTheme="minorBidi" w:hAnsiTheme="minorBidi"/>
-        </w:rPr>
-        <w:t>the</w:t>
-      </w:r>
-      <w:r>
-        <w:rPr>
-          <w:rFonts w:asciiTheme="minorBidi" w:hAnsiTheme="minorBidi"/>
-        </w:rPr>
-        <w:t xml:space="preserve"> biological </w:t>
-      </w:r>
-      <w:r>
-        <w:rPr>
-          <w:rFonts w:asciiTheme="minorBidi" w:hAnsiTheme="minorBidi"/>
-        </w:rPr>
-        <w:t>importance of the spike protein</w:t>
+        <w:t xml:space="preserve">of the dataset and the general trends </w:t>
+      </w:r>
+      <w:r>
+        <w:rPr>
+          <w:rFonts w:asciiTheme="minorBidi" w:hAnsiTheme="minorBidi"/>
+        </w:rPr>
+        <w:t>was performed</w:t>
+      </w:r>
+      <w:r>
+        <w:rPr>
+          <w:rFonts w:asciiTheme="minorBidi" w:hAnsiTheme="minorBidi"/>
+        </w:rPr>
+        <w:t xml:space="preserve"> to </w:t>
+      </w:r>
+      <w:r>
+        <w:rPr>
+          <w:rFonts w:asciiTheme="minorBidi" w:hAnsiTheme="minorBidi"/>
+        </w:rPr>
+        <w:t>provide information on the sequencing activity,</w:t>
       </w:r>
       <w:r>
         <w:rPr>
@@ -2140,135 +2230,7 @@
         <w:rPr>
           <w:rFonts w:asciiTheme="minorBidi" w:hAnsiTheme="minorBidi"/>
         </w:rPr>
-        <w:t xml:space="preserve">as </w:t>
-      </w:r>
-      <w:r>
-        <w:rPr>
-          <w:rFonts w:asciiTheme="minorBidi" w:hAnsiTheme="minorBidi"/>
-        </w:rPr>
-        <w:t xml:space="preserve">mutations to residues on the protein can potentially </w:t>
-      </w:r>
-      <w:r>
-        <w:rPr>
-          <w:rFonts w:asciiTheme="minorBidi" w:hAnsiTheme="minorBidi"/>
-        </w:rPr>
-        <w:t>increase or decrease the infectivity of novel strains of SARS-CoV-2.</w:t>
-      </w:r>
-    </w:p>
-    <w:p>
-      <w:pPr>
-        <w:spacing w:after="240" w:line="240" w:lineRule="auto"/>
-        <w:rPr>
-          <w:rFonts w:asciiTheme="minorBidi" w:hAnsiTheme="minorBidi"/>
-          <w:b/>
-          <w:bCs/>
-        </w:rPr>
-      </w:pPr>
-      <w:r>
-        <w:rPr>
-          <w:rFonts w:asciiTheme="minorBidi" w:hAnsiTheme="minorBidi"/>
-          <w:b/>
-          <w:bCs/>
-        </w:rPr>
-        <w:t>Aims of the investigation:</w:t>
-      </w:r>
-    </w:p>
-    <w:p>
-      <w:pPr>
-        <w:spacing w:after="240" w:line="240" w:lineRule="auto"/>
-        <w:rPr>
-          <w:rFonts w:asciiTheme="minorBidi" w:hAnsiTheme="minorBidi"/>
-        </w:rPr>
-      </w:pPr>
-      <w:r>
-        <w:rPr>
-          <w:rFonts w:asciiTheme="minorBidi" w:hAnsiTheme="minorBidi"/>
-        </w:rPr>
-        <w:t xml:space="preserve">Analysis was </w:t>
-      </w:r>
-      <w:r>
-        <w:rPr>
-          <w:rFonts w:asciiTheme="minorBidi" w:hAnsiTheme="minorBidi"/>
-        </w:rPr>
-        <w:t>completed on</w:t>
-      </w:r>
-      <w:r>
-        <w:rPr>
-          <w:rFonts w:asciiTheme="minorBidi" w:hAnsiTheme="minorBidi"/>
-        </w:rPr>
-        <w:t xml:space="preserve"> </w:t>
-      </w:r>
-      <w:r>
-        <w:rPr>
-          <w:rFonts w:asciiTheme="minorBidi" w:hAnsiTheme="minorBidi"/>
-        </w:rPr>
-        <w:t>198</w:t>
-      </w:r>
-      <w:r>
-        <w:rPr>
-          <w:rFonts w:asciiTheme="minorBidi" w:hAnsiTheme="minorBidi"/>
-        </w:rPr>
-        <w:t>4861</w:t>
-      </w:r>
-      <w:r>
-        <w:rPr>
-          <w:rFonts w:asciiTheme="minorBidi" w:hAnsiTheme="minorBidi"/>
-        </w:rPr>
-        <w:t xml:space="preserve"> individual</w:t>
-      </w:r>
-      <w:r>
-        <w:rPr>
-          <w:rFonts w:asciiTheme="minorBidi" w:hAnsiTheme="minorBidi"/>
-        </w:rPr>
-        <w:t xml:space="preserve"> </w:t>
-      </w:r>
-      <w:r>
-        <w:rPr>
-          <w:rFonts w:asciiTheme="minorBidi" w:hAnsiTheme="minorBidi"/>
-        </w:rPr>
-        <w:t xml:space="preserve">UK SARS-CoV-2 </w:t>
-      </w:r>
-      <w:r>
-        <w:rPr>
-          <w:rFonts w:asciiTheme="minorBidi" w:hAnsiTheme="minorBidi"/>
-        </w:rPr>
-        <w:t>spike protein</w:t>
-      </w:r>
-      <w:r>
-        <w:rPr>
-          <w:rFonts w:asciiTheme="minorBidi" w:hAnsiTheme="minorBidi"/>
-        </w:rPr>
-        <w:t xml:space="preserve"> </w:t>
-      </w:r>
-      <w:r>
-        <w:rPr>
-          <w:rFonts w:asciiTheme="minorBidi" w:hAnsiTheme="minorBidi"/>
-        </w:rPr>
-        <w:t>sequences</w:t>
-      </w:r>
-      <w:r>
-        <w:rPr>
-          <w:rFonts w:asciiTheme="minorBidi" w:hAnsiTheme="minorBidi"/>
-        </w:rPr>
-        <w:t xml:space="preserve"> </w:t>
-      </w:r>
-      <w:r>
-        <w:rPr>
-          <w:rFonts w:asciiTheme="minorBidi" w:hAnsiTheme="minorBidi"/>
-        </w:rPr>
-        <w:t>stored in</w:t>
-      </w:r>
-      <w:r>
-        <w:rPr>
-          <w:rFonts w:asciiTheme="minorBidi" w:hAnsiTheme="minorBidi"/>
-        </w:rPr>
-        <w:t xml:space="preserve"> </w:t>
-      </w:r>
-      <w:r>
-        <w:rPr>
-          <w:rFonts w:asciiTheme="minorBidi" w:hAnsiTheme="minorBidi"/>
-        </w:rPr>
-        <w:t>GISAID</w:t>
+        <w:t>number of mutations and the emergence of novel mutations</w:t>
       </w:r>
       <w:r>
         <w:rPr>
@@ -2486,7 +2448,7 @@
         <w:pStyle w:val="ListParagraph"/>
         <w:numPr>
           <w:ilvl w:val="0"/>
-          <w:numId w:val="18"/>
+          <w:numId w:val="19"/>
         </w:numPr>
         <w:spacing w:after="240" w:line="240" w:lineRule="auto"/>
         <w:rPr>
@@ -2501,15 +2463,39 @@
           <w:b/>
           <w:bCs/>
         </w:rPr>
-        <w:t xml:space="preserve">Investigate the clustering and distribution of SARS-CoV-2 spike protein </w:t>
-      </w:r>
-      <w:r>
-        <w:rPr>
-          <w:rFonts w:asciiTheme="minorBidi" w:hAnsiTheme="minorBidi"/>
-          <w:b/>
-          <w:bCs/>
-        </w:rPr>
-        <w:t>mutations in the UK</w:t>
+        <w:t xml:space="preserve">Provide a complete overview of </w:t>
+      </w:r>
+      <w:r>
+        <w:rPr>
+          <w:rFonts w:asciiTheme="minorBidi" w:hAnsiTheme="minorBidi"/>
+          <w:b/>
+          <w:bCs/>
+        </w:rPr>
+        <w:t>the</w:t>
+      </w:r>
+      <w:r>
+        <w:rPr>
+          <w:rFonts w:asciiTheme="minorBidi" w:hAnsiTheme="minorBidi"/>
+          <w:b/>
+          <w:bCs/>
+        </w:rPr>
+        <w:t xml:space="preserve"> general trends</w:t>
+      </w:r>
+      <w:r>
+        <w:rPr>
+          <w:rFonts w:asciiTheme="minorBidi" w:hAnsiTheme="minorBidi"/>
+          <w:b/>
+          <w:bCs/>
+        </w:rPr>
+        <w:t xml:space="preserve"> </w:t>
+      </w:r>
+      <w:r>
+        <w:rPr>
+          <w:rFonts w:asciiTheme="minorBidi" w:hAnsiTheme="minorBidi"/>
+          <w:b/>
+          <w:bCs/>
+        </w:rPr>
+        <w:t>dataset</w:t>
       </w:r>
     </w:p>
     <w:p>
@@ -2517,7 +2503,7 @@
         <w:pStyle w:val="ListParagraph"/>
         <w:numPr>
           <w:ilvl w:val="0"/>
-          <w:numId w:val="18"/>
+          <w:numId w:val="19"/>
         </w:numPr>
         <w:spacing w:after="240" w:line="240" w:lineRule="auto"/>
         <w:rPr>
@@ -2532,25 +2518,15 @@
           <w:b/>
           <w:bCs/>
         </w:rPr>
-        <w:t xml:space="preserve">Identify and characterise common spike mutations + non vs </w:t>
-      </w:r>
-      <w:proofErr w:type="spellStart"/>
-      <w:r>
-        <w:rPr>
-          <w:rFonts w:asciiTheme="minorBidi" w:hAnsiTheme="minorBidi"/>
-          <w:b/>
-          <w:bCs/>
-        </w:rPr>
-        <w:t>syn</w:t>
-      </w:r>
-      <w:proofErr w:type="spellEnd"/>
-      <w:r>
-        <w:rPr>
-          <w:rFonts w:asciiTheme="minorBidi" w:hAnsiTheme="minorBidi"/>
-          <w:b/>
-          <w:bCs/>
-        </w:rPr>
-        <w:t xml:space="preserve"> mutations</w:t>
+        <w:t xml:space="preserve">Investigate the clustering and distribution of SARS-CoV-2 spike protein </w:t>
+      </w:r>
+      <w:r>
+        <w:rPr>
+          <w:rFonts w:asciiTheme="minorBidi" w:hAnsiTheme="minorBidi"/>
+          <w:b/>
+          <w:bCs/>
+        </w:rPr>
+        <w:t>mutations in the UK</w:t>
       </w:r>
     </w:p>
     <w:p>
@@ -2558,7 +2534,7 @@
         <w:pStyle w:val="ListParagraph"/>
         <w:numPr>
           <w:ilvl w:val="0"/>
-          <w:numId w:val="18"/>
+          <w:numId w:val="19"/>
         </w:numPr>
         <w:spacing w:after="240" w:line="240" w:lineRule="auto"/>
         <w:rPr>
@@ -2573,6 +2549,29 @@
           <w:b/>
           <w:bCs/>
         </w:rPr>
+        <w:t>Identify and characterise common spike mutations + non vs syn mutations</w:t>
+      </w:r>
+    </w:p>
+    <w:p>
+      <w:pPr>
+        <w:pStyle w:val="ListParagraph"/>
+        <w:numPr>
+          <w:ilvl w:val="0"/>
+          <w:numId w:val="19"/>
+        </w:numPr>
+        <w:spacing w:after="240" w:line="240" w:lineRule="auto"/>
+        <w:rPr>
+          <w:rFonts w:asciiTheme="minorBidi" w:hAnsiTheme="minorBidi"/>
+          <w:b/>
+          <w:bCs/>
+        </w:rPr>
+      </w:pPr>
+      <w:r>
+        <w:rPr>
+          <w:rFonts w:asciiTheme="minorBidi" w:hAnsiTheme="minorBidi"/>
+          <w:b/>
+          <w:bCs/>
+        </w:rPr>
         <w:t xml:space="preserve">Analyse </w:t>
       </w:r>
       <w:r>
@@ -2586,6 +2585,8 @@
       <w:r>
         <w:rPr>
           <w:rFonts w:asciiTheme="minorBidi" w:hAnsiTheme="minorBidi"/>
+          <w:b/>
+          <w:bCs/>
         </w:rPr>
         <w:t>, link to receptor binding domain/receptor binding motif</w:t>
       </w:r>
@@ -2699,30 +2700,14 @@
         <w:rPr>
           <w:rFonts w:asciiTheme="minorBidi" w:hAnsiTheme="minorBidi"/>
         </w:rPr>
-        <w:t xml:space="preserve">, including the </w:t>
-      </w:r>
-      <w:proofErr w:type="spellStart"/>
-      <w:r>
-        <w:rPr>
-          <w:rFonts w:asciiTheme="minorBidi" w:hAnsiTheme="minorBidi"/>
-        </w:rPr>
-        <w:t>tidyverse</w:t>
-      </w:r>
-      <w:proofErr w:type="spellEnd"/>
-      <w:r>
-        <w:rPr>
-          <w:rFonts w:asciiTheme="minorBidi" w:hAnsiTheme="minorBidi"/>
-        </w:rPr>
-        <w:t xml:space="preserve"> and </w:t>
-      </w:r>
-      <w:proofErr w:type="spellStart"/>
-      <w:r>
-        <w:rPr>
-          <w:rFonts w:asciiTheme="minorBidi" w:hAnsiTheme="minorBidi"/>
-        </w:rPr>
-        <w:t>ggplot</w:t>
-      </w:r>
-      <w:proofErr w:type="spellEnd"/>
+        <w:t>, including the tidyverse</w:t>
+      </w:r>
+      <w:r>
+        <w:rPr>
+          <w:rFonts w:asciiTheme="minorBidi" w:hAnsiTheme="minorBidi"/>
+        </w:rPr>
+        <w:t xml:space="preserve"> and ggplot</w:t>
+      </w:r>
       <w:r>
         <w:rPr>
           <w:rFonts w:asciiTheme="minorBidi" w:hAnsiTheme="minorBidi"/>
@@ -2821,6 +2806,7 @@
           <w:b/>
           <w:bCs/>
         </w:rPr>
+        <w:lastRenderedPageBreak/>
         <w:t xml:space="preserve">Summary of the </w:t>
       </w:r>
       <w:r>
@@ -2857,7 +2843,6 @@
           <w:sz w:val="32"/>
           <w:szCs w:val="32"/>
         </w:rPr>
-        <w:lastRenderedPageBreak/>
         <w:t>Res</w:t>
       </w:r>
       <w:r>
@@ -2978,6 +2963,32 @@
         <w:spacing w:after="240" w:line="240" w:lineRule="auto"/>
         <w:rPr>
           <w:rFonts w:asciiTheme="minorBidi" w:hAnsiTheme="minorBidi"/>
+          <w:b/>
+          <w:bCs/>
+        </w:rPr>
+      </w:pPr>
+      <w:r>
+        <w:rPr>
+          <w:rFonts w:asciiTheme="minorBidi" w:hAnsiTheme="minorBidi"/>
+          <w:b/>
+          <w:bCs/>
+        </w:rPr>
+        <w:t xml:space="preserve">Sequencing </w:t>
+      </w:r>
+      <w:r>
+        <w:rPr>
+          <w:rFonts w:asciiTheme="minorBidi" w:hAnsiTheme="minorBidi"/>
+          <w:b/>
+          <w:bCs/>
+        </w:rPr>
+        <w:t>efforts</w:t>
+      </w:r>
+    </w:p>
+    <w:p>
+      <w:pPr>
+        <w:spacing w:after="240" w:line="240" w:lineRule="auto"/>
+        <w:rPr>
+          <w:rFonts w:asciiTheme="minorBidi" w:hAnsiTheme="minorBidi"/>
         </w:rPr>
       </w:pPr>
       <w:r>
@@ -3016,6 +3027,7 @@
     <w:p>
       <w:pPr>
         <w:spacing w:after="240" w:line="240" w:lineRule="auto"/>
+        <w:jc w:val="center"/>
         <w:rPr>
           <w:rFonts w:asciiTheme="minorBidi" w:hAnsiTheme="minorBidi"/>
         </w:rPr>
@@ -3025,11 +3037,12 @@
           <w:rFonts w:asciiTheme="minorBidi" w:hAnsiTheme="minorBidi"/>
           <w:noProof/>
         </w:rPr>
+        <w:lastRenderedPageBreak/>
         <w:drawing>
-          <wp:inline distT="0" distB="0" distL="0" distR="0" wp14:anchorId="57C1D3A1" wp14:editId="7A855E27">
-            <wp:extent cx="3672766" cy="2280321"/>
-            <wp:effectExtent l="38100" t="38100" r="42545" b="43815"/>
-            <wp:docPr id="505827407" name="Picture 1" descr="A graph of different colored lines&#10;&#10;AI-generated content may be incorrect."/>
+          <wp:inline distT="0" distB="0" distL="0" distR="0" wp14:anchorId="02BE12A5" wp14:editId="00F5CC3A">
+            <wp:extent cx="5279666" cy="4248417"/>
+            <wp:effectExtent l="0" t="0" r="0" b="0"/>
+            <wp:docPr id="1426753851" name="Picture 1" descr="A screenshot of a graph&#10;&#10;AI-generated content may be incorrect."/>
             <wp:cNvGraphicFramePr>
               <a:graphicFrameLocks xmlns:a="http://schemas.openxmlformats.org/drawingml/2006/main" noChangeAspect="1"/>
             </wp:cNvGraphicFramePr>
@@ -3037,17 +3050,11 @@
               <a:graphicData uri="http://schemas.openxmlformats.org/drawingml/2006/picture">
                 <pic:pic xmlns:pic="http://schemas.openxmlformats.org/drawingml/2006/picture">
                   <pic:nvPicPr>
-                    <pic:cNvPr id="505827407" name="Picture 1" descr="A graph of different colored lines&#10;&#10;AI-generated content may be incorrect."/>
+                    <pic:cNvPr id="1426753851" name="Picture 1" descr="A screenshot of a graph&#10;&#10;AI-generated content may be incorrect."/>
                     <pic:cNvPicPr/>
                   </pic:nvPicPr>
                   <pic:blipFill>
-                    <a:blip r:embed="rId5" cstate="print">
-                      <a:extLst>
-                        <a:ext uri="{28A0092B-C50C-407E-A947-70E740481C1C}">
-                          <a14:useLocalDpi xmlns:a14="http://schemas.microsoft.com/office/drawing/2010/main" val="0"/>
-                        </a:ext>
-                      </a:extLst>
-                    </a:blip>
+                    <a:blip r:embed="rId5"/>
                     <a:stretch>
                       <a:fillRect/>
                     </a:stretch>
@@ -3055,16 +3062,11 @@
                   <pic:spPr>
                     <a:xfrm>
                       <a:off x="0" y="0"/>
-                      <a:ext cx="3702741" cy="2298931"/>
+                      <a:ext cx="5302149" cy="4266508"/>
                     </a:xfrm>
                     <a:prstGeom prst="rect">
                       <a:avLst/>
                     </a:prstGeom>
-                    <a:ln w="38100">
-                      <a:solidFill>
-                        <a:schemeClr val="bg1"/>
-                      </a:solidFill>
-                    </a:ln>
                   </pic:spPr>
                 </pic:pic>
               </a:graphicData>
@@ -3076,600 +3078,31 @@
     <w:p>
       <w:pPr>
         <w:spacing w:after="240" w:line="240" w:lineRule="auto"/>
-        <w:rPr>
-          <w:rFonts w:asciiTheme="minorBidi" w:hAnsiTheme="minorBidi"/>
-        </w:rPr>
-      </w:pPr>
-      <w:r>
-        <w:rPr>
-          <w:rFonts w:asciiTheme="minorBidi" w:hAnsiTheme="minorBidi"/>
-          <w:noProof/>
-          <w:sz w:val="32"/>
-          <w:szCs w:val="32"/>
-        </w:rPr>
-        <mc:AlternateContent>
-          <mc:Choice Requires="wps">
-            <w:drawing>
-              <wp:anchor distT="45720" distB="45720" distL="114300" distR="114300" simplePos="0" relativeHeight="251659264" behindDoc="0" locked="0" layoutInCell="1" allowOverlap="1" wp14:anchorId="29E04A74" wp14:editId="37201382">
-                <wp:simplePos x="0" y="0"/>
-                <wp:positionH relativeFrom="margin">
-                  <wp:align>right</wp:align>
-                </wp:positionH>
-                <wp:positionV relativeFrom="paragraph">
-                  <wp:posOffset>0</wp:posOffset>
-                </wp:positionV>
-                <wp:extent cx="6018530" cy="1588770"/>
-                <wp:effectExtent l="0" t="0" r="20320" b="11430"/>
-                <wp:wrapSquare wrapText="bothSides"/>
-                <wp:docPr id="217" name="Text Box 2"/>
-                <wp:cNvGraphicFramePr>
-                  <a:graphicFrameLocks xmlns:a="http://schemas.openxmlformats.org/drawingml/2006/main"/>
-                </wp:cNvGraphicFramePr>
-                <a:graphic xmlns:a="http://schemas.openxmlformats.org/drawingml/2006/main">
-                  <a:graphicData uri="http://schemas.microsoft.com/office/word/2010/wordprocessingShape">
-                    <wps:wsp>
-                      <wps:cNvSpPr txBox="1">
-                        <a:spLocks noChangeArrowheads="1"/>
-                      </wps:cNvSpPr>
-                      <wps:spPr bwMode="auto">
-                        <a:xfrm>
-                          <a:off x="0" y="0"/>
-                          <a:ext cx="6018530" cy="1588770"/>
-                        </a:xfrm>
-                        <a:prstGeom prst="rect">
-                          <a:avLst/>
-                        </a:prstGeom>
-                        <a:solidFill>
-                          <a:srgbClr val="FFFFFF"/>
-                        </a:solidFill>
-                        <a:ln w="9525">
-                          <a:solidFill>
-                            <a:schemeClr val="bg1"/>
-                          </a:solidFill>
-                          <a:miter lim="800000"/>
-                          <a:headEnd/>
-                          <a:tailEnd/>
-                        </a:ln>
-                      </wps:spPr>
-                      <wps:txbx>
-                        <w:txbxContent>
-                          <w:p>
-                            <w:pPr>
-                              <w:rPr>
-                                <w:rFonts w:asciiTheme="minorBidi" w:hAnsiTheme="minorBidi"/>
-                              </w:rPr>
-                            </w:pPr>
-                            <w:r>
-                              <w:rPr>
-                                <w:rFonts w:asciiTheme="minorBidi" w:hAnsiTheme="minorBidi"/>
-                                <w:b/>
-                                <w:bCs/>
-                              </w:rPr>
-                              <w:t>Figure 1</w:t>
-                            </w:r>
-                            <w:r>
-                              <w:rPr>
-                                <w:rFonts w:asciiTheme="minorBidi" w:hAnsiTheme="minorBidi"/>
-                              </w:rPr>
-                              <w:t xml:space="preserve">. </w:t>
-                            </w:r>
-                            <w:r>
-                              <w:rPr>
-                                <w:rFonts w:asciiTheme="minorBidi" w:hAnsiTheme="minorBidi"/>
-                              </w:rPr>
-                              <w:t xml:space="preserve">The number of sequences per day from 2020 – 2024. </w:t>
-                            </w:r>
-                            <w:r>
-                              <w:rPr>
-                                <w:rFonts w:asciiTheme="minorBidi" w:hAnsiTheme="minorBidi"/>
-                                <w:b/>
-                                <w:bCs/>
-                              </w:rPr>
-                              <w:t>A</w:t>
-                            </w:r>
-                            <w:r>
-                              <w:rPr>
-                                <w:rFonts w:asciiTheme="minorBidi" w:hAnsiTheme="minorBidi"/>
-                              </w:rPr>
-                              <w:t xml:space="preserve"> The overall the number of</w:t>
-                            </w:r>
-                            <w:r>
-                              <w:rPr>
-                                <w:rFonts w:asciiTheme="minorBidi" w:hAnsiTheme="minorBidi"/>
-                              </w:rPr>
-                              <w:t xml:space="preserve"> sequences per day from years 2020 – 2024</w:t>
-                            </w:r>
-                            <w:r>
-                              <w:rPr>
-                                <w:rFonts w:asciiTheme="minorBidi" w:hAnsiTheme="minorBidi"/>
-                              </w:rPr>
-                              <w:t xml:space="preserve">. The coloured zones represent the </w:t>
-                            </w:r>
-                            <w:r>
-                              <w:rPr>
-                                <w:rFonts w:asciiTheme="minorBidi" w:hAnsiTheme="minorBidi"/>
-                              </w:rPr>
-                              <w:t xml:space="preserve">emergence of a new </w:t>
-                            </w:r>
-                            <w:r>
-                              <w:rPr>
-                                <w:rFonts w:asciiTheme="minorBidi" w:hAnsiTheme="minorBidi"/>
-                              </w:rPr>
-                              <w:t>strain of SARS-CoV-2</w:t>
-                            </w:r>
-                            <w:r>
-                              <w:rPr>
-                                <w:rFonts w:asciiTheme="minorBidi" w:hAnsiTheme="minorBidi"/>
-                              </w:rPr>
-                              <w:t>. Yellow</w:t>
-                            </w:r>
-                            <w:r>
-                              <w:rPr>
-                                <w:rFonts w:asciiTheme="minorBidi" w:hAnsiTheme="minorBidi"/>
-                              </w:rPr>
-                              <w:t xml:space="preserve"> –</w:t>
-                            </w:r>
-                            <w:r>
-                              <w:rPr>
-                                <w:rFonts w:asciiTheme="minorBidi" w:hAnsiTheme="minorBidi"/>
-                              </w:rPr>
-                              <w:t xml:space="preserve"> </w:t>
-                            </w:r>
-                            <w:r>
-                              <w:rPr>
-                                <w:rFonts w:asciiTheme="minorBidi" w:hAnsiTheme="minorBidi"/>
-                              </w:rPr>
-                              <w:t xml:space="preserve">beta, red – alpha, </w:t>
-                            </w:r>
-                            <w:r>
-                              <w:rPr>
-                                <w:rFonts w:asciiTheme="minorBidi" w:hAnsiTheme="minorBidi"/>
-                              </w:rPr>
-                              <w:t>purple – delta, pink – gamma, green - omicron</w:t>
-                            </w:r>
-                            <w:r>
-                              <w:rPr>
-                                <w:rFonts w:asciiTheme="minorBidi" w:hAnsiTheme="minorBidi"/>
-                              </w:rPr>
-                              <w:t>.</w:t>
-                            </w:r>
-                            <w:r>
-                              <w:rPr>
-                                <w:rFonts w:asciiTheme="minorBidi" w:hAnsiTheme="minorBidi"/>
-                              </w:rPr>
-                              <w:t xml:space="preserve"> Also on the plot are specific dates</w:t>
-                            </w:r>
-                            <w:r>
-                              <w:rPr>
-                                <w:rFonts w:asciiTheme="minorBidi" w:hAnsiTheme="minorBidi"/>
-                              </w:rPr>
-                              <w:t xml:space="preserve"> showing the first </w:t>
-                            </w:r>
-                            <w:r>
-                              <w:rPr>
-                                <w:rFonts w:asciiTheme="minorBidi" w:hAnsiTheme="minorBidi"/>
-                              </w:rPr>
-                              <w:t>use of that vaccine.</w:t>
-                            </w:r>
-                            <w:r>
-                              <w:rPr>
-                                <w:rFonts w:asciiTheme="minorBidi" w:hAnsiTheme="minorBidi"/>
-                              </w:rPr>
-                              <w:t xml:space="preserve"> A</w:t>
-                            </w:r>
-                            <w:r>
-                              <w:rPr>
-                                <w:rFonts w:asciiTheme="minorBidi" w:hAnsiTheme="minorBidi"/>
-                              </w:rPr>
-                              <w:t xml:space="preserve"> </w:t>
-                            </w:r>
-                            <w:r>
-                              <w:rPr>
-                                <w:rFonts w:asciiTheme="minorBidi" w:hAnsiTheme="minorBidi"/>
-                              </w:rPr>
-                              <w:t>generalised linear model has been used</w:t>
-                            </w:r>
-                            <w:r>
-                              <w:rPr>
-                                <w:rFonts w:asciiTheme="minorBidi" w:hAnsiTheme="minorBidi"/>
-                              </w:rPr>
-                              <w:t>.</w:t>
-                            </w:r>
-                            <w:r>
-                              <w:rPr>
-                                <w:rFonts w:asciiTheme="minorBidi" w:hAnsiTheme="minorBidi"/>
-                              </w:rPr>
-                              <w:t xml:space="preserve"> </w:t>
-                            </w:r>
-                            <w:r>
-                              <w:rPr>
-                                <w:rFonts w:asciiTheme="minorBidi" w:hAnsiTheme="minorBidi"/>
-                                <w:b/>
-                                <w:bCs/>
-                              </w:rPr>
-                              <w:t>B</w:t>
-                            </w:r>
-                            <w:r>
-                              <w:rPr>
-                                <w:rFonts w:asciiTheme="minorBidi" w:hAnsiTheme="minorBidi"/>
-                              </w:rPr>
-                              <w:t xml:space="preserve"> The number of sequences per day for </w:t>
-                            </w:r>
-                            <w:r>
-                              <w:rPr>
-                                <w:rFonts w:asciiTheme="minorBidi" w:hAnsiTheme="minorBidi"/>
-                              </w:rPr>
-                              <w:t xml:space="preserve">2020. </w:t>
-                            </w:r>
-                            <w:r>
-                              <w:rPr>
-                                <w:rFonts w:asciiTheme="minorBidi" w:hAnsiTheme="minorBidi"/>
-                                <w:b/>
-                                <w:bCs/>
-                              </w:rPr>
-                              <w:t>C</w:t>
-                            </w:r>
-                            <w:r>
-                              <w:rPr>
-                                <w:rFonts w:asciiTheme="minorBidi" w:hAnsiTheme="minorBidi"/>
-                              </w:rPr>
-                              <w:t xml:space="preserve"> The number of sequences per day for 2021. </w:t>
-                            </w:r>
-                            <w:r>
-                              <w:rPr>
-                                <w:rFonts w:asciiTheme="minorBidi" w:hAnsiTheme="minorBidi"/>
-                                <w:b/>
-                                <w:bCs/>
-                              </w:rPr>
-                              <w:t>D</w:t>
-                            </w:r>
-                            <w:r>
-                              <w:rPr>
-                                <w:rFonts w:asciiTheme="minorBidi" w:hAnsiTheme="minorBidi"/>
-                              </w:rPr>
-                              <w:t xml:space="preserve"> The number of sequences per day for 2022. </w:t>
-                            </w:r>
-                            <w:r>
-                              <w:rPr>
-                                <w:rFonts w:asciiTheme="minorBidi" w:hAnsiTheme="minorBidi"/>
-                                <w:b/>
-                                <w:bCs/>
-                              </w:rPr>
-                              <w:t>E</w:t>
-                            </w:r>
-                            <w:r>
-                              <w:rPr>
-                                <w:rFonts w:asciiTheme="minorBidi" w:hAnsiTheme="minorBidi"/>
-                              </w:rPr>
-                              <w:t xml:space="preserve"> The number of sequences per day for 2023. </w:t>
-                            </w:r>
-                            <w:r>
-                              <w:rPr>
-                                <w:rFonts w:asciiTheme="minorBidi" w:hAnsiTheme="minorBidi"/>
-                                <w:b/>
-                                <w:bCs/>
-                              </w:rPr>
-                              <w:t xml:space="preserve">E </w:t>
-                            </w:r>
-                            <w:r>
-                              <w:rPr>
-                                <w:rFonts w:asciiTheme="minorBidi" w:hAnsiTheme="minorBidi"/>
-                              </w:rPr>
-                              <w:t xml:space="preserve">The number of sequences per day for 2023. </w:t>
-                            </w:r>
-                            <w:r>
-                              <w:rPr>
-                                <w:rFonts w:asciiTheme="minorBidi" w:hAnsiTheme="minorBidi"/>
-                                <w:b/>
-                                <w:bCs/>
-                              </w:rPr>
-                              <w:t xml:space="preserve">F </w:t>
-                            </w:r>
-                            <w:r>
-                              <w:rPr>
-                                <w:rFonts w:asciiTheme="minorBidi" w:hAnsiTheme="minorBidi"/>
-                              </w:rPr>
-                              <w:t>The number of sequences per day for 2024</w:t>
-                            </w:r>
-                            <w:r>
-                              <w:rPr>
-                                <w:rFonts w:asciiTheme="minorBidi" w:hAnsiTheme="minorBidi"/>
-                              </w:rPr>
-                              <w:t>.</w:t>
-                            </w:r>
-                          </w:p>
-                        </w:txbxContent>
-                      </wps:txbx>
-                      <wps:bodyPr rot="0" vert="horz" wrap="square" lIns="91440" tIns="45720" rIns="91440" bIns="45720" anchor="t" anchorCtr="0">
-                        <a:noAutofit/>
-                      </wps:bodyPr>
-                    </wps:wsp>
-                  </a:graphicData>
-                </a:graphic>
-                <wp14:sizeRelH relativeFrom="margin">
-                  <wp14:pctWidth>0</wp14:pctWidth>
-                </wp14:sizeRelH>
-                <wp14:sizeRelV relativeFrom="margin">
-                  <wp14:pctHeight>0</wp14:pctHeight>
-                </wp14:sizeRelV>
-              </wp:anchor>
-            </w:drawing>
-          </mc:Choice>
-          <mc:Fallback>
-            <w:pict>
-              <v:shapetype w14:anchorId="29E04A74" id="_x0000_t202" coordsize="21600,21600" o:spt="202" path="m,l,21600r21600,l21600,xe">
-                <v:stroke joinstyle="miter"/>
-                <v:path gradientshapeok="t" o:connecttype="rect"/>
-              </v:shapetype>
-              <v:shape id="Text Box 2" o:spid="_x0000_s1026" type="#_x0000_t202" style="position:absolute;margin-left:422.7pt;margin-top:0;width:473.9pt;height:125.1pt;z-index:251659264;visibility:visible;mso-wrap-style:square;mso-width-percent:0;mso-height-percent:0;mso-wrap-distance-left:9pt;mso-wrap-distance-top:3.6pt;mso-wrap-distance-right:9pt;mso-wrap-distance-bottom:3.6pt;mso-position-horizontal:right;mso-position-horizontal-relative:margin;mso-position-vertical:absolute;mso-position-vertical-relative:text;mso-width-percent:0;mso-height-percent:0;mso-width-relative:margin;mso-height-relative:margin;v-text-anchor:top" o:gfxdata="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" strokecolor="white [3212]">
-                <v:textbox>
-                  <w:txbxContent>
-                    <w:p>
-                      <w:pPr>
-                        <w:rPr>
-                          <w:rFonts w:asciiTheme="minorBidi" w:hAnsiTheme="minorBidi"/>
-                        </w:rPr>
-                      </w:pPr>
-                      <w:r>
-                        <w:rPr>
-                          <w:rFonts w:asciiTheme="minorBidi" w:hAnsiTheme="minorBidi"/>
-                          <w:b/>
-                          <w:bCs/>
-                        </w:rPr>
-                        <w:t>Figure 1</w:t>
-                      </w:r>
-                      <w:r>
-                        <w:rPr>
-                          <w:rFonts w:asciiTheme="minorBidi" w:hAnsiTheme="minorBidi"/>
-                        </w:rPr>
-                        <w:t xml:space="preserve">. </w:t>
-                      </w:r>
-                      <w:r>
-                        <w:rPr>
-                          <w:rFonts w:asciiTheme="minorBidi" w:hAnsiTheme="minorBidi"/>
-                        </w:rPr>
-                        <w:t xml:space="preserve">The number of sequences per day from 2020 – 2024. </w:t>
-                      </w:r>
-                      <w:r>
-                        <w:rPr>
-                          <w:rFonts w:asciiTheme="minorBidi" w:hAnsiTheme="minorBidi"/>
-                          <w:b/>
-                          <w:bCs/>
-                        </w:rPr>
-                        <w:t>A</w:t>
-                      </w:r>
-                      <w:r>
-                        <w:rPr>
-                          <w:rFonts w:asciiTheme="minorBidi" w:hAnsiTheme="minorBidi"/>
-                        </w:rPr>
-                        <w:t xml:space="preserve"> The overall the number of</w:t>
-                      </w:r>
-                      <w:r>
-                        <w:rPr>
-                          <w:rFonts w:asciiTheme="minorBidi" w:hAnsiTheme="minorBidi"/>
-                        </w:rPr>
-                        <w:t xml:space="preserve"> sequences per day from years 2020 – 2024</w:t>
-                      </w:r>
-                      <w:r>
-                        <w:rPr>
-                          <w:rFonts w:asciiTheme="minorBidi" w:hAnsiTheme="minorBidi"/>
-                        </w:rPr>
-                        <w:t xml:space="preserve">. The coloured zones represent the </w:t>
-                      </w:r>
-                      <w:r>
-                        <w:rPr>
-                          <w:rFonts w:asciiTheme="minorBidi" w:hAnsiTheme="minorBidi"/>
-                        </w:rPr>
-                        <w:t xml:space="preserve">emergence of a new </w:t>
-                      </w:r>
-                      <w:r>
-                        <w:rPr>
-                          <w:rFonts w:asciiTheme="minorBidi" w:hAnsiTheme="minorBidi"/>
-                        </w:rPr>
-                        <w:t>strain of SARS-CoV-2</w:t>
-                      </w:r>
-                      <w:r>
-                        <w:rPr>
-                          <w:rFonts w:asciiTheme="minorBidi" w:hAnsiTheme="minorBidi"/>
-                        </w:rPr>
-                        <w:t>. Yellow</w:t>
-                      </w:r>
-                      <w:r>
-                        <w:rPr>
-                          <w:rFonts w:asciiTheme="minorBidi" w:hAnsiTheme="minorBidi"/>
-                        </w:rPr>
-                        <w:t xml:space="preserve"> –</w:t>
-                      </w:r>
-                      <w:r>
-                        <w:rPr>
-                          <w:rFonts w:asciiTheme="minorBidi" w:hAnsiTheme="minorBidi"/>
-                        </w:rPr>
-                        <w:t xml:space="preserve"> </w:t>
-                      </w:r>
-                      <w:r>
-                        <w:rPr>
-                          <w:rFonts w:asciiTheme="minorBidi" w:hAnsiTheme="minorBidi"/>
-                        </w:rPr>
-                        <w:t xml:space="preserve">beta, red – alpha, </w:t>
-                      </w:r>
-                      <w:r>
-                        <w:rPr>
-                          <w:rFonts w:asciiTheme="minorBidi" w:hAnsiTheme="minorBidi"/>
-                        </w:rPr>
-                        <w:t>purple – delta, pink – gamma, green - omicron</w:t>
-                      </w:r>
-                      <w:r>
-                        <w:rPr>
-                          <w:rFonts w:asciiTheme="minorBidi" w:hAnsiTheme="minorBidi"/>
-                        </w:rPr>
-                        <w:t>.</w:t>
-                      </w:r>
-                      <w:r>
-                        <w:rPr>
-                          <w:rFonts w:asciiTheme="minorBidi" w:hAnsiTheme="minorBidi"/>
-                        </w:rPr>
-                        <w:t xml:space="preserve"> Also on the plot are specific dates</w:t>
-                      </w:r>
-                      <w:r>
-                        <w:rPr>
-                          <w:rFonts w:asciiTheme="minorBidi" w:hAnsiTheme="minorBidi"/>
-                        </w:rPr>
-                        <w:t xml:space="preserve"> showing the first </w:t>
-                      </w:r>
-                      <w:r>
-                        <w:rPr>
-                          <w:rFonts w:asciiTheme="minorBidi" w:hAnsiTheme="minorBidi"/>
-                        </w:rPr>
-                        <w:t>use of that vaccine.</w:t>
-                      </w:r>
-                      <w:r>
-                        <w:rPr>
-                          <w:rFonts w:asciiTheme="minorBidi" w:hAnsiTheme="minorBidi"/>
-                        </w:rPr>
-                        <w:t xml:space="preserve"> A</w:t>
-                      </w:r>
-                      <w:r>
-                        <w:rPr>
-                          <w:rFonts w:asciiTheme="minorBidi" w:hAnsiTheme="minorBidi"/>
-                        </w:rPr>
-                        <w:t xml:space="preserve"> </w:t>
-                      </w:r>
-                      <w:r>
-                        <w:rPr>
-                          <w:rFonts w:asciiTheme="minorBidi" w:hAnsiTheme="minorBidi"/>
-                        </w:rPr>
-                        <w:t>generalised linear model has been used</w:t>
-                      </w:r>
-                      <w:r>
-                        <w:rPr>
-                          <w:rFonts w:asciiTheme="minorBidi" w:hAnsiTheme="minorBidi"/>
-                        </w:rPr>
-                        <w:t>.</w:t>
-                      </w:r>
-                      <w:r>
-                        <w:rPr>
-                          <w:rFonts w:asciiTheme="minorBidi" w:hAnsiTheme="minorBidi"/>
-                        </w:rPr>
-                        <w:t xml:space="preserve"> </w:t>
-                      </w:r>
-                      <w:r>
-                        <w:rPr>
-                          <w:rFonts w:asciiTheme="minorBidi" w:hAnsiTheme="minorBidi"/>
-                          <w:b/>
-                          <w:bCs/>
-                        </w:rPr>
-                        <w:t>B</w:t>
-                      </w:r>
-                      <w:r>
-                        <w:rPr>
-                          <w:rFonts w:asciiTheme="minorBidi" w:hAnsiTheme="minorBidi"/>
-                        </w:rPr>
-                        <w:t xml:space="preserve"> The number of sequences per day for </w:t>
-                      </w:r>
-                      <w:r>
-                        <w:rPr>
-                          <w:rFonts w:asciiTheme="minorBidi" w:hAnsiTheme="minorBidi"/>
-                        </w:rPr>
-                        <w:t xml:space="preserve">2020. </w:t>
-                      </w:r>
-                      <w:r>
-                        <w:rPr>
-                          <w:rFonts w:asciiTheme="minorBidi" w:hAnsiTheme="minorBidi"/>
-                          <w:b/>
-                          <w:bCs/>
-                        </w:rPr>
-                        <w:t>C</w:t>
-                      </w:r>
-                      <w:r>
-                        <w:rPr>
-                          <w:rFonts w:asciiTheme="minorBidi" w:hAnsiTheme="minorBidi"/>
-                        </w:rPr>
-                        <w:t xml:space="preserve"> The number of sequences per day for 2021. </w:t>
-                      </w:r>
-                      <w:r>
-                        <w:rPr>
-                          <w:rFonts w:asciiTheme="minorBidi" w:hAnsiTheme="minorBidi"/>
-                          <w:b/>
-                          <w:bCs/>
-                        </w:rPr>
-                        <w:t>D</w:t>
-                      </w:r>
-                      <w:r>
-                        <w:rPr>
-                          <w:rFonts w:asciiTheme="minorBidi" w:hAnsiTheme="minorBidi"/>
-                        </w:rPr>
-                        <w:t xml:space="preserve"> The number of sequences per day for 2022. </w:t>
-                      </w:r>
-                      <w:r>
-                        <w:rPr>
-                          <w:rFonts w:asciiTheme="minorBidi" w:hAnsiTheme="minorBidi"/>
-                          <w:b/>
-                          <w:bCs/>
-                        </w:rPr>
-                        <w:t>E</w:t>
-                      </w:r>
-                      <w:r>
-                        <w:rPr>
-                          <w:rFonts w:asciiTheme="minorBidi" w:hAnsiTheme="minorBidi"/>
-                        </w:rPr>
-                        <w:t xml:space="preserve"> The number of sequences per day for 2023. </w:t>
-                      </w:r>
-                      <w:r>
-                        <w:rPr>
-                          <w:rFonts w:asciiTheme="minorBidi" w:hAnsiTheme="minorBidi"/>
-                          <w:b/>
-                          <w:bCs/>
-                        </w:rPr>
-                        <w:t xml:space="preserve">E </w:t>
-                      </w:r>
-                      <w:r>
-                        <w:rPr>
-                          <w:rFonts w:asciiTheme="minorBidi" w:hAnsiTheme="minorBidi"/>
-                        </w:rPr>
-                        <w:t xml:space="preserve">The number of sequences per day for 2023. </w:t>
-                      </w:r>
-                      <w:r>
-                        <w:rPr>
-                          <w:rFonts w:asciiTheme="minorBidi" w:hAnsiTheme="minorBidi"/>
-                          <w:b/>
-                          <w:bCs/>
-                        </w:rPr>
-                        <w:t xml:space="preserve">F </w:t>
-                      </w:r>
-                      <w:r>
-                        <w:rPr>
-                          <w:rFonts w:asciiTheme="minorBidi" w:hAnsiTheme="minorBidi"/>
-                        </w:rPr>
-                        <w:t>The number of sequences per day for 2024</w:t>
-                      </w:r>
-                      <w:r>
-                        <w:rPr>
-                          <w:rFonts w:asciiTheme="minorBidi" w:hAnsiTheme="minorBidi"/>
-                        </w:rPr>
-                        <w:t>.</w:t>
-                      </w:r>
-                    </w:p>
-                  </w:txbxContent>
-                </v:textbox>
-                <w10:wrap type="square" anchorx="margin"/>
-              </v:shape>
-            </w:pict>
-          </mc:Fallback>
-        </mc:AlternateContent>
-      </w:r>
-    </w:p>
-    <w:p>
-      <w:pPr>
-        <w:spacing w:after="240" w:line="240" w:lineRule="auto"/>
-        <w:rPr>
-          <w:rFonts w:asciiTheme="minorBidi" w:hAnsiTheme="minorBidi"/>
-        </w:rPr>
-      </w:pPr>
-      <w:r>
-        <w:rPr>
-          <w:rFonts w:asciiTheme="minorBidi" w:hAnsiTheme="minorBidi"/>
-        </w:rPr>
-        <w:lastRenderedPageBreak/>
+        <w:jc w:val="center"/>
+        <w:rPr>
+          <w:rFonts w:asciiTheme="minorBidi" w:hAnsiTheme="minorBidi"/>
+        </w:rPr>
+      </w:pPr>
+    </w:p>
+    <w:p>
+      <w:pPr>
+        <w:spacing w:after="240" w:line="240" w:lineRule="auto"/>
+        <w:rPr>
+          <w:rFonts w:asciiTheme="minorBidi" w:hAnsiTheme="minorBidi"/>
+        </w:rPr>
+      </w:pPr>
+    </w:p>
+    <w:p>
+      <w:pPr>
+        <w:spacing w:after="240" w:line="240" w:lineRule="auto"/>
+        <w:rPr>
+          <w:rFonts w:asciiTheme="minorBidi" w:hAnsiTheme="minorBidi"/>
+        </w:rPr>
+      </w:pPr>
+      <w:r>
+        <w:rPr>
+          <w:rFonts w:asciiTheme="minorBidi" w:hAnsiTheme="minorBidi"/>
+        </w:rPr>
         <w:t>Want to change this plot, to have curved lines showing</w:t>
       </w:r>
       <w:r>
@@ -3735,27 +3168,69 @@
           <w:rFonts w:asciiTheme="minorBidi" w:hAnsiTheme="minorBidi"/>
         </w:rPr>
       </w:pPr>
-    </w:p>
-    <w:p>
-      <w:pPr>
-        <w:spacing w:after="240" w:line="240" w:lineRule="auto"/>
-        <w:rPr>
-          <w:rFonts w:asciiTheme="minorBidi" w:hAnsiTheme="minorBidi"/>
-        </w:rPr>
-      </w:pPr>
-    </w:p>
-    <w:p>
-      <w:pPr>
-        <w:spacing w:after="240" w:line="240" w:lineRule="auto"/>
-        <w:rPr>
-          <w:rFonts w:asciiTheme="minorBidi" w:hAnsiTheme="minorBidi"/>
-        </w:rPr>
-      </w:pPr>
-      <w:r>
-        <w:rPr>
-          <w:rFonts w:asciiTheme="minorBidi" w:hAnsiTheme="minorBidi"/>
-        </w:rPr>
-        <w:t>Figure 2, Number of mutations over time</w:t>
+      <w:r>
+        <w:rPr>
+          <w:rFonts w:asciiTheme="minorBidi" w:hAnsiTheme="minorBidi"/>
+        </w:rPr>
+        <w:t>Following this overview</w:t>
+      </w:r>
+      <w:r>
+        <w:rPr>
+          <w:rFonts w:asciiTheme="minorBidi" w:hAnsiTheme="minorBidi"/>
+        </w:rPr>
+        <w:t xml:space="preserve"> of the </w:t>
+      </w:r>
+      <w:r>
+        <w:rPr>
+          <w:rFonts w:asciiTheme="minorBidi" w:hAnsiTheme="minorBidi"/>
+        </w:rPr>
+        <w:t>sequencing activity,</w:t>
+      </w:r>
+      <w:r>
+        <w:rPr>
+          <w:rFonts w:asciiTheme="minorBidi" w:hAnsiTheme="minorBidi"/>
+        </w:rPr>
+        <w:t xml:space="preserve"> the </w:t>
+      </w:r>
+    </w:p>
+    <w:p>
+      <w:pPr>
+        <w:spacing w:after="240" w:line="240" w:lineRule="auto"/>
+        <w:rPr>
+          <w:rFonts w:asciiTheme="minorBidi" w:hAnsiTheme="minorBidi"/>
+        </w:rPr>
+      </w:pPr>
+      <w:r>
+        <w:rPr>
+          <w:rFonts w:asciiTheme="minorBidi" w:hAnsiTheme="minorBidi"/>
+        </w:rPr>
+        <w:t>Figure 2, Number of mutations</w:t>
+      </w:r>
+      <w:r>
+        <w:rPr>
+          <w:rFonts w:asciiTheme="minorBidi" w:hAnsiTheme="minorBidi"/>
+        </w:rPr>
+        <w:t xml:space="preserve"> per sequence</w:t>
+      </w:r>
+      <w:r>
+        <w:rPr>
+          <w:rFonts w:asciiTheme="minorBidi" w:hAnsiTheme="minorBidi"/>
+        </w:rPr>
+        <w:t xml:space="preserve"> over time</w:t>
+      </w:r>
+    </w:p>
+    <w:p>
+      <w:pPr>
+        <w:spacing w:after="240" w:line="240" w:lineRule="auto"/>
+        <w:rPr>
+          <w:rFonts w:asciiTheme="minorBidi" w:hAnsiTheme="minorBidi"/>
+        </w:rPr>
+      </w:pPr>
+      <w:r>
+        <w:rPr>
+          <w:rFonts w:asciiTheme="minorBidi" w:hAnsiTheme="minorBidi"/>
+        </w:rPr>
+        <w:t>Violin plot</w:t>
       </w:r>
     </w:p>
     <w:p>
@@ -3825,6 +3300,7 @@
         <w:rPr>
           <w:rFonts w:asciiTheme="minorBidi" w:hAnsiTheme="minorBidi"/>
         </w:rPr>
+        <w:lastRenderedPageBreak/>
         <w:t>Number of novel mutations per day</w:t>
       </w:r>
     </w:p>
@@ -4228,7 +3704,11 @@
           </mc:Choice>
           <mc:Fallback>
             <w:pict>
-              <v:shape w14:anchorId="2184DB29" id="_x0000_s1027" type="#_x0000_t202" style="position:absolute;left:0;text-align:left;margin-left:398.95pt;margin-top:19.2pt;width:450.15pt;height:66.85pt;z-index:251661312;visibility:visible;mso-wrap-style:square;mso-width-percent:0;mso-height-percent:0;mso-wrap-distance-left:9pt;mso-wrap-distance-top:3.6pt;mso-wrap-distance-right:9pt;mso-wrap-distance-bottom:3.6pt;mso-position-horizontal:right;mso-position-horizontal-relative:margin;mso-position-vertical:absolute;mso-position-vertical-relative:text;mso-width-percent:0;mso-height-percent:0;mso-width-relative:margin;mso-height-relative:margin;v-text-anchor:top" o:gfxdata="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" strokecolor="white [3212]">
+              <v:shapetype w14:anchorId="2184DB29" id="_x0000_t202" coordsize="21600,21600" o:spt="202" path="m,l,21600r21600,l21600,xe">
+                <v:stroke joinstyle="miter"/>
+                <v:path gradientshapeok="t" o:connecttype="rect"/>
+              </v:shapetype>
+              <v:shape id="Text Box 2" o:spid="_x0000_s1026" type="#_x0000_t202" style="position:absolute;left:0;text-align:left;margin-left:398.95pt;margin-top:19.2pt;width:450.15pt;height:66.85pt;z-index:251661312;visibility:visible;mso-wrap-style:square;mso-width-percent:0;mso-height-percent:0;mso-wrap-distance-left:9pt;mso-wrap-distance-top:3.6pt;mso-wrap-distance-right:9pt;mso-wrap-distance-bottom:3.6pt;mso-position-horizontal:right;mso-position-horizontal-relative:margin;mso-position-vertical:absolute;mso-position-vertical-relative:text;mso-width-percent:0;mso-height-percent:0;mso-width-relative:margin;mso-height-relative:margin;v-text-anchor:top" o:gfxdata="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" strokecolor="white [3212]">
                 <v:textbox>
                   <w:txbxContent>
                     <w:p>
@@ -4572,7 +4052,6 @@
           <w:lang w:eastAsia="en-GB"/>
           <w14:ligatures w14:val="none"/>
         </w:rPr>
-        <w:lastRenderedPageBreak/>
         <w:t>non_C23525T~H-Y</w:t>
       </w:r>
       <w:r>
@@ -4815,10 +4294,12 @@
           <w:lang w:eastAsia="en-GB"/>
           <w14:ligatures w14:val="none"/>
         </w:rPr>
-        <w:t xml:space="preserve">there a </w:t>
-      </w:r>
-      <w:proofErr w:type="spellStart"/>
-      <w:r>
+        <w:t>there a syn mutation?</w:t>
+      </w:r>
+    </w:p>
+    <w:p>
+      <w:pPr>
+        <w:spacing w:after="540"/>
         <w:rPr>
           <w:rFonts w:asciiTheme="minorBidi" w:eastAsia="Times New Roman" w:hAnsiTheme="minorBidi"/>
           <w:color w:val="000000"/>
@@ -4826,9 +4307,7 @@
           <w:lang w:eastAsia="en-GB"/>
           <w14:ligatures w14:val="none"/>
         </w:rPr>
-        <w:t>syn</w:t>
-      </w:r>
-      <w:proofErr w:type="spellEnd"/>
+      </w:pPr>
       <w:r>
         <w:rPr>
           <w:rFonts w:asciiTheme="minorBidi" w:eastAsia="Times New Roman" w:hAnsiTheme="minorBidi"/>
@@ -4837,12 +4316,9 @@
           <w:lang w:eastAsia="en-GB"/>
           <w14:ligatures w14:val="none"/>
         </w:rPr>
-        <w:t xml:space="preserve"> mutation?</w:t>
-      </w:r>
-    </w:p>
-    <w:p>
-      <w:pPr>
-        <w:spacing w:after="540"/>
+        <w:t>What is a synonymous mutation and what is nonsynon</w:t>
+      </w:r>
+      <w:r>
         <w:rPr>
           <w:rFonts w:asciiTheme="minorBidi" w:eastAsia="Times New Roman" w:hAnsiTheme="minorBidi"/>
           <w:color w:val="000000"/>
@@ -4850,7 +4326,8 @@
           <w:lang w:eastAsia="en-GB"/>
           <w14:ligatures w14:val="none"/>
         </w:rPr>
-      </w:pPr>
+        <w:t>ymous mutation</w:t>
+      </w:r>
       <w:r>
         <w:rPr>
           <w:rFonts w:asciiTheme="minorBidi" w:eastAsia="Times New Roman" w:hAnsiTheme="minorBidi"/>
@@ -4859,26 +4336,6 @@
           <w:lang w:eastAsia="en-GB"/>
           <w14:ligatures w14:val="none"/>
         </w:rPr>
-        <w:t>What is a synonymous mutation and what is nonsynon</w:t>
-      </w:r>
-      <w:r>
-        <w:rPr>
-          <w:rFonts w:asciiTheme="minorBidi" w:eastAsia="Times New Roman" w:hAnsiTheme="minorBidi"/>
-          <w:color w:val="000000"/>
-          <w:kern w:val="0"/>
-          <w:lang w:eastAsia="en-GB"/>
-          <w14:ligatures w14:val="none"/>
-        </w:rPr>
-        <w:t>ymous mutation</w:t>
-      </w:r>
-      <w:r>
-        <w:rPr>
-          <w:rFonts w:asciiTheme="minorBidi" w:eastAsia="Times New Roman" w:hAnsiTheme="minorBidi"/>
-          <w:color w:val="000000"/>
-          <w:kern w:val="0"/>
-          <w:lang w:eastAsia="en-GB"/>
-          <w14:ligatures w14:val="none"/>
-        </w:rPr>
         <w:t>?</w:t>
       </w:r>
     </w:p>
@@ -4904,23 +4361,13 @@
         </w:rPr>
         <w:t xml:space="preserve">Non vs </w:t>
       </w:r>
-      <w:proofErr w:type="spellStart"/>
-      <w:r>
-        <w:rPr>
-          <w:rFonts w:asciiTheme="minorBidi" w:hAnsiTheme="minorBidi"/>
-          <w:b/>
-          <w:bCs/>
-        </w:rPr>
-        <w:t>syn</w:t>
-      </w:r>
-      <w:proofErr w:type="spellEnd"/>
-      <w:r>
-        <w:rPr>
-          <w:rFonts w:asciiTheme="minorBidi" w:hAnsiTheme="minorBidi"/>
-          <w:b/>
-          <w:bCs/>
-        </w:rPr>
-        <w:t xml:space="preserve"> mutations</w:t>
+      <w:r>
+        <w:rPr>
+          <w:rFonts w:asciiTheme="minorBidi" w:hAnsiTheme="minorBidi"/>
+          <w:b/>
+          <w:bCs/>
+        </w:rPr>
+        <w:t>syn mutations</w:t>
       </w:r>
     </w:p>
     <w:p>
@@ -5010,6 +4457,7 @@
           <w:b/>
           <w:bCs/>
         </w:rPr>
+        <w:lastRenderedPageBreak/>
         <w:t>Impact of mutations</w:t>
       </w:r>
     </w:p>
@@ -5307,7 +4755,6 @@
           <w:b/>
           <w:bCs/>
         </w:rPr>
-        <w:lastRenderedPageBreak/>
         <w:t>Limitations of the dataset</w:t>
       </w:r>
     </w:p>
@@ -5536,6 +4983,7 @@
           <w:b/>
           <w:bCs/>
         </w:rPr>
+        <w:lastRenderedPageBreak/>
         <w:t>Any additional stuff used</w:t>
       </w:r>
     </w:p>
@@ -5572,19 +5020,8 @@
             <w:b/>
             <w:bCs/>
           </w:rPr>
-          <w:t>sha524/</w:t>
+          <w:t>sha524/Spike_protein</w:t>
         </w:r>
-        <w:proofErr w:type="spellStart"/>
-        <w:r>
-          <w:rPr>
-            <w:rStyle w:val="Hyperlink"/>
-            <w:rFonts w:asciiTheme="minorBidi" w:hAnsiTheme="minorBidi"/>
-            <w:b/>
-            <w:bCs/>
-          </w:rPr>
-          <w:t>Spike_protein</w:t>
-        </w:r>
-        <w:proofErr w:type="spellEnd"/>
       </w:hyperlink>
     </w:p>
     <w:p>
@@ -5844,7 +5281,6 @@
           <w:rFonts w:asciiTheme="minorBidi" w:hAnsiTheme="minorBidi"/>
           <w:noProof/>
         </w:rPr>
-        <w:lastRenderedPageBreak/>
         <w:t xml:space="preserve">Hu, B. et al. (2021). Characteristics of SARS-CoV-2 and COVID-19. </w:t>
       </w:r>
       <w:r>
@@ -6070,6 +5506,7 @@
           <w:rFonts w:asciiTheme="minorBidi" w:hAnsiTheme="minorBidi"/>
           <w:noProof/>
         </w:rPr>
+        <w:lastRenderedPageBreak/>
         <w:t xml:space="preserve">Wang, R. et al. (2021). Analysis of SARS-CoV-2 mutations in the United States suggests presence of four substrains and novel variants. </w:t>
       </w:r>
       <w:r>
@@ -7108,16 +6545,16 @@
     </w:lvl>
   </w:abstractNum>
   <w:abstractNum w:abstractNumId="10" w15:restartNumberingAfterBreak="0">
-    <w:nsid w:val="445D7911"/>
+    <w:nsid w:val="3E212D66"/>
     <w:multiLevelType w:val="hybridMultilevel"/>
-    <w:tmpl w:val="833632E2"/>
+    <w:tmpl w:val="BDCA63DE"/>
     <w:lvl w:ilvl="0" w:tplc="0809000F">
       <w:start w:val="1"/>
       <w:numFmt w:val="decimal"/>
       <w:lvlText w:val="%1."/>
       <w:lvlJc w:val="left"/>
       <w:pPr>
-        <w:ind w:left="1080" w:hanging="360"/>
+        <w:ind w:left="1440" w:hanging="360"/>
       </w:pPr>
     </w:lvl>
     <w:lvl w:ilvl="1" w:tplc="08090019" w:tentative="1">
@@ -7126,7 +6563,7 @@
       <w:lvlText w:val="%2."/>
       <w:lvlJc w:val="left"/>
       <w:pPr>
-        <w:ind w:left="1800" w:hanging="360"/>
+        <w:ind w:left="2160" w:hanging="360"/>
       </w:pPr>
     </w:lvl>
     <w:lvl w:ilvl="2" w:tplc="0809001B" w:tentative="1">
@@ -7135,7 +6572,7 @@
       <w:lvlText w:val="%3."/>
       <w:lvlJc w:val="right"/>
       <w:pPr>
-        <w:ind w:left="2520" w:hanging="180"/>
+        <w:ind w:left="2880" w:hanging="180"/>
       </w:pPr>
     </w:lvl>
     <w:lvl w:ilvl="3" w:tplc="0809000F" w:tentative="1">
@@ -7144,7 +6581,7 @@
       <w:lvlText w:val="%4."/>
       <w:lvlJc w:val="left"/>
       <w:pPr>
-        <w:ind w:left="3240" w:hanging="360"/>
+        <w:ind w:left="3600" w:hanging="360"/>
       </w:pPr>
     </w:lvl>
     <w:lvl w:ilvl="4" w:tplc="08090019" w:tentative="1">
@@ -7153,7 +6590,7 @@
       <w:lvlText w:val="%5."/>
       <w:lvlJc w:val="left"/>
       <w:pPr>
-        <w:ind w:left="3960" w:hanging="360"/>
+        <w:ind w:left="4320" w:hanging="360"/>
       </w:pPr>
     </w:lvl>
     <w:lvl w:ilvl="5" w:tplc="0809001B" w:tentative="1">
@@ -7162,7 +6599,7 @@
       <w:lvlText w:val="%6."/>
       <w:lvlJc w:val="right"/>
       <w:pPr>
-        <w:ind w:left="4680" w:hanging="180"/>
+        <w:ind w:left="5040" w:hanging="180"/>
       </w:pPr>
     </w:lvl>
     <w:lvl w:ilvl="6" w:tplc="0809000F" w:tentative="1">
@@ -7171,7 +6608,7 @@
       <w:lvlText w:val="%7."/>
       <w:lvlJc w:val="left"/>
       <w:pPr>
-        <w:ind w:left="5400" w:hanging="360"/>
+        <w:ind w:left="5760" w:hanging="360"/>
       </w:pPr>
     </w:lvl>
     <w:lvl w:ilvl="7" w:tplc="08090019" w:tentative="1">
@@ -7180,7 +6617,7 @@
       <w:lvlText w:val="%8."/>
       <w:lvlJc w:val="left"/>
       <w:pPr>
-        <w:ind w:left="6120" w:hanging="360"/>
+        <w:ind w:left="6480" w:hanging="360"/>
       </w:pPr>
     </w:lvl>
     <w:lvl w:ilvl="8" w:tplc="0809001B" w:tentative="1">
@@ -7189,11 +6626,97 @@
       <w:lvlText w:val="%9."/>
       <w:lvlJc w:val="right"/>
       <w:pPr>
-        <w:ind w:left="6840" w:hanging="180"/>
+        <w:ind w:left="7200" w:hanging="180"/>
       </w:pPr>
     </w:lvl>
   </w:abstractNum>
   <w:abstractNum w:abstractNumId="11" w15:restartNumberingAfterBreak="0">
+    <w:nsid w:val="445D7911"/>
+    <w:multiLevelType w:val="hybridMultilevel"/>
+    <w:tmpl w:val="BA7CC692"/>
+    <w:lvl w:ilvl="0" w:tplc="0809000F">
+      <w:start w:val="1"/>
+      <w:numFmt w:val="decimal"/>
+      <w:lvlText w:val="%1."/>
+      <w:lvlJc w:val="left"/>
+      <w:pPr>
+        <w:ind w:left="1080" w:hanging="360"/>
+      </w:pPr>
+    </w:lvl>
+    <w:lvl w:ilvl="1" w:tplc="08090019" w:tentative="1">
+      <w:start w:val="1"/>
+      <w:numFmt w:val="lowerLetter"/>
+      <w:lvlText w:val="%2."/>
+      <w:lvlJc w:val="left"/>
+      <w:pPr>
+        <w:ind w:left="1800" w:hanging="360"/>
+      </w:pPr>
+    </w:lvl>
+    <w:lvl w:ilvl="2" w:tplc="0809001B" w:tentative="1">
+      <w:start w:val="1"/>
+      <w:numFmt w:val="lowerRoman"/>
+      <w:lvlText w:val="%3."/>
+      <w:lvlJc w:val="right"/>
+      <w:pPr>
+        <w:ind w:left="2520" w:hanging="180"/>
+      </w:pPr>
+    </w:lvl>
+    <w:lvl w:ilvl="3" w:tplc="0809000F" w:tentative="1">
+      <w:start w:val="1"/>
+      <w:numFmt w:val="decimal"/>
+      <w:lvlText w:val="%4."/>
+      <w:lvlJc w:val="left"/>
+      <w:pPr>
+        <w:ind w:left="3240" w:hanging="360"/>
+      </w:pPr>
+    </w:lvl>
+    <w:lvl w:ilvl="4" w:tplc="08090019" w:tentative="1">
+      <w:start w:val="1"/>
+      <w:numFmt w:val="lowerLetter"/>
+      <w:lvlText w:val="%5."/>
+      <w:lvlJc w:val="left"/>
+      <w:pPr>
+        <w:ind w:left="3960" w:hanging="360"/>
+      </w:pPr>
+    </w:lvl>
+    <w:lvl w:ilvl="5" w:tplc="0809001B" w:tentative="1">
+      <w:start w:val="1"/>
+      <w:numFmt w:val="lowerRoman"/>
+      <w:lvlText w:val="%6."/>
+      <w:lvlJc w:val="right"/>
+      <w:pPr>
+        <w:ind w:left="4680" w:hanging="180"/>
+      </w:pPr>
+    </w:lvl>
+    <w:lvl w:ilvl="6" w:tplc="0809000F" w:tentative="1">
+      <w:start w:val="1"/>
+      <w:numFmt w:val="decimal"/>
+      <w:lvlText w:val="%7."/>
+      <w:lvlJc w:val="left"/>
+      <w:pPr>
+        <w:ind w:left="5400" w:hanging="360"/>
+      </w:pPr>
+    </w:lvl>
+    <w:lvl w:ilvl="7" w:tplc="08090019" w:tentative="1">
+      <w:start w:val="1"/>
+      <w:numFmt w:val="lowerLetter"/>
+      <w:lvlText w:val="%8."/>
+      <w:lvlJc w:val="left"/>
+      <w:pPr>
+        <w:ind w:left="6120" w:hanging="360"/>
+      </w:pPr>
+    </w:lvl>
+    <w:lvl w:ilvl="8" w:tplc="0809001B" w:tentative="1">
+      <w:start w:val="1"/>
+      <w:numFmt w:val="lowerRoman"/>
+      <w:lvlText w:val="%9."/>
+      <w:lvlJc w:val="right"/>
+      <w:pPr>
+        <w:ind w:left="6840" w:hanging="180"/>
+      </w:pPr>
+    </w:lvl>
+  </w:abstractNum>
+  <w:abstractNum w:abstractNumId="12" w15:restartNumberingAfterBreak="0">
     <w:nsid w:val="4E28243B"/>
     <w:multiLevelType w:val="hybridMultilevel"/>
     <w:tmpl w:val="A6AC9FE2"/>
@@ -7306,7 +6829,7 @@
       </w:rPr>
     </w:lvl>
   </w:abstractNum>
-  <w:abstractNum w:abstractNumId="12" w15:restartNumberingAfterBreak="0">
+  <w:abstractNum w:abstractNumId="13" w15:restartNumberingAfterBreak="0">
     <w:nsid w:val="542132B5"/>
     <w:multiLevelType w:val="hybridMultilevel"/>
     <w:tmpl w:val="2D80E4E2"/>
@@ -7419,7 +6942,7 @@
       </w:rPr>
     </w:lvl>
   </w:abstractNum>
-  <w:abstractNum w:abstractNumId="13" w15:restartNumberingAfterBreak="0">
+  <w:abstractNum w:abstractNumId="14" w15:restartNumberingAfterBreak="0">
     <w:nsid w:val="56A53A54"/>
     <w:multiLevelType w:val="hybridMultilevel"/>
     <w:tmpl w:val="D47E703E"/>
@@ -7505,7 +7028,7 @@
       </w:pPr>
     </w:lvl>
   </w:abstractNum>
-  <w:abstractNum w:abstractNumId="14" w15:restartNumberingAfterBreak="0">
+  <w:abstractNum w:abstractNumId="15" w15:restartNumberingAfterBreak="0">
     <w:nsid w:val="5F07583A"/>
     <w:multiLevelType w:val="hybridMultilevel"/>
     <w:tmpl w:val="E37CA0BC"/>
@@ -7591,7 +7114,7 @@
       </w:pPr>
     </w:lvl>
   </w:abstractNum>
-  <w:abstractNum w:abstractNumId="15" w15:restartNumberingAfterBreak="0">
+  <w:abstractNum w:abstractNumId="16" w15:restartNumberingAfterBreak="0">
     <w:nsid w:val="6D10508C"/>
     <w:multiLevelType w:val="hybridMultilevel"/>
     <w:tmpl w:val="AF143570"/>
@@ -7677,7 +7200,7 @@
       </w:pPr>
     </w:lvl>
   </w:abstractNum>
-  <w:abstractNum w:abstractNumId="16" w15:restartNumberingAfterBreak="0">
+  <w:abstractNum w:abstractNumId="17" w15:restartNumberingAfterBreak="0">
     <w:nsid w:val="707E6F5E"/>
     <w:multiLevelType w:val="hybridMultilevel"/>
     <w:tmpl w:val="76285110"/>
@@ -7763,7 +7286,7 @@
       </w:pPr>
     </w:lvl>
   </w:abstractNum>
-  <w:abstractNum w:abstractNumId="17" w15:restartNumberingAfterBreak="0">
+  <w:abstractNum w:abstractNumId="18" w15:restartNumberingAfterBreak="0">
     <w:nsid w:val="74DE3415"/>
     <w:multiLevelType w:val="hybridMultilevel"/>
     <w:tmpl w:val="7108B858"/>
@@ -7859,22 +7382,22 @@
     <w:abstractNumId w:val="5"/>
   </w:num>
   <w:num w:numId="4" w16cid:durableId="526870313">
-    <w:abstractNumId w:val="13"/>
+    <w:abstractNumId w:val="14"/>
   </w:num>
   <w:num w:numId="5" w16cid:durableId="1393119256">
-    <w:abstractNumId w:val="14"/>
+    <w:abstractNumId w:val="15"/>
   </w:num>
   <w:num w:numId="6" w16cid:durableId="1092314542">
     <w:abstractNumId w:val="1"/>
   </w:num>
   <w:num w:numId="7" w16cid:durableId="1636178848">
-    <w:abstractNumId w:val="16"/>
+    <w:abstractNumId w:val="17"/>
   </w:num>
   <w:num w:numId="8" w16cid:durableId="2059087497">
     <w:abstractNumId w:val="0"/>
   </w:num>
   <w:num w:numId="9" w16cid:durableId="1633752678">
-    <w:abstractNumId w:val="17"/>
+    <w:abstractNumId w:val="18"/>
   </w:num>
   <w:num w:numId="10" w16cid:durableId="80298499">
     <w:abstractNumId w:val="9"/>
@@ -7883,7 +7406,7 @@
     <w:abstractNumId w:val="3"/>
   </w:num>
   <w:num w:numId="12" w16cid:durableId="587157548">
-    <w:abstractNumId w:val="15"/>
+    <w:abstractNumId w:val="16"/>
   </w:num>
   <w:num w:numId="13" w16cid:durableId="1746954271">
     <w:abstractNumId w:val="7"/>
@@ -7892,15 +7415,18 @@
     <w:abstractNumId w:val="2"/>
   </w:num>
   <w:num w:numId="15" w16cid:durableId="213934528">
-    <w:abstractNumId w:val="11"/>
+    <w:abstractNumId w:val="12"/>
   </w:num>
   <w:num w:numId="16" w16cid:durableId="103773907">
-    <w:abstractNumId w:val="12"/>
+    <w:abstractNumId w:val="13"/>
   </w:num>
   <w:num w:numId="17" w16cid:durableId="812528457">
     <w:abstractNumId w:val="6"/>
   </w:num>
   <w:num w:numId="18" w16cid:durableId="1557820481">
+    <w:abstractNumId w:val="11"/>
+  </w:num>
+  <w:num w:numId="19" w16cid:durableId="927008819">
     <w:abstractNumId w:val="10"/>
   </w:num>
 </w:numbering>
@@ -8509,6 +8035,7 @@
   <w:style w:type="character" w:default="1" w:styleId="DefaultParagraphFont">
     <w:name w:val="Default Paragraph Font"/>
     <w:uiPriority w:val="1"/>
+    <w:semiHidden/>
     <w:unhideWhenUsed/>
   </w:style>
   <w:style w:type="table" w:default="1" w:styleId="TableNormal">

</xml_diff>

<commit_message>
Report work and finalising the plot for the number of mutations per sequence over time
</commit_message>
<xml_diff>
--- a/Report/Analysis of SARS-CoV-2 spike protein mutations in the UK.docx
+++ b/Report/Analysis of SARS-CoV-2 spike protein mutations in the UK.docx
@@ -748,7 +748,21 @@
         <w:rPr>
           <w:rFonts w:asciiTheme="minorBidi" w:hAnsiTheme="minorBidi"/>
         </w:rPr>
-        <w:t>avirus (CoVs)</w:t>
+        <w:t>avirus (</w:t>
+      </w:r>
+      <w:proofErr w:type="spellStart"/>
+      <w:r>
+        <w:rPr>
+          <w:rFonts w:asciiTheme="minorBidi" w:hAnsiTheme="minorBidi"/>
+        </w:rPr>
+        <w:t>CoVs</w:t>
+      </w:r>
+      <w:proofErr w:type="spellEnd"/>
+      <w:r>
+        <w:rPr>
+          <w:rFonts w:asciiTheme="minorBidi" w:hAnsiTheme="minorBidi"/>
+        </w:rPr>
+        <w:t>)</w:t>
       </w:r>
       <w:r>
         <w:rPr>
@@ -778,7 +792,21 @@
         <w:rPr>
           <w:rFonts w:asciiTheme="minorBidi" w:hAnsiTheme="minorBidi"/>
         </w:rPr>
-        <w:t xml:space="preserve"> coronaviruses (CoVs), HCoV-229E and HCoV-OC4</w:t>
+        <w:t xml:space="preserve"> coronaviruses (</w:t>
+      </w:r>
+      <w:proofErr w:type="spellStart"/>
+      <w:r>
+        <w:rPr>
+          <w:rFonts w:asciiTheme="minorBidi" w:hAnsiTheme="minorBidi"/>
+        </w:rPr>
+        <w:t>CoVs</w:t>
+      </w:r>
+      <w:proofErr w:type="spellEnd"/>
+      <w:r>
+        <w:rPr>
+          <w:rFonts w:asciiTheme="minorBidi" w:hAnsiTheme="minorBidi"/>
+        </w:rPr>
+        <w:t>), HCoV-229E and HCoV-OC4</w:t>
       </w:r>
       <w:r>
         <w:rPr>
@@ -917,7 +945,21 @@
         <w:rPr>
           <w:rFonts w:asciiTheme="minorBidi" w:hAnsiTheme="minorBidi"/>
         </w:rPr>
-        <w:t xml:space="preserve">-CoV) and </w:t>
+        <w:t>-</w:t>
+      </w:r>
+      <w:proofErr w:type="spellStart"/>
+      <w:r>
+        <w:rPr>
+          <w:rFonts w:asciiTheme="minorBidi" w:hAnsiTheme="minorBidi"/>
+        </w:rPr>
+        <w:t>CoV</w:t>
+      </w:r>
+      <w:proofErr w:type="spellEnd"/>
+      <w:r>
+        <w:rPr>
+          <w:rFonts w:asciiTheme="minorBidi" w:hAnsiTheme="minorBidi"/>
+        </w:rPr>
+        <w:t xml:space="preserve">) and </w:t>
       </w:r>
       <w:r>
         <w:rPr>
@@ -1081,7 +1123,21 @@
         <w:rPr>
           <w:rFonts w:asciiTheme="minorBidi" w:hAnsiTheme="minorBidi"/>
         </w:rPr>
-        <w:t>SARS-CoV-1, MERS-CoV and SARS-CoV-2 have emerged over the past 25 years</w:t>
+        <w:t>SARS-CoV-1, MERS-</w:t>
+      </w:r>
+      <w:proofErr w:type="spellStart"/>
+      <w:r>
+        <w:rPr>
+          <w:rFonts w:asciiTheme="minorBidi" w:hAnsiTheme="minorBidi"/>
+        </w:rPr>
+        <w:t>CoV</w:t>
+      </w:r>
+      <w:proofErr w:type="spellEnd"/>
+      <w:r>
+        <w:rPr>
+          <w:rFonts w:asciiTheme="minorBidi" w:hAnsiTheme="minorBidi"/>
+        </w:rPr>
+        <w:t xml:space="preserve"> and SARS-CoV-2 have emerged over the past 25 years</w:t>
       </w:r>
       <w:r>
         <w:rPr>
@@ -1303,7 +1359,21 @@
           <w:rFonts w:asciiTheme="minorBidi" w:hAnsiTheme="minorBidi"/>
         </w:rPr>
         <w:lastRenderedPageBreak/>
-        <w:t xml:space="preserve">Coronaviruses are of the order Nidovirales, which is comprised of several families of related viruses </w:t>
+        <w:t xml:space="preserve">Coronaviruses are of the order </w:t>
+      </w:r>
+      <w:proofErr w:type="spellStart"/>
+      <w:r>
+        <w:rPr>
+          <w:rFonts w:asciiTheme="minorBidi" w:hAnsiTheme="minorBidi"/>
+        </w:rPr>
+        <w:t>Nidovirales</w:t>
+      </w:r>
+      <w:proofErr w:type="spellEnd"/>
+      <w:r>
+        <w:rPr>
+          <w:rFonts w:asciiTheme="minorBidi" w:hAnsiTheme="minorBidi"/>
+        </w:rPr>
+        <w:t xml:space="preserve">, which is comprised of several families of related viruses </w:t>
       </w:r>
       <w:r>
         <w:rPr>
@@ -1348,11 +1418,19 @@
         </w:rPr>
         <w:t xml:space="preserve"> </w:t>
       </w:r>
-      <w:r>
-        <w:rPr>
-          <w:rFonts w:asciiTheme="minorBidi" w:hAnsiTheme="minorBidi"/>
-        </w:rPr>
-        <w:t xml:space="preserve">CoVs are </w:t>
+      <w:proofErr w:type="spellStart"/>
+      <w:r>
+        <w:rPr>
+          <w:rFonts w:asciiTheme="minorBidi" w:hAnsiTheme="minorBidi"/>
+        </w:rPr>
+        <w:t>CoVs</w:t>
+      </w:r>
+      <w:proofErr w:type="spellEnd"/>
+      <w:r>
+        <w:rPr>
+          <w:rFonts w:asciiTheme="minorBidi" w:hAnsiTheme="minorBidi"/>
+        </w:rPr>
+        <w:t xml:space="preserve"> are </w:t>
       </w:r>
       <w:r>
         <w:rPr>
@@ -1437,8 +1515,16 @@
         <w:rPr>
           <w:rFonts w:asciiTheme="minorBidi" w:hAnsiTheme="minorBidi"/>
         </w:rPr>
-        <w:t xml:space="preserve"> CoVs</w:t>
-      </w:r>
+        <w:t xml:space="preserve"> </w:t>
+      </w:r>
+      <w:proofErr w:type="spellStart"/>
+      <w:r>
+        <w:rPr>
+          <w:rFonts w:asciiTheme="minorBidi" w:hAnsiTheme="minorBidi"/>
+        </w:rPr>
+        <w:t>CoVs</w:t>
+      </w:r>
+      <w:proofErr w:type="spellEnd"/>
       <w:r>
         <w:rPr>
           <w:rFonts w:asciiTheme="minorBidi" w:hAnsiTheme="minorBidi"/>
@@ -2549,7 +2635,25 @@
           <w:b/>
           <w:bCs/>
         </w:rPr>
-        <w:t>Identify and characterise common spike mutations + non vs syn mutations</w:t>
+        <w:t xml:space="preserve">Identify and characterise common spike mutations + non vs </w:t>
+      </w:r>
+      <w:proofErr w:type="spellStart"/>
+      <w:r>
+        <w:rPr>
+          <w:rFonts w:asciiTheme="minorBidi" w:hAnsiTheme="minorBidi"/>
+          <w:b/>
+          <w:bCs/>
+        </w:rPr>
+        <w:t>syn</w:t>
+      </w:r>
+      <w:proofErr w:type="spellEnd"/>
+      <w:r>
+        <w:rPr>
+          <w:rFonts w:asciiTheme="minorBidi" w:hAnsiTheme="minorBidi"/>
+          <w:b/>
+          <w:bCs/>
+        </w:rPr>
+        <w:t xml:space="preserve"> mutations</w:t>
       </w:r>
     </w:p>
     <w:p>
@@ -2700,14 +2804,30 @@
         <w:rPr>
           <w:rFonts w:asciiTheme="minorBidi" w:hAnsiTheme="minorBidi"/>
         </w:rPr>
-        <w:t>, including the tidyverse</w:t>
-      </w:r>
-      <w:r>
-        <w:rPr>
-          <w:rFonts w:asciiTheme="minorBidi" w:hAnsiTheme="minorBidi"/>
-        </w:rPr>
-        <w:t xml:space="preserve"> and ggplot</w:t>
-      </w:r>
+        <w:t xml:space="preserve">, including the </w:t>
+      </w:r>
+      <w:proofErr w:type="spellStart"/>
+      <w:r>
+        <w:rPr>
+          <w:rFonts w:asciiTheme="minorBidi" w:hAnsiTheme="minorBidi"/>
+        </w:rPr>
+        <w:t>tidyverse</w:t>
+      </w:r>
+      <w:proofErr w:type="spellEnd"/>
+      <w:r>
+        <w:rPr>
+          <w:rFonts w:asciiTheme="minorBidi" w:hAnsiTheme="minorBidi"/>
+        </w:rPr>
+        <w:t xml:space="preserve"> and </w:t>
+      </w:r>
+      <w:proofErr w:type="spellStart"/>
+      <w:r>
+        <w:rPr>
+          <w:rFonts w:asciiTheme="minorBidi" w:hAnsiTheme="minorBidi"/>
+        </w:rPr>
+        <w:t>ggplot</w:t>
+      </w:r>
+      <w:proofErr w:type="spellEnd"/>
       <w:r>
         <w:rPr>
           <w:rFonts w:asciiTheme="minorBidi" w:hAnsiTheme="minorBidi"/>
@@ -3078,15 +3198,6 @@
     <w:p>
       <w:pPr>
         <w:spacing w:after="240" w:line="240" w:lineRule="auto"/>
-        <w:jc w:val="center"/>
-        <w:rPr>
-          <w:rFonts w:asciiTheme="minorBidi" w:hAnsiTheme="minorBidi"/>
-        </w:rPr>
-      </w:pPr>
-    </w:p>
-    <w:p>
-      <w:pPr>
-        <w:spacing w:after="240" w:line="240" w:lineRule="auto"/>
         <w:rPr>
           <w:rFonts w:asciiTheme="minorBidi" w:hAnsiTheme="minorBidi"/>
         </w:rPr>
@@ -3110,6 +3221,26 @@
           <w:rFonts w:asciiTheme="minorBidi" w:hAnsiTheme="minorBidi"/>
         </w:rPr>
         <w:t xml:space="preserve"> the emergence of new strains</w:t>
+      </w:r>
+    </w:p>
+    <w:p>
+      <w:pPr>
+        <w:spacing w:after="240" w:line="240" w:lineRule="auto"/>
+        <w:rPr>
+          <w:rFonts w:asciiTheme="minorBidi" w:hAnsiTheme="minorBidi"/>
+        </w:rPr>
+      </w:pPr>
+      <w:r>
+        <w:rPr>
+          <w:rFonts w:asciiTheme="minorBidi" w:hAnsiTheme="minorBidi"/>
+        </w:rPr>
+        <w:t xml:space="preserve">Use a model to show to the relationship between </w:t>
+      </w:r>
+      <w:r>
+        <w:rPr>
+          <w:rFonts w:asciiTheme="minorBidi" w:hAnsiTheme="minorBidi"/>
+        </w:rPr>
+        <w:t>the number of sequences per day and the sample date</w:t>
       </w:r>
     </w:p>
     <w:p>
@@ -3166,6 +3297,42 @@
         <w:spacing w:after="240" w:line="240" w:lineRule="auto"/>
         <w:rPr>
           <w:rFonts w:asciiTheme="minorBidi" w:hAnsiTheme="minorBidi"/>
+          <w:b/>
+          <w:bCs/>
+        </w:rPr>
+      </w:pPr>
+    </w:p>
+    <w:p>
+      <w:pPr>
+        <w:spacing w:after="240" w:line="240" w:lineRule="auto"/>
+        <w:rPr>
+          <w:rFonts w:asciiTheme="minorBidi" w:hAnsiTheme="minorBidi"/>
+          <w:b/>
+          <w:bCs/>
+        </w:rPr>
+      </w:pPr>
+      <w:r>
+        <w:rPr>
+          <w:rFonts w:asciiTheme="minorBidi" w:hAnsiTheme="minorBidi"/>
+          <w:b/>
+          <w:bCs/>
+        </w:rPr>
+        <w:t>Overview of the mutations</w:t>
+      </w:r>
+    </w:p>
+    <w:p>
+      <w:pPr>
+        <w:spacing w:after="240" w:line="240" w:lineRule="auto"/>
+        <w:rPr>
+          <w:rFonts w:asciiTheme="minorBidi" w:hAnsiTheme="minorBidi"/>
+        </w:rPr>
+      </w:pPr>
+    </w:p>
+    <w:p>
+      <w:pPr>
+        <w:spacing w:after="240" w:line="240" w:lineRule="auto"/>
+        <w:rPr>
+          <w:rFonts w:asciiTheme="minorBidi" w:hAnsiTheme="minorBidi"/>
         </w:rPr>
       </w:pPr>
       <w:r>
@@ -3184,13 +3351,7 @@
         <w:rPr>
           <w:rFonts w:asciiTheme="minorBidi" w:hAnsiTheme="minorBidi"/>
         </w:rPr>
-        <w:t>sequencing activity,</w:t>
-      </w:r>
-      <w:r>
-        <w:rPr>
-          <w:rFonts w:asciiTheme="minorBidi" w:hAnsiTheme="minorBidi"/>
-        </w:rPr>
-        <w:t xml:space="preserve"> the </w:t>
+        <w:t>sequencing activity</w:t>
       </w:r>
     </w:p>
     <w:p>
@@ -3244,6 +3405,21 @@
         <w:rPr>
           <w:rFonts w:asciiTheme="minorBidi" w:hAnsiTheme="minorBidi"/>
         </w:rPr>
+        <w:lastRenderedPageBreak/>
+        <w:t>The number of mutations per sequence increases over time</w:t>
+      </w:r>
+    </w:p>
+    <w:p>
+      <w:pPr>
+        <w:spacing w:after="240" w:line="240" w:lineRule="auto"/>
+        <w:rPr>
+          <w:rFonts w:asciiTheme="minorBidi" w:hAnsiTheme="minorBidi"/>
+        </w:rPr>
+      </w:pPr>
+      <w:r>
+        <w:rPr>
+          <w:rFonts w:asciiTheme="minorBidi" w:hAnsiTheme="minorBidi"/>
+        </w:rPr>
         <w:t>Use of linear regression model used, what does show?</w:t>
       </w:r>
     </w:p>
@@ -3286,6 +3462,46 @@
         <w:rPr>
           <w:rFonts w:asciiTheme="minorBidi" w:hAnsiTheme="minorBidi"/>
         </w:rPr>
+        <w:t xml:space="preserve">Want to </w:t>
+      </w:r>
+      <w:r>
+        <w:rPr>
+          <w:rFonts w:asciiTheme="minorBidi" w:hAnsiTheme="minorBidi"/>
+        </w:rPr>
+        <w:t xml:space="preserve">use statistics, compare the values between </w:t>
+      </w:r>
+      <w:r>
+        <w:rPr>
+          <w:rFonts w:asciiTheme="minorBidi" w:hAnsiTheme="minorBidi"/>
+        </w:rPr>
+        <w:t>each year</w:t>
+      </w:r>
+      <w:r>
+        <w:rPr>
+          <w:rFonts w:asciiTheme="minorBidi" w:hAnsiTheme="minorBidi"/>
+        </w:rPr>
+        <w:t>, statistically significant</w:t>
+      </w:r>
+    </w:p>
+    <w:p>
+      <w:pPr>
+        <w:spacing w:after="240" w:line="240" w:lineRule="auto"/>
+        <w:rPr>
+          <w:rFonts w:asciiTheme="minorBidi" w:hAnsiTheme="minorBidi"/>
+        </w:rPr>
+      </w:pPr>
+    </w:p>
+    <w:p>
+      <w:pPr>
+        <w:spacing w:after="240" w:line="240" w:lineRule="auto"/>
+        <w:rPr>
+          <w:rFonts w:asciiTheme="minorBidi" w:hAnsiTheme="minorBidi"/>
+        </w:rPr>
+      </w:pPr>
+      <w:r>
+        <w:rPr>
+          <w:rFonts w:asciiTheme="minorBidi" w:hAnsiTheme="minorBidi"/>
+        </w:rPr>
         <w:t>Figure 3, Number of unique mutations over time</w:t>
       </w:r>
     </w:p>
@@ -3300,7 +3516,6 @@
         <w:rPr>
           <w:rFonts w:asciiTheme="minorBidi" w:hAnsiTheme="minorBidi"/>
         </w:rPr>
-        <w:lastRenderedPageBreak/>
         <w:t>Number of novel mutations per day</w:t>
       </w:r>
     </w:p>
@@ -4284,6 +4499,7 @@
           <w:lang w:eastAsia="en-GB"/>
           <w14:ligatures w14:val="none"/>
         </w:rPr>
+        <w:lastRenderedPageBreak/>
         <w:t xml:space="preserve">Why is </w:t>
       </w:r>
       <w:r>
@@ -4294,12 +4510,10 @@
           <w:lang w:eastAsia="en-GB"/>
           <w14:ligatures w14:val="none"/>
         </w:rPr>
-        <w:t>there a syn mutation?</w:t>
-      </w:r>
-    </w:p>
-    <w:p>
-      <w:pPr>
-        <w:spacing w:after="540"/>
+        <w:t xml:space="preserve">there a </w:t>
+      </w:r>
+      <w:proofErr w:type="spellStart"/>
+      <w:r>
         <w:rPr>
           <w:rFonts w:asciiTheme="minorBidi" w:eastAsia="Times New Roman" w:hAnsiTheme="minorBidi"/>
           <w:color w:val="000000"/>
@@ -4307,7 +4521,9 @@
           <w:lang w:eastAsia="en-GB"/>
           <w14:ligatures w14:val="none"/>
         </w:rPr>
-      </w:pPr>
+        <w:t>syn</w:t>
+      </w:r>
+      <w:proofErr w:type="spellEnd"/>
       <w:r>
         <w:rPr>
           <w:rFonts w:asciiTheme="minorBidi" w:eastAsia="Times New Roman" w:hAnsiTheme="minorBidi"/>
@@ -4316,9 +4532,12 @@
           <w:lang w:eastAsia="en-GB"/>
           <w14:ligatures w14:val="none"/>
         </w:rPr>
-        <w:t>What is a synonymous mutation and what is nonsynon</w:t>
-      </w:r>
-      <w:r>
+        <w:t xml:space="preserve"> mutation?</w:t>
+      </w:r>
+    </w:p>
+    <w:p>
+      <w:pPr>
+        <w:spacing w:after="540"/>
         <w:rPr>
           <w:rFonts w:asciiTheme="minorBidi" w:eastAsia="Times New Roman" w:hAnsiTheme="minorBidi"/>
           <w:color w:val="000000"/>
@@ -4326,8 +4545,7 @@
           <w:lang w:eastAsia="en-GB"/>
           <w14:ligatures w14:val="none"/>
         </w:rPr>
-        <w:t>ymous mutation</w:t>
-      </w:r>
+      </w:pPr>
       <w:r>
         <w:rPr>
           <w:rFonts w:asciiTheme="minorBidi" w:eastAsia="Times New Roman" w:hAnsiTheme="minorBidi"/>
@@ -4336,6 +4554,26 @@
           <w:lang w:eastAsia="en-GB"/>
           <w14:ligatures w14:val="none"/>
         </w:rPr>
+        <w:t>What is a synonymous mutation and what is nonsynon</w:t>
+      </w:r>
+      <w:r>
+        <w:rPr>
+          <w:rFonts w:asciiTheme="minorBidi" w:eastAsia="Times New Roman" w:hAnsiTheme="minorBidi"/>
+          <w:color w:val="000000"/>
+          <w:kern w:val="0"/>
+          <w:lang w:eastAsia="en-GB"/>
+          <w14:ligatures w14:val="none"/>
+        </w:rPr>
+        <w:t>ymous mutation</w:t>
+      </w:r>
+      <w:r>
+        <w:rPr>
+          <w:rFonts w:asciiTheme="minorBidi" w:eastAsia="Times New Roman" w:hAnsiTheme="minorBidi"/>
+          <w:color w:val="000000"/>
+          <w:kern w:val="0"/>
+          <w:lang w:eastAsia="en-GB"/>
+          <w14:ligatures w14:val="none"/>
+        </w:rPr>
         <w:t>?</w:t>
       </w:r>
     </w:p>
@@ -4361,13 +4599,23 @@
         </w:rPr>
         <w:t xml:space="preserve">Non vs </w:t>
       </w:r>
-      <w:r>
-        <w:rPr>
-          <w:rFonts w:asciiTheme="minorBidi" w:hAnsiTheme="minorBidi"/>
-          <w:b/>
-          <w:bCs/>
-        </w:rPr>
-        <w:t>syn mutations</w:t>
+      <w:proofErr w:type="spellStart"/>
+      <w:r>
+        <w:rPr>
+          <w:rFonts w:asciiTheme="minorBidi" w:hAnsiTheme="minorBidi"/>
+          <w:b/>
+          <w:bCs/>
+        </w:rPr>
+        <w:t>syn</w:t>
+      </w:r>
+      <w:proofErr w:type="spellEnd"/>
+      <w:r>
+        <w:rPr>
+          <w:rFonts w:asciiTheme="minorBidi" w:hAnsiTheme="minorBidi"/>
+          <w:b/>
+          <w:bCs/>
+        </w:rPr>
+        <w:t xml:space="preserve"> mutations</w:t>
       </w:r>
     </w:p>
     <w:p>
@@ -4457,7 +4705,6 @@
           <w:b/>
           <w:bCs/>
         </w:rPr>
-        <w:lastRenderedPageBreak/>
         <w:t>Impact of mutations</w:t>
       </w:r>
     </w:p>
@@ -4983,7 +5230,6 @@
           <w:b/>
           <w:bCs/>
         </w:rPr>
-        <w:lastRenderedPageBreak/>
         <w:t>Any additional stuff used</w:t>
       </w:r>
     </w:p>
@@ -5020,8 +5266,19 @@
             <w:b/>
             <w:bCs/>
           </w:rPr>
-          <w:t>sha524/Spike_protein</w:t>
+          <w:t>sha524/</w:t>
         </w:r>
+        <w:proofErr w:type="spellStart"/>
+        <w:r>
+          <w:rPr>
+            <w:rStyle w:val="Hyperlink"/>
+            <w:rFonts w:asciiTheme="minorBidi" w:hAnsiTheme="minorBidi"/>
+            <w:b/>
+            <w:bCs/>
+          </w:rPr>
+          <w:t>Spike_protein</w:t>
+        </w:r>
+        <w:proofErr w:type="spellEnd"/>
       </w:hyperlink>
     </w:p>
     <w:p>
@@ -5389,7 +5646,15 @@
           <w:rFonts w:asciiTheme="minorBidi" w:hAnsiTheme="minorBidi"/>
           <w:noProof/>
         </w:rPr>
-        <w:t>. [Online]. Available at: https://www.nuffieldfoundation.org/wp-content/uploads/2022/02/A-generation-at-risk-rebalancing-education-in-the-post-pandemic-era-1.pdf [Accessed 9 February 2025].</w:t>
+        <w:t>. [Online]. Available at: https://www.nuffieldfoundation.org/wp-content/uploads/2022/02/A-</w:t>
+      </w:r>
+      <w:r>
+        <w:rPr>
+          <w:rFonts w:asciiTheme="minorBidi" w:hAnsiTheme="minorBidi"/>
+          <w:noProof/>
+        </w:rPr>
+        <w:lastRenderedPageBreak/>
+        <w:t>generation-at-risk-rebalancing-education-in-the-post-pandemic-era-1.pdf [Accessed 9 February 2025].</w:t>
       </w:r>
     </w:p>
     <w:p>
@@ -5506,7 +5771,6 @@
           <w:rFonts w:asciiTheme="minorBidi" w:hAnsiTheme="minorBidi"/>
           <w:noProof/>
         </w:rPr>
-        <w:lastRenderedPageBreak/>
         <w:t xml:space="preserve">Wang, R. et al. (2021). Analysis of SARS-CoV-2 mutations in the United States suggests presence of four substrains and novel variants. </w:t>
       </w:r>
       <w:r>

</xml_diff>

<commit_message>
Big commit, number of mutations and report work
</commit_message>
<xml_diff>
--- a/Report/Analysis of SARS-CoV-2 spike protein mutations in the UK.docx
+++ b/Report/Analysis of SARS-CoV-2 spike protein mutations in the UK.docx
@@ -748,21 +748,7 @@
         <w:rPr>
           <w:rFonts w:asciiTheme="minorBidi" w:hAnsiTheme="minorBidi"/>
         </w:rPr>
-        <w:t>avirus (</w:t>
-      </w:r>
-      <w:proofErr w:type="spellStart"/>
-      <w:r>
-        <w:rPr>
-          <w:rFonts w:asciiTheme="minorBidi" w:hAnsiTheme="minorBidi"/>
-        </w:rPr>
-        <w:t>CoVs</w:t>
-      </w:r>
-      <w:proofErr w:type="spellEnd"/>
-      <w:r>
-        <w:rPr>
-          <w:rFonts w:asciiTheme="minorBidi" w:hAnsiTheme="minorBidi"/>
-        </w:rPr>
-        <w:t>)</w:t>
+        <w:t>avirus (CoVs)</w:t>
       </w:r>
       <w:r>
         <w:rPr>
@@ -792,21 +778,7 @@
         <w:rPr>
           <w:rFonts w:asciiTheme="minorBidi" w:hAnsiTheme="minorBidi"/>
         </w:rPr>
-        <w:t xml:space="preserve"> coronaviruses (</w:t>
-      </w:r>
-      <w:proofErr w:type="spellStart"/>
-      <w:r>
-        <w:rPr>
-          <w:rFonts w:asciiTheme="minorBidi" w:hAnsiTheme="minorBidi"/>
-        </w:rPr>
-        <w:t>CoVs</w:t>
-      </w:r>
-      <w:proofErr w:type="spellEnd"/>
-      <w:r>
-        <w:rPr>
-          <w:rFonts w:asciiTheme="minorBidi" w:hAnsiTheme="minorBidi"/>
-        </w:rPr>
-        <w:t>), HCoV-229E and HCoV-OC4</w:t>
+        <w:t xml:space="preserve"> coronaviruses (CoVs), HCoV-229E and HCoV-OC4</w:t>
       </w:r>
       <w:r>
         <w:rPr>
@@ -945,21 +917,7 @@
         <w:rPr>
           <w:rFonts w:asciiTheme="minorBidi" w:hAnsiTheme="minorBidi"/>
         </w:rPr>
-        <w:t>-</w:t>
-      </w:r>
-      <w:proofErr w:type="spellStart"/>
-      <w:r>
-        <w:rPr>
-          <w:rFonts w:asciiTheme="minorBidi" w:hAnsiTheme="minorBidi"/>
-        </w:rPr>
-        <w:t>CoV</w:t>
-      </w:r>
-      <w:proofErr w:type="spellEnd"/>
-      <w:r>
-        <w:rPr>
-          <w:rFonts w:asciiTheme="minorBidi" w:hAnsiTheme="minorBidi"/>
-        </w:rPr>
-        <w:t xml:space="preserve">) and </w:t>
+        <w:t xml:space="preserve">-CoV) and </w:t>
       </w:r>
       <w:r>
         <w:rPr>
@@ -1123,21 +1081,7 @@
         <w:rPr>
           <w:rFonts w:asciiTheme="minorBidi" w:hAnsiTheme="minorBidi"/>
         </w:rPr>
-        <w:t>SARS-CoV-1, MERS-</w:t>
-      </w:r>
-      <w:proofErr w:type="spellStart"/>
-      <w:r>
-        <w:rPr>
-          <w:rFonts w:asciiTheme="minorBidi" w:hAnsiTheme="minorBidi"/>
-        </w:rPr>
-        <w:t>CoV</w:t>
-      </w:r>
-      <w:proofErr w:type="spellEnd"/>
-      <w:r>
-        <w:rPr>
-          <w:rFonts w:asciiTheme="minorBidi" w:hAnsiTheme="minorBidi"/>
-        </w:rPr>
-        <w:t xml:space="preserve"> and SARS-CoV-2 have emerged over the past 25 years</w:t>
+        <w:t>SARS-CoV-1, MERS-CoV and SARS-CoV-2 have emerged over the past 25 years</w:t>
       </w:r>
       <w:r>
         <w:rPr>
@@ -1359,21 +1303,7 @@
           <w:rFonts w:asciiTheme="minorBidi" w:hAnsiTheme="minorBidi"/>
         </w:rPr>
         <w:lastRenderedPageBreak/>
-        <w:t xml:space="preserve">Coronaviruses are of the order </w:t>
-      </w:r>
-      <w:proofErr w:type="spellStart"/>
-      <w:r>
-        <w:rPr>
-          <w:rFonts w:asciiTheme="minorBidi" w:hAnsiTheme="minorBidi"/>
-        </w:rPr>
-        <w:t>Nidovirales</w:t>
-      </w:r>
-      <w:proofErr w:type="spellEnd"/>
-      <w:r>
-        <w:rPr>
-          <w:rFonts w:asciiTheme="minorBidi" w:hAnsiTheme="minorBidi"/>
-        </w:rPr>
-        <w:t xml:space="preserve">, which is comprised of several families of related viruses </w:t>
+        <w:t xml:space="preserve">Coronaviruses are of the order Nidovirales, which is comprised of several families of related viruses </w:t>
       </w:r>
       <w:r>
         <w:rPr>
@@ -1418,19 +1348,11 @@
         </w:rPr>
         <w:t xml:space="preserve"> </w:t>
       </w:r>
-      <w:proofErr w:type="spellStart"/>
-      <w:r>
-        <w:rPr>
-          <w:rFonts w:asciiTheme="minorBidi" w:hAnsiTheme="minorBidi"/>
-        </w:rPr>
-        <w:t>CoVs</w:t>
-      </w:r>
-      <w:proofErr w:type="spellEnd"/>
-      <w:r>
-        <w:rPr>
-          <w:rFonts w:asciiTheme="minorBidi" w:hAnsiTheme="minorBidi"/>
-        </w:rPr>
-        <w:t xml:space="preserve"> are </w:t>
+      <w:r>
+        <w:rPr>
+          <w:rFonts w:asciiTheme="minorBidi" w:hAnsiTheme="minorBidi"/>
+        </w:rPr>
+        <w:t xml:space="preserve">CoVs are </w:t>
       </w:r>
       <w:r>
         <w:rPr>
@@ -1515,16 +1437,8 @@
         <w:rPr>
           <w:rFonts w:asciiTheme="minorBidi" w:hAnsiTheme="minorBidi"/>
         </w:rPr>
-        <w:t xml:space="preserve"> </w:t>
-      </w:r>
-      <w:proofErr w:type="spellStart"/>
-      <w:r>
-        <w:rPr>
-          <w:rFonts w:asciiTheme="minorBidi" w:hAnsiTheme="minorBidi"/>
-        </w:rPr>
-        <w:t>CoVs</w:t>
-      </w:r>
-      <w:proofErr w:type="spellEnd"/>
+        <w:t xml:space="preserve"> CoVs</w:t>
+      </w:r>
       <w:r>
         <w:rPr>
           <w:rFonts w:asciiTheme="minorBidi" w:hAnsiTheme="minorBidi"/>
@@ -2635,25 +2549,7 @@
           <w:b/>
           <w:bCs/>
         </w:rPr>
-        <w:t xml:space="preserve">Identify and characterise common spike mutations + non vs </w:t>
-      </w:r>
-      <w:proofErr w:type="spellStart"/>
-      <w:r>
-        <w:rPr>
-          <w:rFonts w:asciiTheme="minorBidi" w:hAnsiTheme="minorBidi"/>
-          <w:b/>
-          <w:bCs/>
-        </w:rPr>
-        <w:t>syn</w:t>
-      </w:r>
-      <w:proofErr w:type="spellEnd"/>
-      <w:r>
-        <w:rPr>
-          <w:rFonts w:asciiTheme="minorBidi" w:hAnsiTheme="minorBidi"/>
-          <w:b/>
-          <w:bCs/>
-        </w:rPr>
-        <w:t xml:space="preserve"> mutations</w:t>
+        <w:t>Identify and characterise common spike mutations + non vs syn mutations</w:t>
       </w:r>
     </w:p>
     <w:p>
@@ -2804,30 +2700,14 @@
         <w:rPr>
           <w:rFonts w:asciiTheme="minorBidi" w:hAnsiTheme="minorBidi"/>
         </w:rPr>
-        <w:t xml:space="preserve">, including the </w:t>
-      </w:r>
-      <w:proofErr w:type="spellStart"/>
-      <w:r>
-        <w:rPr>
-          <w:rFonts w:asciiTheme="minorBidi" w:hAnsiTheme="minorBidi"/>
-        </w:rPr>
-        <w:t>tidyverse</w:t>
-      </w:r>
-      <w:proofErr w:type="spellEnd"/>
-      <w:r>
-        <w:rPr>
-          <w:rFonts w:asciiTheme="minorBidi" w:hAnsiTheme="minorBidi"/>
-        </w:rPr>
-        <w:t xml:space="preserve"> and </w:t>
-      </w:r>
-      <w:proofErr w:type="spellStart"/>
-      <w:r>
-        <w:rPr>
-          <w:rFonts w:asciiTheme="minorBidi" w:hAnsiTheme="minorBidi"/>
-        </w:rPr>
-        <w:t>ggplot</w:t>
-      </w:r>
-      <w:proofErr w:type="spellEnd"/>
+        <w:t>, including the tidyverse</w:t>
+      </w:r>
+      <w:r>
+        <w:rPr>
+          <w:rFonts w:asciiTheme="minorBidi" w:hAnsiTheme="minorBidi"/>
+        </w:rPr>
+        <w:t xml:space="preserve"> and ggplot</w:t>
+      </w:r>
       <w:r>
         <w:rPr>
           <w:rFonts w:asciiTheme="minorBidi" w:hAnsiTheme="minorBidi"/>
@@ -3327,14 +3207,6 @@
           <w:rFonts w:asciiTheme="minorBidi" w:hAnsiTheme="minorBidi"/>
         </w:rPr>
       </w:pPr>
-    </w:p>
-    <w:p>
-      <w:pPr>
-        <w:spacing w:after="240" w:line="240" w:lineRule="auto"/>
-        <w:rPr>
-          <w:rFonts w:asciiTheme="minorBidi" w:hAnsiTheme="minorBidi"/>
-        </w:rPr>
-      </w:pPr>
       <w:r>
         <w:rPr>
           <w:rFonts w:asciiTheme="minorBidi" w:hAnsiTheme="minorBidi"/>
@@ -3353,60 +3225,320 @@
         </w:rPr>
         <w:t>sequencing activity</w:t>
       </w:r>
-    </w:p>
-    <w:p>
-      <w:pPr>
-        <w:spacing w:after="240" w:line="240" w:lineRule="auto"/>
-        <w:rPr>
-          <w:rFonts w:asciiTheme="minorBidi" w:hAnsiTheme="minorBidi"/>
-        </w:rPr>
-      </w:pPr>
-      <w:r>
-        <w:rPr>
-          <w:rFonts w:asciiTheme="minorBidi" w:hAnsiTheme="minorBidi"/>
-        </w:rPr>
-        <w:t>Figure 2, Number of mutations</w:t>
-      </w:r>
-      <w:r>
-        <w:rPr>
-          <w:rFonts w:asciiTheme="minorBidi" w:hAnsiTheme="minorBidi"/>
-        </w:rPr>
-        <w:t xml:space="preserve"> per sequence</w:t>
-      </w:r>
-      <w:r>
-        <w:rPr>
-          <w:rFonts w:asciiTheme="minorBidi" w:hAnsiTheme="minorBidi"/>
-        </w:rPr>
-        <w:t xml:space="preserve"> over time</w:t>
-      </w:r>
-    </w:p>
-    <w:p>
-      <w:pPr>
-        <w:spacing w:after="240" w:line="240" w:lineRule="auto"/>
-        <w:rPr>
-          <w:rFonts w:asciiTheme="minorBidi" w:hAnsiTheme="minorBidi"/>
-        </w:rPr>
-      </w:pPr>
-      <w:r>
-        <w:rPr>
-          <w:rFonts w:asciiTheme="minorBidi" w:hAnsiTheme="minorBidi"/>
-        </w:rPr>
-        <w:t>Violin plot</w:t>
-      </w:r>
-    </w:p>
-    <w:p>
-      <w:pPr>
-        <w:spacing w:after="240" w:line="240" w:lineRule="auto"/>
-        <w:rPr>
-          <w:rFonts w:asciiTheme="minorBidi" w:hAnsiTheme="minorBidi"/>
-        </w:rPr>
-      </w:pPr>
+      <w:r>
+        <w:rPr>
+          <w:rFonts w:asciiTheme="minorBidi" w:hAnsiTheme="minorBidi"/>
+        </w:rPr>
+        <w:t xml:space="preserve">, </w:t>
+      </w:r>
+      <w:r>
+        <w:rPr>
+          <w:rFonts w:asciiTheme="minorBidi" w:hAnsiTheme="minorBidi"/>
+        </w:rPr>
+        <w:t xml:space="preserve">the general trends </w:t>
+      </w:r>
+      <w:r>
+        <w:rPr>
+          <w:rFonts w:asciiTheme="minorBidi" w:hAnsiTheme="minorBidi"/>
+        </w:rPr>
+        <w:t xml:space="preserve">linked around </w:t>
+      </w:r>
+      <w:r>
+        <w:rPr>
+          <w:rFonts w:asciiTheme="minorBidi" w:hAnsiTheme="minorBidi"/>
+        </w:rPr>
+        <w:t>the mutations</w:t>
+      </w:r>
+      <w:r>
+        <w:rPr>
+          <w:rFonts w:asciiTheme="minorBidi" w:hAnsiTheme="minorBidi"/>
+        </w:rPr>
+        <w:t xml:space="preserve"> </w:t>
+      </w:r>
+      <w:r>
+        <w:rPr>
+          <w:rFonts w:asciiTheme="minorBidi" w:hAnsiTheme="minorBidi"/>
+        </w:rPr>
+        <w:t>were also investigated.</w:t>
+      </w:r>
+      <w:r>
+        <w:rPr>
+          <w:rFonts w:asciiTheme="minorBidi" w:hAnsiTheme="minorBidi"/>
+        </w:rPr>
+        <w:t xml:space="preserve"> The </w:t>
+      </w:r>
+      <w:r>
+        <w:rPr>
+          <w:rFonts w:asciiTheme="minorBidi" w:hAnsiTheme="minorBidi"/>
+        </w:rPr>
+        <w:t xml:space="preserve">violin plot in Figure 2 </w:t>
+      </w:r>
+      <w:r>
+        <w:rPr>
+          <w:rFonts w:asciiTheme="minorBidi" w:hAnsiTheme="minorBidi"/>
+        </w:rPr>
+        <w:t>shows the distribution of the number of mutations per sequence</w:t>
+      </w:r>
+      <w:r>
+        <w:rPr>
+          <w:rFonts w:asciiTheme="minorBidi" w:hAnsiTheme="minorBidi"/>
+        </w:rPr>
+        <w:t xml:space="preserve"> over</w:t>
+      </w:r>
+      <w:r>
+        <w:rPr>
+          <w:rFonts w:asciiTheme="minorBidi" w:hAnsiTheme="minorBidi"/>
+        </w:rPr>
+        <w:t xml:space="preserve"> time</w:t>
+      </w:r>
+      <w:r>
+        <w:rPr>
+          <w:rFonts w:asciiTheme="minorBidi" w:hAnsiTheme="minorBidi"/>
+        </w:rPr>
+        <w:t xml:space="preserve"> (grouped by year, 2020 – 2024)</w:t>
+      </w:r>
+      <w:r>
+        <w:rPr>
+          <w:rFonts w:asciiTheme="minorBidi" w:hAnsiTheme="minorBidi"/>
+        </w:rPr>
+        <w:t xml:space="preserve">. </w:t>
+      </w:r>
+      <w:r>
+        <w:rPr>
+          <w:rFonts w:asciiTheme="minorBidi" w:hAnsiTheme="minorBidi"/>
+        </w:rPr>
+        <w:t xml:space="preserve">A violin </w:t>
+      </w:r>
+      <w:r>
+        <w:rPr>
+          <w:rFonts w:asciiTheme="minorBidi" w:hAnsiTheme="minorBidi"/>
+        </w:rPr>
+        <w:t xml:space="preserve">plot </w:t>
+      </w:r>
+      <w:r>
+        <w:rPr>
+          <w:rFonts w:asciiTheme="minorBidi" w:hAnsiTheme="minorBidi"/>
+        </w:rPr>
+        <w:t xml:space="preserve">helps to illustrate the overall shape </w:t>
+      </w:r>
+      <w:r>
+        <w:rPr>
+          <w:rFonts w:asciiTheme="minorBidi" w:hAnsiTheme="minorBidi"/>
+        </w:rPr>
+        <w:t xml:space="preserve">of the data </w:t>
+      </w:r>
+      <w:r>
+        <w:rPr>
+          <w:rFonts w:asciiTheme="minorBidi" w:hAnsiTheme="minorBidi"/>
+        </w:rPr>
+        <w:t xml:space="preserve">and identify the variation </w:t>
+      </w:r>
+      <w:r>
+        <w:rPr>
+          <w:rFonts w:asciiTheme="minorBidi" w:hAnsiTheme="minorBidi"/>
+        </w:rPr>
+        <w:t>that exists within this dataset.</w:t>
+      </w:r>
+      <w:r>
+        <w:rPr>
+          <w:rFonts w:asciiTheme="minorBidi" w:hAnsiTheme="minorBidi"/>
+        </w:rPr>
+        <w:t xml:space="preserve"> </w:t>
+      </w:r>
+      <w:r>
+        <w:rPr>
+          <w:rFonts w:asciiTheme="minorBidi" w:hAnsiTheme="minorBidi"/>
+        </w:rPr>
+        <w:t xml:space="preserve">The shape of the violin can be interpreted </w:t>
+      </w:r>
+      <w:r>
+        <w:rPr>
+          <w:rFonts w:asciiTheme="minorBidi" w:hAnsiTheme="minorBidi"/>
+        </w:rPr>
+        <w:t>in that the wider sections</w:t>
+      </w:r>
+      <w:r>
+        <w:rPr>
+          <w:rFonts w:asciiTheme="minorBidi" w:hAnsiTheme="minorBidi"/>
+        </w:rPr>
+        <w:t xml:space="preserve"> </w:t>
+      </w:r>
+      <w:r>
+        <w:rPr>
+          <w:rFonts w:asciiTheme="minorBidi" w:hAnsiTheme="minorBidi"/>
+        </w:rPr>
+        <w:t xml:space="preserve">indicate </w:t>
+      </w:r>
+      <w:r>
+        <w:rPr>
+          <w:rFonts w:asciiTheme="minorBidi" w:hAnsiTheme="minorBidi"/>
+        </w:rPr>
+        <w:t xml:space="preserve">more observations </w:t>
+      </w:r>
+      <w:r>
+        <w:rPr>
+          <w:rFonts w:asciiTheme="minorBidi" w:hAnsiTheme="minorBidi"/>
+        </w:rPr>
+        <w:t xml:space="preserve">and the </w:t>
+      </w:r>
+      <w:r>
+        <w:rPr>
+          <w:rFonts w:asciiTheme="minorBidi" w:hAnsiTheme="minorBidi"/>
+        </w:rPr>
+        <w:t xml:space="preserve">narrow sections represent </w:t>
+      </w:r>
+      <w:r>
+        <w:rPr>
+          <w:rFonts w:asciiTheme="minorBidi" w:hAnsiTheme="minorBidi"/>
+        </w:rPr>
+        <w:t>fewer observations</w:t>
+      </w:r>
+      <w:r>
+        <w:rPr>
+          <w:rFonts w:asciiTheme="minorBidi" w:hAnsiTheme="minorBidi"/>
+        </w:rPr>
+        <w:t>.</w:t>
+      </w:r>
+      <w:r>
+        <w:rPr>
+          <w:rFonts w:asciiTheme="minorBidi" w:hAnsiTheme="minorBidi"/>
+        </w:rPr>
+        <w:t xml:space="preserve"> </w:t>
+      </w:r>
+      <w:r>
+        <w:rPr>
+          <w:rFonts w:asciiTheme="minorBidi" w:hAnsiTheme="minorBidi"/>
+        </w:rPr>
+        <w:t>Th</w:t>
+      </w:r>
+      <w:r>
+        <w:rPr>
+          <w:rFonts w:asciiTheme="minorBidi" w:hAnsiTheme="minorBidi"/>
+        </w:rPr>
+        <w:t xml:space="preserve">e median number of mutations per sequence increases from 2020 </w:t>
+      </w:r>
+      <w:r>
+        <w:rPr>
+          <w:rFonts w:asciiTheme="minorBidi" w:hAnsiTheme="minorBidi"/>
+        </w:rPr>
+        <w:t>–</w:t>
+      </w:r>
+      <w:r>
+        <w:rPr>
+          <w:rFonts w:asciiTheme="minorBidi" w:hAnsiTheme="minorBidi"/>
+        </w:rPr>
+        <w:t xml:space="preserve"> 2024</w:t>
+      </w:r>
+      <w:r>
+        <w:rPr>
+          <w:rFonts w:asciiTheme="minorBidi" w:hAnsiTheme="minorBidi"/>
+        </w:rPr>
+        <w:t xml:space="preserve">, implies that </w:t>
+      </w:r>
+      <w:r>
+        <w:rPr>
+          <w:rFonts w:asciiTheme="minorBidi" w:hAnsiTheme="minorBidi"/>
+        </w:rPr>
+        <w:t>as time progresses the sequences accumulate more mutat</w:t>
+      </w:r>
+      <w:r>
+        <w:rPr>
+          <w:rFonts w:asciiTheme="minorBidi" w:hAnsiTheme="minorBidi"/>
+        </w:rPr>
+        <w:t>ions.</w:t>
+      </w:r>
+      <w:r>
+        <w:rPr>
+          <w:rFonts w:asciiTheme="minorBidi" w:hAnsiTheme="minorBidi"/>
+        </w:rPr>
+        <w:t xml:space="preserve"> </w:t>
+      </w:r>
+      <w:r>
+        <w:rPr>
+          <w:rFonts w:asciiTheme="minorBidi" w:hAnsiTheme="minorBidi"/>
+        </w:rPr>
+        <w:t>Variance also increases across the years</w:t>
+      </w:r>
+      <w:r>
+        <w:rPr>
+          <w:rFonts w:asciiTheme="minorBidi" w:hAnsiTheme="minorBidi"/>
+        </w:rPr>
+        <w:t xml:space="preserve">, with 2024 </w:t>
+      </w:r>
       <w:r>
         <w:rPr>
           <w:rFonts w:asciiTheme="minorBidi" w:hAnsiTheme="minorBidi"/>
         </w:rPr>
         <w:lastRenderedPageBreak/>
-        <w:t>The number of mutations per sequence increases over time</w:t>
+        <w:t>ha</w:t>
+      </w:r>
+      <w:r>
+        <w:rPr>
+          <w:rFonts w:asciiTheme="minorBidi" w:hAnsiTheme="minorBidi"/>
+        </w:rPr>
+        <w:t>ving the highest variance, 25.4.</w:t>
+      </w:r>
+      <w:r>
+        <w:rPr>
+          <w:rFonts w:asciiTheme="minorBidi" w:hAnsiTheme="minorBidi"/>
+        </w:rPr>
+        <w:t xml:space="preserve"> </w:t>
+      </w:r>
+      <w:r>
+        <w:rPr>
+          <w:rFonts w:asciiTheme="minorBidi" w:hAnsiTheme="minorBidi"/>
+        </w:rPr>
+        <w:t xml:space="preserve">In 2020 and 2021, </w:t>
+      </w:r>
+      <w:r>
+        <w:rPr>
+          <w:rFonts w:asciiTheme="minorBidi" w:hAnsiTheme="minorBidi"/>
+        </w:rPr>
+        <w:t xml:space="preserve">a number of </w:t>
+      </w:r>
+      <w:r>
+        <w:rPr>
+          <w:rFonts w:asciiTheme="minorBidi" w:hAnsiTheme="minorBidi"/>
+        </w:rPr>
+        <w:t>sequences had high mutation counts</w:t>
+      </w:r>
+      <w:r>
+        <w:rPr>
+          <w:rFonts w:asciiTheme="minorBidi" w:hAnsiTheme="minorBidi"/>
+        </w:rPr>
+        <w:t xml:space="preserve">, </w:t>
+      </w:r>
+      <w:r>
+        <w:rPr>
+          <w:rFonts w:asciiTheme="minorBidi" w:hAnsiTheme="minorBidi"/>
+        </w:rPr>
+        <w:t>however, by 2024, the distribution had stabil</w:t>
+      </w:r>
+      <w:r>
+        <w:rPr>
+          <w:rFonts w:asciiTheme="minorBidi" w:hAnsiTheme="minorBidi"/>
+        </w:rPr>
+        <w:t>ised and the data is less dispersed</w:t>
+      </w:r>
+    </w:p>
+    <w:p>
+      <w:pPr>
+        <w:spacing w:after="240" w:line="240" w:lineRule="auto"/>
+        <w:rPr>
+          <w:rFonts w:asciiTheme="minorBidi" w:hAnsiTheme="minorBidi"/>
+        </w:rPr>
+      </w:pPr>
+      <w:r>
+        <w:rPr>
+          <w:rFonts w:asciiTheme="minorBidi" w:hAnsiTheme="minorBidi"/>
+        </w:rPr>
+        <w:t>T</w:t>
+      </w:r>
+      <w:r>
+        <w:rPr>
+          <w:rFonts w:asciiTheme="minorBidi" w:hAnsiTheme="minorBidi"/>
+        </w:rPr>
+        <w:t>he number of mutations per sequence increases over time</w:t>
       </w:r>
     </w:p>
     <w:p>
@@ -3448,6 +3580,34 @@
         <w:rPr>
           <w:rFonts w:asciiTheme="minorBidi" w:hAnsiTheme="minorBidi"/>
         </w:rPr>
+        <w:t>Use correlation</w:t>
+      </w:r>
+    </w:p>
+    <w:p>
+      <w:pPr>
+        <w:spacing w:after="240" w:line="240" w:lineRule="auto"/>
+        <w:rPr>
+          <w:rFonts w:asciiTheme="minorBidi" w:hAnsiTheme="minorBidi"/>
+        </w:rPr>
+      </w:pPr>
+      <w:r>
+        <w:rPr>
+          <w:rFonts w:asciiTheme="minorBidi" w:hAnsiTheme="minorBidi"/>
+        </w:rPr>
+        <w:t>Variation</w:t>
+      </w:r>
+    </w:p>
+    <w:p>
+      <w:pPr>
+        <w:spacing w:after="240" w:line="240" w:lineRule="auto"/>
+        <w:rPr>
+          <w:rFonts w:asciiTheme="minorBidi" w:hAnsiTheme="minorBidi"/>
+        </w:rPr>
+      </w:pPr>
+      <w:r>
+        <w:rPr>
+          <w:rFonts w:asciiTheme="minorBidi" w:hAnsiTheme="minorBidi"/>
+        </w:rPr>
         <w:t>Does a later sample date result in a sequence with more mutations?</w:t>
       </w:r>
     </w:p>
@@ -3468,7 +3628,54 @@
         <w:rPr>
           <w:rFonts w:asciiTheme="minorBidi" w:hAnsiTheme="minorBidi"/>
         </w:rPr>
-        <w:t xml:space="preserve">use statistics, compare the values between </w:t>
+        <w:t>use statistics, compare the</w:t>
+      </w:r>
+      <w:r>
+        <w:rPr>
+          <w:rFonts w:asciiTheme="minorBidi" w:hAnsiTheme="minorBidi"/>
+          <w:noProof/>
+        </w:rPr>
+        <w:drawing>
+          <wp:inline distT="0" distB="0" distL="0" distR="0" wp14:anchorId="7A5FDBB7" wp14:editId="5CCBEB3D">
+            <wp:extent cx="5731510" cy="3303270"/>
+            <wp:effectExtent l="0" t="0" r="2540" b="0"/>
+            <wp:docPr id="1129680735" name="Picture 1" descr="A graph of different colored squares&#10;&#10;AI-generated content may be incorrect."/>
+            <wp:cNvGraphicFramePr>
+              <a:graphicFrameLocks xmlns:a="http://schemas.openxmlformats.org/drawingml/2006/main" noChangeAspect="1"/>
+            </wp:cNvGraphicFramePr>
+            <a:graphic xmlns:a="http://schemas.openxmlformats.org/drawingml/2006/main">
+              <a:graphicData uri="http://schemas.openxmlformats.org/drawingml/2006/picture">
+                <pic:pic xmlns:pic="http://schemas.openxmlformats.org/drawingml/2006/picture">
+                  <pic:nvPicPr>
+                    <pic:cNvPr id="1129680735" name="Picture 1" descr="A graph of different colored squares&#10;&#10;AI-generated content may be incorrect."/>
+                    <pic:cNvPicPr/>
+                  </pic:nvPicPr>
+                  <pic:blipFill>
+                    <a:blip r:embed="rId7"/>
+                    <a:stretch>
+                      <a:fillRect/>
+                    </a:stretch>
+                  </pic:blipFill>
+                  <pic:spPr>
+                    <a:xfrm>
+                      <a:off x="0" y="0"/>
+                      <a:ext cx="5731510" cy="3303270"/>
+                    </a:xfrm>
+                    <a:prstGeom prst="rect">
+                      <a:avLst/>
+                    </a:prstGeom>
+                  </pic:spPr>
+                </pic:pic>
+              </a:graphicData>
+            </a:graphic>
+          </wp:inline>
+        </w:drawing>
+      </w:r>
+      <w:r>
+        <w:rPr>
+          <w:rFonts w:asciiTheme="minorBidi" w:hAnsiTheme="minorBidi"/>
+        </w:rPr>
+        <w:t xml:space="preserve"> values between </w:t>
       </w:r>
       <w:r>
         <w:rPr>
@@ -3635,6 +3842,7 @@
           <w:b/>
           <w:bCs/>
         </w:rPr>
+        <w:lastRenderedPageBreak/>
         <w:t xml:space="preserve">Map visualising </w:t>
       </w:r>
       <w:r>
@@ -4499,7 +4707,6 @@
           <w:lang w:eastAsia="en-GB"/>
           <w14:ligatures w14:val="none"/>
         </w:rPr>
-        <w:lastRenderedPageBreak/>
         <w:t xml:space="preserve">Why is </w:t>
       </w:r>
       <w:r>
@@ -4510,10 +4717,12 @@
           <w:lang w:eastAsia="en-GB"/>
           <w14:ligatures w14:val="none"/>
         </w:rPr>
-        <w:t xml:space="preserve">there a </w:t>
-      </w:r>
-      <w:proofErr w:type="spellStart"/>
-      <w:r>
+        <w:t>there a syn mutation?</w:t>
+      </w:r>
+    </w:p>
+    <w:p>
+      <w:pPr>
+        <w:spacing w:after="540"/>
         <w:rPr>
           <w:rFonts w:asciiTheme="minorBidi" w:eastAsia="Times New Roman" w:hAnsiTheme="minorBidi"/>
           <w:color w:val="000000"/>
@@ -4521,9 +4730,7 @@
           <w:lang w:eastAsia="en-GB"/>
           <w14:ligatures w14:val="none"/>
         </w:rPr>
-        <w:t>syn</w:t>
-      </w:r>
-      <w:proofErr w:type="spellEnd"/>
+      </w:pPr>
       <w:r>
         <w:rPr>
           <w:rFonts w:asciiTheme="minorBidi" w:eastAsia="Times New Roman" w:hAnsiTheme="minorBidi"/>
@@ -4532,12 +4739,9 @@
           <w:lang w:eastAsia="en-GB"/>
           <w14:ligatures w14:val="none"/>
         </w:rPr>
-        <w:t xml:space="preserve"> mutation?</w:t>
-      </w:r>
-    </w:p>
-    <w:p>
-      <w:pPr>
-        <w:spacing w:after="540"/>
+        <w:t>What is a synonymous mutation and what is nonsynon</w:t>
+      </w:r>
+      <w:r>
         <w:rPr>
           <w:rFonts w:asciiTheme="minorBidi" w:eastAsia="Times New Roman" w:hAnsiTheme="minorBidi"/>
           <w:color w:val="000000"/>
@@ -4545,7 +4749,8 @@
           <w:lang w:eastAsia="en-GB"/>
           <w14:ligatures w14:val="none"/>
         </w:rPr>
-      </w:pPr>
+        <w:t>ymous mutation</w:t>
+      </w:r>
       <w:r>
         <w:rPr>
           <w:rFonts w:asciiTheme="minorBidi" w:eastAsia="Times New Roman" w:hAnsiTheme="minorBidi"/>
@@ -4554,26 +4759,6 @@
           <w:lang w:eastAsia="en-GB"/>
           <w14:ligatures w14:val="none"/>
         </w:rPr>
-        <w:t>What is a synonymous mutation and what is nonsynon</w:t>
-      </w:r>
-      <w:r>
-        <w:rPr>
-          <w:rFonts w:asciiTheme="minorBidi" w:eastAsia="Times New Roman" w:hAnsiTheme="minorBidi"/>
-          <w:color w:val="000000"/>
-          <w:kern w:val="0"/>
-          <w:lang w:eastAsia="en-GB"/>
-          <w14:ligatures w14:val="none"/>
-        </w:rPr>
-        <w:t>ymous mutation</w:t>
-      </w:r>
-      <w:r>
-        <w:rPr>
-          <w:rFonts w:asciiTheme="minorBidi" w:eastAsia="Times New Roman" w:hAnsiTheme="minorBidi"/>
-          <w:color w:val="000000"/>
-          <w:kern w:val="0"/>
-          <w:lang w:eastAsia="en-GB"/>
-          <w14:ligatures w14:val="none"/>
-        </w:rPr>
         <w:t>?</w:t>
       </w:r>
     </w:p>
@@ -4599,23 +4784,13 @@
         </w:rPr>
         <w:t xml:space="preserve">Non vs </w:t>
       </w:r>
-      <w:proofErr w:type="spellStart"/>
-      <w:r>
-        <w:rPr>
-          <w:rFonts w:asciiTheme="minorBidi" w:hAnsiTheme="minorBidi"/>
-          <w:b/>
-          <w:bCs/>
-        </w:rPr>
-        <w:t>syn</w:t>
-      </w:r>
-      <w:proofErr w:type="spellEnd"/>
-      <w:r>
-        <w:rPr>
-          <w:rFonts w:asciiTheme="minorBidi" w:hAnsiTheme="minorBidi"/>
-          <w:b/>
-          <w:bCs/>
-        </w:rPr>
-        <w:t xml:space="preserve"> mutations</w:t>
+      <w:r>
+        <w:rPr>
+          <w:rFonts w:asciiTheme="minorBidi" w:hAnsiTheme="minorBidi"/>
+          <w:b/>
+          <w:bCs/>
+        </w:rPr>
+        <w:t>syn mutations</w:t>
       </w:r>
     </w:p>
     <w:p>
@@ -5258,7 +5433,7 @@
         </w:rPr>
         <w:t xml:space="preserve">: </w:t>
       </w:r>
-      <w:hyperlink r:id="rId7" w:history="1">
+      <w:hyperlink r:id="rId8" w:history="1">
         <w:r>
           <w:rPr>
             <w:rStyle w:val="Hyperlink"/>
@@ -5266,19 +5441,8 @@
             <w:b/>
             <w:bCs/>
           </w:rPr>
-          <w:t>sha524/</w:t>
+          <w:t>sha524/Spike_protein</w:t>
         </w:r>
-        <w:proofErr w:type="spellStart"/>
-        <w:r>
-          <w:rPr>
-            <w:rStyle w:val="Hyperlink"/>
-            <w:rFonts w:asciiTheme="minorBidi" w:hAnsiTheme="minorBidi"/>
-            <w:b/>
-            <w:bCs/>
-          </w:rPr>
-          <w:t>Spike_protein</w:t>
-        </w:r>
-        <w:proofErr w:type="spellEnd"/>
       </w:hyperlink>
     </w:p>
     <w:p>
@@ -5333,6 +5497,7 @@
         <w:rPr>
           <w:rFonts w:asciiTheme="minorBidi" w:hAnsiTheme="minorBidi"/>
         </w:rPr>
+        <w:lastRenderedPageBreak/>
         <w:fldChar w:fldCharType="begin" w:fldLock="1"/>
       </w:r>
       <w:r>
@@ -5646,15 +5811,7 @@
           <w:rFonts w:asciiTheme="minorBidi" w:hAnsiTheme="minorBidi"/>
           <w:noProof/>
         </w:rPr>
-        <w:t>. [Online]. Available at: https://www.nuffieldfoundation.org/wp-content/uploads/2022/02/A-</w:t>
-      </w:r>
-      <w:r>
-        <w:rPr>
-          <w:rFonts w:asciiTheme="minorBidi" w:hAnsiTheme="minorBidi"/>
-          <w:noProof/>
-        </w:rPr>
-        <w:lastRenderedPageBreak/>
-        <w:t>generation-at-risk-rebalancing-education-in-the-post-pandemic-era-1.pdf [Accessed 9 February 2025].</w:t>
+        <w:t>. [Online]. Available at: https://www.nuffieldfoundation.org/wp-content/uploads/2022/02/A-generation-at-risk-rebalancing-education-in-the-post-pandemic-era-1.pdf [Accessed 9 February 2025].</w:t>
       </w:r>
     </w:p>
     <w:p>

</xml_diff>

<commit_message>
Mutations and report work
</commit_message>
<xml_diff>
--- a/Report/Analysis of SARS-CoV-2 spike protein mutations in the UK.docx
+++ b/Report/Analysis of SARS-CoV-2 spike protein mutations in the UK.docx
@@ -748,7 +748,21 @@
         <w:rPr>
           <w:rFonts w:asciiTheme="minorBidi" w:hAnsiTheme="minorBidi"/>
         </w:rPr>
-        <w:t>avirus (CoVs)</w:t>
+        <w:t>avirus (</w:t>
+      </w:r>
+      <w:proofErr w:type="spellStart"/>
+      <w:r>
+        <w:rPr>
+          <w:rFonts w:asciiTheme="minorBidi" w:hAnsiTheme="minorBidi"/>
+        </w:rPr>
+        <w:t>CoVs</w:t>
+      </w:r>
+      <w:proofErr w:type="spellEnd"/>
+      <w:r>
+        <w:rPr>
+          <w:rFonts w:asciiTheme="minorBidi" w:hAnsiTheme="minorBidi"/>
+        </w:rPr>
+        <w:t>)</w:t>
       </w:r>
       <w:r>
         <w:rPr>
@@ -778,7 +792,21 @@
         <w:rPr>
           <w:rFonts w:asciiTheme="minorBidi" w:hAnsiTheme="minorBidi"/>
         </w:rPr>
-        <w:t xml:space="preserve"> coronaviruses (CoVs), HCoV-229E and HCoV-OC4</w:t>
+        <w:t xml:space="preserve"> coronaviruses (</w:t>
+      </w:r>
+      <w:proofErr w:type="spellStart"/>
+      <w:r>
+        <w:rPr>
+          <w:rFonts w:asciiTheme="minorBidi" w:hAnsiTheme="minorBidi"/>
+        </w:rPr>
+        <w:t>CoVs</w:t>
+      </w:r>
+      <w:proofErr w:type="spellEnd"/>
+      <w:r>
+        <w:rPr>
+          <w:rFonts w:asciiTheme="minorBidi" w:hAnsiTheme="minorBidi"/>
+        </w:rPr>
+        <w:t>), HCoV-229E and HCoV-OC4</w:t>
       </w:r>
       <w:r>
         <w:rPr>
@@ -917,7 +945,21 @@
         <w:rPr>
           <w:rFonts w:asciiTheme="minorBidi" w:hAnsiTheme="minorBidi"/>
         </w:rPr>
-        <w:t xml:space="preserve">-CoV) and </w:t>
+        <w:t>-</w:t>
+      </w:r>
+      <w:proofErr w:type="spellStart"/>
+      <w:r>
+        <w:rPr>
+          <w:rFonts w:asciiTheme="minorBidi" w:hAnsiTheme="minorBidi"/>
+        </w:rPr>
+        <w:t>CoV</w:t>
+      </w:r>
+      <w:proofErr w:type="spellEnd"/>
+      <w:r>
+        <w:rPr>
+          <w:rFonts w:asciiTheme="minorBidi" w:hAnsiTheme="minorBidi"/>
+        </w:rPr>
+        <w:t xml:space="preserve">) and </w:t>
       </w:r>
       <w:r>
         <w:rPr>
@@ -1081,7 +1123,21 @@
         <w:rPr>
           <w:rFonts w:asciiTheme="minorBidi" w:hAnsiTheme="minorBidi"/>
         </w:rPr>
-        <w:t>SARS-CoV-1, MERS-CoV and SARS-CoV-2 have emerged over the past 25 years</w:t>
+        <w:t>SARS-CoV-1, MERS-</w:t>
+      </w:r>
+      <w:proofErr w:type="spellStart"/>
+      <w:r>
+        <w:rPr>
+          <w:rFonts w:asciiTheme="minorBidi" w:hAnsiTheme="minorBidi"/>
+        </w:rPr>
+        <w:t>CoV</w:t>
+      </w:r>
+      <w:proofErr w:type="spellEnd"/>
+      <w:r>
+        <w:rPr>
+          <w:rFonts w:asciiTheme="minorBidi" w:hAnsiTheme="minorBidi"/>
+        </w:rPr>
+        <w:t xml:space="preserve"> and SARS-CoV-2 have emerged over the past 25 years</w:t>
       </w:r>
       <w:r>
         <w:rPr>
@@ -1303,7 +1359,21 @@
           <w:rFonts w:asciiTheme="minorBidi" w:hAnsiTheme="minorBidi"/>
         </w:rPr>
         <w:lastRenderedPageBreak/>
-        <w:t xml:space="preserve">Coronaviruses are of the order Nidovirales, which is comprised of several families of related viruses </w:t>
+        <w:t xml:space="preserve">Coronaviruses are of the order </w:t>
+      </w:r>
+      <w:proofErr w:type="spellStart"/>
+      <w:r>
+        <w:rPr>
+          <w:rFonts w:asciiTheme="minorBidi" w:hAnsiTheme="minorBidi"/>
+        </w:rPr>
+        <w:t>Nidovirales</w:t>
+      </w:r>
+      <w:proofErr w:type="spellEnd"/>
+      <w:r>
+        <w:rPr>
+          <w:rFonts w:asciiTheme="minorBidi" w:hAnsiTheme="minorBidi"/>
+        </w:rPr>
+        <w:t xml:space="preserve">, which is comprised of several families of related viruses </w:t>
       </w:r>
       <w:r>
         <w:rPr>
@@ -1348,11 +1418,19 @@
         </w:rPr>
         <w:t xml:space="preserve"> </w:t>
       </w:r>
-      <w:r>
-        <w:rPr>
-          <w:rFonts w:asciiTheme="minorBidi" w:hAnsiTheme="minorBidi"/>
-        </w:rPr>
-        <w:t xml:space="preserve">CoVs are </w:t>
+      <w:proofErr w:type="spellStart"/>
+      <w:r>
+        <w:rPr>
+          <w:rFonts w:asciiTheme="minorBidi" w:hAnsiTheme="minorBidi"/>
+        </w:rPr>
+        <w:t>CoVs</w:t>
+      </w:r>
+      <w:proofErr w:type="spellEnd"/>
+      <w:r>
+        <w:rPr>
+          <w:rFonts w:asciiTheme="minorBidi" w:hAnsiTheme="minorBidi"/>
+        </w:rPr>
+        <w:t xml:space="preserve"> are </w:t>
       </w:r>
       <w:r>
         <w:rPr>
@@ -1437,8 +1515,16 @@
         <w:rPr>
           <w:rFonts w:asciiTheme="minorBidi" w:hAnsiTheme="minorBidi"/>
         </w:rPr>
-        <w:t xml:space="preserve"> CoVs</w:t>
-      </w:r>
+        <w:t xml:space="preserve"> </w:t>
+      </w:r>
+      <w:proofErr w:type="spellStart"/>
+      <w:r>
+        <w:rPr>
+          <w:rFonts w:asciiTheme="minorBidi" w:hAnsiTheme="minorBidi"/>
+        </w:rPr>
+        <w:t>CoVs</w:t>
+      </w:r>
+      <w:proofErr w:type="spellEnd"/>
       <w:r>
         <w:rPr>
           <w:rFonts w:asciiTheme="minorBidi" w:hAnsiTheme="minorBidi"/>
@@ -2188,19 +2274,37 @@
         <w:rPr>
           <w:rFonts w:asciiTheme="minorBidi" w:hAnsiTheme="minorBidi"/>
         </w:rPr>
-        <w:t xml:space="preserve"> A conclusive overview</w:t>
-      </w:r>
-      <w:r>
-        <w:rPr>
-          <w:rFonts w:asciiTheme="minorBidi" w:hAnsiTheme="minorBidi"/>
-        </w:rPr>
         <w:t xml:space="preserve"> </w:t>
       </w:r>
       <w:r>
         <w:rPr>
           <w:rFonts w:asciiTheme="minorBidi" w:hAnsiTheme="minorBidi"/>
         </w:rPr>
-        <w:t xml:space="preserve">of the dataset and the general trends </w:t>
+        <w:t>This study aimed</w:t>
+      </w:r>
+      <w:r>
+        <w:rPr>
+          <w:rFonts w:asciiTheme="minorBidi" w:hAnsiTheme="minorBidi"/>
+        </w:rPr>
+        <w:t xml:space="preserve"> to assess the </w:t>
+      </w:r>
+      <w:r>
+        <w:rPr>
+          <w:rFonts w:asciiTheme="minorBidi" w:hAnsiTheme="minorBidi"/>
+        </w:rPr>
+        <w:t>general</w:t>
+      </w:r>
+      <w:r>
+        <w:rPr>
+          <w:rFonts w:asciiTheme="minorBidi" w:hAnsiTheme="minorBidi"/>
+        </w:rPr>
+        <w:t xml:space="preserve"> dataset</w:t>
+      </w:r>
+      <w:r>
+        <w:rPr>
+          <w:rFonts w:asciiTheme="minorBidi" w:hAnsiTheme="minorBidi"/>
+        </w:rPr>
+        <w:t xml:space="preserve"> trends </w:t>
       </w:r>
       <w:r>
         <w:rPr>
@@ -2248,55 +2352,49 @@
         <w:rPr>
           <w:rFonts w:asciiTheme="minorBidi" w:hAnsiTheme="minorBidi"/>
         </w:rPr>
-        <w:t xml:space="preserve">Clustering </w:t>
-      </w:r>
-      <w:r>
-        <w:rPr>
-          <w:rFonts w:asciiTheme="minorBidi" w:hAnsiTheme="minorBidi"/>
-        </w:rPr>
-        <w:t xml:space="preserve">was performed to classify strains </w:t>
-      </w:r>
-      <w:r>
-        <w:rPr>
-          <w:rFonts w:asciiTheme="minorBidi" w:hAnsiTheme="minorBidi"/>
-        </w:rPr>
-        <w:t>based on sequence similarity</w:t>
-      </w:r>
-      <w:r>
-        <w:rPr>
-          <w:rFonts w:asciiTheme="minorBidi" w:hAnsiTheme="minorBidi"/>
-        </w:rPr>
-        <w:t xml:space="preserve">, to </w:t>
-      </w:r>
-      <w:r>
-        <w:rPr>
-          <w:rFonts w:asciiTheme="minorBidi" w:hAnsiTheme="minorBidi"/>
-        </w:rPr>
-        <w:t xml:space="preserve">track the geographical distribution of the </w:t>
-      </w:r>
-      <w:r>
-        <w:rPr>
-          <w:rFonts w:asciiTheme="minorBidi" w:hAnsiTheme="minorBidi"/>
-        </w:rPr>
-        <w:t>different strains</w:t>
-      </w:r>
-      <w:r>
-        <w:rPr>
-          <w:rFonts w:asciiTheme="minorBidi" w:hAnsiTheme="minorBidi"/>
-        </w:rPr>
-        <w:t xml:space="preserve"> and </w:t>
-      </w:r>
-      <w:r>
-        <w:rPr>
-          <w:rFonts w:asciiTheme="minorBidi" w:hAnsiTheme="minorBidi"/>
-        </w:rPr>
-        <w:t>analys</w:t>
-      </w:r>
-      <w:r>
-        <w:rPr>
-          <w:rFonts w:asciiTheme="minorBidi" w:hAnsiTheme="minorBidi"/>
-        </w:rPr>
-        <w:t>e</w:t>
+        <w:t>Clustering and distribution analysis were performed to classify SARS-CoV-2 spike protein mutations based on sequence</w:t>
+      </w:r>
+      <w:r>
+        <w:rPr>
+          <w:rFonts w:asciiTheme="minorBidi" w:hAnsiTheme="minorBidi"/>
+        </w:rPr>
+        <w:t xml:space="preserve"> and track the geographical distribution of the </w:t>
+      </w:r>
+      <w:r>
+        <w:rPr>
+          <w:rFonts w:asciiTheme="minorBidi" w:hAnsiTheme="minorBidi"/>
+        </w:rPr>
+        <w:t>virus strains</w:t>
+      </w:r>
+      <w:r>
+        <w:rPr>
+          <w:rFonts w:asciiTheme="minorBidi" w:hAnsiTheme="minorBidi"/>
+        </w:rPr>
+        <w:t xml:space="preserve">. </w:t>
+      </w:r>
+      <w:r>
+        <w:rPr>
+          <w:rFonts w:asciiTheme="minorBidi" w:hAnsiTheme="minorBidi"/>
+        </w:rPr>
+        <w:t xml:space="preserve">Further analysis </w:t>
+      </w:r>
+      <w:r>
+        <w:rPr>
+          <w:rFonts w:asciiTheme="minorBidi" w:hAnsiTheme="minorBidi"/>
+        </w:rPr>
+        <w:t xml:space="preserve">focused on </w:t>
+      </w:r>
+      <w:r>
+        <w:rPr>
+          <w:rFonts w:asciiTheme="minorBidi" w:hAnsiTheme="minorBidi"/>
+        </w:rPr>
+        <w:t>characteris</w:t>
+      </w:r>
+      <w:r>
+        <w:rPr>
+          <w:rFonts w:asciiTheme="minorBidi" w:hAnsiTheme="minorBidi"/>
+        </w:rPr>
+        <w:t>ing</w:t>
       </w:r>
       <w:r>
         <w:rPr>
@@ -2308,13 +2406,25 @@
         <w:rPr>
           <w:rFonts w:asciiTheme="minorBidi" w:hAnsiTheme="minorBidi"/>
         </w:rPr>
-        <w:t>the</w:t>
-      </w:r>
-      <w:r>
-        <w:rPr>
-          <w:rFonts w:asciiTheme="minorBidi" w:hAnsiTheme="minorBidi"/>
-        </w:rPr>
-        <w:t xml:space="preserve"> different</w:t>
+        <w:t xml:space="preserve">the </w:t>
+      </w:r>
+      <w:r>
+        <w:rPr>
+          <w:rFonts w:asciiTheme="minorBidi" w:hAnsiTheme="minorBidi"/>
+        </w:rPr>
+        <w:t>spike</w:t>
+      </w:r>
+      <w:r>
+        <w:rPr>
+          <w:rFonts w:asciiTheme="minorBidi" w:hAnsiTheme="minorBidi"/>
+        </w:rPr>
+        <w:t xml:space="preserve"> protein </w:t>
+      </w:r>
+      <w:r>
+        <w:rPr>
+          <w:rFonts w:asciiTheme="minorBidi" w:hAnsiTheme="minorBidi"/>
+        </w:rPr>
+        <w:t>mutations.</w:t>
       </w:r>
       <w:r>
         <w:rPr>
@@ -2326,25 +2436,91 @@
         <w:rPr>
           <w:rFonts w:asciiTheme="minorBidi" w:hAnsiTheme="minorBidi"/>
         </w:rPr>
-        <w:t xml:space="preserve">viral variants. </w:t>
-      </w:r>
-      <w:r>
-        <w:rPr>
-          <w:rFonts w:asciiTheme="minorBidi" w:hAnsiTheme="minorBidi"/>
-        </w:rPr>
-        <w:t xml:space="preserve">Further analysis </w:t>
-      </w:r>
-      <w:r>
-        <w:rPr>
-          <w:rFonts w:asciiTheme="minorBidi" w:hAnsiTheme="minorBidi"/>
-        </w:rPr>
-        <w:t xml:space="preserve">using R was </w:t>
-      </w:r>
-      <w:r>
-        <w:rPr>
-          <w:rFonts w:asciiTheme="minorBidi" w:hAnsiTheme="minorBidi"/>
-        </w:rPr>
-        <w:t>used</w:t>
+        <w:t xml:space="preserve">With a particular </w:t>
+      </w:r>
+      <w:r>
+        <w:rPr>
+          <w:rFonts w:asciiTheme="minorBidi" w:hAnsiTheme="minorBidi"/>
+        </w:rPr>
+        <w:t xml:space="preserve">interest in </w:t>
+      </w:r>
+      <w:r>
+        <w:rPr>
+          <w:rFonts w:asciiTheme="minorBidi" w:hAnsiTheme="minorBidi"/>
+        </w:rPr>
+        <w:t>distin</w:t>
+      </w:r>
+      <w:r>
+        <w:rPr>
+          <w:rFonts w:asciiTheme="minorBidi" w:hAnsiTheme="minorBidi"/>
+        </w:rPr>
+        <w:t>guishing between synonymous and non-synonymous</w:t>
+      </w:r>
+      <w:r>
+        <w:rPr>
+          <w:rFonts w:asciiTheme="minorBidi" w:hAnsiTheme="minorBidi"/>
+        </w:rPr>
+        <w:t>, to assess their implications</w:t>
+      </w:r>
+      <w:r>
+        <w:rPr>
+          <w:rFonts w:asciiTheme="minorBidi" w:hAnsiTheme="minorBidi"/>
+        </w:rPr>
+        <w:t xml:space="preserve">. </w:t>
+      </w:r>
+      <w:r>
+        <w:rPr>
+          <w:rFonts w:asciiTheme="minorBidi" w:hAnsiTheme="minorBidi"/>
+        </w:rPr>
+        <w:t xml:space="preserve">The potential effects of the most common mutations </w:t>
+      </w:r>
+      <w:r>
+        <w:rPr>
+          <w:rFonts w:asciiTheme="minorBidi" w:hAnsiTheme="minorBidi"/>
+        </w:rPr>
+        <w:t>on viral infectivity</w:t>
+      </w:r>
+      <w:r>
+        <w:rPr>
+          <w:rFonts w:asciiTheme="minorBidi" w:hAnsiTheme="minorBidi"/>
+        </w:rPr>
+        <w:t xml:space="preserve"> have also been considered</w:t>
+      </w:r>
+      <w:r>
+        <w:rPr>
+          <w:rFonts w:asciiTheme="minorBidi" w:hAnsiTheme="minorBidi"/>
+        </w:rPr>
+        <w:t>. Outlining their location within the receptor binding domain</w:t>
+      </w:r>
+      <w:r>
+        <w:rPr>
+          <w:rFonts w:asciiTheme="minorBidi" w:hAnsiTheme="minorBidi"/>
+        </w:rPr>
+        <w:t xml:space="preserve"> (RBD)</w:t>
+      </w:r>
+      <w:r>
+        <w:rPr>
+          <w:rFonts w:asciiTheme="minorBidi" w:hAnsiTheme="minorBidi"/>
+        </w:rPr>
+        <w:t xml:space="preserve"> and receptor b</w:t>
+      </w:r>
+      <w:r>
+        <w:rPr>
+          <w:rFonts w:asciiTheme="minorBidi" w:hAnsiTheme="minorBidi"/>
+        </w:rPr>
+        <w:t xml:space="preserve">inding motif (RBM), to understand </w:t>
+      </w:r>
+      <w:r>
+        <w:rPr>
+          <w:rFonts w:asciiTheme="minorBidi" w:hAnsiTheme="minorBidi"/>
+        </w:rPr>
+        <w:t xml:space="preserve">the impact on protein functionality </w:t>
+      </w:r>
+      <w:r>
+        <w:rPr>
+          <w:rFonts w:asciiTheme="minorBidi" w:hAnsiTheme="minorBidi"/>
+        </w:rPr>
+        <w:t>following mutations at these vital residues.</w:t>
       </w:r>
       <w:r>
         <w:rPr>
@@ -2356,31 +2532,13 @@
         <w:rPr>
           <w:rFonts w:asciiTheme="minorBidi" w:hAnsiTheme="minorBidi"/>
         </w:rPr>
-        <w:t xml:space="preserve">to identify and characterise </w:t>
-      </w:r>
-      <w:r>
-        <w:rPr>
-          <w:rFonts w:asciiTheme="minorBidi" w:hAnsiTheme="minorBidi"/>
-        </w:rPr>
-        <w:t xml:space="preserve">the </w:t>
-      </w:r>
-      <w:r>
-        <w:rPr>
-          <w:rFonts w:asciiTheme="minorBidi" w:hAnsiTheme="minorBidi"/>
-        </w:rPr>
-        <w:t>spike</w:t>
-      </w:r>
-      <w:r>
-        <w:rPr>
-          <w:rFonts w:asciiTheme="minorBidi" w:hAnsiTheme="minorBidi"/>
-        </w:rPr>
-        <w:t xml:space="preserve"> protein </w:t>
-      </w:r>
-      <w:r>
-        <w:rPr>
-          <w:rFonts w:asciiTheme="minorBidi" w:hAnsiTheme="minorBidi"/>
-        </w:rPr>
-        <w:t>mutations.</w:t>
+        <w:t xml:space="preserve">The study looks to provide an insight into the </w:t>
+      </w:r>
+      <w:r>
+        <w:rPr>
+          <w:rFonts w:asciiTheme="minorBidi" w:hAnsiTheme="minorBidi"/>
+        </w:rPr>
+        <w:t>trends of SARS-CoV-2 spike glycoprotein mutations in the UK</w:t>
       </w:r>
       <w:r>
         <w:rPr>
@@ -2392,55 +2550,13 @@
         <w:rPr>
           <w:rFonts w:asciiTheme="minorBidi" w:hAnsiTheme="minorBidi"/>
         </w:rPr>
-        <w:t xml:space="preserve">The mutations </w:t>
-      </w:r>
-      <w:r>
-        <w:rPr>
-          <w:rFonts w:asciiTheme="minorBidi" w:hAnsiTheme="minorBidi"/>
-        </w:rPr>
-        <w:t xml:space="preserve">potential </w:t>
-      </w:r>
-      <w:r>
-        <w:rPr>
-          <w:rFonts w:asciiTheme="minorBidi" w:hAnsiTheme="minorBidi"/>
-        </w:rPr>
-        <w:t>effects on viral infectivity</w:t>
-      </w:r>
-      <w:r>
-        <w:rPr>
-          <w:rFonts w:asciiTheme="minorBidi" w:hAnsiTheme="minorBidi"/>
-        </w:rPr>
-        <w:t xml:space="preserve"> and their </w:t>
-      </w:r>
-      <w:r>
-        <w:rPr>
-          <w:rFonts w:asciiTheme="minorBidi" w:hAnsiTheme="minorBidi"/>
-        </w:rPr>
-        <w:t>functionality</w:t>
-      </w:r>
-      <w:r>
-        <w:rPr>
-          <w:rFonts w:asciiTheme="minorBidi" w:hAnsiTheme="minorBidi"/>
-        </w:rPr>
-        <w:t xml:space="preserve"> </w:t>
-      </w:r>
-      <w:r>
-        <w:rPr>
-          <w:rFonts w:asciiTheme="minorBidi" w:hAnsiTheme="minorBidi"/>
-        </w:rPr>
-        <w:t>have also been considered</w:t>
-      </w:r>
-      <w:r>
-        <w:rPr>
-          <w:rFonts w:asciiTheme="minorBidi" w:hAnsiTheme="minorBidi"/>
-        </w:rPr>
-        <w:t>, through elucidating their location in regard to the receptor bind</w:t>
-      </w:r>
-      <w:r>
-        <w:rPr>
-          <w:rFonts w:asciiTheme="minorBidi" w:hAnsiTheme="minorBidi"/>
-        </w:rPr>
-        <w:t>ing domain.</w:t>
+        <w:t xml:space="preserve">and to elucidate </w:t>
+      </w:r>
+      <w:r>
+        <w:rPr>
+          <w:rFonts w:asciiTheme="minorBidi" w:hAnsiTheme="minorBidi"/>
+        </w:rPr>
+        <w:t>changes in viral infectivity.</w:t>
       </w:r>
     </w:p>
     <w:p>
@@ -2479,7 +2595,7 @@
           <w:b/>
           <w:bCs/>
         </w:rPr>
-        <w:t xml:space="preserve"> general trends</w:t>
+        <w:t xml:space="preserve"> general</w:t>
       </w:r>
       <w:r>
         <w:rPr>
@@ -2496,6 +2612,14 @@
           <w:bCs/>
         </w:rPr>
         <w:t>dataset</w:t>
+      </w:r>
+      <w:r>
+        <w:rPr>
+          <w:rFonts w:asciiTheme="minorBidi" w:hAnsiTheme="minorBidi"/>
+          <w:b/>
+          <w:bCs/>
+        </w:rPr>
+        <w:t xml:space="preserve"> trends</w:t>
       </w:r>
     </w:p>
     <w:p>
@@ -2549,7 +2673,25 @@
           <w:b/>
           <w:bCs/>
         </w:rPr>
-        <w:t>Identify and characterise common spike mutations + non vs syn mutations</w:t>
+        <w:t xml:space="preserve">Identify and characterise common spike mutations + non vs </w:t>
+      </w:r>
+      <w:proofErr w:type="spellStart"/>
+      <w:r>
+        <w:rPr>
+          <w:rFonts w:asciiTheme="minorBidi" w:hAnsiTheme="minorBidi"/>
+          <w:b/>
+          <w:bCs/>
+        </w:rPr>
+        <w:t>syn</w:t>
+      </w:r>
+      <w:proofErr w:type="spellEnd"/>
+      <w:r>
+        <w:rPr>
+          <w:rFonts w:asciiTheme="minorBidi" w:hAnsiTheme="minorBidi"/>
+          <w:b/>
+          <w:bCs/>
+        </w:rPr>
+        <w:t xml:space="preserve"> mutations</w:t>
       </w:r>
     </w:p>
     <w:p>
@@ -2628,6 +2770,18 @@
         <w:rPr>
           <w:rFonts w:asciiTheme="minorBidi" w:hAnsiTheme="minorBidi"/>
         </w:rPr>
+        <w:t>Dataset used was provided by Dr Richard J Bingham</w:t>
+      </w:r>
+      <w:r>
+        <w:rPr>
+          <w:rFonts w:asciiTheme="minorBidi" w:hAnsiTheme="minorBidi"/>
+        </w:rPr>
+        <w:t xml:space="preserve">, at the University of York, which was obtained from GISAID. </w:t>
+      </w:r>
+      <w:r>
+        <w:rPr>
+          <w:rFonts w:asciiTheme="minorBidi" w:hAnsiTheme="minorBidi"/>
+        </w:rPr>
         <w:t xml:space="preserve">Clustering techniques used </w:t>
       </w:r>
       <w:r>
@@ -2700,14 +2854,30 @@
         <w:rPr>
           <w:rFonts w:asciiTheme="minorBidi" w:hAnsiTheme="minorBidi"/>
         </w:rPr>
-        <w:t>, including the tidyverse</w:t>
-      </w:r>
-      <w:r>
-        <w:rPr>
-          <w:rFonts w:asciiTheme="minorBidi" w:hAnsiTheme="minorBidi"/>
-        </w:rPr>
-        <w:t xml:space="preserve"> and ggplot</w:t>
-      </w:r>
+        <w:t xml:space="preserve">, including the </w:t>
+      </w:r>
+      <w:proofErr w:type="spellStart"/>
+      <w:r>
+        <w:rPr>
+          <w:rFonts w:asciiTheme="minorBidi" w:hAnsiTheme="minorBidi"/>
+        </w:rPr>
+        <w:t>tidyverse</w:t>
+      </w:r>
+      <w:proofErr w:type="spellEnd"/>
+      <w:r>
+        <w:rPr>
+          <w:rFonts w:asciiTheme="minorBidi" w:hAnsiTheme="minorBidi"/>
+        </w:rPr>
+        <w:t xml:space="preserve"> and </w:t>
+      </w:r>
+      <w:proofErr w:type="spellStart"/>
+      <w:r>
+        <w:rPr>
+          <w:rFonts w:asciiTheme="minorBidi" w:hAnsiTheme="minorBidi"/>
+        </w:rPr>
+        <w:t>ggplot</w:t>
+      </w:r>
+      <w:proofErr w:type="spellEnd"/>
       <w:r>
         <w:rPr>
           <w:rFonts w:asciiTheme="minorBidi" w:hAnsiTheme="minorBidi"/>
@@ -2765,6 +2935,7 @@
           <w:b/>
           <w:bCs/>
         </w:rPr>
+        <w:lastRenderedPageBreak/>
         <w:t>Summarise the dataset used</w:t>
       </w:r>
     </w:p>
@@ -2806,7 +2977,6 @@
           <w:b/>
           <w:bCs/>
         </w:rPr>
-        <w:lastRenderedPageBreak/>
         <w:t xml:space="preserve">Summary of the </w:t>
       </w:r>
       <w:r>
@@ -2816,6 +2986,22 @@
           <w:bCs/>
         </w:rPr>
         <w:t>main findings</w:t>
+      </w:r>
+    </w:p>
+    <w:p>
+      <w:pPr>
+        <w:spacing w:after="240" w:line="240" w:lineRule="auto"/>
+        <w:rPr>
+          <w:rFonts w:asciiTheme="minorBidi" w:hAnsiTheme="minorBidi"/>
+        </w:rPr>
+      </w:pPr>
+      <w:r>
+        <w:rPr>
+          <w:rFonts w:asciiTheme="minorBidi" w:hAnsiTheme="minorBidi"/>
+          <w:b/>
+          <w:bCs/>
+        </w:rPr>
+        <w:t>The number of mutations per sequence increases over time</w:t>
       </w:r>
     </w:p>
     <w:p>
@@ -3265,37 +3451,13 @@
         <w:rPr>
           <w:rFonts w:asciiTheme="minorBidi" w:hAnsiTheme="minorBidi"/>
         </w:rPr>
-        <w:t xml:space="preserve"> The </w:t>
-      </w:r>
-      <w:r>
-        <w:rPr>
-          <w:rFonts w:asciiTheme="minorBidi" w:hAnsiTheme="minorBidi"/>
-        </w:rPr>
-        <w:t xml:space="preserve">violin plot in Figure 2 </w:t>
-      </w:r>
-      <w:r>
-        <w:rPr>
-          <w:rFonts w:asciiTheme="minorBidi" w:hAnsiTheme="minorBidi"/>
-        </w:rPr>
-        <w:t>shows the distribution of the number of mutations per sequence</w:t>
-      </w:r>
-      <w:r>
-        <w:rPr>
-          <w:rFonts w:asciiTheme="minorBidi" w:hAnsiTheme="minorBidi"/>
-        </w:rPr>
-        <w:t xml:space="preserve"> over</w:t>
-      </w:r>
-      <w:r>
-        <w:rPr>
-          <w:rFonts w:asciiTheme="minorBidi" w:hAnsiTheme="minorBidi"/>
-        </w:rPr>
-        <w:t xml:space="preserve"> time</w:t>
-      </w:r>
-      <w:r>
-        <w:rPr>
-          <w:rFonts w:asciiTheme="minorBidi" w:hAnsiTheme="minorBidi"/>
-        </w:rPr>
-        <w:t xml:space="preserve"> (grouped by year, 2020 – 2024)</w:t>
+        <w:t xml:space="preserve"> Figure 2 shows the </w:t>
+      </w:r>
+      <w:r>
+        <w:rPr>
+          <w:rFonts w:asciiTheme="minorBidi" w:hAnsiTheme="minorBidi"/>
+        </w:rPr>
+        <w:t>distribution of mutations per sequence over time (2020 – 2024) using a violin plot</w:t>
       </w:r>
       <w:r>
         <w:rPr>
@@ -3451,32 +3613,80 @@
         <w:rPr>
           <w:rFonts w:asciiTheme="minorBidi" w:hAnsiTheme="minorBidi"/>
         </w:rPr>
+        <w:t xml:space="preserve"> In 2021, the maximum number of mutations for a sequence was 166. In 2022, a </w:t>
+      </w:r>
+      <w:r>
+        <w:rPr>
+          <w:rFonts w:asciiTheme="minorBidi" w:hAnsiTheme="minorBidi"/>
+        </w:rPr>
+        <w:lastRenderedPageBreak/>
+        <w:t xml:space="preserve">sequence had 136 mutations, yet, the maximum values for the other years was close to </w:t>
+      </w:r>
+      <w:r>
+        <w:rPr>
+          <w:rFonts w:asciiTheme="minorBidi" w:hAnsiTheme="minorBidi"/>
+        </w:rPr>
+        <w:t>half of these values</w:t>
+      </w:r>
+      <w:r>
+        <w:rPr>
+          <w:rFonts w:asciiTheme="minorBidi" w:hAnsiTheme="minorBidi"/>
+        </w:rPr>
+        <w:t>.</w:t>
+      </w:r>
+      <w:r>
+        <w:rPr>
+          <w:rFonts w:asciiTheme="minorBidi" w:hAnsiTheme="minorBidi"/>
+        </w:rPr>
+        <w:t xml:space="preserve"> This trend is possibly linked</w:t>
+      </w:r>
+      <w:r>
+        <w:rPr>
+          <w:rFonts w:asciiTheme="minorBidi" w:hAnsiTheme="minorBidi"/>
+        </w:rPr>
+        <w:t xml:space="preserve"> to the sequencing efforts during those years</w:t>
+      </w:r>
+      <w:r>
+        <w:rPr>
+          <w:rFonts w:asciiTheme="minorBidi" w:hAnsiTheme="minorBidi"/>
+        </w:rPr>
+        <w:t>.</w:t>
+      </w:r>
+      <w:r>
+        <w:rPr>
+          <w:rFonts w:asciiTheme="minorBidi" w:hAnsiTheme="minorBidi"/>
+        </w:rPr>
         <w:t xml:space="preserve"> </w:t>
       </w:r>
       <w:r>
         <w:rPr>
           <w:rFonts w:asciiTheme="minorBidi" w:hAnsiTheme="minorBidi"/>
         </w:rPr>
-        <w:t>Variance also increases across the years</w:t>
-      </w:r>
-      <w:r>
-        <w:rPr>
-          <w:rFonts w:asciiTheme="minorBidi" w:hAnsiTheme="minorBidi"/>
-        </w:rPr>
-        <w:t xml:space="preserve">, with 2024 </w:t>
-      </w:r>
-      <w:r>
-        <w:rPr>
-          <w:rFonts w:asciiTheme="minorBidi" w:hAnsiTheme="minorBidi"/>
-        </w:rPr>
-        <w:lastRenderedPageBreak/>
-        <w:t>ha</w:t>
-      </w:r>
-      <w:r>
-        <w:rPr>
-          <w:rFonts w:asciiTheme="minorBidi" w:hAnsiTheme="minorBidi"/>
-        </w:rPr>
-        <w:t>ving the highest variance, 25.4.</w:t>
+        <w:t>Fig 1C and Fig 1</w:t>
+      </w:r>
+      <w:r>
+        <w:rPr>
+          <w:rFonts w:asciiTheme="minorBidi" w:hAnsiTheme="minorBidi"/>
+        </w:rPr>
+        <w:t>D depict increased sequencing ac</w:t>
+      </w:r>
+      <w:r>
+        <w:rPr>
+          <w:rFonts w:asciiTheme="minorBidi" w:hAnsiTheme="minorBidi"/>
+        </w:rPr>
+        <w:t>tivity</w:t>
+      </w:r>
+      <w:r>
+        <w:rPr>
+          <w:rFonts w:asciiTheme="minorBidi" w:hAnsiTheme="minorBidi"/>
+        </w:rPr>
+        <w:t>; this increased activity will lead to a higher probability of obtaining extreme values, due to the larger number of samples being taken</w:t>
+      </w:r>
+      <w:r>
+        <w:rPr>
+          <w:rFonts w:asciiTheme="minorBidi" w:hAnsiTheme="minorBidi"/>
+        </w:rPr>
+        <w:t>.</w:t>
       </w:r>
       <w:r>
         <w:rPr>
@@ -3488,37 +3698,91 @@
         <w:rPr>
           <w:rFonts w:asciiTheme="minorBidi" w:hAnsiTheme="minorBidi"/>
         </w:rPr>
-        <w:t xml:space="preserve">In 2020 and 2021, </w:t>
-      </w:r>
-      <w:r>
-        <w:rPr>
-          <w:rFonts w:asciiTheme="minorBidi" w:hAnsiTheme="minorBidi"/>
-        </w:rPr>
-        <w:t xml:space="preserve">a number of </w:t>
-      </w:r>
-      <w:r>
-        <w:rPr>
-          <w:rFonts w:asciiTheme="minorBidi" w:hAnsiTheme="minorBidi"/>
-        </w:rPr>
-        <w:t>sequences had high mutation counts</w:t>
-      </w:r>
-      <w:r>
-        <w:rPr>
-          <w:rFonts w:asciiTheme="minorBidi" w:hAnsiTheme="minorBidi"/>
-        </w:rPr>
-        <w:t xml:space="preserve">, </w:t>
-      </w:r>
-      <w:r>
-        <w:rPr>
-          <w:rFonts w:asciiTheme="minorBidi" w:hAnsiTheme="minorBidi"/>
-        </w:rPr>
-        <w:t>however, by 2024, the distribution had stabil</w:t>
-      </w:r>
-      <w:r>
-        <w:rPr>
-          <w:rFonts w:asciiTheme="minorBidi" w:hAnsiTheme="minorBidi"/>
-        </w:rPr>
-        <w:t>ised and the data is less dispersed</w:t>
+        <w:t>A</w:t>
+      </w:r>
+      <w:r>
+        <w:rPr>
+          <w:rFonts w:asciiTheme="minorBidi" w:hAnsiTheme="minorBidi"/>
+        </w:rPr>
+        <w:t xml:space="preserve"> Kruskal-Wallis </w:t>
+      </w:r>
+      <w:r>
+        <w:rPr>
+          <w:rFonts w:asciiTheme="minorBidi" w:hAnsiTheme="minorBidi"/>
+        </w:rPr>
+        <w:t>test followed by post-hoc analysis showed that there were significant differences between the years in terms of number of mutations per seq</w:t>
+      </w:r>
+      <w:r>
+        <w:rPr>
+          <w:rFonts w:asciiTheme="minorBidi" w:hAnsiTheme="minorBidi"/>
+        </w:rPr>
+        <w:t>uence; this implies that</w:t>
+      </w:r>
+      <w:r>
+        <w:rPr>
+          <w:rFonts w:asciiTheme="minorBidi" w:hAnsiTheme="minorBidi"/>
+        </w:rPr>
+        <w:t xml:space="preserve"> sequences</w:t>
+      </w:r>
+      <w:r>
+        <w:rPr>
+          <w:rFonts w:asciiTheme="minorBidi" w:hAnsiTheme="minorBidi"/>
+        </w:rPr>
+        <w:t xml:space="preserve"> are </w:t>
+      </w:r>
+      <w:r>
+        <w:rPr>
+          <w:rFonts w:asciiTheme="minorBidi" w:hAnsiTheme="minorBidi"/>
+        </w:rPr>
+        <w:t>progressively</w:t>
+      </w:r>
+      <w:r>
+        <w:rPr>
+          <w:rFonts w:asciiTheme="minorBidi" w:hAnsiTheme="minorBidi"/>
+        </w:rPr>
+        <w:t xml:space="preserve"> accumulating </w:t>
+      </w:r>
+      <w:r>
+        <w:rPr>
+          <w:rFonts w:asciiTheme="minorBidi" w:hAnsiTheme="minorBidi"/>
+        </w:rPr>
+        <w:t>mutations over time</w:t>
+      </w:r>
+      <w:r>
+        <w:rPr>
+          <w:rFonts w:asciiTheme="minorBidi" w:hAnsiTheme="minorBidi"/>
+        </w:rPr>
+        <w:t>.</w:t>
+      </w:r>
+      <w:r>
+        <w:rPr>
+          <w:rFonts w:asciiTheme="minorBidi" w:hAnsiTheme="minorBidi"/>
+        </w:rPr>
+        <w:t xml:space="preserve"> </w:t>
+      </w:r>
+      <w:r>
+        <w:rPr>
+          <w:rFonts w:asciiTheme="minorBidi" w:hAnsiTheme="minorBidi"/>
+        </w:rPr>
+        <w:t xml:space="preserve">A Spearman’s rank correlation value of </w:t>
+      </w:r>
+      <w:r>
+        <w:rPr>
+          <w:rFonts w:asciiTheme="minorBidi" w:hAnsiTheme="minorBidi"/>
+        </w:rPr>
+        <w:t xml:space="preserve">0.895 further supports the notion that </w:t>
+      </w:r>
+      <w:r>
+        <w:rPr>
+          <w:rFonts w:asciiTheme="minorBidi" w:hAnsiTheme="minorBidi"/>
+        </w:rPr>
+        <w:t xml:space="preserve">as time progresses </w:t>
+      </w:r>
+      <w:r>
+        <w:rPr>
+          <w:rFonts w:asciiTheme="minorBidi" w:hAnsiTheme="minorBidi"/>
+        </w:rPr>
+        <w:t>mutations per sequence increase.</w:t>
       </w:r>
     </w:p>
     <w:p>
@@ -3528,108 +3792,6 @@
           <w:rFonts w:asciiTheme="minorBidi" w:hAnsiTheme="minorBidi"/>
         </w:rPr>
       </w:pPr>
-      <w:r>
-        <w:rPr>
-          <w:rFonts w:asciiTheme="minorBidi" w:hAnsiTheme="minorBidi"/>
-        </w:rPr>
-        <w:t>T</w:t>
-      </w:r>
-      <w:r>
-        <w:rPr>
-          <w:rFonts w:asciiTheme="minorBidi" w:hAnsiTheme="minorBidi"/>
-        </w:rPr>
-        <w:t>he number of mutations per sequence increases over time</w:t>
-      </w:r>
-    </w:p>
-    <w:p>
-      <w:pPr>
-        <w:spacing w:after="240" w:line="240" w:lineRule="auto"/>
-        <w:rPr>
-          <w:rFonts w:asciiTheme="minorBidi" w:hAnsiTheme="minorBidi"/>
-        </w:rPr>
-      </w:pPr>
-      <w:r>
-        <w:rPr>
-          <w:rFonts w:asciiTheme="minorBidi" w:hAnsiTheme="minorBidi"/>
-        </w:rPr>
-        <w:t>Use of linear regression model used, what does show?</w:t>
-      </w:r>
-    </w:p>
-    <w:p>
-      <w:pPr>
-        <w:spacing w:after="240" w:line="240" w:lineRule="auto"/>
-        <w:rPr>
-          <w:rFonts w:asciiTheme="minorBidi" w:hAnsiTheme="minorBidi"/>
-        </w:rPr>
-      </w:pPr>
-      <w:r>
-        <w:rPr>
-          <w:rFonts w:asciiTheme="minorBidi" w:hAnsiTheme="minorBidi"/>
-        </w:rPr>
-        <w:t>Is there a link between the number of mutations per sequence and the sample date?</w:t>
-      </w:r>
-    </w:p>
-    <w:p>
-      <w:pPr>
-        <w:spacing w:after="240" w:line="240" w:lineRule="auto"/>
-        <w:rPr>
-          <w:rFonts w:asciiTheme="minorBidi" w:hAnsiTheme="minorBidi"/>
-        </w:rPr>
-      </w:pPr>
-      <w:r>
-        <w:rPr>
-          <w:rFonts w:asciiTheme="minorBidi" w:hAnsiTheme="minorBidi"/>
-        </w:rPr>
-        <w:t>Use correlation</w:t>
-      </w:r>
-    </w:p>
-    <w:p>
-      <w:pPr>
-        <w:spacing w:after="240" w:line="240" w:lineRule="auto"/>
-        <w:rPr>
-          <w:rFonts w:asciiTheme="minorBidi" w:hAnsiTheme="minorBidi"/>
-        </w:rPr>
-      </w:pPr>
-      <w:r>
-        <w:rPr>
-          <w:rFonts w:asciiTheme="minorBidi" w:hAnsiTheme="minorBidi"/>
-        </w:rPr>
-        <w:t>Variation</w:t>
-      </w:r>
-    </w:p>
-    <w:p>
-      <w:pPr>
-        <w:spacing w:after="240" w:line="240" w:lineRule="auto"/>
-        <w:rPr>
-          <w:rFonts w:asciiTheme="minorBidi" w:hAnsiTheme="minorBidi"/>
-        </w:rPr>
-      </w:pPr>
-      <w:r>
-        <w:rPr>
-          <w:rFonts w:asciiTheme="minorBidi" w:hAnsiTheme="minorBidi"/>
-        </w:rPr>
-        <w:t>Does a later sample date result in a sequence with more mutations?</w:t>
-      </w:r>
-    </w:p>
-    <w:p>
-      <w:pPr>
-        <w:spacing w:after="240" w:line="240" w:lineRule="auto"/>
-        <w:rPr>
-          <w:rFonts w:asciiTheme="minorBidi" w:hAnsiTheme="minorBidi"/>
-        </w:rPr>
-      </w:pPr>
-      <w:r>
-        <w:rPr>
-          <w:rFonts w:asciiTheme="minorBidi" w:hAnsiTheme="minorBidi"/>
-        </w:rPr>
-        <w:t xml:space="preserve">Want to </w:t>
-      </w:r>
-      <w:r>
-        <w:rPr>
-          <w:rFonts w:asciiTheme="minorBidi" w:hAnsiTheme="minorBidi"/>
-        </w:rPr>
-        <w:t>use statistics, compare the</w:t>
-      </w:r>
       <w:r>
         <w:rPr>
           <w:rFonts w:asciiTheme="minorBidi" w:hAnsiTheme="minorBidi"/>
@@ -3675,19 +3837,7 @@
         <w:rPr>
           <w:rFonts w:asciiTheme="minorBidi" w:hAnsiTheme="minorBidi"/>
         </w:rPr>
-        <w:t xml:space="preserve"> values between </w:t>
-      </w:r>
-      <w:r>
-        <w:rPr>
-          <w:rFonts w:asciiTheme="minorBidi" w:hAnsiTheme="minorBidi"/>
-        </w:rPr>
-        <w:t>each year</w:t>
-      </w:r>
-      <w:r>
-        <w:rPr>
-          <w:rFonts w:asciiTheme="minorBidi" w:hAnsiTheme="minorBidi"/>
-        </w:rPr>
-        <w:t>, statistically significant</w:t>
+        <w:t xml:space="preserve"> </w:t>
       </w:r>
     </w:p>
     <w:p>
@@ -3697,6 +3847,42 @@
           <w:rFonts w:asciiTheme="minorBidi" w:hAnsiTheme="minorBidi"/>
         </w:rPr>
       </w:pPr>
+      <w:r>
+        <w:rPr>
+          <w:rFonts w:asciiTheme="minorBidi" w:hAnsiTheme="minorBidi"/>
+        </w:rPr>
+        <w:t>15213 unique individu</w:t>
+      </w:r>
+      <w:r>
+        <w:rPr>
+          <w:rFonts w:asciiTheme="minorBidi" w:hAnsiTheme="minorBidi"/>
+        </w:rPr>
+        <w:t>al</w:t>
+      </w:r>
+      <w:r>
+        <w:rPr>
+          <w:rFonts w:asciiTheme="minorBidi" w:hAnsiTheme="minorBidi"/>
+        </w:rPr>
+        <w:t xml:space="preserve"> mutations</w:t>
+      </w:r>
+      <w:r>
+        <w:rPr>
+          <w:rFonts w:asciiTheme="minorBidi" w:hAnsiTheme="minorBidi"/>
+        </w:rPr>
+        <w:t xml:space="preserve"> were detected in the dataset</w:t>
+      </w:r>
+      <w:r>
+        <w:rPr>
+          <w:rFonts w:asciiTheme="minorBidi" w:hAnsiTheme="minorBidi"/>
+        </w:rPr>
+        <w:t>.</w:t>
+      </w:r>
+      <w:r>
+        <w:rPr>
+          <w:rFonts w:asciiTheme="minorBidi" w:hAnsiTheme="minorBidi"/>
+        </w:rPr>
+        <w:t xml:space="preserve"> </w:t>
+      </w:r>
     </w:p>
     <w:p>
       <w:pPr>
@@ -3724,20 +3910,6 @@
           <w:rFonts w:asciiTheme="minorBidi" w:hAnsiTheme="minorBidi"/>
         </w:rPr>
         <w:t>Number of novel mutations per day</w:t>
-      </w:r>
-    </w:p>
-    <w:p>
-      <w:pPr>
-        <w:spacing w:after="240" w:line="240" w:lineRule="auto"/>
-        <w:rPr>
-          <w:rFonts w:asciiTheme="minorBidi" w:hAnsiTheme="minorBidi"/>
-        </w:rPr>
-      </w:pPr>
-      <w:r>
-        <w:rPr>
-          <w:rFonts w:asciiTheme="minorBidi" w:hAnsiTheme="minorBidi"/>
-        </w:rPr>
-        <w:t>15213 unique individual mutations</w:t>
       </w:r>
     </w:p>
     <w:p>
@@ -3842,7 +4014,6 @@
           <w:b/>
           <w:bCs/>
         </w:rPr>
-        <w:lastRenderedPageBreak/>
         <w:t xml:space="preserve">Map visualising </w:t>
       </w:r>
       <w:r>
@@ -3907,6 +4078,7 @@
           <w:bCs/>
           <w:noProof/>
         </w:rPr>
+        <w:lastRenderedPageBreak/>
         <mc:AlternateContent>
           <mc:Choice Requires="wps">
             <w:drawing>
@@ -4717,7 +4889,29 @@
           <w:lang w:eastAsia="en-GB"/>
           <w14:ligatures w14:val="none"/>
         </w:rPr>
-        <w:t>there a syn mutation?</w:t>
+        <w:t xml:space="preserve">there a </w:t>
+      </w:r>
+      <w:proofErr w:type="spellStart"/>
+      <w:r>
+        <w:rPr>
+          <w:rFonts w:asciiTheme="minorBidi" w:eastAsia="Times New Roman" w:hAnsiTheme="minorBidi"/>
+          <w:color w:val="000000"/>
+          <w:kern w:val="0"/>
+          <w:lang w:eastAsia="en-GB"/>
+          <w14:ligatures w14:val="none"/>
+        </w:rPr>
+        <w:t>syn</w:t>
+      </w:r>
+      <w:proofErr w:type="spellEnd"/>
+      <w:r>
+        <w:rPr>
+          <w:rFonts w:asciiTheme="minorBidi" w:eastAsia="Times New Roman" w:hAnsiTheme="minorBidi"/>
+          <w:color w:val="000000"/>
+          <w:kern w:val="0"/>
+          <w:lang w:eastAsia="en-GB"/>
+          <w14:ligatures w14:val="none"/>
+        </w:rPr>
+        <w:t xml:space="preserve"> mutation?</w:t>
       </w:r>
     </w:p>
     <w:p>
@@ -4784,13 +4978,23 @@
         </w:rPr>
         <w:t xml:space="preserve">Non vs </w:t>
       </w:r>
-      <w:r>
-        <w:rPr>
-          <w:rFonts w:asciiTheme="minorBidi" w:hAnsiTheme="minorBidi"/>
-          <w:b/>
-          <w:bCs/>
-        </w:rPr>
-        <w:t>syn mutations</w:t>
+      <w:proofErr w:type="spellStart"/>
+      <w:r>
+        <w:rPr>
+          <w:rFonts w:asciiTheme="minorBidi" w:hAnsiTheme="minorBidi"/>
+          <w:b/>
+          <w:bCs/>
+        </w:rPr>
+        <w:t>syn</w:t>
+      </w:r>
+      <w:proofErr w:type="spellEnd"/>
+      <w:r>
+        <w:rPr>
+          <w:rFonts w:asciiTheme="minorBidi" w:hAnsiTheme="minorBidi"/>
+          <w:b/>
+          <w:bCs/>
+        </w:rPr>
+        <w:t xml:space="preserve"> mutations</w:t>
       </w:r>
     </w:p>
     <w:p>
@@ -5441,8 +5645,19 @@
             <w:b/>
             <w:bCs/>
           </w:rPr>
-          <w:t>sha524/Spike_protein</w:t>
+          <w:t>sha524/</w:t>
         </w:r>
+        <w:proofErr w:type="spellStart"/>
+        <w:r>
+          <w:rPr>
+            <w:rStyle w:val="Hyperlink"/>
+            <w:rFonts w:asciiTheme="minorBidi" w:hAnsiTheme="minorBidi"/>
+            <w:b/>
+            <w:bCs/>
+          </w:rPr>
+          <w:t>Spike_protein</w:t>
+        </w:r>
+        <w:proofErr w:type="spellEnd"/>
       </w:hyperlink>
     </w:p>
     <w:p>
@@ -5497,7 +5712,6 @@
         <w:rPr>
           <w:rFonts w:asciiTheme="minorBidi" w:hAnsiTheme="minorBidi"/>
         </w:rPr>
-        <w:lastRenderedPageBreak/>
         <w:fldChar w:fldCharType="begin" w:fldLock="1"/>
       </w:r>
       <w:r>
@@ -5579,6 +5793,7 @@
           <w:rFonts w:asciiTheme="minorBidi" w:hAnsiTheme="minorBidi"/>
           <w:noProof/>
         </w:rPr>
+        <w:lastRenderedPageBreak/>
         <w:t xml:space="preserve">Cui, J., Li, F. and Shi, Z.-L. (2019). Origin and evolution of pathogenic coronaviruses. </w:t>
       </w:r>
       <w:r>
@@ -8456,7 +8671,6 @@
   <w:style w:type="character" w:default="1" w:styleId="DefaultParagraphFont">
     <w:name w:val="Default Paragraph Font"/>
     <w:uiPriority w:val="1"/>
-    <w:semiHidden/>
     <w:unhideWhenUsed/>
   </w:style>
   <w:style w:type="table" w:default="1" w:styleId="TableNormal">

</xml_diff>

<commit_message>
Finishing overview of mutations
</commit_message>
<xml_diff>
--- a/Report/Analysis of SARS-CoV-2 spike protein mutations in the UK.docx
+++ b/Report/Analysis of SARS-CoV-2 spike protein mutations in the UK.docx
@@ -3851,13 +3851,79 @@
         <w:rPr>
           <w:rFonts w:asciiTheme="minorBidi" w:hAnsiTheme="minorBidi"/>
         </w:rPr>
-        <w:t>15213 unique individu</w:t>
-      </w:r>
-      <w:r>
-        <w:rPr>
-          <w:rFonts w:asciiTheme="minorBidi" w:hAnsiTheme="minorBidi"/>
-        </w:rPr>
-        <w:t>al</w:t>
+        <w:t>15213 unique individual mutations were detected in the dataset</w:t>
+      </w:r>
+      <w:r>
+        <w:rPr>
+          <w:rFonts w:asciiTheme="minorBidi" w:hAnsiTheme="minorBidi"/>
+        </w:rPr>
+        <w:t>.</w:t>
+      </w:r>
+      <w:r>
+        <w:rPr>
+          <w:rFonts w:asciiTheme="minorBidi" w:hAnsiTheme="minorBidi"/>
+        </w:rPr>
+        <w:t xml:space="preserve"> </w:t>
+      </w:r>
+      <w:r>
+        <w:rPr>
+          <w:rFonts w:asciiTheme="minorBidi" w:hAnsiTheme="minorBidi"/>
+        </w:rPr>
+        <w:t>The distribution of these</w:t>
+      </w:r>
+      <w:r>
+        <w:rPr>
+          <w:rFonts w:asciiTheme="minorBidi" w:hAnsiTheme="minorBidi"/>
+        </w:rPr>
+        <w:t xml:space="preserve"> novel mutations provides a insight into the </w:t>
+      </w:r>
+      <w:r>
+        <w:rPr>
+          <w:rFonts w:asciiTheme="minorBidi" w:hAnsiTheme="minorBidi"/>
+        </w:rPr>
+        <w:t xml:space="preserve">emergence of new viral strains and </w:t>
+      </w:r>
+      <w:r>
+        <w:rPr>
+          <w:rFonts w:asciiTheme="minorBidi" w:hAnsiTheme="minorBidi"/>
+        </w:rPr>
+        <w:t xml:space="preserve">stability of the viral genome. </w:t>
+      </w:r>
+      <w:r>
+        <w:rPr>
+          <w:rFonts w:asciiTheme="minorBidi" w:hAnsiTheme="minorBidi"/>
+        </w:rPr>
+        <w:t xml:space="preserve">Figure 3, depicts the emergence of novel SARS-CoV-2 spike protein mutations from 2020 – 2024. </w:t>
+      </w:r>
+      <w:r>
+        <w:rPr>
+          <w:rFonts w:asciiTheme="minorBidi" w:hAnsiTheme="minorBidi"/>
+        </w:rPr>
+        <w:t>During 2021 – 2022, there was a surge in the number of novel mutations</w:t>
+      </w:r>
+      <w:r>
+        <w:rPr>
+          <w:rFonts w:asciiTheme="minorBidi" w:hAnsiTheme="minorBidi"/>
+        </w:rPr>
+        <w:t xml:space="preserve">, </w:t>
+      </w:r>
+      <w:r>
+        <w:rPr>
+          <w:rFonts w:asciiTheme="minorBidi" w:hAnsiTheme="minorBidi"/>
+        </w:rPr>
+        <w:t xml:space="preserve">potentially driven by the virus </w:t>
+      </w:r>
+      <w:r>
+        <w:rPr>
+          <w:rFonts w:asciiTheme="minorBidi" w:hAnsiTheme="minorBidi"/>
+        </w:rPr>
+        <w:t>obtaining</w:t>
+      </w:r>
+      <w:r>
+        <w:rPr>
+          <w:rFonts w:asciiTheme="minorBidi" w:hAnsiTheme="minorBidi"/>
+        </w:rPr>
+        <w:t xml:space="preserve"> advantageous</w:t>
       </w:r>
       <w:r>
         <w:rPr>
@@ -3869,58 +3935,199 @@
         <w:rPr>
           <w:rFonts w:asciiTheme="minorBidi" w:hAnsiTheme="minorBidi"/>
         </w:rPr>
-        <w:t xml:space="preserve"> were detected in the dataset</w:t>
-      </w:r>
-      <w:r>
-        <w:rPr>
-          <w:rFonts w:asciiTheme="minorBidi" w:hAnsiTheme="minorBidi"/>
-        </w:rPr>
         <w:t>.</w:t>
       </w:r>
       <w:r>
         <w:rPr>
           <w:rFonts w:asciiTheme="minorBidi" w:hAnsiTheme="minorBidi"/>
         </w:rPr>
+        <w:t xml:space="preserve"> 2022- 2024 shows a gradual decline and stabilisation in the number of novel mutations detected.</w:t>
+      </w:r>
+      <w:r>
+        <w:rPr>
+          <w:rFonts w:asciiTheme="minorBidi" w:hAnsiTheme="minorBidi"/>
+        </w:rPr>
+        <w:t xml:space="preserve"> This decrease could be attributed </w:t>
+      </w:r>
+      <w:r>
+        <w:rPr>
+          <w:rFonts w:asciiTheme="minorBidi" w:hAnsiTheme="minorBidi"/>
+        </w:rPr>
+        <w:t xml:space="preserve">to vaccines and a general </w:t>
+      </w:r>
+      <w:r>
+        <w:rPr>
+          <w:rFonts w:asciiTheme="minorBidi" w:hAnsiTheme="minorBidi"/>
+        </w:rPr>
+        <w:t xml:space="preserve">reduction in </w:t>
+      </w:r>
+      <w:r>
+        <w:rPr>
+          <w:rFonts w:asciiTheme="minorBidi" w:hAnsiTheme="minorBidi"/>
+        </w:rPr>
+        <w:t>SARS-CoV-2 genome sequencing.</w:t>
+      </w:r>
+      <w:r>
+        <w:rPr>
+          <w:rFonts w:asciiTheme="minorBidi" w:hAnsiTheme="minorBidi"/>
+        </w:rPr>
         <w:t xml:space="preserve"> </w:t>
       </w:r>
+      <w:r>
+        <w:rPr>
+          <w:rFonts w:asciiTheme="minorBidi" w:hAnsiTheme="minorBidi"/>
+        </w:rPr>
+        <w:t xml:space="preserve">The overall distribution of the data points closely resembles </w:t>
+      </w:r>
+      <w:r>
+        <w:rPr>
+          <w:rFonts w:asciiTheme="minorBidi" w:hAnsiTheme="minorBidi"/>
+        </w:rPr>
+        <w:t>Figure 1</w:t>
+      </w:r>
+      <w:r>
+        <w:rPr>
+          <w:rFonts w:asciiTheme="minorBidi" w:hAnsiTheme="minorBidi"/>
+        </w:rPr>
+        <w:t xml:space="preserve">. </w:t>
+      </w:r>
+      <w:r>
+        <w:rPr>
+          <w:rFonts w:asciiTheme="minorBidi" w:hAnsiTheme="minorBidi"/>
+        </w:rPr>
+        <w:t xml:space="preserve">This similarity is </w:t>
+      </w:r>
+      <w:r>
+        <w:rPr>
+          <w:rFonts w:asciiTheme="minorBidi" w:hAnsiTheme="minorBidi"/>
+        </w:rPr>
+        <w:t>as a result o</w:t>
+      </w:r>
+      <w:r>
+        <w:rPr>
+          <w:rFonts w:asciiTheme="minorBidi" w:hAnsiTheme="minorBidi"/>
+        </w:rPr>
+        <w:t xml:space="preserve">f </w:t>
+      </w:r>
+      <w:r>
+        <w:rPr>
+          <w:rFonts w:asciiTheme="minorBidi" w:hAnsiTheme="minorBidi"/>
+        </w:rPr>
+        <w:t xml:space="preserve">variant emergence </w:t>
+      </w:r>
+      <w:r>
+        <w:rPr>
+          <w:rFonts w:asciiTheme="minorBidi" w:hAnsiTheme="minorBidi"/>
+        </w:rPr>
+        <w:t xml:space="preserve">and </w:t>
+      </w:r>
+      <w:r>
+        <w:rPr>
+          <w:rFonts w:asciiTheme="minorBidi" w:hAnsiTheme="minorBidi"/>
+        </w:rPr>
+        <w:t>sequencing activity</w:t>
+      </w:r>
+      <w:r>
+        <w:rPr>
+          <w:rFonts w:asciiTheme="minorBidi" w:hAnsiTheme="minorBidi"/>
+        </w:rPr>
+        <w:t>.</w:t>
+      </w:r>
+      <w:r>
+        <w:rPr>
+          <w:rFonts w:asciiTheme="minorBidi" w:hAnsiTheme="minorBidi"/>
+        </w:rPr>
+        <w:t xml:space="preserve"> When a new variant is detected, sequencing activity increases</w:t>
+      </w:r>
+      <w:r>
+        <w:rPr>
+          <w:rFonts w:asciiTheme="minorBidi" w:hAnsiTheme="minorBidi"/>
+        </w:rPr>
+        <w:t>, causing the number of novel mutations detected to also increase.</w:t>
+      </w:r>
+      <w:r>
+        <w:rPr>
+          <w:rFonts w:asciiTheme="minorBidi" w:hAnsiTheme="minorBidi"/>
+        </w:rPr>
+        <w:t xml:space="preserve"> </w:t>
+      </w:r>
+      <w:r>
+        <w:rPr>
+          <w:rFonts w:asciiTheme="minorBidi" w:hAnsiTheme="minorBidi"/>
+        </w:rPr>
+        <w:t xml:space="preserve">New variants with all these </w:t>
+      </w:r>
+      <w:r>
+        <w:rPr>
+          <w:rFonts w:asciiTheme="minorBidi" w:hAnsiTheme="minorBidi"/>
+        </w:rPr>
+        <w:t>novel advantageous</w:t>
+      </w:r>
+      <w:r>
+        <w:rPr>
+          <w:rFonts w:asciiTheme="minorBidi" w:hAnsiTheme="minorBidi"/>
+        </w:rPr>
+        <w:t xml:space="preserve"> mutations are outcompeting the older variants. Increased genomic sequencing efforts detect these novel mutations, to characterise the newly adapted viral variants</w:t>
+      </w:r>
+      <w:r>
+        <w:rPr>
+          <w:rFonts w:asciiTheme="minorBidi" w:hAnsiTheme="minorBidi"/>
+        </w:rPr>
+        <w:t>.</w:t>
+      </w:r>
     </w:p>
     <w:p>
       <w:pPr>
         <w:spacing w:after="240" w:line="240" w:lineRule="auto"/>
         <w:rPr>
           <w:rFonts w:asciiTheme="minorBidi" w:hAnsiTheme="minorBidi"/>
-        </w:rPr>
-      </w:pPr>
-      <w:r>
-        <w:rPr>
-          <w:rFonts w:asciiTheme="minorBidi" w:hAnsiTheme="minorBidi"/>
-        </w:rPr>
-        <w:t>Figure 3, Number of unique mutations over time</w:t>
-      </w:r>
-    </w:p>
-    <w:p>
-      <w:pPr>
-        <w:spacing w:after="240" w:line="240" w:lineRule="auto"/>
-        <w:rPr>
-          <w:rFonts w:asciiTheme="minorBidi" w:hAnsiTheme="minorBidi"/>
-        </w:rPr>
-      </w:pPr>
-      <w:r>
-        <w:rPr>
-          <w:rFonts w:asciiTheme="minorBidi" w:hAnsiTheme="minorBidi"/>
-        </w:rPr>
-        <w:t>Number of novel mutations per day</w:t>
-      </w:r>
-    </w:p>
-    <w:p>
-      <w:pPr>
-        <w:spacing w:after="240" w:line="240" w:lineRule="auto"/>
-        <w:rPr>
-          <w:rFonts w:asciiTheme="minorBidi" w:hAnsiTheme="minorBidi"/>
-          <w:b/>
-          <w:bCs/>
-        </w:rPr>
-      </w:pPr>
+          <w:b/>
+          <w:bCs/>
+        </w:rPr>
+      </w:pPr>
+      <w:r>
+        <w:rPr>
+          <w:rFonts w:asciiTheme="minorBidi" w:hAnsiTheme="minorBidi"/>
+          <w:b/>
+          <w:bCs/>
+        </w:rPr>
+        <w:lastRenderedPageBreak/>
+        <w:drawing>
+          <wp:inline distT="0" distB="0" distL="0" distR="0" wp14:anchorId="52FD1FAC" wp14:editId="3D7E2B9E">
+            <wp:extent cx="3453823" cy="1809564"/>
+            <wp:effectExtent l="0" t="0" r="0" b="635"/>
+            <wp:docPr id="1498491437" name="Picture 1" descr="A graph of different colored dots&#10;&#10;AI-generated content may be incorrect."/>
+            <wp:cNvGraphicFramePr>
+              <a:graphicFrameLocks xmlns:a="http://schemas.openxmlformats.org/drawingml/2006/main" noChangeAspect="1"/>
+            </wp:cNvGraphicFramePr>
+            <a:graphic xmlns:a="http://schemas.openxmlformats.org/drawingml/2006/main">
+              <a:graphicData uri="http://schemas.openxmlformats.org/drawingml/2006/picture">
+                <pic:pic xmlns:pic="http://schemas.openxmlformats.org/drawingml/2006/picture">
+                  <pic:nvPicPr>
+                    <pic:cNvPr id="1498491437" name="Picture 1" descr="A graph of different colored dots&#10;&#10;AI-generated content may be incorrect."/>
+                    <pic:cNvPicPr/>
+                  </pic:nvPicPr>
+                  <pic:blipFill>
+                    <a:blip r:embed="rId8"/>
+                    <a:stretch>
+                      <a:fillRect/>
+                    </a:stretch>
+                  </pic:blipFill>
+                  <pic:spPr>
+                    <a:xfrm>
+                      <a:off x="0" y="0"/>
+                      <a:ext cx="3462216" cy="1813961"/>
+                    </a:xfrm>
+                    <a:prstGeom prst="rect">
+                      <a:avLst/>
+                    </a:prstGeom>
+                  </pic:spPr>
+                </pic:pic>
+              </a:graphicData>
+            </a:graphic>
+          </wp:inline>
+        </w:drawing>
+      </w:r>
     </w:p>
     <w:p>
       <w:pPr>
@@ -4078,7 +4285,6 @@
           <w:bCs/>
           <w:noProof/>
         </w:rPr>
-        <w:lastRenderedPageBreak/>
         <mc:AlternateContent>
           <mc:Choice Requires="wps">
             <w:drawing>
@@ -4976,6 +5182,7 @@
           <w:b/>
           <w:bCs/>
         </w:rPr>
+        <w:lastRenderedPageBreak/>
         <w:t xml:space="preserve">Non vs </w:t>
       </w:r>
       <w:proofErr w:type="spellStart"/>
@@ -5555,6 +5762,7 @@
           <w:b/>
           <w:bCs/>
         </w:rPr>
+        <w:lastRenderedPageBreak/>
         <w:t>Data sources</w:t>
       </w:r>
     </w:p>
@@ -5637,7 +5845,7 @@
         </w:rPr>
         <w:t xml:space="preserve">: </w:t>
       </w:r>
-      <w:hyperlink r:id="rId8" w:history="1">
+      <w:hyperlink r:id="rId9" w:history="1">
         <w:r>
           <w:rPr>
             <w:rStyle w:val="Hyperlink"/>
@@ -5793,7 +6001,6 @@
           <w:rFonts w:asciiTheme="minorBidi" w:hAnsiTheme="minorBidi"/>
           <w:noProof/>
         </w:rPr>
-        <w:lastRenderedPageBreak/>
         <w:t xml:space="preserve">Cui, J., Li, F. and Shi, Z.-L. (2019). Origin and evolution of pathogenic coronaviruses. </w:t>
       </w:r>
       <w:r>
@@ -6081,6 +6288,7 @@
           <w:rFonts w:asciiTheme="minorBidi" w:hAnsiTheme="minorBidi"/>
           <w:noProof/>
         </w:rPr>
+        <w:lastRenderedPageBreak/>
         <w:t xml:space="preserve">McCallum, M. et al. (2020). Structure-guided covalent stabilization of coronavirus spike glycoprotein trimers in the closed conformation. </w:t>
       </w:r>
       <w:r>
@@ -8671,6 +8879,7 @@
   <w:style w:type="character" w:default="1" w:styleId="DefaultParagraphFont">
     <w:name w:val="Default Paragraph Font"/>
     <w:uiPriority w:val="1"/>
+    <w:semiHidden/>
     <w:unhideWhenUsed/>
   </w:style>
   <w:style w:type="table" w:default="1" w:styleId="TableNormal">

</xml_diff>

<commit_message>
What needs to be improved
</commit_message>
<xml_diff>
--- a/Report/Analysis of SARS-CoV-2 spike protein mutations in the UK.docx
+++ b/Report/Analysis of SARS-CoV-2 spike protein mutations in the UK.docx
@@ -619,25 +619,7 @@
         <w:rPr>
           <w:rFonts w:asciiTheme="minorBidi" w:hAnsiTheme="minorBidi"/>
         </w:rPr>
-        <w:t xml:space="preserve">rates. </w:t>
-      </w:r>
-      <w:r>
-        <w:rPr>
-          <w:rFonts w:asciiTheme="minorBidi" w:hAnsiTheme="minorBidi"/>
-        </w:rPr>
-        <w:t xml:space="preserve">It has been predicted that </w:t>
-      </w:r>
-      <w:r>
-        <w:rPr>
-          <w:rFonts w:asciiTheme="minorBidi" w:hAnsiTheme="minorBidi"/>
-        </w:rPr>
-        <w:t xml:space="preserve">by 2030 </w:t>
-      </w:r>
-      <w:r>
-        <w:rPr>
-          <w:rFonts w:asciiTheme="minorBidi" w:hAnsiTheme="minorBidi"/>
-        </w:rPr>
-        <w:t>less than 40% of pupils in the UK will achieve a pass in GCSE English and Mathematics</w:t>
+        <w:t>rates</w:t>
       </w:r>
       <w:r>
         <w:rPr>
@@ -682,36 +664,6 @@
         </w:rPr>
         <w:t>.</w:t>
       </w:r>
-      <w:r>
-        <w:rPr>
-          <w:rFonts w:asciiTheme="minorBidi" w:hAnsiTheme="minorBidi"/>
-        </w:rPr>
-        <w:t xml:space="preserve"> SARS-CoV-2’s effects will continue</w:t>
-      </w:r>
-      <w:r>
-        <w:rPr>
-          <w:rFonts w:asciiTheme="minorBidi" w:hAnsiTheme="minorBidi"/>
-        </w:rPr>
-        <w:t xml:space="preserve"> to resonate</w:t>
-      </w:r>
-      <w:r>
-        <w:rPr>
-          <w:rFonts w:asciiTheme="minorBidi" w:hAnsiTheme="minorBidi"/>
-        </w:rPr>
-        <w:t xml:space="preserve">, even as </w:t>
-      </w:r>
-      <w:r>
-        <w:rPr>
-          <w:rFonts w:asciiTheme="minorBidi" w:hAnsiTheme="minorBidi"/>
-        </w:rPr>
-        <w:t>t</w:t>
-      </w:r>
-      <w:r>
-        <w:rPr>
-          <w:rFonts w:asciiTheme="minorBidi" w:hAnsiTheme="minorBidi"/>
-        </w:rPr>
-        <w:t>he virus becomes less prevalent.</w:t>
-      </w:r>
     </w:p>
     <w:p>
       <w:pPr>
@@ -748,21 +700,7 @@
         <w:rPr>
           <w:rFonts w:asciiTheme="minorBidi" w:hAnsiTheme="minorBidi"/>
         </w:rPr>
-        <w:t>avirus (</w:t>
-      </w:r>
-      <w:proofErr w:type="spellStart"/>
-      <w:r>
-        <w:rPr>
-          <w:rFonts w:asciiTheme="minorBidi" w:hAnsiTheme="minorBidi"/>
-        </w:rPr>
-        <w:t>CoVs</w:t>
-      </w:r>
-      <w:proofErr w:type="spellEnd"/>
-      <w:r>
-        <w:rPr>
-          <w:rFonts w:asciiTheme="minorBidi" w:hAnsiTheme="minorBidi"/>
-        </w:rPr>
-        <w:t>)</w:t>
+        <w:t>avirus (CoVs)</w:t>
       </w:r>
       <w:r>
         <w:rPr>
@@ -792,21 +730,7 @@
         <w:rPr>
           <w:rFonts w:asciiTheme="minorBidi" w:hAnsiTheme="minorBidi"/>
         </w:rPr>
-        <w:t xml:space="preserve"> coronaviruses (</w:t>
-      </w:r>
-      <w:proofErr w:type="spellStart"/>
-      <w:r>
-        <w:rPr>
-          <w:rFonts w:asciiTheme="minorBidi" w:hAnsiTheme="minorBidi"/>
-        </w:rPr>
-        <w:t>CoVs</w:t>
-      </w:r>
-      <w:proofErr w:type="spellEnd"/>
-      <w:r>
-        <w:rPr>
-          <w:rFonts w:asciiTheme="minorBidi" w:hAnsiTheme="minorBidi"/>
-        </w:rPr>
-        <w:t>), HCoV-229E and HCoV-OC4</w:t>
+        <w:t xml:space="preserve"> CoVs, HCoV-229E and HCoV-OC4</w:t>
       </w:r>
       <w:r>
         <w:rPr>
@@ -945,21 +869,7 @@
         <w:rPr>
           <w:rFonts w:asciiTheme="minorBidi" w:hAnsiTheme="minorBidi"/>
         </w:rPr>
-        <w:t>-</w:t>
-      </w:r>
-      <w:proofErr w:type="spellStart"/>
-      <w:r>
-        <w:rPr>
-          <w:rFonts w:asciiTheme="minorBidi" w:hAnsiTheme="minorBidi"/>
-        </w:rPr>
-        <w:t>CoV</w:t>
-      </w:r>
-      <w:proofErr w:type="spellEnd"/>
-      <w:r>
-        <w:rPr>
-          <w:rFonts w:asciiTheme="minorBidi" w:hAnsiTheme="minorBidi"/>
-        </w:rPr>
-        <w:t xml:space="preserve">) and </w:t>
+        <w:t xml:space="preserve">-CoV) and </w:t>
       </w:r>
       <w:r>
         <w:rPr>
@@ -1123,21 +1033,7 @@
         <w:rPr>
           <w:rFonts w:asciiTheme="minorBidi" w:hAnsiTheme="minorBidi"/>
         </w:rPr>
-        <w:t>SARS-CoV-1, MERS-</w:t>
-      </w:r>
-      <w:proofErr w:type="spellStart"/>
-      <w:r>
-        <w:rPr>
-          <w:rFonts w:asciiTheme="minorBidi" w:hAnsiTheme="minorBidi"/>
-        </w:rPr>
-        <w:t>CoV</w:t>
-      </w:r>
-      <w:proofErr w:type="spellEnd"/>
-      <w:r>
-        <w:rPr>
-          <w:rFonts w:asciiTheme="minorBidi" w:hAnsiTheme="minorBidi"/>
-        </w:rPr>
-        <w:t xml:space="preserve"> and SARS-CoV-2 have emerged over the past 25 years</w:t>
+        <w:t>SARS-CoV-1, MERS-CoV and SARS-CoV-2 have emerged over the past 25 years</w:t>
       </w:r>
       <w:r>
         <w:rPr>
@@ -1358,22 +1254,81 @@
         <w:rPr>
           <w:rFonts w:asciiTheme="minorBidi" w:hAnsiTheme="minorBidi"/>
         </w:rPr>
+        <w:t xml:space="preserve">Coronaviruses are of the order Nidovirales, which is comprised of several families of related viruses </w:t>
+      </w:r>
+      <w:r>
+        <w:rPr>
+          <w:rFonts w:asciiTheme="minorBidi" w:hAnsiTheme="minorBidi"/>
+        </w:rPr>
+        <w:fldChar w:fldCharType="begin" w:fldLock="1"/>
+      </w:r>
+      <w:r>
+        <w:rPr>
+          <w:rFonts w:asciiTheme="minorBidi" w:hAnsiTheme="minorBidi"/>
+        </w:rPr>
+        <w:instrText>ADDIN paperpile_citation &lt;clusterId&gt;J184X244T535Q355&lt;/clusterId&gt;&lt;metadata&gt;&lt;citation&gt;&lt;id&gt;56ba7b09-ce68-43fc-94b9-1f945df769c8&lt;/id&gt;&lt;/citation&gt;&lt;/metadata&gt;&lt;data&gt;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&lt;/data&gt; \* MERGEFORMAT</w:instrText>
+      </w:r>
+      <w:r>
+        <w:rPr>
+          <w:rFonts w:asciiTheme="minorBidi" w:hAnsiTheme="minorBidi"/>
+        </w:rPr>
+        <w:fldChar w:fldCharType="separate"/>
+      </w:r>
+      <w:r>
+        <w:rPr>
+          <w:rFonts w:asciiTheme="minorBidi" w:hAnsiTheme="minorBidi"/>
+          <w:noProof/>
+        </w:rPr>
+        <w:t>(Fehr and Perlman, 2015)</w:t>
+      </w:r>
+      <w:r>
+        <w:rPr>
+          <w:rFonts w:asciiTheme="minorBidi" w:hAnsiTheme="minorBidi"/>
+        </w:rPr>
+        <w:fldChar w:fldCharType="end"/>
+      </w:r>
+      <w:r>
+        <w:rPr>
+          <w:rFonts w:asciiTheme="minorBidi" w:hAnsiTheme="minorBidi"/>
+        </w:rPr>
+        <w:t>.</w:t>
+      </w:r>
+      <w:r>
+        <w:rPr>
+          <w:rFonts w:asciiTheme="minorBidi" w:hAnsiTheme="minorBidi"/>
+        </w:rPr>
+        <w:t xml:space="preserve"> </w:t>
+      </w:r>
+      <w:r>
+        <w:rPr>
+          <w:rFonts w:asciiTheme="minorBidi" w:hAnsiTheme="minorBidi"/>
+        </w:rPr>
+        <w:t xml:space="preserve">CoVs are </w:t>
+      </w:r>
+      <w:r>
+        <w:rPr>
+          <w:rFonts w:asciiTheme="minorBidi" w:hAnsiTheme="minorBidi"/>
+        </w:rPr>
+        <w:t xml:space="preserve">enveloped positive-sense single-stranded </w:t>
+      </w:r>
+      <w:r>
+        <w:rPr>
+          <w:rFonts w:asciiTheme="minorBidi" w:hAnsiTheme="minorBidi"/>
+        </w:rPr>
+        <w:t xml:space="preserve">RNA </w:t>
+      </w:r>
+      <w:r>
+        <w:rPr>
+          <w:rFonts w:asciiTheme="minorBidi" w:hAnsiTheme="minorBidi"/>
+        </w:rPr>
         <w:lastRenderedPageBreak/>
-        <w:t xml:space="preserve">Coronaviruses are of the order </w:t>
-      </w:r>
-      <w:proofErr w:type="spellStart"/>
-      <w:r>
-        <w:rPr>
-          <w:rFonts w:asciiTheme="minorBidi" w:hAnsiTheme="minorBidi"/>
-        </w:rPr>
-        <w:t>Nidovirales</w:t>
-      </w:r>
-      <w:proofErr w:type="spellEnd"/>
-      <w:r>
-        <w:rPr>
-          <w:rFonts w:asciiTheme="minorBidi" w:hAnsiTheme="minorBidi"/>
-        </w:rPr>
-        <w:t xml:space="preserve">, which is comprised of several families of related viruses </w:t>
+        <w:t>viruses</w:t>
+      </w:r>
+      <w:r>
+        <w:rPr>
+          <w:rFonts w:asciiTheme="minorBidi" w:hAnsiTheme="minorBidi"/>
+        </w:rPr>
+        <w:t xml:space="preserve"> </w:t>
       </w:r>
       <w:r>
         <w:rPr>
@@ -1385,7 +1340,7 @@
         <w:rPr>
           <w:rFonts w:asciiTheme="minorBidi" w:hAnsiTheme="minorBidi"/>
         </w:rPr>
-        <w:instrText>ADDIN paperpile_citation &lt;clusterId&gt;J184X244T535Q355&lt;/clusterId&gt;&lt;metadata&gt;&lt;citation&gt;&lt;id&gt;56ba7b09-ce68-43fc-94b9-1f945df769c8&lt;/id&gt;&lt;/citation&gt;&lt;/metadata&gt;&lt;data&gt;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&lt;/data&gt; \* MERGEFORMAT</w:instrText>
+        <w:instrText>ADDIN paperpile_citation &lt;clusterId&gt;I527V874K265I888&lt;/clusterId&gt;&lt;metadata&gt;&lt;citation&gt;&lt;id&gt;cac266df-9d9b-4b49-9e6a-66aed07cce44&lt;/id&gt;&lt;/citation&gt;&lt;/metadata&gt;&lt;data&gt;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&lt;/data&gt; \* MERGEFORMAT</w:instrText>
       </w:r>
       <w:r>
         <w:rPr>
@@ -1398,7 +1353,7 @@
           <w:rFonts w:asciiTheme="minorBidi" w:hAnsiTheme="minorBidi"/>
           <w:noProof/>
         </w:rPr>
-        <w:t>(Fehr and Perlman, 2015)</w:t>
+        <w:t>(Yang and Rao, 2021)</w:t>
       </w:r>
       <w:r>
         <w:rPr>
@@ -1416,81 +1371,6 @@
         <w:rPr>
           <w:rFonts w:asciiTheme="minorBidi" w:hAnsiTheme="minorBidi"/>
         </w:rPr>
-        <w:t xml:space="preserve"> </w:t>
-      </w:r>
-      <w:proofErr w:type="spellStart"/>
-      <w:r>
-        <w:rPr>
-          <w:rFonts w:asciiTheme="minorBidi" w:hAnsiTheme="minorBidi"/>
-        </w:rPr>
-        <w:t>CoVs</w:t>
-      </w:r>
-      <w:proofErr w:type="spellEnd"/>
-      <w:r>
-        <w:rPr>
-          <w:rFonts w:asciiTheme="minorBidi" w:hAnsiTheme="minorBidi"/>
-        </w:rPr>
-        <w:t xml:space="preserve"> are </w:t>
-      </w:r>
-      <w:r>
-        <w:rPr>
-          <w:rFonts w:asciiTheme="minorBidi" w:hAnsiTheme="minorBidi"/>
-        </w:rPr>
-        <w:t xml:space="preserve">enveloped positive-sense single-stranded </w:t>
-      </w:r>
-      <w:r>
-        <w:rPr>
-          <w:rFonts w:asciiTheme="minorBidi" w:hAnsiTheme="minorBidi"/>
-        </w:rPr>
-        <w:t>RNA viruses</w:t>
-      </w:r>
-      <w:r>
-        <w:rPr>
-          <w:rFonts w:asciiTheme="minorBidi" w:hAnsiTheme="minorBidi"/>
-        </w:rPr>
-        <w:t xml:space="preserve"> </w:t>
-      </w:r>
-      <w:r>
-        <w:rPr>
-          <w:rFonts w:asciiTheme="minorBidi" w:hAnsiTheme="minorBidi"/>
-        </w:rPr>
-        <w:fldChar w:fldCharType="begin" w:fldLock="1"/>
-      </w:r>
-      <w:r>
-        <w:rPr>
-          <w:rFonts w:asciiTheme="minorBidi" w:hAnsiTheme="minorBidi"/>
-        </w:rPr>
-        <w:instrText>ADDIN paperpile_citation &lt;clusterId&gt;I527V874K265I888&lt;/clusterId&gt;&lt;metadata&gt;&lt;citation&gt;&lt;id&gt;cac266df-9d9b-4b49-9e6a-66aed07cce44&lt;/id&gt;&lt;/citation&gt;&lt;/metadata&gt;&lt;data&gt;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&lt;/data&gt; \* MERGEFORMAT</w:instrText>
-      </w:r>
-      <w:r>
-        <w:rPr>
-          <w:rFonts w:asciiTheme="minorBidi" w:hAnsiTheme="minorBidi"/>
-        </w:rPr>
-        <w:fldChar w:fldCharType="separate"/>
-      </w:r>
-      <w:r>
-        <w:rPr>
-          <w:rFonts w:asciiTheme="minorBidi" w:hAnsiTheme="minorBidi"/>
-          <w:noProof/>
-        </w:rPr>
-        <w:t>(Yang and Rao, 2021)</w:t>
-      </w:r>
-      <w:r>
-        <w:rPr>
-          <w:rFonts w:asciiTheme="minorBidi" w:hAnsiTheme="minorBidi"/>
-        </w:rPr>
-        <w:fldChar w:fldCharType="end"/>
-      </w:r>
-      <w:r>
-        <w:rPr>
-          <w:rFonts w:asciiTheme="minorBidi" w:hAnsiTheme="minorBidi"/>
-        </w:rPr>
-        <w:t>.</w:t>
-      </w:r>
-      <w:r>
-        <w:rPr>
-          <w:rFonts w:asciiTheme="minorBidi" w:hAnsiTheme="minorBidi"/>
-        </w:rPr>
         <w:t xml:space="preserve"> Known</w:t>
       </w:r>
       <w:r>
@@ -1515,16 +1395,8 @@
         <w:rPr>
           <w:rFonts w:asciiTheme="minorBidi" w:hAnsiTheme="minorBidi"/>
         </w:rPr>
-        <w:t xml:space="preserve"> </w:t>
-      </w:r>
-      <w:proofErr w:type="spellStart"/>
-      <w:r>
-        <w:rPr>
-          <w:rFonts w:asciiTheme="minorBidi" w:hAnsiTheme="minorBidi"/>
-        </w:rPr>
-        <w:t>CoVs</w:t>
-      </w:r>
-      <w:proofErr w:type="spellEnd"/>
+        <w:t xml:space="preserve"> CoVs</w:t>
+      </w:r>
       <w:r>
         <w:rPr>
           <w:rFonts w:asciiTheme="minorBidi" w:hAnsiTheme="minorBidi"/>
@@ -2151,6 +2023,32 @@
     </w:p>
     <w:p>
       <w:pPr>
+        <w:spacing w:after="240"/>
+        <w:rPr>
+          <w:rFonts w:asciiTheme="minorBidi" w:hAnsiTheme="minorBidi"/>
+        </w:rPr>
+      </w:pPr>
+      <w:r>
+        <w:rPr>
+          <w:rFonts w:asciiTheme="minorBidi" w:hAnsiTheme="minorBidi"/>
+        </w:rPr>
+        <w:t>Spike mutations that have affected viral infectivity</w:t>
+      </w:r>
+      <w:r>
+        <w:rPr>
+          <w:rFonts w:asciiTheme="minorBidi" w:hAnsiTheme="minorBidi"/>
+        </w:rPr>
+        <w:t xml:space="preserve">? </w:t>
+      </w:r>
+      <w:r>
+        <w:rPr>
+          <w:rFonts w:asciiTheme="minorBidi" w:hAnsiTheme="minorBidi"/>
+        </w:rPr>
+        <w:t>D614G, N501Y</w:t>
+      </w:r>
+    </w:p>
+    <w:p>
+      <w:pPr>
         <w:spacing w:after="240" w:line="240" w:lineRule="auto"/>
         <w:rPr>
           <w:rFonts w:asciiTheme="minorBidi" w:hAnsiTheme="minorBidi"/>
@@ -2673,25 +2571,7 @@
           <w:b/>
           <w:bCs/>
         </w:rPr>
-        <w:t xml:space="preserve">Identify and characterise common spike mutations + non vs </w:t>
-      </w:r>
-      <w:proofErr w:type="spellStart"/>
-      <w:r>
-        <w:rPr>
-          <w:rFonts w:asciiTheme="minorBidi" w:hAnsiTheme="minorBidi"/>
-          <w:b/>
-          <w:bCs/>
-        </w:rPr>
-        <w:t>syn</w:t>
-      </w:r>
-      <w:proofErr w:type="spellEnd"/>
-      <w:r>
-        <w:rPr>
-          <w:rFonts w:asciiTheme="minorBidi" w:hAnsiTheme="minorBidi"/>
-          <w:b/>
-          <w:bCs/>
-        </w:rPr>
-        <w:t xml:space="preserve"> mutations</w:t>
+        <w:t>Identify and characterise common spike mutations + non vs syn mutations</w:t>
       </w:r>
     </w:p>
     <w:p>
@@ -2854,30 +2734,14 @@
         <w:rPr>
           <w:rFonts w:asciiTheme="minorBidi" w:hAnsiTheme="minorBidi"/>
         </w:rPr>
-        <w:t xml:space="preserve">, including the </w:t>
-      </w:r>
-      <w:proofErr w:type="spellStart"/>
-      <w:r>
-        <w:rPr>
-          <w:rFonts w:asciiTheme="minorBidi" w:hAnsiTheme="minorBidi"/>
-        </w:rPr>
-        <w:t>tidyverse</w:t>
-      </w:r>
-      <w:proofErr w:type="spellEnd"/>
-      <w:r>
-        <w:rPr>
-          <w:rFonts w:asciiTheme="minorBidi" w:hAnsiTheme="minorBidi"/>
-        </w:rPr>
-        <w:t xml:space="preserve"> and </w:t>
-      </w:r>
-      <w:proofErr w:type="spellStart"/>
-      <w:r>
-        <w:rPr>
-          <w:rFonts w:asciiTheme="minorBidi" w:hAnsiTheme="minorBidi"/>
-        </w:rPr>
-        <w:t>ggplot</w:t>
-      </w:r>
-      <w:proofErr w:type="spellEnd"/>
+        <w:t>, including the tidyverse</w:t>
+      </w:r>
+      <w:r>
+        <w:rPr>
+          <w:rFonts w:asciiTheme="minorBidi" w:hAnsiTheme="minorBidi"/>
+        </w:rPr>
+        <w:t xml:space="preserve"> and ggplot</w:t>
+      </w:r>
       <w:r>
         <w:rPr>
           <w:rFonts w:asciiTheme="minorBidi" w:hAnsiTheme="minorBidi"/>
@@ -2888,6 +2752,25 @@
         <w:rPr>
           <w:rFonts w:asciiTheme="minorBidi" w:hAnsiTheme="minorBidi"/>
         </w:rPr>
+        <w:t xml:space="preserve"> Git, GitHub and Visual Studio Code</w:t>
+      </w:r>
+      <w:r>
+        <w:rPr>
+          <w:rFonts w:asciiTheme="minorBidi" w:hAnsiTheme="minorBidi"/>
+        </w:rPr>
+        <w:t xml:space="preserve"> were used alongside each to </w:t>
+      </w:r>
+      <w:r>
+        <w:rPr>
+          <w:rFonts w:asciiTheme="minorBidi" w:hAnsiTheme="minorBidi"/>
+        </w:rPr>
+        <w:lastRenderedPageBreak/>
+        <w:t>create the research compendium.</w:t>
+      </w:r>
+      <w:r>
+        <w:rPr>
+          <w:rFonts w:asciiTheme="minorBidi" w:hAnsiTheme="minorBidi"/>
+        </w:rPr>
         <w:t xml:space="preserve"> </w:t>
       </w:r>
       <w:r>
@@ -2913,6 +2796,12 @@
           <w:rFonts w:asciiTheme="minorBidi" w:hAnsiTheme="minorBidi"/>
         </w:rPr>
         <w:t>the research compendium can be found in the methods section.</w:t>
+      </w:r>
+      <w:r>
+        <w:rPr>
+          <w:rFonts w:asciiTheme="minorBidi" w:hAnsiTheme="minorBidi"/>
+        </w:rPr>
+        <w:t xml:space="preserve"> </w:t>
       </w:r>
     </w:p>
     <w:p>
@@ -2935,7 +2824,6 @@
           <w:b/>
           <w:bCs/>
         </w:rPr>
-        <w:lastRenderedPageBreak/>
         <w:t>Summarise the dataset used</w:t>
       </w:r>
     </w:p>
@@ -4067,13 +3955,7 @@
         <w:rPr>
           <w:rFonts w:asciiTheme="minorBidi" w:hAnsiTheme="minorBidi"/>
         </w:rPr>
-        <w:t xml:space="preserve"> mutations are outcompeting the older variants. Increased genomic sequencing efforts detect these novel mutations, to characterise the newly adapted viral variants</w:t>
-      </w:r>
-      <w:r>
-        <w:rPr>
-          <w:rFonts w:asciiTheme="minorBidi" w:hAnsiTheme="minorBidi"/>
-        </w:rPr>
-        <w:t>.</w:t>
+        <w:t xml:space="preserve"> mutations are outcompeting the older variants. Increased genomic sequencing efforts detect these novel mutations, to characterise the newly adapted viral variants.</w:t>
       </w:r>
     </w:p>
     <w:p>
@@ -4090,6 +3972,7 @@
           <w:rFonts w:asciiTheme="minorBidi" w:hAnsiTheme="minorBidi"/>
           <w:b/>
           <w:bCs/>
+          <w:noProof/>
         </w:rPr>
         <w:lastRenderedPageBreak/>
         <w:drawing>
@@ -4200,34 +4083,21 @@
         </w:rPr>
         <w:t>, map of the distributions</w:t>
       </w:r>
-    </w:p>
-    <w:p>
-      <w:pPr>
-        <w:pStyle w:val="ListParagraph"/>
-        <w:numPr>
-          <w:ilvl w:val="0"/>
-          <w:numId w:val="5"/>
-        </w:numPr>
-        <w:spacing w:after="240" w:line="240" w:lineRule="auto"/>
-        <w:rPr>
-          <w:rFonts w:asciiTheme="minorBidi" w:hAnsiTheme="minorBidi"/>
-          <w:b/>
-          <w:bCs/>
-        </w:rPr>
-      </w:pPr>
-      <w:r>
-        <w:rPr>
-          <w:rFonts w:asciiTheme="minorBidi" w:hAnsiTheme="minorBidi"/>
-          <w:b/>
-          <w:bCs/>
+      <w:r>
+        <w:rPr>
+          <w:rFonts w:asciiTheme="minorBidi" w:hAnsiTheme="minorBidi"/>
+        </w:rPr>
+        <w:t xml:space="preserve">, </w:t>
+      </w:r>
+      <w:r>
+        <w:rPr>
+          <w:rFonts w:asciiTheme="minorBidi" w:hAnsiTheme="minorBidi"/>
         </w:rPr>
         <w:t xml:space="preserve">Map visualising </w:t>
       </w:r>
       <w:r>
         <w:rPr>
           <w:rFonts w:asciiTheme="minorBidi" w:hAnsiTheme="minorBidi"/>
-          <w:b/>
-          <w:bCs/>
         </w:rPr>
         <w:t>the distribution in the UK</w:t>
       </w:r>
@@ -5095,29 +4965,7 @@
           <w:lang w:eastAsia="en-GB"/>
           <w14:ligatures w14:val="none"/>
         </w:rPr>
-        <w:t xml:space="preserve">there a </w:t>
-      </w:r>
-      <w:proofErr w:type="spellStart"/>
-      <w:r>
-        <w:rPr>
-          <w:rFonts w:asciiTheme="minorBidi" w:eastAsia="Times New Roman" w:hAnsiTheme="minorBidi"/>
-          <w:color w:val="000000"/>
-          <w:kern w:val="0"/>
-          <w:lang w:eastAsia="en-GB"/>
-          <w14:ligatures w14:val="none"/>
-        </w:rPr>
-        <w:t>syn</w:t>
-      </w:r>
-      <w:proofErr w:type="spellEnd"/>
-      <w:r>
-        <w:rPr>
-          <w:rFonts w:asciiTheme="minorBidi" w:eastAsia="Times New Roman" w:hAnsiTheme="minorBidi"/>
-          <w:color w:val="000000"/>
-          <w:kern w:val="0"/>
-          <w:lang w:eastAsia="en-GB"/>
-          <w14:ligatures w14:val="none"/>
-        </w:rPr>
-        <w:t xml:space="preserve"> mutation?</w:t>
+        <w:t>there a syn mutation?</w:t>
       </w:r>
     </w:p>
     <w:p>
@@ -5182,26 +5030,15 @@
           <w:b/>
           <w:bCs/>
         </w:rPr>
-        <w:lastRenderedPageBreak/>
         <w:t xml:space="preserve">Non vs </w:t>
       </w:r>
-      <w:proofErr w:type="spellStart"/>
-      <w:r>
-        <w:rPr>
-          <w:rFonts w:asciiTheme="minorBidi" w:hAnsiTheme="minorBidi"/>
-          <w:b/>
-          <w:bCs/>
-        </w:rPr>
-        <w:t>syn</w:t>
-      </w:r>
-      <w:proofErr w:type="spellEnd"/>
-      <w:r>
-        <w:rPr>
-          <w:rFonts w:asciiTheme="minorBidi" w:hAnsiTheme="minorBidi"/>
-          <w:b/>
-          <w:bCs/>
-        </w:rPr>
-        <w:t xml:space="preserve"> mutations</w:t>
+      <w:r>
+        <w:rPr>
+          <w:rFonts w:asciiTheme="minorBidi" w:hAnsiTheme="minorBidi"/>
+          <w:b/>
+          <w:bCs/>
+        </w:rPr>
+        <w:t>syn mutations</w:t>
       </w:r>
     </w:p>
     <w:p>
@@ -5250,6 +5087,7 @@
           <w:b/>
           <w:bCs/>
         </w:rPr>
+        <w:lastRenderedPageBreak/>
         <w:t>Evolutionary Insights</w:t>
       </w:r>
     </w:p>
@@ -5762,25 +5600,25 @@
           <w:b/>
           <w:bCs/>
         </w:rPr>
+        <w:t>Data sources</w:t>
+      </w:r>
+    </w:p>
+    <w:p>
+      <w:pPr>
+        <w:spacing w:after="240" w:line="240" w:lineRule="auto"/>
+        <w:rPr>
+          <w:rFonts w:asciiTheme="minorBidi" w:hAnsiTheme="minorBidi"/>
+          <w:b/>
+          <w:bCs/>
+        </w:rPr>
+      </w:pPr>
+      <w:r>
+        <w:rPr>
+          <w:rFonts w:asciiTheme="minorBidi" w:hAnsiTheme="minorBidi"/>
+          <w:b/>
+          <w:bCs/>
+        </w:rPr>
         <w:lastRenderedPageBreak/>
-        <w:t>Data sources</w:t>
-      </w:r>
-    </w:p>
-    <w:p>
-      <w:pPr>
-        <w:spacing w:after="240" w:line="240" w:lineRule="auto"/>
-        <w:rPr>
-          <w:rFonts w:asciiTheme="minorBidi" w:hAnsiTheme="minorBidi"/>
-          <w:b/>
-          <w:bCs/>
-        </w:rPr>
-      </w:pPr>
-      <w:r>
-        <w:rPr>
-          <w:rFonts w:asciiTheme="minorBidi" w:hAnsiTheme="minorBidi"/>
-          <w:b/>
-          <w:bCs/>
-        </w:rPr>
         <w:t>R packages used</w:t>
       </w:r>
     </w:p>
@@ -5853,19 +5691,8 @@
             <w:b/>
             <w:bCs/>
           </w:rPr>
-          <w:t>sha524/</w:t>
+          <w:t>sha524/Spike_protein</w:t>
         </w:r>
-        <w:proofErr w:type="spellStart"/>
-        <w:r>
-          <w:rPr>
-            <w:rStyle w:val="Hyperlink"/>
-            <w:rFonts w:asciiTheme="minorBidi" w:hAnsiTheme="minorBidi"/>
-            <w:b/>
-            <w:bCs/>
-          </w:rPr>
-          <w:t>Spike_protein</w:t>
-        </w:r>
-        <w:proofErr w:type="spellEnd"/>
       </w:hyperlink>
     </w:p>
     <w:p>
@@ -6288,7 +6115,6 @@
           <w:rFonts w:asciiTheme="minorBidi" w:hAnsiTheme="minorBidi"/>
           <w:noProof/>
         </w:rPr>
-        <w:lastRenderedPageBreak/>
         <w:t xml:space="preserve">McCallum, M. et al. (2020). Structure-guided covalent stabilization of coronavirus spike glycoprotein trimers in the closed conformation. </w:t>
       </w:r>
       <w:r>
@@ -6320,6 +6146,7 @@
           <w:rFonts w:asciiTheme="minorBidi" w:hAnsiTheme="minorBidi"/>
           <w:noProof/>
         </w:rPr>
+        <w:lastRenderedPageBreak/>
         <w:t xml:space="preserve">Pyrc, K. et al. (2006). Mosaic structure of human coronavirus NL63, one thousand years of evolution. </w:t>
       </w:r>
       <w:r>
@@ -8879,7 +8706,6 @@
   <w:style w:type="character" w:default="1" w:styleId="DefaultParagraphFont">
     <w:name w:val="Default Paragraph Font"/>
     <w:uiPriority w:val="1"/>
-    <w:semiHidden/>
     <w:unhideWhenUsed/>
   </w:style>
   <w:style w:type="table" w:default="1" w:styleId="TableNormal">

</xml_diff>

<commit_message>
Figure 2 and Figure 3 work
</commit_message>
<xml_diff>
--- a/Report/Analysis of SARS-CoV-2 spike protein mutations in the UK.docx
+++ b/Report/Analysis of SARS-CoV-2 spike protein mutations in the UK.docx
@@ -2257,6 +2257,7 @@
       <w:r>
         <w:rPr>
           <w:rFonts w:asciiTheme="minorBidi" w:hAnsiTheme="minorBidi"/>
+          <w:noProof/>
         </w:rPr>
         <w:drawing>
           <wp:inline distT="0" distB="0" distL="0" distR="0" wp14:anchorId="44A883FC" wp14:editId="50B45279">
@@ -2312,261 +2313,69 @@
         <w:rPr>
           <w:rFonts w:asciiTheme="minorBidi" w:hAnsiTheme="minorBidi"/>
         </w:rPr>
-        <w:t>15213 unique individual mutations were detected in the dataset</w:t>
-      </w:r>
-      <w:r>
-        <w:rPr>
-          <w:rFonts w:asciiTheme="minorBidi" w:hAnsiTheme="minorBidi"/>
-        </w:rPr>
-        <w:t>.</w:t>
-      </w:r>
-      <w:r>
-        <w:rPr>
-          <w:rFonts w:asciiTheme="minorBidi" w:hAnsiTheme="minorBidi"/>
-        </w:rPr>
-        <w:t xml:space="preserve"> </w:t>
-      </w:r>
-      <w:r>
-        <w:rPr>
-          <w:rFonts w:asciiTheme="minorBidi" w:hAnsiTheme="minorBidi"/>
-        </w:rPr>
-        <w:t>The distribution of these</w:t>
-      </w:r>
-      <w:r>
-        <w:rPr>
-          <w:rFonts w:asciiTheme="minorBidi" w:hAnsiTheme="minorBidi"/>
-        </w:rPr>
-        <w:t xml:space="preserve"> novel mutations provides </w:t>
-      </w:r>
-      <w:proofErr w:type="spellStart"/>
-      <w:r>
-        <w:rPr>
-          <w:rFonts w:asciiTheme="minorBidi" w:hAnsiTheme="minorBidi"/>
-        </w:rPr>
-        <w:t>a</w:t>
-      </w:r>
-      <w:proofErr w:type="spellEnd"/>
-      <w:r>
-        <w:rPr>
-          <w:rFonts w:asciiTheme="minorBidi" w:hAnsiTheme="minorBidi"/>
-        </w:rPr>
-        <w:t xml:space="preserve"> insight into the </w:t>
-      </w:r>
-      <w:r>
-        <w:rPr>
-          <w:rFonts w:asciiTheme="minorBidi" w:hAnsiTheme="minorBidi"/>
-        </w:rPr>
-        <w:t xml:space="preserve">emergence of new viral strains and </w:t>
-      </w:r>
-      <w:r>
-        <w:rPr>
-          <w:rFonts w:asciiTheme="minorBidi" w:hAnsiTheme="minorBidi"/>
-        </w:rPr>
-        <w:t xml:space="preserve">stability of the viral genome. </w:t>
-      </w:r>
-      <w:r>
-        <w:rPr>
-          <w:rFonts w:asciiTheme="minorBidi" w:hAnsiTheme="minorBidi"/>
-        </w:rPr>
-        <w:t xml:space="preserve">Figure 3, depicts the emergence of novel SARS-CoV-2 spike protein mutations from 2020 – 2024. </w:t>
-      </w:r>
-      <w:r>
-        <w:rPr>
-          <w:rFonts w:asciiTheme="minorBidi" w:hAnsiTheme="minorBidi"/>
-        </w:rPr>
-        <w:t>During 2021 – 2022, there was a surge in the number of novel mutations</w:t>
-      </w:r>
-      <w:r>
-        <w:rPr>
-          <w:rFonts w:asciiTheme="minorBidi" w:hAnsiTheme="minorBidi"/>
-        </w:rPr>
-        <w:t xml:space="preserve">, </w:t>
-      </w:r>
-      <w:r>
-        <w:rPr>
-          <w:rFonts w:asciiTheme="minorBidi" w:hAnsiTheme="minorBidi"/>
-        </w:rPr>
-        <w:t xml:space="preserve">potentially driven by the virus </w:t>
-      </w:r>
-      <w:r>
-        <w:rPr>
-          <w:rFonts w:asciiTheme="minorBidi" w:hAnsiTheme="minorBidi"/>
-        </w:rPr>
-        <w:t>obtaining</w:t>
-      </w:r>
-      <w:r>
-        <w:rPr>
-          <w:rFonts w:asciiTheme="minorBidi" w:hAnsiTheme="minorBidi"/>
-        </w:rPr>
-        <w:t xml:space="preserve"> advantageous</w:t>
-      </w:r>
-      <w:r>
-        <w:rPr>
-          <w:rFonts w:asciiTheme="minorBidi" w:hAnsiTheme="minorBidi"/>
-        </w:rPr>
-        <w:t xml:space="preserve"> mutations</w:t>
-      </w:r>
-      <w:r>
-        <w:rPr>
-          <w:rFonts w:asciiTheme="minorBidi" w:hAnsiTheme="minorBidi"/>
-        </w:rPr>
-        <w:t>.</w:t>
-      </w:r>
-      <w:r>
-        <w:rPr>
-          <w:rFonts w:asciiTheme="minorBidi" w:hAnsiTheme="minorBidi"/>
-        </w:rPr>
-        <w:t xml:space="preserve"> 2022- 2024 shows a gradual decline and stabilisation in the number of novel mutations detected.</w:t>
-      </w:r>
-      <w:r>
-        <w:rPr>
-          <w:rFonts w:asciiTheme="minorBidi" w:hAnsiTheme="minorBidi"/>
-        </w:rPr>
-        <w:t xml:space="preserve"> This decrease could be attributed </w:t>
-      </w:r>
-      <w:r>
-        <w:rPr>
-          <w:rFonts w:asciiTheme="minorBidi" w:hAnsiTheme="minorBidi"/>
-        </w:rPr>
-        <w:t xml:space="preserve">to vaccines and a general </w:t>
-      </w:r>
-      <w:r>
-        <w:rPr>
-          <w:rFonts w:asciiTheme="minorBidi" w:hAnsiTheme="minorBidi"/>
-        </w:rPr>
-        <w:t xml:space="preserve">reduction in </w:t>
-      </w:r>
-      <w:r>
-        <w:rPr>
-          <w:rFonts w:asciiTheme="minorBidi" w:hAnsiTheme="minorBidi"/>
-        </w:rPr>
-        <w:t>SARS-CoV-2 genome sequencing.</w:t>
-      </w:r>
-      <w:r>
-        <w:rPr>
-          <w:rFonts w:asciiTheme="minorBidi" w:hAnsiTheme="minorBidi"/>
-        </w:rPr>
-        <w:t xml:space="preserve"> </w:t>
-      </w:r>
-      <w:r>
-        <w:rPr>
-          <w:rFonts w:asciiTheme="minorBidi" w:hAnsiTheme="minorBidi"/>
-        </w:rPr>
-        <w:t xml:space="preserve">The overall distribution of the data points closely resembles </w:t>
-      </w:r>
-      <w:r>
-        <w:rPr>
-          <w:rFonts w:asciiTheme="minorBidi" w:hAnsiTheme="minorBidi"/>
-        </w:rPr>
-        <w:t>Figure 1</w:t>
-      </w:r>
-      <w:r>
-        <w:rPr>
-          <w:rFonts w:asciiTheme="minorBidi" w:hAnsiTheme="minorBidi"/>
-        </w:rPr>
-        <w:t xml:space="preserve">. </w:t>
-      </w:r>
-      <w:r>
-        <w:rPr>
-          <w:rFonts w:asciiTheme="minorBidi" w:hAnsiTheme="minorBidi"/>
-        </w:rPr>
-        <w:t xml:space="preserve">This similarity is </w:t>
-      </w:r>
-      <w:r>
-        <w:rPr>
-          <w:rFonts w:asciiTheme="minorBidi" w:hAnsiTheme="minorBidi"/>
-        </w:rPr>
-        <w:t>as a result o</w:t>
-      </w:r>
-      <w:r>
-        <w:rPr>
-          <w:rFonts w:asciiTheme="minorBidi" w:hAnsiTheme="minorBidi"/>
-        </w:rPr>
-        <w:t xml:space="preserve">f </w:t>
-      </w:r>
-      <w:r>
-        <w:rPr>
-          <w:rFonts w:asciiTheme="minorBidi" w:hAnsiTheme="minorBidi"/>
-        </w:rPr>
-        <w:t xml:space="preserve">variant emergence </w:t>
-      </w:r>
-      <w:r>
-        <w:rPr>
-          <w:rFonts w:asciiTheme="minorBidi" w:hAnsiTheme="minorBidi"/>
-        </w:rPr>
-        <w:t xml:space="preserve">and </w:t>
-      </w:r>
-      <w:r>
-        <w:rPr>
-          <w:rFonts w:asciiTheme="minorBidi" w:hAnsiTheme="minorBidi"/>
-        </w:rPr>
-        <w:t>sequencing activity</w:t>
-      </w:r>
-      <w:r>
-        <w:rPr>
-          <w:rFonts w:asciiTheme="minorBidi" w:hAnsiTheme="minorBidi"/>
-        </w:rPr>
-        <w:t>.</w:t>
-      </w:r>
-      <w:r>
-        <w:rPr>
-          <w:rFonts w:asciiTheme="minorBidi" w:hAnsiTheme="minorBidi"/>
-        </w:rPr>
-        <w:t xml:space="preserve"> When a new variant is detected, sequencing activity increases</w:t>
-      </w:r>
-      <w:r>
-        <w:rPr>
-          <w:rFonts w:asciiTheme="minorBidi" w:hAnsiTheme="minorBidi"/>
-        </w:rPr>
-        <w:t>, causing the number of novel mutations detected to also increase.</w:t>
-      </w:r>
-      <w:r>
-        <w:rPr>
-          <w:rFonts w:asciiTheme="minorBidi" w:hAnsiTheme="minorBidi"/>
-        </w:rPr>
-        <w:t xml:space="preserve"> </w:t>
-      </w:r>
-      <w:r>
-        <w:rPr>
-          <w:rFonts w:asciiTheme="minorBidi" w:hAnsiTheme="minorBidi"/>
-        </w:rPr>
-        <w:t xml:space="preserve">New variants with all these </w:t>
-      </w:r>
-      <w:r>
-        <w:rPr>
-          <w:rFonts w:asciiTheme="minorBidi" w:hAnsiTheme="minorBidi"/>
-        </w:rPr>
-        <w:t>novel advantageous</w:t>
-      </w:r>
-      <w:r>
-        <w:rPr>
-          <w:rFonts w:asciiTheme="minorBidi" w:hAnsiTheme="minorBidi"/>
-        </w:rPr>
-        <w:t xml:space="preserve"> mutations are outcompeting the older variants. Increased genomic sequencing efforts detect these novel mutations, to characterise the newly adapted viral variants.</w:t>
-      </w:r>
-    </w:p>
-    <w:p>
-      <w:pPr>
-        <w:spacing w:after="240" w:line="240" w:lineRule="auto"/>
-        <w:rPr>
-          <w:rFonts w:asciiTheme="minorBidi" w:hAnsiTheme="minorBidi"/>
-          <w:b/>
-          <w:bCs/>
-        </w:rPr>
-      </w:pPr>
-      <w:r>
-        <w:rPr>
-          <w:rFonts w:asciiTheme="minorBidi" w:hAnsiTheme="minorBidi"/>
-          <w:b/>
-          <w:bCs/>
+        <w:t xml:space="preserve">15213 unique individual mutations were detected in the dataset, illustrating the ongoing evolution of SARS-CoV-2. The distribution of these novel mutations provides insight into the emergence of new viral strains and the stability of the viral genome. Figure 3, depicts the emergence of novel SARS-CoV-2 spike protein mutations from 2020 – 2024. Panel A of Figure 3, shows during 2021 – 2022, there was </w:t>
+      </w:r>
+      <w:r>
+        <w:rPr>
+          <w:rFonts w:asciiTheme="minorBidi" w:hAnsiTheme="minorBidi"/>
+        </w:rPr>
+        <w:t xml:space="preserve">an increase </w:t>
+      </w:r>
+      <w:r>
+        <w:rPr>
+          <w:rFonts w:asciiTheme="minorBidi" w:hAnsiTheme="minorBidi"/>
+        </w:rPr>
+        <w:t>in the number of novel mutations, potentially driven by the virus obtaining advantageous mutations. 2022- 2024 shows a gradual decline and stabilisation in the number of novel mutations detected. This decrease could be attributed to vaccines and a general reduction in SARS-CoV-2 genome sequencing. Panel B reinforces this trend, showing the median number of novel mutations per year, peaking in 2021 at 14 mutations</w:t>
+      </w:r>
+      <w:r>
+        <w:rPr>
+          <w:rFonts w:asciiTheme="minorBidi" w:hAnsiTheme="minorBidi"/>
+        </w:rPr>
+        <w:t xml:space="preserve"> per sample</w:t>
+      </w:r>
+      <w:r>
+        <w:rPr>
+          <w:rFonts w:asciiTheme="minorBidi" w:hAnsiTheme="minorBidi"/>
+        </w:rPr>
+        <w:t xml:space="preserve"> date,</w:t>
+      </w:r>
+      <w:r>
+        <w:rPr>
+          <w:rFonts w:asciiTheme="minorBidi" w:hAnsiTheme="minorBidi"/>
+        </w:rPr>
+        <w:t xml:space="preserve"> before </w:t>
+      </w:r>
+      <w:r>
+        <w:rPr>
+          <w:rFonts w:asciiTheme="minorBidi" w:hAnsiTheme="minorBidi"/>
+        </w:rPr>
+        <w:t>decreasing</w:t>
+      </w:r>
+      <w:r>
+        <w:rPr>
+          <w:rFonts w:asciiTheme="minorBidi" w:hAnsiTheme="minorBidi"/>
+        </w:rPr>
+        <w:t>. The overall distribution of the data points closely resembles Figure 1. This similarity is a result of variant emergence and sequencing activity. When a new variant is detected, sequencing activity increases, causing the number of novel mutations detected also to increase. New variants with all these novel advantageous mutations are outcompeting the older variants. Increased genomic sequencing efforts detect these novel mutations, to characterise the newly adapted viral variants.</w:t>
+      </w:r>
+    </w:p>
+    <w:p>
+      <w:pPr>
+        <w:spacing w:after="240" w:line="240" w:lineRule="auto"/>
+        <w:rPr>
+          <w:rFonts w:asciiTheme="minorBidi" w:hAnsiTheme="minorBidi"/>
+        </w:rPr>
+      </w:pPr>
+      <w:r>
+        <w:rPr>
+          <w:rFonts w:asciiTheme="minorBidi" w:hAnsiTheme="minorBidi"/>
           <w:noProof/>
         </w:rPr>
         <w:lastRenderedPageBreak/>
         <w:drawing>
-          <wp:inline distT="0" distB="0" distL="0" distR="0" wp14:anchorId="52FD1FAC" wp14:editId="3D7E2B9E">
-            <wp:extent cx="3453823" cy="1809564"/>
-            <wp:effectExtent l="0" t="0" r="0" b="635"/>
-            <wp:docPr id="1498491437" name="Picture 1" descr="A graph of different colored dots&#10;&#10;AI-generated content may be incorrect."/>
+          <wp:inline distT="0" distB="0" distL="0" distR="0" wp14:anchorId="72A5093D" wp14:editId="3A79BF26">
+            <wp:extent cx="5731510" cy="3339465"/>
+            <wp:effectExtent l="0" t="0" r="2540" b="0"/>
+            <wp:docPr id="1096256389" name="Picture 2"/>
             <wp:cNvGraphicFramePr>
               <a:graphicFrameLocks xmlns:a="http://schemas.openxmlformats.org/drawingml/2006/main" noChangeAspect="1"/>
             </wp:cNvGraphicFramePr>
@@ -2574,11 +2383,17 @@
               <a:graphicData uri="http://schemas.openxmlformats.org/drawingml/2006/picture">
                 <pic:pic xmlns:pic="http://schemas.openxmlformats.org/drawingml/2006/picture">
                   <pic:nvPicPr>
-                    <pic:cNvPr id="1498491437" name="Picture 1" descr="A graph of different colored dots&#10;&#10;AI-generated content may be incorrect."/>
+                    <pic:cNvPr id="1096256389" name="Picture 1096256389"/>
                     <pic:cNvPicPr/>
                   </pic:nvPicPr>
                   <pic:blipFill>
-                    <a:blip r:embed="rId8"/>
+                    <a:blip r:embed="rId8">
+                      <a:extLst>
+                        <a:ext uri="{28A0092B-C50C-407E-A947-70E740481C1C}">
+                          <a14:useLocalDpi xmlns:a14="http://schemas.microsoft.com/office/drawing/2010/main" val="0"/>
+                        </a:ext>
+                      </a:extLst>
+                    </a:blip>
                     <a:stretch>
                       <a:fillRect/>
                     </a:stretch>
@@ -2586,7 +2401,7 @@
                   <pic:spPr>
                     <a:xfrm>
                       <a:off x="0" y="0"/>
-                      <a:ext cx="3462216" cy="1813961"/>
+                      <a:ext cx="5731510" cy="3339465"/>
                     </a:xfrm>
                     <a:prstGeom prst="rect">
                       <a:avLst/>
@@ -2604,6 +2419,24 @@
         <w:spacing w:after="240" w:line="240" w:lineRule="auto"/>
         <w:rPr>
           <w:rFonts w:asciiTheme="minorBidi" w:hAnsiTheme="minorBidi"/>
+        </w:rPr>
+      </w:pPr>
+    </w:p>
+    <w:p>
+      <w:pPr>
+        <w:spacing w:after="240" w:line="240" w:lineRule="auto"/>
+        <w:rPr>
+          <w:rFonts w:asciiTheme="minorBidi" w:hAnsiTheme="minorBidi"/>
+          <w:b/>
+          <w:bCs/>
+        </w:rPr>
+      </w:pPr>
+    </w:p>
+    <w:p>
+      <w:pPr>
+        <w:spacing w:after="240" w:line="240" w:lineRule="auto"/>
+        <w:rPr>
+          <w:rFonts w:asciiTheme="minorBidi" w:hAnsiTheme="minorBidi"/>
           <w:b/>
           <w:bCs/>
         </w:rPr>
@@ -2745,7 +2578,7 @@
         <mc:AlternateContent>
           <mc:Choice Requires="wps">
             <w:drawing>
-              <wp:anchor distT="45720" distB="45720" distL="114300" distR="114300" simplePos="0" relativeHeight="251661312" behindDoc="0" locked="0" layoutInCell="1" allowOverlap="1" wp14:anchorId="2184DB29" wp14:editId="03EC8483">
+              <wp:anchor distT="45720" distB="45720" distL="114300" distR="114300" simplePos="0" relativeHeight="251658240" behindDoc="0" locked="0" layoutInCell="1" allowOverlap="1" wp14:anchorId="2184DB29" wp14:editId="03EC8483">
                 <wp:simplePos x="0" y="0"/>
                 <wp:positionH relativeFrom="margin">
                   <wp:align>right</wp:align>
@@ -2966,7 +2799,7 @@
                 <v:stroke joinstyle="miter"/>
                 <v:path gradientshapeok="t" o:connecttype="rect"/>
               </v:shapetype>
-              <v:shape id="Text Box 2" o:spid="_x0000_s1026" type="#_x0000_t202" style="position:absolute;left:0;text-align:left;margin-left:398.95pt;margin-top:19.2pt;width:450.15pt;height:66.85pt;z-index:251661312;visibility:visible;mso-wrap-style:square;mso-width-percent:0;mso-height-percent:0;mso-wrap-distance-left:9pt;mso-wrap-distance-top:3.6pt;mso-wrap-distance-right:9pt;mso-wrap-distance-bottom:3.6pt;mso-position-horizontal:right;mso-position-horizontal-relative:margin;mso-position-vertical:absolute;mso-position-vertical-relative:text;mso-width-percent:0;mso-height-percent:0;mso-width-relative:margin;mso-height-relative:margin;v-text-anchor:top" o:gfxdata="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" strokecolor="white [3212]">
+              <v:shape id="Text Box 2" o:spid="_x0000_s1026" type="#_x0000_t202" style="position:absolute;left:0;text-align:left;margin-left:398.95pt;margin-top:19.2pt;width:450.15pt;height:66.85pt;z-index:251658240;visibility:visible;mso-wrap-style:square;mso-width-percent:0;mso-height-percent:0;mso-wrap-distance-left:9pt;mso-wrap-distance-top:3.6pt;mso-wrap-distance-right:9pt;mso-wrap-distance-bottom:3.6pt;mso-position-horizontal:right;mso-position-horizontal-relative:margin;mso-position-vertical:absolute;mso-position-vertical-relative:text;mso-width-percent:0;mso-height-percent:0;mso-width-relative:margin;mso-height-relative:margin;v-text-anchor:top" o:gfxdata="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" strokecolor="white [3212]">
                 <v:textbox>
                   <w:txbxContent>
                     <w:p>
@@ -3510,6 +3343,7 @@
           <w:lang w:eastAsia="en-GB"/>
           <w14:ligatures w14:val="none"/>
         </w:rPr>
+        <w:lastRenderedPageBreak/>
         <w:t>How many of these mutations are on the receptor binding mot</w:t>
       </w:r>
       <w:r>
@@ -3706,7 +3540,6 @@
           <w:b/>
           <w:bCs/>
         </w:rPr>
-        <w:lastRenderedPageBreak/>
         <w:t>Evolutionary Insights</w:t>
       </w:r>
     </w:p>
@@ -4137,6 +3970,7 @@
           <w:b/>
           <w:bCs/>
         </w:rPr>
+        <w:lastRenderedPageBreak/>
         <w:t xml:space="preserve">Summary of the main </w:t>
       </w:r>
       <w:r>
@@ -4237,7 +4071,6 @@
           <w:b/>
           <w:bCs/>
         </w:rPr>
-        <w:lastRenderedPageBreak/>
         <w:t>R packages used</w:t>
       </w:r>
     </w:p>
@@ -4637,6 +4470,7 @@
           <w:rFonts w:asciiTheme="minorBidi" w:hAnsiTheme="minorBidi"/>
           <w:noProof/>
         </w:rPr>
+        <w:lastRenderedPageBreak/>
         <w:t xml:space="preserve">Hu, B. et al. (2021). Characteristics of SARS-CoV-2 and COVID-19. </w:t>
       </w:r>
       <w:r>
@@ -4765,7 +4599,6 @@
           <w:rFonts w:asciiTheme="minorBidi" w:hAnsiTheme="minorBidi"/>
           <w:noProof/>
         </w:rPr>
-        <w:lastRenderedPageBreak/>
         <w:t xml:space="preserve">Liu, Y. et al. (2022). The N501Y spike substitution enhances SARS-CoV-2 infection and transmission. </w:t>
       </w:r>
       <w:r>

</xml_diff>

<commit_message>
Trying to create a map of the UK
</commit_message>
<xml_diff>
--- a/Report/Analysis of SARS-CoV-2 spike protein mutations in the UK.docx
+++ b/Report/Analysis of SARS-CoV-2 spike protein mutations in the UK.docx
@@ -92,6 +92,24 @@
         <w:spacing w:after="240" w:line="240" w:lineRule="auto"/>
         <w:rPr>
           <w:rFonts w:asciiTheme="minorBidi" w:hAnsiTheme="minorBidi"/>
+          <w:sz w:val="32"/>
+          <w:szCs w:val="32"/>
+        </w:rPr>
+      </w:pPr>
+      <w:r>
+        <w:rPr>
+          <w:rFonts w:asciiTheme="minorBidi" w:hAnsiTheme="minorBidi"/>
+          <w:sz w:val="32"/>
+          <w:szCs w:val="32"/>
+        </w:rPr>
+        <w:t>Introduction</w:t>
+      </w:r>
+    </w:p>
+    <w:p>
+      <w:pPr>
+        <w:spacing w:after="240" w:line="240" w:lineRule="auto"/>
+        <w:rPr>
+          <w:rFonts w:asciiTheme="minorBidi" w:hAnsiTheme="minorBidi"/>
           <w:sz w:val="24"/>
           <w:szCs w:val="24"/>
         </w:rPr>
@@ -99,10 +117,223 @@
       <w:r>
         <w:rPr>
           <w:rFonts w:asciiTheme="minorBidi" w:hAnsiTheme="minorBidi"/>
+          <w:b/>
+          <w:bCs/>
           <w:sz w:val="24"/>
           <w:szCs w:val="24"/>
         </w:rPr>
-        <w:t>Introduction</w:t>
+        <w:t>Background: COVID-19 pandemic</w:t>
+      </w:r>
+    </w:p>
+    <w:p>
+      <w:pPr>
+        <w:spacing w:after="240" w:line="240" w:lineRule="auto"/>
+        <w:rPr>
+          <w:rFonts w:asciiTheme="minorBidi" w:hAnsiTheme="minorBidi"/>
+        </w:rPr>
+      </w:pPr>
+      <w:r>
+        <w:rPr>
+          <w:rFonts w:asciiTheme="minorBidi" w:hAnsiTheme="minorBidi"/>
+        </w:rPr>
+        <w:t xml:space="preserve">Severe acute respiratory syndrome coronavirus 2 (SARS-CoV-2) is the strain of coronavirus responsible for the ongoing COVID-19 pandemic </w:t>
+      </w:r>
+      <w:r>
+        <w:rPr>
+          <w:rFonts w:asciiTheme="minorBidi" w:hAnsiTheme="minorBidi"/>
+        </w:rPr>
+        <w:fldChar w:fldCharType="begin" w:fldLock="1"/>
+      </w:r>
+      <w:r>
+        <w:rPr>
+          <w:rFonts w:asciiTheme="minorBidi" w:hAnsiTheme="minorBidi"/>
+        </w:rPr>
+        <w:instrText>ADDIN paperpile_citation &lt;clusterId&gt;B551P818L398I983&lt;/clusterId&gt;&lt;metadata&gt;&lt;citation&gt;&lt;id&gt;ec9eac32-87c8-44fc-8e36-a8e77f0a362e&lt;/id&gt;&lt;/citation&gt;&lt;/metadata&gt;&lt;data&gt;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&lt;/data&gt; \* MERGEFORMAT</w:instrText>
+      </w:r>
+      <w:r>
+        <w:rPr>
+          <w:rFonts w:asciiTheme="minorBidi" w:hAnsiTheme="minorBidi"/>
+        </w:rPr>
+        <w:fldChar w:fldCharType="separate"/>
+      </w:r>
+      <w:r>
+        <w:rPr>
+          <w:rFonts w:asciiTheme="minorBidi" w:hAnsiTheme="minorBidi"/>
+          <w:noProof/>
+        </w:rPr>
+        <w:t>(Hu et al., 2021)</w:t>
+      </w:r>
+      <w:r>
+        <w:rPr>
+          <w:rFonts w:asciiTheme="minorBidi" w:hAnsiTheme="minorBidi"/>
+        </w:rPr>
+        <w:fldChar w:fldCharType="end"/>
+      </w:r>
+      <w:r>
+        <w:rPr>
+          <w:rFonts w:asciiTheme="minorBidi" w:hAnsiTheme="minorBidi"/>
+        </w:rPr>
+        <w:t>. SARS-CoV-2 was initially detected in Wuhan, China, and has now spread to all corners of the globe</w:t>
+      </w:r>
+      <w:r>
+        <w:rPr>
+          <w:rFonts w:asciiTheme="minorBidi" w:hAnsiTheme="minorBidi"/>
+        </w:rPr>
+        <w:t xml:space="preserve"> </w:t>
+      </w:r>
+      <w:r>
+        <w:rPr>
+          <w:rFonts w:asciiTheme="minorBidi" w:hAnsiTheme="minorBidi"/>
+        </w:rPr>
+        <w:fldChar w:fldCharType="begin" w:fldLock="1"/>
+      </w:r>
+      <w:r>
+        <w:rPr>
+          <w:rFonts w:asciiTheme="minorBidi" w:hAnsiTheme="minorBidi"/>
+        </w:rPr>
+        <w:instrText>ADDIN paperpile_citation &lt;clusterId&gt;G113U499Q751N574&lt;/clusterId&gt;&lt;metadata&gt;&lt;citation&gt;&lt;id&gt;8edada44-7fea-4f45-b791-1076da13cd0b&lt;/id&gt;&lt;/citation&gt;&lt;/metadata&gt;&lt;data&gt;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&lt;/data&gt; \* MERGEFORMAT</w:instrText>
+      </w:r>
+      <w:r>
+        <w:rPr>
+          <w:rFonts w:asciiTheme="minorBidi" w:hAnsiTheme="minorBidi"/>
+        </w:rPr>
+        <w:fldChar w:fldCharType="separate"/>
+      </w:r>
+      <w:r>
+        <w:rPr>
+          <w:rFonts w:asciiTheme="minorBidi" w:hAnsiTheme="minorBidi"/>
+          <w:noProof/>
+        </w:rPr>
+        <w:t>(Huang et al., 2020)</w:t>
+      </w:r>
+      <w:r>
+        <w:rPr>
+          <w:rFonts w:asciiTheme="minorBidi" w:hAnsiTheme="minorBidi"/>
+        </w:rPr>
+        <w:fldChar w:fldCharType="end"/>
+      </w:r>
+      <w:r>
+        <w:rPr>
+          <w:rFonts w:asciiTheme="minorBidi" w:hAnsiTheme="minorBidi"/>
+        </w:rPr>
+        <w:t xml:space="preserve">. Approximately 770,000,000 people have contracted the virus and over 7,000,000 people have died due to complications caused by the virus </w:t>
+      </w:r>
+      <w:r>
+        <w:rPr>
+          <w:rFonts w:asciiTheme="minorBidi" w:hAnsiTheme="minorBidi"/>
+        </w:rPr>
+        <w:fldChar w:fldCharType="begin" w:fldLock="1"/>
+      </w:r>
+      <w:r>
+        <w:rPr>
+          <w:rFonts w:asciiTheme="minorBidi" w:hAnsiTheme="minorBidi"/>
+        </w:rPr>
+        <w:instrText>ADDIN paperpile_citation &lt;clusterId&gt;O489V747R127O841&lt;/clusterId&gt;&lt;metadata&gt;&lt;citation&gt;&lt;id&gt;a09f5cd9-bfe4-4ee2-9d52-baabf274effb&lt;/id&gt;&lt;/citation&gt;&lt;/metadata&gt;&lt;data&gt;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&lt;/data&gt; \* MERGEFORMAT</w:instrText>
+      </w:r>
+      <w:r>
+        <w:rPr>
+          <w:rFonts w:asciiTheme="minorBidi" w:hAnsiTheme="minorBidi"/>
+        </w:rPr>
+        <w:fldChar w:fldCharType="separate"/>
+      </w:r>
+      <w:r>
+        <w:rPr>
+          <w:rFonts w:asciiTheme="minorBidi" w:hAnsiTheme="minorBidi"/>
+          <w:noProof/>
+        </w:rPr>
+        <w:t>(Anon)</w:t>
+      </w:r>
+      <w:r>
+        <w:rPr>
+          <w:rFonts w:asciiTheme="minorBidi" w:hAnsiTheme="minorBidi"/>
+        </w:rPr>
+        <w:fldChar w:fldCharType="end"/>
+      </w:r>
+      <w:r>
+        <w:rPr>
+          <w:rFonts w:asciiTheme="minorBidi" w:hAnsiTheme="minorBidi"/>
+        </w:rPr>
+        <w:t xml:space="preserve">. This figure is most likely even higher due to governments’ inability to report cases and corruption with countries attempting to hide the true values. An estimated value of the number of deaths sits at around 18,000,000 – 32,000,000 </w:t>
+      </w:r>
+      <w:r>
+        <w:rPr>
+          <w:rFonts w:asciiTheme="minorBidi" w:hAnsiTheme="minorBidi"/>
+        </w:rPr>
+        <w:fldChar w:fldCharType="begin" w:fldLock="1"/>
+      </w:r>
+      <w:r>
+        <w:rPr>
+          <w:rFonts w:asciiTheme="minorBidi" w:hAnsiTheme="minorBidi"/>
+        </w:rPr>
+        <w:instrText>ADDIN paperpile_citation &lt;clusterId&gt;W173K439Z721X444&lt;/clusterId&gt;&lt;metadata&gt;&lt;citation&gt;&lt;id&gt;a09f5cd9-bfe4-4ee2-9d52-baabf274effb&lt;/id&gt;&lt;/citation&gt;&lt;/metadata&gt;&lt;data&gt;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&lt;/data&gt; \* MERGEFORMAT</w:instrText>
+      </w:r>
+      <w:r>
+        <w:rPr>
+          <w:rFonts w:asciiTheme="minorBidi" w:hAnsiTheme="minorBidi"/>
+        </w:rPr>
+        <w:fldChar w:fldCharType="separate"/>
+      </w:r>
+      <w:r>
+        <w:rPr>
+          <w:rFonts w:asciiTheme="minorBidi" w:hAnsiTheme="minorBidi"/>
+          <w:noProof/>
+        </w:rPr>
+        <w:t>(Anon)</w:t>
+      </w:r>
+      <w:r>
+        <w:rPr>
+          <w:rFonts w:asciiTheme="minorBidi" w:hAnsiTheme="minorBidi"/>
+        </w:rPr>
+        <w:fldChar w:fldCharType="end"/>
+      </w:r>
+      <w:r>
+        <w:rPr>
+          <w:rFonts w:asciiTheme="minorBidi" w:hAnsiTheme="minorBidi"/>
+        </w:rPr>
+        <w:t>. The economic burden has been far-reaching, estimated losses are up to $16 trillion worldwide and unemployment levels have soared</w:t>
+      </w:r>
+      <w:r>
+        <w:rPr>
+          <w:rFonts w:asciiTheme="minorBidi" w:hAnsiTheme="minorBidi"/>
+        </w:rPr>
+        <w:t xml:space="preserve"> </w:t>
+      </w:r>
+      <w:r>
+        <w:rPr>
+          <w:rFonts w:asciiTheme="minorBidi" w:hAnsiTheme="minorBidi"/>
+        </w:rPr>
+        <w:fldChar w:fldCharType="begin" w:fldLock="1"/>
+      </w:r>
+      <w:r>
+        <w:rPr>
+          <w:rFonts w:asciiTheme="minorBidi" w:hAnsiTheme="minorBidi"/>
+        </w:rPr>
+        <w:instrText>ADDIN paperpile_citation &lt;clusterId&gt;U318I386X976C769&lt;/clusterId&gt;&lt;metadata&gt;&lt;citation&gt;&lt;id&gt;3ca90a15-63df-4de3-9512-767674e6d81e&lt;/id&gt;&lt;/citation&gt;&lt;/metadata&gt;&lt;data&gt;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&lt;/data&gt; \* MERGEFORMAT</w:instrText>
+      </w:r>
+      <w:r>
+        <w:rPr>
+          <w:rFonts w:asciiTheme="minorBidi" w:hAnsiTheme="minorBidi"/>
+        </w:rPr>
+        <w:fldChar w:fldCharType="separate"/>
+      </w:r>
+      <w:r>
+        <w:rPr>
+          <w:rFonts w:asciiTheme="minorBidi" w:hAnsiTheme="minorBidi"/>
+          <w:noProof/>
+        </w:rPr>
+        <w:t>(Cutler and Summers, 2020)</w:t>
+      </w:r>
+      <w:r>
+        <w:rPr>
+          <w:rFonts w:asciiTheme="minorBidi" w:hAnsiTheme="minorBidi"/>
+        </w:rPr>
+        <w:fldChar w:fldCharType="end"/>
+      </w:r>
+      <w:r>
+        <w:rPr>
+          <w:rFonts w:asciiTheme="minorBidi" w:hAnsiTheme="minorBidi"/>
+        </w:rPr>
+        <w:t>. The global presence of SARS-CoV-2 has decreased, as a result of the rollout of vaccines and the build-up of immunity, however, new emerging variants still pose a threat.</w:t>
       </w:r>
     </w:p>
     <w:p>
@@ -117,253 +348,263 @@
       <w:r>
         <w:rPr>
           <w:rFonts w:asciiTheme="minorBidi" w:hAnsiTheme="minorBidi"/>
-          <w:b/>
-          <w:bCs/>
+        </w:rPr>
+        <w:t xml:space="preserve">Human CoVs, HCoV-229E and HCoV-OC43, have co-existed alongside humans for centuries </w:t>
+      </w:r>
+      <w:r>
+        <w:rPr>
+          <w:rFonts w:asciiTheme="minorBidi" w:hAnsiTheme="minorBidi"/>
+        </w:rPr>
+        <w:fldChar w:fldCharType="begin" w:fldLock="1"/>
+      </w:r>
+      <w:r>
+        <w:rPr>
+          <w:rFonts w:asciiTheme="minorBidi" w:hAnsiTheme="minorBidi"/>
+        </w:rPr>
+        <w:instrText>ADDIN paperpile_citation &lt;clusterId&gt;X676K736G426E847&lt;/clusterId&gt;&lt;metadata&gt;&lt;citation&gt;&lt;id&gt;1c5ac1f8-0b6f-46e3-ac2e-43ebe1034fa5&lt;/id&gt;&lt;/citation&gt;&lt;/metadata&gt;&lt;data&gt;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&lt;/data&gt; \* MERGEFORMAT</w:instrText>
+      </w:r>
+      <w:r>
+        <w:rPr>
+          <w:rFonts w:asciiTheme="minorBidi" w:hAnsiTheme="minorBidi"/>
+        </w:rPr>
+        <w:fldChar w:fldCharType="separate"/>
+      </w:r>
+      <w:r>
+        <w:rPr>
+          <w:rFonts w:asciiTheme="minorBidi" w:hAnsiTheme="minorBidi"/>
+          <w:noProof/>
+        </w:rPr>
+        <w:t>(Pyrc et al., 2006)</w:t>
+      </w:r>
+      <w:r>
+        <w:rPr>
+          <w:rFonts w:asciiTheme="minorBidi" w:hAnsiTheme="minorBidi"/>
+        </w:rPr>
+        <w:fldChar w:fldCharType="end"/>
+      </w:r>
+      <w:r>
+        <w:rPr>
+          <w:rFonts w:asciiTheme="minorBidi" w:hAnsiTheme="minorBidi"/>
+        </w:rPr>
+        <w:t>. These viruses result in far more mild symptoms similar to that of the common cold. This is in stark comparison</w:t>
+      </w:r>
+      <w:r>
+        <w:rPr>
+          <w:rFonts w:asciiTheme="minorBidi" w:hAnsiTheme="minorBidi"/>
+        </w:rPr>
+        <w:t xml:space="preserve"> to</w:t>
+      </w:r>
+      <w:r>
+        <w:rPr>
+          <w:rFonts w:asciiTheme="minorBidi" w:hAnsiTheme="minorBidi"/>
+        </w:rPr>
+        <w:t xml:space="preserve"> severe acute respiratory syndrome coronavirus 1 (SARS-CoV-1), Middle East respiratory syndrome-related coronavirus (MERS-CoV) and severe acute respiratory coronavirus 2 (SARS-CoV-2), which are all highly pathogenic. This high pathogenicity exists due to the viruses targeting important cellular tissues, bronchial epithelial cells and tissue in the upper respiratory tract</w:t>
+      </w:r>
+      <w:r>
+        <w:rPr>
+          <w:rFonts w:asciiTheme="minorBidi" w:hAnsiTheme="minorBidi"/>
+        </w:rPr>
+        <w:t xml:space="preserve"> </w:t>
+      </w:r>
+      <w:r>
+        <w:rPr>
+          <w:rFonts w:asciiTheme="minorBidi" w:hAnsiTheme="minorBidi"/>
+        </w:rPr>
+        <w:fldChar w:fldCharType="begin" w:fldLock="1"/>
+      </w:r>
+      <w:r>
+        <w:rPr>
+          <w:rFonts w:asciiTheme="minorBidi" w:hAnsiTheme="minorBidi"/>
+        </w:rPr>
+        <w:instrText>ADDIN paperpile_citation &lt;clusterId&gt;X946K193G784E297&lt;/clusterId&gt;&lt;metadata&gt;&lt;citation&gt;&lt;id&gt;f1cd24c0-9d3b-4b85-9376-15f62b27eac8&lt;/id&gt;&lt;/citation&gt;&lt;/metadata&gt;&lt;data&gt;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&lt;/data&gt; \* MERGEFORMAT</w:instrText>
+      </w:r>
+      <w:r>
+        <w:rPr>
+          <w:rFonts w:asciiTheme="minorBidi" w:hAnsiTheme="minorBidi"/>
+        </w:rPr>
+        <w:fldChar w:fldCharType="separate"/>
+      </w:r>
+      <w:r>
+        <w:rPr>
+          <w:rFonts w:asciiTheme="minorBidi" w:hAnsiTheme="minorBidi"/>
+          <w:noProof/>
+        </w:rPr>
+        <w:t>(Marik et al., 2021)</w:t>
+      </w:r>
+      <w:r>
+        <w:rPr>
+          <w:rFonts w:asciiTheme="minorBidi" w:hAnsiTheme="minorBidi"/>
+        </w:rPr>
+        <w:fldChar w:fldCharType="end"/>
+      </w:r>
+      <w:r>
+        <w:rPr>
+          <w:rFonts w:asciiTheme="minorBidi" w:hAnsiTheme="minorBidi"/>
+        </w:rPr>
+        <w:t xml:space="preserve">. This is where the angiotensin-converting enzyme 2 </w:t>
+      </w:r>
+      <w:r>
+        <w:rPr>
+          <w:rFonts w:asciiTheme="minorBidi" w:hAnsiTheme="minorBidi"/>
+        </w:rPr>
+        <w:t xml:space="preserve">(ACE2) </w:t>
+      </w:r>
+      <w:r>
+        <w:rPr>
+          <w:rFonts w:asciiTheme="minorBidi" w:hAnsiTheme="minorBidi"/>
+        </w:rPr>
+        <w:t xml:space="preserve">is expressed </w:t>
+      </w:r>
+      <w:r>
+        <w:rPr>
+          <w:rFonts w:asciiTheme="minorBidi" w:hAnsiTheme="minorBidi"/>
+        </w:rPr>
+        <w:fldChar w:fldCharType="begin" w:fldLock="1"/>
+      </w:r>
+      <w:r>
+        <w:rPr>
+          <w:rFonts w:asciiTheme="minorBidi" w:hAnsiTheme="minorBidi"/>
+        </w:rPr>
+        <w:instrText>ADDIN paperpile_citation &lt;clusterId&gt;S261G241C632Z322&lt;/clusterId&gt;&lt;metadata&gt;&lt;citation&gt;&lt;id&gt;3c42c0e5-bfc8-469f-ace1-9b8ff387ef1f&lt;/id&gt;&lt;/citation&gt;&lt;/metadata&gt;&lt;data&gt;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&lt;/data&gt; \* MERGEFORMAT</w:instrText>
+      </w:r>
+      <w:r>
+        <w:rPr>
+          <w:rFonts w:asciiTheme="minorBidi" w:hAnsiTheme="minorBidi"/>
+        </w:rPr>
+        <w:fldChar w:fldCharType="separate"/>
+      </w:r>
+      <w:r>
+        <w:rPr>
+          <w:rFonts w:asciiTheme="minorBidi" w:hAnsiTheme="minorBidi"/>
+          <w:noProof/>
+        </w:rPr>
+        <w:t>(Li et al., 2020)</w:t>
+      </w:r>
+      <w:r>
+        <w:rPr>
+          <w:rFonts w:asciiTheme="minorBidi" w:hAnsiTheme="minorBidi"/>
+        </w:rPr>
+        <w:fldChar w:fldCharType="end"/>
+      </w:r>
+      <w:r>
+        <w:rPr>
+          <w:rFonts w:asciiTheme="minorBidi" w:hAnsiTheme="minorBidi"/>
+        </w:rPr>
+        <w:t>. SARS-CoV-1, MERS-CoV and SARS-CoV-2 have emerged over the past 25 years, with several outbreaks occurring. Most notably the SARS-CoV-1 2002-2004 outbreak, the 2015 MERS outbreak in South Korea and the COVID-19 pandemic as a result of SARS-CoV-2</w:t>
+      </w:r>
+      <w:r>
+        <w:rPr>
+          <w:rFonts w:asciiTheme="minorBidi" w:hAnsiTheme="minorBidi"/>
+        </w:rPr>
+        <w:t xml:space="preserve"> </w:t>
+      </w:r>
+      <w:r>
+        <w:rPr>
+          <w:rFonts w:asciiTheme="minorBidi" w:hAnsiTheme="minorBidi"/>
+        </w:rPr>
+        <w:fldChar w:fldCharType="begin" w:fldLock="1"/>
+      </w:r>
+      <w:r>
+        <w:rPr>
+          <w:rFonts w:asciiTheme="minorBidi" w:hAnsiTheme="minorBidi"/>
+        </w:rPr>
+        <w:instrText>ADDIN paperpile_citation &lt;clusterId&gt;M975A133P423N137&lt;/clusterId&gt;&lt;metadata&gt;&lt;citation&gt;&lt;id&gt;5c2d4c3b-94c3-4bb1-8d62-e74a61952d5f&lt;/id&gt;&lt;/citation&gt;&lt;/metadata&gt;&lt;data&gt;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&lt;/data&gt; \* MERGEFORMAT</w:instrText>
+      </w:r>
+      <w:r>
+        <w:rPr>
+          <w:rFonts w:asciiTheme="minorBidi" w:hAnsiTheme="minorBidi"/>
+        </w:rPr>
+        <w:fldChar w:fldCharType="separate"/>
+      </w:r>
+      <w:r>
+        <w:rPr>
+          <w:rFonts w:asciiTheme="minorBidi" w:hAnsiTheme="minorBidi"/>
+          <w:noProof/>
+        </w:rPr>
+        <w:t>(Arora et al., 2020)</w:t>
+      </w:r>
+      <w:r>
+        <w:rPr>
+          <w:rFonts w:asciiTheme="minorBidi" w:hAnsiTheme="minorBidi"/>
+        </w:rPr>
+        <w:fldChar w:fldCharType="end"/>
+      </w:r>
+      <w:r>
+        <w:rPr>
+          <w:rFonts w:asciiTheme="minorBidi" w:hAnsiTheme="minorBidi"/>
+        </w:rPr>
+        <w:t xml:space="preserve">. There appears to be a growing trend in the prevalence of coronavirus outbreaks, even though the rates of SARS-CoV-2 have greatly diminished </w:t>
+      </w:r>
+      <w:r>
+        <w:rPr>
+          <w:rFonts w:asciiTheme="minorBidi" w:hAnsiTheme="minorBidi"/>
+        </w:rPr>
+        <w:fldChar w:fldCharType="begin" w:fldLock="1"/>
+      </w:r>
+      <w:r>
+        <w:rPr>
+          <w:rFonts w:asciiTheme="minorBidi" w:hAnsiTheme="minorBidi"/>
+        </w:rPr>
+        <w:instrText>ADDIN paperpile_citation &lt;clusterId&gt;Y776L734A224F848&lt;/clusterId&gt;&lt;metadata&gt;&lt;citation&gt;&lt;id&gt;45331f7d-4cf8-4e21-82e1-12ba47d2928b&lt;/id&gt;&lt;/citation&gt;&lt;/metadata&gt;&lt;data&gt;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&lt;/data&gt; \* MERGEFORMAT</w:instrText>
+      </w:r>
+      <w:r>
+        <w:rPr>
+          <w:rFonts w:asciiTheme="minorBidi" w:hAnsiTheme="minorBidi"/>
+        </w:rPr>
+        <w:fldChar w:fldCharType="separate"/>
+      </w:r>
+      <w:r>
+        <w:rPr>
+          <w:rFonts w:asciiTheme="minorBidi" w:hAnsiTheme="minorBidi"/>
+          <w:noProof/>
+        </w:rPr>
+        <w:t>(Anon)</w:t>
+      </w:r>
+      <w:r>
+        <w:rPr>
+          <w:rFonts w:asciiTheme="minorBidi" w:hAnsiTheme="minorBidi"/>
+        </w:rPr>
+        <w:fldChar w:fldCharType="end"/>
+      </w:r>
+      <w:r>
+        <w:rPr>
+          <w:rFonts w:asciiTheme="minorBidi" w:hAnsiTheme="minorBidi"/>
+        </w:rPr>
+        <w:t>. This stresses the importance of studying SARS-CoV-2 and other related viruses so that globally we are better prepared to combat the next epidemic or pandemic.</w:t>
+      </w:r>
+    </w:p>
+    <w:p>
+      <w:pPr>
+        <w:spacing w:after="240" w:line="240" w:lineRule="auto"/>
+        <w:rPr>
+          <w:rFonts w:asciiTheme="minorBidi" w:hAnsiTheme="minorBidi"/>
           <w:sz w:val="24"/>
           <w:szCs w:val="24"/>
         </w:rPr>
-        <w:t>Background: COVID-19 pandemic</w:t>
-      </w:r>
-    </w:p>
-    <w:p>
-      <w:pPr>
-        <w:spacing w:after="240" w:line="240" w:lineRule="auto"/>
-        <w:rPr>
-          <w:rFonts w:asciiTheme="minorBidi" w:hAnsiTheme="minorBidi"/>
-        </w:rPr>
-      </w:pPr>
-      <w:r>
-        <w:rPr>
-          <w:rFonts w:asciiTheme="minorBidi" w:hAnsiTheme="minorBidi"/>
-        </w:rPr>
-        <w:t xml:space="preserve">Severe acute respiratory syndrome coronavirus 2 (SARS-CoV-2) is the strain of coronavirus responsible for the ongoing COVID-19 pandemic </w:t>
-      </w:r>
-      <w:r>
-        <w:rPr>
-          <w:rFonts w:asciiTheme="minorBidi" w:hAnsiTheme="minorBidi"/>
-        </w:rPr>
-        <w:fldChar w:fldCharType="begin" w:fldLock="1"/>
-      </w:r>
-      <w:r>
-        <w:rPr>
-          <w:rFonts w:asciiTheme="minorBidi" w:hAnsiTheme="minorBidi"/>
-        </w:rPr>
-        <w:instrText>ADDIN paperpile_citation &lt;clusterId&gt;B551P818L398I983&lt;/clusterId&gt;&lt;metadata&gt;&lt;citation&gt;&lt;id&gt;ec9eac32-87c8-44fc-8e36-a8e77f0a362e&lt;/id&gt;&lt;/citation&gt;&lt;/metadata&gt;&lt;data&gt;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&lt;/data&gt; \* MERGEFORMAT</w:instrText>
-      </w:r>
-      <w:r>
-        <w:rPr>
-          <w:rFonts w:asciiTheme="minorBidi" w:hAnsiTheme="minorBidi"/>
-        </w:rPr>
-        <w:fldChar w:fldCharType="separate"/>
-      </w:r>
-      <w:r>
-        <w:rPr>
-          <w:rFonts w:asciiTheme="minorBidi" w:hAnsiTheme="minorBidi"/>
-          <w:noProof/>
-        </w:rPr>
-        <w:t>(Hu et al., 2021)</w:t>
-      </w:r>
-      <w:r>
-        <w:rPr>
-          <w:rFonts w:asciiTheme="minorBidi" w:hAnsiTheme="minorBidi"/>
-        </w:rPr>
-        <w:fldChar w:fldCharType="end"/>
-      </w:r>
-      <w:r>
-        <w:rPr>
-          <w:rFonts w:asciiTheme="minorBidi" w:hAnsiTheme="minorBidi"/>
-        </w:rPr>
-        <w:t>. SARS-CoV-2 was initially detected in Wuhan, China, and has now spread to all corners of the globe</w:t>
-      </w:r>
-      <w:r>
-        <w:rPr>
-          <w:rFonts w:asciiTheme="minorBidi" w:hAnsiTheme="minorBidi"/>
-        </w:rPr>
-        <w:t xml:space="preserve"> </w:t>
-      </w:r>
-      <w:r>
-        <w:rPr>
-          <w:rFonts w:asciiTheme="minorBidi" w:hAnsiTheme="minorBidi"/>
-        </w:rPr>
-        <w:fldChar w:fldCharType="begin" w:fldLock="1"/>
-      </w:r>
-      <w:r>
-        <w:rPr>
-          <w:rFonts w:asciiTheme="minorBidi" w:hAnsiTheme="minorBidi"/>
-        </w:rPr>
-        <w:instrText>ADDIN paperpile_citation &lt;clusterId&gt;G113U499Q751N574&lt;/clusterId&gt;&lt;metadata&gt;&lt;citation&gt;&lt;id&gt;8edada44-7fea-4f45-b791-1076da13cd0b&lt;/id&gt;&lt;/citation&gt;&lt;/metadata&gt;&lt;data&gt;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&lt;/data&gt; \* MERGEFORMAT</w:instrText>
-      </w:r>
-      <w:r>
-        <w:rPr>
-          <w:rFonts w:asciiTheme="minorBidi" w:hAnsiTheme="minorBidi"/>
-        </w:rPr>
-        <w:fldChar w:fldCharType="separate"/>
-      </w:r>
-      <w:r>
-        <w:rPr>
-          <w:rFonts w:asciiTheme="minorBidi" w:hAnsiTheme="minorBidi"/>
-          <w:noProof/>
-        </w:rPr>
-        <w:t>(Huang et al., 2020)</w:t>
-      </w:r>
-      <w:r>
-        <w:rPr>
-          <w:rFonts w:asciiTheme="minorBidi" w:hAnsiTheme="minorBidi"/>
-        </w:rPr>
-        <w:fldChar w:fldCharType="end"/>
-      </w:r>
-      <w:r>
-        <w:rPr>
-          <w:rFonts w:asciiTheme="minorBidi" w:hAnsiTheme="minorBidi"/>
-        </w:rPr>
-        <w:t xml:space="preserve">. Approximately 770,000,000 people have contracted the virus and over 7,000,000 people have died due to complications caused by the virus </w:t>
-      </w:r>
-      <w:r>
-        <w:rPr>
-          <w:rFonts w:asciiTheme="minorBidi" w:hAnsiTheme="minorBidi"/>
-        </w:rPr>
-        <w:fldChar w:fldCharType="begin" w:fldLock="1"/>
-      </w:r>
-      <w:r>
-        <w:rPr>
-          <w:rFonts w:asciiTheme="minorBidi" w:hAnsiTheme="minorBidi"/>
-        </w:rPr>
-        <w:instrText>ADDIN paperpile_citation &lt;clusterId&gt;O489V747R127O841&lt;/clusterId&gt;&lt;metadata&gt;&lt;citation&gt;&lt;id&gt;a09f5cd9-bfe4-4ee2-9d52-baabf274effb&lt;/id&gt;&lt;/citation&gt;&lt;/metadata&gt;&lt;data&gt;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&lt;/data&gt; \* MERGEFORMAT</w:instrText>
-      </w:r>
-      <w:r>
-        <w:rPr>
-          <w:rFonts w:asciiTheme="minorBidi" w:hAnsiTheme="minorBidi"/>
-        </w:rPr>
-        <w:fldChar w:fldCharType="separate"/>
-      </w:r>
-      <w:r>
-        <w:rPr>
-          <w:rFonts w:asciiTheme="minorBidi" w:hAnsiTheme="minorBidi"/>
-          <w:noProof/>
-        </w:rPr>
-        <w:t>(Anon)</w:t>
-      </w:r>
-      <w:r>
-        <w:rPr>
-          <w:rFonts w:asciiTheme="minorBidi" w:hAnsiTheme="minorBidi"/>
-        </w:rPr>
-        <w:fldChar w:fldCharType="end"/>
-      </w:r>
-      <w:r>
-        <w:rPr>
-          <w:rFonts w:asciiTheme="minorBidi" w:hAnsiTheme="minorBidi"/>
-        </w:rPr>
-        <w:t xml:space="preserve">. This figure is most likely even higher due to governments’ inability to report cases and corruption with countries attempting to hide the true values. An estimated value of the number of deaths sits at around 18,000,000 – 32,000,000 </w:t>
-      </w:r>
-      <w:r>
-        <w:rPr>
-          <w:rFonts w:asciiTheme="minorBidi" w:hAnsiTheme="minorBidi"/>
-        </w:rPr>
-        <w:fldChar w:fldCharType="begin" w:fldLock="1"/>
-      </w:r>
-      <w:r>
-        <w:rPr>
-          <w:rFonts w:asciiTheme="minorBidi" w:hAnsiTheme="minorBidi"/>
-        </w:rPr>
-        <w:instrText>ADDIN paperpile_citation &lt;clusterId&gt;W173K439Z721X444&lt;/clusterId&gt;&lt;metadata&gt;&lt;citation&gt;&lt;id&gt;a09f5cd9-bfe4-4ee2-9d52-baabf274effb&lt;/id&gt;&lt;/citation&gt;&lt;/metadata&gt;&lt;data&gt;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&lt;/data&gt; \* MERGEFORMAT</w:instrText>
-      </w:r>
-      <w:r>
-        <w:rPr>
-          <w:rFonts w:asciiTheme="minorBidi" w:hAnsiTheme="minorBidi"/>
-        </w:rPr>
-        <w:fldChar w:fldCharType="separate"/>
-      </w:r>
-      <w:r>
-        <w:rPr>
-          <w:rFonts w:asciiTheme="minorBidi" w:hAnsiTheme="minorBidi"/>
-          <w:noProof/>
-        </w:rPr>
-        <w:t>(Anon)</w:t>
-      </w:r>
-      <w:r>
-        <w:rPr>
-          <w:rFonts w:asciiTheme="minorBidi" w:hAnsiTheme="minorBidi"/>
-        </w:rPr>
-        <w:fldChar w:fldCharType="end"/>
-      </w:r>
-      <w:r>
-        <w:rPr>
-          <w:rFonts w:asciiTheme="minorBidi" w:hAnsiTheme="minorBidi"/>
-        </w:rPr>
-        <w:t>. The economic burden has been far-reaching, estimated losses are up to $16 trillion worldwide and unemployment levels have soared</w:t>
-      </w:r>
-      <w:r>
-        <w:rPr>
-          <w:rFonts w:asciiTheme="minorBidi" w:hAnsiTheme="minorBidi"/>
-        </w:rPr>
-        <w:t xml:space="preserve"> </w:t>
-      </w:r>
-      <w:r>
-        <w:rPr>
-          <w:rFonts w:asciiTheme="minorBidi" w:hAnsiTheme="minorBidi"/>
-        </w:rPr>
-        <w:fldChar w:fldCharType="begin" w:fldLock="1"/>
-      </w:r>
-      <w:r>
-        <w:rPr>
-          <w:rFonts w:asciiTheme="minorBidi" w:hAnsiTheme="minorBidi"/>
-        </w:rPr>
-        <w:instrText>ADDIN paperpile_citation &lt;clusterId&gt;U318I386X976C769&lt;/clusterId&gt;&lt;metadata&gt;&lt;citation&gt;&lt;id&gt;3ca90a15-63df-4de3-9512-767674e6d81e&lt;/id&gt;&lt;/citation&gt;&lt;/metadata&gt;&lt;data&gt;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&lt;/data&gt; \* MERGEFORMAT</w:instrText>
-      </w:r>
-      <w:r>
-        <w:rPr>
-          <w:rFonts w:asciiTheme="minorBidi" w:hAnsiTheme="minorBidi"/>
-        </w:rPr>
-        <w:fldChar w:fldCharType="separate"/>
-      </w:r>
-      <w:r>
-        <w:rPr>
-          <w:rFonts w:asciiTheme="minorBidi" w:hAnsiTheme="minorBidi"/>
-          <w:noProof/>
-        </w:rPr>
-        <w:t>(Cutler and Summers, 2020)</w:t>
-      </w:r>
-      <w:r>
-        <w:rPr>
-          <w:rFonts w:asciiTheme="minorBidi" w:hAnsiTheme="minorBidi"/>
-        </w:rPr>
-        <w:fldChar w:fldCharType="end"/>
-      </w:r>
-      <w:r>
-        <w:rPr>
-          <w:rFonts w:asciiTheme="minorBidi" w:hAnsiTheme="minorBidi"/>
-        </w:rPr>
-        <w:t>. The global presence of SARS-CoV-2 has decreased, as a result of the rollout of vaccines and the build-up of immunity, however, new emerging variants still pose a threat.</w:t>
-      </w:r>
-    </w:p>
-    <w:p>
-      <w:pPr>
-        <w:spacing w:after="240" w:line="240" w:lineRule="auto"/>
-        <w:rPr>
-          <w:rFonts w:asciiTheme="minorBidi" w:hAnsiTheme="minorBidi"/>
+      </w:pPr>
+      <w:r>
+        <w:rPr>
+          <w:rFonts w:asciiTheme="minorBidi" w:hAnsiTheme="minorBidi"/>
+          <w:b/>
+          <w:bCs/>
           <w:sz w:val="24"/>
           <w:szCs w:val="24"/>
         </w:rPr>
-      </w:pPr>
-      <w:r>
-        <w:rPr>
-          <w:rFonts w:asciiTheme="minorBidi" w:hAnsiTheme="minorBidi"/>
-        </w:rPr>
-        <w:t xml:space="preserve">Human </w:t>
-      </w:r>
-      <w:proofErr w:type="spellStart"/>
-      <w:r>
-        <w:rPr>
-          <w:rFonts w:asciiTheme="minorBidi" w:hAnsiTheme="minorBidi"/>
-        </w:rPr>
-        <w:t>CoVs</w:t>
-      </w:r>
-      <w:proofErr w:type="spellEnd"/>
-      <w:r>
-        <w:rPr>
-          <w:rFonts w:asciiTheme="minorBidi" w:hAnsiTheme="minorBidi"/>
-        </w:rPr>
-        <w:t xml:space="preserve">, HCoV-229E and HCoV-OC43, have co-existed alongside humans for centuries </w:t>
+        <w:t>Background: SARS-CoV-2 structural and molecular information</w:t>
+      </w:r>
+    </w:p>
+    <w:p>
+      <w:pPr>
+        <w:spacing w:after="240" w:line="240" w:lineRule="auto"/>
+        <w:rPr>
+          <w:rFonts w:asciiTheme="minorBidi" w:hAnsiTheme="minorBidi"/>
+        </w:rPr>
+      </w:pPr>
+      <w:r>
+        <w:rPr>
+          <w:rFonts w:asciiTheme="minorBidi" w:hAnsiTheme="minorBidi"/>
+        </w:rPr>
+        <w:t xml:space="preserve">Coronaviruses are of the order Nidovirales, which is comprised of several families of related viruses </w:t>
       </w:r>
       <w:r>
         <w:rPr>
@@ -375,7 +616,7 @@
         <w:rPr>
           <w:rFonts w:asciiTheme="minorBidi" w:hAnsiTheme="minorBidi"/>
         </w:rPr>
-        <w:instrText>ADDIN paperpile_citation &lt;clusterId&gt;X676K736G426E847&lt;/clusterId&gt;&lt;metadata&gt;&lt;citation&gt;&lt;id&gt;1c5ac1f8-0b6f-46e3-ac2e-43ebe1034fa5&lt;/id&gt;&lt;/citation&gt;&lt;/metadata&gt;&lt;data&gt;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&lt;/data&gt; \* MERGEFORMAT</w:instrText>
+        <w:instrText>ADDIN paperpile_citation &lt;clusterId&gt;W946K193Z483D277&lt;/clusterId&gt;&lt;metadata&gt;&lt;citation&gt;&lt;id&gt;1d50f79d-9afe-435d-9b20-940a2ffd6687&lt;/id&gt;&lt;/citation&gt;&lt;/metadata&gt;&lt;data&gt;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&lt;/data&gt; \* MERGEFORMAT</w:instrText>
       </w:r>
       <w:r>
         <w:rPr>
@@ -388,7 +629,7 @@
           <w:rFonts w:asciiTheme="minorBidi" w:hAnsiTheme="minorBidi"/>
           <w:noProof/>
         </w:rPr>
-        <w:t>(Pyrc et al., 2006)</w:t>
+        <w:t>(Fehr and Perlman, 2015)</w:t>
       </w:r>
       <w:r>
         <w:rPr>
@@ -400,33 +641,50 @@
         <w:rPr>
           <w:rFonts w:asciiTheme="minorBidi" w:hAnsiTheme="minorBidi"/>
         </w:rPr>
-        <w:t>. These viruses result in far more mild symptoms similar to that of the common cold. This is in stark comparison</w:t>
-      </w:r>
-      <w:r>
-        <w:rPr>
-          <w:rFonts w:asciiTheme="minorBidi" w:hAnsiTheme="minorBidi"/>
-        </w:rPr>
-        <w:t xml:space="preserve"> to</w:t>
-      </w:r>
-      <w:r>
-        <w:rPr>
-          <w:rFonts w:asciiTheme="minorBidi" w:hAnsiTheme="minorBidi"/>
-        </w:rPr>
-        <w:t xml:space="preserve"> severe acute respiratory syndrome coronavirus 1 (SARS-CoV-1), Middle East respiratory syndrome-related coronavirus (MERS-</w:t>
-      </w:r>
-      <w:proofErr w:type="spellStart"/>
-      <w:r>
-        <w:rPr>
-          <w:rFonts w:asciiTheme="minorBidi" w:hAnsiTheme="minorBidi"/>
-        </w:rPr>
-        <w:t>CoV</w:t>
-      </w:r>
-      <w:proofErr w:type="spellEnd"/>
-      <w:r>
-        <w:rPr>
-          <w:rFonts w:asciiTheme="minorBidi" w:hAnsiTheme="minorBidi"/>
-        </w:rPr>
-        <w:t>) and severe acute respiratory coronavirus 2 (SARS-CoV-2), which are all highly pathogenic. This high pathogenicity exists due to the viruses targeting important cellular tissues, bronchial epithelial cells and tissue in the upper respiratory tract</w:t>
+        <w:t xml:space="preserve">. </w:t>
+      </w:r>
+      <w:r>
+        <w:rPr>
+          <w:rFonts w:asciiTheme="minorBidi" w:hAnsiTheme="minorBidi"/>
+        </w:rPr>
+        <w:t xml:space="preserve">CoVs are enveloped positive-sense single-stranded RNA viruses </w:t>
+      </w:r>
+      <w:r>
+        <w:rPr>
+          <w:rFonts w:asciiTheme="minorBidi" w:hAnsiTheme="minorBidi"/>
+        </w:rPr>
+        <w:fldChar w:fldCharType="begin" w:fldLock="1"/>
+      </w:r>
+      <w:r>
+        <w:rPr>
+          <w:rFonts w:asciiTheme="minorBidi" w:hAnsiTheme="minorBidi"/>
+        </w:rPr>
+        <w:instrText>ADDIN paperpile_citation &lt;clusterId&gt;A484O542K832H655&lt;/clusterId&gt;&lt;metadata&gt;&lt;citation&gt;&lt;id&gt;2832f67b-a46c-4e43-977d-7678d3f8029c&lt;/id&gt;&lt;/citation&gt;&lt;/metadata&gt;&lt;data&gt;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&lt;/data&gt; \* MERGEFORMAT</w:instrText>
+      </w:r>
+      <w:r>
+        <w:rPr>
+          <w:rFonts w:asciiTheme="minorBidi" w:hAnsiTheme="minorBidi"/>
+        </w:rPr>
+        <w:fldChar w:fldCharType="separate"/>
+      </w:r>
+      <w:r>
+        <w:rPr>
+          <w:rFonts w:asciiTheme="minorBidi" w:hAnsiTheme="minorBidi"/>
+          <w:noProof/>
+        </w:rPr>
+        <w:t>(Yang and Rao, 2021)</w:t>
+      </w:r>
+      <w:r>
+        <w:rPr>
+          <w:rFonts w:asciiTheme="minorBidi" w:hAnsiTheme="minorBidi"/>
+        </w:rPr>
+        <w:fldChar w:fldCharType="end"/>
+      </w:r>
+      <w:r>
+        <w:rPr>
+          <w:rFonts w:asciiTheme="minorBidi" w:hAnsiTheme="minorBidi"/>
+        </w:rPr>
+        <w:t>.</w:t>
       </w:r>
       <w:r>
         <w:rPr>
@@ -438,13 +696,32 @@
         <w:rPr>
           <w:rFonts w:asciiTheme="minorBidi" w:hAnsiTheme="minorBidi"/>
         </w:rPr>
+        <w:t xml:space="preserve">Known for having a high mutation and recombination rate, </w:t>
+      </w:r>
+      <w:r>
+        <w:rPr>
+          <w:rFonts w:asciiTheme="minorBidi" w:hAnsiTheme="minorBidi"/>
+        </w:rPr>
+        <w:lastRenderedPageBreak/>
+        <w:t>CoVs unlike most RNA viruses have a genetic exonuclease proofreading mechanism</w:t>
+      </w:r>
+      <w:r>
+        <w:rPr>
+          <w:rFonts w:asciiTheme="minorBidi" w:hAnsiTheme="minorBidi"/>
+        </w:rPr>
+        <w:t xml:space="preserve"> </w:t>
+      </w:r>
+      <w:r>
+        <w:rPr>
+          <w:rFonts w:asciiTheme="minorBidi" w:hAnsiTheme="minorBidi"/>
+        </w:rPr>
         <w:fldChar w:fldCharType="begin" w:fldLock="1"/>
       </w:r>
       <w:r>
         <w:rPr>
           <w:rFonts w:asciiTheme="minorBidi" w:hAnsiTheme="minorBidi"/>
         </w:rPr>
-        <w:instrText>ADDIN paperpile_citation &lt;clusterId&gt;X946K193G784E297&lt;/clusterId&gt;&lt;metadata&gt;&lt;citation&gt;&lt;id&gt;f1cd24c0-9d3b-4b85-9376-15f62b27eac8&lt;/id&gt;&lt;/citation&gt;&lt;/metadata&gt;&lt;data&gt;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&lt;/data&gt; \* MERGEFORMAT</w:instrText>
+        <w:instrText>ADDIN paperpile_citation &lt;clusterId&gt;K285Y244U635R356&lt;/clusterId&gt;&lt;metadata&gt;&lt;citation&gt;&lt;id&gt;69a93463-28d9-4e1f-96d0-2b5d50a02bfe&lt;/id&gt;&lt;/citation&gt;&lt;/metadata&gt;&lt;data&gt;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&lt;/data&gt; \* MERGEFORMAT</w:instrText>
       </w:r>
       <w:r>
         <w:rPr>
@@ -457,7 +734,7 @@
           <w:rFonts w:asciiTheme="minorBidi" w:hAnsiTheme="minorBidi"/>
           <w:noProof/>
         </w:rPr>
-        <w:t>(Marik et al., 2021)</w:t>
+        <w:t>(Cui, Li and Shi, 2019)</w:t>
       </w:r>
       <w:r>
         <w:rPr>
@@ -469,48 +746,45 @@
         <w:rPr>
           <w:rFonts w:asciiTheme="minorBidi" w:hAnsiTheme="minorBidi"/>
         </w:rPr>
-        <w:t xml:space="preserve">. This is where the angiotensin-converting enzyme 2 </w:t>
-      </w:r>
-      <w:r>
-        <w:rPr>
-          <w:rFonts w:asciiTheme="minorBidi" w:hAnsiTheme="minorBidi"/>
-        </w:rPr>
-        <w:t xml:space="preserve">(ACE2) </w:t>
-      </w:r>
-      <w:r>
-        <w:rPr>
-          <w:rFonts w:asciiTheme="minorBidi" w:hAnsiTheme="minorBidi"/>
-        </w:rPr>
-        <w:t xml:space="preserve">is expressed </w:t>
-      </w:r>
-      <w:r>
-        <w:rPr>
-          <w:rFonts w:asciiTheme="minorBidi" w:hAnsiTheme="minorBidi"/>
+        <w:t xml:space="preserve">. This genetic proofreading mechanism would usually lead to a high fidelity rate and potentially lower mutation rate, however, a high mutation rate still exists </w:t>
+      </w:r>
+      <w:r>
+        <w:rPr>
+          <w:rFonts w:asciiTheme="minorBidi" w:hAnsiTheme="minorBidi"/>
+          <w:b/>
+          <w:bCs/>
         </w:rPr>
         <w:fldChar w:fldCharType="begin" w:fldLock="1"/>
       </w:r>
       <w:r>
         <w:rPr>
           <w:rFonts w:asciiTheme="minorBidi" w:hAnsiTheme="minorBidi"/>
-        </w:rPr>
-        <w:instrText>ADDIN paperpile_citation &lt;clusterId&gt;S261G241C632Z322&lt;/clusterId&gt;&lt;metadata&gt;&lt;citation&gt;&lt;id&gt;3c42c0e5-bfc8-469f-ace1-9b8ff387ef1f&lt;/id&gt;&lt;/citation&gt;&lt;/metadata&gt;&lt;data&gt;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&lt;/data&gt; \* MERGEFORMAT</w:instrText>
-      </w:r>
-      <w:r>
-        <w:rPr>
-          <w:rFonts w:asciiTheme="minorBidi" w:hAnsiTheme="minorBidi"/>
+          <w:b/>
+          <w:bCs/>
+        </w:rPr>
+        <w:instrText>ADDIN paperpile_citation &lt;clusterId&gt;Z787G845C235Z928&lt;/clusterId&gt;&lt;metadata&gt;&lt;citation&gt;&lt;id&gt;78328dfd-5ece-4252-9c24-9deb62e4c191&lt;/id&gt;&lt;/citation&gt;&lt;/metadata&gt;&lt;data&gt;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&lt;/data&gt; \* MERGEFORMAT</w:instrText>
+      </w:r>
+      <w:r>
+        <w:rPr>
+          <w:rFonts w:asciiTheme="minorBidi" w:hAnsiTheme="minorBidi"/>
+          <w:b/>
+          <w:bCs/>
         </w:rPr>
         <w:fldChar w:fldCharType="separate"/>
       </w:r>
       <w:r>
         <w:rPr>
           <w:rFonts w:asciiTheme="minorBidi" w:hAnsiTheme="minorBidi"/>
-          <w:noProof/>
-        </w:rPr>
-        <w:t>(Li et al., 2020)</w:t>
-      </w:r>
-      <w:r>
-        <w:rPr>
-          <w:rFonts w:asciiTheme="minorBidi" w:hAnsiTheme="minorBidi"/>
+          <w:bCs/>
+          <w:noProof/>
+        </w:rPr>
+        <w:t>(Amicone et al., 2022)</w:t>
+      </w:r>
+      <w:r>
+        <w:rPr>
+          <w:rFonts w:asciiTheme="minorBidi" w:hAnsiTheme="minorBidi"/>
+          <w:b/>
+          <w:bCs/>
         </w:rPr>
         <w:fldChar w:fldCharType="end"/>
       </w:r>
@@ -518,27 +792,19 @@
         <w:rPr>
           <w:rFonts w:asciiTheme="minorBidi" w:hAnsiTheme="minorBidi"/>
         </w:rPr>
-        <w:t>. SARS-CoV-1, MERS-</w:t>
-      </w:r>
-      <w:proofErr w:type="spellStart"/>
-      <w:r>
-        <w:rPr>
-          <w:rFonts w:asciiTheme="minorBidi" w:hAnsiTheme="minorBidi"/>
-        </w:rPr>
-        <w:t>CoV</w:t>
-      </w:r>
-      <w:proofErr w:type="spellEnd"/>
-      <w:r>
-        <w:rPr>
-          <w:rFonts w:asciiTheme="minorBidi" w:hAnsiTheme="minorBidi"/>
-        </w:rPr>
-        <w:t xml:space="preserve"> and SARS-CoV-2 have emerged over the past 25 years, with several outbreaks occurring. Most notably the SARS-CoV-1 2002-2004 outbreak, the 2015 MERS outbreak in South Korea and the COVID-19 pandemic as a result of SARS-CoV-2</w:t>
-      </w:r>
-      <w:r>
-        <w:rPr>
-          <w:rFonts w:asciiTheme="minorBidi" w:hAnsiTheme="minorBidi"/>
-        </w:rPr>
-        <w:t xml:space="preserve"> </w:t>
+        <w:t xml:space="preserve">. SARS-CoV-2 enters the human cell by binding to several different cellular entry receptors, such as </w:t>
+      </w:r>
+      <w:r>
+        <w:rPr>
+          <w:rFonts w:asciiTheme="minorBidi" w:hAnsiTheme="minorBidi"/>
+        </w:rPr>
+        <w:t>ACE2</w:t>
+      </w:r>
+      <w:r>
+        <w:rPr>
+          <w:rFonts w:asciiTheme="minorBidi" w:hAnsiTheme="minorBidi"/>
+        </w:rPr>
+        <w:t xml:space="preserve">, through its spike protein </w:t>
       </w:r>
       <w:r>
         <w:rPr>
@@ -550,7 +816,7 @@
         <w:rPr>
           <w:rFonts w:asciiTheme="minorBidi" w:hAnsiTheme="minorBidi"/>
         </w:rPr>
-        <w:instrText>ADDIN paperpile_citation &lt;clusterId&gt;M975A133P423N137&lt;/clusterId&gt;&lt;metadata&gt;&lt;citation&gt;&lt;id&gt;5c2d4c3b-94c3-4bb1-8d62-e74a61952d5f&lt;/id&gt;&lt;/citation&gt;&lt;/metadata&gt;&lt;data&gt;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&lt;/data&gt; \* MERGEFORMAT</w:instrText>
+        <w:instrText>ADDIN paperpile_citation &lt;clusterId&gt;H257V517K897O528&lt;/clusterId&gt;&lt;metadata&gt;&lt;citation&gt;&lt;id&gt;0636d25b-b863-4d16-82f1-7a0fa5b45310&lt;/id&gt;&lt;/citation&gt;&lt;/metadata&gt;&lt;data&gt;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&lt;/data&gt; \* MERGEFORMAT</w:instrText>
       </w:r>
       <w:r>
         <w:rPr>
@@ -563,7 +829,7 @@
           <w:rFonts w:asciiTheme="minorBidi" w:hAnsiTheme="minorBidi"/>
           <w:noProof/>
         </w:rPr>
-        <w:t>(Arora et al., 2020)</w:t>
+        <w:t>(Hoffmann et al., 2020)</w:t>
       </w:r>
       <w:r>
         <w:rPr>
@@ -575,44 +841,7 @@
         <w:rPr>
           <w:rFonts w:asciiTheme="minorBidi" w:hAnsiTheme="minorBidi"/>
         </w:rPr>
-        <w:t xml:space="preserve">. There appears to be a growing trend in the prevalence of coronavirus outbreaks, even though the rates of SARS-CoV-2 have greatly diminished </w:t>
-      </w:r>
-      <w:r>
-        <w:rPr>
-          <w:rFonts w:asciiTheme="minorBidi" w:hAnsiTheme="minorBidi"/>
-        </w:rPr>
-        <w:fldChar w:fldCharType="begin" w:fldLock="1"/>
-      </w:r>
-      <w:r>
-        <w:rPr>
-          <w:rFonts w:asciiTheme="minorBidi" w:hAnsiTheme="minorBidi"/>
-        </w:rPr>
-        <w:instrText>ADDIN paperpile_citation &lt;clusterId&gt;Y776L734A224F848&lt;/clusterId&gt;&lt;metadata&gt;&lt;citation&gt;&lt;id&gt;45331f7d-4cf8-4e21-82e1-12ba47d2928b&lt;/id&gt;&lt;/citation&gt;&lt;/metadata&gt;&lt;data&gt;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&lt;/data&gt; \* MERGEFORMAT</w:instrText>
-      </w:r>
-      <w:r>
-        <w:rPr>
-          <w:rFonts w:asciiTheme="minorBidi" w:hAnsiTheme="minorBidi"/>
-        </w:rPr>
-        <w:fldChar w:fldCharType="separate"/>
-      </w:r>
-      <w:r>
-        <w:rPr>
-          <w:rFonts w:asciiTheme="minorBidi" w:hAnsiTheme="minorBidi"/>
-          <w:noProof/>
-        </w:rPr>
-        <w:t>(Anon)</w:t>
-      </w:r>
-      <w:r>
-        <w:rPr>
-          <w:rFonts w:asciiTheme="minorBidi" w:hAnsiTheme="minorBidi"/>
-        </w:rPr>
-        <w:fldChar w:fldCharType="end"/>
-      </w:r>
-      <w:r>
-        <w:rPr>
-          <w:rFonts w:asciiTheme="minorBidi" w:hAnsiTheme="minorBidi"/>
-        </w:rPr>
-        <w:t>. This stresses the importance of studying SARS-CoV-2 and other related viruses so that globally we are better prepared to combat the next epidemic or pandemic.</w:t>
+        <w:t>. </w:t>
       </w:r>
     </w:p>
     <w:p>
@@ -632,35 +861,21 @@
           <w:sz w:val="24"/>
           <w:szCs w:val="24"/>
         </w:rPr>
-        <w:t>Background: SARS-CoV-2 structural and molecular information</w:t>
-      </w:r>
-    </w:p>
-    <w:p>
-      <w:pPr>
-        <w:spacing w:after="240" w:line="240" w:lineRule="auto"/>
-        <w:rPr>
-          <w:rFonts w:asciiTheme="minorBidi" w:hAnsiTheme="minorBidi"/>
-        </w:rPr>
-      </w:pPr>
-      <w:r>
-        <w:rPr>
-          <w:rFonts w:asciiTheme="minorBidi" w:hAnsiTheme="minorBidi"/>
-        </w:rPr>
-        <w:t xml:space="preserve">Coronaviruses are of the order </w:t>
-      </w:r>
-      <w:proofErr w:type="spellStart"/>
-      <w:r>
-        <w:rPr>
-          <w:rFonts w:asciiTheme="minorBidi" w:hAnsiTheme="minorBidi"/>
-        </w:rPr>
-        <w:t>Nidovirales</w:t>
-      </w:r>
-      <w:proofErr w:type="spellEnd"/>
-      <w:r>
-        <w:rPr>
-          <w:rFonts w:asciiTheme="minorBidi" w:hAnsiTheme="minorBidi"/>
-        </w:rPr>
-        <w:t xml:space="preserve">, which is comprised of several families of related viruses </w:t>
+        <w:t>Background: Spike glycoprotein</w:t>
+      </w:r>
+    </w:p>
+    <w:p>
+      <w:pPr>
+        <w:spacing w:after="240" w:line="240" w:lineRule="auto"/>
+        <w:rPr>
+          <w:rFonts w:asciiTheme="minorBidi" w:hAnsiTheme="minorBidi"/>
+        </w:rPr>
+      </w:pPr>
+      <w:r>
+        <w:rPr>
+          <w:rFonts w:asciiTheme="minorBidi" w:hAnsiTheme="minorBidi"/>
+        </w:rPr>
+        <w:t xml:space="preserve">The spike glycoprotein is one of the main structural components of SARS-CoV-2. The homotrimer is composed of two regions, the S1 and S2 regions, that are vital for binding and cellular fusion </w:t>
       </w:r>
       <w:r>
         <w:rPr>
@@ -672,7 +887,7 @@
         <w:rPr>
           <w:rFonts w:asciiTheme="minorBidi" w:hAnsiTheme="minorBidi"/>
         </w:rPr>
-        <w:instrText>ADDIN paperpile_citation &lt;clusterId&gt;W946K193Z483D277&lt;/clusterId&gt;&lt;metadata&gt;&lt;citation&gt;&lt;id&gt;1d50f79d-9afe-435d-9b20-940a2ffd6687&lt;/id&gt;&lt;/citation&gt;&lt;/metadata&gt;&lt;data&gt;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&lt;/data&gt; \* MERGEFORMAT</w:instrText>
+        <w:instrText>ADDIN paperpile_citation &lt;clusterId&gt;G416U764J154N877&lt;/clusterId&gt;&lt;metadata&gt;&lt;citation&gt;&lt;id&gt;84f88343-ed44-47d4-b52d-692016261ff3&lt;/id&gt;&lt;/citation&gt;&lt;/metadata&gt;&lt;data&gt;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&lt;/data&gt; \* MERGEFORMAT</w:instrText>
       </w:r>
       <w:r>
         <w:rPr>
@@ -685,7 +900,7 @@
           <w:rFonts w:asciiTheme="minorBidi" w:hAnsiTheme="minorBidi"/>
           <w:noProof/>
         </w:rPr>
-        <w:t>(Fehr and Perlman, 2015)</w:t>
+        <w:t>(McCallum et al., 2020)</w:t>
       </w:r>
       <w:r>
         <w:rPr>
@@ -697,21 +912,7 @@
         <w:rPr>
           <w:rFonts w:asciiTheme="minorBidi" w:hAnsiTheme="minorBidi"/>
         </w:rPr>
-        <w:t xml:space="preserve">. </w:t>
-      </w:r>
-      <w:proofErr w:type="spellStart"/>
-      <w:r>
-        <w:rPr>
-          <w:rFonts w:asciiTheme="minorBidi" w:hAnsiTheme="minorBidi"/>
-        </w:rPr>
-        <w:t>CoVs</w:t>
-      </w:r>
-      <w:proofErr w:type="spellEnd"/>
-      <w:r>
-        <w:rPr>
-          <w:rFonts w:asciiTheme="minorBidi" w:hAnsiTheme="minorBidi"/>
-        </w:rPr>
-        <w:t xml:space="preserve"> are enveloped positive-sense single-stranded RNA viruses </w:t>
+        <w:t xml:space="preserve">. The ACE2 – spike protein interaction plays a vital role in the infectivity of SARS-CoV-2. The interaction is vital as it has been shown that the binding free energy change between the host ACE2 and the spike protein is proportional to the infectivity of SARS-CoV-2 </w:t>
       </w:r>
       <w:r>
         <w:rPr>
@@ -723,7 +924,7 @@
         <w:rPr>
           <w:rFonts w:asciiTheme="minorBidi" w:hAnsiTheme="minorBidi"/>
         </w:rPr>
-        <w:instrText>ADDIN paperpile_citation &lt;clusterId&gt;A484O542K832H655&lt;/clusterId&gt;&lt;metadata&gt;&lt;citation&gt;&lt;id&gt;2832f67b-a46c-4e43-977d-7678d3f8029c&lt;/id&gt;&lt;/citation&gt;&lt;/metadata&gt;&lt;data&gt;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&lt;/data&gt; \* MERGEFORMAT</w:instrText>
+        <w:instrText>ADDIN paperpile_citation &lt;clusterId&gt;G773U131Q421N214&lt;/clusterId&gt;&lt;metadata&gt;&lt;citation&gt;&lt;id&gt;a07cc476-6182-4bee-99f0-95336f3a0743&lt;/id&gt;&lt;/citation&gt;&lt;/metadata&gt;&lt;data&gt;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&lt;/data&gt; \* MERGEFORMAT</w:instrText>
       </w:r>
       <w:r>
         <w:rPr>
@@ -736,7 +937,7 @@
           <w:rFonts w:asciiTheme="minorBidi" w:hAnsiTheme="minorBidi"/>
           <w:noProof/>
         </w:rPr>
-        <w:t>(Yang and Rao, 2021)</w:t>
+        <w:t>(Wang et al., 2021)</w:t>
       </w:r>
       <w:r>
         <w:rPr>
@@ -748,7 +949,81 @@
         <w:rPr>
           <w:rFonts w:asciiTheme="minorBidi" w:hAnsiTheme="minorBidi"/>
         </w:rPr>
-        <w:t>.</w:t>
+        <w:t xml:space="preserve">. The spike protein receptor binding domain (RBD) of the S1 subunit catalyses the attachment to the ACE2. More specifically, residues of the receptor binding motif are involved directly in the binding </w:t>
+      </w:r>
+      <w:r>
+        <w:rPr>
+          <w:rFonts w:asciiTheme="minorBidi" w:hAnsiTheme="minorBidi"/>
+        </w:rPr>
+        <w:fldChar w:fldCharType="begin" w:fldLock="1"/>
+      </w:r>
+      <w:r>
+        <w:rPr>
+          <w:rFonts w:asciiTheme="minorBidi" w:hAnsiTheme="minorBidi"/>
+        </w:rPr>
+        <w:instrText>ADDIN paperpile_citation &lt;clusterId&gt;Y789L166H427F241&lt;/clusterId&gt;&lt;metadata&gt;&lt;citation&gt;&lt;id&gt;24d063d7-a073-46e6-a292-70f1caca2cf7&lt;/id&gt;&lt;/citation&gt;&lt;/metadata&gt;&lt;data&gt;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&lt;/data&gt; \* MERGEFORMAT</w:instrText>
+      </w:r>
+      <w:r>
+        <w:rPr>
+          <w:rFonts w:asciiTheme="minorBidi" w:hAnsiTheme="minorBidi"/>
+        </w:rPr>
+        <w:fldChar w:fldCharType="separate"/>
+      </w:r>
+      <w:r>
+        <w:rPr>
+          <w:rFonts w:asciiTheme="minorBidi" w:hAnsiTheme="minorBidi"/>
+          <w:noProof/>
+        </w:rPr>
+        <w:t>(Chen et al., 2020)</w:t>
+      </w:r>
+      <w:r>
+        <w:rPr>
+          <w:rFonts w:asciiTheme="minorBidi" w:hAnsiTheme="minorBidi"/>
+        </w:rPr>
+        <w:fldChar w:fldCharType="end"/>
+      </w:r>
+      <w:r>
+        <w:rPr>
+          <w:rFonts w:asciiTheme="minorBidi" w:hAnsiTheme="minorBidi"/>
+        </w:rPr>
+        <w:t xml:space="preserve">. Many spike protein mutations that increase viral infectivity have been identified. N501Y is a known spike protein mutation that increases viral infectivity, by enhancing the affinity of the spike protein with host cellular receptors </w:t>
+      </w:r>
+      <w:r>
+        <w:rPr>
+          <w:rFonts w:asciiTheme="minorBidi" w:hAnsiTheme="minorBidi"/>
+        </w:rPr>
+        <w:fldChar w:fldCharType="begin" w:fldLock="1"/>
+      </w:r>
+      <w:r>
+        <w:rPr>
+          <w:rFonts w:asciiTheme="minorBidi" w:hAnsiTheme="minorBidi"/>
+        </w:rPr>
+        <w:instrText>ADDIN paperpile_citation &lt;clusterId&gt;H257O515K895I528&lt;/clusterId&gt;&lt;metadata&gt;&lt;citation&gt;&lt;id&gt;4d788431-21f8-45cf-a8e8-f6fa6d2bd6eb&lt;/id&gt;&lt;/citation&gt;&lt;/metadata&gt;&lt;data&gt;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&lt;/data&gt; \* MERGEFORMAT</w:instrText>
+      </w:r>
+      <w:r>
+        <w:rPr>
+          <w:rFonts w:asciiTheme="minorBidi" w:hAnsiTheme="minorBidi"/>
+        </w:rPr>
+        <w:fldChar w:fldCharType="separate"/>
+      </w:r>
+      <w:r>
+        <w:rPr>
+          <w:rFonts w:asciiTheme="minorBidi" w:hAnsiTheme="minorBidi"/>
+          <w:noProof/>
+        </w:rPr>
+        <w:t>(Liu et al., 2022)</w:t>
+      </w:r>
+      <w:r>
+        <w:rPr>
+          <w:rFonts w:asciiTheme="minorBidi" w:hAnsiTheme="minorBidi"/>
+        </w:rPr>
+        <w:fldChar w:fldCharType="end"/>
+      </w:r>
+      <w:r>
+        <w:rPr>
+          <w:rFonts w:asciiTheme="minorBidi" w:hAnsiTheme="minorBidi"/>
+        </w:rPr>
+        <w:t>. D614G increases spike protein flexibility and stability, allowing for enhanced accessibility to the ACE2 cellular receptor</w:t>
       </w:r>
       <w:r>
         <w:rPr>
@@ -760,40 +1035,13 @@
         <w:rPr>
           <w:rFonts w:asciiTheme="minorBidi" w:hAnsiTheme="minorBidi"/>
         </w:rPr>
-        <w:t xml:space="preserve">Known for having a high mutation and recombination rate, </w:t>
-      </w:r>
-      <w:proofErr w:type="spellStart"/>
-      <w:r>
-        <w:rPr>
-          <w:rFonts w:asciiTheme="minorBidi" w:hAnsiTheme="minorBidi"/>
-        </w:rPr>
-        <w:lastRenderedPageBreak/>
-        <w:t>CoVs</w:t>
-      </w:r>
-      <w:proofErr w:type="spellEnd"/>
-      <w:r>
-        <w:rPr>
-          <w:rFonts w:asciiTheme="minorBidi" w:hAnsiTheme="minorBidi"/>
-        </w:rPr>
-        <w:t xml:space="preserve"> unlike most RNA viruses have a genetic exonuclease proofreading mechanism</w:t>
-      </w:r>
-      <w:r>
-        <w:rPr>
-          <w:rFonts w:asciiTheme="minorBidi" w:hAnsiTheme="minorBidi"/>
-        </w:rPr>
-        <w:t xml:space="preserve"> </w:t>
-      </w:r>
-      <w:r>
-        <w:rPr>
-          <w:rFonts w:asciiTheme="minorBidi" w:hAnsiTheme="minorBidi"/>
-        </w:rPr>
         <w:fldChar w:fldCharType="begin" w:fldLock="1"/>
       </w:r>
       <w:r>
         <w:rPr>
           <w:rFonts w:asciiTheme="minorBidi" w:hAnsiTheme="minorBidi"/>
         </w:rPr>
-        <w:instrText>ADDIN paperpile_citation &lt;clusterId&gt;K285Y244U635R356&lt;/clusterId&gt;&lt;metadata&gt;&lt;citation&gt;&lt;id&gt;69a93463-28d9-4e1f-96d0-2b5d50a02bfe&lt;/id&gt;&lt;/citation&gt;&lt;/metadata&gt;&lt;data&gt;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&lt;/data&gt; \* MERGEFORMAT</w:instrText>
+        <w:instrText>ADDIN paperpile_citation &lt;clusterId&gt;V972J339Y719V433&lt;/clusterId&gt;&lt;metadata&gt;&lt;citation&gt;&lt;id&gt;e032393c-c358-49f1-911c-220af430d42d&lt;/id&gt;&lt;/citation&gt;&lt;/metadata&gt;&lt;data&gt;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&lt;/data&gt; \* MERGEFORMAT</w:instrText>
       </w:r>
       <w:r>
         <w:rPr>
@@ -806,7 +1054,7 @@
           <w:rFonts w:asciiTheme="minorBidi" w:hAnsiTheme="minorBidi"/>
           <w:noProof/>
         </w:rPr>
-        <w:t>(Cui, Li and Shi, 2019)</w:t>
+        <w:t>(Korber et al., 2020)</w:t>
       </w:r>
       <w:r>
         <w:rPr>
@@ -818,102 +1066,7 @@
         <w:rPr>
           <w:rFonts w:asciiTheme="minorBidi" w:hAnsiTheme="minorBidi"/>
         </w:rPr>
-        <w:t xml:space="preserve">. This genetic proofreading mechanism would usually lead to a high fidelity rate and potentially lower mutation rate, however, a high mutation rate still exists </w:t>
-      </w:r>
-      <w:r>
-        <w:rPr>
-          <w:rFonts w:asciiTheme="minorBidi" w:hAnsiTheme="minorBidi"/>
-          <w:b/>
-          <w:bCs/>
-        </w:rPr>
-        <w:fldChar w:fldCharType="begin" w:fldLock="1"/>
-      </w:r>
-      <w:r>
-        <w:rPr>
-          <w:rFonts w:asciiTheme="minorBidi" w:hAnsiTheme="minorBidi"/>
-          <w:b/>
-          <w:bCs/>
-        </w:rPr>
-        <w:instrText>ADDIN paperpile_citation &lt;clusterId&gt;Z787G845C235Z928&lt;/clusterId&gt;&lt;metadata&gt;&lt;citation&gt;&lt;id&gt;78328dfd-5ece-4252-9c24-9deb62e4c191&lt;/id&gt;&lt;/citation&gt;&lt;/metadata&gt;&lt;data&gt;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&lt;/data&gt; \* MERGEFORMAT</w:instrText>
-      </w:r>
-      <w:r>
-        <w:rPr>
-          <w:rFonts w:asciiTheme="minorBidi" w:hAnsiTheme="minorBidi"/>
-          <w:b/>
-          <w:bCs/>
-        </w:rPr>
-        <w:fldChar w:fldCharType="separate"/>
-      </w:r>
-      <w:r>
-        <w:rPr>
-          <w:rFonts w:asciiTheme="minorBidi" w:hAnsiTheme="minorBidi"/>
-          <w:bCs/>
-          <w:noProof/>
-        </w:rPr>
-        <w:t>(Amicone et al., 2022)</w:t>
-      </w:r>
-      <w:r>
-        <w:rPr>
-          <w:rFonts w:asciiTheme="minorBidi" w:hAnsiTheme="minorBidi"/>
-          <w:b/>
-          <w:bCs/>
-        </w:rPr>
-        <w:fldChar w:fldCharType="end"/>
-      </w:r>
-      <w:r>
-        <w:rPr>
-          <w:rFonts w:asciiTheme="minorBidi" w:hAnsiTheme="minorBidi"/>
-        </w:rPr>
-        <w:t xml:space="preserve">. SARS-CoV-2 enters the human cell by binding to several different cellular entry receptors, such as </w:t>
-      </w:r>
-      <w:r>
-        <w:rPr>
-          <w:rFonts w:asciiTheme="minorBidi" w:hAnsiTheme="minorBidi"/>
-        </w:rPr>
-        <w:t>ACE2</w:t>
-      </w:r>
-      <w:r>
-        <w:rPr>
-          <w:rFonts w:asciiTheme="minorBidi" w:hAnsiTheme="minorBidi"/>
-        </w:rPr>
-        <w:t xml:space="preserve">, through its spike protein </w:t>
-      </w:r>
-      <w:r>
-        <w:rPr>
-          <w:rFonts w:asciiTheme="minorBidi" w:hAnsiTheme="minorBidi"/>
-        </w:rPr>
-        <w:fldChar w:fldCharType="begin" w:fldLock="1"/>
-      </w:r>
-      <w:r>
-        <w:rPr>
-          <w:rFonts w:asciiTheme="minorBidi" w:hAnsiTheme="minorBidi"/>
-        </w:rPr>
-        <w:instrText>ADDIN paperpile_citation &lt;clusterId&gt;H257V517K897O528&lt;/clusterId&gt;&lt;metadata&gt;&lt;citation&gt;&lt;id&gt;0636d25b-b863-4d16-82f1-7a0fa5b45310&lt;/id&gt;&lt;/citation&gt;&lt;/metadata&gt;&lt;data&gt;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&lt;/data&gt; \* MERGEFORMAT</w:instrText>
-      </w:r>
-      <w:r>
-        <w:rPr>
-          <w:rFonts w:asciiTheme="minorBidi" w:hAnsiTheme="minorBidi"/>
-        </w:rPr>
-        <w:fldChar w:fldCharType="separate"/>
-      </w:r>
-      <w:r>
-        <w:rPr>
-          <w:rFonts w:asciiTheme="minorBidi" w:hAnsiTheme="minorBidi"/>
-          <w:noProof/>
-        </w:rPr>
-        <w:t>(Hoffmann et al., 2020)</w:t>
-      </w:r>
-      <w:r>
-        <w:rPr>
-          <w:rFonts w:asciiTheme="minorBidi" w:hAnsiTheme="minorBidi"/>
-        </w:rPr>
-        <w:fldChar w:fldCharType="end"/>
-      </w:r>
-      <w:r>
-        <w:rPr>
-          <w:rFonts w:asciiTheme="minorBidi" w:hAnsiTheme="minorBidi"/>
-        </w:rPr>
-        <w:t>. </w:t>
+        <w:t>. This emphasises the biological importance of the spike protein as mutations to residues on the protein can potentially increase or decrease the infectivity of novel strains of SARS-CoV-2.</w:t>
       </w:r>
     </w:p>
     <w:p>
@@ -933,169 +1086,21 @@
           <w:sz w:val="24"/>
           <w:szCs w:val="24"/>
         </w:rPr>
-        <w:t>Background: Spike glycoprotein</w:t>
-      </w:r>
-    </w:p>
-    <w:p>
-      <w:pPr>
-        <w:spacing w:after="240" w:line="240" w:lineRule="auto"/>
-        <w:rPr>
-          <w:rFonts w:asciiTheme="minorBidi" w:hAnsiTheme="minorBidi"/>
-        </w:rPr>
-      </w:pPr>
-      <w:r>
-        <w:rPr>
-          <w:rFonts w:asciiTheme="minorBidi" w:hAnsiTheme="minorBidi"/>
-        </w:rPr>
-        <w:t xml:space="preserve">The spike glycoprotein is one of the main structural components of SARS-CoV-2. The homotrimer is composed of two regions, the S1 and S2 regions, that are vital for binding and cellular fusion </w:t>
-      </w:r>
-      <w:r>
-        <w:rPr>
-          <w:rFonts w:asciiTheme="minorBidi" w:hAnsiTheme="minorBidi"/>
-        </w:rPr>
-        <w:fldChar w:fldCharType="begin" w:fldLock="1"/>
-      </w:r>
-      <w:r>
-        <w:rPr>
-          <w:rFonts w:asciiTheme="minorBidi" w:hAnsiTheme="minorBidi"/>
-        </w:rPr>
-        <w:instrText>ADDIN paperpile_citation &lt;clusterId&gt;G416U764J154N877&lt;/clusterId&gt;&lt;metadata&gt;&lt;citation&gt;&lt;id&gt;84f88343-ed44-47d4-b52d-692016261ff3&lt;/id&gt;&lt;/citation&gt;&lt;/metadata&gt;&lt;data&gt;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&lt;/data&gt; \* MERGEFORMAT</w:instrText>
-      </w:r>
-      <w:r>
-        <w:rPr>
-          <w:rFonts w:asciiTheme="minorBidi" w:hAnsiTheme="minorBidi"/>
-        </w:rPr>
-        <w:fldChar w:fldCharType="separate"/>
-      </w:r>
-      <w:r>
-        <w:rPr>
-          <w:rFonts w:asciiTheme="minorBidi" w:hAnsiTheme="minorBidi"/>
-          <w:noProof/>
-        </w:rPr>
-        <w:t>(McCallum et al., 2020)</w:t>
-      </w:r>
-      <w:r>
-        <w:rPr>
-          <w:rFonts w:asciiTheme="minorBidi" w:hAnsiTheme="minorBidi"/>
-        </w:rPr>
-        <w:fldChar w:fldCharType="end"/>
-      </w:r>
-      <w:r>
-        <w:rPr>
-          <w:rFonts w:asciiTheme="minorBidi" w:hAnsiTheme="minorBidi"/>
-        </w:rPr>
-        <w:t xml:space="preserve">. The ACE2 – spike protein interaction plays a vital role in the infectivity of SARS-CoV-2. The interaction is vital as it has been shown that the binding free energy change between the host ACE2 and the spike protein is proportional to the infectivity of SARS-CoV-2 </w:t>
-      </w:r>
-      <w:r>
-        <w:rPr>
-          <w:rFonts w:asciiTheme="minorBidi" w:hAnsiTheme="minorBidi"/>
-        </w:rPr>
-        <w:fldChar w:fldCharType="begin" w:fldLock="1"/>
-      </w:r>
-      <w:r>
-        <w:rPr>
-          <w:rFonts w:asciiTheme="minorBidi" w:hAnsiTheme="minorBidi"/>
-        </w:rPr>
-        <w:instrText>ADDIN paperpile_citation &lt;clusterId&gt;G773U131Q421N214&lt;/clusterId&gt;&lt;metadata&gt;&lt;citation&gt;&lt;id&gt;a07cc476-6182-4bee-99f0-95336f3a0743&lt;/id&gt;&lt;/citation&gt;&lt;/metadata&gt;&lt;data&gt;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&lt;/data&gt; \* MERGEFORMAT</w:instrText>
-      </w:r>
-      <w:r>
-        <w:rPr>
-          <w:rFonts w:asciiTheme="minorBidi" w:hAnsiTheme="minorBidi"/>
-        </w:rPr>
-        <w:fldChar w:fldCharType="separate"/>
-      </w:r>
-      <w:r>
-        <w:rPr>
-          <w:rFonts w:asciiTheme="minorBidi" w:hAnsiTheme="minorBidi"/>
-          <w:noProof/>
-        </w:rPr>
-        <w:t>(Wang et al., 2021)</w:t>
-      </w:r>
-      <w:r>
-        <w:rPr>
-          <w:rFonts w:asciiTheme="minorBidi" w:hAnsiTheme="minorBidi"/>
-        </w:rPr>
-        <w:fldChar w:fldCharType="end"/>
-      </w:r>
-      <w:r>
-        <w:rPr>
-          <w:rFonts w:asciiTheme="minorBidi" w:hAnsiTheme="minorBidi"/>
-        </w:rPr>
-        <w:t xml:space="preserve">. The spike protein receptor binding domain (RBD) of the S1 subunit catalyses the attachment to the ACE2. More specifically, residues of the receptor binding motif are involved directly in the binding </w:t>
-      </w:r>
-      <w:r>
-        <w:rPr>
-          <w:rFonts w:asciiTheme="minorBidi" w:hAnsiTheme="minorBidi"/>
-        </w:rPr>
-        <w:fldChar w:fldCharType="begin" w:fldLock="1"/>
-      </w:r>
-      <w:r>
-        <w:rPr>
-          <w:rFonts w:asciiTheme="minorBidi" w:hAnsiTheme="minorBidi"/>
-        </w:rPr>
-        <w:instrText>ADDIN paperpile_citation &lt;clusterId&gt;Y789L166H427F241&lt;/clusterId&gt;&lt;metadata&gt;&lt;citation&gt;&lt;id&gt;24d063d7-a073-46e6-a292-70f1caca2cf7&lt;/id&gt;&lt;/citation&gt;&lt;/metadata&gt;&lt;data&gt;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&lt;/data&gt; \* MERGEFORMAT</w:instrText>
-      </w:r>
-      <w:r>
-        <w:rPr>
-          <w:rFonts w:asciiTheme="minorBidi" w:hAnsiTheme="minorBidi"/>
-        </w:rPr>
-        <w:fldChar w:fldCharType="separate"/>
-      </w:r>
-      <w:r>
-        <w:rPr>
-          <w:rFonts w:asciiTheme="minorBidi" w:hAnsiTheme="minorBidi"/>
-          <w:noProof/>
-        </w:rPr>
-        <w:t>(Chen et al., 2020)</w:t>
-      </w:r>
-      <w:r>
-        <w:rPr>
-          <w:rFonts w:asciiTheme="minorBidi" w:hAnsiTheme="minorBidi"/>
-        </w:rPr>
-        <w:fldChar w:fldCharType="end"/>
-      </w:r>
-      <w:r>
-        <w:rPr>
-          <w:rFonts w:asciiTheme="minorBidi" w:hAnsiTheme="minorBidi"/>
-        </w:rPr>
-        <w:t xml:space="preserve">. Many spike protein mutations that increase viral infectivity have been identified. N501Y is a known spike protein mutation that increases viral infectivity, by enhancing the affinity of the spike protein with host cellular receptors </w:t>
-      </w:r>
-      <w:r>
-        <w:rPr>
-          <w:rFonts w:asciiTheme="minorBidi" w:hAnsiTheme="minorBidi"/>
-        </w:rPr>
-        <w:fldChar w:fldCharType="begin" w:fldLock="1"/>
-      </w:r>
-      <w:r>
-        <w:rPr>
-          <w:rFonts w:asciiTheme="minorBidi" w:hAnsiTheme="minorBidi"/>
-        </w:rPr>
-        <w:instrText>ADDIN paperpile_citation &lt;clusterId&gt;H257O515K895I528&lt;/clusterId&gt;&lt;metadata&gt;&lt;citation&gt;&lt;id&gt;4d788431-21f8-45cf-a8e8-f6fa6d2bd6eb&lt;/id&gt;&lt;/citation&gt;&lt;/metadata&gt;&lt;data&gt;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&lt;/data&gt; \* MERGEFORMAT</w:instrText>
-      </w:r>
-      <w:r>
-        <w:rPr>
-          <w:rFonts w:asciiTheme="minorBidi" w:hAnsiTheme="minorBidi"/>
-        </w:rPr>
-        <w:fldChar w:fldCharType="separate"/>
-      </w:r>
-      <w:r>
-        <w:rPr>
-          <w:rFonts w:asciiTheme="minorBidi" w:hAnsiTheme="minorBidi"/>
-          <w:noProof/>
-        </w:rPr>
-        <w:t>(Liu et al., 2022)</w:t>
-      </w:r>
-      <w:r>
-        <w:rPr>
-          <w:rFonts w:asciiTheme="minorBidi" w:hAnsiTheme="minorBidi"/>
-        </w:rPr>
-        <w:fldChar w:fldCharType="end"/>
-      </w:r>
-      <w:r>
-        <w:rPr>
-          <w:rFonts w:asciiTheme="minorBidi" w:hAnsiTheme="minorBidi"/>
-        </w:rPr>
-        <w:t>. D614G increases spike protein flexibility and stability, allowing for enhanced accessibility to the ACE2 cellular receptor</w:t>
+        <w:t>Aims of the investigation:</w:t>
+      </w:r>
+    </w:p>
+    <w:p>
+      <w:pPr>
+        <w:spacing w:after="240" w:line="240" w:lineRule="auto"/>
+        <w:rPr>
+          <w:rFonts w:asciiTheme="minorBidi" w:hAnsiTheme="minorBidi"/>
+        </w:rPr>
+      </w:pPr>
+      <w:r>
+        <w:rPr>
+          <w:rFonts w:asciiTheme="minorBidi" w:hAnsiTheme="minorBidi"/>
+        </w:rPr>
+        <w:t>Previous studies have highlighted individual spike protein mutations and rationalised their effects, instead of looking at the overall mutational trends. Gaps remain in understanding the general distribution of mutations and the clustering patterns in the UK. Analysis was completed on 1984861 individual UK SARS-CoV-2 spike protein sequences stored in GISAID. This study aims to assess the general dataset trends to provide information on the sequencing activity, number of mutations and the emergence of novel mutations. Clustering and distribution analysis were performed to classify SARS-CoV-2 spike protein mutations based on sequence and track the geographical distribution of the virus strains. Further analysis</w:t>
       </w:r>
       <w:r>
         <w:rPr>
@@ -1107,38 +1112,127 @@
         <w:rPr>
           <w:rFonts w:asciiTheme="minorBidi" w:hAnsiTheme="minorBidi"/>
         </w:rPr>
-        <w:fldChar w:fldCharType="begin" w:fldLock="1"/>
-      </w:r>
-      <w:r>
-        <w:rPr>
-          <w:rFonts w:asciiTheme="minorBidi" w:hAnsiTheme="minorBidi"/>
-        </w:rPr>
-        <w:instrText>ADDIN paperpile_citation &lt;clusterId&gt;V972J339Y719V433&lt;/clusterId&gt;&lt;metadata&gt;&lt;citation&gt;&lt;id&gt;e032393c-c358-49f1-911c-220af430d42d&lt;/id&gt;&lt;/citation&gt;&lt;/metadata&gt;&lt;data&gt;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&lt;/data&gt; \* MERGEFORMAT</w:instrText>
-      </w:r>
-      <w:r>
-        <w:rPr>
-          <w:rFonts w:asciiTheme="minorBidi" w:hAnsiTheme="minorBidi"/>
-        </w:rPr>
-        <w:fldChar w:fldCharType="separate"/>
-      </w:r>
-      <w:r>
-        <w:rPr>
-          <w:rFonts w:asciiTheme="minorBidi" w:hAnsiTheme="minorBidi"/>
-          <w:noProof/>
-        </w:rPr>
-        <w:t>(Korber et al., 2020)</w:t>
-      </w:r>
-      <w:r>
-        <w:rPr>
-          <w:rFonts w:asciiTheme="minorBidi" w:hAnsiTheme="minorBidi"/>
-        </w:rPr>
-        <w:fldChar w:fldCharType="end"/>
-      </w:r>
-      <w:r>
-        <w:rPr>
-          <w:rFonts w:asciiTheme="minorBidi" w:hAnsiTheme="minorBidi"/>
-        </w:rPr>
-        <w:t>. This emphasises the biological importance of the spike protein as mutations to residues on the protein can potentially increase or decrease the infectivity of novel strains of SARS-CoV-2.</w:t>
+        <w:t>characterised spike protein mutations, distinguishing between synonymous and non-synonymous mutations, to evaluate their impacts on protein functionality. The potential effects of the most common mutations on viral infectivity have also been considered. Outlining their location within the receptor binding domain (RBD) and receptor binding motif (RBM), to understand the impact on protein functionality following mutations at these vital residues. The study looks to provide insight into the trends of SARS-CoV-2 spike glycoprotein mutations in the UK and to elucidate changes in viral infectivity.</w:t>
+      </w:r>
+    </w:p>
+    <w:p>
+      <w:pPr>
+        <w:spacing w:after="240" w:line="240" w:lineRule="auto"/>
+        <w:rPr>
+          <w:rFonts w:asciiTheme="minorBidi" w:hAnsiTheme="minorBidi"/>
+        </w:rPr>
+      </w:pPr>
+      <w:r>
+        <w:rPr>
+          <w:rFonts w:asciiTheme="minorBidi" w:hAnsiTheme="minorBidi"/>
+          <w:b/>
+          <w:bCs/>
+        </w:rPr>
+        <w:t>1.</w:t>
+      </w:r>
+      <w:r>
+        <w:rPr>
+          <w:rFonts w:asciiTheme="minorBidi" w:hAnsiTheme="minorBidi"/>
+        </w:rPr>
+        <w:tab/>
+      </w:r>
+      <w:r>
+        <w:rPr>
+          <w:rFonts w:asciiTheme="minorBidi" w:hAnsiTheme="minorBidi"/>
+          <w:b/>
+          <w:bCs/>
+        </w:rPr>
+        <w:t>Provide a complete overview of the general dataset trends</w:t>
+      </w:r>
+    </w:p>
+    <w:p>
+      <w:pPr>
+        <w:spacing w:after="240" w:line="240" w:lineRule="auto"/>
+        <w:rPr>
+          <w:rFonts w:asciiTheme="minorBidi" w:hAnsiTheme="minorBidi"/>
+        </w:rPr>
+      </w:pPr>
+      <w:r>
+        <w:rPr>
+          <w:rFonts w:asciiTheme="minorBidi" w:hAnsiTheme="minorBidi"/>
+          <w:b/>
+          <w:bCs/>
+        </w:rPr>
+        <w:t>2.</w:t>
+      </w:r>
+      <w:r>
+        <w:rPr>
+          <w:rFonts w:asciiTheme="minorBidi" w:hAnsiTheme="minorBidi"/>
+        </w:rPr>
+        <w:tab/>
+      </w:r>
+      <w:r>
+        <w:rPr>
+          <w:rFonts w:asciiTheme="minorBidi" w:hAnsiTheme="minorBidi"/>
+          <w:b/>
+          <w:bCs/>
+        </w:rPr>
+        <w:t>Investigate the clustering and distribution of SARS-CoV-2 spike protein mutations in the UK</w:t>
+      </w:r>
+    </w:p>
+    <w:p>
+      <w:pPr>
+        <w:spacing w:after="240" w:line="240" w:lineRule="auto"/>
+        <w:rPr>
+          <w:rFonts w:asciiTheme="minorBidi" w:hAnsiTheme="minorBidi"/>
+        </w:rPr>
+      </w:pPr>
+      <w:r>
+        <w:rPr>
+          <w:rFonts w:asciiTheme="minorBidi" w:hAnsiTheme="minorBidi"/>
+          <w:b/>
+          <w:bCs/>
+        </w:rPr>
+        <w:t>3.</w:t>
+      </w:r>
+      <w:r>
+        <w:rPr>
+          <w:rFonts w:asciiTheme="minorBidi" w:hAnsiTheme="minorBidi"/>
+        </w:rPr>
+        <w:tab/>
+      </w:r>
+      <w:r>
+        <w:rPr>
+          <w:rFonts w:asciiTheme="minorBidi" w:hAnsiTheme="minorBidi"/>
+          <w:b/>
+          <w:bCs/>
+        </w:rPr>
+        <w:t>Identify and characterise common spike mutations + non vs syn mutations</w:t>
+      </w:r>
+    </w:p>
+    <w:p>
+      <w:pPr>
+        <w:spacing w:after="240" w:line="240" w:lineRule="auto"/>
+        <w:rPr>
+          <w:rFonts w:asciiTheme="minorBidi" w:hAnsiTheme="minorBidi"/>
+        </w:rPr>
+      </w:pPr>
+      <w:r>
+        <w:rPr>
+          <w:rFonts w:asciiTheme="minorBidi" w:hAnsiTheme="minorBidi"/>
+          <w:b/>
+          <w:bCs/>
+        </w:rPr>
+        <w:t>4.</w:t>
+      </w:r>
+      <w:r>
+        <w:rPr>
+          <w:rFonts w:asciiTheme="minorBidi" w:hAnsiTheme="minorBidi"/>
+        </w:rPr>
+        <w:tab/>
+      </w:r>
+      <w:r>
+        <w:rPr>
+          <w:rFonts w:asciiTheme="minorBidi" w:hAnsiTheme="minorBidi"/>
+          <w:b/>
+          <w:bCs/>
+        </w:rPr>
+        <w:t>Analyse their potential effects on viral infectivity, link to receptor binding domain/receptor binding motif</w:t>
       </w:r>
     </w:p>
     <w:p>
@@ -1158,178 +1252,6 @@
           <w:sz w:val="24"/>
           <w:szCs w:val="24"/>
         </w:rPr>
-        <w:t>Aims of the investigation:</w:t>
-      </w:r>
-    </w:p>
-    <w:p>
-      <w:pPr>
-        <w:spacing w:after="240" w:line="240" w:lineRule="auto"/>
-        <w:rPr>
-          <w:rFonts w:asciiTheme="minorBidi" w:hAnsiTheme="minorBidi"/>
-        </w:rPr>
-      </w:pPr>
-      <w:r>
-        <w:rPr>
-          <w:rFonts w:asciiTheme="minorBidi" w:hAnsiTheme="minorBidi"/>
-        </w:rPr>
-        <w:t>Previous studies have highlighted individual spike protein mutations and rationalised their effects, instead of looking at the overall mutational trends. Gaps remain in understanding the general distribution of mutations and the clustering patterns in the UK. Analysis was completed on 1984861 individual UK SARS-CoV-2 spike protein sequences stored in GISAID. This study aims to assess the general dataset trends to provide information on the sequencing activity, number of mutations and the emergence of novel mutations. Clustering and distribution analysis were performed to classify SARS-CoV-2 spike protein mutations based on sequence and track the geographical distribution of the virus strains. Further analysis, characterised spike protein mutations, distinguishing between synonymous and non-synonymous mutations, to evaluate their impacts on protein functionality. The potential effects of the most common mutations on viral infectivity have also been considered. Outlining their location within the receptor binding domain (RBD) and receptor binding motif (RBM), to understand the impact on protein functionality following mutations at these vital residues. The study looks to provide insight into the trends of SARS-CoV-2 spike glycoprotein mutations in the UK and to elucidate changes in viral infectivity.</w:t>
-      </w:r>
-    </w:p>
-    <w:p>
-      <w:pPr>
-        <w:spacing w:after="240" w:line="240" w:lineRule="auto"/>
-        <w:rPr>
-          <w:rFonts w:asciiTheme="minorBidi" w:hAnsiTheme="minorBidi"/>
-        </w:rPr>
-      </w:pPr>
-      <w:r>
-        <w:rPr>
-          <w:rFonts w:asciiTheme="minorBidi" w:hAnsiTheme="minorBidi"/>
-          <w:b/>
-          <w:bCs/>
-        </w:rPr>
-        <w:t>1.</w:t>
-      </w:r>
-      <w:r>
-        <w:rPr>
-          <w:rFonts w:asciiTheme="minorBidi" w:hAnsiTheme="minorBidi"/>
-        </w:rPr>
-        <w:tab/>
-      </w:r>
-      <w:r>
-        <w:rPr>
-          <w:rFonts w:asciiTheme="minorBidi" w:hAnsiTheme="minorBidi"/>
-          <w:b/>
-          <w:bCs/>
-        </w:rPr>
-        <w:t>Provide a complete overview of the general dataset trends</w:t>
-      </w:r>
-    </w:p>
-    <w:p>
-      <w:pPr>
-        <w:spacing w:after="240" w:line="240" w:lineRule="auto"/>
-        <w:rPr>
-          <w:rFonts w:asciiTheme="minorBidi" w:hAnsiTheme="minorBidi"/>
-        </w:rPr>
-      </w:pPr>
-      <w:r>
-        <w:rPr>
-          <w:rFonts w:asciiTheme="minorBidi" w:hAnsiTheme="minorBidi"/>
-          <w:b/>
-          <w:bCs/>
-        </w:rPr>
-        <w:t>2.</w:t>
-      </w:r>
-      <w:r>
-        <w:rPr>
-          <w:rFonts w:asciiTheme="minorBidi" w:hAnsiTheme="minorBidi"/>
-        </w:rPr>
-        <w:tab/>
-      </w:r>
-      <w:r>
-        <w:rPr>
-          <w:rFonts w:asciiTheme="minorBidi" w:hAnsiTheme="minorBidi"/>
-          <w:b/>
-          <w:bCs/>
-        </w:rPr>
-        <w:t>Investigate the clustering and distribution of SARS-CoV-2 spike protein mutations in the UK</w:t>
-      </w:r>
-    </w:p>
-    <w:p>
-      <w:pPr>
-        <w:spacing w:after="240" w:line="240" w:lineRule="auto"/>
-        <w:rPr>
-          <w:rFonts w:asciiTheme="minorBidi" w:hAnsiTheme="minorBidi"/>
-        </w:rPr>
-      </w:pPr>
-      <w:r>
-        <w:rPr>
-          <w:rFonts w:asciiTheme="minorBidi" w:hAnsiTheme="minorBidi"/>
-          <w:b/>
-          <w:bCs/>
-        </w:rPr>
-        <w:t>3.</w:t>
-      </w:r>
-      <w:r>
-        <w:rPr>
-          <w:rFonts w:asciiTheme="minorBidi" w:hAnsiTheme="minorBidi"/>
-        </w:rPr>
-        <w:tab/>
-      </w:r>
-      <w:r>
-        <w:rPr>
-          <w:rFonts w:asciiTheme="minorBidi" w:hAnsiTheme="minorBidi"/>
-          <w:b/>
-          <w:bCs/>
-        </w:rPr>
-        <w:t xml:space="preserve">Identify and characterise common spike mutations + non vs </w:t>
-      </w:r>
-      <w:proofErr w:type="spellStart"/>
-      <w:r>
-        <w:rPr>
-          <w:rFonts w:asciiTheme="minorBidi" w:hAnsiTheme="minorBidi"/>
-          <w:b/>
-          <w:bCs/>
-        </w:rPr>
-        <w:t>syn</w:t>
-      </w:r>
-      <w:proofErr w:type="spellEnd"/>
-      <w:r>
-        <w:rPr>
-          <w:rFonts w:asciiTheme="minorBidi" w:hAnsiTheme="minorBidi"/>
-          <w:b/>
-          <w:bCs/>
-        </w:rPr>
-        <w:t xml:space="preserve"> mutations</w:t>
-      </w:r>
-    </w:p>
-    <w:p>
-      <w:pPr>
-        <w:spacing w:after="240" w:line="240" w:lineRule="auto"/>
-        <w:rPr>
-          <w:rFonts w:asciiTheme="minorBidi" w:hAnsiTheme="minorBidi"/>
-        </w:rPr>
-      </w:pPr>
-      <w:r>
-        <w:rPr>
-          <w:rFonts w:asciiTheme="minorBidi" w:hAnsiTheme="minorBidi"/>
-          <w:b/>
-          <w:bCs/>
-        </w:rPr>
-        <w:t>4.</w:t>
-      </w:r>
-      <w:r>
-        <w:rPr>
-          <w:rFonts w:asciiTheme="minorBidi" w:hAnsiTheme="minorBidi"/>
-        </w:rPr>
-        <w:tab/>
-      </w:r>
-      <w:r>
-        <w:rPr>
-          <w:rFonts w:asciiTheme="minorBidi" w:hAnsiTheme="minorBidi"/>
-          <w:b/>
-          <w:bCs/>
-        </w:rPr>
-        <w:t>Analyse their potential effects on viral infectivity, link to receptor binding domain/receptor binding motif</w:t>
-      </w:r>
-    </w:p>
-    <w:p>
-      <w:pPr>
-        <w:spacing w:after="240" w:line="240" w:lineRule="auto"/>
-        <w:rPr>
-          <w:rFonts w:asciiTheme="minorBidi" w:hAnsiTheme="minorBidi"/>
-          <w:sz w:val="24"/>
-          <w:szCs w:val="24"/>
-        </w:rPr>
-      </w:pPr>
-      <w:r>
-        <w:rPr>
-          <w:rFonts w:asciiTheme="minorBidi" w:hAnsiTheme="minorBidi"/>
-          <w:b/>
-          <w:bCs/>
-          <w:sz w:val="24"/>
-          <w:szCs w:val="24"/>
-        </w:rPr>
         <w:t>Methods overview</w:t>
       </w:r>
     </w:p>
@@ -1345,35 +1267,49 @@
           <w:rFonts w:asciiTheme="minorBidi" w:hAnsiTheme="minorBidi"/>
         </w:rPr>
         <w:lastRenderedPageBreak/>
-        <w:t xml:space="preserve">Dataset used was provided by Dr Richard J Bingham, at the University of York, which was obtained from GISAID. Clustering techniques used were k-means and t-distributed stochastic neighbour embedding (t-SNE), to assess the distribution of viral variants. Many R packages were used, including the </w:t>
-      </w:r>
-      <w:proofErr w:type="spellStart"/>
-      <w:r>
-        <w:rPr>
-          <w:rFonts w:asciiTheme="minorBidi" w:hAnsiTheme="minorBidi"/>
-        </w:rPr>
-        <w:t>tidyverse</w:t>
-      </w:r>
-      <w:proofErr w:type="spellEnd"/>
-      <w:r>
-        <w:rPr>
-          <w:rFonts w:asciiTheme="minorBidi" w:hAnsiTheme="minorBidi"/>
-        </w:rPr>
-        <w:t xml:space="preserve"> and </w:t>
-      </w:r>
-      <w:proofErr w:type="spellStart"/>
-      <w:r>
-        <w:rPr>
-          <w:rFonts w:asciiTheme="minorBidi" w:hAnsiTheme="minorBidi"/>
-        </w:rPr>
-        <w:t>ggplot</w:t>
-      </w:r>
-      <w:proofErr w:type="spellEnd"/>
-      <w:r>
-        <w:rPr>
-          <w:rFonts w:asciiTheme="minorBidi" w:hAnsiTheme="minorBidi"/>
-        </w:rPr>
-        <w:t>, which provided the basis for the majority of the R analysis. Git, GitHub and Visual Studio Code were used alongside each to create the research compendium. A link to a GitHub repository containing the research compendium can be found in the methods section.</w:t>
+        <w:t>Dataset used was provided by Dr Richard J Bingham, at the University of York, which was obtained from GISAID. Clustering techniques used were k-means and t-distributed stochastic neighbour embedding (t-SNE), to assess the distribution of viral variants. Many R packages were used, including the tidyverse and ggplot, which provided the basis for the majority of the R analysis. Git, GitHub and Visual Studio Code were used alongside each to create the research compendium. A link to a GitHub repository containing the research compendium can be found in the methods section.</w:t>
+      </w:r>
+      <w:r>
+        <w:rPr>
+          <w:rFonts w:asciiTheme="minorBidi" w:hAnsiTheme="minorBidi"/>
+        </w:rPr>
+        <w:t xml:space="preserve"> It is reco</w:t>
+      </w:r>
+      <w:r>
+        <w:rPr>
+          <w:rFonts w:asciiTheme="minorBidi" w:hAnsiTheme="minorBidi"/>
+        </w:rPr>
+        <w:t xml:space="preserve">mmended </w:t>
+      </w:r>
+      <w:r>
+        <w:rPr>
+          <w:rFonts w:asciiTheme="minorBidi" w:hAnsiTheme="minorBidi"/>
+        </w:rPr>
+        <w:t>that</w:t>
+      </w:r>
+      <w:r>
+        <w:rPr>
+          <w:rFonts w:asciiTheme="minorBidi" w:hAnsiTheme="minorBidi"/>
+        </w:rPr>
+        <w:t xml:space="preserve"> you use the </w:t>
+      </w:r>
+      <w:r>
+        <w:rPr>
+          <w:rFonts w:asciiTheme="minorBidi" w:hAnsiTheme="minorBidi"/>
+        </w:rPr>
+        <w:t>compendiu</w:t>
+      </w:r>
+      <w:r>
+        <w:rPr>
+          <w:rFonts w:asciiTheme="minorBidi" w:hAnsiTheme="minorBidi"/>
+        </w:rPr>
+        <w:t xml:space="preserve">m for insight into </w:t>
+      </w:r>
+      <w:r>
+        <w:rPr>
+          <w:rFonts w:asciiTheme="minorBidi" w:hAnsiTheme="minorBidi"/>
+        </w:rPr>
+        <w:t>the code and analysis used.</w:t>
       </w:r>
     </w:p>
     <w:p>
@@ -2475,14 +2411,149 @@
     </w:p>
     <w:p>
       <w:pPr>
-        <w:pStyle w:val="ListParagraph"/>
-        <w:spacing w:after="240" w:line="240" w:lineRule="auto"/>
-        <w:rPr>
-          <w:rFonts w:asciiTheme="minorBidi" w:hAnsiTheme="minorBidi"/>
-          <w:b/>
-          <w:bCs/>
-        </w:rPr>
-      </w:pPr>
+        <w:spacing w:after="240" w:line="240" w:lineRule="auto"/>
+        <w:rPr>
+          <w:rFonts w:asciiTheme="minorBidi" w:hAnsiTheme="minorBidi"/>
+        </w:rPr>
+      </w:pPr>
+      <w:r>
+        <w:rPr>
+          <w:rFonts w:asciiTheme="minorBidi" w:hAnsiTheme="minorBidi"/>
+        </w:rPr>
+        <w:t>Elbow plots and reverse elbow plots?</w:t>
+      </w:r>
+    </w:p>
+    <w:p>
+      <w:pPr>
+        <w:spacing w:after="240" w:line="240" w:lineRule="auto"/>
+        <w:rPr>
+          <w:rFonts w:asciiTheme="minorBidi" w:hAnsiTheme="minorBidi"/>
+        </w:rPr>
+      </w:pPr>
+      <w:r>
+        <w:rPr>
+          <w:rFonts w:asciiTheme="minorBidi" w:hAnsiTheme="minorBidi"/>
+        </w:rPr>
+        <w:t>hierarchical clustering for visualisation</w:t>
+      </w:r>
+    </w:p>
+    <w:p>
+      <w:pPr>
+        <w:spacing w:after="240" w:line="240" w:lineRule="auto"/>
+        <w:rPr>
+          <w:rFonts w:asciiTheme="minorBidi" w:hAnsiTheme="minorBidi"/>
+        </w:rPr>
+      </w:pPr>
+      <w:r>
+        <w:rPr>
+          <w:rFonts w:asciiTheme="minorBidi" w:hAnsiTheme="minorBidi"/>
+        </w:rPr>
+        <w:t>t-sne for visualisation</w:t>
+      </w:r>
+    </w:p>
+    <w:p>
+      <w:pPr>
+        <w:spacing w:after="240" w:line="240" w:lineRule="auto"/>
+        <w:rPr>
+          <w:rFonts w:asciiTheme="minorBidi" w:hAnsiTheme="minorBidi"/>
+        </w:rPr>
+      </w:pPr>
+      <w:r>
+        <w:rPr>
+          <w:rFonts w:asciiTheme="minorBidi" w:hAnsiTheme="minorBidi"/>
+        </w:rPr>
+        <w:t>bar plot for clustering visualisation</w:t>
+      </w:r>
+    </w:p>
+    <w:p>
+      <w:pPr>
+        <w:spacing w:after="240" w:line="240" w:lineRule="auto"/>
+        <w:rPr>
+          <w:rFonts w:asciiTheme="minorBidi" w:hAnsiTheme="minorBidi"/>
+        </w:rPr>
+      </w:pPr>
+      <w:r>
+        <w:rPr>
+          <w:rFonts w:asciiTheme="minorBidi" w:hAnsiTheme="minorBidi"/>
+        </w:rPr>
+        <w:t xml:space="preserve">defining </w:t>
+      </w:r>
+      <w:r>
+        <w:rPr>
+          <w:rFonts w:asciiTheme="minorBidi" w:hAnsiTheme="minorBidi"/>
+        </w:rPr>
+        <w:t>mutations for each cluster, centroid</w:t>
+      </w:r>
+      <w:r>
+        <w:rPr>
+          <w:rFonts w:asciiTheme="minorBidi" w:hAnsiTheme="minorBidi"/>
+        </w:rPr>
+        <w:t xml:space="preserve">, </w:t>
+      </w:r>
+      <w:r>
+        <w:rPr>
+          <w:rFonts w:asciiTheme="minorBidi" w:hAnsiTheme="minorBidi"/>
+        </w:rPr>
+        <w:t>which()</w:t>
+      </w:r>
+      <w:r>
+        <w:rPr>
+          <w:rFonts w:asciiTheme="minorBidi" w:hAnsiTheme="minorBidi"/>
+        </w:rPr>
+        <w:t xml:space="preserve">, </w:t>
+      </w:r>
+      <w:r>
+        <w:rPr>
+          <w:rFonts w:asciiTheme="minorBidi" w:hAnsiTheme="minorBidi"/>
+        </w:rPr>
+        <w:t xml:space="preserve">how do the clusters </w:t>
+      </w:r>
+      <w:r>
+        <w:rPr>
+          <w:rFonts w:asciiTheme="minorBidi" w:hAnsiTheme="minorBidi"/>
+        </w:rPr>
+        <w:t xml:space="preserve">relate to known </w:t>
+      </w:r>
+      <w:r>
+        <w:rPr>
+          <w:rFonts w:asciiTheme="minorBidi" w:hAnsiTheme="minorBidi"/>
+        </w:rPr>
+        <w:t>variants, pango</w:t>
+      </w:r>
+    </w:p>
+    <w:p>
+      <w:pPr>
+        <w:spacing w:after="240" w:line="240" w:lineRule="auto"/>
+        <w:rPr>
+          <w:rFonts w:asciiTheme="minorBidi" w:hAnsiTheme="minorBidi"/>
+        </w:rPr>
+      </w:pPr>
+      <w:r>
+        <w:rPr>
+          <w:rFonts w:asciiTheme="minorBidi" w:hAnsiTheme="minorBidi"/>
+        </w:rPr>
+        <w:t>Possibility of re-clustering after clustering</w:t>
+      </w:r>
+    </w:p>
+    <w:p>
+      <w:pPr>
+        <w:spacing w:after="240" w:line="240" w:lineRule="auto"/>
+        <w:rPr>
+          <w:rFonts w:asciiTheme="minorBidi" w:hAnsiTheme="minorBidi"/>
+        </w:rPr>
+      </w:pPr>
+      <w:r>
+        <w:rPr>
+          <w:rFonts w:asciiTheme="minorBidi" w:hAnsiTheme="minorBidi"/>
+        </w:rPr>
+        <w:t xml:space="preserve">scatter plot, date </w:t>
+      </w:r>
+      <w:r>
+        <w:rPr>
+          <w:rFonts w:asciiTheme="minorBidi" w:hAnsiTheme="minorBidi"/>
+        </w:rPr>
+        <w:t>vs cluster points</w:t>
+      </w:r>
     </w:p>
     <w:p>
       <w:pPr>
@@ -2575,6 +2646,7 @@
           <w:bCs/>
           <w:noProof/>
         </w:rPr>
+        <w:lastRenderedPageBreak/>
         <mc:AlternateContent>
           <mc:Choice Requires="wps">
             <w:drawing>
@@ -3343,7 +3415,6 @@
           <w:lang w:eastAsia="en-GB"/>
           <w14:ligatures w14:val="none"/>
         </w:rPr>
-        <w:lastRenderedPageBreak/>
         <w:t>How many of these mutations are on the receptor binding mot</w:t>
       </w:r>
       <w:r>
@@ -3386,10 +3457,12 @@
           <w:lang w:eastAsia="en-GB"/>
           <w14:ligatures w14:val="none"/>
         </w:rPr>
-        <w:t xml:space="preserve">there a </w:t>
-      </w:r>
-      <w:proofErr w:type="spellStart"/>
-      <w:r>
+        <w:t>there a syn mutation?</w:t>
+      </w:r>
+    </w:p>
+    <w:p>
+      <w:pPr>
+        <w:spacing w:after="540"/>
         <w:rPr>
           <w:rFonts w:asciiTheme="minorBidi" w:eastAsia="Times New Roman" w:hAnsiTheme="minorBidi"/>
           <w:color w:val="000000"/>
@@ -3397,9 +3470,7 @@
           <w:lang w:eastAsia="en-GB"/>
           <w14:ligatures w14:val="none"/>
         </w:rPr>
-        <w:t>syn</w:t>
-      </w:r>
-      <w:proofErr w:type="spellEnd"/>
+      </w:pPr>
       <w:r>
         <w:rPr>
           <w:rFonts w:asciiTheme="minorBidi" w:eastAsia="Times New Roman" w:hAnsiTheme="minorBidi"/>
@@ -3408,12 +3479,9 @@
           <w:lang w:eastAsia="en-GB"/>
           <w14:ligatures w14:val="none"/>
         </w:rPr>
-        <w:t xml:space="preserve"> mutation?</w:t>
-      </w:r>
-    </w:p>
-    <w:p>
-      <w:pPr>
-        <w:spacing w:after="540"/>
+        <w:t>What is a synonymous mutation and what is nonsynon</w:t>
+      </w:r>
+      <w:r>
         <w:rPr>
           <w:rFonts w:asciiTheme="minorBidi" w:eastAsia="Times New Roman" w:hAnsiTheme="minorBidi"/>
           <w:color w:val="000000"/>
@@ -3421,7 +3489,8 @@
           <w:lang w:eastAsia="en-GB"/>
           <w14:ligatures w14:val="none"/>
         </w:rPr>
-      </w:pPr>
+        <w:t>ymous mutation</w:t>
+      </w:r>
       <w:r>
         <w:rPr>
           <w:rFonts w:asciiTheme="minorBidi" w:eastAsia="Times New Roman" w:hAnsiTheme="minorBidi"/>
@@ -3430,26 +3499,6 @@
           <w:lang w:eastAsia="en-GB"/>
           <w14:ligatures w14:val="none"/>
         </w:rPr>
-        <w:t>What is a synonymous mutation and what is nonsynon</w:t>
-      </w:r>
-      <w:r>
-        <w:rPr>
-          <w:rFonts w:asciiTheme="minorBidi" w:eastAsia="Times New Roman" w:hAnsiTheme="minorBidi"/>
-          <w:color w:val="000000"/>
-          <w:kern w:val="0"/>
-          <w:lang w:eastAsia="en-GB"/>
-          <w14:ligatures w14:val="none"/>
-        </w:rPr>
-        <w:t>ymous mutation</w:t>
-      </w:r>
-      <w:r>
-        <w:rPr>
-          <w:rFonts w:asciiTheme="minorBidi" w:eastAsia="Times New Roman" w:hAnsiTheme="minorBidi"/>
-          <w:color w:val="000000"/>
-          <w:kern w:val="0"/>
-          <w:lang w:eastAsia="en-GB"/>
-          <w14:ligatures w14:val="none"/>
-        </w:rPr>
         <w:t>?</w:t>
       </w:r>
     </w:p>
@@ -3475,23 +3524,13 @@
         </w:rPr>
         <w:t xml:space="preserve">Non vs </w:t>
       </w:r>
-      <w:proofErr w:type="spellStart"/>
-      <w:r>
-        <w:rPr>
-          <w:rFonts w:asciiTheme="minorBidi" w:hAnsiTheme="minorBidi"/>
-          <w:b/>
-          <w:bCs/>
-        </w:rPr>
-        <w:t>syn</w:t>
-      </w:r>
-      <w:proofErr w:type="spellEnd"/>
-      <w:r>
-        <w:rPr>
-          <w:rFonts w:asciiTheme="minorBidi" w:hAnsiTheme="minorBidi"/>
-          <w:b/>
-          <w:bCs/>
-        </w:rPr>
-        <w:t xml:space="preserve"> mutations</w:t>
+      <w:r>
+        <w:rPr>
+          <w:rFonts w:asciiTheme="minorBidi" w:hAnsiTheme="minorBidi"/>
+          <w:b/>
+          <w:bCs/>
+        </w:rPr>
+        <w:t>syn mutations</w:t>
       </w:r>
     </w:p>
     <w:p>
@@ -3970,7 +4009,6 @@
           <w:b/>
           <w:bCs/>
         </w:rPr>
-        <w:lastRenderedPageBreak/>
         <w:t xml:space="preserve">Summary of the main </w:t>
       </w:r>
       <w:r>
@@ -4143,19 +4181,8 @@
             <w:b/>
             <w:bCs/>
           </w:rPr>
-          <w:t>sha524/</w:t>
+          <w:t>sha524/Spike_protein</w:t>
         </w:r>
-        <w:proofErr w:type="spellStart"/>
-        <w:r>
-          <w:rPr>
-            <w:rStyle w:val="Hyperlink"/>
-            <w:rFonts w:asciiTheme="minorBidi" w:hAnsiTheme="minorBidi"/>
-            <w:b/>
-            <w:bCs/>
-          </w:rPr>
-          <w:t>Spike_protein</w:t>
-        </w:r>
-        <w:proofErr w:type="spellEnd"/>
       </w:hyperlink>
     </w:p>
     <w:p>
@@ -4227,6 +4254,7 @@
         <w:rPr>
           <w:rFonts w:asciiTheme="minorBidi" w:hAnsiTheme="minorBidi"/>
         </w:rPr>
+        <w:lastRenderedPageBreak/>
         <w:fldChar w:fldCharType="begin" w:fldLock="1"/>
       </w:r>
       <w:r>
@@ -4470,7 +4498,6 @@
           <w:rFonts w:asciiTheme="minorBidi" w:hAnsiTheme="minorBidi"/>
           <w:noProof/>
         </w:rPr>
-        <w:lastRenderedPageBreak/>
         <w:t xml:space="preserve">Hu, B. et al. (2021). Characteristics of SARS-CoV-2 and COVID-19. </w:t>
       </w:r>
       <w:r>
@@ -4816,6 +4843,7 @@
           <w:i/>
           <w:noProof/>
         </w:rPr>
+        <w:lastRenderedPageBreak/>
         <w:t>Estimated cumulative excess deaths during COVID-19</w:t>
       </w:r>
       <w:r>
@@ -7258,6 +7286,7 @@
   <w:style w:type="character" w:default="1" w:styleId="DefaultParagraphFont">
     <w:name w:val="Default Paragraph Font"/>
     <w:uiPriority w:val="1"/>
+    <w:semiHidden/>
     <w:unhideWhenUsed/>
   </w:style>
   <w:style w:type="table" w:default="1" w:styleId="TableNormal">

</xml_diff>

<commit_message>
Starting clustering section of report
</commit_message>
<xml_diff>
--- a/Report/Analysis of SARS-CoV-2 spike protein mutations in the UK.docx
+++ b/Report/Analysis of SARS-CoV-2 spike protein mutations in the UK.docx
@@ -349,7 +349,21 @@
         <w:rPr>
           <w:rFonts w:asciiTheme="minorBidi" w:hAnsiTheme="minorBidi"/>
         </w:rPr>
-        <w:t xml:space="preserve">Human CoVs, HCoV-229E and HCoV-OC43, have co-existed alongside humans for centuries </w:t>
+        <w:t xml:space="preserve">Human </w:t>
+      </w:r>
+      <w:proofErr w:type="spellStart"/>
+      <w:r>
+        <w:rPr>
+          <w:rFonts w:asciiTheme="minorBidi" w:hAnsiTheme="minorBidi"/>
+        </w:rPr>
+        <w:t>CoVs</w:t>
+      </w:r>
+      <w:proofErr w:type="spellEnd"/>
+      <w:r>
+        <w:rPr>
+          <w:rFonts w:asciiTheme="minorBidi" w:hAnsiTheme="minorBidi"/>
+        </w:rPr>
+        <w:t xml:space="preserve">, HCoV-229E and HCoV-OC43, have co-existed alongside humans for centuries </w:t>
       </w:r>
       <w:r>
         <w:rPr>
@@ -398,7 +412,21 @@
         <w:rPr>
           <w:rFonts w:asciiTheme="minorBidi" w:hAnsiTheme="minorBidi"/>
         </w:rPr>
-        <w:t xml:space="preserve"> severe acute respiratory syndrome coronavirus 1 (SARS-CoV-1), Middle East respiratory syndrome-related coronavirus (MERS-CoV) and severe acute respiratory coronavirus 2 (SARS-CoV-2), which are all highly pathogenic. This high pathogenicity exists due to the viruses targeting important cellular tissues, bronchial epithelial cells and tissue in the upper respiratory tract</w:t>
+        <w:t xml:space="preserve"> severe acute respiratory syndrome coronavirus 1 (SARS-CoV-1), Middle East respiratory syndrome-related coronavirus (MERS-</w:t>
+      </w:r>
+      <w:proofErr w:type="spellStart"/>
+      <w:r>
+        <w:rPr>
+          <w:rFonts w:asciiTheme="minorBidi" w:hAnsiTheme="minorBidi"/>
+        </w:rPr>
+        <w:t>CoV</w:t>
+      </w:r>
+      <w:proofErr w:type="spellEnd"/>
+      <w:r>
+        <w:rPr>
+          <w:rFonts w:asciiTheme="minorBidi" w:hAnsiTheme="minorBidi"/>
+        </w:rPr>
+        <w:t>) and severe acute respiratory coronavirus 2 (SARS-CoV-2), which are all highly pathogenic. This high pathogenicity exists due to the viruses targeting important cellular tissues, bronchial epithelial cells and tissue in the upper respiratory tract</w:t>
       </w:r>
       <w:r>
         <w:rPr>
@@ -490,7 +518,21 @@
         <w:rPr>
           <w:rFonts w:asciiTheme="minorBidi" w:hAnsiTheme="minorBidi"/>
         </w:rPr>
-        <w:t>. SARS-CoV-1, MERS-CoV and SARS-CoV-2 have emerged over the past 25 years, with several outbreaks occurring. Most notably the SARS-CoV-1 2002-2004 outbreak, the 2015 MERS outbreak in South Korea and the COVID-19 pandemic as a result of SARS-CoV-2</w:t>
+        <w:t>. SARS-CoV-1, MERS-</w:t>
+      </w:r>
+      <w:proofErr w:type="spellStart"/>
+      <w:r>
+        <w:rPr>
+          <w:rFonts w:asciiTheme="minorBidi" w:hAnsiTheme="minorBidi"/>
+        </w:rPr>
+        <w:t>CoV</w:t>
+      </w:r>
+      <w:proofErr w:type="spellEnd"/>
+      <w:r>
+        <w:rPr>
+          <w:rFonts w:asciiTheme="minorBidi" w:hAnsiTheme="minorBidi"/>
+        </w:rPr>
+        <w:t xml:space="preserve"> and SARS-CoV-2 have emerged over the past 25 years, with several outbreaks occurring. Most notably the SARS-CoV-1 2002-2004 outbreak, the 2015 MERS outbreak in South Korea and the COVID-19 pandemic as a result of SARS-CoV-2</w:t>
       </w:r>
       <w:r>
         <w:rPr>
@@ -604,7 +646,21 @@
         <w:rPr>
           <w:rFonts w:asciiTheme="minorBidi" w:hAnsiTheme="minorBidi"/>
         </w:rPr>
-        <w:t xml:space="preserve">Coronaviruses are of the order Nidovirales, which is comprised of several families of related viruses </w:t>
+        <w:t xml:space="preserve">Coronaviruses are of the order </w:t>
+      </w:r>
+      <w:proofErr w:type="spellStart"/>
+      <w:r>
+        <w:rPr>
+          <w:rFonts w:asciiTheme="minorBidi" w:hAnsiTheme="minorBidi"/>
+        </w:rPr>
+        <w:t>Nidovirales</w:t>
+      </w:r>
+      <w:proofErr w:type="spellEnd"/>
+      <w:r>
+        <w:rPr>
+          <w:rFonts w:asciiTheme="minorBidi" w:hAnsiTheme="minorBidi"/>
+        </w:rPr>
+        <w:t xml:space="preserve">, which is comprised of several families of related viruses </w:t>
       </w:r>
       <w:r>
         <w:rPr>
@@ -643,11 +699,19 @@
         </w:rPr>
         <w:t xml:space="preserve">. </w:t>
       </w:r>
-      <w:r>
-        <w:rPr>
-          <w:rFonts w:asciiTheme="minorBidi" w:hAnsiTheme="minorBidi"/>
-        </w:rPr>
-        <w:t xml:space="preserve">CoVs are enveloped positive-sense single-stranded RNA viruses </w:t>
+      <w:proofErr w:type="spellStart"/>
+      <w:r>
+        <w:rPr>
+          <w:rFonts w:asciiTheme="minorBidi" w:hAnsiTheme="minorBidi"/>
+        </w:rPr>
+        <w:t>CoVs</w:t>
+      </w:r>
+      <w:proofErr w:type="spellEnd"/>
+      <w:r>
+        <w:rPr>
+          <w:rFonts w:asciiTheme="minorBidi" w:hAnsiTheme="minorBidi"/>
+        </w:rPr>
+        <w:t xml:space="preserve"> are enveloped positive-sense single-stranded RNA viruses </w:t>
       </w:r>
       <w:r>
         <w:rPr>
@@ -698,12 +762,20 @@
         </w:rPr>
         <w:t xml:space="preserve">Known for having a high mutation and recombination rate, </w:t>
       </w:r>
+      <w:proofErr w:type="spellStart"/>
       <w:r>
         <w:rPr>
           <w:rFonts w:asciiTheme="minorBidi" w:hAnsiTheme="minorBidi"/>
         </w:rPr>
         <w:lastRenderedPageBreak/>
-        <w:t>CoVs unlike most RNA viruses have a genetic exonuclease proofreading mechanism</w:t>
+        <w:t>CoVs</w:t>
+      </w:r>
+      <w:proofErr w:type="spellEnd"/>
+      <w:r>
+        <w:rPr>
+          <w:rFonts w:asciiTheme="minorBidi" w:hAnsiTheme="minorBidi"/>
+        </w:rPr>
+        <w:t xml:space="preserve"> unlike most RNA viruses have a genetic exonuclease proofreading mechanism</w:t>
       </w:r>
       <w:r>
         <w:rPr>
@@ -1202,7 +1274,25 @@
           <w:b/>
           <w:bCs/>
         </w:rPr>
-        <w:t>Identify and characterise common spike mutations + non vs syn mutations</w:t>
+        <w:t xml:space="preserve">Identify and characterise common spike mutations + non vs </w:t>
+      </w:r>
+      <w:proofErr w:type="spellStart"/>
+      <w:r>
+        <w:rPr>
+          <w:rFonts w:asciiTheme="minorBidi" w:hAnsiTheme="minorBidi"/>
+          <w:b/>
+          <w:bCs/>
+        </w:rPr>
+        <w:t>syn</w:t>
+      </w:r>
+      <w:proofErr w:type="spellEnd"/>
+      <w:r>
+        <w:rPr>
+          <w:rFonts w:asciiTheme="minorBidi" w:hAnsiTheme="minorBidi"/>
+          <w:b/>
+          <w:bCs/>
+        </w:rPr>
+        <w:t xml:space="preserve"> mutations</w:t>
       </w:r>
     </w:p>
     <w:p>
@@ -1267,7 +1357,47 @@
           <w:rFonts w:asciiTheme="minorBidi" w:hAnsiTheme="minorBidi"/>
         </w:rPr>
         <w:lastRenderedPageBreak/>
-        <w:t>Dataset used was provided by Dr Richard J Bingham, at the University of York, which was obtained from GISAID. Clustering techniques used were k-means and t-distributed stochastic neighbour embedding (t-SNE), to assess the distribution of viral variants. Many R packages were used, including the tidyverse and ggplot, which provided the basis for the majority of the R analysis. Git, GitHub and Visual Studio Code were used alongside each to create the research compendium. A link to a GitHub repository containing the research compendium can be found in the methods section.</w:t>
+        <w:t xml:space="preserve">Dataset used was provided by Dr Richard J Bingham, at the University of York, which was obtained from GISAID. Clustering techniques used were </w:t>
+      </w:r>
+      <w:r>
+        <w:rPr>
+          <w:rFonts w:asciiTheme="minorBidi" w:hAnsiTheme="minorBidi"/>
+        </w:rPr>
+        <w:t>K</w:t>
+      </w:r>
+      <w:r>
+        <w:rPr>
+          <w:rFonts w:asciiTheme="minorBidi" w:hAnsiTheme="minorBidi"/>
+        </w:rPr>
+        <w:t xml:space="preserve">-means and t-distributed stochastic neighbour embedding (t-SNE), to assess the distribution of viral variants. Many R packages were used, including the </w:t>
+      </w:r>
+      <w:proofErr w:type="spellStart"/>
+      <w:r>
+        <w:rPr>
+          <w:rFonts w:asciiTheme="minorBidi" w:hAnsiTheme="minorBidi"/>
+        </w:rPr>
+        <w:t>tidyverse</w:t>
+      </w:r>
+      <w:proofErr w:type="spellEnd"/>
+      <w:r>
+        <w:rPr>
+          <w:rFonts w:asciiTheme="minorBidi" w:hAnsiTheme="minorBidi"/>
+        </w:rPr>
+        <w:t xml:space="preserve"> and </w:t>
+      </w:r>
+      <w:proofErr w:type="spellStart"/>
+      <w:r>
+        <w:rPr>
+          <w:rFonts w:asciiTheme="minorBidi" w:hAnsiTheme="minorBidi"/>
+        </w:rPr>
+        <w:t>ggplot</w:t>
+      </w:r>
+      <w:proofErr w:type="spellEnd"/>
+      <w:r>
+        <w:rPr>
+          <w:rFonts w:asciiTheme="minorBidi" w:hAnsiTheme="minorBidi"/>
+        </w:rPr>
+        <w:t>, which provided the basis for the majority of the R analysis. Git, GitHub and Visual Studio Code were used alongside each to create the research compendium. A link to a GitHub repository containing the research compendium can be found in the methods section.</w:t>
       </w:r>
       <w:r>
         <w:rPr>
@@ -1560,10 +1690,8 @@
       <w:r>
         <w:rPr>
           <w:rFonts w:asciiTheme="minorBidi" w:hAnsiTheme="minorBidi"/>
-          <w:b/>
-          <w:bCs/>
-        </w:rPr>
-        <w:t>such x and y</w:t>
+        </w:rPr>
+        <w:t>such as omicron</w:t>
       </w:r>
       <w:r>
         <w:rPr>
@@ -1628,103 +1756,6 @@
         <w:spacing w:after="240" w:line="240" w:lineRule="auto"/>
         <w:rPr>
           <w:rFonts w:asciiTheme="minorBidi" w:hAnsiTheme="minorBidi"/>
-        </w:rPr>
-      </w:pPr>
-    </w:p>
-    <w:p>
-      <w:pPr>
-        <w:spacing w:after="240" w:line="240" w:lineRule="auto"/>
-        <w:rPr>
-          <w:rFonts w:asciiTheme="minorBidi" w:hAnsiTheme="minorBidi"/>
-        </w:rPr>
-      </w:pPr>
-      <w:r>
-        <w:rPr>
-          <w:rFonts w:asciiTheme="minorBidi" w:hAnsiTheme="minorBidi"/>
-        </w:rPr>
-        <w:t>Want to change this plot, to have curved lines showing</w:t>
-      </w:r>
-      <w:r>
-        <w:rPr>
-          <w:rFonts w:asciiTheme="minorBidi" w:hAnsiTheme="minorBidi"/>
-        </w:rPr>
-        <w:t xml:space="preserve"> the emergence of new strains</w:t>
-      </w:r>
-    </w:p>
-    <w:p>
-      <w:pPr>
-        <w:spacing w:after="240" w:line="240" w:lineRule="auto"/>
-        <w:rPr>
-          <w:rFonts w:asciiTheme="minorBidi" w:hAnsiTheme="minorBidi"/>
-        </w:rPr>
-      </w:pPr>
-      <w:r>
-        <w:rPr>
-          <w:rFonts w:asciiTheme="minorBidi" w:hAnsiTheme="minorBidi"/>
-        </w:rPr>
-        <w:t xml:space="preserve">Use a model to show to the relationship between </w:t>
-      </w:r>
-      <w:r>
-        <w:rPr>
-          <w:rFonts w:asciiTheme="minorBidi" w:hAnsiTheme="minorBidi"/>
-        </w:rPr>
-        <w:t>the number of sequences per day and the sample date</w:t>
-      </w:r>
-    </w:p>
-    <w:p>
-      <w:pPr>
-        <w:spacing w:after="240" w:line="240" w:lineRule="auto"/>
-        <w:rPr>
-          <w:rFonts w:asciiTheme="minorBidi" w:hAnsiTheme="minorBidi"/>
-        </w:rPr>
-      </w:pPr>
-      <w:r>
-        <w:rPr>
-          <w:rFonts w:asciiTheme="minorBidi" w:hAnsiTheme="minorBidi"/>
-          <w:noProof/>
-        </w:rPr>
-        <w:drawing>
-          <wp:inline distT="0" distB="0" distL="0" distR="0" wp14:anchorId="2609AE7A" wp14:editId="32E73EB8">
-            <wp:extent cx="5731510" cy="1270000"/>
-            <wp:effectExtent l="0" t="0" r="2540" b="6350"/>
-            <wp:docPr id="1186916466" name="Picture 1" descr="A colorful chart of a graph&#10;&#10;AI-generated content may be incorrect."/>
-            <wp:cNvGraphicFramePr>
-              <a:graphicFrameLocks xmlns:a="http://schemas.openxmlformats.org/drawingml/2006/main" noChangeAspect="1"/>
-            </wp:cNvGraphicFramePr>
-            <a:graphic xmlns:a="http://schemas.openxmlformats.org/drawingml/2006/main">
-              <a:graphicData uri="http://schemas.openxmlformats.org/drawingml/2006/picture">
-                <pic:pic xmlns:pic="http://schemas.openxmlformats.org/drawingml/2006/picture">
-                  <pic:nvPicPr>
-                    <pic:cNvPr id="1186916466" name="Picture 1" descr="A colorful chart of a graph&#10;&#10;AI-generated content may be incorrect."/>
-                    <pic:cNvPicPr/>
-                  </pic:nvPicPr>
-                  <pic:blipFill>
-                    <a:blip r:embed="rId6"/>
-                    <a:stretch>
-                      <a:fillRect/>
-                    </a:stretch>
-                  </pic:blipFill>
-                  <pic:spPr>
-                    <a:xfrm>
-                      <a:off x="0" y="0"/>
-                      <a:ext cx="5731510" cy="1270000"/>
-                    </a:xfrm>
-                    <a:prstGeom prst="rect">
-                      <a:avLst/>
-                    </a:prstGeom>
-                  </pic:spPr>
-                </pic:pic>
-              </a:graphicData>
-            </a:graphic>
-          </wp:inline>
-        </w:drawing>
-      </w:r>
-    </w:p>
-    <w:p>
-      <w:pPr>
-        <w:spacing w:after="240" w:line="240" w:lineRule="auto"/>
-        <w:rPr>
-          <w:rFonts w:asciiTheme="minorBidi" w:hAnsiTheme="minorBidi"/>
           <w:b/>
           <w:bCs/>
         </w:rPr>
@@ -1975,226 +2006,220 @@
         <w:rPr>
           <w:rFonts w:asciiTheme="minorBidi" w:hAnsiTheme="minorBidi"/>
         </w:rPr>
-        <w:t xml:space="preserve"> In 2021, the maximum number of mutations for a sequence was 166. In 2022, a </w:t>
-      </w:r>
-      <w:r>
-        <w:rPr>
-          <w:rFonts w:asciiTheme="minorBidi" w:hAnsiTheme="minorBidi"/>
+        <w:t xml:space="preserve"> In 2021, the maximum number of mutations for a sequence was 166. In 2022, a sequence had 136 mutations, yet, the maximum values for the other years was close to </w:t>
+      </w:r>
+      <w:r>
+        <w:rPr>
+          <w:rFonts w:asciiTheme="minorBidi" w:hAnsiTheme="minorBidi"/>
+        </w:rPr>
+        <w:t>half of these values</w:t>
+      </w:r>
+      <w:r>
+        <w:rPr>
+          <w:rFonts w:asciiTheme="minorBidi" w:hAnsiTheme="minorBidi"/>
+        </w:rPr>
+        <w:t>.</w:t>
+      </w:r>
+      <w:r>
+        <w:rPr>
+          <w:rFonts w:asciiTheme="minorBidi" w:hAnsiTheme="minorBidi"/>
+        </w:rPr>
+        <w:t xml:space="preserve"> This trend is possibly linked</w:t>
+      </w:r>
+      <w:r>
+        <w:rPr>
+          <w:rFonts w:asciiTheme="minorBidi" w:hAnsiTheme="minorBidi"/>
+        </w:rPr>
+        <w:t xml:space="preserve"> to the sequencing efforts during those years</w:t>
+      </w:r>
+      <w:r>
+        <w:rPr>
+          <w:rFonts w:asciiTheme="minorBidi" w:hAnsiTheme="minorBidi"/>
+        </w:rPr>
+        <w:t>.</w:t>
+      </w:r>
+      <w:r>
+        <w:rPr>
+          <w:rFonts w:asciiTheme="minorBidi" w:hAnsiTheme="minorBidi"/>
+        </w:rPr>
+        <w:t xml:space="preserve"> </w:t>
+      </w:r>
+      <w:r>
+        <w:rPr>
+          <w:rFonts w:asciiTheme="minorBidi" w:hAnsiTheme="minorBidi"/>
+        </w:rPr>
+        <w:t>Fig 1C and Fig 1</w:t>
+      </w:r>
+      <w:r>
+        <w:rPr>
+          <w:rFonts w:asciiTheme="minorBidi" w:hAnsiTheme="minorBidi"/>
+        </w:rPr>
+        <w:t>D depict increased sequencing ac</w:t>
+      </w:r>
+      <w:r>
+        <w:rPr>
+          <w:rFonts w:asciiTheme="minorBidi" w:hAnsiTheme="minorBidi"/>
+        </w:rPr>
+        <w:t>tivity</w:t>
+      </w:r>
+      <w:r>
+        <w:rPr>
+          <w:rFonts w:asciiTheme="minorBidi" w:hAnsiTheme="minorBidi"/>
+        </w:rPr>
+        <w:t>; this increased activity will lead to a higher probability of obtaining extreme values, due to the larger number of samples being taken</w:t>
+      </w:r>
+      <w:r>
+        <w:rPr>
+          <w:rFonts w:asciiTheme="minorBidi" w:hAnsiTheme="minorBidi"/>
+        </w:rPr>
+        <w:t>.</w:t>
+      </w:r>
+      <w:r>
+        <w:rPr>
+          <w:rFonts w:asciiTheme="minorBidi" w:hAnsiTheme="minorBidi"/>
+        </w:rPr>
+        <w:t xml:space="preserve"> </w:t>
+      </w:r>
+      <w:r>
+        <w:rPr>
+          <w:rFonts w:asciiTheme="minorBidi" w:hAnsiTheme="minorBidi"/>
+        </w:rPr>
+        <w:t>A</w:t>
+      </w:r>
+      <w:r>
+        <w:rPr>
+          <w:rFonts w:asciiTheme="minorBidi" w:hAnsiTheme="minorBidi"/>
+        </w:rPr>
+        <w:t xml:space="preserve"> Kruskal-Wallis </w:t>
+      </w:r>
+      <w:r>
+        <w:rPr>
+          <w:rFonts w:asciiTheme="minorBidi" w:hAnsiTheme="minorBidi"/>
+        </w:rPr>
+        <w:t>test</w:t>
+      </w:r>
+      <w:r>
+        <w:rPr>
+          <w:rFonts w:asciiTheme="minorBidi" w:hAnsiTheme="minorBidi"/>
+        </w:rPr>
+        <w:t xml:space="preserve">, </w:t>
+      </w:r>
+      <w:r>
+        <w:rPr>
+          <w:rFonts w:asciiTheme="minorBidi" w:hAnsiTheme="minorBidi"/>
+        </w:rPr>
+        <w:t xml:space="preserve">p </w:t>
+      </w:r>
+      <w:r>
+        <w:rPr>
+          <w:rFonts w:asciiTheme="minorBidi" w:hAnsiTheme="minorBidi"/>
+        </w:rPr>
+        <w:t>&gt;</w:t>
+      </w:r>
+      <w:r>
+        <w:rPr>
+          <w:rFonts w:asciiTheme="minorBidi" w:hAnsiTheme="minorBidi"/>
+        </w:rPr>
+        <w:t xml:space="preserve"> 2.2e-16</w:t>
+      </w:r>
+      <w:r>
+        <w:rPr>
+          <w:rFonts w:asciiTheme="minorBidi" w:hAnsiTheme="minorBidi"/>
+        </w:rPr>
+        <w:t xml:space="preserve">, </w:t>
+      </w:r>
+      <w:r>
+        <w:rPr>
+          <w:rFonts w:asciiTheme="minorBidi" w:hAnsiTheme="minorBidi"/>
+        </w:rPr>
+        <w:t>followed by post-hoc analysis showed that there were significant differences between the years in terms of number of mutations per seq</w:t>
+      </w:r>
+      <w:r>
+        <w:rPr>
+          <w:rFonts w:asciiTheme="minorBidi" w:hAnsiTheme="minorBidi"/>
+        </w:rPr>
+        <w:t>uence; this implies that</w:t>
+      </w:r>
+      <w:r>
+        <w:rPr>
+          <w:rFonts w:asciiTheme="minorBidi" w:hAnsiTheme="minorBidi"/>
+        </w:rPr>
+        <w:t xml:space="preserve"> sequences</w:t>
+      </w:r>
+      <w:r>
+        <w:rPr>
+          <w:rFonts w:asciiTheme="minorBidi" w:hAnsiTheme="minorBidi"/>
+        </w:rPr>
+        <w:t xml:space="preserve"> are </w:t>
+      </w:r>
+      <w:r>
+        <w:rPr>
+          <w:rFonts w:asciiTheme="minorBidi" w:hAnsiTheme="minorBidi"/>
+        </w:rPr>
+        <w:t>progressively</w:t>
+      </w:r>
+      <w:r>
+        <w:rPr>
+          <w:rFonts w:asciiTheme="minorBidi" w:hAnsiTheme="minorBidi"/>
+        </w:rPr>
+        <w:t xml:space="preserve"> accumulating </w:t>
+      </w:r>
+      <w:r>
+        <w:rPr>
+          <w:rFonts w:asciiTheme="minorBidi" w:hAnsiTheme="minorBidi"/>
+        </w:rPr>
+        <w:t>mutations over time</w:t>
+      </w:r>
+      <w:r>
+        <w:rPr>
+          <w:rFonts w:asciiTheme="minorBidi" w:hAnsiTheme="minorBidi"/>
+        </w:rPr>
+        <w:t>.</w:t>
+      </w:r>
+      <w:r>
+        <w:rPr>
+          <w:rFonts w:asciiTheme="minorBidi" w:hAnsiTheme="minorBidi"/>
+        </w:rPr>
+        <w:t xml:space="preserve"> </w:t>
+      </w:r>
+      <w:r>
+        <w:rPr>
+          <w:rFonts w:asciiTheme="minorBidi" w:hAnsiTheme="minorBidi"/>
+        </w:rPr>
+        <w:t xml:space="preserve">A Spearman’s rank correlation value of </w:t>
+      </w:r>
+      <w:r>
+        <w:rPr>
+          <w:rFonts w:asciiTheme="minorBidi" w:hAnsiTheme="minorBidi"/>
+        </w:rPr>
+        <w:t xml:space="preserve">0.895 further supports the notion that </w:t>
+      </w:r>
+      <w:r>
+        <w:rPr>
+          <w:rFonts w:asciiTheme="minorBidi" w:hAnsiTheme="minorBidi"/>
+        </w:rPr>
+        <w:t xml:space="preserve">as time progresses </w:t>
+      </w:r>
+      <w:r>
+        <w:rPr>
+          <w:rFonts w:asciiTheme="minorBidi" w:hAnsiTheme="minorBidi"/>
+        </w:rPr>
+        <w:t>mutations per sequence increase.</w:t>
+      </w:r>
+    </w:p>
+    <w:p>
+      <w:pPr>
+        <w:spacing w:after="240" w:line="240" w:lineRule="auto"/>
+        <w:rPr>
+          <w:rFonts w:asciiTheme="minorBidi" w:hAnsiTheme="minorBidi"/>
+        </w:rPr>
+      </w:pPr>
+      <w:r>
+        <w:rPr>
+          <w:rFonts w:asciiTheme="minorBidi" w:hAnsiTheme="minorBidi"/>
+          <w:noProof/>
         </w:rPr>
         <w:lastRenderedPageBreak/>
-        <w:t xml:space="preserve">sequence had 136 mutations, yet, the maximum values for the other years was close to </w:t>
-      </w:r>
-      <w:r>
-        <w:rPr>
-          <w:rFonts w:asciiTheme="minorBidi" w:hAnsiTheme="minorBidi"/>
-        </w:rPr>
-        <w:t>half of these values</w:t>
-      </w:r>
-      <w:r>
-        <w:rPr>
-          <w:rFonts w:asciiTheme="minorBidi" w:hAnsiTheme="minorBidi"/>
-        </w:rPr>
-        <w:t>.</w:t>
-      </w:r>
-      <w:r>
-        <w:rPr>
-          <w:rFonts w:asciiTheme="minorBidi" w:hAnsiTheme="minorBidi"/>
-        </w:rPr>
-        <w:t xml:space="preserve"> This trend is possibly linked</w:t>
-      </w:r>
-      <w:r>
-        <w:rPr>
-          <w:rFonts w:asciiTheme="minorBidi" w:hAnsiTheme="minorBidi"/>
-        </w:rPr>
-        <w:t xml:space="preserve"> to the sequencing efforts during those years</w:t>
-      </w:r>
-      <w:r>
-        <w:rPr>
-          <w:rFonts w:asciiTheme="minorBidi" w:hAnsiTheme="minorBidi"/>
-        </w:rPr>
-        <w:t>.</w:t>
-      </w:r>
-      <w:r>
-        <w:rPr>
-          <w:rFonts w:asciiTheme="minorBidi" w:hAnsiTheme="minorBidi"/>
-        </w:rPr>
-        <w:t xml:space="preserve"> </w:t>
-      </w:r>
-      <w:r>
-        <w:rPr>
-          <w:rFonts w:asciiTheme="minorBidi" w:hAnsiTheme="minorBidi"/>
-        </w:rPr>
-        <w:t>Fig 1C and Fig 1</w:t>
-      </w:r>
-      <w:r>
-        <w:rPr>
-          <w:rFonts w:asciiTheme="minorBidi" w:hAnsiTheme="minorBidi"/>
-        </w:rPr>
-        <w:t>D depict increased sequencing ac</w:t>
-      </w:r>
-      <w:r>
-        <w:rPr>
-          <w:rFonts w:asciiTheme="minorBidi" w:hAnsiTheme="minorBidi"/>
-        </w:rPr>
-        <w:t>tivity</w:t>
-      </w:r>
-      <w:r>
-        <w:rPr>
-          <w:rFonts w:asciiTheme="minorBidi" w:hAnsiTheme="minorBidi"/>
-        </w:rPr>
-        <w:t>; this increased activity will lead to a higher probability of obtaining extreme values, due to the larger number of samples being taken</w:t>
-      </w:r>
-      <w:r>
-        <w:rPr>
-          <w:rFonts w:asciiTheme="minorBidi" w:hAnsiTheme="minorBidi"/>
-        </w:rPr>
-        <w:t>.</w:t>
-      </w:r>
-      <w:r>
-        <w:rPr>
-          <w:rFonts w:asciiTheme="minorBidi" w:hAnsiTheme="minorBidi"/>
-        </w:rPr>
-        <w:t xml:space="preserve"> </w:t>
-      </w:r>
-      <w:r>
-        <w:rPr>
-          <w:rFonts w:asciiTheme="minorBidi" w:hAnsiTheme="minorBidi"/>
-        </w:rPr>
-        <w:t>A</w:t>
-      </w:r>
-      <w:r>
-        <w:rPr>
-          <w:rFonts w:asciiTheme="minorBidi" w:hAnsiTheme="minorBidi"/>
-        </w:rPr>
-        <w:t xml:space="preserve"> Kruskal-Wallis </w:t>
-      </w:r>
-      <w:r>
-        <w:rPr>
-          <w:rFonts w:asciiTheme="minorBidi" w:hAnsiTheme="minorBidi"/>
-        </w:rPr>
-        <w:t>test</w:t>
-      </w:r>
-      <w:r>
-        <w:rPr>
-          <w:rFonts w:asciiTheme="minorBidi" w:hAnsiTheme="minorBidi"/>
-        </w:rPr>
-        <w:t xml:space="preserve">, </w:t>
-      </w:r>
-      <w:r>
-        <w:rPr>
-          <w:rFonts w:asciiTheme="minorBidi" w:hAnsiTheme="minorBidi"/>
-        </w:rPr>
-        <w:t xml:space="preserve">p </w:t>
-      </w:r>
-      <w:r>
-        <w:rPr>
-          <w:rFonts w:asciiTheme="minorBidi" w:hAnsiTheme="minorBidi"/>
-        </w:rPr>
-        <w:t>&gt;</w:t>
-      </w:r>
-      <w:r>
-        <w:rPr>
-          <w:rFonts w:asciiTheme="minorBidi" w:hAnsiTheme="minorBidi"/>
-        </w:rPr>
-        <w:t xml:space="preserve"> 2.2e-16</w:t>
-      </w:r>
-      <w:r>
-        <w:rPr>
-          <w:rFonts w:asciiTheme="minorBidi" w:hAnsiTheme="minorBidi"/>
-        </w:rPr>
-        <w:t xml:space="preserve">, </w:t>
-      </w:r>
-      <w:r>
-        <w:rPr>
-          <w:rFonts w:asciiTheme="minorBidi" w:hAnsiTheme="minorBidi"/>
-        </w:rPr>
-        <w:t>followed by post-hoc analysis showed that there were significant differences between the years in terms of number of mutations per seq</w:t>
-      </w:r>
-      <w:r>
-        <w:rPr>
-          <w:rFonts w:asciiTheme="minorBidi" w:hAnsiTheme="minorBidi"/>
-        </w:rPr>
-        <w:t>uence; this implies that</w:t>
-      </w:r>
-      <w:r>
-        <w:rPr>
-          <w:rFonts w:asciiTheme="minorBidi" w:hAnsiTheme="minorBidi"/>
-        </w:rPr>
-        <w:t xml:space="preserve"> sequences</w:t>
-      </w:r>
-      <w:r>
-        <w:rPr>
-          <w:rFonts w:asciiTheme="minorBidi" w:hAnsiTheme="minorBidi"/>
-        </w:rPr>
-        <w:t xml:space="preserve"> are </w:t>
-      </w:r>
-      <w:r>
-        <w:rPr>
-          <w:rFonts w:asciiTheme="minorBidi" w:hAnsiTheme="minorBidi"/>
-        </w:rPr>
-        <w:t>progressively</w:t>
-      </w:r>
-      <w:r>
-        <w:rPr>
-          <w:rFonts w:asciiTheme="minorBidi" w:hAnsiTheme="minorBidi"/>
-        </w:rPr>
-        <w:t xml:space="preserve"> accumulating </w:t>
-      </w:r>
-      <w:r>
-        <w:rPr>
-          <w:rFonts w:asciiTheme="minorBidi" w:hAnsiTheme="minorBidi"/>
-        </w:rPr>
-        <w:t>mutations over time</w:t>
-      </w:r>
-      <w:r>
-        <w:rPr>
-          <w:rFonts w:asciiTheme="minorBidi" w:hAnsiTheme="minorBidi"/>
-        </w:rPr>
-        <w:t>.</w:t>
-      </w:r>
-      <w:r>
-        <w:rPr>
-          <w:rFonts w:asciiTheme="minorBidi" w:hAnsiTheme="minorBidi"/>
-        </w:rPr>
-        <w:t xml:space="preserve"> </w:t>
-      </w:r>
-      <w:r>
-        <w:rPr>
-          <w:rFonts w:asciiTheme="minorBidi" w:hAnsiTheme="minorBidi"/>
-        </w:rPr>
-        <w:t xml:space="preserve">A Spearman’s rank correlation value of </w:t>
-      </w:r>
-      <w:r>
-        <w:rPr>
-          <w:rFonts w:asciiTheme="minorBidi" w:hAnsiTheme="minorBidi"/>
-        </w:rPr>
-        <w:t xml:space="preserve">0.895 further supports the notion that </w:t>
-      </w:r>
-      <w:r>
-        <w:rPr>
-          <w:rFonts w:asciiTheme="minorBidi" w:hAnsiTheme="minorBidi"/>
-        </w:rPr>
-        <w:t xml:space="preserve">as time progresses </w:t>
-      </w:r>
-      <w:r>
-        <w:rPr>
-          <w:rFonts w:asciiTheme="minorBidi" w:hAnsiTheme="minorBidi"/>
-        </w:rPr>
-        <w:t>mutations per sequence increase.</w:t>
-      </w:r>
-    </w:p>
-    <w:p>
-      <w:pPr>
-        <w:spacing w:after="240" w:line="240" w:lineRule="auto"/>
-        <w:rPr>
-          <w:rFonts w:asciiTheme="minorBidi" w:hAnsiTheme="minorBidi"/>
-        </w:rPr>
-      </w:pPr>
-      <w:r>
-        <w:rPr>
-          <w:rFonts w:asciiTheme="minorBidi" w:hAnsiTheme="minorBidi"/>
-          <w:noProof/>
-        </w:rPr>
         <w:drawing>
           <wp:inline distT="0" distB="0" distL="0" distR="0" wp14:anchorId="44A883FC" wp14:editId="50B45279">
             <wp:extent cx="6055895" cy="3560002"/>
@@ -2211,7 +2236,7 @@
                     <pic:cNvPicPr/>
                   </pic:nvPicPr>
                   <pic:blipFill>
-                    <a:blip r:embed="rId7"/>
+                    <a:blip r:embed="rId6"/>
                     <a:stretch>
                       <a:fillRect/>
                     </a:stretch>
@@ -2323,7 +2348,7 @@
                     <pic:cNvPicPr/>
                   </pic:nvPicPr>
                   <pic:blipFill>
-                    <a:blip r:embed="rId8">
+                    <a:blip r:embed="rId7">
                       <a:extLst>
                         <a:ext uri="{28A0092B-C50C-407E-A947-70E740481C1C}">
                           <a14:useLocalDpi xmlns:a14="http://schemas.microsoft.com/office/drawing/2010/main" val="0"/>
@@ -2406,6 +2431,87 @@
           <w:b/>
           <w:bCs/>
         </w:rPr>
+        <w:t>Di</w:t>
+      </w:r>
+      <w:r>
+        <w:rPr>
+          <w:rFonts w:asciiTheme="minorBidi" w:hAnsiTheme="minorBidi"/>
+          <w:b/>
+          <w:bCs/>
+        </w:rPr>
+        <w:t>mensionality reduction</w:t>
+      </w:r>
+    </w:p>
+    <w:p>
+      <w:pPr>
+        <w:spacing w:after="240" w:line="240" w:lineRule="auto"/>
+        <w:rPr>
+          <w:rFonts w:asciiTheme="minorBidi" w:hAnsiTheme="minorBidi"/>
+        </w:rPr>
+      </w:pPr>
+      <w:r>
+        <w:rPr>
+          <w:rFonts w:asciiTheme="minorBidi" w:hAnsiTheme="minorBidi"/>
+        </w:rPr>
+        <w:t>What did you do?</w:t>
+      </w:r>
+    </w:p>
+    <w:p>
+      <w:pPr>
+        <w:spacing w:after="240" w:line="240" w:lineRule="auto"/>
+        <w:rPr>
+          <w:rFonts w:asciiTheme="minorBidi" w:hAnsiTheme="minorBidi"/>
+        </w:rPr>
+      </w:pPr>
+    </w:p>
+    <w:p>
+      <w:pPr>
+        <w:spacing w:after="240" w:line="240" w:lineRule="auto"/>
+        <w:rPr>
+          <w:rFonts w:asciiTheme="minorBidi" w:hAnsiTheme="minorBidi"/>
+        </w:rPr>
+      </w:pPr>
+      <w:r>
+        <w:rPr>
+          <w:rFonts w:asciiTheme="minorBidi" w:hAnsiTheme="minorBidi"/>
+        </w:rPr>
+        <w:t>Use UMAP paper as the outline</w:t>
+      </w:r>
+    </w:p>
+    <w:p>
+      <w:pPr>
+        <w:spacing w:after="240" w:line="240" w:lineRule="auto"/>
+        <w:rPr>
+          <w:rFonts w:asciiTheme="minorBidi" w:hAnsiTheme="minorBidi"/>
+        </w:rPr>
+      </w:pPr>
+      <w:r>
+        <w:rPr>
+          <w:rFonts w:asciiTheme="minorBidi" w:hAnsiTheme="minorBidi"/>
+        </w:rPr>
+        <w:t>PCA then K-means clustering</w:t>
+      </w:r>
+    </w:p>
+    <w:p>
+      <w:pPr>
+        <w:pStyle w:val="ListParagraph"/>
+        <w:numPr>
+          <w:ilvl w:val="0"/>
+          <w:numId w:val="5"/>
+        </w:numPr>
+        <w:spacing w:after="240" w:line="240" w:lineRule="auto"/>
+        <w:rPr>
+          <w:rFonts w:asciiTheme="minorBidi" w:hAnsiTheme="minorBidi"/>
+          <w:b/>
+          <w:bCs/>
+        </w:rPr>
+      </w:pPr>
+      <w:r>
+        <w:rPr>
+          <w:rFonts w:asciiTheme="minorBidi" w:hAnsiTheme="minorBidi"/>
+          <w:b/>
+          <w:bCs/>
+        </w:rPr>
         <w:t>Geographic distribution of spike protein mutation</w:t>
       </w:r>
     </w:p>
@@ -2448,7 +2554,21 @@
         <w:rPr>
           <w:rFonts w:asciiTheme="minorBidi" w:hAnsiTheme="minorBidi"/>
         </w:rPr>
-        <w:t>t-sne for visualisation</w:t>
+        <w:t>t-</w:t>
+      </w:r>
+      <w:proofErr w:type="spellStart"/>
+      <w:r>
+        <w:rPr>
+          <w:rFonts w:asciiTheme="minorBidi" w:hAnsiTheme="minorBidi"/>
+        </w:rPr>
+        <w:t>sne</w:t>
+      </w:r>
+      <w:proofErr w:type="spellEnd"/>
+      <w:r>
+        <w:rPr>
+          <w:rFonts w:asciiTheme="minorBidi" w:hAnsiTheme="minorBidi"/>
+        </w:rPr>
+        <w:t xml:space="preserve"> for visualisation</w:t>
       </w:r>
     </w:p>
     <w:p>
@@ -2518,8 +2638,16 @@
         <w:rPr>
           <w:rFonts w:asciiTheme="minorBidi" w:hAnsiTheme="minorBidi"/>
         </w:rPr>
-        <w:t>variants, pango</w:t>
-      </w:r>
+        <w:t xml:space="preserve">variants, </w:t>
+      </w:r>
+      <w:proofErr w:type="spellStart"/>
+      <w:r>
+        <w:rPr>
+          <w:rFonts w:asciiTheme="minorBidi" w:hAnsiTheme="minorBidi"/>
+        </w:rPr>
+        <w:t>pango</w:t>
+      </w:r>
+      <w:proofErr w:type="spellEnd"/>
     </w:p>
     <w:p>
       <w:pPr>
@@ -2591,6 +2719,27 @@
           <w:rFonts w:asciiTheme="minorBidi" w:hAnsiTheme="minorBidi"/>
         </w:rPr>
         <w:t>the distribution in the UK</w:t>
+      </w:r>
+    </w:p>
+    <w:p>
+      <w:pPr>
+        <w:spacing w:after="240" w:line="240" w:lineRule="auto"/>
+        <w:rPr>
+          <w:rFonts w:asciiTheme="minorBidi" w:hAnsiTheme="minorBidi"/>
+        </w:rPr>
+      </w:pPr>
+      <w:r>
+        <w:rPr>
+          <w:rFonts w:asciiTheme="minorBidi" w:hAnsiTheme="minorBidi"/>
+        </w:rPr>
+        <w:lastRenderedPageBreak/>
+        <w:t xml:space="preserve">Use </w:t>
+      </w:r>
+      <w:r>
+        <w:rPr>
+          <w:rFonts w:asciiTheme="minorBidi" w:hAnsiTheme="minorBidi"/>
+        </w:rPr>
+        <w:t>UMAP paper as the outline</w:t>
       </w:r>
     </w:p>
     <w:p>
@@ -2646,7 +2795,6 @@
           <w:bCs/>
           <w:noProof/>
         </w:rPr>
-        <w:lastRenderedPageBreak/>
         <mc:AlternateContent>
           <mc:Choice Requires="wps">
             <w:drawing>
@@ -3457,12 +3605,10 @@
           <w:lang w:eastAsia="en-GB"/>
           <w14:ligatures w14:val="none"/>
         </w:rPr>
-        <w:t>there a syn mutation?</w:t>
-      </w:r>
-    </w:p>
-    <w:p>
-      <w:pPr>
-        <w:spacing w:after="540"/>
+        <w:t xml:space="preserve">there a </w:t>
+      </w:r>
+      <w:proofErr w:type="spellStart"/>
+      <w:r>
         <w:rPr>
           <w:rFonts w:asciiTheme="minorBidi" w:eastAsia="Times New Roman" w:hAnsiTheme="minorBidi"/>
           <w:color w:val="000000"/>
@@ -3470,7 +3616,9 @@
           <w:lang w:eastAsia="en-GB"/>
           <w14:ligatures w14:val="none"/>
         </w:rPr>
-      </w:pPr>
+        <w:t>syn</w:t>
+      </w:r>
+      <w:proofErr w:type="spellEnd"/>
       <w:r>
         <w:rPr>
           <w:rFonts w:asciiTheme="minorBidi" w:eastAsia="Times New Roman" w:hAnsiTheme="minorBidi"/>
@@ -3479,9 +3627,12 @@
           <w:lang w:eastAsia="en-GB"/>
           <w14:ligatures w14:val="none"/>
         </w:rPr>
-        <w:t>What is a synonymous mutation and what is nonsynon</w:t>
-      </w:r>
-      <w:r>
+        <w:t xml:space="preserve"> mutation?</w:t>
+      </w:r>
+    </w:p>
+    <w:p>
+      <w:pPr>
+        <w:spacing w:after="540"/>
         <w:rPr>
           <w:rFonts w:asciiTheme="minorBidi" w:eastAsia="Times New Roman" w:hAnsiTheme="minorBidi"/>
           <w:color w:val="000000"/>
@@ -3489,8 +3640,7 @@
           <w:lang w:eastAsia="en-GB"/>
           <w14:ligatures w14:val="none"/>
         </w:rPr>
-        <w:t>ymous mutation</w:t>
-      </w:r>
+      </w:pPr>
       <w:r>
         <w:rPr>
           <w:rFonts w:asciiTheme="minorBidi" w:eastAsia="Times New Roman" w:hAnsiTheme="minorBidi"/>
@@ -3499,6 +3649,26 @@
           <w:lang w:eastAsia="en-GB"/>
           <w14:ligatures w14:val="none"/>
         </w:rPr>
+        <w:t>What is a synonymous mutation and what is nonsynon</w:t>
+      </w:r>
+      <w:r>
+        <w:rPr>
+          <w:rFonts w:asciiTheme="minorBidi" w:eastAsia="Times New Roman" w:hAnsiTheme="minorBidi"/>
+          <w:color w:val="000000"/>
+          <w:kern w:val="0"/>
+          <w:lang w:eastAsia="en-GB"/>
+          <w14:ligatures w14:val="none"/>
+        </w:rPr>
+        <w:t>ymous mutation</w:t>
+      </w:r>
+      <w:r>
+        <w:rPr>
+          <w:rFonts w:asciiTheme="minorBidi" w:eastAsia="Times New Roman" w:hAnsiTheme="minorBidi"/>
+          <w:color w:val="000000"/>
+          <w:kern w:val="0"/>
+          <w:lang w:eastAsia="en-GB"/>
+          <w14:ligatures w14:val="none"/>
+        </w:rPr>
         <w:t>?</w:t>
       </w:r>
     </w:p>
@@ -3524,13 +3694,23 @@
         </w:rPr>
         <w:t xml:space="preserve">Non vs </w:t>
       </w:r>
-      <w:r>
-        <w:rPr>
-          <w:rFonts w:asciiTheme="minorBidi" w:hAnsiTheme="minorBidi"/>
-          <w:b/>
-          <w:bCs/>
-        </w:rPr>
-        <w:t>syn mutations</w:t>
+      <w:proofErr w:type="spellStart"/>
+      <w:r>
+        <w:rPr>
+          <w:rFonts w:asciiTheme="minorBidi" w:hAnsiTheme="minorBidi"/>
+          <w:b/>
+          <w:bCs/>
+        </w:rPr>
+        <w:t>syn</w:t>
+      </w:r>
+      <w:proofErr w:type="spellEnd"/>
+      <w:r>
+        <w:rPr>
+          <w:rFonts w:asciiTheme="minorBidi" w:hAnsiTheme="minorBidi"/>
+          <w:b/>
+          <w:bCs/>
+        </w:rPr>
+        <w:t xml:space="preserve"> mutations</w:t>
       </w:r>
     </w:p>
     <w:p>
@@ -4173,7 +4353,7 @@
         </w:rPr>
         <w:t xml:space="preserve">: </w:t>
       </w:r>
-      <w:hyperlink r:id="rId9" w:history="1">
+      <w:hyperlink r:id="rId8" w:history="1">
         <w:r>
           <w:rPr>
             <w:rStyle w:val="Hyperlink"/>
@@ -4181,8 +4361,19 @@
             <w:b/>
             <w:bCs/>
           </w:rPr>
-          <w:t>sha524/Spike_protein</w:t>
+          <w:t>sha524/</w:t>
         </w:r>
+        <w:proofErr w:type="spellStart"/>
+        <w:r>
+          <w:rPr>
+            <w:rStyle w:val="Hyperlink"/>
+            <w:rFonts w:asciiTheme="minorBidi" w:hAnsiTheme="minorBidi"/>
+            <w:b/>
+            <w:bCs/>
+          </w:rPr>
+          <w:t>Spike_protein</w:t>
+        </w:r>
+        <w:proofErr w:type="spellEnd"/>
       </w:hyperlink>
     </w:p>
     <w:p>
@@ -4254,7 +4445,6 @@
         <w:rPr>
           <w:rFonts w:asciiTheme="minorBidi" w:hAnsiTheme="minorBidi"/>
         </w:rPr>
-        <w:lastRenderedPageBreak/>
         <w:fldChar w:fldCharType="begin" w:fldLock="1"/>
       </w:r>
       <w:r>
@@ -4786,6 +4976,7 @@
           <w:rFonts w:asciiTheme="minorBidi" w:hAnsiTheme="minorBidi"/>
           <w:noProof/>
         </w:rPr>
+        <w:lastRenderedPageBreak/>
         <w:t xml:space="preserve">Yang, H. and Rao, Z. (2021). Structural biology of SARS-CoV-2 and implications for therapeutic development. </w:t>
       </w:r>
       <w:r>
@@ -4843,7 +5034,6 @@
           <w:i/>
           <w:noProof/>
         </w:rPr>
-        <w:lastRenderedPageBreak/>
         <w:t>Estimated cumulative excess deaths during COVID-19</w:t>
       </w:r>
       <w:r>

</xml_diff>

<commit_message>
Clustering and dimensionality reduction
</commit_message>
<xml_diff>
--- a/Report/Analysis of SARS-CoV-2 spike protein mutations in the UK.docx
+++ b/Report/Analysis of SARS-CoV-2 spike protein mutations in the UK.docx
@@ -10,6 +10,8 @@
           <w:szCs w:val="32"/>
         </w:rPr>
       </w:pPr>
+      <w:bookmarkStart w:id="0" w:name="_GoBack"/>
+      <w:bookmarkEnd w:id="0"/>
       <w:r>
         <w:rPr>
           <w:rFonts w:asciiTheme="minorBidi" w:hAnsiTheme="minorBidi"/>
@@ -1184,13 +1186,7 @@
         <w:rPr>
           <w:rFonts w:asciiTheme="minorBidi" w:hAnsiTheme="minorBidi"/>
         </w:rPr>
-        <w:t>to select the number of clusters</w:t>
-      </w:r>
-      <w:r>
-        <w:rPr>
-          <w:rFonts w:asciiTheme="minorBidi" w:hAnsiTheme="minorBidi"/>
-        </w:rPr>
-        <w:t xml:space="preserve"> and </w:t>
+        <w:t xml:space="preserve">to select the number of clusters and </w:t>
       </w:r>
       <w:r>
         <w:rPr>
@@ -2705,19 +2701,7 @@
         <w:rPr>
           <w:rFonts w:asciiTheme="minorBidi" w:hAnsiTheme="minorBidi"/>
         </w:rPr>
-        <w:t xml:space="preserve"> and </w:t>
-      </w:r>
-      <w:r>
-        <w:rPr>
-          <w:rFonts w:asciiTheme="minorBidi" w:hAnsiTheme="minorBidi"/>
-        </w:rPr>
-        <w:t>which is better with K-means to work out the number of clusters</w:t>
-      </w:r>
-      <w:r>
-        <w:rPr>
-          <w:rFonts w:asciiTheme="minorBidi" w:hAnsiTheme="minorBidi"/>
-        </w:rPr>
-        <w:t>.</w:t>
+        <w:t xml:space="preserve"> and which is better with K-means to work out the number of clusters.</w:t>
       </w:r>
       <w:r>
         <w:rPr>
@@ -2725,8 +2709,6 @@
         </w:rPr>
         <w:t xml:space="preserve"> </w:t>
       </w:r>
-      <w:bookmarkStart w:id="0" w:name="_GoBack"/>
-      <w:bookmarkEnd w:id="0"/>
     </w:p>
     <w:p>
       <w:pPr>

</xml_diff>

<commit_message>
PCA work, how many principle components are needed to explain the data
</commit_message>
<xml_diff>
--- a/Report/Analysis of SARS-CoV-2 spike protein mutations in the UK.docx
+++ b/Report/Analysis of SARS-CoV-2 spike protein mutations in the UK.docx
@@ -10,8 +10,6 @@
           <w:szCs w:val="32"/>
         </w:rPr>
       </w:pPr>
-      <w:bookmarkStart w:id="0" w:name="_GoBack"/>
-      <w:bookmarkEnd w:id="0"/>
       <w:r>
         <w:rPr>
           <w:rFonts w:asciiTheme="minorBidi" w:hAnsiTheme="minorBidi"/>
@@ -2683,13 +2681,33 @@
         <w:rPr>
           <w:rFonts w:asciiTheme="minorBidi" w:hAnsiTheme="minorBidi"/>
         </w:rPr>
-        <w:t>In this section I prepared the data in two formats. The first way, I generated a dataset containing the 1000 most common mutations and their associated sequence identifier. The second way involved removing any mutations in all of the sequences, as these mutations are not differentiating the data. The 1000 most common mutation dataset was still extremely large and required further processing. I created these two datasets to divulge the most accurate number of clusters for the original data.</w:t>
-      </w:r>
-      <w:r>
-        <w:rPr>
-          <w:rFonts w:asciiTheme="minorBidi" w:hAnsiTheme="minorBidi"/>
-        </w:rPr>
-        <w:t xml:space="preserve"> Want to assess which dimensionality reduction method conserves the most </w:t>
+        <w:t>In this section I prepared the data in two formats. The first way, I generated a dataset containing the 1000 most common mutations and their associated sequence identifier. The second way involved removing any mutations in all of the seque</w:t>
+      </w:r>
+      <w:bookmarkStart w:id="0" w:name="_GoBack"/>
+      <w:bookmarkEnd w:id="0"/>
+      <w:r>
+        <w:rPr>
+          <w:rFonts w:asciiTheme="minorBidi" w:hAnsiTheme="minorBidi"/>
+        </w:rPr>
+        <w:t>nces, as these mutations are not differentiating the data. The 1000 most common mutation dataset was still extremely large and required further processing. I created these two datasets to divulge the most accurate number of clusters for the original data.</w:t>
+      </w:r>
+      <w:r>
+        <w:rPr>
+          <w:rFonts w:asciiTheme="minorBidi" w:hAnsiTheme="minorBidi"/>
+        </w:rPr>
+        <w:t xml:space="preserve"> </w:t>
+      </w:r>
+      <w:r>
+        <w:rPr>
+          <w:rFonts w:asciiTheme="minorBidi" w:hAnsiTheme="minorBidi"/>
+        </w:rPr>
+        <w:t>Essentially, I</w:t>
+      </w:r>
+      <w:r>
+        <w:rPr>
+          <w:rFonts w:asciiTheme="minorBidi" w:hAnsiTheme="minorBidi"/>
+        </w:rPr>
+        <w:t xml:space="preserve"> assess which dimensionality reduction method conserves the most </w:t>
       </w:r>
       <w:r>
         <w:rPr>

</xml_diff>

<commit_message>
Mapping and dimensionality reduction for the report
</commit_message>
<xml_diff>
--- a/Report/Analysis of SARS-CoV-2 spike protein mutations in the UK.docx
+++ b/Report/Analysis of SARS-CoV-2 spike protein mutations in the UK.docx
@@ -2452,16 +2452,6 @@
           <w:bCs/>
         </w:rPr>
       </w:pPr>
-    </w:p>
-    <w:p>
-      <w:pPr>
-        <w:spacing w:after="240" w:line="240" w:lineRule="auto"/>
-        <w:rPr>
-          <w:rFonts w:asciiTheme="minorBidi" w:hAnsiTheme="minorBidi"/>
-          <w:b/>
-          <w:bCs/>
-        </w:rPr>
-      </w:pPr>
       <w:r>
         <w:rPr>
           <w:rFonts w:asciiTheme="minorBidi" w:hAnsiTheme="minorBidi"/>
@@ -2529,20 +2519,6 @@
         <w:rPr>
           <w:rFonts w:asciiTheme="minorBidi" w:hAnsiTheme="minorBidi"/>
         </w:rPr>
-        <w:t>What did you do?</w:t>
-      </w:r>
-    </w:p>
-    <w:p>
-      <w:pPr>
-        <w:spacing w:after="240" w:line="240" w:lineRule="auto"/>
-        <w:rPr>
-          <w:rFonts w:asciiTheme="minorBidi" w:hAnsiTheme="minorBidi"/>
-        </w:rPr>
-      </w:pPr>
-      <w:r>
-        <w:rPr>
-          <w:rFonts w:asciiTheme="minorBidi" w:hAnsiTheme="minorBidi"/>
-        </w:rPr>
         <w:t xml:space="preserve">A large feature space can lead to time consuming computations, high memory usage and poor clustering </w:t>
       </w:r>
       <w:r>
@@ -2610,7 +2586,20 @@
         <w:rPr>
           <w:rFonts w:asciiTheme="minorBidi" w:hAnsiTheme="minorBidi"/>
         </w:rPr>
-        <w:t>Dimensionality reduction techniques involve converting high multi-dimensional data to a lower dimensional space, while retaining important features of the data (source).</w:t>
+        <w:t xml:space="preserve">Dimensionality reduction techniques involve converting high multi-dimensional data to a lower dimensional space, while retaining important features of the data </w:t>
+      </w:r>
+      <w:r>
+        <w:rPr>
+          <w:rFonts w:asciiTheme="minorBidi" w:hAnsiTheme="minorBidi"/>
+          <w:b/>
+        </w:rPr>
+        <w:t>(source)</w:t>
+      </w:r>
+      <w:r>
+        <w:rPr>
+          <w:rFonts w:asciiTheme="minorBidi" w:hAnsiTheme="minorBidi"/>
+        </w:rPr>
+        <w:t>.</w:t>
       </w:r>
       <w:r>
         <w:rPr>
@@ -2630,58 +2619,7 @@
         <w:rPr>
           <w:rFonts w:asciiTheme="minorBidi" w:hAnsiTheme="minorBidi"/>
         </w:rPr>
-        <w:t xml:space="preserve"> et al also reported that dimension-reduced k-means clustering methods outperformed the original K-means clustering </w:t>
-      </w:r>
-      <w:r>
-        <w:rPr>
-          <w:rFonts w:asciiTheme="minorBidi" w:hAnsiTheme="minorBidi"/>
-        </w:rPr>
-        <w:fldChar w:fldCharType="begin" w:fldLock="1"/>
-      </w:r>
-      <w:r>
-        <w:rPr>
-          <w:rFonts w:asciiTheme="minorBidi" w:hAnsiTheme="minorBidi"/>
-        </w:rPr>
-        <w:instrText>ADDIN paperpile_citation &lt;clusterId&gt;A887H845D335A939&lt;/clusterId&gt;&lt;metadata&gt;&lt;citation&gt;&lt;id&gt;4de3930e-ad5e-42c1-97ab-1b09ab7cb6d3&lt;/id&gt;&lt;/citation&gt;&lt;/metadata&gt;&lt;data&gt;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&lt;/data&gt; \* MERGEFORMAT</w:instrText>
-      </w:r>
-      <w:r>
-        <w:rPr>
-          <w:rFonts w:asciiTheme="minorBidi" w:hAnsiTheme="minorBidi"/>
-        </w:rPr>
-        <w:fldChar w:fldCharType="separate"/>
-      </w:r>
-      <w:r>
-        <w:rPr>
-          <w:rFonts w:asciiTheme="minorBidi" w:hAnsiTheme="minorBidi"/>
-          <w:noProof/>
-        </w:rPr>
-        <w:t>(Hozumi et al., 2021)</w:t>
-      </w:r>
-      <w:r>
-        <w:rPr>
-          <w:rFonts w:asciiTheme="minorBidi" w:hAnsiTheme="minorBidi"/>
-        </w:rPr>
-        <w:fldChar w:fldCharType="end"/>
-      </w:r>
-      <w:r>
-        <w:rPr>
-          <w:rFonts w:asciiTheme="minorBidi" w:hAnsiTheme="minorBidi"/>
-        </w:rPr>
-        <w:t>.</w:t>
-      </w:r>
-    </w:p>
-    <w:p>
-      <w:pPr>
-        <w:spacing w:after="240" w:line="240" w:lineRule="auto"/>
-        <w:rPr>
-          <w:rFonts w:asciiTheme="minorBidi" w:hAnsiTheme="minorBidi"/>
-        </w:rPr>
-      </w:pPr>
-      <w:r>
-        <w:rPr>
-          <w:rFonts w:asciiTheme="minorBidi" w:hAnsiTheme="minorBidi"/>
-        </w:rPr>
-        <w:t>In this section I prepared the data in two formats. The first way, I generated a dataset containing the 1000 most common mutations and their associated sequence identifier. The second way involved removing any mutations in all of the seque</w:t>
+        <w:t xml:space="preserve"> et al also reported that dimension-reduced k-means clustering me</w:t>
       </w:r>
       <w:bookmarkStart w:id="0" w:name="_GoBack"/>
       <w:bookmarkEnd w:id="0"/>
@@ -2689,7 +2627,58 @@
         <w:rPr>
           <w:rFonts w:asciiTheme="minorBidi" w:hAnsiTheme="minorBidi"/>
         </w:rPr>
-        <w:t>nces, as these mutations are not differentiating the data. The 1000 most common mutation dataset was still extremely large and required further processing. I created these two datasets to divulge the most accurate number of clusters for the original data.</w:t>
+        <w:t xml:space="preserve">thods outperformed the original K-means clustering </w:t>
+      </w:r>
+      <w:r>
+        <w:rPr>
+          <w:rFonts w:asciiTheme="minorBidi" w:hAnsiTheme="minorBidi"/>
+        </w:rPr>
+        <w:fldChar w:fldCharType="begin" w:fldLock="1"/>
+      </w:r>
+      <w:r>
+        <w:rPr>
+          <w:rFonts w:asciiTheme="minorBidi" w:hAnsiTheme="minorBidi"/>
+        </w:rPr>
+        <w:instrText>ADDIN paperpile_citation &lt;clusterId&gt;A887H845D335A939&lt;/clusterId&gt;&lt;metadata&gt;&lt;citation&gt;&lt;id&gt;4de3930e-ad5e-42c1-97ab-1b09ab7cb6d3&lt;/id&gt;&lt;/citation&gt;&lt;/metadata&gt;&lt;data&gt;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&lt;/data&gt; \* MERGEFORMAT</w:instrText>
+      </w:r>
+      <w:r>
+        <w:rPr>
+          <w:rFonts w:asciiTheme="minorBidi" w:hAnsiTheme="minorBidi"/>
+        </w:rPr>
+        <w:fldChar w:fldCharType="separate"/>
+      </w:r>
+      <w:r>
+        <w:rPr>
+          <w:rFonts w:asciiTheme="minorBidi" w:hAnsiTheme="minorBidi"/>
+          <w:noProof/>
+        </w:rPr>
+        <w:t>(Hozumi et al., 2021)</w:t>
+      </w:r>
+      <w:r>
+        <w:rPr>
+          <w:rFonts w:asciiTheme="minorBidi" w:hAnsiTheme="minorBidi"/>
+        </w:rPr>
+        <w:fldChar w:fldCharType="end"/>
+      </w:r>
+      <w:r>
+        <w:rPr>
+          <w:rFonts w:asciiTheme="minorBidi" w:hAnsiTheme="minorBidi"/>
+        </w:rPr>
+        <w:t>.</w:t>
+      </w:r>
+    </w:p>
+    <w:p>
+      <w:pPr>
+        <w:spacing w:after="240" w:line="240" w:lineRule="auto"/>
+        <w:rPr>
+          <w:rFonts w:asciiTheme="minorBidi" w:hAnsiTheme="minorBidi"/>
+        </w:rPr>
+      </w:pPr>
+      <w:r>
+        <w:rPr>
+          <w:rFonts w:asciiTheme="minorBidi" w:hAnsiTheme="minorBidi"/>
+        </w:rPr>
+        <w:t>In this section I prepared the data in two formats. The first way, I generated a dataset containing the 1000 most common mutations and their associated sequence identifier. The second way involved removing any mutations in all of the sequences, as these mutations are not differentiating the data. The 1000 most common mutation dataset was still extremely large and required further processing. I created these two datasets to divulge the most accurate number of clusters for the original data.</w:t>
       </w:r>
       <w:r>
         <w:rPr>
@@ -2719,7 +2708,25 @@
         <w:rPr>
           <w:rFonts w:asciiTheme="minorBidi" w:hAnsiTheme="minorBidi"/>
         </w:rPr>
-        <w:t xml:space="preserve"> and which is better with K-means to work out the number of clusters.</w:t>
+        <w:t xml:space="preserve">, </w:t>
+      </w:r>
+      <w:r>
+        <w:rPr>
+          <w:rFonts w:asciiTheme="minorBidi" w:hAnsiTheme="minorBidi"/>
+        </w:rPr>
+        <w:t xml:space="preserve">which </w:t>
+      </w:r>
+      <w:r>
+        <w:rPr>
+          <w:rFonts w:asciiTheme="minorBidi" w:hAnsiTheme="minorBidi"/>
+        </w:rPr>
+        <w:t xml:space="preserve">method </w:t>
+      </w:r>
+      <w:r>
+        <w:rPr>
+          <w:rFonts w:asciiTheme="minorBidi" w:hAnsiTheme="minorBidi"/>
+        </w:rPr>
+        <w:t>is better with K-means to work out the number of clusters.</w:t>
       </w:r>
       <w:r>
         <w:rPr>
@@ -2727,6 +2734,30 @@
         </w:rPr>
         <w:t xml:space="preserve"> </w:t>
       </w:r>
+      <w:r>
+        <w:rPr>
+          <w:rFonts w:asciiTheme="minorBidi" w:hAnsiTheme="minorBidi"/>
+        </w:rPr>
+        <w:t xml:space="preserve">The second method involved manual dimensional reduction, removing one dimension per mutation removed. K-means was used </w:t>
+      </w:r>
+      <w:r>
+        <w:rPr>
+          <w:rFonts w:asciiTheme="minorBidi" w:hAnsiTheme="minorBidi"/>
+        </w:rPr>
+        <w:t xml:space="preserve">to </w:t>
+      </w:r>
+      <w:r>
+        <w:rPr>
+          <w:rFonts w:asciiTheme="minorBidi" w:hAnsiTheme="minorBidi"/>
+        </w:rPr>
+        <w:t xml:space="preserve">assess if this approach provided a more accurate </w:t>
+      </w:r>
+      <w:r>
+        <w:rPr>
+          <w:rFonts w:asciiTheme="minorBidi" w:hAnsiTheme="minorBidi"/>
+        </w:rPr>
+        <w:t>representation for the number of clusters.</w:t>
+      </w:r>
     </w:p>
     <w:p>
       <w:pPr>
@@ -2821,6 +2852,20 @@
           <w:rFonts w:asciiTheme="minorBidi" w:hAnsiTheme="minorBidi"/>
         </w:rPr>
         <w:lastRenderedPageBreak/>
+        <w:t>t-SNE</w:t>
+      </w:r>
+    </w:p>
+    <w:p>
+      <w:pPr>
+        <w:spacing w:after="240" w:line="240" w:lineRule="auto"/>
+        <w:rPr>
+          <w:rFonts w:asciiTheme="minorBidi" w:hAnsiTheme="minorBidi"/>
+        </w:rPr>
+      </w:pPr>
+      <w:r>
+        <w:rPr>
+          <w:rFonts w:asciiTheme="minorBidi" w:hAnsiTheme="minorBidi"/>
+        </w:rPr>
         <w:t>What did the PCA do?</w:t>
       </w:r>
     </w:p>
@@ -3836,6 +3881,7 @@
           <w:lang w:eastAsia="en-GB"/>
           <w14:ligatures w14:val="none"/>
         </w:rPr>
+        <w:lastRenderedPageBreak/>
         <w:t xml:space="preserve">non_T24469A~N-K, non_T23599G~N-K, </w:t>
       </w:r>
       <w:r>
@@ -3968,7 +4014,6 @@
           <w:lang w:eastAsia="en-GB"/>
           <w14:ligatures w14:val="none"/>
         </w:rPr>
-        <w:lastRenderedPageBreak/>
         <w:t>How many of these mutations are on the receptor binding domain</w:t>
       </w:r>
       <w:r>
@@ -4535,6 +4580,7 @@
           <w:b/>
           <w:bCs/>
         </w:rPr>
+        <w:lastRenderedPageBreak/>
         <w:t>Limitations of the dataset</w:t>
       </w:r>
     </w:p>
@@ -5030,6 +5076,7 @@
           <w:rFonts w:asciiTheme="minorBidi" w:hAnsiTheme="minorBidi"/>
           <w:noProof/>
         </w:rPr>
+        <w:lastRenderedPageBreak/>
         <w:t xml:space="preserve">Cutler, D. M. and Summers, L. H. (2020). The COVID-19 pandemic and the $16 trillion virus. </w:t>
       </w:r>
       <w:r>
@@ -5062,7 +5109,6 @@
           <w:rFonts w:asciiTheme="minorBidi" w:hAnsiTheme="minorBidi"/>
           <w:noProof/>
         </w:rPr>
-        <w:lastRenderedPageBreak/>
         <w:t xml:space="preserve">Fehr, A. R. and Perlman, S. (2015). Coronaviruses: an overview of their replication and pathogenesis. </w:t>
       </w:r>
       <w:r>

</xml_diff>

<commit_message>
Figures 2 and 3, report work
</commit_message>
<xml_diff>
--- a/Report/Analysis of SARS-CoV-2 spike protein mutations in the UK.docx
+++ b/Report/Analysis of SARS-CoV-2 spike protein mutations in the UK.docx
@@ -1,6 +1,6 @@
 
 <file path=word/document.xml><?xml version="1.0" encoding="utf-8"?>
-<w:document xmlns:wpc="http://schemas.microsoft.com/office/word/2010/wordprocessingCanvas" xmlns:cx="http://schemas.microsoft.com/office/drawing/2014/chartex" xmlns:cx1="http://schemas.microsoft.com/office/drawing/2015/9/8/chartex" xmlns:cx2="http://schemas.microsoft.com/office/drawing/2015/10/21/chartex" xmlns:cx3="http://schemas.microsoft.com/office/drawing/2016/5/9/chartex" xmlns:cx4="http://schemas.microsoft.com/office/drawing/2016/5/10/chartex" xmlns:cx5="http://schemas.microsoft.com/office/drawing/2016/5/11/chartex" xmlns:cx6="http://schemas.microsoft.com/office/drawing/2016/5/12/chartex" xmlns:cx7="http://schemas.microsoft.com/office/drawing/2016/5/13/chartex" xmlns:cx8="http://schemas.microsoft.com/office/drawing/2016/5/14/chartex" xmlns:mc="http://schemas.openxmlformats.org/markup-compatibility/2006" xmlns:aink="http://schemas.microsoft.com/office/drawing/2016/ink" xmlns:am3d="http://schemas.microsoft.com/office/drawing/2017/model3d" xmlns:o="urn:schemas-microsoft-com:office:office" xmlns:r="http://schemas.openxmlformats.org/officeDocument/2006/relationships" xmlns:m="http://schemas.openxmlformats.org/officeDocument/2006/math" xmlns:v="urn:schemas-microsoft-com:vml" xmlns:wp14="http://schemas.microsoft.com/office/word/2010/wordprocessingDrawing" xmlns:wp="http://schemas.openxmlformats.org/drawingml/2006/wordprocessingDrawing" xmlns:w10="urn:schemas-microsoft-com:office:word" xmlns:w="http://schemas.openxmlformats.org/wordprocessingml/2006/main" xmlns:w14="http://schemas.microsoft.com/office/word/2010/wordml" xmlns:w15="http://schemas.microsoft.com/office/word/2012/wordml" xmlns:w16cid="http://schemas.microsoft.com/office/word/2016/wordml/cid" xmlns:w16se="http://schemas.microsoft.com/office/word/2015/wordml/symex" xmlns:wpg="http://schemas.microsoft.com/office/word/2010/wordprocessingGroup" xmlns:wpi="http://schemas.microsoft.com/office/word/2010/wordprocessingInk" xmlns:wne="http://schemas.microsoft.com/office/word/2006/wordml" xmlns:wps="http://schemas.microsoft.com/office/word/2010/wordprocessingShape" mc:Ignorable="w14 w15 w16se w16cid wp14">
+<w:document xmlns:wpc="http://schemas.microsoft.com/office/word/2010/wordprocessingCanvas" xmlns:cx="http://schemas.microsoft.com/office/drawing/2014/chartex" xmlns:cx1="http://schemas.microsoft.com/office/drawing/2015/9/8/chartex" xmlns:cx2="http://schemas.microsoft.com/office/drawing/2015/10/21/chartex" xmlns:cx3="http://schemas.microsoft.com/office/drawing/2016/5/9/chartex" xmlns:cx4="http://schemas.microsoft.com/office/drawing/2016/5/10/chartex" xmlns:cx5="http://schemas.microsoft.com/office/drawing/2016/5/11/chartex" xmlns:cx6="http://schemas.microsoft.com/office/drawing/2016/5/12/chartex" xmlns:cx7="http://schemas.microsoft.com/office/drawing/2016/5/13/chartex" xmlns:cx8="http://schemas.microsoft.com/office/drawing/2016/5/14/chartex" xmlns:mc="http://schemas.openxmlformats.org/markup-compatibility/2006" xmlns:aink="http://schemas.microsoft.com/office/drawing/2016/ink" xmlns:am3d="http://schemas.microsoft.com/office/drawing/2017/model3d" xmlns:o="urn:schemas-microsoft-com:office:office" xmlns:oel="http://schemas.microsoft.com/office/2019/extlst" xmlns:r="http://schemas.openxmlformats.org/officeDocument/2006/relationships" xmlns:m="http://schemas.openxmlformats.org/officeDocument/2006/math" xmlns:v="urn:schemas-microsoft-com:vml" xmlns:wp14="http://schemas.microsoft.com/office/word/2010/wordprocessingDrawing" xmlns:wp="http://schemas.openxmlformats.org/drawingml/2006/wordprocessingDrawing" xmlns:w10="urn:schemas-microsoft-com:office:word" xmlns:w="http://schemas.openxmlformats.org/wordprocessingml/2006/main" xmlns:w14="http://schemas.microsoft.com/office/word/2010/wordml" xmlns:w15="http://schemas.microsoft.com/office/word/2012/wordml" xmlns:w16cex="http://schemas.microsoft.com/office/word/2018/wordml/cex" xmlns:w16cid="http://schemas.microsoft.com/office/word/2016/wordml/cid" xmlns:w16="http://schemas.microsoft.com/office/word/2018/wordml" xmlns:w16du="http://schemas.microsoft.com/office/word/2023/wordml/word16du" xmlns:w16sdtdh="http://schemas.microsoft.com/office/word/2020/wordml/sdtdatahash" xmlns:w16sdtfl="http://schemas.microsoft.com/office/word/2024/wordml/sdtformatlock" xmlns:w16se="http://schemas.microsoft.com/office/word/2015/wordml/symex" xmlns:wpg="http://schemas.microsoft.com/office/word/2010/wordprocessingGroup" xmlns:wpi="http://schemas.microsoft.com/office/word/2010/wordprocessingInk" xmlns:wne="http://schemas.microsoft.com/office/word/2006/wordml" xmlns:wps="http://schemas.microsoft.com/office/word/2010/wordprocessingShape" mc:Ignorable="w14 w15 w16se w16cid w16 w16cex w16sdtdh w16sdtfl w16du wp14">
   <w:body>
     <w:p>
       <w:pPr>
@@ -65,7 +65,6 @@
           <w:szCs w:val="32"/>
         </w:rPr>
       </w:pPr>
-      <w:proofErr w:type="gramStart"/>
       <w:r>
         <w:rPr>
           <w:rFonts w:asciiTheme="minorBidi" w:hAnsiTheme="minorBidi"/>
@@ -73,7 +72,6 @@
         </w:rPr>
         <w:t>One line</w:t>
       </w:r>
-      <w:proofErr w:type="gramEnd"/>
       <w:r>
         <w:rPr>
           <w:rFonts w:asciiTheme="minorBidi" w:hAnsiTheme="minorBidi"/>
@@ -2725,72 +2723,106 @@
         <w:rPr>
           <w:rFonts w:asciiTheme="minorBidi" w:hAnsiTheme="minorBidi"/>
         </w:rPr>
+        <w:t xml:space="preserve"> Hozumi et al also reported that dimension-reduced k-means clustering methods outperformed the original K-means clustering </w:t>
+      </w:r>
+      <w:r>
+        <w:rPr>
+          <w:rFonts w:asciiTheme="minorBidi" w:hAnsiTheme="minorBidi"/>
+        </w:rPr>
+        <w:fldChar w:fldCharType="begin" w:fldLock="1"/>
+      </w:r>
+      <w:r>
+        <w:rPr>
+          <w:rFonts w:asciiTheme="minorBidi" w:hAnsiTheme="minorBidi"/>
+        </w:rPr>
+        <w:instrText>ADDIN paperpile_citation &lt;clusterId&gt;A887H845D335A939&lt;/clusterId&gt;&lt;metadata&gt;&lt;citation&gt;&lt;id&gt;4de3930e-ad5e-42c1-97ab-1b09ab7cb6d3&lt;/id&gt;&lt;/citation&gt;&lt;/metadata&gt;&lt;data&gt;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&lt;/data&gt; \* MERGEFORMAT</w:instrText>
+      </w:r>
+      <w:r>
+        <w:rPr>
+          <w:rFonts w:asciiTheme="minorBidi" w:hAnsiTheme="minorBidi"/>
+        </w:rPr>
+        <w:fldChar w:fldCharType="separate"/>
+      </w:r>
+      <w:r>
+        <w:rPr>
+          <w:rFonts w:asciiTheme="minorBidi" w:hAnsiTheme="minorBidi"/>
+          <w:noProof/>
+        </w:rPr>
+        <w:t>(Hozumi et al., 2021)</w:t>
+      </w:r>
+      <w:r>
+        <w:rPr>
+          <w:rFonts w:asciiTheme="minorBidi" w:hAnsiTheme="minorBidi"/>
+        </w:rPr>
+        <w:fldChar w:fldCharType="end"/>
+      </w:r>
+      <w:r>
+        <w:rPr>
+          <w:rFonts w:asciiTheme="minorBidi" w:hAnsiTheme="minorBidi"/>
+        </w:rPr>
+        <w:t>.</w:t>
+      </w:r>
+    </w:p>
+    <w:p>
+      <w:pPr>
+        <w:spacing w:after="240" w:line="240" w:lineRule="auto"/>
+        <w:rPr>
+          <w:rFonts w:asciiTheme="minorBidi" w:hAnsiTheme="minorBidi"/>
+        </w:rPr>
+      </w:pPr>
+      <w:r>
+        <w:rPr>
+          <w:rFonts w:asciiTheme="minorBidi" w:hAnsiTheme="minorBidi"/>
+        </w:rPr>
+        <w:t>In this section I prepared the data in two formats. The first way, I generated a dataset containing the 1000 most common mutations and their associated sequence identifier. The second way involved removing any mutations in all of the sequences, as these mutations are not differentiating the data. The 1000 most common mutation dataset was still extremely large and required further processing. I created these two datasets to divulge the most accurate number of clusters for the original data.</w:t>
+      </w:r>
+      <w:r>
+        <w:rPr>
+          <w:rFonts w:asciiTheme="minorBidi" w:hAnsiTheme="minorBidi"/>
+        </w:rPr>
         <w:t xml:space="preserve"> </w:t>
       </w:r>
-      <w:proofErr w:type="spellStart"/>
-      <w:r>
-        <w:rPr>
-          <w:rFonts w:asciiTheme="minorBidi" w:hAnsiTheme="minorBidi"/>
-        </w:rPr>
-        <w:t>Hozumi</w:t>
-      </w:r>
-      <w:proofErr w:type="spellEnd"/>
-      <w:r>
-        <w:rPr>
-          <w:rFonts w:asciiTheme="minorBidi" w:hAnsiTheme="minorBidi"/>
-        </w:rPr>
-        <w:t xml:space="preserve"> et al also reported that dimension-reduced k-means clustering methods outperformed the original K-means clustering </w:t>
-      </w:r>
-      <w:r>
-        <w:rPr>
-          <w:rFonts w:asciiTheme="minorBidi" w:hAnsiTheme="minorBidi"/>
-        </w:rPr>
-        <w:fldChar w:fldCharType="begin" w:fldLock="1"/>
-      </w:r>
-      <w:r>
-        <w:rPr>
-          <w:rFonts w:asciiTheme="minorBidi" w:hAnsiTheme="minorBidi"/>
-        </w:rPr>
-        <w:instrText>ADDIN paperpile_citation &lt;clusterId&gt;A887H845D335A939&lt;/clusterId&gt;&lt;metadata&gt;&lt;citation&gt;&lt;id&gt;4de3930e-ad5e-42c1-97ab-1b09ab7cb6d3&lt;/id&gt;&lt;/citation&gt;&lt;/metadata&gt;&lt;data&gt;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&lt;/data&gt; \* MERGEFORMAT</w:instrText>
-      </w:r>
-      <w:r>
-        <w:rPr>
-          <w:rFonts w:asciiTheme="minorBidi" w:hAnsiTheme="minorBidi"/>
-        </w:rPr>
-        <w:fldChar w:fldCharType="separate"/>
-      </w:r>
-      <w:r>
-        <w:rPr>
-          <w:rFonts w:asciiTheme="minorBidi" w:hAnsiTheme="minorBidi"/>
-          <w:noProof/>
-        </w:rPr>
-        <w:t>(Hozumi et al., 2021)</w:t>
-      </w:r>
-      <w:r>
-        <w:rPr>
-          <w:rFonts w:asciiTheme="minorBidi" w:hAnsiTheme="minorBidi"/>
-        </w:rPr>
-        <w:fldChar w:fldCharType="end"/>
-      </w:r>
-      <w:r>
-        <w:rPr>
-          <w:rFonts w:asciiTheme="minorBidi" w:hAnsiTheme="minorBidi"/>
-        </w:rPr>
-        <w:t>.</w:t>
-      </w:r>
-    </w:p>
-    <w:p>
-      <w:pPr>
-        <w:spacing w:after="240" w:line="240" w:lineRule="auto"/>
-        <w:rPr>
-          <w:rFonts w:asciiTheme="minorBidi" w:hAnsiTheme="minorBidi"/>
-        </w:rPr>
-      </w:pPr>
-      <w:r>
-        <w:rPr>
-          <w:rFonts w:asciiTheme="minorBidi" w:hAnsiTheme="minorBidi"/>
-        </w:rPr>
-        <w:t>In this section I prepared the data in two formats. The first way, I generated a dataset containing the 1000 most common mutations and their associated sequence identifier. The second way involved removing any mutations in all of the sequences, as these mutations are not differentiating the data. The 1000 most common mutation dataset was still extremely large and required further processing. I created these two datasets to divulge the most accurate number of clusters for the original data.</w:t>
+      <w:r>
+        <w:rPr>
+          <w:rFonts w:asciiTheme="minorBidi" w:hAnsiTheme="minorBidi"/>
+        </w:rPr>
+        <w:t>Essentially, I</w:t>
+      </w:r>
+      <w:r>
+        <w:rPr>
+          <w:rFonts w:asciiTheme="minorBidi" w:hAnsiTheme="minorBidi"/>
+        </w:rPr>
+        <w:t xml:space="preserve"> assess which dimensionality reduction method conserves the most </w:t>
+      </w:r>
+      <w:r>
+        <w:rPr>
+          <w:rFonts w:asciiTheme="minorBidi" w:hAnsiTheme="minorBidi"/>
+        </w:rPr>
+        <w:t>important features of the data</w:t>
+      </w:r>
+      <w:r>
+        <w:rPr>
+          <w:rFonts w:asciiTheme="minorBidi" w:hAnsiTheme="minorBidi"/>
+        </w:rPr>
+        <w:t xml:space="preserve">, </w:t>
+      </w:r>
+      <w:r>
+        <w:rPr>
+          <w:rFonts w:asciiTheme="minorBidi" w:hAnsiTheme="minorBidi"/>
+        </w:rPr>
+        <w:t xml:space="preserve">which </w:t>
+      </w:r>
+      <w:r>
+        <w:rPr>
+          <w:rFonts w:asciiTheme="minorBidi" w:hAnsiTheme="minorBidi"/>
+        </w:rPr>
+        <w:t xml:space="preserve">method </w:t>
+      </w:r>
+      <w:r>
+        <w:rPr>
+          <w:rFonts w:asciiTheme="minorBidi" w:hAnsiTheme="minorBidi"/>
+        </w:rPr>
+        <w:t>is better with K-means to work out the number of clusters.</w:t>
       </w:r>
       <w:r>
         <w:rPr>
@@ -2802,54 +2834,6 @@
         <w:rPr>
           <w:rFonts w:asciiTheme="minorBidi" w:hAnsiTheme="minorBidi"/>
         </w:rPr>
-        <w:t>Essentially, I</w:t>
-      </w:r>
-      <w:r>
-        <w:rPr>
-          <w:rFonts w:asciiTheme="minorBidi" w:hAnsiTheme="minorBidi"/>
-        </w:rPr>
-        <w:t xml:space="preserve"> assess which dimensionality reduction method conserves the most </w:t>
-      </w:r>
-      <w:r>
-        <w:rPr>
-          <w:rFonts w:asciiTheme="minorBidi" w:hAnsiTheme="minorBidi"/>
-        </w:rPr>
-        <w:t>important features of the data</w:t>
-      </w:r>
-      <w:r>
-        <w:rPr>
-          <w:rFonts w:asciiTheme="minorBidi" w:hAnsiTheme="minorBidi"/>
-        </w:rPr>
-        <w:t xml:space="preserve">, </w:t>
-      </w:r>
-      <w:r>
-        <w:rPr>
-          <w:rFonts w:asciiTheme="minorBidi" w:hAnsiTheme="minorBidi"/>
-        </w:rPr>
-        <w:t xml:space="preserve">which </w:t>
-      </w:r>
-      <w:r>
-        <w:rPr>
-          <w:rFonts w:asciiTheme="minorBidi" w:hAnsiTheme="minorBidi"/>
-        </w:rPr>
-        <w:t xml:space="preserve">method </w:t>
-      </w:r>
-      <w:r>
-        <w:rPr>
-          <w:rFonts w:asciiTheme="minorBidi" w:hAnsiTheme="minorBidi"/>
-        </w:rPr>
-        <w:t>is better with K-means to work out the number of clusters.</w:t>
-      </w:r>
-      <w:r>
-        <w:rPr>
-          <w:rFonts w:asciiTheme="minorBidi" w:hAnsiTheme="minorBidi"/>
-        </w:rPr>
-        <w:t xml:space="preserve"> </w:t>
-      </w:r>
-      <w:r>
-        <w:rPr>
-          <w:rFonts w:asciiTheme="minorBidi" w:hAnsiTheme="minorBidi"/>
-        </w:rPr>
         <w:t xml:space="preserve">The second method involved manual dimensional reduction, removing one dimension per mutation removed. K-means was used </w:t>
       </w:r>
       <w:r>
@@ -2908,8 +2892,6 @@
         </w:rPr>
         <w:t xml:space="preserve"> using the principle components</w:t>
       </w:r>
-      <w:bookmarkStart w:id="0" w:name="_GoBack"/>
-      <w:bookmarkEnd w:id="0"/>
       <w:r>
         <w:rPr>
           <w:rFonts w:asciiTheme="minorBidi" w:hAnsiTheme="minorBidi"/>
@@ -2974,20 +2956,132 @@
         <w:lastRenderedPageBreak/>
         <w:t>t-SNE</w:t>
       </w:r>
-    </w:p>
-    <w:p>
-      <w:pPr>
-        <w:spacing w:after="240" w:line="240" w:lineRule="auto"/>
-        <w:rPr>
-          <w:rFonts w:asciiTheme="minorBidi" w:hAnsiTheme="minorBidi"/>
-        </w:rPr>
-      </w:pPr>
-      <w:r>
-        <w:rPr>
-          <w:rFonts w:asciiTheme="minorBidi" w:hAnsiTheme="minorBidi"/>
-        </w:rPr>
-        <w:t>Non-linear dimensionality reduction algorithm</w:t>
-      </w:r>
+      <w:r>
+        <w:rPr>
+          <w:rFonts w:asciiTheme="minorBidi" w:hAnsiTheme="minorBidi"/>
+        </w:rPr>
+        <w:t xml:space="preserve"> </w:t>
+      </w:r>
+      <w:r>
+        <w:rPr>
+          <w:rFonts w:asciiTheme="minorBidi" w:hAnsiTheme="minorBidi"/>
+        </w:rPr>
+        <w:t>is a non-</w:t>
+      </w:r>
+      <w:r>
+        <w:rPr>
+          <w:rFonts w:asciiTheme="minorBidi" w:hAnsiTheme="minorBidi"/>
+        </w:rPr>
+        <w:t xml:space="preserve">linear dimensionality reduction algorithm </w:t>
+      </w:r>
+      <w:r>
+        <w:rPr>
+          <w:rFonts w:asciiTheme="minorBidi" w:hAnsiTheme="minorBidi"/>
+        </w:rPr>
+        <w:t xml:space="preserve">that </w:t>
+      </w:r>
+      <w:r>
+        <w:rPr>
+          <w:rFonts w:asciiTheme="minorBidi" w:hAnsiTheme="minorBidi"/>
+        </w:rPr>
+        <w:t xml:space="preserve">retains the local </w:t>
+      </w:r>
+      <w:r>
+        <w:rPr>
+          <w:rFonts w:asciiTheme="minorBidi" w:hAnsiTheme="minorBidi"/>
+        </w:rPr>
+        <w:t xml:space="preserve">structure </w:t>
+      </w:r>
+      <w:r>
+        <w:rPr>
+          <w:rFonts w:asciiTheme="minorBidi" w:hAnsiTheme="minorBidi"/>
+        </w:rPr>
+        <w:t>in high dimensional data, while also reflecting the global structure</w:t>
+      </w:r>
+      <w:r>
+        <w:rPr>
+          <w:rFonts w:asciiTheme="minorBidi" w:hAnsiTheme="minorBidi"/>
+        </w:rPr>
+        <w:t xml:space="preserve"> </w:t>
+      </w:r>
+      <w:r>
+        <w:rPr>
+          <w:rFonts w:asciiTheme="minorBidi" w:hAnsiTheme="minorBidi"/>
+        </w:rPr>
+        <w:fldChar w:fldCharType="begin" w:fldLock="1"/>
+      </w:r>
+      <w:r>
+        <w:rPr>
+          <w:rFonts w:asciiTheme="minorBidi" w:hAnsiTheme="minorBidi"/>
+        </w:rPr>
+        <w:instrText>ADDIN paperpile_citation &lt;clusterId&gt;Y741M791I281G812&lt;/clusterId&gt;&lt;metadata&gt;&lt;citation&gt;&lt;id&gt;01dc3b16-15ea-462f-81ab-e5ee598936d5&lt;/id&gt;&lt;/citation&gt;&lt;/metadata&gt;&lt;data&gt;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&lt;/data&gt; \* MERGEFORMAT</w:instrText>
+      </w:r>
+      <w:r>
+        <w:rPr>
+          <w:rFonts w:asciiTheme="minorBidi" w:hAnsiTheme="minorBidi"/>
+        </w:rPr>
+        <w:fldChar w:fldCharType="separate"/>
+      </w:r>
+      <w:r>
+        <w:rPr>
+          <w:rFonts w:asciiTheme="minorBidi" w:hAnsiTheme="minorBidi"/>
+          <w:noProof/>
+        </w:rPr>
+        <w:t>(van der Maaten, 2008)</w:t>
+      </w:r>
+      <w:r>
+        <w:rPr>
+          <w:rFonts w:asciiTheme="minorBidi" w:hAnsiTheme="minorBidi"/>
+        </w:rPr>
+        <w:fldChar w:fldCharType="end"/>
+      </w:r>
+      <w:r>
+        <w:rPr>
+          <w:rFonts w:asciiTheme="minorBidi" w:hAnsiTheme="minorBidi"/>
+        </w:rPr>
+        <w:t>.</w:t>
+      </w:r>
+    </w:p>
+    <w:p>
+      <w:pPr>
+        <w:spacing w:after="240" w:line="240" w:lineRule="auto"/>
+        <w:rPr>
+          <w:rFonts w:asciiTheme="minorBidi" w:hAnsiTheme="minorBidi"/>
+          <w:lang w:val="it-IT"/>
+        </w:rPr>
+      </w:pPr>
+      <w:r>
+        <w:rPr>
+          <w:rFonts w:asciiTheme="minorBidi" w:hAnsiTheme="minorBidi"/>
+          <w:lang w:val="it-IT"/>
+        </w:rPr>
+        <w:t xml:space="preserve">Non-linear dimensionality </w:t>
+      </w:r>
+      <w:proofErr w:type="spellStart"/>
+      <w:r>
+        <w:rPr>
+          <w:rFonts w:asciiTheme="minorBidi" w:hAnsiTheme="minorBidi"/>
+          <w:lang w:val="it-IT"/>
+        </w:rPr>
+        <w:t>reduction</w:t>
+      </w:r>
+      <w:proofErr w:type="spellEnd"/>
+      <w:r>
+        <w:rPr>
+          <w:rFonts w:asciiTheme="minorBidi" w:hAnsiTheme="minorBidi"/>
+          <w:lang w:val="it-IT"/>
+        </w:rPr>
+        <w:t xml:space="preserve"> </w:t>
+      </w:r>
+      <w:proofErr w:type="spellStart"/>
+      <w:r>
+        <w:rPr>
+          <w:rFonts w:asciiTheme="minorBidi" w:hAnsiTheme="minorBidi"/>
+          <w:lang w:val="it-IT"/>
+        </w:rPr>
+        <w:t>algorithm</w:t>
+      </w:r>
+      <w:proofErr w:type="spellEnd"/>
     </w:p>
     <w:p>
       <w:pPr>
@@ -3258,19 +3352,11 @@
         </w:rPr>
         <w:t xml:space="preserve">, </w:t>
       </w:r>
-      <w:proofErr w:type="gramStart"/>
-      <w:r>
-        <w:rPr>
-          <w:rFonts w:asciiTheme="minorBidi" w:hAnsiTheme="minorBidi"/>
-        </w:rPr>
-        <w:t>which(</w:t>
-      </w:r>
-      <w:proofErr w:type="gramEnd"/>
-      <w:r>
-        <w:rPr>
-          <w:rFonts w:asciiTheme="minorBidi" w:hAnsiTheme="minorBidi"/>
-        </w:rPr>
-        <w:t>)</w:t>
+      <w:r>
+        <w:rPr>
+          <w:rFonts w:asciiTheme="minorBidi" w:hAnsiTheme="minorBidi"/>
+        </w:rPr>
+        <w:t>which()</w:t>
       </w:r>
       <w:r>
         <w:rPr>
@@ -3674,7 +3760,7 @@
                 <v:stroke joinstyle="miter"/>
                 <v:path gradientshapeok="t" o:connecttype="rect"/>
               </v:shapetype>
-              <v:shape id="Text Box 2" o:spid="_x0000_s1026" type="#_x0000_t202" style="position:absolute;left:0;text-align:left;margin-left:398.95pt;margin-top:19.2pt;width:450.15pt;height:66.85pt;z-index:251658240;visibility:visible;mso-wrap-style:square;mso-width-percent:0;mso-height-percent:0;mso-wrap-distance-left:9pt;mso-wrap-distance-top:3.6pt;mso-wrap-distance-right:9pt;mso-wrap-distance-bottom:3.6pt;mso-position-horizontal:right;mso-position-horizontal-relative:margin;mso-position-vertical:absolute;mso-position-vertical-relative:text;mso-width-percent:0;mso-height-percent:0;mso-width-relative:margin;mso-height-relative:margin;v-text-anchor:top" o:gfxdata="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" strokecolor="white [3212]">
+              <v:shape id="Text Box 2" o:spid="_x0000_s1026" type="#_x0000_t202" style="position:absolute;left:0;text-align:left;margin-left:398.95pt;margin-top:19.2pt;width:450.15pt;height:66.85pt;z-index:251658240;visibility:visible;mso-wrap-style:square;mso-width-percent:0;mso-height-percent:0;mso-wrap-distance-left:9pt;mso-wrap-distance-top:3.6pt;mso-wrap-distance-right:9pt;mso-wrap-distance-bottom:3.6pt;mso-position-horizontal:right;mso-position-horizontal-relative:margin;mso-position-vertical:absolute;mso-position-vertical-relative:text;mso-width-percent:0;mso-height-percent:0;mso-width-relative:margin;mso-height-relative:margin;v-text-anchor:top" o:gfxdata="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" strokecolor="white [3212]">
                 <v:textbox>
                   <w:txbxContent>
                     <w:p>
@@ -5000,54 +5086,72 @@
           <w:rFonts w:asciiTheme="minorBidi" w:hAnsiTheme="minorBidi"/>
           <w:b/>
           <w:bCs/>
-        </w:rPr>
-      </w:pPr>
-      <w:r>
-        <w:rPr>
-          <w:rFonts w:asciiTheme="minorBidi" w:hAnsiTheme="minorBidi"/>
-          <w:b/>
-          <w:bCs/>
-        </w:rPr>
-        <w:t>Mention Creative Lab</w:t>
-      </w:r>
-    </w:p>
-    <w:p>
-      <w:pPr>
-        <w:spacing w:after="240" w:line="240" w:lineRule="auto"/>
-        <w:rPr>
-          <w:rFonts w:asciiTheme="minorBidi" w:hAnsiTheme="minorBidi"/>
-        </w:rPr>
-      </w:pPr>
-    </w:p>
-    <w:p>
-      <w:pPr>
-        <w:spacing w:after="240" w:line="240" w:lineRule="auto"/>
-        <w:rPr>
-          <w:rFonts w:asciiTheme="minorBidi" w:hAnsiTheme="minorBidi"/>
-        </w:rPr>
-      </w:pPr>
-    </w:p>
-    <w:p>
-      <w:pPr>
-        <w:spacing w:after="240" w:line="240" w:lineRule="auto"/>
-        <w:rPr>
-          <w:rFonts w:asciiTheme="minorBidi" w:hAnsiTheme="minorBidi"/>
-        </w:rPr>
-      </w:pPr>
-    </w:p>
-    <w:p>
-      <w:pPr>
-        <w:spacing w:after="240" w:line="240" w:lineRule="auto"/>
-        <w:rPr>
-          <w:rFonts w:asciiTheme="minorBidi" w:hAnsiTheme="minorBidi"/>
-        </w:rPr>
-      </w:pPr>
-    </w:p>
-    <w:p>
-      <w:pPr>
-        <w:spacing w:after="240" w:line="240" w:lineRule="auto"/>
-        <w:rPr>
-          <w:rFonts w:asciiTheme="minorBidi" w:hAnsiTheme="minorBidi"/>
+          <w:lang w:val="it-IT"/>
+        </w:rPr>
+      </w:pPr>
+      <w:proofErr w:type="spellStart"/>
+      <w:r>
+        <w:rPr>
+          <w:rFonts w:asciiTheme="minorBidi" w:hAnsiTheme="minorBidi"/>
+          <w:b/>
+          <w:bCs/>
+          <w:lang w:val="it-IT"/>
+        </w:rPr>
+        <w:t>Mention</w:t>
+      </w:r>
+      <w:proofErr w:type="spellEnd"/>
+      <w:r>
+        <w:rPr>
+          <w:rFonts w:asciiTheme="minorBidi" w:hAnsiTheme="minorBidi"/>
+          <w:b/>
+          <w:bCs/>
+          <w:lang w:val="it-IT"/>
+        </w:rPr>
+        <w:t xml:space="preserve"> Creative Lab</w:t>
+      </w:r>
+    </w:p>
+    <w:p>
+      <w:pPr>
+        <w:spacing w:after="240" w:line="240" w:lineRule="auto"/>
+        <w:rPr>
+          <w:rFonts w:asciiTheme="minorBidi" w:hAnsiTheme="minorBidi"/>
+          <w:lang w:val="it-IT"/>
+        </w:rPr>
+      </w:pPr>
+    </w:p>
+    <w:p>
+      <w:pPr>
+        <w:spacing w:after="240" w:line="240" w:lineRule="auto"/>
+        <w:rPr>
+          <w:rFonts w:asciiTheme="minorBidi" w:hAnsiTheme="minorBidi"/>
+          <w:lang w:val="it-IT"/>
+        </w:rPr>
+      </w:pPr>
+    </w:p>
+    <w:p>
+      <w:pPr>
+        <w:spacing w:after="240" w:line="240" w:lineRule="auto"/>
+        <w:rPr>
+          <w:rFonts w:asciiTheme="minorBidi" w:hAnsiTheme="minorBidi"/>
+          <w:lang w:val="it-IT"/>
+        </w:rPr>
+      </w:pPr>
+    </w:p>
+    <w:p>
+      <w:pPr>
+        <w:spacing w:after="240" w:line="240" w:lineRule="auto"/>
+        <w:rPr>
+          <w:rFonts w:asciiTheme="minorBidi" w:hAnsiTheme="minorBidi"/>
+          <w:lang w:val="it-IT"/>
+        </w:rPr>
+      </w:pPr>
+    </w:p>
+    <w:p>
+      <w:pPr>
+        <w:spacing w:after="240" w:line="240" w:lineRule="auto"/>
+        <w:rPr>
+          <w:rFonts w:asciiTheme="minorBidi" w:hAnsiTheme="minorBidi"/>
+          <w:lang w:val="it-IT"/>
         </w:rPr>
       </w:pPr>
     </w:p>
@@ -5056,6 +5160,7 @@
         <w:spacing w:after="220" w:line="240" w:lineRule="auto"/>
         <w:rPr>
           <w:rFonts w:asciiTheme="minorBidi" w:hAnsiTheme="minorBidi"/>
+          <w:lang w:val="it-IT"/>
         </w:rPr>
       </w:pPr>
     </w:p>
@@ -5064,6 +5169,7 @@
         <w:spacing w:after="220" w:line="240" w:lineRule="auto"/>
         <w:rPr>
           <w:rFonts w:asciiTheme="minorBidi" w:hAnsiTheme="minorBidi"/>
+          <w:lang w:val="it-IT"/>
         </w:rPr>
       </w:pPr>
     </w:p>
@@ -5509,6 +5615,7 @@
         <w:rPr>
           <w:rFonts w:asciiTheme="minorBidi" w:hAnsiTheme="minorBidi"/>
           <w:noProof/>
+          <w:lang w:val="nl-NL"/>
         </w:rPr>
       </w:pPr>
       <w:r>
@@ -5523,6 +5630,7 @@
           <w:rFonts w:asciiTheme="minorBidi" w:hAnsiTheme="minorBidi"/>
           <w:i/>
           <w:noProof/>
+          <w:lang w:val="nl-NL"/>
         </w:rPr>
         <w:t>Nature</w:t>
       </w:r>
@@ -5530,6 +5638,7 @@
         <w:rPr>
           <w:rFonts w:asciiTheme="minorBidi" w:hAnsiTheme="minorBidi"/>
           <w:noProof/>
+          <w:lang w:val="nl-NL"/>
         </w:rPr>
         <w:t>, 602 (7896), pp.294–299.</w:t>
       </w:r>
@@ -5547,23 +5656,33 @@
         <w:rPr>
           <w:rFonts w:asciiTheme="minorBidi" w:hAnsiTheme="minorBidi"/>
           <w:noProof/>
-        </w:rPr>
-        <w:t xml:space="preserve">Marik, P. E. et al. (2021). A scoping review of the pathophysiology of COVID-19. </w:t>
+          <w:lang w:val="nl-NL"/>
+        </w:rPr>
+        <w:t xml:space="preserve">van der Maaten, L. (2008). </w:t>
       </w:r>
       <w:r>
         <w:rPr>
           <w:rFonts w:asciiTheme="minorBidi" w:hAnsiTheme="minorBidi"/>
           <w:i/>
           <w:noProof/>
-        </w:rPr>
-        <w:t>International journal of immunopathology and pharmacology</w:t>
-      </w:r>
-      <w:r>
-        <w:rPr>
-          <w:rFonts w:asciiTheme="minorBidi" w:hAnsiTheme="minorBidi"/>
-          <w:noProof/>
-        </w:rPr>
-        <w:t>, 35, p.20587384211048024.</w:t>
+          <w:lang w:val="nl-NL"/>
+        </w:rPr>
+        <w:t>Visualizing Data using t-SNE</w:t>
+      </w:r>
+      <w:r>
+        <w:rPr>
+          <w:rFonts w:asciiTheme="minorBidi" w:hAnsiTheme="minorBidi"/>
+          <w:noProof/>
+          <w:lang w:val="nl-NL"/>
+        </w:rPr>
+        <w:t xml:space="preserve">. </w:t>
+      </w:r>
+      <w:r>
+        <w:rPr>
+          <w:rFonts w:asciiTheme="minorBidi" w:hAnsiTheme="minorBidi"/>
+          <w:noProof/>
+        </w:rPr>
+        <w:t>[Online]. Available at: https://lvdmaaten.github.io/publications/papers/JMLR_2008.pdf [Accessed 28 March 2025].</w:t>
       </w:r>
     </w:p>
     <w:p>
@@ -5579,8 +5698,16 @@
         <w:rPr>
           <w:rFonts w:asciiTheme="minorBidi" w:hAnsiTheme="minorBidi"/>
           <w:noProof/>
-        </w:rPr>
-        <w:t xml:space="preserve">McCallum, M. et al. (2020). Structure-guided covalent stabilization of coronavirus spike glycoprotein trimers in the closed conformation. </w:t>
+          <w:lang w:val="da-DK"/>
+        </w:rPr>
+        <w:t xml:space="preserve">Marik, P. E. et al. </w:t>
+      </w:r>
+      <w:r>
+        <w:rPr>
+          <w:rFonts w:asciiTheme="minorBidi" w:hAnsiTheme="minorBidi"/>
+          <w:noProof/>
+        </w:rPr>
+        <w:t xml:space="preserve">(2021). A scoping review of the pathophysiology of COVID-19. </w:t>
       </w:r>
       <w:r>
         <w:rPr>
@@ -5588,14 +5715,14 @@
           <w:i/>
           <w:noProof/>
         </w:rPr>
-        <w:t>Nature structural &amp; molecular biology</w:t>
-      </w:r>
-      <w:r>
-        <w:rPr>
-          <w:rFonts w:asciiTheme="minorBidi" w:hAnsiTheme="minorBidi"/>
-          <w:noProof/>
-        </w:rPr>
-        <w:t>, 27 (10), pp.942–949. [Accessed 23 February 2025].</w:t>
+        <w:t>International journal of immunopathology and pharmacology</w:t>
+      </w:r>
+      <w:r>
+        <w:rPr>
+          <w:rFonts w:asciiTheme="minorBidi" w:hAnsiTheme="minorBidi"/>
+          <w:noProof/>
+        </w:rPr>
+        <w:t>, 35, p.20587384211048024.</w:t>
       </w:r>
     </w:p>
     <w:p>
@@ -5612,7 +5739,7 @@
           <w:rFonts w:asciiTheme="minorBidi" w:hAnsiTheme="minorBidi"/>
           <w:noProof/>
         </w:rPr>
-        <w:t xml:space="preserve">Pyrc, K. et al. (2006). Mosaic structure of human coronavirus NL63, one thousand years of evolution. </w:t>
+        <w:t xml:space="preserve">McCallum, M. et al. (2020). Structure-guided covalent stabilization of coronavirus spike glycoprotein trimers in the closed conformation. </w:t>
       </w:r>
       <w:r>
         <w:rPr>
@@ -5620,14 +5747,14 @@
           <w:i/>
           <w:noProof/>
         </w:rPr>
-        <w:t>Journal of molecular biology</w:t>
-      </w:r>
-      <w:r>
-        <w:rPr>
-          <w:rFonts w:asciiTheme="minorBidi" w:hAnsiTheme="minorBidi"/>
-          <w:noProof/>
-        </w:rPr>
-        <w:t>, 364 (5), pp.964–973.</w:t>
+        <w:t>Nature structural &amp; molecular biology</w:t>
+      </w:r>
+      <w:r>
+        <w:rPr>
+          <w:rFonts w:asciiTheme="minorBidi" w:hAnsiTheme="minorBidi"/>
+          <w:noProof/>
+        </w:rPr>
+        <w:t>, 27 (10), pp.942–949. [Accessed 23 February 2025].</w:t>
       </w:r>
     </w:p>
     <w:p>
@@ -5644,7 +5771,7 @@
           <w:rFonts w:asciiTheme="minorBidi" w:hAnsiTheme="minorBidi"/>
           <w:noProof/>
         </w:rPr>
-        <w:t xml:space="preserve">Wang, R. et al. (2021). Analysis of SARS-CoV-2 mutations in the United States suggests presence of four substrains and novel variants. </w:t>
+        <w:t xml:space="preserve">Pyrc, K. et al. (2006). Mosaic structure of human coronavirus NL63, one thousand years of evolution. </w:t>
       </w:r>
       <w:r>
         <w:rPr>
@@ -5652,14 +5779,14 @@
           <w:i/>
           <w:noProof/>
         </w:rPr>
-        <w:t>Communications biology</w:t>
-      </w:r>
-      <w:r>
-        <w:rPr>
-          <w:rFonts w:asciiTheme="minorBidi" w:hAnsiTheme="minorBidi"/>
-          <w:noProof/>
-        </w:rPr>
-        <w:t>, 4 (1), p.228. [Accessed 27 October 2024].</w:t>
+        <w:t>Journal of molecular biology</w:t>
+      </w:r>
+      <w:r>
+        <w:rPr>
+          <w:rFonts w:asciiTheme="minorBidi" w:hAnsiTheme="minorBidi"/>
+          <w:noProof/>
+        </w:rPr>
+        <w:t>, 364 (5), pp.964–973.</w:t>
       </w:r>
     </w:p>
     <w:p>
@@ -5676,7 +5803,7 @@
           <w:rFonts w:asciiTheme="minorBidi" w:hAnsiTheme="minorBidi"/>
           <w:noProof/>
         </w:rPr>
-        <w:t xml:space="preserve">Yang, H. and Rao, Z. (2021). Structural biology of SARS-CoV-2 and implications for therapeutic development. </w:t>
+        <w:t xml:space="preserve">Wang, R. et al. (2021). Analysis of SARS-CoV-2 mutations in the United States suggests presence of four substrains and novel variants. </w:t>
       </w:r>
       <w:r>
         <w:rPr>
@@ -5684,14 +5811,14 @@
           <w:i/>
           <w:noProof/>
         </w:rPr>
-        <w:t>Nature reviews. Microbiology</w:t>
-      </w:r>
-      <w:r>
-        <w:rPr>
-          <w:rFonts w:asciiTheme="minorBidi" w:hAnsiTheme="minorBidi"/>
-          <w:noProof/>
-        </w:rPr>
-        <w:t>, 19 (11), pp.685–700. [Accessed 21 February 2025].</w:t>
+        <w:t>Communications biology</w:t>
+      </w:r>
+      <w:r>
+        <w:rPr>
+          <w:rFonts w:asciiTheme="minorBidi" w:hAnsiTheme="minorBidi"/>
+          <w:noProof/>
+        </w:rPr>
+        <w:t>, 4 (1), p.228. [Accessed 27 October 2024].</w:t>
       </w:r>
     </w:p>
     <w:p>
@@ -5706,17 +5833,24 @@
       <w:r>
         <w:rPr>
           <w:rFonts w:asciiTheme="minorBidi" w:hAnsiTheme="minorBidi"/>
+          <w:noProof/>
+        </w:rPr>
+        <w:t xml:space="preserve">Yang, H. and Rao, Z. (2021). Structural biology of SARS-CoV-2 and implications for therapeutic development. </w:t>
+      </w:r>
+      <w:r>
+        <w:rPr>
+          <w:rFonts w:asciiTheme="minorBidi" w:hAnsiTheme="minorBidi"/>
           <w:i/>
           <w:noProof/>
         </w:rPr>
-        <w:t>COVID-19 cases</w:t>
-      </w:r>
-      <w:r>
-        <w:rPr>
-          <w:rFonts w:asciiTheme="minorBidi" w:hAnsiTheme="minorBidi"/>
-          <w:noProof/>
-        </w:rPr>
-        <w:t>. [Online]. datadot. Available at: https://data.who.int/dashboards/covid19/cases?n=c [Accessed 21 February 2025a].</w:t>
+        <w:t>Nature reviews. Microbiology</w:t>
+      </w:r>
+      <w:r>
+        <w:rPr>
+          <w:rFonts w:asciiTheme="minorBidi" w:hAnsiTheme="minorBidi"/>
+          <w:noProof/>
+        </w:rPr>
+        <w:t>, 19 (11), pp.685–700. [Accessed 21 February 2025].</w:t>
       </w:r>
     </w:p>
     <w:p>
@@ -5725,6 +5859,7 @@
         <w:ind w:left="360"/>
         <w:rPr>
           <w:rFonts w:asciiTheme="minorBidi" w:hAnsiTheme="minorBidi"/>
+          <w:noProof/>
         </w:rPr>
       </w:pPr>
       <w:r>
@@ -5733,6 +5868,31 @@
           <w:i/>
           <w:noProof/>
         </w:rPr>
+        <w:t>COVID-19 cases</w:t>
+      </w:r>
+      <w:r>
+        <w:rPr>
+          <w:rFonts w:asciiTheme="minorBidi" w:hAnsiTheme="minorBidi"/>
+          <w:noProof/>
+        </w:rPr>
+        <w:t>. [Online]. datadot. Available at: https://data.who.int/dashboards/covid19/cases?n=c [Accessed 21 February 2025a].</w:t>
+      </w:r>
+    </w:p>
+    <w:p>
+      <w:pPr>
+        <w:spacing w:after="220" w:line="240" w:lineRule="auto"/>
+        <w:ind w:left="360"/>
+        <w:rPr>
+          <w:rFonts w:asciiTheme="minorBidi" w:hAnsiTheme="minorBidi"/>
+        </w:rPr>
+      </w:pPr>
+      <w:r>
+        <w:rPr>
+          <w:rFonts w:asciiTheme="minorBidi" w:hAnsiTheme="minorBidi"/>
+          <w:i/>
+          <w:noProof/>
+        </w:rPr>
+        <w:lastRenderedPageBreak/>
         <w:t>Estimated cumulative excess deaths during COVID-19</w:t>
       </w:r>
       <w:r>
@@ -5760,7 +5920,7 @@
 </file>
 
 <file path=word/numbering.xml><?xml version="1.0" encoding="utf-8"?>
-<w:numbering xmlns:wpc="http://schemas.microsoft.com/office/word/2010/wordprocessingCanvas" xmlns:cx="http://schemas.microsoft.com/office/drawing/2014/chartex" xmlns:cx1="http://schemas.microsoft.com/office/drawing/2015/9/8/chartex" xmlns:cx2="http://schemas.microsoft.com/office/drawing/2015/10/21/chartex" xmlns:cx3="http://schemas.microsoft.com/office/drawing/2016/5/9/chartex" xmlns:cx4="http://schemas.microsoft.com/office/drawing/2016/5/10/chartex" xmlns:cx5="http://schemas.microsoft.com/office/drawing/2016/5/11/chartex" xmlns:cx6="http://schemas.microsoft.com/office/drawing/2016/5/12/chartex" xmlns:cx7="http://schemas.microsoft.com/office/drawing/2016/5/13/chartex" xmlns:cx8="http://schemas.microsoft.com/office/drawing/2016/5/14/chartex" xmlns:mc="http://schemas.openxmlformats.org/markup-compatibility/2006" xmlns:aink="http://schemas.microsoft.com/office/drawing/2016/ink" xmlns:am3d="http://schemas.microsoft.com/office/drawing/2017/model3d" xmlns:o="urn:schemas-microsoft-com:office:office" xmlns:r="http://schemas.openxmlformats.org/officeDocument/2006/relationships" xmlns:m="http://schemas.openxmlformats.org/officeDocument/2006/math" xmlns:v="urn:schemas-microsoft-com:vml" xmlns:wp14="http://schemas.microsoft.com/office/word/2010/wordprocessingDrawing" xmlns:wp="http://schemas.openxmlformats.org/drawingml/2006/wordprocessingDrawing" xmlns:w10="urn:schemas-microsoft-com:office:word" xmlns:w="http://schemas.openxmlformats.org/wordprocessingml/2006/main" xmlns:w14="http://schemas.microsoft.com/office/word/2010/wordml" xmlns:w15="http://schemas.microsoft.com/office/word/2012/wordml" xmlns:w16cid="http://schemas.microsoft.com/office/word/2016/wordml/cid" xmlns:w16se="http://schemas.microsoft.com/office/word/2015/wordml/symex" xmlns:wpg="http://schemas.microsoft.com/office/word/2010/wordprocessingGroup" xmlns:wpi="http://schemas.microsoft.com/office/word/2010/wordprocessingInk" xmlns:wne="http://schemas.microsoft.com/office/word/2006/wordml" xmlns:wps="http://schemas.microsoft.com/office/word/2010/wordprocessingShape" mc:Ignorable="w14 w15 w16se w16cid wp14">
+<w:numbering xmlns:wpc="http://schemas.microsoft.com/office/word/2010/wordprocessingCanvas" xmlns:cx="http://schemas.microsoft.com/office/drawing/2014/chartex" xmlns:cx1="http://schemas.microsoft.com/office/drawing/2015/9/8/chartex" xmlns:cx2="http://schemas.microsoft.com/office/drawing/2015/10/21/chartex" xmlns:cx3="http://schemas.microsoft.com/office/drawing/2016/5/9/chartex" xmlns:cx4="http://schemas.microsoft.com/office/drawing/2016/5/10/chartex" xmlns:cx5="http://schemas.microsoft.com/office/drawing/2016/5/11/chartex" xmlns:cx6="http://schemas.microsoft.com/office/drawing/2016/5/12/chartex" xmlns:cx7="http://schemas.microsoft.com/office/drawing/2016/5/13/chartex" xmlns:cx8="http://schemas.microsoft.com/office/drawing/2016/5/14/chartex" xmlns:mc="http://schemas.openxmlformats.org/markup-compatibility/2006" xmlns:aink="http://schemas.microsoft.com/office/drawing/2016/ink" xmlns:am3d="http://schemas.microsoft.com/office/drawing/2017/model3d" xmlns:o="urn:schemas-microsoft-com:office:office" xmlns:oel="http://schemas.microsoft.com/office/2019/extlst" xmlns:r="http://schemas.openxmlformats.org/officeDocument/2006/relationships" xmlns:m="http://schemas.openxmlformats.org/officeDocument/2006/math" xmlns:v="urn:schemas-microsoft-com:vml" xmlns:wp14="http://schemas.microsoft.com/office/word/2010/wordprocessingDrawing" xmlns:wp="http://schemas.openxmlformats.org/drawingml/2006/wordprocessingDrawing" xmlns:w10="urn:schemas-microsoft-com:office:word" xmlns:w="http://schemas.openxmlformats.org/wordprocessingml/2006/main" xmlns:w14="http://schemas.microsoft.com/office/word/2010/wordml" xmlns:w15="http://schemas.microsoft.com/office/word/2012/wordml" xmlns:w16cex="http://schemas.microsoft.com/office/word/2018/wordml/cex" xmlns:w16cid="http://schemas.microsoft.com/office/word/2016/wordml/cid" xmlns:w16="http://schemas.microsoft.com/office/word/2018/wordml" xmlns:w16du="http://schemas.microsoft.com/office/word/2023/wordml/word16du" xmlns:w16sdtdh="http://schemas.microsoft.com/office/word/2020/wordml/sdtdatahash" xmlns:w16sdtfl="http://schemas.microsoft.com/office/word/2024/wordml/sdtformatlock" xmlns:w16se="http://schemas.microsoft.com/office/word/2015/wordml/symex" xmlns:wpg="http://schemas.microsoft.com/office/word/2010/wordprocessingGroup" xmlns:wpi="http://schemas.microsoft.com/office/word/2010/wordprocessingInk" xmlns:wne="http://schemas.microsoft.com/office/word/2006/wordml" xmlns:wps="http://schemas.microsoft.com/office/word/2010/wordprocessingShape" mc:Ignorable="w14 w15 w16se w16cid w16 w16cex w16sdtdh w16sdtfl w16du wp14">
   <w:abstractNum w:abstractNumId="0" w15:restartNumberingAfterBreak="0">
     <w:nsid w:val="01A017B7"/>
     <w:multiLevelType w:val="hybridMultilevel"/>
@@ -7512,68 +7672,68 @@
       </w:pPr>
     </w:lvl>
   </w:abstractNum>
-  <w:num w:numId="1">
+  <w:num w:numId="1" w16cid:durableId="1468165394">
     <w:abstractNumId w:val="8"/>
   </w:num>
-  <w:num w:numId="2">
+  <w:num w:numId="2" w16cid:durableId="1810242201">
     <w:abstractNumId w:val="4"/>
   </w:num>
-  <w:num w:numId="3">
+  <w:num w:numId="3" w16cid:durableId="1118256931">
     <w:abstractNumId w:val="5"/>
   </w:num>
-  <w:num w:numId="4">
+  <w:num w:numId="4" w16cid:durableId="1332221283">
     <w:abstractNumId w:val="14"/>
   </w:num>
-  <w:num w:numId="5">
+  <w:num w:numId="5" w16cid:durableId="826357618">
     <w:abstractNumId w:val="15"/>
   </w:num>
-  <w:num w:numId="6">
+  <w:num w:numId="6" w16cid:durableId="2146190035">
     <w:abstractNumId w:val="1"/>
   </w:num>
-  <w:num w:numId="7">
+  <w:num w:numId="7" w16cid:durableId="1657344781">
     <w:abstractNumId w:val="17"/>
   </w:num>
-  <w:num w:numId="8">
+  <w:num w:numId="8" w16cid:durableId="1625233266">
     <w:abstractNumId w:val="0"/>
   </w:num>
-  <w:num w:numId="9">
+  <w:num w:numId="9" w16cid:durableId="1752968086">
     <w:abstractNumId w:val="18"/>
   </w:num>
-  <w:num w:numId="10">
+  <w:num w:numId="10" w16cid:durableId="255020037">
     <w:abstractNumId w:val="9"/>
   </w:num>
-  <w:num w:numId="11">
+  <w:num w:numId="11" w16cid:durableId="1838812290">
     <w:abstractNumId w:val="3"/>
   </w:num>
-  <w:num w:numId="12">
+  <w:num w:numId="12" w16cid:durableId="920869766">
     <w:abstractNumId w:val="16"/>
   </w:num>
-  <w:num w:numId="13">
+  <w:num w:numId="13" w16cid:durableId="558253437">
     <w:abstractNumId w:val="7"/>
   </w:num>
-  <w:num w:numId="14">
+  <w:num w:numId="14" w16cid:durableId="1841848429">
     <w:abstractNumId w:val="2"/>
   </w:num>
-  <w:num w:numId="15">
+  <w:num w:numId="15" w16cid:durableId="868227828">
     <w:abstractNumId w:val="12"/>
   </w:num>
-  <w:num w:numId="16">
+  <w:num w:numId="16" w16cid:durableId="975329850">
     <w:abstractNumId w:val="13"/>
   </w:num>
-  <w:num w:numId="17">
+  <w:num w:numId="17" w16cid:durableId="1299073878">
     <w:abstractNumId w:val="6"/>
   </w:num>
-  <w:num w:numId="18">
+  <w:num w:numId="18" w16cid:durableId="79378651">
     <w:abstractNumId w:val="11"/>
   </w:num>
-  <w:num w:numId="19">
+  <w:num w:numId="19" w16cid:durableId="388235602">
     <w:abstractNumId w:val="10"/>
   </w:num>
 </w:numbering>
 </file>
 
 <file path=word/styles.xml><?xml version="1.0" encoding="utf-8"?>
-<w:styles xmlns:mc="http://schemas.openxmlformats.org/markup-compatibility/2006" xmlns:r="http://schemas.openxmlformats.org/officeDocument/2006/relationships" xmlns:w="http://schemas.openxmlformats.org/wordprocessingml/2006/main" xmlns:w14="http://schemas.microsoft.com/office/word/2010/wordml" xmlns:w15="http://schemas.microsoft.com/office/word/2012/wordml" xmlns:w16cid="http://schemas.microsoft.com/office/word/2016/wordml/cid" xmlns:w16se="http://schemas.microsoft.com/office/word/2015/wordml/symex" mc:Ignorable="w14 w15 w16se w16cid">
+<w:styles xmlns:mc="http://schemas.openxmlformats.org/markup-compatibility/2006" xmlns:r="http://schemas.openxmlformats.org/officeDocument/2006/relationships" xmlns:w="http://schemas.openxmlformats.org/wordprocessingml/2006/main" xmlns:w14="http://schemas.microsoft.com/office/word/2010/wordml" xmlns:w15="http://schemas.microsoft.com/office/word/2012/wordml" xmlns:w16cex="http://schemas.microsoft.com/office/word/2018/wordml/cex" xmlns:w16cid="http://schemas.microsoft.com/office/word/2016/wordml/cid" xmlns:w16="http://schemas.microsoft.com/office/word/2018/wordml" xmlns:w16du="http://schemas.microsoft.com/office/word/2023/wordml/word16du" xmlns:w16sdtdh="http://schemas.microsoft.com/office/word/2020/wordml/sdtdatahash" xmlns:w16sdtfl="http://schemas.microsoft.com/office/word/2024/wordml/sdtformatlock" xmlns:w16se="http://schemas.microsoft.com/office/word/2015/wordml/symex" mc:Ignorable="w14 w15 w16se w16cid w16 w16cex w16sdtdh w16sdtfl w16du">
   <w:docDefaults>
     <w:rPrDefault>
       <w:rPr>
@@ -7591,7 +7751,7 @@
       </w:pPr>
     </w:pPrDefault>
   </w:docDefaults>
-  <w:latentStyles w:defLockedState="0" w:defUIPriority="99" w:defSemiHidden="0" w:defUnhideWhenUsed="0" w:defQFormat="0" w:count="375">
+  <w:latentStyles w:defLockedState="0" w:defUIPriority="99" w:defSemiHidden="0" w:defUnhideWhenUsed="0" w:defQFormat="0" w:count="376">
     <w:lsdException w:name="Normal" w:uiPriority="0" w:qFormat="1"/>
     <w:lsdException w:name="heading 1" w:uiPriority="9" w:qFormat="1"/>
     <w:lsdException w:name="heading 2" w:semiHidden="1" w:uiPriority="9" w:unhideWhenUsed="1" w:qFormat="1"/>
@@ -7967,6 +8127,7 @@
     <w:lsdException w:name="Smart Hyperlink" w:semiHidden="1" w:unhideWhenUsed="1"/>
     <w:lsdException w:name="Hashtag" w:semiHidden="1" w:unhideWhenUsed="1"/>
     <w:lsdException w:name="Unresolved Mention" w:semiHidden="1" w:unhideWhenUsed="1"/>
+    <w:lsdException w:name="Smart Link" w:semiHidden="1" w:unhideWhenUsed="1"/>
   </w:latentStyles>
   <w:style w:type="paragraph" w:default="1" w:styleId="Normal">
     <w:name w:val="Normal"/>

</xml_diff>

<commit_message>
Figures 2 and 3 changed, more dimensionality reduction report work
</commit_message>
<xml_diff>
--- a/Report/Analysis of SARS-CoV-2 spike protein mutations in the UK.docx
+++ b/Report/Analysis of SARS-CoV-2 spike protein mutations in the UK.docx
@@ -1254,7 +1254,19 @@
         <w:rPr>
           <w:rFonts w:asciiTheme="minorBidi" w:hAnsiTheme="minorBidi"/>
         </w:rPr>
-        <w:t>characterised spike protein mutations, distinguishing between synonymous and non-synonymous mutations, to evaluate their impacts on protein functionality. The potential effects of the most common mutations on viral infectivity have also been considered. Outlining their location within the receptor binding domain (RBD) and receptor binding motif (RBM), to understand the impact on protein functionality following mutations at these vital residues. The study looks to provide insight into the trends of SARS-CoV-2 spike glycoprotein mutations in the UK and to elucidate changes in viral infectivity.</w:t>
+        <w:t>characterised spike protein mutations, distinguishing between synonymous and non-synonymous mutations, to evaluate their impacts on protein functionality. The potential effects of the most common mutations on viral infectivity have also been considered. Outlining their location within the receptor binding domain (RBD) and receptor binding motif (RBM), to understand the impact on protein functionality following mutations at these vital residues. The study looks to provide insight into the trends of SARS-CoV-2 spike glycoprotein mutations in the UK and to elucidate</w:t>
+      </w:r>
+      <w:r>
+        <w:rPr>
+          <w:rFonts w:asciiTheme="minorBidi" w:hAnsiTheme="minorBidi"/>
+        </w:rPr>
+        <w:t xml:space="preserve"> possible</w:t>
+      </w:r>
+      <w:r>
+        <w:rPr>
+          <w:rFonts w:asciiTheme="minorBidi" w:hAnsiTheme="minorBidi"/>
+        </w:rPr>
+        <w:t xml:space="preserve"> changes in viral infectivity.</w:t>
       </w:r>
     </w:p>
     <w:p>
@@ -2288,15 +2300,14 @@
       </w:pPr>
       <w:r>
         <w:rPr>
-          <w:rFonts w:asciiTheme="minorBidi" w:hAnsiTheme="minorBidi"/>
           <w:noProof/>
         </w:rPr>
         <w:lastRenderedPageBreak/>
         <w:drawing>
-          <wp:inline distT="0" distB="0" distL="0" distR="0" wp14:anchorId="44A883FC" wp14:editId="50B45279">
-            <wp:extent cx="6055895" cy="3560002"/>
-            <wp:effectExtent l="0" t="0" r="2540" b="2540"/>
-            <wp:docPr id="971715444" name="Picture 1" descr="A graph of a graph of a graph&#10;&#10;AI-generated content may be incorrect."/>
+          <wp:inline distT="0" distB="0" distL="0" distR="0" wp14:anchorId="374F723B" wp14:editId="7DFD5CD2">
+            <wp:extent cx="5731510" cy="3223895"/>
+            <wp:effectExtent l="0" t="0" r="2540" b="0"/>
+            <wp:docPr id="736721573" name="Graphic 1"/>
             <wp:cNvGraphicFramePr>
               <a:graphicFrameLocks xmlns:a="http://schemas.openxmlformats.org/drawingml/2006/main" noChangeAspect="1"/>
             </wp:cNvGraphicFramePr>
@@ -2304,11 +2315,17 @@
               <a:graphicData uri="http://schemas.openxmlformats.org/drawingml/2006/picture">
                 <pic:pic xmlns:pic="http://schemas.openxmlformats.org/drawingml/2006/picture">
                   <pic:nvPicPr>
-                    <pic:cNvPr id="971715444" name="Picture 1" descr="A graph of a graph of a graph&#10;&#10;AI-generated content may be incorrect."/>
+                    <pic:cNvPr id="736721573" name=""/>
                     <pic:cNvPicPr/>
                   </pic:nvPicPr>
                   <pic:blipFill>
-                    <a:blip r:embed="rId6"/>
+                    <a:blip r:embed="rId6">
+                      <a:extLst>
+                        <a:ext uri="{96DAC541-7B7A-43D3-8B79-37D633B846F1}">
+                          <asvg:svgBlip xmlns:asvg="http://schemas.microsoft.com/office/drawing/2016/SVG/main" r:embed="rId7"/>
+                        </a:ext>
+                      </a:extLst>
+                    </a:blip>
                     <a:stretch>
                       <a:fillRect/>
                     </a:stretch>
@@ -2316,7 +2333,7 @@
                   <pic:spPr>
                     <a:xfrm>
                       <a:off x="0" y="0"/>
-                      <a:ext cx="6061768" cy="3563454"/>
+                      <a:ext cx="5731510" cy="3223895"/>
                     </a:xfrm>
                     <a:prstGeom prst="rect">
                       <a:avLst/>
@@ -2401,14 +2418,13 @@
       <w:r>
         <w:rPr>
           <w:rFonts w:asciiTheme="minorBidi" w:hAnsiTheme="minorBidi"/>
-          <w:noProof/>
         </w:rPr>
         <w:lastRenderedPageBreak/>
         <w:drawing>
-          <wp:inline distT="0" distB="0" distL="0" distR="0" wp14:anchorId="72A5093D" wp14:editId="3A79BF26">
-            <wp:extent cx="5731510" cy="3339465"/>
+          <wp:inline distT="0" distB="0" distL="0" distR="0" wp14:anchorId="744FBF16" wp14:editId="0AF85585">
+            <wp:extent cx="5731510" cy="3227070"/>
             <wp:effectExtent l="0" t="0" r="2540" b="0"/>
-            <wp:docPr id="1096256389" name="Picture 2"/>
+            <wp:docPr id="379206971" name="Picture 1" descr="A screenshot of a graph&#10;&#10;AI-generated content may be incorrect."/>
             <wp:cNvGraphicFramePr>
               <a:graphicFrameLocks xmlns:a="http://schemas.openxmlformats.org/drawingml/2006/main" noChangeAspect="1"/>
             </wp:cNvGraphicFramePr>
@@ -2416,17 +2432,11 @@
               <a:graphicData uri="http://schemas.openxmlformats.org/drawingml/2006/picture">
                 <pic:pic xmlns:pic="http://schemas.openxmlformats.org/drawingml/2006/picture">
                   <pic:nvPicPr>
-                    <pic:cNvPr id="1096256389" name="Picture 1096256389"/>
+                    <pic:cNvPr id="379206971" name="Picture 1" descr="A screenshot of a graph&#10;&#10;AI-generated content may be incorrect."/>
                     <pic:cNvPicPr/>
                   </pic:nvPicPr>
                   <pic:blipFill>
-                    <a:blip r:embed="rId7">
-                      <a:extLst>
-                        <a:ext uri="{28A0092B-C50C-407E-A947-70E740481C1C}">
-                          <a14:useLocalDpi xmlns:a14="http://schemas.microsoft.com/office/drawing/2010/main" val="0"/>
-                        </a:ext>
-                      </a:extLst>
-                    </a:blip>
+                    <a:blip r:embed="rId8"/>
                     <a:stretch>
                       <a:fillRect/>
                     </a:stretch>
@@ -2434,7 +2444,7 @@
                   <pic:spPr>
                     <a:xfrm>
                       <a:off x="0" y="0"/>
-                      <a:ext cx="5731510" cy="3339465"/>
+                      <a:ext cx="5731510" cy="3227070"/>
                     </a:xfrm>
                     <a:prstGeom prst="rect">
                       <a:avLst/>
@@ -2483,8 +2493,6 @@
         <w:spacing w:after="240" w:line="240" w:lineRule="auto"/>
         <w:rPr>
           <w:rFonts w:asciiTheme="minorBidi" w:hAnsiTheme="minorBidi"/>
-          <w:b/>
-          <w:bCs/>
         </w:rPr>
       </w:pPr>
       <w:r>
@@ -2517,7 +2525,7 @@
           <w:b/>
           <w:bCs/>
         </w:rPr>
-        <w:t>selecting the number of clusters</w:t>
+        <w:t>cluster selection</w:t>
       </w:r>
     </w:p>
     <w:p>
@@ -2783,37 +2791,37 @@
         <w:rPr>
           <w:rFonts w:asciiTheme="minorBidi" w:hAnsiTheme="minorBidi"/>
         </w:rPr>
-        <w:t>I created this dataset to divulge the most accurate number of clusters for the original data</w:t>
+        <w:t xml:space="preserve">I created this dataset to divulge the most accurate number of clusters for the original data. </w:t>
+      </w:r>
+      <w:r>
+        <w:rPr>
+          <w:rFonts w:asciiTheme="minorBidi" w:hAnsiTheme="minorBidi"/>
+        </w:rPr>
+        <w:t>The 1000 most common mutation dataset was still extremely large and required further processing.</w:t>
+      </w:r>
+      <w:r>
+        <w:rPr>
+          <w:rFonts w:asciiTheme="minorBidi" w:hAnsiTheme="minorBidi"/>
+        </w:rPr>
+        <w:t xml:space="preserve"> The objective was to assess which dimensionality reduction method conserves the most important features of the data and which method is better with K-means to select the number of clusters</w:t>
+      </w:r>
+      <w:r>
+        <w:rPr>
+          <w:rFonts w:asciiTheme="minorBidi" w:hAnsiTheme="minorBidi"/>
+        </w:rPr>
+        <w:t xml:space="preserve">. The efficiency of </w:t>
+      </w:r>
+      <w:r>
+        <w:rPr>
+          <w:rFonts w:asciiTheme="minorBidi" w:hAnsiTheme="minorBidi"/>
+        </w:rPr>
+        <w:t>dimensionality reduction method has also been considered</w:t>
       </w:r>
       <w:r>
         <w:rPr>
           <w:rFonts w:asciiTheme="minorBidi" w:hAnsiTheme="minorBidi"/>
         </w:rPr>
         <w:t xml:space="preserve">. </w:t>
-      </w:r>
-      <w:r>
-        <w:rPr>
-          <w:rFonts w:asciiTheme="minorBidi" w:hAnsiTheme="minorBidi"/>
-        </w:rPr>
-        <w:t>The 1000 most common mutation dataset was still extremely large and required further processing.</w:t>
-      </w:r>
-      <w:r>
-        <w:rPr>
-          <w:rFonts w:asciiTheme="minorBidi" w:hAnsiTheme="minorBidi"/>
-        </w:rPr>
-        <w:t xml:space="preserve"> The objective was to assess </w:t>
-      </w:r>
-      <w:r>
-        <w:rPr>
-          <w:rFonts w:asciiTheme="minorBidi" w:hAnsiTheme="minorBidi"/>
-        </w:rPr>
-        <w:t>which dimensionality reduction method conserves the most important features of the data and which method is better with K-means to select the number of clusters.</w:t>
-      </w:r>
-      <w:r>
-        <w:rPr>
-          <w:rFonts w:asciiTheme="minorBidi" w:hAnsiTheme="minorBidi"/>
-        </w:rPr>
-        <w:t xml:space="preserve"> </w:t>
       </w:r>
       <w:r>
         <w:rPr>
@@ -3011,25 +3019,81 @@
         </w:rPr>
         <w:t xml:space="preserve"> than just K-means alone.</w:t>
       </w:r>
-    </w:p>
-    <w:p>
-      <w:pPr>
-        <w:spacing w:after="240" w:line="240" w:lineRule="auto"/>
-        <w:rPr>
-          <w:rFonts w:asciiTheme="minorBidi" w:hAnsiTheme="minorBidi"/>
-        </w:rPr>
-      </w:pPr>
-      <w:r>
-        <w:rPr>
-          <w:rFonts w:asciiTheme="minorBidi" w:hAnsiTheme="minorBidi"/>
-        </w:rPr>
-        <w:t>Cluster selection</w:t>
-      </w:r>
-      <w:r>
-        <w:rPr>
-          <w:rFonts w:asciiTheme="minorBidi" w:hAnsiTheme="minorBidi"/>
-        </w:rPr>
-        <w:t>, link to elbow plots</w:t>
+      <w:r>
+        <w:rPr>
+          <w:rFonts w:asciiTheme="minorBidi" w:hAnsiTheme="minorBidi"/>
+        </w:rPr>
+        <w:t xml:space="preserve"> </w:t>
+      </w:r>
+      <w:r>
+        <w:rPr>
+          <w:rFonts w:asciiTheme="minorBidi" w:hAnsiTheme="minorBidi"/>
+        </w:rPr>
+        <w:t>Comparison of</w:t>
+      </w:r>
+      <w:r>
+        <w:rPr>
+          <w:rFonts w:asciiTheme="minorBidi" w:hAnsiTheme="minorBidi"/>
+        </w:rPr>
+        <w:t xml:space="preserve"> </w:t>
+      </w:r>
+      <w:r>
+        <w:rPr>
+          <w:rFonts w:asciiTheme="minorBidi" w:hAnsiTheme="minorBidi"/>
+        </w:rPr>
+        <w:t xml:space="preserve">within cluster sum of squares (wcss) </w:t>
+      </w:r>
+      <w:r>
+        <w:rPr>
+          <w:rFonts w:asciiTheme="minorBidi" w:hAnsiTheme="minorBidi"/>
+        </w:rPr>
+        <w:t xml:space="preserve">across </w:t>
+      </w:r>
+      <w:r>
+        <w:rPr>
+          <w:rFonts w:asciiTheme="minorBidi" w:hAnsiTheme="minorBidi"/>
+        </w:rPr>
+        <w:t>different clusters using the elbow method rev</w:t>
+      </w:r>
+      <w:r>
+        <w:rPr>
+          <w:rFonts w:asciiTheme="minorBidi" w:hAnsiTheme="minorBidi"/>
+        </w:rPr>
+        <w:t xml:space="preserve">ealed </w:t>
+      </w:r>
+      <w:r>
+        <w:rPr>
+          <w:rFonts w:asciiTheme="minorBidi" w:hAnsiTheme="minorBidi"/>
+          <w:b/>
+          <w:bCs/>
+        </w:rPr>
+        <w:t>X</w:t>
+      </w:r>
+      <w:r>
+        <w:rPr>
+          <w:rFonts w:asciiTheme="minorBidi" w:hAnsiTheme="minorBidi"/>
+        </w:rPr>
+        <w:t xml:space="preserve"> clusters, Figure </w:t>
+      </w:r>
+      <w:r>
+        <w:rPr>
+          <w:rFonts w:asciiTheme="minorBidi" w:hAnsiTheme="minorBidi"/>
+          <w:b/>
+          <w:bCs/>
+        </w:rPr>
+        <w:t>Y</w:t>
+      </w:r>
+      <w:r>
+        <w:rPr>
+          <w:rFonts w:asciiTheme="minorBidi" w:hAnsiTheme="minorBidi"/>
+        </w:rPr>
+        <w:t>.</w:t>
+      </w:r>
+      <w:r>
+        <w:rPr>
+          <w:rFonts w:asciiTheme="minorBidi" w:hAnsiTheme="minorBidi"/>
+        </w:rPr>
+        <w:t xml:space="preserve"> </w:t>
       </w:r>
     </w:p>
     <w:p>
@@ -3152,39 +3216,111 @@
         </w:rPr>
         <w:t>.</w:t>
       </w:r>
-    </w:p>
-    <w:p>
-      <w:pPr>
-        <w:spacing w:after="240" w:line="240" w:lineRule="auto"/>
-        <w:rPr>
-          <w:rFonts w:asciiTheme="minorBidi" w:hAnsiTheme="minorBidi"/>
-        </w:rPr>
-      </w:pPr>
-      <w:r>
-        <w:rPr>
-          <w:rFonts w:asciiTheme="minorBidi" w:hAnsiTheme="minorBidi"/>
-        </w:rPr>
-        <w:t>Efficiency</w:t>
-      </w:r>
-    </w:p>
-    <w:p>
-      <w:pPr>
-        <w:spacing w:after="240" w:line="240" w:lineRule="auto"/>
-        <w:rPr>
-          <w:rFonts w:asciiTheme="minorBidi" w:hAnsiTheme="minorBidi"/>
-        </w:rPr>
-      </w:pPr>
-      <w:r>
-        <w:rPr>
-          <w:rFonts w:asciiTheme="minorBidi" w:hAnsiTheme="minorBidi"/>
-        </w:rPr>
-        <w:t>Cluster selection</w:t>
-      </w:r>
-      <w:r>
-        <w:rPr>
-          <w:rFonts w:asciiTheme="minorBidi" w:hAnsiTheme="minorBidi"/>
-        </w:rPr>
-        <w:t>, link to elbow plots</w:t>
+      <w:r>
+        <w:rPr>
+          <w:rFonts w:asciiTheme="minorBidi" w:hAnsiTheme="minorBidi"/>
+        </w:rPr>
+        <w:t xml:space="preserve"> The elapsed time for the dimensionality reduction was </w:t>
+      </w:r>
+      <w:r>
+        <w:rPr>
+          <w:rFonts w:asciiTheme="minorBidi" w:hAnsiTheme="minorBidi"/>
+          <w:b/>
+          <w:bCs/>
+        </w:rPr>
+        <w:t>X</w:t>
+      </w:r>
+      <w:r>
+        <w:rPr>
+          <w:rFonts w:asciiTheme="minorBidi" w:hAnsiTheme="minorBidi"/>
+        </w:rPr>
+        <w:t xml:space="preserve">. </w:t>
+      </w:r>
+      <w:r>
+        <w:rPr>
+          <w:rFonts w:asciiTheme="minorBidi" w:hAnsiTheme="minorBidi"/>
+        </w:rPr>
+        <w:t xml:space="preserve">Following this, K-means clustering on the t-SNE data took an elapsed time of </w:t>
+      </w:r>
+      <w:r>
+        <w:rPr>
+          <w:rFonts w:asciiTheme="minorBidi" w:hAnsiTheme="minorBidi"/>
+          <w:b/>
+          <w:bCs/>
+        </w:rPr>
+        <w:t>Y</w:t>
+      </w:r>
+      <w:r>
+        <w:rPr>
+          <w:rFonts w:asciiTheme="minorBidi" w:hAnsiTheme="minorBidi"/>
+        </w:rPr>
+        <w:t xml:space="preserve">. K-means paired with </w:t>
+      </w:r>
+      <w:r>
+        <w:rPr>
+          <w:rFonts w:asciiTheme="minorBidi" w:hAnsiTheme="minorBidi"/>
+        </w:rPr>
+        <w:t xml:space="preserve">t-SNE showed a </w:t>
+      </w:r>
+      <w:r>
+        <w:rPr>
+          <w:rFonts w:asciiTheme="minorBidi" w:hAnsiTheme="minorBidi"/>
+          <w:b/>
+          <w:bCs/>
+        </w:rPr>
+        <w:t>Z</w:t>
+      </w:r>
+      <w:r>
+        <w:rPr>
+          <w:rFonts w:asciiTheme="minorBidi" w:hAnsiTheme="minorBidi"/>
+        </w:rPr>
+        <w:t xml:space="preserve"> increase in efficiency than K-means alone. Comparison of wcss </w:t>
+      </w:r>
+      <w:r>
+        <w:rPr>
+          <w:rFonts w:asciiTheme="minorBidi" w:hAnsiTheme="minorBidi"/>
+        </w:rPr>
+        <w:t>across various cluster numbers using the elbow method</w:t>
+      </w:r>
+      <w:r>
+        <w:rPr>
+          <w:rFonts w:asciiTheme="minorBidi" w:hAnsiTheme="minorBidi"/>
+        </w:rPr>
+        <w:t xml:space="preserve"> </w:t>
+      </w:r>
+      <w:r>
+        <w:rPr>
+          <w:rFonts w:asciiTheme="minorBidi" w:hAnsiTheme="minorBidi"/>
+        </w:rPr>
+        <w:t xml:space="preserve">discovered </w:t>
+      </w:r>
+      <w:r>
+        <w:rPr>
+          <w:rFonts w:asciiTheme="minorBidi" w:hAnsiTheme="minorBidi"/>
+          <w:b/>
+          <w:bCs/>
+        </w:rPr>
+        <w:t>A</w:t>
+      </w:r>
+      <w:r>
+        <w:rPr>
+          <w:rFonts w:asciiTheme="minorBidi" w:hAnsiTheme="minorBidi"/>
+        </w:rPr>
+        <w:t xml:space="preserve"> clusters, Figure </w:t>
+      </w:r>
+      <w:r>
+        <w:rPr>
+          <w:rFonts w:asciiTheme="minorBidi" w:hAnsiTheme="minorBidi"/>
+          <w:b/>
+          <w:bCs/>
+        </w:rPr>
+        <w:t>B</w:t>
+      </w:r>
+      <w:r>
+        <w:rPr>
+          <w:rFonts w:asciiTheme="minorBidi" w:hAnsiTheme="minorBidi"/>
+        </w:rPr>
+        <w:t xml:space="preserve">. </w:t>
       </w:r>
     </w:p>
     <w:p>
@@ -3206,30 +3342,6 @@
         <w:spacing w:after="240" w:line="240" w:lineRule="auto"/>
         <w:rPr>
           <w:rFonts w:asciiTheme="minorBidi" w:hAnsiTheme="minorBidi"/>
-        </w:rPr>
-      </w:pPr>
-    </w:p>
-    <w:p>
-      <w:pPr>
-        <w:spacing w:after="240" w:line="240" w:lineRule="auto"/>
-        <w:rPr>
-          <w:rFonts w:asciiTheme="minorBidi" w:hAnsiTheme="minorBidi"/>
-        </w:rPr>
-      </w:pPr>
-    </w:p>
-    <w:p>
-      <w:pPr>
-        <w:spacing w:after="240" w:line="240" w:lineRule="auto"/>
-        <w:rPr>
-          <w:rFonts w:asciiTheme="minorBidi" w:hAnsiTheme="minorBidi"/>
-        </w:rPr>
-      </w:pPr>
-    </w:p>
-    <w:p>
-      <w:pPr>
-        <w:spacing w:after="240" w:line="240" w:lineRule="auto"/>
-        <w:rPr>
-          <w:rFonts w:asciiTheme="minorBidi" w:hAnsiTheme="minorBidi"/>
           <w:b/>
         </w:rPr>
       </w:pPr>
@@ -3275,35 +3387,37 @@
         <w:rPr>
           <w:rFonts w:asciiTheme="minorBidi" w:hAnsiTheme="minorBidi"/>
         </w:rPr>
+        <w:t>PCA vs T-SNE, which is better with K-means to work out the number of clusters</w:t>
+      </w:r>
+    </w:p>
+    <w:p>
+      <w:pPr>
+        <w:spacing w:after="240" w:line="240" w:lineRule="auto"/>
+        <w:rPr>
+          <w:rFonts w:asciiTheme="minorBidi" w:hAnsiTheme="minorBidi"/>
+          <w:bCs/>
+        </w:rPr>
+      </w:pPr>
+      <w:r>
+        <w:rPr>
+          <w:rFonts w:asciiTheme="minorBidi" w:hAnsiTheme="minorBidi"/>
+          <w:b/>
+        </w:rPr>
+        <w:t>How many clusters are we going to use?</w:t>
+      </w:r>
+    </w:p>
+    <w:p>
+      <w:pPr>
+        <w:spacing w:after="240" w:line="240" w:lineRule="auto"/>
+        <w:rPr>
+          <w:rFonts w:asciiTheme="minorBidi" w:hAnsiTheme="minorBidi"/>
+        </w:rPr>
+      </w:pPr>
+      <w:r>
+        <w:rPr>
+          <w:rFonts w:asciiTheme="minorBidi" w:hAnsiTheme="minorBidi"/>
+        </w:rPr>
         <w:t>Use UMAP paper as the outline</w:t>
-      </w:r>
-    </w:p>
-    <w:p>
-      <w:pPr>
-        <w:spacing w:after="240" w:line="240" w:lineRule="auto"/>
-        <w:rPr>
-          <w:rFonts w:asciiTheme="minorBidi" w:hAnsiTheme="minorBidi"/>
-        </w:rPr>
-      </w:pPr>
-      <w:r>
-        <w:rPr>
-          <w:rFonts w:asciiTheme="minorBidi" w:hAnsiTheme="minorBidi"/>
-        </w:rPr>
-        <w:t>PCA vs T-SNE, which is better with K-means to work out the number of clusters</w:t>
-      </w:r>
-    </w:p>
-    <w:p>
-      <w:pPr>
-        <w:spacing w:after="240" w:line="240" w:lineRule="auto"/>
-        <w:rPr>
-          <w:rFonts w:asciiTheme="minorBidi" w:hAnsiTheme="minorBidi"/>
-        </w:rPr>
-      </w:pPr>
-      <w:r>
-        <w:rPr>
-          <w:rFonts w:asciiTheme="minorBidi" w:hAnsiTheme="minorBidi"/>
-        </w:rPr>
-        <w:t>PCA then K-means clustering</w:t>
       </w:r>
     </w:p>
     <w:p>
@@ -3428,97 +3542,97 @@
         <w:rPr>
           <w:rFonts w:asciiTheme="minorBidi" w:hAnsiTheme="minorBidi"/>
         </w:rPr>
+        <w:t xml:space="preserve">defining </w:t>
+      </w:r>
+      <w:r>
+        <w:rPr>
+          <w:rFonts w:asciiTheme="minorBidi" w:hAnsiTheme="minorBidi"/>
+        </w:rPr>
+        <w:t>mutations for each cluster, centroid</w:t>
+      </w:r>
+      <w:r>
+        <w:rPr>
+          <w:rFonts w:asciiTheme="minorBidi" w:hAnsiTheme="minorBidi"/>
+        </w:rPr>
+        <w:t xml:space="preserve">, </w:t>
+      </w:r>
+      <w:r>
+        <w:rPr>
+          <w:rFonts w:asciiTheme="minorBidi" w:hAnsiTheme="minorBidi"/>
+        </w:rPr>
+        <w:t>which()</w:t>
+      </w:r>
+      <w:r>
+        <w:rPr>
+          <w:rFonts w:asciiTheme="minorBidi" w:hAnsiTheme="minorBidi"/>
+        </w:rPr>
+        <w:t xml:space="preserve">, </w:t>
+      </w:r>
+      <w:r>
+        <w:rPr>
+          <w:rFonts w:asciiTheme="minorBidi" w:hAnsiTheme="minorBidi"/>
+        </w:rPr>
+        <w:t xml:space="preserve">how do the clusters </w:t>
+      </w:r>
+      <w:r>
+        <w:rPr>
+          <w:rFonts w:asciiTheme="minorBidi" w:hAnsiTheme="minorBidi"/>
+        </w:rPr>
+        <w:t xml:space="preserve">relate to known </w:t>
+      </w:r>
+      <w:r>
+        <w:rPr>
+          <w:rFonts w:asciiTheme="minorBidi" w:hAnsiTheme="minorBidi"/>
+        </w:rPr>
+        <w:t>variants, pango</w:t>
+      </w:r>
+    </w:p>
+    <w:p>
+      <w:pPr>
+        <w:spacing w:after="240" w:line="240" w:lineRule="auto"/>
+        <w:rPr>
+          <w:rFonts w:asciiTheme="minorBidi" w:hAnsiTheme="minorBidi"/>
+        </w:rPr>
+      </w:pPr>
+      <w:r>
+        <w:rPr>
+          <w:rFonts w:asciiTheme="minorBidi" w:hAnsiTheme="minorBidi"/>
+        </w:rPr>
+        <w:t>Possibility of re-clustering after clustering</w:t>
+      </w:r>
+    </w:p>
+    <w:p>
+      <w:pPr>
+        <w:spacing w:after="240" w:line="240" w:lineRule="auto"/>
+        <w:rPr>
+          <w:rFonts w:asciiTheme="minorBidi" w:hAnsiTheme="minorBidi"/>
+        </w:rPr>
+      </w:pPr>
+      <w:r>
+        <w:rPr>
+          <w:rFonts w:asciiTheme="minorBidi" w:hAnsiTheme="minorBidi"/>
+        </w:rPr>
+        <w:t xml:space="preserve">scatter plot, date </w:t>
+      </w:r>
+      <w:r>
+        <w:rPr>
+          <w:rFonts w:asciiTheme="minorBidi" w:hAnsiTheme="minorBidi"/>
+        </w:rPr>
+        <w:t>vs cluster points</w:t>
+      </w:r>
+    </w:p>
+    <w:p>
+      <w:pPr>
+        <w:spacing w:after="240" w:line="240" w:lineRule="auto"/>
+        <w:rPr>
+          <w:rFonts w:asciiTheme="minorBidi" w:hAnsiTheme="minorBidi"/>
+        </w:rPr>
+      </w:pPr>
+      <w:r>
+        <w:rPr>
+          <w:rFonts w:asciiTheme="minorBidi" w:hAnsiTheme="minorBidi"/>
+        </w:rPr>
         <w:lastRenderedPageBreak/>
-        <w:t xml:space="preserve">defining </w:t>
-      </w:r>
-      <w:r>
-        <w:rPr>
-          <w:rFonts w:asciiTheme="minorBidi" w:hAnsiTheme="minorBidi"/>
-        </w:rPr>
-        <w:t>mutations for each cluster, centroid</w:t>
-      </w:r>
-      <w:r>
-        <w:rPr>
-          <w:rFonts w:asciiTheme="minorBidi" w:hAnsiTheme="minorBidi"/>
-        </w:rPr>
-        <w:t xml:space="preserve">, </w:t>
-      </w:r>
-      <w:r>
-        <w:rPr>
-          <w:rFonts w:asciiTheme="minorBidi" w:hAnsiTheme="minorBidi"/>
-        </w:rPr>
-        <w:t>which()</w:t>
-      </w:r>
-      <w:r>
-        <w:rPr>
-          <w:rFonts w:asciiTheme="minorBidi" w:hAnsiTheme="minorBidi"/>
-        </w:rPr>
-        <w:t xml:space="preserve">, </w:t>
-      </w:r>
-      <w:r>
-        <w:rPr>
-          <w:rFonts w:asciiTheme="minorBidi" w:hAnsiTheme="minorBidi"/>
-        </w:rPr>
-        <w:t xml:space="preserve">how do the clusters </w:t>
-      </w:r>
-      <w:r>
-        <w:rPr>
-          <w:rFonts w:asciiTheme="minorBidi" w:hAnsiTheme="minorBidi"/>
-        </w:rPr>
-        <w:t xml:space="preserve">relate to known </w:t>
-      </w:r>
-      <w:r>
-        <w:rPr>
-          <w:rFonts w:asciiTheme="minorBidi" w:hAnsiTheme="minorBidi"/>
-        </w:rPr>
-        <w:t>variants, pango</w:t>
-      </w:r>
-    </w:p>
-    <w:p>
-      <w:pPr>
-        <w:spacing w:after="240" w:line="240" w:lineRule="auto"/>
-        <w:rPr>
-          <w:rFonts w:asciiTheme="minorBidi" w:hAnsiTheme="minorBidi"/>
-        </w:rPr>
-      </w:pPr>
-      <w:r>
-        <w:rPr>
-          <w:rFonts w:asciiTheme="minorBidi" w:hAnsiTheme="minorBidi"/>
-        </w:rPr>
-        <w:t>Possibility of re-clustering after clustering</w:t>
-      </w:r>
-    </w:p>
-    <w:p>
-      <w:pPr>
-        <w:spacing w:after="240" w:line="240" w:lineRule="auto"/>
-        <w:rPr>
-          <w:rFonts w:asciiTheme="minorBidi" w:hAnsiTheme="minorBidi"/>
-        </w:rPr>
-      </w:pPr>
-      <w:r>
-        <w:rPr>
-          <w:rFonts w:asciiTheme="minorBidi" w:hAnsiTheme="minorBidi"/>
-        </w:rPr>
-        <w:t xml:space="preserve">scatter plot, date </w:t>
-      </w:r>
-      <w:r>
-        <w:rPr>
-          <w:rFonts w:asciiTheme="minorBidi" w:hAnsiTheme="minorBidi"/>
-        </w:rPr>
-        <w:t>vs cluster points</w:t>
-      </w:r>
-    </w:p>
-    <w:p>
-      <w:pPr>
-        <w:spacing w:after="240" w:line="240" w:lineRule="auto"/>
-        <w:rPr>
-          <w:rFonts w:asciiTheme="minorBidi" w:hAnsiTheme="minorBidi"/>
-        </w:rPr>
-      </w:pPr>
-      <w:r>
-        <w:rPr>
-          <w:rFonts w:asciiTheme="minorBidi" w:hAnsiTheme="minorBidi"/>
-        </w:rPr>
         <w:t>Figure</w:t>
       </w:r>
       <w:r>
@@ -4627,7 +4741,6 @@
           <w:sz w:val="32"/>
           <w:szCs w:val="32"/>
         </w:rPr>
-        <w:lastRenderedPageBreak/>
         <w:t>Discussion</w:t>
       </w:r>
     </w:p>
@@ -5120,7 +5233,7 @@
         </w:rPr>
         <w:t xml:space="preserve">: </w:t>
       </w:r>
-      <w:hyperlink r:id="rId8" w:history="1">
+      <w:hyperlink r:id="rId9" w:history="1">
         <w:r>
           <w:rPr>
             <w:rStyle w:val="Hyperlink"/>
@@ -5139,15 +5252,13 @@
           <w:rFonts w:asciiTheme="minorBidi" w:hAnsiTheme="minorBidi"/>
           <w:b/>
           <w:bCs/>
-          <w:lang w:val="it-IT"/>
-        </w:rPr>
-      </w:pPr>
-      <w:r>
-        <w:rPr>
-          <w:rFonts w:asciiTheme="minorBidi" w:hAnsiTheme="minorBidi"/>
-          <w:b/>
-          <w:bCs/>
-          <w:lang w:val="it-IT"/>
+        </w:rPr>
+      </w:pPr>
+      <w:r>
+        <w:rPr>
+          <w:rFonts w:asciiTheme="minorBidi" w:hAnsiTheme="minorBidi"/>
+          <w:b/>
+          <w:bCs/>
         </w:rPr>
         <w:t>Mention Creative Lab</w:t>
       </w:r>
@@ -5157,43 +5268,38 @@
         <w:spacing w:after="240" w:line="240" w:lineRule="auto"/>
         <w:rPr>
           <w:rFonts w:asciiTheme="minorBidi" w:hAnsiTheme="minorBidi"/>
-          <w:lang w:val="it-IT"/>
-        </w:rPr>
-      </w:pPr>
-    </w:p>
-    <w:p>
-      <w:pPr>
-        <w:spacing w:after="240" w:line="240" w:lineRule="auto"/>
-        <w:rPr>
-          <w:rFonts w:asciiTheme="minorBidi" w:hAnsiTheme="minorBidi"/>
-          <w:lang w:val="it-IT"/>
-        </w:rPr>
-      </w:pPr>
-    </w:p>
-    <w:p>
-      <w:pPr>
-        <w:spacing w:after="240" w:line="240" w:lineRule="auto"/>
-        <w:rPr>
-          <w:rFonts w:asciiTheme="minorBidi" w:hAnsiTheme="minorBidi"/>
-          <w:lang w:val="it-IT"/>
-        </w:rPr>
-      </w:pPr>
-    </w:p>
-    <w:p>
-      <w:pPr>
-        <w:spacing w:after="240" w:line="240" w:lineRule="auto"/>
-        <w:rPr>
-          <w:rFonts w:asciiTheme="minorBidi" w:hAnsiTheme="minorBidi"/>
-          <w:lang w:val="it-IT"/>
-        </w:rPr>
-      </w:pPr>
-    </w:p>
-    <w:p>
-      <w:pPr>
-        <w:spacing w:after="240" w:line="240" w:lineRule="auto"/>
-        <w:rPr>
-          <w:rFonts w:asciiTheme="minorBidi" w:hAnsiTheme="minorBidi"/>
-          <w:lang w:val="it-IT"/>
+        </w:rPr>
+      </w:pPr>
+    </w:p>
+    <w:p>
+      <w:pPr>
+        <w:spacing w:after="240" w:line="240" w:lineRule="auto"/>
+        <w:rPr>
+          <w:rFonts w:asciiTheme="minorBidi" w:hAnsiTheme="minorBidi"/>
+        </w:rPr>
+      </w:pPr>
+    </w:p>
+    <w:p>
+      <w:pPr>
+        <w:spacing w:after="240" w:line="240" w:lineRule="auto"/>
+        <w:rPr>
+          <w:rFonts w:asciiTheme="minorBidi" w:hAnsiTheme="minorBidi"/>
+        </w:rPr>
+      </w:pPr>
+    </w:p>
+    <w:p>
+      <w:pPr>
+        <w:spacing w:after="240" w:line="240" w:lineRule="auto"/>
+        <w:rPr>
+          <w:rFonts w:asciiTheme="minorBidi" w:hAnsiTheme="minorBidi"/>
+        </w:rPr>
+      </w:pPr>
+    </w:p>
+    <w:p>
+      <w:pPr>
+        <w:spacing w:after="240" w:line="240" w:lineRule="auto"/>
+        <w:rPr>
+          <w:rFonts w:asciiTheme="minorBidi" w:hAnsiTheme="minorBidi"/>
         </w:rPr>
       </w:pPr>
     </w:p>
@@ -5202,7 +5308,6 @@
         <w:spacing w:after="220" w:line="240" w:lineRule="auto"/>
         <w:rPr>
           <w:rFonts w:asciiTheme="minorBidi" w:hAnsiTheme="minorBidi"/>
-          <w:lang w:val="it-IT"/>
         </w:rPr>
       </w:pPr>
     </w:p>
@@ -5211,7 +5316,6 @@
         <w:spacing w:after="220" w:line="240" w:lineRule="auto"/>
         <w:rPr>
           <w:rFonts w:asciiTheme="minorBidi" w:hAnsiTheme="minorBidi"/>
-          <w:lang w:val="it-IT"/>
         </w:rPr>
       </w:pPr>
     </w:p>
@@ -5663,7 +5767,6 @@
           <w:rFonts w:asciiTheme="minorBidi" w:hAnsiTheme="minorBidi"/>
           <w:noProof/>
         </w:rPr>
-        <w:lastRenderedPageBreak/>
         <w:t xml:space="preserve">Li, M.-Y. et al. (2020). Expression of the SARS-CoV-2 cell receptor gene ACE2 in a wide variety of human tissues. </w:t>
       </w:r>
       <w:r>
@@ -5774,6 +5877,7 @@
           <w:noProof/>
           <w:lang w:val="da-DK"/>
         </w:rPr>
+        <w:lastRenderedPageBreak/>
         <w:t xml:space="preserve">Marik, P. E. et al. </w:t>
       </w:r>
       <w:r>
@@ -8497,6 +8601,7 @@
   <w:style w:type="character" w:default="1" w:styleId="DefaultParagraphFont">
     <w:name w:val="Default Paragraph Font"/>
     <w:uiPriority w:val="1"/>
+    <w:semiHidden/>
     <w:unhideWhenUsed/>
   </w:style>
   <w:style w:type="table" w:default="1" w:styleId="TableNormal">

</xml_diff>

<commit_message>
t-SNE elbow plot and report planning
</commit_message>
<xml_diff>
--- a/Report/Analysis of SARS-CoV-2 spike protein mutations in the UK.docx
+++ b/Report/Analysis of SARS-CoV-2 spike protein mutations in the UK.docx
@@ -1186,7 +1186,19 @@
         <w:rPr>
           <w:rFonts w:asciiTheme="minorBidi" w:hAnsiTheme="minorBidi"/>
         </w:rPr>
-        <w:t xml:space="preserve">Dataset used was provided by Dr Richard J Bingham, at the University of York, which was obtained from GISAID. Clustering techniques used were </w:t>
+        <w:t xml:space="preserve">Dataset used was provided by Dr Richard J Bingham, at the University of York, which was obtained from GISAID. </w:t>
+      </w:r>
+      <w:r>
+        <w:rPr>
+          <w:rFonts w:asciiTheme="minorBidi" w:hAnsiTheme="minorBidi"/>
+        </w:rPr>
+        <w:t>Dimensionality reduction methods used: principle component analysis (PCA), t</w:t>
+      </w:r>
+      <w:r>
+        <w:rPr>
+          <w:rFonts w:asciiTheme="minorBidi" w:hAnsiTheme="minorBidi"/>
+        </w:rPr>
+        <w:t xml:space="preserve">-distributed stochastic embedding, uniform manifold and projection (UMAP). </w:t>
       </w:r>
       <w:r>
         <w:rPr>
@@ -1198,34 +1210,32 @@
         <w:rPr>
           <w:rFonts w:asciiTheme="minorBidi" w:hAnsiTheme="minorBidi"/>
         </w:rPr>
-        <w:t xml:space="preserve">-means and t-distributed stochastic neighbour embedding (t-SNE), to assess the distribution of viral variants. Many R packages were used, including the </w:t>
+        <w:t>-means</w:t>
+      </w:r>
+      <w:r>
+        <w:rPr>
+          <w:rFonts w:asciiTheme="minorBidi" w:hAnsiTheme="minorBidi"/>
+        </w:rPr>
+        <w:t xml:space="preserve"> clustering was used</w:t>
+      </w:r>
+      <w:r>
+        <w:rPr>
+          <w:rFonts w:asciiTheme="minorBidi" w:hAnsiTheme="minorBidi"/>
+        </w:rPr>
+        <w:t xml:space="preserve">, to assess the distribution of viral variants. Many R packages were used, including the tidyverse and </w:t>
       </w:r>
       <w:proofErr w:type="spellStart"/>
       <w:r>
         <w:rPr>
           <w:rFonts w:asciiTheme="minorBidi" w:hAnsiTheme="minorBidi"/>
         </w:rPr>
-        <w:t>tidyverse</w:t>
+        <w:t>ggplot</w:t>
       </w:r>
       <w:proofErr w:type="spellEnd"/>
       <w:r>
         <w:rPr>
           <w:rFonts w:asciiTheme="minorBidi" w:hAnsiTheme="minorBidi"/>
         </w:rPr>
-        <w:t xml:space="preserve"> and </w:t>
-      </w:r>
-      <w:proofErr w:type="spellStart"/>
-      <w:r>
-        <w:rPr>
-          <w:rFonts w:asciiTheme="minorBidi" w:hAnsiTheme="minorBidi"/>
-        </w:rPr>
-        <w:t>ggplot</w:t>
-      </w:r>
-      <w:proofErr w:type="spellEnd"/>
-      <w:r>
-        <w:rPr>
-          <w:rFonts w:asciiTheme="minorBidi" w:hAnsiTheme="minorBidi"/>
-        </w:rPr>
         <w:t>, which provided the basis for the majority of the R analysis. Git, GitHub and Visual Studio Code were used alongside each to create the research compendium. A link to a GitHub repository containing the research compendium can be found in the methods section.</w:t>
       </w:r>
       <w:r>
@@ -1268,7 +1278,19 @@
         <w:rPr>
           <w:rFonts w:asciiTheme="minorBidi" w:hAnsiTheme="minorBidi"/>
         </w:rPr>
-        <w:t>the code and analysis used.</w:t>
+        <w:t xml:space="preserve">the </w:t>
+      </w:r>
+      <w:r>
+        <w:rPr>
+          <w:rFonts w:asciiTheme="minorBidi" w:hAnsiTheme="minorBidi"/>
+        </w:rPr>
+        <w:t>scripts</w:t>
+      </w:r>
+      <w:r>
+        <w:rPr>
+          <w:rFonts w:asciiTheme="minorBidi" w:hAnsiTheme="minorBidi"/>
+        </w:rPr>
+        <w:t xml:space="preserve"> and analysis used.</w:t>
       </w:r>
     </w:p>
     <w:p>
@@ -2296,6 +2318,8 @@
         </w:rPr>
         <w:t>. The overall distribution of the data points closely resembles Figure 1. This similarity is a result of variant emergence and sequencing activity. When a new variant is detected, sequencing activity increases, causing the number of novel mutations detected also to increase. New variants with all these novel advantageous mutations are outcompeting the older variants. Increased genomic sequencing efforts detect these novel mutations, to characterise the newly adapted viral variants.</w:t>
       </w:r>
+      <w:bookmarkStart w:id="0" w:name="_GoBack"/>
+      <w:bookmarkEnd w:id="0"/>
     </w:p>
     <w:p>
       <w:pPr>
@@ -2670,7 +2694,19 @@
         <w:rPr>
           <w:rFonts w:asciiTheme="minorBidi" w:hAnsiTheme="minorBidi"/>
         </w:rPr>
-        <w:t xml:space="preserve"> The objective was to assess which dimensionality reduction method conserves the most important features of the data and which method is better with K-means to select the number of clusters</w:t>
+        <w:t xml:space="preserve"> The objective was to assess which dimensionality reduction method conserves the most important features of the data and which method is better </w:t>
+      </w:r>
+      <w:r>
+        <w:rPr>
+          <w:rFonts w:asciiTheme="minorBidi" w:hAnsiTheme="minorBidi"/>
+        </w:rPr>
+        <w:t xml:space="preserve">paired </w:t>
+      </w:r>
+      <w:r>
+        <w:rPr>
+          <w:rFonts w:asciiTheme="minorBidi" w:hAnsiTheme="minorBidi"/>
+        </w:rPr>
+        <w:t>with K-means to select the number of clusters</w:t>
       </w:r>
       <w:r>
         <w:rPr>
@@ -3304,13 +3340,7 @@
         <w:rPr>
           <w:rFonts w:asciiTheme="minorBidi" w:hAnsiTheme="minorBidi"/>
         </w:rPr>
-        <w:t xml:space="preserve"> </w:t>
-      </w:r>
-      <w:r>
-        <w:rPr>
-          <w:rFonts w:asciiTheme="minorBidi" w:hAnsiTheme="minorBidi"/>
-        </w:rPr>
-        <w:t xml:space="preserve">The elapsed time for the dimensionality reduction was </w:t>
+        <w:t xml:space="preserve"> The elapsed time for the dimensionality reduction was </w:t>
       </w:r>
       <w:r>
         <w:rPr>
@@ -3324,19 +3354,7 @@
         <w:rPr>
           <w:rFonts w:asciiTheme="minorBidi" w:hAnsiTheme="minorBidi"/>
         </w:rPr>
-        <w:t xml:space="preserve">. K-means clustering on the </w:t>
-      </w:r>
-      <w:r>
-        <w:rPr>
-          <w:rFonts w:asciiTheme="minorBidi" w:hAnsiTheme="minorBidi"/>
-        </w:rPr>
-        <w:t>UMAP dimension reduced</w:t>
-      </w:r>
-      <w:r>
-        <w:rPr>
-          <w:rFonts w:asciiTheme="minorBidi" w:hAnsiTheme="minorBidi"/>
-        </w:rPr>
-        <w:t xml:space="preserve"> data took an elapsed time of </w:t>
+        <w:t xml:space="preserve">. K-means clustering on the UMAP dimension reduced data took an elapsed time of </w:t>
       </w:r>
       <w:r>
         <w:rPr>
@@ -3350,31 +3368,7 @@
         <w:rPr>
           <w:rFonts w:asciiTheme="minorBidi" w:hAnsiTheme="minorBidi"/>
         </w:rPr>
-        <w:t>. K-means</w:t>
-      </w:r>
-      <w:r>
-        <w:rPr>
-          <w:rFonts w:asciiTheme="minorBidi" w:hAnsiTheme="minorBidi"/>
-        </w:rPr>
-        <w:t xml:space="preserve"> combined</w:t>
-      </w:r>
-      <w:r>
-        <w:rPr>
-          <w:rFonts w:asciiTheme="minorBidi" w:hAnsiTheme="minorBidi"/>
-        </w:rPr>
-        <w:t xml:space="preserve"> with</w:t>
-      </w:r>
-      <w:r>
-        <w:rPr>
-          <w:rFonts w:asciiTheme="minorBidi" w:hAnsiTheme="minorBidi"/>
-        </w:rPr>
-        <w:t xml:space="preserve"> t-SNE</w:t>
-      </w:r>
-      <w:r>
-        <w:rPr>
-          <w:rFonts w:asciiTheme="minorBidi" w:hAnsiTheme="minorBidi"/>
-        </w:rPr>
-        <w:t xml:space="preserve"> showed a </w:t>
+        <w:t xml:space="preserve">. K-means combined with t-SNE showed a </w:t>
       </w:r>
       <w:r>
         <w:rPr>
@@ -3432,8 +3426,6 @@
         </w:rPr>
         <w:t>.</w:t>
       </w:r>
-      <w:bookmarkStart w:id="0" w:name="_GoBack"/>
-      <w:bookmarkEnd w:id="0"/>
     </w:p>
     <w:p>
       <w:pPr>
@@ -3533,13 +3525,7 @@
         <w:rPr>
           <w:rFonts w:asciiTheme="minorBidi" w:hAnsiTheme="minorBidi"/>
         </w:rPr>
-        <w:t xml:space="preserve"> which is better</w:t>
-      </w:r>
-      <w:r>
-        <w:rPr>
-          <w:rFonts w:asciiTheme="minorBidi" w:hAnsiTheme="minorBidi"/>
-        </w:rPr>
-        <w:t>?</w:t>
+        <w:t xml:space="preserve"> which is better?</w:t>
       </w:r>
     </w:p>
     <w:p>
@@ -5218,16 +5204,171 @@
         <w:rPr>
           <w:rFonts w:asciiTheme="minorBidi" w:hAnsiTheme="minorBidi"/>
           <w:b/>
-          <w:bCs/>
-        </w:rPr>
-      </w:pPr>
-      <w:r>
-        <w:rPr>
-          <w:rFonts w:asciiTheme="minorBidi" w:hAnsiTheme="minorBidi"/>
-          <w:b/>
-          <w:bCs/>
-        </w:rPr>
-        <w:t>Interpret the results</w:t>
+          <w:szCs w:val="32"/>
+        </w:rPr>
+      </w:pPr>
+      <w:r>
+        <w:rPr>
+          <w:rFonts w:asciiTheme="minorBidi" w:hAnsiTheme="minorBidi"/>
+          <w:b/>
+          <w:szCs w:val="32"/>
+        </w:rPr>
+        <w:t>4.1. Key findings</w:t>
+      </w:r>
+    </w:p>
+    <w:p>
+      <w:pPr>
+        <w:spacing w:after="240" w:line="240" w:lineRule="auto"/>
+        <w:rPr>
+          <w:rFonts w:asciiTheme="minorBidi" w:hAnsiTheme="minorBidi"/>
+          <w:b/>
+          <w:szCs w:val="32"/>
+        </w:rPr>
+      </w:pPr>
+    </w:p>
+    <w:p>
+      <w:pPr>
+        <w:spacing w:after="240" w:line="240" w:lineRule="auto"/>
+        <w:rPr>
+          <w:rFonts w:asciiTheme="minorBidi" w:hAnsiTheme="minorBidi"/>
+          <w:b/>
+          <w:szCs w:val="32"/>
+        </w:rPr>
+      </w:pPr>
+      <w:r>
+        <w:rPr>
+          <w:rFonts w:asciiTheme="minorBidi" w:hAnsiTheme="minorBidi"/>
+          <w:b/>
+          <w:szCs w:val="32"/>
+        </w:rPr>
+        <w:t>4.2. General trends</w:t>
+      </w:r>
+    </w:p>
+    <w:p>
+      <w:pPr>
+        <w:spacing w:after="240" w:line="240" w:lineRule="auto"/>
+        <w:rPr>
+          <w:rFonts w:asciiTheme="minorBidi" w:hAnsiTheme="minorBidi"/>
+          <w:b/>
+          <w:bCs/>
+        </w:rPr>
+      </w:pPr>
+    </w:p>
+    <w:p>
+      <w:pPr>
+        <w:spacing w:after="240" w:line="240" w:lineRule="auto"/>
+        <w:rPr>
+          <w:rFonts w:asciiTheme="minorBidi" w:hAnsiTheme="minorBidi"/>
+          <w:bCs/>
+        </w:rPr>
+      </w:pPr>
+      <w:r>
+        <w:rPr>
+          <w:rFonts w:asciiTheme="minorBidi" w:hAnsiTheme="minorBidi"/>
+          <w:bCs/>
+        </w:rPr>
+        <w:t>Link back to previous studies</w:t>
+      </w:r>
+    </w:p>
+    <w:p>
+      <w:pPr>
+        <w:spacing w:after="240" w:line="240" w:lineRule="auto"/>
+        <w:rPr>
+          <w:rFonts w:asciiTheme="minorBidi" w:hAnsiTheme="minorBidi"/>
+          <w:b/>
+          <w:bCs/>
+        </w:rPr>
+      </w:pPr>
+      <w:r>
+        <w:rPr>
+          <w:rFonts w:asciiTheme="minorBidi" w:hAnsiTheme="minorBidi"/>
+          <w:b/>
+          <w:bCs/>
+        </w:rPr>
+        <w:t>4.3. Dimensionality reduction</w:t>
+      </w:r>
+    </w:p>
+    <w:p>
+      <w:pPr>
+        <w:spacing w:after="240" w:line="240" w:lineRule="auto"/>
+        <w:rPr>
+          <w:rFonts w:asciiTheme="minorBidi" w:hAnsiTheme="minorBidi"/>
+          <w:bCs/>
+        </w:rPr>
+      </w:pPr>
+      <w:r>
+        <w:rPr>
+          <w:rFonts w:asciiTheme="minorBidi" w:hAnsiTheme="minorBidi"/>
+          <w:bCs/>
+        </w:rPr>
+        <w:t>Limitations of the techniques used</w:t>
+      </w:r>
+    </w:p>
+    <w:p>
+      <w:pPr>
+        <w:spacing w:after="240" w:line="240" w:lineRule="auto"/>
+        <w:rPr>
+          <w:rFonts w:asciiTheme="minorBidi" w:hAnsiTheme="minorBidi"/>
+          <w:bCs/>
+        </w:rPr>
+      </w:pPr>
+      <w:r>
+        <w:rPr>
+          <w:rFonts w:asciiTheme="minorBidi" w:hAnsiTheme="minorBidi"/>
+          <w:bCs/>
+        </w:rPr>
+        <w:t>Which was the best, UMAP has reported to be the best</w:t>
+      </w:r>
+    </w:p>
+    <w:p>
+      <w:pPr>
+        <w:spacing w:after="240" w:line="240" w:lineRule="auto"/>
+        <w:rPr>
+          <w:rFonts w:asciiTheme="minorBidi" w:hAnsiTheme="minorBidi"/>
+          <w:bCs/>
+        </w:rPr>
+      </w:pPr>
+      <w:r>
+        <w:rPr>
+          <w:rFonts w:asciiTheme="minorBidi" w:hAnsiTheme="minorBidi"/>
+          <w:bCs/>
+        </w:rPr>
+        <w:t>Link to previous studies on dimensionality reduction</w:t>
+      </w:r>
+      <w:r>
+        <w:rPr>
+          <w:rFonts w:asciiTheme="minorBidi" w:hAnsiTheme="minorBidi"/>
+          <w:bCs/>
+        </w:rPr>
+        <w:t xml:space="preserve"> methods</w:t>
+      </w:r>
+    </w:p>
+    <w:p>
+      <w:pPr>
+        <w:spacing w:after="240" w:line="240" w:lineRule="auto"/>
+        <w:rPr>
+          <w:rFonts w:asciiTheme="minorBidi" w:hAnsiTheme="minorBidi"/>
+          <w:b/>
+          <w:bCs/>
+        </w:rPr>
+      </w:pPr>
+    </w:p>
+    <w:p>
+      <w:pPr>
+        <w:spacing w:after="240" w:line="240" w:lineRule="auto"/>
+        <w:rPr>
+          <w:rFonts w:asciiTheme="minorBidi" w:hAnsiTheme="minorBidi"/>
+          <w:b/>
+          <w:bCs/>
+        </w:rPr>
+      </w:pPr>
+      <w:r>
+        <w:rPr>
+          <w:rFonts w:asciiTheme="minorBidi" w:hAnsiTheme="minorBidi"/>
+          <w:b/>
+          <w:bCs/>
+        </w:rPr>
+        <w:t>4.4. Clustering</w:t>
       </w:r>
     </w:p>
     <w:p>
@@ -5235,7 +5376,7 @@
         <w:pStyle w:val="ListParagraph"/>
         <w:numPr>
           <w:ilvl w:val="0"/>
-          <w:numId w:val="11"/>
+          <w:numId w:val="27"/>
         </w:numPr>
         <w:spacing w:after="240" w:line="240" w:lineRule="auto"/>
         <w:rPr>
@@ -5255,84 +5396,83 @@
     </w:p>
     <w:p>
       <w:pPr>
-        <w:pStyle w:val="ListParagraph"/>
-        <w:numPr>
-          <w:ilvl w:val="0"/>
-          <w:numId w:val="11"/>
-        </w:numPr>
-        <w:spacing w:after="240" w:line="240" w:lineRule="auto"/>
-        <w:rPr>
-          <w:rFonts w:asciiTheme="minorBidi" w:hAnsiTheme="minorBidi"/>
-          <w:b/>
-          <w:bCs/>
-        </w:rPr>
-      </w:pPr>
-      <w:r>
-        <w:rPr>
-          <w:rFonts w:asciiTheme="minorBidi" w:hAnsiTheme="minorBidi"/>
-          <w:b/>
-          <w:bCs/>
-        </w:rPr>
-        <w:t>Mutation hotspots? Natural selection + selective pressure</w:t>
-      </w:r>
-    </w:p>
-    <w:p>
-      <w:pPr>
-        <w:spacing w:after="240" w:line="240" w:lineRule="auto"/>
-        <w:rPr>
-          <w:rFonts w:asciiTheme="minorBidi" w:hAnsiTheme="minorBidi"/>
-          <w:b/>
-          <w:bCs/>
-        </w:rPr>
-      </w:pPr>
-    </w:p>
-    <w:p>
-      <w:pPr>
-        <w:spacing w:after="240" w:line="240" w:lineRule="auto"/>
-        <w:rPr>
-          <w:rFonts w:asciiTheme="minorBidi" w:hAnsiTheme="minorBidi"/>
-          <w:b/>
-          <w:bCs/>
-        </w:rPr>
-      </w:pPr>
-      <w:r>
-        <w:rPr>
-          <w:rFonts w:asciiTheme="minorBidi" w:hAnsiTheme="minorBidi"/>
-          <w:b/>
-          <w:bCs/>
-        </w:rPr>
-        <w:t>Link back to previous studies</w:t>
-      </w:r>
-    </w:p>
-    <w:p>
-      <w:pPr>
-        <w:spacing w:after="240" w:line="240" w:lineRule="auto"/>
-        <w:rPr>
-          <w:rFonts w:asciiTheme="minorBidi" w:hAnsiTheme="minorBidi"/>
-          <w:b/>
-          <w:bCs/>
-        </w:rPr>
-      </w:pPr>
-    </w:p>
-    <w:p>
-      <w:pPr>
-        <w:spacing w:after="240" w:line="240" w:lineRule="auto"/>
-        <w:rPr>
-          <w:rFonts w:asciiTheme="minorBidi" w:hAnsiTheme="minorBidi"/>
-          <w:b/>
-          <w:bCs/>
-        </w:rPr>
-      </w:pPr>
-    </w:p>
-    <w:p>
-      <w:pPr>
-        <w:spacing w:after="240" w:line="240" w:lineRule="auto"/>
-        <w:rPr>
-          <w:rFonts w:asciiTheme="minorBidi" w:hAnsiTheme="minorBidi"/>
-          <w:b/>
-          <w:bCs/>
-        </w:rPr>
-      </w:pPr>
+        <w:spacing w:after="240" w:line="240" w:lineRule="auto"/>
+        <w:rPr>
+          <w:rFonts w:asciiTheme="minorBidi" w:hAnsiTheme="minorBidi"/>
+          <w:b/>
+          <w:bCs/>
+        </w:rPr>
+      </w:pPr>
+    </w:p>
+    <w:p>
+      <w:pPr>
+        <w:spacing w:after="240" w:line="240" w:lineRule="auto"/>
+        <w:rPr>
+          <w:rFonts w:asciiTheme="minorBidi" w:hAnsiTheme="minorBidi"/>
+          <w:b/>
+          <w:bCs/>
+        </w:rPr>
+      </w:pPr>
+      <w:r>
+        <w:rPr>
+          <w:rFonts w:asciiTheme="minorBidi" w:hAnsiTheme="minorBidi"/>
+          <w:b/>
+          <w:bCs/>
+        </w:rPr>
+        <w:t>4.5.</w:t>
+      </w:r>
+      <w:r>
+        <w:rPr>
+          <w:rFonts w:asciiTheme="minorBidi" w:hAnsiTheme="minorBidi"/>
+          <w:b/>
+          <w:bCs/>
+        </w:rPr>
+        <w:t xml:space="preserve"> Mutations</w:t>
+      </w:r>
+    </w:p>
+    <w:p>
+      <w:pPr>
+        <w:spacing w:after="240" w:line="240" w:lineRule="auto"/>
+        <w:rPr>
+          <w:rFonts w:asciiTheme="minorBidi" w:hAnsiTheme="minorBidi"/>
+          <w:b/>
+          <w:bCs/>
+        </w:rPr>
+      </w:pPr>
+    </w:p>
+    <w:p>
+      <w:pPr>
+        <w:spacing w:after="240" w:line="240" w:lineRule="auto"/>
+        <w:rPr>
+          <w:rFonts w:asciiTheme="minorBidi" w:hAnsiTheme="minorBidi"/>
+          <w:b/>
+          <w:bCs/>
+        </w:rPr>
+      </w:pPr>
+      <w:r>
+        <w:rPr>
+          <w:rFonts w:asciiTheme="minorBidi" w:hAnsiTheme="minorBidi"/>
+          <w:b/>
+          <w:bCs/>
+        </w:rPr>
+        <w:t>4.</w:t>
+      </w:r>
+      <w:r>
+        <w:rPr>
+          <w:rFonts w:asciiTheme="minorBidi" w:hAnsiTheme="minorBidi"/>
+          <w:b/>
+          <w:bCs/>
+        </w:rPr>
+        <w:t>6</w:t>
+      </w:r>
+      <w:r>
+        <w:rPr>
+          <w:rFonts w:asciiTheme="minorBidi" w:hAnsiTheme="minorBidi"/>
+          <w:b/>
+          <w:bCs/>
+        </w:rPr>
+        <w:t xml:space="preserve">. </w:t>
+      </w:r>
       <w:r>
         <w:rPr>
           <w:rFonts w:asciiTheme="minorBidi" w:hAnsiTheme="minorBidi"/>
@@ -5421,7 +5561,31 @@
           <w:b/>
           <w:bCs/>
         </w:rPr>
-        <w:t>Limitations and future directions</w:t>
+        <w:t xml:space="preserve">4.7. </w:t>
+      </w:r>
+      <w:r>
+        <w:rPr>
+          <w:rFonts w:asciiTheme="minorBidi" w:hAnsiTheme="minorBidi"/>
+          <w:b/>
+          <w:bCs/>
+        </w:rPr>
+        <w:t xml:space="preserve">Further </w:t>
+      </w:r>
+      <w:r>
+        <w:rPr>
+          <w:rFonts w:asciiTheme="minorBidi" w:hAnsiTheme="minorBidi"/>
+          <w:b/>
+          <w:bCs/>
+        </w:rPr>
+        <w:t>limitations</w:t>
+      </w:r>
+      <w:r>
+        <w:rPr>
+          <w:rFonts w:asciiTheme="minorBidi" w:hAnsiTheme="minorBidi"/>
+          <w:b/>
+          <w:bCs/>
+        </w:rPr>
+        <w:t xml:space="preserve"> and future directions</w:t>
       </w:r>
     </w:p>
     <w:p>
@@ -5518,88 +5682,104 @@
           <w:sz w:val="32"/>
           <w:szCs w:val="32"/>
         </w:rPr>
-        <w:t>Conclusion</w:t>
-      </w:r>
-    </w:p>
-    <w:p>
-      <w:pPr>
-        <w:spacing w:after="240" w:line="240" w:lineRule="auto"/>
-        <w:rPr>
-          <w:rFonts w:asciiTheme="minorBidi" w:hAnsiTheme="minorBidi"/>
-          <w:b/>
-          <w:bCs/>
-        </w:rPr>
-      </w:pPr>
-      <w:r>
-        <w:rPr>
-          <w:rFonts w:asciiTheme="minorBidi" w:hAnsiTheme="minorBidi"/>
-          <w:b/>
-          <w:bCs/>
-        </w:rPr>
-        <w:t xml:space="preserve">Summary of the main </w:t>
-      </w:r>
-      <w:r>
-        <w:rPr>
-          <w:rFonts w:asciiTheme="minorBidi" w:hAnsiTheme="minorBidi"/>
-          <w:b/>
-          <w:bCs/>
-        </w:rPr>
-        <w:t>findings</w:t>
-      </w:r>
-    </w:p>
-    <w:p>
-      <w:pPr>
-        <w:spacing w:after="240" w:line="240" w:lineRule="auto"/>
-        <w:rPr>
-          <w:rFonts w:asciiTheme="minorBidi" w:hAnsiTheme="minorBidi"/>
-          <w:b/>
-          <w:bCs/>
-        </w:rPr>
-      </w:pPr>
-      <w:r>
-        <w:rPr>
-          <w:rFonts w:asciiTheme="minorBidi" w:hAnsiTheme="minorBidi"/>
-          <w:b/>
-          <w:bCs/>
-        </w:rPr>
-        <w:t>Importance of studying SARS-CoV-2</w:t>
-      </w:r>
-    </w:p>
-    <w:p>
-      <w:pPr>
-        <w:spacing w:after="240" w:line="240" w:lineRule="auto"/>
-        <w:rPr>
-          <w:rFonts w:asciiTheme="minorBidi" w:hAnsiTheme="minorBidi"/>
-          <w:b/>
-          <w:bCs/>
-        </w:rPr>
-      </w:pPr>
-    </w:p>
-    <w:p>
-      <w:pPr>
-        <w:spacing w:after="240" w:line="240" w:lineRule="auto"/>
-        <w:rPr>
-          <w:rFonts w:asciiTheme="minorBidi" w:hAnsiTheme="minorBidi"/>
-          <w:b/>
-          <w:bCs/>
-        </w:rPr>
-      </w:pPr>
-    </w:p>
-    <w:p>
-      <w:pPr>
-        <w:spacing w:after="240" w:line="240" w:lineRule="auto"/>
+        <w:t xml:space="preserve">5. </w:t>
+      </w:r>
+      <w:r>
         <w:rPr>
           <w:rFonts w:asciiTheme="minorBidi" w:hAnsiTheme="minorBidi"/>
           <w:sz w:val="32"/>
           <w:szCs w:val="32"/>
         </w:rPr>
-      </w:pPr>
-      <w:r>
+        <w:t>Conclusion</w:t>
+      </w:r>
+    </w:p>
+    <w:p>
+      <w:pPr>
+        <w:spacing w:after="240" w:line="240" w:lineRule="auto"/>
+        <w:rPr>
+          <w:rFonts w:asciiTheme="minorBidi" w:hAnsiTheme="minorBidi"/>
+          <w:b/>
+          <w:bCs/>
+        </w:rPr>
+      </w:pPr>
+      <w:r>
+        <w:rPr>
+          <w:rFonts w:asciiTheme="minorBidi" w:hAnsiTheme="minorBidi"/>
+          <w:b/>
+          <w:bCs/>
+        </w:rPr>
+        <w:t xml:space="preserve">Summary of the main </w:t>
+      </w:r>
+      <w:r>
+        <w:rPr>
+          <w:rFonts w:asciiTheme="minorBidi" w:hAnsiTheme="minorBidi"/>
+          <w:b/>
+          <w:bCs/>
+        </w:rPr>
+        <w:t>findings</w:t>
+      </w:r>
+    </w:p>
+    <w:p>
+      <w:pPr>
+        <w:spacing w:after="240" w:line="240" w:lineRule="auto"/>
+        <w:rPr>
+          <w:rFonts w:asciiTheme="minorBidi" w:hAnsiTheme="minorBidi"/>
+          <w:b/>
+          <w:bCs/>
+        </w:rPr>
+      </w:pPr>
+      <w:r>
+        <w:rPr>
+          <w:rFonts w:asciiTheme="minorBidi" w:hAnsiTheme="minorBidi"/>
+          <w:b/>
+          <w:bCs/>
+        </w:rPr>
+        <w:t>Importance of studying SARS-CoV-2</w:t>
+      </w:r>
+    </w:p>
+    <w:p>
+      <w:pPr>
+        <w:spacing w:after="240" w:line="240" w:lineRule="auto"/>
+        <w:rPr>
+          <w:rFonts w:asciiTheme="minorBidi" w:hAnsiTheme="minorBidi"/>
+          <w:b/>
+          <w:bCs/>
+        </w:rPr>
+      </w:pPr>
+    </w:p>
+    <w:p>
+      <w:pPr>
+        <w:spacing w:after="240" w:line="240" w:lineRule="auto"/>
+        <w:rPr>
+          <w:rFonts w:asciiTheme="minorBidi" w:hAnsiTheme="minorBidi"/>
+          <w:b/>
+          <w:bCs/>
+        </w:rPr>
+      </w:pPr>
+    </w:p>
+    <w:p>
+      <w:pPr>
+        <w:spacing w:after="240" w:line="240" w:lineRule="auto"/>
         <w:rPr>
           <w:rFonts w:asciiTheme="minorBidi" w:hAnsiTheme="minorBidi"/>
           <w:sz w:val="32"/>
           <w:szCs w:val="32"/>
         </w:rPr>
+      </w:pPr>
+      <w:r>
+        <w:rPr>
+          <w:rFonts w:asciiTheme="minorBidi" w:hAnsiTheme="minorBidi"/>
+          <w:sz w:val="32"/>
+          <w:szCs w:val="32"/>
+        </w:rPr>
+        <w:t xml:space="preserve">6. </w:t>
+      </w:r>
+      <w:r>
+        <w:rPr>
+          <w:rFonts w:asciiTheme="minorBidi" w:hAnsiTheme="minorBidi"/>
+          <w:sz w:val="32"/>
+          <w:szCs w:val="32"/>
+        </w:rPr>
         <w:t>Methods and Materials</w:t>
       </w:r>
     </w:p>
@@ -5618,6 +5798,14 @@
           <w:b/>
           <w:bCs/>
         </w:rPr>
+        <w:t xml:space="preserve">6.1. </w:t>
+      </w:r>
+      <w:r>
+        <w:rPr>
+          <w:rFonts w:asciiTheme="minorBidi" w:hAnsiTheme="minorBidi"/>
+          <w:b/>
+          <w:bCs/>
+        </w:rPr>
         <w:t>Data sources</w:t>
       </w:r>
     </w:p>
@@ -5625,112 +5813,6 @@
       <w:pPr>
         <w:spacing w:after="240" w:line="240" w:lineRule="auto"/>
         <w:rPr>
-          <w:rFonts w:asciiTheme="minorBidi" w:hAnsiTheme="minorBidi"/>
-          <w:b/>
-          <w:bCs/>
-        </w:rPr>
-      </w:pPr>
-      <w:r>
-        <w:rPr>
-          <w:rFonts w:asciiTheme="minorBidi" w:hAnsiTheme="minorBidi"/>
-          <w:b/>
-          <w:bCs/>
-        </w:rPr>
-        <w:t>R packages used</w:t>
-      </w:r>
-    </w:p>
-    <w:p>
-      <w:pPr>
-        <w:spacing w:after="240" w:line="240" w:lineRule="auto"/>
-        <w:rPr>
-          <w:rFonts w:asciiTheme="minorBidi" w:hAnsiTheme="minorBidi"/>
-        </w:rPr>
-      </w:pPr>
-      <w:r>
-        <w:rPr>
-          <w:rFonts w:asciiTheme="minorBidi" w:hAnsiTheme="minorBidi"/>
-          <w:b/>
-          <w:bCs/>
-        </w:rPr>
-        <w:t>Statistical analysis</w:t>
-      </w:r>
-    </w:p>
-    <w:p>
-      <w:pPr>
-        <w:spacing w:after="240" w:line="240" w:lineRule="auto"/>
-        <w:rPr>
-          <w:rFonts w:asciiTheme="minorBidi" w:hAnsiTheme="minorBidi"/>
-          <w:b/>
-          <w:bCs/>
-        </w:rPr>
-      </w:pPr>
-      <w:r>
-        <w:rPr>
-          <w:rFonts w:asciiTheme="minorBidi" w:hAnsiTheme="minorBidi"/>
-          <w:b/>
-          <w:bCs/>
-        </w:rPr>
-        <w:t>K-means clustering</w:t>
-      </w:r>
-    </w:p>
-    <w:p>
-      <w:pPr>
-        <w:spacing w:after="240" w:line="240" w:lineRule="auto"/>
-        <w:rPr>
-          <w:rFonts w:asciiTheme="minorBidi" w:hAnsiTheme="minorBidi"/>
-          <w:b/>
-          <w:bCs/>
-        </w:rPr>
-      </w:pPr>
-      <w:r>
-        <w:rPr>
-          <w:rFonts w:asciiTheme="minorBidi" w:hAnsiTheme="minorBidi"/>
-          <w:b/>
-          <w:bCs/>
-        </w:rPr>
-        <w:t>Principle component analysis</w:t>
-      </w:r>
-    </w:p>
-    <w:p>
-      <w:pPr>
-        <w:spacing w:after="240" w:line="240" w:lineRule="auto"/>
-        <w:rPr>
-          <w:rFonts w:asciiTheme="minorBidi" w:hAnsiTheme="minorBidi"/>
-          <w:b/>
-          <w:bCs/>
-        </w:rPr>
-      </w:pPr>
-      <w:r>
-        <w:rPr>
-          <w:rFonts w:asciiTheme="minorBidi" w:hAnsiTheme="minorBidi"/>
-          <w:b/>
-          <w:bCs/>
-        </w:rPr>
-        <w:t>t-SNE</w:t>
-      </w:r>
-    </w:p>
-    <w:p>
-      <w:pPr>
-        <w:spacing w:after="240" w:line="240" w:lineRule="auto"/>
-        <w:rPr>
-          <w:rFonts w:asciiTheme="minorBidi" w:hAnsiTheme="minorBidi"/>
-          <w:b/>
-          <w:bCs/>
-        </w:rPr>
-      </w:pPr>
-      <w:r>
-        <w:rPr>
-          <w:rFonts w:asciiTheme="minorBidi" w:hAnsiTheme="minorBidi"/>
-          <w:b/>
-          <w:bCs/>
-        </w:rPr>
-        <w:t>Any additional stuff used</w:t>
-      </w:r>
-    </w:p>
-    <w:p>
-      <w:pPr>
-        <w:spacing w:after="240" w:line="240" w:lineRule="auto"/>
-        <w:rPr>
           <w:rStyle w:val="Hyperlink"/>
           <w:rFonts w:asciiTheme="minorBidi" w:hAnsiTheme="minorBidi"/>
           <w:b/>
@@ -5743,15 +5825,7 @@
           <w:b/>
           <w:bCs/>
         </w:rPr>
-        <w:t>Link to GitHub</w:t>
-      </w:r>
-      <w:r>
-        <w:rPr>
-          <w:rFonts w:asciiTheme="minorBidi" w:hAnsiTheme="minorBidi"/>
-          <w:b/>
-          <w:bCs/>
-        </w:rPr>
-        <w:t xml:space="preserve">: </w:t>
+        <w:t xml:space="preserve">Link to GitHub: </w:t>
       </w:r>
       <w:hyperlink r:id="rId9" w:history="1">
         <w:r>
@@ -5785,13 +5859,525 @@
           <w:bCs/>
         </w:rPr>
       </w:pPr>
-      <w:r>
-        <w:rPr>
-          <w:rFonts w:asciiTheme="minorBidi" w:hAnsiTheme="minorBidi"/>
-          <w:b/>
-          <w:bCs/>
-        </w:rPr>
-        <w:t>Mention Creative Lab</w:t>
+      <w:proofErr w:type="spellStart"/>
+      <w:r>
+        <w:rPr>
+          <w:rFonts w:asciiTheme="minorBidi" w:hAnsiTheme="minorBidi"/>
+          <w:b/>
+          <w:bCs/>
+        </w:rPr>
+        <w:t>Pango</w:t>
+      </w:r>
+      <w:proofErr w:type="spellEnd"/>
+      <w:r>
+        <w:rPr>
+          <w:rFonts w:asciiTheme="minorBidi" w:hAnsiTheme="minorBidi"/>
+          <w:b/>
+          <w:bCs/>
+        </w:rPr>
+        <w:t xml:space="preserve"> for SARS-CoV-2 lineages</w:t>
+      </w:r>
+    </w:p>
+    <w:p>
+      <w:pPr>
+        <w:spacing w:after="240" w:line="240" w:lineRule="auto"/>
+        <w:rPr>
+          <w:rFonts w:asciiTheme="minorBidi" w:hAnsiTheme="minorBidi"/>
+          <w:b/>
+          <w:bCs/>
+        </w:rPr>
+      </w:pPr>
+      <w:r>
+        <w:rPr>
+          <w:rFonts w:asciiTheme="minorBidi" w:hAnsiTheme="minorBidi"/>
+          <w:b/>
+          <w:bCs/>
+        </w:rPr>
+        <w:t xml:space="preserve">6.2. </w:t>
+      </w:r>
+      <w:r>
+        <w:rPr>
+          <w:rFonts w:asciiTheme="minorBidi" w:hAnsiTheme="minorBidi"/>
+          <w:b/>
+          <w:bCs/>
+        </w:rPr>
+        <w:t>R packages used</w:t>
+      </w:r>
+    </w:p>
+    <w:p>
+      <w:pPr>
+        <w:spacing w:after="240" w:line="240" w:lineRule="auto"/>
+        <w:rPr>
+          <w:rFonts w:asciiTheme="minorBidi" w:hAnsiTheme="minorBidi"/>
+          <w:bCs/>
+        </w:rPr>
+      </w:pPr>
+      <w:r>
+        <w:rPr>
+          <w:rFonts w:asciiTheme="minorBidi" w:hAnsiTheme="minorBidi"/>
+          <w:bCs/>
+        </w:rPr>
+        <w:t xml:space="preserve">Graphics packages used: </w:t>
+      </w:r>
+      <w:r>
+        <w:rPr>
+          <w:rFonts w:asciiTheme="minorBidi" w:hAnsiTheme="minorBidi"/>
+          <w:bCs/>
+        </w:rPr>
+        <w:t>ggplot2</w:t>
+      </w:r>
+      <w:r>
+        <w:rPr>
+          <w:rFonts w:asciiTheme="minorBidi" w:hAnsiTheme="minorBidi"/>
+          <w:bCs/>
+        </w:rPr>
+        <w:t xml:space="preserve">, </w:t>
+      </w:r>
+      <w:r>
+        <w:rPr>
+          <w:rFonts w:asciiTheme="minorBidi" w:hAnsiTheme="minorBidi"/>
+          <w:bCs/>
+        </w:rPr>
+        <w:t>hrbrthemes</w:t>
+      </w:r>
+      <w:r>
+        <w:rPr>
+          <w:rFonts w:asciiTheme="minorBidi" w:hAnsiTheme="minorBidi"/>
+          <w:bCs/>
+        </w:rPr>
+        <w:t>,</w:t>
+      </w:r>
+      <w:r>
+        <w:rPr>
+          <w:rFonts w:asciiTheme="minorBidi" w:hAnsiTheme="minorBidi"/>
+          <w:bCs/>
+        </w:rPr>
+        <w:t xml:space="preserve"> </w:t>
+      </w:r>
+      <w:r>
+        <w:rPr>
+          <w:rFonts w:asciiTheme="minorBidi" w:hAnsiTheme="minorBidi"/>
+          <w:bCs/>
+        </w:rPr>
+        <w:t>cowplot</w:t>
+      </w:r>
+      <w:r>
+        <w:rPr>
+          <w:rFonts w:asciiTheme="minorBidi" w:hAnsiTheme="minorBidi"/>
+          <w:bCs/>
+        </w:rPr>
+        <w:t xml:space="preserve">, viridis, maps, mapproj, </w:t>
+      </w:r>
+      <w:r>
+        <w:rPr>
+          <w:rFonts w:asciiTheme="minorBidi" w:hAnsiTheme="minorBidi"/>
+          <w:bCs/>
+        </w:rPr>
+        <w:t>sf, ggthemes</w:t>
+      </w:r>
+      <w:r>
+        <w:rPr>
+          <w:rFonts w:asciiTheme="minorBidi" w:hAnsiTheme="minorBidi"/>
+          <w:bCs/>
+        </w:rPr>
+        <w:t xml:space="preserve">, rnaturalearth, </w:t>
+      </w:r>
+      <w:r>
+        <w:rPr>
+          <w:rFonts w:asciiTheme="minorBidi" w:hAnsiTheme="minorBidi"/>
+          <w:bCs/>
+        </w:rPr>
+        <w:t>rnaturalearthdata, rnaturalearthhires, ggfortify</w:t>
+      </w:r>
+      <w:r>
+        <w:rPr>
+          <w:rFonts w:asciiTheme="minorBidi" w:hAnsiTheme="minorBidi"/>
+          <w:bCs/>
+        </w:rPr>
+        <w:t xml:space="preserve">. Data manipulation and wrangling was mainly done using the core tidyverse packages. Statistical packages used included: </w:t>
+      </w:r>
+      <w:r>
+        <w:rPr>
+          <w:rFonts w:asciiTheme="minorBidi" w:hAnsiTheme="minorBidi"/>
+          <w:bCs/>
+        </w:rPr>
+        <w:t>mgcv</w:t>
+      </w:r>
+      <w:r>
+        <w:rPr>
+          <w:rFonts w:asciiTheme="minorBidi" w:hAnsiTheme="minorBidi"/>
+          <w:bCs/>
+        </w:rPr>
+        <w:t xml:space="preserve"> for fitting generalised additive models (GAMs) as seen in figure 1</w:t>
+      </w:r>
+      <w:r>
+        <w:rPr>
+          <w:rFonts w:asciiTheme="minorBidi" w:hAnsiTheme="minorBidi"/>
+          <w:bCs/>
+        </w:rPr>
+        <w:t>, Rmisc</w:t>
+      </w:r>
+      <w:r>
+        <w:rPr>
+          <w:rFonts w:asciiTheme="minorBidi" w:hAnsiTheme="minorBidi"/>
+          <w:bCs/>
+        </w:rPr>
+        <w:t xml:space="preserve"> and pgrimess</w:t>
+      </w:r>
+      <w:r>
+        <w:rPr>
+          <w:rFonts w:asciiTheme="minorBidi" w:hAnsiTheme="minorBidi"/>
+          <w:bCs/>
+        </w:rPr>
+        <w:t xml:space="preserve"> for summarising data</w:t>
+      </w:r>
+      <w:r>
+        <w:rPr>
+          <w:rFonts w:asciiTheme="minorBidi" w:hAnsiTheme="minorBidi"/>
+          <w:bCs/>
+        </w:rPr>
+        <w:t xml:space="preserve"> and descriptive statistics. The </w:t>
+      </w:r>
+      <w:proofErr w:type="spellStart"/>
+      <w:r>
+        <w:rPr>
+          <w:rFonts w:asciiTheme="minorBidi" w:hAnsiTheme="minorBidi"/>
+          <w:bCs/>
+        </w:rPr>
+        <w:t>devtools</w:t>
+      </w:r>
+      <w:proofErr w:type="spellEnd"/>
+      <w:r>
+        <w:rPr>
+          <w:rFonts w:asciiTheme="minorBidi" w:hAnsiTheme="minorBidi"/>
+          <w:bCs/>
+        </w:rPr>
+        <w:t xml:space="preserve"> and </w:t>
+      </w:r>
+      <w:proofErr w:type="spellStart"/>
+      <w:r>
+        <w:rPr>
+          <w:rFonts w:asciiTheme="minorBidi" w:hAnsiTheme="minorBidi"/>
+          <w:bCs/>
+        </w:rPr>
+        <w:t>usethis</w:t>
+      </w:r>
+      <w:proofErr w:type="spellEnd"/>
+      <w:r>
+        <w:rPr>
+          <w:rFonts w:asciiTheme="minorBidi" w:hAnsiTheme="minorBidi"/>
+          <w:bCs/>
+        </w:rPr>
+        <w:t xml:space="preserve"> packages were needed to install any packages from GitHub repositories.</w:t>
+      </w:r>
+      <w:r>
+        <w:rPr>
+          <w:rFonts w:asciiTheme="minorBidi" w:hAnsiTheme="minorBidi"/>
+          <w:bCs/>
+        </w:rPr>
+        <w:t xml:space="preserve"> Dimensionality reduction was done using the packages: </w:t>
+      </w:r>
+      <w:proofErr w:type="spellStart"/>
+      <w:r>
+        <w:rPr>
+          <w:rFonts w:asciiTheme="minorBidi" w:hAnsiTheme="minorBidi"/>
+          <w:bCs/>
+        </w:rPr>
+        <w:t>factoextra</w:t>
+      </w:r>
+      <w:proofErr w:type="spellEnd"/>
+      <w:r>
+        <w:rPr>
+          <w:rFonts w:asciiTheme="minorBidi" w:hAnsiTheme="minorBidi"/>
+          <w:bCs/>
+        </w:rPr>
+        <w:t xml:space="preserve">, </w:t>
+      </w:r>
+      <w:proofErr w:type="spellStart"/>
+      <w:r>
+        <w:rPr>
+          <w:rFonts w:asciiTheme="minorBidi" w:hAnsiTheme="minorBidi"/>
+          <w:bCs/>
+        </w:rPr>
+        <w:t>Rtsne</w:t>
+      </w:r>
+      <w:proofErr w:type="spellEnd"/>
+      <w:r>
+        <w:rPr>
+          <w:rFonts w:asciiTheme="minorBidi" w:hAnsiTheme="minorBidi"/>
+          <w:bCs/>
+        </w:rPr>
+        <w:t xml:space="preserve"> and UMAP. K-means clustering was performed using the base R function.</w:t>
+      </w:r>
+    </w:p>
+    <w:p>
+      <w:pPr>
+        <w:spacing w:after="240" w:line="240" w:lineRule="auto"/>
+        <w:rPr>
+          <w:rFonts w:asciiTheme="minorBidi" w:hAnsiTheme="minorBidi"/>
+          <w:bCs/>
+        </w:rPr>
+      </w:pPr>
+    </w:p>
+    <w:p>
+      <w:pPr>
+        <w:spacing w:after="240" w:line="240" w:lineRule="auto"/>
+        <w:rPr>
+          <w:rFonts w:asciiTheme="minorBidi" w:hAnsiTheme="minorBidi"/>
+          <w:bCs/>
+        </w:rPr>
+      </w:pPr>
+      <w:r>
+        <w:rPr>
+          <w:rFonts w:asciiTheme="minorBidi" w:hAnsiTheme="minorBidi"/>
+          <w:bCs/>
+        </w:rPr>
+        <w:t>Need to add sources for each package used</w:t>
+      </w:r>
+    </w:p>
+    <w:p>
+      <w:pPr>
+        <w:spacing w:after="240" w:line="240" w:lineRule="auto"/>
+        <w:rPr>
+          <w:rFonts w:asciiTheme="minorBidi" w:hAnsiTheme="minorBidi"/>
+          <w:bCs/>
+        </w:rPr>
+      </w:pPr>
+    </w:p>
+    <w:p>
+      <w:pPr>
+        <w:spacing w:after="240" w:line="240" w:lineRule="auto"/>
+        <w:rPr>
+          <w:rFonts w:asciiTheme="minorBidi" w:hAnsiTheme="minorBidi"/>
+        </w:rPr>
+      </w:pPr>
+      <w:r>
+        <w:rPr>
+          <w:rFonts w:asciiTheme="minorBidi" w:hAnsiTheme="minorBidi"/>
+          <w:b/>
+          <w:bCs/>
+        </w:rPr>
+        <w:t xml:space="preserve">6.3. </w:t>
+      </w:r>
+      <w:r>
+        <w:rPr>
+          <w:rFonts w:asciiTheme="minorBidi" w:hAnsiTheme="minorBidi"/>
+          <w:b/>
+          <w:bCs/>
+        </w:rPr>
+        <w:t>Statistical analysis</w:t>
+      </w:r>
+    </w:p>
+    <w:p>
+      <w:pPr>
+        <w:spacing w:after="240" w:line="240" w:lineRule="auto"/>
+        <w:rPr>
+          <w:rFonts w:asciiTheme="minorBidi" w:hAnsiTheme="minorBidi"/>
+          <w:b/>
+          <w:bCs/>
+        </w:rPr>
+      </w:pPr>
+      <w:r>
+        <w:rPr>
+          <w:rFonts w:asciiTheme="minorBidi" w:hAnsiTheme="minorBidi"/>
+          <w:b/>
+          <w:bCs/>
+        </w:rPr>
+        <w:t xml:space="preserve">6.4. </w:t>
+      </w:r>
+      <w:r>
+        <w:rPr>
+          <w:rFonts w:asciiTheme="minorBidi" w:hAnsiTheme="minorBidi"/>
+          <w:b/>
+          <w:bCs/>
+        </w:rPr>
+        <w:t>K-means clustering</w:t>
+      </w:r>
+    </w:p>
+    <w:p>
+      <w:pPr>
+        <w:spacing w:after="240" w:line="240" w:lineRule="auto"/>
+        <w:rPr>
+          <w:rFonts w:asciiTheme="minorBidi" w:hAnsiTheme="minorBidi"/>
+          <w:b/>
+          <w:bCs/>
+        </w:rPr>
+      </w:pPr>
+      <w:r>
+        <w:rPr>
+          <w:rFonts w:asciiTheme="minorBidi" w:hAnsiTheme="minorBidi"/>
+          <w:b/>
+          <w:bCs/>
+        </w:rPr>
+        <w:t xml:space="preserve">6.5. </w:t>
+      </w:r>
+      <w:r>
+        <w:rPr>
+          <w:rFonts w:asciiTheme="minorBidi" w:hAnsiTheme="minorBidi"/>
+          <w:b/>
+          <w:bCs/>
+        </w:rPr>
+        <w:t>Principle component analysis</w:t>
+      </w:r>
+      <w:r>
+        <w:rPr>
+          <w:rFonts w:asciiTheme="minorBidi" w:hAnsiTheme="minorBidi"/>
+          <w:b/>
+          <w:bCs/>
+        </w:rPr>
+        <w:t xml:space="preserve"> (PCA)</w:t>
+      </w:r>
+    </w:p>
+    <w:p>
+      <w:pPr>
+        <w:spacing w:after="240" w:line="240" w:lineRule="auto"/>
+        <w:rPr>
+          <w:rFonts w:asciiTheme="minorBidi" w:hAnsiTheme="minorBidi"/>
+          <w:b/>
+          <w:bCs/>
+        </w:rPr>
+      </w:pPr>
+      <w:r>
+        <w:rPr>
+          <w:rFonts w:asciiTheme="minorBidi" w:hAnsiTheme="minorBidi"/>
+          <w:b/>
+          <w:bCs/>
+        </w:rPr>
+        <w:t xml:space="preserve">6.6. </w:t>
+      </w:r>
+      <w:r>
+        <w:rPr>
+          <w:rFonts w:asciiTheme="minorBidi" w:hAnsiTheme="minorBidi"/>
+          <w:b/>
+          <w:bCs/>
+        </w:rPr>
+        <w:t>t</w:t>
+      </w:r>
+      <w:r>
+        <w:rPr>
+          <w:rFonts w:asciiTheme="minorBidi" w:hAnsiTheme="minorBidi"/>
+          <w:b/>
+          <w:bCs/>
+        </w:rPr>
+        <w:t>-distributed stochastic neighbour embedding (t-SNE)</w:t>
+      </w:r>
+    </w:p>
+    <w:p>
+      <w:pPr>
+        <w:spacing w:after="240" w:line="240" w:lineRule="auto"/>
+        <w:rPr>
+          <w:rFonts w:asciiTheme="minorBidi" w:hAnsiTheme="minorBidi"/>
+          <w:b/>
+          <w:bCs/>
+        </w:rPr>
+      </w:pPr>
+      <w:r>
+        <w:rPr>
+          <w:rFonts w:asciiTheme="minorBidi" w:hAnsiTheme="minorBidi"/>
+          <w:b/>
+          <w:bCs/>
+        </w:rPr>
+        <w:t xml:space="preserve">6.7. </w:t>
+      </w:r>
+      <w:r>
+        <w:rPr>
+          <w:rFonts w:asciiTheme="minorBidi" w:hAnsiTheme="minorBidi"/>
+          <w:b/>
+          <w:bCs/>
+        </w:rPr>
+        <w:t>U</w:t>
+      </w:r>
+      <w:r>
+        <w:rPr>
+          <w:rFonts w:asciiTheme="minorBidi" w:hAnsiTheme="minorBidi"/>
+          <w:b/>
+          <w:bCs/>
+        </w:rPr>
+        <w:t>niform manifold and projection (UMAP)</w:t>
+      </w:r>
+    </w:p>
+    <w:p>
+      <w:pPr>
+        <w:spacing w:after="240" w:line="240" w:lineRule="auto"/>
+        <w:rPr>
+          <w:rFonts w:asciiTheme="minorBidi" w:hAnsiTheme="minorBidi"/>
+          <w:bCs/>
+          <w:sz w:val="32"/>
+        </w:rPr>
+      </w:pPr>
+      <w:r>
+        <w:rPr>
+          <w:rFonts w:asciiTheme="minorBidi" w:hAnsiTheme="minorBidi"/>
+          <w:bCs/>
+          <w:sz w:val="32"/>
+        </w:rPr>
+        <w:lastRenderedPageBreak/>
+        <w:t xml:space="preserve">7. </w:t>
+      </w:r>
+      <w:proofErr w:type="spellStart"/>
+      <w:r>
+        <w:rPr>
+          <w:rFonts w:asciiTheme="minorBidi" w:hAnsiTheme="minorBidi"/>
+          <w:bCs/>
+          <w:sz w:val="32"/>
+        </w:rPr>
+        <w:t>Acknowlegements</w:t>
+      </w:r>
+      <w:proofErr w:type="spellEnd"/>
+    </w:p>
+    <w:p>
+      <w:pPr>
+        <w:spacing w:after="240" w:line="240" w:lineRule="auto"/>
+        <w:rPr>
+          <w:rFonts w:asciiTheme="minorBidi" w:hAnsiTheme="minorBidi"/>
+          <w:bCs/>
+        </w:rPr>
+      </w:pPr>
+      <w:r>
+        <w:rPr>
+          <w:rFonts w:asciiTheme="minorBidi" w:hAnsiTheme="minorBidi"/>
+          <w:bCs/>
+        </w:rPr>
+        <w:t xml:space="preserve">Creative Lab University of York, </w:t>
+      </w:r>
+      <w:proofErr w:type="spellStart"/>
+      <w:r>
+        <w:rPr>
+          <w:rFonts w:asciiTheme="minorBidi" w:hAnsiTheme="minorBidi"/>
+          <w:bCs/>
+        </w:rPr>
+        <w:t>datacamp</w:t>
+      </w:r>
+      <w:proofErr w:type="spellEnd"/>
+      <w:r>
+        <w:rPr>
+          <w:rFonts w:asciiTheme="minorBidi" w:hAnsiTheme="minorBidi"/>
+          <w:bCs/>
+        </w:rPr>
+        <w:t xml:space="preserve">, </w:t>
+      </w:r>
+      <w:proofErr w:type="spellStart"/>
+      <w:r>
+        <w:rPr>
+          <w:rFonts w:asciiTheme="minorBidi" w:hAnsiTheme="minorBidi"/>
+          <w:bCs/>
+        </w:rPr>
+        <w:t>riffomonas</w:t>
+      </w:r>
+      <w:proofErr w:type="spellEnd"/>
+      <w:r>
+        <w:rPr>
+          <w:rFonts w:asciiTheme="minorBidi" w:hAnsiTheme="minorBidi"/>
+          <w:bCs/>
+        </w:rPr>
+        <w:t xml:space="preserve"> project and other online resources used</w:t>
+      </w:r>
+      <w:r>
+        <w:rPr>
+          <w:rFonts w:asciiTheme="minorBidi" w:hAnsiTheme="minorBidi"/>
+          <w:bCs/>
+        </w:rPr>
+        <w:t xml:space="preserve"> for helping with R</w:t>
       </w:r>
     </w:p>
     <w:p>
@@ -6024,7 +6610,6 @@
           <w:rFonts w:asciiTheme="minorBidi" w:hAnsiTheme="minorBidi"/>
           <w:noProof/>
         </w:rPr>
-        <w:lastRenderedPageBreak/>
         <w:t xml:space="preserve">Cutler, D. M. and Summers, L. H. (2020). The COVID-19 pandemic and the $16 trillion virus. </w:t>
       </w:r>
       <w:r>
@@ -6217,6 +6802,7 @@
           <w:rFonts w:asciiTheme="minorBidi" w:hAnsiTheme="minorBidi"/>
           <w:noProof/>
         </w:rPr>
+        <w:lastRenderedPageBreak/>
         <w:t xml:space="preserve">Jolliffe, I. T. and Cadima, J. (2016). Principal component analysis: a review and recent developments. </w:t>
       </w:r>
       <w:r>
@@ -6584,7 +7170,6 @@
           <w:i/>
           <w:noProof/>
         </w:rPr>
-        <w:lastRenderedPageBreak/>
         <w:t>Estimated cumulative excess deaths during COVID-19</w:t>
       </w:r>
       <w:r>
@@ -7318,6 +7903,92 @@
     </w:lvl>
   </w:abstractNum>
   <w:abstractNum w:abstractNumId="7" w15:restartNumberingAfterBreak="0">
+    <w:nsid w:val="239241CD"/>
+    <w:multiLevelType w:val="hybridMultilevel"/>
+    <w:tmpl w:val="7108B858"/>
+    <w:lvl w:ilvl="0" w:tplc="FFFFFFFF">
+      <w:start w:val="1"/>
+      <w:numFmt w:val="decimal"/>
+      <w:lvlText w:val="%1."/>
+      <w:lvlJc w:val="left"/>
+      <w:pPr>
+        <w:ind w:left="720" w:hanging="360"/>
+      </w:pPr>
+    </w:lvl>
+    <w:lvl w:ilvl="1" w:tplc="FFFFFFFF" w:tentative="1">
+      <w:start w:val="1"/>
+      <w:numFmt w:val="lowerLetter"/>
+      <w:lvlText w:val="%2."/>
+      <w:lvlJc w:val="left"/>
+      <w:pPr>
+        <w:ind w:left="1440" w:hanging="360"/>
+      </w:pPr>
+    </w:lvl>
+    <w:lvl w:ilvl="2" w:tplc="FFFFFFFF" w:tentative="1">
+      <w:start w:val="1"/>
+      <w:numFmt w:val="lowerRoman"/>
+      <w:lvlText w:val="%3."/>
+      <w:lvlJc w:val="right"/>
+      <w:pPr>
+        <w:ind w:left="2160" w:hanging="180"/>
+      </w:pPr>
+    </w:lvl>
+    <w:lvl w:ilvl="3" w:tplc="FFFFFFFF" w:tentative="1">
+      <w:start w:val="1"/>
+      <w:numFmt w:val="decimal"/>
+      <w:lvlText w:val="%4."/>
+      <w:lvlJc w:val="left"/>
+      <w:pPr>
+        <w:ind w:left="2880" w:hanging="360"/>
+      </w:pPr>
+    </w:lvl>
+    <w:lvl w:ilvl="4" w:tplc="FFFFFFFF" w:tentative="1">
+      <w:start w:val="1"/>
+      <w:numFmt w:val="lowerLetter"/>
+      <w:lvlText w:val="%5."/>
+      <w:lvlJc w:val="left"/>
+      <w:pPr>
+        <w:ind w:left="3600" w:hanging="360"/>
+      </w:pPr>
+    </w:lvl>
+    <w:lvl w:ilvl="5" w:tplc="FFFFFFFF" w:tentative="1">
+      <w:start w:val="1"/>
+      <w:numFmt w:val="lowerRoman"/>
+      <w:lvlText w:val="%6."/>
+      <w:lvlJc w:val="right"/>
+      <w:pPr>
+        <w:ind w:left="4320" w:hanging="180"/>
+      </w:pPr>
+    </w:lvl>
+    <w:lvl w:ilvl="6" w:tplc="FFFFFFFF" w:tentative="1">
+      <w:start w:val="1"/>
+      <w:numFmt w:val="decimal"/>
+      <w:lvlText w:val="%7."/>
+      <w:lvlJc w:val="left"/>
+      <w:pPr>
+        <w:ind w:left="5040" w:hanging="360"/>
+      </w:pPr>
+    </w:lvl>
+    <w:lvl w:ilvl="7" w:tplc="FFFFFFFF" w:tentative="1">
+      <w:start w:val="1"/>
+      <w:numFmt w:val="lowerLetter"/>
+      <w:lvlText w:val="%8."/>
+      <w:lvlJc w:val="left"/>
+      <w:pPr>
+        <w:ind w:left="5760" w:hanging="360"/>
+      </w:pPr>
+    </w:lvl>
+    <w:lvl w:ilvl="8" w:tplc="FFFFFFFF" w:tentative="1">
+      <w:start w:val="1"/>
+      <w:numFmt w:val="lowerRoman"/>
+      <w:lvlText w:val="%9."/>
+      <w:lvlJc w:val="right"/>
+      <w:pPr>
+        <w:ind w:left="6480" w:hanging="180"/>
+      </w:pPr>
+    </w:lvl>
+  </w:abstractNum>
+  <w:abstractNum w:abstractNumId="8" w15:restartNumberingAfterBreak="0">
     <w:nsid w:val="23BF7EAF"/>
     <w:multiLevelType w:val="hybridMultilevel"/>
     <w:tmpl w:val="AC327078"/>
@@ -7403,7 +8074,7 @@
       </w:pPr>
     </w:lvl>
   </w:abstractNum>
-  <w:abstractNum w:abstractNumId="8" w15:restartNumberingAfterBreak="0">
+  <w:abstractNum w:abstractNumId="9" w15:restartNumberingAfterBreak="0">
     <w:nsid w:val="2A2622A7"/>
     <w:multiLevelType w:val="multilevel"/>
     <w:tmpl w:val="19869974"/>
@@ -7552,7 +8223,7 @@
       </w:rPr>
     </w:lvl>
   </w:abstractNum>
-  <w:abstractNum w:abstractNumId="9" w15:restartNumberingAfterBreak="0">
+  <w:abstractNum w:abstractNumId="10" w15:restartNumberingAfterBreak="0">
     <w:nsid w:val="3138786D"/>
     <w:multiLevelType w:val="hybridMultilevel"/>
     <w:tmpl w:val="775EDF46"/>
@@ -7638,7 +8309,7 @@
       </w:pPr>
     </w:lvl>
   </w:abstractNum>
-  <w:abstractNum w:abstractNumId="10" w15:restartNumberingAfterBreak="0">
+  <w:abstractNum w:abstractNumId="11" w15:restartNumberingAfterBreak="0">
     <w:nsid w:val="34BA1375"/>
     <w:multiLevelType w:val="hybridMultilevel"/>
     <w:tmpl w:val="3ED60FF0"/>
@@ -7724,7 +8395,7 @@
       </w:pPr>
     </w:lvl>
   </w:abstractNum>
-  <w:abstractNum w:abstractNumId="11" w15:restartNumberingAfterBreak="0">
+  <w:abstractNum w:abstractNumId="12" w15:restartNumberingAfterBreak="0">
     <w:nsid w:val="35222148"/>
     <w:multiLevelType w:val="hybridMultilevel"/>
     <w:tmpl w:val="710C7342"/>
@@ -7810,7 +8481,7 @@
       </w:pPr>
     </w:lvl>
   </w:abstractNum>
-  <w:abstractNum w:abstractNumId="12" w15:restartNumberingAfterBreak="0">
+  <w:abstractNum w:abstractNumId="13" w15:restartNumberingAfterBreak="0">
     <w:nsid w:val="38E85315"/>
     <w:multiLevelType w:val="hybridMultilevel"/>
     <w:tmpl w:val="474ECCD6"/>
@@ -7896,7 +8567,7 @@
       </w:pPr>
     </w:lvl>
   </w:abstractNum>
-  <w:abstractNum w:abstractNumId="13" w15:restartNumberingAfterBreak="0">
+  <w:abstractNum w:abstractNumId="14" w15:restartNumberingAfterBreak="0">
     <w:nsid w:val="3E212D66"/>
     <w:multiLevelType w:val="hybridMultilevel"/>
     <w:tmpl w:val="BDCA63DE"/>
@@ -7982,7 +8653,7 @@
       </w:pPr>
     </w:lvl>
   </w:abstractNum>
-  <w:abstractNum w:abstractNumId="14" w15:restartNumberingAfterBreak="0">
+  <w:abstractNum w:abstractNumId="15" w15:restartNumberingAfterBreak="0">
     <w:nsid w:val="445D7911"/>
     <w:multiLevelType w:val="hybridMultilevel"/>
     <w:tmpl w:val="BA7CC692"/>
@@ -8068,7 +8739,7 @@
       </w:pPr>
     </w:lvl>
   </w:abstractNum>
-  <w:abstractNum w:abstractNumId="15" w15:restartNumberingAfterBreak="0">
+  <w:abstractNum w:abstractNumId="16" w15:restartNumberingAfterBreak="0">
     <w:nsid w:val="499F23DB"/>
     <w:multiLevelType w:val="multilevel"/>
     <w:tmpl w:val="9E2A3544"/>
@@ -8181,7 +8852,7 @@
       </w:rPr>
     </w:lvl>
   </w:abstractNum>
-  <w:abstractNum w:abstractNumId="16" w15:restartNumberingAfterBreak="0">
+  <w:abstractNum w:abstractNumId="17" w15:restartNumberingAfterBreak="0">
     <w:nsid w:val="4E28243B"/>
     <w:multiLevelType w:val="hybridMultilevel"/>
     <w:tmpl w:val="A6AC9FE2"/>
@@ -8294,7 +8965,7 @@
       </w:rPr>
     </w:lvl>
   </w:abstractNum>
-  <w:abstractNum w:abstractNumId="17" w15:restartNumberingAfterBreak="0">
+  <w:abstractNum w:abstractNumId="18" w15:restartNumberingAfterBreak="0">
     <w:nsid w:val="542132B5"/>
     <w:multiLevelType w:val="hybridMultilevel"/>
     <w:tmpl w:val="2D80E4E2"/>
@@ -8407,7 +9078,7 @@
       </w:rPr>
     </w:lvl>
   </w:abstractNum>
-  <w:abstractNum w:abstractNumId="18" w15:restartNumberingAfterBreak="0">
+  <w:abstractNum w:abstractNumId="19" w15:restartNumberingAfterBreak="0">
     <w:nsid w:val="56A53A54"/>
     <w:multiLevelType w:val="hybridMultilevel"/>
     <w:tmpl w:val="D47E703E"/>
@@ -8493,7 +9164,7 @@
       </w:pPr>
     </w:lvl>
   </w:abstractNum>
-  <w:abstractNum w:abstractNumId="19" w15:restartNumberingAfterBreak="0">
+  <w:abstractNum w:abstractNumId="20" w15:restartNumberingAfterBreak="0">
     <w:nsid w:val="5F07583A"/>
     <w:multiLevelType w:val="hybridMultilevel"/>
     <w:tmpl w:val="E37CA0BC"/>
@@ -8579,7 +9250,7 @@
       </w:pPr>
     </w:lvl>
   </w:abstractNum>
-  <w:abstractNum w:abstractNumId="20" w15:restartNumberingAfterBreak="0">
+  <w:abstractNum w:abstractNumId="21" w15:restartNumberingAfterBreak="0">
     <w:nsid w:val="6D10508C"/>
     <w:multiLevelType w:val="hybridMultilevel"/>
     <w:tmpl w:val="AF143570"/>
@@ -8665,7 +9336,7 @@
       </w:pPr>
     </w:lvl>
   </w:abstractNum>
-  <w:abstractNum w:abstractNumId="21" w15:restartNumberingAfterBreak="0">
+  <w:abstractNum w:abstractNumId="22" w15:restartNumberingAfterBreak="0">
     <w:nsid w:val="6DA05D9B"/>
     <w:multiLevelType w:val="hybridMultilevel"/>
     <w:tmpl w:val="F8BCC81A"/>
@@ -8754,7 +9425,7 @@
       </w:pPr>
     </w:lvl>
   </w:abstractNum>
-  <w:abstractNum w:abstractNumId="22" w15:restartNumberingAfterBreak="0">
+  <w:abstractNum w:abstractNumId="23" w15:restartNumberingAfterBreak="0">
     <w:nsid w:val="707E6F5E"/>
     <w:multiLevelType w:val="hybridMultilevel"/>
     <w:tmpl w:val="76285110"/>
@@ -8840,7 +9511,7 @@
       </w:pPr>
     </w:lvl>
   </w:abstractNum>
-  <w:abstractNum w:abstractNumId="23" w15:restartNumberingAfterBreak="0">
+  <w:abstractNum w:abstractNumId="24" w15:restartNumberingAfterBreak="0">
     <w:nsid w:val="74DE3415"/>
     <w:multiLevelType w:val="hybridMultilevel"/>
     <w:tmpl w:val="38847A14"/>
@@ -8926,7 +9597,7 @@
       </w:pPr>
     </w:lvl>
   </w:abstractNum>
-  <w:abstractNum w:abstractNumId="24" w15:restartNumberingAfterBreak="0">
+  <w:abstractNum w:abstractNumId="25" w15:restartNumberingAfterBreak="0">
     <w:nsid w:val="7721798B"/>
     <w:multiLevelType w:val="multilevel"/>
     <w:tmpl w:val="363281D8"/>
@@ -9039,7 +9710,7 @@
       </w:rPr>
     </w:lvl>
   </w:abstractNum>
-  <w:abstractNum w:abstractNumId="25" w15:restartNumberingAfterBreak="0">
+  <w:abstractNum w:abstractNumId="26" w15:restartNumberingAfterBreak="0">
     <w:nsid w:val="7758385B"/>
     <w:multiLevelType w:val="multilevel"/>
     <w:tmpl w:val="6F3604D8"/>
@@ -9153,82 +9824,85 @@
     </w:lvl>
   </w:abstractNum>
   <w:num w:numId="1">
-    <w:abstractNumId w:val="11"/>
+    <w:abstractNumId w:val="12"/>
   </w:num>
   <w:num w:numId="2">
     <w:abstractNumId w:val="6"/>
   </w:num>
   <w:num w:numId="3">
-    <w:abstractNumId w:val="7"/>
+    <w:abstractNumId w:val="8"/>
   </w:num>
   <w:num w:numId="4">
-    <w:abstractNumId w:val="18"/>
+    <w:abstractNumId w:val="19"/>
   </w:num>
   <w:num w:numId="5">
-    <w:abstractNumId w:val="19"/>
+    <w:abstractNumId w:val="20"/>
   </w:num>
   <w:num w:numId="6">
     <w:abstractNumId w:val="1"/>
   </w:num>
   <w:num w:numId="7">
-    <w:abstractNumId w:val="22"/>
+    <w:abstractNumId w:val="23"/>
   </w:num>
   <w:num w:numId="8">
     <w:abstractNumId w:val="0"/>
   </w:num>
   <w:num w:numId="9">
-    <w:abstractNumId w:val="23"/>
+    <w:abstractNumId w:val="24"/>
   </w:num>
   <w:num w:numId="10">
-    <w:abstractNumId w:val="12"/>
+    <w:abstractNumId w:val="13"/>
   </w:num>
   <w:num w:numId="11">
     <w:abstractNumId w:val="5"/>
   </w:num>
   <w:num w:numId="12">
-    <w:abstractNumId w:val="20"/>
+    <w:abstractNumId w:val="21"/>
   </w:num>
   <w:num w:numId="13">
-    <w:abstractNumId w:val="10"/>
+    <w:abstractNumId w:val="11"/>
   </w:num>
   <w:num w:numId="14">
     <w:abstractNumId w:val="3"/>
   </w:num>
   <w:num w:numId="15">
-    <w:abstractNumId w:val="16"/>
+    <w:abstractNumId w:val="17"/>
   </w:num>
   <w:num w:numId="16">
-    <w:abstractNumId w:val="17"/>
+    <w:abstractNumId w:val="18"/>
   </w:num>
   <w:num w:numId="17">
-    <w:abstractNumId w:val="8"/>
+    <w:abstractNumId w:val="9"/>
   </w:num>
   <w:num w:numId="18">
+    <w:abstractNumId w:val="15"/>
+  </w:num>
+  <w:num w:numId="19">
     <w:abstractNumId w:val="14"/>
   </w:num>
-  <w:num w:numId="19">
-    <w:abstractNumId w:val="13"/>
-  </w:num>
   <w:num w:numId="20">
-    <w:abstractNumId w:val="9"/>
+    <w:abstractNumId w:val="10"/>
   </w:num>
   <w:num w:numId="21">
-    <w:abstractNumId w:val="21"/>
+    <w:abstractNumId w:val="22"/>
   </w:num>
   <w:num w:numId="22">
-    <w:abstractNumId w:val="24"/>
+    <w:abstractNumId w:val="25"/>
   </w:num>
   <w:num w:numId="23">
-    <w:abstractNumId w:val="25"/>
+    <w:abstractNumId w:val="26"/>
   </w:num>
   <w:num w:numId="24">
-    <w:abstractNumId w:val="15"/>
+    <w:abstractNumId w:val="16"/>
   </w:num>
   <w:num w:numId="25">
     <w:abstractNumId w:val="2"/>
   </w:num>
   <w:num w:numId="26">
     <w:abstractNumId w:val="4"/>
+  </w:num>
+  <w:num w:numId="27">
+    <w:abstractNumId w:val="7"/>
   </w:num>
 </w:numbering>
 </file>

</xml_diff>

<commit_message>
R packages and methods section
</commit_message>
<xml_diff>
--- a/Report/Analysis of SARS-CoV-2 spike protein mutations in the UK.docx
+++ b/Report/Analysis of SARS-CoV-2 spike protein mutations in the UK.docx
@@ -376,21 +376,7 @@
         <w:rPr>
           <w:rFonts w:asciiTheme="minorBidi" w:hAnsiTheme="minorBidi"/>
         </w:rPr>
-        <w:t xml:space="preserve">Human </w:t>
-      </w:r>
-      <w:proofErr w:type="spellStart"/>
-      <w:r>
-        <w:rPr>
-          <w:rFonts w:asciiTheme="minorBidi" w:hAnsiTheme="minorBidi"/>
-        </w:rPr>
-        <w:t>CoVs</w:t>
-      </w:r>
-      <w:proofErr w:type="spellEnd"/>
-      <w:r>
-        <w:rPr>
-          <w:rFonts w:asciiTheme="minorBidi" w:hAnsiTheme="minorBidi"/>
-        </w:rPr>
-        <w:t xml:space="preserve">, HCoV-229E and HCoV-OC43, have co-existed alongside humans for centuries </w:t>
+        <w:t xml:space="preserve">Human CoVs, HCoV-229E and HCoV-OC43, have co-existed alongside humans for centuries </w:t>
       </w:r>
       <w:r>
         <w:rPr>
@@ -415,21 +401,7 @@
         <w:rPr>
           <w:rFonts w:asciiTheme="minorBidi" w:hAnsiTheme="minorBidi"/>
         </w:rPr>
-        <w:t xml:space="preserve"> severe acute respiratory syndrome coronavirus 1 (SARS-CoV-1), Middle East respiratory syndrome-related coronavirus (MERS-</w:t>
-      </w:r>
-      <w:proofErr w:type="spellStart"/>
-      <w:r>
-        <w:rPr>
-          <w:rFonts w:asciiTheme="minorBidi" w:hAnsiTheme="minorBidi"/>
-        </w:rPr>
-        <w:t>CoV</w:t>
-      </w:r>
-      <w:proofErr w:type="spellEnd"/>
-      <w:r>
-        <w:rPr>
-          <w:rFonts w:asciiTheme="minorBidi" w:hAnsiTheme="minorBidi"/>
-        </w:rPr>
-        <w:t>) and severe acute respiratory coronavirus 2 (SARS-CoV-2), which are all highly pathogenic. This high pathogenicity exists due to the viruses targeting important cellular tissues, bronchial epithelial cells and tissue in the upper respiratory tract</w:t>
+        <w:t xml:space="preserve"> severe acute respiratory syndrome coronavirus 1 (SARS-CoV-1), Middle East respiratory syndrome-related coronavirus (MERS-CoV) and severe acute respiratory coronavirus 2 (SARS-CoV-2), which are all highly pathogenic. This high pathogenicity exists due to the viruses targeting important cellular tissues, bronchial epithelial cells and tissue in the upper respiratory tract</w:t>
       </w:r>
       <w:r>
         <w:rPr>
@@ -473,21 +445,7 @@
         <w:rPr>
           <w:rFonts w:asciiTheme="minorBidi" w:hAnsiTheme="minorBidi"/>
         </w:rPr>
-        <w:t>. SARS-CoV-1, MERS-</w:t>
-      </w:r>
-      <w:proofErr w:type="spellStart"/>
-      <w:r>
-        <w:rPr>
-          <w:rFonts w:asciiTheme="minorBidi" w:hAnsiTheme="minorBidi"/>
-        </w:rPr>
-        <w:t>CoV</w:t>
-      </w:r>
-      <w:proofErr w:type="spellEnd"/>
-      <w:r>
-        <w:rPr>
-          <w:rFonts w:asciiTheme="minorBidi" w:hAnsiTheme="minorBidi"/>
-        </w:rPr>
-        <w:t xml:space="preserve"> and SARS-CoV-2 have emerged over the past 25 years, with several outbreaks occurring. Most notably the SARS-CoV-1 2002-2004 outbreak, the 2015 MERS outbreak in South Korea and the COVID-19 pandemic as a result of SARS-CoV-2</w:t>
+        <w:t>. SARS-CoV-1, MERS-CoV and SARS-CoV-2 have emerged over the past 25 years, with several outbreaks occurring. Most notably the SARS-CoV-1 2002-2004 outbreak, the 2015 MERS outbreak in South Korea and the COVID-19 pandemic as a result of SARS-CoV-2</w:t>
       </w:r>
       <w:r>
         <w:rPr>
@@ -585,21 +543,7 @@
         <w:rPr>
           <w:rFonts w:asciiTheme="minorBidi" w:hAnsiTheme="minorBidi"/>
         </w:rPr>
-        <w:t xml:space="preserve">Coronaviruses are of the order </w:t>
-      </w:r>
-      <w:proofErr w:type="spellStart"/>
-      <w:r>
-        <w:rPr>
-          <w:rFonts w:asciiTheme="minorBidi" w:hAnsiTheme="minorBidi"/>
-        </w:rPr>
-        <w:t>Nidovirales</w:t>
-      </w:r>
-      <w:proofErr w:type="spellEnd"/>
-      <w:r>
-        <w:rPr>
-          <w:rFonts w:asciiTheme="minorBidi" w:hAnsiTheme="minorBidi"/>
-        </w:rPr>
-        <w:t xml:space="preserve">, which is comprised of several families of related viruses </w:t>
+        <w:t xml:space="preserve">Coronaviruses are of the order Nidovirales, which is comprised of several families of related viruses </w:t>
       </w:r>
       <w:r>
         <w:rPr>
@@ -614,19 +558,11 @@
         </w:rPr>
         <w:t xml:space="preserve">. </w:t>
       </w:r>
-      <w:proofErr w:type="spellStart"/>
-      <w:r>
-        <w:rPr>
-          <w:rFonts w:asciiTheme="minorBidi" w:hAnsiTheme="minorBidi"/>
-        </w:rPr>
-        <w:t>CoVs</w:t>
-      </w:r>
-      <w:proofErr w:type="spellEnd"/>
-      <w:r>
-        <w:rPr>
-          <w:rFonts w:asciiTheme="minorBidi" w:hAnsiTheme="minorBidi"/>
-        </w:rPr>
-        <w:t xml:space="preserve"> are enveloped positive-sense single-stranded RNA viruses </w:t>
+      <w:r>
+        <w:rPr>
+          <w:rFonts w:asciiTheme="minorBidi" w:hAnsiTheme="minorBidi"/>
+        </w:rPr>
+        <w:t xml:space="preserve">CoVs are enveloped positive-sense single-stranded RNA viruses </w:t>
       </w:r>
       <w:r>
         <w:rPr>
@@ -651,21 +587,7 @@
         <w:rPr>
           <w:rFonts w:asciiTheme="minorBidi" w:hAnsiTheme="minorBidi"/>
         </w:rPr>
-        <w:t xml:space="preserve">Known for having a high mutation and recombination rate, </w:t>
-      </w:r>
-      <w:proofErr w:type="spellStart"/>
-      <w:r>
-        <w:rPr>
-          <w:rFonts w:asciiTheme="minorBidi" w:hAnsiTheme="minorBidi"/>
-        </w:rPr>
-        <w:t>CoVs</w:t>
-      </w:r>
-      <w:proofErr w:type="spellEnd"/>
-      <w:r>
-        <w:rPr>
-          <w:rFonts w:asciiTheme="minorBidi" w:hAnsiTheme="minorBidi"/>
-        </w:rPr>
-        <w:t xml:space="preserve"> unlike most RNA viruses have a genetic exonuclease proofreading mechanism</w:t>
+        <w:t>Known for having a high mutation and recombination rate, CoVs unlike most RNA viruses have a genetic exonuclease proofreading mechanism</w:t>
       </w:r>
       <w:r>
         <w:rPr>
@@ -1206,35 +1128,7 @@
         <w:rPr>
           <w:rFonts w:asciiTheme="minorBidi" w:hAnsiTheme="minorBidi"/>
         </w:rPr>
-        <w:t xml:space="preserve">, to assess the distribution of viral variants. Many R packages were used, including the </w:t>
-      </w:r>
-      <w:proofErr w:type="spellStart"/>
-      <w:r>
-        <w:rPr>
-          <w:rFonts w:asciiTheme="minorBidi" w:hAnsiTheme="minorBidi"/>
-        </w:rPr>
-        <w:t>tidyverse</w:t>
-      </w:r>
-      <w:proofErr w:type="spellEnd"/>
-      <w:r>
-        <w:rPr>
-          <w:rFonts w:asciiTheme="minorBidi" w:hAnsiTheme="minorBidi"/>
-        </w:rPr>
-        <w:t xml:space="preserve"> and </w:t>
-      </w:r>
-      <w:proofErr w:type="spellStart"/>
-      <w:r>
-        <w:rPr>
-          <w:rFonts w:asciiTheme="minorBidi" w:hAnsiTheme="minorBidi"/>
-        </w:rPr>
-        <w:t>ggplot</w:t>
-      </w:r>
-      <w:proofErr w:type="spellEnd"/>
-      <w:r>
-        <w:rPr>
-          <w:rFonts w:asciiTheme="minorBidi" w:hAnsiTheme="minorBidi"/>
-        </w:rPr>
-        <w:t>, which provided the basis for the majority of the R analysis. Git, GitHub and Visual Studio Code were used alongside each to create the research compendium. A link to a GitHub repository containing the research compendium can be found in the methods section.</w:t>
+        <w:t>, to assess the distribution of viral variants. Many R packages were used, including the tidyverse and ggplot, which provided the basis for the majority of the R analysis. Git, GitHub and Visual Studio Code were used alongside each to create the research compendium. A link to a GitHub repository containing the research compendium can be found in the methods section.</w:t>
       </w:r>
       <w:r>
         <w:rPr>
@@ -2834,6 +2728,7 @@
         <w:spacing w:after="240" w:line="240" w:lineRule="auto"/>
         <w:rPr>
           <w:rFonts w:asciiTheme="minorBidi" w:hAnsiTheme="minorBidi"/>
+          <w:bCs/>
         </w:rPr>
       </w:pPr>
       <w:r>
@@ -2843,6 +2738,21 @@
         </w:rPr>
         <w:lastRenderedPageBreak/>
         <w:t>Figure of elbow plots for PCA and t-SNE and UMAP</w:t>
+      </w:r>
+    </w:p>
+    <w:p>
+      <w:pPr>
+        <w:spacing w:after="240" w:line="240" w:lineRule="auto"/>
+        <w:rPr>
+          <w:rFonts w:asciiTheme="minorBidi" w:hAnsiTheme="minorBidi"/>
+        </w:rPr>
+      </w:pPr>
+      <w:r>
+        <w:rPr>
+          <w:rFonts w:asciiTheme="minorBidi" w:hAnsiTheme="minorBidi"/>
+          <w:bCs/>
+        </w:rPr>
+        <w:t>Figure is not showing all the elbow points</w:t>
       </w:r>
     </w:p>
     <w:p>
@@ -3068,21 +2978,7 @@
         <w:rPr>
           <w:rFonts w:asciiTheme="minorBidi" w:hAnsiTheme="minorBidi"/>
         </w:rPr>
-        <w:t>within cluster sum of squares (</w:t>
-      </w:r>
-      <w:proofErr w:type="spellStart"/>
-      <w:r>
-        <w:rPr>
-          <w:rFonts w:asciiTheme="minorBidi" w:hAnsiTheme="minorBidi"/>
-        </w:rPr>
-        <w:t>wcss</w:t>
-      </w:r>
-      <w:proofErr w:type="spellEnd"/>
-      <w:r>
-        <w:rPr>
-          <w:rFonts w:asciiTheme="minorBidi" w:hAnsiTheme="minorBidi"/>
-        </w:rPr>
-        <w:t xml:space="preserve">) </w:t>
+        <w:t xml:space="preserve">within cluster sum of squares (wcss) </w:t>
       </w:r>
       <w:r>
         <w:rPr>
@@ -3261,19 +3157,17 @@
         </w:rPr>
         <w:t xml:space="preserve">Duplicate values had be removed from the dataset, as the t-SNE </w:t>
       </w:r>
-      <w:proofErr w:type="spellStart"/>
-      <w:r>
-        <w:rPr>
-          <w:rFonts w:asciiTheme="minorBidi" w:hAnsiTheme="minorBidi"/>
-        </w:rPr>
-        <w:t>faile</w:t>
-      </w:r>
-      <w:proofErr w:type="spellEnd"/>
-      <w:r>
-        <w:rPr>
-          <w:rFonts w:asciiTheme="minorBidi" w:hAnsiTheme="minorBidi"/>
-        </w:rPr>
-        <w:t xml:space="preserve"> first time. This is because t-SNE calculates pairwise distance, if duplicates exist then the pairwise value would be zero, which disrupts the algorithm. This reduced the dataset to </w:t>
+      <w:r>
+        <w:rPr>
+          <w:rFonts w:asciiTheme="minorBidi" w:hAnsiTheme="minorBidi"/>
+        </w:rPr>
+        <w:t>failed</w:t>
+      </w:r>
+      <w:r>
+        <w:rPr>
+          <w:rFonts w:asciiTheme="minorBidi" w:hAnsiTheme="minorBidi"/>
+        </w:rPr>
+        <w:t xml:space="preserve"> first time. t-SNE calculates pairwise distance, if duplicates exist then the pairwise value would be zero, which disrupts the algorithm. This reduced the dataset to </w:t>
       </w:r>
       <w:r>
         <w:rPr>
@@ -3354,16 +3248,14 @@
         <w:rPr>
           <w:rFonts w:asciiTheme="minorBidi" w:hAnsiTheme="minorBidi"/>
         </w:rPr>
-        <w:t xml:space="preserve"> increase in efficiency than K-means alone. Comparison of </w:t>
-      </w:r>
-      <w:proofErr w:type="spellStart"/>
-      <w:r>
-        <w:rPr>
-          <w:rFonts w:asciiTheme="minorBidi" w:hAnsiTheme="minorBidi"/>
-        </w:rPr>
-        <w:t>wcss</w:t>
-      </w:r>
-      <w:proofErr w:type="spellEnd"/>
+        <w:t xml:space="preserve"> increase in efficiency than K-means alone. Comparison of wcss </w:t>
+      </w:r>
+      <w:r>
+        <w:rPr>
+          <w:rFonts w:asciiTheme="minorBidi" w:hAnsiTheme="minorBidi"/>
+        </w:rPr>
+        <w:t>across various cluster numbers using the elbow method</w:t>
+      </w:r>
       <w:r>
         <w:rPr>
           <w:rFonts w:asciiTheme="minorBidi" w:hAnsiTheme="minorBidi"/>
@@ -3374,7 +3266,58 @@
         <w:rPr>
           <w:rFonts w:asciiTheme="minorBidi" w:hAnsiTheme="minorBidi"/>
         </w:rPr>
-        <w:t>across various cluster numbers using the elbow method</w:t>
+        <w:t xml:space="preserve">discovered </w:t>
+      </w:r>
+      <w:r>
+        <w:rPr>
+          <w:rFonts w:asciiTheme="minorBidi" w:hAnsiTheme="minorBidi"/>
+          <w:bCs/>
+        </w:rPr>
+        <w:t>3</w:t>
+      </w:r>
+      <w:r>
+        <w:rPr>
+          <w:rFonts w:asciiTheme="minorBidi" w:hAnsiTheme="minorBidi"/>
+        </w:rPr>
+        <w:t xml:space="preserve"> clusters, Figure </w:t>
+      </w:r>
+      <w:r>
+        <w:rPr>
+          <w:rFonts w:asciiTheme="minorBidi" w:hAnsiTheme="minorBidi"/>
+        </w:rPr>
+        <w:t>4</w:t>
+      </w:r>
+      <w:r>
+        <w:rPr>
+          <w:rFonts w:asciiTheme="minorBidi" w:hAnsiTheme="minorBidi"/>
+        </w:rPr>
+        <w:t>.</w:t>
+      </w:r>
+    </w:p>
+    <w:p>
+      <w:pPr>
+        <w:spacing w:after="240" w:line="240" w:lineRule="auto"/>
+        <w:rPr>
+          <w:rFonts w:asciiTheme="minorBidi" w:hAnsiTheme="minorBidi"/>
+        </w:rPr>
+      </w:pPr>
+      <w:r>
+        <w:rPr>
+          <w:rFonts w:asciiTheme="minorBidi" w:hAnsiTheme="minorBidi"/>
+        </w:rPr>
+        <w:t>The final dimensionality reduction technique used was uniform manifold approximation and projection (UMAP). Another non-linear reduction method</w:t>
+      </w:r>
+      <w:r>
+        <w:rPr>
+          <w:rFonts w:asciiTheme="minorBidi" w:hAnsiTheme="minorBidi"/>
+        </w:rPr>
+        <w:t xml:space="preserve">, </w:t>
+      </w:r>
+      <w:r>
+        <w:rPr>
+          <w:rFonts w:asciiTheme="minorBidi" w:hAnsiTheme="minorBidi"/>
+        </w:rPr>
+        <w:t>UMAP has been reported to be more efficient than t-SNE and is potentially better at keeping more of the global structure than t-SNE</w:t>
       </w:r>
       <w:r>
         <w:rPr>
@@ -3386,14 +3329,94 @@
         <w:rPr>
           <w:rFonts w:asciiTheme="minorBidi" w:hAnsiTheme="minorBidi"/>
         </w:rPr>
-        <w:t xml:space="preserve">discovered </w:t>
-      </w:r>
-      <w:r>
-        <w:rPr>
-          <w:rFonts w:asciiTheme="minorBidi" w:hAnsiTheme="minorBidi"/>
-          <w:bCs/>
-        </w:rPr>
-        <w:t>3</w:t>
+        <w:fldChar w:fldCharType="begin" w:fldLock="1"/>
+      </w:r>
+      <w:r>
+        <w:rPr>
+          <w:rFonts w:asciiTheme="minorBidi" w:hAnsiTheme="minorBidi"/>
+        </w:rPr>
+        <w:instrText>ADDIN paperpile_citation &lt;clusterId&gt;D862R922N312K133&lt;/clusterId&gt;&lt;metadata&gt;&lt;citation&gt;&lt;id&gt;ca0865f2-8d8a-4652-86d4-21ce61559389&lt;/id&gt;&lt;/citation&gt;&lt;/metadata&gt;&lt;data&gt;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&lt;/data&gt; \* MERGEFORMAT</w:instrText>
+      </w:r>
+      <w:r>
+        <w:rPr>
+          <w:rFonts w:asciiTheme="minorBidi" w:hAnsiTheme="minorBidi"/>
+        </w:rPr>
+        <w:fldChar w:fldCharType="separate"/>
+      </w:r>
+      <w:r>
+        <w:rPr>
+          <w:rFonts w:asciiTheme="minorBidi" w:hAnsiTheme="minorBidi"/>
+          <w:noProof/>
+        </w:rPr>
+        <w:t>(McInnes, Healy and Melville, 2018)</w:t>
+      </w:r>
+      <w:r>
+        <w:rPr>
+          <w:rFonts w:asciiTheme="minorBidi" w:hAnsiTheme="minorBidi"/>
+        </w:rPr>
+        <w:fldChar w:fldCharType="end"/>
+      </w:r>
+      <w:r>
+        <w:rPr>
+          <w:rFonts w:asciiTheme="minorBidi" w:hAnsiTheme="minorBidi"/>
+        </w:rPr>
+        <w:t>.</w:t>
+      </w:r>
+      <w:r>
+        <w:rPr>
+          <w:rFonts w:asciiTheme="minorBidi" w:hAnsiTheme="minorBidi"/>
+        </w:rPr>
+        <w:t xml:space="preserve"> The elapsed time for the dimensionality reduction was </w:t>
+      </w:r>
+      <w:r>
+        <w:rPr>
+          <w:rFonts w:asciiTheme="minorBidi" w:hAnsiTheme="minorBidi"/>
+          <w:b/>
+          <w:bCs/>
+        </w:rPr>
+        <w:t>X</w:t>
+      </w:r>
+      <w:r>
+        <w:rPr>
+          <w:rFonts w:asciiTheme="minorBidi" w:hAnsiTheme="minorBidi"/>
+        </w:rPr>
+        <w:t xml:space="preserve">. K-means clustering on the UMAP dimension reduced data took an elapsed time of </w:t>
+      </w:r>
+      <w:r>
+        <w:rPr>
+          <w:rFonts w:asciiTheme="minorBidi" w:hAnsiTheme="minorBidi"/>
+          <w:b/>
+          <w:bCs/>
+        </w:rPr>
+        <w:t>Y</w:t>
+      </w:r>
+      <w:r>
+        <w:rPr>
+          <w:rFonts w:asciiTheme="minorBidi" w:hAnsiTheme="minorBidi"/>
+        </w:rPr>
+        <w:t xml:space="preserve">. K-means combined with t-SNE showed a </w:t>
+      </w:r>
+      <w:r>
+        <w:rPr>
+          <w:rFonts w:asciiTheme="minorBidi" w:hAnsiTheme="minorBidi"/>
+          <w:b/>
+          <w:bCs/>
+        </w:rPr>
+        <w:t>Z</w:t>
+      </w:r>
+      <w:r>
+        <w:rPr>
+          <w:rFonts w:asciiTheme="minorBidi" w:hAnsiTheme="minorBidi"/>
+        </w:rPr>
+        <w:t xml:space="preserve"> increase in efficiency than K-means alone. Comparison of wcss across various cluster numbers using the elbow method discovered </w:t>
+      </w:r>
+      <w:r>
+        <w:rPr>
+          <w:rFonts w:asciiTheme="minorBidi" w:hAnsiTheme="minorBidi"/>
+          <w:b/>
+          <w:bCs/>
+        </w:rPr>
+        <w:t>A</w:t>
       </w:r>
       <w:r>
         <w:rPr>
@@ -3425,19 +3448,19 @@
         <w:rPr>
           <w:rFonts w:asciiTheme="minorBidi" w:hAnsiTheme="minorBidi"/>
         </w:rPr>
-        <w:t>The final dimensionality reduction technique used was uniform manifold approximation and projection (UMAP). Another non-linear reduction method</w:t>
-      </w:r>
-      <w:r>
-        <w:rPr>
-          <w:rFonts w:asciiTheme="minorBidi" w:hAnsiTheme="minorBidi"/>
-        </w:rPr>
-        <w:t xml:space="preserve">, </w:t>
-      </w:r>
-      <w:r>
-        <w:rPr>
-          <w:rFonts w:asciiTheme="minorBidi" w:hAnsiTheme="minorBidi"/>
-        </w:rPr>
-        <w:t>UMAP has been reported to be more efficient than t-SNE and is potentially better at keeping more of the global structure than t-SNE</w:t>
+        <w:t xml:space="preserve">Figure </w:t>
+      </w:r>
+      <w:r>
+        <w:rPr>
+          <w:rFonts w:asciiTheme="minorBidi" w:hAnsiTheme="minorBidi"/>
+        </w:rPr>
+        <w:t>5, shows the</w:t>
+      </w:r>
+      <w:r>
+        <w:rPr>
+          <w:rFonts w:asciiTheme="minorBidi" w:hAnsiTheme="minorBidi"/>
+        </w:rPr>
+        <w:t xml:space="preserve"> visualisation of</w:t>
       </w:r>
       <w:r>
         <w:rPr>
@@ -3449,32 +3472,175 @@
         <w:rPr>
           <w:rFonts w:asciiTheme="minorBidi" w:hAnsiTheme="minorBidi"/>
         </w:rPr>
-        <w:fldChar w:fldCharType="begin" w:fldLock="1"/>
-      </w:r>
-      <w:r>
-        <w:rPr>
-          <w:rFonts w:asciiTheme="minorBidi" w:hAnsiTheme="minorBidi"/>
-        </w:rPr>
-        <w:instrText>ADDIN paperpile_citation &lt;clusterId&gt;D862R922N312K133&lt;/clusterId&gt;&lt;metadata&gt;&lt;citation&gt;&lt;id&gt;ca0865f2-8d8a-4652-86d4-21ce61559389&lt;/id&gt;&lt;/citation&gt;&lt;/metadata&gt;&lt;data&gt;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&lt;/data&gt; \* MERGEFORMAT</w:instrText>
-      </w:r>
-      <w:r>
-        <w:rPr>
-          <w:rFonts w:asciiTheme="minorBidi" w:hAnsiTheme="minorBidi"/>
-        </w:rPr>
-        <w:fldChar w:fldCharType="separate"/>
-      </w:r>
-      <w:r>
-        <w:rPr>
-          <w:rFonts w:asciiTheme="minorBidi" w:hAnsiTheme="minorBidi"/>
-          <w:noProof/>
-        </w:rPr>
-        <w:t>(McInnes, Healy and Melville, 2018)</w:t>
-      </w:r>
-      <w:r>
-        <w:rPr>
-          <w:rFonts w:asciiTheme="minorBidi" w:hAnsiTheme="minorBidi"/>
-        </w:rPr>
-        <w:fldChar w:fldCharType="end"/>
+        <w:t>dimensionality reduction</w:t>
+      </w:r>
+      <w:r>
+        <w:rPr>
+          <w:rFonts w:asciiTheme="minorBidi" w:hAnsiTheme="minorBidi"/>
+        </w:rPr>
+        <w:t xml:space="preserve"> techniques on the </w:t>
+      </w:r>
+      <w:r>
+        <w:rPr>
+          <w:rFonts w:asciiTheme="minorBidi" w:hAnsiTheme="minorBidi"/>
+        </w:rPr>
+        <w:t>1000 mutation SARS-CoV-2 data.</w:t>
+      </w:r>
+      <w:r>
+        <w:rPr>
+          <w:rFonts w:asciiTheme="minorBidi" w:hAnsiTheme="minorBidi"/>
+        </w:rPr>
+        <w:t xml:space="preserve"> All the dat</w:t>
+      </w:r>
+      <w:r>
+        <w:rPr>
+          <w:rFonts w:asciiTheme="minorBidi" w:hAnsiTheme="minorBidi"/>
+        </w:rPr>
+        <w:t>asets were reduced to 2 dimensions to allow for better visualisation.</w:t>
+      </w:r>
+      <w:r>
+        <w:rPr>
+          <w:rFonts w:asciiTheme="minorBidi" w:hAnsiTheme="minorBidi"/>
+        </w:rPr>
+        <w:t xml:space="preserve"> </w:t>
+      </w:r>
+      <w:r>
+        <w:rPr>
+          <w:rFonts w:asciiTheme="minorBidi" w:hAnsiTheme="minorBidi"/>
+        </w:rPr>
+        <w:t>PCA perf</w:t>
+      </w:r>
+      <w:r>
+        <w:rPr>
+          <w:rFonts w:asciiTheme="minorBidi" w:hAnsiTheme="minorBidi"/>
+        </w:rPr>
+        <w:t>orms poorly</w:t>
+      </w:r>
+      <w:r>
+        <w:rPr>
+          <w:rFonts w:asciiTheme="minorBidi" w:hAnsiTheme="minorBidi"/>
+        </w:rPr>
+        <w:t>,</w:t>
+      </w:r>
+      <w:r>
+        <w:rPr>
+          <w:rFonts w:asciiTheme="minorBidi" w:hAnsiTheme="minorBidi"/>
+        </w:rPr>
+        <w:t xml:space="preserve"> </w:t>
+      </w:r>
+      <w:r>
+        <w:rPr>
+          <w:rFonts w:asciiTheme="minorBidi" w:hAnsiTheme="minorBidi"/>
+        </w:rPr>
+        <w:t>this can be seen in Figure 5</w:t>
+      </w:r>
+      <w:r>
+        <w:rPr>
+          <w:rFonts w:asciiTheme="minorBidi" w:hAnsiTheme="minorBidi"/>
+        </w:rPr>
+        <w:t xml:space="preserve"> with </w:t>
+      </w:r>
+      <w:r>
+        <w:rPr>
+          <w:rFonts w:asciiTheme="minorBidi" w:hAnsiTheme="minorBidi"/>
+        </w:rPr>
+        <w:t>very</w:t>
+      </w:r>
+      <w:r>
+        <w:rPr>
+          <w:rFonts w:asciiTheme="minorBidi" w:hAnsiTheme="minorBidi"/>
+        </w:rPr>
+        <w:t xml:space="preserve"> </w:t>
+      </w:r>
+      <w:r>
+        <w:rPr>
+          <w:rFonts w:asciiTheme="minorBidi" w:hAnsiTheme="minorBidi"/>
+        </w:rPr>
+        <w:t xml:space="preserve">bad and erratic </w:t>
+      </w:r>
+      <w:r>
+        <w:rPr>
+          <w:rFonts w:asciiTheme="minorBidi" w:hAnsiTheme="minorBidi"/>
+        </w:rPr>
+        <w:t xml:space="preserve">clustering. </w:t>
+      </w:r>
+      <w:r>
+        <w:rPr>
+          <w:rFonts w:asciiTheme="minorBidi" w:hAnsiTheme="minorBidi"/>
+        </w:rPr>
+        <w:t>t-SNE provides much clearer and defined clustering</w:t>
+      </w:r>
+      <w:r>
+        <w:rPr>
+          <w:rFonts w:asciiTheme="minorBidi" w:hAnsiTheme="minorBidi"/>
+        </w:rPr>
+        <w:t xml:space="preserve"> than PCA.</w:t>
+      </w:r>
+      <w:r>
+        <w:rPr>
+          <w:rFonts w:asciiTheme="minorBidi" w:hAnsiTheme="minorBidi"/>
+        </w:rPr>
+        <w:t xml:space="preserve"> </w:t>
+      </w:r>
+      <w:r>
+        <w:rPr>
+          <w:rFonts w:asciiTheme="minorBidi" w:hAnsiTheme="minorBidi"/>
+        </w:rPr>
+        <w:t>F</w:t>
+      </w:r>
+      <w:r>
+        <w:rPr>
+          <w:rFonts w:asciiTheme="minorBidi" w:hAnsiTheme="minorBidi"/>
+        </w:rPr>
+        <w:t>igure 5,</w:t>
+      </w:r>
+      <w:r>
+        <w:rPr>
+          <w:rFonts w:asciiTheme="minorBidi" w:hAnsiTheme="minorBidi"/>
+        </w:rPr>
+        <w:t xml:space="preserve"> </w:t>
+      </w:r>
+      <w:r>
+        <w:rPr>
+          <w:rFonts w:asciiTheme="minorBidi" w:hAnsiTheme="minorBidi"/>
+        </w:rPr>
+        <w:t xml:space="preserve">also shows that UMAP </w:t>
+      </w:r>
+      <w:r>
+        <w:rPr>
+          <w:rFonts w:asciiTheme="minorBidi" w:hAnsiTheme="minorBidi"/>
+        </w:rPr>
+        <w:t>gives the</w:t>
+      </w:r>
+      <w:r>
+        <w:rPr>
+          <w:rFonts w:asciiTheme="minorBidi" w:hAnsiTheme="minorBidi"/>
+        </w:rPr>
+        <w:t xml:space="preserve"> </w:t>
+      </w:r>
+      <w:r>
+        <w:rPr>
+          <w:rFonts w:asciiTheme="minorBidi" w:hAnsiTheme="minorBidi"/>
+        </w:rPr>
+        <w:t>clearest</w:t>
+      </w:r>
+      <w:r>
+        <w:rPr>
+          <w:rFonts w:asciiTheme="minorBidi" w:hAnsiTheme="minorBidi"/>
+        </w:rPr>
+        <w:t xml:space="preserve"> clustering compared to the other</w:t>
+      </w:r>
+      <w:r>
+        <w:rPr>
+          <w:rFonts w:asciiTheme="minorBidi" w:hAnsiTheme="minorBidi"/>
+        </w:rPr>
+        <w:t xml:space="preserve"> two</w:t>
+      </w:r>
+      <w:r>
+        <w:rPr>
+          <w:rFonts w:asciiTheme="minorBidi" w:hAnsiTheme="minorBidi"/>
+        </w:rPr>
+        <w:t xml:space="preserve"> algorithms</w:t>
       </w:r>
       <w:r>
         <w:rPr>
@@ -3482,87 +3648,55 @@
         </w:rPr>
         <w:t>.</w:t>
       </w:r>
-      <w:r>
-        <w:rPr>
-          <w:rFonts w:asciiTheme="minorBidi" w:hAnsiTheme="minorBidi"/>
-        </w:rPr>
-        <w:t xml:space="preserve"> The elapsed time for the dimensionality reduction was </w:t>
-      </w:r>
-      <w:r>
-        <w:rPr>
-          <w:rFonts w:asciiTheme="minorBidi" w:hAnsiTheme="minorBidi"/>
-          <w:b/>
-          <w:bCs/>
-        </w:rPr>
-        <w:t>X</w:t>
-      </w:r>
-      <w:r>
-        <w:rPr>
-          <w:rFonts w:asciiTheme="minorBidi" w:hAnsiTheme="minorBidi"/>
-        </w:rPr>
-        <w:t xml:space="preserve">. K-means clustering on the UMAP dimension reduced data took an elapsed time of </w:t>
-      </w:r>
-      <w:r>
-        <w:rPr>
-          <w:rFonts w:asciiTheme="minorBidi" w:hAnsiTheme="minorBidi"/>
-          <w:b/>
-          <w:bCs/>
-        </w:rPr>
-        <w:t>Y</w:t>
-      </w:r>
-      <w:r>
-        <w:rPr>
-          <w:rFonts w:asciiTheme="minorBidi" w:hAnsiTheme="minorBidi"/>
-        </w:rPr>
-        <w:t xml:space="preserve">. K-means combined with t-SNE showed a </w:t>
-      </w:r>
-      <w:r>
-        <w:rPr>
-          <w:rFonts w:asciiTheme="minorBidi" w:hAnsiTheme="minorBidi"/>
-          <w:b/>
-          <w:bCs/>
-        </w:rPr>
-        <w:t>Z</w:t>
-      </w:r>
-      <w:r>
-        <w:rPr>
-          <w:rFonts w:asciiTheme="minorBidi" w:hAnsiTheme="minorBidi"/>
-        </w:rPr>
-        <w:t xml:space="preserve"> increase in efficiency than K-means alone. Comparison of </w:t>
-      </w:r>
-      <w:proofErr w:type="spellStart"/>
-      <w:r>
-        <w:rPr>
-          <w:rFonts w:asciiTheme="minorBidi" w:hAnsiTheme="minorBidi"/>
-        </w:rPr>
-        <w:t>wcss</w:t>
-      </w:r>
-      <w:proofErr w:type="spellEnd"/>
-      <w:r>
-        <w:rPr>
-          <w:rFonts w:asciiTheme="minorBidi" w:hAnsiTheme="minorBidi"/>
-        </w:rPr>
-        <w:t xml:space="preserve"> across various cluster numbers using the elbow method discovered </w:t>
-      </w:r>
-      <w:r>
-        <w:rPr>
-          <w:rFonts w:asciiTheme="minorBidi" w:hAnsiTheme="minorBidi"/>
-          <w:b/>
-          <w:bCs/>
-        </w:rPr>
-        <w:t>A</w:t>
-      </w:r>
-      <w:r>
-        <w:rPr>
-          <w:rFonts w:asciiTheme="minorBidi" w:hAnsiTheme="minorBidi"/>
-        </w:rPr>
-        <w:t xml:space="preserve"> clusters, Figure </w:t>
-      </w:r>
-      <w:r>
-        <w:rPr>
-          <w:rFonts w:asciiTheme="minorBidi" w:hAnsiTheme="minorBidi"/>
-        </w:rPr>
-        <w:t>4</w:t>
+    </w:p>
+    <w:p>
+      <w:pPr>
+        <w:spacing w:after="240" w:line="240" w:lineRule="auto"/>
+        <w:rPr>
+          <w:rFonts w:asciiTheme="minorBidi" w:hAnsiTheme="minorBidi"/>
+        </w:rPr>
+      </w:pPr>
+      <w:r>
+        <w:rPr>
+          <w:rFonts w:asciiTheme="minorBidi" w:hAnsiTheme="minorBidi"/>
+        </w:rPr>
+        <w:t xml:space="preserve">Large data sets can be more computationally </w:t>
+      </w:r>
+      <w:r>
+        <w:rPr>
+          <w:rFonts w:asciiTheme="minorBidi" w:hAnsiTheme="minorBidi"/>
+        </w:rPr>
+        <w:t xml:space="preserve">intensive and time consuming, therefore, </w:t>
+      </w:r>
+      <w:r>
+        <w:rPr>
+          <w:rFonts w:asciiTheme="minorBidi" w:hAnsiTheme="minorBidi"/>
+        </w:rPr>
+        <w:t xml:space="preserve">the efficiency of the dimensionality reduction method </w:t>
+      </w:r>
+      <w:r>
+        <w:rPr>
+          <w:rFonts w:asciiTheme="minorBidi" w:hAnsiTheme="minorBidi"/>
+        </w:rPr>
+        <w:t>should be considered</w:t>
+      </w:r>
+      <w:r>
+        <w:rPr>
+          <w:rFonts w:asciiTheme="minorBidi" w:hAnsiTheme="minorBidi"/>
+        </w:rPr>
+        <w:t xml:space="preserve"> when selecting a method</w:t>
+      </w:r>
+      <w:r>
+        <w:rPr>
+          <w:rFonts w:asciiTheme="minorBidi" w:hAnsiTheme="minorBidi"/>
+        </w:rPr>
+        <w:t>. t-SNE was up to 22 times faster than PCA</w:t>
+      </w:r>
+      <w:r>
+        <w:rPr>
+          <w:rFonts w:asciiTheme="minorBidi" w:hAnsiTheme="minorBidi"/>
+        </w:rPr>
+        <w:t xml:space="preserve"> and X times faster than UMAP</w:t>
       </w:r>
       <w:r>
         <w:rPr>
@@ -3570,32 +3704,6 @@
         </w:rPr>
         <w:t>.</w:t>
       </w:r>
-    </w:p>
-    <w:p>
-      <w:pPr>
-        <w:spacing w:after="240" w:line="240" w:lineRule="auto"/>
-        <w:rPr>
-          <w:rFonts w:asciiTheme="minorBidi" w:hAnsiTheme="minorBidi"/>
-        </w:rPr>
-      </w:pPr>
-      <w:r>
-        <w:rPr>
-          <w:rFonts w:asciiTheme="minorBidi" w:hAnsiTheme="minorBidi"/>
-        </w:rPr>
-        <w:t xml:space="preserve">Figure </w:t>
-      </w:r>
-      <w:r>
-        <w:rPr>
-          <w:rFonts w:asciiTheme="minorBidi" w:hAnsiTheme="minorBidi"/>
-        </w:rPr>
-        <w:t>5, shows the</w:t>
-      </w:r>
-      <w:r>
-        <w:rPr>
-          <w:rFonts w:asciiTheme="minorBidi" w:hAnsiTheme="minorBidi"/>
-        </w:rPr>
-        <w:t xml:space="preserve"> visualisation of</w:t>
-      </w:r>
       <w:r>
         <w:rPr>
           <w:rFonts w:asciiTheme="minorBidi" w:hAnsiTheme="minorBidi"/>
@@ -3606,263 +3714,27 @@
         <w:rPr>
           <w:rFonts w:asciiTheme="minorBidi" w:hAnsiTheme="minorBidi"/>
         </w:rPr>
-        <w:t>dimensionality reduction</w:t>
-      </w:r>
-      <w:r>
-        <w:rPr>
-          <w:rFonts w:asciiTheme="minorBidi" w:hAnsiTheme="minorBidi"/>
-        </w:rPr>
-        <w:t xml:space="preserve"> techniques on the </w:t>
-      </w:r>
-      <w:r>
-        <w:rPr>
-          <w:rFonts w:asciiTheme="minorBidi" w:hAnsiTheme="minorBidi"/>
-        </w:rPr>
-        <w:t>1000 mutation SARS-CoV-2 data.</w:t>
-      </w:r>
-      <w:r>
-        <w:rPr>
-          <w:rFonts w:asciiTheme="minorBidi" w:hAnsiTheme="minorBidi"/>
-        </w:rPr>
-        <w:t xml:space="preserve"> All the dat</w:t>
-      </w:r>
-      <w:r>
-        <w:rPr>
-          <w:rFonts w:asciiTheme="minorBidi" w:hAnsiTheme="minorBidi"/>
-        </w:rPr>
-        <w:t>asets were reduced to 2 dimensions to allow for better visualisation.</w:t>
-      </w:r>
-      <w:r>
-        <w:rPr>
-          <w:rFonts w:asciiTheme="minorBidi" w:hAnsiTheme="minorBidi"/>
-        </w:rPr>
-        <w:t xml:space="preserve"> </w:t>
-      </w:r>
-      <w:r>
-        <w:rPr>
-          <w:rFonts w:asciiTheme="minorBidi" w:hAnsiTheme="minorBidi"/>
-        </w:rPr>
-        <w:t>PCA perf</w:t>
-      </w:r>
-      <w:r>
-        <w:rPr>
-          <w:rFonts w:asciiTheme="minorBidi" w:hAnsiTheme="minorBidi"/>
-        </w:rPr>
-        <w:t>orms poorly</w:t>
-      </w:r>
-      <w:r>
-        <w:rPr>
-          <w:rFonts w:asciiTheme="minorBidi" w:hAnsiTheme="minorBidi"/>
-        </w:rPr>
-        <w:t>,</w:t>
-      </w:r>
-      <w:r>
-        <w:rPr>
-          <w:rFonts w:asciiTheme="minorBidi" w:hAnsiTheme="minorBidi"/>
-        </w:rPr>
-        <w:t xml:space="preserve"> </w:t>
-      </w:r>
-      <w:r>
-        <w:rPr>
-          <w:rFonts w:asciiTheme="minorBidi" w:hAnsiTheme="minorBidi"/>
-        </w:rPr>
-        <w:t>this can be seen in Figure 5</w:t>
-      </w:r>
-      <w:r>
-        <w:rPr>
-          <w:rFonts w:asciiTheme="minorBidi" w:hAnsiTheme="minorBidi"/>
-        </w:rPr>
-        <w:t xml:space="preserve"> with </w:t>
-      </w:r>
-      <w:r>
-        <w:rPr>
-          <w:rFonts w:asciiTheme="minorBidi" w:hAnsiTheme="minorBidi"/>
-        </w:rPr>
-        <w:t>very</w:t>
-      </w:r>
-      <w:r>
-        <w:rPr>
-          <w:rFonts w:asciiTheme="minorBidi" w:hAnsiTheme="minorBidi"/>
-        </w:rPr>
-        <w:t xml:space="preserve"> </w:t>
-      </w:r>
-      <w:r>
-        <w:rPr>
-          <w:rFonts w:asciiTheme="minorBidi" w:hAnsiTheme="minorBidi"/>
-        </w:rPr>
-        <w:t xml:space="preserve">bad and erratic </w:t>
-      </w:r>
-      <w:r>
-        <w:rPr>
-          <w:rFonts w:asciiTheme="minorBidi" w:hAnsiTheme="minorBidi"/>
-        </w:rPr>
-        <w:t xml:space="preserve">clustering. </w:t>
-      </w:r>
-      <w:r>
-        <w:rPr>
-          <w:rFonts w:asciiTheme="minorBidi" w:hAnsiTheme="minorBidi"/>
-        </w:rPr>
-        <w:t>t-SNE provides much clearer and defined clustering</w:t>
-      </w:r>
-      <w:r>
-        <w:rPr>
-          <w:rFonts w:asciiTheme="minorBidi" w:hAnsiTheme="minorBidi"/>
-        </w:rPr>
-        <w:t xml:space="preserve"> than PCA.</w:t>
-      </w:r>
-      <w:r>
-        <w:rPr>
-          <w:rFonts w:asciiTheme="minorBidi" w:hAnsiTheme="minorBidi"/>
-        </w:rPr>
-        <w:t xml:space="preserve"> </w:t>
-      </w:r>
-      <w:r>
-        <w:rPr>
-          <w:rFonts w:asciiTheme="minorBidi" w:hAnsiTheme="minorBidi"/>
-        </w:rPr>
-        <w:t>F</w:t>
-      </w:r>
-      <w:r>
-        <w:rPr>
-          <w:rFonts w:asciiTheme="minorBidi" w:hAnsiTheme="minorBidi"/>
-        </w:rPr>
-        <w:t>igure 5,</w:t>
-      </w:r>
-      <w:r>
-        <w:rPr>
-          <w:rFonts w:asciiTheme="minorBidi" w:hAnsiTheme="minorBidi"/>
-        </w:rPr>
-        <w:t xml:space="preserve"> </w:t>
-      </w:r>
-      <w:r>
-        <w:rPr>
-          <w:rFonts w:asciiTheme="minorBidi" w:hAnsiTheme="minorBidi"/>
-        </w:rPr>
-        <w:t xml:space="preserve">also shows that UMAP </w:t>
-      </w:r>
-      <w:r>
-        <w:rPr>
-          <w:rFonts w:asciiTheme="minorBidi" w:hAnsiTheme="minorBidi"/>
-        </w:rPr>
-        <w:t>gives the</w:t>
-      </w:r>
-      <w:r>
-        <w:rPr>
-          <w:rFonts w:asciiTheme="minorBidi" w:hAnsiTheme="minorBidi"/>
-        </w:rPr>
-        <w:t xml:space="preserve"> </w:t>
-      </w:r>
-      <w:r>
-        <w:rPr>
-          <w:rFonts w:asciiTheme="minorBidi" w:hAnsiTheme="minorBidi"/>
-        </w:rPr>
-        <w:t>clearest</w:t>
-      </w:r>
-      <w:r>
-        <w:rPr>
-          <w:rFonts w:asciiTheme="minorBidi" w:hAnsiTheme="minorBidi"/>
-        </w:rPr>
-        <w:t xml:space="preserve"> clustering compared to the other</w:t>
-      </w:r>
-      <w:r>
-        <w:rPr>
-          <w:rFonts w:asciiTheme="minorBidi" w:hAnsiTheme="minorBidi"/>
-        </w:rPr>
-        <w:t xml:space="preserve"> two</w:t>
-      </w:r>
-      <w:r>
-        <w:rPr>
-          <w:rFonts w:asciiTheme="minorBidi" w:hAnsiTheme="minorBidi"/>
-        </w:rPr>
-        <w:t xml:space="preserve"> algorithms</w:t>
-      </w:r>
-      <w:r>
-        <w:rPr>
-          <w:rFonts w:asciiTheme="minorBidi" w:hAnsiTheme="minorBidi"/>
-        </w:rPr>
-        <w:t>.</w:t>
-      </w:r>
-    </w:p>
-    <w:p>
-      <w:pPr>
-        <w:spacing w:after="240" w:line="240" w:lineRule="auto"/>
-        <w:rPr>
-          <w:rFonts w:asciiTheme="minorBidi" w:hAnsiTheme="minorBidi"/>
-        </w:rPr>
-      </w:pPr>
-      <w:r>
-        <w:rPr>
-          <w:rFonts w:asciiTheme="minorBidi" w:hAnsiTheme="minorBidi"/>
-        </w:rPr>
-        <w:t xml:space="preserve">Large data sets can be more computationally </w:t>
-      </w:r>
-      <w:r>
-        <w:rPr>
-          <w:rFonts w:asciiTheme="minorBidi" w:hAnsiTheme="minorBidi"/>
-        </w:rPr>
-        <w:t xml:space="preserve">intensive and time consuming, therefore, </w:t>
-      </w:r>
-      <w:r>
-        <w:rPr>
-          <w:rFonts w:asciiTheme="minorBidi" w:hAnsiTheme="minorBidi"/>
-        </w:rPr>
-        <w:t xml:space="preserve">the efficiency of the dimensionality reduction method </w:t>
-      </w:r>
-      <w:r>
-        <w:rPr>
-          <w:rFonts w:asciiTheme="minorBidi" w:hAnsiTheme="minorBidi"/>
-        </w:rPr>
-        <w:t>should be considered</w:t>
-      </w:r>
-      <w:r>
-        <w:rPr>
-          <w:rFonts w:asciiTheme="minorBidi" w:hAnsiTheme="minorBidi"/>
-        </w:rPr>
-        <w:t xml:space="preserve"> when selecting a method</w:t>
-      </w:r>
-      <w:r>
-        <w:rPr>
-          <w:rFonts w:asciiTheme="minorBidi" w:hAnsiTheme="minorBidi"/>
-        </w:rPr>
-        <w:t>. t-SNE was up to 22 times faster than PCA</w:t>
-      </w:r>
-      <w:r>
-        <w:rPr>
-          <w:rFonts w:asciiTheme="minorBidi" w:hAnsiTheme="minorBidi"/>
-        </w:rPr>
-        <w:t xml:space="preserve"> and X times faster than UMAP</w:t>
-      </w:r>
-      <w:r>
-        <w:rPr>
-          <w:rFonts w:asciiTheme="minorBidi" w:hAnsiTheme="minorBidi"/>
-        </w:rPr>
-        <w:t>.</w:t>
-      </w:r>
-      <w:r>
-        <w:rPr>
-          <w:rFonts w:asciiTheme="minorBidi" w:hAnsiTheme="minorBidi"/>
-        </w:rPr>
-        <w:t xml:space="preserve"> </w:t>
-      </w:r>
-      <w:r>
-        <w:rPr>
-          <w:rFonts w:asciiTheme="minorBidi" w:hAnsiTheme="minorBidi"/>
-        </w:rPr>
-        <w:t>t-SNE demonstrated the most efficient overall performance, with X having the second fastest and Y performing the worst in terms of computational speed.</w:t>
-      </w:r>
-    </w:p>
-    <w:p>
-      <w:pPr>
-        <w:spacing w:after="240" w:line="240" w:lineRule="auto"/>
-        <w:rPr>
-          <w:rFonts w:asciiTheme="minorBidi" w:hAnsiTheme="minorBidi"/>
-        </w:rPr>
-      </w:pPr>
+        <w:t xml:space="preserve">t-SNE </w:t>
+      </w:r>
       <w:r>
         <w:rPr>
           <w:rFonts w:asciiTheme="minorBidi" w:hAnsiTheme="minorBidi"/>
         </w:rPr>
         <w:lastRenderedPageBreak/>
+        <w:t>demonstrated the most efficient overall performance, with X having the second fastest and Y performing the worst in terms of computational speed.</w:t>
+      </w:r>
+    </w:p>
+    <w:p>
+      <w:pPr>
+        <w:spacing w:after="240" w:line="240" w:lineRule="auto"/>
+        <w:rPr>
+          <w:rFonts w:asciiTheme="minorBidi" w:hAnsiTheme="minorBidi"/>
+        </w:rPr>
+      </w:pPr>
+      <w:r>
+        <w:rPr>
+          <w:rFonts w:asciiTheme="minorBidi" w:hAnsiTheme="minorBidi"/>
+        </w:rPr>
         <w:t xml:space="preserve">With this considered, X dimensionality reduction method paired with K-means was the best. </w:t>
       </w:r>
       <w:r>
@@ -4196,6 +4068,7 @@
         <w:rPr>
           <w:rFonts w:asciiTheme="minorBidi" w:hAnsiTheme="minorBidi"/>
         </w:rPr>
+        <w:lastRenderedPageBreak/>
         <w:t>What mutations define each cluster?</w:t>
       </w:r>
       <w:r>
@@ -4238,50 +4111,27 @@
         <w:rPr>
           <w:rFonts w:asciiTheme="minorBidi" w:hAnsiTheme="minorBidi"/>
         </w:rPr>
-        <w:t xml:space="preserve">variants, </w:t>
-      </w:r>
-      <w:proofErr w:type="spellStart"/>
-      <w:r>
-        <w:rPr>
-          <w:rFonts w:asciiTheme="minorBidi" w:hAnsiTheme="minorBidi"/>
-        </w:rPr>
-        <w:t>pango</w:t>
-      </w:r>
-      <w:proofErr w:type="spellEnd"/>
-    </w:p>
-    <w:p>
-      <w:pPr>
-        <w:spacing w:after="240" w:line="240" w:lineRule="auto"/>
-        <w:rPr>
-          <w:rFonts w:asciiTheme="minorBidi" w:hAnsiTheme="minorBidi"/>
-        </w:rPr>
-      </w:pPr>
-      <w:r>
-        <w:rPr>
-          <w:rFonts w:asciiTheme="minorBidi" w:hAnsiTheme="minorBidi"/>
-        </w:rPr>
-        <w:lastRenderedPageBreak/>
+        <w:t>variants, pango</w:t>
+      </w:r>
+    </w:p>
+    <w:p>
+      <w:pPr>
+        <w:spacing w:after="240" w:line="240" w:lineRule="auto"/>
+        <w:rPr>
+          <w:rFonts w:asciiTheme="minorBidi" w:hAnsiTheme="minorBidi"/>
+        </w:rPr>
+      </w:pPr>
+      <w:r>
+        <w:rPr>
+          <w:rFonts w:asciiTheme="minorBidi" w:hAnsiTheme="minorBidi"/>
+        </w:rPr>
         <w:t xml:space="preserve">Put each centroid </w:t>
       </w:r>
       <w:r>
         <w:rPr>
           <w:rFonts w:asciiTheme="minorBidi" w:hAnsiTheme="minorBidi"/>
         </w:rPr>
-        <w:t xml:space="preserve">for each cluster into </w:t>
-      </w:r>
-      <w:proofErr w:type="spellStart"/>
-      <w:r>
-        <w:rPr>
-          <w:rFonts w:asciiTheme="minorBidi" w:hAnsiTheme="minorBidi"/>
-        </w:rPr>
-        <w:t>pango</w:t>
-      </w:r>
-      <w:proofErr w:type="spellEnd"/>
-      <w:r>
-        <w:rPr>
-          <w:rFonts w:asciiTheme="minorBidi" w:hAnsiTheme="minorBidi"/>
-        </w:rPr>
-        <w:t>, get assignment, can see which cluster relates to which SARS-CoV-2 variant</w:t>
+        <w:t>for each cluster into pango, get assignment, can see which cluster relates to which SARS-CoV-2 variant</w:t>
       </w:r>
     </w:p>
     <w:p>
@@ -5236,10 +5086,12 @@
           <w:lang w:eastAsia="en-GB"/>
           <w14:ligatures w14:val="none"/>
         </w:rPr>
-        <w:t xml:space="preserve">there a </w:t>
-      </w:r>
-      <w:proofErr w:type="spellStart"/>
-      <w:r>
+        <w:t>there a syn mutation?</w:t>
+      </w:r>
+    </w:p>
+    <w:p>
+      <w:pPr>
+        <w:spacing w:after="540"/>
         <w:rPr>
           <w:rFonts w:asciiTheme="minorBidi" w:eastAsia="Times New Roman" w:hAnsiTheme="minorBidi"/>
           <w:color w:val="000000"/>
@@ -5247,9 +5099,7 @@
           <w:lang w:eastAsia="en-GB"/>
           <w14:ligatures w14:val="none"/>
         </w:rPr>
-        <w:t>syn</w:t>
-      </w:r>
-      <w:proofErr w:type="spellEnd"/>
+      </w:pPr>
       <w:r>
         <w:rPr>
           <w:rFonts w:asciiTheme="minorBidi" w:eastAsia="Times New Roman" w:hAnsiTheme="minorBidi"/>
@@ -5258,12 +5108,9 @@
           <w:lang w:eastAsia="en-GB"/>
           <w14:ligatures w14:val="none"/>
         </w:rPr>
-        <w:t xml:space="preserve"> mutation?</w:t>
-      </w:r>
-    </w:p>
-    <w:p>
-      <w:pPr>
-        <w:spacing w:after="540"/>
+        <w:t>What is a synonymous mutation and what is nonsynon</w:t>
+      </w:r>
+      <w:r>
         <w:rPr>
           <w:rFonts w:asciiTheme="minorBidi" w:eastAsia="Times New Roman" w:hAnsiTheme="minorBidi"/>
           <w:color w:val="000000"/>
@@ -5271,7 +5118,8 @@
           <w:lang w:eastAsia="en-GB"/>
           <w14:ligatures w14:val="none"/>
         </w:rPr>
-      </w:pPr>
+        <w:t>ymous mutation</w:t>
+      </w:r>
       <w:r>
         <w:rPr>
           <w:rFonts w:asciiTheme="minorBidi" w:eastAsia="Times New Roman" w:hAnsiTheme="minorBidi"/>
@@ -5280,26 +5128,6 @@
           <w:lang w:eastAsia="en-GB"/>
           <w14:ligatures w14:val="none"/>
         </w:rPr>
-        <w:t>What is a synonymous mutation and what is nonsynon</w:t>
-      </w:r>
-      <w:r>
-        <w:rPr>
-          <w:rFonts w:asciiTheme="minorBidi" w:eastAsia="Times New Roman" w:hAnsiTheme="minorBidi"/>
-          <w:color w:val="000000"/>
-          <w:kern w:val="0"/>
-          <w:lang w:eastAsia="en-GB"/>
-          <w14:ligatures w14:val="none"/>
-        </w:rPr>
-        <w:t>ymous mutation</w:t>
-      </w:r>
-      <w:r>
-        <w:rPr>
-          <w:rFonts w:asciiTheme="minorBidi" w:eastAsia="Times New Roman" w:hAnsiTheme="minorBidi"/>
-          <w:color w:val="000000"/>
-          <w:kern w:val="0"/>
-          <w:lang w:eastAsia="en-GB"/>
-          <w14:ligatures w14:val="none"/>
-        </w:rPr>
         <w:t>?</w:t>
       </w:r>
     </w:p>
@@ -5325,23 +5153,13 @@
         </w:rPr>
         <w:t xml:space="preserve">Non vs </w:t>
       </w:r>
-      <w:proofErr w:type="spellStart"/>
-      <w:r>
-        <w:rPr>
-          <w:rFonts w:asciiTheme="minorBidi" w:hAnsiTheme="minorBidi"/>
-          <w:b/>
-          <w:bCs/>
-        </w:rPr>
-        <w:t>syn</w:t>
-      </w:r>
-      <w:proofErr w:type="spellEnd"/>
-      <w:r>
-        <w:rPr>
-          <w:rFonts w:asciiTheme="minorBidi" w:hAnsiTheme="minorBidi"/>
-          <w:b/>
-          <w:bCs/>
-        </w:rPr>
-        <w:t xml:space="preserve"> mutations</w:t>
+      <w:r>
+        <w:rPr>
+          <w:rFonts w:asciiTheme="minorBidi" w:hAnsiTheme="minorBidi"/>
+          <w:b/>
+          <w:bCs/>
+        </w:rPr>
+        <w:t>syn mutations</w:t>
       </w:r>
     </w:p>
     <w:p>
@@ -5452,6 +5270,7 @@
           <w:sz w:val="32"/>
           <w:szCs w:val="32"/>
         </w:rPr>
+        <w:lastRenderedPageBreak/>
         <w:t>4.</w:t>
       </w:r>
       <w:r>
@@ -6061,7 +5880,6 @@
           <w:sz w:val="32"/>
           <w:szCs w:val="32"/>
         </w:rPr>
-        <w:lastRenderedPageBreak/>
         <w:t xml:space="preserve">6. </w:t>
       </w:r>
       <w:r>
@@ -6097,6 +5915,178 @@
           <w:bCs/>
         </w:rPr>
         <w:t>Data sources</w:t>
+      </w:r>
+    </w:p>
+    <w:p>
+      <w:pPr>
+        <w:spacing w:after="240" w:line="240" w:lineRule="auto"/>
+        <w:rPr>
+          <w:rFonts w:asciiTheme="minorBidi" w:hAnsiTheme="minorBidi"/>
+        </w:rPr>
+      </w:pPr>
+      <w:r>
+        <w:rPr>
+          <w:rFonts w:asciiTheme="minorBidi" w:hAnsiTheme="minorBidi"/>
+        </w:rPr>
+        <w:t>The original dataset was provided by Dr Richard Bingham from the University of York, which had been deposited in GISAID.</w:t>
+      </w:r>
+      <w:r>
+        <w:rPr>
+          <w:rFonts w:asciiTheme="minorBidi" w:hAnsiTheme="minorBidi"/>
+        </w:rPr>
+        <w:t xml:space="preserve"> This was then imported into RStudio. </w:t>
+      </w:r>
+      <w:r>
+        <w:rPr>
+          <w:rFonts w:asciiTheme="minorBidi" w:hAnsiTheme="minorBidi"/>
+        </w:rPr>
+        <w:t xml:space="preserve">The </w:t>
+      </w:r>
+      <w:r>
+        <w:rPr>
+          <w:rFonts w:asciiTheme="minorBidi" w:hAnsiTheme="minorBidi"/>
+        </w:rPr>
+        <w:t>UK_seqs_msa_0522_spike_mutations</w:t>
+      </w:r>
+      <w:r>
+        <w:rPr>
+          <w:rFonts w:asciiTheme="minorBidi" w:hAnsiTheme="minorBidi"/>
+        </w:rPr>
+        <w:t xml:space="preserve"> dataset </w:t>
+      </w:r>
+      <w:r>
+        <w:rPr>
+          <w:rFonts w:asciiTheme="minorBidi" w:hAnsiTheme="minorBidi"/>
+        </w:rPr>
+        <w:t xml:space="preserve">provided the basis for the majority of the </w:t>
+      </w:r>
+      <w:r>
+        <w:rPr>
+          <w:rFonts w:asciiTheme="minorBidi" w:hAnsiTheme="minorBidi"/>
+        </w:rPr>
+        <w:t xml:space="preserve">analysis. This began </w:t>
+      </w:r>
+      <w:r>
+        <w:rPr>
+          <w:rFonts w:asciiTheme="minorBidi" w:hAnsiTheme="minorBidi"/>
+        </w:rPr>
+        <w:t xml:space="preserve">as a </w:t>
+      </w:r>
+      <w:r>
+        <w:rPr>
+          <w:rFonts w:asciiTheme="minorBidi" w:hAnsiTheme="minorBidi"/>
+        </w:rPr>
+        <w:t xml:space="preserve">text file containing </w:t>
+      </w:r>
+      <w:r>
+        <w:rPr>
+          <w:rFonts w:asciiTheme="minorBidi" w:hAnsiTheme="minorBidi"/>
+        </w:rPr>
+        <w:t>the sequence identifier and the specific mutations associated with that sequence.</w:t>
+      </w:r>
+      <w:r>
+        <w:rPr>
+          <w:rFonts w:asciiTheme="minorBidi" w:hAnsiTheme="minorBidi"/>
+        </w:rPr>
+        <w:t xml:space="preserve"> </w:t>
+      </w:r>
+      <w:r>
+        <w:rPr>
+          <w:rFonts w:asciiTheme="minorBidi" w:hAnsiTheme="minorBidi"/>
+        </w:rPr>
+        <w:t>UK_seqs_msa_0522_spike_mutations</w:t>
+      </w:r>
+      <w:r>
+        <w:rPr>
+          <w:rFonts w:asciiTheme="minorBidi" w:hAnsiTheme="minorBidi"/>
+        </w:rPr>
+        <w:t xml:space="preserve"> dataset was converted into a table format, containing two columns to begin with, </w:t>
+      </w:r>
+      <w:r>
+        <w:rPr>
+          <w:rFonts w:asciiTheme="minorBidi" w:hAnsiTheme="minorBidi"/>
+        </w:rPr>
+        <w:t xml:space="preserve">the sequence information </w:t>
+      </w:r>
+      <w:r>
+        <w:rPr>
+          <w:rFonts w:asciiTheme="minorBidi" w:hAnsiTheme="minorBidi"/>
+        </w:rPr>
+        <w:t xml:space="preserve">and </w:t>
+      </w:r>
+      <w:r>
+        <w:rPr>
+          <w:rFonts w:asciiTheme="minorBidi" w:hAnsiTheme="minorBidi"/>
+        </w:rPr>
+        <w:t>all the mutations for that sequence in the second column</w:t>
+      </w:r>
+      <w:r>
+        <w:rPr>
+          <w:rFonts w:asciiTheme="minorBidi" w:hAnsiTheme="minorBidi"/>
+        </w:rPr>
+        <w:t>.</w:t>
+      </w:r>
+      <w:r>
+        <w:rPr>
+          <w:rFonts w:asciiTheme="minorBidi" w:hAnsiTheme="minorBidi"/>
+        </w:rPr>
+        <w:t xml:space="preserve"> </w:t>
+      </w:r>
+      <w:r>
+        <w:rPr>
+          <w:rFonts w:asciiTheme="minorBidi" w:hAnsiTheme="minorBidi"/>
+        </w:rPr>
+        <w:t>This dataset</w:t>
+      </w:r>
+      <w:r>
+        <w:rPr>
+          <w:rFonts w:asciiTheme="minorBidi" w:hAnsiTheme="minorBidi"/>
+        </w:rPr>
+        <w:t xml:space="preserve">, with </w:t>
+      </w:r>
+      <w:r>
+        <w:rPr>
+          <w:rFonts w:asciiTheme="minorBidi" w:hAnsiTheme="minorBidi"/>
+        </w:rPr>
+        <w:t>1984861</w:t>
+      </w:r>
+      <w:r>
+        <w:rPr>
+          <w:rFonts w:asciiTheme="minorBidi" w:hAnsiTheme="minorBidi"/>
+        </w:rPr>
+        <w:t xml:space="preserve"> individual sequences and mutations,</w:t>
+      </w:r>
+      <w:r>
+        <w:rPr>
+          <w:rFonts w:asciiTheme="minorBidi" w:hAnsiTheme="minorBidi"/>
+        </w:rPr>
+        <w:t xml:space="preserve"> was then manipulated using R in various ways to achieve the analysis required.</w:t>
+      </w:r>
+      <w:r>
+        <w:rPr>
+          <w:rFonts w:asciiTheme="minorBidi" w:hAnsiTheme="minorBidi"/>
+        </w:rPr>
+        <w:t xml:space="preserve"> </w:t>
+      </w:r>
+    </w:p>
+    <w:p>
+      <w:pPr>
+        <w:spacing w:after="240" w:line="240" w:lineRule="auto"/>
+        <w:rPr>
+          <w:rFonts w:asciiTheme="minorBidi" w:hAnsiTheme="minorBidi"/>
+        </w:rPr>
+      </w:pPr>
+      <w:r>
+        <w:rPr>
+          <w:rFonts w:asciiTheme="minorBidi" w:hAnsiTheme="minorBidi"/>
+        </w:rPr>
+        <w:t>Size and dimensions of the dataset</w:t>
+      </w:r>
+      <w:r>
+        <w:rPr>
+          <w:rFonts w:asciiTheme="minorBidi" w:hAnsiTheme="minorBidi"/>
+        </w:rPr>
+        <w:t>?</w:t>
       </w:r>
     </w:p>
     <w:p>
@@ -6125,19 +6115,8 @@
             <w:b/>
             <w:bCs/>
           </w:rPr>
-          <w:t>sha524/</w:t>
+          <w:t>sha524/Spike_protein</w:t>
         </w:r>
-        <w:proofErr w:type="spellStart"/>
-        <w:r>
-          <w:rPr>
-            <w:rStyle w:val="Hyperlink"/>
-            <w:rFonts w:asciiTheme="minorBidi" w:hAnsiTheme="minorBidi"/>
-            <w:b/>
-            <w:bCs/>
-          </w:rPr>
-          <w:t>Spike_protein</w:t>
-        </w:r>
-        <w:proofErr w:type="spellEnd"/>
       </w:hyperlink>
     </w:p>
     <w:p>
@@ -6155,6 +6134,334 @@
           <w:b/>
           <w:bCs/>
         </w:rPr>
+        <w:t xml:space="preserve">6.2. </w:t>
+      </w:r>
+      <w:r>
+        <w:rPr>
+          <w:rFonts w:asciiTheme="minorBidi" w:hAnsiTheme="minorBidi"/>
+          <w:b/>
+          <w:bCs/>
+        </w:rPr>
+        <w:t>R packages used</w:t>
+      </w:r>
+    </w:p>
+    <w:p>
+      <w:pPr>
+        <w:spacing w:after="240" w:line="240" w:lineRule="auto"/>
+        <w:rPr>
+          <w:rFonts w:asciiTheme="minorBidi" w:hAnsiTheme="minorBidi"/>
+          <w:bCs/>
+        </w:rPr>
+      </w:pPr>
+      <w:r>
+        <w:rPr>
+          <w:rFonts w:asciiTheme="minorBidi" w:hAnsiTheme="minorBidi"/>
+          <w:bCs/>
+        </w:rPr>
+        <w:t xml:space="preserve">Graphics packages used: </w:t>
+      </w:r>
+      <w:r>
+        <w:rPr>
+          <w:rFonts w:asciiTheme="minorBidi" w:hAnsiTheme="minorBidi"/>
+          <w:bCs/>
+        </w:rPr>
+        <w:t>ggplot2</w:t>
+      </w:r>
+      <w:r>
+        <w:rPr>
+          <w:rFonts w:asciiTheme="minorBidi" w:hAnsiTheme="minorBidi"/>
+          <w:bCs/>
+        </w:rPr>
+        <w:t xml:space="preserve">, </w:t>
+      </w:r>
+      <w:r>
+        <w:rPr>
+          <w:rFonts w:asciiTheme="minorBidi" w:hAnsiTheme="minorBidi"/>
+          <w:bCs/>
+        </w:rPr>
+        <w:t>hrbrthemes</w:t>
+      </w:r>
+      <w:r>
+        <w:rPr>
+          <w:rFonts w:asciiTheme="minorBidi" w:hAnsiTheme="minorBidi"/>
+          <w:bCs/>
+        </w:rPr>
+        <w:t>,</w:t>
+      </w:r>
+      <w:r>
+        <w:rPr>
+          <w:rFonts w:asciiTheme="minorBidi" w:hAnsiTheme="minorBidi"/>
+          <w:bCs/>
+        </w:rPr>
+        <w:t xml:space="preserve"> cowplot</w:t>
+      </w:r>
+      <w:r>
+        <w:rPr>
+          <w:rFonts w:asciiTheme="minorBidi" w:hAnsiTheme="minorBidi"/>
+          <w:bCs/>
+        </w:rPr>
+        <w:t xml:space="preserve">, viridis, maps, mapproj, </w:t>
+      </w:r>
+      <w:r>
+        <w:rPr>
+          <w:rFonts w:asciiTheme="minorBidi" w:hAnsiTheme="minorBidi"/>
+          <w:bCs/>
+        </w:rPr>
+        <w:t>sf, ggthemes</w:t>
+      </w:r>
+      <w:r>
+        <w:rPr>
+          <w:rFonts w:asciiTheme="minorBidi" w:hAnsiTheme="minorBidi"/>
+          <w:bCs/>
+        </w:rPr>
+        <w:t xml:space="preserve">, rnaturalearth, </w:t>
+      </w:r>
+      <w:r>
+        <w:rPr>
+          <w:rFonts w:asciiTheme="minorBidi" w:hAnsiTheme="minorBidi"/>
+          <w:bCs/>
+        </w:rPr>
+        <w:t>rnaturalearthdata, rnaturalearthhires, ggfortify</w:t>
+      </w:r>
+      <w:r>
+        <w:rPr>
+          <w:rFonts w:asciiTheme="minorBidi" w:hAnsiTheme="minorBidi"/>
+          <w:bCs/>
+        </w:rPr>
+        <w:t xml:space="preserve">. Data manipulation and wrangling was mainly done using the core tidyverse packages. Statistical packages used included: </w:t>
+      </w:r>
+      <w:r>
+        <w:rPr>
+          <w:rFonts w:asciiTheme="minorBidi" w:hAnsiTheme="minorBidi"/>
+          <w:bCs/>
+        </w:rPr>
+        <w:t>mgcv</w:t>
+      </w:r>
+      <w:r>
+        <w:rPr>
+          <w:rFonts w:asciiTheme="minorBidi" w:hAnsiTheme="minorBidi"/>
+          <w:bCs/>
+        </w:rPr>
+        <w:t xml:space="preserve"> for fitting generalised additive models (GAMs) as seen in figure 1, Rmisc</w:t>
+      </w:r>
+      <w:r>
+        <w:rPr>
+          <w:rFonts w:asciiTheme="minorBidi" w:hAnsiTheme="minorBidi"/>
+          <w:bCs/>
+        </w:rPr>
+        <w:t xml:space="preserve"> and pgrimess</w:t>
+      </w:r>
+      <w:r>
+        <w:rPr>
+          <w:rFonts w:asciiTheme="minorBidi" w:hAnsiTheme="minorBidi"/>
+          <w:bCs/>
+        </w:rPr>
+        <w:t xml:space="preserve"> for summarising data</w:t>
+      </w:r>
+      <w:r>
+        <w:rPr>
+          <w:rFonts w:asciiTheme="minorBidi" w:hAnsiTheme="minorBidi"/>
+          <w:bCs/>
+        </w:rPr>
+        <w:t xml:space="preserve"> and descriptive statistics. The devtools and usethis packages were needed to install any packages from GitHub repositories.</w:t>
+      </w:r>
+      <w:r>
+        <w:rPr>
+          <w:rFonts w:asciiTheme="minorBidi" w:hAnsiTheme="minorBidi"/>
+          <w:bCs/>
+        </w:rPr>
+        <w:t xml:space="preserve"> Dimensionality reduction was done using the packages: factoextra, Rtsne and UMAP. K-means clustering was performed using the base R function.</w:t>
+      </w:r>
+    </w:p>
+    <w:p>
+      <w:pPr>
+        <w:spacing w:after="240" w:line="240" w:lineRule="auto"/>
+        <w:rPr>
+          <w:rFonts w:asciiTheme="minorBidi" w:hAnsiTheme="minorBidi"/>
+          <w:bCs/>
+        </w:rPr>
+      </w:pPr>
+      <w:r>
+        <w:rPr>
+          <w:rFonts w:asciiTheme="minorBidi" w:hAnsiTheme="minorBidi"/>
+          <w:bCs/>
+        </w:rPr>
+        <w:t xml:space="preserve">Sources for the packages used be found in the </w:t>
+      </w:r>
+      <w:r>
+        <w:rPr>
+          <w:rFonts w:asciiTheme="minorBidi" w:hAnsiTheme="minorBidi"/>
+          <w:bCs/>
+        </w:rPr>
+        <w:t>research compendium</w:t>
+      </w:r>
+      <w:r>
+        <w:rPr>
+          <w:rFonts w:asciiTheme="minorBidi" w:hAnsiTheme="minorBidi"/>
+          <w:bCs/>
+        </w:rPr>
+        <w:t>.</w:t>
+      </w:r>
+    </w:p>
+    <w:p>
+      <w:pPr>
+        <w:spacing w:after="240" w:line="240" w:lineRule="auto"/>
+        <w:rPr>
+          <w:rFonts w:asciiTheme="minorBidi" w:hAnsiTheme="minorBidi"/>
+          <w:b/>
+        </w:rPr>
+      </w:pPr>
+      <w:r>
+        <w:rPr>
+          <w:rFonts w:asciiTheme="minorBidi" w:hAnsiTheme="minorBidi"/>
+          <w:b/>
+        </w:rPr>
+        <w:t>6.3. Sequence analysis</w:t>
+      </w:r>
+    </w:p>
+    <w:p>
+      <w:pPr>
+        <w:spacing w:after="240" w:line="240" w:lineRule="auto"/>
+        <w:rPr>
+          <w:rFonts w:asciiTheme="minorBidi" w:hAnsiTheme="minorBidi"/>
+          <w:bCs/>
+        </w:rPr>
+      </w:pPr>
+      <w:r>
+        <w:rPr>
+          <w:rFonts w:asciiTheme="minorBidi" w:hAnsiTheme="minorBidi"/>
+          <w:bCs/>
+        </w:rPr>
+        <w:t xml:space="preserve">Once the clustering had been performed pangolin was used for sequence analysis. Pangolin’s main role here was working out which cluster relates to which SARS-CoV-2 variant. Used </w:t>
+      </w:r>
+      <w:r>
+        <w:rPr>
+          <w:rFonts w:asciiTheme="minorBidi" w:hAnsiTheme="minorBidi"/>
+          <w:bCs/>
+        </w:rPr>
+        <w:t xml:space="preserve">the </w:t>
+      </w:r>
+      <w:r>
+        <w:rPr>
+          <w:rFonts w:asciiTheme="minorBidi" w:hAnsiTheme="minorBidi"/>
+          <w:bCs/>
+        </w:rPr>
+        <w:t>centroid of each cluster</w:t>
+      </w:r>
+      <w:r>
+        <w:rPr>
+          <w:rFonts w:asciiTheme="minorBidi" w:hAnsiTheme="minorBidi"/>
+          <w:bCs/>
+        </w:rPr>
+        <w:t xml:space="preserve"> to represent the mutations in that cluster. </w:t>
+      </w:r>
+      <w:r>
+        <w:rPr>
+          <w:rFonts w:asciiTheme="minorBidi" w:hAnsiTheme="minorBidi"/>
+          <w:bCs/>
+        </w:rPr>
+        <w:t>The</w:t>
+      </w:r>
+      <w:r>
+        <w:rPr>
+          <w:rFonts w:asciiTheme="minorBidi" w:hAnsiTheme="minorBidi"/>
+          <w:bCs/>
+        </w:rPr>
+        <w:t xml:space="preserve"> centroid</w:t>
+      </w:r>
+      <w:r>
+        <w:rPr>
+          <w:rFonts w:asciiTheme="minorBidi" w:hAnsiTheme="minorBidi"/>
+          <w:bCs/>
+        </w:rPr>
+        <w:t xml:space="preserve"> </w:t>
+      </w:r>
+      <w:r>
+        <w:rPr>
+          <w:rFonts w:asciiTheme="minorBidi" w:hAnsiTheme="minorBidi"/>
+          <w:bCs/>
+        </w:rPr>
+        <w:t xml:space="preserve">contains </w:t>
+      </w:r>
+      <w:r>
+        <w:rPr>
+          <w:rFonts w:asciiTheme="minorBidi" w:hAnsiTheme="minorBidi"/>
+          <w:bCs/>
+        </w:rPr>
+        <w:t>the mutations that defined that specific cluster.</w:t>
+      </w:r>
+    </w:p>
+    <w:p>
+      <w:pPr>
+        <w:spacing w:after="240" w:line="240" w:lineRule="auto"/>
+        <w:rPr>
+          <w:rFonts w:asciiTheme="minorBidi" w:hAnsiTheme="minorBidi"/>
+          <w:bCs/>
+        </w:rPr>
+      </w:pPr>
+      <w:r>
+        <w:rPr>
+          <w:rFonts w:asciiTheme="minorBidi" w:hAnsiTheme="minorBidi"/>
+          <w:bCs/>
+        </w:rPr>
+        <w:t>How to use pangolin?</w:t>
+      </w:r>
+    </w:p>
+    <w:p>
+      <w:pPr>
+        <w:spacing w:after="240" w:line="240" w:lineRule="auto"/>
+        <w:rPr>
+          <w:rFonts w:asciiTheme="minorBidi" w:hAnsiTheme="minorBidi"/>
+          <w:bCs/>
+        </w:rPr>
+      </w:pPr>
+      <w:r>
+        <w:rPr>
+          <w:rFonts w:asciiTheme="minorBidi" w:hAnsiTheme="minorBidi"/>
+          <w:bCs/>
+        </w:rPr>
+        <w:t>fasta format</w:t>
+      </w:r>
+    </w:p>
+    <w:p>
+      <w:pPr>
+        <w:spacing w:after="240" w:line="240" w:lineRule="auto"/>
+        <w:rPr>
+          <w:rFonts w:asciiTheme="minorBidi" w:hAnsiTheme="minorBidi"/>
+        </w:rPr>
+      </w:pPr>
+      <w:r>
+        <w:rPr>
+          <w:rFonts w:asciiTheme="minorBidi" w:hAnsiTheme="minorBidi"/>
+          <w:bCs/>
+        </w:rPr>
+        <w:t>link to pangolin, citation</w:t>
+      </w:r>
+    </w:p>
+    <w:p>
+      <w:pPr>
+        <w:spacing w:after="240" w:line="240" w:lineRule="auto"/>
+        <w:rPr>
+          <w:rFonts w:asciiTheme="minorBidi" w:hAnsiTheme="minorBidi"/>
+          <w:bCs/>
+        </w:rPr>
+      </w:pPr>
+    </w:p>
+    <w:p>
+      <w:pPr>
+        <w:spacing w:after="240" w:line="240" w:lineRule="auto"/>
+        <w:rPr>
+          <w:rFonts w:asciiTheme="minorBidi" w:hAnsiTheme="minorBidi"/>
+          <w:b/>
+          <w:bCs/>
+        </w:rPr>
+      </w:pPr>
+      <w:r>
+        <w:rPr>
+          <w:rFonts w:asciiTheme="minorBidi" w:hAnsiTheme="minorBidi"/>
+          <w:b/>
+          <w:bCs/>
+        </w:rPr>
         <w:t>Pango for SARS-CoV-2 lineages</w:t>
       </w:r>
     </w:p>
@@ -6163,463 +6470,945 @@
         <w:spacing w:after="240" w:line="240" w:lineRule="auto"/>
         <w:rPr>
           <w:rFonts w:asciiTheme="minorBidi" w:hAnsiTheme="minorBidi"/>
-          <w:b/>
-          <w:bCs/>
-        </w:rPr>
-      </w:pPr>
-      <w:r>
-        <w:rPr>
-          <w:rFonts w:asciiTheme="minorBidi" w:hAnsiTheme="minorBidi"/>
-          <w:b/>
-          <w:bCs/>
-        </w:rPr>
-        <w:t xml:space="preserve">6.2. </w:t>
-      </w:r>
-      <w:r>
-        <w:rPr>
-          <w:rFonts w:asciiTheme="minorBidi" w:hAnsiTheme="minorBidi"/>
-          <w:b/>
-          <w:bCs/>
-        </w:rPr>
-        <w:t>R packages used</w:t>
-      </w:r>
-    </w:p>
-    <w:p>
-      <w:pPr>
-        <w:spacing w:after="240" w:line="240" w:lineRule="auto"/>
-        <w:rPr>
-          <w:rFonts w:asciiTheme="minorBidi" w:hAnsiTheme="minorBidi"/>
-          <w:bCs/>
-        </w:rPr>
-      </w:pPr>
-      <w:r>
-        <w:rPr>
-          <w:rFonts w:asciiTheme="minorBidi" w:hAnsiTheme="minorBidi"/>
-          <w:bCs/>
-        </w:rPr>
-        <w:t xml:space="preserve">Graphics packages used: </w:t>
-      </w:r>
-      <w:r>
-        <w:rPr>
-          <w:rFonts w:asciiTheme="minorBidi" w:hAnsiTheme="minorBidi"/>
-          <w:bCs/>
-        </w:rPr>
-        <w:t>ggplot2</w:t>
-      </w:r>
-      <w:r>
-        <w:rPr>
-          <w:rFonts w:asciiTheme="minorBidi" w:hAnsiTheme="minorBidi"/>
-          <w:bCs/>
+          <w:bCs/>
+        </w:rPr>
+      </w:pPr>
+    </w:p>
+    <w:p>
+      <w:pPr>
+        <w:spacing w:after="240" w:line="240" w:lineRule="auto"/>
+        <w:rPr>
+          <w:rFonts w:asciiTheme="minorBidi" w:hAnsiTheme="minorBidi"/>
+          <w:b/>
+          <w:bCs/>
+        </w:rPr>
+      </w:pPr>
+      <w:r>
+        <w:rPr>
+          <w:rFonts w:asciiTheme="minorBidi" w:hAnsiTheme="minorBidi"/>
+          <w:b/>
+          <w:bCs/>
+        </w:rPr>
+        <w:t>6.</w:t>
+      </w:r>
+      <w:r>
+        <w:rPr>
+          <w:rFonts w:asciiTheme="minorBidi" w:hAnsiTheme="minorBidi"/>
+          <w:b/>
+          <w:bCs/>
+        </w:rPr>
+        <w:t>4</w:t>
+      </w:r>
+      <w:r>
+        <w:rPr>
+          <w:rFonts w:asciiTheme="minorBidi" w:hAnsiTheme="minorBidi"/>
+          <w:b/>
+          <w:bCs/>
+        </w:rPr>
+        <w:t xml:space="preserve">. </w:t>
+      </w:r>
+      <w:r>
+        <w:rPr>
+          <w:rFonts w:asciiTheme="minorBidi" w:hAnsiTheme="minorBidi"/>
+          <w:b/>
+          <w:bCs/>
+        </w:rPr>
+        <w:t>Statistical analysis</w:t>
+      </w:r>
+    </w:p>
+    <w:p>
+      <w:pPr>
+        <w:spacing w:after="240" w:line="240" w:lineRule="auto"/>
+        <w:rPr>
+          <w:rFonts w:asciiTheme="minorBidi" w:hAnsiTheme="minorBidi"/>
+        </w:rPr>
+      </w:pPr>
+      <w:r>
+        <w:rPr>
+          <w:rFonts w:asciiTheme="minorBidi" w:hAnsiTheme="minorBidi"/>
+        </w:rPr>
+        <w:lastRenderedPageBreak/>
+        <w:t xml:space="preserve">To </w:t>
+      </w:r>
+      <w:r>
+        <w:rPr>
+          <w:rFonts w:asciiTheme="minorBidi" w:hAnsiTheme="minorBidi"/>
+        </w:rPr>
+        <w:t>test</w:t>
+      </w:r>
+      <w:r>
+        <w:rPr>
+          <w:rFonts w:asciiTheme="minorBidi" w:hAnsiTheme="minorBidi"/>
+        </w:rPr>
+        <w:t xml:space="preserve"> </w:t>
+      </w:r>
+      <w:r>
+        <w:rPr>
+          <w:rFonts w:asciiTheme="minorBidi" w:hAnsiTheme="minorBidi"/>
+        </w:rPr>
+        <w:t>for statistical significance</w:t>
+      </w:r>
+      <w:r>
+        <w:rPr>
+          <w:rFonts w:asciiTheme="minorBidi" w:hAnsiTheme="minorBidi"/>
+        </w:rPr>
+        <w:t xml:space="preserve"> the</w:t>
+      </w:r>
+      <w:r>
+        <w:rPr>
+          <w:rFonts w:asciiTheme="minorBidi" w:hAnsiTheme="minorBidi"/>
+        </w:rPr>
+        <w:t xml:space="preserve"> Kruskal-Wallis test</w:t>
+      </w:r>
+      <w:r>
+        <w:rPr>
+          <w:rFonts w:asciiTheme="minorBidi" w:hAnsiTheme="minorBidi"/>
+        </w:rPr>
+        <w:t xml:space="preserve"> was</w:t>
+      </w:r>
+      <w:r>
+        <w:rPr>
+          <w:rFonts w:asciiTheme="minorBidi" w:hAnsiTheme="minorBidi"/>
+        </w:rPr>
+        <w:t xml:space="preserve"> </w:t>
+      </w:r>
+      <w:r>
+        <w:rPr>
+          <w:rFonts w:asciiTheme="minorBidi" w:hAnsiTheme="minorBidi"/>
+        </w:rPr>
+        <w:t>used, as it is a</w:t>
+      </w:r>
+    </w:p>
+    <w:p>
+      <w:pPr>
+        <w:spacing w:after="240" w:line="240" w:lineRule="auto"/>
+        <w:rPr>
+          <w:rFonts w:asciiTheme="minorBidi" w:hAnsiTheme="minorBidi"/>
+        </w:rPr>
+      </w:pPr>
+      <w:r>
+        <w:rPr>
+          <w:rFonts w:asciiTheme="minorBidi" w:hAnsiTheme="minorBidi"/>
+        </w:rPr>
+        <w:t xml:space="preserve">Testing for correlation: </w:t>
+      </w:r>
+      <w:r>
+        <w:rPr>
+          <w:rFonts w:asciiTheme="minorBidi" w:hAnsiTheme="minorBidi"/>
+        </w:rPr>
+        <w:t>Spearman’s rank correlation</w:t>
+      </w:r>
+    </w:p>
+    <w:p>
+      <w:pPr>
+        <w:spacing w:after="240" w:line="240" w:lineRule="auto"/>
+        <w:rPr>
+          <w:rFonts w:asciiTheme="minorBidi" w:hAnsiTheme="minorBidi"/>
+        </w:rPr>
+      </w:pPr>
+      <w:r>
+        <w:rPr>
+          <w:rFonts w:asciiTheme="minorBidi" w:hAnsiTheme="minorBidi"/>
+        </w:rPr>
+        <w:t>Models used</w:t>
+      </w:r>
+      <w:r>
+        <w:rPr>
+          <w:rFonts w:asciiTheme="minorBidi" w:hAnsiTheme="minorBidi"/>
+        </w:rPr>
+        <w:t>,</w:t>
+      </w:r>
+      <w:r>
+        <w:rPr>
+          <w:rFonts w:asciiTheme="minorBidi" w:hAnsiTheme="minorBidi"/>
+        </w:rPr>
+        <w:t xml:space="preserve"> general additive model</w:t>
+      </w:r>
+    </w:p>
+    <w:p>
+      <w:pPr>
+        <w:spacing w:after="240" w:line="240" w:lineRule="auto"/>
+        <w:rPr>
+          <w:rFonts w:asciiTheme="minorBidi" w:hAnsiTheme="minorBidi"/>
+        </w:rPr>
+      </w:pPr>
+      <w:r>
+        <w:rPr>
+          <w:rFonts w:asciiTheme="minorBidi" w:hAnsiTheme="minorBidi"/>
+        </w:rPr>
+        <w:t>Linear regression model</w:t>
+      </w:r>
+    </w:p>
+    <w:p>
+      <w:pPr>
+        <w:spacing w:after="240" w:line="240" w:lineRule="auto"/>
+        <w:rPr>
+          <w:rFonts w:asciiTheme="minorBidi" w:hAnsiTheme="minorBidi"/>
+        </w:rPr>
+      </w:pPr>
+    </w:p>
+    <w:p>
+      <w:pPr>
+        <w:spacing w:after="240" w:line="240" w:lineRule="auto"/>
+        <w:rPr>
+          <w:rFonts w:asciiTheme="minorBidi" w:hAnsiTheme="minorBidi"/>
+          <w:b/>
+          <w:bCs/>
+        </w:rPr>
+      </w:pPr>
+      <w:r>
+        <w:rPr>
+          <w:rFonts w:asciiTheme="minorBidi" w:hAnsiTheme="minorBidi"/>
+          <w:b/>
+          <w:bCs/>
+        </w:rPr>
+        <w:t>6.</w:t>
+      </w:r>
+      <w:r>
+        <w:rPr>
+          <w:rFonts w:asciiTheme="minorBidi" w:hAnsiTheme="minorBidi"/>
+          <w:b/>
+          <w:bCs/>
+        </w:rPr>
+        <w:t>5.</w:t>
+      </w:r>
+      <w:r>
+        <w:rPr>
+          <w:rFonts w:asciiTheme="minorBidi" w:hAnsiTheme="minorBidi"/>
+          <w:b/>
+          <w:bCs/>
+        </w:rPr>
+        <w:t xml:space="preserve"> </w:t>
+      </w:r>
+      <w:r>
+        <w:rPr>
+          <w:rFonts w:asciiTheme="minorBidi" w:hAnsiTheme="minorBidi"/>
+          <w:b/>
+          <w:bCs/>
+        </w:rPr>
+        <w:t>K-means clustering</w:t>
+      </w:r>
+    </w:p>
+    <w:p>
+      <w:pPr>
+        <w:spacing w:after="240" w:line="240" w:lineRule="auto"/>
+        <w:rPr>
+          <w:rFonts w:asciiTheme="minorBidi" w:hAnsiTheme="minorBidi"/>
+        </w:rPr>
+      </w:pPr>
+      <w:r>
+        <w:rPr>
+          <w:rFonts w:asciiTheme="minorBidi" w:hAnsiTheme="minorBidi"/>
+        </w:rPr>
+        <w:t xml:space="preserve">For </w:t>
+      </w:r>
+      <w:r>
+        <w:rPr>
+          <w:rFonts w:asciiTheme="minorBidi" w:hAnsiTheme="minorBidi"/>
+        </w:rPr>
+        <w:t>information on the R script used</w:t>
+      </w:r>
+      <w:r>
+        <w:rPr>
+          <w:rFonts w:asciiTheme="minorBidi" w:hAnsiTheme="minorBidi"/>
+        </w:rPr>
+        <w:t>,</w:t>
+      </w:r>
+      <w:r>
+        <w:rPr>
+          <w:rFonts w:asciiTheme="minorBidi" w:hAnsiTheme="minorBidi"/>
+        </w:rPr>
+        <w:t xml:space="preserve"> see the research compendium on the GitHub link</w:t>
+      </w:r>
+      <w:r>
+        <w:rPr>
+          <w:rFonts w:asciiTheme="minorBidi" w:hAnsiTheme="minorBidi"/>
+        </w:rPr>
+        <w:t>.</w:t>
+      </w:r>
+      <w:r>
+        <w:rPr>
+          <w:rFonts w:asciiTheme="minorBidi" w:hAnsiTheme="minorBidi"/>
+        </w:rPr>
+        <w:t xml:space="preserve"> </w:t>
+      </w:r>
+      <w:r>
+        <w:rPr>
+          <w:rFonts w:asciiTheme="minorBidi" w:hAnsiTheme="minorBidi"/>
+        </w:rPr>
+        <w:t>K-means clustering</w:t>
+      </w:r>
+      <w:r>
+        <w:rPr>
+          <w:rFonts w:asciiTheme="minorBidi" w:hAnsiTheme="minorBidi"/>
+        </w:rPr>
+        <w:t xml:space="preserve"> is </w:t>
+      </w:r>
+      <w:r>
+        <w:rPr>
+          <w:rFonts w:asciiTheme="minorBidi" w:hAnsiTheme="minorBidi"/>
+        </w:rPr>
+        <w:t xml:space="preserve">an unsupervised </w:t>
+      </w:r>
+      <w:r>
+        <w:rPr>
+          <w:rFonts w:asciiTheme="minorBidi" w:hAnsiTheme="minorBidi"/>
+        </w:rPr>
+        <w:t>learnin</w:t>
+      </w:r>
+      <w:r>
+        <w:rPr>
+          <w:rFonts w:asciiTheme="minorBidi" w:hAnsiTheme="minorBidi"/>
+        </w:rPr>
+        <w:t xml:space="preserve">g technique, </w:t>
+      </w:r>
+      <w:r>
+        <w:rPr>
+          <w:rFonts w:asciiTheme="minorBidi" w:hAnsiTheme="minorBidi"/>
+        </w:rPr>
+        <w:t>that involves finding su</w:t>
+      </w:r>
+      <w:r>
+        <w:rPr>
+          <w:rFonts w:asciiTheme="minorBidi" w:hAnsiTheme="minorBidi"/>
+        </w:rPr>
+        <w:t>bgroups</w:t>
+      </w:r>
+      <w:r>
+        <w:rPr>
+          <w:rFonts w:asciiTheme="minorBidi" w:hAnsiTheme="minorBidi"/>
+        </w:rPr>
+        <w:t xml:space="preserve"> </w:t>
+      </w:r>
+      <w:r>
+        <w:rPr>
+          <w:rFonts w:asciiTheme="minorBidi" w:hAnsiTheme="minorBidi"/>
+        </w:rPr>
+        <w:t>within a larger dataset</w:t>
+      </w:r>
+      <w:r>
+        <w:rPr>
+          <w:rFonts w:asciiTheme="minorBidi" w:hAnsiTheme="minorBidi"/>
+        </w:rPr>
+        <w:t xml:space="preserve"> </w:t>
+      </w:r>
+      <w:r>
+        <w:rPr>
+          <w:rFonts w:asciiTheme="minorBidi" w:hAnsiTheme="minorBidi"/>
+          <w:b/>
+          <w:bCs/>
+        </w:rPr>
+        <w:fldChar w:fldCharType="begin" w:fldLock="1"/>
+      </w:r>
+      <w:r>
+        <w:rPr>
+          <w:rFonts w:asciiTheme="minorBidi" w:hAnsiTheme="minorBidi"/>
+          <w:b/>
+          <w:bCs/>
+        </w:rPr>
+        <w:instrText>ADDIN paperpile_citation &lt;clusterId&gt;F919M167I457F241&lt;/clusterId&gt;&lt;metadata&gt;&lt;citation&gt;&lt;id&gt;2eff0050-4e45-4f65-9013-354c8427fb95&lt;/id&gt;&lt;/citation&gt;&lt;/metadata&gt;&lt;data&gt;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&lt;/data&gt; \* MERGEFORMAT</w:instrText>
+      </w:r>
+      <w:r>
+        <w:rPr>
+          <w:rFonts w:asciiTheme="minorBidi" w:hAnsiTheme="minorBidi"/>
+          <w:b/>
+          <w:bCs/>
+        </w:rPr>
+        <w:fldChar w:fldCharType="separate"/>
+      </w:r>
+      <w:r>
+        <w:rPr>
+          <w:rFonts w:asciiTheme="minorBidi" w:hAnsiTheme="minorBidi"/>
+          <w:bCs/>
+          <w:noProof/>
+        </w:rPr>
+        <w:t>(Bradley and Fayyad, 1998)</w:t>
+      </w:r>
+      <w:r>
+        <w:rPr>
+          <w:rFonts w:asciiTheme="minorBidi" w:hAnsiTheme="minorBidi"/>
+          <w:b/>
+          <w:bCs/>
+        </w:rPr>
+        <w:fldChar w:fldCharType="end"/>
+      </w:r>
+      <w:r>
+        <w:rPr>
+          <w:rFonts w:asciiTheme="minorBidi" w:hAnsiTheme="minorBidi"/>
+        </w:rPr>
+        <w:t>.</w:t>
+      </w:r>
+      <w:r>
+        <w:rPr>
+          <w:rFonts w:asciiTheme="minorBidi" w:hAnsiTheme="minorBidi"/>
+        </w:rPr>
+        <w:t xml:space="preserve"> </w:t>
+      </w:r>
+      <w:r>
+        <w:rPr>
+          <w:rFonts w:asciiTheme="minorBidi" w:hAnsiTheme="minorBidi"/>
+        </w:rPr>
+        <w:t xml:space="preserve">K-means clustering breaks </w:t>
+      </w:r>
+      <w:r>
+        <w:rPr>
+          <w:rFonts w:asciiTheme="minorBidi" w:hAnsiTheme="minorBidi"/>
+        </w:rPr>
+        <w:t xml:space="preserve">observations into a pre-defined number of </w:t>
+      </w:r>
+      <w:r>
+        <w:rPr>
+          <w:rFonts w:asciiTheme="minorBidi" w:hAnsiTheme="minorBidi"/>
+        </w:rPr>
+        <w:t xml:space="preserve">clusters, </w:t>
+      </w:r>
+      <w:r>
+        <w:rPr>
+          <w:rFonts w:asciiTheme="minorBidi" w:hAnsiTheme="minorBidi"/>
+        </w:rPr>
+        <w:t xml:space="preserve">which was </w:t>
+      </w:r>
+      <w:r>
+        <w:rPr>
+          <w:rFonts w:asciiTheme="minorBidi" w:hAnsiTheme="minorBidi"/>
+        </w:rPr>
+        <w:t xml:space="preserve">calculated </w:t>
+      </w:r>
+      <w:r>
+        <w:rPr>
+          <w:rFonts w:asciiTheme="minorBidi" w:hAnsiTheme="minorBidi"/>
+        </w:rPr>
+        <w:t>using the elbow method.</w:t>
+      </w:r>
+      <w:r>
+        <w:rPr>
+          <w:rFonts w:asciiTheme="minorBidi" w:hAnsiTheme="minorBidi"/>
+        </w:rPr>
+        <w:t xml:space="preserve"> The </w:t>
+      </w:r>
+      <w:r>
+        <w:rPr>
+          <w:rFonts w:asciiTheme="minorBidi" w:hAnsiTheme="minorBidi"/>
+        </w:rPr>
+        <w:t xml:space="preserve">algorithm works by first randomly assigning each point </w:t>
+      </w:r>
+      <w:r>
+        <w:rPr>
+          <w:rFonts w:asciiTheme="minorBidi" w:hAnsiTheme="minorBidi"/>
+        </w:rPr>
+        <w:t>to one the pre-defined clusters</w:t>
+      </w:r>
+      <w:r>
+        <w:rPr>
+          <w:rFonts w:asciiTheme="minorBidi" w:hAnsiTheme="minorBidi"/>
+        </w:rPr>
+        <w:t xml:space="preserve">. </w:t>
+      </w:r>
+      <w:r>
+        <w:rPr>
+          <w:rFonts w:asciiTheme="minorBidi" w:hAnsiTheme="minorBidi"/>
+        </w:rPr>
+        <w:t xml:space="preserve">The centres of each of these subgroups is then calculated. Each </w:t>
+      </w:r>
+      <w:r>
+        <w:rPr>
+          <w:rFonts w:asciiTheme="minorBidi" w:hAnsiTheme="minorBidi"/>
+        </w:rPr>
+        <w:t xml:space="preserve">point is then </w:t>
+      </w:r>
+      <w:r>
+        <w:rPr>
+          <w:rFonts w:asciiTheme="minorBidi" w:hAnsiTheme="minorBidi"/>
+        </w:rPr>
+        <w:t xml:space="preserve">assigned to the nearest newly </w:t>
+      </w:r>
+      <w:r>
+        <w:rPr>
+          <w:rFonts w:asciiTheme="minorBidi" w:hAnsiTheme="minorBidi"/>
+        </w:rPr>
+        <w:t xml:space="preserve">calculated cluster. This is then repeated for several </w:t>
+      </w:r>
+      <w:r>
+        <w:rPr>
+          <w:rFonts w:asciiTheme="minorBidi" w:hAnsiTheme="minorBidi"/>
+        </w:rPr>
+        <w:t>iterations, until each point is assigned to the nearest</w:t>
+      </w:r>
+      <w:r>
+        <w:rPr>
+          <w:rFonts w:asciiTheme="minorBidi" w:hAnsiTheme="minorBidi"/>
+        </w:rPr>
+        <w:t xml:space="preserve"> </w:t>
+      </w:r>
+      <w:r>
+        <w:rPr>
+          <w:rFonts w:asciiTheme="minorBidi" w:hAnsiTheme="minorBidi"/>
+          <w:b/>
+          <w:bCs/>
+        </w:rPr>
+        <w:fldChar w:fldCharType="begin" w:fldLock="1"/>
+      </w:r>
+      <w:r>
+        <w:rPr>
+          <w:rFonts w:asciiTheme="minorBidi" w:hAnsiTheme="minorBidi"/>
+          <w:b/>
+          <w:bCs/>
+        </w:rPr>
+        <w:instrText>ADDIN paperpile_citation &lt;clusterId&gt;A751O811K292I922&lt;/clusterId&gt;&lt;metadata&gt;&lt;citation&gt;&lt;id&gt;4102bc85-c9d3-48b3-bc88-c29e914f93e2&lt;/id&gt;&lt;/citation&gt;&lt;/metadata&gt;&lt;data&gt;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&lt;/data&gt; \* MERGEFORMAT</w:instrText>
+      </w:r>
+      <w:r>
+        <w:rPr>
+          <w:rFonts w:asciiTheme="minorBidi" w:hAnsiTheme="minorBidi"/>
+          <w:b/>
+          <w:bCs/>
+        </w:rPr>
+        <w:fldChar w:fldCharType="separate"/>
+      </w:r>
+      <w:r>
+        <w:rPr>
+          <w:rFonts w:asciiTheme="minorBidi" w:hAnsiTheme="minorBidi"/>
+          <w:bCs/>
+          <w:noProof/>
+        </w:rPr>
+        <w:t>(Na, Xumin and Yong, 2010)</w:t>
+      </w:r>
+      <w:r>
+        <w:rPr>
+          <w:rFonts w:asciiTheme="minorBidi" w:hAnsiTheme="minorBidi"/>
+          <w:b/>
+          <w:bCs/>
+        </w:rPr>
+        <w:fldChar w:fldCharType="end"/>
+      </w:r>
+      <w:r>
+        <w:rPr>
+          <w:rFonts w:asciiTheme="minorBidi" w:hAnsiTheme="minorBidi"/>
+        </w:rPr>
+        <w:t>.</w:t>
+      </w:r>
+    </w:p>
+    <w:p>
+      <w:pPr>
+        <w:spacing w:after="240" w:line="240" w:lineRule="auto"/>
+        <w:rPr>
+          <w:rFonts w:asciiTheme="minorBidi" w:hAnsiTheme="minorBidi"/>
+        </w:rPr>
+      </w:pPr>
+      <w:r>
+        <w:rPr>
+          <w:rFonts w:asciiTheme="minorBidi" w:hAnsiTheme="minorBidi"/>
+        </w:rPr>
+        <w:t>The e</w:t>
+      </w:r>
+      <w:r>
+        <w:rPr>
+          <w:rFonts w:asciiTheme="minorBidi" w:hAnsiTheme="minorBidi"/>
+        </w:rPr>
+        <w:t>lbow method for cluster determination</w:t>
+      </w:r>
+      <w:r>
+        <w:rPr>
+          <w:rFonts w:asciiTheme="minorBidi" w:hAnsiTheme="minorBidi"/>
         </w:rPr>
         <w:t xml:space="preserve">, </w:t>
       </w:r>
-      <w:proofErr w:type="spellStart"/>
-      <w:r>
-        <w:rPr>
-          <w:rFonts w:asciiTheme="minorBidi" w:hAnsiTheme="minorBidi"/>
-          <w:bCs/>
-        </w:rPr>
-        <w:t>hrbrthemes</w:t>
-      </w:r>
-      <w:proofErr w:type="spellEnd"/>
-      <w:r>
-        <w:rPr>
-          <w:rFonts w:asciiTheme="minorBidi" w:hAnsiTheme="minorBidi"/>
-          <w:bCs/>
-        </w:rPr>
-        <w:t>,</w:t>
-      </w:r>
-      <w:r>
-        <w:rPr>
-          <w:rFonts w:asciiTheme="minorBidi" w:hAnsiTheme="minorBidi"/>
-          <w:bCs/>
+      <w:r>
+        <w:rPr>
+          <w:rFonts w:asciiTheme="minorBidi" w:hAnsiTheme="minorBidi"/>
+        </w:rPr>
+        <w:t xml:space="preserve">involved </w:t>
+      </w:r>
+      <w:r>
+        <w:rPr>
+          <w:rFonts w:asciiTheme="minorBidi" w:hAnsiTheme="minorBidi"/>
+        </w:rPr>
+        <w:t xml:space="preserve">calculating the within cluster sum of squares </w:t>
+      </w:r>
+      <w:r>
+        <w:rPr>
+          <w:rFonts w:asciiTheme="minorBidi" w:hAnsiTheme="minorBidi"/>
+        </w:rPr>
+        <w:t xml:space="preserve">(wcss) </w:t>
+      </w:r>
+      <w:r>
+        <w:rPr>
+          <w:rFonts w:asciiTheme="minorBidi" w:hAnsiTheme="minorBidi"/>
+        </w:rPr>
+        <w:t>for each cluster numbers 1-</w:t>
+      </w:r>
+      <w:r>
+        <w:rPr>
+          <w:rFonts w:asciiTheme="minorBidi" w:hAnsiTheme="minorBidi"/>
+        </w:rPr>
+        <w:t>10.</w:t>
+      </w:r>
+      <w:r>
+        <w:rPr>
+          <w:rFonts w:asciiTheme="minorBidi" w:hAnsiTheme="minorBidi"/>
+        </w:rPr>
+        <w:t xml:space="preserve"> nstart parameter, the number of iterations used for each </w:t>
+      </w:r>
+      <w:r>
+        <w:rPr>
+          <w:rFonts w:asciiTheme="minorBidi" w:hAnsiTheme="minorBidi"/>
+        </w:rPr>
+        <w:t>cluster 1-10</w:t>
+      </w:r>
+      <w:r>
+        <w:rPr>
+          <w:rFonts w:asciiTheme="minorBidi" w:hAnsiTheme="minorBidi"/>
+        </w:rPr>
+        <w:t xml:space="preserve"> was 10. </w:t>
+      </w:r>
+      <w:r>
+        <w:rPr>
+          <w:rFonts w:asciiTheme="minorBidi" w:hAnsiTheme="minorBidi"/>
+        </w:rPr>
+        <w:t xml:space="preserve">The within cluster sum of squares </w:t>
+      </w:r>
+      <w:r>
+        <w:rPr>
+          <w:rFonts w:asciiTheme="minorBidi" w:hAnsiTheme="minorBidi"/>
+        </w:rPr>
+        <w:t xml:space="preserve">was then plotted against the number of </w:t>
+      </w:r>
+      <w:r>
+        <w:rPr>
+          <w:rFonts w:asciiTheme="minorBidi" w:hAnsiTheme="minorBidi"/>
+        </w:rPr>
+        <w:t xml:space="preserve">clusters. </w:t>
+      </w:r>
+      <w:r>
+        <w:rPr>
+          <w:rFonts w:asciiTheme="minorBidi" w:hAnsiTheme="minorBidi"/>
+        </w:rPr>
+        <w:t xml:space="preserve">The elbow point was then determined </w:t>
+      </w:r>
+      <w:r>
+        <w:rPr>
+          <w:rFonts w:asciiTheme="minorBidi" w:hAnsiTheme="minorBidi"/>
+        </w:rPr>
+        <w:t xml:space="preserve">as the value where the wcss </w:t>
+      </w:r>
+      <w:r>
+        <w:rPr>
+          <w:rFonts w:asciiTheme="minorBidi" w:hAnsiTheme="minorBidi"/>
+        </w:rPr>
+        <w:t xml:space="preserve">stops decreasing significantly. A high wcss means that the clusters are more spread out and a low wcss means that </w:t>
+      </w:r>
+      <w:r>
+        <w:rPr>
+          <w:rFonts w:asciiTheme="minorBidi" w:hAnsiTheme="minorBidi"/>
+        </w:rPr>
+        <w:t xml:space="preserve">the clusters are more compact </w:t>
+      </w:r>
+      <w:r>
+        <w:rPr>
+          <w:rFonts w:asciiTheme="minorBidi" w:hAnsiTheme="minorBidi"/>
+          <w:b/>
+          <w:bCs/>
+        </w:rPr>
+        <w:fldChar w:fldCharType="begin" w:fldLock="1"/>
+      </w:r>
+      <w:r>
+        <w:rPr>
+          <w:rFonts w:asciiTheme="minorBidi" w:hAnsiTheme="minorBidi"/>
+          <w:b/>
+          <w:bCs/>
+        </w:rPr>
+        <w:instrText>ADDIN paperpile_citation &lt;clusterId&gt;N343T499P781N474&lt;/clusterId&gt;&lt;metadata&gt;&lt;citation&gt;&lt;id&gt;06695aec-dd93-44f1-a388-f6ab0d7a6b32&lt;/id&gt;&lt;/citation&gt;&lt;/metadata&gt;&lt;data&gt;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&lt;/data&gt; \* MERGEFORMAT</w:instrText>
+      </w:r>
+      <w:r>
+        <w:rPr>
+          <w:rFonts w:asciiTheme="minorBidi" w:hAnsiTheme="minorBidi"/>
+          <w:b/>
+          <w:bCs/>
+        </w:rPr>
+        <w:fldChar w:fldCharType="separate"/>
+      </w:r>
+      <w:r>
+        <w:rPr>
+          <w:rFonts w:asciiTheme="minorBidi" w:hAnsiTheme="minorBidi"/>
+          <w:bCs/>
+          <w:noProof/>
+        </w:rPr>
+        <w:t>(Cui)</w:t>
+      </w:r>
+      <w:r>
+        <w:rPr>
+          <w:rFonts w:asciiTheme="minorBidi" w:hAnsiTheme="minorBidi"/>
+          <w:b/>
+          <w:bCs/>
+        </w:rPr>
+        <w:fldChar w:fldCharType="end"/>
+      </w:r>
+      <w:r>
+        <w:rPr>
+          <w:rFonts w:asciiTheme="minorBidi" w:hAnsiTheme="minorBidi"/>
+        </w:rPr>
+        <w:t>.</w:t>
+      </w:r>
+    </w:p>
+    <w:p>
+      <w:pPr>
+        <w:spacing w:after="240" w:line="240" w:lineRule="auto"/>
+        <w:rPr>
+          <w:rFonts w:asciiTheme="minorBidi" w:hAnsiTheme="minorBidi"/>
+        </w:rPr>
+      </w:pPr>
+      <w:r>
+        <w:rPr>
+          <w:rFonts w:asciiTheme="minorBidi" w:hAnsiTheme="minorBidi"/>
+        </w:rPr>
+        <w:t xml:space="preserve">Once the number of clusters had been selected, </w:t>
+      </w:r>
+      <w:r>
+        <w:rPr>
+          <w:rFonts w:asciiTheme="minorBidi" w:hAnsiTheme="minorBidi"/>
+        </w:rPr>
+        <w:t>K-means was performed with number of</w:t>
+      </w:r>
+      <w:r>
+        <w:rPr>
+          <w:rFonts w:asciiTheme="minorBidi" w:hAnsiTheme="minorBidi"/>
+        </w:rPr>
+        <w:t xml:space="preserve"> clusters. </w:t>
+      </w:r>
+      <w:r>
+        <w:rPr>
+          <w:rFonts w:asciiTheme="minorBidi" w:hAnsiTheme="minorBidi"/>
+        </w:rPr>
+        <w:t>nstart, the number of iteration</w:t>
+      </w:r>
+      <w:r>
+        <w:rPr>
+          <w:rFonts w:asciiTheme="minorBidi" w:hAnsiTheme="minorBidi"/>
+        </w:rPr>
+        <w:t xml:space="preserve">s </w:t>
+      </w:r>
+      <w:r>
+        <w:rPr>
+          <w:rFonts w:asciiTheme="minorBidi" w:hAnsiTheme="minorBidi"/>
+        </w:rPr>
+        <w:t>used was 10.</w:t>
+      </w:r>
+    </w:p>
+    <w:p>
+      <w:pPr>
+        <w:spacing w:after="240" w:line="240" w:lineRule="auto"/>
+        <w:rPr>
+          <w:rFonts w:asciiTheme="minorBidi" w:hAnsiTheme="minorBidi"/>
+        </w:rPr>
+      </w:pPr>
+    </w:p>
+    <w:p>
+      <w:pPr>
+        <w:spacing w:after="240" w:line="240" w:lineRule="auto"/>
+        <w:rPr>
+          <w:rFonts w:asciiTheme="minorBidi" w:hAnsiTheme="minorBidi"/>
+          <w:b/>
+          <w:bCs/>
+        </w:rPr>
+      </w:pPr>
+      <w:r>
+        <w:rPr>
+          <w:rFonts w:asciiTheme="minorBidi" w:hAnsiTheme="minorBidi"/>
+          <w:b/>
+          <w:bCs/>
+        </w:rPr>
+        <w:t>6.</w:t>
+      </w:r>
+      <w:r>
+        <w:rPr>
+          <w:rFonts w:asciiTheme="minorBidi" w:hAnsiTheme="minorBidi"/>
+          <w:b/>
+          <w:bCs/>
+        </w:rPr>
+        <w:t>6</w:t>
+      </w:r>
+      <w:r>
+        <w:rPr>
+          <w:rFonts w:asciiTheme="minorBidi" w:hAnsiTheme="minorBidi"/>
+          <w:b/>
+          <w:bCs/>
+        </w:rPr>
+        <w:t xml:space="preserve">. </w:t>
+      </w:r>
+      <w:r>
+        <w:rPr>
+          <w:rFonts w:asciiTheme="minorBidi" w:hAnsiTheme="minorBidi"/>
+          <w:b/>
+          <w:bCs/>
+        </w:rPr>
+        <w:t>Principle component analysis</w:t>
+      </w:r>
+      <w:r>
+        <w:rPr>
+          <w:rFonts w:asciiTheme="minorBidi" w:hAnsiTheme="minorBidi"/>
+          <w:b/>
+          <w:bCs/>
+        </w:rPr>
+        <w:t xml:space="preserve"> (PCA)</w:t>
+      </w:r>
+    </w:p>
+    <w:p>
+      <w:pPr>
+        <w:spacing w:after="240" w:line="240" w:lineRule="auto"/>
+        <w:rPr>
+          <w:rFonts w:asciiTheme="minorBidi" w:hAnsiTheme="minorBidi"/>
+        </w:rPr>
+      </w:pPr>
+      <w:r>
+        <w:rPr>
+          <w:rFonts w:asciiTheme="minorBidi" w:hAnsiTheme="minorBidi"/>
+        </w:rPr>
+        <w:t>PCA</w:t>
+      </w:r>
+      <w:r>
+        <w:rPr>
+          <w:rFonts w:asciiTheme="minorBidi" w:hAnsiTheme="minorBidi"/>
+        </w:rPr>
+        <w:t xml:space="preserve"> is a linear dimensionality reduction method</w:t>
+      </w:r>
+      <w:r>
+        <w:rPr>
+          <w:rFonts w:asciiTheme="minorBidi" w:hAnsiTheme="minorBidi"/>
+        </w:rPr>
+        <w:t>; its main role in finding a lower dimensionality representation of features</w:t>
+      </w:r>
+      <w:r>
+        <w:rPr>
+          <w:rFonts w:asciiTheme="minorBidi" w:hAnsiTheme="minorBidi"/>
+        </w:rPr>
+        <w:t xml:space="preserve">, while maintaining as much variance </w:t>
+      </w:r>
+      <w:r>
+        <w:rPr>
+          <w:rFonts w:asciiTheme="minorBidi" w:hAnsiTheme="minorBidi"/>
+        </w:rPr>
+        <w:t>in the data as possible</w:t>
+      </w:r>
+      <w:r>
+        <w:rPr>
+          <w:rFonts w:asciiTheme="minorBidi" w:hAnsiTheme="minorBidi"/>
         </w:rPr>
         <w:t xml:space="preserve"> </w:t>
       </w:r>
-      <w:proofErr w:type="spellStart"/>
-      <w:r>
-        <w:rPr>
-          <w:rFonts w:asciiTheme="minorBidi" w:hAnsiTheme="minorBidi"/>
-          <w:bCs/>
-        </w:rPr>
-        <w:t>cowplot</w:t>
-      </w:r>
-      <w:proofErr w:type="spellEnd"/>
-      <w:r>
-        <w:rPr>
-          <w:rFonts w:asciiTheme="minorBidi" w:hAnsiTheme="minorBidi"/>
-          <w:bCs/>
-        </w:rPr>
-        <w:t xml:space="preserve">, </w:t>
-      </w:r>
-      <w:proofErr w:type="spellStart"/>
-      <w:r>
-        <w:rPr>
-          <w:rFonts w:asciiTheme="minorBidi" w:hAnsiTheme="minorBidi"/>
-          <w:bCs/>
-        </w:rPr>
-        <w:t>viridis</w:t>
-      </w:r>
-      <w:proofErr w:type="spellEnd"/>
-      <w:r>
-        <w:rPr>
-          <w:rFonts w:asciiTheme="minorBidi" w:hAnsiTheme="minorBidi"/>
-          <w:bCs/>
-        </w:rPr>
-        <w:t xml:space="preserve">, maps, </w:t>
-      </w:r>
-      <w:proofErr w:type="spellStart"/>
-      <w:r>
-        <w:rPr>
-          <w:rFonts w:asciiTheme="minorBidi" w:hAnsiTheme="minorBidi"/>
-          <w:bCs/>
-        </w:rPr>
-        <w:t>mapproj</w:t>
-      </w:r>
-      <w:proofErr w:type="spellEnd"/>
-      <w:r>
-        <w:rPr>
-          <w:rFonts w:asciiTheme="minorBidi" w:hAnsiTheme="minorBidi"/>
-          <w:bCs/>
-        </w:rPr>
-        <w:t xml:space="preserve">, </w:t>
-      </w:r>
-      <w:r>
-        <w:rPr>
-          <w:rFonts w:asciiTheme="minorBidi" w:hAnsiTheme="minorBidi"/>
-          <w:bCs/>
-        </w:rPr>
-        <w:t xml:space="preserve">sf, </w:t>
-      </w:r>
-      <w:proofErr w:type="spellStart"/>
-      <w:r>
-        <w:rPr>
-          <w:rFonts w:asciiTheme="minorBidi" w:hAnsiTheme="minorBidi"/>
-          <w:bCs/>
-        </w:rPr>
-        <w:t>ggthemes</w:t>
-      </w:r>
-      <w:proofErr w:type="spellEnd"/>
-      <w:r>
-        <w:rPr>
-          <w:rFonts w:asciiTheme="minorBidi" w:hAnsiTheme="minorBidi"/>
-          <w:bCs/>
-        </w:rPr>
-        <w:t xml:space="preserve">, </w:t>
-      </w:r>
-      <w:proofErr w:type="spellStart"/>
-      <w:r>
-        <w:rPr>
-          <w:rFonts w:asciiTheme="minorBidi" w:hAnsiTheme="minorBidi"/>
-          <w:bCs/>
-        </w:rPr>
-        <w:t>rnaturalearth</w:t>
-      </w:r>
-      <w:proofErr w:type="spellEnd"/>
-      <w:r>
-        <w:rPr>
-          <w:rFonts w:asciiTheme="minorBidi" w:hAnsiTheme="minorBidi"/>
-          <w:bCs/>
-        </w:rPr>
-        <w:t xml:space="preserve">, </w:t>
-      </w:r>
-      <w:proofErr w:type="spellStart"/>
-      <w:r>
-        <w:rPr>
-          <w:rFonts w:asciiTheme="minorBidi" w:hAnsiTheme="minorBidi"/>
-          <w:bCs/>
-        </w:rPr>
-        <w:t>rnaturalearthdata</w:t>
-      </w:r>
-      <w:proofErr w:type="spellEnd"/>
-      <w:r>
-        <w:rPr>
-          <w:rFonts w:asciiTheme="minorBidi" w:hAnsiTheme="minorBidi"/>
-          <w:bCs/>
-        </w:rPr>
-        <w:t xml:space="preserve">, </w:t>
-      </w:r>
-      <w:proofErr w:type="spellStart"/>
-      <w:r>
-        <w:rPr>
-          <w:rFonts w:asciiTheme="minorBidi" w:hAnsiTheme="minorBidi"/>
-          <w:bCs/>
-        </w:rPr>
-        <w:t>rnaturalearthhires</w:t>
-      </w:r>
-      <w:proofErr w:type="spellEnd"/>
-      <w:r>
-        <w:rPr>
-          <w:rFonts w:asciiTheme="minorBidi" w:hAnsiTheme="minorBidi"/>
-          <w:bCs/>
-        </w:rPr>
-        <w:t xml:space="preserve">, </w:t>
-      </w:r>
-      <w:proofErr w:type="spellStart"/>
-      <w:r>
-        <w:rPr>
-          <w:rFonts w:asciiTheme="minorBidi" w:hAnsiTheme="minorBidi"/>
-          <w:bCs/>
-        </w:rPr>
-        <w:t>ggfortify</w:t>
-      </w:r>
-      <w:proofErr w:type="spellEnd"/>
-      <w:r>
-        <w:rPr>
-          <w:rFonts w:asciiTheme="minorBidi" w:hAnsiTheme="minorBidi"/>
-          <w:bCs/>
-        </w:rPr>
-        <w:t xml:space="preserve">. Data manipulation and wrangling was mainly done using the core </w:t>
-      </w:r>
-      <w:proofErr w:type="spellStart"/>
-      <w:r>
-        <w:rPr>
-          <w:rFonts w:asciiTheme="minorBidi" w:hAnsiTheme="minorBidi"/>
-          <w:bCs/>
-        </w:rPr>
-        <w:t>tidyverse</w:t>
-      </w:r>
-      <w:proofErr w:type="spellEnd"/>
-      <w:r>
-        <w:rPr>
-          <w:rFonts w:asciiTheme="minorBidi" w:hAnsiTheme="minorBidi"/>
-          <w:bCs/>
-        </w:rPr>
-        <w:t xml:space="preserve"> packages. Statistical packages used included: </w:t>
-      </w:r>
-      <w:proofErr w:type="spellStart"/>
-      <w:r>
-        <w:rPr>
-          <w:rFonts w:asciiTheme="minorBidi" w:hAnsiTheme="minorBidi"/>
-          <w:bCs/>
-        </w:rPr>
-        <w:t>mgcv</w:t>
-      </w:r>
-      <w:proofErr w:type="spellEnd"/>
-      <w:r>
-        <w:rPr>
-          <w:rFonts w:asciiTheme="minorBidi" w:hAnsiTheme="minorBidi"/>
-          <w:bCs/>
-        </w:rPr>
-        <w:t xml:space="preserve"> for fitting generalised additive models (GAMs) as seen in figure 1, </w:t>
-      </w:r>
-      <w:proofErr w:type="spellStart"/>
-      <w:r>
-        <w:rPr>
-          <w:rFonts w:asciiTheme="minorBidi" w:hAnsiTheme="minorBidi"/>
-          <w:bCs/>
-        </w:rPr>
-        <w:t>Rmisc</w:t>
-      </w:r>
-      <w:proofErr w:type="spellEnd"/>
-      <w:r>
-        <w:rPr>
-          <w:rFonts w:asciiTheme="minorBidi" w:hAnsiTheme="minorBidi"/>
-          <w:bCs/>
-        </w:rPr>
-        <w:t xml:space="preserve"> and </w:t>
-      </w:r>
-      <w:proofErr w:type="spellStart"/>
-      <w:r>
-        <w:rPr>
-          <w:rFonts w:asciiTheme="minorBidi" w:hAnsiTheme="minorBidi"/>
-          <w:bCs/>
-        </w:rPr>
-        <w:t>pgrimess</w:t>
-      </w:r>
-      <w:proofErr w:type="spellEnd"/>
-      <w:r>
-        <w:rPr>
-          <w:rFonts w:asciiTheme="minorBidi" w:hAnsiTheme="minorBidi"/>
-          <w:bCs/>
-        </w:rPr>
-        <w:t xml:space="preserve"> for summarising data</w:t>
-      </w:r>
-      <w:r>
-        <w:rPr>
-          <w:rFonts w:asciiTheme="minorBidi" w:hAnsiTheme="minorBidi"/>
-          <w:bCs/>
-        </w:rPr>
-        <w:t xml:space="preserve"> and descriptive statistics. The </w:t>
-      </w:r>
-      <w:proofErr w:type="spellStart"/>
-      <w:r>
-        <w:rPr>
-          <w:rFonts w:asciiTheme="minorBidi" w:hAnsiTheme="minorBidi"/>
-          <w:bCs/>
-        </w:rPr>
-        <w:t>devtools</w:t>
-      </w:r>
-      <w:proofErr w:type="spellEnd"/>
-      <w:r>
-        <w:rPr>
-          <w:rFonts w:asciiTheme="minorBidi" w:hAnsiTheme="minorBidi"/>
-          <w:bCs/>
-        </w:rPr>
-        <w:t xml:space="preserve"> and </w:t>
-      </w:r>
-      <w:proofErr w:type="spellStart"/>
-      <w:r>
-        <w:rPr>
-          <w:rFonts w:asciiTheme="minorBidi" w:hAnsiTheme="minorBidi"/>
-          <w:bCs/>
-        </w:rPr>
-        <w:t>usethis</w:t>
-      </w:r>
-      <w:proofErr w:type="spellEnd"/>
-      <w:r>
-        <w:rPr>
-          <w:rFonts w:asciiTheme="minorBidi" w:hAnsiTheme="minorBidi"/>
-          <w:bCs/>
-        </w:rPr>
-        <w:t xml:space="preserve"> packages were needed to install any packages from GitHub repositories.</w:t>
-      </w:r>
-      <w:r>
-        <w:rPr>
-          <w:rFonts w:asciiTheme="minorBidi" w:hAnsiTheme="minorBidi"/>
-          <w:bCs/>
-        </w:rPr>
-        <w:t xml:space="preserve"> Dimensionality reduction was done using the packages: </w:t>
-      </w:r>
-      <w:proofErr w:type="spellStart"/>
-      <w:r>
-        <w:rPr>
-          <w:rFonts w:asciiTheme="minorBidi" w:hAnsiTheme="minorBidi"/>
-          <w:bCs/>
-        </w:rPr>
-        <w:t>factoextra</w:t>
-      </w:r>
-      <w:proofErr w:type="spellEnd"/>
-      <w:r>
-        <w:rPr>
-          <w:rFonts w:asciiTheme="minorBidi" w:hAnsiTheme="minorBidi"/>
-          <w:bCs/>
-        </w:rPr>
-        <w:t xml:space="preserve">, </w:t>
-      </w:r>
-      <w:proofErr w:type="spellStart"/>
-      <w:r>
-        <w:rPr>
-          <w:rFonts w:asciiTheme="minorBidi" w:hAnsiTheme="minorBidi"/>
-          <w:bCs/>
-        </w:rPr>
-        <w:t>Rtsne</w:t>
-      </w:r>
-      <w:proofErr w:type="spellEnd"/>
-      <w:r>
-        <w:rPr>
-          <w:rFonts w:asciiTheme="minorBidi" w:hAnsiTheme="minorBidi"/>
-          <w:bCs/>
-        </w:rPr>
-        <w:t xml:space="preserve"> and UMAP. K-means clustering was performed using the base R function.</w:t>
-      </w:r>
-    </w:p>
-    <w:p>
-      <w:pPr>
-        <w:spacing w:after="240" w:line="240" w:lineRule="auto"/>
-        <w:rPr>
-          <w:rFonts w:asciiTheme="minorBidi" w:hAnsiTheme="minorBidi"/>
-          <w:bCs/>
-        </w:rPr>
-      </w:pPr>
-      <w:r>
-        <w:rPr>
-          <w:rFonts w:asciiTheme="minorBidi" w:hAnsiTheme="minorBidi"/>
-          <w:bCs/>
-        </w:rPr>
-        <w:t>Need to add sources for each package used</w:t>
-      </w:r>
-    </w:p>
-    <w:p>
-      <w:pPr>
-        <w:spacing w:after="240" w:line="240" w:lineRule="auto"/>
-        <w:rPr>
-          <w:rFonts w:asciiTheme="minorBidi" w:hAnsiTheme="minorBidi"/>
-          <w:b/>
-          <w:bCs/>
-        </w:rPr>
-      </w:pPr>
-      <w:r>
-        <w:rPr>
-          <w:rFonts w:asciiTheme="minorBidi" w:hAnsiTheme="minorBidi"/>
-          <w:b/>
-          <w:bCs/>
-        </w:rPr>
-        <w:t xml:space="preserve">6.3. </w:t>
-      </w:r>
-      <w:r>
-        <w:rPr>
-          <w:rFonts w:asciiTheme="minorBidi" w:hAnsiTheme="minorBidi"/>
-          <w:b/>
-          <w:bCs/>
-        </w:rPr>
-        <w:t>Statistical analysis</w:t>
-      </w:r>
-    </w:p>
-    <w:p>
-      <w:pPr>
-        <w:spacing w:after="240" w:line="240" w:lineRule="auto"/>
-        <w:rPr>
-          <w:rFonts w:asciiTheme="minorBidi" w:hAnsiTheme="minorBidi"/>
-        </w:rPr>
-      </w:pPr>
-    </w:p>
-    <w:p>
-      <w:pPr>
-        <w:spacing w:after="240" w:line="240" w:lineRule="auto"/>
-        <w:rPr>
-          <w:rFonts w:asciiTheme="minorBidi" w:hAnsiTheme="minorBidi"/>
-          <w:b/>
-          <w:bCs/>
-        </w:rPr>
-      </w:pPr>
-      <w:r>
-        <w:rPr>
-          <w:rFonts w:asciiTheme="minorBidi" w:hAnsiTheme="minorBidi"/>
-          <w:b/>
-          <w:bCs/>
-        </w:rPr>
-        <w:t xml:space="preserve">6.4. </w:t>
-      </w:r>
-      <w:r>
-        <w:rPr>
-          <w:rFonts w:asciiTheme="minorBidi" w:hAnsiTheme="minorBidi"/>
-          <w:b/>
-          <w:bCs/>
-        </w:rPr>
-        <w:t>K-means clustering</w:t>
-      </w:r>
-    </w:p>
-    <w:p>
-      <w:pPr>
-        <w:spacing w:after="240" w:line="240" w:lineRule="auto"/>
-        <w:rPr>
-          <w:rFonts w:asciiTheme="minorBidi" w:hAnsiTheme="minorBidi"/>
-        </w:rPr>
-      </w:pPr>
-      <w:r>
-        <w:rPr>
-          <w:rFonts w:asciiTheme="minorBidi" w:hAnsiTheme="minorBidi"/>
-        </w:rPr>
-        <w:t xml:space="preserve">For </w:t>
-      </w:r>
-      <w:r>
-        <w:rPr>
-          <w:rFonts w:asciiTheme="minorBidi" w:hAnsiTheme="minorBidi"/>
-        </w:rPr>
-        <w:t>information on the R script used</w:t>
-      </w:r>
-      <w:r>
-        <w:rPr>
-          <w:rFonts w:asciiTheme="minorBidi" w:hAnsiTheme="minorBidi"/>
-        </w:rPr>
-        <w:t>,</w:t>
-      </w:r>
-      <w:r>
-        <w:rPr>
-          <w:rFonts w:asciiTheme="minorBidi" w:hAnsiTheme="minorBidi"/>
-        </w:rPr>
-        <w:t xml:space="preserve"> see the research compendium on the GitHub link</w:t>
+      <w:r>
+        <w:rPr>
+          <w:rFonts w:asciiTheme="minorBidi" w:hAnsiTheme="minorBidi"/>
+          <w:b/>
+          <w:bCs/>
+        </w:rPr>
+        <w:fldChar w:fldCharType="begin" w:fldLock="1"/>
+      </w:r>
+      <w:r>
+        <w:rPr>
+          <w:rFonts w:asciiTheme="minorBidi" w:hAnsiTheme="minorBidi"/>
+          <w:b/>
+          <w:bCs/>
+        </w:rPr>
+        <w:instrText>ADDIN paperpile_citation &lt;clusterId&gt;X173L439A721E544&lt;/clusterId&gt;&lt;metadata&gt;&lt;citation&gt;&lt;id&gt;f03239c0-3624-46ac-929e-595e7d9a2248&lt;/id&gt;&lt;/citation&gt;&lt;/metadata&gt;&lt;data&gt;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&lt;/data&gt; \* MERGEFORMAT</w:instrText>
+      </w:r>
+      <w:r>
+        <w:rPr>
+          <w:rFonts w:asciiTheme="minorBidi" w:hAnsiTheme="minorBidi"/>
+          <w:b/>
+          <w:bCs/>
+        </w:rPr>
+        <w:fldChar w:fldCharType="separate"/>
+      </w:r>
+      <w:r>
+        <w:rPr>
+          <w:rFonts w:asciiTheme="minorBidi" w:hAnsiTheme="minorBidi"/>
+          <w:bCs/>
+          <w:noProof/>
+        </w:rPr>
+        <w:t>(Jolliffe and Cadima, 2016)</w:t>
+      </w:r>
+      <w:r>
+        <w:rPr>
+          <w:rFonts w:asciiTheme="minorBidi" w:hAnsiTheme="minorBidi"/>
+          <w:b/>
+          <w:bCs/>
+        </w:rPr>
+        <w:fldChar w:fldCharType="end"/>
+      </w:r>
+      <w:r>
+        <w:rPr>
+          <w:rFonts w:asciiTheme="minorBidi" w:hAnsiTheme="minorBidi"/>
+        </w:rPr>
+        <w:t xml:space="preserve">. </w:t>
+      </w:r>
+      <w:r>
+        <w:rPr>
+          <w:rFonts w:asciiTheme="minorBidi" w:hAnsiTheme="minorBidi"/>
+        </w:rPr>
+        <w:t>How does PCA work?</w:t>
+      </w:r>
+    </w:p>
+    <w:p>
+      <w:pPr>
+        <w:spacing w:after="240" w:line="240" w:lineRule="auto"/>
+        <w:rPr>
+          <w:rFonts w:asciiTheme="minorBidi" w:hAnsiTheme="minorBidi"/>
+        </w:rPr>
+      </w:pPr>
+      <w:r>
+        <w:rPr>
+          <w:rFonts w:asciiTheme="minorBidi" w:hAnsiTheme="minorBidi"/>
+        </w:rPr>
+        <w:t xml:space="preserve">For information on the R script used, see the research compendium on the GitHub link. Due to the data being in a binary format there was no need </w:t>
+      </w:r>
+      <w:r>
+        <w:rPr>
+          <w:rFonts w:asciiTheme="minorBidi" w:hAnsiTheme="minorBidi"/>
+        </w:rPr>
+        <w:t>for scaling or centring the data around zero</w:t>
+      </w:r>
+      <w:r>
+        <w:rPr>
+          <w:rFonts w:asciiTheme="minorBidi" w:hAnsiTheme="minorBidi"/>
+        </w:rPr>
+        <w:t>. PCA uses principle components, these are the new variables that are created by transforming the original data into a new coordinate system. Before K-means clustering was applied I selected principle components 1 and 2, PC1 and PC2, to begin with. As seen in Figure S1 very little variance was explained by PC1 and PC2, so PC1 to PC9 were selected as more variance was explained.</w:t>
+      </w:r>
+    </w:p>
+    <w:p>
+      <w:pPr>
+        <w:spacing w:after="240" w:line="240" w:lineRule="auto"/>
+        <w:rPr>
+          <w:rFonts w:asciiTheme="minorBidi" w:hAnsiTheme="minorBidi"/>
+        </w:rPr>
+      </w:pPr>
+      <w:r>
+        <w:rPr>
+          <w:rFonts w:asciiTheme="minorBidi" w:hAnsiTheme="minorBidi"/>
+        </w:rPr>
+        <w:t>2D v</w:t>
+      </w:r>
+      <w:r>
+        <w:rPr>
+          <w:rFonts w:asciiTheme="minorBidi" w:hAnsiTheme="minorBidi"/>
+        </w:rPr>
+        <w:t xml:space="preserve">isualisation of the </w:t>
+      </w:r>
+      <w:r>
+        <w:rPr>
+          <w:rFonts w:asciiTheme="minorBidi" w:hAnsiTheme="minorBidi"/>
+        </w:rPr>
+        <w:t xml:space="preserve">dimensionality reduction was performed using </w:t>
+      </w:r>
+      <w:r>
+        <w:rPr>
+          <w:rFonts w:asciiTheme="minorBidi" w:hAnsiTheme="minorBidi"/>
+        </w:rPr>
+        <w:t>ggplot</w:t>
+      </w:r>
+      <w:r>
+        <w:rPr>
+          <w:rFonts w:asciiTheme="minorBidi" w:hAnsiTheme="minorBidi"/>
+        </w:rPr>
+        <w:t>2</w:t>
       </w:r>
       <w:r>
         <w:rPr>
@@ -6637,101 +7426,37 @@
         <w:rPr>
           <w:rFonts w:asciiTheme="minorBidi" w:hAnsiTheme="minorBidi"/>
         </w:rPr>
-        <w:t>K-means clustering</w:t>
-      </w:r>
-      <w:r>
-        <w:rPr>
-          <w:rFonts w:asciiTheme="minorBidi" w:hAnsiTheme="minorBidi"/>
-        </w:rPr>
-        <w:t xml:space="preserve"> is </w:t>
-      </w:r>
-      <w:r>
-        <w:rPr>
-          <w:rFonts w:asciiTheme="minorBidi" w:hAnsiTheme="minorBidi"/>
-        </w:rPr>
-        <w:t xml:space="preserve">an unsupervised </w:t>
-      </w:r>
-      <w:r>
-        <w:rPr>
-          <w:rFonts w:asciiTheme="minorBidi" w:hAnsiTheme="minorBidi"/>
-        </w:rPr>
-        <w:t>learnin</w:t>
-      </w:r>
-      <w:r>
-        <w:rPr>
-          <w:rFonts w:asciiTheme="minorBidi" w:hAnsiTheme="minorBidi"/>
-        </w:rPr>
-        <w:t xml:space="preserve">g technique, </w:t>
-      </w:r>
-      <w:r>
-        <w:rPr>
-          <w:rFonts w:asciiTheme="minorBidi" w:hAnsiTheme="minorBidi"/>
-        </w:rPr>
-        <w:t>that involves finding su</w:t>
-      </w:r>
-      <w:r>
-        <w:rPr>
-          <w:rFonts w:asciiTheme="minorBidi" w:hAnsiTheme="minorBidi"/>
-        </w:rPr>
-        <w:t>bgroups</w:t>
-      </w:r>
-      <w:r>
-        <w:rPr>
-          <w:rFonts w:asciiTheme="minorBidi" w:hAnsiTheme="minorBidi"/>
-        </w:rPr>
-        <w:t xml:space="preserve"> </w:t>
-      </w:r>
-      <w:r>
-        <w:rPr>
-          <w:rFonts w:asciiTheme="minorBidi" w:hAnsiTheme="minorBidi"/>
-        </w:rPr>
-        <w:t>within a larger dataset</w:t>
-      </w:r>
-      <w:r>
-        <w:rPr>
-          <w:rFonts w:asciiTheme="minorBidi" w:hAnsiTheme="minorBidi"/>
-        </w:rPr>
-        <w:t xml:space="preserve"> </w:t>
-      </w:r>
-      <w:r>
-        <w:rPr>
-          <w:rFonts w:asciiTheme="minorBidi" w:hAnsiTheme="minorBidi"/>
-          <w:b/>
-          <w:bCs/>
-        </w:rPr>
-        <w:fldChar w:fldCharType="begin" w:fldLock="1"/>
-      </w:r>
-      <w:r>
-        <w:rPr>
-          <w:rFonts w:asciiTheme="minorBidi" w:hAnsiTheme="minorBidi"/>
-          <w:b/>
-          <w:bCs/>
-        </w:rPr>
-        <w:instrText>ADDIN paperpile_citation &lt;clusterId&gt;F919M167I457F241&lt;/clusterId&gt;&lt;metadata&gt;&lt;citation&gt;&lt;id&gt;2eff0050-4e45-4f65-9013-354c8427fb95&lt;/id&gt;&lt;/citation&gt;&lt;/metadata&gt;&lt;data&gt;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&lt;/data&gt; \* MERGEFORMAT</w:instrText>
-      </w:r>
-      <w:r>
-        <w:rPr>
-          <w:rFonts w:asciiTheme="minorBidi" w:hAnsiTheme="minorBidi"/>
-          <w:b/>
-          <w:bCs/>
-        </w:rPr>
-        <w:fldChar w:fldCharType="separate"/>
-      </w:r>
-      <w:r>
-        <w:rPr>
-          <w:rFonts w:asciiTheme="minorBidi" w:hAnsiTheme="minorBidi"/>
-          <w:bCs/>
-          <w:noProof/>
-        </w:rPr>
-        <w:t>(Bradley and Fayyad, 1998)</w:t>
-      </w:r>
-      <w:r>
-        <w:rPr>
-          <w:rFonts w:asciiTheme="minorBidi" w:hAnsiTheme="minorBidi"/>
-          <w:b/>
-          <w:bCs/>
-        </w:rPr>
-        <w:fldChar w:fldCharType="end"/>
+        <w:t xml:space="preserve">The cluster </w:t>
+      </w:r>
+      <w:r>
+        <w:rPr>
+          <w:rFonts w:asciiTheme="minorBidi" w:hAnsiTheme="minorBidi"/>
+        </w:rPr>
+        <w:t>id’s</w:t>
+      </w:r>
+      <w:r>
+        <w:rPr>
+          <w:rFonts w:asciiTheme="minorBidi" w:hAnsiTheme="minorBidi"/>
+        </w:rPr>
+        <w:t xml:space="preserve"> generated </w:t>
+      </w:r>
+      <w:r>
+        <w:rPr>
+          <w:rFonts w:asciiTheme="minorBidi" w:hAnsiTheme="minorBidi"/>
+        </w:rPr>
+        <w:t xml:space="preserve">by K-means were assigned to </w:t>
+      </w:r>
+      <w:r>
+        <w:rPr>
+          <w:rFonts w:asciiTheme="minorBidi" w:hAnsiTheme="minorBidi"/>
+        </w:rPr>
+        <w:t xml:space="preserve">each </w:t>
+      </w:r>
+      <w:r>
+        <w:rPr>
+          <w:rFonts w:asciiTheme="minorBidi" w:hAnsiTheme="minorBidi"/>
+        </w:rPr>
+        <w:t>values’ principle component</w:t>
       </w:r>
       <w:r>
         <w:rPr>
@@ -6743,532 +7468,113 @@
         <w:rPr>
           <w:rFonts w:asciiTheme="minorBidi" w:hAnsiTheme="minorBidi"/>
         </w:rPr>
-        <w:t xml:space="preserve"> </w:t>
-      </w:r>
-      <w:r>
-        <w:rPr>
-          <w:rFonts w:asciiTheme="minorBidi" w:hAnsiTheme="minorBidi"/>
-        </w:rPr>
-        <w:t xml:space="preserve">K-means clustering breaks </w:t>
-      </w:r>
-      <w:r>
-        <w:rPr>
-          <w:rFonts w:asciiTheme="minorBidi" w:hAnsiTheme="minorBidi"/>
-        </w:rPr>
-        <w:t xml:space="preserve">observations into a pre-defined number of </w:t>
-      </w:r>
-      <w:r>
-        <w:rPr>
-          <w:rFonts w:asciiTheme="minorBidi" w:hAnsiTheme="minorBidi"/>
-        </w:rPr>
-        <w:t xml:space="preserve">clusters, </w:t>
-      </w:r>
-      <w:r>
-        <w:rPr>
-          <w:rFonts w:asciiTheme="minorBidi" w:hAnsiTheme="minorBidi"/>
-        </w:rPr>
-        <w:t xml:space="preserve">which was </w:t>
-      </w:r>
-      <w:r>
-        <w:rPr>
-          <w:rFonts w:asciiTheme="minorBidi" w:hAnsiTheme="minorBidi"/>
-        </w:rPr>
-        <w:t xml:space="preserve">calculated </w:t>
-      </w:r>
-      <w:r>
-        <w:rPr>
-          <w:rFonts w:asciiTheme="minorBidi" w:hAnsiTheme="minorBidi"/>
-        </w:rPr>
-        <w:t>using the elbow method.</w:t>
-      </w:r>
-      <w:r>
-        <w:rPr>
-          <w:rFonts w:asciiTheme="minorBidi" w:hAnsiTheme="minorBidi"/>
-        </w:rPr>
-        <w:t xml:space="preserve"> The </w:t>
-      </w:r>
-      <w:r>
-        <w:rPr>
-          <w:rFonts w:asciiTheme="minorBidi" w:hAnsiTheme="minorBidi"/>
-        </w:rPr>
-        <w:t xml:space="preserve">algorithm works by first randomly assigning each point </w:t>
-      </w:r>
-      <w:r>
-        <w:rPr>
-          <w:rFonts w:asciiTheme="minorBidi" w:hAnsiTheme="minorBidi"/>
-        </w:rPr>
-        <w:t>to one the pre-defined clusters</w:t>
-      </w:r>
-      <w:r>
-        <w:rPr>
-          <w:rFonts w:asciiTheme="minorBidi" w:hAnsiTheme="minorBidi"/>
+        <w:t xml:space="preserve"> T</w:t>
+      </w:r>
+      <w:r>
+        <w:rPr>
+          <w:rFonts w:asciiTheme="minorBidi" w:hAnsiTheme="minorBidi"/>
+        </w:rPr>
+        <w:t xml:space="preserve">hese </w:t>
+      </w:r>
+      <w:r>
+        <w:rPr>
+          <w:rFonts w:asciiTheme="minorBidi" w:hAnsiTheme="minorBidi"/>
+        </w:rPr>
+        <w:t xml:space="preserve">values </w:t>
+      </w:r>
+      <w:r>
+        <w:rPr>
+          <w:rFonts w:asciiTheme="minorBidi" w:hAnsiTheme="minorBidi"/>
+        </w:rPr>
+        <w:t xml:space="preserve">are then plotted </w:t>
+      </w:r>
+      <w:r>
+        <w:rPr>
+          <w:rFonts w:asciiTheme="minorBidi" w:hAnsiTheme="minorBidi"/>
+        </w:rPr>
+        <w:t xml:space="preserve">in this new PCA coordinate space, </w:t>
+      </w:r>
+      <w:r>
+        <w:rPr>
+          <w:rFonts w:asciiTheme="minorBidi" w:hAnsiTheme="minorBidi"/>
+        </w:rPr>
+        <w:t>using PC1 and PC2</w:t>
+      </w:r>
+      <w:r>
+        <w:rPr>
+          <w:rFonts w:asciiTheme="minorBidi" w:hAnsiTheme="minorBidi"/>
+        </w:rPr>
+        <w:t>/PC9 as the axes.</w:t>
+      </w:r>
+      <w:r>
+        <w:rPr>
+          <w:rFonts w:asciiTheme="minorBidi" w:hAnsiTheme="minorBidi"/>
+        </w:rPr>
+        <w:t xml:space="preserve"> Each point was coloured according to the assigned cluster.</w:t>
+      </w:r>
+    </w:p>
+    <w:p>
+      <w:pPr>
+        <w:spacing w:after="240" w:line="240" w:lineRule="auto"/>
+        <w:rPr>
+          <w:rFonts w:asciiTheme="minorBidi" w:hAnsiTheme="minorBidi"/>
+          <w:b/>
+          <w:bCs/>
+        </w:rPr>
+      </w:pPr>
+      <w:r>
+        <w:rPr>
+          <w:rFonts w:asciiTheme="minorBidi" w:hAnsiTheme="minorBidi"/>
+          <w:b/>
+          <w:bCs/>
+        </w:rPr>
+        <w:t>6.</w:t>
+      </w:r>
+      <w:r>
+        <w:rPr>
+          <w:rFonts w:asciiTheme="minorBidi" w:hAnsiTheme="minorBidi"/>
+          <w:b/>
+          <w:bCs/>
+        </w:rPr>
+        <w:t>7</w:t>
+      </w:r>
+      <w:r>
+        <w:rPr>
+          <w:rFonts w:asciiTheme="minorBidi" w:hAnsiTheme="minorBidi"/>
+          <w:b/>
+          <w:bCs/>
         </w:rPr>
         <w:t xml:space="preserve">. </w:t>
       </w:r>
       <w:r>
         <w:rPr>
           <w:rFonts w:asciiTheme="minorBidi" w:hAnsiTheme="minorBidi"/>
-        </w:rPr>
-        <w:t xml:space="preserve">The centres of each of these subgroups is then calculated. Each </w:t>
-      </w:r>
-      <w:r>
-        <w:rPr>
-          <w:rFonts w:asciiTheme="minorBidi" w:hAnsiTheme="minorBidi"/>
-        </w:rPr>
-        <w:t xml:space="preserve">point is then </w:t>
-      </w:r>
-      <w:r>
-        <w:rPr>
-          <w:rFonts w:asciiTheme="minorBidi" w:hAnsiTheme="minorBidi"/>
-        </w:rPr>
-        <w:t xml:space="preserve">assigned to the nearest newly </w:t>
-      </w:r>
-      <w:r>
-        <w:rPr>
-          <w:rFonts w:asciiTheme="minorBidi" w:hAnsiTheme="minorBidi"/>
-        </w:rPr>
-        <w:t xml:space="preserve">calculated cluster. This is then repeated for several </w:t>
-      </w:r>
-      <w:r>
-        <w:rPr>
-          <w:rFonts w:asciiTheme="minorBidi" w:hAnsiTheme="minorBidi"/>
-        </w:rPr>
-        <w:t>iterations, until each point is assigned to the nearest</w:t>
-      </w:r>
-      <w:r>
-        <w:rPr>
-          <w:rFonts w:asciiTheme="minorBidi" w:hAnsiTheme="minorBidi"/>
-        </w:rPr>
-        <w:t xml:space="preserve"> </w:t>
-      </w:r>
-      <w:r>
-        <w:rPr>
-          <w:rFonts w:asciiTheme="minorBidi" w:hAnsiTheme="minorBidi"/>
-          <w:b/>
-          <w:bCs/>
-        </w:rPr>
-        <w:fldChar w:fldCharType="begin" w:fldLock="1"/>
-      </w:r>
-      <w:r>
-        <w:rPr>
-          <w:rFonts w:asciiTheme="minorBidi" w:hAnsiTheme="minorBidi"/>
-          <w:b/>
-          <w:bCs/>
-        </w:rPr>
-        <w:instrText>ADDIN paperpile_citation &lt;clusterId&gt;A751O811K292I922&lt;/clusterId&gt;&lt;metadata&gt;&lt;citation&gt;&lt;id&gt;4102bc85-c9d3-48b3-bc88-c29e914f93e2&lt;/id&gt;&lt;/citation&gt;&lt;/metadata&gt;&lt;data&gt;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&lt;/data&gt; \* MERGEFORMAT</w:instrText>
-      </w:r>
-      <w:r>
-        <w:rPr>
-          <w:rFonts w:asciiTheme="minorBidi" w:hAnsiTheme="minorBidi"/>
-          <w:b/>
-          <w:bCs/>
-        </w:rPr>
-        <w:fldChar w:fldCharType="separate"/>
-      </w:r>
-      <w:r>
-        <w:rPr>
-          <w:rFonts w:asciiTheme="minorBidi" w:hAnsiTheme="minorBidi"/>
-          <w:bCs/>
-          <w:noProof/>
-        </w:rPr>
-        <w:t>(Na, Xumin and Yong, 2010)</w:t>
-      </w:r>
-      <w:r>
-        <w:rPr>
-          <w:rFonts w:asciiTheme="minorBidi" w:hAnsiTheme="minorBidi"/>
-          <w:b/>
-          <w:bCs/>
-        </w:rPr>
-        <w:fldChar w:fldCharType="end"/>
-      </w:r>
-      <w:r>
-        <w:rPr>
-          <w:rFonts w:asciiTheme="minorBidi" w:hAnsiTheme="minorBidi"/>
-        </w:rPr>
-        <w:t>.</w:t>
-      </w:r>
-    </w:p>
-    <w:p>
-      <w:pPr>
-        <w:spacing w:after="240" w:line="240" w:lineRule="auto"/>
-        <w:rPr>
-          <w:rFonts w:asciiTheme="minorBidi" w:hAnsiTheme="minorBidi"/>
-        </w:rPr>
-      </w:pPr>
-      <w:r>
-        <w:rPr>
-          <w:rFonts w:asciiTheme="minorBidi" w:hAnsiTheme="minorBidi"/>
-        </w:rPr>
-        <w:t>The e</w:t>
-      </w:r>
-      <w:r>
-        <w:rPr>
-          <w:rFonts w:asciiTheme="minorBidi" w:hAnsiTheme="minorBidi"/>
-        </w:rPr>
-        <w:t>lbow method for cluster determination</w:t>
-      </w:r>
-      <w:r>
-        <w:rPr>
-          <w:rFonts w:asciiTheme="minorBidi" w:hAnsiTheme="minorBidi"/>
-        </w:rPr>
-        <w:t xml:space="preserve">, </w:t>
-      </w:r>
-      <w:r>
-        <w:rPr>
-          <w:rFonts w:asciiTheme="minorBidi" w:hAnsiTheme="minorBidi"/>
-        </w:rPr>
-        <w:t xml:space="preserve">involved </w:t>
-      </w:r>
-      <w:r>
-        <w:rPr>
-          <w:rFonts w:asciiTheme="minorBidi" w:hAnsiTheme="minorBidi"/>
-        </w:rPr>
-        <w:t xml:space="preserve">calculating the within cluster sum of squares </w:t>
-      </w:r>
-      <w:r>
-        <w:rPr>
-          <w:rFonts w:asciiTheme="minorBidi" w:hAnsiTheme="minorBidi"/>
-        </w:rPr>
-        <w:t>(</w:t>
-      </w:r>
-      <w:proofErr w:type="spellStart"/>
-      <w:r>
-        <w:rPr>
-          <w:rFonts w:asciiTheme="minorBidi" w:hAnsiTheme="minorBidi"/>
-        </w:rPr>
-        <w:t>wcss</w:t>
-      </w:r>
-      <w:proofErr w:type="spellEnd"/>
-      <w:r>
-        <w:rPr>
-          <w:rFonts w:asciiTheme="minorBidi" w:hAnsiTheme="minorBidi"/>
-        </w:rPr>
-        <w:t xml:space="preserve">) </w:t>
-      </w:r>
-      <w:r>
-        <w:rPr>
-          <w:rFonts w:asciiTheme="minorBidi" w:hAnsiTheme="minorBidi"/>
-        </w:rPr>
-        <w:t>for each cluster numbers 1-</w:t>
-      </w:r>
-      <w:r>
-        <w:rPr>
-          <w:rFonts w:asciiTheme="minorBidi" w:hAnsiTheme="minorBidi"/>
-        </w:rPr>
-        <w:t>10.</w:t>
-      </w:r>
-      <w:r>
-        <w:rPr>
-          <w:rFonts w:asciiTheme="minorBidi" w:hAnsiTheme="minorBidi"/>
-        </w:rPr>
-        <w:t xml:space="preserve"> </w:t>
-      </w:r>
-      <w:proofErr w:type="spellStart"/>
-      <w:r>
-        <w:rPr>
-          <w:rFonts w:asciiTheme="minorBidi" w:hAnsiTheme="minorBidi"/>
-        </w:rPr>
-        <w:t>nstart</w:t>
-      </w:r>
-      <w:proofErr w:type="spellEnd"/>
-      <w:r>
-        <w:rPr>
-          <w:rFonts w:asciiTheme="minorBidi" w:hAnsiTheme="minorBidi"/>
-        </w:rPr>
-        <w:t xml:space="preserve"> parameter, the number of iterations used for each </w:t>
-      </w:r>
-      <w:r>
-        <w:rPr>
-          <w:rFonts w:asciiTheme="minorBidi" w:hAnsiTheme="minorBidi"/>
-        </w:rPr>
-        <w:t>cluster 1-10</w:t>
-      </w:r>
-      <w:r>
-        <w:rPr>
-          <w:rFonts w:asciiTheme="minorBidi" w:hAnsiTheme="minorBidi"/>
-        </w:rPr>
-        <w:t xml:space="preserve"> was 10. </w:t>
-      </w:r>
-      <w:r>
-        <w:rPr>
-          <w:rFonts w:asciiTheme="minorBidi" w:hAnsiTheme="minorBidi"/>
-        </w:rPr>
-        <w:t xml:space="preserve">The within cluster sum of squares </w:t>
-      </w:r>
-      <w:r>
-        <w:rPr>
-          <w:rFonts w:asciiTheme="minorBidi" w:hAnsiTheme="minorBidi"/>
-        </w:rPr>
-        <w:t xml:space="preserve">was then plotted against the number of </w:t>
-      </w:r>
-      <w:r>
-        <w:rPr>
-          <w:rFonts w:asciiTheme="minorBidi" w:hAnsiTheme="minorBidi"/>
-        </w:rPr>
-        <w:t xml:space="preserve">clusters. </w:t>
-      </w:r>
-      <w:r>
-        <w:rPr>
-          <w:rFonts w:asciiTheme="minorBidi" w:hAnsiTheme="minorBidi"/>
-        </w:rPr>
-        <w:t xml:space="preserve">The elbow point was then determined </w:t>
-      </w:r>
-      <w:r>
-        <w:rPr>
-          <w:rFonts w:asciiTheme="minorBidi" w:hAnsiTheme="minorBidi"/>
-        </w:rPr>
-        <w:t xml:space="preserve">as the value where the </w:t>
-      </w:r>
-      <w:proofErr w:type="spellStart"/>
-      <w:r>
-        <w:rPr>
-          <w:rFonts w:asciiTheme="minorBidi" w:hAnsiTheme="minorBidi"/>
-        </w:rPr>
-        <w:t>wcss</w:t>
-      </w:r>
-      <w:proofErr w:type="spellEnd"/>
-      <w:r>
-        <w:rPr>
-          <w:rFonts w:asciiTheme="minorBidi" w:hAnsiTheme="minorBidi"/>
-        </w:rPr>
-        <w:t xml:space="preserve"> </w:t>
-      </w:r>
-      <w:r>
-        <w:rPr>
-          <w:rFonts w:asciiTheme="minorBidi" w:hAnsiTheme="minorBidi"/>
-        </w:rPr>
-        <w:t xml:space="preserve">stops decreasing significantly. A high </w:t>
-      </w:r>
-      <w:proofErr w:type="spellStart"/>
-      <w:r>
-        <w:rPr>
-          <w:rFonts w:asciiTheme="minorBidi" w:hAnsiTheme="minorBidi"/>
-        </w:rPr>
-        <w:t>wcss</w:t>
-      </w:r>
-      <w:proofErr w:type="spellEnd"/>
-      <w:r>
-        <w:rPr>
-          <w:rFonts w:asciiTheme="minorBidi" w:hAnsiTheme="minorBidi"/>
-        </w:rPr>
-        <w:t xml:space="preserve"> means that the clusters are more spread out and a low </w:t>
-      </w:r>
-      <w:proofErr w:type="spellStart"/>
-      <w:r>
-        <w:rPr>
-          <w:rFonts w:asciiTheme="minorBidi" w:hAnsiTheme="minorBidi"/>
-        </w:rPr>
-        <w:t>wcss</w:t>
-      </w:r>
-      <w:proofErr w:type="spellEnd"/>
-      <w:r>
-        <w:rPr>
-          <w:rFonts w:asciiTheme="minorBidi" w:hAnsiTheme="minorBidi"/>
-        </w:rPr>
-        <w:t xml:space="preserve"> means that </w:t>
-      </w:r>
-      <w:r>
-        <w:rPr>
-          <w:rFonts w:asciiTheme="minorBidi" w:hAnsiTheme="minorBidi"/>
-        </w:rPr>
-        <w:t xml:space="preserve">the clusters are more compact </w:t>
-      </w:r>
-      <w:r>
-        <w:rPr>
-          <w:rFonts w:asciiTheme="minorBidi" w:hAnsiTheme="minorBidi"/>
-          <w:b/>
-          <w:bCs/>
-        </w:rPr>
-        <w:fldChar w:fldCharType="begin" w:fldLock="1"/>
-      </w:r>
-      <w:r>
-        <w:rPr>
-          <w:rFonts w:asciiTheme="minorBidi" w:hAnsiTheme="minorBidi"/>
-          <w:b/>
-          <w:bCs/>
-        </w:rPr>
-        <w:instrText>ADDIN paperpile_citation &lt;clusterId&gt;N343T499P781N474&lt;/clusterId&gt;&lt;metadata&gt;&lt;citation&gt;&lt;id&gt;06695aec-dd93-44f1-a388-f6ab0d7a6b32&lt;/id&gt;&lt;/citation&gt;&lt;/metadata&gt;&lt;data&gt;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&lt;/data&gt; \* MERGEFORMAT</w:instrText>
-      </w:r>
-      <w:r>
-        <w:rPr>
-          <w:rFonts w:asciiTheme="minorBidi" w:hAnsiTheme="minorBidi"/>
-          <w:b/>
-          <w:bCs/>
-        </w:rPr>
-        <w:fldChar w:fldCharType="separate"/>
-      </w:r>
-      <w:r>
-        <w:rPr>
-          <w:rFonts w:asciiTheme="minorBidi" w:hAnsiTheme="minorBidi"/>
-          <w:bCs/>
-          <w:noProof/>
-        </w:rPr>
-        <w:t>(Cui)</w:t>
-      </w:r>
-      <w:r>
-        <w:rPr>
-          <w:rFonts w:asciiTheme="minorBidi" w:hAnsiTheme="minorBidi"/>
-          <w:b/>
-          <w:bCs/>
-        </w:rPr>
-        <w:fldChar w:fldCharType="end"/>
-      </w:r>
-      <w:r>
-        <w:rPr>
-          <w:rFonts w:asciiTheme="minorBidi" w:hAnsiTheme="minorBidi"/>
-        </w:rPr>
-        <w:t>.</w:t>
-      </w:r>
-    </w:p>
-    <w:p>
-      <w:pPr>
-        <w:spacing w:after="240" w:line="240" w:lineRule="auto"/>
-        <w:rPr>
-          <w:rFonts w:asciiTheme="minorBidi" w:hAnsiTheme="minorBidi"/>
-          <w:lang w:val="fr-FR"/>
-        </w:rPr>
-      </w:pPr>
-      <w:proofErr w:type="spellStart"/>
-      <w:r>
-        <w:rPr>
-          <w:rFonts w:asciiTheme="minorBidi" w:hAnsiTheme="minorBidi"/>
-          <w:lang w:val="fr-FR"/>
-        </w:rPr>
-        <w:t>P</w:t>
-      </w:r>
-      <w:r>
-        <w:rPr>
-          <w:rFonts w:asciiTheme="minorBidi" w:hAnsiTheme="minorBidi"/>
-          <w:lang w:val="fr-FR"/>
-        </w:rPr>
-        <w:t>arameters</w:t>
-      </w:r>
-      <w:proofErr w:type="spellEnd"/>
-      <w:r>
-        <w:rPr>
-          <w:rFonts w:asciiTheme="minorBidi" w:hAnsiTheme="minorBidi"/>
-          <w:lang w:val="fr-FR"/>
-        </w:rPr>
-        <w:t xml:space="preserve"> </w:t>
-      </w:r>
-      <w:proofErr w:type="spellStart"/>
-      <w:r>
-        <w:rPr>
-          <w:rFonts w:asciiTheme="minorBidi" w:hAnsiTheme="minorBidi"/>
-          <w:lang w:val="fr-FR"/>
-        </w:rPr>
-        <w:t>used</w:t>
-      </w:r>
-      <w:proofErr w:type="spellEnd"/>
-      <w:r>
-        <w:rPr>
-          <w:rFonts w:asciiTheme="minorBidi" w:hAnsiTheme="minorBidi"/>
-          <w:lang w:val="fr-FR"/>
-        </w:rPr>
-        <w:t> :</w:t>
-      </w:r>
-    </w:p>
-    <w:p>
-      <w:pPr>
-        <w:spacing w:after="240" w:line="240" w:lineRule="auto"/>
-        <w:rPr>
-          <w:rFonts w:asciiTheme="minorBidi" w:hAnsiTheme="minorBidi"/>
-          <w:lang w:val="fr-FR"/>
-        </w:rPr>
-      </w:pPr>
-      <w:proofErr w:type="spellStart"/>
-      <w:r>
-        <w:rPr>
-          <w:rFonts w:asciiTheme="minorBidi" w:hAnsiTheme="minorBidi"/>
-          <w:lang w:val="fr-FR"/>
-        </w:rPr>
-        <w:t>nstart</w:t>
-      </w:r>
-      <w:proofErr w:type="spellEnd"/>
-      <w:r>
-        <w:rPr>
-          <w:rFonts w:asciiTheme="minorBidi" w:hAnsiTheme="minorBidi"/>
-          <w:lang w:val="fr-FR"/>
-        </w:rPr>
-        <w:t xml:space="preserve"> = 10</w:t>
-      </w:r>
-    </w:p>
-    <w:p>
-      <w:pPr>
-        <w:spacing w:after="240" w:line="240" w:lineRule="auto"/>
-        <w:rPr>
-          <w:rFonts w:asciiTheme="minorBidi" w:hAnsiTheme="minorBidi"/>
-          <w:lang w:val="fr-FR"/>
-        </w:rPr>
-      </w:pPr>
-    </w:p>
-    <w:p>
-      <w:pPr>
-        <w:spacing w:after="240" w:line="240" w:lineRule="auto"/>
-        <w:rPr>
-          <w:rFonts w:asciiTheme="minorBidi" w:hAnsiTheme="minorBidi"/>
-          <w:lang w:val="fr-FR"/>
-        </w:rPr>
-      </w:pPr>
-    </w:p>
-    <w:p>
-      <w:pPr>
-        <w:spacing w:after="240" w:line="240" w:lineRule="auto"/>
-        <w:rPr>
-          <w:rFonts w:asciiTheme="minorBidi" w:hAnsiTheme="minorBidi"/>
-          <w:b/>
-          <w:bCs/>
-          <w:lang w:val="fr-FR"/>
-        </w:rPr>
-      </w:pPr>
-      <w:r>
-        <w:rPr>
-          <w:rFonts w:asciiTheme="minorBidi" w:hAnsiTheme="minorBidi"/>
-          <w:b/>
-          <w:bCs/>
-          <w:lang w:val="fr-FR"/>
-        </w:rPr>
-        <w:t xml:space="preserve">6.5. </w:t>
-      </w:r>
-      <w:proofErr w:type="spellStart"/>
-      <w:r>
-        <w:rPr>
-          <w:rFonts w:asciiTheme="minorBidi" w:hAnsiTheme="minorBidi"/>
-          <w:b/>
-          <w:bCs/>
-          <w:lang w:val="fr-FR"/>
-        </w:rPr>
-        <w:t>Principle</w:t>
-      </w:r>
-      <w:proofErr w:type="spellEnd"/>
-      <w:r>
-        <w:rPr>
-          <w:rFonts w:asciiTheme="minorBidi" w:hAnsiTheme="minorBidi"/>
-          <w:b/>
-          <w:bCs/>
-          <w:lang w:val="fr-FR"/>
-        </w:rPr>
-        <w:t xml:space="preserve"> component </w:t>
-      </w:r>
-      <w:proofErr w:type="spellStart"/>
-      <w:r>
-        <w:rPr>
-          <w:rFonts w:asciiTheme="minorBidi" w:hAnsiTheme="minorBidi"/>
-          <w:b/>
-          <w:bCs/>
-          <w:lang w:val="fr-FR"/>
-        </w:rPr>
-        <w:t>analysis</w:t>
-      </w:r>
-      <w:proofErr w:type="spellEnd"/>
-      <w:r>
-        <w:rPr>
-          <w:rFonts w:asciiTheme="minorBidi" w:hAnsiTheme="minorBidi"/>
-          <w:b/>
-          <w:bCs/>
-          <w:lang w:val="fr-FR"/>
-        </w:rPr>
-        <w:t xml:space="preserve"> (PCA)</w:t>
+          <w:b/>
+          <w:bCs/>
+        </w:rPr>
+        <w:t>t</w:t>
+      </w:r>
+      <w:r>
+        <w:rPr>
+          <w:rFonts w:asciiTheme="minorBidi" w:hAnsiTheme="minorBidi"/>
+          <w:b/>
+          <w:bCs/>
+        </w:rPr>
+        <w:t>-distributed stochastic neighbour embedding (t-SNE)</w:t>
+      </w:r>
+    </w:p>
+    <w:p>
+      <w:pPr>
+        <w:spacing w:after="240" w:line="240" w:lineRule="auto"/>
+        <w:rPr>
+          <w:rFonts w:asciiTheme="minorBidi" w:hAnsiTheme="minorBidi"/>
+        </w:rPr>
+      </w:pPr>
+      <w:r>
+        <w:rPr>
+          <w:rFonts w:asciiTheme="minorBidi" w:hAnsiTheme="minorBidi"/>
+        </w:rPr>
+        <w:t>How does t-SNE work?</w:t>
       </w:r>
     </w:p>
     <w:p>
@@ -7283,355 +7589,203 @@
           <w:rFonts w:asciiTheme="minorBidi" w:hAnsiTheme="minorBidi"/>
         </w:rPr>
         <w:lastRenderedPageBreak/>
-        <w:t>PCA</w:t>
-      </w:r>
-      <w:r>
-        <w:rPr>
-          <w:rFonts w:asciiTheme="minorBidi" w:hAnsiTheme="minorBidi"/>
-        </w:rPr>
-        <w:t xml:space="preserve"> is a linear dimensionality reduction method</w:t>
-      </w:r>
-      <w:r>
-        <w:rPr>
-          <w:rFonts w:asciiTheme="minorBidi" w:hAnsiTheme="minorBidi"/>
-        </w:rPr>
-        <w:t>; its main role in finding a lower dimensionality representation of features</w:t>
-      </w:r>
-      <w:r>
-        <w:rPr>
-          <w:rFonts w:asciiTheme="minorBidi" w:hAnsiTheme="minorBidi"/>
-        </w:rPr>
-        <w:t xml:space="preserve">, while maintaining as much variance </w:t>
-      </w:r>
-      <w:r>
-        <w:rPr>
-          <w:rFonts w:asciiTheme="minorBidi" w:hAnsiTheme="minorBidi"/>
-        </w:rPr>
-        <w:t>in the data as possible</w:t>
-      </w:r>
-      <w:r>
-        <w:rPr>
-          <w:rFonts w:asciiTheme="minorBidi" w:hAnsiTheme="minorBidi"/>
-        </w:rPr>
-        <w:t xml:space="preserve"> </w:t>
-      </w:r>
-      <w:r>
-        <w:rPr>
-          <w:rFonts w:asciiTheme="minorBidi" w:hAnsiTheme="minorBidi"/>
-          <w:b/>
-          <w:bCs/>
-        </w:rPr>
-        <w:fldChar w:fldCharType="begin" w:fldLock="1"/>
-      </w:r>
-      <w:r>
-        <w:rPr>
-          <w:rFonts w:asciiTheme="minorBidi" w:hAnsiTheme="minorBidi"/>
-          <w:b/>
-          <w:bCs/>
-        </w:rPr>
-        <w:instrText>ADDIN paperpile_citation &lt;clusterId&gt;X173L439A721E544&lt;/clusterId&gt;&lt;metadata&gt;&lt;citation&gt;&lt;id&gt;f03239c0-3624-46ac-929e-595e7d9a2248&lt;/id&gt;&lt;/citation&gt;&lt;/metadata&gt;&lt;data&gt;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&lt;/data&gt; \* MERGEFORMAT</w:instrText>
-      </w:r>
-      <w:r>
-        <w:rPr>
-          <w:rFonts w:asciiTheme="minorBidi" w:hAnsiTheme="minorBidi"/>
-          <w:b/>
-          <w:bCs/>
-        </w:rPr>
-        <w:fldChar w:fldCharType="separate"/>
-      </w:r>
-      <w:r>
-        <w:rPr>
-          <w:rFonts w:asciiTheme="minorBidi" w:hAnsiTheme="minorBidi"/>
-          <w:bCs/>
-          <w:noProof/>
-        </w:rPr>
-        <w:t>(Jolliffe and Cadima, 2016)</w:t>
-      </w:r>
-      <w:r>
-        <w:rPr>
-          <w:rFonts w:asciiTheme="minorBidi" w:hAnsiTheme="minorBidi"/>
-          <w:b/>
-          <w:bCs/>
-        </w:rPr>
-        <w:fldChar w:fldCharType="end"/>
-      </w:r>
-      <w:r>
-        <w:rPr>
-          <w:rFonts w:asciiTheme="minorBidi" w:hAnsiTheme="minorBidi"/>
+        <w:t>How I used t-SNE?</w:t>
+      </w:r>
+    </w:p>
+    <w:p>
+      <w:pPr>
+        <w:spacing w:after="240" w:line="240" w:lineRule="auto"/>
+        <w:rPr>
+          <w:rFonts w:asciiTheme="minorBidi" w:hAnsiTheme="minorBidi"/>
+        </w:rPr>
+      </w:pPr>
+      <w:r>
+        <w:rPr>
+          <w:rFonts w:asciiTheme="minorBidi" w:hAnsiTheme="minorBidi"/>
+        </w:rPr>
+        <w:t>How were the results visualised</w:t>
+      </w:r>
+      <w:r>
+        <w:rPr>
+          <w:rFonts w:asciiTheme="minorBidi" w:hAnsiTheme="minorBidi"/>
+        </w:rPr>
+        <w:t>?</w:t>
+      </w:r>
+    </w:p>
+    <w:p>
+      <w:pPr>
+        <w:spacing w:after="240" w:line="240" w:lineRule="auto"/>
+        <w:rPr>
+          <w:rFonts w:asciiTheme="minorBidi" w:hAnsiTheme="minorBidi"/>
+        </w:rPr>
+      </w:pPr>
+      <w:r>
+        <w:rPr>
+          <w:rFonts w:asciiTheme="minorBidi" w:hAnsiTheme="minorBidi"/>
+        </w:rPr>
+        <w:t>Parameter choices</w:t>
+      </w:r>
+      <w:r>
+        <w:rPr>
+          <w:rFonts w:asciiTheme="minorBidi" w:hAnsiTheme="minorBidi"/>
+        </w:rPr>
+        <w:t>:</w:t>
+      </w:r>
+    </w:p>
+    <w:p>
+      <w:pPr>
+        <w:spacing w:after="240" w:line="240" w:lineRule="auto"/>
+        <w:rPr>
+          <w:rFonts w:asciiTheme="minorBidi" w:hAnsiTheme="minorBidi"/>
+        </w:rPr>
+      </w:pPr>
+      <w:r>
+        <w:rPr>
+          <w:rFonts w:asciiTheme="minorBidi" w:hAnsiTheme="minorBidi"/>
+        </w:rPr>
+        <w:t>Duplicate values were remov</w:t>
+      </w:r>
+      <w:r>
+        <w:rPr>
+          <w:rFonts w:asciiTheme="minorBidi" w:hAnsiTheme="minorBidi"/>
+        </w:rPr>
+        <w:t>ed</w:t>
+      </w:r>
+    </w:p>
+    <w:p>
+      <w:pPr>
+        <w:spacing w:after="240" w:line="240" w:lineRule="auto"/>
+        <w:rPr>
+          <w:rFonts w:asciiTheme="minorBidi" w:hAnsiTheme="minorBidi"/>
+          <w:lang w:val="pt-PT"/>
+        </w:rPr>
+      </w:pPr>
+      <w:r>
+        <w:rPr>
+          <w:rFonts w:asciiTheme="minorBidi" w:hAnsiTheme="minorBidi"/>
+          <w:lang w:val="pt-PT"/>
+        </w:rPr>
+        <w:t xml:space="preserve">Perplexity </w:t>
+      </w:r>
+      <w:r>
+        <w:rPr>
+          <w:rFonts w:asciiTheme="minorBidi" w:hAnsiTheme="minorBidi"/>
+          <w:lang w:val="pt-PT"/>
+        </w:rPr>
+        <w:t>=</w:t>
+      </w:r>
+      <w:r>
+        <w:rPr>
+          <w:rFonts w:asciiTheme="minorBidi" w:hAnsiTheme="minorBidi"/>
+          <w:lang w:val="pt-PT"/>
+        </w:rPr>
+        <w:t xml:space="preserve"> 30, n_iter = 500, n_components = 2</w:t>
+      </w:r>
+    </w:p>
+    <w:p>
+      <w:pPr>
+        <w:spacing w:after="240" w:line="240" w:lineRule="auto"/>
+        <w:rPr>
+          <w:rFonts w:asciiTheme="minorBidi" w:hAnsiTheme="minorBidi"/>
+        </w:rPr>
+      </w:pPr>
+      <w:r>
+        <w:rPr>
+          <w:rFonts w:asciiTheme="minorBidi" w:hAnsiTheme="minorBidi"/>
+        </w:rPr>
+        <w:t>Used default R parameters for t-SNE</w:t>
+      </w:r>
+    </w:p>
+    <w:p>
+      <w:pPr>
+        <w:spacing w:after="240" w:line="240" w:lineRule="auto"/>
+        <w:rPr>
+          <w:rFonts w:asciiTheme="minorBidi" w:hAnsiTheme="minorBidi"/>
+          <w:b/>
+          <w:bCs/>
+        </w:rPr>
+      </w:pPr>
+      <w:r>
+        <w:rPr>
+          <w:rFonts w:asciiTheme="minorBidi" w:hAnsiTheme="minorBidi"/>
+          <w:b/>
+          <w:bCs/>
+        </w:rPr>
+        <w:t>6.</w:t>
+      </w:r>
+      <w:r>
+        <w:rPr>
+          <w:rFonts w:asciiTheme="minorBidi" w:hAnsiTheme="minorBidi"/>
+          <w:b/>
+          <w:bCs/>
+        </w:rPr>
+        <w:t>8</w:t>
+      </w:r>
+      <w:r>
+        <w:rPr>
+          <w:rFonts w:asciiTheme="minorBidi" w:hAnsiTheme="minorBidi"/>
+          <w:b/>
+          <w:bCs/>
         </w:rPr>
         <w:t xml:space="preserve">. </w:t>
       </w:r>
       <w:r>
         <w:rPr>
           <w:rFonts w:asciiTheme="minorBidi" w:hAnsiTheme="minorBidi"/>
-        </w:rPr>
-        <w:t>How does PCA work?</w:t>
-      </w:r>
-    </w:p>
-    <w:p>
-      <w:pPr>
-        <w:spacing w:after="240" w:line="240" w:lineRule="auto"/>
-        <w:rPr>
-          <w:rFonts w:asciiTheme="minorBidi" w:hAnsiTheme="minorBidi"/>
-        </w:rPr>
-      </w:pPr>
-      <w:r>
-        <w:rPr>
-          <w:rFonts w:asciiTheme="minorBidi" w:hAnsiTheme="minorBidi"/>
-        </w:rPr>
-        <w:t xml:space="preserve">For information on the R script used, see the research compendium on the GitHub link. Due to the data being in a binary format there was no need </w:t>
-      </w:r>
-      <w:r>
-        <w:rPr>
-          <w:rFonts w:asciiTheme="minorBidi" w:hAnsiTheme="minorBidi"/>
-        </w:rPr>
-        <w:t>for scaling or centring the data around zero</w:t>
-      </w:r>
-      <w:r>
-        <w:rPr>
-          <w:rFonts w:asciiTheme="minorBidi" w:hAnsiTheme="minorBidi"/>
-        </w:rPr>
-        <w:t>. PCA uses principle components, these are the new variables that are created by transforming the original data into a new coordinate system. Before K-means clustering was applied I selected principle components 1 and 2, PC1 and PC2, to begin with. As seen in Figure S1 very little variance was explained by PC1 and PC2, so PC1 to PC9 were selected as more variance was explained.</w:t>
-      </w:r>
-    </w:p>
-    <w:p>
-      <w:pPr>
-        <w:spacing w:after="240" w:line="240" w:lineRule="auto"/>
-        <w:rPr>
-          <w:rFonts w:asciiTheme="minorBidi" w:hAnsiTheme="minorBidi"/>
-        </w:rPr>
-      </w:pPr>
-      <w:r>
-        <w:rPr>
-          <w:rFonts w:asciiTheme="minorBidi" w:hAnsiTheme="minorBidi"/>
-        </w:rPr>
-        <w:t>2D v</w:t>
-      </w:r>
-      <w:r>
-        <w:rPr>
-          <w:rFonts w:asciiTheme="minorBidi" w:hAnsiTheme="minorBidi"/>
-        </w:rPr>
-        <w:t xml:space="preserve">isualisation of the </w:t>
-      </w:r>
-      <w:r>
-        <w:rPr>
-          <w:rFonts w:asciiTheme="minorBidi" w:hAnsiTheme="minorBidi"/>
-        </w:rPr>
-        <w:t xml:space="preserve">dimensionality reduction was performed using </w:t>
-      </w:r>
-      <w:r>
-        <w:rPr>
-          <w:rFonts w:asciiTheme="minorBidi" w:hAnsiTheme="minorBidi"/>
-        </w:rPr>
-        <w:t>ggplot</w:t>
-      </w:r>
-      <w:r>
-        <w:rPr>
-          <w:rFonts w:asciiTheme="minorBidi" w:hAnsiTheme="minorBidi"/>
-        </w:rPr>
-        <w:t>2</w:t>
-      </w:r>
-      <w:r>
-        <w:rPr>
-          <w:rFonts w:asciiTheme="minorBidi" w:hAnsiTheme="minorBidi"/>
-        </w:rPr>
-        <w:t>.</w:t>
-      </w:r>
-      <w:r>
-        <w:rPr>
-          <w:rFonts w:asciiTheme="minorBidi" w:hAnsiTheme="minorBidi"/>
-        </w:rPr>
-        <w:t xml:space="preserve"> </w:t>
-      </w:r>
-      <w:r>
-        <w:rPr>
-          <w:rFonts w:asciiTheme="minorBidi" w:hAnsiTheme="minorBidi"/>
-        </w:rPr>
-        <w:t>The</w:t>
-      </w:r>
-      <w:r>
-        <w:rPr>
-          <w:rFonts w:asciiTheme="minorBidi" w:hAnsiTheme="minorBidi"/>
-        </w:rPr>
-        <w:t xml:space="preserve"> cluster </w:t>
-      </w:r>
-      <w:r>
-        <w:rPr>
-          <w:rFonts w:asciiTheme="minorBidi" w:hAnsiTheme="minorBidi"/>
-        </w:rPr>
-        <w:t>id’s</w:t>
-      </w:r>
-      <w:r>
-        <w:rPr>
-          <w:rFonts w:asciiTheme="minorBidi" w:hAnsiTheme="minorBidi"/>
-        </w:rPr>
-        <w:t xml:space="preserve"> </w:t>
-      </w:r>
-      <w:r>
-        <w:rPr>
-          <w:rFonts w:asciiTheme="minorBidi" w:hAnsiTheme="minorBidi"/>
-        </w:rPr>
-        <w:t xml:space="preserve">generated </w:t>
-      </w:r>
-      <w:r>
-        <w:rPr>
-          <w:rFonts w:asciiTheme="minorBidi" w:hAnsiTheme="minorBidi"/>
-        </w:rPr>
-        <w:t xml:space="preserve">by K-means were assigned </w:t>
-      </w:r>
-      <w:r>
-        <w:rPr>
-          <w:rFonts w:asciiTheme="minorBidi" w:hAnsiTheme="minorBidi"/>
-        </w:rPr>
-        <w:t xml:space="preserve">to </w:t>
-      </w:r>
-      <w:r>
-        <w:rPr>
-          <w:rFonts w:asciiTheme="minorBidi" w:hAnsiTheme="minorBidi"/>
-        </w:rPr>
-        <w:t xml:space="preserve">each </w:t>
-      </w:r>
-      <w:r>
-        <w:rPr>
-          <w:rFonts w:asciiTheme="minorBidi" w:hAnsiTheme="minorBidi"/>
-        </w:rPr>
-        <w:t>values’ principle component</w:t>
-      </w:r>
-      <w:r>
-        <w:rPr>
-          <w:rFonts w:asciiTheme="minorBidi" w:hAnsiTheme="minorBidi"/>
-        </w:rPr>
-        <w:t>.</w:t>
-      </w:r>
-      <w:r>
-        <w:rPr>
-          <w:rFonts w:asciiTheme="minorBidi" w:hAnsiTheme="minorBidi"/>
-        </w:rPr>
-        <w:t xml:space="preserve"> T</w:t>
-      </w:r>
-      <w:r>
-        <w:rPr>
-          <w:rFonts w:asciiTheme="minorBidi" w:hAnsiTheme="minorBidi"/>
-        </w:rPr>
-        <w:t xml:space="preserve">hese </w:t>
-      </w:r>
-      <w:r>
-        <w:rPr>
-          <w:rFonts w:asciiTheme="minorBidi" w:hAnsiTheme="minorBidi"/>
-        </w:rPr>
-        <w:t xml:space="preserve">values </w:t>
-      </w:r>
-      <w:r>
-        <w:rPr>
-          <w:rFonts w:asciiTheme="minorBidi" w:hAnsiTheme="minorBidi"/>
-        </w:rPr>
-        <w:t xml:space="preserve">are then plotted </w:t>
-      </w:r>
-      <w:r>
-        <w:rPr>
-          <w:rFonts w:asciiTheme="minorBidi" w:hAnsiTheme="minorBidi"/>
-        </w:rPr>
-        <w:t xml:space="preserve">in this new PCA coordinate space, </w:t>
-      </w:r>
-      <w:r>
-        <w:rPr>
-          <w:rFonts w:asciiTheme="minorBidi" w:hAnsiTheme="minorBidi"/>
-        </w:rPr>
-        <w:t>using PC1 and PC2</w:t>
-      </w:r>
-      <w:r>
-        <w:rPr>
-          <w:rFonts w:asciiTheme="minorBidi" w:hAnsiTheme="minorBidi"/>
-        </w:rPr>
-        <w:t>/PC9 as the axes.</w:t>
-      </w:r>
-      <w:r>
-        <w:rPr>
-          <w:rFonts w:asciiTheme="minorBidi" w:hAnsiTheme="minorBidi"/>
-        </w:rPr>
-        <w:t xml:space="preserve"> Each point was coloured according to the assigned cluster.</w:t>
-      </w:r>
-    </w:p>
-    <w:p>
-      <w:pPr>
-        <w:spacing w:after="240" w:line="240" w:lineRule="auto"/>
-        <w:rPr>
-          <w:rFonts w:asciiTheme="minorBidi" w:hAnsiTheme="minorBidi"/>
-          <w:b/>
-          <w:bCs/>
-        </w:rPr>
-      </w:pPr>
-      <w:r>
-        <w:rPr>
-          <w:rFonts w:asciiTheme="minorBidi" w:hAnsiTheme="minorBidi"/>
-          <w:b/>
-          <w:bCs/>
-        </w:rPr>
-        <w:t xml:space="preserve">6.6. </w:t>
-      </w:r>
-      <w:r>
-        <w:rPr>
-          <w:rFonts w:asciiTheme="minorBidi" w:hAnsiTheme="minorBidi"/>
-          <w:b/>
-          <w:bCs/>
-        </w:rPr>
-        <w:t>t</w:t>
-      </w:r>
-      <w:r>
-        <w:rPr>
-          <w:rFonts w:asciiTheme="minorBidi" w:hAnsiTheme="minorBidi"/>
-          <w:b/>
-          <w:bCs/>
-        </w:rPr>
-        <w:t>-distributed stochastic neighbour embedding (t-SNE)</w:t>
-      </w:r>
-    </w:p>
-    <w:p>
-      <w:pPr>
-        <w:spacing w:after="240" w:line="240" w:lineRule="auto"/>
-        <w:rPr>
-          <w:rFonts w:asciiTheme="minorBidi" w:hAnsiTheme="minorBidi"/>
-        </w:rPr>
-      </w:pPr>
-      <w:r>
-        <w:rPr>
-          <w:rFonts w:asciiTheme="minorBidi" w:hAnsiTheme="minorBidi"/>
-        </w:rPr>
-        <w:t>How does t-SNE work?</w:t>
-      </w:r>
-    </w:p>
-    <w:p>
-      <w:pPr>
-        <w:spacing w:after="240" w:line="240" w:lineRule="auto"/>
-        <w:rPr>
-          <w:rFonts w:asciiTheme="minorBidi" w:hAnsiTheme="minorBidi"/>
-        </w:rPr>
-      </w:pPr>
-      <w:r>
-        <w:rPr>
-          <w:rFonts w:asciiTheme="minorBidi" w:hAnsiTheme="minorBidi"/>
-        </w:rPr>
-        <w:t>How I used t-SNE?</w:t>
-      </w:r>
-    </w:p>
-    <w:p>
-      <w:pPr>
-        <w:spacing w:after="240" w:line="240" w:lineRule="auto"/>
-        <w:rPr>
-          <w:rFonts w:asciiTheme="minorBidi" w:hAnsiTheme="minorBidi"/>
-        </w:rPr>
-      </w:pPr>
-      <w:r>
-        <w:rPr>
-          <w:rFonts w:asciiTheme="minorBidi" w:hAnsiTheme="minorBidi"/>
-        </w:rPr>
-        <w:t>How were the results visualised</w:t>
-      </w:r>
-      <w:r>
-        <w:rPr>
-          <w:rFonts w:asciiTheme="minorBidi" w:hAnsiTheme="minorBidi"/>
-        </w:rPr>
-        <w:t>?</w:t>
+          <w:b/>
+          <w:bCs/>
+        </w:rPr>
+        <w:t>U</w:t>
+      </w:r>
+      <w:r>
+        <w:rPr>
+          <w:rFonts w:asciiTheme="minorBidi" w:hAnsiTheme="minorBidi"/>
+          <w:b/>
+          <w:bCs/>
+        </w:rPr>
+        <w:t>niform manifold and projection (UMAP)</w:t>
+      </w:r>
+    </w:p>
+    <w:p>
+      <w:pPr>
+        <w:spacing w:after="240" w:line="240" w:lineRule="auto"/>
+        <w:rPr>
+          <w:rFonts w:asciiTheme="minorBidi" w:hAnsiTheme="minorBidi"/>
+        </w:rPr>
+      </w:pPr>
+      <w:r>
+        <w:rPr>
+          <w:rFonts w:asciiTheme="minorBidi" w:hAnsiTheme="minorBidi"/>
+        </w:rPr>
+        <w:t>How does UMAP work?</w:t>
+      </w:r>
+    </w:p>
+    <w:p>
+      <w:pPr>
+        <w:spacing w:after="240" w:line="240" w:lineRule="auto"/>
+        <w:rPr>
+          <w:rFonts w:asciiTheme="minorBidi" w:hAnsiTheme="minorBidi"/>
+        </w:rPr>
+      </w:pPr>
+      <w:r>
+        <w:rPr>
+          <w:rFonts w:asciiTheme="minorBidi" w:hAnsiTheme="minorBidi"/>
+        </w:rPr>
+        <w:t>How I used UMAP?</w:t>
+      </w:r>
+    </w:p>
+    <w:p>
+      <w:pPr>
+        <w:spacing w:after="240" w:line="240" w:lineRule="auto"/>
+        <w:rPr>
+          <w:rFonts w:asciiTheme="minorBidi" w:hAnsiTheme="minorBidi"/>
+        </w:rPr>
+      </w:pPr>
+      <w:r>
+        <w:rPr>
+          <w:rFonts w:asciiTheme="minorBidi" w:hAnsiTheme="minorBidi"/>
+        </w:rPr>
+        <w:t>How the results visualised?</w:t>
       </w:r>
     </w:p>
     <w:p>
@@ -7647,207 +7801,6 @@
         </w:rPr>
         <w:t>Parameter choices</w:t>
       </w:r>
-      <w:r>
-        <w:rPr>
-          <w:rFonts w:asciiTheme="minorBidi" w:hAnsiTheme="minorBidi"/>
-        </w:rPr>
-        <w:t>:</w:t>
-      </w:r>
-    </w:p>
-    <w:p>
-      <w:pPr>
-        <w:spacing w:after="240" w:line="240" w:lineRule="auto"/>
-        <w:rPr>
-          <w:rFonts w:asciiTheme="minorBidi" w:hAnsiTheme="minorBidi"/>
-        </w:rPr>
-      </w:pPr>
-      <w:r>
-        <w:rPr>
-          <w:rFonts w:asciiTheme="minorBidi" w:hAnsiTheme="minorBidi"/>
-        </w:rPr>
-        <w:t>Duplicate values were remov</w:t>
-      </w:r>
-      <w:r>
-        <w:rPr>
-          <w:rFonts w:asciiTheme="minorBidi" w:hAnsiTheme="minorBidi"/>
-        </w:rPr>
-        <w:t>ed</w:t>
-      </w:r>
-    </w:p>
-    <w:p>
-      <w:pPr>
-        <w:spacing w:after="240" w:line="240" w:lineRule="auto"/>
-        <w:rPr>
-          <w:rFonts w:asciiTheme="minorBidi" w:hAnsiTheme="minorBidi"/>
-          <w:lang w:val="pt-PT"/>
-        </w:rPr>
-      </w:pPr>
-      <w:proofErr w:type="spellStart"/>
-      <w:r>
-        <w:rPr>
-          <w:rFonts w:asciiTheme="minorBidi" w:hAnsiTheme="minorBidi"/>
-          <w:lang w:val="pt-PT"/>
-        </w:rPr>
-        <w:t>Perplexity</w:t>
-      </w:r>
-      <w:proofErr w:type="spellEnd"/>
-      <w:r>
-        <w:rPr>
-          <w:rFonts w:asciiTheme="minorBidi" w:hAnsiTheme="minorBidi"/>
-          <w:lang w:val="pt-PT"/>
-        </w:rPr>
-        <w:t xml:space="preserve"> </w:t>
-      </w:r>
-      <w:r>
-        <w:rPr>
-          <w:rFonts w:asciiTheme="minorBidi" w:hAnsiTheme="minorBidi"/>
-          <w:lang w:val="pt-PT"/>
-        </w:rPr>
-        <w:t>=</w:t>
-      </w:r>
-      <w:r>
-        <w:rPr>
-          <w:rFonts w:asciiTheme="minorBidi" w:hAnsiTheme="minorBidi"/>
-          <w:lang w:val="pt-PT"/>
-        </w:rPr>
-        <w:t xml:space="preserve"> 30, </w:t>
-      </w:r>
-      <w:proofErr w:type="spellStart"/>
-      <w:r>
-        <w:rPr>
-          <w:rFonts w:asciiTheme="minorBidi" w:hAnsiTheme="minorBidi"/>
-          <w:lang w:val="pt-PT"/>
-        </w:rPr>
-        <w:t>n_iter</w:t>
-      </w:r>
-      <w:proofErr w:type="spellEnd"/>
-      <w:r>
-        <w:rPr>
-          <w:rFonts w:asciiTheme="minorBidi" w:hAnsiTheme="minorBidi"/>
-          <w:lang w:val="pt-PT"/>
-        </w:rPr>
-        <w:t xml:space="preserve"> = 500, </w:t>
-      </w:r>
-      <w:proofErr w:type="spellStart"/>
-      <w:r>
-        <w:rPr>
-          <w:rFonts w:asciiTheme="minorBidi" w:hAnsiTheme="minorBidi"/>
-          <w:lang w:val="pt-PT"/>
-        </w:rPr>
-        <w:t>n_components</w:t>
-      </w:r>
-      <w:proofErr w:type="spellEnd"/>
-      <w:r>
-        <w:rPr>
-          <w:rFonts w:asciiTheme="minorBidi" w:hAnsiTheme="minorBidi"/>
-          <w:lang w:val="pt-PT"/>
-        </w:rPr>
-        <w:t xml:space="preserve"> = 2</w:t>
-      </w:r>
-    </w:p>
-    <w:p>
-      <w:pPr>
-        <w:spacing w:after="240" w:line="240" w:lineRule="auto"/>
-        <w:rPr>
-          <w:rFonts w:asciiTheme="minorBidi" w:hAnsiTheme="minorBidi"/>
-        </w:rPr>
-      </w:pPr>
-      <w:r>
-        <w:rPr>
-          <w:rFonts w:asciiTheme="minorBidi" w:hAnsiTheme="minorBidi"/>
-        </w:rPr>
-        <w:t>Used default R parameters for t-SNE</w:t>
-      </w:r>
-    </w:p>
-    <w:p>
-      <w:pPr>
-        <w:spacing w:after="240" w:line="240" w:lineRule="auto"/>
-        <w:rPr>
-          <w:rFonts w:asciiTheme="minorBidi" w:hAnsiTheme="minorBidi"/>
-          <w:b/>
-          <w:bCs/>
-        </w:rPr>
-      </w:pPr>
-      <w:r>
-        <w:rPr>
-          <w:rFonts w:asciiTheme="minorBidi" w:hAnsiTheme="minorBidi"/>
-          <w:b/>
-          <w:bCs/>
-        </w:rPr>
-        <w:t xml:space="preserve">6.7. </w:t>
-      </w:r>
-      <w:r>
-        <w:rPr>
-          <w:rFonts w:asciiTheme="minorBidi" w:hAnsiTheme="minorBidi"/>
-          <w:b/>
-          <w:bCs/>
-        </w:rPr>
-        <w:t>U</w:t>
-      </w:r>
-      <w:r>
-        <w:rPr>
-          <w:rFonts w:asciiTheme="minorBidi" w:hAnsiTheme="minorBidi"/>
-          <w:b/>
-          <w:bCs/>
-        </w:rPr>
-        <w:t>niform manifold and projection (UMAP)</w:t>
-      </w:r>
-    </w:p>
-    <w:p>
-      <w:pPr>
-        <w:spacing w:after="240" w:line="240" w:lineRule="auto"/>
-        <w:rPr>
-          <w:rFonts w:asciiTheme="minorBidi" w:hAnsiTheme="minorBidi"/>
-        </w:rPr>
-      </w:pPr>
-      <w:r>
-        <w:rPr>
-          <w:rFonts w:asciiTheme="minorBidi" w:hAnsiTheme="minorBidi"/>
-        </w:rPr>
-        <w:t>How does UMAP work?</w:t>
-      </w:r>
-    </w:p>
-    <w:p>
-      <w:pPr>
-        <w:spacing w:after="240" w:line="240" w:lineRule="auto"/>
-        <w:rPr>
-          <w:rFonts w:asciiTheme="minorBidi" w:hAnsiTheme="minorBidi"/>
-        </w:rPr>
-      </w:pPr>
-      <w:r>
-        <w:rPr>
-          <w:rFonts w:asciiTheme="minorBidi" w:hAnsiTheme="minorBidi"/>
-        </w:rPr>
-        <w:t>How I used UMAP?</w:t>
-      </w:r>
-    </w:p>
-    <w:p>
-      <w:pPr>
-        <w:spacing w:after="240" w:line="240" w:lineRule="auto"/>
-        <w:rPr>
-          <w:rFonts w:asciiTheme="minorBidi" w:hAnsiTheme="minorBidi"/>
-        </w:rPr>
-      </w:pPr>
-      <w:r>
-        <w:rPr>
-          <w:rFonts w:asciiTheme="minorBidi" w:hAnsiTheme="minorBidi"/>
-        </w:rPr>
-        <w:t>How the results visualised?</w:t>
-      </w:r>
-    </w:p>
-    <w:p>
-      <w:pPr>
-        <w:spacing w:after="240" w:line="240" w:lineRule="auto"/>
-        <w:rPr>
-          <w:rFonts w:asciiTheme="minorBidi" w:hAnsiTheme="minorBidi"/>
-        </w:rPr>
-      </w:pPr>
-      <w:r>
-        <w:rPr>
-          <w:rFonts w:asciiTheme="minorBidi" w:hAnsiTheme="minorBidi"/>
-        </w:rPr>
-        <w:t>Parameter choices</w:t>
-      </w:r>
     </w:p>
     <w:p>
       <w:pPr>
@@ -7874,65 +7827,23 @@
           <w:bCs/>
           <w:sz w:val="32"/>
         </w:rPr>
-        <w:t xml:space="preserve">7. </w:t>
-      </w:r>
-      <w:proofErr w:type="spellStart"/>
-      <w:r>
-        <w:rPr>
-          <w:rFonts w:asciiTheme="minorBidi" w:hAnsiTheme="minorBidi"/>
-          <w:bCs/>
-          <w:sz w:val="32"/>
-        </w:rPr>
-        <w:t>Acknowlegements</w:t>
-      </w:r>
-      <w:proofErr w:type="spellEnd"/>
-    </w:p>
-    <w:p>
-      <w:pPr>
-        <w:spacing w:after="240" w:line="240" w:lineRule="auto"/>
-        <w:rPr>
-          <w:rFonts w:asciiTheme="minorBidi" w:hAnsiTheme="minorBidi"/>
-          <w:bCs/>
-        </w:rPr>
-      </w:pPr>
-      <w:r>
-        <w:rPr>
-          <w:rFonts w:asciiTheme="minorBidi" w:hAnsiTheme="minorBidi"/>
-          <w:bCs/>
-        </w:rPr>
-        <w:t xml:space="preserve">Creative Lab University of York, </w:t>
-      </w:r>
-      <w:proofErr w:type="spellStart"/>
-      <w:r>
-        <w:rPr>
-          <w:rFonts w:asciiTheme="minorBidi" w:hAnsiTheme="minorBidi"/>
-          <w:bCs/>
-        </w:rPr>
-        <w:t>datacamp</w:t>
-      </w:r>
-      <w:proofErr w:type="spellEnd"/>
-      <w:r>
-        <w:rPr>
-          <w:rFonts w:asciiTheme="minorBidi" w:hAnsiTheme="minorBidi"/>
-          <w:bCs/>
-        </w:rPr>
-        <w:t xml:space="preserve">, </w:t>
-      </w:r>
-      <w:proofErr w:type="spellStart"/>
-      <w:r>
-        <w:rPr>
-          <w:rFonts w:asciiTheme="minorBidi" w:hAnsiTheme="minorBidi"/>
-          <w:bCs/>
-        </w:rPr>
-        <w:t>riffomonas</w:t>
-      </w:r>
-      <w:proofErr w:type="spellEnd"/>
-      <w:r>
-        <w:rPr>
-          <w:rFonts w:asciiTheme="minorBidi" w:hAnsiTheme="minorBidi"/>
-          <w:bCs/>
-        </w:rPr>
-        <w:t xml:space="preserve"> project and other online resources used</w:t>
+        <w:t>7. Acknowlegements</w:t>
+      </w:r>
+    </w:p>
+    <w:p>
+      <w:pPr>
+        <w:spacing w:after="240" w:line="240" w:lineRule="auto"/>
+        <w:rPr>
+          <w:rFonts w:asciiTheme="minorBidi" w:hAnsiTheme="minorBidi"/>
+          <w:bCs/>
+        </w:rPr>
+      </w:pPr>
+      <w:r>
+        <w:rPr>
+          <w:rFonts w:asciiTheme="minorBidi" w:hAnsiTheme="minorBidi"/>
+          <w:bCs/>
+        </w:rPr>
+        <w:t>Creative Lab University of York, datacamp, riffomonas project and other online resources used</w:t>
       </w:r>
       <w:r>
         <w:rPr>
@@ -7972,7 +7883,6 @@
           <w:rFonts w:asciiTheme="minorBidi" w:hAnsiTheme="minorBidi"/>
           <w:noProof/>
         </w:rPr>
-        <w:lastRenderedPageBreak/>
         <w:t xml:space="preserve">Alkhayrat, M., Aljnidi, M. and Aljoumaa, K. (2020). A comparative dimensionality reduction study in telecom customer segmentation using deep learning and PCA. </w:t>
       </w:r>
       <w:r>
@@ -8197,6 +8107,7 @@
           <w:rFonts w:asciiTheme="minorBidi" w:hAnsiTheme="minorBidi"/>
           <w:noProof/>
         </w:rPr>
+        <w:lastRenderedPageBreak/>
         <w:t xml:space="preserve">Hoffmann, M. et al. (2020). SARS-CoV-2 cell entry depends on ACE2 and TMPRSS2 and is blocked by a clinically proven protease inhibitor. </w:t>
       </w:r>
       <w:r>
@@ -8538,7 +8449,6 @@
           <w:rFonts w:asciiTheme="minorBidi" w:hAnsiTheme="minorBidi"/>
           <w:noProof/>
         </w:rPr>
-        <w:lastRenderedPageBreak/>
         <w:t xml:space="preserve">McCallum, M. et al. (2020). Structure-guided covalent stabilization of coronavirus spike glycoprotein trimers in the closed conformation. </w:t>
       </w:r>
       <w:r>
@@ -8724,6 +8634,7 @@
         <w:rPr>
           <w:rFonts w:asciiTheme="minorBidi" w:hAnsiTheme="minorBidi"/>
         </w:rPr>
+        <w:lastRenderedPageBreak/>
         <w:fldChar w:fldCharType="begin" w:fldLock="1"/>
       </w:r>
       <w:r>

</xml_diff>

<commit_message>
Which script relates to which figure
</commit_message>
<xml_diff>
--- a/Report/Analysis of SARS-CoV-2 spike protein mutations in the UK.docx
+++ b/Report/Analysis of SARS-CoV-2 spike protein mutations in the UK.docx
@@ -5928,13 +5928,7 @@
         <w:rPr>
           <w:rFonts w:asciiTheme="minorBidi" w:hAnsiTheme="minorBidi"/>
         </w:rPr>
-        <w:t>The original dataset was provided by Dr Richard Bingham from the University of York, which had been deposited in GISAID.</w:t>
-      </w:r>
-      <w:r>
-        <w:rPr>
-          <w:rFonts w:asciiTheme="minorBidi" w:hAnsiTheme="minorBidi"/>
-        </w:rPr>
-        <w:t xml:space="preserve"> This was then imported into RStudio. </w:t>
+        <w:t xml:space="preserve">The original dataset was provided by Dr Richard Bingham from the University of York, which had been deposited in GISAID. This was then imported into RStudio. </w:t>
       </w:r>
       <w:r>
         <w:rPr>
@@ -6302,6 +6296,27 @@
         </w:rPr>
         <w:t>.</w:t>
       </w:r>
+      <w:r>
+        <w:rPr>
+          <w:rFonts w:asciiTheme="minorBidi" w:hAnsiTheme="minorBidi"/>
+          <w:bCs/>
+        </w:rPr>
+        <w:t xml:space="preserve"> </w:t>
+      </w:r>
+      <w:r>
+        <w:rPr>
+          <w:rFonts w:asciiTheme="minorBidi" w:hAnsiTheme="minorBidi"/>
+          <w:bCs/>
+        </w:rPr>
+        <w:t xml:space="preserve">A </w:t>
+      </w:r>
+      <w:r>
+        <w:rPr>
+          <w:rFonts w:asciiTheme="minorBidi" w:hAnsiTheme="minorBidi"/>
+          <w:bCs/>
+        </w:rPr>
+        <w:t>seed was set in RStudio for reproducibility, set.seed(123).</w:t>
+      </w:r>
     </w:p>
     <w:p>
       <w:pPr>
@@ -6489,6 +6504,7 @@
           <w:b/>
           <w:bCs/>
         </w:rPr>
+        <w:lastRenderedPageBreak/>
         <w:t>6.</w:t>
       </w:r>
       <w:r>
@@ -6527,14 +6543,1080 @@
         <w:rPr>
           <w:rFonts w:asciiTheme="minorBidi" w:hAnsiTheme="minorBidi"/>
         </w:rPr>
+        <w:t xml:space="preserve">To </w:t>
+      </w:r>
+      <w:r>
+        <w:rPr>
+          <w:rFonts w:asciiTheme="minorBidi" w:hAnsiTheme="minorBidi"/>
+        </w:rPr>
+        <w:t>test</w:t>
+      </w:r>
+      <w:r>
+        <w:rPr>
+          <w:rFonts w:asciiTheme="minorBidi" w:hAnsiTheme="minorBidi"/>
+        </w:rPr>
+        <w:t xml:space="preserve"> </w:t>
+      </w:r>
+      <w:r>
+        <w:rPr>
+          <w:rFonts w:asciiTheme="minorBidi" w:hAnsiTheme="minorBidi"/>
+        </w:rPr>
+        <w:t>for statistical significance</w:t>
+      </w:r>
+      <w:r>
+        <w:rPr>
+          <w:rFonts w:asciiTheme="minorBidi" w:hAnsiTheme="minorBidi"/>
+        </w:rPr>
+        <w:t xml:space="preserve"> the</w:t>
+      </w:r>
+      <w:r>
+        <w:rPr>
+          <w:rFonts w:asciiTheme="minorBidi" w:hAnsiTheme="minorBidi"/>
+        </w:rPr>
+        <w:t xml:space="preserve"> Kruskal-Wallis test</w:t>
+      </w:r>
+      <w:r>
+        <w:rPr>
+          <w:rFonts w:asciiTheme="minorBidi" w:hAnsiTheme="minorBidi"/>
+        </w:rPr>
+        <w:t xml:space="preserve"> was</w:t>
+      </w:r>
+      <w:r>
+        <w:rPr>
+          <w:rFonts w:asciiTheme="minorBidi" w:hAnsiTheme="minorBidi"/>
+        </w:rPr>
+        <w:t xml:space="preserve"> </w:t>
+      </w:r>
+      <w:r>
+        <w:rPr>
+          <w:rFonts w:asciiTheme="minorBidi" w:hAnsiTheme="minorBidi"/>
+        </w:rPr>
+        <w:t>used, as it is a</w:t>
+      </w:r>
+    </w:p>
+    <w:p>
+      <w:pPr>
+        <w:spacing w:after="240" w:line="240" w:lineRule="auto"/>
+        <w:rPr>
+          <w:rFonts w:asciiTheme="minorBidi" w:hAnsiTheme="minorBidi"/>
+        </w:rPr>
+      </w:pPr>
+      <w:r>
+        <w:rPr>
+          <w:rFonts w:asciiTheme="minorBidi" w:hAnsiTheme="minorBidi"/>
+        </w:rPr>
+        <w:t xml:space="preserve">Testing for correlation: </w:t>
+      </w:r>
+      <w:r>
+        <w:rPr>
+          <w:rFonts w:asciiTheme="minorBidi" w:hAnsiTheme="minorBidi"/>
+        </w:rPr>
+        <w:t>Spearman’s rank correlation</w:t>
+      </w:r>
+    </w:p>
+    <w:p>
+      <w:pPr>
+        <w:spacing w:after="240" w:line="240" w:lineRule="auto"/>
+        <w:rPr>
+          <w:rFonts w:asciiTheme="minorBidi" w:hAnsiTheme="minorBidi"/>
+        </w:rPr>
+      </w:pPr>
+      <w:r>
+        <w:rPr>
+          <w:rFonts w:asciiTheme="minorBidi" w:hAnsiTheme="minorBidi"/>
+        </w:rPr>
+        <w:t>Models used</w:t>
+      </w:r>
+      <w:r>
+        <w:rPr>
+          <w:rFonts w:asciiTheme="minorBidi" w:hAnsiTheme="minorBidi"/>
+        </w:rPr>
+        <w:t>,</w:t>
+      </w:r>
+      <w:r>
+        <w:rPr>
+          <w:rFonts w:asciiTheme="minorBidi" w:hAnsiTheme="minorBidi"/>
+        </w:rPr>
+        <w:t xml:space="preserve"> general additive model</w:t>
+      </w:r>
+    </w:p>
+    <w:p>
+      <w:pPr>
+        <w:spacing w:after="240" w:line="240" w:lineRule="auto"/>
+        <w:rPr>
+          <w:rFonts w:asciiTheme="minorBidi" w:hAnsiTheme="minorBidi"/>
+        </w:rPr>
+      </w:pPr>
+      <w:r>
+        <w:rPr>
+          <w:rFonts w:asciiTheme="minorBidi" w:hAnsiTheme="minorBidi"/>
+        </w:rPr>
+        <w:t>Linear regression model</w:t>
+      </w:r>
+    </w:p>
+    <w:p>
+      <w:pPr>
+        <w:spacing w:after="240" w:line="240" w:lineRule="auto"/>
+        <w:rPr>
+          <w:rFonts w:asciiTheme="minorBidi" w:hAnsiTheme="minorBidi"/>
+        </w:rPr>
+      </w:pPr>
+    </w:p>
+    <w:p>
+      <w:pPr>
+        <w:spacing w:after="240" w:line="240" w:lineRule="auto"/>
+        <w:rPr>
+          <w:rFonts w:asciiTheme="minorBidi" w:hAnsiTheme="minorBidi"/>
+          <w:b/>
+          <w:bCs/>
+        </w:rPr>
+      </w:pPr>
+      <w:r>
+        <w:rPr>
+          <w:rFonts w:asciiTheme="minorBidi" w:hAnsiTheme="minorBidi"/>
+          <w:b/>
+          <w:bCs/>
+        </w:rPr>
+        <w:t>6.</w:t>
+      </w:r>
+      <w:r>
+        <w:rPr>
+          <w:rFonts w:asciiTheme="minorBidi" w:hAnsiTheme="minorBidi"/>
+          <w:b/>
+          <w:bCs/>
+        </w:rPr>
+        <w:t>5.</w:t>
+      </w:r>
+      <w:r>
+        <w:rPr>
+          <w:rFonts w:asciiTheme="minorBidi" w:hAnsiTheme="minorBidi"/>
+          <w:b/>
+          <w:bCs/>
+        </w:rPr>
+        <w:t xml:space="preserve"> </w:t>
+      </w:r>
+      <w:r>
+        <w:rPr>
+          <w:rFonts w:asciiTheme="minorBidi" w:hAnsiTheme="minorBidi"/>
+          <w:b/>
+          <w:bCs/>
+        </w:rPr>
+        <w:t>K-means clustering</w:t>
+      </w:r>
+    </w:p>
+    <w:p>
+      <w:pPr>
+        <w:spacing w:after="240" w:line="240" w:lineRule="auto"/>
+        <w:rPr>
+          <w:rFonts w:asciiTheme="minorBidi" w:hAnsiTheme="minorBidi"/>
+        </w:rPr>
+      </w:pPr>
+      <w:r>
+        <w:rPr>
+          <w:rFonts w:asciiTheme="minorBidi" w:hAnsiTheme="minorBidi"/>
+        </w:rPr>
+        <w:t xml:space="preserve">For </w:t>
+      </w:r>
+      <w:r>
+        <w:rPr>
+          <w:rFonts w:asciiTheme="minorBidi" w:hAnsiTheme="minorBidi"/>
+        </w:rPr>
+        <w:t>information on the R script used</w:t>
+      </w:r>
+      <w:r>
+        <w:rPr>
+          <w:rFonts w:asciiTheme="minorBidi" w:hAnsiTheme="minorBidi"/>
+        </w:rPr>
+        <w:t>,</w:t>
+      </w:r>
+      <w:r>
+        <w:rPr>
+          <w:rFonts w:asciiTheme="minorBidi" w:hAnsiTheme="minorBidi"/>
+        </w:rPr>
+        <w:t xml:space="preserve"> see the research compendium on the GitHub link</w:t>
+      </w:r>
+      <w:r>
+        <w:rPr>
+          <w:rFonts w:asciiTheme="minorBidi" w:hAnsiTheme="minorBidi"/>
+        </w:rPr>
+        <w:t>.</w:t>
+      </w:r>
+      <w:r>
+        <w:rPr>
+          <w:rFonts w:asciiTheme="minorBidi" w:hAnsiTheme="minorBidi"/>
+        </w:rPr>
+        <w:t xml:space="preserve"> </w:t>
+      </w:r>
+      <w:r>
+        <w:rPr>
+          <w:rFonts w:asciiTheme="minorBidi" w:hAnsiTheme="minorBidi"/>
+        </w:rPr>
+        <w:t>K-means clustering</w:t>
+      </w:r>
+      <w:r>
+        <w:rPr>
+          <w:rFonts w:asciiTheme="minorBidi" w:hAnsiTheme="minorBidi"/>
+        </w:rPr>
+        <w:t xml:space="preserve"> is </w:t>
+      </w:r>
+      <w:r>
+        <w:rPr>
+          <w:rFonts w:asciiTheme="minorBidi" w:hAnsiTheme="minorBidi"/>
+        </w:rPr>
+        <w:t xml:space="preserve">an unsupervised </w:t>
+      </w:r>
+      <w:r>
+        <w:rPr>
+          <w:rFonts w:asciiTheme="minorBidi" w:hAnsiTheme="minorBidi"/>
+        </w:rPr>
+        <w:t>learnin</w:t>
+      </w:r>
+      <w:r>
+        <w:rPr>
+          <w:rFonts w:asciiTheme="minorBidi" w:hAnsiTheme="minorBidi"/>
+        </w:rPr>
+        <w:t xml:space="preserve">g technique, </w:t>
+      </w:r>
+      <w:r>
+        <w:rPr>
+          <w:rFonts w:asciiTheme="minorBidi" w:hAnsiTheme="minorBidi"/>
+        </w:rPr>
+        <w:t>that involves finding su</w:t>
+      </w:r>
+      <w:r>
+        <w:rPr>
+          <w:rFonts w:asciiTheme="minorBidi" w:hAnsiTheme="minorBidi"/>
+        </w:rPr>
+        <w:t>bgroups</w:t>
+      </w:r>
+      <w:r>
+        <w:rPr>
+          <w:rFonts w:asciiTheme="minorBidi" w:hAnsiTheme="minorBidi"/>
+        </w:rPr>
+        <w:t xml:space="preserve"> </w:t>
+      </w:r>
+      <w:r>
+        <w:rPr>
+          <w:rFonts w:asciiTheme="minorBidi" w:hAnsiTheme="minorBidi"/>
+        </w:rPr>
+        <w:t>within a larger dataset</w:t>
+      </w:r>
+      <w:r>
+        <w:rPr>
+          <w:rFonts w:asciiTheme="minorBidi" w:hAnsiTheme="minorBidi"/>
+        </w:rPr>
+        <w:t xml:space="preserve"> </w:t>
+      </w:r>
+      <w:r>
+        <w:rPr>
+          <w:rFonts w:asciiTheme="minorBidi" w:hAnsiTheme="minorBidi"/>
+          <w:b/>
+          <w:bCs/>
+        </w:rPr>
+        <w:fldChar w:fldCharType="begin" w:fldLock="1"/>
+      </w:r>
+      <w:r>
+        <w:rPr>
+          <w:rFonts w:asciiTheme="minorBidi" w:hAnsiTheme="minorBidi"/>
+          <w:b/>
+          <w:bCs/>
+        </w:rPr>
+        <w:instrText>ADDIN paperpile_citation &lt;clusterId&gt;F919M167I457F241&lt;/clusterId&gt;&lt;metadata&gt;&lt;citation&gt;&lt;id&gt;2eff0050-4e45-4f65-9013-354c8427fb95&lt;/id&gt;&lt;/citation&gt;&lt;/metadata&gt;&lt;data&gt;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&lt;/data&gt; \* MERGEFORMAT</w:instrText>
+      </w:r>
+      <w:r>
+        <w:rPr>
+          <w:rFonts w:asciiTheme="minorBidi" w:hAnsiTheme="minorBidi"/>
+          <w:b/>
+          <w:bCs/>
+        </w:rPr>
+        <w:fldChar w:fldCharType="separate"/>
+      </w:r>
+      <w:r>
+        <w:rPr>
+          <w:rFonts w:asciiTheme="minorBidi" w:hAnsiTheme="minorBidi"/>
+          <w:bCs/>
+          <w:noProof/>
+        </w:rPr>
+        <w:t>(Bradley and Fayyad, 1998)</w:t>
+      </w:r>
+      <w:r>
+        <w:rPr>
+          <w:rFonts w:asciiTheme="minorBidi" w:hAnsiTheme="minorBidi"/>
+          <w:b/>
+          <w:bCs/>
+        </w:rPr>
+        <w:fldChar w:fldCharType="end"/>
+      </w:r>
+      <w:r>
+        <w:rPr>
+          <w:rFonts w:asciiTheme="minorBidi" w:hAnsiTheme="minorBidi"/>
+        </w:rPr>
+        <w:t>.</w:t>
+      </w:r>
+      <w:r>
+        <w:rPr>
+          <w:rFonts w:asciiTheme="minorBidi" w:hAnsiTheme="minorBidi"/>
+        </w:rPr>
+        <w:t xml:space="preserve"> </w:t>
+      </w:r>
+      <w:r>
+        <w:rPr>
+          <w:rFonts w:asciiTheme="minorBidi" w:hAnsiTheme="minorBidi"/>
+        </w:rPr>
+        <w:t xml:space="preserve">K-means clustering breaks </w:t>
+      </w:r>
+      <w:r>
+        <w:rPr>
+          <w:rFonts w:asciiTheme="minorBidi" w:hAnsiTheme="minorBidi"/>
+        </w:rPr>
+        <w:t xml:space="preserve">observations into a pre-defined number of </w:t>
+      </w:r>
+      <w:r>
+        <w:rPr>
+          <w:rFonts w:asciiTheme="minorBidi" w:hAnsiTheme="minorBidi"/>
+        </w:rPr>
+        <w:t xml:space="preserve">clusters, </w:t>
+      </w:r>
+      <w:r>
+        <w:rPr>
+          <w:rFonts w:asciiTheme="minorBidi" w:hAnsiTheme="minorBidi"/>
+        </w:rPr>
+        <w:t xml:space="preserve">which was </w:t>
+      </w:r>
+      <w:r>
+        <w:rPr>
+          <w:rFonts w:asciiTheme="minorBidi" w:hAnsiTheme="minorBidi"/>
+        </w:rPr>
+        <w:t xml:space="preserve">calculated </w:t>
+      </w:r>
+      <w:r>
+        <w:rPr>
+          <w:rFonts w:asciiTheme="minorBidi" w:hAnsiTheme="minorBidi"/>
+        </w:rPr>
+        <w:t>using the elbow method.</w:t>
+      </w:r>
+      <w:r>
+        <w:rPr>
+          <w:rFonts w:asciiTheme="minorBidi" w:hAnsiTheme="minorBidi"/>
+        </w:rPr>
+        <w:t xml:space="preserve"> The </w:t>
+      </w:r>
+      <w:r>
+        <w:rPr>
+          <w:rFonts w:asciiTheme="minorBidi" w:hAnsiTheme="minorBidi"/>
+        </w:rPr>
+        <w:t xml:space="preserve">algorithm works by first randomly assigning each point </w:t>
+      </w:r>
+      <w:r>
+        <w:rPr>
+          <w:rFonts w:asciiTheme="minorBidi" w:hAnsiTheme="minorBidi"/>
+        </w:rPr>
+        <w:t>to one the pre-defined clusters</w:t>
+      </w:r>
+      <w:r>
+        <w:rPr>
+          <w:rFonts w:asciiTheme="minorBidi" w:hAnsiTheme="minorBidi"/>
+        </w:rPr>
+        <w:t xml:space="preserve">. </w:t>
+      </w:r>
+      <w:r>
+        <w:rPr>
+          <w:rFonts w:asciiTheme="minorBidi" w:hAnsiTheme="minorBidi"/>
+        </w:rPr>
+        <w:t xml:space="preserve">The centres of each of these subgroups is then calculated. Each </w:t>
+      </w:r>
+      <w:r>
+        <w:rPr>
+          <w:rFonts w:asciiTheme="minorBidi" w:hAnsiTheme="minorBidi"/>
+        </w:rPr>
+        <w:t xml:space="preserve">point is then </w:t>
+      </w:r>
+      <w:r>
+        <w:rPr>
+          <w:rFonts w:asciiTheme="minorBidi" w:hAnsiTheme="minorBidi"/>
+        </w:rPr>
+        <w:t xml:space="preserve">assigned to the nearest newly </w:t>
+      </w:r>
+      <w:r>
+        <w:rPr>
+          <w:rFonts w:asciiTheme="minorBidi" w:hAnsiTheme="minorBidi"/>
+        </w:rPr>
+        <w:t xml:space="preserve">calculated cluster. This is then repeated for several </w:t>
+      </w:r>
+      <w:r>
+        <w:rPr>
+          <w:rFonts w:asciiTheme="minorBidi" w:hAnsiTheme="minorBidi"/>
+        </w:rPr>
+        <w:t>iterations, until each point is assigned to the nearest</w:t>
+      </w:r>
+      <w:r>
+        <w:rPr>
+          <w:rFonts w:asciiTheme="minorBidi" w:hAnsiTheme="minorBidi"/>
+        </w:rPr>
+        <w:t xml:space="preserve"> </w:t>
+      </w:r>
+      <w:r>
+        <w:rPr>
+          <w:rFonts w:asciiTheme="minorBidi" w:hAnsiTheme="minorBidi"/>
+          <w:b/>
+          <w:bCs/>
+        </w:rPr>
+        <w:fldChar w:fldCharType="begin" w:fldLock="1"/>
+      </w:r>
+      <w:r>
+        <w:rPr>
+          <w:rFonts w:asciiTheme="minorBidi" w:hAnsiTheme="minorBidi"/>
+          <w:b/>
+          <w:bCs/>
+        </w:rPr>
+        <w:instrText>ADDIN paperpile_citation &lt;clusterId&gt;A751O811K292I922&lt;/clusterId&gt;&lt;metadata&gt;&lt;citation&gt;&lt;id&gt;4102bc85-c9d3-48b3-bc88-c29e914f93e2&lt;/id&gt;&lt;/citation&gt;&lt;/metadata&gt;&lt;data&gt;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&lt;/data&gt; \* MERGEFORMAT</w:instrText>
+      </w:r>
+      <w:r>
+        <w:rPr>
+          <w:rFonts w:asciiTheme="minorBidi" w:hAnsiTheme="minorBidi"/>
+          <w:b/>
+          <w:bCs/>
+        </w:rPr>
+        <w:fldChar w:fldCharType="separate"/>
+      </w:r>
+      <w:r>
+        <w:rPr>
+          <w:rFonts w:asciiTheme="minorBidi" w:hAnsiTheme="minorBidi"/>
+          <w:bCs/>
+          <w:noProof/>
+        </w:rPr>
+        <w:t>(Na, Xumin and Yong, 2010)</w:t>
+      </w:r>
+      <w:r>
+        <w:rPr>
+          <w:rFonts w:asciiTheme="minorBidi" w:hAnsiTheme="minorBidi"/>
+          <w:b/>
+          <w:bCs/>
+        </w:rPr>
+        <w:fldChar w:fldCharType="end"/>
+      </w:r>
+      <w:r>
+        <w:rPr>
+          <w:rFonts w:asciiTheme="minorBidi" w:hAnsiTheme="minorBidi"/>
+        </w:rPr>
+        <w:t>.</w:t>
+      </w:r>
+    </w:p>
+    <w:p>
+      <w:pPr>
+        <w:spacing w:after="240" w:line="240" w:lineRule="auto"/>
+        <w:rPr>
+          <w:rFonts w:asciiTheme="minorBidi" w:hAnsiTheme="minorBidi"/>
+        </w:rPr>
+      </w:pPr>
+      <w:r>
+        <w:rPr>
+          <w:rFonts w:asciiTheme="minorBidi" w:hAnsiTheme="minorBidi"/>
+        </w:rPr>
+        <w:t>The e</w:t>
+      </w:r>
+      <w:r>
+        <w:rPr>
+          <w:rFonts w:asciiTheme="minorBidi" w:hAnsiTheme="minorBidi"/>
+        </w:rPr>
+        <w:t>lbow method for cluster determination</w:t>
+      </w:r>
+      <w:r>
+        <w:rPr>
+          <w:rFonts w:asciiTheme="minorBidi" w:hAnsiTheme="minorBidi"/>
+        </w:rPr>
+        <w:t xml:space="preserve">, </w:t>
+      </w:r>
+      <w:r>
+        <w:rPr>
+          <w:rFonts w:asciiTheme="minorBidi" w:hAnsiTheme="minorBidi"/>
+        </w:rPr>
+        <w:t xml:space="preserve">involved </w:t>
+      </w:r>
+      <w:r>
+        <w:rPr>
+          <w:rFonts w:asciiTheme="minorBidi" w:hAnsiTheme="minorBidi"/>
+        </w:rPr>
+        <w:t xml:space="preserve">calculating the within cluster sum of squares </w:t>
+      </w:r>
+      <w:r>
+        <w:rPr>
+          <w:rFonts w:asciiTheme="minorBidi" w:hAnsiTheme="minorBidi"/>
+        </w:rPr>
+        <w:t xml:space="preserve">(wcss) </w:t>
+      </w:r>
+      <w:r>
+        <w:rPr>
+          <w:rFonts w:asciiTheme="minorBidi" w:hAnsiTheme="minorBidi"/>
+        </w:rPr>
+        <w:t>for each cluster numbers 1-</w:t>
+      </w:r>
+      <w:r>
+        <w:rPr>
+          <w:rFonts w:asciiTheme="minorBidi" w:hAnsiTheme="minorBidi"/>
+        </w:rPr>
+        <w:t>10.</w:t>
+      </w:r>
+      <w:r>
+        <w:rPr>
+          <w:rFonts w:asciiTheme="minorBidi" w:hAnsiTheme="minorBidi"/>
+        </w:rPr>
+        <w:t xml:space="preserve"> nstart parameter, the number of iterations used for each </w:t>
+      </w:r>
+      <w:r>
+        <w:rPr>
+          <w:rFonts w:asciiTheme="minorBidi" w:hAnsiTheme="minorBidi"/>
+        </w:rPr>
+        <w:t>cluster 1-10</w:t>
+      </w:r>
+      <w:r>
+        <w:rPr>
+          <w:rFonts w:asciiTheme="minorBidi" w:hAnsiTheme="minorBidi"/>
+        </w:rPr>
+        <w:t xml:space="preserve"> was 10. </w:t>
+      </w:r>
+      <w:r>
+        <w:rPr>
+          <w:rFonts w:asciiTheme="minorBidi" w:hAnsiTheme="minorBidi"/>
+        </w:rPr>
+        <w:t xml:space="preserve">The within cluster sum of squares </w:t>
+      </w:r>
+      <w:r>
+        <w:rPr>
+          <w:rFonts w:asciiTheme="minorBidi" w:hAnsiTheme="minorBidi"/>
+        </w:rPr>
+        <w:t xml:space="preserve">was then plotted against the number of </w:t>
+      </w:r>
+      <w:r>
+        <w:rPr>
+          <w:rFonts w:asciiTheme="minorBidi" w:hAnsiTheme="minorBidi"/>
+        </w:rPr>
+        <w:t xml:space="preserve">clusters. </w:t>
+      </w:r>
+      <w:r>
+        <w:rPr>
+          <w:rFonts w:asciiTheme="minorBidi" w:hAnsiTheme="minorBidi"/>
+        </w:rPr>
+        <w:t xml:space="preserve">The elbow point was then determined </w:t>
+      </w:r>
+      <w:r>
+        <w:rPr>
+          <w:rFonts w:asciiTheme="minorBidi" w:hAnsiTheme="minorBidi"/>
+        </w:rPr>
+        <w:t xml:space="preserve">as the value where the wcss </w:t>
+      </w:r>
+      <w:r>
+        <w:rPr>
+          <w:rFonts w:asciiTheme="minorBidi" w:hAnsiTheme="minorBidi"/>
+        </w:rPr>
+        <w:t xml:space="preserve">stops decreasing significantly. A high wcss means that the clusters are more spread out and a low wcss means that </w:t>
+      </w:r>
+      <w:r>
+        <w:rPr>
+          <w:rFonts w:asciiTheme="minorBidi" w:hAnsiTheme="minorBidi"/>
+        </w:rPr>
+        <w:t xml:space="preserve">the clusters are more compact </w:t>
+      </w:r>
+      <w:r>
+        <w:rPr>
+          <w:rFonts w:asciiTheme="minorBidi" w:hAnsiTheme="minorBidi"/>
+          <w:b/>
+          <w:bCs/>
+        </w:rPr>
+        <w:fldChar w:fldCharType="begin" w:fldLock="1"/>
+      </w:r>
+      <w:r>
+        <w:rPr>
+          <w:rFonts w:asciiTheme="minorBidi" w:hAnsiTheme="minorBidi"/>
+          <w:b/>
+          <w:bCs/>
+        </w:rPr>
+        <w:instrText>ADDIN paperpile_citation &lt;clusterId&gt;N343T499P781N474&lt;/clusterId&gt;&lt;metadata&gt;&lt;citation&gt;&lt;id&gt;06695aec-dd93-44f1-a388-f6ab0d7a6b32&lt;/id&gt;&lt;/citation&gt;&lt;/metadata&gt;&lt;data&gt;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&lt;/data&gt; \* MERGEFORMAT</w:instrText>
+      </w:r>
+      <w:r>
+        <w:rPr>
+          <w:rFonts w:asciiTheme="minorBidi" w:hAnsiTheme="minorBidi"/>
+          <w:b/>
+          <w:bCs/>
+        </w:rPr>
+        <w:fldChar w:fldCharType="separate"/>
+      </w:r>
+      <w:r>
+        <w:rPr>
+          <w:rFonts w:asciiTheme="minorBidi" w:hAnsiTheme="minorBidi"/>
+          <w:bCs/>
+          <w:noProof/>
+        </w:rPr>
+        <w:t>(Cui)</w:t>
+      </w:r>
+      <w:r>
+        <w:rPr>
+          <w:rFonts w:asciiTheme="minorBidi" w:hAnsiTheme="minorBidi"/>
+          <w:b/>
+          <w:bCs/>
+        </w:rPr>
+        <w:fldChar w:fldCharType="end"/>
+      </w:r>
+      <w:r>
+        <w:rPr>
+          <w:rFonts w:asciiTheme="minorBidi" w:hAnsiTheme="minorBidi"/>
+        </w:rPr>
+        <w:t>.</w:t>
+      </w:r>
+    </w:p>
+    <w:p>
+      <w:pPr>
+        <w:spacing w:after="240" w:line="240" w:lineRule="auto"/>
+        <w:rPr>
+          <w:rFonts w:asciiTheme="minorBidi" w:hAnsiTheme="minorBidi"/>
+        </w:rPr>
+      </w:pPr>
+      <w:r>
+        <w:rPr>
+          <w:rFonts w:asciiTheme="minorBidi" w:hAnsiTheme="minorBidi"/>
+        </w:rPr>
+        <w:t xml:space="preserve">Once the number of clusters had been selected, </w:t>
+      </w:r>
+      <w:r>
+        <w:rPr>
+          <w:rFonts w:asciiTheme="minorBidi" w:hAnsiTheme="minorBidi"/>
+        </w:rPr>
+        <w:t>K-means was performed with number of</w:t>
+      </w:r>
+      <w:r>
+        <w:rPr>
+          <w:rFonts w:asciiTheme="minorBidi" w:hAnsiTheme="minorBidi"/>
+        </w:rPr>
+        <w:t xml:space="preserve"> clusters. </w:t>
+      </w:r>
+      <w:r>
+        <w:rPr>
+          <w:rFonts w:asciiTheme="minorBidi" w:hAnsiTheme="minorBidi"/>
+        </w:rPr>
+        <w:t>nstart, the number of iteration</w:t>
+      </w:r>
+      <w:r>
+        <w:rPr>
+          <w:rFonts w:asciiTheme="minorBidi" w:hAnsiTheme="minorBidi"/>
+        </w:rPr>
+        <w:t xml:space="preserve">s </w:t>
+      </w:r>
+      <w:r>
+        <w:rPr>
+          <w:rFonts w:asciiTheme="minorBidi" w:hAnsiTheme="minorBidi"/>
+        </w:rPr>
+        <w:t>used was 10.</w:t>
+      </w:r>
+    </w:p>
+    <w:p>
+      <w:pPr>
+        <w:spacing w:after="240" w:line="240" w:lineRule="auto"/>
+        <w:rPr>
+          <w:rFonts w:asciiTheme="minorBidi" w:hAnsiTheme="minorBidi"/>
+        </w:rPr>
+      </w:pPr>
+    </w:p>
+    <w:p>
+      <w:pPr>
+        <w:spacing w:after="240" w:line="240" w:lineRule="auto"/>
+        <w:rPr>
+          <w:rFonts w:asciiTheme="minorBidi" w:hAnsiTheme="minorBidi"/>
+          <w:b/>
+          <w:bCs/>
+        </w:rPr>
+      </w:pPr>
+      <w:r>
+        <w:rPr>
+          <w:rFonts w:asciiTheme="minorBidi" w:hAnsiTheme="minorBidi"/>
+          <w:b/>
+          <w:bCs/>
+        </w:rPr>
+        <w:t>6.</w:t>
+      </w:r>
+      <w:r>
+        <w:rPr>
+          <w:rFonts w:asciiTheme="minorBidi" w:hAnsiTheme="minorBidi"/>
+          <w:b/>
+          <w:bCs/>
+        </w:rPr>
+        <w:t>6</w:t>
+      </w:r>
+      <w:r>
+        <w:rPr>
+          <w:rFonts w:asciiTheme="minorBidi" w:hAnsiTheme="minorBidi"/>
+          <w:b/>
+          <w:bCs/>
+        </w:rPr>
+        <w:t xml:space="preserve">. </w:t>
+      </w:r>
+      <w:r>
+        <w:rPr>
+          <w:rFonts w:asciiTheme="minorBidi" w:hAnsiTheme="minorBidi"/>
+          <w:b/>
+          <w:bCs/>
+        </w:rPr>
+        <w:t>Principle component analysis</w:t>
+      </w:r>
+      <w:r>
+        <w:rPr>
+          <w:rFonts w:asciiTheme="minorBidi" w:hAnsiTheme="minorBidi"/>
+          <w:b/>
+          <w:bCs/>
+        </w:rPr>
+        <w:t xml:space="preserve"> (PCA)</w:t>
+      </w:r>
+    </w:p>
+    <w:p>
+      <w:pPr>
+        <w:spacing w:after="240" w:line="240" w:lineRule="auto"/>
+        <w:rPr>
+          <w:rFonts w:asciiTheme="minorBidi" w:hAnsiTheme="minorBidi"/>
+        </w:rPr>
+      </w:pPr>
+      <w:r>
+        <w:rPr>
+          <w:rFonts w:asciiTheme="minorBidi" w:hAnsiTheme="minorBidi"/>
+        </w:rPr>
+        <w:t>PCA</w:t>
+      </w:r>
+      <w:r>
+        <w:rPr>
+          <w:rFonts w:asciiTheme="minorBidi" w:hAnsiTheme="minorBidi"/>
+        </w:rPr>
+        <w:t xml:space="preserve"> is a linear dimensionality reduction method</w:t>
+      </w:r>
+      <w:r>
+        <w:rPr>
+          <w:rFonts w:asciiTheme="minorBidi" w:hAnsiTheme="minorBidi"/>
+        </w:rPr>
+        <w:t>; its main role in finding a lower dimensionality representation of features</w:t>
+      </w:r>
+      <w:r>
+        <w:rPr>
+          <w:rFonts w:asciiTheme="minorBidi" w:hAnsiTheme="minorBidi"/>
+        </w:rPr>
+        <w:t xml:space="preserve">, while maintaining as much variance </w:t>
+      </w:r>
+      <w:r>
+        <w:rPr>
+          <w:rFonts w:asciiTheme="minorBidi" w:hAnsiTheme="minorBidi"/>
+        </w:rPr>
+        <w:t>in the data as possible</w:t>
+      </w:r>
+      <w:r>
+        <w:rPr>
+          <w:rFonts w:asciiTheme="minorBidi" w:hAnsiTheme="minorBidi"/>
+        </w:rPr>
+        <w:t xml:space="preserve"> </w:t>
+      </w:r>
+      <w:r>
+        <w:rPr>
+          <w:rFonts w:asciiTheme="minorBidi" w:hAnsiTheme="minorBidi"/>
+          <w:b/>
+          <w:bCs/>
+        </w:rPr>
+        <w:fldChar w:fldCharType="begin" w:fldLock="1"/>
+      </w:r>
+      <w:r>
+        <w:rPr>
+          <w:rFonts w:asciiTheme="minorBidi" w:hAnsiTheme="minorBidi"/>
+          <w:b/>
+          <w:bCs/>
+        </w:rPr>
+        <w:instrText>ADDIN paperpile_citation &lt;clusterId&gt;X173L439A721E544&lt;/clusterId&gt;&lt;metadata&gt;&lt;citation&gt;&lt;id&gt;f03239c0-3624-46ac-929e-595e7d9a2248&lt;/id&gt;&lt;/citation&gt;&lt;/metadata&gt;&lt;data&gt;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&lt;/data&gt; \* MERGEFORMAT</w:instrText>
+      </w:r>
+      <w:r>
+        <w:rPr>
+          <w:rFonts w:asciiTheme="minorBidi" w:hAnsiTheme="minorBidi"/>
+          <w:b/>
+          <w:bCs/>
+        </w:rPr>
+        <w:fldChar w:fldCharType="separate"/>
+      </w:r>
+      <w:r>
+        <w:rPr>
+          <w:rFonts w:asciiTheme="minorBidi" w:hAnsiTheme="minorBidi"/>
+          <w:bCs/>
+          <w:noProof/>
+        </w:rPr>
+        <w:t>(Jolliffe and Cadima, 2016)</w:t>
+      </w:r>
+      <w:r>
+        <w:rPr>
+          <w:rFonts w:asciiTheme="minorBidi" w:hAnsiTheme="minorBidi"/>
+          <w:b/>
+          <w:bCs/>
+        </w:rPr>
+        <w:fldChar w:fldCharType="end"/>
+      </w:r>
+      <w:r>
+        <w:rPr>
+          <w:rFonts w:asciiTheme="minorBidi" w:hAnsiTheme="minorBidi"/>
+        </w:rPr>
+        <w:t xml:space="preserve">. </w:t>
+      </w:r>
+      <w:r>
+        <w:rPr>
+          <w:rFonts w:asciiTheme="minorBidi" w:hAnsiTheme="minorBidi"/>
+        </w:rPr>
+        <w:t>How does PCA work?</w:t>
+      </w:r>
+    </w:p>
+    <w:p>
+      <w:pPr>
+        <w:spacing w:after="240" w:line="240" w:lineRule="auto"/>
+        <w:rPr>
+          <w:rFonts w:asciiTheme="minorBidi" w:hAnsiTheme="minorBidi"/>
+        </w:rPr>
+      </w:pPr>
+      <w:r>
+        <w:rPr>
+          <w:rFonts w:asciiTheme="minorBidi" w:hAnsiTheme="minorBidi"/>
+        </w:rPr>
+        <w:t xml:space="preserve">For information on the R script used, see the research compendium on the GitHub link. Due to the data being in a binary format there was no need </w:t>
+      </w:r>
+      <w:r>
+        <w:rPr>
+          <w:rFonts w:asciiTheme="minorBidi" w:hAnsiTheme="minorBidi"/>
+        </w:rPr>
+        <w:t>for scaling or centring the data around zero</w:t>
+      </w:r>
+      <w:r>
+        <w:rPr>
+          <w:rFonts w:asciiTheme="minorBidi" w:hAnsiTheme="minorBidi"/>
+        </w:rPr>
+        <w:t>. PCA uses principle components, these are the new variables that are created by transforming the original data into a new coordinate system. Before K-means clustering was applied I selected principle components 1 and 2, PC1 and PC2, to begin with. As seen in Figure S1 very little variance was explained by PC1 and PC2, so PC1 to PC9 were selected as more variance was explained.</w:t>
+      </w:r>
+    </w:p>
+    <w:p>
+      <w:pPr>
+        <w:spacing w:after="240" w:line="240" w:lineRule="auto"/>
+        <w:rPr>
+          <w:rFonts w:asciiTheme="minorBidi" w:hAnsiTheme="minorBidi"/>
+        </w:rPr>
+      </w:pPr>
+      <w:r>
+        <w:rPr>
+          <w:rFonts w:asciiTheme="minorBidi" w:hAnsiTheme="minorBidi"/>
+        </w:rPr>
+        <w:t>2D v</w:t>
+      </w:r>
+      <w:r>
+        <w:rPr>
+          <w:rFonts w:asciiTheme="minorBidi" w:hAnsiTheme="minorBidi"/>
+        </w:rPr>
+        <w:t xml:space="preserve">isualisation of the </w:t>
+      </w:r>
+      <w:r>
+        <w:rPr>
+          <w:rFonts w:asciiTheme="minorBidi" w:hAnsiTheme="minorBidi"/>
+        </w:rPr>
+        <w:t xml:space="preserve">dimensionality reduction was performed using </w:t>
+      </w:r>
+      <w:r>
+        <w:rPr>
+          <w:rFonts w:asciiTheme="minorBidi" w:hAnsiTheme="minorBidi"/>
+        </w:rPr>
+        <w:t>ggplot</w:t>
+      </w:r>
+      <w:r>
+        <w:rPr>
+          <w:rFonts w:asciiTheme="minorBidi" w:hAnsiTheme="minorBidi"/>
+        </w:rPr>
+        <w:t>2</w:t>
+      </w:r>
+      <w:r>
+        <w:rPr>
+          <w:rFonts w:asciiTheme="minorBidi" w:hAnsiTheme="minorBidi"/>
+        </w:rPr>
+        <w:t>.</w:t>
+      </w:r>
+      <w:r>
+        <w:rPr>
+          <w:rFonts w:asciiTheme="minorBidi" w:hAnsiTheme="minorBidi"/>
+        </w:rPr>
+        <w:t xml:space="preserve"> </w:t>
+      </w:r>
+      <w:r>
+        <w:rPr>
+          <w:rFonts w:asciiTheme="minorBidi" w:hAnsiTheme="minorBidi"/>
+        </w:rPr>
+        <w:t xml:space="preserve">The cluster </w:t>
+      </w:r>
+      <w:r>
+        <w:rPr>
+          <w:rFonts w:asciiTheme="minorBidi" w:hAnsiTheme="minorBidi"/>
+        </w:rPr>
+        <w:t>id’s</w:t>
+      </w:r>
+      <w:r>
+        <w:rPr>
+          <w:rFonts w:asciiTheme="minorBidi" w:hAnsiTheme="minorBidi"/>
+        </w:rPr>
+        <w:t xml:space="preserve"> generated </w:t>
+      </w:r>
+      <w:r>
+        <w:rPr>
+          <w:rFonts w:asciiTheme="minorBidi" w:hAnsiTheme="minorBidi"/>
+        </w:rPr>
+        <w:t xml:space="preserve">by K-means were assigned to </w:t>
+      </w:r>
+      <w:r>
+        <w:rPr>
+          <w:rFonts w:asciiTheme="minorBidi" w:hAnsiTheme="minorBidi"/>
+        </w:rPr>
+        <w:t xml:space="preserve">each </w:t>
+      </w:r>
+      <w:r>
+        <w:rPr>
+          <w:rFonts w:asciiTheme="minorBidi" w:hAnsiTheme="minorBidi"/>
+        </w:rPr>
+        <w:t>values’ principle component</w:t>
+      </w:r>
+      <w:r>
+        <w:rPr>
+          <w:rFonts w:asciiTheme="minorBidi" w:hAnsiTheme="minorBidi"/>
+        </w:rPr>
+        <w:t>.</w:t>
+      </w:r>
+      <w:r>
+        <w:rPr>
+          <w:rFonts w:asciiTheme="minorBidi" w:hAnsiTheme="minorBidi"/>
+        </w:rPr>
+        <w:t xml:space="preserve"> T</w:t>
+      </w:r>
+      <w:r>
+        <w:rPr>
+          <w:rFonts w:asciiTheme="minorBidi" w:hAnsiTheme="minorBidi"/>
+        </w:rPr>
+        <w:t xml:space="preserve">hese </w:t>
+      </w:r>
+      <w:r>
+        <w:rPr>
+          <w:rFonts w:asciiTheme="minorBidi" w:hAnsiTheme="minorBidi"/>
+        </w:rPr>
+        <w:t xml:space="preserve">values </w:t>
+      </w:r>
+      <w:r>
+        <w:rPr>
+          <w:rFonts w:asciiTheme="minorBidi" w:hAnsiTheme="minorBidi"/>
+        </w:rPr>
+        <w:t xml:space="preserve">are then plotted </w:t>
+      </w:r>
+      <w:r>
+        <w:rPr>
+          <w:rFonts w:asciiTheme="minorBidi" w:hAnsiTheme="minorBidi"/>
+        </w:rPr>
+        <w:t xml:space="preserve">in this new PCA coordinate space, </w:t>
+      </w:r>
+      <w:r>
+        <w:rPr>
+          <w:rFonts w:asciiTheme="minorBidi" w:hAnsiTheme="minorBidi"/>
+        </w:rPr>
+        <w:t>using PC1 and PC2</w:t>
+      </w:r>
+      <w:r>
+        <w:rPr>
+          <w:rFonts w:asciiTheme="minorBidi" w:hAnsiTheme="minorBidi"/>
+        </w:rPr>
+        <w:t>/PC9 as the axes.</w:t>
+      </w:r>
+      <w:r>
+        <w:rPr>
+          <w:rFonts w:asciiTheme="minorBidi" w:hAnsiTheme="minorBidi"/>
+        </w:rPr>
+        <w:t xml:space="preserve"> Each point was coloured according to the assigned cluster.</w:t>
+      </w:r>
+    </w:p>
+    <w:p>
+      <w:pPr>
+        <w:spacing w:after="240" w:line="240" w:lineRule="auto"/>
+        <w:rPr>
+          <w:rFonts w:asciiTheme="minorBidi" w:hAnsiTheme="minorBidi"/>
+          <w:b/>
+          <w:bCs/>
+        </w:rPr>
+      </w:pPr>
+      <w:r>
+        <w:rPr>
+          <w:rFonts w:asciiTheme="minorBidi" w:hAnsiTheme="minorBidi"/>
+          <w:b/>
+          <w:bCs/>
+        </w:rPr>
+        <w:t>6.</w:t>
+      </w:r>
+      <w:r>
+        <w:rPr>
+          <w:rFonts w:asciiTheme="minorBidi" w:hAnsiTheme="minorBidi"/>
+          <w:b/>
+          <w:bCs/>
+        </w:rPr>
+        <w:t>7</w:t>
+      </w:r>
+      <w:r>
+        <w:rPr>
+          <w:rFonts w:asciiTheme="minorBidi" w:hAnsiTheme="minorBidi"/>
+          <w:b/>
+          <w:bCs/>
+        </w:rPr>
+        <w:t xml:space="preserve">. </w:t>
+      </w:r>
+      <w:r>
+        <w:rPr>
+          <w:rFonts w:asciiTheme="minorBidi" w:hAnsiTheme="minorBidi"/>
+          <w:b/>
+          <w:bCs/>
+        </w:rPr>
+        <w:t>t</w:t>
+      </w:r>
+      <w:r>
+        <w:rPr>
+          <w:rFonts w:asciiTheme="minorBidi" w:hAnsiTheme="minorBidi"/>
+          <w:b/>
+          <w:bCs/>
+        </w:rPr>
+        <w:t>-distributed stochastic neighbour embedding (t-SNE)</w:t>
+      </w:r>
+    </w:p>
+    <w:p>
+      <w:pPr>
+        <w:spacing w:after="240" w:line="240" w:lineRule="auto"/>
+        <w:rPr>
+          <w:rFonts w:asciiTheme="minorBidi" w:hAnsiTheme="minorBidi"/>
+        </w:rPr>
+      </w:pPr>
+      <w:r>
+        <w:rPr>
+          <w:rFonts w:asciiTheme="minorBidi" w:hAnsiTheme="minorBidi"/>
+        </w:rPr>
         <w:lastRenderedPageBreak/>
-        <w:t xml:space="preserve">To </w:t>
-      </w:r>
-      <w:r>
-        <w:rPr>
-          <w:rFonts w:asciiTheme="minorBidi" w:hAnsiTheme="minorBidi"/>
-        </w:rPr>
-        <w:t>test</w:t>
+        <w:t>How does t-SNE work?</w:t>
+      </w:r>
+    </w:p>
+    <w:p>
+      <w:pPr>
+        <w:spacing w:after="240" w:line="240" w:lineRule="auto"/>
+        <w:rPr>
+          <w:rFonts w:asciiTheme="minorBidi" w:hAnsiTheme="minorBidi"/>
+        </w:rPr>
+      </w:pPr>
+      <w:r>
+        <w:rPr>
+          <w:rFonts w:asciiTheme="minorBidi" w:hAnsiTheme="minorBidi"/>
+        </w:rPr>
+        <w:t>t-SNE is a non-linear dimensionality reduction technique</w:t>
+      </w:r>
+      <w:r>
+        <w:rPr>
+          <w:rFonts w:asciiTheme="minorBidi" w:hAnsiTheme="minorBidi"/>
+        </w:rPr>
+        <w:t>, that mainta</w:t>
+      </w:r>
+      <w:r>
+        <w:rPr>
+          <w:rFonts w:asciiTheme="minorBidi" w:hAnsiTheme="minorBidi"/>
+        </w:rPr>
+        <w:t>ins the local structure by keeping neighbouring points close together during the process.</w:t>
       </w:r>
       <w:r>
         <w:rPr>
@@ -6546,357 +7628,21 @@
         <w:rPr>
           <w:rFonts w:asciiTheme="minorBidi" w:hAnsiTheme="minorBidi"/>
         </w:rPr>
-        <w:t>for statistical significance</w:t>
-      </w:r>
-      <w:r>
-        <w:rPr>
-          <w:rFonts w:asciiTheme="minorBidi" w:hAnsiTheme="minorBidi"/>
-        </w:rPr>
-        <w:t xml:space="preserve"> the</w:t>
-      </w:r>
-      <w:r>
-        <w:rPr>
-          <w:rFonts w:asciiTheme="minorBidi" w:hAnsiTheme="minorBidi"/>
-        </w:rPr>
-        <w:t xml:space="preserve"> Kruskal-Wallis test</w:t>
-      </w:r>
-      <w:r>
-        <w:rPr>
-          <w:rFonts w:asciiTheme="minorBidi" w:hAnsiTheme="minorBidi"/>
-        </w:rPr>
-        <w:t xml:space="preserve"> was</w:t>
-      </w:r>
-      <w:r>
-        <w:rPr>
-          <w:rFonts w:asciiTheme="minorBidi" w:hAnsiTheme="minorBidi"/>
-        </w:rPr>
-        <w:t xml:space="preserve"> </w:t>
-      </w:r>
-      <w:r>
-        <w:rPr>
-          <w:rFonts w:asciiTheme="minorBidi" w:hAnsiTheme="minorBidi"/>
-        </w:rPr>
-        <w:t>used, as it is a</w:t>
-      </w:r>
-    </w:p>
-    <w:p>
-      <w:pPr>
-        <w:spacing w:after="240" w:line="240" w:lineRule="auto"/>
-        <w:rPr>
-          <w:rFonts w:asciiTheme="minorBidi" w:hAnsiTheme="minorBidi"/>
-        </w:rPr>
-      </w:pPr>
-      <w:r>
-        <w:rPr>
-          <w:rFonts w:asciiTheme="minorBidi" w:hAnsiTheme="minorBidi"/>
-        </w:rPr>
-        <w:t xml:space="preserve">Testing for correlation: </w:t>
-      </w:r>
-      <w:r>
-        <w:rPr>
-          <w:rFonts w:asciiTheme="minorBidi" w:hAnsiTheme="minorBidi"/>
-        </w:rPr>
-        <w:t>Spearman’s rank correlation</w:t>
-      </w:r>
-    </w:p>
-    <w:p>
-      <w:pPr>
-        <w:spacing w:after="240" w:line="240" w:lineRule="auto"/>
-        <w:rPr>
-          <w:rFonts w:asciiTheme="minorBidi" w:hAnsiTheme="minorBidi"/>
-        </w:rPr>
-      </w:pPr>
-      <w:r>
-        <w:rPr>
-          <w:rFonts w:asciiTheme="minorBidi" w:hAnsiTheme="minorBidi"/>
-        </w:rPr>
-        <w:t>Models used</w:t>
-      </w:r>
-      <w:r>
-        <w:rPr>
-          <w:rFonts w:asciiTheme="minorBidi" w:hAnsiTheme="minorBidi"/>
-        </w:rPr>
-        <w:t>,</w:t>
-      </w:r>
-      <w:r>
-        <w:rPr>
-          <w:rFonts w:asciiTheme="minorBidi" w:hAnsiTheme="minorBidi"/>
-        </w:rPr>
-        <w:t xml:space="preserve"> general additive model</w:t>
-      </w:r>
-    </w:p>
-    <w:p>
-      <w:pPr>
-        <w:spacing w:after="240" w:line="240" w:lineRule="auto"/>
-        <w:rPr>
-          <w:rFonts w:asciiTheme="minorBidi" w:hAnsiTheme="minorBidi"/>
-        </w:rPr>
-      </w:pPr>
-      <w:r>
-        <w:rPr>
-          <w:rFonts w:asciiTheme="minorBidi" w:hAnsiTheme="minorBidi"/>
-        </w:rPr>
-        <w:t>Linear regression model</w:t>
-      </w:r>
-    </w:p>
-    <w:p>
-      <w:pPr>
-        <w:spacing w:after="240" w:line="240" w:lineRule="auto"/>
-        <w:rPr>
-          <w:rFonts w:asciiTheme="minorBidi" w:hAnsiTheme="minorBidi"/>
-        </w:rPr>
-      </w:pPr>
-    </w:p>
-    <w:p>
-      <w:pPr>
-        <w:spacing w:after="240" w:line="240" w:lineRule="auto"/>
-        <w:rPr>
-          <w:rFonts w:asciiTheme="minorBidi" w:hAnsiTheme="minorBidi"/>
-          <w:b/>
-          <w:bCs/>
-        </w:rPr>
-      </w:pPr>
-      <w:r>
-        <w:rPr>
-          <w:rFonts w:asciiTheme="minorBidi" w:hAnsiTheme="minorBidi"/>
-          <w:b/>
-          <w:bCs/>
-        </w:rPr>
-        <w:t>6.</w:t>
-      </w:r>
-      <w:r>
-        <w:rPr>
-          <w:rFonts w:asciiTheme="minorBidi" w:hAnsiTheme="minorBidi"/>
-          <w:b/>
-          <w:bCs/>
-        </w:rPr>
-        <w:t>5.</w:t>
-      </w:r>
-      <w:r>
-        <w:rPr>
-          <w:rFonts w:asciiTheme="minorBidi" w:hAnsiTheme="minorBidi"/>
-          <w:b/>
-          <w:bCs/>
-        </w:rPr>
-        <w:t xml:space="preserve"> </w:t>
-      </w:r>
-      <w:r>
-        <w:rPr>
-          <w:rFonts w:asciiTheme="minorBidi" w:hAnsiTheme="minorBidi"/>
-          <w:b/>
-          <w:bCs/>
-        </w:rPr>
-        <w:t>K-means clustering</w:t>
-      </w:r>
-    </w:p>
-    <w:p>
-      <w:pPr>
-        <w:spacing w:after="240" w:line="240" w:lineRule="auto"/>
-        <w:rPr>
-          <w:rFonts w:asciiTheme="minorBidi" w:hAnsiTheme="minorBidi"/>
-        </w:rPr>
-      </w:pPr>
-      <w:r>
-        <w:rPr>
-          <w:rFonts w:asciiTheme="minorBidi" w:hAnsiTheme="minorBidi"/>
-        </w:rPr>
-        <w:t xml:space="preserve">For </w:t>
-      </w:r>
-      <w:r>
-        <w:rPr>
-          <w:rFonts w:asciiTheme="minorBidi" w:hAnsiTheme="minorBidi"/>
-        </w:rPr>
-        <w:t>information on the R script used</w:t>
-      </w:r>
-      <w:r>
-        <w:rPr>
-          <w:rFonts w:asciiTheme="minorBidi" w:hAnsiTheme="minorBidi"/>
-        </w:rPr>
-        <w:t>,</w:t>
-      </w:r>
-      <w:r>
-        <w:rPr>
-          <w:rFonts w:asciiTheme="minorBidi" w:hAnsiTheme="minorBidi"/>
-        </w:rPr>
-        <w:t xml:space="preserve"> see the research compendium on the GitHub link</w:t>
-      </w:r>
-      <w:r>
-        <w:rPr>
-          <w:rFonts w:asciiTheme="minorBidi" w:hAnsiTheme="minorBidi"/>
-        </w:rPr>
-        <w:t>.</w:t>
-      </w:r>
-      <w:r>
-        <w:rPr>
-          <w:rFonts w:asciiTheme="minorBidi" w:hAnsiTheme="minorBidi"/>
-        </w:rPr>
-        <w:t xml:space="preserve"> </w:t>
-      </w:r>
-      <w:r>
-        <w:rPr>
-          <w:rFonts w:asciiTheme="minorBidi" w:hAnsiTheme="minorBidi"/>
-        </w:rPr>
-        <w:t>K-means clustering</w:t>
-      </w:r>
-      <w:r>
-        <w:rPr>
-          <w:rFonts w:asciiTheme="minorBidi" w:hAnsiTheme="minorBidi"/>
-        </w:rPr>
-        <w:t xml:space="preserve"> is </w:t>
-      </w:r>
-      <w:r>
-        <w:rPr>
-          <w:rFonts w:asciiTheme="minorBidi" w:hAnsiTheme="minorBidi"/>
-        </w:rPr>
-        <w:t xml:space="preserve">an unsupervised </w:t>
-      </w:r>
-      <w:r>
-        <w:rPr>
-          <w:rFonts w:asciiTheme="minorBidi" w:hAnsiTheme="minorBidi"/>
-        </w:rPr>
-        <w:t>learnin</w:t>
-      </w:r>
-      <w:r>
-        <w:rPr>
-          <w:rFonts w:asciiTheme="minorBidi" w:hAnsiTheme="minorBidi"/>
-        </w:rPr>
-        <w:t xml:space="preserve">g technique, </w:t>
-      </w:r>
-      <w:r>
-        <w:rPr>
-          <w:rFonts w:asciiTheme="minorBidi" w:hAnsiTheme="minorBidi"/>
-        </w:rPr>
-        <w:t>that involves finding su</w:t>
-      </w:r>
-      <w:r>
-        <w:rPr>
-          <w:rFonts w:asciiTheme="minorBidi" w:hAnsiTheme="minorBidi"/>
-        </w:rPr>
-        <w:t>bgroups</w:t>
-      </w:r>
-      <w:r>
-        <w:rPr>
-          <w:rFonts w:asciiTheme="minorBidi" w:hAnsiTheme="minorBidi"/>
-        </w:rPr>
-        <w:t xml:space="preserve"> </w:t>
-      </w:r>
-      <w:r>
-        <w:rPr>
-          <w:rFonts w:asciiTheme="minorBidi" w:hAnsiTheme="minorBidi"/>
-        </w:rPr>
-        <w:t>within a larger dataset</w:t>
-      </w:r>
-      <w:r>
-        <w:rPr>
-          <w:rFonts w:asciiTheme="minorBidi" w:hAnsiTheme="minorBidi"/>
-        </w:rPr>
-        <w:t xml:space="preserve"> </w:t>
-      </w:r>
-      <w:r>
-        <w:rPr>
-          <w:rFonts w:asciiTheme="minorBidi" w:hAnsiTheme="minorBidi"/>
-          <w:b/>
-          <w:bCs/>
-        </w:rPr>
-        <w:fldChar w:fldCharType="begin" w:fldLock="1"/>
-      </w:r>
-      <w:r>
-        <w:rPr>
-          <w:rFonts w:asciiTheme="minorBidi" w:hAnsiTheme="minorBidi"/>
-          <w:b/>
-          <w:bCs/>
-        </w:rPr>
-        <w:instrText>ADDIN paperpile_citation &lt;clusterId&gt;F919M167I457F241&lt;/clusterId&gt;&lt;metadata&gt;&lt;citation&gt;&lt;id&gt;2eff0050-4e45-4f65-9013-354c8427fb95&lt;/id&gt;&lt;/citation&gt;&lt;/metadata&gt;&lt;data&gt;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&lt;/data&gt; \* MERGEFORMAT</w:instrText>
-      </w:r>
-      <w:r>
-        <w:rPr>
-          <w:rFonts w:asciiTheme="minorBidi" w:hAnsiTheme="minorBidi"/>
-          <w:b/>
-          <w:bCs/>
-        </w:rPr>
-        <w:fldChar w:fldCharType="separate"/>
-      </w:r>
-      <w:r>
-        <w:rPr>
-          <w:rFonts w:asciiTheme="minorBidi" w:hAnsiTheme="minorBidi"/>
-          <w:bCs/>
-          <w:noProof/>
-        </w:rPr>
-        <w:t>(Bradley and Fayyad, 1998)</w:t>
-      </w:r>
-      <w:r>
-        <w:rPr>
-          <w:rFonts w:asciiTheme="minorBidi" w:hAnsiTheme="minorBidi"/>
-          <w:b/>
-          <w:bCs/>
-        </w:rPr>
-        <w:fldChar w:fldCharType="end"/>
-      </w:r>
-      <w:r>
-        <w:rPr>
-          <w:rFonts w:asciiTheme="minorBidi" w:hAnsiTheme="minorBidi"/>
-        </w:rPr>
-        <w:t>.</w:t>
-      </w:r>
-      <w:r>
-        <w:rPr>
-          <w:rFonts w:asciiTheme="minorBidi" w:hAnsiTheme="minorBidi"/>
-        </w:rPr>
-        <w:t xml:space="preserve"> </w:t>
-      </w:r>
-      <w:r>
-        <w:rPr>
-          <w:rFonts w:asciiTheme="minorBidi" w:hAnsiTheme="minorBidi"/>
-        </w:rPr>
-        <w:t xml:space="preserve">K-means clustering breaks </w:t>
-      </w:r>
-      <w:r>
-        <w:rPr>
-          <w:rFonts w:asciiTheme="minorBidi" w:hAnsiTheme="minorBidi"/>
-        </w:rPr>
-        <w:t xml:space="preserve">observations into a pre-defined number of </w:t>
-      </w:r>
-      <w:r>
-        <w:rPr>
-          <w:rFonts w:asciiTheme="minorBidi" w:hAnsiTheme="minorBidi"/>
-        </w:rPr>
-        <w:t xml:space="preserve">clusters, </w:t>
-      </w:r>
-      <w:r>
-        <w:rPr>
-          <w:rFonts w:asciiTheme="minorBidi" w:hAnsiTheme="minorBidi"/>
-        </w:rPr>
-        <w:t xml:space="preserve">which was </w:t>
-      </w:r>
-      <w:r>
-        <w:rPr>
-          <w:rFonts w:asciiTheme="minorBidi" w:hAnsiTheme="minorBidi"/>
-        </w:rPr>
-        <w:t xml:space="preserve">calculated </w:t>
-      </w:r>
-      <w:r>
-        <w:rPr>
-          <w:rFonts w:asciiTheme="minorBidi" w:hAnsiTheme="minorBidi"/>
-        </w:rPr>
-        <w:t>using the elbow method.</w:t>
-      </w:r>
-      <w:r>
-        <w:rPr>
-          <w:rFonts w:asciiTheme="minorBidi" w:hAnsiTheme="minorBidi"/>
-        </w:rPr>
-        <w:t xml:space="preserve"> The </w:t>
-      </w:r>
-      <w:r>
-        <w:rPr>
-          <w:rFonts w:asciiTheme="minorBidi" w:hAnsiTheme="minorBidi"/>
-        </w:rPr>
-        <w:t xml:space="preserve">algorithm works by first randomly assigning each point </w:t>
-      </w:r>
-      <w:r>
-        <w:rPr>
-          <w:rFonts w:asciiTheme="minorBidi" w:hAnsiTheme="minorBidi"/>
-        </w:rPr>
-        <w:t>to one the pre-defined clusters</w:t>
+        <w:t xml:space="preserve">The algorithm reduces the amount of information in the data, </w:t>
+      </w:r>
+      <w:r>
+        <w:rPr>
+          <w:rFonts w:asciiTheme="minorBidi" w:hAnsiTheme="minorBidi"/>
+        </w:rPr>
+        <w:t xml:space="preserve">while attempting to keep the local and global structures </w:t>
+      </w:r>
+      <w:r>
+        <w:rPr>
+          <w:rFonts w:asciiTheme="minorBidi" w:hAnsiTheme="minorBidi"/>
+          <w:b/>
+          <w:bCs/>
+        </w:rPr>
+        <w:t>(source)</w:t>
       </w:r>
       <w:r>
         <w:rPr>
@@ -6904,691 +7650,18 @@
         </w:rPr>
         <w:t xml:space="preserve">. </w:t>
       </w:r>
-      <w:r>
-        <w:rPr>
-          <w:rFonts w:asciiTheme="minorBidi" w:hAnsiTheme="minorBidi"/>
-        </w:rPr>
-        <w:t xml:space="preserve">The centres of each of these subgroups is then calculated. Each </w:t>
-      </w:r>
-      <w:r>
-        <w:rPr>
-          <w:rFonts w:asciiTheme="minorBidi" w:hAnsiTheme="minorBidi"/>
-        </w:rPr>
-        <w:t xml:space="preserve">point is then </w:t>
-      </w:r>
-      <w:r>
-        <w:rPr>
-          <w:rFonts w:asciiTheme="minorBidi" w:hAnsiTheme="minorBidi"/>
-        </w:rPr>
-        <w:t xml:space="preserve">assigned to the nearest newly </w:t>
-      </w:r>
-      <w:r>
-        <w:rPr>
-          <w:rFonts w:asciiTheme="minorBidi" w:hAnsiTheme="minorBidi"/>
-        </w:rPr>
-        <w:t xml:space="preserve">calculated cluster. This is then repeated for several </w:t>
-      </w:r>
-      <w:r>
-        <w:rPr>
-          <w:rFonts w:asciiTheme="minorBidi" w:hAnsiTheme="minorBidi"/>
-        </w:rPr>
-        <w:t>iterations, until each point is assigned to the nearest</w:t>
-      </w:r>
-      <w:r>
-        <w:rPr>
-          <w:rFonts w:asciiTheme="minorBidi" w:hAnsiTheme="minorBidi"/>
-        </w:rPr>
-        <w:t xml:space="preserve"> </w:t>
-      </w:r>
-      <w:r>
-        <w:rPr>
-          <w:rFonts w:asciiTheme="minorBidi" w:hAnsiTheme="minorBidi"/>
-          <w:b/>
-          <w:bCs/>
-        </w:rPr>
-        <w:fldChar w:fldCharType="begin" w:fldLock="1"/>
-      </w:r>
-      <w:r>
-        <w:rPr>
-          <w:rFonts w:asciiTheme="minorBidi" w:hAnsiTheme="minorBidi"/>
-          <w:b/>
-          <w:bCs/>
-        </w:rPr>
-        <w:instrText>ADDIN paperpile_citation &lt;clusterId&gt;A751O811K292I922&lt;/clusterId&gt;&lt;metadata&gt;&lt;citation&gt;&lt;id&gt;4102bc85-c9d3-48b3-bc88-c29e914f93e2&lt;/id&gt;&lt;/citation&gt;&lt;/metadata&gt;&lt;data&gt;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&lt;/data&gt; \* MERGEFORMAT</w:instrText>
-      </w:r>
-      <w:r>
-        <w:rPr>
-          <w:rFonts w:asciiTheme="minorBidi" w:hAnsiTheme="minorBidi"/>
-          <w:b/>
-          <w:bCs/>
-        </w:rPr>
-        <w:fldChar w:fldCharType="separate"/>
-      </w:r>
-      <w:r>
-        <w:rPr>
-          <w:rFonts w:asciiTheme="minorBidi" w:hAnsiTheme="minorBidi"/>
-          <w:bCs/>
-          <w:noProof/>
-        </w:rPr>
-        <w:t>(Na, Xumin and Yong, 2010)</w:t>
-      </w:r>
-      <w:r>
-        <w:rPr>
-          <w:rFonts w:asciiTheme="minorBidi" w:hAnsiTheme="minorBidi"/>
-          <w:b/>
-          <w:bCs/>
-        </w:rPr>
-        <w:fldChar w:fldCharType="end"/>
-      </w:r>
-      <w:r>
-        <w:rPr>
-          <w:rFonts w:asciiTheme="minorBidi" w:hAnsiTheme="minorBidi"/>
-        </w:rPr>
-        <w:t>.</w:t>
-      </w:r>
-    </w:p>
-    <w:p>
-      <w:pPr>
-        <w:spacing w:after="240" w:line="240" w:lineRule="auto"/>
-        <w:rPr>
-          <w:rFonts w:asciiTheme="minorBidi" w:hAnsiTheme="minorBidi"/>
-        </w:rPr>
-      </w:pPr>
-      <w:r>
-        <w:rPr>
-          <w:rFonts w:asciiTheme="minorBidi" w:hAnsiTheme="minorBidi"/>
-        </w:rPr>
-        <w:t>The e</w:t>
-      </w:r>
-      <w:r>
-        <w:rPr>
-          <w:rFonts w:asciiTheme="minorBidi" w:hAnsiTheme="minorBidi"/>
-        </w:rPr>
-        <w:t>lbow method for cluster determination</w:t>
-      </w:r>
-      <w:r>
-        <w:rPr>
-          <w:rFonts w:asciiTheme="minorBidi" w:hAnsiTheme="minorBidi"/>
-        </w:rPr>
-        <w:t xml:space="preserve">, </w:t>
-      </w:r>
-      <w:r>
-        <w:rPr>
-          <w:rFonts w:asciiTheme="minorBidi" w:hAnsiTheme="minorBidi"/>
-        </w:rPr>
-        <w:t xml:space="preserve">involved </w:t>
-      </w:r>
-      <w:r>
-        <w:rPr>
-          <w:rFonts w:asciiTheme="minorBidi" w:hAnsiTheme="minorBidi"/>
-        </w:rPr>
-        <w:t xml:space="preserve">calculating the within cluster sum of squares </w:t>
-      </w:r>
-      <w:r>
-        <w:rPr>
-          <w:rFonts w:asciiTheme="minorBidi" w:hAnsiTheme="minorBidi"/>
-        </w:rPr>
-        <w:t xml:space="preserve">(wcss) </w:t>
-      </w:r>
-      <w:r>
-        <w:rPr>
-          <w:rFonts w:asciiTheme="minorBidi" w:hAnsiTheme="minorBidi"/>
-        </w:rPr>
-        <w:t>for each cluster numbers 1-</w:t>
-      </w:r>
-      <w:r>
-        <w:rPr>
-          <w:rFonts w:asciiTheme="minorBidi" w:hAnsiTheme="minorBidi"/>
-        </w:rPr>
-        <w:t>10.</w:t>
-      </w:r>
-      <w:r>
-        <w:rPr>
-          <w:rFonts w:asciiTheme="minorBidi" w:hAnsiTheme="minorBidi"/>
-        </w:rPr>
-        <w:t xml:space="preserve"> nstart parameter, the number of iterations used for each </w:t>
-      </w:r>
-      <w:r>
-        <w:rPr>
-          <w:rFonts w:asciiTheme="minorBidi" w:hAnsiTheme="minorBidi"/>
-        </w:rPr>
-        <w:t>cluster 1-10</w:t>
-      </w:r>
-      <w:r>
-        <w:rPr>
-          <w:rFonts w:asciiTheme="minorBidi" w:hAnsiTheme="minorBidi"/>
-        </w:rPr>
-        <w:t xml:space="preserve"> was 10. </w:t>
-      </w:r>
-      <w:r>
-        <w:rPr>
-          <w:rFonts w:asciiTheme="minorBidi" w:hAnsiTheme="minorBidi"/>
-        </w:rPr>
-        <w:t xml:space="preserve">The within cluster sum of squares </w:t>
-      </w:r>
-      <w:r>
-        <w:rPr>
-          <w:rFonts w:asciiTheme="minorBidi" w:hAnsiTheme="minorBidi"/>
-        </w:rPr>
-        <w:t xml:space="preserve">was then plotted against the number of </w:t>
-      </w:r>
-      <w:r>
-        <w:rPr>
-          <w:rFonts w:asciiTheme="minorBidi" w:hAnsiTheme="minorBidi"/>
-        </w:rPr>
-        <w:t xml:space="preserve">clusters. </w:t>
-      </w:r>
-      <w:r>
-        <w:rPr>
-          <w:rFonts w:asciiTheme="minorBidi" w:hAnsiTheme="minorBidi"/>
-        </w:rPr>
-        <w:t xml:space="preserve">The elbow point was then determined </w:t>
-      </w:r>
-      <w:r>
-        <w:rPr>
-          <w:rFonts w:asciiTheme="minorBidi" w:hAnsiTheme="minorBidi"/>
-        </w:rPr>
-        <w:t xml:space="preserve">as the value where the wcss </w:t>
-      </w:r>
-      <w:r>
-        <w:rPr>
-          <w:rFonts w:asciiTheme="minorBidi" w:hAnsiTheme="minorBidi"/>
-        </w:rPr>
-        <w:t xml:space="preserve">stops decreasing significantly. A high wcss means that the clusters are more spread out and a low wcss means that </w:t>
-      </w:r>
-      <w:r>
-        <w:rPr>
-          <w:rFonts w:asciiTheme="minorBidi" w:hAnsiTheme="minorBidi"/>
-        </w:rPr>
-        <w:t xml:space="preserve">the clusters are more compact </w:t>
-      </w:r>
-      <w:r>
-        <w:rPr>
-          <w:rFonts w:asciiTheme="minorBidi" w:hAnsiTheme="minorBidi"/>
-          <w:b/>
-          <w:bCs/>
-        </w:rPr>
-        <w:fldChar w:fldCharType="begin" w:fldLock="1"/>
-      </w:r>
-      <w:r>
-        <w:rPr>
-          <w:rFonts w:asciiTheme="minorBidi" w:hAnsiTheme="minorBidi"/>
-          <w:b/>
-          <w:bCs/>
-        </w:rPr>
-        <w:instrText>ADDIN paperpile_citation &lt;clusterId&gt;N343T499P781N474&lt;/clusterId&gt;&lt;metadata&gt;&lt;citation&gt;&lt;id&gt;06695aec-dd93-44f1-a388-f6ab0d7a6b32&lt;/id&gt;&lt;/citation&gt;&lt;/metadata&gt;&lt;data&gt;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&lt;/data&gt; \* MERGEFORMAT</w:instrText>
-      </w:r>
-      <w:r>
-        <w:rPr>
-          <w:rFonts w:asciiTheme="minorBidi" w:hAnsiTheme="minorBidi"/>
-          <w:b/>
-          <w:bCs/>
-        </w:rPr>
-        <w:fldChar w:fldCharType="separate"/>
-      </w:r>
-      <w:r>
-        <w:rPr>
-          <w:rFonts w:asciiTheme="minorBidi" w:hAnsiTheme="minorBidi"/>
-          <w:bCs/>
-          <w:noProof/>
-        </w:rPr>
-        <w:t>(Cui)</w:t>
-      </w:r>
-      <w:r>
-        <w:rPr>
-          <w:rFonts w:asciiTheme="minorBidi" w:hAnsiTheme="minorBidi"/>
-          <w:b/>
-          <w:bCs/>
-        </w:rPr>
-        <w:fldChar w:fldCharType="end"/>
-      </w:r>
-      <w:r>
-        <w:rPr>
-          <w:rFonts w:asciiTheme="minorBidi" w:hAnsiTheme="minorBidi"/>
-        </w:rPr>
-        <w:t>.</w:t>
-      </w:r>
-    </w:p>
-    <w:p>
-      <w:pPr>
-        <w:spacing w:after="240" w:line="240" w:lineRule="auto"/>
-        <w:rPr>
-          <w:rFonts w:asciiTheme="minorBidi" w:hAnsiTheme="minorBidi"/>
-        </w:rPr>
-      </w:pPr>
-      <w:r>
-        <w:rPr>
-          <w:rFonts w:asciiTheme="minorBidi" w:hAnsiTheme="minorBidi"/>
-        </w:rPr>
-        <w:t xml:space="preserve">Once the number of clusters had been selected, </w:t>
-      </w:r>
-      <w:r>
-        <w:rPr>
-          <w:rFonts w:asciiTheme="minorBidi" w:hAnsiTheme="minorBidi"/>
-        </w:rPr>
-        <w:t>K-means was performed with number of</w:t>
-      </w:r>
-      <w:r>
-        <w:rPr>
-          <w:rFonts w:asciiTheme="minorBidi" w:hAnsiTheme="minorBidi"/>
-        </w:rPr>
-        <w:t xml:space="preserve"> clusters. </w:t>
-      </w:r>
-      <w:r>
-        <w:rPr>
-          <w:rFonts w:asciiTheme="minorBidi" w:hAnsiTheme="minorBidi"/>
-        </w:rPr>
-        <w:t>nstart, the number of iteration</w:t>
-      </w:r>
-      <w:r>
-        <w:rPr>
-          <w:rFonts w:asciiTheme="minorBidi" w:hAnsiTheme="minorBidi"/>
-        </w:rPr>
-        <w:t xml:space="preserve">s </w:t>
-      </w:r>
-      <w:r>
-        <w:rPr>
-          <w:rFonts w:asciiTheme="minorBidi" w:hAnsiTheme="minorBidi"/>
-        </w:rPr>
-        <w:t>used was 10.</w:t>
-      </w:r>
-    </w:p>
-    <w:p>
-      <w:pPr>
-        <w:spacing w:after="240" w:line="240" w:lineRule="auto"/>
-        <w:rPr>
-          <w:rFonts w:asciiTheme="minorBidi" w:hAnsiTheme="minorBidi"/>
-        </w:rPr>
-      </w:pPr>
-    </w:p>
-    <w:p>
-      <w:pPr>
-        <w:spacing w:after="240" w:line="240" w:lineRule="auto"/>
-        <w:rPr>
-          <w:rFonts w:asciiTheme="minorBidi" w:hAnsiTheme="minorBidi"/>
-          <w:b/>
-          <w:bCs/>
-        </w:rPr>
-      </w:pPr>
-      <w:r>
-        <w:rPr>
-          <w:rFonts w:asciiTheme="minorBidi" w:hAnsiTheme="minorBidi"/>
-          <w:b/>
-          <w:bCs/>
-        </w:rPr>
-        <w:t>6.</w:t>
-      </w:r>
-      <w:r>
-        <w:rPr>
-          <w:rFonts w:asciiTheme="minorBidi" w:hAnsiTheme="minorBidi"/>
-          <w:b/>
-          <w:bCs/>
-        </w:rPr>
-        <w:t>6</w:t>
-      </w:r>
-      <w:r>
-        <w:rPr>
-          <w:rFonts w:asciiTheme="minorBidi" w:hAnsiTheme="minorBidi"/>
-          <w:b/>
-          <w:bCs/>
-        </w:rPr>
-        <w:t xml:space="preserve">. </w:t>
-      </w:r>
-      <w:r>
-        <w:rPr>
-          <w:rFonts w:asciiTheme="minorBidi" w:hAnsiTheme="minorBidi"/>
-          <w:b/>
-          <w:bCs/>
-        </w:rPr>
-        <w:t>Principle component analysis</w:t>
-      </w:r>
-      <w:r>
-        <w:rPr>
-          <w:rFonts w:asciiTheme="minorBidi" w:hAnsiTheme="minorBidi"/>
-          <w:b/>
-          <w:bCs/>
-        </w:rPr>
-        <w:t xml:space="preserve"> (PCA)</w:t>
-      </w:r>
-    </w:p>
-    <w:p>
-      <w:pPr>
-        <w:spacing w:after="240" w:line="240" w:lineRule="auto"/>
-        <w:rPr>
-          <w:rFonts w:asciiTheme="minorBidi" w:hAnsiTheme="minorBidi"/>
-        </w:rPr>
-      </w:pPr>
-      <w:r>
-        <w:rPr>
-          <w:rFonts w:asciiTheme="minorBidi" w:hAnsiTheme="minorBidi"/>
-        </w:rPr>
-        <w:t>PCA</w:t>
-      </w:r>
-      <w:r>
-        <w:rPr>
-          <w:rFonts w:asciiTheme="minorBidi" w:hAnsiTheme="minorBidi"/>
-        </w:rPr>
-        <w:t xml:space="preserve"> is a linear dimensionality reduction method</w:t>
-      </w:r>
-      <w:r>
-        <w:rPr>
-          <w:rFonts w:asciiTheme="minorBidi" w:hAnsiTheme="minorBidi"/>
-        </w:rPr>
-        <w:t>; its main role in finding a lower dimensionality representation of features</w:t>
-      </w:r>
-      <w:r>
-        <w:rPr>
-          <w:rFonts w:asciiTheme="minorBidi" w:hAnsiTheme="minorBidi"/>
-        </w:rPr>
-        <w:t xml:space="preserve">, while maintaining as much variance </w:t>
-      </w:r>
-      <w:r>
-        <w:rPr>
-          <w:rFonts w:asciiTheme="minorBidi" w:hAnsiTheme="minorBidi"/>
-        </w:rPr>
-        <w:t>in the data as possible</w:t>
-      </w:r>
-      <w:r>
-        <w:rPr>
-          <w:rFonts w:asciiTheme="minorBidi" w:hAnsiTheme="minorBidi"/>
-        </w:rPr>
-        <w:t xml:space="preserve"> </w:t>
-      </w:r>
-      <w:r>
-        <w:rPr>
-          <w:rFonts w:asciiTheme="minorBidi" w:hAnsiTheme="minorBidi"/>
-          <w:b/>
-          <w:bCs/>
-        </w:rPr>
-        <w:fldChar w:fldCharType="begin" w:fldLock="1"/>
-      </w:r>
-      <w:r>
-        <w:rPr>
-          <w:rFonts w:asciiTheme="minorBidi" w:hAnsiTheme="minorBidi"/>
-          <w:b/>
-          <w:bCs/>
-        </w:rPr>
-        <w:instrText>ADDIN paperpile_citation &lt;clusterId&gt;X173L439A721E544&lt;/clusterId&gt;&lt;metadata&gt;&lt;citation&gt;&lt;id&gt;f03239c0-3624-46ac-929e-595e7d9a2248&lt;/id&gt;&lt;/citation&gt;&lt;/metadata&gt;&lt;data&gt;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&lt;/data&gt; \* MERGEFORMAT</w:instrText>
-      </w:r>
-      <w:r>
-        <w:rPr>
-          <w:rFonts w:asciiTheme="minorBidi" w:hAnsiTheme="minorBidi"/>
-          <w:b/>
-          <w:bCs/>
-        </w:rPr>
-        <w:fldChar w:fldCharType="separate"/>
-      </w:r>
-      <w:r>
-        <w:rPr>
-          <w:rFonts w:asciiTheme="minorBidi" w:hAnsiTheme="minorBidi"/>
-          <w:bCs/>
-          <w:noProof/>
-        </w:rPr>
-        <w:t>(Jolliffe and Cadima, 2016)</w:t>
-      </w:r>
-      <w:r>
-        <w:rPr>
-          <w:rFonts w:asciiTheme="minorBidi" w:hAnsiTheme="minorBidi"/>
-          <w:b/>
-          <w:bCs/>
-        </w:rPr>
-        <w:fldChar w:fldCharType="end"/>
-      </w:r>
-      <w:r>
-        <w:rPr>
-          <w:rFonts w:asciiTheme="minorBidi" w:hAnsiTheme="minorBidi"/>
-        </w:rPr>
-        <w:t xml:space="preserve">. </w:t>
-      </w:r>
-      <w:r>
-        <w:rPr>
-          <w:rFonts w:asciiTheme="minorBidi" w:hAnsiTheme="minorBidi"/>
-        </w:rPr>
-        <w:t>How does PCA work?</w:t>
-      </w:r>
-    </w:p>
-    <w:p>
-      <w:pPr>
-        <w:spacing w:after="240" w:line="240" w:lineRule="auto"/>
-        <w:rPr>
-          <w:rFonts w:asciiTheme="minorBidi" w:hAnsiTheme="minorBidi"/>
-        </w:rPr>
-      </w:pPr>
-      <w:r>
-        <w:rPr>
-          <w:rFonts w:asciiTheme="minorBidi" w:hAnsiTheme="minorBidi"/>
-        </w:rPr>
-        <w:t xml:space="preserve">For information on the R script used, see the research compendium on the GitHub link. Due to the data being in a binary format there was no need </w:t>
-      </w:r>
-      <w:r>
-        <w:rPr>
-          <w:rFonts w:asciiTheme="minorBidi" w:hAnsiTheme="minorBidi"/>
-        </w:rPr>
-        <w:t>for scaling or centring the data around zero</w:t>
-      </w:r>
-      <w:r>
-        <w:rPr>
-          <w:rFonts w:asciiTheme="minorBidi" w:hAnsiTheme="minorBidi"/>
-        </w:rPr>
-        <w:t>. PCA uses principle components, these are the new variables that are created by transforming the original data into a new coordinate system. Before K-means clustering was applied I selected principle components 1 and 2, PC1 and PC2, to begin with. As seen in Figure S1 very little variance was explained by PC1 and PC2, so PC1 to PC9 were selected as more variance was explained.</w:t>
-      </w:r>
-    </w:p>
-    <w:p>
-      <w:pPr>
-        <w:spacing w:after="240" w:line="240" w:lineRule="auto"/>
-        <w:rPr>
-          <w:rFonts w:asciiTheme="minorBidi" w:hAnsiTheme="minorBidi"/>
-        </w:rPr>
-      </w:pPr>
-      <w:r>
-        <w:rPr>
-          <w:rFonts w:asciiTheme="minorBidi" w:hAnsiTheme="minorBidi"/>
-        </w:rPr>
-        <w:t>2D v</w:t>
-      </w:r>
-      <w:r>
-        <w:rPr>
-          <w:rFonts w:asciiTheme="minorBidi" w:hAnsiTheme="minorBidi"/>
-        </w:rPr>
-        <w:t xml:space="preserve">isualisation of the </w:t>
-      </w:r>
-      <w:r>
-        <w:rPr>
-          <w:rFonts w:asciiTheme="minorBidi" w:hAnsiTheme="minorBidi"/>
-        </w:rPr>
-        <w:t xml:space="preserve">dimensionality reduction was performed using </w:t>
-      </w:r>
-      <w:r>
-        <w:rPr>
-          <w:rFonts w:asciiTheme="minorBidi" w:hAnsiTheme="minorBidi"/>
-        </w:rPr>
-        <w:t>ggplot</w:t>
-      </w:r>
-      <w:r>
-        <w:rPr>
-          <w:rFonts w:asciiTheme="minorBidi" w:hAnsiTheme="minorBidi"/>
-        </w:rPr>
-        <w:t>2</w:t>
-      </w:r>
-      <w:r>
-        <w:rPr>
-          <w:rFonts w:asciiTheme="minorBidi" w:hAnsiTheme="minorBidi"/>
-        </w:rPr>
-        <w:t>.</w:t>
-      </w:r>
-      <w:r>
-        <w:rPr>
-          <w:rFonts w:asciiTheme="minorBidi" w:hAnsiTheme="minorBidi"/>
-        </w:rPr>
-        <w:t xml:space="preserve"> </w:t>
-      </w:r>
-      <w:r>
-        <w:rPr>
-          <w:rFonts w:asciiTheme="minorBidi" w:hAnsiTheme="minorBidi"/>
-        </w:rPr>
-        <w:t xml:space="preserve">The cluster </w:t>
-      </w:r>
-      <w:r>
-        <w:rPr>
-          <w:rFonts w:asciiTheme="minorBidi" w:hAnsiTheme="minorBidi"/>
-        </w:rPr>
-        <w:t>id’s</w:t>
-      </w:r>
-      <w:r>
-        <w:rPr>
-          <w:rFonts w:asciiTheme="minorBidi" w:hAnsiTheme="minorBidi"/>
-        </w:rPr>
-        <w:t xml:space="preserve"> generated </w:t>
-      </w:r>
-      <w:r>
-        <w:rPr>
-          <w:rFonts w:asciiTheme="minorBidi" w:hAnsiTheme="minorBidi"/>
-        </w:rPr>
-        <w:t xml:space="preserve">by K-means were assigned to </w:t>
-      </w:r>
-      <w:r>
-        <w:rPr>
-          <w:rFonts w:asciiTheme="minorBidi" w:hAnsiTheme="minorBidi"/>
-        </w:rPr>
-        <w:t xml:space="preserve">each </w:t>
-      </w:r>
-      <w:r>
-        <w:rPr>
-          <w:rFonts w:asciiTheme="minorBidi" w:hAnsiTheme="minorBidi"/>
-        </w:rPr>
-        <w:t>values’ principle component</w:t>
-      </w:r>
-      <w:r>
-        <w:rPr>
-          <w:rFonts w:asciiTheme="minorBidi" w:hAnsiTheme="minorBidi"/>
-        </w:rPr>
-        <w:t>.</w:t>
-      </w:r>
-      <w:r>
-        <w:rPr>
-          <w:rFonts w:asciiTheme="minorBidi" w:hAnsiTheme="minorBidi"/>
-        </w:rPr>
-        <w:t xml:space="preserve"> T</w:t>
-      </w:r>
-      <w:r>
-        <w:rPr>
-          <w:rFonts w:asciiTheme="minorBidi" w:hAnsiTheme="minorBidi"/>
-        </w:rPr>
-        <w:t xml:space="preserve">hese </w:t>
-      </w:r>
-      <w:r>
-        <w:rPr>
-          <w:rFonts w:asciiTheme="minorBidi" w:hAnsiTheme="minorBidi"/>
-        </w:rPr>
-        <w:t xml:space="preserve">values </w:t>
-      </w:r>
-      <w:r>
-        <w:rPr>
-          <w:rFonts w:asciiTheme="minorBidi" w:hAnsiTheme="minorBidi"/>
-        </w:rPr>
-        <w:t xml:space="preserve">are then plotted </w:t>
-      </w:r>
-      <w:r>
-        <w:rPr>
-          <w:rFonts w:asciiTheme="minorBidi" w:hAnsiTheme="minorBidi"/>
-        </w:rPr>
-        <w:t xml:space="preserve">in this new PCA coordinate space, </w:t>
-      </w:r>
-      <w:r>
-        <w:rPr>
-          <w:rFonts w:asciiTheme="minorBidi" w:hAnsiTheme="minorBidi"/>
-        </w:rPr>
-        <w:t>using PC1 and PC2</w:t>
-      </w:r>
-      <w:r>
-        <w:rPr>
-          <w:rFonts w:asciiTheme="minorBidi" w:hAnsiTheme="minorBidi"/>
-        </w:rPr>
-        <w:t>/PC9 as the axes.</w:t>
-      </w:r>
-      <w:r>
-        <w:rPr>
-          <w:rFonts w:asciiTheme="minorBidi" w:hAnsiTheme="minorBidi"/>
-        </w:rPr>
-        <w:t xml:space="preserve"> Each point was coloured according to the assigned cluster.</w:t>
-      </w:r>
-    </w:p>
-    <w:p>
-      <w:pPr>
-        <w:spacing w:after="240" w:line="240" w:lineRule="auto"/>
-        <w:rPr>
-          <w:rFonts w:asciiTheme="minorBidi" w:hAnsiTheme="minorBidi"/>
-          <w:b/>
-          <w:bCs/>
-        </w:rPr>
-      </w:pPr>
-      <w:r>
-        <w:rPr>
-          <w:rFonts w:asciiTheme="minorBidi" w:hAnsiTheme="minorBidi"/>
-          <w:b/>
-          <w:bCs/>
-        </w:rPr>
-        <w:t>6.</w:t>
-      </w:r>
-      <w:r>
-        <w:rPr>
-          <w:rFonts w:asciiTheme="minorBidi" w:hAnsiTheme="minorBidi"/>
-          <w:b/>
-          <w:bCs/>
-        </w:rPr>
-        <w:t>7</w:t>
-      </w:r>
-      <w:r>
-        <w:rPr>
-          <w:rFonts w:asciiTheme="minorBidi" w:hAnsiTheme="minorBidi"/>
-          <w:b/>
-          <w:bCs/>
-        </w:rPr>
-        <w:t xml:space="preserve">. </w:t>
-      </w:r>
-      <w:r>
-        <w:rPr>
-          <w:rFonts w:asciiTheme="minorBidi" w:hAnsiTheme="minorBidi"/>
-          <w:b/>
-          <w:bCs/>
-        </w:rPr>
-        <w:t>t</w:t>
-      </w:r>
-      <w:r>
-        <w:rPr>
-          <w:rFonts w:asciiTheme="minorBidi" w:hAnsiTheme="minorBidi"/>
-          <w:b/>
-          <w:bCs/>
-        </w:rPr>
-        <w:t>-distributed stochastic neighbour embedding (t-SNE)</w:t>
-      </w:r>
-    </w:p>
-    <w:p>
-      <w:pPr>
-        <w:spacing w:after="240" w:line="240" w:lineRule="auto"/>
-        <w:rPr>
-          <w:rFonts w:asciiTheme="minorBidi" w:hAnsiTheme="minorBidi"/>
-        </w:rPr>
-      </w:pPr>
-      <w:r>
-        <w:rPr>
-          <w:rFonts w:asciiTheme="minorBidi" w:hAnsiTheme="minorBidi"/>
-        </w:rPr>
-        <w:t>How does t-SNE work?</w:t>
-      </w:r>
-    </w:p>
-    <w:p>
-      <w:pPr>
-        <w:spacing w:after="240" w:line="240" w:lineRule="auto"/>
-        <w:rPr>
-          <w:rFonts w:asciiTheme="minorBidi" w:hAnsiTheme="minorBidi"/>
-        </w:rPr>
-      </w:pPr>
-      <w:r>
-        <w:rPr>
-          <w:rFonts w:asciiTheme="minorBidi" w:hAnsiTheme="minorBidi"/>
-        </w:rPr>
-        <w:lastRenderedPageBreak/>
+    </w:p>
+    <w:p>
+      <w:pPr>
+        <w:spacing w:after="240" w:line="240" w:lineRule="auto"/>
+        <w:rPr>
+          <w:rFonts w:asciiTheme="minorBidi" w:hAnsiTheme="minorBidi"/>
+        </w:rPr>
+      </w:pPr>
+      <w:r>
+        <w:rPr>
+          <w:rFonts w:asciiTheme="minorBidi" w:hAnsiTheme="minorBidi"/>
+        </w:rPr>
         <w:t>How I used t-SNE?</w:t>
       </w:r>
     </w:p>
@@ -7623,7 +7696,13 @@
         <w:rPr>
           <w:rFonts w:asciiTheme="minorBidi" w:hAnsiTheme="minorBidi"/>
         </w:rPr>
-        <w:t>Parameter choices</w:t>
+        <w:t>Hyperparameter</w:t>
+      </w:r>
+      <w:r>
+        <w:rPr>
+          <w:rFonts w:asciiTheme="minorBidi" w:hAnsiTheme="minorBidi"/>
+        </w:rPr>
+        <w:t xml:space="preserve"> choices</w:t>
       </w:r>
       <w:r>
         <w:rPr>
@@ -8043,6 +8122,7 @@
           <w:rFonts w:asciiTheme="minorBidi" w:hAnsiTheme="minorBidi"/>
           <w:noProof/>
         </w:rPr>
+        <w:lastRenderedPageBreak/>
         <w:t xml:space="preserve">Cutler, D. M. and Summers, L. H. (2020). The COVID-19 pandemic and the $16 trillion virus. </w:t>
       </w:r>
       <w:r>
@@ -8107,7 +8187,6 @@
           <w:rFonts w:asciiTheme="minorBidi" w:hAnsiTheme="minorBidi"/>
           <w:noProof/>
         </w:rPr>
-        <w:lastRenderedPageBreak/>
         <w:t xml:space="preserve">Hoffmann, M. et al. (2020). SARS-CoV-2 cell entry depends on ACE2 and TMPRSS2 and is blocked by a clinically proven protease inhibitor. </w:t>
       </w:r>
       <w:r>
@@ -8603,6 +8682,7 @@
           <w:i/>
           <w:noProof/>
         </w:rPr>
+        <w:lastRenderedPageBreak/>
         <w:t>Estimated cumulative excess deaths during COVID-19</w:t>
       </w:r>
       <w:r>
@@ -8634,7 +8714,6 @@
         <w:rPr>
           <w:rFonts w:asciiTheme="minorBidi" w:hAnsiTheme="minorBidi"/>
         </w:rPr>
-        <w:lastRenderedPageBreak/>
         <w:fldChar w:fldCharType="begin" w:fldLock="1"/>
       </w:r>
       <w:r>

</xml_diff>

<commit_message>
Planning report and figures
</commit_message>
<xml_diff>
--- a/Report/Analysis of SARS-CoV-2 spike protein mutations in the UK.docx
+++ b/Report/Analysis of SARS-CoV-2 spike protein mutations in the UK.docx
@@ -46,25 +46,7 @@
             <w:sz w:val="32"/>
             <w:szCs w:val="32"/>
           </w:rPr>
-          <w:t>vandermaat</w:t>
-        </w:r>
-        <w:r>
-          <w:rPr>
-            <w:rStyle w:val="Hyperlink"/>
-            <w:rFonts w:asciiTheme="minorBidi" w:hAnsiTheme="minorBidi"/>
-            <w:sz w:val="32"/>
-            <w:szCs w:val="32"/>
-          </w:rPr>
-          <w:t>e</w:t>
-        </w:r>
-        <w:r>
-          <w:rPr>
-            <w:rStyle w:val="Hyperlink"/>
-            <w:rFonts w:asciiTheme="minorBidi" w:hAnsiTheme="minorBidi"/>
-            <w:sz w:val="32"/>
-            <w:szCs w:val="32"/>
-          </w:rPr>
-          <w:t>n08a.pdf</w:t>
+          <w:t>vandermaaten08a.pdf</w:t>
         </w:r>
       </w:hyperlink>
     </w:p>
@@ -103,25 +85,7 @@
             <w:sz w:val="32"/>
             <w:szCs w:val="32"/>
           </w:rPr>
-          <w:t>Principal componen</w:t>
-        </w:r>
-        <w:r>
-          <w:rPr>
-            <w:rStyle w:val="Hyperlink"/>
-            <w:rFonts w:asciiTheme="minorBidi" w:hAnsiTheme="minorBidi"/>
-            <w:sz w:val="32"/>
-            <w:szCs w:val="32"/>
-          </w:rPr>
-          <w:t>t</w:t>
-        </w:r>
-        <w:r>
-          <w:rPr>
-            <w:rStyle w:val="Hyperlink"/>
-            <w:rFonts w:asciiTheme="minorBidi" w:hAnsiTheme="minorBidi"/>
-            <w:sz w:val="32"/>
-            <w:szCs w:val="32"/>
-          </w:rPr>
-          <w:t xml:space="preserve"> analysis - Analytical Methods (RSC Publishing) DOI:10.1039/C3AY41907J</w:t>
+          <w:t>Principal component analysis - Analytical Methods (RSC Publishing) DOI:10.1039/C3AY41907J</w:t>
         </w:r>
       </w:hyperlink>
     </w:p>
@@ -616,7 +580,19 @@
         <w:rPr>
           <w:rFonts w:asciiTheme="minorBidi" w:hAnsiTheme="minorBidi"/>
         </w:rPr>
-        <w:t>. This stresses the importance of studying SARS-CoV-2 and other related viruses so that globally we are better prepared to combat the next epidemic or pandemic.</w:t>
+        <w:t>. This stresses the</w:t>
+      </w:r>
+      <w:r>
+        <w:rPr>
+          <w:rFonts w:asciiTheme="minorBidi" w:hAnsiTheme="minorBidi"/>
+        </w:rPr>
+        <w:t xml:space="preserve"> ongoing</w:t>
+      </w:r>
+      <w:r>
+        <w:rPr>
+          <w:rFonts w:asciiTheme="minorBidi" w:hAnsiTheme="minorBidi"/>
+        </w:rPr>
+        <w:t xml:space="preserve"> importance of studying SARS-CoV-2 and other related viruses so that globally we are better prepared to combat the next epidemic or pandemic.</w:t>
       </w:r>
     </w:p>
     <w:p>
@@ -4166,29 +4142,6 @@
         <w:spacing w:after="240" w:line="240" w:lineRule="auto"/>
         <w:rPr>
           <w:rFonts w:asciiTheme="minorBidi" w:hAnsiTheme="minorBidi"/>
-          <w:bCs/>
-        </w:rPr>
-      </w:pPr>
-      <w:r>
-        <w:rPr>
-          <w:rFonts w:asciiTheme="minorBidi" w:hAnsiTheme="minorBidi"/>
-          <w:bCs/>
-        </w:rPr>
-        <w:t>t-SNE is non-linear</w:t>
-      </w:r>
-      <w:r>
-        <w:rPr>
-          <w:rFonts w:asciiTheme="minorBidi" w:hAnsiTheme="minorBidi"/>
-          <w:bCs/>
-        </w:rPr>
-        <w:t xml:space="preserve"> method, unlike PCA which is linear method, therefore, t-SNE is able to capture more complex relationships compared to PCA.</w:t>
-      </w:r>
-    </w:p>
-    <w:p>
-      <w:pPr>
-        <w:spacing w:after="240" w:line="240" w:lineRule="auto"/>
-        <w:rPr>
-          <w:rFonts w:asciiTheme="minorBidi" w:hAnsiTheme="minorBidi"/>
         </w:rPr>
       </w:pPr>
       <w:r>
@@ -4326,6 +4279,45 @@
         <w:spacing w:after="240" w:line="240" w:lineRule="auto"/>
         <w:rPr>
           <w:rFonts w:asciiTheme="minorBidi" w:hAnsiTheme="minorBidi"/>
+          <w:bCs/>
+        </w:rPr>
+      </w:pPr>
+      <w:r>
+        <w:rPr>
+          <w:rFonts w:asciiTheme="minorBidi" w:hAnsiTheme="minorBidi"/>
+          <w:b/>
+        </w:rPr>
+        <w:t>Figure 6</w:t>
+      </w:r>
+      <w:r>
+        <w:rPr>
+          <w:rFonts w:asciiTheme="minorBidi" w:hAnsiTheme="minorBidi"/>
+          <w:bCs/>
+        </w:rPr>
+        <w:t xml:space="preserve">. Figure 2D visualisation of the SARS-CoV-2 spike protein mutations in the UK with </w:t>
+      </w:r>
+      <w:r>
+        <w:rPr>
+          <w:rFonts w:asciiTheme="minorBidi" w:hAnsiTheme="minorBidi"/>
+          <w:b/>
+          <w:bCs/>
+        </w:rPr>
+        <w:t xml:space="preserve">X </w:t>
+      </w:r>
+      <w:r>
+        <w:rPr>
+          <w:rFonts w:asciiTheme="minorBidi" w:hAnsiTheme="minorBidi"/>
+          <w:bCs/>
+        </w:rPr>
+        <w:t>clusters.</w:t>
+      </w:r>
+    </w:p>
+    <w:p>
+      <w:pPr>
+        <w:spacing w:after="240" w:line="240" w:lineRule="auto"/>
+        <w:rPr>
+          <w:rFonts w:asciiTheme="minorBidi" w:hAnsiTheme="minorBidi"/>
+          <w:bCs/>
         </w:rPr>
       </w:pPr>
       <w:r>
@@ -4335,6 +4327,76 @@
         <w:lastRenderedPageBreak/>
         <w:t>Restate how many clusters you are using?</w:t>
       </w:r>
+      <w:r>
+        <w:rPr>
+          <w:rFonts w:asciiTheme="minorBidi" w:hAnsiTheme="minorBidi"/>
+        </w:rPr>
+        <w:t xml:space="preserve"> And the dimensionality reduction technique that was paired was K-means</w:t>
+      </w:r>
+    </w:p>
+    <w:p>
+      <w:pPr>
+        <w:spacing w:after="240" w:line="240" w:lineRule="auto"/>
+        <w:rPr>
+          <w:rFonts w:asciiTheme="minorBidi" w:hAnsiTheme="minorBidi"/>
+        </w:rPr>
+      </w:pPr>
+      <w:r>
+        <w:rPr>
+          <w:rFonts w:asciiTheme="minorBidi" w:hAnsiTheme="minorBidi"/>
+          <w:b/>
+          <w:bCs/>
+        </w:rPr>
+        <w:t xml:space="preserve">Figure 7. </w:t>
+      </w:r>
+      <w:r>
+        <w:rPr>
+          <w:rFonts w:asciiTheme="minorBidi" w:hAnsiTheme="minorBidi"/>
+        </w:rPr>
+        <w:t>bar plot for clustering visualisation how many sequences per cluster</w:t>
+      </w:r>
+    </w:p>
+    <w:p>
+      <w:pPr>
+        <w:spacing w:after="240" w:line="240" w:lineRule="auto"/>
+        <w:rPr>
+          <w:rFonts w:asciiTheme="minorBidi" w:hAnsiTheme="minorBidi"/>
+        </w:rPr>
+      </w:pPr>
+      <w:r>
+        <w:rPr>
+          <w:rFonts w:asciiTheme="minorBidi" w:hAnsiTheme="minorBidi"/>
+        </w:rPr>
+        <w:t>How many sequences per clusters?</w:t>
+      </w:r>
+    </w:p>
+    <w:p>
+      <w:pPr>
+        <w:spacing w:after="240" w:line="240" w:lineRule="auto"/>
+        <w:rPr>
+          <w:rFonts w:asciiTheme="minorBidi" w:hAnsiTheme="minorBidi"/>
+        </w:rPr>
+      </w:pPr>
+      <w:r>
+        <w:rPr>
+          <w:rFonts w:asciiTheme="minorBidi" w:hAnsiTheme="minorBidi"/>
+        </w:rPr>
+        <w:t>Are certain clusters bigger than other clusters?</w:t>
+      </w:r>
+    </w:p>
+    <w:p>
+      <w:pPr>
+        <w:spacing w:after="240" w:line="240" w:lineRule="auto"/>
+        <w:rPr>
+          <w:rFonts w:asciiTheme="minorBidi" w:hAnsiTheme="minorBidi"/>
+        </w:rPr>
+      </w:pPr>
+      <w:r>
+        <w:rPr>
+          <w:rFonts w:asciiTheme="minorBidi" w:hAnsiTheme="minorBidi"/>
+        </w:rPr>
+        <w:t>What does this number of clustering show?</w:t>
+      </w:r>
     </w:p>
     <w:p>
       <w:pPr>
@@ -4361,21 +4423,7 @@
         <w:rPr>
           <w:rFonts w:asciiTheme="minorBidi" w:hAnsiTheme="minorBidi"/>
         </w:rPr>
-        <w:t>What does this number of clustering show?</w:t>
-      </w:r>
-    </w:p>
-    <w:p>
-      <w:pPr>
-        <w:spacing w:after="240" w:line="240" w:lineRule="auto"/>
-        <w:rPr>
-          <w:rFonts w:asciiTheme="minorBidi" w:hAnsiTheme="minorBidi"/>
-        </w:rPr>
-      </w:pPr>
-      <w:r>
-        <w:rPr>
-          <w:rFonts w:asciiTheme="minorBidi" w:hAnsiTheme="minorBidi"/>
-        </w:rPr>
-        <w:t>How many sequences per clusters?</w:t>
+        <w:t>What clusters share the same root?</w:t>
       </w:r>
     </w:p>
     <w:p>
@@ -4397,84 +4445,115 @@
         <w:spacing w:after="240" w:line="240" w:lineRule="auto"/>
         <w:rPr>
           <w:rFonts w:asciiTheme="minorBidi" w:hAnsiTheme="minorBidi"/>
-          <w:bCs/>
-        </w:rPr>
-      </w:pPr>
-      <w:r>
-        <w:rPr>
-          <w:rFonts w:asciiTheme="minorBidi" w:hAnsiTheme="minorBidi"/>
-          <w:bCs/>
-        </w:rPr>
-        <w:t xml:space="preserve">Figure 2D visualisation of the SARS-CoV-2 spike protein mutations in the UK with </w:t>
-      </w:r>
-      <w:r>
-        <w:rPr>
-          <w:rFonts w:asciiTheme="minorBidi" w:hAnsiTheme="minorBidi"/>
-          <w:b/>
-          <w:bCs/>
-        </w:rPr>
-        <w:t xml:space="preserve">X </w:t>
-      </w:r>
-      <w:r>
-        <w:rPr>
-          <w:rFonts w:asciiTheme="minorBidi" w:hAnsiTheme="minorBidi"/>
-          <w:bCs/>
-        </w:rPr>
-        <w:t>clusters.</w:t>
-      </w:r>
-    </w:p>
-    <w:p>
-      <w:pPr>
-        <w:spacing w:after="240" w:line="240" w:lineRule="auto"/>
-        <w:rPr>
-          <w:rFonts w:asciiTheme="minorBidi" w:hAnsiTheme="minorBidi"/>
-        </w:rPr>
-      </w:pPr>
-      <w:r>
-        <w:rPr>
-          <w:rFonts w:asciiTheme="minorBidi" w:hAnsiTheme="minorBidi"/>
-        </w:rPr>
-        <w:t>Scatter plot clusters over time, will show the evolution of the clusters, what clusters share the same root</w:t>
-      </w:r>
-    </w:p>
-    <w:p>
-      <w:pPr>
-        <w:spacing w:after="240" w:line="240" w:lineRule="auto"/>
-        <w:rPr>
-          <w:rFonts w:asciiTheme="minorBidi" w:hAnsiTheme="minorBidi"/>
-        </w:rPr>
-      </w:pPr>
-      <w:r>
-        <w:rPr>
-          <w:rFonts w:asciiTheme="minorBidi" w:hAnsiTheme="minorBidi"/>
-        </w:rPr>
-        <w:t>bar plot for clustering visualisation</w:t>
-      </w:r>
-      <w:r>
-        <w:rPr>
-          <w:rFonts w:asciiTheme="minorBidi" w:hAnsiTheme="minorBidi"/>
-        </w:rPr>
-        <w:t xml:space="preserve"> how many sequences per cluster?</w:t>
-      </w:r>
-    </w:p>
-    <w:p>
-      <w:pPr>
-        <w:spacing w:after="240" w:line="240" w:lineRule="auto"/>
-        <w:rPr>
-          <w:rFonts w:asciiTheme="minorBidi" w:hAnsiTheme="minorBidi"/>
-        </w:rPr>
-      </w:pPr>
-      <w:r>
-        <w:rPr>
-          <w:rFonts w:asciiTheme="minorBidi" w:hAnsiTheme="minorBidi"/>
-        </w:rPr>
-        <w:t>What mutations define each cluster?</w:t>
-      </w:r>
-      <w:r>
-        <w:rPr>
-          <w:rFonts w:asciiTheme="minorBidi" w:hAnsiTheme="minorBidi"/>
-        </w:rPr>
-        <w:t>, centroid</w:t>
+        </w:rPr>
+      </w:pPr>
+      <w:r>
+        <w:rPr>
+          <w:rFonts w:asciiTheme="minorBidi" w:hAnsiTheme="minorBidi"/>
+        </w:rPr>
+        <w:t>What mutations define each cluster?, centroid, which(), how do the clusters relate to known variants, pango</w:t>
+      </w:r>
+    </w:p>
+    <w:p>
+      <w:pPr>
+        <w:spacing w:after="240" w:line="240" w:lineRule="auto"/>
+        <w:rPr>
+          <w:rFonts w:asciiTheme="minorBidi" w:hAnsiTheme="minorBidi"/>
+        </w:rPr>
+      </w:pPr>
+      <w:r>
+        <w:rPr>
+          <w:rFonts w:asciiTheme="minorBidi" w:hAnsiTheme="minorBidi"/>
+        </w:rPr>
+        <w:t xml:space="preserve">Which specific mutations </w:t>
+      </w:r>
+      <w:r>
+        <w:rPr>
+          <w:rFonts w:asciiTheme="minorBidi" w:hAnsiTheme="minorBidi"/>
+        </w:rPr>
+        <w:t>drive the separation between the clusters</w:t>
+      </w:r>
+      <w:r>
+        <w:rPr>
+          <w:rFonts w:asciiTheme="minorBidi" w:hAnsiTheme="minorBidi"/>
+        </w:rPr>
+        <w:t>?</w:t>
+      </w:r>
+    </w:p>
+    <w:p>
+      <w:pPr>
+        <w:spacing w:after="240" w:line="240" w:lineRule="auto"/>
+        <w:rPr>
+          <w:rFonts w:asciiTheme="minorBidi" w:hAnsiTheme="minorBidi"/>
+        </w:rPr>
+      </w:pPr>
+      <w:r>
+        <w:rPr>
+          <w:rFonts w:asciiTheme="minorBidi" w:hAnsiTheme="minorBidi"/>
+        </w:rPr>
+        <w:t>What mutations are shared across clusters?</w:t>
+      </w:r>
+    </w:p>
+    <w:p>
+      <w:pPr>
+        <w:spacing w:after="240" w:line="240" w:lineRule="auto"/>
+        <w:rPr>
+          <w:rFonts w:asciiTheme="minorBidi" w:hAnsiTheme="minorBidi"/>
+        </w:rPr>
+      </w:pPr>
+      <w:r>
+        <w:rPr>
+          <w:rFonts w:asciiTheme="minorBidi" w:hAnsiTheme="minorBidi"/>
+        </w:rPr>
+        <w:t>Put each centroid for each cluster into pango, get assignment, can see which cluster relates to which SARS-CoV-2 variant</w:t>
+      </w:r>
+    </w:p>
+    <w:p>
+      <w:pPr>
+        <w:spacing w:after="240" w:line="240" w:lineRule="auto"/>
+        <w:rPr>
+          <w:rFonts w:asciiTheme="minorBidi" w:hAnsiTheme="minorBidi"/>
+        </w:rPr>
+      </w:pPr>
+      <w:r>
+        <w:rPr>
+          <w:rFonts w:asciiTheme="minorBidi" w:hAnsiTheme="minorBidi"/>
+          <w:b/>
+          <w:bCs/>
+        </w:rPr>
+        <w:t xml:space="preserve">Figure 8. </w:t>
+      </w:r>
+      <w:r>
+        <w:rPr>
+          <w:rFonts w:asciiTheme="minorBidi" w:hAnsiTheme="minorBidi"/>
+        </w:rPr>
+        <w:t>Cluster evolution over time, scatter</w:t>
+      </w:r>
+      <w:r>
+        <w:rPr>
+          <w:rFonts w:asciiTheme="minorBidi" w:hAnsiTheme="minorBidi"/>
+        </w:rPr>
+        <w:t xml:space="preserve"> plot clusters over time, will show the evolution of the clusters, what clusters share the same root</w:t>
+      </w:r>
+    </w:p>
+    <w:p>
+      <w:pPr>
+        <w:spacing w:after="240" w:line="240" w:lineRule="auto"/>
+        <w:rPr>
+          <w:rFonts w:asciiTheme="minorBidi" w:hAnsiTheme="minorBidi"/>
+        </w:rPr>
+      </w:pPr>
+      <w:r>
+        <w:rPr>
+          <w:rFonts w:asciiTheme="minorBidi" w:hAnsiTheme="minorBidi"/>
+        </w:rPr>
+        <w:t>Figure</w:t>
+      </w:r>
+      <w:r>
+        <w:rPr>
+          <w:rFonts w:asciiTheme="minorBidi" w:hAnsiTheme="minorBidi"/>
+        </w:rPr>
+        <w:t>, map of the distributions</w:t>
       </w:r>
       <w:r>
         <w:rPr>
@@ -4486,102 +4565,6 @@
         <w:rPr>
           <w:rFonts w:asciiTheme="minorBidi" w:hAnsiTheme="minorBidi"/>
         </w:rPr>
-        <w:t>which()</w:t>
-      </w:r>
-      <w:r>
-        <w:rPr>
-          <w:rFonts w:asciiTheme="minorBidi" w:hAnsiTheme="minorBidi"/>
-        </w:rPr>
-        <w:t xml:space="preserve">, </w:t>
-      </w:r>
-      <w:r>
-        <w:rPr>
-          <w:rFonts w:asciiTheme="minorBidi" w:hAnsiTheme="minorBidi"/>
-        </w:rPr>
-        <w:t xml:space="preserve">how do the clusters </w:t>
-      </w:r>
-      <w:r>
-        <w:rPr>
-          <w:rFonts w:asciiTheme="minorBidi" w:hAnsiTheme="minorBidi"/>
-        </w:rPr>
-        <w:t xml:space="preserve">relate to known </w:t>
-      </w:r>
-      <w:r>
-        <w:rPr>
-          <w:rFonts w:asciiTheme="minorBidi" w:hAnsiTheme="minorBidi"/>
-        </w:rPr>
-        <w:t>variants, pango</w:t>
-      </w:r>
-    </w:p>
-    <w:p>
-      <w:pPr>
-        <w:spacing w:after="240" w:line="240" w:lineRule="auto"/>
-        <w:rPr>
-          <w:rFonts w:asciiTheme="minorBidi" w:hAnsiTheme="minorBidi"/>
-        </w:rPr>
-      </w:pPr>
-      <w:r>
-        <w:rPr>
-          <w:rFonts w:asciiTheme="minorBidi" w:hAnsiTheme="minorBidi"/>
-        </w:rPr>
-        <w:t xml:space="preserve">Put each centroid </w:t>
-      </w:r>
-      <w:r>
-        <w:rPr>
-          <w:rFonts w:asciiTheme="minorBidi" w:hAnsiTheme="minorBidi"/>
-        </w:rPr>
-        <w:t>for each cluster into pango, get assignment, can see which cluster relates to which SARS-CoV-2 variant</w:t>
-      </w:r>
-    </w:p>
-    <w:p>
-      <w:pPr>
-        <w:spacing w:after="240" w:line="240" w:lineRule="auto"/>
-        <w:rPr>
-          <w:rFonts w:asciiTheme="minorBidi" w:hAnsiTheme="minorBidi"/>
-        </w:rPr>
-      </w:pPr>
-      <w:r>
-        <w:rPr>
-          <w:rFonts w:asciiTheme="minorBidi" w:hAnsiTheme="minorBidi"/>
-        </w:rPr>
-        <w:t xml:space="preserve">scatter plot, date </w:t>
-      </w:r>
-      <w:r>
-        <w:rPr>
-          <w:rFonts w:asciiTheme="minorBidi" w:hAnsiTheme="minorBidi"/>
-        </w:rPr>
-        <w:t>vs cluster points</w:t>
-      </w:r>
-    </w:p>
-    <w:p>
-      <w:pPr>
-        <w:spacing w:after="240" w:line="240" w:lineRule="auto"/>
-        <w:rPr>
-          <w:rFonts w:asciiTheme="minorBidi" w:hAnsiTheme="minorBidi"/>
-        </w:rPr>
-      </w:pPr>
-      <w:r>
-        <w:rPr>
-          <w:rFonts w:asciiTheme="minorBidi" w:hAnsiTheme="minorBidi"/>
-        </w:rPr>
-        <w:t>Figure</w:t>
-      </w:r>
-      <w:r>
-        <w:rPr>
-          <w:rFonts w:asciiTheme="minorBidi" w:hAnsiTheme="minorBidi"/>
-        </w:rPr>
-        <w:t>, map of the distributions</w:t>
-      </w:r>
-      <w:r>
-        <w:rPr>
-          <w:rFonts w:asciiTheme="minorBidi" w:hAnsiTheme="minorBidi"/>
-        </w:rPr>
-        <w:t xml:space="preserve">, </w:t>
-      </w:r>
-      <w:r>
-        <w:rPr>
-          <w:rFonts w:asciiTheme="minorBidi" w:hAnsiTheme="minorBidi"/>
-        </w:rPr>
         <w:t xml:space="preserve">Map visualising </w:t>
       </w:r>
       <w:r>
@@ -4601,8 +4584,100 @@
       <w:r>
         <w:rPr>
           <w:rFonts w:asciiTheme="minorBidi" w:hAnsiTheme="minorBidi"/>
-        </w:rPr>
-        <w:t>Dominate cluster in each region</w:t>
+          <w:b/>
+          <w:bCs/>
+        </w:rPr>
+        <w:t xml:space="preserve">Figure 9. </w:t>
+      </w:r>
+      <w:r>
+        <w:rPr>
+          <w:rFonts w:asciiTheme="minorBidi" w:hAnsiTheme="minorBidi"/>
+        </w:rPr>
+        <w:t xml:space="preserve">Geographical distribution was assessed by mapping </w:t>
+      </w:r>
+      <w:r>
+        <w:rPr>
+          <w:rFonts w:asciiTheme="minorBidi" w:hAnsiTheme="minorBidi"/>
+        </w:rPr>
+        <w:t xml:space="preserve">clusters across the UK. </w:t>
+      </w:r>
+      <w:r>
+        <w:rPr>
+          <w:rFonts w:asciiTheme="minorBidi" w:hAnsiTheme="minorBidi"/>
+        </w:rPr>
+        <w:t>There</w:t>
+      </w:r>
+      <w:r>
+        <w:rPr>
+          <w:rFonts w:asciiTheme="minorBidi" w:hAnsiTheme="minorBidi"/>
+        </w:rPr>
+        <w:t xml:space="preserve"> was no available data for Northern Ireland.</w:t>
+      </w:r>
+    </w:p>
+    <w:p>
+      <w:pPr>
+        <w:spacing w:after="240" w:line="240" w:lineRule="auto"/>
+        <w:rPr>
+          <w:rFonts w:asciiTheme="minorBidi" w:hAnsiTheme="minorBidi"/>
+        </w:rPr>
+      </w:pPr>
+      <w:r>
+        <w:rPr>
+          <w:rFonts w:asciiTheme="minorBidi" w:hAnsiTheme="minorBidi"/>
+        </w:rPr>
+        <w:t>Proportion of clusters for each region</w:t>
+      </w:r>
+      <w:r>
+        <w:rPr>
+          <w:rFonts w:asciiTheme="minorBidi" w:hAnsiTheme="minorBidi"/>
+        </w:rPr>
+        <w:t>?</w:t>
+      </w:r>
+    </w:p>
+    <w:p>
+      <w:pPr>
+        <w:spacing w:after="240" w:line="240" w:lineRule="auto"/>
+        <w:rPr>
+          <w:rFonts w:asciiTheme="minorBidi" w:hAnsiTheme="minorBidi"/>
+        </w:rPr>
+      </w:pPr>
+      <w:r>
+        <w:rPr>
+          <w:rFonts w:asciiTheme="minorBidi" w:hAnsiTheme="minorBidi"/>
+        </w:rPr>
+        <w:t>What is the dominate</w:t>
+      </w:r>
+      <w:r>
+        <w:rPr>
+          <w:rFonts w:asciiTheme="minorBidi" w:hAnsiTheme="minorBidi"/>
+        </w:rPr>
+        <w:t xml:space="preserve"> cluster in each region</w:t>
+      </w:r>
+      <w:r>
+        <w:rPr>
+          <w:rFonts w:asciiTheme="minorBidi" w:hAnsiTheme="minorBidi"/>
+        </w:rPr>
+        <w:t>?</w:t>
+      </w:r>
+    </w:p>
+    <w:p>
+      <w:pPr>
+        <w:spacing w:after="240" w:line="240" w:lineRule="auto"/>
+        <w:rPr>
+          <w:rFonts w:asciiTheme="minorBidi" w:hAnsiTheme="minorBidi"/>
+        </w:rPr>
+      </w:pPr>
+      <w:r>
+        <w:rPr>
+          <w:rFonts w:asciiTheme="minorBidi" w:hAnsiTheme="minorBidi"/>
+        </w:rPr>
+        <w:t xml:space="preserve">Are any clusters found </w:t>
+      </w:r>
+      <w:r>
+        <w:rPr>
+          <w:rFonts w:asciiTheme="minorBidi" w:hAnsiTheme="minorBidi"/>
+        </w:rPr>
+        <w:t>in just one region of the UK?</w:t>
       </w:r>
     </w:p>
     <w:p>
@@ -5137,6 +5212,7 @@
         <w:rPr>
           <w:rFonts w:asciiTheme="minorBidi" w:hAnsiTheme="minorBidi"/>
         </w:rPr>
+        <w:lastRenderedPageBreak/>
         <w:t>non_A23403G~D-G</w:t>
       </w:r>
       <w:r>
@@ -5457,7 +5533,6 @@
           <w:lang w:eastAsia="en-GB"/>
           <w14:ligatures w14:val="none"/>
         </w:rPr>
-        <w:lastRenderedPageBreak/>
         <w:t>How many of these mutations are on the receptor binding mot</w:t>
       </w:r>
       <w:r>
@@ -5877,7 +5952,7 @@
           <w:rFonts w:asciiTheme="minorBidi" w:hAnsiTheme="minorBidi"/>
           <w:bCs/>
         </w:rPr>
-        <w:t>Only used a Jaccard distance metric for UMAP</w:t>
+        <w:t>Why a Jaccard distance metric should have been used over Euclidean distance metric</w:t>
       </w:r>
     </w:p>
     <w:p>
@@ -5894,6 +5969,30 @@
           <w:bCs/>
         </w:rPr>
         <w:t>Need to use that on all of them</w:t>
+      </w:r>
+    </w:p>
+    <w:p>
+      <w:pPr>
+        <w:spacing w:after="240" w:line="240" w:lineRule="auto"/>
+        <w:rPr>
+          <w:rFonts w:asciiTheme="minorBidi" w:hAnsiTheme="minorBidi"/>
+          <w:bCs/>
+        </w:rPr>
+      </w:pPr>
+      <w:r>
+        <w:rPr>
+          <w:rFonts w:asciiTheme="minorBidi" w:hAnsiTheme="minorBidi"/>
+          <w:bCs/>
+        </w:rPr>
+        <w:lastRenderedPageBreak/>
+        <w:t>t-SNE is non-linear</w:t>
+      </w:r>
+      <w:r>
+        <w:rPr>
+          <w:rFonts w:asciiTheme="minorBidi" w:hAnsiTheme="minorBidi"/>
+          <w:bCs/>
+        </w:rPr>
+        <w:t xml:space="preserve"> method, unlike PCA which is linear method, therefore, t-SNE is able to capture more complex relationships compared to PCA.</w:t>
       </w:r>
     </w:p>
     <w:p>
@@ -5952,6 +6051,20 @@
         <w:spacing w:after="240" w:line="240" w:lineRule="auto"/>
         <w:rPr>
           <w:rFonts w:asciiTheme="minorBidi" w:hAnsiTheme="minorBidi"/>
+        </w:rPr>
+      </w:pPr>
+      <w:r>
+        <w:rPr>
+          <w:rFonts w:asciiTheme="minorBidi" w:hAnsiTheme="minorBidi"/>
+        </w:rPr>
+        <w:t>What are the problems with unsupervised learning techniques</w:t>
+      </w:r>
+    </w:p>
+    <w:p>
+      <w:pPr>
+        <w:spacing w:after="240" w:line="240" w:lineRule="auto"/>
+        <w:rPr>
+          <w:rFonts w:asciiTheme="minorBidi" w:hAnsiTheme="minorBidi"/>
           <w:b/>
           <w:bCs/>
         </w:rPr>
@@ -6519,7 +6632,14 @@
         <w:rPr>
           <w:rFonts w:asciiTheme="minorBidi" w:hAnsiTheme="minorBidi"/>
         </w:rPr>
-        <w:t>all the mutations for that sequence in the second column</w:t>
+        <w:t xml:space="preserve">all the mutations for that sequence in the </w:t>
+      </w:r>
+      <w:r>
+        <w:rPr>
+          <w:rFonts w:asciiTheme="minorBidi" w:hAnsiTheme="minorBidi"/>
+        </w:rPr>
+        <w:lastRenderedPageBreak/>
+        <w:t>second column</w:t>
       </w:r>
       <w:r>
         <w:rPr>
@@ -6849,7 +6969,6 @@
           <w:rFonts w:asciiTheme="minorBidi" w:hAnsiTheme="minorBidi"/>
           <w:bCs/>
         </w:rPr>
-        <w:lastRenderedPageBreak/>
         <w:t xml:space="preserve">Graphics packages used: </w:t>
       </w:r>
       <w:r>
@@ -7438,7 +7557,43 @@
         <w:rPr>
           <w:rFonts w:asciiTheme="minorBidi" w:hAnsiTheme="minorBidi"/>
         </w:rPr>
-        <w:t>Generalised additive model (GAM)</w:t>
+        <w:t xml:space="preserve">A </w:t>
+      </w:r>
+      <w:r>
+        <w:rPr>
+          <w:rFonts w:asciiTheme="minorBidi" w:hAnsiTheme="minorBidi"/>
+        </w:rPr>
+        <w:t>g</w:t>
+      </w:r>
+      <w:r>
+        <w:rPr>
+          <w:rFonts w:asciiTheme="minorBidi" w:hAnsiTheme="minorBidi"/>
+        </w:rPr>
+        <w:t>eneralised additive model (GAM)</w:t>
+      </w:r>
+      <w:r>
+        <w:rPr>
+          <w:rFonts w:asciiTheme="minorBidi" w:hAnsiTheme="minorBidi"/>
+        </w:rPr>
+        <w:t xml:space="preserve"> was</w:t>
+      </w:r>
+      <w:r>
+        <w:rPr>
+          <w:rFonts w:asciiTheme="minorBidi" w:hAnsiTheme="minorBidi"/>
+        </w:rPr>
+        <w:t xml:space="preserve"> </w:t>
+      </w:r>
+      <w:r>
+        <w:rPr>
+          <w:rFonts w:asciiTheme="minorBidi" w:hAnsiTheme="minorBidi"/>
+        </w:rPr>
+        <w:t xml:space="preserve">used to show the relationship between </w:t>
+      </w:r>
+      <w:r>
+        <w:rPr>
+          <w:rFonts w:asciiTheme="minorBidi" w:hAnsiTheme="minorBidi"/>
+        </w:rPr>
+        <w:t>non-linear variables</w:t>
       </w:r>
       <w:r>
         <w:rPr>
@@ -7450,57 +7605,67 @@
         <w:rPr>
           <w:rFonts w:asciiTheme="minorBidi" w:hAnsiTheme="minorBidi"/>
         </w:rPr>
+        <w:t xml:space="preserve"> such as sample date and the number of sequences per day,</w:t>
+      </w:r>
+      <w:r>
+        <w:rPr>
+          <w:rFonts w:asciiTheme="minorBidi" w:hAnsiTheme="minorBidi"/>
+        </w:rPr>
+        <w:t xml:space="preserve"> Figure 1.</w:t>
+      </w:r>
+      <w:r>
+        <w:rPr>
+          <w:rFonts w:asciiTheme="minorBidi" w:hAnsiTheme="minorBidi"/>
+        </w:rPr>
         <w:t xml:space="preserve"> </w:t>
       </w:r>
       <w:r>
         <w:rPr>
           <w:rFonts w:asciiTheme="minorBidi" w:hAnsiTheme="minorBidi"/>
         </w:rPr>
-        <w:t xml:space="preserve">from the mgcv package, </w:t>
-      </w:r>
-      <w:r>
-        <w:rPr>
-          <w:rFonts w:asciiTheme="minorBidi" w:hAnsiTheme="minorBidi"/>
-        </w:rPr>
-        <w:t xml:space="preserve">used to show the relationship between </w:t>
-      </w:r>
-      <w:r>
-        <w:rPr>
-          <w:rFonts w:asciiTheme="minorBidi" w:hAnsiTheme="minorBidi"/>
-        </w:rPr>
-        <w:t>non-linear variables</w:t>
-      </w:r>
-      <w:r>
-        <w:rPr>
-          <w:rFonts w:asciiTheme="minorBidi" w:hAnsiTheme="minorBidi"/>
-        </w:rPr>
-        <w:t>, Figure 1.</w:t>
-      </w:r>
-      <w:r>
-        <w:rPr>
-          <w:rFonts w:asciiTheme="minorBidi" w:hAnsiTheme="minorBidi"/>
-        </w:rPr>
-        <w:t xml:space="preserve"> Sample date and the number of sequences for that day.</w:t>
-      </w:r>
-    </w:p>
-    <w:p>
-      <w:pPr>
-        <w:spacing w:after="240" w:line="240" w:lineRule="auto"/>
-        <w:rPr>
-          <w:rFonts w:asciiTheme="minorBidi" w:hAnsiTheme="minorBidi"/>
-        </w:rPr>
-      </w:pPr>
-      <w:r>
-        <w:rPr>
-          <w:rFonts w:asciiTheme="minorBidi" w:hAnsiTheme="minorBidi"/>
-        </w:rPr>
-        <w:t>Why use a generalised additive model</w:t>
-      </w:r>
-      <w:r>
-        <w:rPr>
-          <w:rFonts w:asciiTheme="minorBidi" w:hAnsiTheme="minorBidi"/>
-        </w:rPr>
-        <w:t>?</w:t>
+        <w:t xml:space="preserve">GAM was fitted using the mgcv package and </w:t>
+      </w:r>
+      <w:r>
+        <w:rPr>
+          <w:rFonts w:asciiTheme="minorBidi" w:hAnsiTheme="minorBidi"/>
+        </w:rPr>
+        <w:t xml:space="preserve">allows us to </w:t>
+      </w:r>
+      <w:r>
+        <w:rPr>
+          <w:rFonts w:asciiTheme="minorBidi" w:hAnsiTheme="minorBidi"/>
+        </w:rPr>
+        <w:t xml:space="preserve">depict the </w:t>
+      </w:r>
+      <w:r>
+        <w:rPr>
+          <w:rFonts w:asciiTheme="minorBidi" w:hAnsiTheme="minorBidi"/>
+        </w:rPr>
+        <w:t>dynamics</w:t>
+      </w:r>
+      <w:r>
+        <w:rPr>
+          <w:rFonts w:asciiTheme="minorBidi" w:hAnsiTheme="minorBidi"/>
+        </w:rPr>
+        <w:t xml:space="preserve"> </w:t>
+      </w:r>
+      <w:r>
+        <w:rPr>
+          <w:rFonts w:asciiTheme="minorBidi" w:hAnsiTheme="minorBidi"/>
+        </w:rPr>
+        <w:t>of the number</w:t>
+      </w:r>
+      <w:r>
+        <w:rPr>
+          <w:rFonts w:asciiTheme="minorBidi" w:hAnsiTheme="minorBidi"/>
+        </w:rPr>
+        <w:t xml:space="preserve"> sequences </w:t>
+      </w:r>
+      <w:r>
+        <w:rPr>
+          <w:rFonts w:asciiTheme="minorBidi" w:hAnsiTheme="minorBidi"/>
+        </w:rPr>
+        <w:t>per day across 2020 - 2024.</w:t>
       </w:r>
     </w:p>
     <w:p>
@@ -7516,50 +7681,89 @@
         </w:rPr>
         <w:t>Linear regression model</w:t>
       </w:r>
-    </w:p>
-    <w:p>
-      <w:pPr>
-        <w:spacing w:after="240" w:line="240" w:lineRule="auto"/>
-        <w:rPr>
-          <w:rFonts w:asciiTheme="minorBidi" w:hAnsiTheme="minorBidi"/>
-        </w:rPr>
-      </w:pPr>
-      <w:r>
-        <w:rPr>
-          <w:rFonts w:asciiTheme="minorBidi" w:hAnsiTheme="minorBidi"/>
-        </w:rPr>
-        <w:t>What variables or comparisons</w:t>
-      </w:r>
-      <w:r>
-        <w:rPr>
-          <w:rFonts w:asciiTheme="minorBidi" w:hAnsiTheme="minorBidi"/>
-        </w:rPr>
-        <w:t xml:space="preserve"> each statistical method was applied to?</w:t>
-      </w:r>
-    </w:p>
-    <w:p>
-      <w:pPr>
-        <w:spacing w:after="240" w:line="240" w:lineRule="auto"/>
-        <w:rPr>
-          <w:rFonts w:asciiTheme="minorBidi" w:hAnsiTheme="minorBidi"/>
-        </w:rPr>
-      </w:pPr>
-    </w:p>
-    <w:p>
-      <w:pPr>
-        <w:spacing w:after="240" w:line="240" w:lineRule="auto"/>
-        <w:rPr>
-          <w:rFonts w:asciiTheme="minorBidi" w:hAnsiTheme="minorBidi"/>
-          <w:b/>
-          <w:bCs/>
-        </w:rPr>
-      </w:pPr>
-      <w:r>
-        <w:rPr>
-          <w:rFonts w:asciiTheme="minorBidi" w:hAnsiTheme="minorBidi"/>
-          <w:b/>
-          <w:bCs/>
-        </w:rPr>
+      <w:r>
+        <w:rPr>
+          <w:rFonts w:asciiTheme="minorBidi" w:hAnsiTheme="minorBidi"/>
+        </w:rPr>
+        <w:t xml:space="preserve"> was used to assess the relationship between the median number of mutations per sequence</w:t>
+      </w:r>
+      <w:r>
+        <w:rPr>
+          <w:rFonts w:asciiTheme="minorBidi" w:hAnsiTheme="minorBidi"/>
+        </w:rPr>
+        <w:t xml:space="preserve"> for each year</w:t>
+      </w:r>
+      <w:r>
+        <w:rPr>
+          <w:rFonts w:asciiTheme="minorBidi" w:hAnsiTheme="minorBidi"/>
+        </w:rPr>
+        <w:t xml:space="preserve"> over time.</w:t>
+      </w:r>
+      <w:r>
+        <w:rPr>
+          <w:rFonts w:asciiTheme="minorBidi" w:hAnsiTheme="minorBidi"/>
+        </w:rPr>
+        <w:t xml:space="preserve"> </w:t>
+      </w:r>
+      <w:r>
+        <w:rPr>
+          <w:rFonts w:asciiTheme="minorBidi" w:hAnsiTheme="minorBidi"/>
+        </w:rPr>
+        <w:t xml:space="preserve">The model </w:t>
+      </w:r>
+      <w:r>
+        <w:rPr>
+          <w:rFonts w:asciiTheme="minorBidi" w:hAnsiTheme="minorBidi"/>
+        </w:rPr>
+        <w:t xml:space="preserve">chosen as the data </w:t>
+      </w:r>
+      <w:r>
+        <w:rPr>
+          <w:rFonts w:asciiTheme="minorBidi" w:hAnsiTheme="minorBidi"/>
+        </w:rPr>
+        <w:t>appears linear</w:t>
+      </w:r>
+      <w:r>
+        <w:rPr>
+          <w:rFonts w:asciiTheme="minorBidi" w:hAnsiTheme="minorBidi"/>
+        </w:rPr>
+        <w:t>, f</w:t>
+      </w:r>
+      <w:r>
+        <w:rPr>
+          <w:rFonts w:asciiTheme="minorBidi" w:hAnsiTheme="minorBidi"/>
+        </w:rPr>
+        <w:t xml:space="preserve">ollowing </w:t>
+      </w:r>
+      <w:r>
+        <w:rPr>
+          <w:rFonts w:asciiTheme="minorBidi" w:hAnsiTheme="minorBidi"/>
+        </w:rPr>
+        <w:t xml:space="preserve">an increase in the number of mutations per sequence over time. Then used Kruskal-Wallis test </w:t>
+      </w:r>
+      <w:r>
+        <w:rPr>
+          <w:rFonts w:asciiTheme="minorBidi" w:hAnsiTheme="minorBidi"/>
+        </w:rPr>
+        <w:t>for statistical significance.</w:t>
+      </w:r>
+    </w:p>
+    <w:p>
+      <w:pPr>
+        <w:spacing w:after="240" w:line="240" w:lineRule="auto"/>
+        <w:rPr>
+          <w:rFonts w:asciiTheme="minorBidi" w:hAnsiTheme="minorBidi"/>
+          <w:b/>
+          <w:bCs/>
+        </w:rPr>
+      </w:pPr>
+      <w:r>
+        <w:rPr>
+          <w:rFonts w:asciiTheme="minorBidi" w:hAnsiTheme="minorBidi"/>
+          <w:b/>
+          <w:bCs/>
+        </w:rPr>
+        <w:lastRenderedPageBreak/>
         <w:t>6.</w:t>
       </w:r>
       <w:r>
@@ -7922,14 +8126,1677 @@
         <w:rPr>
           <w:rFonts w:asciiTheme="minorBidi" w:hAnsiTheme="minorBidi"/>
         </w:rPr>
+        <w:t>The e</w:t>
+      </w:r>
+      <w:r>
+        <w:rPr>
+          <w:rFonts w:asciiTheme="minorBidi" w:hAnsiTheme="minorBidi"/>
+        </w:rPr>
+        <w:t>lbow method for cluster determination</w:t>
+      </w:r>
+      <w:r>
+        <w:rPr>
+          <w:rFonts w:asciiTheme="minorBidi" w:hAnsiTheme="minorBidi"/>
+        </w:rPr>
+        <w:t xml:space="preserve">, </w:t>
+      </w:r>
+      <w:r>
+        <w:rPr>
+          <w:rFonts w:asciiTheme="minorBidi" w:hAnsiTheme="minorBidi"/>
+        </w:rPr>
+        <w:t xml:space="preserve">involved </w:t>
+      </w:r>
+      <w:r>
+        <w:rPr>
+          <w:rFonts w:asciiTheme="minorBidi" w:hAnsiTheme="minorBidi"/>
+        </w:rPr>
+        <w:t xml:space="preserve">calculating the within cluster sum of squares </w:t>
+      </w:r>
+      <w:r>
+        <w:rPr>
+          <w:rFonts w:asciiTheme="minorBidi" w:hAnsiTheme="minorBidi"/>
+        </w:rPr>
+        <w:t xml:space="preserve">(wcss) </w:t>
+      </w:r>
+      <w:r>
+        <w:rPr>
+          <w:rFonts w:asciiTheme="minorBidi" w:hAnsiTheme="minorBidi"/>
+        </w:rPr>
+        <w:t>for each cluster numbers 1-</w:t>
+      </w:r>
+      <w:r>
+        <w:rPr>
+          <w:rFonts w:asciiTheme="minorBidi" w:hAnsiTheme="minorBidi"/>
+        </w:rPr>
+        <w:t>10.</w:t>
+      </w:r>
+      <w:r>
+        <w:rPr>
+          <w:rFonts w:asciiTheme="minorBidi" w:hAnsiTheme="minorBidi"/>
+        </w:rPr>
+        <w:t xml:space="preserve"> nstart parameter, the number of iterations used for each </w:t>
+      </w:r>
+      <w:r>
+        <w:rPr>
+          <w:rFonts w:asciiTheme="minorBidi" w:hAnsiTheme="minorBidi"/>
+        </w:rPr>
+        <w:t>cluster 1-10</w:t>
+      </w:r>
+      <w:r>
+        <w:rPr>
+          <w:rFonts w:asciiTheme="minorBidi" w:hAnsiTheme="minorBidi"/>
+        </w:rPr>
+        <w:t xml:space="preserve"> was 10. </w:t>
+      </w:r>
+      <w:r>
+        <w:rPr>
+          <w:rFonts w:asciiTheme="minorBidi" w:hAnsiTheme="minorBidi"/>
+        </w:rPr>
+        <w:t xml:space="preserve">The within cluster sum of squares </w:t>
+      </w:r>
+      <w:r>
+        <w:rPr>
+          <w:rFonts w:asciiTheme="minorBidi" w:hAnsiTheme="minorBidi"/>
+        </w:rPr>
+        <w:t xml:space="preserve">was then plotted against the number of </w:t>
+      </w:r>
+      <w:r>
+        <w:rPr>
+          <w:rFonts w:asciiTheme="minorBidi" w:hAnsiTheme="minorBidi"/>
+        </w:rPr>
+        <w:t xml:space="preserve">clusters. </w:t>
+      </w:r>
+      <w:r>
+        <w:rPr>
+          <w:rFonts w:asciiTheme="minorBidi" w:hAnsiTheme="minorBidi"/>
+        </w:rPr>
+        <w:t xml:space="preserve">The elbow point was then determined </w:t>
+      </w:r>
+      <w:r>
+        <w:rPr>
+          <w:rFonts w:asciiTheme="minorBidi" w:hAnsiTheme="minorBidi"/>
+        </w:rPr>
+        <w:t xml:space="preserve">subjectively </w:t>
+      </w:r>
+      <w:r>
+        <w:rPr>
+          <w:rFonts w:asciiTheme="minorBidi" w:hAnsiTheme="minorBidi"/>
+        </w:rPr>
+        <w:t xml:space="preserve">as the value where the wcss </w:t>
+      </w:r>
+      <w:r>
+        <w:rPr>
+          <w:rFonts w:asciiTheme="minorBidi" w:hAnsiTheme="minorBidi"/>
+        </w:rPr>
+        <w:t xml:space="preserve">stops decreasing significantly. A high wcss means that the clusters are more spread out and a low wcss means that </w:t>
+      </w:r>
+      <w:r>
+        <w:rPr>
+          <w:rFonts w:asciiTheme="minorBidi" w:hAnsiTheme="minorBidi"/>
+        </w:rPr>
+        <w:t xml:space="preserve">the clusters are more compact </w:t>
+      </w:r>
+      <w:r>
+        <w:rPr>
+          <w:rFonts w:asciiTheme="minorBidi" w:hAnsiTheme="minorBidi"/>
+          <w:b/>
+          <w:bCs/>
+        </w:rPr>
+        <w:fldChar w:fldCharType="begin" w:fldLock="1"/>
+      </w:r>
+      <w:r>
+        <w:rPr>
+          <w:rFonts w:asciiTheme="minorBidi" w:hAnsiTheme="minorBidi"/>
+          <w:b/>
+          <w:bCs/>
+        </w:rPr>
+        <w:instrText>ADDIN paperpile_citation &lt;clusterId&gt;N343T499P781N474&lt;/clusterId&gt;&lt;metadata&gt;&lt;citation&gt;&lt;id&gt;06695aec-dd93-44f1-a388-f6ab0d7a6b32&lt;/id&gt;&lt;/citation&gt;&lt;/metadata&gt;&lt;data&gt;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&lt;/data&gt; \* MERGEFORMAT</w:instrText>
+      </w:r>
+      <w:r>
+        <w:rPr>
+          <w:rFonts w:asciiTheme="minorBidi" w:hAnsiTheme="minorBidi"/>
+          <w:b/>
+          <w:bCs/>
+        </w:rPr>
+        <w:fldChar w:fldCharType="separate"/>
+      </w:r>
+      <w:r>
+        <w:rPr>
+          <w:rFonts w:asciiTheme="minorBidi" w:hAnsiTheme="minorBidi"/>
+          <w:bCs/>
+          <w:noProof/>
+        </w:rPr>
+        <w:t>(Cui)</w:t>
+      </w:r>
+      <w:r>
+        <w:rPr>
+          <w:rFonts w:asciiTheme="minorBidi" w:hAnsiTheme="minorBidi"/>
+          <w:b/>
+          <w:bCs/>
+        </w:rPr>
+        <w:fldChar w:fldCharType="end"/>
+      </w:r>
+      <w:r>
+        <w:rPr>
+          <w:rFonts w:asciiTheme="minorBidi" w:hAnsiTheme="minorBidi"/>
+        </w:rPr>
+        <w:t>.</w:t>
+      </w:r>
+    </w:p>
+    <w:p>
+      <w:pPr>
+        <w:spacing w:after="240" w:line="240" w:lineRule="auto"/>
+        <w:rPr>
+          <w:rFonts w:asciiTheme="minorBidi" w:hAnsiTheme="minorBidi"/>
+        </w:rPr>
+      </w:pPr>
+      <w:r>
+        <w:rPr>
+          <w:rFonts w:asciiTheme="minorBidi" w:hAnsiTheme="minorBidi"/>
+        </w:rPr>
+        <w:t xml:space="preserve">Once the number of clusters had been selected, </w:t>
+      </w:r>
+      <w:r>
+        <w:rPr>
+          <w:rFonts w:asciiTheme="minorBidi" w:hAnsiTheme="minorBidi"/>
+        </w:rPr>
+        <w:t>K-means was performed with number of</w:t>
+      </w:r>
+      <w:r>
+        <w:rPr>
+          <w:rFonts w:asciiTheme="minorBidi" w:hAnsiTheme="minorBidi"/>
+        </w:rPr>
+        <w:t xml:space="preserve"> clusters. </w:t>
+      </w:r>
+      <w:r>
+        <w:rPr>
+          <w:rFonts w:asciiTheme="minorBidi" w:hAnsiTheme="minorBidi"/>
+        </w:rPr>
+        <w:t>nstart, the number of iteration</w:t>
+      </w:r>
+      <w:r>
+        <w:rPr>
+          <w:rFonts w:asciiTheme="minorBidi" w:hAnsiTheme="minorBidi"/>
+        </w:rPr>
+        <w:t xml:space="preserve">s </w:t>
+      </w:r>
+      <w:r>
+        <w:rPr>
+          <w:rFonts w:asciiTheme="minorBidi" w:hAnsiTheme="minorBidi"/>
+        </w:rPr>
+        <w:t>used was 10.</w:t>
+      </w:r>
+    </w:p>
+    <w:p>
+      <w:pPr>
+        <w:spacing w:after="240" w:line="240" w:lineRule="auto"/>
+        <w:rPr>
+          <w:rFonts w:asciiTheme="minorBidi" w:hAnsiTheme="minorBidi"/>
+        </w:rPr>
+      </w:pPr>
+    </w:p>
+    <w:p>
+      <w:pPr>
+        <w:spacing w:after="240" w:line="240" w:lineRule="auto"/>
+        <w:rPr>
+          <w:rFonts w:asciiTheme="minorBidi" w:hAnsiTheme="minorBidi"/>
+          <w:b/>
+          <w:bCs/>
+        </w:rPr>
+      </w:pPr>
+      <w:r>
+        <w:rPr>
+          <w:rFonts w:asciiTheme="minorBidi" w:hAnsiTheme="minorBidi"/>
+          <w:b/>
+          <w:bCs/>
+        </w:rPr>
+        <w:t>6.</w:t>
+      </w:r>
+      <w:r>
+        <w:rPr>
+          <w:rFonts w:asciiTheme="minorBidi" w:hAnsiTheme="minorBidi"/>
+          <w:b/>
+          <w:bCs/>
+        </w:rPr>
+        <w:t>6</w:t>
+      </w:r>
+      <w:r>
+        <w:rPr>
+          <w:rFonts w:asciiTheme="minorBidi" w:hAnsiTheme="minorBidi"/>
+          <w:b/>
+          <w:bCs/>
+        </w:rPr>
+        <w:t xml:space="preserve">. </w:t>
+      </w:r>
+      <w:r>
+        <w:rPr>
+          <w:rFonts w:asciiTheme="minorBidi" w:hAnsiTheme="minorBidi"/>
+          <w:b/>
+          <w:bCs/>
+        </w:rPr>
+        <w:t>Princip</w:t>
+      </w:r>
+      <w:r>
+        <w:rPr>
+          <w:rFonts w:asciiTheme="minorBidi" w:hAnsiTheme="minorBidi"/>
+          <w:b/>
+          <w:bCs/>
+        </w:rPr>
+        <w:t>al</w:t>
+      </w:r>
+      <w:r>
+        <w:rPr>
+          <w:rFonts w:asciiTheme="minorBidi" w:hAnsiTheme="minorBidi"/>
+          <w:b/>
+          <w:bCs/>
+        </w:rPr>
+        <w:t xml:space="preserve"> component analysis</w:t>
+      </w:r>
+      <w:r>
+        <w:rPr>
+          <w:rFonts w:asciiTheme="minorBidi" w:hAnsiTheme="minorBidi"/>
+          <w:b/>
+          <w:bCs/>
+        </w:rPr>
+        <w:t xml:space="preserve"> (PCA)</w:t>
+      </w:r>
+    </w:p>
+    <w:p>
+      <w:pPr>
+        <w:spacing w:after="240" w:line="240" w:lineRule="auto"/>
+        <w:rPr>
+          <w:rFonts w:asciiTheme="minorBidi" w:hAnsiTheme="minorBidi"/>
+        </w:rPr>
+      </w:pPr>
+      <w:r>
+        <w:rPr>
+          <w:rFonts w:asciiTheme="minorBidi" w:hAnsiTheme="minorBidi"/>
+        </w:rPr>
+        <w:t>PCA</w:t>
+      </w:r>
+      <w:r>
+        <w:rPr>
+          <w:rFonts w:asciiTheme="minorBidi" w:hAnsiTheme="minorBidi"/>
+        </w:rPr>
+        <w:t xml:space="preserve"> is a linear dimensionality reduction method</w:t>
+      </w:r>
+      <w:r>
+        <w:rPr>
+          <w:rFonts w:asciiTheme="minorBidi" w:hAnsiTheme="minorBidi"/>
+        </w:rPr>
+        <w:t>; its main role in finding a lower dimensionality representation of features</w:t>
+      </w:r>
+      <w:r>
+        <w:rPr>
+          <w:rFonts w:asciiTheme="minorBidi" w:hAnsiTheme="minorBidi"/>
+        </w:rPr>
+        <w:t xml:space="preserve">, while maintaining as much variance </w:t>
+      </w:r>
+      <w:r>
+        <w:rPr>
+          <w:rFonts w:asciiTheme="minorBidi" w:hAnsiTheme="minorBidi"/>
+        </w:rPr>
+        <w:t>in the data as possible</w:t>
+      </w:r>
+      <w:r>
+        <w:rPr>
+          <w:rFonts w:asciiTheme="minorBidi" w:hAnsiTheme="minorBidi"/>
+        </w:rPr>
+        <w:t xml:space="preserve"> </w:t>
+      </w:r>
+      <w:r>
+        <w:rPr>
+          <w:rFonts w:asciiTheme="minorBidi" w:hAnsiTheme="minorBidi"/>
+          <w:b/>
+          <w:bCs/>
+        </w:rPr>
+        <w:fldChar w:fldCharType="begin" w:fldLock="1"/>
+      </w:r>
+      <w:r>
+        <w:rPr>
+          <w:rFonts w:asciiTheme="minorBidi" w:hAnsiTheme="minorBidi"/>
+          <w:b/>
+          <w:bCs/>
+        </w:rPr>
+        <w:instrText>ADDIN paperpile_citation &lt;clusterId&gt;X173L439A721E544&lt;/clusterId&gt;&lt;metadata&gt;&lt;citation&gt;&lt;id&gt;f03239c0-3624-46ac-929e-595e7d9a2248&lt;/id&gt;&lt;/citation&gt;&lt;/metadata&gt;&lt;data&gt;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&lt;/data&gt; \* MERGEFORMAT</w:instrText>
+      </w:r>
+      <w:r>
+        <w:rPr>
+          <w:rFonts w:asciiTheme="minorBidi" w:hAnsiTheme="minorBidi"/>
+          <w:b/>
+          <w:bCs/>
+        </w:rPr>
+        <w:fldChar w:fldCharType="separate"/>
+      </w:r>
+      <w:r>
+        <w:rPr>
+          <w:rFonts w:asciiTheme="minorBidi" w:hAnsiTheme="minorBidi"/>
+          <w:bCs/>
+          <w:noProof/>
+        </w:rPr>
+        <w:t>(Jolliffe and Cadima, 2016)</w:t>
+      </w:r>
+      <w:r>
+        <w:rPr>
+          <w:rFonts w:asciiTheme="minorBidi" w:hAnsiTheme="minorBidi"/>
+          <w:b/>
+          <w:bCs/>
+        </w:rPr>
+        <w:fldChar w:fldCharType="end"/>
+      </w:r>
+      <w:r>
+        <w:rPr>
+          <w:rFonts w:asciiTheme="minorBidi" w:hAnsiTheme="minorBidi"/>
+        </w:rPr>
+        <w:t>.</w:t>
+      </w:r>
+      <w:r>
+        <w:rPr>
+          <w:rFonts w:asciiTheme="minorBidi" w:hAnsiTheme="minorBidi"/>
+        </w:rPr>
+        <w:t xml:space="preserve"> </w:t>
+      </w:r>
+      <w:r>
+        <w:rPr>
+          <w:rFonts w:asciiTheme="minorBidi" w:hAnsiTheme="minorBidi"/>
+        </w:rPr>
+        <w:t>A covariance matrix is used to calculate where the data varies the most</w:t>
+      </w:r>
+      <w:r>
+        <w:rPr>
+          <w:rFonts w:asciiTheme="minorBidi" w:hAnsiTheme="minorBidi"/>
+        </w:rPr>
+        <w:t xml:space="preserve"> </w:t>
+      </w:r>
+      <w:r>
+        <w:rPr>
+          <w:rFonts w:asciiTheme="minorBidi" w:hAnsiTheme="minorBidi"/>
+        </w:rPr>
+        <w:fldChar w:fldCharType="begin" w:fldLock="1"/>
+      </w:r>
+      <w:r>
+        <w:rPr>
+          <w:rFonts w:asciiTheme="minorBidi" w:hAnsiTheme="minorBidi"/>
+        </w:rPr>
+        <w:instrText>ADDIN paperpile_citation &lt;clusterId&gt;I121P278L668I352&lt;/clusterId&gt;&lt;metadata&gt;&lt;citation&gt;&lt;id&gt;6dc17da9-bebc-4e3c-b1bd-7916801d064b&lt;/id&gt;&lt;/citation&gt;&lt;/metadata&gt;&lt;data&gt;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&lt;/data&gt; \* MERGEFORMAT</w:instrText>
+      </w:r>
+      <w:r>
+        <w:rPr>
+          <w:rFonts w:asciiTheme="minorBidi" w:hAnsiTheme="minorBidi"/>
+        </w:rPr>
+        <w:fldChar w:fldCharType="separate"/>
+      </w:r>
+      <w:r>
+        <w:rPr>
+          <w:rFonts w:asciiTheme="minorBidi" w:hAnsiTheme="minorBidi"/>
+          <w:noProof/>
+        </w:rPr>
+        <w:t>(Richardson)</w:t>
+      </w:r>
+      <w:r>
+        <w:rPr>
+          <w:rFonts w:asciiTheme="minorBidi" w:hAnsiTheme="minorBidi"/>
+        </w:rPr>
+        <w:fldChar w:fldCharType="end"/>
+      </w:r>
+      <w:r>
+        <w:rPr>
+          <w:rFonts w:asciiTheme="minorBidi" w:hAnsiTheme="minorBidi"/>
+        </w:rPr>
+        <w:t>. The eigenvectors and their eigenvalues are extracted</w:t>
+      </w:r>
+      <w:r>
+        <w:rPr>
+          <w:rFonts w:asciiTheme="minorBidi" w:hAnsiTheme="minorBidi"/>
+        </w:rPr>
+        <w:t xml:space="preserve"> from this matrix</w:t>
+      </w:r>
+      <w:r>
+        <w:rPr>
+          <w:rFonts w:asciiTheme="minorBidi" w:hAnsiTheme="minorBidi"/>
+        </w:rPr>
+        <w:t>. The eigenvectors are the directions of the princip</w:t>
+      </w:r>
+      <w:r>
+        <w:rPr>
+          <w:rFonts w:asciiTheme="minorBidi" w:hAnsiTheme="minorBidi"/>
+        </w:rPr>
+        <w:t>al</w:t>
+      </w:r>
+      <w:r>
+        <w:rPr>
+          <w:rFonts w:asciiTheme="minorBidi" w:hAnsiTheme="minorBidi"/>
+        </w:rPr>
+        <w:t xml:space="preserve"> components and the eigenvalues </w:t>
+      </w:r>
+      <w:r>
+        <w:rPr>
+          <w:rFonts w:asciiTheme="minorBidi" w:hAnsiTheme="minorBidi"/>
+        </w:rPr>
+        <w:t>explain the variance of each new princip</w:t>
+      </w:r>
+      <w:r>
+        <w:rPr>
+          <w:rFonts w:asciiTheme="minorBidi" w:hAnsiTheme="minorBidi"/>
+        </w:rPr>
+        <w:t>al</w:t>
+      </w:r>
+      <w:r>
+        <w:rPr>
+          <w:rFonts w:asciiTheme="minorBidi" w:hAnsiTheme="minorBidi"/>
+        </w:rPr>
+        <w:t xml:space="preserve"> </w:t>
+      </w:r>
+      <w:r>
+        <w:rPr>
+          <w:rFonts w:asciiTheme="minorBidi" w:hAnsiTheme="minorBidi"/>
+        </w:rPr>
+        <w:t>component</w:t>
+      </w:r>
+      <w:r>
+        <w:rPr>
+          <w:rFonts w:asciiTheme="minorBidi" w:hAnsiTheme="minorBidi"/>
+        </w:rPr>
+        <w:t xml:space="preserve"> </w:t>
+      </w:r>
+      <w:r>
+        <w:rPr>
+          <w:rFonts w:asciiTheme="minorBidi" w:hAnsiTheme="minorBidi"/>
+          <w:b/>
+          <w:bCs/>
+        </w:rPr>
+        <w:fldChar w:fldCharType="begin" w:fldLock="1"/>
+      </w:r>
+      <w:r>
+        <w:rPr>
+          <w:rFonts w:asciiTheme="minorBidi" w:hAnsiTheme="minorBidi"/>
+          <w:b/>
+          <w:bCs/>
+        </w:rPr>
+        <w:instrText>ADDIN paperpile_citation &lt;clusterId&gt;W649K699G179D791&lt;/clusterId&gt;&lt;metadata&gt;&lt;citation&gt;&lt;id&gt;a6f01b7b-cbca-46ee-a666-0a89fb893fea&lt;/id&gt;&lt;/citation&gt;&lt;/metadata&gt;&lt;data&gt;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&lt;/data&gt; \* MERGEFORMAT</w:instrText>
+      </w:r>
+      <w:r>
+        <w:rPr>
+          <w:rFonts w:asciiTheme="minorBidi" w:hAnsiTheme="minorBidi"/>
+          <w:b/>
+          <w:bCs/>
+        </w:rPr>
+        <w:fldChar w:fldCharType="separate"/>
+      </w:r>
+      <w:r>
+        <w:rPr>
+          <w:rFonts w:asciiTheme="minorBidi" w:hAnsiTheme="minorBidi"/>
+          <w:bCs/>
+          <w:noProof/>
+        </w:rPr>
+        <w:t>(Frost, 2022)</w:t>
+      </w:r>
+      <w:r>
+        <w:rPr>
+          <w:rFonts w:asciiTheme="minorBidi" w:hAnsiTheme="minorBidi"/>
+          <w:b/>
+          <w:bCs/>
+        </w:rPr>
+        <w:fldChar w:fldCharType="end"/>
+      </w:r>
+      <w:r>
+        <w:rPr>
+          <w:rFonts w:asciiTheme="minorBidi" w:hAnsiTheme="minorBidi"/>
+        </w:rPr>
+        <w:t>. The eigenvalues correspond to the importance of that princip</w:t>
+      </w:r>
+      <w:r>
+        <w:rPr>
+          <w:rFonts w:asciiTheme="minorBidi" w:hAnsiTheme="minorBidi"/>
+        </w:rPr>
+        <w:t>al</w:t>
+      </w:r>
+      <w:r>
+        <w:rPr>
+          <w:rFonts w:asciiTheme="minorBidi" w:hAnsiTheme="minorBidi"/>
+        </w:rPr>
+        <w:t xml:space="preserve"> component</w:t>
+      </w:r>
+      <w:r>
+        <w:rPr>
+          <w:rFonts w:asciiTheme="minorBidi" w:hAnsiTheme="minorBidi"/>
+        </w:rPr>
+        <w:t xml:space="preserve"> </w:t>
+      </w:r>
+      <w:r>
+        <w:rPr>
+          <w:rFonts w:asciiTheme="minorBidi" w:hAnsiTheme="minorBidi"/>
+        </w:rPr>
+        <w:t xml:space="preserve">in terms of the original data </w:t>
+      </w:r>
+      <w:r>
+        <w:rPr>
+          <w:rFonts w:asciiTheme="minorBidi" w:hAnsiTheme="minorBidi"/>
+        </w:rPr>
+        <w:fldChar w:fldCharType="begin" w:fldLock="1"/>
+      </w:r>
+      <w:r>
+        <w:rPr>
+          <w:rFonts w:asciiTheme="minorBidi" w:hAnsiTheme="minorBidi"/>
+        </w:rPr>
+        <w:instrText>ADDIN paperpile_citation &lt;clusterId&gt;Y787F844B235Y828&lt;/clusterId&gt;&lt;metadata&gt;&lt;citation&gt;&lt;id&gt;ffe79961-4ac1-4c3d-9170-c1409ceea96f&lt;/id&gt;&lt;/citation&gt;&lt;/metadata&gt;&lt;data&gt;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&lt;/data&gt; \* MERGEFORMAT</w:instrText>
+      </w:r>
+      <w:r>
+        <w:rPr>
+          <w:rFonts w:asciiTheme="minorBidi" w:hAnsiTheme="minorBidi"/>
+        </w:rPr>
+        <w:fldChar w:fldCharType="separate"/>
+      </w:r>
+      <w:r>
+        <w:rPr>
+          <w:rFonts w:asciiTheme="minorBidi" w:hAnsiTheme="minorBidi"/>
+          <w:noProof/>
+        </w:rPr>
+        <w:t>(Sadrjavadi et al., 2015)</w:t>
+      </w:r>
+      <w:r>
+        <w:rPr>
+          <w:rFonts w:asciiTheme="minorBidi" w:hAnsiTheme="minorBidi"/>
+        </w:rPr>
+        <w:fldChar w:fldCharType="end"/>
+      </w:r>
+      <w:r>
+        <w:rPr>
+          <w:rFonts w:asciiTheme="minorBidi" w:hAnsiTheme="minorBidi"/>
+        </w:rPr>
+        <w:t>.</w:t>
+      </w:r>
+    </w:p>
+    <w:p>
+      <w:pPr>
+        <w:spacing w:after="240" w:line="240" w:lineRule="auto"/>
+        <w:rPr>
+          <w:rFonts w:asciiTheme="minorBidi" w:hAnsiTheme="minorBidi"/>
+        </w:rPr>
+      </w:pPr>
+      <w:r>
+        <w:rPr>
+          <w:rFonts w:asciiTheme="minorBidi" w:hAnsiTheme="minorBidi"/>
+        </w:rPr>
+        <w:t>For information on the R script used, see the research compendium on the GitHub link. Due to the</w:t>
+      </w:r>
+      <w:r>
+        <w:rPr>
+          <w:rFonts w:asciiTheme="minorBidi" w:hAnsiTheme="minorBidi"/>
+        </w:rPr>
+        <w:t xml:space="preserve"> most common 1000 mutation</w:t>
+      </w:r>
+      <w:r>
+        <w:rPr>
+          <w:rFonts w:asciiTheme="minorBidi" w:hAnsiTheme="minorBidi"/>
+        </w:rPr>
+        <w:t xml:space="preserve"> data</w:t>
+      </w:r>
+      <w:r>
+        <w:rPr>
+          <w:rFonts w:asciiTheme="minorBidi" w:hAnsiTheme="minorBidi"/>
+        </w:rPr>
+        <w:t>set</w:t>
+      </w:r>
+      <w:r>
+        <w:rPr>
+          <w:rFonts w:asciiTheme="minorBidi" w:hAnsiTheme="minorBidi"/>
+        </w:rPr>
+        <w:t xml:space="preserve"> being in a binary format</w:t>
+      </w:r>
+      <w:r>
+        <w:rPr>
+          <w:rFonts w:asciiTheme="minorBidi" w:hAnsiTheme="minorBidi"/>
+        </w:rPr>
+        <w:t xml:space="preserve">, </w:t>
+      </w:r>
+      <w:r>
+        <w:rPr>
+          <w:rFonts w:asciiTheme="minorBidi" w:hAnsiTheme="minorBidi"/>
+        </w:rPr>
+        <w:t>presence or absence of a mutations,</w:t>
+      </w:r>
+      <w:r>
+        <w:rPr>
+          <w:rFonts w:asciiTheme="minorBidi" w:hAnsiTheme="minorBidi"/>
+        </w:rPr>
+        <w:t xml:space="preserve"> there was no need </w:t>
+      </w:r>
+      <w:r>
+        <w:rPr>
+          <w:rFonts w:asciiTheme="minorBidi" w:hAnsiTheme="minorBidi"/>
+        </w:rPr>
+        <w:t>for scaling or centring the data around zero</w:t>
+      </w:r>
+      <w:r>
+        <w:rPr>
+          <w:rFonts w:asciiTheme="minorBidi" w:hAnsiTheme="minorBidi"/>
+        </w:rPr>
+        <w:t>. PCA uses princip</w:t>
+      </w:r>
+      <w:r>
+        <w:rPr>
+          <w:rFonts w:asciiTheme="minorBidi" w:hAnsiTheme="minorBidi"/>
+        </w:rPr>
+        <w:t>al</w:t>
+      </w:r>
+      <w:r>
+        <w:rPr>
+          <w:rFonts w:asciiTheme="minorBidi" w:hAnsiTheme="minorBidi"/>
+        </w:rPr>
+        <w:t xml:space="preserve"> components, these are the new variables that are created by transforming the original data into a new coordinate system. Before K-means clustering was applied I selected princip</w:t>
+      </w:r>
+      <w:r>
+        <w:rPr>
+          <w:rFonts w:asciiTheme="minorBidi" w:hAnsiTheme="minorBidi"/>
+        </w:rPr>
+        <w:t>al</w:t>
+      </w:r>
+      <w:r>
+        <w:rPr>
+          <w:rFonts w:asciiTheme="minorBidi" w:hAnsiTheme="minorBidi"/>
+        </w:rPr>
+        <w:t xml:space="preserve"> components 1 and 2, PC1 and PC2, to begin with. </w:t>
+      </w:r>
+      <w:r>
+        <w:rPr>
+          <w:rFonts w:asciiTheme="minorBidi" w:hAnsiTheme="minorBidi"/>
+        </w:rPr>
+        <w:t>Figure S1 depicts the scree plot used to select the number of princip</w:t>
+      </w:r>
+      <w:r>
+        <w:rPr>
+          <w:rFonts w:asciiTheme="minorBidi" w:hAnsiTheme="minorBidi"/>
+        </w:rPr>
+        <w:t>al</w:t>
+      </w:r>
+      <w:r>
+        <w:rPr>
+          <w:rFonts w:asciiTheme="minorBidi" w:hAnsiTheme="minorBidi"/>
+        </w:rPr>
+        <w:t xml:space="preserve"> components to retain. </w:t>
+      </w:r>
+      <w:r>
+        <w:rPr>
+          <w:rFonts w:asciiTheme="minorBidi" w:hAnsiTheme="minorBidi"/>
+        </w:rPr>
+        <w:t>As seen in Figure S1 very little variance was explained by PC1 and PC2,</w:t>
+      </w:r>
+      <w:r>
+        <w:rPr>
+          <w:rFonts w:asciiTheme="minorBidi" w:hAnsiTheme="minorBidi"/>
+        </w:rPr>
+        <w:t xml:space="preserve"> 0.07,</w:t>
+      </w:r>
+      <w:r>
+        <w:rPr>
+          <w:rFonts w:asciiTheme="minorBidi" w:hAnsiTheme="minorBidi"/>
+        </w:rPr>
+        <w:t xml:space="preserve"> so PC1 to PC9 were selected as more variance was explained</w:t>
+      </w:r>
+      <w:r>
+        <w:rPr>
+          <w:rFonts w:asciiTheme="minorBidi" w:hAnsiTheme="minorBidi"/>
+        </w:rPr>
+        <w:t>, 0.</w:t>
+      </w:r>
+      <w:r>
+        <w:rPr>
+          <w:rFonts w:asciiTheme="minorBidi" w:hAnsiTheme="minorBidi"/>
+        </w:rPr>
+        <w:t>17</w:t>
+      </w:r>
+      <w:r>
+        <w:rPr>
+          <w:rFonts w:asciiTheme="minorBidi" w:hAnsiTheme="minorBidi"/>
+        </w:rPr>
+        <w:t>.</w:t>
+      </w:r>
+    </w:p>
+    <w:p>
+      <w:pPr>
+        <w:spacing w:after="240" w:line="240" w:lineRule="auto"/>
+        <w:rPr>
+          <w:rFonts w:asciiTheme="minorBidi" w:hAnsiTheme="minorBidi"/>
+        </w:rPr>
+      </w:pPr>
+      <w:r>
+        <w:rPr>
+          <w:rFonts w:asciiTheme="minorBidi" w:hAnsiTheme="minorBidi"/>
+        </w:rPr>
+        <w:t>2D v</w:t>
+      </w:r>
+      <w:r>
+        <w:rPr>
+          <w:rFonts w:asciiTheme="minorBidi" w:hAnsiTheme="minorBidi"/>
+        </w:rPr>
+        <w:t xml:space="preserve">isualisation of the </w:t>
+      </w:r>
+      <w:r>
+        <w:rPr>
+          <w:rFonts w:asciiTheme="minorBidi" w:hAnsiTheme="minorBidi"/>
+        </w:rPr>
+        <w:t xml:space="preserve">dimensionality reduction was performed using </w:t>
+      </w:r>
+      <w:r>
+        <w:rPr>
+          <w:rFonts w:asciiTheme="minorBidi" w:hAnsiTheme="minorBidi"/>
+        </w:rPr>
+        <w:t>ggplot</w:t>
+      </w:r>
+      <w:r>
+        <w:rPr>
+          <w:rFonts w:asciiTheme="minorBidi" w:hAnsiTheme="minorBidi"/>
+        </w:rPr>
+        <w:t>2</w:t>
+      </w:r>
+      <w:r>
+        <w:rPr>
+          <w:rFonts w:asciiTheme="minorBidi" w:hAnsiTheme="minorBidi"/>
+        </w:rPr>
+        <w:t>, Figure 5</w:t>
+      </w:r>
+      <w:r>
+        <w:rPr>
+          <w:rFonts w:asciiTheme="minorBidi" w:hAnsiTheme="minorBidi"/>
+        </w:rPr>
+        <w:t>.</w:t>
+      </w:r>
+      <w:r>
+        <w:rPr>
+          <w:rFonts w:asciiTheme="minorBidi" w:hAnsiTheme="minorBidi"/>
+        </w:rPr>
+        <w:t xml:space="preserve"> </w:t>
+      </w:r>
+      <w:r>
+        <w:rPr>
+          <w:rFonts w:asciiTheme="minorBidi" w:hAnsiTheme="minorBidi"/>
+        </w:rPr>
+        <w:t xml:space="preserve">The cluster </w:t>
+      </w:r>
+      <w:r>
+        <w:rPr>
+          <w:rFonts w:asciiTheme="minorBidi" w:hAnsiTheme="minorBidi"/>
+        </w:rPr>
+        <w:t>id’s</w:t>
+      </w:r>
+      <w:r>
+        <w:rPr>
+          <w:rFonts w:asciiTheme="minorBidi" w:hAnsiTheme="minorBidi"/>
+        </w:rPr>
+        <w:t xml:space="preserve"> generated </w:t>
+      </w:r>
+      <w:r>
+        <w:rPr>
+          <w:rFonts w:asciiTheme="minorBidi" w:hAnsiTheme="minorBidi"/>
+        </w:rPr>
+        <w:t xml:space="preserve">by K-means were assigned to </w:t>
+      </w:r>
+      <w:r>
+        <w:rPr>
+          <w:rFonts w:asciiTheme="minorBidi" w:hAnsiTheme="minorBidi"/>
+        </w:rPr>
+        <w:t xml:space="preserve">each </w:t>
+      </w:r>
+      <w:r>
+        <w:rPr>
+          <w:rFonts w:asciiTheme="minorBidi" w:hAnsiTheme="minorBidi"/>
+        </w:rPr>
+        <w:t>values’ princip</w:t>
+      </w:r>
+      <w:r>
+        <w:rPr>
+          <w:rFonts w:asciiTheme="minorBidi" w:hAnsiTheme="minorBidi"/>
+        </w:rPr>
+        <w:t xml:space="preserve">al </w:t>
+      </w:r>
+      <w:r>
+        <w:rPr>
+          <w:rFonts w:asciiTheme="minorBidi" w:hAnsiTheme="minorBidi"/>
+        </w:rPr>
+        <w:t>component</w:t>
+      </w:r>
+      <w:r>
+        <w:rPr>
+          <w:rFonts w:asciiTheme="minorBidi" w:hAnsiTheme="minorBidi"/>
+        </w:rPr>
+        <w:t>.</w:t>
+      </w:r>
+      <w:r>
+        <w:rPr>
+          <w:rFonts w:asciiTheme="minorBidi" w:hAnsiTheme="minorBidi"/>
+        </w:rPr>
+        <w:t xml:space="preserve"> T</w:t>
+      </w:r>
+      <w:r>
+        <w:rPr>
+          <w:rFonts w:asciiTheme="minorBidi" w:hAnsiTheme="minorBidi"/>
+        </w:rPr>
+        <w:t xml:space="preserve">hese </w:t>
+      </w:r>
+      <w:r>
+        <w:rPr>
+          <w:rFonts w:asciiTheme="minorBidi" w:hAnsiTheme="minorBidi"/>
+        </w:rPr>
+        <w:t xml:space="preserve">values </w:t>
+      </w:r>
+      <w:r>
+        <w:rPr>
+          <w:rFonts w:asciiTheme="minorBidi" w:hAnsiTheme="minorBidi"/>
+        </w:rPr>
+        <w:t xml:space="preserve">are then plotted </w:t>
+      </w:r>
+      <w:r>
+        <w:rPr>
+          <w:rFonts w:asciiTheme="minorBidi" w:hAnsiTheme="minorBidi"/>
+        </w:rPr>
+        <w:t xml:space="preserve">in this new PCA coordinate space, </w:t>
+      </w:r>
+      <w:r>
+        <w:rPr>
+          <w:rFonts w:asciiTheme="minorBidi" w:hAnsiTheme="minorBidi"/>
+        </w:rPr>
+        <w:t>using PC1 and PC2</w:t>
+      </w:r>
+      <w:r>
+        <w:rPr>
+          <w:rFonts w:asciiTheme="minorBidi" w:hAnsiTheme="minorBidi"/>
+        </w:rPr>
+        <w:t>/PC9 as the axes.</w:t>
+      </w:r>
+      <w:r>
+        <w:rPr>
+          <w:rFonts w:asciiTheme="minorBidi" w:hAnsiTheme="minorBidi"/>
+        </w:rPr>
+        <w:t xml:space="preserve"> Each point was coloured according to the assigned cluster.</w:t>
+      </w:r>
+    </w:p>
+    <w:p>
+      <w:pPr>
+        <w:spacing w:after="240" w:line="240" w:lineRule="auto"/>
+        <w:rPr>
+          <w:rFonts w:asciiTheme="minorBidi" w:hAnsiTheme="minorBidi"/>
+          <w:b/>
+          <w:bCs/>
+        </w:rPr>
+      </w:pPr>
+      <w:r>
+        <w:rPr>
+          <w:rFonts w:asciiTheme="minorBidi" w:hAnsiTheme="minorBidi"/>
+          <w:b/>
+          <w:bCs/>
+        </w:rPr>
+        <w:t>6.</w:t>
+      </w:r>
+      <w:r>
+        <w:rPr>
+          <w:rFonts w:asciiTheme="minorBidi" w:hAnsiTheme="minorBidi"/>
+          <w:b/>
+          <w:bCs/>
+        </w:rPr>
+        <w:t>7</w:t>
+      </w:r>
+      <w:r>
+        <w:rPr>
+          <w:rFonts w:asciiTheme="minorBidi" w:hAnsiTheme="minorBidi"/>
+          <w:b/>
+          <w:bCs/>
+        </w:rPr>
+        <w:t xml:space="preserve">. </w:t>
+      </w:r>
+      <w:r>
+        <w:rPr>
+          <w:rFonts w:asciiTheme="minorBidi" w:hAnsiTheme="minorBidi"/>
+          <w:b/>
+          <w:bCs/>
+        </w:rPr>
+        <w:t>t</w:t>
+      </w:r>
+      <w:r>
+        <w:rPr>
+          <w:rFonts w:asciiTheme="minorBidi" w:hAnsiTheme="minorBidi"/>
+          <w:b/>
+          <w:bCs/>
+        </w:rPr>
+        <w:t>-distributed stochastic neighbour embedding (t-SNE)</w:t>
+      </w:r>
+    </w:p>
+    <w:p>
+      <w:pPr>
+        <w:spacing w:after="240" w:line="240" w:lineRule="auto"/>
+        <w:rPr>
+          <w:rFonts w:asciiTheme="minorBidi" w:hAnsiTheme="minorBidi"/>
+        </w:rPr>
+      </w:pPr>
+      <w:r>
+        <w:rPr>
+          <w:rFonts w:asciiTheme="minorBidi" w:hAnsiTheme="minorBidi"/>
+        </w:rPr>
+        <w:t>t-SNE is a non-linear dimensionality reduction technique</w:t>
+      </w:r>
+      <w:r>
+        <w:rPr>
+          <w:rFonts w:asciiTheme="minorBidi" w:hAnsiTheme="minorBidi"/>
+        </w:rPr>
+        <w:t>, that mainta</w:t>
+      </w:r>
+      <w:r>
+        <w:rPr>
+          <w:rFonts w:asciiTheme="minorBidi" w:hAnsiTheme="minorBidi"/>
+        </w:rPr>
+        <w:t>ins the local structure by keeping neighbouring points close together during the process.</w:t>
+      </w:r>
+      <w:r>
+        <w:rPr>
+          <w:rFonts w:asciiTheme="minorBidi" w:hAnsiTheme="minorBidi"/>
+        </w:rPr>
+        <w:t xml:space="preserve"> </w:t>
+      </w:r>
+      <w:r>
+        <w:rPr>
+          <w:rFonts w:asciiTheme="minorBidi" w:hAnsiTheme="minorBidi"/>
+        </w:rPr>
+        <w:t xml:space="preserve">The algorithm reduces the amount of information in the data, </w:t>
+      </w:r>
+      <w:r>
+        <w:rPr>
+          <w:rFonts w:asciiTheme="minorBidi" w:hAnsiTheme="minorBidi"/>
+        </w:rPr>
+        <w:t xml:space="preserve">while attempting to keep the local and global </w:t>
+      </w:r>
+      <w:r>
+        <w:rPr>
+          <w:rFonts w:asciiTheme="minorBidi" w:hAnsiTheme="minorBidi"/>
+        </w:rPr>
         <w:lastRenderedPageBreak/>
-        <w:t>The e</w:t>
-      </w:r>
-      <w:r>
-        <w:rPr>
-          <w:rFonts w:asciiTheme="minorBidi" w:hAnsiTheme="minorBidi"/>
-        </w:rPr>
-        <w:t>lbow method for cluster determination</w:t>
+        <w:t xml:space="preserve">structures </w:t>
+      </w:r>
+      <w:r>
+        <w:rPr>
+          <w:rFonts w:asciiTheme="minorBidi" w:hAnsiTheme="minorBidi"/>
+          <w:b/>
+          <w:bCs/>
+        </w:rPr>
+        <w:fldChar w:fldCharType="begin" w:fldLock="1"/>
+      </w:r>
+      <w:r>
+        <w:rPr>
+          <w:rFonts w:asciiTheme="minorBidi" w:hAnsiTheme="minorBidi"/>
+          <w:b/>
+          <w:bCs/>
+        </w:rPr>
+        <w:instrText>ADDIN paperpile_citation &lt;clusterId&gt;Q454X511T892Q685&lt;/clusterId&gt;&lt;metadata&gt;&lt;citation&gt;&lt;id&gt;2748970d-9c62-4c10-99e2-6e8e3d815bbc&lt;/id&gt;&lt;/citation&gt;&lt;/metadata&gt;&lt;data&gt;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&lt;/data&gt; \* MERGEFORMAT</w:instrText>
+      </w:r>
+      <w:r>
+        <w:rPr>
+          <w:rFonts w:asciiTheme="minorBidi" w:hAnsiTheme="minorBidi"/>
+          <w:b/>
+          <w:bCs/>
+        </w:rPr>
+        <w:fldChar w:fldCharType="separate"/>
+      </w:r>
+      <w:r>
+        <w:rPr>
+          <w:rFonts w:asciiTheme="minorBidi" w:hAnsiTheme="minorBidi"/>
+          <w:bCs/>
+          <w:noProof/>
+        </w:rPr>
+        <w:t>(van der Maaten, 2008)</w:t>
+      </w:r>
+      <w:r>
+        <w:rPr>
+          <w:rFonts w:asciiTheme="minorBidi" w:hAnsiTheme="minorBidi"/>
+          <w:b/>
+          <w:bCs/>
+        </w:rPr>
+        <w:fldChar w:fldCharType="end"/>
+      </w:r>
+      <w:r>
+        <w:rPr>
+          <w:rFonts w:asciiTheme="minorBidi" w:hAnsiTheme="minorBidi"/>
+        </w:rPr>
+        <w:t xml:space="preserve">. </w:t>
+      </w:r>
+      <w:r>
+        <w:rPr>
+          <w:rFonts w:asciiTheme="minorBidi" w:hAnsiTheme="minorBidi"/>
+        </w:rPr>
+        <w:t>For each point in the high-dimensional space,</w:t>
+      </w:r>
+      <w:r>
+        <w:rPr>
+          <w:rFonts w:asciiTheme="minorBidi" w:hAnsiTheme="minorBidi"/>
+        </w:rPr>
+        <w:t xml:space="preserve"> </w:t>
+      </w:r>
+      <w:r>
+        <w:rPr>
+          <w:rFonts w:asciiTheme="minorBidi" w:hAnsiTheme="minorBidi"/>
+        </w:rPr>
+        <w:t xml:space="preserve">t-SNE calculates the probability of specific point neighbouring all the </w:t>
+      </w:r>
+      <w:r>
+        <w:rPr>
+          <w:rFonts w:asciiTheme="minorBidi" w:hAnsiTheme="minorBidi"/>
+        </w:rPr>
+        <w:t>other points</w:t>
+      </w:r>
+      <w:r>
+        <w:rPr>
+          <w:rFonts w:asciiTheme="minorBidi" w:hAnsiTheme="minorBidi"/>
+        </w:rPr>
+        <w:t xml:space="preserve"> using the Euclidean distance metric</w:t>
+      </w:r>
+      <w:r>
+        <w:rPr>
+          <w:rFonts w:asciiTheme="minorBidi" w:hAnsiTheme="minorBidi"/>
+        </w:rPr>
+        <w:t xml:space="preserve"> </w:t>
+      </w:r>
+      <w:r>
+        <w:rPr>
+          <w:rFonts w:asciiTheme="minorBidi" w:hAnsiTheme="minorBidi"/>
+        </w:rPr>
+        <w:fldChar w:fldCharType="begin" w:fldLock="1"/>
+      </w:r>
+      <w:r>
+        <w:rPr>
+          <w:rFonts w:asciiTheme="minorBidi" w:hAnsiTheme="minorBidi"/>
+        </w:rPr>
+        <w:instrText>ADDIN paperpile_citation &lt;clusterId&gt;T567H845D315A939&lt;/clusterId&gt;&lt;metadata&gt;&lt;citation&gt;&lt;id&gt;9bd97ea6-394d-459a-87bd-fd7137d1408a&lt;/id&gt;&lt;/citation&gt;&lt;/metadata&gt;&lt;data&gt;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&lt;/data&gt; \* MERGEFORMAT</w:instrText>
+      </w:r>
+      <w:r>
+        <w:rPr>
+          <w:rFonts w:asciiTheme="minorBidi" w:hAnsiTheme="minorBidi"/>
+        </w:rPr>
+        <w:fldChar w:fldCharType="separate"/>
+      </w:r>
+      <w:r>
+        <w:rPr>
+          <w:rFonts w:asciiTheme="minorBidi" w:hAnsiTheme="minorBidi"/>
+          <w:noProof/>
+        </w:rPr>
+        <w:t>(Arnoldi, 1951)</w:t>
+      </w:r>
+      <w:r>
+        <w:rPr>
+          <w:rFonts w:asciiTheme="minorBidi" w:hAnsiTheme="minorBidi"/>
+        </w:rPr>
+        <w:fldChar w:fldCharType="end"/>
+      </w:r>
+      <w:r>
+        <w:rPr>
+          <w:rFonts w:asciiTheme="minorBidi" w:hAnsiTheme="minorBidi"/>
+        </w:rPr>
+        <w:t>.</w:t>
+      </w:r>
+      <w:r>
+        <w:rPr>
+          <w:rFonts w:asciiTheme="minorBidi" w:hAnsiTheme="minorBidi"/>
+        </w:rPr>
+        <w:t xml:space="preserve"> </w:t>
+      </w:r>
+      <w:r>
+        <w:rPr>
+          <w:rFonts w:asciiTheme="minorBidi" w:hAnsiTheme="minorBidi"/>
+        </w:rPr>
+        <w:t xml:space="preserve">t-SNE </w:t>
+      </w:r>
+      <w:r>
+        <w:rPr>
+          <w:rFonts w:asciiTheme="minorBidi" w:hAnsiTheme="minorBidi"/>
+        </w:rPr>
+        <w:t xml:space="preserve">Uses a normal distribution </w:t>
+      </w:r>
+      <w:r>
+        <w:rPr>
+          <w:rFonts w:asciiTheme="minorBidi" w:hAnsiTheme="minorBidi"/>
+        </w:rPr>
+        <w:t>in the high-dimensional space</w:t>
+      </w:r>
+      <w:r>
+        <w:rPr>
+          <w:rFonts w:asciiTheme="minorBidi" w:hAnsiTheme="minorBidi"/>
+        </w:rPr>
+        <w:t xml:space="preserve"> </w:t>
+      </w:r>
+      <w:r>
+        <w:rPr>
+          <w:rFonts w:asciiTheme="minorBidi" w:hAnsiTheme="minorBidi"/>
+          <w:b/>
+          <w:bCs/>
+        </w:rPr>
+        <w:fldChar w:fldCharType="begin" w:fldLock="1"/>
+      </w:r>
+      <w:r>
+        <w:rPr>
+          <w:rFonts w:asciiTheme="minorBidi" w:hAnsiTheme="minorBidi"/>
+          <w:b/>
+          <w:bCs/>
+        </w:rPr>
+        <w:instrText>ADDIN paperpile_citation &lt;clusterId&gt;W972J339Y729W434&lt;/clusterId&gt;&lt;metadata&gt;&lt;citation&gt;&lt;id&gt;6a198c58-63d6-452e-a045-371053957301&lt;/id&gt;&lt;/citation&gt;&lt;/metadata&gt;&lt;data&gt;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&lt;/data&gt; \* MERGEFORMAT</w:instrText>
+      </w:r>
+      <w:r>
+        <w:rPr>
+          <w:rFonts w:asciiTheme="minorBidi" w:hAnsiTheme="minorBidi"/>
+          <w:b/>
+          <w:bCs/>
+        </w:rPr>
+        <w:fldChar w:fldCharType="separate"/>
+      </w:r>
+      <w:r>
+        <w:rPr>
+          <w:rFonts w:asciiTheme="minorBidi" w:hAnsiTheme="minorBidi"/>
+          <w:bCs/>
+          <w:noProof/>
+        </w:rPr>
+        <w:t>(Hinton and Roweis)</w:t>
+      </w:r>
+      <w:r>
+        <w:rPr>
+          <w:rFonts w:asciiTheme="minorBidi" w:hAnsiTheme="minorBidi"/>
+          <w:b/>
+          <w:bCs/>
+        </w:rPr>
+        <w:fldChar w:fldCharType="end"/>
+      </w:r>
+      <w:r>
+        <w:rPr>
+          <w:rFonts w:asciiTheme="minorBidi" w:hAnsiTheme="minorBidi"/>
+        </w:rPr>
+        <w:t>.</w:t>
+      </w:r>
+      <w:r>
+        <w:rPr>
+          <w:rFonts w:asciiTheme="minorBidi" w:hAnsiTheme="minorBidi"/>
+        </w:rPr>
+        <w:t xml:space="preserve"> Points that are closer together have a high probability, than points that are further away. </w:t>
+      </w:r>
+      <w:r>
+        <w:rPr>
+          <w:rFonts w:asciiTheme="minorBidi" w:hAnsiTheme="minorBidi"/>
+        </w:rPr>
+        <w:t xml:space="preserve">Every point is treated as the point of interest, the final result is a balancing of all these relationships. </w:t>
+      </w:r>
+      <w:r>
+        <w:rPr>
+          <w:rFonts w:asciiTheme="minorBidi" w:hAnsiTheme="minorBidi"/>
+        </w:rPr>
+        <w:t xml:space="preserve">The algorithm then randomly </w:t>
+      </w:r>
+      <w:r>
+        <w:rPr>
+          <w:rFonts w:asciiTheme="minorBidi" w:hAnsiTheme="minorBidi"/>
+        </w:rPr>
+        <w:t xml:space="preserve">initialises </w:t>
+      </w:r>
+      <w:r>
+        <w:rPr>
+          <w:rFonts w:asciiTheme="minorBidi" w:hAnsiTheme="minorBidi"/>
+        </w:rPr>
+        <w:t>the points in a low-dimensional space</w:t>
+      </w:r>
+      <w:r>
+        <w:rPr>
+          <w:rFonts w:asciiTheme="minorBidi" w:hAnsiTheme="minorBidi"/>
+        </w:rPr>
+        <w:t xml:space="preserve"> </w:t>
+      </w:r>
+      <w:r>
+        <w:rPr>
+          <w:rFonts w:asciiTheme="minorBidi" w:hAnsiTheme="minorBidi"/>
+          <w:b/>
+          <w:bCs/>
+        </w:rPr>
+        <w:fldChar w:fldCharType="begin" w:fldLock="1"/>
+      </w:r>
+      <w:r>
+        <w:rPr>
+          <w:rFonts w:asciiTheme="minorBidi" w:hAnsiTheme="minorBidi"/>
+          <w:b/>
+          <w:bCs/>
+        </w:rPr>
+        <w:instrText>ADDIN paperpile_citation &lt;clusterId&gt;G753U831J421N215&lt;/clusterId&gt;&lt;metadata&gt;&lt;citation&gt;&lt;id&gt;da4aa7b1-3e93-49b5-ad1a-331b3d99dfc6&lt;/id&gt;&lt;/citation&gt;&lt;/metadata&gt;&lt;data&gt;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&lt;/data&gt; \* MERGEFORMAT</w:instrText>
+      </w:r>
+      <w:r>
+        <w:rPr>
+          <w:rFonts w:asciiTheme="minorBidi" w:hAnsiTheme="minorBidi"/>
+          <w:b/>
+          <w:bCs/>
+        </w:rPr>
+        <w:fldChar w:fldCharType="separate"/>
+      </w:r>
+      <w:r>
+        <w:rPr>
+          <w:rFonts w:asciiTheme="minorBidi" w:hAnsiTheme="minorBidi"/>
+          <w:bCs/>
+          <w:noProof/>
+        </w:rPr>
+        <w:t>(Chourasia, Ali and Patterson, 2022)</w:t>
+      </w:r>
+      <w:r>
+        <w:rPr>
+          <w:rFonts w:asciiTheme="minorBidi" w:hAnsiTheme="minorBidi"/>
+          <w:b/>
+          <w:bCs/>
+        </w:rPr>
+        <w:fldChar w:fldCharType="end"/>
+      </w:r>
+      <w:r>
+        <w:rPr>
+          <w:rFonts w:asciiTheme="minorBidi" w:hAnsiTheme="minorBidi"/>
+        </w:rPr>
+        <w:t xml:space="preserve">. </w:t>
+      </w:r>
+      <w:r>
+        <w:rPr>
+          <w:rFonts w:asciiTheme="minorBidi" w:hAnsiTheme="minorBidi"/>
+        </w:rPr>
+        <w:t>Using a t-distribution</w:t>
+      </w:r>
+      <w:r>
+        <w:rPr>
+          <w:rFonts w:asciiTheme="minorBidi" w:hAnsiTheme="minorBidi"/>
+        </w:rPr>
+        <w:t>, how similar the points are to each other is then calculated</w:t>
+      </w:r>
+      <w:r>
+        <w:rPr>
+          <w:rFonts w:asciiTheme="minorBidi" w:hAnsiTheme="minorBidi"/>
+        </w:rPr>
+        <w:t xml:space="preserve"> </w:t>
+      </w:r>
+      <w:r>
+        <w:rPr>
+          <w:rFonts w:asciiTheme="minorBidi" w:hAnsiTheme="minorBidi"/>
+        </w:rPr>
+        <w:fldChar w:fldCharType="begin" w:fldLock="1"/>
+      </w:r>
+      <w:r>
+        <w:rPr>
+          <w:rFonts w:asciiTheme="minorBidi" w:hAnsiTheme="minorBidi"/>
+        </w:rPr>
+        <w:instrText>ADDIN paperpile_citation &lt;clusterId&gt;D946K393G784E497&lt;/clusterId&gt;&lt;metadata&gt;&lt;citation&gt;&lt;id&gt;8a02e5d3-a5ee-4b0c-b54a-da0bf54ad4f3&lt;/id&gt;&lt;/citation&gt;&lt;/metadata&gt;&lt;data&gt;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&lt;/data&gt; \* MERGEFORMAT</w:instrText>
+      </w:r>
+      <w:r>
+        <w:rPr>
+          <w:rFonts w:asciiTheme="minorBidi" w:hAnsiTheme="minorBidi"/>
+        </w:rPr>
+        <w:fldChar w:fldCharType="separate"/>
+      </w:r>
+      <w:r>
+        <w:rPr>
+          <w:rFonts w:asciiTheme="minorBidi" w:hAnsiTheme="minorBidi"/>
+          <w:noProof/>
+        </w:rPr>
+        <w:t>(Song et al., 2019)</w:t>
+      </w:r>
+      <w:r>
+        <w:rPr>
+          <w:rFonts w:asciiTheme="minorBidi" w:hAnsiTheme="minorBidi"/>
+        </w:rPr>
+        <w:fldChar w:fldCharType="end"/>
+      </w:r>
+      <w:r>
+        <w:rPr>
+          <w:rFonts w:asciiTheme="minorBidi" w:hAnsiTheme="minorBidi"/>
+        </w:rPr>
+        <w:t xml:space="preserve">. </w:t>
+      </w:r>
+      <w:r>
+        <w:rPr>
+          <w:rFonts w:asciiTheme="minorBidi" w:hAnsiTheme="minorBidi"/>
+        </w:rPr>
+        <w:t>The points are then</w:t>
+      </w:r>
+      <w:r>
+        <w:rPr>
+          <w:rFonts w:asciiTheme="minorBidi" w:hAnsiTheme="minorBidi"/>
+        </w:rPr>
+        <w:t xml:space="preserve"> iteratively</w:t>
+      </w:r>
+      <w:r>
+        <w:rPr>
+          <w:rFonts w:asciiTheme="minorBidi" w:hAnsiTheme="minorBidi"/>
+        </w:rPr>
+        <w:t xml:space="preserve"> adjusted until </w:t>
+      </w:r>
+      <w:r>
+        <w:rPr>
+          <w:rFonts w:asciiTheme="minorBidi" w:hAnsiTheme="minorBidi"/>
+        </w:rPr>
+        <w:t xml:space="preserve">the low-dimensional </w:t>
+      </w:r>
+      <w:r>
+        <w:rPr>
+          <w:rFonts w:asciiTheme="minorBidi" w:hAnsiTheme="minorBidi"/>
+        </w:rPr>
+        <w:t>data</w:t>
+      </w:r>
+      <w:r>
+        <w:rPr>
+          <w:rFonts w:asciiTheme="minorBidi" w:hAnsiTheme="minorBidi"/>
+        </w:rPr>
+        <w:t xml:space="preserve"> </w:t>
+      </w:r>
+      <w:r>
+        <w:rPr>
+          <w:rFonts w:asciiTheme="minorBidi" w:hAnsiTheme="minorBidi"/>
+        </w:rPr>
+        <w:t xml:space="preserve">resembles the high-dimensional </w:t>
+      </w:r>
+      <w:r>
+        <w:rPr>
+          <w:rFonts w:asciiTheme="minorBidi" w:hAnsiTheme="minorBidi"/>
+        </w:rPr>
+        <w:t>data</w:t>
+      </w:r>
+      <w:r>
+        <w:rPr>
+          <w:rFonts w:asciiTheme="minorBidi" w:hAnsiTheme="minorBidi"/>
+        </w:rPr>
+        <w:t xml:space="preserve"> </w:t>
+      </w:r>
+      <w:r>
+        <w:rPr>
+          <w:rFonts w:asciiTheme="minorBidi" w:hAnsiTheme="minorBidi"/>
+        </w:rPr>
+        <w:fldChar w:fldCharType="begin" w:fldLock="1"/>
+      </w:r>
+      <w:r>
+        <w:rPr>
+          <w:rFonts w:asciiTheme="minorBidi" w:hAnsiTheme="minorBidi"/>
+        </w:rPr>
+        <w:instrText>ADDIN paperpile_citation &lt;clusterId&gt;T565H625D315A736&lt;/clusterId&gt;&lt;metadata&gt;&lt;citation&gt;&lt;id&gt;2ab78656-4f54-4bde-b0a9-d96f1147dc04&lt;/id&gt;&lt;/citation&gt;&lt;/metadata&gt;&lt;data&gt;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&lt;/data&gt; \* MERGEFORMAT</w:instrText>
+      </w:r>
+      <w:r>
+        <w:rPr>
+          <w:rFonts w:asciiTheme="minorBidi" w:hAnsiTheme="minorBidi"/>
+        </w:rPr>
+        <w:fldChar w:fldCharType="separate"/>
+      </w:r>
+      <w:r>
+        <w:rPr>
+          <w:rFonts w:asciiTheme="minorBidi" w:hAnsiTheme="minorBidi"/>
+          <w:noProof/>
+        </w:rPr>
+        <w:t>(Cai and Ma, 2021)</w:t>
+      </w:r>
+      <w:r>
+        <w:rPr>
+          <w:rFonts w:asciiTheme="minorBidi" w:hAnsiTheme="minorBidi"/>
+        </w:rPr>
+        <w:fldChar w:fldCharType="end"/>
+      </w:r>
+      <w:r>
+        <w:rPr>
+          <w:rFonts w:asciiTheme="minorBidi" w:hAnsiTheme="minorBidi"/>
+        </w:rPr>
+        <w:t>.</w:t>
+      </w:r>
+    </w:p>
+    <w:p>
+      <w:pPr>
+        <w:spacing w:after="240" w:line="240" w:lineRule="auto"/>
+        <w:rPr>
+          <w:rFonts w:asciiTheme="minorBidi" w:hAnsiTheme="minorBidi"/>
+        </w:rPr>
+      </w:pPr>
+      <w:r>
+        <w:rPr>
+          <w:rFonts w:asciiTheme="minorBidi" w:hAnsiTheme="minorBidi"/>
+        </w:rPr>
+        <w:t>t-SNE was fir</w:t>
+      </w:r>
+      <w:r>
+        <w:rPr>
+          <w:rFonts w:asciiTheme="minorBidi" w:hAnsiTheme="minorBidi"/>
+        </w:rPr>
+        <w:t xml:space="preserve">st employed on the </w:t>
+      </w:r>
+      <w:r>
+        <w:rPr>
+          <w:rFonts w:asciiTheme="minorBidi" w:hAnsiTheme="minorBidi"/>
+        </w:rPr>
+        <w:t xml:space="preserve">original 1000 mutations dataset. This failed due to duplicates, which disrupt the </w:t>
+      </w:r>
+      <w:r>
+        <w:rPr>
+          <w:rFonts w:asciiTheme="minorBidi" w:hAnsiTheme="minorBidi"/>
+        </w:rPr>
+        <w:t>pairwise distance metric.</w:t>
+      </w:r>
+      <w:r>
+        <w:rPr>
+          <w:rFonts w:asciiTheme="minorBidi" w:hAnsiTheme="minorBidi"/>
+        </w:rPr>
+        <w:t xml:space="preserve"> The duplicates were removed and the algorithm was successfully ran again.</w:t>
+      </w:r>
+      <w:r>
+        <w:rPr>
+          <w:rFonts w:asciiTheme="minorBidi" w:hAnsiTheme="minorBidi"/>
+        </w:rPr>
+        <w:t xml:space="preserve"> The number of datapoints retained after the duplicates were removed was </w:t>
+      </w:r>
+      <w:r>
+        <w:rPr>
+          <w:rFonts w:asciiTheme="minorBidi" w:hAnsiTheme="minorBidi"/>
+          <w:b/>
+          <w:bCs/>
+        </w:rPr>
+        <w:t>X</w:t>
+      </w:r>
+      <w:r>
+        <w:rPr>
+          <w:rFonts w:asciiTheme="minorBidi" w:hAnsiTheme="minorBidi"/>
+        </w:rPr>
+        <w:t>.</w:t>
+      </w:r>
+      <w:r>
+        <w:rPr>
+          <w:rFonts w:asciiTheme="minorBidi" w:hAnsiTheme="minorBidi"/>
+        </w:rPr>
+        <w:t xml:space="preserve"> </w:t>
+      </w:r>
+      <w:r>
+        <w:rPr>
+          <w:rFonts w:asciiTheme="minorBidi" w:hAnsiTheme="minorBidi"/>
+        </w:rPr>
+        <w:t xml:space="preserve">The algorithm was performed using a </w:t>
+      </w:r>
+      <w:r>
+        <w:rPr>
+          <w:rFonts w:asciiTheme="minorBidi" w:hAnsiTheme="minorBidi"/>
+        </w:rPr>
+        <w:t xml:space="preserve">perplexity of 30, 500 iterations and the data </w:t>
+      </w:r>
+      <w:r>
+        <w:rPr>
+          <w:rFonts w:asciiTheme="minorBidi" w:hAnsiTheme="minorBidi"/>
+        </w:rPr>
+        <w:t xml:space="preserve">was reduced </w:t>
+      </w:r>
+      <w:r>
+        <w:rPr>
+          <w:rFonts w:asciiTheme="minorBidi" w:hAnsiTheme="minorBidi"/>
+        </w:rPr>
+        <w:t xml:space="preserve">to two </w:t>
+      </w:r>
+      <w:r>
+        <w:rPr>
+          <w:rFonts w:asciiTheme="minorBidi" w:hAnsiTheme="minorBidi"/>
+        </w:rPr>
+        <w:t>dimensions to aid visualisation.</w:t>
+      </w:r>
+    </w:p>
+    <w:p>
+      <w:pPr>
+        <w:spacing w:after="240" w:line="240" w:lineRule="auto"/>
+        <w:rPr>
+          <w:rFonts w:asciiTheme="minorBidi" w:hAnsiTheme="minorBidi"/>
+        </w:rPr>
+      </w:pPr>
+      <w:r>
+        <w:rPr>
+          <w:rFonts w:asciiTheme="minorBidi" w:hAnsiTheme="minorBidi"/>
+        </w:rPr>
+        <w:t>2D visualisation of the dimensionality reduction was performed using ggplot2</w:t>
+      </w:r>
+      <w:r>
+        <w:rPr>
+          <w:rFonts w:asciiTheme="minorBidi" w:hAnsiTheme="minorBidi"/>
+        </w:rPr>
+        <w:t>, Figure 5</w:t>
+      </w:r>
+      <w:r>
+        <w:rPr>
+          <w:rFonts w:asciiTheme="minorBidi" w:hAnsiTheme="minorBidi"/>
+        </w:rPr>
+        <w:t>SOCI</w:t>
+      </w:r>
+      <w:r>
+        <w:rPr>
+          <w:rFonts w:asciiTheme="minorBidi" w:hAnsiTheme="minorBidi"/>
+        </w:rPr>
+        <w:t>. The cluster id’s generated by K-means were assigned to each values’</w:t>
+      </w:r>
+      <w:r>
+        <w:rPr>
+          <w:rFonts w:asciiTheme="minorBidi" w:hAnsiTheme="minorBidi"/>
+        </w:rPr>
+        <w:t xml:space="preserve"> new coordinates</w:t>
+      </w:r>
+      <w:r>
+        <w:rPr>
+          <w:rFonts w:asciiTheme="minorBidi" w:hAnsiTheme="minorBidi"/>
+        </w:rPr>
+        <w:t xml:space="preserve">. </w:t>
+      </w:r>
+      <w:r>
+        <w:rPr>
+          <w:rFonts w:asciiTheme="minorBidi" w:hAnsiTheme="minorBidi"/>
+        </w:rPr>
+        <w:t xml:space="preserve">The points were then plotted according to their </w:t>
+      </w:r>
+      <w:r>
+        <w:rPr>
+          <w:rFonts w:asciiTheme="minorBidi" w:hAnsiTheme="minorBidi"/>
+        </w:rPr>
+        <w:t>position in the new two dimensions.</w:t>
+      </w:r>
+      <w:r>
+        <w:rPr>
+          <w:rFonts w:asciiTheme="minorBidi" w:hAnsiTheme="minorBidi"/>
+        </w:rPr>
+        <w:t xml:space="preserve"> Each point was coloured according to the assigned cluster.</w:t>
+      </w:r>
+    </w:p>
+    <w:p>
+      <w:pPr>
+        <w:spacing w:after="240" w:line="240" w:lineRule="auto"/>
+        <w:rPr>
+          <w:rFonts w:asciiTheme="minorBidi" w:hAnsiTheme="minorBidi"/>
+          <w:b/>
+          <w:bCs/>
+        </w:rPr>
+      </w:pPr>
+      <w:r>
+        <w:rPr>
+          <w:rFonts w:asciiTheme="minorBidi" w:hAnsiTheme="minorBidi"/>
+          <w:b/>
+          <w:bCs/>
+        </w:rPr>
+        <w:t>6.</w:t>
+      </w:r>
+      <w:r>
+        <w:rPr>
+          <w:rFonts w:asciiTheme="minorBidi" w:hAnsiTheme="minorBidi"/>
+          <w:b/>
+          <w:bCs/>
+        </w:rPr>
+        <w:t>8</w:t>
+      </w:r>
+      <w:r>
+        <w:rPr>
+          <w:rFonts w:asciiTheme="minorBidi" w:hAnsiTheme="minorBidi"/>
+          <w:b/>
+          <w:bCs/>
+        </w:rPr>
+        <w:t xml:space="preserve">. </w:t>
+      </w:r>
+      <w:r>
+        <w:rPr>
+          <w:rFonts w:asciiTheme="minorBidi" w:hAnsiTheme="minorBidi"/>
+          <w:b/>
+          <w:bCs/>
+        </w:rPr>
+        <w:t>U</w:t>
+      </w:r>
+      <w:r>
+        <w:rPr>
+          <w:rFonts w:asciiTheme="minorBidi" w:hAnsiTheme="minorBidi"/>
+          <w:b/>
+          <w:bCs/>
+        </w:rPr>
+        <w:t xml:space="preserve">niform </w:t>
+      </w:r>
+      <w:r>
+        <w:rPr>
+          <w:rFonts w:asciiTheme="minorBidi" w:hAnsiTheme="minorBidi"/>
+          <w:b/>
+          <w:bCs/>
+        </w:rPr>
+        <w:t>M</w:t>
+      </w:r>
+      <w:r>
+        <w:rPr>
+          <w:rFonts w:asciiTheme="minorBidi" w:hAnsiTheme="minorBidi"/>
+          <w:b/>
+          <w:bCs/>
+        </w:rPr>
+        <w:t xml:space="preserve">anifold and </w:t>
+      </w:r>
+      <w:r>
+        <w:rPr>
+          <w:rFonts w:asciiTheme="minorBidi" w:hAnsiTheme="minorBidi"/>
+          <w:b/>
+          <w:bCs/>
+        </w:rPr>
+        <w:t>P</w:t>
+      </w:r>
+      <w:r>
+        <w:rPr>
+          <w:rFonts w:asciiTheme="minorBidi" w:hAnsiTheme="minorBidi"/>
+          <w:b/>
+          <w:bCs/>
+        </w:rPr>
+        <w:t>rojection (UMAP)</w:t>
+      </w:r>
+    </w:p>
+    <w:p>
+      <w:pPr>
+        <w:spacing w:after="240" w:line="240" w:lineRule="auto"/>
+        <w:rPr>
+          <w:rFonts w:asciiTheme="minorBidi" w:hAnsiTheme="minorBidi"/>
+        </w:rPr>
+      </w:pPr>
+      <w:r>
+        <w:rPr>
+          <w:rFonts w:asciiTheme="minorBidi" w:hAnsiTheme="minorBidi"/>
+        </w:rPr>
+        <w:t xml:space="preserve">UMAP is a relatively new non-linear </w:t>
+      </w:r>
+      <w:r>
+        <w:rPr>
+          <w:rFonts w:asciiTheme="minorBidi" w:hAnsiTheme="minorBidi"/>
+        </w:rPr>
+        <w:t xml:space="preserve">graph based </w:t>
+      </w:r>
+      <w:r>
+        <w:rPr>
+          <w:rFonts w:asciiTheme="minorBidi" w:hAnsiTheme="minorBidi"/>
+        </w:rPr>
+        <w:t>dimensionality reduction technique</w:t>
       </w:r>
       <w:r>
         <w:rPr>
@@ -7941,135 +9808,48 @@
         <w:rPr>
           <w:rFonts w:asciiTheme="minorBidi" w:hAnsiTheme="minorBidi"/>
         </w:rPr>
-        <w:t xml:space="preserve">involved </w:t>
-      </w:r>
-      <w:r>
-        <w:rPr>
-          <w:rFonts w:asciiTheme="minorBidi" w:hAnsiTheme="minorBidi"/>
-        </w:rPr>
-        <w:t xml:space="preserve">calculating the within cluster sum of squares </w:t>
-      </w:r>
-      <w:r>
-        <w:rPr>
-          <w:rFonts w:asciiTheme="minorBidi" w:hAnsiTheme="minorBidi"/>
-        </w:rPr>
-        <w:t xml:space="preserve">(wcss) </w:t>
-      </w:r>
-      <w:r>
-        <w:rPr>
-          <w:rFonts w:asciiTheme="minorBidi" w:hAnsiTheme="minorBidi"/>
-        </w:rPr>
-        <w:t>for each cluster numbers 1-</w:t>
-      </w:r>
-      <w:r>
-        <w:rPr>
-          <w:rFonts w:asciiTheme="minorBidi" w:hAnsiTheme="minorBidi"/>
-        </w:rPr>
-        <w:t>10.</w:t>
-      </w:r>
-      <w:r>
-        <w:rPr>
-          <w:rFonts w:asciiTheme="minorBidi" w:hAnsiTheme="minorBidi"/>
-        </w:rPr>
-        <w:t xml:space="preserve"> nstart parameter, the number of iterations used for each </w:t>
-      </w:r>
-      <w:r>
-        <w:rPr>
-          <w:rFonts w:asciiTheme="minorBidi" w:hAnsiTheme="minorBidi"/>
-        </w:rPr>
-        <w:t>cluster 1-10</w:t>
-      </w:r>
-      <w:r>
-        <w:rPr>
-          <w:rFonts w:asciiTheme="minorBidi" w:hAnsiTheme="minorBidi"/>
-        </w:rPr>
-        <w:t xml:space="preserve"> was 10. </w:t>
-      </w:r>
-      <w:r>
-        <w:rPr>
-          <w:rFonts w:asciiTheme="minorBidi" w:hAnsiTheme="minorBidi"/>
-        </w:rPr>
-        <w:t xml:space="preserve">The within cluster sum of squares </w:t>
-      </w:r>
-      <w:r>
-        <w:rPr>
-          <w:rFonts w:asciiTheme="minorBidi" w:hAnsiTheme="minorBidi"/>
-        </w:rPr>
-        <w:t xml:space="preserve">was then plotted against the number of </w:t>
-      </w:r>
-      <w:r>
-        <w:rPr>
-          <w:rFonts w:asciiTheme="minorBidi" w:hAnsiTheme="minorBidi"/>
-        </w:rPr>
-        <w:t xml:space="preserve">clusters. </w:t>
-      </w:r>
-      <w:r>
-        <w:rPr>
-          <w:rFonts w:asciiTheme="minorBidi" w:hAnsiTheme="minorBidi"/>
-        </w:rPr>
-        <w:t xml:space="preserve">The elbow point was then determined </w:t>
-      </w:r>
-      <w:r>
-        <w:rPr>
-          <w:rFonts w:asciiTheme="minorBidi" w:hAnsiTheme="minorBidi"/>
-        </w:rPr>
-        <w:t xml:space="preserve">subjectively </w:t>
-      </w:r>
-      <w:r>
-        <w:rPr>
-          <w:rFonts w:asciiTheme="minorBidi" w:hAnsiTheme="minorBidi"/>
-        </w:rPr>
-        <w:t xml:space="preserve">as the value where the wcss </w:t>
-      </w:r>
-      <w:r>
-        <w:rPr>
-          <w:rFonts w:asciiTheme="minorBidi" w:hAnsiTheme="minorBidi"/>
-        </w:rPr>
-        <w:t xml:space="preserve">stops decreasing significantly. A high wcss means that the clusters are more spread out and a low wcss means that </w:t>
-      </w:r>
-      <w:r>
-        <w:rPr>
-          <w:rFonts w:asciiTheme="minorBidi" w:hAnsiTheme="minorBidi"/>
-        </w:rPr>
-        <w:t xml:space="preserve">the clusters are more compact </w:t>
-      </w:r>
-      <w:r>
-        <w:rPr>
-          <w:rFonts w:asciiTheme="minorBidi" w:hAnsiTheme="minorBidi"/>
-          <w:b/>
-          <w:bCs/>
+        <w:t>designed to preserve the local and global struc</w:t>
+      </w:r>
+      <w:r>
+        <w:rPr>
+          <w:rFonts w:asciiTheme="minorBidi" w:hAnsiTheme="minorBidi"/>
+        </w:rPr>
+        <w:t>ture of the data</w:t>
+      </w:r>
+      <w:r>
+        <w:rPr>
+          <w:rFonts w:asciiTheme="minorBidi" w:hAnsiTheme="minorBidi"/>
+        </w:rPr>
+        <w:t xml:space="preserve"> </w:t>
+      </w:r>
+      <w:r>
+        <w:rPr>
+          <w:rFonts w:asciiTheme="minorBidi" w:hAnsiTheme="minorBidi"/>
         </w:rPr>
         <w:fldChar w:fldCharType="begin" w:fldLock="1"/>
       </w:r>
       <w:r>
         <w:rPr>
           <w:rFonts w:asciiTheme="minorBidi" w:hAnsiTheme="minorBidi"/>
-          <w:b/>
-          <w:bCs/>
-        </w:rPr>
-        <w:instrText>ADDIN paperpile_citation &lt;clusterId&gt;N343T499P781N474&lt;/clusterId&gt;&lt;metadata&gt;&lt;citation&gt;&lt;id&gt;06695aec-dd93-44f1-a388-f6ab0d7a6b32&lt;/id&gt;&lt;/citation&gt;&lt;/metadata&gt;&lt;data&gt;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&lt;/data&gt; \* MERGEFORMAT</w:instrText>
-      </w:r>
-      <w:r>
-        <w:rPr>
-          <w:rFonts w:asciiTheme="minorBidi" w:hAnsiTheme="minorBidi"/>
-          <w:b/>
-          <w:bCs/>
+        </w:rPr>
+        <w:instrText>ADDIN paperpile_citation &lt;clusterId&gt;Z787G845C235Z928&lt;/clusterId&gt;&lt;metadata&gt;&lt;citation&gt;&lt;id&gt;ca0865f2-8d8a-4652-86d4-21ce61559389&lt;/id&gt;&lt;/citation&gt;&lt;/metadata&gt;&lt;data&gt;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&lt;/data&gt; \* MERGEFORMAT</w:instrText>
+      </w:r>
+      <w:r>
+        <w:rPr>
+          <w:rFonts w:asciiTheme="minorBidi" w:hAnsiTheme="minorBidi"/>
         </w:rPr>
         <w:fldChar w:fldCharType="separate"/>
       </w:r>
       <w:r>
         <w:rPr>
           <w:rFonts w:asciiTheme="minorBidi" w:hAnsiTheme="minorBidi"/>
-          <w:bCs/>
-          <w:noProof/>
-        </w:rPr>
-        <w:t>(Cui)</w:t>
-      </w:r>
-      <w:r>
-        <w:rPr>
-          <w:rFonts w:asciiTheme="minorBidi" w:hAnsiTheme="minorBidi"/>
-          <w:b/>
-          <w:bCs/>
+          <w:noProof/>
+        </w:rPr>
+        <w:t>(McInnes, Healy and Melville, 2018)</w:t>
+      </w:r>
+      <w:r>
+        <w:rPr>
+          <w:rFonts w:asciiTheme="minorBidi" w:hAnsiTheme="minorBidi"/>
         </w:rPr>
         <w:fldChar w:fldCharType="end"/>
       </w:r>
@@ -8079,162 +9859,6 @@
         </w:rPr>
         <w:t>.</w:t>
       </w:r>
-    </w:p>
-    <w:p>
-      <w:pPr>
-        <w:spacing w:after="240" w:line="240" w:lineRule="auto"/>
-        <w:rPr>
-          <w:rFonts w:asciiTheme="minorBidi" w:hAnsiTheme="minorBidi"/>
-        </w:rPr>
-      </w:pPr>
-      <w:r>
-        <w:rPr>
-          <w:rFonts w:asciiTheme="minorBidi" w:hAnsiTheme="minorBidi"/>
-        </w:rPr>
-        <w:t xml:space="preserve">Once the number of clusters had been selected, </w:t>
-      </w:r>
-      <w:r>
-        <w:rPr>
-          <w:rFonts w:asciiTheme="minorBidi" w:hAnsiTheme="minorBidi"/>
-        </w:rPr>
-        <w:t>K-means was performed with number of</w:t>
-      </w:r>
-      <w:r>
-        <w:rPr>
-          <w:rFonts w:asciiTheme="minorBidi" w:hAnsiTheme="minorBidi"/>
-        </w:rPr>
-        <w:t xml:space="preserve"> clusters. </w:t>
-      </w:r>
-      <w:r>
-        <w:rPr>
-          <w:rFonts w:asciiTheme="minorBidi" w:hAnsiTheme="minorBidi"/>
-        </w:rPr>
-        <w:t>nstart, the number of iteration</w:t>
-      </w:r>
-      <w:r>
-        <w:rPr>
-          <w:rFonts w:asciiTheme="minorBidi" w:hAnsiTheme="minorBidi"/>
-        </w:rPr>
-        <w:t xml:space="preserve">s </w:t>
-      </w:r>
-      <w:r>
-        <w:rPr>
-          <w:rFonts w:asciiTheme="minorBidi" w:hAnsiTheme="minorBidi"/>
-        </w:rPr>
-        <w:t>used was 10.</w:t>
-      </w:r>
-    </w:p>
-    <w:p>
-      <w:pPr>
-        <w:spacing w:after="240" w:line="240" w:lineRule="auto"/>
-        <w:rPr>
-          <w:rFonts w:asciiTheme="minorBidi" w:hAnsiTheme="minorBidi"/>
-        </w:rPr>
-      </w:pPr>
-    </w:p>
-    <w:p>
-      <w:pPr>
-        <w:spacing w:after="240" w:line="240" w:lineRule="auto"/>
-        <w:rPr>
-          <w:rFonts w:asciiTheme="minorBidi" w:hAnsiTheme="minorBidi"/>
-          <w:b/>
-          <w:bCs/>
-        </w:rPr>
-      </w:pPr>
-      <w:r>
-        <w:rPr>
-          <w:rFonts w:asciiTheme="minorBidi" w:hAnsiTheme="minorBidi"/>
-          <w:b/>
-          <w:bCs/>
-        </w:rPr>
-        <w:t>6.</w:t>
-      </w:r>
-      <w:r>
-        <w:rPr>
-          <w:rFonts w:asciiTheme="minorBidi" w:hAnsiTheme="minorBidi"/>
-          <w:b/>
-          <w:bCs/>
-        </w:rPr>
-        <w:t>6</w:t>
-      </w:r>
-      <w:r>
-        <w:rPr>
-          <w:rFonts w:asciiTheme="minorBidi" w:hAnsiTheme="minorBidi"/>
-          <w:b/>
-          <w:bCs/>
-        </w:rPr>
-        <w:t xml:space="preserve">. </w:t>
-      </w:r>
-      <w:r>
-        <w:rPr>
-          <w:rFonts w:asciiTheme="minorBidi" w:hAnsiTheme="minorBidi"/>
-          <w:b/>
-          <w:bCs/>
-        </w:rPr>
-        <w:t>Princip</w:t>
-      </w:r>
-      <w:r>
-        <w:rPr>
-          <w:rFonts w:asciiTheme="minorBidi" w:hAnsiTheme="minorBidi"/>
-          <w:b/>
-          <w:bCs/>
-        </w:rPr>
-        <w:t>al</w:t>
-      </w:r>
-      <w:r>
-        <w:rPr>
-          <w:rFonts w:asciiTheme="minorBidi" w:hAnsiTheme="minorBidi"/>
-          <w:b/>
-          <w:bCs/>
-        </w:rPr>
-        <w:t xml:space="preserve"> component analysis</w:t>
-      </w:r>
-      <w:r>
-        <w:rPr>
-          <w:rFonts w:asciiTheme="minorBidi" w:hAnsiTheme="minorBidi"/>
-          <w:b/>
-          <w:bCs/>
-        </w:rPr>
-        <w:t xml:space="preserve"> (PCA)</w:t>
-      </w:r>
-    </w:p>
-    <w:p>
-      <w:pPr>
-        <w:spacing w:after="240" w:line="240" w:lineRule="auto"/>
-        <w:rPr>
-          <w:rFonts w:asciiTheme="minorBidi" w:hAnsiTheme="minorBidi"/>
-        </w:rPr>
-      </w:pPr>
-      <w:r>
-        <w:rPr>
-          <w:rFonts w:asciiTheme="minorBidi" w:hAnsiTheme="minorBidi"/>
-        </w:rPr>
-        <w:t>PCA</w:t>
-      </w:r>
-      <w:r>
-        <w:rPr>
-          <w:rFonts w:asciiTheme="minorBidi" w:hAnsiTheme="minorBidi"/>
-        </w:rPr>
-        <w:t xml:space="preserve"> is a linear dimensionality reduction method</w:t>
-      </w:r>
-      <w:r>
-        <w:rPr>
-          <w:rFonts w:asciiTheme="minorBidi" w:hAnsiTheme="minorBidi"/>
-        </w:rPr>
-        <w:t>; its main role in finding a lower dimensionality representation of features</w:t>
-      </w:r>
-      <w:r>
-        <w:rPr>
-          <w:rFonts w:asciiTheme="minorBidi" w:hAnsiTheme="minorBidi"/>
-        </w:rPr>
-        <w:t xml:space="preserve">, while maintaining as much variance </w:t>
-      </w:r>
-      <w:r>
-        <w:rPr>
-          <w:rFonts w:asciiTheme="minorBidi" w:hAnsiTheme="minorBidi"/>
-        </w:rPr>
-        <w:t>in the data as possible</w:t>
-      </w:r>
       <w:r>
         <w:rPr>
           <w:rFonts w:asciiTheme="minorBidi" w:hAnsiTheme="minorBidi"/>
@@ -8244,40 +9868,151 @@
       <w:r>
         <w:rPr>
           <w:rFonts w:asciiTheme="minorBidi" w:hAnsiTheme="minorBidi"/>
-          <w:b/>
-          <w:bCs/>
+        </w:rPr>
+        <w:t xml:space="preserve">First </w:t>
+      </w:r>
+      <w:r>
+        <w:rPr>
+          <w:rFonts w:asciiTheme="minorBidi" w:hAnsiTheme="minorBidi"/>
+        </w:rPr>
+        <w:t>a graph in high-dimensional space</w:t>
+      </w:r>
+      <w:r>
+        <w:rPr>
+          <w:rFonts w:asciiTheme="minorBidi" w:hAnsiTheme="minorBidi"/>
+        </w:rPr>
+        <w:t xml:space="preserve"> is made</w:t>
+      </w:r>
+      <w:r>
+        <w:rPr>
+          <w:rFonts w:asciiTheme="minorBidi" w:hAnsiTheme="minorBidi"/>
+        </w:rPr>
+        <w:t xml:space="preserve"> and </w:t>
+      </w:r>
+      <w:r>
+        <w:rPr>
+          <w:rFonts w:asciiTheme="minorBidi" w:hAnsiTheme="minorBidi"/>
+        </w:rPr>
+        <w:t>k</w:t>
+      </w:r>
+      <w:r>
+        <w:rPr>
+          <w:rFonts w:asciiTheme="minorBidi" w:hAnsiTheme="minorBidi"/>
+        </w:rPr>
+        <w:t>-nearest neighbours method</w:t>
+      </w:r>
+      <w:r>
+        <w:rPr>
+          <w:rFonts w:asciiTheme="minorBidi" w:hAnsiTheme="minorBidi"/>
+        </w:rPr>
+        <w:t xml:space="preserve"> is used</w:t>
+      </w:r>
+      <w:r>
+        <w:rPr>
+          <w:rFonts w:asciiTheme="minorBidi" w:hAnsiTheme="minorBidi"/>
+        </w:rPr>
+        <w:t xml:space="preserve"> to work out </w:t>
+      </w:r>
+      <w:r>
+        <w:rPr>
+          <w:rFonts w:asciiTheme="minorBidi" w:hAnsiTheme="minorBidi"/>
+        </w:rPr>
+        <w:t xml:space="preserve">the probability of </w:t>
+      </w:r>
+      <w:r>
+        <w:rPr>
+          <w:rFonts w:asciiTheme="minorBidi" w:hAnsiTheme="minorBidi"/>
+        </w:rPr>
+        <w:t xml:space="preserve">points </w:t>
+      </w:r>
+      <w:r>
+        <w:rPr>
+          <w:rFonts w:asciiTheme="minorBidi" w:hAnsiTheme="minorBidi"/>
+        </w:rPr>
+        <w:t>neighbouring each other</w:t>
+      </w:r>
+      <w:r>
+        <w:rPr>
+          <w:rFonts w:asciiTheme="minorBidi" w:hAnsiTheme="minorBidi"/>
+        </w:rPr>
+        <w:t>.</w:t>
+      </w:r>
+      <w:r>
+        <w:rPr>
+          <w:rFonts w:asciiTheme="minorBidi" w:hAnsiTheme="minorBidi"/>
+        </w:rPr>
+        <w:t xml:space="preserve"> </w:t>
+      </w:r>
+      <w:r>
+        <w:rPr>
+          <w:rFonts w:asciiTheme="minorBidi" w:hAnsiTheme="minorBidi"/>
+        </w:rPr>
+        <w:t>Then</w:t>
+      </w:r>
+      <w:r>
+        <w:rPr>
+          <w:rFonts w:asciiTheme="minorBidi" w:hAnsiTheme="minorBidi"/>
+        </w:rPr>
+        <w:t xml:space="preserve"> a graph in low-dimensional space</w:t>
+      </w:r>
+      <w:r>
+        <w:rPr>
+          <w:rFonts w:asciiTheme="minorBidi" w:hAnsiTheme="minorBidi"/>
+        </w:rPr>
+        <w:t xml:space="preserve"> is constructed</w:t>
+      </w:r>
+      <w:r>
+        <w:rPr>
+          <w:rFonts w:asciiTheme="minorBidi" w:hAnsiTheme="minorBidi"/>
+        </w:rPr>
+        <w:t xml:space="preserve">, where the points are randomly assigned positions. </w:t>
+      </w:r>
+      <w:r>
+        <w:rPr>
+          <w:rFonts w:asciiTheme="minorBidi" w:hAnsiTheme="minorBidi"/>
+        </w:rPr>
+        <w:t xml:space="preserve">The positions of the points in the low-dimensional graph are changed to </w:t>
+      </w:r>
+      <w:r>
+        <w:rPr>
+          <w:rFonts w:asciiTheme="minorBidi" w:hAnsiTheme="minorBidi"/>
+        </w:rPr>
+        <w:t>decrease the differences between the high-dimension graph and the low-dimensional graph</w:t>
+      </w:r>
+      <w:r>
+        <w:rPr>
+          <w:rFonts w:asciiTheme="minorBidi" w:hAnsiTheme="minorBidi"/>
+        </w:rPr>
+        <w:t xml:space="preserve"> </w:t>
+      </w:r>
+      <w:r>
+        <w:rPr>
+          <w:rFonts w:asciiTheme="minorBidi" w:hAnsiTheme="minorBidi"/>
         </w:rPr>
         <w:fldChar w:fldCharType="begin" w:fldLock="1"/>
       </w:r>
       <w:r>
         <w:rPr>
           <w:rFonts w:asciiTheme="minorBidi" w:hAnsiTheme="minorBidi"/>
-          <w:b/>
-          <w:bCs/>
-        </w:rPr>
-        <w:instrText>ADDIN paperpile_citation &lt;clusterId&gt;X173L439A721E544&lt;/clusterId&gt;&lt;metadata&gt;&lt;citation&gt;&lt;id&gt;f03239c0-3624-46ac-929e-595e7d9a2248&lt;/id&gt;&lt;/citation&gt;&lt;/metadata&gt;&lt;data&gt;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&lt;/data&gt; \* MERGEFORMAT</w:instrText>
-      </w:r>
-      <w:r>
-        <w:rPr>
-          <w:rFonts w:asciiTheme="minorBidi" w:hAnsiTheme="minorBidi"/>
-          <w:b/>
-          <w:bCs/>
+        </w:rPr>
+        <w:instrText>ADDIN paperpile_citation &lt;clusterId&gt;D662R929N319K193&lt;/clusterId&gt;&lt;metadata&gt;&lt;citation&gt;&lt;id&gt;ca0865f2-8d8a-4652-86d4-21ce61559389&lt;/id&gt;&lt;/citation&gt;&lt;/metadata&gt;&lt;data&gt;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&lt;/data&gt; \* MERGEFORMAT</w:instrText>
+      </w:r>
+      <w:r>
+        <w:rPr>
+          <w:rFonts w:asciiTheme="minorBidi" w:hAnsiTheme="minorBidi"/>
         </w:rPr>
         <w:fldChar w:fldCharType="separate"/>
       </w:r>
       <w:r>
         <w:rPr>
           <w:rFonts w:asciiTheme="minorBidi" w:hAnsiTheme="minorBidi"/>
-          <w:bCs/>
-          <w:noProof/>
-        </w:rPr>
-        <w:t>(Jolliffe and Cadima, 2016)</w:t>
-      </w:r>
-      <w:r>
-        <w:rPr>
-          <w:rFonts w:asciiTheme="minorBidi" w:hAnsiTheme="minorBidi"/>
-          <w:b/>
-          <w:bCs/>
+          <w:noProof/>
+        </w:rPr>
+        <w:t>(McInnes, Healy and Melville, 2018)</w:t>
+      </w:r>
+      <w:r>
+        <w:rPr>
+          <w:rFonts w:asciiTheme="minorBidi" w:hAnsiTheme="minorBidi"/>
         </w:rPr>
         <w:fldChar w:fldCharType="end"/>
       </w:r>
@@ -8293,209 +10028,87 @@
         </w:rPr>
         <w:t xml:space="preserve"> </w:t>
       </w:r>
-      <w:r>
-        <w:rPr>
-          <w:rFonts w:asciiTheme="minorBidi" w:hAnsiTheme="minorBidi"/>
-        </w:rPr>
-        <w:t>A covariance matrix is used to calculate where the data varies the most</w:t>
-      </w:r>
-      <w:r>
-        <w:rPr>
-          <w:rFonts w:asciiTheme="minorBidi" w:hAnsiTheme="minorBidi"/>
-        </w:rPr>
-        <w:t xml:space="preserve"> </w:t>
-      </w:r>
-      <w:r>
-        <w:rPr>
-          <w:rFonts w:asciiTheme="minorBidi" w:hAnsiTheme="minorBidi"/>
-        </w:rPr>
-        <w:fldChar w:fldCharType="begin" w:fldLock="1"/>
-      </w:r>
-      <w:r>
-        <w:rPr>
-          <w:rFonts w:asciiTheme="minorBidi" w:hAnsiTheme="minorBidi"/>
-        </w:rPr>
-        <w:instrText>ADDIN paperpile_citation &lt;clusterId&gt;I121P278L668I352&lt;/clusterId&gt;&lt;metadata&gt;&lt;citation&gt;&lt;id&gt;6dc17da9-bebc-4e3c-b1bd-7916801d064b&lt;/id&gt;&lt;/citation&gt;&lt;/metadata&gt;&lt;data&gt;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&lt;/data&gt; \* MERGEFORMAT</w:instrText>
-      </w:r>
-      <w:r>
-        <w:rPr>
-          <w:rFonts w:asciiTheme="minorBidi" w:hAnsiTheme="minorBidi"/>
-        </w:rPr>
-        <w:fldChar w:fldCharType="separate"/>
-      </w:r>
-      <w:r>
-        <w:rPr>
-          <w:rFonts w:asciiTheme="minorBidi" w:hAnsiTheme="minorBidi"/>
-          <w:noProof/>
-        </w:rPr>
-        <w:t>(Richardson)</w:t>
-      </w:r>
-      <w:r>
-        <w:rPr>
-          <w:rFonts w:asciiTheme="minorBidi" w:hAnsiTheme="minorBidi"/>
-        </w:rPr>
-        <w:fldChar w:fldCharType="end"/>
-      </w:r>
-      <w:r>
-        <w:rPr>
-          <w:rFonts w:asciiTheme="minorBidi" w:hAnsiTheme="minorBidi"/>
-        </w:rPr>
-        <w:t>. The eigenvectors and their eigenvalues are extracted</w:t>
-      </w:r>
-      <w:r>
-        <w:rPr>
-          <w:rFonts w:asciiTheme="minorBidi" w:hAnsiTheme="minorBidi"/>
-        </w:rPr>
-        <w:t xml:space="preserve"> from this matrix</w:t>
-      </w:r>
-      <w:r>
-        <w:rPr>
-          <w:rFonts w:asciiTheme="minorBidi" w:hAnsiTheme="minorBidi"/>
-        </w:rPr>
-        <w:t>. The eigenvectors are the directions of the princip</w:t>
-      </w:r>
-      <w:r>
-        <w:rPr>
-          <w:rFonts w:asciiTheme="minorBidi" w:hAnsiTheme="minorBidi"/>
-        </w:rPr>
-        <w:t>al</w:t>
-      </w:r>
-      <w:r>
-        <w:rPr>
-          <w:rFonts w:asciiTheme="minorBidi" w:hAnsiTheme="minorBidi"/>
-        </w:rPr>
-        <w:t xml:space="preserve"> components and the eigenvalues </w:t>
-      </w:r>
-      <w:r>
-        <w:rPr>
-          <w:rFonts w:asciiTheme="minorBidi" w:hAnsiTheme="minorBidi"/>
-        </w:rPr>
-        <w:t>explain the variance of each new princip</w:t>
-      </w:r>
-      <w:r>
-        <w:rPr>
-          <w:rFonts w:asciiTheme="minorBidi" w:hAnsiTheme="minorBidi"/>
-        </w:rPr>
-        <w:t>al</w:t>
-      </w:r>
-      <w:r>
-        <w:rPr>
-          <w:rFonts w:asciiTheme="minorBidi" w:hAnsiTheme="minorBidi"/>
-        </w:rPr>
-        <w:t xml:space="preserve"> </w:t>
-      </w:r>
-      <w:r>
-        <w:rPr>
-          <w:rFonts w:asciiTheme="minorBidi" w:hAnsiTheme="minorBidi"/>
-        </w:rPr>
-        <w:t>component</w:t>
-      </w:r>
-      <w:r>
-        <w:rPr>
-          <w:rFonts w:asciiTheme="minorBidi" w:hAnsiTheme="minorBidi"/>
-        </w:rPr>
-        <w:t xml:space="preserve"> </w:t>
-      </w:r>
-      <w:r>
-        <w:rPr>
-          <w:rFonts w:asciiTheme="minorBidi" w:hAnsiTheme="minorBidi"/>
-          <w:b/>
-          <w:bCs/>
-        </w:rPr>
-        <w:fldChar w:fldCharType="begin" w:fldLock="1"/>
-      </w:r>
-      <w:r>
-        <w:rPr>
-          <w:rFonts w:asciiTheme="minorBidi" w:hAnsiTheme="minorBidi"/>
-          <w:b/>
-          <w:bCs/>
-        </w:rPr>
-        <w:instrText>ADDIN paperpile_citation &lt;clusterId&gt;W649K699G179D791&lt;/clusterId&gt;&lt;metadata&gt;&lt;citation&gt;&lt;id&gt;a6f01b7b-cbca-46ee-a666-0a89fb893fea&lt;/id&gt;&lt;/citation&gt;&lt;/metadata&gt;&lt;data&gt;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&lt;/data&gt; \* MERGEFORMAT</w:instrText>
-      </w:r>
-      <w:r>
-        <w:rPr>
-          <w:rFonts w:asciiTheme="minorBidi" w:hAnsiTheme="minorBidi"/>
-          <w:b/>
-          <w:bCs/>
-        </w:rPr>
-        <w:fldChar w:fldCharType="separate"/>
-      </w:r>
-      <w:r>
-        <w:rPr>
-          <w:rFonts w:asciiTheme="minorBidi" w:hAnsiTheme="minorBidi"/>
-          <w:bCs/>
-          <w:noProof/>
-        </w:rPr>
-        <w:t>(Frost, 2022)</w:t>
-      </w:r>
-      <w:r>
-        <w:rPr>
-          <w:rFonts w:asciiTheme="minorBidi" w:hAnsiTheme="minorBidi"/>
-          <w:b/>
-          <w:bCs/>
-        </w:rPr>
-        <w:fldChar w:fldCharType="end"/>
-      </w:r>
-      <w:r>
-        <w:rPr>
-          <w:rFonts w:asciiTheme="minorBidi" w:hAnsiTheme="minorBidi"/>
-        </w:rPr>
-        <w:t>. The eigenvalues correspond to the importance of that princip</w:t>
-      </w:r>
-      <w:r>
-        <w:rPr>
-          <w:rFonts w:asciiTheme="minorBidi" w:hAnsiTheme="minorBidi"/>
-        </w:rPr>
-        <w:t>al</w:t>
-      </w:r>
-      <w:r>
-        <w:rPr>
-          <w:rFonts w:asciiTheme="minorBidi" w:hAnsiTheme="minorBidi"/>
-        </w:rPr>
-        <w:t xml:space="preserve"> component</w:t>
-      </w:r>
-      <w:r>
-        <w:rPr>
-          <w:rFonts w:asciiTheme="minorBidi" w:hAnsiTheme="minorBidi"/>
-        </w:rPr>
-        <w:t xml:space="preserve"> </w:t>
-      </w:r>
-      <w:r>
-        <w:rPr>
-          <w:rFonts w:asciiTheme="minorBidi" w:hAnsiTheme="minorBidi"/>
-        </w:rPr>
-        <w:t xml:space="preserve">in terms of the original data </w:t>
-      </w:r>
-      <w:r>
-        <w:rPr>
-          <w:rFonts w:asciiTheme="minorBidi" w:hAnsiTheme="minorBidi"/>
-        </w:rPr>
-        <w:fldChar w:fldCharType="begin" w:fldLock="1"/>
-      </w:r>
-      <w:r>
-        <w:rPr>
-          <w:rFonts w:asciiTheme="minorBidi" w:hAnsiTheme="minorBidi"/>
-        </w:rPr>
-        <w:instrText>ADDIN paperpile_citation &lt;clusterId&gt;Y787F844B235Y828&lt;/clusterId&gt;&lt;metadata&gt;&lt;citation&gt;&lt;id&gt;ffe79961-4ac1-4c3d-9170-c1409ceea96f&lt;/id&gt;&lt;/citation&gt;&lt;/metadata&gt;&lt;data&gt;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&lt;/data&gt; \* MERGEFORMAT</w:instrText>
-      </w:r>
-      <w:r>
-        <w:rPr>
-          <w:rFonts w:asciiTheme="minorBidi" w:hAnsiTheme="minorBidi"/>
-        </w:rPr>
-        <w:fldChar w:fldCharType="separate"/>
-      </w:r>
-      <w:r>
-        <w:rPr>
-          <w:rFonts w:asciiTheme="minorBidi" w:hAnsiTheme="minorBidi"/>
-          <w:noProof/>
-        </w:rPr>
-        <w:t>(Sadrjavadi et al., 2015)</w:t>
-      </w:r>
-      <w:r>
-        <w:rPr>
-          <w:rFonts w:asciiTheme="minorBidi" w:hAnsiTheme="minorBidi"/>
-        </w:rPr>
-        <w:fldChar w:fldCharType="end"/>
+    </w:p>
+    <w:p>
+      <w:pPr>
+        <w:spacing w:after="240" w:line="240" w:lineRule="auto"/>
+        <w:rPr>
+          <w:rFonts w:asciiTheme="minorBidi" w:hAnsiTheme="minorBidi"/>
+        </w:rPr>
+      </w:pPr>
+      <w:r>
+        <w:rPr>
+          <w:rFonts w:asciiTheme="minorBidi" w:hAnsiTheme="minorBidi"/>
+        </w:rPr>
+        <w:t xml:space="preserve">UMAP </w:t>
+      </w:r>
+      <w:r>
+        <w:rPr>
+          <w:rFonts w:asciiTheme="minorBidi" w:hAnsiTheme="minorBidi"/>
+        </w:rPr>
+        <w:t>was performed on the 1000 most common mutation dataset. The</w:t>
+      </w:r>
+      <w:r>
+        <w:rPr>
+          <w:rFonts w:asciiTheme="minorBidi" w:hAnsiTheme="minorBidi"/>
+        </w:rPr>
+        <w:t xml:space="preserve"> following </w:t>
+      </w:r>
+      <w:r>
+        <w:rPr>
+          <w:rFonts w:asciiTheme="minorBidi" w:hAnsiTheme="minorBidi"/>
+        </w:rPr>
+        <w:t xml:space="preserve">basic </w:t>
+      </w:r>
+      <w:r>
+        <w:rPr>
+          <w:rFonts w:asciiTheme="minorBidi" w:hAnsiTheme="minorBidi"/>
+        </w:rPr>
+        <w:t>parameters were used</w:t>
+      </w:r>
+      <w:r>
+        <w:rPr>
+          <w:rFonts w:asciiTheme="minorBidi" w:hAnsiTheme="minorBidi"/>
+        </w:rPr>
+        <w:t>: n_neigh</w:t>
+      </w:r>
+      <w:r>
+        <w:rPr>
+          <w:rFonts w:asciiTheme="minorBidi" w:hAnsiTheme="minorBidi"/>
+        </w:rPr>
+        <w:t xml:space="preserve">bours set to 15, </w:t>
+      </w:r>
+      <w:r>
+        <w:rPr>
+          <w:rFonts w:asciiTheme="minorBidi" w:hAnsiTheme="minorBidi"/>
+        </w:rPr>
+        <w:t xml:space="preserve">min_dist of 0.1 and the n_components </w:t>
+      </w:r>
+      <w:r>
+        <w:rPr>
+          <w:rFonts w:asciiTheme="minorBidi" w:hAnsiTheme="minorBidi"/>
+        </w:rPr>
+        <w:t xml:space="preserve">equal to 2. </w:t>
+      </w:r>
+    </w:p>
+    <w:p>
+      <w:pPr>
+        <w:spacing w:after="240" w:line="240" w:lineRule="auto"/>
+        <w:rPr>
+          <w:rFonts w:asciiTheme="minorBidi" w:hAnsiTheme="minorBidi"/>
+        </w:rPr>
+      </w:pPr>
+      <w:r>
+        <w:rPr>
+          <w:rFonts w:asciiTheme="minorBidi" w:hAnsiTheme="minorBidi"/>
+        </w:rPr>
+        <w:t>To visualise the results of the dimensionality reduction ggplot2 was again used</w:t>
+      </w:r>
+      <w:r>
+        <w:rPr>
+          <w:rFonts w:asciiTheme="minorBidi" w:hAnsiTheme="minorBidi"/>
+        </w:rPr>
+        <w:t>, Figure 5</w:t>
       </w:r>
       <w:r>
         <w:rPr>
@@ -8503,1415 +10116,11 @@
         </w:rPr>
         <w:t>.</w:t>
       </w:r>
-    </w:p>
-    <w:p>
-      <w:pPr>
-        <w:spacing w:after="240" w:line="240" w:lineRule="auto"/>
-        <w:rPr>
-          <w:rFonts w:asciiTheme="minorBidi" w:hAnsiTheme="minorBidi"/>
-        </w:rPr>
-      </w:pPr>
-      <w:r>
-        <w:rPr>
-          <w:rFonts w:asciiTheme="minorBidi" w:hAnsiTheme="minorBidi"/>
-        </w:rPr>
-        <w:t>For information on the R script used, see the research compendium on the GitHub link. Due to the</w:t>
-      </w:r>
-      <w:r>
-        <w:rPr>
-          <w:rFonts w:asciiTheme="minorBidi" w:hAnsiTheme="minorBidi"/>
-        </w:rPr>
-        <w:t xml:space="preserve"> most common 1000 mutation</w:t>
-      </w:r>
-      <w:r>
-        <w:rPr>
-          <w:rFonts w:asciiTheme="minorBidi" w:hAnsiTheme="minorBidi"/>
-        </w:rPr>
-        <w:t xml:space="preserve"> data</w:t>
-      </w:r>
-      <w:r>
-        <w:rPr>
-          <w:rFonts w:asciiTheme="minorBidi" w:hAnsiTheme="minorBidi"/>
-        </w:rPr>
-        <w:t>set</w:t>
-      </w:r>
-      <w:r>
-        <w:rPr>
-          <w:rFonts w:asciiTheme="minorBidi" w:hAnsiTheme="minorBidi"/>
-        </w:rPr>
-        <w:t xml:space="preserve"> being in a binary format</w:t>
-      </w:r>
-      <w:r>
-        <w:rPr>
-          <w:rFonts w:asciiTheme="minorBidi" w:hAnsiTheme="minorBidi"/>
-        </w:rPr>
-        <w:t xml:space="preserve">, </w:t>
-      </w:r>
-      <w:r>
-        <w:rPr>
-          <w:rFonts w:asciiTheme="minorBidi" w:hAnsiTheme="minorBidi"/>
-        </w:rPr>
-        <w:t>presence or absence of a mutations,</w:t>
-      </w:r>
-      <w:r>
-        <w:rPr>
-          <w:rFonts w:asciiTheme="minorBidi" w:hAnsiTheme="minorBidi"/>
-        </w:rPr>
-        <w:t xml:space="preserve"> there was no need </w:t>
-      </w:r>
-      <w:r>
-        <w:rPr>
-          <w:rFonts w:asciiTheme="minorBidi" w:hAnsiTheme="minorBidi"/>
-        </w:rPr>
-        <w:t>for scaling or centring the data around zero</w:t>
-      </w:r>
-      <w:r>
-        <w:rPr>
-          <w:rFonts w:asciiTheme="minorBidi" w:hAnsiTheme="minorBidi"/>
-        </w:rPr>
-        <w:t>. PCA uses princip</w:t>
-      </w:r>
-      <w:r>
-        <w:rPr>
-          <w:rFonts w:asciiTheme="minorBidi" w:hAnsiTheme="minorBidi"/>
-        </w:rPr>
-        <w:t>al</w:t>
-      </w:r>
-      <w:r>
-        <w:rPr>
-          <w:rFonts w:asciiTheme="minorBidi" w:hAnsiTheme="minorBidi"/>
-        </w:rPr>
-        <w:t xml:space="preserve"> components, these are the new variables that are created by transforming the original data into a new coordinate system. Before K-means clustering was applied I selected princip</w:t>
-      </w:r>
-      <w:r>
-        <w:rPr>
-          <w:rFonts w:asciiTheme="minorBidi" w:hAnsiTheme="minorBidi"/>
-        </w:rPr>
-        <w:t>al</w:t>
-      </w:r>
-      <w:r>
-        <w:rPr>
-          <w:rFonts w:asciiTheme="minorBidi" w:hAnsiTheme="minorBidi"/>
-        </w:rPr>
-        <w:t xml:space="preserve"> components 1 and 2, PC1 and PC2, to begin with. </w:t>
-      </w:r>
-      <w:r>
-        <w:rPr>
-          <w:rFonts w:asciiTheme="minorBidi" w:hAnsiTheme="minorBidi"/>
-        </w:rPr>
-        <w:t>Figure S1 depicts the scree plot used to select the number of princip</w:t>
-      </w:r>
-      <w:r>
-        <w:rPr>
-          <w:rFonts w:asciiTheme="minorBidi" w:hAnsiTheme="minorBidi"/>
-        </w:rPr>
-        <w:t>al</w:t>
-      </w:r>
-      <w:r>
-        <w:rPr>
-          <w:rFonts w:asciiTheme="minorBidi" w:hAnsiTheme="minorBidi"/>
-        </w:rPr>
-        <w:t xml:space="preserve"> components to retain. </w:t>
-      </w:r>
-      <w:r>
-        <w:rPr>
-          <w:rFonts w:asciiTheme="minorBidi" w:hAnsiTheme="minorBidi"/>
-        </w:rPr>
-        <w:t>As seen in Figure S1 very little variance was explained by PC1 and PC2,</w:t>
-      </w:r>
-      <w:r>
-        <w:rPr>
-          <w:rFonts w:asciiTheme="minorBidi" w:hAnsiTheme="minorBidi"/>
-        </w:rPr>
-        <w:t xml:space="preserve"> 0.07,</w:t>
-      </w:r>
-      <w:r>
-        <w:rPr>
-          <w:rFonts w:asciiTheme="minorBidi" w:hAnsiTheme="minorBidi"/>
-        </w:rPr>
-        <w:t xml:space="preserve"> so PC1 to PC9 were selected as more variance was explained</w:t>
-      </w:r>
-      <w:r>
-        <w:rPr>
-          <w:rFonts w:asciiTheme="minorBidi" w:hAnsiTheme="minorBidi"/>
-        </w:rPr>
-        <w:t>, 0.</w:t>
-      </w:r>
-      <w:r>
-        <w:rPr>
-          <w:rFonts w:asciiTheme="minorBidi" w:hAnsiTheme="minorBidi"/>
-        </w:rPr>
-        <w:t>17</w:t>
-      </w:r>
-      <w:r>
-        <w:rPr>
-          <w:rFonts w:asciiTheme="minorBidi" w:hAnsiTheme="minorBidi"/>
-        </w:rPr>
-        <w:t>.</w:t>
-      </w:r>
-    </w:p>
-    <w:p>
-      <w:pPr>
-        <w:spacing w:after="240" w:line="240" w:lineRule="auto"/>
-        <w:rPr>
-          <w:rFonts w:asciiTheme="minorBidi" w:hAnsiTheme="minorBidi"/>
-        </w:rPr>
-      </w:pPr>
-      <w:r>
-        <w:rPr>
-          <w:rFonts w:asciiTheme="minorBidi" w:hAnsiTheme="minorBidi"/>
-        </w:rPr>
-        <w:t>2D v</w:t>
-      </w:r>
-      <w:r>
-        <w:rPr>
-          <w:rFonts w:asciiTheme="minorBidi" w:hAnsiTheme="minorBidi"/>
-        </w:rPr>
-        <w:t xml:space="preserve">isualisation of the </w:t>
-      </w:r>
-      <w:r>
-        <w:rPr>
-          <w:rFonts w:asciiTheme="minorBidi" w:hAnsiTheme="minorBidi"/>
-        </w:rPr>
-        <w:t xml:space="preserve">dimensionality reduction was performed using </w:t>
-      </w:r>
-      <w:r>
-        <w:rPr>
-          <w:rFonts w:asciiTheme="minorBidi" w:hAnsiTheme="minorBidi"/>
-        </w:rPr>
-        <w:t>ggplot</w:t>
-      </w:r>
-      <w:r>
-        <w:rPr>
-          <w:rFonts w:asciiTheme="minorBidi" w:hAnsiTheme="minorBidi"/>
-        </w:rPr>
-        <w:t>2</w:t>
-      </w:r>
-      <w:r>
-        <w:rPr>
-          <w:rFonts w:asciiTheme="minorBidi" w:hAnsiTheme="minorBidi"/>
-        </w:rPr>
-        <w:t>.</w:t>
-      </w:r>
-      <w:r>
-        <w:rPr>
-          <w:rFonts w:asciiTheme="minorBidi" w:hAnsiTheme="minorBidi"/>
-        </w:rPr>
-        <w:t xml:space="preserve"> </w:t>
-      </w:r>
-      <w:r>
-        <w:rPr>
-          <w:rFonts w:asciiTheme="minorBidi" w:hAnsiTheme="minorBidi"/>
-        </w:rPr>
-        <w:t xml:space="preserve">The cluster </w:t>
-      </w:r>
-      <w:r>
-        <w:rPr>
-          <w:rFonts w:asciiTheme="minorBidi" w:hAnsiTheme="minorBidi"/>
-        </w:rPr>
-        <w:t>id’s</w:t>
-      </w:r>
-      <w:r>
-        <w:rPr>
-          <w:rFonts w:asciiTheme="minorBidi" w:hAnsiTheme="minorBidi"/>
-        </w:rPr>
-        <w:t xml:space="preserve"> generated </w:t>
-      </w:r>
-      <w:r>
-        <w:rPr>
-          <w:rFonts w:asciiTheme="minorBidi" w:hAnsiTheme="minorBidi"/>
-        </w:rPr>
-        <w:t xml:space="preserve">by K-means were assigned to </w:t>
-      </w:r>
-      <w:r>
-        <w:rPr>
-          <w:rFonts w:asciiTheme="minorBidi" w:hAnsiTheme="minorBidi"/>
-        </w:rPr>
-        <w:t xml:space="preserve">each </w:t>
-      </w:r>
-      <w:r>
-        <w:rPr>
-          <w:rFonts w:asciiTheme="minorBidi" w:hAnsiTheme="minorBidi"/>
-        </w:rPr>
-        <w:t>values’ princip</w:t>
-      </w:r>
-      <w:r>
-        <w:rPr>
-          <w:rFonts w:asciiTheme="minorBidi" w:hAnsiTheme="minorBidi"/>
-        </w:rPr>
-        <w:t xml:space="preserve">al </w:t>
-      </w:r>
-      <w:r>
-        <w:rPr>
-          <w:rFonts w:asciiTheme="minorBidi" w:hAnsiTheme="minorBidi"/>
-        </w:rPr>
-        <w:t>component</w:t>
-      </w:r>
-      <w:r>
-        <w:rPr>
-          <w:rFonts w:asciiTheme="minorBidi" w:hAnsiTheme="minorBidi"/>
-        </w:rPr>
-        <w:t>.</w:t>
-      </w:r>
-      <w:r>
-        <w:rPr>
-          <w:rFonts w:asciiTheme="minorBidi" w:hAnsiTheme="minorBidi"/>
-        </w:rPr>
-        <w:t xml:space="preserve"> T</w:t>
-      </w:r>
-      <w:r>
-        <w:rPr>
-          <w:rFonts w:asciiTheme="minorBidi" w:hAnsiTheme="minorBidi"/>
-        </w:rPr>
-        <w:t xml:space="preserve">hese </w:t>
-      </w:r>
-      <w:r>
-        <w:rPr>
-          <w:rFonts w:asciiTheme="minorBidi" w:hAnsiTheme="minorBidi"/>
-        </w:rPr>
-        <w:t xml:space="preserve">values </w:t>
-      </w:r>
-      <w:r>
-        <w:rPr>
-          <w:rFonts w:asciiTheme="minorBidi" w:hAnsiTheme="minorBidi"/>
-        </w:rPr>
-        <w:t xml:space="preserve">are then plotted </w:t>
-      </w:r>
-      <w:r>
-        <w:rPr>
-          <w:rFonts w:asciiTheme="minorBidi" w:hAnsiTheme="minorBidi"/>
-        </w:rPr>
-        <w:t xml:space="preserve">in this new PCA coordinate space, </w:t>
-      </w:r>
-      <w:r>
-        <w:rPr>
-          <w:rFonts w:asciiTheme="minorBidi" w:hAnsiTheme="minorBidi"/>
-        </w:rPr>
-        <w:t>using PC1 and PC2</w:t>
-      </w:r>
-      <w:r>
-        <w:rPr>
-          <w:rFonts w:asciiTheme="minorBidi" w:hAnsiTheme="minorBidi"/>
-        </w:rPr>
-        <w:t>/PC9 as the axes.</w:t>
-      </w:r>
-      <w:r>
-        <w:rPr>
-          <w:rFonts w:asciiTheme="minorBidi" w:hAnsiTheme="minorBidi"/>
-        </w:rPr>
-        <w:t xml:space="preserve"> Each point was coloured according to the assigned cluster.</w:t>
-      </w:r>
-    </w:p>
-    <w:p>
-      <w:pPr>
-        <w:spacing w:after="240" w:line="240" w:lineRule="auto"/>
-        <w:rPr>
-          <w:rFonts w:asciiTheme="minorBidi" w:hAnsiTheme="minorBidi"/>
-          <w:b/>
-          <w:bCs/>
-        </w:rPr>
-      </w:pPr>
-      <w:r>
-        <w:rPr>
-          <w:rFonts w:asciiTheme="minorBidi" w:hAnsiTheme="minorBidi"/>
-          <w:b/>
-          <w:bCs/>
-        </w:rPr>
-        <w:t>6.</w:t>
-      </w:r>
-      <w:r>
-        <w:rPr>
-          <w:rFonts w:asciiTheme="minorBidi" w:hAnsiTheme="minorBidi"/>
-          <w:b/>
-          <w:bCs/>
-        </w:rPr>
-        <w:t>7</w:t>
-      </w:r>
-      <w:r>
-        <w:rPr>
-          <w:rFonts w:asciiTheme="minorBidi" w:hAnsiTheme="minorBidi"/>
-          <w:b/>
-          <w:bCs/>
-        </w:rPr>
-        <w:t xml:space="preserve">. </w:t>
-      </w:r>
-      <w:r>
-        <w:rPr>
-          <w:rFonts w:asciiTheme="minorBidi" w:hAnsiTheme="minorBidi"/>
-          <w:b/>
-          <w:bCs/>
-        </w:rPr>
-        <w:t>t</w:t>
-      </w:r>
-      <w:r>
-        <w:rPr>
-          <w:rFonts w:asciiTheme="minorBidi" w:hAnsiTheme="minorBidi"/>
-          <w:b/>
-          <w:bCs/>
-        </w:rPr>
-        <w:t>-distributed stochastic neighbour embedding (t-SNE)</w:t>
-      </w:r>
-    </w:p>
-    <w:p>
-      <w:pPr>
-        <w:spacing w:after="240" w:line="240" w:lineRule="auto"/>
-        <w:rPr>
-          <w:rFonts w:asciiTheme="minorBidi" w:hAnsiTheme="minorBidi"/>
-        </w:rPr>
-      </w:pPr>
-      <w:r>
-        <w:rPr>
-          <w:rFonts w:asciiTheme="minorBidi" w:hAnsiTheme="minorBidi"/>
-        </w:rPr>
-        <w:t>t-SNE is a non-linear dimensionality reduction technique</w:t>
-      </w:r>
-      <w:r>
-        <w:rPr>
-          <w:rFonts w:asciiTheme="minorBidi" w:hAnsiTheme="minorBidi"/>
-        </w:rPr>
-        <w:t>, that mainta</w:t>
-      </w:r>
-      <w:r>
-        <w:rPr>
-          <w:rFonts w:asciiTheme="minorBidi" w:hAnsiTheme="minorBidi"/>
-        </w:rPr>
-        <w:t>ins the local structure by keeping neighbouring points close together during the process.</w:t>
-      </w:r>
-      <w:r>
-        <w:rPr>
-          <w:rFonts w:asciiTheme="minorBidi" w:hAnsiTheme="minorBidi"/>
-        </w:rPr>
-        <w:t xml:space="preserve"> </w:t>
-      </w:r>
-      <w:r>
-        <w:rPr>
-          <w:rFonts w:asciiTheme="minorBidi" w:hAnsiTheme="minorBidi"/>
-        </w:rPr>
-        <w:t xml:space="preserve">The algorithm reduces the amount of information in the data, </w:t>
-      </w:r>
-      <w:r>
-        <w:rPr>
-          <w:rFonts w:asciiTheme="minorBidi" w:hAnsiTheme="minorBidi"/>
-        </w:rPr>
-        <w:t xml:space="preserve">while attempting to keep the local and global structures </w:t>
-      </w:r>
-      <w:r>
-        <w:rPr>
-          <w:rFonts w:asciiTheme="minorBidi" w:hAnsiTheme="minorBidi"/>
-          <w:b/>
-          <w:bCs/>
-        </w:rPr>
-        <w:fldChar w:fldCharType="begin" w:fldLock="1"/>
-      </w:r>
-      <w:r>
-        <w:rPr>
-          <w:rFonts w:asciiTheme="minorBidi" w:hAnsiTheme="minorBidi"/>
-          <w:b/>
-          <w:bCs/>
-        </w:rPr>
-        <w:instrText>ADDIN paperpile_citation &lt;clusterId&gt;Q454X511T892Q685&lt;/clusterId&gt;&lt;metadata&gt;&lt;citation&gt;&lt;id&gt;2748970d-9c62-4c10-99e2-6e8e3d815bbc&lt;/id&gt;&lt;/citation&gt;&lt;/metadata&gt;&lt;data&gt;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&lt;/data&gt; \* MERGEFORMAT</w:instrText>
-      </w:r>
-      <w:r>
-        <w:rPr>
-          <w:rFonts w:asciiTheme="minorBidi" w:hAnsiTheme="minorBidi"/>
-          <w:b/>
-          <w:bCs/>
-        </w:rPr>
-        <w:fldChar w:fldCharType="separate"/>
-      </w:r>
-      <w:r>
-        <w:rPr>
-          <w:rFonts w:asciiTheme="minorBidi" w:hAnsiTheme="minorBidi"/>
-          <w:bCs/>
-          <w:noProof/>
-        </w:rPr>
-        <w:t>(van der Maaten, 2008)</w:t>
-      </w:r>
-      <w:r>
-        <w:rPr>
-          <w:rFonts w:asciiTheme="minorBidi" w:hAnsiTheme="minorBidi"/>
-          <w:b/>
-          <w:bCs/>
-        </w:rPr>
-        <w:fldChar w:fldCharType="end"/>
-      </w:r>
-      <w:r>
-        <w:rPr>
-          <w:rFonts w:asciiTheme="minorBidi" w:hAnsiTheme="minorBidi"/>
-        </w:rPr>
-        <w:t xml:space="preserve">. </w:t>
-      </w:r>
-      <w:r>
-        <w:rPr>
-          <w:rFonts w:asciiTheme="minorBidi" w:hAnsiTheme="minorBidi"/>
-        </w:rPr>
-        <w:t>For each point in the high-dimensional space,</w:t>
-      </w:r>
-      <w:r>
-        <w:rPr>
-          <w:rFonts w:asciiTheme="minorBidi" w:hAnsiTheme="minorBidi"/>
-        </w:rPr>
-        <w:t xml:space="preserve"> </w:t>
-      </w:r>
-      <w:r>
-        <w:rPr>
-          <w:rFonts w:asciiTheme="minorBidi" w:hAnsiTheme="minorBidi"/>
-        </w:rPr>
-        <w:t xml:space="preserve">t-SNE calculates the probability of specific point neighbouring all the </w:t>
-      </w:r>
-      <w:r>
-        <w:rPr>
-          <w:rFonts w:asciiTheme="minorBidi" w:hAnsiTheme="minorBidi"/>
-        </w:rPr>
-        <w:t>other points</w:t>
-      </w:r>
-      <w:r>
-        <w:rPr>
-          <w:rFonts w:asciiTheme="minorBidi" w:hAnsiTheme="minorBidi"/>
-        </w:rPr>
-        <w:t xml:space="preserve"> using the Euclidean distance metric</w:t>
-      </w:r>
-      <w:r>
-        <w:rPr>
-          <w:rFonts w:asciiTheme="minorBidi" w:hAnsiTheme="minorBidi"/>
-        </w:rPr>
-        <w:t xml:space="preserve"> </w:t>
-      </w:r>
-      <w:r>
-        <w:rPr>
-          <w:rFonts w:asciiTheme="minorBidi" w:hAnsiTheme="minorBidi"/>
-        </w:rPr>
-        <w:fldChar w:fldCharType="begin" w:fldLock="1"/>
-      </w:r>
-      <w:r>
-        <w:rPr>
-          <w:rFonts w:asciiTheme="minorBidi" w:hAnsiTheme="minorBidi"/>
-        </w:rPr>
-        <w:instrText>ADDIN paperpile_citation &lt;clusterId&gt;T567H845D315A939&lt;/clusterId&gt;&lt;metadata&gt;&lt;citation&gt;&lt;id&gt;9bd97ea6-394d-459a-87bd-fd7137d1408a&lt;/id&gt;&lt;/citation&gt;&lt;/metadata&gt;&lt;data&gt;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&lt;/data&gt; \* MERGEFORMAT</w:instrText>
-      </w:r>
-      <w:r>
-        <w:rPr>
-          <w:rFonts w:asciiTheme="minorBidi" w:hAnsiTheme="minorBidi"/>
-        </w:rPr>
-        <w:fldChar w:fldCharType="separate"/>
-      </w:r>
-      <w:r>
-        <w:rPr>
-          <w:rFonts w:asciiTheme="minorBidi" w:hAnsiTheme="minorBidi"/>
-          <w:noProof/>
-        </w:rPr>
-        <w:t>(Arnoldi, 1951)</w:t>
-      </w:r>
-      <w:r>
-        <w:rPr>
-          <w:rFonts w:asciiTheme="minorBidi" w:hAnsiTheme="minorBidi"/>
-        </w:rPr>
-        <w:fldChar w:fldCharType="end"/>
-      </w:r>
-      <w:r>
-        <w:rPr>
-          <w:rFonts w:asciiTheme="minorBidi" w:hAnsiTheme="minorBidi"/>
-        </w:rPr>
-        <w:t>.</w:t>
-      </w:r>
-      <w:r>
-        <w:rPr>
-          <w:rFonts w:asciiTheme="minorBidi" w:hAnsiTheme="minorBidi"/>
-        </w:rPr>
-        <w:t xml:space="preserve"> </w:t>
-      </w:r>
-      <w:r>
-        <w:rPr>
-          <w:rFonts w:asciiTheme="minorBidi" w:hAnsiTheme="minorBidi"/>
-        </w:rPr>
-        <w:t xml:space="preserve">t-SNE </w:t>
-      </w:r>
-      <w:r>
-        <w:rPr>
-          <w:rFonts w:asciiTheme="minorBidi" w:hAnsiTheme="minorBidi"/>
-        </w:rPr>
-        <w:t xml:space="preserve">Uses a normal distribution </w:t>
-      </w:r>
-      <w:r>
-        <w:rPr>
-          <w:rFonts w:asciiTheme="minorBidi" w:hAnsiTheme="minorBidi"/>
-        </w:rPr>
-        <w:t>in the high-dimensional space</w:t>
-      </w:r>
-      <w:r>
-        <w:rPr>
-          <w:rFonts w:asciiTheme="minorBidi" w:hAnsiTheme="minorBidi"/>
-        </w:rPr>
-        <w:t xml:space="preserve"> </w:t>
-      </w:r>
-      <w:r>
-        <w:rPr>
-          <w:rFonts w:asciiTheme="minorBidi" w:hAnsiTheme="minorBidi"/>
-          <w:b/>
-          <w:bCs/>
-        </w:rPr>
-        <w:fldChar w:fldCharType="begin" w:fldLock="1"/>
-      </w:r>
-      <w:r>
-        <w:rPr>
-          <w:rFonts w:asciiTheme="minorBidi" w:hAnsiTheme="minorBidi"/>
-          <w:b/>
-          <w:bCs/>
-        </w:rPr>
-        <w:instrText>ADDIN paperpile_citation &lt;clusterId&gt;W972J339Y729W434&lt;/clusterId&gt;&lt;metadata&gt;&lt;citation&gt;&lt;id&gt;6a198c58-63d6-452e-a045-371053957301&lt;/id&gt;&lt;/citation&gt;&lt;/metadata&gt;&lt;data&gt;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&lt;/data&gt; \* MERGEFORMAT</w:instrText>
-      </w:r>
-      <w:r>
-        <w:rPr>
-          <w:rFonts w:asciiTheme="minorBidi" w:hAnsiTheme="minorBidi"/>
-          <w:b/>
-          <w:bCs/>
-        </w:rPr>
-        <w:fldChar w:fldCharType="separate"/>
-      </w:r>
-      <w:r>
-        <w:rPr>
-          <w:rFonts w:asciiTheme="minorBidi" w:hAnsiTheme="minorBidi"/>
-          <w:bCs/>
-          <w:noProof/>
-        </w:rPr>
-        <w:t>(Hinton and Roweis)</w:t>
-      </w:r>
-      <w:r>
-        <w:rPr>
-          <w:rFonts w:asciiTheme="minorBidi" w:hAnsiTheme="minorBidi"/>
-          <w:b/>
-          <w:bCs/>
-        </w:rPr>
-        <w:fldChar w:fldCharType="end"/>
-      </w:r>
-      <w:r>
-        <w:rPr>
-          <w:rFonts w:asciiTheme="minorBidi" w:hAnsiTheme="minorBidi"/>
-        </w:rPr>
-        <w:t>.</w:t>
-      </w:r>
-      <w:r>
-        <w:rPr>
-          <w:rFonts w:asciiTheme="minorBidi" w:hAnsiTheme="minorBidi"/>
-        </w:rPr>
-        <w:t xml:space="preserve"> Points that are closer together have a high probability, than points that are further away. </w:t>
-      </w:r>
-      <w:r>
-        <w:rPr>
-          <w:rFonts w:asciiTheme="minorBidi" w:hAnsiTheme="minorBidi"/>
-        </w:rPr>
-        <w:t xml:space="preserve">Every point is treated as the point of interest, the final result is a balancing of all these relationships. </w:t>
-      </w:r>
-      <w:r>
-        <w:rPr>
-          <w:rFonts w:asciiTheme="minorBidi" w:hAnsiTheme="minorBidi"/>
-        </w:rPr>
-        <w:t xml:space="preserve">The algorithm then randomly </w:t>
-      </w:r>
-      <w:r>
-        <w:rPr>
-          <w:rFonts w:asciiTheme="minorBidi" w:hAnsiTheme="minorBidi"/>
-        </w:rPr>
-        <w:t xml:space="preserve">initialises </w:t>
-      </w:r>
-      <w:r>
-        <w:rPr>
-          <w:rFonts w:asciiTheme="minorBidi" w:hAnsiTheme="minorBidi"/>
-        </w:rPr>
-        <w:t>the points in a low-dimensional space</w:t>
-      </w:r>
-      <w:r>
-        <w:rPr>
-          <w:rFonts w:asciiTheme="minorBidi" w:hAnsiTheme="minorBidi"/>
-        </w:rPr>
-        <w:t xml:space="preserve"> </w:t>
-      </w:r>
-      <w:r>
-        <w:rPr>
-          <w:rFonts w:asciiTheme="minorBidi" w:hAnsiTheme="minorBidi"/>
-          <w:b/>
-          <w:bCs/>
-        </w:rPr>
-        <w:fldChar w:fldCharType="begin" w:fldLock="1"/>
-      </w:r>
-      <w:r>
-        <w:rPr>
-          <w:rFonts w:asciiTheme="minorBidi" w:hAnsiTheme="minorBidi"/>
-          <w:b/>
-          <w:bCs/>
-        </w:rPr>
-        <w:instrText>ADDIN paperpile_citation &lt;clusterId&gt;G753U831J421N215&lt;/clusterId&gt;&lt;metadata&gt;&lt;citation&gt;&lt;id&gt;da4aa7b1-3e93-49b5-ad1a-331b3d99dfc6&lt;/id&gt;&lt;/citation&gt;&lt;/metadata&gt;&lt;data&gt;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&lt;/data&gt; \* MERGEFORMAT</w:instrText>
-      </w:r>
-      <w:r>
-        <w:rPr>
-          <w:rFonts w:asciiTheme="minorBidi" w:hAnsiTheme="minorBidi"/>
-          <w:b/>
-          <w:bCs/>
-        </w:rPr>
-        <w:fldChar w:fldCharType="separate"/>
-      </w:r>
-      <w:r>
-        <w:rPr>
-          <w:rFonts w:asciiTheme="minorBidi" w:hAnsiTheme="minorBidi"/>
-          <w:bCs/>
-          <w:noProof/>
-        </w:rPr>
-        <w:t>(Chourasia, Ali and Patterson, 2022)</w:t>
-      </w:r>
-      <w:r>
-        <w:rPr>
-          <w:rFonts w:asciiTheme="minorBidi" w:hAnsiTheme="minorBidi"/>
-          <w:b/>
-          <w:bCs/>
-        </w:rPr>
-        <w:fldChar w:fldCharType="end"/>
-      </w:r>
-      <w:r>
-        <w:rPr>
-          <w:rFonts w:asciiTheme="minorBidi" w:hAnsiTheme="minorBidi"/>
-        </w:rPr>
-        <w:t xml:space="preserve">. </w:t>
-      </w:r>
-      <w:r>
-        <w:rPr>
-          <w:rFonts w:asciiTheme="minorBidi" w:hAnsiTheme="minorBidi"/>
-        </w:rPr>
-        <w:t>Using a t-distribution</w:t>
-      </w:r>
-      <w:r>
-        <w:rPr>
-          <w:rFonts w:asciiTheme="minorBidi" w:hAnsiTheme="minorBidi"/>
-        </w:rPr>
-        <w:t>, how similar the points are to each other is then calculated</w:t>
-      </w:r>
-      <w:r>
-        <w:rPr>
-          <w:rFonts w:asciiTheme="minorBidi" w:hAnsiTheme="minorBidi"/>
-        </w:rPr>
-        <w:t xml:space="preserve"> </w:t>
-      </w:r>
-      <w:r>
-        <w:rPr>
-          <w:rFonts w:asciiTheme="minorBidi" w:hAnsiTheme="minorBidi"/>
-        </w:rPr>
-        <w:fldChar w:fldCharType="begin" w:fldLock="1"/>
-      </w:r>
-      <w:r>
-        <w:rPr>
-          <w:rFonts w:asciiTheme="minorBidi" w:hAnsiTheme="minorBidi"/>
-        </w:rPr>
-        <w:instrText>ADDIN paperpile_citation &lt;clusterId&gt;D946K393G784E497&lt;/clusterId&gt;&lt;metadata&gt;&lt;citation&gt;&lt;id&gt;8a02e5d3-a5ee-4b0c-b54a-da0bf54ad4f3&lt;/id&gt;&lt;/citation&gt;&lt;/metadata&gt;&lt;data&gt;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&lt;/data&gt; \* MERGEFORMAT</w:instrText>
-      </w:r>
-      <w:r>
-        <w:rPr>
-          <w:rFonts w:asciiTheme="minorBidi" w:hAnsiTheme="minorBidi"/>
-        </w:rPr>
-        <w:fldChar w:fldCharType="separate"/>
-      </w:r>
-      <w:r>
-        <w:rPr>
-          <w:rFonts w:asciiTheme="minorBidi" w:hAnsiTheme="minorBidi"/>
-          <w:noProof/>
-        </w:rPr>
-        <w:t>(Song et al., 2019)</w:t>
-      </w:r>
-      <w:r>
-        <w:rPr>
-          <w:rFonts w:asciiTheme="minorBidi" w:hAnsiTheme="minorBidi"/>
-        </w:rPr>
-        <w:fldChar w:fldCharType="end"/>
-      </w:r>
-      <w:r>
-        <w:rPr>
-          <w:rFonts w:asciiTheme="minorBidi" w:hAnsiTheme="minorBidi"/>
-        </w:rPr>
-        <w:t xml:space="preserve">. </w:t>
-      </w:r>
-      <w:r>
-        <w:rPr>
-          <w:rFonts w:asciiTheme="minorBidi" w:hAnsiTheme="minorBidi"/>
-        </w:rPr>
-        <w:t>The points are then</w:t>
-      </w:r>
-      <w:r>
-        <w:rPr>
-          <w:rFonts w:asciiTheme="minorBidi" w:hAnsiTheme="minorBidi"/>
-        </w:rPr>
-        <w:t xml:space="preserve"> iteratively</w:t>
-      </w:r>
-      <w:r>
-        <w:rPr>
-          <w:rFonts w:asciiTheme="minorBidi" w:hAnsiTheme="minorBidi"/>
-        </w:rPr>
-        <w:t xml:space="preserve"> adjusted until </w:t>
-      </w:r>
-      <w:r>
-        <w:rPr>
-          <w:rFonts w:asciiTheme="minorBidi" w:hAnsiTheme="minorBidi"/>
-        </w:rPr>
-        <w:t xml:space="preserve">the low-dimensional </w:t>
-      </w:r>
-      <w:r>
-        <w:rPr>
-          <w:rFonts w:asciiTheme="minorBidi" w:hAnsiTheme="minorBidi"/>
-        </w:rPr>
-        <w:t>data</w:t>
-      </w:r>
-      <w:r>
-        <w:rPr>
-          <w:rFonts w:asciiTheme="minorBidi" w:hAnsiTheme="minorBidi"/>
-        </w:rPr>
-        <w:t xml:space="preserve"> </w:t>
-      </w:r>
-      <w:r>
-        <w:rPr>
-          <w:rFonts w:asciiTheme="minorBidi" w:hAnsiTheme="minorBidi"/>
-        </w:rPr>
-        <w:t xml:space="preserve">resembles the high-dimensional </w:t>
-      </w:r>
-      <w:r>
-        <w:rPr>
-          <w:rFonts w:asciiTheme="minorBidi" w:hAnsiTheme="minorBidi"/>
-        </w:rPr>
-        <w:t>data</w:t>
-      </w:r>
-      <w:r>
-        <w:rPr>
-          <w:rFonts w:asciiTheme="minorBidi" w:hAnsiTheme="minorBidi"/>
-        </w:rPr>
-        <w:t xml:space="preserve"> </w:t>
-      </w:r>
-      <w:r>
-        <w:rPr>
-          <w:rFonts w:asciiTheme="minorBidi" w:hAnsiTheme="minorBidi"/>
-        </w:rPr>
-        <w:fldChar w:fldCharType="begin" w:fldLock="1"/>
-      </w:r>
-      <w:r>
-        <w:rPr>
-          <w:rFonts w:asciiTheme="minorBidi" w:hAnsiTheme="minorBidi"/>
-        </w:rPr>
-        <w:instrText>ADDIN paperpile_citation &lt;clusterId&gt;T565H625D315A736&lt;/clusterId&gt;&lt;metadata&gt;&lt;citation&gt;&lt;id&gt;2ab78656-4f54-4bde-b0a9-d96f1147dc04&lt;/id&gt;&lt;/citation&gt;&lt;/metadata&gt;&lt;data&gt;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&lt;/data&gt; \* MERGEFORMAT</w:instrText>
-      </w:r>
-      <w:r>
-        <w:rPr>
-          <w:rFonts w:asciiTheme="minorBidi" w:hAnsiTheme="minorBidi"/>
-        </w:rPr>
-        <w:fldChar w:fldCharType="separate"/>
-      </w:r>
-      <w:r>
-        <w:rPr>
-          <w:rFonts w:asciiTheme="minorBidi" w:hAnsiTheme="minorBidi"/>
-          <w:noProof/>
-        </w:rPr>
-        <w:t>(Cai and Ma, 2021)</w:t>
-      </w:r>
-      <w:r>
-        <w:rPr>
-          <w:rFonts w:asciiTheme="minorBidi" w:hAnsiTheme="minorBidi"/>
-        </w:rPr>
-        <w:fldChar w:fldCharType="end"/>
-      </w:r>
-      <w:r>
-        <w:rPr>
-          <w:rFonts w:asciiTheme="minorBidi" w:hAnsiTheme="minorBidi"/>
-        </w:rPr>
-        <w:t>.</w:t>
-      </w:r>
-    </w:p>
-    <w:p>
-      <w:pPr>
-        <w:spacing w:after="240" w:line="240" w:lineRule="auto"/>
-        <w:rPr>
-          <w:rFonts w:asciiTheme="minorBidi" w:hAnsiTheme="minorBidi"/>
-        </w:rPr>
-      </w:pPr>
-      <w:r>
-        <w:rPr>
-          <w:rFonts w:asciiTheme="minorBidi" w:hAnsiTheme="minorBidi"/>
-        </w:rPr>
-        <w:lastRenderedPageBreak/>
-        <w:t>t-SNE was fir</w:t>
-      </w:r>
-      <w:r>
-        <w:rPr>
-          <w:rFonts w:asciiTheme="minorBidi" w:hAnsiTheme="minorBidi"/>
-        </w:rPr>
-        <w:t xml:space="preserve">st employed on the </w:t>
-      </w:r>
-      <w:r>
-        <w:rPr>
-          <w:rFonts w:asciiTheme="minorBidi" w:hAnsiTheme="minorBidi"/>
-        </w:rPr>
-        <w:t xml:space="preserve">original 1000 mutations dataset. This failed due to duplicates, which disrupt the </w:t>
-      </w:r>
-      <w:r>
-        <w:rPr>
-          <w:rFonts w:asciiTheme="minorBidi" w:hAnsiTheme="minorBidi"/>
-        </w:rPr>
-        <w:t>pairwise distance metric.</w:t>
-      </w:r>
-      <w:r>
-        <w:rPr>
-          <w:rFonts w:asciiTheme="minorBidi" w:hAnsiTheme="minorBidi"/>
-        </w:rPr>
-        <w:t xml:space="preserve"> The duplicates were removed and the algorithm was successfully ran again.</w:t>
-      </w:r>
-      <w:r>
-        <w:rPr>
-          <w:rFonts w:asciiTheme="minorBidi" w:hAnsiTheme="minorBidi"/>
-        </w:rPr>
-        <w:t xml:space="preserve"> The number of datapoints retained after the duplicates were removed was </w:t>
-      </w:r>
-      <w:r>
-        <w:rPr>
-          <w:rFonts w:asciiTheme="minorBidi" w:hAnsiTheme="minorBidi"/>
-          <w:b/>
-          <w:bCs/>
-        </w:rPr>
-        <w:t>X</w:t>
-      </w:r>
-      <w:r>
-        <w:rPr>
-          <w:rFonts w:asciiTheme="minorBidi" w:hAnsiTheme="minorBidi"/>
-        </w:rPr>
-        <w:t>.</w:t>
-      </w:r>
-      <w:r>
-        <w:rPr>
-          <w:rFonts w:asciiTheme="minorBidi" w:hAnsiTheme="minorBidi"/>
-        </w:rPr>
-        <w:t xml:space="preserve"> </w:t>
-      </w:r>
-      <w:r>
-        <w:rPr>
-          <w:rFonts w:asciiTheme="minorBidi" w:hAnsiTheme="minorBidi"/>
-        </w:rPr>
-        <w:t xml:space="preserve">The algorithm was performed using a </w:t>
-      </w:r>
-      <w:r>
-        <w:rPr>
-          <w:rFonts w:asciiTheme="minorBidi" w:hAnsiTheme="minorBidi"/>
-        </w:rPr>
-        <w:t xml:space="preserve">perplexity of 30, 500 iterations and the data </w:t>
-      </w:r>
-      <w:r>
-        <w:rPr>
-          <w:rFonts w:asciiTheme="minorBidi" w:hAnsiTheme="minorBidi"/>
-        </w:rPr>
-        <w:t xml:space="preserve">was reduced </w:t>
-      </w:r>
-      <w:r>
-        <w:rPr>
-          <w:rFonts w:asciiTheme="minorBidi" w:hAnsiTheme="minorBidi"/>
-        </w:rPr>
-        <w:t xml:space="preserve">to two </w:t>
-      </w:r>
-      <w:r>
-        <w:rPr>
-          <w:rFonts w:asciiTheme="minorBidi" w:hAnsiTheme="minorBidi"/>
-        </w:rPr>
-        <w:t>dimensions to aid visualisation.</w:t>
-      </w:r>
-    </w:p>
-    <w:p>
-      <w:pPr>
-        <w:spacing w:after="240" w:line="240" w:lineRule="auto"/>
-        <w:rPr>
-          <w:rFonts w:asciiTheme="minorBidi" w:hAnsiTheme="minorBidi"/>
-        </w:rPr>
-      </w:pPr>
-      <w:r>
-        <w:rPr>
-          <w:rFonts w:asciiTheme="minorBidi" w:hAnsiTheme="minorBidi"/>
-        </w:rPr>
-        <w:t>2D visualisation of the dimensionality reduction was performed using ggplot2. The cluster id’s generated by K-means were assigned to each values’</w:t>
-      </w:r>
-      <w:r>
-        <w:rPr>
-          <w:rFonts w:asciiTheme="minorBidi" w:hAnsiTheme="minorBidi"/>
-        </w:rPr>
-        <w:t xml:space="preserve"> new coordinates</w:t>
-      </w:r>
-      <w:r>
-        <w:rPr>
-          <w:rFonts w:asciiTheme="minorBidi" w:hAnsiTheme="minorBidi"/>
-        </w:rPr>
-        <w:t xml:space="preserve">. </w:t>
-      </w:r>
-      <w:r>
-        <w:rPr>
-          <w:rFonts w:asciiTheme="minorBidi" w:hAnsiTheme="minorBidi"/>
-        </w:rPr>
-        <w:t xml:space="preserve">The points were then plotted according to their </w:t>
-      </w:r>
-      <w:r>
-        <w:rPr>
-          <w:rFonts w:asciiTheme="minorBidi" w:hAnsiTheme="minorBidi"/>
-        </w:rPr>
-        <w:t>position in the new two dimensions.</w:t>
-      </w:r>
-      <w:r>
-        <w:rPr>
-          <w:rFonts w:asciiTheme="minorBidi" w:hAnsiTheme="minorBidi"/>
-        </w:rPr>
-        <w:t xml:space="preserve"> Each point was coloured according to the assigned cluster.</w:t>
-      </w:r>
-    </w:p>
-    <w:p>
-      <w:pPr>
-        <w:spacing w:after="240" w:line="240" w:lineRule="auto"/>
-        <w:rPr>
-          <w:rFonts w:asciiTheme="minorBidi" w:hAnsiTheme="minorBidi"/>
-          <w:b/>
-          <w:bCs/>
-        </w:rPr>
-      </w:pPr>
-      <w:r>
-        <w:rPr>
-          <w:rFonts w:asciiTheme="minorBidi" w:hAnsiTheme="minorBidi"/>
-          <w:b/>
-          <w:bCs/>
-        </w:rPr>
-        <w:t>6.</w:t>
-      </w:r>
-      <w:r>
-        <w:rPr>
-          <w:rFonts w:asciiTheme="minorBidi" w:hAnsiTheme="minorBidi"/>
-          <w:b/>
-          <w:bCs/>
-        </w:rPr>
-        <w:t>8</w:t>
-      </w:r>
-      <w:r>
-        <w:rPr>
-          <w:rFonts w:asciiTheme="minorBidi" w:hAnsiTheme="minorBidi"/>
-          <w:b/>
-          <w:bCs/>
-        </w:rPr>
-        <w:t xml:space="preserve">. </w:t>
-      </w:r>
-      <w:r>
-        <w:rPr>
-          <w:rFonts w:asciiTheme="minorBidi" w:hAnsiTheme="minorBidi"/>
-          <w:b/>
-          <w:bCs/>
-        </w:rPr>
-        <w:t>U</w:t>
-      </w:r>
-      <w:r>
-        <w:rPr>
-          <w:rFonts w:asciiTheme="minorBidi" w:hAnsiTheme="minorBidi"/>
-          <w:b/>
-          <w:bCs/>
-        </w:rPr>
-        <w:t xml:space="preserve">niform </w:t>
-      </w:r>
-      <w:r>
-        <w:rPr>
-          <w:rFonts w:asciiTheme="minorBidi" w:hAnsiTheme="minorBidi"/>
-          <w:b/>
-          <w:bCs/>
-        </w:rPr>
-        <w:t>M</w:t>
-      </w:r>
-      <w:r>
-        <w:rPr>
-          <w:rFonts w:asciiTheme="minorBidi" w:hAnsiTheme="minorBidi"/>
-          <w:b/>
-          <w:bCs/>
-        </w:rPr>
-        <w:t xml:space="preserve">anifold and </w:t>
-      </w:r>
-      <w:r>
-        <w:rPr>
-          <w:rFonts w:asciiTheme="minorBidi" w:hAnsiTheme="minorBidi"/>
-          <w:b/>
-          <w:bCs/>
-        </w:rPr>
-        <w:t>P</w:t>
-      </w:r>
-      <w:r>
-        <w:rPr>
-          <w:rFonts w:asciiTheme="minorBidi" w:hAnsiTheme="minorBidi"/>
-          <w:b/>
-          <w:bCs/>
-        </w:rPr>
-        <w:t>rojection (UMAP)</w:t>
-      </w:r>
-    </w:p>
-    <w:p>
-      <w:pPr>
-        <w:spacing w:after="240" w:line="240" w:lineRule="auto"/>
-        <w:rPr>
-          <w:rFonts w:asciiTheme="minorBidi" w:hAnsiTheme="minorBidi"/>
-        </w:rPr>
-      </w:pPr>
-      <w:r>
-        <w:rPr>
-          <w:rFonts w:asciiTheme="minorBidi" w:hAnsiTheme="minorBidi"/>
-        </w:rPr>
-        <w:t xml:space="preserve">UMAP is a relatively new non-linear </w:t>
-      </w:r>
-      <w:r>
-        <w:rPr>
-          <w:rFonts w:asciiTheme="minorBidi" w:hAnsiTheme="minorBidi"/>
-        </w:rPr>
-        <w:t xml:space="preserve">graph based </w:t>
-      </w:r>
-      <w:r>
-        <w:rPr>
-          <w:rFonts w:asciiTheme="minorBidi" w:hAnsiTheme="minorBidi"/>
-        </w:rPr>
-        <w:t>dimensionality reduction technique</w:t>
-      </w:r>
-      <w:r>
-        <w:rPr>
-          <w:rFonts w:asciiTheme="minorBidi" w:hAnsiTheme="minorBidi"/>
-        </w:rPr>
-        <w:t xml:space="preserve">, </w:t>
-      </w:r>
-      <w:r>
-        <w:rPr>
-          <w:rFonts w:asciiTheme="minorBidi" w:hAnsiTheme="minorBidi"/>
-        </w:rPr>
-        <w:t>designed to preserve the local and global struc</w:t>
-      </w:r>
-      <w:r>
-        <w:rPr>
-          <w:rFonts w:asciiTheme="minorBidi" w:hAnsiTheme="minorBidi"/>
-        </w:rPr>
-        <w:t>ture of the data</w:t>
-      </w:r>
-      <w:r>
-        <w:rPr>
-          <w:rFonts w:asciiTheme="minorBidi" w:hAnsiTheme="minorBidi"/>
-        </w:rPr>
-        <w:t xml:space="preserve"> </w:t>
-      </w:r>
-      <w:r>
-        <w:rPr>
-          <w:rFonts w:asciiTheme="minorBidi" w:hAnsiTheme="minorBidi"/>
-        </w:rPr>
-        <w:fldChar w:fldCharType="begin" w:fldLock="1"/>
-      </w:r>
-      <w:r>
-        <w:rPr>
-          <w:rFonts w:asciiTheme="minorBidi" w:hAnsiTheme="minorBidi"/>
-        </w:rPr>
-        <w:instrText>ADDIN paperpile_citation &lt;clusterId&gt;Z787G845C235Z928&lt;/clusterId&gt;&lt;metadata&gt;&lt;citation&gt;&lt;id&gt;ca0865f2-8d8a-4652-86d4-21ce61559389&lt;/id&gt;&lt;/citation&gt;&lt;/metadata&gt;&lt;data&gt;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&lt;/data&gt; \* MERGEFORMAT</w:instrText>
-      </w:r>
-      <w:r>
-        <w:rPr>
-          <w:rFonts w:asciiTheme="minorBidi" w:hAnsiTheme="minorBidi"/>
-        </w:rPr>
-        <w:fldChar w:fldCharType="separate"/>
-      </w:r>
-      <w:r>
-        <w:rPr>
-          <w:rFonts w:asciiTheme="minorBidi" w:hAnsiTheme="minorBidi"/>
-          <w:noProof/>
-        </w:rPr>
-        <w:t>(McInnes, Healy and Melville, 2018)</w:t>
-      </w:r>
-      <w:r>
-        <w:rPr>
-          <w:rFonts w:asciiTheme="minorBidi" w:hAnsiTheme="minorBidi"/>
-        </w:rPr>
-        <w:fldChar w:fldCharType="end"/>
-      </w:r>
-      <w:r>
-        <w:rPr>
-          <w:rFonts w:asciiTheme="minorBidi" w:hAnsiTheme="minorBidi"/>
-        </w:rPr>
-        <w:t>.</w:t>
-      </w:r>
-      <w:r>
-        <w:rPr>
-          <w:rFonts w:asciiTheme="minorBidi" w:hAnsiTheme="minorBidi"/>
-        </w:rPr>
-        <w:t xml:space="preserve"> </w:t>
-      </w:r>
-      <w:r>
-        <w:rPr>
-          <w:rFonts w:asciiTheme="minorBidi" w:hAnsiTheme="minorBidi"/>
-        </w:rPr>
-        <w:t xml:space="preserve">First </w:t>
-      </w:r>
-      <w:r>
-        <w:rPr>
-          <w:rFonts w:asciiTheme="minorBidi" w:hAnsiTheme="minorBidi"/>
-        </w:rPr>
-        <w:t>a graph in high-dimensional space</w:t>
-      </w:r>
-      <w:r>
-        <w:rPr>
-          <w:rFonts w:asciiTheme="minorBidi" w:hAnsiTheme="minorBidi"/>
-        </w:rPr>
-        <w:t xml:space="preserve"> is made</w:t>
-      </w:r>
-      <w:r>
-        <w:rPr>
-          <w:rFonts w:asciiTheme="minorBidi" w:hAnsiTheme="minorBidi"/>
-        </w:rPr>
-        <w:t xml:space="preserve"> and </w:t>
-      </w:r>
-      <w:r>
-        <w:rPr>
-          <w:rFonts w:asciiTheme="minorBidi" w:hAnsiTheme="minorBidi"/>
-        </w:rPr>
-        <w:t>k</w:t>
-      </w:r>
-      <w:r>
-        <w:rPr>
-          <w:rFonts w:asciiTheme="minorBidi" w:hAnsiTheme="minorBidi"/>
-        </w:rPr>
-        <w:t>-nearest neighbours method</w:t>
-      </w:r>
-      <w:r>
-        <w:rPr>
-          <w:rFonts w:asciiTheme="minorBidi" w:hAnsiTheme="minorBidi"/>
-        </w:rPr>
-        <w:t xml:space="preserve"> is used</w:t>
-      </w:r>
-      <w:r>
-        <w:rPr>
-          <w:rFonts w:asciiTheme="minorBidi" w:hAnsiTheme="minorBidi"/>
-        </w:rPr>
-        <w:t xml:space="preserve"> to work out </w:t>
-      </w:r>
-      <w:r>
-        <w:rPr>
-          <w:rFonts w:asciiTheme="minorBidi" w:hAnsiTheme="minorBidi"/>
-        </w:rPr>
-        <w:t xml:space="preserve">the probability of </w:t>
-      </w:r>
-      <w:r>
-        <w:rPr>
-          <w:rFonts w:asciiTheme="minorBidi" w:hAnsiTheme="minorBidi"/>
-        </w:rPr>
-        <w:t xml:space="preserve">points </w:t>
-      </w:r>
-      <w:r>
-        <w:rPr>
-          <w:rFonts w:asciiTheme="minorBidi" w:hAnsiTheme="minorBidi"/>
-        </w:rPr>
-        <w:t>neighbouring each other</w:t>
-      </w:r>
-      <w:r>
-        <w:rPr>
-          <w:rFonts w:asciiTheme="minorBidi" w:hAnsiTheme="minorBidi"/>
-        </w:rPr>
-        <w:t>.</w:t>
-      </w:r>
-      <w:r>
-        <w:rPr>
-          <w:rFonts w:asciiTheme="minorBidi" w:hAnsiTheme="minorBidi"/>
-        </w:rPr>
-        <w:t xml:space="preserve"> </w:t>
-      </w:r>
-      <w:r>
-        <w:rPr>
-          <w:rFonts w:asciiTheme="minorBidi" w:hAnsiTheme="minorBidi"/>
-        </w:rPr>
-        <w:t>Then</w:t>
-      </w:r>
-      <w:r>
-        <w:rPr>
-          <w:rFonts w:asciiTheme="minorBidi" w:hAnsiTheme="minorBidi"/>
-        </w:rPr>
-        <w:t xml:space="preserve"> a graph in low-dimensional space</w:t>
-      </w:r>
-      <w:r>
-        <w:rPr>
-          <w:rFonts w:asciiTheme="minorBidi" w:hAnsiTheme="minorBidi"/>
-        </w:rPr>
-        <w:t xml:space="preserve"> is constructed</w:t>
-      </w:r>
-      <w:r>
-        <w:rPr>
-          <w:rFonts w:asciiTheme="minorBidi" w:hAnsiTheme="minorBidi"/>
-        </w:rPr>
-        <w:t xml:space="preserve">, where the points are randomly assigned positions. </w:t>
-      </w:r>
-      <w:r>
-        <w:rPr>
-          <w:rFonts w:asciiTheme="minorBidi" w:hAnsiTheme="minorBidi"/>
-        </w:rPr>
-        <w:t xml:space="preserve">The positions of the points in the low-dimensional graph are changed to </w:t>
-      </w:r>
-      <w:r>
-        <w:rPr>
-          <w:rFonts w:asciiTheme="minorBidi" w:hAnsiTheme="minorBidi"/>
-        </w:rPr>
-        <w:t>decrease the differences between the high-dimension graph and the low-dimensional graph</w:t>
-      </w:r>
-      <w:r>
-        <w:rPr>
-          <w:rFonts w:asciiTheme="minorBidi" w:hAnsiTheme="minorBidi"/>
-        </w:rPr>
-        <w:t xml:space="preserve"> </w:t>
-      </w:r>
-      <w:r>
-        <w:rPr>
-          <w:rFonts w:asciiTheme="minorBidi" w:hAnsiTheme="minorBidi"/>
-        </w:rPr>
-        <w:fldChar w:fldCharType="begin" w:fldLock="1"/>
-      </w:r>
-      <w:r>
-        <w:rPr>
-          <w:rFonts w:asciiTheme="minorBidi" w:hAnsiTheme="minorBidi"/>
-        </w:rPr>
-        <w:instrText>ADDIN paperpile_citation &lt;clusterId&gt;D662R929N319K193&lt;/clusterId&gt;&lt;metadata&gt;&lt;citation&gt;&lt;id&gt;ca0865f2-8d8a-4652-86d4-21ce61559389&lt;/id&gt;&lt;/citation&gt;&lt;/metadata&gt;&lt;data&gt;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&lt;/data&gt; \* MERGEFORMAT</w:instrText>
-      </w:r>
-      <w:r>
-        <w:rPr>
-          <w:rFonts w:asciiTheme="minorBidi" w:hAnsiTheme="minorBidi"/>
-        </w:rPr>
-        <w:fldChar w:fldCharType="separate"/>
-      </w:r>
-      <w:r>
-        <w:rPr>
-          <w:rFonts w:asciiTheme="minorBidi" w:hAnsiTheme="minorBidi"/>
-          <w:noProof/>
-        </w:rPr>
-        <w:t>(McInnes, Healy and Melville, 2018)</w:t>
-      </w:r>
-      <w:r>
-        <w:rPr>
-          <w:rFonts w:asciiTheme="minorBidi" w:hAnsiTheme="minorBidi"/>
-        </w:rPr>
-        <w:fldChar w:fldCharType="end"/>
-      </w:r>
-      <w:r>
-        <w:rPr>
-          <w:rFonts w:asciiTheme="minorBidi" w:hAnsiTheme="minorBidi"/>
-        </w:rPr>
-        <w:t>.</w:t>
-      </w:r>
-      <w:r>
-        <w:rPr>
-          <w:rFonts w:asciiTheme="minorBidi" w:hAnsiTheme="minorBidi"/>
-        </w:rPr>
-        <w:t xml:space="preserve"> </w:t>
-      </w:r>
-    </w:p>
-    <w:p>
-      <w:pPr>
-        <w:spacing w:after="240" w:line="240" w:lineRule="auto"/>
-        <w:rPr>
-          <w:rFonts w:asciiTheme="minorBidi" w:hAnsiTheme="minorBidi"/>
-        </w:rPr>
-      </w:pPr>
-      <w:r>
-        <w:rPr>
-          <w:rFonts w:asciiTheme="minorBidi" w:hAnsiTheme="minorBidi"/>
-        </w:rPr>
-        <w:t xml:space="preserve">UMAP </w:t>
-      </w:r>
-      <w:r>
-        <w:rPr>
-          <w:rFonts w:asciiTheme="minorBidi" w:hAnsiTheme="minorBidi"/>
-        </w:rPr>
-        <w:t>was performed on the 1000 most common mutation dataset. The</w:t>
-      </w:r>
-      <w:r>
-        <w:rPr>
-          <w:rFonts w:asciiTheme="minorBidi" w:hAnsiTheme="minorBidi"/>
-        </w:rPr>
-        <w:t xml:space="preserve"> following </w:t>
-      </w:r>
-      <w:r>
-        <w:rPr>
-          <w:rFonts w:asciiTheme="minorBidi" w:hAnsiTheme="minorBidi"/>
-        </w:rPr>
-        <w:t xml:space="preserve">basic </w:t>
-      </w:r>
-      <w:r>
-        <w:rPr>
-          <w:rFonts w:asciiTheme="minorBidi" w:hAnsiTheme="minorBidi"/>
-        </w:rPr>
-        <w:t>parameters were used</w:t>
-      </w:r>
-      <w:r>
-        <w:rPr>
-          <w:rFonts w:asciiTheme="minorBidi" w:hAnsiTheme="minorBidi"/>
-        </w:rPr>
-        <w:t>: n_neigh</w:t>
-      </w:r>
-      <w:r>
-        <w:rPr>
-          <w:rFonts w:asciiTheme="minorBidi" w:hAnsiTheme="minorBidi"/>
-        </w:rPr>
-        <w:t xml:space="preserve">bours set to 15, </w:t>
-      </w:r>
-      <w:r>
-        <w:rPr>
-          <w:rFonts w:asciiTheme="minorBidi" w:hAnsiTheme="minorBidi"/>
-        </w:rPr>
-        <w:t xml:space="preserve">min_dist of 0.1 and the n_components </w:t>
-      </w:r>
-      <w:r>
-        <w:rPr>
-          <w:rFonts w:asciiTheme="minorBidi" w:hAnsiTheme="minorBidi"/>
-        </w:rPr>
-        <w:t xml:space="preserve">equal to 2. A </w:t>
-      </w:r>
-      <w:r>
-        <w:rPr>
-          <w:rFonts w:asciiTheme="minorBidi" w:hAnsiTheme="minorBidi"/>
-        </w:rPr>
-        <w:t>Jaccard</w:t>
-      </w:r>
-      <w:r>
-        <w:rPr>
-          <w:rFonts w:asciiTheme="minorBidi" w:hAnsiTheme="minorBidi"/>
-        </w:rPr>
-        <w:t xml:space="preserve"> distance metric was used</w:t>
-      </w:r>
-      <w:r>
-        <w:rPr>
-          <w:rFonts w:asciiTheme="minorBidi" w:hAnsiTheme="minorBidi"/>
-        </w:rPr>
-        <w:t xml:space="preserve">, as this </w:t>
-      </w:r>
-      <w:r>
-        <w:rPr>
-          <w:rFonts w:asciiTheme="minorBidi" w:hAnsiTheme="minorBidi"/>
-        </w:rPr>
-        <w:t xml:space="preserve">explores the </w:t>
-      </w:r>
-      <w:r>
-        <w:rPr>
-          <w:rFonts w:asciiTheme="minorBidi" w:hAnsiTheme="minorBidi"/>
-        </w:rPr>
-        <w:t>similarities and differences of sample sets.</w:t>
-      </w:r>
-    </w:p>
-    <w:p>
-      <w:pPr>
-        <w:spacing w:after="240" w:line="240" w:lineRule="auto"/>
-        <w:rPr>
-          <w:rFonts w:asciiTheme="minorBidi" w:hAnsiTheme="minorBidi"/>
-        </w:rPr>
-      </w:pPr>
-      <w:r>
-        <w:rPr>
-          <w:rFonts w:asciiTheme="minorBidi" w:hAnsiTheme="minorBidi"/>
-        </w:rPr>
-        <w:t>To visualise the results of the dimensionality reduction ggplot2 was again used.</w:t>
-      </w:r>
-      <w:r>
-        <w:rPr>
-          <w:rFonts w:asciiTheme="minorBidi" w:hAnsiTheme="minorBidi"/>
-        </w:rPr>
-        <w:t xml:space="preserve"> </w:t>
-      </w:r>
-      <w:r>
-        <w:rPr>
-          <w:rFonts w:asciiTheme="minorBidi" w:hAnsiTheme="minorBidi"/>
-        </w:rPr>
-        <w:t xml:space="preserve">The cluster id’s generated by K-means were assigned to each values’ </w:t>
+      <w:r>
+        <w:rPr>
+          <w:rFonts w:asciiTheme="minorBidi" w:hAnsiTheme="minorBidi"/>
+        </w:rPr>
+        <w:t xml:space="preserve"> The cluster id’s generated by K-means were assigned to each values’ </w:t>
       </w:r>
       <w:r>
         <w:rPr>
@@ -10029,6 +10238,7 @@
           <w:rFonts w:asciiTheme="minorBidi" w:hAnsiTheme="minorBidi"/>
           <w:noProof/>
         </w:rPr>
+        <w:lastRenderedPageBreak/>
         <w:t xml:space="preserve">Amicone, M. et al. (2022). Mutation rate of SARS-CoV-2 and emergence of mutators during experimental evolution. </w:t>
       </w:r>
       <w:r>
@@ -10125,7 +10335,6 @@
           <w:rFonts w:asciiTheme="minorBidi" w:hAnsiTheme="minorBidi"/>
           <w:noProof/>
         </w:rPr>
-        <w:lastRenderedPageBreak/>
         <w:t xml:space="preserve">Cui, J., Li, F. and Shi, Z.-L. (2019). Origin and evolution of pathogenic coronaviruses. </w:t>
       </w:r>
       <w:r>
@@ -10627,6 +10836,7 @@
           <w:rFonts w:asciiTheme="minorBidi" w:hAnsiTheme="minorBidi"/>
           <w:noProof/>
         </w:rPr>
+        <w:lastRenderedPageBreak/>
         <w:t xml:space="preserve">Wang, R. et al. (2021). Analysis of SARS-CoV-2 mutations in the United States suggests presence of four substrains and novel variants. </w:t>
       </w:r>
       <w:r>
@@ -10692,7 +10902,6 @@
           <w:i/>
           <w:noProof/>
         </w:rPr>
-        <w:lastRenderedPageBreak/>
         <w:t>COVID-19 cases</w:t>
       </w:r>
       <w:r>
@@ -11139,6 +11348,7 @@
           <w:rFonts w:asciiTheme="minorBidi" w:hAnsiTheme="minorBidi"/>
           <w:noProof/>
         </w:rPr>
+        <w:lastRenderedPageBreak/>
         <w:t xml:space="preserve">O’Toole, Á. et al. (2021). Assignment of epidemiological lineages in an emerging pandemic using the pangolin tool. </w:t>
       </w:r>
       <w:r>
@@ -11201,7 +11411,6 @@
           <w:rFonts w:asciiTheme="minorBidi" w:hAnsiTheme="minorBidi"/>
           <w:noProof/>
         </w:rPr>
-        <w:lastRenderedPageBreak/>
         <w:t xml:space="preserve">Richardson, M. </w:t>
       </w:r>
       <w:r>

</xml_diff>